<commit_message>
News in the architecture
</commit_message>
<xml_diff>
--- a/2. Design Document (working space)/Design Document.docx
+++ b/2. Design Document (working space)/Design Document.docx
@@ -2450,7 +2450,6 @@
       <w:r>
         <w:t xml:space="preserve">, which is </w:t>
       </w:r>
-      <w:proofErr w:type="spellStart"/>
       <w:r>
         <w:rPr>
           <w:i/>
@@ -2463,7 +2462,6 @@
         </w:rPr>
         <w:t>Driver</w:t>
       </w:r>
-      <w:proofErr w:type="spellEnd"/>
       <w:r>
         <w:t xml:space="preserve"> (</w:t>
       </w:r>
@@ -2476,25 +2474,14 @@
       <w:r>
         <w:t xml:space="preserve"> of year 2015/16 - </w:t>
       </w:r>
-      <w:proofErr w:type="spellStart"/>
       <w:r>
         <w:rPr>
           <w:b/>
         </w:rPr>
-        <w:t>Politecnico</w:t>
-      </w:r>
-      <w:proofErr w:type="spellEnd"/>
-      <w:r>
-        <w:rPr>
-          <w:b/>
-        </w:rPr>
-        <w:t xml:space="preserve"> di Milano</w:t>
-      </w:r>
-      <w:r>
-        <w:t>).</w:t>
-      </w:r>
-      <w:r>
-        <w:t xml:space="preserve"> </w:t>
+        <w:t>Politecnico di Milano</w:t>
+      </w:r>
+      <w:r>
+        <w:t xml:space="preserve">). </w:t>
       </w:r>
     </w:p>
     <w:p/>
@@ -2608,15 +2595,16 @@
           <w:ilvl w:val="0"/>
           <w:numId w:val="2"/>
         </w:numPr>
-      </w:pPr>
-      <w:proofErr w:type="spellStart"/>
+        <w:rPr>
+          <w:i/>
+        </w:rPr>
+      </w:pPr>
       <w:r>
         <w:rPr>
           <w:b/>
         </w:rPr>
         <w:t>mTS</w:t>
       </w:r>
-      <w:proofErr w:type="spellEnd"/>
       <w:r>
         <w:t xml:space="preserve">: </w:t>
       </w:r>
@@ -2625,6 +2613,206 @@
           <w:i/>
         </w:rPr>
         <w:t>myTaxiService</w:t>
+      </w:r>
+    </w:p>
+    <w:p>
+      <w:pPr>
+        <w:pStyle w:val="TestoNormale"/>
+        <w:numPr>
+          <w:ilvl w:val="0"/>
+          <w:numId w:val="2"/>
+        </w:numPr>
+      </w:pPr>
+      <w:r>
+        <w:rPr>
+          <w:b/>
+        </w:rPr>
+        <w:t>Servlet</w:t>
+      </w:r>
+      <w:r>
+        <w:t xml:space="preserve">: </w:t>
+      </w:r>
+      <w:r>
+        <w:t>A servlet is a program that extends the capabilities of a server.</w:t>
+      </w:r>
+    </w:p>
+    <w:p>
+      <w:pPr>
+        <w:pStyle w:val="TestoNormale"/>
+        <w:numPr>
+          <w:ilvl w:val="0"/>
+          <w:numId w:val="2"/>
+        </w:numPr>
+      </w:pPr>
+      <w:r>
+        <w:rPr>
+          <w:b/>
+        </w:rPr>
+        <w:t>Layer</w:t>
+      </w:r>
+      <w:r>
+        <w:t>:</w:t>
+      </w:r>
+      <w:r>
+        <w:t xml:space="preserve"> logical level of the architecture.</w:t>
+      </w:r>
+    </w:p>
+    <w:p>
+      <w:pPr>
+        <w:pStyle w:val="TestoNormale"/>
+        <w:numPr>
+          <w:ilvl w:val="0"/>
+          <w:numId w:val="2"/>
+        </w:numPr>
+      </w:pPr>
+      <w:r>
+        <w:rPr>
+          <w:b/>
+        </w:rPr>
+        <w:t>Tier</w:t>
+      </w:r>
+      <w:r>
+        <w:t>:</w:t>
+      </w:r>
+      <w:r>
+        <w:t xml:space="preserve"> physical</w:t>
+      </w:r>
+      <w:r>
+        <w:t xml:space="preserve"> level of the architecture</w:t>
+      </w:r>
+      <w:r>
+        <w:t>.</w:t>
+      </w:r>
+    </w:p>
+    <w:p/>
+    <w:p>
+      <w:pPr>
+        <w:pStyle w:val="Titolo2"/>
+      </w:pPr>
+      <w:bookmarkStart w:id="5" w:name="_Toc435372123"/>
+      <w:r>
+        <w:t>Reference Documents</w:t>
+      </w:r>
+      <w:bookmarkEnd w:id="5"/>
+    </w:p>
+    <w:p>
+      <w:pPr>
+        <w:pStyle w:val="TestoNormale"/>
+      </w:pPr>
+      <w:r>
+        <w:t xml:space="preserve">The main reference document is the </w:t>
+      </w:r>
+      <w:r>
+        <w:rPr>
+          <w:b/>
+        </w:rPr>
+        <w:t>Requirements Analysis and Specification Document</w:t>
+      </w:r>
+      <w:r>
+        <w:rPr>
+          <w:b/>
+        </w:rPr>
+        <w:t xml:space="preserve"> (RASD) </w:t>
+      </w:r>
+      <w:r>
+        <w:t xml:space="preserve">of </w:t>
+      </w:r>
+      <w:r>
+        <w:rPr>
+          <w:i/>
+        </w:rPr>
+        <w:t>myTaxiService</w:t>
+      </w:r>
+      <w:r>
+        <w:t>.</w:t>
+      </w:r>
+      <w:r>
+        <w:t xml:space="preserve"> </w:t>
+      </w:r>
+    </w:p>
+    <w:p>
+      <w:pPr>
+        <w:jc w:val="center"/>
+      </w:pPr>
+      <w:r>
+        <w:rPr>
+          <w:noProof/>
+        </w:rPr>
+        <w:lastRenderedPageBreak/>
+        <w:drawing>
+          <wp:inline distT="0" distB="0" distL="0" distR="0" wp14:anchorId="1FBEA27D" wp14:editId="6F6C6B6D">
+            <wp:extent cx="6332220" cy="4497070"/>
+            <wp:effectExtent l="19050" t="19050" r="11430" b="17780"/>
+            <wp:docPr id="2" name="Immagine 2"/>
+            <wp:cNvGraphicFramePr>
+              <a:graphicFrameLocks xmlns:a="http://schemas.openxmlformats.org/drawingml/2006/main" noChangeAspect="1"/>
+            </wp:cNvGraphicFramePr>
+            <a:graphic xmlns:a="http://schemas.openxmlformats.org/drawingml/2006/main">
+              <a:graphicData uri="http://schemas.openxmlformats.org/drawingml/2006/picture">
+                <pic:pic xmlns:pic="http://schemas.openxmlformats.org/drawingml/2006/picture">
+                  <pic:nvPicPr>
+                    <pic:cNvPr id="2" name="rasd.png"/>
+                    <pic:cNvPicPr/>
+                  </pic:nvPicPr>
+                  <pic:blipFill>
+                    <a:blip r:embed="rId14">
+                      <a:extLst>
+                        <a:ext uri="{28A0092B-C50C-407E-A947-70E740481C1C}">
+                          <a14:useLocalDpi xmlns:a14="http://schemas.microsoft.com/office/drawing/2010/main" val="0"/>
+                        </a:ext>
+                      </a:extLst>
+                    </a:blip>
+                    <a:stretch>
+                      <a:fillRect/>
+                    </a:stretch>
+                  </pic:blipFill>
+                  <pic:spPr>
+                    <a:xfrm>
+                      <a:off x="0" y="0"/>
+                      <a:ext cx="6332220" cy="4497070"/>
+                    </a:xfrm>
+                    <a:prstGeom prst="rect">
+                      <a:avLst/>
+                    </a:prstGeom>
+                    <a:ln>
+                      <a:solidFill>
+                        <a:schemeClr val="accent1"/>
+                      </a:solidFill>
+                    </a:ln>
+                  </pic:spPr>
+                </pic:pic>
+              </a:graphicData>
+            </a:graphic>
+          </wp:inline>
+        </w:drawing>
+      </w:r>
+    </w:p>
+    <w:p>
+      <w:pPr>
+        <w:jc w:val="center"/>
+        <w:rPr>
+          <w:i/>
+        </w:rPr>
+      </w:pPr>
+      <w:r>
+        <w:rPr>
+          <w:i/>
+        </w:rPr>
+        <w:t>Preview of the Requirements Analysis and Specification Document (RASD), our reference document.</w:t>
+      </w:r>
+    </w:p>
+    <w:p>
+      <w:pPr>
+        <w:jc w:val="center"/>
+      </w:pPr>
+    </w:p>
+    <w:p>
+      <w:pPr>
+        <w:pStyle w:val="Titolo2"/>
+      </w:pPr>
+      <w:r>
+        <w:lastRenderedPageBreak/>
+        <w:t xml:space="preserve">Document Structure </w:t>
       </w:r>
     </w:p>
     <w:p>
@@ -2640,121 +2828,12 @@
     <w:p>
       <w:pPr>
         <w:pStyle w:val="Titolo2"/>
-      </w:pPr>
-      <w:bookmarkStart w:id="5" w:name="_Toc435372123"/>
-      <w:r>
-        <w:t>Reference Documents</w:t>
-      </w:r>
-      <w:bookmarkEnd w:id="5"/>
-    </w:p>
-    <w:p>
-      <w:pPr>
-        <w:pStyle w:val="TestoNormale"/>
-      </w:pPr>
-      <w:r>
-        <w:t xml:space="preserve">The main reference document is the </w:t>
-      </w:r>
-      <w:r>
-        <w:rPr>
-          <w:b/>
-        </w:rPr>
-        <w:t>Requirements Analysis and Specification Document</w:t>
-      </w:r>
-      <w:r>
-        <w:rPr>
-          <w:b/>
-        </w:rPr>
-        <w:t xml:space="preserve"> (RASD) </w:t>
-      </w:r>
-      <w:r>
-        <w:t xml:space="preserve">of </w:t>
-      </w:r>
-      <w:r>
-        <w:rPr>
-          <w:i/>
-        </w:rPr>
-        <w:t>myTaxiService</w:t>
-      </w:r>
-      <w:r>
-        <w:t>.</w:t>
-      </w:r>
-      <w:r>
-        <w:t xml:space="preserve"> </w:t>
-      </w:r>
-    </w:p>
-    <w:p>
-      <w:pPr>
-        <w:pStyle w:val="Titolo2"/>
-      </w:pPr>
-      <w:bookmarkStart w:id="6" w:name="_Toc435372124"/>
-      <w:r>
-        <w:lastRenderedPageBreak/>
-        <w:t>Document Structure</w:t>
-      </w:r>
-      <w:bookmarkEnd w:id="6"/>
-    </w:p>
-    <w:p>
-      <w:pPr>
-        <w:pStyle w:val="Titolo1"/>
-      </w:pPr>
-      <w:bookmarkStart w:id="7" w:name="_Toc435372125"/>
-      <w:r>
-        <w:t>Architectural Design</w:t>
-      </w:r>
-      <w:bookmarkEnd w:id="7"/>
-    </w:p>
-    <w:p>
-      <w:pPr>
-        <w:pStyle w:val="Titolo2"/>
-      </w:pPr>
-      <w:bookmarkStart w:id="8" w:name="_Toc435372126"/>
-      <w:r>
-        <w:t>Overview</w:t>
-      </w:r>
-      <w:bookmarkEnd w:id="8"/>
-    </w:p>
-    <w:p>
-      <w:pPr>
-        <w:pStyle w:val="Titolo2"/>
-      </w:pPr>
-      <w:bookmarkStart w:id="9" w:name="_Toc435372127"/>
-      <w:r>
-        <w:t>High level components and their interaction</w:t>
-      </w:r>
-      <w:bookmarkEnd w:id="9"/>
-    </w:p>
-    <w:p>
-      <w:pPr>
-        <w:pStyle w:val="Titolo2"/>
-      </w:pPr>
-      <w:bookmarkStart w:id="10" w:name="_Toc435372128"/>
-      <w:r>
-        <w:t>Component View</w:t>
-      </w:r>
-      <w:bookmarkEnd w:id="10"/>
-    </w:p>
-    <w:p>
-      <w:pPr>
-        <w:pStyle w:val="Titolo2"/>
-      </w:pPr>
-      <w:bookmarkStart w:id="11" w:name="_Toc435372129"/>
-      <w:r>
-        <w:t>Deployment View</w:t>
-      </w:r>
-      <w:bookmarkEnd w:id="11"/>
-      <w:r>
-        <w:t xml:space="preserve"> </w:t>
-      </w:r>
-    </w:p>
-    <w:p>
-      <w:pPr>
-        <w:pStyle w:val="Titolo2"/>
-      </w:pPr>
-      <w:bookmarkStart w:id="12" w:name="_Toc435372130"/>
-      <w:r>
-        <w:t>Runtime View</w:t>
-      </w:r>
-      <w:bookmarkEnd w:id="12"/>
+        <w:numPr>
+          <w:ilvl w:val="0"/>
+          <w:numId w:val="0"/>
+        </w:numPr>
+        <w:ind w:left="357"/>
+      </w:pPr>
     </w:p>
     <w:p>
       <w:pPr>
@@ -2764,28 +2843,835 @@
           <w:numId w:val="0"/>
         </w:numPr>
         <w:ind w:left="357"/>
+      </w:pPr>
+    </w:p>
+    <w:p>
+      <w:pPr>
+        <w:pStyle w:val="Titolo2"/>
+        <w:numPr>
+          <w:ilvl w:val="0"/>
+          <w:numId w:val="0"/>
+        </w:numPr>
+        <w:ind w:left="357"/>
+      </w:pPr>
+    </w:p>
+    <w:p>
+      <w:pPr>
+        <w:pStyle w:val="Titolo2"/>
+        <w:numPr>
+          <w:ilvl w:val="0"/>
+          <w:numId w:val="0"/>
+        </w:numPr>
+        <w:ind w:left="357"/>
+      </w:pPr>
+    </w:p>
+    <w:p>
+      <w:pPr>
+        <w:pStyle w:val="TestoNormale"/>
+      </w:pPr>
+    </w:p>
+    <w:p/>
+    <w:p/>
+    <w:p/>
+    <w:p/>
+    <w:p/>
+    <w:p/>
+    <w:p/>
+    <w:p/>
+    <w:p/>
+    <w:p/>
+    <w:p>
+      <w:pPr>
+        <w:pStyle w:val="Titolo1"/>
+      </w:pPr>
+      <w:bookmarkStart w:id="6" w:name="_Toc435372125"/>
+      <w:r>
+        <w:lastRenderedPageBreak/>
+        <w:t>Architectural Design</w:t>
+      </w:r>
+      <w:bookmarkEnd w:id="6"/>
+    </w:p>
+    <w:p>
+      <w:pPr>
+        <w:pStyle w:val="Titolo2"/>
+      </w:pPr>
+      <w:bookmarkStart w:id="7" w:name="_Toc435372126"/>
+      <w:r>
+        <w:t>Overview</w:t>
+      </w:r>
+      <w:bookmarkEnd w:id="7"/>
+    </w:p>
+    <w:p>
+      <w:pPr>
+        <w:pStyle w:val="TestoNormale"/>
+      </w:pPr>
+      <w:r>
+        <w:t xml:space="preserve">We start from a big </w:t>
+      </w:r>
+      <w:r>
+        <w:t xml:space="preserve">consideration: </w:t>
+      </w:r>
+      <w:r>
+        <w:rPr>
+          <w:i/>
+        </w:rPr>
+        <w:t>myTaxiService</w:t>
+      </w:r>
+      <w:r>
+        <w:rPr>
+          <w:i/>
+        </w:rPr>
+        <w:t xml:space="preserve"> </w:t>
+      </w:r>
+      <w:r>
+        <w:t>is a big project</w:t>
+      </w:r>
+      <w:r>
+        <w:t xml:space="preserve">. As we have seen before, in the RASD, we have a lot of potential users and a big amount of requirements. </w:t>
+      </w:r>
+    </w:p>
+    <w:p>
+      <w:pPr>
+        <w:pStyle w:val="TestoNormale"/>
+      </w:pPr>
+      <w:r>
+        <w:t xml:space="preserve">Thus, we considered to develop our application using </w:t>
+      </w:r>
+      <w:r>
+        <w:rPr>
+          <w:b/>
+        </w:rPr>
+        <w:t>Java Enterprise Edition</w:t>
+      </w:r>
+      <w:r>
+        <w:t xml:space="preserve"> (</w:t>
+      </w:r>
+      <w:r>
+        <w:rPr>
+          <w:b/>
+        </w:rPr>
+        <w:t>JEE</w:t>
+      </w:r>
+      <w:r>
+        <w:t>).</w:t>
+      </w:r>
+    </w:p>
+    <w:p>
+      <w:pPr>
+        <w:pStyle w:val="TestoNormale"/>
+      </w:pPr>
+      <w:r>
+        <w:t xml:space="preserve">This will also be useful to satisfy important </w:t>
+      </w:r>
+      <w:r>
+        <w:rPr>
+          <w:i/>
+        </w:rPr>
+        <w:t>Non-Functional Requirements</w:t>
+      </w:r>
+      <w:r>
+        <w:t xml:space="preserve"> such as scalability, portability, availability, reliability and so on. </w:t>
+      </w:r>
+    </w:p>
+    <w:p/>
+    <w:p>
+      <w:pPr>
+        <w:pStyle w:val="TestoNormale"/>
+      </w:pPr>
+      <w:r>
+        <w:t xml:space="preserve">The applications of </w:t>
+      </w:r>
+      <w:r>
+        <w:rPr>
+          <w:i/>
+        </w:rPr>
+        <w:t xml:space="preserve">myTaxiService </w:t>
+      </w:r>
+      <w:r>
+        <w:t xml:space="preserve">(the web application and the mobile one) will be </w:t>
+      </w:r>
+      <w:r>
+        <w:rPr>
+          <w:i/>
+        </w:rPr>
+        <w:t>large-scale</w:t>
+      </w:r>
+      <w:r>
+        <w:t xml:space="preserve">, </w:t>
+      </w:r>
+      <w:r>
+        <w:rPr>
+          <w:i/>
+        </w:rPr>
+        <w:t>multi-tiered, scalable, reliable</w:t>
+      </w:r>
+      <w:r>
+        <w:t xml:space="preserve"> and the network will </w:t>
+      </w:r>
+      <w:r>
+        <w:t>be</w:t>
+      </w:r>
+      <w:r>
+        <w:rPr>
+          <w:i/>
+        </w:rPr>
+        <w:t xml:space="preserve"> secure</w:t>
+      </w:r>
+      <w:r>
+        <w:t>.</w:t>
+      </w:r>
+    </w:p>
+    <w:p>
+      <w:pPr>
+        <w:pStyle w:val="TestoNormale"/>
+      </w:pPr>
+      <w:r>
+        <w:t xml:space="preserve">The application developing takes as reference the standard of </w:t>
+      </w:r>
+      <w:r>
+        <w:rPr>
+          <w:b/>
+        </w:rPr>
+        <w:t>Java Enterprise Edition 7</w:t>
+      </w:r>
+      <w:r>
+        <w:t xml:space="preserve"> (</w:t>
+      </w:r>
+      <w:r>
+        <w:rPr>
+          <w:b/>
+        </w:rPr>
+        <w:t>JEE7</w:t>
+      </w:r>
+      <w:r>
+        <w:t xml:space="preserve">), the last release available now. </w:t>
+      </w:r>
+    </w:p>
+    <w:p/>
+    <w:p>
+      <w:pPr>
+        <w:pStyle w:val="TestoNormale"/>
+      </w:pPr>
+      <w:r>
+        <w:t xml:space="preserve">We will use a </w:t>
+      </w:r>
+      <w:r>
+        <w:rPr>
+          <w:i/>
+        </w:rPr>
+        <w:t>three</w:t>
+      </w:r>
+      <w:r>
+        <w:rPr>
+          <w:i/>
+        </w:rPr>
+        <w:t xml:space="preserve">-tier </w:t>
+      </w:r>
+      <w:r>
+        <w:rPr>
+          <w:i/>
+        </w:rPr>
+        <w:t xml:space="preserve">physical </w:t>
+      </w:r>
+      <w:r>
+        <w:rPr>
+          <w:i/>
+        </w:rPr>
+        <w:t xml:space="preserve">architecture </w:t>
+      </w:r>
+      <w:r>
+        <w:t xml:space="preserve">mapped on </w:t>
+      </w:r>
+      <w:r>
+        <w:rPr>
+          <w:i/>
+        </w:rPr>
+        <w:t>four logical</w:t>
+      </w:r>
+      <w:r>
+        <w:rPr>
+          <w:i/>
+        </w:rPr>
+        <w:t xml:space="preserve"> layers</w:t>
+      </w:r>
+      <w:r>
+        <w:t xml:space="preserve">, as the standard of JEE. </w:t>
+      </w:r>
+    </w:p>
+    <w:p>
+      <w:pPr>
+        <w:pStyle w:val="TestoNormale"/>
+      </w:pPr>
+      <w:r>
+        <w:t>Here is the gene</w:t>
+      </w:r>
+      <w:r>
+        <w:t xml:space="preserve">ral schema of the </w:t>
+      </w:r>
+      <w:r>
+        <w:rPr>
+          <w:b/>
+        </w:rPr>
+        <w:t>architecture</w:t>
+      </w:r>
+      <w:r>
+        <w:t>:</w:t>
+      </w:r>
+    </w:p>
+    <w:p>
+      <w:r>
+        <w:rPr>
+          <w:noProof/>
+        </w:rPr>
+        <w:drawing>
+          <wp:anchor distT="0" distB="0" distL="114300" distR="114300" simplePos="0" relativeHeight="251658240" behindDoc="0" locked="0" layoutInCell="1" allowOverlap="1" wp14:anchorId="44548090" wp14:editId="78D4E262">
+            <wp:simplePos x="0" y="0"/>
+            <wp:positionH relativeFrom="margin">
+              <wp:posOffset>1038715</wp:posOffset>
+            </wp:positionH>
+            <wp:positionV relativeFrom="paragraph">
+              <wp:posOffset>160655</wp:posOffset>
+            </wp:positionV>
+            <wp:extent cx="3865944" cy="3950137"/>
+            <wp:effectExtent l="152400" t="152400" r="363220" b="355600"/>
+            <wp:wrapNone/>
+            <wp:docPr id="6" name="Immagine 6"/>
+            <wp:cNvGraphicFramePr>
+              <a:graphicFrameLocks xmlns:a="http://schemas.openxmlformats.org/drawingml/2006/main" noChangeAspect="1"/>
+            </wp:cNvGraphicFramePr>
+            <a:graphic xmlns:a="http://schemas.openxmlformats.org/drawingml/2006/main">
+              <a:graphicData uri="http://schemas.openxmlformats.org/drawingml/2006/picture">
+                <pic:pic xmlns:pic="http://schemas.openxmlformats.org/drawingml/2006/picture">
+                  <pic:nvPicPr>
+                    <pic:cNvPr id="6" name="archtecture.png"/>
+                    <pic:cNvPicPr/>
+                  </pic:nvPicPr>
+                  <pic:blipFill>
+                    <a:blip r:embed="rId15">
+                      <a:extLst>
+                        <a:ext uri="{28A0092B-C50C-407E-A947-70E740481C1C}">
+                          <a14:useLocalDpi xmlns:a14="http://schemas.microsoft.com/office/drawing/2010/main" val="0"/>
+                        </a:ext>
+                      </a:extLst>
+                    </a:blip>
+                    <a:stretch>
+                      <a:fillRect/>
+                    </a:stretch>
+                  </pic:blipFill>
+                  <pic:spPr>
+                    <a:xfrm>
+                      <a:off x="0" y="0"/>
+                      <a:ext cx="3865944" cy="3950137"/>
+                    </a:xfrm>
+                    <a:prstGeom prst="rect">
+                      <a:avLst/>
+                    </a:prstGeom>
+                    <a:ln>
+                      <a:noFill/>
+                    </a:ln>
+                    <a:effectLst>
+                      <a:outerShdw blurRad="292100" dist="139700" dir="2700000" algn="tl" rotWithShape="0">
+                        <a:srgbClr val="333333">
+                          <a:alpha val="65000"/>
+                        </a:srgbClr>
+                      </a:outerShdw>
+                    </a:effectLst>
+                  </pic:spPr>
+                </pic:pic>
+              </a:graphicData>
+            </a:graphic>
+            <wp14:sizeRelH relativeFrom="margin">
+              <wp14:pctWidth>0</wp14:pctWidth>
+            </wp14:sizeRelH>
+            <wp14:sizeRelV relativeFrom="margin">
+              <wp14:pctHeight>0</wp14:pctHeight>
+            </wp14:sizeRelV>
+          </wp:anchor>
+        </w:drawing>
+      </w:r>
+    </w:p>
+    <w:p/>
+    <w:p/>
+    <w:p/>
+    <w:p/>
+    <w:p/>
+    <w:p/>
+    <w:p/>
+    <w:p/>
+    <w:p/>
+    <w:p/>
+    <w:p/>
+    <w:p/>
+    <w:p>
+      <w:pPr>
+        <w:tabs>
+          <w:tab w:val="left" w:pos="8476"/>
+        </w:tabs>
+      </w:pPr>
+      <w:r>
+        <w:tab/>
+      </w:r>
+    </w:p>
+    <w:p>
+      <w:pPr>
+        <w:tabs>
+          <w:tab w:val="left" w:pos="8476"/>
+        </w:tabs>
+      </w:pPr>
+    </w:p>
+    <w:p>
+      <w:pPr>
+        <w:pStyle w:val="TestoNormale"/>
+      </w:pPr>
+      <w:r>
+        <w:lastRenderedPageBreak/>
+        <w:t xml:space="preserve">Now we will see in a deeper level of detail the meaning of each </w:t>
+      </w:r>
+      <w:r>
+        <w:t>layer</w:t>
+      </w:r>
+      <w:r>
+        <w:t>:</w:t>
+      </w:r>
+    </w:p>
+    <w:p/>
+    <w:p>
+      <w:pPr>
+        <w:pStyle w:val="TestoNormale"/>
+        <w:numPr>
+          <w:ilvl w:val="0"/>
+          <w:numId w:val="6"/>
+        </w:numPr>
+        <w:rPr>
+          <w:b/>
+        </w:rPr>
+      </w:pPr>
+      <w:r>
+        <w:rPr>
+          <w:b/>
+        </w:rPr>
+        <w:t>Client Laye</w:t>
+      </w:r>
+      <w:r>
+        <w:rPr>
+          <w:b/>
+        </w:rPr>
+        <w:t>r</w:t>
+      </w:r>
+      <w:r>
+        <w:t xml:space="preserve">: </w:t>
+      </w:r>
+      <w:r>
+        <w:t>it contains Application Clients and Web Browsers and int</w:t>
+      </w:r>
+      <w:r>
+        <w:t>eracts directly with the actors (Customers and Taxi Drivers).</w:t>
+      </w:r>
+      <w:r>
+        <w:t xml:space="preserve"> In our application, the Client can access via browser (</w:t>
+      </w:r>
+      <w:r>
+        <w:rPr>
+          <w:i/>
+        </w:rPr>
+        <w:t>web application</w:t>
+      </w:r>
+      <w:r>
+        <w:t>) or via smartphone (</w:t>
+      </w:r>
+      <w:r>
+        <w:rPr>
+          <w:i/>
+        </w:rPr>
+        <w:t>mobile application</w:t>
+      </w:r>
+      <w:r>
+        <w:t>).</w:t>
+      </w:r>
+    </w:p>
+    <w:p>
+      <w:pPr>
+        <w:pStyle w:val="TestoNormale"/>
+        <w:numPr>
+          <w:ilvl w:val="0"/>
+          <w:numId w:val="6"/>
+        </w:numPr>
+        <w:rPr>
+          <w:b/>
+        </w:rPr>
+      </w:pPr>
+      <w:r>
+        <w:rPr>
+          <w:b/>
+        </w:rPr>
+        <w:t xml:space="preserve">Web </w:t>
+      </w:r>
+      <w:r>
+        <w:rPr>
+          <w:b/>
+        </w:rPr>
+        <w:t>Laye</w:t>
+      </w:r>
+      <w:r>
+        <w:rPr>
+          <w:b/>
+        </w:rPr>
+        <w:t>r</w:t>
+      </w:r>
+      <w:r>
+        <w:t xml:space="preserve">: </w:t>
+      </w:r>
+      <w:r>
+        <w:t xml:space="preserve">it contains the </w:t>
+      </w:r>
+      <w:r>
+        <w:rPr>
+          <w:i/>
+        </w:rPr>
+        <w:t>Servlets</w:t>
+      </w:r>
+      <w:r>
+        <w:t xml:space="preserve"> and </w:t>
+      </w:r>
+      <w:r>
+        <w:rPr>
+          <w:i/>
+        </w:rPr>
+        <w:t>Dynamic Web Pages</w:t>
+      </w:r>
+      <w:r>
+        <w:t xml:space="preserve"> that needs </w:t>
+      </w:r>
+      <w:r>
+        <w:t>the elaboration</w:t>
+      </w:r>
+      <w:r>
+        <w:t xml:space="preserve">. This tier </w:t>
+      </w:r>
+      <w:r>
+        <w:t xml:space="preserve">receives the requests from the </w:t>
+      </w:r>
+      <w:r>
+        <w:rPr>
+          <w:i/>
+        </w:rPr>
+        <w:t>Client</w:t>
+      </w:r>
+      <w:r>
+        <w:t xml:space="preserve"> </w:t>
+      </w:r>
+      <w:r>
+        <w:rPr>
+          <w:i/>
+        </w:rPr>
+        <w:t>layer</w:t>
+      </w:r>
+      <w:r>
+        <w:t xml:space="preserve"> and forwards the p</w:t>
+      </w:r>
+      <w:r>
+        <w:t xml:space="preserve">ieces of data collected to the </w:t>
+      </w:r>
+      <w:r>
+        <w:rPr>
+          <w:i/>
+        </w:rPr>
+        <w:t>Business Layer</w:t>
+      </w:r>
+      <w:r>
+        <w:t>.</w:t>
+      </w:r>
+      <w:r>
+        <w:t xml:space="preserve"> </w:t>
+      </w:r>
+    </w:p>
+    <w:p>
+      <w:pPr>
+        <w:pStyle w:val="TestoNormale"/>
+        <w:numPr>
+          <w:ilvl w:val="0"/>
+          <w:numId w:val="6"/>
+        </w:numPr>
+        <w:rPr>
+          <w:b/>
+        </w:rPr>
+      </w:pPr>
+      <w:r>
+        <w:rPr>
+          <w:b/>
+        </w:rPr>
+        <w:t xml:space="preserve">Business </w:t>
+      </w:r>
+      <w:r>
+        <w:rPr>
+          <w:b/>
+        </w:rPr>
+        <w:t>Layer</w:t>
+      </w:r>
+      <w:r>
+        <w:t xml:space="preserve">: it contains the application logic (with the </w:t>
+      </w:r>
+      <w:r>
+        <w:rPr>
+          <w:i/>
+        </w:rPr>
+        <w:t>Java Beans</w:t>
+      </w:r>
+      <w:r>
+        <w:t xml:space="preserve"> and the </w:t>
+      </w:r>
+      <w:r>
+        <w:rPr>
+          <w:i/>
+        </w:rPr>
+        <w:t>Java Persistence Entities)</w:t>
+      </w:r>
+      <w:r>
+        <w:t>. This will permit the communication between the System of mTS and the target users (Costumers and Taxi Drivers).</w:t>
+      </w:r>
+    </w:p>
+    <w:p>
+      <w:pPr>
+        <w:pStyle w:val="TestoNormale"/>
+        <w:numPr>
+          <w:ilvl w:val="0"/>
+          <w:numId w:val="6"/>
+        </w:numPr>
+      </w:pPr>
+      <w:r>
+        <w:rPr>
+          <w:b/>
+        </w:rPr>
+        <w:t>EIS (Data Layer)</w:t>
+      </w:r>
+      <w:r>
+        <w:t xml:space="preserve">: it will contain all the </w:t>
+      </w:r>
+      <w:r>
+        <w:rPr>
+          <w:i/>
+        </w:rPr>
+        <w:t>data</w:t>
+      </w:r>
+      <w:r>
+        <w:t xml:space="preserve"> concerning Costumers, Taxi Drivers, Calls, Reservations and other useful information. It is crucial to manage data according to strict policies about security and privacy. </w:t>
+      </w:r>
+    </w:p>
+    <w:p/>
+    <w:p>
+      <w:pPr>
+        <w:pStyle w:val="TestoNormale"/>
+      </w:pPr>
+      <w:r>
+        <w:t xml:space="preserve">It is important to underline that </w:t>
+      </w:r>
+      <w:r>
+        <w:rPr>
+          <w:i/>
+        </w:rPr>
+        <w:t>myTaxiService</w:t>
+      </w:r>
+      <w:r>
+        <w:t xml:space="preserve"> will also use external pre-built software products from the point of view of the business logic, such as </w:t>
+      </w:r>
+      <w:r>
+        <w:rPr>
+          <w:b/>
+        </w:rPr>
+        <w:t>Google Maps</w:t>
+      </w:r>
+      <w:r>
+        <w:t xml:space="preserve"> for the maps and the </w:t>
+      </w:r>
+      <w:r>
+        <w:rPr>
+          <w:b/>
+        </w:rPr>
+        <w:t>online payment services API</w:t>
+      </w:r>
+      <w:r>
+        <w:t xml:space="preserve"> (</w:t>
+      </w:r>
+      <w:r>
+        <w:rPr>
+          <w:i/>
+        </w:rPr>
+        <w:t>e.g. PayPal</w:t>
+      </w:r>
+      <w:r>
+        <w:t>).</w:t>
+      </w:r>
+    </w:p>
+    <w:p/>
+    <w:p>
+      <w:pPr>
+        <w:pStyle w:val="TestoNormale"/>
+      </w:pPr>
+      <w:r>
+        <w:t xml:space="preserve">Here is a schema of the </w:t>
+      </w:r>
+      <w:r>
+        <w:rPr>
+          <w:b/>
+        </w:rPr>
+        <w:t>three physical levels</w:t>
+      </w:r>
+      <w:r>
+        <w:t xml:space="preserve"> (</w:t>
+      </w:r>
+      <w:r>
+        <w:rPr>
+          <w:i/>
+        </w:rPr>
+        <w:t>tiers</w:t>
+      </w:r>
+      <w:r>
+        <w:t>) of the architecture:</w:t>
+      </w:r>
+    </w:p>
+    <w:p/>
+    <w:p>
+      <w:pPr>
+        <w:pStyle w:val="TestoNormale"/>
+        <w:jc w:val="center"/>
+      </w:pPr>
+      <w:r>
+        <w:rPr>
+          <w:noProof/>
+        </w:rPr>
+        <w:drawing>
+          <wp:inline distT="0" distB="0" distL="0" distR="0">
+            <wp:extent cx="4209524" cy="2123810"/>
+            <wp:effectExtent l="38100" t="38100" r="38735" b="29210"/>
+            <wp:docPr id="8" name="Immagine 8"/>
+            <wp:cNvGraphicFramePr>
+              <a:graphicFrameLocks xmlns:a="http://schemas.openxmlformats.org/drawingml/2006/main" noChangeAspect="1"/>
+            </wp:cNvGraphicFramePr>
+            <a:graphic xmlns:a="http://schemas.openxmlformats.org/drawingml/2006/main">
+              <a:graphicData uri="http://schemas.openxmlformats.org/drawingml/2006/picture">
+                <pic:pic xmlns:pic="http://schemas.openxmlformats.org/drawingml/2006/picture">
+                  <pic:nvPicPr>
+                    <pic:cNvPr id="8" name="ARCHPHYSIC.png"/>
+                    <pic:cNvPicPr/>
+                  </pic:nvPicPr>
+                  <pic:blipFill>
+                    <a:blip r:embed="rId16">
+                      <a:extLst>
+                        <a:ext uri="{28A0092B-C50C-407E-A947-70E740481C1C}">
+                          <a14:useLocalDpi xmlns:a14="http://schemas.microsoft.com/office/drawing/2010/main" val="0"/>
+                        </a:ext>
+                      </a:extLst>
+                    </a:blip>
+                    <a:stretch>
+                      <a:fillRect/>
+                    </a:stretch>
+                  </pic:blipFill>
+                  <pic:spPr>
+                    <a:xfrm>
+                      <a:off x="0" y="0"/>
+                      <a:ext cx="4209524" cy="2123810"/>
+                    </a:xfrm>
+                    <a:prstGeom prst="rect">
+                      <a:avLst/>
+                    </a:prstGeom>
+                    <a:ln w="34925">
+                      <a:solidFill>
+                        <a:schemeClr val="tx2"/>
+                      </a:solidFill>
+                    </a:ln>
+                    <a:effectLst>
+                      <a:softEdge rad="112500"/>
+                    </a:effectLst>
+                  </pic:spPr>
+                </pic:pic>
+              </a:graphicData>
+            </a:graphic>
+          </wp:inline>
+        </w:drawing>
+      </w:r>
+    </w:p>
+    <w:p>
+      <w:bookmarkStart w:id="8" w:name="_GoBack"/>
+      <w:bookmarkEnd w:id="8"/>
+    </w:p>
+    <w:p/>
+    <w:p/>
+    <w:p/>
+    <w:p/>
+    <w:p>
+      <w:pPr>
+        <w:pStyle w:val="Titolo2"/>
+      </w:pPr>
+      <w:bookmarkStart w:id="9" w:name="_Toc435372128"/>
+      <w:r>
+        <w:lastRenderedPageBreak/>
+        <w:t>Component View</w:t>
+      </w:r>
+      <w:bookmarkEnd w:id="9"/>
+    </w:p>
+    <w:p>
+      <w:pPr>
+        <w:pStyle w:val="Titolo2"/>
+      </w:pPr>
+      <w:bookmarkStart w:id="10" w:name="_Toc435372129"/>
+      <w:r>
+        <w:t>Deployment View</w:t>
+      </w:r>
+      <w:bookmarkEnd w:id="10"/>
+      <w:r>
+        <w:t xml:space="preserve"> </w:t>
+      </w:r>
+    </w:p>
+    <w:p>
+      <w:pPr>
+        <w:pStyle w:val="Titolo2"/>
+      </w:pPr>
+      <w:bookmarkStart w:id="11" w:name="_Toc435372130"/>
+      <w:r>
+        <w:t>Runtime View</w:t>
+      </w:r>
+      <w:bookmarkEnd w:id="11"/>
+    </w:p>
+    <w:p>
+      <w:pPr>
+        <w:pStyle w:val="Titolo2"/>
+        <w:numPr>
+          <w:ilvl w:val="0"/>
+          <w:numId w:val="0"/>
+        </w:numPr>
+        <w:ind w:left="357"/>
         <w:rPr>
           <w:color w:val="FF0000"/>
         </w:rPr>
       </w:pPr>
-      <w:bookmarkStart w:id="13" w:name="_Toc435365009"/>
-      <w:bookmarkStart w:id="14" w:name="_Toc435372131"/>
+      <w:bookmarkStart w:id="12" w:name="_Toc435365009"/>
+      <w:bookmarkStart w:id="13" w:name="_Toc435372131"/>
       <w:r>
         <w:rPr>
           <w:color w:val="FF0000"/>
         </w:rPr>
         <w:t>Sequence Diagrams Here</w:t>
       </w:r>
+      <w:bookmarkEnd w:id="12"/>
       <w:bookmarkEnd w:id="13"/>
+    </w:p>
+    <w:p>
+      <w:pPr>
+        <w:pStyle w:val="Titolo2"/>
+      </w:pPr>
+      <w:bookmarkStart w:id="14" w:name="_Toc435372132"/>
+      <w:r>
+        <w:t>Component interfaces</w:t>
+      </w:r>
       <w:bookmarkEnd w:id="14"/>
     </w:p>
     <w:p>
       <w:pPr>
         <w:pStyle w:val="Titolo2"/>
       </w:pPr>
-      <w:bookmarkStart w:id="15" w:name="_Toc435372132"/>
-      <w:r>
-        <w:t>Component interfaces</w:t>
+      <w:bookmarkStart w:id="15" w:name="_Toc435372133"/>
+      <w:r>
+        <w:t>Selected architectural styles and patterns</w:t>
       </w:r>
       <w:bookmarkEnd w:id="15"/>
     </w:p>
@@ -2793,75 +3679,65 @@
       <w:pPr>
         <w:pStyle w:val="Titolo2"/>
       </w:pPr>
-      <w:bookmarkStart w:id="16" w:name="_Toc435372133"/>
-      <w:r>
-        <w:t>Selected architectural styles and patterns</w:t>
+      <w:bookmarkStart w:id="16" w:name="_Toc435372134"/>
+      <w:r>
+        <w:t>Other design decisions</w:t>
       </w:r>
       <w:bookmarkEnd w:id="16"/>
     </w:p>
     <w:p>
       <w:pPr>
+        <w:pStyle w:val="Titolo1"/>
+      </w:pPr>
+      <w:bookmarkStart w:id="17" w:name="_Toc435372135"/>
+      <w:r>
+        <w:t>Algorithm design</w:t>
+      </w:r>
+      <w:bookmarkEnd w:id="17"/>
+    </w:p>
+    <w:p>
+      <w:pPr>
+        <w:pStyle w:val="Titolo1"/>
+      </w:pPr>
+      <w:bookmarkStart w:id="18" w:name="_Toc435372136"/>
+      <w:r>
+        <w:t>User Interface Design</w:t>
+      </w:r>
+      <w:bookmarkEnd w:id="18"/>
+    </w:p>
+    <w:p>
+      <w:pPr>
+        <w:pStyle w:val="Titolo1"/>
+      </w:pPr>
+      <w:bookmarkStart w:id="19" w:name="_Toc435372137"/>
+      <w:r>
+        <w:t>Requirements Traceability</w:t>
+      </w:r>
+      <w:bookmarkEnd w:id="19"/>
+      <w:r>
+        <w:t xml:space="preserve"> </w:t>
+      </w:r>
+    </w:p>
+    <w:p>
+      <w:pPr>
+        <w:pStyle w:val="Titolo1"/>
+      </w:pPr>
+      <w:bookmarkStart w:id="20" w:name="_Toc435372138"/>
+      <w:r>
+        <w:t>References</w:t>
+      </w:r>
+      <w:bookmarkEnd w:id="20"/>
+    </w:p>
+    <w:p>
+      <w:pPr>
         <w:pStyle w:val="Titolo2"/>
       </w:pPr>
-      <w:bookmarkStart w:id="17" w:name="_Toc435372134"/>
-      <w:r>
-        <w:t>Other design decisions</w:t>
-      </w:r>
-      <w:bookmarkEnd w:id="17"/>
-    </w:p>
-    <w:p>
-      <w:pPr>
-        <w:pStyle w:val="Titolo1"/>
-      </w:pPr>
-      <w:bookmarkStart w:id="18" w:name="_Toc435372135"/>
-      <w:r>
-        <w:t>Algorithm design</w:t>
-      </w:r>
-      <w:bookmarkEnd w:id="18"/>
-    </w:p>
-    <w:p>
-      <w:pPr>
-        <w:pStyle w:val="Titolo1"/>
-      </w:pPr>
-      <w:bookmarkStart w:id="19" w:name="_Toc435372136"/>
+      <w:bookmarkStart w:id="21" w:name="_Toc435372139"/>
       <w:r>
         <w:lastRenderedPageBreak/>
-        <w:t>User Interface Design</w:t>
-      </w:r>
-      <w:bookmarkEnd w:id="19"/>
-    </w:p>
-    <w:p>
-      <w:pPr>
-        <w:pStyle w:val="Titolo1"/>
-      </w:pPr>
-      <w:bookmarkStart w:id="20" w:name="_Toc435372137"/>
-      <w:r>
-        <w:t>Requirements Traceability</w:t>
-      </w:r>
-      <w:bookmarkEnd w:id="20"/>
-      <w:r>
-        <w:t xml:space="preserve"> </w:t>
-      </w:r>
-    </w:p>
-    <w:p>
-      <w:pPr>
-        <w:pStyle w:val="Titolo1"/>
-      </w:pPr>
-      <w:bookmarkStart w:id="21" w:name="_Toc435372138"/>
-      <w:r>
-        <w:t>References</w:t>
+        <w:t>References list</w:t>
       </w:r>
       <w:bookmarkEnd w:id="21"/>
-    </w:p>
-    <w:p>
-      <w:pPr>
-        <w:pStyle w:val="Titolo2"/>
-      </w:pPr>
-      <w:bookmarkStart w:id="22" w:name="_Toc435372139"/>
-      <w:r>
-        <w:t>References list</w:t>
-      </w:r>
-      <w:bookmarkEnd w:id="22"/>
     </w:p>
     <w:p>
       <w:pPr>
@@ -2940,7 +3816,6 @@
         </w:rPr>
         <w:t xml:space="preserve">Design </w:t>
       </w:r>
-      <w:proofErr w:type="spellStart"/>
       <w:r>
         <w:rPr>
           <w:i/>
@@ -2948,7 +3823,6 @@
         </w:rPr>
         <w:t>Document</w:t>
       </w:r>
-      <w:proofErr w:type="spellEnd"/>
       <w:r>
         <w:rPr>
           <w:i/>
@@ -2956,7 +3830,6 @@
         </w:rPr>
         <w:t xml:space="preserve"> </w:t>
       </w:r>
-      <w:proofErr w:type="spellStart"/>
       <w:r>
         <w:rPr>
           <w:i/>
@@ -2964,7 +3837,6 @@
         </w:rPr>
         <w:t>Template</w:t>
       </w:r>
-      <w:proofErr w:type="spellEnd"/>
       <w:r>
         <w:rPr>
           <w:lang w:val="it-IT"/>
@@ -2990,19 +3862,17 @@
           <w:i/>
         </w:rPr>
       </w:pPr>
-      <w:bookmarkStart w:id="23" w:name="_GoBack"/>
       <w:r>
         <w:rPr>
           <w:i/>
         </w:rPr>
         <w:t>Software Engineering: Principles and Practice (Hans Van Vliet)</w:t>
       </w:r>
-      <w:bookmarkEnd w:id="23"/>
     </w:p>
     <w:p/>
     <w:sectPr>
-      <w:headerReference w:type="default" r:id="rId14"/>
-      <w:footerReference w:type="default" r:id="rId15"/>
+      <w:headerReference w:type="default" r:id="rId17"/>
+      <w:footerReference w:type="default" r:id="rId18"/>
       <w:pgSz w:w="12240" w:h="15840"/>
       <w:pgMar w:top="1417" w:right="1134" w:bottom="1134" w:left="1134" w:header="708" w:footer="708" w:gutter="0"/>
       <w:cols w:space="708"/>
@@ -3054,18 +3924,8 @@
         <w:sz w:val="20"/>
         <w:lang w:val="it-IT"/>
       </w:rPr>
-      <w:t xml:space="preserve">Software </w:t>
+      <w:t>Software Engin</w:t>
     </w:r>
-    <w:proofErr w:type="spellStart"/>
-    <w:r>
-      <w:rPr>
-        <w:i/>
-        <w:sz w:val="20"/>
-        <w:lang w:val="it-IT"/>
-      </w:rPr>
-      <w:t>Engin</w:t>
-    </w:r>
-    <w:proofErr w:type="spellEnd"/>
     <w:r>
       <w:rPr>
         <w:i/>
@@ -3073,23 +3933,13 @@
       </w:rPr>
       <w:t>e</w:t>
     </w:r>
-    <w:proofErr w:type="spellStart"/>
     <w:r>
       <w:rPr>
         <w:i/>
         <w:sz w:val="20"/>
         <w:lang w:val="it-IT"/>
       </w:rPr>
-      <w:t>ering</w:t>
-    </w:r>
-    <w:proofErr w:type="spellEnd"/>
-    <w:r>
-      <w:rPr>
-        <w:i/>
-        <w:sz w:val="20"/>
-        <w:lang w:val="it-IT"/>
-      </w:rPr>
-      <w:t xml:space="preserve"> 2 Project 15/16</w:t>
+      <w:t>ering 2 Project 15/16</w:t>
     </w:r>
   </w:p>
 </w:ftr>
@@ -3446,7 +4296,7 @@
                                 <w:szCs w:val="24"/>
                                 <w:lang w:val="it-IT"/>
                               </w:rPr>
-                              <w:t>5</w:t>
+                              <w:t>8</w:t>
                             </w:r>
                             <w:r>
                               <w:rPr>
@@ -3550,7 +4400,7 @@
                           <w:szCs w:val="24"/>
                           <w:lang w:val="it-IT"/>
                         </w:rPr>
-                        <w:t>5</w:t>
+                        <w:t>8</w:t>
                       </w:r>
                       <w:r>
                         <w:rPr>
@@ -3690,9 +4540,9 @@
     </w:lvl>
   </w:abstractNum>
   <w:abstractNum w:abstractNumId="1" w15:restartNumberingAfterBreak="0">
-    <w:nsid w:val="51451D80"/>
+    <w:nsid w:val="2C0879D2"/>
     <w:multiLevelType w:val="hybridMultilevel"/>
-    <w:tmpl w:val="422881E8"/>
+    <w:tmpl w:val="42680BBE"/>
     <w:lvl w:ilvl="0" w:tplc="04090001">
       <w:start w:val="1"/>
       <w:numFmt w:val="bullet"/>
@@ -3803,6 +4653,232 @@
     </w:lvl>
   </w:abstractNum>
   <w:abstractNum w:abstractNumId="2" w15:restartNumberingAfterBreak="0">
+    <w:nsid w:val="2E430986"/>
+    <w:multiLevelType w:val="hybridMultilevel"/>
+    <w:tmpl w:val="18725428"/>
+    <w:lvl w:ilvl="0" w:tplc="04090001">
+      <w:start w:val="1"/>
+      <w:numFmt w:val="bullet"/>
+      <w:lvlText w:val=""/>
+      <w:lvlJc w:val="left"/>
+      <w:pPr>
+        <w:ind w:left="720" w:hanging="360"/>
+      </w:pPr>
+      <w:rPr>
+        <w:rFonts w:ascii="Symbol" w:hAnsi="Symbol" w:hint="default"/>
+      </w:rPr>
+    </w:lvl>
+    <w:lvl w:ilvl="1" w:tplc="04090003" w:tentative="1">
+      <w:start w:val="1"/>
+      <w:numFmt w:val="bullet"/>
+      <w:lvlText w:val="o"/>
+      <w:lvlJc w:val="left"/>
+      <w:pPr>
+        <w:ind w:left="1440" w:hanging="360"/>
+      </w:pPr>
+      <w:rPr>
+        <w:rFonts w:ascii="Courier New" w:hAnsi="Courier New" w:cs="Courier New" w:hint="default"/>
+      </w:rPr>
+    </w:lvl>
+    <w:lvl w:ilvl="2" w:tplc="04090005" w:tentative="1">
+      <w:start w:val="1"/>
+      <w:numFmt w:val="bullet"/>
+      <w:lvlText w:val=""/>
+      <w:lvlJc w:val="left"/>
+      <w:pPr>
+        <w:ind w:left="2160" w:hanging="360"/>
+      </w:pPr>
+      <w:rPr>
+        <w:rFonts w:ascii="Wingdings" w:hAnsi="Wingdings" w:hint="default"/>
+      </w:rPr>
+    </w:lvl>
+    <w:lvl w:ilvl="3" w:tplc="04090001" w:tentative="1">
+      <w:start w:val="1"/>
+      <w:numFmt w:val="bullet"/>
+      <w:lvlText w:val=""/>
+      <w:lvlJc w:val="left"/>
+      <w:pPr>
+        <w:ind w:left="2880" w:hanging="360"/>
+      </w:pPr>
+      <w:rPr>
+        <w:rFonts w:ascii="Symbol" w:hAnsi="Symbol" w:hint="default"/>
+      </w:rPr>
+    </w:lvl>
+    <w:lvl w:ilvl="4" w:tplc="04090003" w:tentative="1">
+      <w:start w:val="1"/>
+      <w:numFmt w:val="bullet"/>
+      <w:lvlText w:val="o"/>
+      <w:lvlJc w:val="left"/>
+      <w:pPr>
+        <w:ind w:left="3600" w:hanging="360"/>
+      </w:pPr>
+      <w:rPr>
+        <w:rFonts w:ascii="Courier New" w:hAnsi="Courier New" w:cs="Courier New" w:hint="default"/>
+      </w:rPr>
+    </w:lvl>
+    <w:lvl w:ilvl="5" w:tplc="04090005" w:tentative="1">
+      <w:start w:val="1"/>
+      <w:numFmt w:val="bullet"/>
+      <w:lvlText w:val=""/>
+      <w:lvlJc w:val="left"/>
+      <w:pPr>
+        <w:ind w:left="4320" w:hanging="360"/>
+      </w:pPr>
+      <w:rPr>
+        <w:rFonts w:ascii="Wingdings" w:hAnsi="Wingdings" w:hint="default"/>
+      </w:rPr>
+    </w:lvl>
+    <w:lvl w:ilvl="6" w:tplc="04090001" w:tentative="1">
+      <w:start w:val="1"/>
+      <w:numFmt w:val="bullet"/>
+      <w:lvlText w:val=""/>
+      <w:lvlJc w:val="left"/>
+      <w:pPr>
+        <w:ind w:left="5040" w:hanging="360"/>
+      </w:pPr>
+      <w:rPr>
+        <w:rFonts w:ascii="Symbol" w:hAnsi="Symbol" w:hint="default"/>
+      </w:rPr>
+    </w:lvl>
+    <w:lvl w:ilvl="7" w:tplc="04090003" w:tentative="1">
+      <w:start w:val="1"/>
+      <w:numFmt w:val="bullet"/>
+      <w:lvlText w:val="o"/>
+      <w:lvlJc w:val="left"/>
+      <w:pPr>
+        <w:ind w:left="5760" w:hanging="360"/>
+      </w:pPr>
+      <w:rPr>
+        <w:rFonts w:ascii="Courier New" w:hAnsi="Courier New" w:cs="Courier New" w:hint="default"/>
+      </w:rPr>
+    </w:lvl>
+    <w:lvl w:ilvl="8" w:tplc="04090005" w:tentative="1">
+      <w:start w:val="1"/>
+      <w:numFmt w:val="bullet"/>
+      <w:lvlText w:val=""/>
+      <w:lvlJc w:val="left"/>
+      <w:pPr>
+        <w:ind w:left="6480" w:hanging="360"/>
+      </w:pPr>
+      <w:rPr>
+        <w:rFonts w:ascii="Wingdings" w:hAnsi="Wingdings" w:hint="default"/>
+      </w:rPr>
+    </w:lvl>
+  </w:abstractNum>
+  <w:abstractNum w:abstractNumId="3" w15:restartNumberingAfterBreak="0">
+    <w:nsid w:val="51451D80"/>
+    <w:multiLevelType w:val="hybridMultilevel"/>
+    <w:tmpl w:val="AE9E8CF4"/>
+    <w:lvl w:ilvl="0" w:tplc="04090001">
+      <w:start w:val="1"/>
+      <w:numFmt w:val="bullet"/>
+      <w:lvlText w:val=""/>
+      <w:lvlJc w:val="left"/>
+      <w:pPr>
+        <w:ind w:left="720" w:hanging="360"/>
+      </w:pPr>
+      <w:rPr>
+        <w:rFonts w:ascii="Symbol" w:hAnsi="Symbol" w:hint="default"/>
+      </w:rPr>
+    </w:lvl>
+    <w:lvl w:ilvl="1" w:tplc="04090003" w:tentative="1">
+      <w:start w:val="1"/>
+      <w:numFmt w:val="bullet"/>
+      <w:lvlText w:val="o"/>
+      <w:lvlJc w:val="left"/>
+      <w:pPr>
+        <w:ind w:left="1440" w:hanging="360"/>
+      </w:pPr>
+      <w:rPr>
+        <w:rFonts w:ascii="Courier New" w:hAnsi="Courier New" w:cs="Courier New" w:hint="default"/>
+      </w:rPr>
+    </w:lvl>
+    <w:lvl w:ilvl="2" w:tplc="04090005" w:tentative="1">
+      <w:start w:val="1"/>
+      <w:numFmt w:val="bullet"/>
+      <w:lvlText w:val=""/>
+      <w:lvlJc w:val="left"/>
+      <w:pPr>
+        <w:ind w:left="2160" w:hanging="360"/>
+      </w:pPr>
+      <w:rPr>
+        <w:rFonts w:ascii="Wingdings" w:hAnsi="Wingdings" w:hint="default"/>
+      </w:rPr>
+    </w:lvl>
+    <w:lvl w:ilvl="3" w:tplc="04090001" w:tentative="1">
+      <w:start w:val="1"/>
+      <w:numFmt w:val="bullet"/>
+      <w:lvlText w:val=""/>
+      <w:lvlJc w:val="left"/>
+      <w:pPr>
+        <w:ind w:left="2880" w:hanging="360"/>
+      </w:pPr>
+      <w:rPr>
+        <w:rFonts w:ascii="Symbol" w:hAnsi="Symbol" w:hint="default"/>
+      </w:rPr>
+    </w:lvl>
+    <w:lvl w:ilvl="4" w:tplc="04090003" w:tentative="1">
+      <w:start w:val="1"/>
+      <w:numFmt w:val="bullet"/>
+      <w:lvlText w:val="o"/>
+      <w:lvlJc w:val="left"/>
+      <w:pPr>
+        <w:ind w:left="3600" w:hanging="360"/>
+      </w:pPr>
+      <w:rPr>
+        <w:rFonts w:ascii="Courier New" w:hAnsi="Courier New" w:cs="Courier New" w:hint="default"/>
+      </w:rPr>
+    </w:lvl>
+    <w:lvl w:ilvl="5" w:tplc="04090005" w:tentative="1">
+      <w:start w:val="1"/>
+      <w:numFmt w:val="bullet"/>
+      <w:lvlText w:val=""/>
+      <w:lvlJc w:val="left"/>
+      <w:pPr>
+        <w:ind w:left="4320" w:hanging="360"/>
+      </w:pPr>
+      <w:rPr>
+        <w:rFonts w:ascii="Wingdings" w:hAnsi="Wingdings" w:hint="default"/>
+      </w:rPr>
+    </w:lvl>
+    <w:lvl w:ilvl="6" w:tplc="04090001" w:tentative="1">
+      <w:start w:val="1"/>
+      <w:numFmt w:val="bullet"/>
+      <w:lvlText w:val=""/>
+      <w:lvlJc w:val="left"/>
+      <w:pPr>
+        <w:ind w:left="5040" w:hanging="360"/>
+      </w:pPr>
+      <w:rPr>
+        <w:rFonts w:ascii="Symbol" w:hAnsi="Symbol" w:hint="default"/>
+      </w:rPr>
+    </w:lvl>
+    <w:lvl w:ilvl="7" w:tplc="04090003" w:tentative="1">
+      <w:start w:val="1"/>
+      <w:numFmt w:val="bullet"/>
+      <w:lvlText w:val="o"/>
+      <w:lvlJc w:val="left"/>
+      <w:pPr>
+        <w:ind w:left="5760" w:hanging="360"/>
+      </w:pPr>
+      <w:rPr>
+        <w:rFonts w:ascii="Courier New" w:hAnsi="Courier New" w:cs="Courier New" w:hint="default"/>
+      </w:rPr>
+    </w:lvl>
+    <w:lvl w:ilvl="8" w:tplc="04090005" w:tentative="1">
+      <w:start w:val="1"/>
+      <w:numFmt w:val="bullet"/>
+      <w:lvlText w:val=""/>
+      <w:lvlJc w:val="left"/>
+      <w:pPr>
+        <w:ind w:left="6480" w:hanging="360"/>
+      </w:pPr>
+      <w:rPr>
+        <w:rFonts w:ascii="Wingdings" w:hAnsi="Wingdings" w:hint="default"/>
+      </w:rPr>
+    </w:lvl>
+  </w:abstractNum>
+  <w:abstractNum w:abstractNumId="4" w15:restartNumberingAfterBreak="0">
     <w:nsid w:val="62A765B8"/>
     <w:multiLevelType w:val="multilevel"/>
     <w:tmpl w:val="857ED286"/>
@@ -3894,7 +4970,7 @@
       </w:pPr>
     </w:lvl>
   </w:abstractNum>
-  <w:abstractNum w:abstractNumId="3" w15:restartNumberingAfterBreak="0">
+  <w:abstractNum w:abstractNumId="5" w15:restartNumberingAfterBreak="0">
     <w:nsid w:val="6B2067C4"/>
     <w:multiLevelType w:val="hybridMultilevel"/>
     <w:tmpl w:val="334C5046"/>
@@ -4008,7 +5084,7 @@
     </w:lvl>
   </w:abstractNum>
   <w:num w:numId="1">
-    <w:abstractNumId w:val="2"/>
+    <w:abstractNumId w:val="4"/>
     <w:lvlOverride w:ilvl="0">
       <w:startOverride w:val="1"/>
     </w:lvlOverride>
@@ -4038,13 +5114,19 @@
     </w:lvlOverride>
   </w:num>
   <w:num w:numId="2">
-    <w:abstractNumId w:val="1"/>
+    <w:abstractNumId w:val="3"/>
   </w:num>
   <w:num w:numId="3">
-    <w:abstractNumId w:val="3"/>
+    <w:abstractNumId w:val="5"/>
   </w:num>
   <w:num w:numId="4">
     <w:abstractNumId w:val="0"/>
+  </w:num>
+  <w:num w:numId="5">
+    <w:abstractNumId w:val="2"/>
+  </w:num>
+  <w:num w:numId="6">
+    <w:abstractNumId w:val="1"/>
   </w:num>
 </w:numbering>
 </file>
@@ -4067,7 +5149,7 @@
     </w:pPrDefault>
   </w:docDefaults>
   <w:latentStyles w:defLockedState="0" w:defUIPriority="99" w:defSemiHidden="0" w:defUnhideWhenUsed="0" w:defQFormat="0" w:count="371">
-    <w:lsdException w:name="Normal" w:uiPriority="0" w:qFormat="1"/>
+    <w:lsdException w:name="Normal" w:uiPriority="0"/>
     <w:lsdException w:name="heading 1" w:uiPriority="9" w:qFormat="1"/>
     <w:lsdException w:name="heading 2" w:semiHidden="1" w:uiPriority="9" w:unhideWhenUsed="1" w:qFormat="1"/>
     <w:lsdException w:name="heading 3" w:semiHidden="1" w:uiPriority="9" w:unhideWhenUsed="1" w:qFormat="1"/>
@@ -4441,7 +5523,6 @@
   </w:latentStyles>
   <w:style w:type="paragraph" w:default="1" w:styleId="Normale">
     <w:name w:val="Normal"/>
-    <w:qFormat/>
     <w:rsid w:val="0001069B"/>
     <w:pPr>
       <w:spacing w:line="256" w:lineRule="auto"/>
@@ -4502,7 +5583,6 @@
     <w:basedOn w:val="Normale"/>
     <w:link w:val="Titolo3Carattere"/>
     <w:uiPriority w:val="9"/>
-    <w:semiHidden/>
     <w:unhideWhenUsed/>
     <w:qFormat/>
     <w:rsid w:val="0001069B"/>
@@ -4583,7 +5663,6 @@
     <w:basedOn w:val="Carpredefinitoparagrafo"/>
     <w:link w:val="Titolo3"/>
     <w:uiPriority w:val="9"/>
-    <w:semiHidden/>
     <w:rsid w:val="0001069B"/>
     <w:rPr>
       <w:rFonts w:ascii="Cambria" w:eastAsiaTheme="majorEastAsia" w:hAnsi="Cambria" w:cstheme="majorBidi"/>
@@ -4683,6 +5762,15 @@
     <w:pPr>
       <w:ind w:left="720"/>
       <w:contextualSpacing/>
+    </w:pPr>
+  </w:style>
+  <w:style w:type="paragraph" w:styleId="Nessunaspaziatura">
+    <w:name w:val="No Spacing"/>
+    <w:uiPriority w:val="1"/>
+    <w:qFormat/>
+    <w:rsid w:val="005F202C"/>
+    <w:pPr>
+      <w:spacing w:after="0" w:line="240" w:lineRule="auto"/>
     </w:pPr>
   </w:style>
 </w:styles>
@@ -5928,44 +7016,44 @@
   </dgm:ptLst>
   <dgm:cxnLst>
     <dgm:cxn modelId="{D23D9D9F-E230-B14F-8CC4-60EF1E62361C}" srcId="{7DBAA654-83A9-2749-9A11-3A2F0853292E}" destId="{9D0A3E8F-79EA-4741-B4AF-359BBF2AD54A}" srcOrd="1" destOrd="0" parTransId="{A68219EE-DDA5-6D44-931C-E2DD8411613C}" sibTransId="{56563E73-53C5-C242-B5DD-534CCEB5A55B}"/>
-    <dgm:cxn modelId="{BA32629E-A72A-4D37-8021-3B170C93B676}" type="presOf" srcId="{6FF581C4-5EE0-6547-8B0A-4DD4E49DF7D5}" destId="{70788382-AA77-7C4C-A399-82382C8CD1E3}" srcOrd="0" destOrd="0" presId="urn:microsoft.com/office/officeart/2005/8/layout/bProcess3"/>
-    <dgm:cxn modelId="{C64CE2EB-05B1-4A2C-BD69-0CA2BB888177}" type="presOf" srcId="{761D77BA-5704-3540-A64C-39623ABDE933}" destId="{2B850CA7-3DA8-704B-9542-29A27C4E6E8A}" srcOrd="0" destOrd="0" presId="urn:microsoft.com/office/officeart/2005/8/layout/bProcess3"/>
+    <dgm:cxn modelId="{F2B7A56E-013F-4086-A5A5-399EF8566111}" type="presOf" srcId="{6FF581C4-5EE0-6547-8B0A-4DD4E49DF7D5}" destId="{70788382-AA77-7C4C-A399-82382C8CD1E3}" srcOrd="0" destOrd="0" presId="urn:microsoft.com/office/officeart/2005/8/layout/bProcess3"/>
+    <dgm:cxn modelId="{1195D22E-4BA4-4107-9954-5505BD7B6341}" type="presOf" srcId="{51AF1449-732A-7245-8907-3B0B474E6716}" destId="{70A625A3-B04D-314A-9454-BA7560E71142}" srcOrd="0" destOrd="0" presId="urn:microsoft.com/office/officeart/2005/8/layout/bProcess3"/>
+    <dgm:cxn modelId="{B40CF301-B877-0146-8F01-A4B49C9B78E2}" srcId="{7DBAA654-83A9-2749-9A11-3A2F0853292E}" destId="{761D77BA-5704-3540-A64C-39623ABDE933}" srcOrd="2" destOrd="0" parTransId="{0CEF3B97-E2A9-E04D-A0DB-EC66FC595157}" sibTransId="{03689D08-8F94-B240-B093-204B4D1B1996}"/>
+    <dgm:cxn modelId="{9F7DBBD3-2135-334D-BDE9-A8ED29101BA4}" srcId="{7DBAA654-83A9-2749-9A11-3A2F0853292E}" destId="{3ABC577C-D926-6C40-8609-A47272EDC0E8}" srcOrd="3" destOrd="0" parTransId="{73D020D2-C3E5-6D4B-A74D-95AC52916961}" sibTransId="{E1700588-AA9B-9044-98E5-A52BC9E980D8}"/>
+    <dgm:cxn modelId="{8A30B2B1-00D9-4623-8FF4-695E9C612D15}" type="presOf" srcId="{9D0A3E8F-79EA-4741-B4AF-359BBF2AD54A}" destId="{CB005E4D-98D2-5E43-A79A-01D73FA5246C}" srcOrd="0" destOrd="0" presId="urn:microsoft.com/office/officeart/2005/8/layout/bProcess3"/>
+    <dgm:cxn modelId="{55923B49-FF37-4044-8C76-CDFA90F8F99B}" type="presOf" srcId="{C900A651-3FCA-634D-8E96-FB8C693E1E8F}" destId="{71E5BCB2-3AB6-4C42-9B09-A87936C7F001}" srcOrd="0" destOrd="0" presId="urn:microsoft.com/office/officeart/2005/8/layout/bProcess3"/>
+    <dgm:cxn modelId="{B7E0DA42-F6F8-4C04-9913-2A8FCF31C8AC}" type="presOf" srcId="{E1700588-AA9B-9044-98E5-A52BC9E980D8}" destId="{BE891453-7A81-9745-80FE-393D0BD9F682}" srcOrd="0" destOrd="0" presId="urn:microsoft.com/office/officeart/2005/8/layout/bProcess3"/>
+    <dgm:cxn modelId="{1332453B-999E-4CD7-9CE3-0042CD478DEA}" type="presOf" srcId="{3D31D781-DE26-FC46-87C5-81D28438E988}" destId="{5054442F-68CC-BA4D-A78B-D10165C93B35}" srcOrd="0" destOrd="0" presId="urn:microsoft.com/office/officeart/2005/8/layout/bProcess3"/>
+    <dgm:cxn modelId="{53F6BD42-70B1-444E-9440-B4624B0C648A}" type="presOf" srcId="{7DBAA654-83A9-2749-9A11-3A2F0853292E}" destId="{379D3411-2CF2-1443-9DE7-1F3F74BE70B6}" srcOrd="0" destOrd="0" presId="urn:microsoft.com/office/officeart/2005/8/layout/bProcess3"/>
+    <dgm:cxn modelId="{0342794D-A0BC-4E61-8F1F-DC3DF2B8635E}" type="presOf" srcId="{56563E73-53C5-C242-B5DD-534CCEB5A55B}" destId="{1AB89A78-53AA-8046-940B-4774F5E8A3F4}" srcOrd="0" destOrd="0" presId="urn:microsoft.com/office/officeart/2005/8/layout/bProcess3"/>
+    <dgm:cxn modelId="{EE18CF8B-6C71-443F-88C9-B81C6B2386CE}" type="presOf" srcId="{03689D08-8F94-B240-B093-204B4D1B1996}" destId="{11041959-BAD3-494D-A0CA-60D08024935F}" srcOrd="0" destOrd="0" presId="urn:microsoft.com/office/officeart/2005/8/layout/bProcess3"/>
+    <dgm:cxn modelId="{04CC03AF-7302-4F29-89D8-90CA5CDA41DF}" type="presOf" srcId="{56563E73-53C5-C242-B5DD-534CCEB5A55B}" destId="{8845A127-0D85-A14A-94CB-F773727D4C9B}" srcOrd="1" destOrd="0" presId="urn:microsoft.com/office/officeart/2005/8/layout/bProcess3"/>
+    <dgm:cxn modelId="{5A14C8CF-6773-47C7-A6D7-4A8D32A8EBED}" type="presOf" srcId="{E1700588-AA9B-9044-98E5-A52BC9E980D8}" destId="{0D4A6B71-9678-E74B-A4F4-3D04D7F96F18}" srcOrd="1" destOrd="0" presId="urn:microsoft.com/office/officeart/2005/8/layout/bProcess3"/>
+    <dgm:cxn modelId="{5A0B3486-CA0C-4C42-9A96-0FA5CB815EA9}" type="presOf" srcId="{03689D08-8F94-B240-B093-204B4D1B1996}" destId="{F515C25C-FBC4-0A42-9BD8-739DB491DE01}" srcOrd="1" destOrd="0" presId="urn:microsoft.com/office/officeart/2005/8/layout/bProcess3"/>
     <dgm:cxn modelId="{CBA7B2CB-398D-0944-9097-F88E098803F8}" srcId="{7DBAA654-83A9-2749-9A11-3A2F0853292E}" destId="{981B4EF9-7A3A-BE49-B6B6-0021D3615771}" srcOrd="5" destOrd="0" parTransId="{036AB1F6-FA37-614F-A857-CA2CBEA75FF8}" sibTransId="{07202FE3-BBDD-A74E-9ED7-5FC69364AF9D}"/>
+    <dgm:cxn modelId="{6DD0D5A8-F339-4776-93E9-0ACE7BC576F9}" type="presOf" srcId="{51AF1449-732A-7245-8907-3B0B474E6716}" destId="{08B24028-0337-A54F-863C-D83DC536E50D}" srcOrd="1" destOrd="0" presId="urn:microsoft.com/office/officeart/2005/8/layout/bProcess3"/>
+    <dgm:cxn modelId="{A7C16B66-7BE6-4DFC-8946-C9F87544F1B2}" type="presOf" srcId="{761D77BA-5704-3540-A64C-39623ABDE933}" destId="{2B850CA7-3DA8-704B-9542-29A27C4E6E8A}" srcOrd="0" destOrd="0" presId="urn:microsoft.com/office/officeart/2005/8/layout/bProcess3"/>
+    <dgm:cxn modelId="{637B23B3-258A-48F6-B4E1-8359EC94DA86}" type="presOf" srcId="{981B4EF9-7A3A-BE49-B6B6-0021D3615771}" destId="{CA2203B5-A4CA-2C4D-8577-50E3388F2246}" srcOrd="0" destOrd="0" presId="urn:microsoft.com/office/officeart/2005/8/layout/bProcess3"/>
+    <dgm:cxn modelId="{CB16B538-44A1-486C-96D4-355C03DBA696}" type="presOf" srcId="{6FF581C4-5EE0-6547-8B0A-4DD4E49DF7D5}" destId="{EE2C3E7E-7411-F14A-B102-730D81D864D3}" srcOrd="1" destOrd="0" presId="urn:microsoft.com/office/officeart/2005/8/layout/bProcess3"/>
+    <dgm:cxn modelId="{247D3B31-F8CA-4124-8C6D-9A3967EBBACD}" type="presOf" srcId="{3ABC577C-D926-6C40-8609-A47272EDC0E8}" destId="{35CF6ACD-16BB-D44B-9967-A88BE4C856FA}" srcOrd="0" destOrd="0" presId="urn:microsoft.com/office/officeart/2005/8/layout/bProcess3"/>
     <dgm:cxn modelId="{A4DF705F-378F-3D46-8BF6-315C5DACB12C}" srcId="{7DBAA654-83A9-2749-9A11-3A2F0853292E}" destId="{3D31D781-DE26-FC46-87C5-81D28438E988}" srcOrd="4" destOrd="0" parTransId="{7FDE228D-3493-0041-A7C9-8BDABED610D5}" sibTransId="{51AF1449-732A-7245-8907-3B0B474E6716}"/>
-    <dgm:cxn modelId="{9F7DBBD3-2135-334D-BDE9-A8ED29101BA4}" srcId="{7DBAA654-83A9-2749-9A11-3A2F0853292E}" destId="{3ABC577C-D926-6C40-8609-A47272EDC0E8}" srcOrd="3" destOrd="0" parTransId="{73D020D2-C3E5-6D4B-A74D-95AC52916961}" sibTransId="{E1700588-AA9B-9044-98E5-A52BC9E980D8}"/>
-    <dgm:cxn modelId="{68A77EAA-15FD-48C6-9D89-3B08F8F3D19B}" type="presOf" srcId="{E1700588-AA9B-9044-98E5-A52BC9E980D8}" destId="{0D4A6B71-9678-E74B-A4F4-3D04D7F96F18}" srcOrd="1" destOrd="0" presId="urn:microsoft.com/office/officeart/2005/8/layout/bProcess3"/>
-    <dgm:cxn modelId="{F823A1C9-7259-497A-81AA-5AF1D2914D86}" type="presOf" srcId="{56563E73-53C5-C242-B5DD-534CCEB5A55B}" destId="{8845A127-0D85-A14A-94CB-F773727D4C9B}" srcOrd="1" destOrd="0" presId="urn:microsoft.com/office/officeart/2005/8/layout/bProcess3"/>
     <dgm:cxn modelId="{C9F771AC-35CF-1540-8F9B-A548A676FBEC}" srcId="{7DBAA654-83A9-2749-9A11-3A2F0853292E}" destId="{C900A651-3FCA-634D-8E96-FB8C693E1E8F}" srcOrd="0" destOrd="0" parTransId="{DC773397-72AF-3043-A26B-0B8B32D632B1}" sibTransId="{6FF581C4-5EE0-6547-8B0A-4DD4E49DF7D5}"/>
-    <dgm:cxn modelId="{B40CF301-B877-0146-8F01-A4B49C9B78E2}" srcId="{7DBAA654-83A9-2749-9A11-3A2F0853292E}" destId="{761D77BA-5704-3540-A64C-39623ABDE933}" srcOrd="2" destOrd="0" parTransId="{0CEF3B97-E2A9-E04D-A0DB-EC66FC595157}" sibTransId="{03689D08-8F94-B240-B093-204B4D1B1996}"/>
-    <dgm:cxn modelId="{00D57C3D-94D8-432A-AC8A-E177E4A2DECA}" type="presOf" srcId="{56563E73-53C5-C242-B5DD-534CCEB5A55B}" destId="{1AB89A78-53AA-8046-940B-4774F5E8A3F4}" srcOrd="0" destOrd="0" presId="urn:microsoft.com/office/officeart/2005/8/layout/bProcess3"/>
-    <dgm:cxn modelId="{E76E9257-4D54-43F2-AAF5-7993A95728FA}" type="presOf" srcId="{51AF1449-732A-7245-8907-3B0B474E6716}" destId="{70A625A3-B04D-314A-9454-BA7560E71142}" srcOrd="0" destOrd="0" presId="urn:microsoft.com/office/officeart/2005/8/layout/bProcess3"/>
-    <dgm:cxn modelId="{F09ACE96-C93B-48AF-9E6C-E31283D588A4}" type="presOf" srcId="{7DBAA654-83A9-2749-9A11-3A2F0853292E}" destId="{379D3411-2CF2-1443-9DE7-1F3F74BE70B6}" srcOrd="0" destOrd="0" presId="urn:microsoft.com/office/officeart/2005/8/layout/bProcess3"/>
-    <dgm:cxn modelId="{94AD7B77-C83E-4CBB-9D85-141A47EA4172}" type="presOf" srcId="{C900A651-3FCA-634D-8E96-FB8C693E1E8F}" destId="{71E5BCB2-3AB6-4C42-9B09-A87936C7F001}" srcOrd="0" destOrd="0" presId="urn:microsoft.com/office/officeart/2005/8/layout/bProcess3"/>
-    <dgm:cxn modelId="{C5BDD46F-D2C2-4E60-B3C6-38DFF30C989C}" type="presOf" srcId="{3D31D781-DE26-FC46-87C5-81D28438E988}" destId="{5054442F-68CC-BA4D-A78B-D10165C93B35}" srcOrd="0" destOrd="0" presId="urn:microsoft.com/office/officeart/2005/8/layout/bProcess3"/>
-    <dgm:cxn modelId="{17FFAB34-E39E-4B84-B943-AA20BA5C450F}" type="presOf" srcId="{6FF581C4-5EE0-6547-8B0A-4DD4E49DF7D5}" destId="{EE2C3E7E-7411-F14A-B102-730D81D864D3}" srcOrd="1" destOrd="0" presId="urn:microsoft.com/office/officeart/2005/8/layout/bProcess3"/>
-    <dgm:cxn modelId="{F5EA6940-2116-4FEB-BD83-C0755E6A9A2B}" type="presOf" srcId="{03689D08-8F94-B240-B093-204B4D1B1996}" destId="{F515C25C-FBC4-0A42-9BD8-739DB491DE01}" srcOrd="1" destOrd="0" presId="urn:microsoft.com/office/officeart/2005/8/layout/bProcess3"/>
-    <dgm:cxn modelId="{04D48502-4054-4DEF-B5CD-294D52696C8D}" type="presOf" srcId="{3ABC577C-D926-6C40-8609-A47272EDC0E8}" destId="{35CF6ACD-16BB-D44B-9967-A88BE4C856FA}" srcOrd="0" destOrd="0" presId="urn:microsoft.com/office/officeart/2005/8/layout/bProcess3"/>
-    <dgm:cxn modelId="{D2FF292F-F14D-4433-8F61-8C8806FF874E}" type="presOf" srcId="{981B4EF9-7A3A-BE49-B6B6-0021D3615771}" destId="{CA2203B5-A4CA-2C4D-8577-50E3388F2246}" srcOrd="0" destOrd="0" presId="urn:microsoft.com/office/officeart/2005/8/layout/bProcess3"/>
-    <dgm:cxn modelId="{31853B66-D1C4-40DB-B28B-46E3549C3027}" type="presOf" srcId="{03689D08-8F94-B240-B093-204B4D1B1996}" destId="{11041959-BAD3-494D-A0CA-60D08024935F}" srcOrd="0" destOrd="0" presId="urn:microsoft.com/office/officeart/2005/8/layout/bProcess3"/>
-    <dgm:cxn modelId="{3C5E9AC2-47DE-4ACB-8407-475C00841EFD}" type="presOf" srcId="{9D0A3E8F-79EA-4741-B4AF-359BBF2AD54A}" destId="{CB005E4D-98D2-5E43-A79A-01D73FA5246C}" srcOrd="0" destOrd="0" presId="urn:microsoft.com/office/officeart/2005/8/layout/bProcess3"/>
-    <dgm:cxn modelId="{B95F1CD0-7806-4C23-A44B-FEBCECF66FFD}" type="presOf" srcId="{51AF1449-732A-7245-8907-3B0B474E6716}" destId="{08B24028-0337-A54F-863C-D83DC536E50D}" srcOrd="1" destOrd="0" presId="urn:microsoft.com/office/officeart/2005/8/layout/bProcess3"/>
-    <dgm:cxn modelId="{49B9329E-5046-440B-A502-C1456CA2351B}" type="presOf" srcId="{E1700588-AA9B-9044-98E5-A52BC9E980D8}" destId="{BE891453-7A81-9745-80FE-393D0BD9F682}" srcOrd="0" destOrd="0" presId="urn:microsoft.com/office/officeart/2005/8/layout/bProcess3"/>
-    <dgm:cxn modelId="{4E484833-B627-4B53-B497-DB42627B59DE}" type="presParOf" srcId="{379D3411-2CF2-1443-9DE7-1F3F74BE70B6}" destId="{71E5BCB2-3AB6-4C42-9B09-A87936C7F001}" srcOrd="0" destOrd="0" presId="urn:microsoft.com/office/officeart/2005/8/layout/bProcess3"/>
-    <dgm:cxn modelId="{87AB11C7-A3FC-40A3-B5C4-56D07D87761B}" type="presParOf" srcId="{379D3411-2CF2-1443-9DE7-1F3F74BE70B6}" destId="{70788382-AA77-7C4C-A399-82382C8CD1E3}" srcOrd="1" destOrd="0" presId="urn:microsoft.com/office/officeart/2005/8/layout/bProcess3"/>
-    <dgm:cxn modelId="{B3C33933-DB12-4B53-B11E-FE184D1DAF89}" type="presParOf" srcId="{70788382-AA77-7C4C-A399-82382C8CD1E3}" destId="{EE2C3E7E-7411-F14A-B102-730D81D864D3}" srcOrd="0" destOrd="0" presId="urn:microsoft.com/office/officeart/2005/8/layout/bProcess3"/>
-    <dgm:cxn modelId="{01E67D85-32A8-47AE-8C80-3A8E6F4101C1}" type="presParOf" srcId="{379D3411-2CF2-1443-9DE7-1F3F74BE70B6}" destId="{CB005E4D-98D2-5E43-A79A-01D73FA5246C}" srcOrd="2" destOrd="0" presId="urn:microsoft.com/office/officeart/2005/8/layout/bProcess3"/>
-    <dgm:cxn modelId="{C08F85CC-9457-4936-9BD6-4BA1AE999FE6}" type="presParOf" srcId="{379D3411-2CF2-1443-9DE7-1F3F74BE70B6}" destId="{1AB89A78-53AA-8046-940B-4774F5E8A3F4}" srcOrd="3" destOrd="0" presId="urn:microsoft.com/office/officeart/2005/8/layout/bProcess3"/>
-    <dgm:cxn modelId="{572AE56A-7C4E-47F9-93C7-895C1F877B98}" type="presParOf" srcId="{1AB89A78-53AA-8046-940B-4774F5E8A3F4}" destId="{8845A127-0D85-A14A-94CB-F773727D4C9B}" srcOrd="0" destOrd="0" presId="urn:microsoft.com/office/officeart/2005/8/layout/bProcess3"/>
-    <dgm:cxn modelId="{7DDF1CFC-8F4F-4F75-948D-8BD95E4FB4ED}" type="presParOf" srcId="{379D3411-2CF2-1443-9DE7-1F3F74BE70B6}" destId="{2B850CA7-3DA8-704B-9542-29A27C4E6E8A}" srcOrd="4" destOrd="0" presId="urn:microsoft.com/office/officeart/2005/8/layout/bProcess3"/>
-    <dgm:cxn modelId="{05FF147F-FE16-4CEA-85AA-028CE3B94B00}" type="presParOf" srcId="{379D3411-2CF2-1443-9DE7-1F3F74BE70B6}" destId="{11041959-BAD3-494D-A0CA-60D08024935F}" srcOrd="5" destOrd="0" presId="urn:microsoft.com/office/officeart/2005/8/layout/bProcess3"/>
-    <dgm:cxn modelId="{9B467629-8F47-48D3-A26A-245938C928B0}" type="presParOf" srcId="{11041959-BAD3-494D-A0CA-60D08024935F}" destId="{F515C25C-FBC4-0A42-9BD8-739DB491DE01}" srcOrd="0" destOrd="0" presId="urn:microsoft.com/office/officeart/2005/8/layout/bProcess3"/>
-    <dgm:cxn modelId="{D7FE1EC3-A2C6-4ACA-96CB-9C12716B73C8}" type="presParOf" srcId="{379D3411-2CF2-1443-9DE7-1F3F74BE70B6}" destId="{35CF6ACD-16BB-D44B-9967-A88BE4C856FA}" srcOrd="6" destOrd="0" presId="urn:microsoft.com/office/officeart/2005/8/layout/bProcess3"/>
-    <dgm:cxn modelId="{B5B94CCE-FCD2-4F8A-A578-B6BA5F6F037C}" type="presParOf" srcId="{379D3411-2CF2-1443-9DE7-1F3F74BE70B6}" destId="{BE891453-7A81-9745-80FE-393D0BD9F682}" srcOrd="7" destOrd="0" presId="urn:microsoft.com/office/officeart/2005/8/layout/bProcess3"/>
-    <dgm:cxn modelId="{25AAE4D1-781C-4C04-8A18-C725BD6F9248}" type="presParOf" srcId="{BE891453-7A81-9745-80FE-393D0BD9F682}" destId="{0D4A6B71-9678-E74B-A4F4-3D04D7F96F18}" srcOrd="0" destOrd="0" presId="urn:microsoft.com/office/officeart/2005/8/layout/bProcess3"/>
-    <dgm:cxn modelId="{3E3CAF24-015E-4345-8922-63434D07AE52}" type="presParOf" srcId="{379D3411-2CF2-1443-9DE7-1F3F74BE70B6}" destId="{5054442F-68CC-BA4D-A78B-D10165C93B35}" srcOrd="8" destOrd="0" presId="urn:microsoft.com/office/officeart/2005/8/layout/bProcess3"/>
-    <dgm:cxn modelId="{3D6CD9EA-6ED4-4DE9-B585-26EDB053DE5A}" type="presParOf" srcId="{379D3411-2CF2-1443-9DE7-1F3F74BE70B6}" destId="{70A625A3-B04D-314A-9454-BA7560E71142}" srcOrd="9" destOrd="0" presId="urn:microsoft.com/office/officeart/2005/8/layout/bProcess3"/>
-    <dgm:cxn modelId="{AFDB18EF-845A-4005-8792-29400A82ED94}" type="presParOf" srcId="{70A625A3-B04D-314A-9454-BA7560E71142}" destId="{08B24028-0337-A54F-863C-D83DC536E50D}" srcOrd="0" destOrd="0" presId="urn:microsoft.com/office/officeart/2005/8/layout/bProcess3"/>
-    <dgm:cxn modelId="{0E13EC6C-B5E9-4C5A-B978-13A83EC17215}" type="presParOf" srcId="{379D3411-2CF2-1443-9DE7-1F3F74BE70B6}" destId="{CA2203B5-A4CA-2C4D-8577-50E3388F2246}" srcOrd="10" destOrd="0" presId="urn:microsoft.com/office/officeart/2005/8/layout/bProcess3"/>
+    <dgm:cxn modelId="{6F38405C-427F-4132-9B12-C924CAFA54A3}" type="presParOf" srcId="{379D3411-2CF2-1443-9DE7-1F3F74BE70B6}" destId="{71E5BCB2-3AB6-4C42-9B09-A87936C7F001}" srcOrd="0" destOrd="0" presId="urn:microsoft.com/office/officeart/2005/8/layout/bProcess3"/>
+    <dgm:cxn modelId="{B94784BA-63D2-427F-8095-91B5ACB10C49}" type="presParOf" srcId="{379D3411-2CF2-1443-9DE7-1F3F74BE70B6}" destId="{70788382-AA77-7C4C-A399-82382C8CD1E3}" srcOrd="1" destOrd="0" presId="urn:microsoft.com/office/officeart/2005/8/layout/bProcess3"/>
+    <dgm:cxn modelId="{5A38517C-0DFB-42D8-8CD5-98BDAB9399E2}" type="presParOf" srcId="{70788382-AA77-7C4C-A399-82382C8CD1E3}" destId="{EE2C3E7E-7411-F14A-B102-730D81D864D3}" srcOrd="0" destOrd="0" presId="urn:microsoft.com/office/officeart/2005/8/layout/bProcess3"/>
+    <dgm:cxn modelId="{0C9A4F8F-48AE-43D1-B363-168E9942BBA7}" type="presParOf" srcId="{379D3411-2CF2-1443-9DE7-1F3F74BE70B6}" destId="{CB005E4D-98D2-5E43-A79A-01D73FA5246C}" srcOrd="2" destOrd="0" presId="urn:microsoft.com/office/officeart/2005/8/layout/bProcess3"/>
+    <dgm:cxn modelId="{CCC633D1-0551-477A-A0FB-3B1EEC5FF414}" type="presParOf" srcId="{379D3411-2CF2-1443-9DE7-1F3F74BE70B6}" destId="{1AB89A78-53AA-8046-940B-4774F5E8A3F4}" srcOrd="3" destOrd="0" presId="urn:microsoft.com/office/officeart/2005/8/layout/bProcess3"/>
+    <dgm:cxn modelId="{4201B9B2-0E22-467D-9A4A-FCD23467EC89}" type="presParOf" srcId="{1AB89A78-53AA-8046-940B-4774F5E8A3F4}" destId="{8845A127-0D85-A14A-94CB-F773727D4C9B}" srcOrd="0" destOrd="0" presId="urn:microsoft.com/office/officeart/2005/8/layout/bProcess3"/>
+    <dgm:cxn modelId="{605E51FB-FDC5-425A-AF01-F82140C45DE9}" type="presParOf" srcId="{379D3411-2CF2-1443-9DE7-1F3F74BE70B6}" destId="{2B850CA7-3DA8-704B-9542-29A27C4E6E8A}" srcOrd="4" destOrd="0" presId="urn:microsoft.com/office/officeart/2005/8/layout/bProcess3"/>
+    <dgm:cxn modelId="{E423740F-CEC6-4D91-BC2C-E1E6E987BE43}" type="presParOf" srcId="{379D3411-2CF2-1443-9DE7-1F3F74BE70B6}" destId="{11041959-BAD3-494D-A0CA-60D08024935F}" srcOrd="5" destOrd="0" presId="urn:microsoft.com/office/officeart/2005/8/layout/bProcess3"/>
+    <dgm:cxn modelId="{C27FB3BE-4436-4F43-B8E3-5C9B2E78C61B}" type="presParOf" srcId="{11041959-BAD3-494D-A0CA-60D08024935F}" destId="{F515C25C-FBC4-0A42-9BD8-739DB491DE01}" srcOrd="0" destOrd="0" presId="urn:microsoft.com/office/officeart/2005/8/layout/bProcess3"/>
+    <dgm:cxn modelId="{C02EF107-03EF-4745-9FC4-6E1F0F455AA4}" type="presParOf" srcId="{379D3411-2CF2-1443-9DE7-1F3F74BE70B6}" destId="{35CF6ACD-16BB-D44B-9967-A88BE4C856FA}" srcOrd="6" destOrd="0" presId="urn:microsoft.com/office/officeart/2005/8/layout/bProcess3"/>
+    <dgm:cxn modelId="{22A54111-3860-4C2D-8E56-3D81FA4E5AB8}" type="presParOf" srcId="{379D3411-2CF2-1443-9DE7-1F3F74BE70B6}" destId="{BE891453-7A81-9745-80FE-393D0BD9F682}" srcOrd="7" destOrd="0" presId="urn:microsoft.com/office/officeart/2005/8/layout/bProcess3"/>
+    <dgm:cxn modelId="{834E7AD5-F53B-48AB-BBB0-8CDB4BC2FE8F}" type="presParOf" srcId="{BE891453-7A81-9745-80FE-393D0BD9F682}" destId="{0D4A6B71-9678-E74B-A4F4-3D04D7F96F18}" srcOrd="0" destOrd="0" presId="urn:microsoft.com/office/officeart/2005/8/layout/bProcess3"/>
+    <dgm:cxn modelId="{4DDE7E3E-823A-4D8D-AD4E-BBFB19C4E5BA}" type="presParOf" srcId="{379D3411-2CF2-1443-9DE7-1F3F74BE70B6}" destId="{5054442F-68CC-BA4D-A78B-D10165C93B35}" srcOrd="8" destOrd="0" presId="urn:microsoft.com/office/officeart/2005/8/layout/bProcess3"/>
+    <dgm:cxn modelId="{D8D6756B-758C-45C6-A7D0-A211C6CC59F0}" type="presParOf" srcId="{379D3411-2CF2-1443-9DE7-1F3F74BE70B6}" destId="{70A625A3-B04D-314A-9454-BA7560E71142}" srcOrd="9" destOrd="0" presId="urn:microsoft.com/office/officeart/2005/8/layout/bProcess3"/>
+    <dgm:cxn modelId="{C39D72F5-20C7-4096-BC74-64BA8928BD0C}" type="presParOf" srcId="{70A625A3-B04D-314A-9454-BA7560E71142}" destId="{08B24028-0337-A54F-863C-D83DC536E50D}" srcOrd="0" destOrd="0" presId="urn:microsoft.com/office/officeart/2005/8/layout/bProcess3"/>
+    <dgm:cxn modelId="{37B765BC-87D2-4702-8EEA-4F54F3E6A9DF}" type="presParOf" srcId="{379D3411-2CF2-1443-9DE7-1F3F74BE70B6}" destId="{CA2203B5-A4CA-2C4D-8577-50E3388F2246}" srcOrd="10" destOrd="0" presId="urn:microsoft.com/office/officeart/2005/8/layout/bProcess3"/>
   </dgm:cxnLst>
   <dgm:bg/>
   <dgm:whole>

</xml_diff>

<commit_message>
Patterns, Component Diagram etc...
</commit_message>
<xml_diff>
--- a/2. Design Document (working space)/Design Document.docx
+++ b/2. Design Document (working space)/Design Document.docx
@@ -474,7 +474,7 @@
       <w:pPr>
         <w:pStyle w:val="Titolo1"/>
       </w:pPr>
-      <w:bookmarkStart w:id="0" w:name="_Toc435372118"/>
+      <w:bookmarkStart w:id="0" w:name="_Toc436148032"/>
       <w:r>
         <w:lastRenderedPageBreak/>
         <w:t>Table of Contents</w:t>
@@ -558,7 +558,7 @@
         <w:rPr>
           <w:noProof/>
         </w:rPr>
-        <w:instrText xml:space="preserve"> PAGEREF _Toc435372118 \h </w:instrText>
+        <w:instrText xml:space="preserve"> PAGEREF _Toc436148032 \h </w:instrText>
       </w:r>
       <w:r>
         <w:rPr>
@@ -631,7 +631,7 @@
         <w:rPr>
           <w:noProof/>
         </w:rPr>
-        <w:instrText xml:space="preserve"> PAGEREF _Toc435372119 \h </w:instrText>
+        <w:instrText xml:space="preserve"> PAGEREF _Toc436148033 \h </w:instrText>
       </w:r>
       <w:r>
         <w:rPr>
@@ -704,7 +704,7 @@
         <w:rPr>
           <w:noProof/>
         </w:rPr>
-        <w:instrText xml:space="preserve"> PAGEREF _Toc435372120 \h </w:instrText>
+        <w:instrText xml:space="preserve"> PAGEREF _Toc436148034 \h </w:instrText>
       </w:r>
       <w:r>
         <w:rPr>
@@ -777,7 +777,7 @@
         <w:rPr>
           <w:noProof/>
         </w:rPr>
-        <w:instrText xml:space="preserve"> PAGEREF _Toc435372121 \h </w:instrText>
+        <w:instrText xml:space="preserve"> PAGEREF _Toc436148035 \h </w:instrText>
       </w:r>
       <w:r>
         <w:rPr>
@@ -850,7 +850,7 @@
         <w:rPr>
           <w:noProof/>
         </w:rPr>
-        <w:instrText xml:space="preserve"> PAGEREF _Toc435372122 \h </w:instrText>
+        <w:instrText xml:space="preserve"> PAGEREF _Toc436148036 \h </w:instrText>
       </w:r>
       <w:r>
         <w:rPr>
@@ -923,7 +923,7 @@
         <w:rPr>
           <w:noProof/>
         </w:rPr>
-        <w:instrText xml:space="preserve"> PAGEREF _Toc435372123 \h </w:instrText>
+        <w:instrText xml:space="preserve"> PAGEREF _Toc436148037 \h </w:instrText>
       </w:r>
       <w:r>
         <w:rPr>
@@ -996,7 +996,7 @@
         <w:rPr>
           <w:noProof/>
         </w:rPr>
-        <w:instrText xml:space="preserve"> PAGEREF _Toc435372124 \h </w:instrText>
+        <w:instrText xml:space="preserve"> PAGEREF _Toc436148038 \h </w:instrText>
       </w:r>
       <w:r>
         <w:rPr>
@@ -1013,7 +1013,7 @@
         <w:rPr>
           <w:noProof/>
         </w:rPr>
-        <w:t>5</w:t>
+        <w:t>6</w:t>
       </w:r>
       <w:r>
         <w:rPr>
@@ -1069,7 +1069,7 @@
         <w:rPr>
           <w:noProof/>
         </w:rPr>
-        <w:instrText xml:space="preserve"> PAGEREF _Toc435372125 \h </w:instrText>
+        <w:instrText xml:space="preserve"> PAGEREF _Toc436148039 \h </w:instrText>
       </w:r>
       <w:r>
         <w:rPr>
@@ -1086,7 +1086,7 @@
         <w:rPr>
           <w:noProof/>
         </w:rPr>
-        <w:t>5</w:t>
+        <w:t>7</w:t>
       </w:r>
       <w:r>
         <w:rPr>
@@ -1142,7 +1142,7 @@
         <w:rPr>
           <w:noProof/>
         </w:rPr>
-        <w:instrText xml:space="preserve"> PAGEREF _Toc435372126 \h </w:instrText>
+        <w:instrText xml:space="preserve"> PAGEREF _Toc436148040 \h </w:instrText>
       </w:r>
       <w:r>
         <w:rPr>
@@ -1159,7 +1159,7 @@
         <w:rPr>
           <w:noProof/>
         </w:rPr>
-        <w:t>5</w:t>
+        <w:t>7</w:t>
       </w:r>
       <w:r>
         <w:rPr>
@@ -1197,7 +1197,7 @@
         <w:rPr>
           <w:noProof/>
         </w:rPr>
-        <w:t>High level components and their interaction</w:t>
+        <w:t>Component View</w:t>
       </w:r>
       <w:r>
         <w:rPr>
@@ -1215,7 +1215,7 @@
         <w:rPr>
           <w:noProof/>
         </w:rPr>
-        <w:instrText xml:space="preserve"> PAGEREF _Toc435372127 \h </w:instrText>
+        <w:instrText xml:space="preserve"> PAGEREF _Toc436148041 \h </w:instrText>
       </w:r>
       <w:r>
         <w:rPr>
@@ -1232,7 +1232,7 @@
         <w:rPr>
           <w:noProof/>
         </w:rPr>
-        <w:t>5</w:t>
+        <w:t>9</w:t>
       </w:r>
       <w:r>
         <w:rPr>
@@ -1270,7 +1270,7 @@
         <w:rPr>
           <w:noProof/>
         </w:rPr>
-        <w:t>Component View</w:t>
+        <w:t>Deployment View</w:t>
       </w:r>
       <w:r>
         <w:rPr>
@@ -1288,7 +1288,7 @@
         <w:rPr>
           <w:noProof/>
         </w:rPr>
-        <w:instrText xml:space="preserve"> PAGEREF _Toc435372128 \h </w:instrText>
+        <w:instrText xml:space="preserve"> PAGEREF _Toc436148042 \h </w:instrText>
       </w:r>
       <w:r>
         <w:rPr>
@@ -1305,7 +1305,7 @@
         <w:rPr>
           <w:noProof/>
         </w:rPr>
-        <w:t>5</w:t>
+        <w:t>10</w:t>
       </w:r>
       <w:r>
         <w:rPr>
@@ -1343,7 +1343,7 @@
         <w:rPr>
           <w:noProof/>
         </w:rPr>
-        <w:t>Deployment View</w:t>
+        <w:t>Runtime View</w:t>
       </w:r>
       <w:r>
         <w:rPr>
@@ -1361,7 +1361,7 @@
         <w:rPr>
           <w:noProof/>
         </w:rPr>
-        <w:instrText xml:space="preserve"> PAGEREF _Toc435372129 \h </w:instrText>
+        <w:instrText xml:space="preserve"> PAGEREF _Toc436148043 \h </w:instrText>
       </w:r>
       <w:r>
         <w:rPr>
@@ -1378,7 +1378,7 @@
         <w:rPr>
           <w:noProof/>
         </w:rPr>
-        <w:t>5</w:t>
+        <w:t>10</w:t>
       </w:r>
       <w:r>
         <w:rPr>
@@ -1416,7 +1416,7 @@
         <w:rPr>
           <w:noProof/>
         </w:rPr>
-        <w:t>Runtime View</w:t>
+        <w:t>Component interfaces</w:t>
       </w:r>
       <w:r>
         <w:rPr>
@@ -1434,7 +1434,7 @@
         <w:rPr>
           <w:noProof/>
         </w:rPr>
-        <w:instrText xml:space="preserve"> PAGEREF _Toc435372130 \h </w:instrText>
+        <w:instrText xml:space="preserve"> PAGEREF _Toc436148045 \h </w:instrText>
       </w:r>
       <w:r>
         <w:rPr>
@@ -1451,7 +1451,7 @@
         <w:rPr>
           <w:noProof/>
         </w:rPr>
-        <w:t>5</w:t>
+        <w:t>10</w:t>
       </w:r>
       <w:r>
         <w:rPr>
@@ -1489,7 +1489,7 @@
         <w:rPr>
           <w:noProof/>
         </w:rPr>
-        <w:t>Component interfaces</w:t>
+        <w:t>Selected architectural styles and patterns</w:t>
       </w:r>
       <w:r>
         <w:rPr>
@@ -1507,7 +1507,7 @@
         <w:rPr>
           <w:noProof/>
         </w:rPr>
-        <w:instrText xml:space="preserve"> PAGEREF _Toc435372132 \h </w:instrText>
+        <w:instrText xml:space="preserve"> PAGEREF _Toc436148046 \h </w:instrText>
       </w:r>
       <w:r>
         <w:rPr>
@@ -1524,7 +1524,7 @@
         <w:rPr>
           <w:noProof/>
         </w:rPr>
-        <w:t>5</w:t>
+        <w:t>11</w:t>
       </w:r>
       <w:r>
         <w:rPr>
@@ -1562,7 +1562,7 @@
         <w:rPr>
           <w:noProof/>
         </w:rPr>
-        <w:t>Selected architectural styles and patterns</w:t>
+        <w:t>Other design decisions</w:t>
       </w:r>
       <w:r>
         <w:rPr>
@@ -1580,7 +1580,7 @@
         <w:rPr>
           <w:noProof/>
         </w:rPr>
-        <w:instrText xml:space="preserve"> PAGEREF _Toc435372133 \h </w:instrText>
+        <w:instrText xml:space="preserve"> PAGEREF _Toc436148047 \h </w:instrText>
       </w:r>
       <w:r>
         <w:rPr>
@@ -1597,7 +1597,299 @@
         <w:rPr>
           <w:noProof/>
         </w:rPr>
-        <w:t>5</w:t>
+        <w:t>13</w:t>
+      </w:r>
+      <w:r>
+        <w:rPr>
+          <w:noProof/>
+        </w:rPr>
+        <w:fldChar w:fldCharType="end"/>
+      </w:r>
+    </w:p>
+    <w:p>
+      <w:pPr>
+        <w:pStyle w:val="Sommario1"/>
+        <w:tabs>
+          <w:tab w:val="left" w:pos="440"/>
+          <w:tab w:val="right" w:leader="dot" w:pos="9962"/>
+        </w:tabs>
+        <w:rPr>
+          <w:rFonts w:eastAsiaTheme="minorEastAsia"/>
+          <w:noProof/>
+        </w:rPr>
+      </w:pPr>
+      <w:r>
+        <w:rPr>
+          <w:noProof/>
+        </w:rPr>
+        <w:t>4.</w:t>
+      </w:r>
+      <w:r>
+        <w:rPr>
+          <w:rFonts w:eastAsiaTheme="minorEastAsia"/>
+          <w:noProof/>
+        </w:rPr>
+        <w:tab/>
+      </w:r>
+      <w:r>
+        <w:rPr>
+          <w:noProof/>
+        </w:rPr>
+        <w:t>Algorithm design</w:t>
+      </w:r>
+      <w:r>
+        <w:rPr>
+          <w:noProof/>
+        </w:rPr>
+        <w:tab/>
+      </w:r>
+      <w:r>
+        <w:rPr>
+          <w:noProof/>
+        </w:rPr>
+        <w:fldChar w:fldCharType="begin"/>
+      </w:r>
+      <w:r>
+        <w:rPr>
+          <w:noProof/>
+        </w:rPr>
+        <w:instrText xml:space="preserve"> PAGEREF _Toc436148048 \h </w:instrText>
+      </w:r>
+      <w:r>
+        <w:rPr>
+          <w:noProof/>
+        </w:rPr>
+      </w:r>
+      <w:r>
+        <w:rPr>
+          <w:noProof/>
+        </w:rPr>
+        <w:fldChar w:fldCharType="separate"/>
+      </w:r>
+      <w:r>
+        <w:rPr>
+          <w:noProof/>
+        </w:rPr>
+        <w:t>13</w:t>
+      </w:r>
+      <w:r>
+        <w:rPr>
+          <w:noProof/>
+        </w:rPr>
+        <w:fldChar w:fldCharType="end"/>
+      </w:r>
+    </w:p>
+    <w:p>
+      <w:pPr>
+        <w:pStyle w:val="Sommario1"/>
+        <w:tabs>
+          <w:tab w:val="left" w:pos="440"/>
+          <w:tab w:val="right" w:leader="dot" w:pos="9962"/>
+        </w:tabs>
+        <w:rPr>
+          <w:rFonts w:eastAsiaTheme="minorEastAsia"/>
+          <w:noProof/>
+        </w:rPr>
+      </w:pPr>
+      <w:r>
+        <w:rPr>
+          <w:noProof/>
+        </w:rPr>
+        <w:t>5.</w:t>
+      </w:r>
+      <w:r>
+        <w:rPr>
+          <w:rFonts w:eastAsiaTheme="minorEastAsia"/>
+          <w:noProof/>
+        </w:rPr>
+        <w:tab/>
+      </w:r>
+      <w:r>
+        <w:rPr>
+          <w:noProof/>
+        </w:rPr>
+        <w:t>User Interface Design</w:t>
+      </w:r>
+      <w:r>
+        <w:rPr>
+          <w:noProof/>
+        </w:rPr>
+        <w:tab/>
+      </w:r>
+      <w:r>
+        <w:rPr>
+          <w:noProof/>
+        </w:rPr>
+        <w:fldChar w:fldCharType="begin"/>
+      </w:r>
+      <w:r>
+        <w:rPr>
+          <w:noProof/>
+        </w:rPr>
+        <w:instrText xml:space="preserve"> PAGEREF _Toc436148049 \h </w:instrText>
+      </w:r>
+      <w:r>
+        <w:rPr>
+          <w:noProof/>
+        </w:rPr>
+      </w:r>
+      <w:r>
+        <w:rPr>
+          <w:noProof/>
+        </w:rPr>
+        <w:fldChar w:fldCharType="separate"/>
+      </w:r>
+      <w:r>
+        <w:rPr>
+          <w:noProof/>
+        </w:rPr>
+        <w:t>13</w:t>
+      </w:r>
+      <w:r>
+        <w:rPr>
+          <w:noProof/>
+        </w:rPr>
+        <w:fldChar w:fldCharType="end"/>
+      </w:r>
+    </w:p>
+    <w:p>
+      <w:pPr>
+        <w:pStyle w:val="Sommario1"/>
+        <w:tabs>
+          <w:tab w:val="left" w:pos="440"/>
+          <w:tab w:val="right" w:leader="dot" w:pos="9962"/>
+        </w:tabs>
+        <w:rPr>
+          <w:rFonts w:eastAsiaTheme="minorEastAsia"/>
+          <w:noProof/>
+        </w:rPr>
+      </w:pPr>
+      <w:r>
+        <w:rPr>
+          <w:noProof/>
+        </w:rPr>
+        <w:t>6.</w:t>
+      </w:r>
+      <w:r>
+        <w:rPr>
+          <w:rFonts w:eastAsiaTheme="minorEastAsia"/>
+          <w:noProof/>
+        </w:rPr>
+        <w:tab/>
+      </w:r>
+      <w:r>
+        <w:rPr>
+          <w:noProof/>
+        </w:rPr>
+        <w:t>Requirements Traceability</w:t>
+      </w:r>
+      <w:r>
+        <w:rPr>
+          <w:noProof/>
+        </w:rPr>
+        <w:tab/>
+      </w:r>
+      <w:r>
+        <w:rPr>
+          <w:noProof/>
+        </w:rPr>
+        <w:fldChar w:fldCharType="begin"/>
+      </w:r>
+      <w:r>
+        <w:rPr>
+          <w:noProof/>
+        </w:rPr>
+        <w:instrText xml:space="preserve"> PAGEREF _Toc436148050 \h </w:instrText>
+      </w:r>
+      <w:r>
+        <w:rPr>
+          <w:noProof/>
+        </w:rPr>
+      </w:r>
+      <w:r>
+        <w:rPr>
+          <w:noProof/>
+        </w:rPr>
+        <w:fldChar w:fldCharType="separate"/>
+      </w:r>
+      <w:r>
+        <w:rPr>
+          <w:noProof/>
+        </w:rPr>
+        <w:t>13</w:t>
+      </w:r>
+      <w:r>
+        <w:rPr>
+          <w:noProof/>
+        </w:rPr>
+        <w:fldChar w:fldCharType="end"/>
+      </w:r>
+    </w:p>
+    <w:p>
+      <w:pPr>
+        <w:pStyle w:val="Sommario1"/>
+        <w:tabs>
+          <w:tab w:val="left" w:pos="440"/>
+          <w:tab w:val="right" w:leader="dot" w:pos="9962"/>
+        </w:tabs>
+        <w:rPr>
+          <w:rFonts w:eastAsiaTheme="minorEastAsia"/>
+          <w:noProof/>
+        </w:rPr>
+      </w:pPr>
+      <w:r>
+        <w:rPr>
+          <w:noProof/>
+        </w:rPr>
+        <w:t>7.</w:t>
+      </w:r>
+      <w:r>
+        <w:rPr>
+          <w:rFonts w:eastAsiaTheme="minorEastAsia"/>
+          <w:noProof/>
+        </w:rPr>
+        <w:tab/>
+      </w:r>
+      <w:r>
+        <w:rPr>
+          <w:noProof/>
+        </w:rPr>
+        <w:t>References</w:t>
+      </w:r>
+      <w:r>
+        <w:rPr>
+          <w:noProof/>
+        </w:rPr>
+        <w:tab/>
+      </w:r>
+      <w:r>
+        <w:rPr>
+          <w:noProof/>
+        </w:rPr>
+        <w:fldChar w:fldCharType="begin"/>
+      </w:r>
+      <w:r>
+        <w:rPr>
+          <w:noProof/>
+        </w:rPr>
+        <w:instrText xml:space="preserve"> PAGEREF _Toc436148054 \h </w:instrText>
+      </w:r>
+      <w:r>
+        <w:rPr>
+          <w:noProof/>
+        </w:rPr>
+      </w:r>
+      <w:r>
+        <w:rPr>
+          <w:noProof/>
+        </w:rPr>
+        <w:fldChar w:fldCharType="separate"/>
+      </w:r>
+      <w:r>
+        <w:rPr>
+          <w:noProof/>
+        </w:rPr>
+        <w:t>15</w:t>
       </w:r>
       <w:r>
         <w:rPr>
@@ -1622,7 +1914,7 @@
         <w:rPr>
           <w:noProof/>
         </w:rPr>
-        <w:t>3.8.</w:t>
+        <w:t>7.1.</w:t>
       </w:r>
       <w:r>
         <w:rPr>
@@ -1635,7 +1927,7 @@
         <w:rPr>
           <w:noProof/>
         </w:rPr>
-        <w:t>Other design decisions</w:t>
+        <w:t>References list</w:t>
       </w:r>
       <w:r>
         <w:rPr>
@@ -1653,7 +1945,7 @@
         <w:rPr>
           <w:noProof/>
         </w:rPr>
-        <w:instrText xml:space="preserve"> PAGEREF _Toc435372134 \h </w:instrText>
+        <w:instrText xml:space="preserve"> PAGEREF _Toc436148055 \h </w:instrText>
       </w:r>
       <w:r>
         <w:rPr>
@@ -1670,372 +1962,7 @@
         <w:rPr>
           <w:noProof/>
         </w:rPr>
-        <w:t>5</w:t>
-      </w:r>
-      <w:r>
-        <w:rPr>
-          <w:noProof/>
-        </w:rPr>
-        <w:fldChar w:fldCharType="end"/>
-      </w:r>
-    </w:p>
-    <w:p>
-      <w:pPr>
-        <w:pStyle w:val="Sommario1"/>
-        <w:tabs>
-          <w:tab w:val="left" w:pos="440"/>
-          <w:tab w:val="right" w:leader="dot" w:pos="9962"/>
-        </w:tabs>
-        <w:rPr>
-          <w:rFonts w:eastAsiaTheme="minorEastAsia"/>
-          <w:noProof/>
-        </w:rPr>
-      </w:pPr>
-      <w:r>
-        <w:rPr>
-          <w:noProof/>
-        </w:rPr>
-        <w:t>4.</w:t>
-      </w:r>
-      <w:r>
-        <w:rPr>
-          <w:rFonts w:eastAsiaTheme="minorEastAsia"/>
-          <w:noProof/>
-        </w:rPr>
-        <w:tab/>
-      </w:r>
-      <w:r>
-        <w:rPr>
-          <w:noProof/>
-        </w:rPr>
-        <w:t>Algorithm design</w:t>
-      </w:r>
-      <w:r>
-        <w:rPr>
-          <w:noProof/>
-        </w:rPr>
-        <w:tab/>
-      </w:r>
-      <w:r>
-        <w:rPr>
-          <w:noProof/>
-        </w:rPr>
-        <w:fldChar w:fldCharType="begin"/>
-      </w:r>
-      <w:r>
-        <w:rPr>
-          <w:noProof/>
-        </w:rPr>
-        <w:instrText xml:space="preserve"> PAGEREF _Toc435372135 \h </w:instrText>
-      </w:r>
-      <w:r>
-        <w:rPr>
-          <w:noProof/>
-        </w:rPr>
-      </w:r>
-      <w:r>
-        <w:rPr>
-          <w:noProof/>
-        </w:rPr>
-        <w:fldChar w:fldCharType="separate"/>
-      </w:r>
-      <w:r>
-        <w:rPr>
-          <w:noProof/>
-        </w:rPr>
-        <w:t>5</w:t>
-      </w:r>
-      <w:r>
-        <w:rPr>
-          <w:noProof/>
-        </w:rPr>
-        <w:fldChar w:fldCharType="end"/>
-      </w:r>
-    </w:p>
-    <w:p>
-      <w:pPr>
-        <w:pStyle w:val="Sommario1"/>
-        <w:tabs>
-          <w:tab w:val="left" w:pos="440"/>
-          <w:tab w:val="right" w:leader="dot" w:pos="9962"/>
-        </w:tabs>
-        <w:rPr>
-          <w:rFonts w:eastAsiaTheme="minorEastAsia"/>
-          <w:noProof/>
-        </w:rPr>
-      </w:pPr>
-      <w:r>
-        <w:rPr>
-          <w:noProof/>
-        </w:rPr>
-        <w:t>5.</w:t>
-      </w:r>
-      <w:r>
-        <w:rPr>
-          <w:rFonts w:eastAsiaTheme="minorEastAsia"/>
-          <w:noProof/>
-        </w:rPr>
-        <w:tab/>
-      </w:r>
-      <w:r>
-        <w:rPr>
-          <w:noProof/>
-        </w:rPr>
-        <w:t>User Interface Design</w:t>
-      </w:r>
-      <w:r>
-        <w:rPr>
-          <w:noProof/>
-        </w:rPr>
-        <w:tab/>
-      </w:r>
-      <w:r>
-        <w:rPr>
-          <w:noProof/>
-        </w:rPr>
-        <w:fldChar w:fldCharType="begin"/>
-      </w:r>
-      <w:r>
-        <w:rPr>
-          <w:noProof/>
-        </w:rPr>
-        <w:instrText xml:space="preserve"> PAGEREF _Toc435372136 \h </w:instrText>
-      </w:r>
-      <w:r>
-        <w:rPr>
-          <w:noProof/>
-        </w:rPr>
-      </w:r>
-      <w:r>
-        <w:rPr>
-          <w:noProof/>
-        </w:rPr>
-        <w:fldChar w:fldCharType="separate"/>
-      </w:r>
-      <w:r>
-        <w:rPr>
-          <w:noProof/>
-        </w:rPr>
-        <w:t>6</w:t>
-      </w:r>
-      <w:r>
-        <w:rPr>
-          <w:noProof/>
-        </w:rPr>
-        <w:fldChar w:fldCharType="end"/>
-      </w:r>
-    </w:p>
-    <w:p>
-      <w:pPr>
-        <w:pStyle w:val="Sommario1"/>
-        <w:tabs>
-          <w:tab w:val="left" w:pos="440"/>
-          <w:tab w:val="right" w:leader="dot" w:pos="9962"/>
-        </w:tabs>
-        <w:rPr>
-          <w:rFonts w:eastAsiaTheme="minorEastAsia"/>
-          <w:noProof/>
-        </w:rPr>
-      </w:pPr>
-      <w:r>
-        <w:rPr>
-          <w:noProof/>
-        </w:rPr>
-        <w:t>6.</w:t>
-      </w:r>
-      <w:r>
-        <w:rPr>
-          <w:rFonts w:eastAsiaTheme="minorEastAsia"/>
-          <w:noProof/>
-        </w:rPr>
-        <w:tab/>
-      </w:r>
-      <w:r>
-        <w:rPr>
-          <w:noProof/>
-        </w:rPr>
-        <w:t>Requirements Traceability</w:t>
-      </w:r>
-      <w:r>
-        <w:rPr>
-          <w:noProof/>
-        </w:rPr>
-        <w:tab/>
-      </w:r>
-      <w:r>
-        <w:rPr>
-          <w:noProof/>
-        </w:rPr>
-        <w:fldChar w:fldCharType="begin"/>
-      </w:r>
-      <w:r>
-        <w:rPr>
-          <w:noProof/>
-        </w:rPr>
-        <w:instrText xml:space="preserve"> PAGEREF _Toc435372137 \h </w:instrText>
-      </w:r>
-      <w:r>
-        <w:rPr>
-          <w:noProof/>
-        </w:rPr>
-      </w:r>
-      <w:r>
-        <w:rPr>
-          <w:noProof/>
-        </w:rPr>
-        <w:fldChar w:fldCharType="separate"/>
-      </w:r>
-      <w:r>
-        <w:rPr>
-          <w:noProof/>
-        </w:rPr>
-        <w:t>6</w:t>
-      </w:r>
-      <w:r>
-        <w:rPr>
-          <w:noProof/>
-        </w:rPr>
-        <w:fldChar w:fldCharType="end"/>
-      </w:r>
-    </w:p>
-    <w:p>
-      <w:pPr>
-        <w:pStyle w:val="Sommario1"/>
-        <w:tabs>
-          <w:tab w:val="left" w:pos="440"/>
-          <w:tab w:val="right" w:leader="dot" w:pos="9962"/>
-        </w:tabs>
-        <w:rPr>
-          <w:rFonts w:eastAsiaTheme="minorEastAsia"/>
-          <w:noProof/>
-        </w:rPr>
-      </w:pPr>
-      <w:r>
-        <w:rPr>
-          <w:noProof/>
-        </w:rPr>
-        <w:t>7.</w:t>
-      </w:r>
-      <w:r>
-        <w:rPr>
-          <w:rFonts w:eastAsiaTheme="minorEastAsia"/>
-          <w:noProof/>
-        </w:rPr>
-        <w:tab/>
-      </w:r>
-      <w:r>
-        <w:rPr>
-          <w:noProof/>
-        </w:rPr>
-        <w:t>References</w:t>
-      </w:r>
-      <w:r>
-        <w:rPr>
-          <w:noProof/>
-        </w:rPr>
-        <w:tab/>
-      </w:r>
-      <w:r>
-        <w:rPr>
-          <w:noProof/>
-        </w:rPr>
-        <w:fldChar w:fldCharType="begin"/>
-      </w:r>
-      <w:r>
-        <w:rPr>
-          <w:noProof/>
-        </w:rPr>
-        <w:instrText xml:space="preserve"> PAGEREF _Toc435372138 \h </w:instrText>
-      </w:r>
-      <w:r>
-        <w:rPr>
-          <w:noProof/>
-        </w:rPr>
-      </w:r>
-      <w:r>
-        <w:rPr>
-          <w:noProof/>
-        </w:rPr>
-        <w:fldChar w:fldCharType="separate"/>
-      </w:r>
-      <w:r>
-        <w:rPr>
-          <w:noProof/>
-        </w:rPr>
-        <w:t>6</w:t>
-      </w:r>
-      <w:r>
-        <w:rPr>
-          <w:noProof/>
-        </w:rPr>
-        <w:fldChar w:fldCharType="end"/>
-      </w:r>
-    </w:p>
-    <w:p>
-      <w:pPr>
-        <w:pStyle w:val="Sommario2"/>
-        <w:tabs>
-          <w:tab w:val="left" w:pos="880"/>
-          <w:tab w:val="right" w:leader="dot" w:pos="9962"/>
-        </w:tabs>
-        <w:rPr>
-          <w:rFonts w:eastAsiaTheme="minorEastAsia"/>
-          <w:noProof/>
-        </w:rPr>
-      </w:pPr>
-      <w:r>
-        <w:rPr>
-          <w:noProof/>
-        </w:rPr>
-        <w:t>7.1.</w:t>
-      </w:r>
-      <w:r>
-        <w:rPr>
-          <w:rFonts w:eastAsiaTheme="minorEastAsia"/>
-          <w:noProof/>
-        </w:rPr>
-        <w:tab/>
-      </w:r>
-      <w:r>
-        <w:rPr>
-          <w:noProof/>
-        </w:rPr>
-        <w:t>References list</w:t>
-      </w:r>
-      <w:r>
-        <w:rPr>
-          <w:noProof/>
-        </w:rPr>
-        <w:tab/>
-      </w:r>
-      <w:r>
-        <w:rPr>
-          <w:noProof/>
-        </w:rPr>
-        <w:fldChar w:fldCharType="begin"/>
-      </w:r>
-      <w:r>
-        <w:rPr>
-          <w:noProof/>
-        </w:rPr>
-        <w:instrText xml:space="preserve"> PAGEREF _Toc435372139 \h </w:instrText>
-      </w:r>
-      <w:r>
-        <w:rPr>
-          <w:noProof/>
-        </w:rPr>
-      </w:r>
-      <w:r>
-        <w:rPr>
-          <w:noProof/>
-        </w:rPr>
-        <w:fldChar w:fldCharType="separate"/>
-      </w:r>
-      <w:r>
-        <w:rPr>
-          <w:noProof/>
-        </w:rPr>
-        <w:t>6</w:t>
+        <w:t>15</w:t>
       </w:r>
       <w:r>
         <w:rPr>
@@ -2079,7 +2006,7 @@
       <w:pPr>
         <w:pStyle w:val="Titolo1"/>
       </w:pPr>
-      <w:bookmarkStart w:id="1" w:name="_Toc435372119"/>
+      <w:bookmarkStart w:id="1" w:name="_Toc436148033"/>
       <w:r>
         <w:lastRenderedPageBreak/>
         <w:t>Introduction</w:t>
@@ -2090,7 +2017,7 @@
       <w:pPr>
         <w:pStyle w:val="Titolo2"/>
       </w:pPr>
-      <w:bookmarkStart w:id="2" w:name="_Toc435372120"/>
+      <w:bookmarkStart w:id="2" w:name="_Toc436148034"/>
       <w:r>
         <w:t>Purpose</w:t>
       </w:r>
@@ -2363,169 +2290,159 @@
     </w:p>
     <w:p>
       <w:pPr>
-        <w:jc w:val="center"/>
-        <w:rPr>
-          <w:rFonts w:ascii="Cambria" w:hAnsi="Cambria" w:cs="Cambria"/>
-          <w:color w:val="000000" w:themeColor="text1"/>
-          <w:sz w:val="24"/>
-          <w:szCs w:val="24"/>
-        </w:rPr>
-      </w:pPr>
-    </w:p>
-    <w:p>
-      <w:pPr>
         <w:pStyle w:val="Titolo2"/>
-        <w:numPr>
-          <w:ilvl w:val="0"/>
-          <w:numId w:val="0"/>
-        </w:numPr>
-        <w:ind w:left="357"/>
-      </w:pPr>
-    </w:p>
+      </w:pPr>
+      <w:bookmarkStart w:id="3" w:name="_Toc436148035"/>
+      <w:r>
+        <w:lastRenderedPageBreak/>
+        <w:t>Scope</w:t>
+      </w:r>
+      <w:bookmarkEnd w:id="3"/>
+    </w:p>
+    <w:p>
+      <w:pPr>
+        <w:pStyle w:val="TestoNormale"/>
+      </w:pPr>
+      <w:r>
+        <w:t xml:space="preserve">The main scope of this </w:t>
+      </w:r>
+      <w:r>
+        <w:rPr>
+          <w:b/>
+        </w:rPr>
+        <w:t>D</w:t>
+      </w:r>
+      <w:r>
+        <w:rPr>
+          <w:b/>
+        </w:rPr>
+        <w:t>D</w:t>
+      </w:r>
+      <w:r>
+        <w:t xml:space="preserve"> (</w:t>
+      </w:r>
+      <w:r>
+        <w:rPr>
+          <w:i/>
+        </w:rPr>
+        <w:t>Design</w:t>
+      </w:r>
+      <w:r>
+        <w:rPr>
+          <w:i/>
+        </w:rPr>
+        <w:t xml:space="preserve"> Document</w:t>
+      </w:r>
+      <w:r>
+        <w:t xml:space="preserve">) is to give an </w:t>
+      </w:r>
+      <w:r>
+        <w:t xml:space="preserve">overall guidance to the </w:t>
+      </w:r>
+      <w:r>
+        <w:rPr>
+          <w:b/>
+        </w:rPr>
+        <w:t>architecture</w:t>
+      </w:r>
+      <w:r>
+        <w:t xml:space="preserve"> of the </w:t>
+      </w:r>
+      <w:r>
+        <w:rPr>
+          <w:b/>
+        </w:rPr>
+        <w:t>project</w:t>
+      </w:r>
+      <w:r>
+        <w:t xml:space="preserve">, which is </w:t>
+      </w:r>
+      <w:proofErr w:type="spellStart"/>
+      <w:r>
+        <w:rPr>
+          <w:i/>
+        </w:rPr>
+        <w:t>myTaxi</w:t>
+      </w:r>
+      <w:r>
+        <w:rPr>
+          <w:i/>
+        </w:rPr>
+        <w:t>Driver</w:t>
+      </w:r>
+      <w:proofErr w:type="spellEnd"/>
+      <w:r>
+        <w:t xml:space="preserve"> (</w:t>
+      </w:r>
+      <w:r>
+        <w:rPr>
+          <w:b/>
+        </w:rPr>
+        <w:t>Software Engineering 2 project</w:t>
+      </w:r>
+      <w:r>
+        <w:t xml:space="preserve"> of year 2015/16 - </w:t>
+      </w:r>
+      <w:proofErr w:type="spellStart"/>
+      <w:r>
+        <w:rPr>
+          <w:b/>
+        </w:rPr>
+        <w:t>Politecnico</w:t>
+      </w:r>
+      <w:proofErr w:type="spellEnd"/>
+      <w:r>
+        <w:rPr>
+          <w:b/>
+        </w:rPr>
+        <w:t xml:space="preserve"> di Milano</w:t>
+      </w:r>
+      <w:r>
+        <w:t xml:space="preserve">). </w:t>
+      </w:r>
+    </w:p>
+    <w:p/>
+    <w:p>
+      <w:pPr>
+        <w:pStyle w:val="TestoNormale"/>
+      </w:pPr>
+      <w:r>
+        <w:t>We described the main</w:t>
+      </w:r>
+      <w:r>
+        <w:rPr>
+          <w:b/>
+        </w:rPr>
+        <w:t xml:space="preserve"> goals</w:t>
+      </w:r>
+      <w:r>
+        <w:t xml:space="preserve"> and </w:t>
+      </w:r>
+      <w:r>
+        <w:rPr>
+          <w:b/>
+        </w:rPr>
+        <w:t>objectives</w:t>
+      </w:r>
+      <w:r>
+        <w:t xml:space="preserve"> of the project in the previous </w:t>
+      </w:r>
+      <w:r>
+        <w:rPr>
+          <w:i/>
+        </w:rPr>
+        <w:t>Requirements Analysis and Specification Document</w:t>
+      </w:r>
+      <w:r>
+        <w:t>.</w:t>
+      </w:r>
+    </w:p>
+    <w:p/>
     <w:p>
       <w:pPr>
         <w:pStyle w:val="Titolo2"/>
       </w:pPr>
-      <w:bookmarkStart w:id="3" w:name="_Toc435372121"/>
-      <w:r>
-        <w:t>Scope</w:t>
-      </w:r>
-      <w:bookmarkEnd w:id="3"/>
-    </w:p>
-    <w:p>
-      <w:pPr>
-        <w:pStyle w:val="TestoNormale"/>
-      </w:pPr>
-      <w:r>
-        <w:t xml:space="preserve">The main scope of this </w:t>
-      </w:r>
-      <w:r>
-        <w:rPr>
-          <w:b/>
-        </w:rPr>
-        <w:t>D</w:t>
-      </w:r>
-      <w:r>
-        <w:rPr>
-          <w:b/>
-        </w:rPr>
-        <w:t>D</w:t>
-      </w:r>
-      <w:r>
-        <w:t xml:space="preserve"> (</w:t>
-      </w:r>
-      <w:r>
-        <w:rPr>
-          <w:i/>
-        </w:rPr>
-        <w:t>Design</w:t>
-      </w:r>
-      <w:r>
-        <w:rPr>
-          <w:i/>
-        </w:rPr>
-        <w:t xml:space="preserve"> Document</w:t>
-      </w:r>
-      <w:r>
-        <w:t xml:space="preserve">) is to give an </w:t>
-      </w:r>
-      <w:r>
-        <w:t xml:space="preserve">overall guidance to the </w:t>
-      </w:r>
-      <w:r>
-        <w:rPr>
-          <w:b/>
-        </w:rPr>
-        <w:t>architecture</w:t>
-      </w:r>
-      <w:r>
-        <w:t xml:space="preserve"> of the </w:t>
-      </w:r>
-      <w:r>
-        <w:rPr>
-          <w:b/>
-        </w:rPr>
-        <w:t>project</w:t>
-      </w:r>
-      <w:r>
-        <w:t xml:space="preserve">, which is </w:t>
-      </w:r>
-      <w:r>
-        <w:rPr>
-          <w:i/>
-        </w:rPr>
-        <w:t>myTaxi</w:t>
-      </w:r>
-      <w:r>
-        <w:rPr>
-          <w:i/>
-        </w:rPr>
-        <w:t>Driver</w:t>
-      </w:r>
-      <w:r>
-        <w:t xml:space="preserve"> (</w:t>
-      </w:r>
-      <w:r>
-        <w:rPr>
-          <w:b/>
-        </w:rPr>
-        <w:t>Software Engineering 2 project</w:t>
-      </w:r>
-      <w:r>
-        <w:t xml:space="preserve"> of year 2015/16 - </w:t>
-      </w:r>
-      <w:r>
-        <w:rPr>
-          <w:b/>
-        </w:rPr>
-        <w:t>Politecnico di Milano</w:t>
-      </w:r>
-      <w:r>
-        <w:t xml:space="preserve">). </w:t>
-      </w:r>
-    </w:p>
-    <w:p/>
-    <w:p>
-      <w:pPr>
-        <w:pStyle w:val="TestoNormale"/>
-      </w:pPr>
-      <w:r>
-        <w:t>We described the main</w:t>
-      </w:r>
-      <w:r>
-        <w:rPr>
-          <w:b/>
-        </w:rPr>
-        <w:t xml:space="preserve"> goals</w:t>
-      </w:r>
-      <w:r>
-        <w:t xml:space="preserve"> and </w:t>
-      </w:r>
-      <w:r>
-        <w:rPr>
-          <w:b/>
-        </w:rPr>
-        <w:t>objectives</w:t>
-      </w:r>
-      <w:r>
-        <w:t xml:space="preserve"> of the project in the previous </w:t>
-      </w:r>
-      <w:r>
-        <w:rPr>
-          <w:i/>
-        </w:rPr>
-        <w:t>Requirements Analysis and Specification Document</w:t>
-      </w:r>
-      <w:r>
-        <w:t>.</w:t>
-      </w:r>
-    </w:p>
-    <w:p/>
-    <w:p>
-      <w:pPr>
-        <w:pStyle w:val="Titolo2"/>
-      </w:pPr>
-      <w:bookmarkStart w:id="4" w:name="_Toc435372122"/>
+      <w:bookmarkStart w:id="4" w:name="_Toc436148036"/>
       <w:r>
         <w:t>Definitions, Acronyms, Abbreviations</w:t>
       </w:r>
@@ -2599,12 +2516,14 @@
           <w:i/>
         </w:rPr>
       </w:pPr>
+      <w:proofErr w:type="spellStart"/>
       <w:r>
         <w:rPr>
           <w:b/>
         </w:rPr>
         <w:t>mTS</w:t>
       </w:r>
+      <w:proofErr w:type="spellEnd"/>
       <w:r>
         <w:t xml:space="preserve">: </w:t>
       </w:r>
@@ -2622,18 +2541,24 @@
           <w:ilvl w:val="0"/>
           <w:numId w:val="2"/>
         </w:numPr>
+        <w:rPr>
+          <w:i/>
+        </w:rPr>
       </w:pPr>
       <w:r>
         <w:rPr>
           <w:b/>
         </w:rPr>
-        <w:t>Servlet</w:t>
+        <w:t>JEE</w:t>
       </w:r>
       <w:r>
         <w:t xml:space="preserve">: </w:t>
       </w:r>
       <w:r>
-        <w:t>A servlet is a program that extends the capabilities of a server.</w:t>
+        <w:rPr>
+          <w:i/>
+        </w:rPr>
+        <w:t>Java Enterprise Edition</w:t>
       </w:r>
     </w:p>
     <w:p>
@@ -2648,13 +2573,16 @@
         <w:rPr>
           <w:b/>
         </w:rPr>
-        <w:t>Layer</w:t>
-      </w:r>
-      <w:r>
-        <w:t>:</w:t>
-      </w:r>
-      <w:r>
-        <w:t xml:space="preserve"> logical level of the architecture.</w:t>
+        <w:t>UML</w:t>
+      </w:r>
+      <w:r>
+        <w:t xml:space="preserve">: </w:t>
+      </w:r>
+      <w:r>
+        <w:rPr>
+          <w:i/>
+        </w:rPr>
+        <w:t>Unified Modelling Language</w:t>
       </w:r>
     </w:p>
     <w:p>
@@ -2669,76 +2597,163 @@
         <w:rPr>
           <w:b/>
         </w:rPr>
+        <w:t>Servlet</w:t>
+      </w:r>
+      <w:r>
+        <w:t xml:space="preserve">: </w:t>
+      </w:r>
+      <w:r>
+        <w:t>A servlet is a program that extends the capabilities of a server.</w:t>
+      </w:r>
+    </w:p>
+    <w:p>
+      <w:pPr>
+        <w:pStyle w:val="TestoNormale"/>
+        <w:numPr>
+          <w:ilvl w:val="0"/>
+          <w:numId w:val="2"/>
+        </w:numPr>
+      </w:pPr>
+      <w:r>
+        <w:rPr>
+          <w:b/>
+        </w:rPr>
+        <w:t>Layer</w:t>
+      </w:r>
+      <w:r>
+        <w:t>:</w:t>
+      </w:r>
+      <w:r>
+        <w:t xml:space="preserve"> logical level of the architecture.</w:t>
+      </w:r>
+    </w:p>
+    <w:p>
+      <w:pPr>
+        <w:pStyle w:val="TestoNormale"/>
+        <w:numPr>
+          <w:ilvl w:val="0"/>
+          <w:numId w:val="2"/>
+        </w:numPr>
+      </w:pPr>
+      <w:r>
+        <w:rPr>
+          <w:b/>
+        </w:rPr>
         <w:t>Tier</w:t>
       </w:r>
       <w:r>
         <w:t>:</w:t>
       </w:r>
       <w:r>
-        <w:t xml:space="preserve"> physical</w:t>
-      </w:r>
-      <w:r>
-        <w:t xml:space="preserve"> level of the architecture</w:t>
+        <w:t xml:space="preserve"> physical level of the architecture.</w:t>
+      </w:r>
+    </w:p>
+    <w:p>
+      <w:pPr>
+        <w:rPr>
+          <w:rFonts w:ascii="Cambria" w:hAnsi="Cambria" w:cs="Cambria"/>
+          <w:b/>
+          <w:color w:val="000000" w:themeColor="text1"/>
+          <w:sz w:val="24"/>
+          <w:szCs w:val="24"/>
+        </w:rPr>
+      </w:pPr>
+    </w:p>
+    <w:p>
+      <w:r>
+        <w:rPr>
+          <w:rFonts w:ascii="Cambria" w:hAnsi="Cambria" w:cs="Cambria"/>
+          <w:b/>
+          <w:color w:val="000000" w:themeColor="text1"/>
+          <w:sz w:val="24"/>
+          <w:szCs w:val="24"/>
+        </w:rPr>
+        <w:t>Note:</w:t>
+      </w:r>
+      <w:r>
+        <w:rPr>
+          <w:rFonts w:ascii="Cambria" w:hAnsi="Cambria" w:cs="Cambria"/>
+          <w:color w:val="000000" w:themeColor="text1"/>
+          <w:sz w:val="24"/>
+          <w:szCs w:val="24"/>
+        </w:rPr>
+        <w:t xml:space="preserve"> </w:t>
+      </w:r>
+      <w:r>
+        <w:rPr>
+          <w:rFonts w:ascii="Cambria" w:hAnsi="Cambria" w:cs="Cambria"/>
+          <w:i/>
+          <w:color w:val="000000" w:themeColor="text1"/>
+          <w:sz w:val="24"/>
+          <w:szCs w:val="24"/>
+        </w:rPr>
+        <w:t>for the full Glossary may be helpful to see also the paragraph 1.5 of the RASD.</w:t>
+      </w:r>
+    </w:p>
+    <w:p/>
+    <w:p/>
+    <w:p/>
+    <w:p/>
+    <w:p/>
+    <w:p/>
+    <w:p/>
+    <w:p/>
+    <w:p/>
+    <w:p>
+      <w:pPr>
+        <w:pStyle w:val="Titolo2"/>
+      </w:pPr>
+      <w:bookmarkStart w:id="5" w:name="_Toc436148037"/>
+      <w:r>
+        <w:lastRenderedPageBreak/>
+        <w:t>Reference Documents</w:t>
+      </w:r>
+      <w:bookmarkEnd w:id="5"/>
+    </w:p>
+    <w:p>
+      <w:pPr>
+        <w:pStyle w:val="TestoNormale"/>
+      </w:pPr>
+      <w:r>
+        <w:t xml:space="preserve">The main reference document is the </w:t>
+      </w:r>
+      <w:r>
+        <w:rPr>
+          <w:b/>
+        </w:rPr>
+        <w:t>Requirements Analysis and Specification Document</w:t>
+      </w:r>
+      <w:r>
+        <w:rPr>
+          <w:b/>
+        </w:rPr>
+        <w:t xml:space="preserve"> (RASD) </w:t>
+      </w:r>
+      <w:r>
+        <w:t xml:space="preserve">of </w:t>
+      </w:r>
+      <w:r>
+        <w:rPr>
+          <w:i/>
+        </w:rPr>
+        <w:t>myTaxiService</w:t>
       </w:r>
       <w:r>
         <w:t>.</w:t>
       </w:r>
+      <w:r>
+        <w:t xml:space="preserve"> </w:t>
+      </w:r>
     </w:p>
     <w:p/>
     <w:p>
       <w:pPr>
-        <w:pStyle w:val="Titolo2"/>
-      </w:pPr>
-      <w:bookmarkStart w:id="5" w:name="_Toc435372123"/>
-      <w:r>
-        <w:t>Reference Documents</w:t>
-      </w:r>
-      <w:bookmarkEnd w:id="5"/>
-    </w:p>
-    <w:p>
-      <w:pPr>
-        <w:pStyle w:val="TestoNormale"/>
-      </w:pPr>
-      <w:r>
-        <w:t xml:space="preserve">The main reference document is the </w:t>
-      </w:r>
-      <w:r>
-        <w:rPr>
-          <w:b/>
-        </w:rPr>
-        <w:t>Requirements Analysis and Specification Document</w:t>
-      </w:r>
-      <w:r>
-        <w:rPr>
-          <w:b/>
-        </w:rPr>
-        <w:t xml:space="preserve"> (RASD) </w:t>
-      </w:r>
-      <w:r>
-        <w:t xml:space="preserve">of </w:t>
-      </w:r>
-      <w:r>
-        <w:rPr>
-          <w:i/>
-        </w:rPr>
-        <w:t>myTaxiService</w:t>
-      </w:r>
-      <w:r>
-        <w:t>.</w:t>
-      </w:r>
-      <w:r>
-        <w:t xml:space="preserve"> </w:t>
-      </w:r>
-    </w:p>
-    <w:p>
-      <w:pPr>
         <w:jc w:val="center"/>
       </w:pPr>
       <w:r>
         <w:rPr>
           <w:noProof/>
         </w:rPr>
-        <w:lastRenderedPageBreak/>
         <w:drawing>
           <wp:inline distT="0" distB="0" distL="0" distR="0" wp14:anchorId="1FBEA27D" wp14:editId="6F6C6B6D">
             <wp:extent cx="6332220" cy="4497070"/>
@@ -2810,96 +2825,71 @@
       <w:pPr>
         <w:pStyle w:val="Titolo2"/>
       </w:pPr>
-      <w:r>
-        <w:lastRenderedPageBreak/>
-        <w:t xml:space="preserve">Document Structure </w:t>
-      </w:r>
-    </w:p>
-    <w:p>
-      <w:pPr>
-        <w:pStyle w:val="Titolo2"/>
-        <w:numPr>
-          <w:ilvl w:val="0"/>
-          <w:numId w:val="0"/>
-        </w:numPr>
-        <w:ind w:left="357"/>
-      </w:pPr>
-    </w:p>
-    <w:p>
-      <w:pPr>
-        <w:pStyle w:val="Titolo2"/>
-        <w:numPr>
-          <w:ilvl w:val="0"/>
-          <w:numId w:val="0"/>
-        </w:numPr>
-        <w:ind w:left="357"/>
-      </w:pPr>
-    </w:p>
-    <w:p>
-      <w:pPr>
-        <w:pStyle w:val="Titolo2"/>
-        <w:numPr>
-          <w:ilvl w:val="0"/>
-          <w:numId w:val="0"/>
-        </w:numPr>
-        <w:ind w:left="357"/>
-      </w:pPr>
-    </w:p>
-    <w:p>
-      <w:pPr>
-        <w:pStyle w:val="Titolo2"/>
-        <w:numPr>
-          <w:ilvl w:val="0"/>
-          <w:numId w:val="0"/>
-        </w:numPr>
-        <w:ind w:left="357"/>
-      </w:pPr>
-    </w:p>
-    <w:p>
-      <w:pPr>
-        <w:pStyle w:val="Titolo2"/>
-        <w:numPr>
-          <w:ilvl w:val="0"/>
-          <w:numId w:val="0"/>
-        </w:numPr>
-        <w:ind w:left="357"/>
-      </w:pPr>
+      <w:bookmarkStart w:id="6" w:name="_Toc436148038"/>
+      <w:r>
+        <w:t>Document Structure</w:t>
+      </w:r>
+      <w:bookmarkEnd w:id="6"/>
+      <w:r>
+        <w:t xml:space="preserve"> </w:t>
+      </w:r>
     </w:p>
     <w:p>
       <w:pPr>
         <w:pStyle w:val="TestoNormale"/>
       </w:pPr>
+      <w:r>
+        <w:t xml:space="preserve">The </w:t>
+      </w:r>
+      <w:r>
+        <w:rPr>
+          <w:b/>
+        </w:rPr>
+        <w:t>Document Structure</w:t>
+      </w:r>
+      <w:r>
+        <w:t xml:space="preserve"> completely follows the template hosted on the </w:t>
+      </w:r>
+      <w:r>
+        <w:rPr>
+          <w:i/>
+        </w:rPr>
+        <w:t>Beep Platform</w:t>
+      </w:r>
+      <w:r>
+        <w:t xml:space="preserve"> (PDF file </w:t>
+      </w:r>
+      <w:r>
+        <w:rPr>
+          <w:i/>
+        </w:rPr>
+        <w:t>DD TOC – Design Document Template</w:t>
+      </w:r>
+      <w:r>
+        <w:t>).</w:t>
+      </w:r>
     </w:p>
     <w:p/>
-    <w:p/>
-    <w:p/>
-    <w:p/>
-    <w:p/>
-    <w:p/>
-    <w:p/>
-    <w:p/>
-    <w:p/>
-    <w:p/>
     <w:p>
       <w:pPr>
         <w:pStyle w:val="Titolo1"/>
       </w:pPr>
-      <w:bookmarkStart w:id="6" w:name="_Toc435372125"/>
+      <w:bookmarkStart w:id="7" w:name="_Toc436148039"/>
       <w:r>
         <w:lastRenderedPageBreak/>
         <w:t>Architectural Design</w:t>
       </w:r>
-      <w:bookmarkEnd w:id="6"/>
+      <w:bookmarkEnd w:id="7"/>
     </w:p>
     <w:p>
       <w:pPr>
         <w:pStyle w:val="Titolo2"/>
       </w:pPr>
-      <w:bookmarkStart w:id="7" w:name="_Toc435372126"/>
+      <w:bookmarkStart w:id="8" w:name="_Toc436148040"/>
       <w:r>
         <w:t>Overview</w:t>
       </w:r>
-      <w:bookmarkEnd w:id="7"/>
+      <w:bookmarkEnd w:id="8"/>
     </w:p>
     <w:p>
       <w:pPr>
@@ -3427,7 +3417,15 @@
         <w:t>Java Persistence Entities)</w:t>
       </w:r>
       <w:r>
-        <w:t>. This will permit the communication between the System of mTS and the target users (Costumers and Taxi Drivers).</w:t>
+        <w:t xml:space="preserve">. This will permit the communication between the System of </w:t>
+      </w:r>
+      <w:proofErr w:type="spellStart"/>
+      <w:r>
+        <w:t>mTS</w:t>
+      </w:r>
+      <w:proofErr w:type="spellEnd"/>
+      <w:r>
+        <w:t xml:space="preserve"> and the target users (Costumers and Taxi Drivers).</w:t>
       </w:r>
     </w:p>
     <w:p>
@@ -3542,7 +3540,7 @@
         <w:drawing>
           <wp:inline distT="0" distB="0" distL="0" distR="0">
             <wp:extent cx="4209524" cy="2123810"/>
-            <wp:effectExtent l="38100" t="38100" r="38735" b="29210"/>
+            <wp:effectExtent l="76200" t="76200" r="76835" b="67310"/>
             <wp:docPr id="8" name="Immagine 8"/>
             <wp:cNvGraphicFramePr>
               <a:graphicFrameLocks xmlns:a="http://schemas.openxmlformats.org/drawingml/2006/main" noChangeAspect="1"/>
@@ -3574,7 +3572,7 @@
                     <a:prstGeom prst="rect">
                       <a:avLst/>
                     </a:prstGeom>
-                    <a:ln w="34925">
+                    <a:ln w="76200">
                       <a:solidFill>
                         <a:schemeClr val="tx2"/>
                       </a:solidFill>
@@ -3590,9 +3588,85 @@
         </w:drawing>
       </w:r>
     </w:p>
-    <w:p>
-      <w:bookmarkStart w:id="8" w:name="_GoBack"/>
-      <w:bookmarkEnd w:id="8"/>
+    <w:p/>
+    <w:p>
+      <w:pPr>
+        <w:pStyle w:val="TestoNormale"/>
+        <w:rPr>
+          <w:i/>
+        </w:rPr>
+      </w:pPr>
+      <w:r>
+        <w:rPr>
+          <w:b/>
+        </w:rPr>
+        <w:t>Note:</w:t>
+      </w:r>
+      <w:r>
+        <w:rPr>
+          <w:b/>
+        </w:rPr>
+        <w:t xml:space="preserve"> </w:t>
+      </w:r>
+      <w:r>
+        <w:rPr>
+          <w:i/>
+        </w:rPr>
+        <w:t xml:space="preserve">It is important to underline that both the </w:t>
+      </w:r>
+      <w:r>
+        <w:rPr>
+          <w:i/>
+          <w:u w:val="single"/>
+        </w:rPr>
+        <w:t>Web Layer</w:t>
+      </w:r>
+      <w:r>
+        <w:rPr>
+          <w:i/>
+        </w:rPr>
+        <w:t xml:space="preserve"> and the </w:t>
+      </w:r>
+      <w:r>
+        <w:rPr>
+          <w:i/>
+          <w:u w:val="single"/>
+        </w:rPr>
+        <w:t>Business Layer</w:t>
+      </w:r>
+      <w:r>
+        <w:rPr>
+          <w:i/>
+        </w:rPr>
+        <w:t xml:space="preserve"> </w:t>
+      </w:r>
+      <w:proofErr w:type="gramStart"/>
+      <w:r>
+        <w:rPr>
+          <w:i/>
+        </w:rPr>
+        <w:t>are mapped</w:t>
+      </w:r>
+      <w:proofErr w:type="gramEnd"/>
+      <w:r>
+        <w:rPr>
+          <w:i/>
+        </w:rPr>
+        <w:t xml:space="preserve"> on the same physical machine in our architecture (the </w:t>
+      </w:r>
+      <w:r>
+        <w:rPr>
+          <w:i/>
+          <w:u w:val="single"/>
+        </w:rPr>
+        <w:t>Java EE Server</w:t>
+      </w:r>
+      <w:r>
+        <w:rPr>
+          <w:i/>
+        </w:rPr>
+        <w:t>).</w:t>
+      </w:r>
     </w:p>
     <w:p/>
     <w:p/>
@@ -3602,7 +3676,7 @@
       <w:pPr>
         <w:pStyle w:val="Titolo2"/>
       </w:pPr>
-      <w:bookmarkStart w:id="9" w:name="_Toc435372128"/>
+      <w:bookmarkStart w:id="9" w:name="_Toc436148041"/>
       <w:r>
         <w:lastRenderedPageBreak/>
         <w:t>Component View</w:t>
@@ -3611,13 +3685,371 @@
     </w:p>
     <w:p>
       <w:pPr>
+        <w:pStyle w:val="TestoNormale"/>
+      </w:pPr>
+      <w:r>
+        <w:t xml:space="preserve">According to JEE Standard, in order to develop a modular system that can evolve in future without big problems we decided to make use of a </w:t>
+      </w:r>
+      <w:r>
+        <w:rPr>
+          <w:i/>
+        </w:rPr>
+        <w:t>Component-based approach</w:t>
+      </w:r>
+      <w:r>
+        <w:t xml:space="preserve">. </w:t>
+      </w:r>
+    </w:p>
+    <w:p>
+      <w:pPr>
+        <w:pStyle w:val="TestoNormale"/>
+      </w:pPr>
+      <w:r>
+        <w:t>The formal definition of component is the following one:</w:t>
+      </w:r>
+    </w:p>
+    <w:p/>
+    <w:p>
+      <w:pPr>
+        <w:pStyle w:val="TestoNormale"/>
+        <w:rPr>
+          <w:i/>
+          <w:color w:val="002060"/>
+        </w:rPr>
+      </w:pPr>
+      <w:r>
+        <w:rPr>
+          <w:i/>
+          <w:color w:val="002060"/>
+        </w:rPr>
+        <w:t xml:space="preserve">A </w:t>
+      </w:r>
+      <w:r>
+        <w:rPr>
+          <w:b/>
+          <w:i/>
+          <w:color w:val="002060"/>
+        </w:rPr>
+        <w:t>Component</w:t>
+      </w:r>
+      <w:r>
+        <w:rPr>
+          <w:i/>
+          <w:color w:val="002060"/>
+        </w:rPr>
+        <w:t xml:space="preserve"> "represents a modular part of a system, that encapsulates its content and whose manifestation is replaceable within its environment. A component defines its behavior in terms of provided and required interfaces"</w:t>
+      </w:r>
+    </w:p>
+    <w:p/>
+    <w:p>
+      <w:pPr>
+        <w:pStyle w:val="TestoNormale"/>
+      </w:pPr>
+      <w:r>
+        <w:t xml:space="preserve">We selected the main components of </w:t>
+      </w:r>
+      <w:r>
+        <w:rPr>
+          <w:i/>
+        </w:rPr>
+        <w:t>myTaxiService</w:t>
+      </w:r>
+      <w:r>
+        <w:t xml:space="preserve"> project with respect to the architecture of </w:t>
+      </w:r>
+      <w:r>
+        <w:rPr>
+          <w:i/>
+        </w:rPr>
+        <w:t xml:space="preserve">Java </w:t>
+      </w:r>
+      <w:r>
+        <w:rPr>
+          <w:i/>
+        </w:rPr>
+        <w:t>Enterprise Edition</w:t>
+      </w:r>
+      <w:r>
+        <w:t xml:space="preserve">. From the point of view of the </w:t>
+      </w:r>
+      <w:r>
+        <w:rPr>
+          <w:i/>
+        </w:rPr>
+        <w:t xml:space="preserve">logical </w:t>
+      </w:r>
+      <w:r>
+        <w:rPr>
+          <w:i/>
+        </w:rPr>
+        <w:t>architecture</w:t>
+      </w:r>
+      <w:r>
+        <w:t>, we will have:</w:t>
+      </w:r>
+    </w:p>
+    <w:p/>
+    <w:p>
+      <w:pPr>
+        <w:pStyle w:val="TestoNormale"/>
+        <w:numPr>
+          <w:ilvl w:val="0"/>
+          <w:numId w:val="10"/>
+        </w:numPr>
+        <w:rPr>
+          <w:b/>
+        </w:rPr>
+      </w:pPr>
+      <w:r>
+        <w:rPr>
+          <w:b/>
+        </w:rPr>
+        <w:t>Client Components</w:t>
+      </w:r>
+    </w:p>
+    <w:p>
+      <w:pPr>
+        <w:pStyle w:val="TestoNormale"/>
+        <w:numPr>
+          <w:ilvl w:val="0"/>
+          <w:numId w:val="10"/>
+        </w:numPr>
+        <w:rPr>
+          <w:b/>
+        </w:rPr>
+      </w:pPr>
+      <w:r>
+        <w:rPr>
+          <w:b/>
+        </w:rPr>
+        <w:t>Web</w:t>
+      </w:r>
+      <w:r>
+        <w:rPr>
+          <w:b/>
+        </w:rPr>
+        <w:t xml:space="preserve"> Components</w:t>
+      </w:r>
+    </w:p>
+    <w:p>
+      <w:pPr>
+        <w:pStyle w:val="TestoNormale"/>
+        <w:numPr>
+          <w:ilvl w:val="0"/>
+          <w:numId w:val="10"/>
+        </w:numPr>
+        <w:rPr>
+          <w:b/>
+        </w:rPr>
+      </w:pPr>
+      <w:r>
+        <w:rPr>
+          <w:b/>
+        </w:rPr>
+        <w:t xml:space="preserve">Business </w:t>
+      </w:r>
+      <w:r>
+        <w:rPr>
+          <w:b/>
+        </w:rPr>
+        <w:t>Components</w:t>
+      </w:r>
+    </w:p>
+    <w:p>
+      <w:pPr>
+        <w:pStyle w:val="TestoNormale"/>
+        <w:numPr>
+          <w:ilvl w:val="0"/>
+          <w:numId w:val="10"/>
+        </w:numPr>
+        <w:rPr>
+          <w:b/>
+        </w:rPr>
+      </w:pPr>
+      <w:r>
+        <w:rPr>
+          <w:b/>
+        </w:rPr>
+        <w:t>Enterprise Information System (EIS)</w:t>
+      </w:r>
+      <w:r>
+        <w:rPr>
+          <w:b/>
+        </w:rPr>
+        <w:t xml:space="preserve"> Components</w:t>
+      </w:r>
+    </w:p>
+    <w:p>
+      <w:pPr>
+        <w:pStyle w:val="TestoNormale"/>
+      </w:pPr>
+    </w:p>
+    <w:p>
+      <w:pPr>
+        <w:pStyle w:val="TestoNormale"/>
+      </w:pPr>
+      <w:r>
+        <w:rPr>
+          <w:b/>
+        </w:rPr>
+        <w:t>Note:</w:t>
+      </w:r>
+      <w:r>
+        <w:t xml:space="preserve"> as said before, the </w:t>
+      </w:r>
+      <w:r>
+        <w:rPr>
+          <w:i/>
+        </w:rPr>
+        <w:t>Web Components</w:t>
+      </w:r>
+      <w:r>
+        <w:t xml:space="preserve"> </w:t>
+      </w:r>
+      <w:r>
+        <w:t xml:space="preserve">and </w:t>
+      </w:r>
+      <w:r>
+        <w:rPr>
+          <w:i/>
+        </w:rPr>
+        <w:t>the Business Components</w:t>
+      </w:r>
+      <w:r>
+        <w:t xml:space="preserve"> will be embedded in one physical machine (</w:t>
+      </w:r>
+      <w:r>
+        <w:rPr>
+          <w:i/>
+        </w:rPr>
+        <w:t>JEE Server</w:t>
+      </w:r>
+      <w:r>
+        <w:t>)</w:t>
+      </w:r>
+      <w:r>
+        <w:t>.</w:t>
+      </w:r>
+      <w:bookmarkStart w:id="10" w:name="_GoBack"/>
+      <w:bookmarkEnd w:id="10"/>
+    </w:p>
+    <w:p/>
+    <w:p/>
+    <w:p/>
+    <w:p/>
+    <w:p/>
+    <w:p/>
+    <w:p/>
+    <w:p/>
+    <w:p/>
+    <w:p/>
+    <w:p/>
+    <w:p/>
+    <w:p/>
+    <w:p/>
+    <w:p>
+      <w:pPr>
+        <w:pStyle w:val="TestoNormale"/>
+      </w:pPr>
+      <w:r>
+        <w:lastRenderedPageBreak/>
+        <w:t xml:space="preserve">This is the </w:t>
+      </w:r>
+      <w:r>
+        <w:rPr>
+          <w:b/>
+        </w:rPr>
+        <w:t>UML Component</w:t>
+      </w:r>
+      <w:r>
+        <w:t xml:space="preserve"> </w:t>
+      </w:r>
+      <w:r>
+        <w:rPr>
+          <w:b/>
+        </w:rPr>
+        <w:t>Diagram</w:t>
+      </w:r>
+      <w:r>
+        <w:t xml:space="preserve"> related to </w:t>
+      </w:r>
+      <w:proofErr w:type="spellStart"/>
+      <w:r>
+        <w:rPr>
+          <w:i/>
+        </w:rPr>
+        <w:t>mTS</w:t>
+      </w:r>
+      <w:proofErr w:type="spellEnd"/>
+      <w:r>
+        <w:t xml:space="preserve"> project:</w:t>
+      </w:r>
+    </w:p>
+    <w:p/>
+    <w:p>
+      <w:pPr>
+        <w:jc w:val="center"/>
+      </w:pPr>
+      <w:r>
+        <w:rPr>
+          <w:noProof/>
+        </w:rPr>
+        <w:drawing>
+          <wp:inline distT="0" distB="0" distL="0" distR="0">
+            <wp:extent cx="6181725" cy="7096125"/>
+            <wp:effectExtent l="0" t="0" r="9525" b="9525"/>
+            <wp:docPr id="5" name="Immagine 5"/>
+            <wp:cNvGraphicFramePr>
+              <a:graphicFrameLocks xmlns:a="http://schemas.openxmlformats.org/drawingml/2006/main" noChangeAspect="1"/>
+            </wp:cNvGraphicFramePr>
+            <a:graphic xmlns:a="http://schemas.openxmlformats.org/drawingml/2006/main">
+              <a:graphicData uri="http://schemas.openxmlformats.org/drawingml/2006/picture">
+                <pic:pic xmlns:pic="http://schemas.openxmlformats.org/drawingml/2006/picture">
+                  <pic:nvPicPr>
+                    <pic:cNvPr id="5" name="ComponentDiagram1.jpg"/>
+                    <pic:cNvPicPr/>
+                  </pic:nvPicPr>
+                  <pic:blipFill>
+                    <a:blip r:embed="rId17">
+                      <a:extLst>
+                        <a:ext uri="{28A0092B-C50C-407E-A947-70E740481C1C}">
+                          <a14:useLocalDpi xmlns:a14="http://schemas.microsoft.com/office/drawing/2010/main" val="0"/>
+                        </a:ext>
+                      </a:extLst>
+                    </a:blip>
+                    <a:stretch>
+                      <a:fillRect/>
+                    </a:stretch>
+                  </pic:blipFill>
+                  <pic:spPr>
+                    <a:xfrm>
+                      <a:off x="0" y="0"/>
+                      <a:ext cx="6181725" cy="7096125"/>
+                    </a:xfrm>
+                    <a:prstGeom prst="rect">
+                      <a:avLst/>
+                    </a:prstGeom>
+                  </pic:spPr>
+                </pic:pic>
+              </a:graphicData>
+            </a:graphic>
+          </wp:inline>
+        </w:drawing>
+      </w:r>
+    </w:p>
+    <w:p/>
+    <w:p/>
+    <w:p/>
+    <w:p>
+      <w:pPr>
         <w:pStyle w:val="Titolo2"/>
       </w:pPr>
-      <w:bookmarkStart w:id="10" w:name="_Toc435372129"/>
-      <w:r>
+      <w:bookmarkStart w:id="11" w:name="_Toc436148042"/>
+      <w:r>
+        <w:lastRenderedPageBreak/>
         <w:t>Deployment View</w:t>
       </w:r>
-      <w:bookmarkEnd w:id="10"/>
+      <w:bookmarkEnd w:id="11"/>
       <w:r>
         <w:t xml:space="preserve"> </w:t>
       </w:r>
@@ -3626,11 +4058,11 @@
       <w:pPr>
         <w:pStyle w:val="Titolo2"/>
       </w:pPr>
-      <w:bookmarkStart w:id="11" w:name="_Toc435372130"/>
+      <w:bookmarkStart w:id="12" w:name="_Toc436148043"/>
       <w:r>
         <w:t>Runtime View</w:t>
       </w:r>
-      <w:bookmarkEnd w:id="11"/>
+      <w:bookmarkEnd w:id="12"/>
     </w:p>
     <w:p>
       <w:pPr>
@@ -3644,100 +4076,1369 @@
           <w:color w:val="FF0000"/>
         </w:rPr>
       </w:pPr>
-      <w:bookmarkStart w:id="12" w:name="_Toc435365009"/>
-      <w:bookmarkStart w:id="13" w:name="_Toc435372131"/>
+      <w:bookmarkStart w:id="13" w:name="_Toc435365009"/>
+      <w:bookmarkStart w:id="14" w:name="_Toc435372131"/>
+      <w:bookmarkStart w:id="15" w:name="_Toc436148044"/>
       <w:r>
         <w:rPr>
           <w:color w:val="FF0000"/>
         </w:rPr>
         <w:t>Sequence Diagrams Here</w:t>
       </w:r>
-      <w:bookmarkEnd w:id="12"/>
       <w:bookmarkEnd w:id="13"/>
+      <w:bookmarkEnd w:id="14"/>
+      <w:bookmarkEnd w:id="15"/>
     </w:p>
     <w:p>
       <w:pPr>
         <w:pStyle w:val="Titolo2"/>
       </w:pPr>
-      <w:bookmarkStart w:id="14" w:name="_Toc435372132"/>
+      <w:bookmarkStart w:id="16" w:name="_Toc436148045"/>
       <w:r>
         <w:t>Component interfaces</w:t>
       </w:r>
-      <w:bookmarkEnd w:id="14"/>
+      <w:bookmarkEnd w:id="16"/>
     </w:p>
     <w:p>
       <w:pPr>
         <w:pStyle w:val="Titolo2"/>
-      </w:pPr>
-      <w:bookmarkStart w:id="15" w:name="_Toc435372133"/>
-      <w:r>
+        <w:numPr>
+          <w:ilvl w:val="0"/>
+          <w:numId w:val="0"/>
+        </w:numPr>
+        <w:ind w:left="357"/>
+      </w:pPr>
+    </w:p>
+    <w:p>
+      <w:pPr>
+        <w:pStyle w:val="Titolo2"/>
+        <w:numPr>
+          <w:ilvl w:val="0"/>
+          <w:numId w:val="0"/>
+        </w:numPr>
+        <w:ind w:left="357"/>
+      </w:pPr>
+    </w:p>
+    <w:p>
+      <w:pPr>
+        <w:pStyle w:val="Titolo2"/>
+        <w:numPr>
+          <w:ilvl w:val="0"/>
+          <w:numId w:val="0"/>
+        </w:numPr>
+        <w:ind w:left="357"/>
+      </w:pPr>
+    </w:p>
+    <w:p>
+      <w:pPr>
+        <w:pStyle w:val="Titolo2"/>
+        <w:numPr>
+          <w:ilvl w:val="0"/>
+          <w:numId w:val="0"/>
+        </w:numPr>
+        <w:ind w:left="357"/>
+      </w:pPr>
+    </w:p>
+    <w:p>
+      <w:pPr>
+        <w:pStyle w:val="Titolo2"/>
+        <w:numPr>
+          <w:ilvl w:val="0"/>
+          <w:numId w:val="0"/>
+        </w:numPr>
+        <w:ind w:left="357"/>
+      </w:pPr>
+    </w:p>
+    <w:p>
+      <w:pPr>
+        <w:pStyle w:val="Titolo2"/>
+        <w:numPr>
+          <w:ilvl w:val="0"/>
+          <w:numId w:val="0"/>
+        </w:numPr>
+        <w:ind w:left="357"/>
+      </w:pPr>
+    </w:p>
+    <w:p>
+      <w:pPr>
+        <w:pStyle w:val="Titolo2"/>
+        <w:numPr>
+          <w:ilvl w:val="0"/>
+          <w:numId w:val="0"/>
+        </w:numPr>
+        <w:ind w:left="357"/>
+      </w:pPr>
+    </w:p>
+    <w:p>
+      <w:pPr>
+        <w:pStyle w:val="Titolo2"/>
+        <w:numPr>
+          <w:ilvl w:val="0"/>
+          <w:numId w:val="0"/>
+        </w:numPr>
+        <w:ind w:left="357"/>
+      </w:pPr>
+    </w:p>
+    <w:p>
+      <w:pPr>
+        <w:pStyle w:val="Titolo2"/>
+        <w:numPr>
+          <w:ilvl w:val="0"/>
+          <w:numId w:val="0"/>
+        </w:numPr>
+        <w:ind w:left="357"/>
+      </w:pPr>
+    </w:p>
+    <w:p>
+      <w:pPr>
+        <w:pStyle w:val="Titolo2"/>
+      </w:pPr>
+      <w:bookmarkStart w:id="17" w:name="_Toc436148046"/>
+      <w:r>
+        <w:lastRenderedPageBreak/>
         <w:t>Selected architectural styles and patterns</w:t>
       </w:r>
-      <w:bookmarkEnd w:id="15"/>
+      <w:bookmarkEnd w:id="17"/>
+    </w:p>
+    <w:p>
+      <w:pPr>
+        <w:pStyle w:val="Titolo3"/>
+      </w:pPr>
+      <w:r>
+        <w:t>MVC (Model-View-Controller)</w:t>
+      </w:r>
+    </w:p>
+    <w:p>
+      <w:pPr>
+        <w:pStyle w:val="TestoNormale"/>
+      </w:pPr>
+      <w:r>
+        <w:rPr>
+          <w:b/>
+        </w:rPr>
+        <w:t>Model-View-Controller</w:t>
+      </w:r>
+      <w:r>
+        <w:t xml:space="preserve"> (also known as </w:t>
+      </w:r>
+      <w:r>
+        <w:rPr>
+          <w:b/>
+        </w:rPr>
+        <w:t>MVC</w:t>
+      </w:r>
+      <w:r>
+        <w:t xml:space="preserve">) is one of the most diffused </w:t>
+      </w:r>
+      <w:r>
+        <w:rPr>
+          <w:i/>
+        </w:rPr>
+        <w:t>structural pattern</w:t>
+      </w:r>
+      <w:r>
+        <w:t xml:space="preserve"> in the applications with interfaces. It separates three logical parts: the </w:t>
+      </w:r>
+      <w:r>
+        <w:rPr>
+          <w:b/>
+        </w:rPr>
+        <w:t>Model</w:t>
+      </w:r>
+      <w:r>
+        <w:t xml:space="preserve">, the </w:t>
+      </w:r>
+      <w:r>
+        <w:rPr>
+          <w:b/>
+        </w:rPr>
+        <w:t>View</w:t>
+      </w:r>
+      <w:r>
+        <w:t xml:space="preserve"> and the </w:t>
+      </w:r>
+      <w:r>
+        <w:rPr>
+          <w:b/>
+        </w:rPr>
+        <w:t>Controller</w:t>
+      </w:r>
+      <w:r>
+        <w:t>. These parts interact each other according the following general schema:</w:t>
+      </w:r>
+    </w:p>
+    <w:p/>
+    <w:p>
+      <w:pPr>
+        <w:jc w:val="center"/>
+      </w:pPr>
+      <w:r>
+        <w:rPr>
+          <w:noProof/>
+        </w:rPr>
+        <w:drawing>
+          <wp:inline distT="0" distB="0" distL="0" distR="0">
+            <wp:extent cx="5077139" cy="3629733"/>
+            <wp:effectExtent l="19050" t="0" r="28575" b="1056640"/>
+            <wp:docPr id="3" name="Immagine 3"/>
+            <wp:cNvGraphicFramePr>
+              <a:graphicFrameLocks xmlns:a="http://schemas.openxmlformats.org/drawingml/2006/main" noChangeAspect="1"/>
+            </wp:cNvGraphicFramePr>
+            <a:graphic xmlns:a="http://schemas.openxmlformats.org/drawingml/2006/main">
+              <a:graphicData uri="http://schemas.openxmlformats.org/drawingml/2006/picture">
+                <pic:pic xmlns:pic="http://schemas.openxmlformats.org/drawingml/2006/picture">
+                  <pic:nvPicPr>
+                    <pic:cNvPr id="3" name="mvc.png"/>
+                    <pic:cNvPicPr/>
+                  </pic:nvPicPr>
+                  <pic:blipFill>
+                    <a:blip r:embed="rId18">
+                      <a:extLst>
+                        <a:ext uri="{28A0092B-C50C-407E-A947-70E740481C1C}">
+                          <a14:useLocalDpi xmlns:a14="http://schemas.microsoft.com/office/drawing/2010/main" val="0"/>
+                        </a:ext>
+                      </a:extLst>
+                    </a:blip>
+                    <a:stretch>
+                      <a:fillRect/>
+                    </a:stretch>
+                  </pic:blipFill>
+                  <pic:spPr>
+                    <a:xfrm>
+                      <a:off x="0" y="0"/>
+                      <a:ext cx="5077139" cy="3629733"/>
+                    </a:xfrm>
+                    <a:prstGeom prst="roundRect">
+                      <a:avLst>
+                        <a:gd name="adj" fmla="val 8594"/>
+                      </a:avLst>
+                    </a:prstGeom>
+                    <a:solidFill>
+                      <a:srgbClr val="FFFFFF">
+                        <a:shade val="85000"/>
+                      </a:srgbClr>
+                    </a:solidFill>
+                    <a:ln>
+                      <a:noFill/>
+                    </a:ln>
+                    <a:effectLst>
+                      <a:reflection blurRad="12700" stA="38000" endPos="28000" dist="5000" dir="5400000" sy="-100000" algn="bl" rotWithShape="0"/>
+                    </a:effectLst>
+                  </pic:spPr>
+                </pic:pic>
+              </a:graphicData>
+            </a:graphic>
+          </wp:inline>
+        </w:drawing>
+      </w:r>
+    </w:p>
+    <w:p>
+      <w:pPr>
+        <w:jc w:val="center"/>
+        <w:rPr>
+          <w:i/>
+        </w:rPr>
+      </w:pPr>
+      <w:r>
+        <w:rPr>
+          <w:i/>
+        </w:rPr>
+        <w:t xml:space="preserve">Model-View-Controller </w:t>
+      </w:r>
+      <w:r>
+        <w:rPr>
+          <w:i/>
+        </w:rPr>
+        <w:t xml:space="preserve">general </w:t>
+      </w:r>
+      <w:r>
+        <w:rPr>
+          <w:i/>
+        </w:rPr>
+        <w:t>schema</w:t>
+      </w:r>
+    </w:p>
+    <w:p>
+      <w:pPr>
+        <w:jc w:val="center"/>
+        <w:rPr>
+          <w:i/>
+        </w:rPr>
+      </w:pPr>
+    </w:p>
+    <w:p>
+      <w:pPr>
+        <w:pStyle w:val="TestoNormale"/>
+      </w:pPr>
+      <w:r>
+        <w:t xml:space="preserve">In the specific case of </w:t>
+      </w:r>
+      <w:proofErr w:type="gramStart"/>
+      <w:r>
+        <w:rPr>
+          <w:i/>
+        </w:rPr>
+        <w:t>myTaxiService</w:t>
+      </w:r>
+      <w:proofErr w:type="gramEnd"/>
+      <w:r>
+        <w:rPr>
+          <w:i/>
+        </w:rPr>
+        <w:t xml:space="preserve"> </w:t>
+      </w:r>
+      <w:r>
+        <w:t xml:space="preserve">these three logical parts will have the following </w:t>
+      </w:r>
+      <w:r>
+        <w:rPr>
+          <w:i/>
+        </w:rPr>
+        <w:t>roles</w:t>
+      </w:r>
+      <w:r>
+        <w:t xml:space="preserve"> and </w:t>
+      </w:r>
+      <w:r>
+        <w:rPr>
+          <w:i/>
+        </w:rPr>
+        <w:t>interactions</w:t>
+      </w:r>
+      <w:r>
+        <w:t>:</w:t>
+      </w:r>
+    </w:p>
+    <w:p/>
+    <w:p>
+      <w:pPr>
+        <w:pStyle w:val="TestoNormale"/>
+        <w:numPr>
+          <w:ilvl w:val="0"/>
+          <w:numId w:val="8"/>
+        </w:numPr>
+      </w:pPr>
+      <w:r>
+        <w:t xml:space="preserve">The </w:t>
+      </w:r>
+      <w:r>
+        <w:rPr>
+          <w:b/>
+        </w:rPr>
+        <w:t>C</w:t>
+      </w:r>
+      <w:r>
+        <w:rPr>
+          <w:b/>
+        </w:rPr>
+        <w:t>ontroller</w:t>
+      </w:r>
+      <w:r>
+        <w:t xml:space="preserve"> send</w:t>
+      </w:r>
+      <w:r>
+        <w:t>s commands to the Model to update the M</w:t>
+      </w:r>
+      <w:r>
+        <w:t xml:space="preserve">odel's state (e.g., editing </w:t>
+      </w:r>
+      <w:r>
+        <w:t xml:space="preserve">tuple in </w:t>
+      </w:r>
+      <w:proofErr w:type="spellStart"/>
+      <w:r>
+        <w:t>mTS</w:t>
+      </w:r>
+      <w:proofErr w:type="spellEnd"/>
+      <w:r>
+        <w:t xml:space="preserve"> Database with a new reservation</w:t>
+      </w:r>
+      <w:r>
+        <w:t xml:space="preserve">). It </w:t>
+      </w:r>
+      <w:r>
+        <w:t>must</w:t>
+      </w:r>
+      <w:r>
+        <w:t xml:space="preserve"> also send commands to its associated </w:t>
+      </w:r>
+      <w:r>
+        <w:lastRenderedPageBreak/>
+        <w:t>view</w:t>
+      </w:r>
+      <w:r>
+        <w:t xml:space="preserve"> (the Taxi Driver or the Web/Mobile Costumer one)</w:t>
+      </w:r>
+      <w:r>
+        <w:t xml:space="preserve"> to change </w:t>
+      </w:r>
+      <w:r>
+        <w:t>the View's presentation of the M</w:t>
+      </w:r>
+      <w:r>
+        <w:t xml:space="preserve">odel (e.g., by scrolling through a </w:t>
+      </w:r>
+      <w:r>
+        <w:t>reservation form</w:t>
+      </w:r>
+      <w:r>
+        <w:t>).</w:t>
+      </w:r>
+    </w:p>
+    <w:p>
+      <w:pPr>
+        <w:pStyle w:val="TestoNormale"/>
+        <w:numPr>
+          <w:ilvl w:val="0"/>
+          <w:numId w:val="8"/>
+        </w:numPr>
+      </w:pPr>
+      <w:r>
+        <w:t xml:space="preserve">The </w:t>
+      </w:r>
+      <w:r>
+        <w:rPr>
+          <w:b/>
+        </w:rPr>
+        <w:t>M</w:t>
+      </w:r>
+      <w:r>
+        <w:rPr>
+          <w:b/>
+        </w:rPr>
+        <w:t>odel</w:t>
+      </w:r>
+      <w:r>
+        <w:t xml:space="preserve"> stores data that </w:t>
+      </w:r>
+      <w:proofErr w:type="gramStart"/>
+      <w:r>
+        <w:t xml:space="preserve">is retrieved </w:t>
+      </w:r>
+      <w:r>
+        <w:t>according to commands from the Controller and displayed in the V</w:t>
+      </w:r>
+      <w:r>
+        <w:t>iew</w:t>
+      </w:r>
+      <w:proofErr w:type="gramEnd"/>
+      <w:r>
+        <w:t>.</w:t>
+      </w:r>
+      <w:r>
+        <w:t xml:space="preserve"> It contains all the data about reservations, Costumers, Taxi Driver and son on.</w:t>
+      </w:r>
+    </w:p>
+    <w:p>
+      <w:pPr>
+        <w:pStyle w:val="TestoNormale"/>
+        <w:numPr>
+          <w:ilvl w:val="0"/>
+          <w:numId w:val="8"/>
+        </w:numPr>
+      </w:pPr>
+      <w:r>
+        <w:t xml:space="preserve">The </w:t>
+      </w:r>
+      <w:r>
+        <w:rPr>
+          <w:b/>
+        </w:rPr>
+        <w:t>V</w:t>
+      </w:r>
+      <w:r>
+        <w:rPr>
+          <w:b/>
+        </w:rPr>
+        <w:t xml:space="preserve">iew </w:t>
+      </w:r>
+      <w:r>
+        <w:t>generates an output presentation to th</w:t>
+      </w:r>
+      <w:r>
+        <w:t>e user based on changes in the M</w:t>
+      </w:r>
+      <w:r>
+        <w:t>odel.</w:t>
+      </w:r>
+      <w:r>
+        <w:t xml:space="preserve"> There will be three different types of View: </w:t>
+      </w:r>
+      <w:r>
+        <w:rPr>
+          <w:i/>
+        </w:rPr>
+        <w:t>Mobile Costumer View, Web Application Costumer View and Taxi Driver View</w:t>
+      </w:r>
+      <w:r>
+        <w:t>.</w:t>
+      </w:r>
+    </w:p>
+    <w:p/>
+    <w:p>
+      <w:pPr>
+        <w:pStyle w:val="Titolo3"/>
+      </w:pPr>
+      <w:r>
+        <w:t>State pattern</w:t>
+      </w:r>
+    </w:p>
+    <w:p>
+      <w:pPr>
+        <w:pStyle w:val="TestoNormale"/>
+      </w:pPr>
+      <w:r>
+        <w:t xml:space="preserve">The </w:t>
+      </w:r>
+      <w:r>
+        <w:rPr>
+          <w:b/>
+        </w:rPr>
+        <w:t>State pattern</w:t>
+      </w:r>
+      <w:r>
+        <w:t xml:space="preserve"> </w:t>
+      </w:r>
+      <w:r>
+        <w:t xml:space="preserve">is a behavioral software design pattern, also known as the </w:t>
+      </w:r>
+      <w:r>
+        <w:rPr>
+          <w:b/>
+        </w:rPr>
+        <w:t>o</w:t>
+      </w:r>
+      <w:r>
+        <w:rPr>
+          <w:b/>
+        </w:rPr>
+        <w:t>bjects for states pattern</w:t>
+      </w:r>
+      <w:r>
+        <w:t xml:space="preserve">. This pattern </w:t>
+      </w:r>
+      <w:proofErr w:type="gramStart"/>
+      <w:r>
+        <w:t>is used</w:t>
+      </w:r>
+      <w:proofErr w:type="gramEnd"/>
+      <w:r>
+        <w:t xml:space="preserve"> in computer programming to encapsulate varying behavior for the same object based on its internal state.</w:t>
+      </w:r>
+      <w:r>
+        <w:t xml:space="preserve"> </w:t>
+      </w:r>
+      <w:r>
+        <w:t xml:space="preserve">Here is a general schema in </w:t>
+      </w:r>
+      <w:r>
+        <w:rPr>
+          <w:i/>
+        </w:rPr>
+        <w:t>UML</w:t>
+      </w:r>
+      <w:r>
+        <w:t>:</w:t>
+      </w:r>
+    </w:p>
+    <w:p/>
+    <w:p>
+      <w:pPr>
+        <w:pStyle w:val="TestoNormale"/>
+        <w:jc w:val="center"/>
+      </w:pPr>
+      <w:r>
+        <w:rPr>
+          <w:noProof/>
+        </w:rPr>
+        <w:drawing>
+          <wp:inline distT="0" distB="0" distL="0" distR="0">
+            <wp:extent cx="3743325" cy="1609725"/>
+            <wp:effectExtent l="19050" t="0" r="28575" b="504825"/>
+            <wp:docPr id="4" name="Immagine 4"/>
+            <wp:cNvGraphicFramePr>
+              <a:graphicFrameLocks xmlns:a="http://schemas.openxmlformats.org/drawingml/2006/main" noChangeAspect="1"/>
+            </wp:cNvGraphicFramePr>
+            <a:graphic xmlns:a="http://schemas.openxmlformats.org/drawingml/2006/main">
+              <a:graphicData uri="http://schemas.openxmlformats.org/drawingml/2006/picture">
+                <pic:pic xmlns:pic="http://schemas.openxmlformats.org/drawingml/2006/picture">
+                  <pic:nvPicPr>
+                    <pic:cNvPr id="4" name="state.gif"/>
+                    <pic:cNvPicPr/>
+                  </pic:nvPicPr>
+                  <pic:blipFill>
+                    <a:blip r:embed="rId19">
+                      <a:extLst>
+                        <a:ext uri="{28A0092B-C50C-407E-A947-70E740481C1C}">
+                          <a14:useLocalDpi xmlns:a14="http://schemas.microsoft.com/office/drawing/2010/main" val="0"/>
+                        </a:ext>
+                      </a:extLst>
+                    </a:blip>
+                    <a:stretch>
+                      <a:fillRect/>
+                    </a:stretch>
+                  </pic:blipFill>
+                  <pic:spPr>
+                    <a:xfrm>
+                      <a:off x="0" y="0"/>
+                      <a:ext cx="3743325" cy="1609725"/>
+                    </a:xfrm>
+                    <a:prstGeom prst="roundRect">
+                      <a:avLst>
+                        <a:gd name="adj" fmla="val 8594"/>
+                      </a:avLst>
+                    </a:prstGeom>
+                    <a:solidFill>
+                      <a:srgbClr val="FFFFFF">
+                        <a:shade val="85000"/>
+                      </a:srgbClr>
+                    </a:solidFill>
+                    <a:ln>
+                      <a:noFill/>
+                    </a:ln>
+                    <a:effectLst>
+                      <a:reflection blurRad="12700" stA="38000" endPos="28000" dist="5000" dir="5400000" sy="-100000" algn="bl" rotWithShape="0"/>
+                    </a:effectLst>
+                  </pic:spPr>
+                </pic:pic>
+              </a:graphicData>
+            </a:graphic>
+          </wp:inline>
+        </w:drawing>
+      </w:r>
+    </w:p>
+    <w:p>
+      <w:pPr>
+        <w:jc w:val="center"/>
+        <w:rPr>
+          <w:i/>
+        </w:rPr>
+      </w:pPr>
+      <w:r>
+        <w:rPr>
+          <w:i/>
+        </w:rPr>
+        <w:t>State pattern</w:t>
+      </w:r>
+      <w:r>
+        <w:rPr>
+          <w:i/>
+        </w:rPr>
+        <w:t xml:space="preserve"> general schema</w:t>
+      </w:r>
+    </w:p>
+    <w:p/>
+    <w:p>
+      <w:pPr>
+        <w:pStyle w:val="TestoNormale"/>
+      </w:pPr>
+      <w:r>
+        <w:t xml:space="preserve">In the case of </w:t>
+      </w:r>
+      <w:proofErr w:type="gramStart"/>
+      <w:r>
+        <w:rPr>
+          <w:i/>
+        </w:rPr>
+        <w:t>myTaxiService</w:t>
+      </w:r>
+      <w:proofErr w:type="gramEnd"/>
+      <w:r>
+        <w:rPr>
+          <w:i/>
+        </w:rPr>
+        <w:t xml:space="preserve"> </w:t>
+      </w:r>
+      <w:r>
+        <w:t xml:space="preserve">this pattern can be very helpful with the management of the </w:t>
+      </w:r>
+      <w:r>
+        <w:rPr>
+          <w:b/>
+        </w:rPr>
+        <w:t>Taxi Drivers</w:t>
+      </w:r>
+      <w:r>
+        <w:t>. In fact, a Taxi Driver can be in different states from the point of view of the System.</w:t>
+      </w:r>
+    </w:p>
+    <w:p/>
+    <w:p>
+      <w:pPr>
+        <w:pStyle w:val="TestoNormale"/>
+      </w:pPr>
+      <w:r>
+        <w:t xml:space="preserve">Let us focus on the possibilities. The possible </w:t>
+      </w:r>
+      <w:r>
+        <w:rPr>
+          <w:b/>
+        </w:rPr>
+        <w:t>states</w:t>
+      </w:r>
+      <w:r>
+        <w:t xml:space="preserve"> of a Taxi Diver are:</w:t>
+      </w:r>
+    </w:p>
+    <w:p/>
+    <w:p>
+      <w:pPr>
+        <w:pStyle w:val="TestoNormale"/>
+        <w:numPr>
+          <w:ilvl w:val="0"/>
+          <w:numId w:val="9"/>
+        </w:numPr>
+        <w:rPr>
+          <w:i/>
+        </w:rPr>
+      </w:pPr>
+      <w:r>
+        <w:rPr>
+          <w:i/>
+        </w:rPr>
+        <w:t>At work – Available at the moment</w:t>
+      </w:r>
+    </w:p>
+    <w:p>
+      <w:pPr>
+        <w:pStyle w:val="TestoNormale"/>
+        <w:numPr>
+          <w:ilvl w:val="0"/>
+          <w:numId w:val="9"/>
+        </w:numPr>
+        <w:rPr>
+          <w:i/>
+        </w:rPr>
+      </w:pPr>
+      <w:r>
+        <w:rPr>
+          <w:i/>
+        </w:rPr>
+        <w:t>At work – Not available at the moment</w:t>
+      </w:r>
+    </w:p>
+    <w:p>
+      <w:pPr>
+        <w:pStyle w:val="TestoNormale"/>
+        <w:numPr>
+          <w:ilvl w:val="0"/>
+          <w:numId w:val="9"/>
+        </w:numPr>
+        <w:rPr>
+          <w:i/>
+        </w:rPr>
+      </w:pPr>
+      <w:r>
+        <w:rPr>
+          <w:i/>
+        </w:rPr>
+        <w:t xml:space="preserve">Not at work </w:t>
+      </w:r>
+    </w:p>
+    <w:p/>
+    <w:p>
+      <w:pPr>
+        <w:pStyle w:val="TestoNormale"/>
+      </w:pPr>
+      <w:r>
+        <w:t xml:space="preserve">This will take trace of the status of any Taxi Driver during the whole day and </w:t>
+      </w:r>
+      <w:proofErr w:type="gramStart"/>
+      <w:r>
+        <w:t>can be used</w:t>
+      </w:r>
+      <w:proofErr w:type="gramEnd"/>
+      <w:r>
+        <w:t xml:space="preserve"> to compute the queue on the base of the available Taxi Drivers.</w:t>
+      </w:r>
     </w:p>
     <w:p>
       <w:pPr>
         <w:pStyle w:val="Titolo2"/>
       </w:pPr>
-      <w:bookmarkStart w:id="16" w:name="_Toc435372134"/>
-      <w:r>
+      <w:bookmarkStart w:id="18" w:name="_Toc436148047"/>
+      <w:r>
+        <w:lastRenderedPageBreak/>
         <w:t>Other design decisions</w:t>
       </w:r>
-      <w:bookmarkEnd w:id="16"/>
+      <w:bookmarkEnd w:id="18"/>
     </w:p>
     <w:p>
       <w:pPr>
         <w:pStyle w:val="Titolo1"/>
       </w:pPr>
-      <w:bookmarkStart w:id="17" w:name="_Toc435372135"/>
+      <w:bookmarkStart w:id="19" w:name="_Toc436148048"/>
       <w:r>
         <w:t>Algorithm design</w:t>
       </w:r>
-      <w:bookmarkEnd w:id="17"/>
+      <w:bookmarkEnd w:id="19"/>
     </w:p>
     <w:p>
       <w:pPr>
         <w:pStyle w:val="Titolo1"/>
       </w:pPr>
-      <w:bookmarkStart w:id="18" w:name="_Toc435372136"/>
+      <w:bookmarkStart w:id="20" w:name="_Toc436148049"/>
       <w:r>
         <w:t>User Interface Design</w:t>
       </w:r>
-      <w:bookmarkEnd w:id="18"/>
+      <w:bookmarkEnd w:id="20"/>
     </w:p>
     <w:p>
       <w:pPr>
         <w:pStyle w:val="Titolo1"/>
       </w:pPr>
-      <w:bookmarkStart w:id="19" w:name="_Toc435372137"/>
+      <w:bookmarkStart w:id="21" w:name="_Toc436148050"/>
       <w:r>
         <w:t>Requirements Traceability</w:t>
       </w:r>
-      <w:bookmarkEnd w:id="19"/>
+      <w:bookmarkEnd w:id="21"/>
       <w:r>
         <w:t xml:space="preserve"> </w:t>
       </w:r>
     </w:p>
     <w:p>
       <w:pPr>
+        <w:pStyle w:val="TestoNormale"/>
+      </w:pPr>
+    </w:p>
+    <w:tbl>
+      <w:tblPr>
+        <w:tblStyle w:val="Tabellasemplice-1"/>
+        <w:tblW w:w="9690" w:type="dxa"/>
+        <w:tblLook w:val="04A0" w:firstRow="1" w:lastRow="0" w:firstColumn="1" w:lastColumn="0" w:noHBand="0" w:noVBand="1"/>
+      </w:tblPr>
+      <w:tblGrid>
+        <w:gridCol w:w="3288"/>
+        <w:gridCol w:w="3201"/>
+        <w:gridCol w:w="3201"/>
+      </w:tblGrid>
+      <w:tr>
+        <w:trPr>
+          <w:cnfStyle w:val="100000000000" w:firstRow="1" w:lastRow="0" w:firstColumn="0" w:lastColumn="0" w:oddVBand="0" w:evenVBand="0" w:oddHBand="0" w:evenHBand="0" w:firstRowFirstColumn="0" w:firstRowLastColumn="0" w:lastRowFirstColumn="0" w:lastRowLastColumn="0"/>
+          <w:trHeight w:val="2041"/>
+        </w:trPr>
+        <w:tc>
+          <w:tcPr>
+            <w:cnfStyle w:val="001000000000" w:firstRow="0" w:lastRow="0" w:firstColumn="1" w:lastColumn="0" w:oddVBand="0" w:evenVBand="0" w:oddHBand="0" w:evenHBand="0" w:firstRowFirstColumn="0" w:firstRowLastColumn="0" w:lastRowFirstColumn="0" w:lastRowLastColumn="0"/>
+            <w:tcW w:w="3288" w:type="dxa"/>
+          </w:tcPr>
+          <w:p>
+            <w:pPr>
+              <w:pStyle w:val="TestoNormale"/>
+              <w:jc w:val="center"/>
+              <w:rPr>
+                <w:color w:val="002060"/>
+                <w:sz w:val="40"/>
+                <w:szCs w:val="40"/>
+              </w:rPr>
+            </w:pPr>
+            <w:bookmarkStart w:id="22" w:name="_Toc436148051"/>
+          </w:p>
+          <w:p>
+            <w:pPr>
+              <w:rPr>
+                <w:color w:val="002060"/>
+              </w:rPr>
+            </w:pPr>
+          </w:p>
+          <w:p>
+            <w:pPr>
+              <w:pStyle w:val="TestoNormale"/>
+              <w:jc w:val="center"/>
+              <w:rPr>
+                <w:color w:val="002060"/>
+                <w:sz w:val="40"/>
+                <w:szCs w:val="40"/>
+              </w:rPr>
+            </w:pPr>
+            <w:r>
+              <w:rPr>
+                <w:color w:val="002060"/>
+                <w:sz w:val="40"/>
+                <w:szCs w:val="40"/>
+              </w:rPr>
+              <w:t>Requirement</w:t>
+            </w:r>
+            <w:bookmarkEnd w:id="22"/>
+          </w:p>
+        </w:tc>
+        <w:tc>
+          <w:tcPr>
+            <w:tcW w:w="3201" w:type="dxa"/>
+          </w:tcPr>
+          <w:p>
+            <w:pPr>
+              <w:pStyle w:val="TestoNormale"/>
+              <w:jc w:val="center"/>
+              <w:cnfStyle w:val="100000000000" w:firstRow="1" w:lastRow="0" w:firstColumn="0" w:lastColumn="0" w:oddVBand="0" w:evenVBand="0" w:oddHBand="0" w:evenHBand="0" w:firstRowFirstColumn="0" w:firstRowLastColumn="0" w:lastRowFirstColumn="0" w:lastRowLastColumn="0"/>
+              <w:rPr>
+                <w:color w:val="002060"/>
+                <w:sz w:val="40"/>
+                <w:szCs w:val="40"/>
+              </w:rPr>
+            </w:pPr>
+            <w:bookmarkStart w:id="23" w:name="_Toc436148052"/>
+          </w:p>
+          <w:p>
+            <w:pPr>
+              <w:cnfStyle w:val="100000000000" w:firstRow="1" w:lastRow="0" w:firstColumn="0" w:lastColumn="0" w:oddVBand="0" w:evenVBand="0" w:oddHBand="0" w:evenHBand="0" w:firstRowFirstColumn="0" w:firstRowLastColumn="0" w:lastRowFirstColumn="0" w:lastRowLastColumn="0"/>
+              <w:rPr>
+                <w:color w:val="002060"/>
+              </w:rPr>
+            </w:pPr>
+          </w:p>
+          <w:p>
+            <w:pPr>
+              <w:pStyle w:val="TestoNormale"/>
+              <w:jc w:val="center"/>
+              <w:cnfStyle w:val="100000000000" w:firstRow="1" w:lastRow="0" w:firstColumn="0" w:lastColumn="0" w:oddVBand="0" w:evenVBand="0" w:oddHBand="0" w:evenHBand="0" w:firstRowFirstColumn="0" w:firstRowLastColumn="0" w:lastRowFirstColumn="0" w:lastRowLastColumn="0"/>
+              <w:rPr>
+                <w:color w:val="002060"/>
+                <w:sz w:val="40"/>
+                <w:szCs w:val="40"/>
+              </w:rPr>
+            </w:pPr>
+            <w:r>
+              <w:rPr>
+                <w:color w:val="002060"/>
+                <w:sz w:val="40"/>
+                <w:szCs w:val="40"/>
+              </w:rPr>
+              <w:t>Component</w:t>
+            </w:r>
+            <w:bookmarkEnd w:id="23"/>
+          </w:p>
+        </w:tc>
+        <w:tc>
+          <w:tcPr>
+            <w:tcW w:w="3201" w:type="dxa"/>
+          </w:tcPr>
+          <w:p>
+            <w:pPr>
+              <w:pStyle w:val="TestoNormale"/>
+              <w:jc w:val="center"/>
+              <w:cnfStyle w:val="100000000000" w:firstRow="1" w:lastRow="0" w:firstColumn="0" w:lastColumn="0" w:oddVBand="0" w:evenVBand="0" w:oddHBand="0" w:evenHBand="0" w:firstRowFirstColumn="0" w:firstRowLastColumn="0" w:lastRowFirstColumn="0" w:lastRowLastColumn="0"/>
+              <w:rPr>
+                <w:color w:val="002060"/>
+                <w:sz w:val="40"/>
+                <w:szCs w:val="40"/>
+              </w:rPr>
+            </w:pPr>
+            <w:bookmarkStart w:id="24" w:name="_Toc436148053"/>
+          </w:p>
+          <w:p>
+            <w:pPr>
+              <w:cnfStyle w:val="100000000000" w:firstRow="1" w:lastRow="0" w:firstColumn="0" w:lastColumn="0" w:oddVBand="0" w:evenVBand="0" w:oddHBand="0" w:evenHBand="0" w:firstRowFirstColumn="0" w:firstRowLastColumn="0" w:lastRowFirstColumn="0" w:lastRowLastColumn="0"/>
+              <w:rPr>
+                <w:color w:val="002060"/>
+              </w:rPr>
+            </w:pPr>
+          </w:p>
+          <w:p>
+            <w:pPr>
+              <w:pStyle w:val="TestoNormale"/>
+              <w:jc w:val="center"/>
+              <w:cnfStyle w:val="100000000000" w:firstRow="1" w:lastRow="0" w:firstColumn="0" w:lastColumn="0" w:oddVBand="0" w:evenVBand="0" w:oddHBand="0" w:evenHBand="0" w:firstRowFirstColumn="0" w:firstRowLastColumn="0" w:lastRowFirstColumn="0" w:lastRowLastColumn="0"/>
+              <w:rPr>
+                <w:color w:val="002060"/>
+                <w:sz w:val="40"/>
+                <w:szCs w:val="40"/>
+              </w:rPr>
+            </w:pPr>
+            <w:r>
+              <w:rPr>
+                <w:color w:val="002060"/>
+                <w:sz w:val="40"/>
+                <w:szCs w:val="40"/>
+              </w:rPr>
+              <w:t>Description</w:t>
+            </w:r>
+            <w:bookmarkEnd w:id="24"/>
+          </w:p>
+        </w:tc>
+      </w:tr>
+      <w:tr>
+        <w:trPr>
+          <w:cnfStyle w:val="000000100000" w:firstRow="0" w:lastRow="0" w:firstColumn="0" w:lastColumn="0" w:oddVBand="0" w:evenVBand="0" w:oddHBand="1" w:evenHBand="0" w:firstRowFirstColumn="0" w:firstRowLastColumn="0" w:lastRowFirstColumn="0" w:lastRowLastColumn="0"/>
+        </w:trPr>
+        <w:tc>
+          <w:tcPr>
+            <w:cnfStyle w:val="001000000000" w:firstRow="0" w:lastRow="0" w:firstColumn="1" w:lastColumn="0" w:oddVBand="0" w:evenVBand="0" w:oddHBand="0" w:evenHBand="0" w:firstRowFirstColumn="0" w:firstRowLastColumn="0" w:lastRowFirstColumn="0" w:lastRowLastColumn="0"/>
+            <w:tcW w:w="3288" w:type="dxa"/>
+          </w:tcPr>
+          <w:p>
+            <w:pPr>
+              <w:pStyle w:val="TestoNormale"/>
+            </w:pPr>
+          </w:p>
+        </w:tc>
+        <w:tc>
+          <w:tcPr>
+            <w:tcW w:w="3201" w:type="dxa"/>
+          </w:tcPr>
+          <w:p>
+            <w:pPr>
+              <w:pStyle w:val="Titolo1"/>
+              <w:numPr>
+                <w:ilvl w:val="0"/>
+                <w:numId w:val="0"/>
+              </w:numPr>
+              <w:outlineLvl w:val="0"/>
+              <w:cnfStyle w:val="000000100000" w:firstRow="0" w:lastRow="0" w:firstColumn="0" w:lastColumn="0" w:oddVBand="0" w:evenVBand="0" w:oddHBand="1" w:evenHBand="0" w:firstRowFirstColumn="0" w:firstRowLastColumn="0" w:lastRowFirstColumn="0" w:lastRowLastColumn="0"/>
+            </w:pPr>
+          </w:p>
+        </w:tc>
+        <w:tc>
+          <w:tcPr>
+            <w:tcW w:w="3201" w:type="dxa"/>
+          </w:tcPr>
+          <w:p>
+            <w:pPr>
+              <w:pStyle w:val="Titolo1"/>
+              <w:numPr>
+                <w:ilvl w:val="0"/>
+                <w:numId w:val="0"/>
+              </w:numPr>
+              <w:outlineLvl w:val="0"/>
+              <w:cnfStyle w:val="000000100000" w:firstRow="0" w:lastRow="0" w:firstColumn="0" w:lastColumn="0" w:oddVBand="0" w:evenVBand="0" w:oddHBand="1" w:evenHBand="0" w:firstRowFirstColumn="0" w:firstRowLastColumn="0" w:lastRowFirstColumn="0" w:lastRowLastColumn="0"/>
+            </w:pPr>
+          </w:p>
+        </w:tc>
+      </w:tr>
+      <w:tr>
+        <w:tc>
+          <w:tcPr>
+            <w:cnfStyle w:val="001000000000" w:firstRow="0" w:lastRow="0" w:firstColumn="1" w:lastColumn="0" w:oddVBand="0" w:evenVBand="0" w:oddHBand="0" w:evenHBand="0" w:firstRowFirstColumn="0" w:firstRowLastColumn="0" w:lastRowFirstColumn="0" w:lastRowLastColumn="0"/>
+            <w:tcW w:w="3288" w:type="dxa"/>
+          </w:tcPr>
+          <w:p>
+            <w:pPr>
+              <w:pStyle w:val="Titolo1"/>
+              <w:numPr>
+                <w:ilvl w:val="0"/>
+                <w:numId w:val="0"/>
+              </w:numPr>
+              <w:outlineLvl w:val="0"/>
+            </w:pPr>
+          </w:p>
+        </w:tc>
+        <w:tc>
+          <w:tcPr>
+            <w:tcW w:w="3201" w:type="dxa"/>
+          </w:tcPr>
+          <w:p>
+            <w:pPr>
+              <w:pStyle w:val="Titolo1"/>
+              <w:numPr>
+                <w:ilvl w:val="0"/>
+                <w:numId w:val="0"/>
+              </w:numPr>
+              <w:outlineLvl w:val="0"/>
+              <w:cnfStyle w:val="000000000000" w:firstRow="0" w:lastRow="0" w:firstColumn="0" w:lastColumn="0" w:oddVBand="0" w:evenVBand="0" w:oddHBand="0" w:evenHBand="0" w:firstRowFirstColumn="0" w:firstRowLastColumn="0" w:lastRowFirstColumn="0" w:lastRowLastColumn="0"/>
+            </w:pPr>
+          </w:p>
+        </w:tc>
+        <w:tc>
+          <w:tcPr>
+            <w:tcW w:w="3201" w:type="dxa"/>
+          </w:tcPr>
+          <w:p>
+            <w:pPr>
+              <w:pStyle w:val="Titolo1"/>
+              <w:numPr>
+                <w:ilvl w:val="0"/>
+                <w:numId w:val="0"/>
+              </w:numPr>
+              <w:outlineLvl w:val="0"/>
+              <w:cnfStyle w:val="000000000000" w:firstRow="0" w:lastRow="0" w:firstColumn="0" w:lastColumn="0" w:oddVBand="0" w:evenVBand="0" w:oddHBand="0" w:evenHBand="0" w:firstRowFirstColumn="0" w:firstRowLastColumn="0" w:lastRowFirstColumn="0" w:lastRowLastColumn="0"/>
+            </w:pPr>
+          </w:p>
+        </w:tc>
+      </w:tr>
+      <w:tr>
+        <w:trPr>
+          <w:cnfStyle w:val="000000100000" w:firstRow="0" w:lastRow="0" w:firstColumn="0" w:lastColumn="0" w:oddVBand="0" w:evenVBand="0" w:oddHBand="1" w:evenHBand="0" w:firstRowFirstColumn="0" w:firstRowLastColumn="0" w:lastRowFirstColumn="0" w:lastRowLastColumn="0"/>
+        </w:trPr>
+        <w:tc>
+          <w:tcPr>
+            <w:cnfStyle w:val="001000000000" w:firstRow="0" w:lastRow="0" w:firstColumn="1" w:lastColumn="0" w:oddVBand="0" w:evenVBand="0" w:oddHBand="0" w:evenHBand="0" w:firstRowFirstColumn="0" w:firstRowLastColumn="0" w:lastRowFirstColumn="0" w:lastRowLastColumn="0"/>
+            <w:tcW w:w="3288" w:type="dxa"/>
+          </w:tcPr>
+          <w:p>
+            <w:pPr>
+              <w:pStyle w:val="Titolo1"/>
+              <w:numPr>
+                <w:ilvl w:val="0"/>
+                <w:numId w:val="0"/>
+              </w:numPr>
+              <w:outlineLvl w:val="0"/>
+            </w:pPr>
+          </w:p>
+        </w:tc>
+        <w:tc>
+          <w:tcPr>
+            <w:tcW w:w="3201" w:type="dxa"/>
+          </w:tcPr>
+          <w:p>
+            <w:pPr>
+              <w:pStyle w:val="Titolo1"/>
+              <w:numPr>
+                <w:ilvl w:val="0"/>
+                <w:numId w:val="0"/>
+              </w:numPr>
+              <w:outlineLvl w:val="0"/>
+              <w:cnfStyle w:val="000000100000" w:firstRow="0" w:lastRow="0" w:firstColumn="0" w:lastColumn="0" w:oddVBand="0" w:evenVBand="0" w:oddHBand="1" w:evenHBand="0" w:firstRowFirstColumn="0" w:firstRowLastColumn="0" w:lastRowFirstColumn="0" w:lastRowLastColumn="0"/>
+            </w:pPr>
+          </w:p>
+        </w:tc>
+        <w:tc>
+          <w:tcPr>
+            <w:tcW w:w="3201" w:type="dxa"/>
+          </w:tcPr>
+          <w:p>
+            <w:pPr>
+              <w:pStyle w:val="Titolo1"/>
+              <w:numPr>
+                <w:ilvl w:val="0"/>
+                <w:numId w:val="0"/>
+              </w:numPr>
+              <w:outlineLvl w:val="0"/>
+              <w:cnfStyle w:val="000000100000" w:firstRow="0" w:lastRow="0" w:firstColumn="0" w:lastColumn="0" w:oddVBand="0" w:evenVBand="0" w:oddHBand="1" w:evenHBand="0" w:firstRowFirstColumn="0" w:firstRowLastColumn="0" w:lastRowFirstColumn="0" w:lastRowLastColumn="0"/>
+            </w:pPr>
+          </w:p>
+        </w:tc>
+      </w:tr>
+      <w:tr>
+        <w:tc>
+          <w:tcPr>
+            <w:cnfStyle w:val="001000000000" w:firstRow="0" w:lastRow="0" w:firstColumn="1" w:lastColumn="0" w:oddVBand="0" w:evenVBand="0" w:oddHBand="0" w:evenHBand="0" w:firstRowFirstColumn="0" w:firstRowLastColumn="0" w:lastRowFirstColumn="0" w:lastRowLastColumn="0"/>
+            <w:tcW w:w="3288" w:type="dxa"/>
+          </w:tcPr>
+          <w:p>
+            <w:pPr>
+              <w:pStyle w:val="Titolo1"/>
+              <w:numPr>
+                <w:ilvl w:val="0"/>
+                <w:numId w:val="0"/>
+              </w:numPr>
+              <w:outlineLvl w:val="0"/>
+            </w:pPr>
+          </w:p>
+        </w:tc>
+        <w:tc>
+          <w:tcPr>
+            <w:tcW w:w="3201" w:type="dxa"/>
+          </w:tcPr>
+          <w:p>
+            <w:pPr>
+              <w:pStyle w:val="Titolo1"/>
+              <w:numPr>
+                <w:ilvl w:val="0"/>
+                <w:numId w:val="0"/>
+              </w:numPr>
+              <w:outlineLvl w:val="0"/>
+              <w:cnfStyle w:val="000000000000" w:firstRow="0" w:lastRow="0" w:firstColumn="0" w:lastColumn="0" w:oddVBand="0" w:evenVBand="0" w:oddHBand="0" w:evenHBand="0" w:firstRowFirstColumn="0" w:firstRowLastColumn="0" w:lastRowFirstColumn="0" w:lastRowLastColumn="0"/>
+            </w:pPr>
+          </w:p>
+        </w:tc>
+        <w:tc>
+          <w:tcPr>
+            <w:tcW w:w="3201" w:type="dxa"/>
+          </w:tcPr>
+          <w:p>
+            <w:pPr>
+              <w:pStyle w:val="Titolo1"/>
+              <w:numPr>
+                <w:ilvl w:val="0"/>
+                <w:numId w:val="0"/>
+              </w:numPr>
+              <w:outlineLvl w:val="0"/>
+              <w:cnfStyle w:val="000000000000" w:firstRow="0" w:lastRow="0" w:firstColumn="0" w:lastColumn="0" w:oddVBand="0" w:evenVBand="0" w:oddHBand="0" w:evenHBand="0" w:firstRowFirstColumn="0" w:firstRowLastColumn="0" w:lastRowFirstColumn="0" w:lastRowLastColumn="0"/>
+            </w:pPr>
+          </w:p>
+        </w:tc>
+      </w:tr>
+      <w:tr>
+        <w:trPr>
+          <w:cnfStyle w:val="000000100000" w:firstRow="0" w:lastRow="0" w:firstColumn="0" w:lastColumn="0" w:oddVBand="0" w:evenVBand="0" w:oddHBand="1" w:evenHBand="0" w:firstRowFirstColumn="0" w:firstRowLastColumn="0" w:lastRowFirstColumn="0" w:lastRowLastColumn="0"/>
+        </w:trPr>
+        <w:tc>
+          <w:tcPr>
+            <w:cnfStyle w:val="001000000000" w:firstRow="0" w:lastRow="0" w:firstColumn="1" w:lastColumn="0" w:oddVBand="0" w:evenVBand="0" w:oddHBand="0" w:evenHBand="0" w:firstRowFirstColumn="0" w:firstRowLastColumn="0" w:lastRowFirstColumn="0" w:lastRowLastColumn="0"/>
+            <w:tcW w:w="3288" w:type="dxa"/>
+          </w:tcPr>
+          <w:p>
+            <w:pPr>
+              <w:pStyle w:val="Titolo1"/>
+              <w:numPr>
+                <w:ilvl w:val="0"/>
+                <w:numId w:val="0"/>
+              </w:numPr>
+              <w:outlineLvl w:val="0"/>
+            </w:pPr>
+          </w:p>
+        </w:tc>
+        <w:tc>
+          <w:tcPr>
+            <w:tcW w:w="3201" w:type="dxa"/>
+          </w:tcPr>
+          <w:p>
+            <w:pPr>
+              <w:pStyle w:val="Titolo1"/>
+              <w:numPr>
+                <w:ilvl w:val="0"/>
+                <w:numId w:val="0"/>
+              </w:numPr>
+              <w:outlineLvl w:val="0"/>
+              <w:cnfStyle w:val="000000100000" w:firstRow="0" w:lastRow="0" w:firstColumn="0" w:lastColumn="0" w:oddVBand="0" w:evenVBand="0" w:oddHBand="1" w:evenHBand="0" w:firstRowFirstColumn="0" w:firstRowLastColumn="0" w:lastRowFirstColumn="0" w:lastRowLastColumn="0"/>
+            </w:pPr>
+          </w:p>
+        </w:tc>
+        <w:tc>
+          <w:tcPr>
+            <w:tcW w:w="3201" w:type="dxa"/>
+          </w:tcPr>
+          <w:p>
+            <w:pPr>
+              <w:pStyle w:val="Titolo1"/>
+              <w:numPr>
+                <w:ilvl w:val="0"/>
+                <w:numId w:val="0"/>
+              </w:numPr>
+              <w:outlineLvl w:val="0"/>
+              <w:cnfStyle w:val="000000100000" w:firstRow="0" w:lastRow="0" w:firstColumn="0" w:lastColumn="0" w:oddVBand="0" w:evenVBand="0" w:oddHBand="1" w:evenHBand="0" w:firstRowFirstColumn="0" w:firstRowLastColumn="0" w:lastRowFirstColumn="0" w:lastRowLastColumn="0"/>
+            </w:pPr>
+          </w:p>
+        </w:tc>
+      </w:tr>
+      <w:tr>
+        <w:tc>
+          <w:tcPr>
+            <w:cnfStyle w:val="001000000000" w:firstRow="0" w:lastRow="0" w:firstColumn="1" w:lastColumn="0" w:oddVBand="0" w:evenVBand="0" w:oddHBand="0" w:evenHBand="0" w:firstRowFirstColumn="0" w:firstRowLastColumn="0" w:lastRowFirstColumn="0" w:lastRowLastColumn="0"/>
+            <w:tcW w:w="3288" w:type="dxa"/>
+          </w:tcPr>
+          <w:p>
+            <w:pPr>
+              <w:pStyle w:val="Titolo1"/>
+              <w:numPr>
+                <w:ilvl w:val="0"/>
+                <w:numId w:val="0"/>
+              </w:numPr>
+              <w:outlineLvl w:val="0"/>
+            </w:pPr>
+          </w:p>
+        </w:tc>
+        <w:tc>
+          <w:tcPr>
+            <w:tcW w:w="3201" w:type="dxa"/>
+          </w:tcPr>
+          <w:p>
+            <w:pPr>
+              <w:pStyle w:val="Titolo1"/>
+              <w:numPr>
+                <w:ilvl w:val="0"/>
+                <w:numId w:val="0"/>
+              </w:numPr>
+              <w:outlineLvl w:val="0"/>
+              <w:cnfStyle w:val="000000000000" w:firstRow="0" w:lastRow="0" w:firstColumn="0" w:lastColumn="0" w:oddVBand="0" w:evenVBand="0" w:oddHBand="0" w:evenHBand="0" w:firstRowFirstColumn="0" w:firstRowLastColumn="0" w:lastRowFirstColumn="0" w:lastRowLastColumn="0"/>
+            </w:pPr>
+          </w:p>
+        </w:tc>
+        <w:tc>
+          <w:tcPr>
+            <w:tcW w:w="3201" w:type="dxa"/>
+          </w:tcPr>
+          <w:p>
+            <w:pPr>
+              <w:pStyle w:val="Titolo1"/>
+              <w:numPr>
+                <w:ilvl w:val="0"/>
+                <w:numId w:val="0"/>
+              </w:numPr>
+              <w:outlineLvl w:val="0"/>
+              <w:cnfStyle w:val="000000000000" w:firstRow="0" w:lastRow="0" w:firstColumn="0" w:lastColumn="0" w:oddVBand="0" w:evenVBand="0" w:oddHBand="0" w:evenHBand="0" w:firstRowFirstColumn="0" w:firstRowLastColumn="0" w:lastRowFirstColumn="0" w:lastRowLastColumn="0"/>
+            </w:pPr>
+          </w:p>
+        </w:tc>
+      </w:tr>
+      <w:tr>
+        <w:trPr>
+          <w:cnfStyle w:val="000000100000" w:firstRow="0" w:lastRow="0" w:firstColumn="0" w:lastColumn="0" w:oddVBand="0" w:evenVBand="0" w:oddHBand="1" w:evenHBand="0" w:firstRowFirstColumn="0" w:firstRowLastColumn="0" w:lastRowFirstColumn="0" w:lastRowLastColumn="0"/>
+        </w:trPr>
+        <w:tc>
+          <w:tcPr>
+            <w:cnfStyle w:val="001000000000" w:firstRow="0" w:lastRow="0" w:firstColumn="1" w:lastColumn="0" w:oddVBand="0" w:evenVBand="0" w:oddHBand="0" w:evenHBand="0" w:firstRowFirstColumn="0" w:firstRowLastColumn="0" w:lastRowFirstColumn="0" w:lastRowLastColumn="0"/>
+            <w:tcW w:w="3288" w:type="dxa"/>
+          </w:tcPr>
+          <w:p>
+            <w:pPr>
+              <w:pStyle w:val="Titolo1"/>
+              <w:numPr>
+                <w:ilvl w:val="0"/>
+                <w:numId w:val="0"/>
+              </w:numPr>
+              <w:outlineLvl w:val="0"/>
+            </w:pPr>
+          </w:p>
+        </w:tc>
+        <w:tc>
+          <w:tcPr>
+            <w:tcW w:w="3201" w:type="dxa"/>
+          </w:tcPr>
+          <w:p>
+            <w:pPr>
+              <w:pStyle w:val="Titolo1"/>
+              <w:numPr>
+                <w:ilvl w:val="0"/>
+                <w:numId w:val="0"/>
+              </w:numPr>
+              <w:outlineLvl w:val="0"/>
+              <w:cnfStyle w:val="000000100000" w:firstRow="0" w:lastRow="0" w:firstColumn="0" w:lastColumn="0" w:oddVBand="0" w:evenVBand="0" w:oddHBand="1" w:evenHBand="0" w:firstRowFirstColumn="0" w:firstRowLastColumn="0" w:lastRowFirstColumn="0" w:lastRowLastColumn="0"/>
+            </w:pPr>
+          </w:p>
+        </w:tc>
+        <w:tc>
+          <w:tcPr>
+            <w:tcW w:w="3201" w:type="dxa"/>
+          </w:tcPr>
+          <w:p>
+            <w:pPr>
+              <w:pStyle w:val="Titolo1"/>
+              <w:numPr>
+                <w:ilvl w:val="0"/>
+                <w:numId w:val="0"/>
+              </w:numPr>
+              <w:outlineLvl w:val="0"/>
+              <w:cnfStyle w:val="000000100000" w:firstRow="0" w:lastRow="0" w:firstColumn="0" w:lastColumn="0" w:oddVBand="0" w:evenVBand="0" w:oddHBand="1" w:evenHBand="0" w:firstRowFirstColumn="0" w:firstRowLastColumn="0" w:lastRowFirstColumn="0" w:lastRowLastColumn="0"/>
+            </w:pPr>
+          </w:p>
+        </w:tc>
+      </w:tr>
+    </w:tbl>
+    <w:p>
+      <w:pPr>
+        <w:pStyle w:val="TestoNormale"/>
+      </w:pPr>
+    </w:p>
+    <w:p>
+      <w:pPr>
         <w:pStyle w:val="Titolo1"/>
       </w:pPr>
-      <w:bookmarkStart w:id="20" w:name="_Toc435372138"/>
+      <w:bookmarkStart w:id="25" w:name="_Toc436148054"/>
       <w:r>
         <w:t>References</w:t>
       </w:r>
-      <w:bookmarkEnd w:id="20"/>
+      <w:bookmarkEnd w:id="25"/>
     </w:p>
     <w:p>
       <w:pPr>
         <w:pStyle w:val="Titolo2"/>
       </w:pPr>
-      <w:bookmarkStart w:id="21" w:name="_Toc435372139"/>
-      <w:r>
-        <w:lastRenderedPageBreak/>
+      <w:bookmarkStart w:id="26" w:name="_Toc436148055"/>
+      <w:r>
         <w:t>References list</w:t>
       </w:r>
-      <w:bookmarkEnd w:id="21"/>
+      <w:bookmarkEnd w:id="26"/>
     </w:p>
     <w:p>
       <w:pPr>
@@ -3816,6 +5517,7 @@
         </w:rPr>
         <w:t xml:space="preserve">Design </w:t>
       </w:r>
+      <w:proofErr w:type="spellStart"/>
       <w:r>
         <w:rPr>
           <w:i/>
@@ -3823,6 +5525,7 @@
         </w:rPr>
         <w:t>Document</w:t>
       </w:r>
+      <w:proofErr w:type="spellEnd"/>
       <w:r>
         <w:rPr>
           <w:i/>
@@ -3830,6 +5533,7 @@
         </w:rPr>
         <w:t xml:space="preserve"> </w:t>
       </w:r>
+      <w:proofErr w:type="spellStart"/>
       <w:r>
         <w:rPr>
           <w:i/>
@@ -3837,6 +5541,7 @@
         </w:rPr>
         <w:t>Template</w:t>
       </w:r>
+      <w:proofErr w:type="spellEnd"/>
       <w:r>
         <w:rPr>
           <w:lang w:val="it-IT"/>
@@ -3871,8 +5576,8 @@
     </w:p>
     <w:p/>
     <w:sectPr>
-      <w:headerReference w:type="default" r:id="rId17"/>
-      <w:footerReference w:type="default" r:id="rId18"/>
+      <w:headerReference w:type="default" r:id="rId20"/>
+      <w:footerReference w:type="default" r:id="rId21"/>
       <w:pgSz w:w="12240" w:h="15840"/>
       <w:pgMar w:top="1417" w:right="1134" w:bottom="1134" w:left="1134" w:header="708" w:footer="708" w:gutter="0"/>
       <w:cols w:space="708"/>
@@ -3924,8 +5629,18 @@
         <w:sz w:val="20"/>
         <w:lang w:val="it-IT"/>
       </w:rPr>
-      <w:t>Software Engin</w:t>
+      <w:t xml:space="preserve">Software </w:t>
     </w:r>
+    <w:proofErr w:type="spellStart"/>
+    <w:r>
+      <w:rPr>
+        <w:i/>
+        <w:sz w:val="20"/>
+        <w:lang w:val="it-IT"/>
+      </w:rPr>
+      <w:t>Engin</w:t>
+    </w:r>
+    <w:proofErr w:type="spellEnd"/>
     <w:r>
       <w:rPr>
         <w:i/>
@@ -3933,13 +5648,23 @@
       </w:rPr>
       <w:t>e</w:t>
     </w:r>
+    <w:proofErr w:type="spellStart"/>
     <w:r>
       <w:rPr>
         <w:i/>
         <w:sz w:val="20"/>
         <w:lang w:val="it-IT"/>
       </w:rPr>
-      <w:t>ering 2 Project 15/16</w:t>
+      <w:t>ering</w:t>
+    </w:r>
+    <w:proofErr w:type="spellEnd"/>
+    <w:r>
+      <w:rPr>
+        <w:i/>
+        <w:sz w:val="20"/>
+        <w:lang w:val="it-IT"/>
+      </w:rPr>
+      <w:t xml:space="preserve"> 2 Project 15/16</w:t>
     </w:r>
   </w:p>
 </w:ftr>
@@ -4296,7 +6021,7 @@
                                 <w:szCs w:val="24"/>
                                 <w:lang w:val="it-IT"/>
                               </w:rPr>
-                              <w:t>8</w:t>
+                              <w:t>9</w:t>
                             </w:r>
                             <w:r>
                               <w:rPr>
@@ -4400,7 +6125,7 @@
                           <w:szCs w:val="24"/>
                           <w:lang w:val="it-IT"/>
                         </w:rPr>
-                        <w:t>8</w:t>
+                        <w:t>9</w:t>
                       </w:r>
                       <w:r>
                         <w:rPr>
@@ -4540,9 +6265,9 @@
     </w:lvl>
   </w:abstractNum>
   <w:abstractNum w:abstractNumId="1" w15:restartNumberingAfterBreak="0">
-    <w:nsid w:val="2C0879D2"/>
+    <w:nsid w:val="0D1E743F"/>
     <w:multiLevelType w:val="hybridMultilevel"/>
-    <w:tmpl w:val="42680BBE"/>
+    <w:tmpl w:val="0FB4E234"/>
     <w:lvl w:ilvl="0" w:tplc="04090001">
       <w:start w:val="1"/>
       <w:numFmt w:val="bullet"/>
@@ -4653,9 +6378,9 @@
     </w:lvl>
   </w:abstractNum>
   <w:abstractNum w:abstractNumId="2" w15:restartNumberingAfterBreak="0">
-    <w:nsid w:val="2E430986"/>
+    <w:nsid w:val="2C0879D2"/>
     <w:multiLevelType w:val="hybridMultilevel"/>
-    <w:tmpl w:val="18725428"/>
+    <w:tmpl w:val="42680BBE"/>
     <w:lvl w:ilvl="0" w:tplc="04090001">
       <w:start w:val="1"/>
       <w:numFmt w:val="bullet"/>
@@ -4766,9 +6491,9 @@
     </w:lvl>
   </w:abstractNum>
   <w:abstractNum w:abstractNumId="3" w15:restartNumberingAfterBreak="0">
-    <w:nsid w:val="51451D80"/>
+    <w:nsid w:val="2E430986"/>
     <w:multiLevelType w:val="hybridMultilevel"/>
-    <w:tmpl w:val="AE9E8CF4"/>
+    <w:tmpl w:val="18725428"/>
     <w:lvl w:ilvl="0" w:tplc="04090001">
       <w:start w:val="1"/>
       <w:numFmt w:val="bullet"/>
@@ -4879,6 +6604,232 @@
     </w:lvl>
   </w:abstractNum>
   <w:abstractNum w:abstractNumId="4" w15:restartNumberingAfterBreak="0">
+    <w:nsid w:val="2ECA305C"/>
+    <w:multiLevelType w:val="hybridMultilevel"/>
+    <w:tmpl w:val="0D26C1B8"/>
+    <w:lvl w:ilvl="0" w:tplc="04090001">
+      <w:start w:val="1"/>
+      <w:numFmt w:val="bullet"/>
+      <w:lvlText w:val=""/>
+      <w:lvlJc w:val="left"/>
+      <w:pPr>
+        <w:ind w:left="720" w:hanging="360"/>
+      </w:pPr>
+      <w:rPr>
+        <w:rFonts w:ascii="Symbol" w:hAnsi="Symbol" w:hint="default"/>
+      </w:rPr>
+    </w:lvl>
+    <w:lvl w:ilvl="1" w:tplc="04090003" w:tentative="1">
+      <w:start w:val="1"/>
+      <w:numFmt w:val="bullet"/>
+      <w:lvlText w:val="o"/>
+      <w:lvlJc w:val="left"/>
+      <w:pPr>
+        <w:ind w:left="1440" w:hanging="360"/>
+      </w:pPr>
+      <w:rPr>
+        <w:rFonts w:ascii="Courier New" w:hAnsi="Courier New" w:cs="Courier New" w:hint="default"/>
+      </w:rPr>
+    </w:lvl>
+    <w:lvl w:ilvl="2" w:tplc="04090005" w:tentative="1">
+      <w:start w:val="1"/>
+      <w:numFmt w:val="bullet"/>
+      <w:lvlText w:val=""/>
+      <w:lvlJc w:val="left"/>
+      <w:pPr>
+        <w:ind w:left="2160" w:hanging="360"/>
+      </w:pPr>
+      <w:rPr>
+        <w:rFonts w:ascii="Wingdings" w:hAnsi="Wingdings" w:hint="default"/>
+      </w:rPr>
+    </w:lvl>
+    <w:lvl w:ilvl="3" w:tplc="04090001" w:tentative="1">
+      <w:start w:val="1"/>
+      <w:numFmt w:val="bullet"/>
+      <w:lvlText w:val=""/>
+      <w:lvlJc w:val="left"/>
+      <w:pPr>
+        <w:ind w:left="2880" w:hanging="360"/>
+      </w:pPr>
+      <w:rPr>
+        <w:rFonts w:ascii="Symbol" w:hAnsi="Symbol" w:hint="default"/>
+      </w:rPr>
+    </w:lvl>
+    <w:lvl w:ilvl="4" w:tplc="04090003" w:tentative="1">
+      <w:start w:val="1"/>
+      <w:numFmt w:val="bullet"/>
+      <w:lvlText w:val="o"/>
+      <w:lvlJc w:val="left"/>
+      <w:pPr>
+        <w:ind w:left="3600" w:hanging="360"/>
+      </w:pPr>
+      <w:rPr>
+        <w:rFonts w:ascii="Courier New" w:hAnsi="Courier New" w:cs="Courier New" w:hint="default"/>
+      </w:rPr>
+    </w:lvl>
+    <w:lvl w:ilvl="5" w:tplc="04090005" w:tentative="1">
+      <w:start w:val="1"/>
+      <w:numFmt w:val="bullet"/>
+      <w:lvlText w:val=""/>
+      <w:lvlJc w:val="left"/>
+      <w:pPr>
+        <w:ind w:left="4320" w:hanging="360"/>
+      </w:pPr>
+      <w:rPr>
+        <w:rFonts w:ascii="Wingdings" w:hAnsi="Wingdings" w:hint="default"/>
+      </w:rPr>
+    </w:lvl>
+    <w:lvl w:ilvl="6" w:tplc="04090001" w:tentative="1">
+      <w:start w:val="1"/>
+      <w:numFmt w:val="bullet"/>
+      <w:lvlText w:val=""/>
+      <w:lvlJc w:val="left"/>
+      <w:pPr>
+        <w:ind w:left="5040" w:hanging="360"/>
+      </w:pPr>
+      <w:rPr>
+        <w:rFonts w:ascii="Symbol" w:hAnsi="Symbol" w:hint="default"/>
+      </w:rPr>
+    </w:lvl>
+    <w:lvl w:ilvl="7" w:tplc="04090003" w:tentative="1">
+      <w:start w:val="1"/>
+      <w:numFmt w:val="bullet"/>
+      <w:lvlText w:val="o"/>
+      <w:lvlJc w:val="left"/>
+      <w:pPr>
+        <w:ind w:left="5760" w:hanging="360"/>
+      </w:pPr>
+      <w:rPr>
+        <w:rFonts w:ascii="Courier New" w:hAnsi="Courier New" w:cs="Courier New" w:hint="default"/>
+      </w:rPr>
+    </w:lvl>
+    <w:lvl w:ilvl="8" w:tplc="04090005" w:tentative="1">
+      <w:start w:val="1"/>
+      <w:numFmt w:val="bullet"/>
+      <w:lvlText w:val=""/>
+      <w:lvlJc w:val="left"/>
+      <w:pPr>
+        <w:ind w:left="6480" w:hanging="360"/>
+      </w:pPr>
+      <w:rPr>
+        <w:rFonts w:ascii="Wingdings" w:hAnsi="Wingdings" w:hint="default"/>
+      </w:rPr>
+    </w:lvl>
+  </w:abstractNum>
+  <w:abstractNum w:abstractNumId="5" w15:restartNumberingAfterBreak="0">
+    <w:nsid w:val="51451D80"/>
+    <w:multiLevelType w:val="hybridMultilevel"/>
+    <w:tmpl w:val="70087F18"/>
+    <w:lvl w:ilvl="0" w:tplc="04090001">
+      <w:start w:val="1"/>
+      <w:numFmt w:val="bullet"/>
+      <w:lvlText w:val=""/>
+      <w:lvlJc w:val="left"/>
+      <w:pPr>
+        <w:ind w:left="720" w:hanging="360"/>
+      </w:pPr>
+      <w:rPr>
+        <w:rFonts w:ascii="Symbol" w:hAnsi="Symbol" w:hint="default"/>
+      </w:rPr>
+    </w:lvl>
+    <w:lvl w:ilvl="1" w:tplc="04090003" w:tentative="1">
+      <w:start w:val="1"/>
+      <w:numFmt w:val="bullet"/>
+      <w:lvlText w:val="o"/>
+      <w:lvlJc w:val="left"/>
+      <w:pPr>
+        <w:ind w:left="1440" w:hanging="360"/>
+      </w:pPr>
+      <w:rPr>
+        <w:rFonts w:ascii="Courier New" w:hAnsi="Courier New" w:cs="Courier New" w:hint="default"/>
+      </w:rPr>
+    </w:lvl>
+    <w:lvl w:ilvl="2" w:tplc="04090005" w:tentative="1">
+      <w:start w:val="1"/>
+      <w:numFmt w:val="bullet"/>
+      <w:lvlText w:val=""/>
+      <w:lvlJc w:val="left"/>
+      <w:pPr>
+        <w:ind w:left="2160" w:hanging="360"/>
+      </w:pPr>
+      <w:rPr>
+        <w:rFonts w:ascii="Wingdings" w:hAnsi="Wingdings" w:hint="default"/>
+      </w:rPr>
+    </w:lvl>
+    <w:lvl w:ilvl="3" w:tplc="04090001" w:tentative="1">
+      <w:start w:val="1"/>
+      <w:numFmt w:val="bullet"/>
+      <w:lvlText w:val=""/>
+      <w:lvlJc w:val="left"/>
+      <w:pPr>
+        <w:ind w:left="2880" w:hanging="360"/>
+      </w:pPr>
+      <w:rPr>
+        <w:rFonts w:ascii="Symbol" w:hAnsi="Symbol" w:hint="default"/>
+      </w:rPr>
+    </w:lvl>
+    <w:lvl w:ilvl="4" w:tplc="04090003" w:tentative="1">
+      <w:start w:val="1"/>
+      <w:numFmt w:val="bullet"/>
+      <w:lvlText w:val="o"/>
+      <w:lvlJc w:val="left"/>
+      <w:pPr>
+        <w:ind w:left="3600" w:hanging="360"/>
+      </w:pPr>
+      <w:rPr>
+        <w:rFonts w:ascii="Courier New" w:hAnsi="Courier New" w:cs="Courier New" w:hint="default"/>
+      </w:rPr>
+    </w:lvl>
+    <w:lvl w:ilvl="5" w:tplc="04090005" w:tentative="1">
+      <w:start w:val="1"/>
+      <w:numFmt w:val="bullet"/>
+      <w:lvlText w:val=""/>
+      <w:lvlJc w:val="left"/>
+      <w:pPr>
+        <w:ind w:left="4320" w:hanging="360"/>
+      </w:pPr>
+      <w:rPr>
+        <w:rFonts w:ascii="Wingdings" w:hAnsi="Wingdings" w:hint="default"/>
+      </w:rPr>
+    </w:lvl>
+    <w:lvl w:ilvl="6" w:tplc="04090001" w:tentative="1">
+      <w:start w:val="1"/>
+      <w:numFmt w:val="bullet"/>
+      <w:lvlText w:val=""/>
+      <w:lvlJc w:val="left"/>
+      <w:pPr>
+        <w:ind w:left="5040" w:hanging="360"/>
+      </w:pPr>
+      <w:rPr>
+        <w:rFonts w:ascii="Symbol" w:hAnsi="Symbol" w:hint="default"/>
+      </w:rPr>
+    </w:lvl>
+    <w:lvl w:ilvl="7" w:tplc="04090003" w:tentative="1">
+      <w:start w:val="1"/>
+      <w:numFmt w:val="bullet"/>
+      <w:lvlText w:val="o"/>
+      <w:lvlJc w:val="left"/>
+      <w:pPr>
+        <w:ind w:left="5760" w:hanging="360"/>
+      </w:pPr>
+      <w:rPr>
+        <w:rFonts w:ascii="Courier New" w:hAnsi="Courier New" w:cs="Courier New" w:hint="default"/>
+      </w:rPr>
+    </w:lvl>
+    <w:lvl w:ilvl="8" w:tplc="04090005" w:tentative="1">
+      <w:start w:val="1"/>
+      <w:numFmt w:val="bullet"/>
+      <w:lvlText w:val=""/>
+      <w:lvlJc w:val="left"/>
+      <w:pPr>
+        <w:ind w:left="6480" w:hanging="360"/>
+      </w:pPr>
+      <w:rPr>
+        <w:rFonts w:ascii="Wingdings" w:hAnsi="Wingdings" w:hint="default"/>
+      </w:rPr>
+    </w:lvl>
+  </w:abstractNum>
+  <w:abstractNum w:abstractNumId="6" w15:restartNumberingAfterBreak="0">
     <w:nsid w:val="62A765B8"/>
     <w:multiLevelType w:val="multilevel"/>
     <w:tmpl w:val="857ED286"/>
@@ -4970,10 +6921,10 @@
       </w:pPr>
     </w:lvl>
   </w:abstractNum>
-  <w:abstractNum w:abstractNumId="5" w15:restartNumberingAfterBreak="0">
-    <w:nsid w:val="6B2067C4"/>
+  <w:abstractNum w:abstractNumId="7" w15:restartNumberingAfterBreak="0">
+    <w:nsid w:val="66040253"/>
     <w:multiLevelType w:val="hybridMultilevel"/>
-    <w:tmpl w:val="334C5046"/>
+    <w:tmpl w:val="B6708AF0"/>
     <w:lvl w:ilvl="0" w:tplc="04090001">
       <w:start w:val="1"/>
       <w:numFmt w:val="bullet"/>
@@ -5083,8 +7034,234 @@
       </w:rPr>
     </w:lvl>
   </w:abstractNum>
+  <w:abstractNum w:abstractNumId="8" w15:restartNumberingAfterBreak="0">
+    <w:nsid w:val="6B2067C4"/>
+    <w:multiLevelType w:val="hybridMultilevel"/>
+    <w:tmpl w:val="334C5046"/>
+    <w:lvl w:ilvl="0" w:tplc="04090001">
+      <w:start w:val="1"/>
+      <w:numFmt w:val="bullet"/>
+      <w:lvlText w:val=""/>
+      <w:lvlJc w:val="left"/>
+      <w:pPr>
+        <w:ind w:left="720" w:hanging="360"/>
+      </w:pPr>
+      <w:rPr>
+        <w:rFonts w:ascii="Symbol" w:hAnsi="Symbol" w:hint="default"/>
+      </w:rPr>
+    </w:lvl>
+    <w:lvl w:ilvl="1" w:tplc="04090003" w:tentative="1">
+      <w:start w:val="1"/>
+      <w:numFmt w:val="bullet"/>
+      <w:lvlText w:val="o"/>
+      <w:lvlJc w:val="left"/>
+      <w:pPr>
+        <w:ind w:left="1440" w:hanging="360"/>
+      </w:pPr>
+      <w:rPr>
+        <w:rFonts w:ascii="Courier New" w:hAnsi="Courier New" w:cs="Courier New" w:hint="default"/>
+      </w:rPr>
+    </w:lvl>
+    <w:lvl w:ilvl="2" w:tplc="04090005" w:tentative="1">
+      <w:start w:val="1"/>
+      <w:numFmt w:val="bullet"/>
+      <w:lvlText w:val=""/>
+      <w:lvlJc w:val="left"/>
+      <w:pPr>
+        <w:ind w:left="2160" w:hanging="360"/>
+      </w:pPr>
+      <w:rPr>
+        <w:rFonts w:ascii="Wingdings" w:hAnsi="Wingdings" w:hint="default"/>
+      </w:rPr>
+    </w:lvl>
+    <w:lvl w:ilvl="3" w:tplc="04090001" w:tentative="1">
+      <w:start w:val="1"/>
+      <w:numFmt w:val="bullet"/>
+      <w:lvlText w:val=""/>
+      <w:lvlJc w:val="left"/>
+      <w:pPr>
+        <w:ind w:left="2880" w:hanging="360"/>
+      </w:pPr>
+      <w:rPr>
+        <w:rFonts w:ascii="Symbol" w:hAnsi="Symbol" w:hint="default"/>
+      </w:rPr>
+    </w:lvl>
+    <w:lvl w:ilvl="4" w:tplc="04090003" w:tentative="1">
+      <w:start w:val="1"/>
+      <w:numFmt w:val="bullet"/>
+      <w:lvlText w:val="o"/>
+      <w:lvlJc w:val="left"/>
+      <w:pPr>
+        <w:ind w:left="3600" w:hanging="360"/>
+      </w:pPr>
+      <w:rPr>
+        <w:rFonts w:ascii="Courier New" w:hAnsi="Courier New" w:cs="Courier New" w:hint="default"/>
+      </w:rPr>
+    </w:lvl>
+    <w:lvl w:ilvl="5" w:tplc="04090005" w:tentative="1">
+      <w:start w:val="1"/>
+      <w:numFmt w:val="bullet"/>
+      <w:lvlText w:val=""/>
+      <w:lvlJc w:val="left"/>
+      <w:pPr>
+        <w:ind w:left="4320" w:hanging="360"/>
+      </w:pPr>
+      <w:rPr>
+        <w:rFonts w:ascii="Wingdings" w:hAnsi="Wingdings" w:hint="default"/>
+      </w:rPr>
+    </w:lvl>
+    <w:lvl w:ilvl="6" w:tplc="04090001" w:tentative="1">
+      <w:start w:val="1"/>
+      <w:numFmt w:val="bullet"/>
+      <w:lvlText w:val=""/>
+      <w:lvlJc w:val="left"/>
+      <w:pPr>
+        <w:ind w:left="5040" w:hanging="360"/>
+      </w:pPr>
+      <w:rPr>
+        <w:rFonts w:ascii="Symbol" w:hAnsi="Symbol" w:hint="default"/>
+      </w:rPr>
+    </w:lvl>
+    <w:lvl w:ilvl="7" w:tplc="04090003" w:tentative="1">
+      <w:start w:val="1"/>
+      <w:numFmt w:val="bullet"/>
+      <w:lvlText w:val="o"/>
+      <w:lvlJc w:val="left"/>
+      <w:pPr>
+        <w:ind w:left="5760" w:hanging="360"/>
+      </w:pPr>
+      <w:rPr>
+        <w:rFonts w:ascii="Courier New" w:hAnsi="Courier New" w:cs="Courier New" w:hint="default"/>
+      </w:rPr>
+    </w:lvl>
+    <w:lvl w:ilvl="8" w:tplc="04090005" w:tentative="1">
+      <w:start w:val="1"/>
+      <w:numFmt w:val="bullet"/>
+      <w:lvlText w:val=""/>
+      <w:lvlJc w:val="left"/>
+      <w:pPr>
+        <w:ind w:left="6480" w:hanging="360"/>
+      </w:pPr>
+      <w:rPr>
+        <w:rFonts w:ascii="Wingdings" w:hAnsi="Wingdings" w:hint="default"/>
+      </w:rPr>
+    </w:lvl>
+  </w:abstractNum>
+  <w:abstractNum w:abstractNumId="9" w15:restartNumberingAfterBreak="0">
+    <w:nsid w:val="789703EC"/>
+    <w:multiLevelType w:val="hybridMultilevel"/>
+    <w:tmpl w:val="4D1826AE"/>
+    <w:lvl w:ilvl="0" w:tplc="04090001">
+      <w:start w:val="1"/>
+      <w:numFmt w:val="bullet"/>
+      <w:lvlText w:val=""/>
+      <w:lvlJc w:val="left"/>
+      <w:pPr>
+        <w:ind w:left="720" w:hanging="360"/>
+      </w:pPr>
+      <w:rPr>
+        <w:rFonts w:ascii="Symbol" w:hAnsi="Symbol" w:hint="default"/>
+      </w:rPr>
+    </w:lvl>
+    <w:lvl w:ilvl="1" w:tplc="04090003" w:tentative="1">
+      <w:start w:val="1"/>
+      <w:numFmt w:val="bullet"/>
+      <w:lvlText w:val="o"/>
+      <w:lvlJc w:val="left"/>
+      <w:pPr>
+        <w:ind w:left="1440" w:hanging="360"/>
+      </w:pPr>
+      <w:rPr>
+        <w:rFonts w:ascii="Courier New" w:hAnsi="Courier New" w:cs="Courier New" w:hint="default"/>
+      </w:rPr>
+    </w:lvl>
+    <w:lvl w:ilvl="2" w:tplc="04090005" w:tentative="1">
+      <w:start w:val="1"/>
+      <w:numFmt w:val="bullet"/>
+      <w:lvlText w:val=""/>
+      <w:lvlJc w:val="left"/>
+      <w:pPr>
+        <w:ind w:left="2160" w:hanging="360"/>
+      </w:pPr>
+      <w:rPr>
+        <w:rFonts w:ascii="Wingdings" w:hAnsi="Wingdings" w:hint="default"/>
+      </w:rPr>
+    </w:lvl>
+    <w:lvl w:ilvl="3" w:tplc="04090001" w:tentative="1">
+      <w:start w:val="1"/>
+      <w:numFmt w:val="bullet"/>
+      <w:lvlText w:val=""/>
+      <w:lvlJc w:val="left"/>
+      <w:pPr>
+        <w:ind w:left="2880" w:hanging="360"/>
+      </w:pPr>
+      <w:rPr>
+        <w:rFonts w:ascii="Symbol" w:hAnsi="Symbol" w:hint="default"/>
+      </w:rPr>
+    </w:lvl>
+    <w:lvl w:ilvl="4" w:tplc="04090003" w:tentative="1">
+      <w:start w:val="1"/>
+      <w:numFmt w:val="bullet"/>
+      <w:lvlText w:val="o"/>
+      <w:lvlJc w:val="left"/>
+      <w:pPr>
+        <w:ind w:left="3600" w:hanging="360"/>
+      </w:pPr>
+      <w:rPr>
+        <w:rFonts w:ascii="Courier New" w:hAnsi="Courier New" w:cs="Courier New" w:hint="default"/>
+      </w:rPr>
+    </w:lvl>
+    <w:lvl w:ilvl="5" w:tplc="04090005" w:tentative="1">
+      <w:start w:val="1"/>
+      <w:numFmt w:val="bullet"/>
+      <w:lvlText w:val=""/>
+      <w:lvlJc w:val="left"/>
+      <w:pPr>
+        <w:ind w:left="4320" w:hanging="360"/>
+      </w:pPr>
+      <w:rPr>
+        <w:rFonts w:ascii="Wingdings" w:hAnsi="Wingdings" w:hint="default"/>
+      </w:rPr>
+    </w:lvl>
+    <w:lvl w:ilvl="6" w:tplc="04090001" w:tentative="1">
+      <w:start w:val="1"/>
+      <w:numFmt w:val="bullet"/>
+      <w:lvlText w:val=""/>
+      <w:lvlJc w:val="left"/>
+      <w:pPr>
+        <w:ind w:left="5040" w:hanging="360"/>
+      </w:pPr>
+      <w:rPr>
+        <w:rFonts w:ascii="Symbol" w:hAnsi="Symbol" w:hint="default"/>
+      </w:rPr>
+    </w:lvl>
+    <w:lvl w:ilvl="7" w:tplc="04090003" w:tentative="1">
+      <w:start w:val="1"/>
+      <w:numFmt w:val="bullet"/>
+      <w:lvlText w:val="o"/>
+      <w:lvlJc w:val="left"/>
+      <w:pPr>
+        <w:ind w:left="5760" w:hanging="360"/>
+      </w:pPr>
+      <w:rPr>
+        <w:rFonts w:ascii="Courier New" w:hAnsi="Courier New" w:cs="Courier New" w:hint="default"/>
+      </w:rPr>
+    </w:lvl>
+    <w:lvl w:ilvl="8" w:tplc="04090005" w:tentative="1">
+      <w:start w:val="1"/>
+      <w:numFmt w:val="bullet"/>
+      <w:lvlText w:val=""/>
+      <w:lvlJc w:val="left"/>
+      <w:pPr>
+        <w:ind w:left="6480" w:hanging="360"/>
+      </w:pPr>
+      <w:rPr>
+        <w:rFonts w:ascii="Wingdings" w:hAnsi="Wingdings" w:hint="default"/>
+      </w:rPr>
+    </w:lvl>
+  </w:abstractNum>
   <w:num w:numId="1">
-    <w:abstractNumId w:val="4"/>
+    <w:abstractNumId w:val="6"/>
     <w:lvlOverride w:ilvl="0">
       <w:startOverride w:val="1"/>
     </w:lvlOverride>
@@ -5114,19 +7291,31 @@
     </w:lvlOverride>
   </w:num>
   <w:num w:numId="2">
-    <w:abstractNumId w:val="3"/>
+    <w:abstractNumId w:val="5"/>
   </w:num>
   <w:num w:numId="3">
-    <w:abstractNumId w:val="5"/>
+    <w:abstractNumId w:val="8"/>
   </w:num>
   <w:num w:numId="4">
     <w:abstractNumId w:val="0"/>
   </w:num>
   <w:num w:numId="5">
+    <w:abstractNumId w:val="3"/>
+  </w:num>
+  <w:num w:numId="6">
     <w:abstractNumId w:val="2"/>
   </w:num>
-  <w:num w:numId="6">
+  <w:num w:numId="7">
+    <w:abstractNumId w:val="4"/>
+  </w:num>
+  <w:num w:numId="8">
+    <w:abstractNumId w:val="9"/>
+  </w:num>
+  <w:num w:numId="9">
     <w:abstractNumId w:val="1"/>
+  </w:num>
+  <w:num w:numId="10">
+    <w:abstractNumId w:val="7"/>
   </w:num>
 </w:numbering>
 </file>
@@ -5772,6 +7961,107 @@
     <w:pPr>
       <w:spacing w:after="0" w:line="240" w:lineRule="auto"/>
     </w:pPr>
+  </w:style>
+  <w:style w:type="table" w:styleId="Grigliatabella">
+    <w:name w:val="Table Grid"/>
+    <w:basedOn w:val="Tabellanormale"/>
+    <w:uiPriority w:val="39"/>
+    <w:rsid w:val="00BA136A"/>
+    <w:pPr>
+      <w:spacing w:after="0" w:line="240" w:lineRule="auto"/>
+    </w:pPr>
+    <w:tblPr>
+      <w:tblBorders>
+        <w:top w:val="single" w:sz="4" w:space="0" w:color="auto"/>
+        <w:left w:val="single" w:sz="4" w:space="0" w:color="auto"/>
+        <w:bottom w:val="single" w:sz="4" w:space="0" w:color="auto"/>
+        <w:right w:val="single" w:sz="4" w:space="0" w:color="auto"/>
+        <w:insideH w:val="single" w:sz="4" w:space="0" w:color="auto"/>
+        <w:insideV w:val="single" w:sz="4" w:space="0" w:color="auto"/>
+      </w:tblBorders>
+    </w:tblPr>
+  </w:style>
+  <w:style w:type="table" w:styleId="Tabellasemplice-1">
+    <w:name w:val="Plain Table 1"/>
+    <w:basedOn w:val="Tabellanormale"/>
+    <w:uiPriority w:val="41"/>
+    <w:rsid w:val="00BA136A"/>
+    <w:pPr>
+      <w:spacing w:after="0" w:line="240" w:lineRule="auto"/>
+    </w:pPr>
+    <w:tblPr>
+      <w:tblStyleRowBandSize w:val="1"/>
+      <w:tblStyleColBandSize w:val="1"/>
+      <w:tblBorders>
+        <w:top w:val="single" w:sz="4" w:space="0" w:color="BFBFBF" w:themeColor="background1" w:themeShade="BF"/>
+        <w:left w:val="single" w:sz="4" w:space="0" w:color="BFBFBF" w:themeColor="background1" w:themeShade="BF"/>
+        <w:bottom w:val="single" w:sz="4" w:space="0" w:color="BFBFBF" w:themeColor="background1" w:themeShade="BF"/>
+        <w:right w:val="single" w:sz="4" w:space="0" w:color="BFBFBF" w:themeColor="background1" w:themeShade="BF"/>
+        <w:insideH w:val="single" w:sz="4" w:space="0" w:color="BFBFBF" w:themeColor="background1" w:themeShade="BF"/>
+        <w:insideV w:val="single" w:sz="4" w:space="0" w:color="BFBFBF" w:themeColor="background1" w:themeShade="BF"/>
+      </w:tblBorders>
+    </w:tblPr>
+    <w:tblStylePr w:type="firstRow">
+      <w:rPr>
+        <w:b/>
+        <w:bCs/>
+      </w:rPr>
+    </w:tblStylePr>
+    <w:tblStylePr w:type="lastRow">
+      <w:rPr>
+        <w:b/>
+        <w:bCs/>
+      </w:rPr>
+      <w:tblPr/>
+      <w:tcPr>
+        <w:tcBorders>
+          <w:top w:val="double" w:sz="4" w:space="0" w:color="BFBFBF" w:themeColor="background1" w:themeShade="BF"/>
+        </w:tcBorders>
+      </w:tcPr>
+    </w:tblStylePr>
+    <w:tblStylePr w:type="firstCol">
+      <w:rPr>
+        <w:b/>
+        <w:bCs/>
+      </w:rPr>
+    </w:tblStylePr>
+    <w:tblStylePr w:type="lastCol">
+      <w:rPr>
+        <w:b/>
+        <w:bCs/>
+      </w:rPr>
+    </w:tblStylePr>
+    <w:tblStylePr w:type="band1Vert">
+      <w:tblPr/>
+      <w:tcPr>
+        <w:shd w:val="clear" w:color="auto" w:fill="F2F2F2" w:themeFill="background1" w:themeFillShade="F2"/>
+      </w:tcPr>
+    </w:tblStylePr>
+    <w:tblStylePr w:type="band1Horz">
+      <w:tblPr/>
+      <w:tcPr>
+        <w:shd w:val="clear" w:color="auto" w:fill="F2F2F2" w:themeFill="background1" w:themeFillShade="F2"/>
+      </w:tcPr>
+    </w:tblStylePr>
+  </w:style>
+  <w:style w:type="table" w:styleId="Grigliatabellachiara">
+    <w:name w:val="Grid Table Light"/>
+    <w:basedOn w:val="Tabellanormale"/>
+    <w:uiPriority w:val="40"/>
+    <w:rsid w:val="00BA136A"/>
+    <w:pPr>
+      <w:spacing w:after="0" w:line="240" w:lineRule="auto"/>
+    </w:pPr>
+    <w:tblPr>
+      <w:tblBorders>
+        <w:top w:val="single" w:sz="4" w:space="0" w:color="BFBFBF" w:themeColor="background1" w:themeShade="BF"/>
+        <w:left w:val="single" w:sz="4" w:space="0" w:color="BFBFBF" w:themeColor="background1" w:themeShade="BF"/>
+        <w:bottom w:val="single" w:sz="4" w:space="0" w:color="BFBFBF" w:themeColor="background1" w:themeShade="BF"/>
+        <w:right w:val="single" w:sz="4" w:space="0" w:color="BFBFBF" w:themeColor="background1" w:themeShade="BF"/>
+        <w:insideH w:val="single" w:sz="4" w:space="0" w:color="BFBFBF" w:themeColor="background1" w:themeShade="BF"/>
+        <w:insideV w:val="single" w:sz="4" w:space="0" w:color="BFBFBF" w:themeColor="background1" w:themeShade="BF"/>
+      </w:tblBorders>
+    </w:tblPr>
   </w:style>
 </w:styles>
 </file>
@@ -7015,45 +9305,45 @@
     </dgm:pt>
   </dgm:ptLst>
   <dgm:cxnLst>
+    <dgm:cxn modelId="{243F08B5-8426-48B8-AF8E-5A8C7EFAABA7}" type="presOf" srcId="{56563E73-53C5-C242-B5DD-534CCEB5A55B}" destId="{1AB89A78-53AA-8046-940B-4774F5E8A3F4}" srcOrd="0" destOrd="0" presId="urn:microsoft.com/office/officeart/2005/8/layout/bProcess3"/>
+    <dgm:cxn modelId="{B27E1F4F-D88E-4A51-B922-41FE8E488970}" type="presOf" srcId="{981B4EF9-7A3A-BE49-B6B6-0021D3615771}" destId="{CA2203B5-A4CA-2C4D-8577-50E3388F2246}" srcOrd="0" destOrd="0" presId="urn:microsoft.com/office/officeart/2005/8/layout/bProcess3"/>
     <dgm:cxn modelId="{D23D9D9F-E230-B14F-8CC4-60EF1E62361C}" srcId="{7DBAA654-83A9-2749-9A11-3A2F0853292E}" destId="{9D0A3E8F-79EA-4741-B4AF-359BBF2AD54A}" srcOrd="1" destOrd="0" parTransId="{A68219EE-DDA5-6D44-931C-E2DD8411613C}" sibTransId="{56563E73-53C5-C242-B5DD-534CCEB5A55B}"/>
-    <dgm:cxn modelId="{F2B7A56E-013F-4086-A5A5-399EF8566111}" type="presOf" srcId="{6FF581C4-5EE0-6547-8B0A-4DD4E49DF7D5}" destId="{70788382-AA77-7C4C-A399-82382C8CD1E3}" srcOrd="0" destOrd="0" presId="urn:microsoft.com/office/officeart/2005/8/layout/bProcess3"/>
-    <dgm:cxn modelId="{1195D22E-4BA4-4107-9954-5505BD7B6341}" type="presOf" srcId="{51AF1449-732A-7245-8907-3B0B474E6716}" destId="{70A625A3-B04D-314A-9454-BA7560E71142}" srcOrd="0" destOrd="0" presId="urn:microsoft.com/office/officeart/2005/8/layout/bProcess3"/>
+    <dgm:cxn modelId="{BA4A1E5D-06C8-472B-BFE5-422F207CA67C}" type="presOf" srcId="{03689D08-8F94-B240-B093-204B4D1B1996}" destId="{11041959-BAD3-494D-A0CA-60D08024935F}" srcOrd="0" destOrd="0" presId="urn:microsoft.com/office/officeart/2005/8/layout/bProcess3"/>
+    <dgm:cxn modelId="{3414CC93-8259-43B6-B379-CE4F8811AC09}" type="presOf" srcId="{7DBAA654-83A9-2749-9A11-3A2F0853292E}" destId="{379D3411-2CF2-1443-9DE7-1F3F74BE70B6}" srcOrd="0" destOrd="0" presId="urn:microsoft.com/office/officeart/2005/8/layout/bProcess3"/>
+    <dgm:cxn modelId="{CBA7B2CB-398D-0944-9097-F88E098803F8}" srcId="{7DBAA654-83A9-2749-9A11-3A2F0853292E}" destId="{981B4EF9-7A3A-BE49-B6B6-0021D3615771}" srcOrd="5" destOrd="0" parTransId="{036AB1F6-FA37-614F-A857-CA2CBEA75FF8}" sibTransId="{07202FE3-BBDD-A74E-9ED7-5FC69364AF9D}"/>
+    <dgm:cxn modelId="{A4DF705F-378F-3D46-8BF6-315C5DACB12C}" srcId="{7DBAA654-83A9-2749-9A11-3A2F0853292E}" destId="{3D31D781-DE26-FC46-87C5-81D28438E988}" srcOrd="4" destOrd="0" parTransId="{7FDE228D-3493-0041-A7C9-8BDABED610D5}" sibTransId="{51AF1449-732A-7245-8907-3B0B474E6716}"/>
+    <dgm:cxn modelId="{9F7DBBD3-2135-334D-BDE9-A8ED29101BA4}" srcId="{7DBAA654-83A9-2749-9A11-3A2F0853292E}" destId="{3ABC577C-D926-6C40-8609-A47272EDC0E8}" srcOrd="3" destOrd="0" parTransId="{73D020D2-C3E5-6D4B-A74D-95AC52916961}" sibTransId="{E1700588-AA9B-9044-98E5-A52BC9E980D8}"/>
+    <dgm:cxn modelId="{C9F771AC-35CF-1540-8F9B-A548A676FBEC}" srcId="{7DBAA654-83A9-2749-9A11-3A2F0853292E}" destId="{C900A651-3FCA-634D-8E96-FB8C693E1E8F}" srcOrd="0" destOrd="0" parTransId="{DC773397-72AF-3043-A26B-0B8B32D632B1}" sibTransId="{6FF581C4-5EE0-6547-8B0A-4DD4E49DF7D5}"/>
     <dgm:cxn modelId="{B40CF301-B877-0146-8F01-A4B49C9B78E2}" srcId="{7DBAA654-83A9-2749-9A11-3A2F0853292E}" destId="{761D77BA-5704-3540-A64C-39623ABDE933}" srcOrd="2" destOrd="0" parTransId="{0CEF3B97-E2A9-E04D-A0DB-EC66FC595157}" sibTransId="{03689D08-8F94-B240-B093-204B4D1B1996}"/>
-    <dgm:cxn modelId="{9F7DBBD3-2135-334D-BDE9-A8ED29101BA4}" srcId="{7DBAA654-83A9-2749-9A11-3A2F0853292E}" destId="{3ABC577C-D926-6C40-8609-A47272EDC0E8}" srcOrd="3" destOrd="0" parTransId="{73D020D2-C3E5-6D4B-A74D-95AC52916961}" sibTransId="{E1700588-AA9B-9044-98E5-A52BC9E980D8}"/>
-    <dgm:cxn modelId="{8A30B2B1-00D9-4623-8FF4-695E9C612D15}" type="presOf" srcId="{9D0A3E8F-79EA-4741-B4AF-359BBF2AD54A}" destId="{CB005E4D-98D2-5E43-A79A-01D73FA5246C}" srcOrd="0" destOrd="0" presId="urn:microsoft.com/office/officeart/2005/8/layout/bProcess3"/>
-    <dgm:cxn modelId="{55923B49-FF37-4044-8C76-CDFA90F8F99B}" type="presOf" srcId="{C900A651-3FCA-634D-8E96-FB8C693E1E8F}" destId="{71E5BCB2-3AB6-4C42-9B09-A87936C7F001}" srcOrd="0" destOrd="0" presId="urn:microsoft.com/office/officeart/2005/8/layout/bProcess3"/>
-    <dgm:cxn modelId="{B7E0DA42-F6F8-4C04-9913-2A8FCF31C8AC}" type="presOf" srcId="{E1700588-AA9B-9044-98E5-A52BC9E980D8}" destId="{BE891453-7A81-9745-80FE-393D0BD9F682}" srcOrd="0" destOrd="0" presId="urn:microsoft.com/office/officeart/2005/8/layout/bProcess3"/>
-    <dgm:cxn modelId="{1332453B-999E-4CD7-9CE3-0042CD478DEA}" type="presOf" srcId="{3D31D781-DE26-FC46-87C5-81D28438E988}" destId="{5054442F-68CC-BA4D-A78B-D10165C93B35}" srcOrd="0" destOrd="0" presId="urn:microsoft.com/office/officeart/2005/8/layout/bProcess3"/>
-    <dgm:cxn modelId="{53F6BD42-70B1-444E-9440-B4624B0C648A}" type="presOf" srcId="{7DBAA654-83A9-2749-9A11-3A2F0853292E}" destId="{379D3411-2CF2-1443-9DE7-1F3F74BE70B6}" srcOrd="0" destOrd="0" presId="urn:microsoft.com/office/officeart/2005/8/layout/bProcess3"/>
-    <dgm:cxn modelId="{0342794D-A0BC-4E61-8F1F-DC3DF2B8635E}" type="presOf" srcId="{56563E73-53C5-C242-B5DD-534CCEB5A55B}" destId="{1AB89A78-53AA-8046-940B-4774F5E8A3F4}" srcOrd="0" destOrd="0" presId="urn:microsoft.com/office/officeart/2005/8/layout/bProcess3"/>
-    <dgm:cxn modelId="{EE18CF8B-6C71-443F-88C9-B81C6B2386CE}" type="presOf" srcId="{03689D08-8F94-B240-B093-204B4D1B1996}" destId="{11041959-BAD3-494D-A0CA-60D08024935F}" srcOrd="0" destOrd="0" presId="urn:microsoft.com/office/officeart/2005/8/layout/bProcess3"/>
-    <dgm:cxn modelId="{04CC03AF-7302-4F29-89D8-90CA5CDA41DF}" type="presOf" srcId="{56563E73-53C5-C242-B5DD-534CCEB5A55B}" destId="{8845A127-0D85-A14A-94CB-F773727D4C9B}" srcOrd="1" destOrd="0" presId="urn:microsoft.com/office/officeart/2005/8/layout/bProcess3"/>
-    <dgm:cxn modelId="{5A14C8CF-6773-47C7-A6D7-4A8D32A8EBED}" type="presOf" srcId="{E1700588-AA9B-9044-98E5-A52BC9E980D8}" destId="{0D4A6B71-9678-E74B-A4F4-3D04D7F96F18}" srcOrd="1" destOrd="0" presId="urn:microsoft.com/office/officeart/2005/8/layout/bProcess3"/>
-    <dgm:cxn modelId="{5A0B3486-CA0C-4C42-9A96-0FA5CB815EA9}" type="presOf" srcId="{03689D08-8F94-B240-B093-204B4D1B1996}" destId="{F515C25C-FBC4-0A42-9BD8-739DB491DE01}" srcOrd="1" destOrd="0" presId="urn:microsoft.com/office/officeart/2005/8/layout/bProcess3"/>
-    <dgm:cxn modelId="{CBA7B2CB-398D-0944-9097-F88E098803F8}" srcId="{7DBAA654-83A9-2749-9A11-3A2F0853292E}" destId="{981B4EF9-7A3A-BE49-B6B6-0021D3615771}" srcOrd="5" destOrd="0" parTransId="{036AB1F6-FA37-614F-A857-CA2CBEA75FF8}" sibTransId="{07202FE3-BBDD-A74E-9ED7-5FC69364AF9D}"/>
-    <dgm:cxn modelId="{6DD0D5A8-F339-4776-93E9-0ACE7BC576F9}" type="presOf" srcId="{51AF1449-732A-7245-8907-3B0B474E6716}" destId="{08B24028-0337-A54F-863C-D83DC536E50D}" srcOrd="1" destOrd="0" presId="urn:microsoft.com/office/officeart/2005/8/layout/bProcess3"/>
-    <dgm:cxn modelId="{A7C16B66-7BE6-4DFC-8946-C9F87544F1B2}" type="presOf" srcId="{761D77BA-5704-3540-A64C-39623ABDE933}" destId="{2B850CA7-3DA8-704B-9542-29A27C4E6E8A}" srcOrd="0" destOrd="0" presId="urn:microsoft.com/office/officeart/2005/8/layout/bProcess3"/>
-    <dgm:cxn modelId="{637B23B3-258A-48F6-B4E1-8359EC94DA86}" type="presOf" srcId="{981B4EF9-7A3A-BE49-B6B6-0021D3615771}" destId="{CA2203B5-A4CA-2C4D-8577-50E3388F2246}" srcOrd="0" destOrd="0" presId="urn:microsoft.com/office/officeart/2005/8/layout/bProcess3"/>
-    <dgm:cxn modelId="{CB16B538-44A1-486C-96D4-355C03DBA696}" type="presOf" srcId="{6FF581C4-5EE0-6547-8B0A-4DD4E49DF7D5}" destId="{EE2C3E7E-7411-F14A-B102-730D81D864D3}" srcOrd="1" destOrd="0" presId="urn:microsoft.com/office/officeart/2005/8/layout/bProcess3"/>
-    <dgm:cxn modelId="{247D3B31-F8CA-4124-8C6D-9A3967EBBACD}" type="presOf" srcId="{3ABC577C-D926-6C40-8609-A47272EDC0E8}" destId="{35CF6ACD-16BB-D44B-9967-A88BE4C856FA}" srcOrd="0" destOrd="0" presId="urn:microsoft.com/office/officeart/2005/8/layout/bProcess3"/>
-    <dgm:cxn modelId="{A4DF705F-378F-3D46-8BF6-315C5DACB12C}" srcId="{7DBAA654-83A9-2749-9A11-3A2F0853292E}" destId="{3D31D781-DE26-FC46-87C5-81D28438E988}" srcOrd="4" destOrd="0" parTransId="{7FDE228D-3493-0041-A7C9-8BDABED610D5}" sibTransId="{51AF1449-732A-7245-8907-3B0B474E6716}"/>
-    <dgm:cxn modelId="{C9F771AC-35CF-1540-8F9B-A548A676FBEC}" srcId="{7DBAA654-83A9-2749-9A11-3A2F0853292E}" destId="{C900A651-3FCA-634D-8E96-FB8C693E1E8F}" srcOrd="0" destOrd="0" parTransId="{DC773397-72AF-3043-A26B-0B8B32D632B1}" sibTransId="{6FF581C4-5EE0-6547-8B0A-4DD4E49DF7D5}"/>
-    <dgm:cxn modelId="{6F38405C-427F-4132-9B12-C924CAFA54A3}" type="presParOf" srcId="{379D3411-2CF2-1443-9DE7-1F3F74BE70B6}" destId="{71E5BCB2-3AB6-4C42-9B09-A87936C7F001}" srcOrd="0" destOrd="0" presId="urn:microsoft.com/office/officeart/2005/8/layout/bProcess3"/>
-    <dgm:cxn modelId="{B94784BA-63D2-427F-8095-91B5ACB10C49}" type="presParOf" srcId="{379D3411-2CF2-1443-9DE7-1F3F74BE70B6}" destId="{70788382-AA77-7C4C-A399-82382C8CD1E3}" srcOrd="1" destOrd="0" presId="urn:microsoft.com/office/officeart/2005/8/layout/bProcess3"/>
-    <dgm:cxn modelId="{5A38517C-0DFB-42D8-8CD5-98BDAB9399E2}" type="presParOf" srcId="{70788382-AA77-7C4C-A399-82382C8CD1E3}" destId="{EE2C3E7E-7411-F14A-B102-730D81D864D3}" srcOrd="0" destOrd="0" presId="urn:microsoft.com/office/officeart/2005/8/layout/bProcess3"/>
-    <dgm:cxn modelId="{0C9A4F8F-48AE-43D1-B363-168E9942BBA7}" type="presParOf" srcId="{379D3411-2CF2-1443-9DE7-1F3F74BE70B6}" destId="{CB005E4D-98D2-5E43-A79A-01D73FA5246C}" srcOrd="2" destOrd="0" presId="urn:microsoft.com/office/officeart/2005/8/layout/bProcess3"/>
-    <dgm:cxn modelId="{CCC633D1-0551-477A-A0FB-3B1EEC5FF414}" type="presParOf" srcId="{379D3411-2CF2-1443-9DE7-1F3F74BE70B6}" destId="{1AB89A78-53AA-8046-940B-4774F5E8A3F4}" srcOrd="3" destOrd="0" presId="urn:microsoft.com/office/officeart/2005/8/layout/bProcess3"/>
-    <dgm:cxn modelId="{4201B9B2-0E22-467D-9A4A-FCD23467EC89}" type="presParOf" srcId="{1AB89A78-53AA-8046-940B-4774F5E8A3F4}" destId="{8845A127-0D85-A14A-94CB-F773727D4C9B}" srcOrd="0" destOrd="0" presId="urn:microsoft.com/office/officeart/2005/8/layout/bProcess3"/>
-    <dgm:cxn modelId="{605E51FB-FDC5-425A-AF01-F82140C45DE9}" type="presParOf" srcId="{379D3411-2CF2-1443-9DE7-1F3F74BE70B6}" destId="{2B850CA7-3DA8-704B-9542-29A27C4E6E8A}" srcOrd="4" destOrd="0" presId="urn:microsoft.com/office/officeart/2005/8/layout/bProcess3"/>
-    <dgm:cxn modelId="{E423740F-CEC6-4D91-BC2C-E1E6E987BE43}" type="presParOf" srcId="{379D3411-2CF2-1443-9DE7-1F3F74BE70B6}" destId="{11041959-BAD3-494D-A0CA-60D08024935F}" srcOrd="5" destOrd="0" presId="urn:microsoft.com/office/officeart/2005/8/layout/bProcess3"/>
-    <dgm:cxn modelId="{C27FB3BE-4436-4F43-B8E3-5C9B2E78C61B}" type="presParOf" srcId="{11041959-BAD3-494D-A0CA-60D08024935F}" destId="{F515C25C-FBC4-0A42-9BD8-739DB491DE01}" srcOrd="0" destOrd="0" presId="urn:microsoft.com/office/officeart/2005/8/layout/bProcess3"/>
-    <dgm:cxn modelId="{C02EF107-03EF-4745-9FC4-6E1F0F455AA4}" type="presParOf" srcId="{379D3411-2CF2-1443-9DE7-1F3F74BE70B6}" destId="{35CF6ACD-16BB-D44B-9967-A88BE4C856FA}" srcOrd="6" destOrd="0" presId="urn:microsoft.com/office/officeart/2005/8/layout/bProcess3"/>
-    <dgm:cxn modelId="{22A54111-3860-4C2D-8E56-3D81FA4E5AB8}" type="presParOf" srcId="{379D3411-2CF2-1443-9DE7-1F3F74BE70B6}" destId="{BE891453-7A81-9745-80FE-393D0BD9F682}" srcOrd="7" destOrd="0" presId="urn:microsoft.com/office/officeart/2005/8/layout/bProcess3"/>
-    <dgm:cxn modelId="{834E7AD5-F53B-48AB-BBB0-8CDB4BC2FE8F}" type="presParOf" srcId="{BE891453-7A81-9745-80FE-393D0BD9F682}" destId="{0D4A6B71-9678-E74B-A4F4-3D04D7F96F18}" srcOrd="0" destOrd="0" presId="urn:microsoft.com/office/officeart/2005/8/layout/bProcess3"/>
-    <dgm:cxn modelId="{4DDE7E3E-823A-4D8D-AD4E-BBFB19C4E5BA}" type="presParOf" srcId="{379D3411-2CF2-1443-9DE7-1F3F74BE70B6}" destId="{5054442F-68CC-BA4D-A78B-D10165C93B35}" srcOrd="8" destOrd="0" presId="urn:microsoft.com/office/officeart/2005/8/layout/bProcess3"/>
-    <dgm:cxn modelId="{D8D6756B-758C-45C6-A7D0-A211C6CC59F0}" type="presParOf" srcId="{379D3411-2CF2-1443-9DE7-1F3F74BE70B6}" destId="{70A625A3-B04D-314A-9454-BA7560E71142}" srcOrd="9" destOrd="0" presId="urn:microsoft.com/office/officeart/2005/8/layout/bProcess3"/>
-    <dgm:cxn modelId="{C39D72F5-20C7-4096-BC74-64BA8928BD0C}" type="presParOf" srcId="{70A625A3-B04D-314A-9454-BA7560E71142}" destId="{08B24028-0337-A54F-863C-D83DC536E50D}" srcOrd="0" destOrd="0" presId="urn:microsoft.com/office/officeart/2005/8/layout/bProcess3"/>
-    <dgm:cxn modelId="{37B765BC-87D2-4702-8EEA-4F54F3E6A9DF}" type="presParOf" srcId="{379D3411-2CF2-1443-9DE7-1F3F74BE70B6}" destId="{CA2203B5-A4CA-2C4D-8577-50E3388F2246}" srcOrd="10" destOrd="0" presId="urn:microsoft.com/office/officeart/2005/8/layout/bProcess3"/>
+    <dgm:cxn modelId="{82F8D38F-0414-418C-BF21-D8A256BD4C16}" type="presOf" srcId="{E1700588-AA9B-9044-98E5-A52BC9E980D8}" destId="{0D4A6B71-9678-E74B-A4F4-3D04D7F96F18}" srcOrd="1" destOrd="0" presId="urn:microsoft.com/office/officeart/2005/8/layout/bProcess3"/>
+    <dgm:cxn modelId="{53E6ABE9-CF62-4994-967B-A279DAE271B9}" type="presOf" srcId="{9D0A3E8F-79EA-4741-B4AF-359BBF2AD54A}" destId="{CB005E4D-98D2-5E43-A79A-01D73FA5246C}" srcOrd="0" destOrd="0" presId="urn:microsoft.com/office/officeart/2005/8/layout/bProcess3"/>
+    <dgm:cxn modelId="{962B8644-225B-45EB-8596-B3DB5DCEDB7D}" type="presOf" srcId="{6FF581C4-5EE0-6547-8B0A-4DD4E49DF7D5}" destId="{EE2C3E7E-7411-F14A-B102-730D81D864D3}" srcOrd="1" destOrd="0" presId="urn:microsoft.com/office/officeart/2005/8/layout/bProcess3"/>
+    <dgm:cxn modelId="{31DD708C-8C0C-409E-9976-0709C05C8F37}" type="presOf" srcId="{56563E73-53C5-C242-B5DD-534CCEB5A55B}" destId="{8845A127-0D85-A14A-94CB-F773727D4C9B}" srcOrd="1" destOrd="0" presId="urn:microsoft.com/office/officeart/2005/8/layout/bProcess3"/>
+    <dgm:cxn modelId="{6677D8EA-1689-4F5D-8592-8E4DFA0C3B4B}" type="presOf" srcId="{3D31D781-DE26-FC46-87C5-81D28438E988}" destId="{5054442F-68CC-BA4D-A78B-D10165C93B35}" srcOrd="0" destOrd="0" presId="urn:microsoft.com/office/officeart/2005/8/layout/bProcess3"/>
+    <dgm:cxn modelId="{E2F1FFD7-974C-4222-A37A-346479B0BF39}" type="presOf" srcId="{6FF581C4-5EE0-6547-8B0A-4DD4E49DF7D5}" destId="{70788382-AA77-7C4C-A399-82382C8CD1E3}" srcOrd="0" destOrd="0" presId="urn:microsoft.com/office/officeart/2005/8/layout/bProcess3"/>
+    <dgm:cxn modelId="{FA9B3205-A7C5-4BF5-BD31-EB0EE28FD29B}" type="presOf" srcId="{E1700588-AA9B-9044-98E5-A52BC9E980D8}" destId="{BE891453-7A81-9745-80FE-393D0BD9F682}" srcOrd="0" destOrd="0" presId="urn:microsoft.com/office/officeart/2005/8/layout/bProcess3"/>
+    <dgm:cxn modelId="{EAB58774-467E-4521-84F9-EDFADF790122}" type="presOf" srcId="{C900A651-3FCA-634D-8E96-FB8C693E1E8F}" destId="{71E5BCB2-3AB6-4C42-9B09-A87936C7F001}" srcOrd="0" destOrd="0" presId="urn:microsoft.com/office/officeart/2005/8/layout/bProcess3"/>
+    <dgm:cxn modelId="{2B416ED1-E02D-43FC-93C1-1F4B22AE0B47}" type="presOf" srcId="{3ABC577C-D926-6C40-8609-A47272EDC0E8}" destId="{35CF6ACD-16BB-D44B-9967-A88BE4C856FA}" srcOrd="0" destOrd="0" presId="urn:microsoft.com/office/officeart/2005/8/layout/bProcess3"/>
+    <dgm:cxn modelId="{8242D3F7-8D74-49ED-9FBE-A79467D5E321}" type="presOf" srcId="{51AF1449-732A-7245-8907-3B0B474E6716}" destId="{08B24028-0337-A54F-863C-D83DC536E50D}" srcOrd="1" destOrd="0" presId="urn:microsoft.com/office/officeart/2005/8/layout/bProcess3"/>
+    <dgm:cxn modelId="{BF413F64-3C8A-4560-9931-0927CE8DA1F9}" type="presOf" srcId="{761D77BA-5704-3540-A64C-39623ABDE933}" destId="{2B850CA7-3DA8-704B-9542-29A27C4E6E8A}" srcOrd="0" destOrd="0" presId="urn:microsoft.com/office/officeart/2005/8/layout/bProcess3"/>
+    <dgm:cxn modelId="{7DAFFE4A-2140-48F8-AC8A-D2D60E8F0A10}" type="presOf" srcId="{03689D08-8F94-B240-B093-204B4D1B1996}" destId="{F515C25C-FBC4-0A42-9BD8-739DB491DE01}" srcOrd="1" destOrd="0" presId="urn:microsoft.com/office/officeart/2005/8/layout/bProcess3"/>
+    <dgm:cxn modelId="{9D1E9B1A-839F-4468-A0FE-A96B776A3C59}" type="presOf" srcId="{51AF1449-732A-7245-8907-3B0B474E6716}" destId="{70A625A3-B04D-314A-9454-BA7560E71142}" srcOrd="0" destOrd="0" presId="urn:microsoft.com/office/officeart/2005/8/layout/bProcess3"/>
+    <dgm:cxn modelId="{04526118-1AEA-46A8-9DCF-FEDBFB9144F8}" type="presParOf" srcId="{379D3411-2CF2-1443-9DE7-1F3F74BE70B6}" destId="{71E5BCB2-3AB6-4C42-9B09-A87936C7F001}" srcOrd="0" destOrd="0" presId="urn:microsoft.com/office/officeart/2005/8/layout/bProcess3"/>
+    <dgm:cxn modelId="{CFA1227C-3C72-4126-9193-34406EE486BC}" type="presParOf" srcId="{379D3411-2CF2-1443-9DE7-1F3F74BE70B6}" destId="{70788382-AA77-7C4C-A399-82382C8CD1E3}" srcOrd="1" destOrd="0" presId="urn:microsoft.com/office/officeart/2005/8/layout/bProcess3"/>
+    <dgm:cxn modelId="{A17561A0-5129-4424-88EA-54194DAC2B89}" type="presParOf" srcId="{70788382-AA77-7C4C-A399-82382C8CD1E3}" destId="{EE2C3E7E-7411-F14A-B102-730D81D864D3}" srcOrd="0" destOrd="0" presId="urn:microsoft.com/office/officeart/2005/8/layout/bProcess3"/>
+    <dgm:cxn modelId="{C5A4577C-3A23-4670-BA67-E704763A09CE}" type="presParOf" srcId="{379D3411-2CF2-1443-9DE7-1F3F74BE70B6}" destId="{CB005E4D-98D2-5E43-A79A-01D73FA5246C}" srcOrd="2" destOrd="0" presId="urn:microsoft.com/office/officeart/2005/8/layout/bProcess3"/>
+    <dgm:cxn modelId="{07D5C3F0-55CC-4F52-B432-92BD1A966F99}" type="presParOf" srcId="{379D3411-2CF2-1443-9DE7-1F3F74BE70B6}" destId="{1AB89A78-53AA-8046-940B-4774F5E8A3F4}" srcOrd="3" destOrd="0" presId="urn:microsoft.com/office/officeart/2005/8/layout/bProcess3"/>
+    <dgm:cxn modelId="{F4D1A8F0-9782-4E1C-9BBA-36CF77680E60}" type="presParOf" srcId="{1AB89A78-53AA-8046-940B-4774F5E8A3F4}" destId="{8845A127-0D85-A14A-94CB-F773727D4C9B}" srcOrd="0" destOrd="0" presId="urn:microsoft.com/office/officeart/2005/8/layout/bProcess3"/>
+    <dgm:cxn modelId="{A3C43AF2-145E-449C-A907-6509EDCA68B6}" type="presParOf" srcId="{379D3411-2CF2-1443-9DE7-1F3F74BE70B6}" destId="{2B850CA7-3DA8-704B-9542-29A27C4E6E8A}" srcOrd="4" destOrd="0" presId="urn:microsoft.com/office/officeart/2005/8/layout/bProcess3"/>
+    <dgm:cxn modelId="{D5714844-1B71-412E-800B-F85F5AB37A18}" type="presParOf" srcId="{379D3411-2CF2-1443-9DE7-1F3F74BE70B6}" destId="{11041959-BAD3-494D-A0CA-60D08024935F}" srcOrd="5" destOrd="0" presId="urn:microsoft.com/office/officeart/2005/8/layout/bProcess3"/>
+    <dgm:cxn modelId="{349F0BAA-D4A9-4443-A9AD-A73491ACC7D7}" type="presParOf" srcId="{11041959-BAD3-494D-A0CA-60D08024935F}" destId="{F515C25C-FBC4-0A42-9BD8-739DB491DE01}" srcOrd="0" destOrd="0" presId="urn:microsoft.com/office/officeart/2005/8/layout/bProcess3"/>
+    <dgm:cxn modelId="{B028C721-F496-43C7-B7D1-FEFA20A56443}" type="presParOf" srcId="{379D3411-2CF2-1443-9DE7-1F3F74BE70B6}" destId="{35CF6ACD-16BB-D44B-9967-A88BE4C856FA}" srcOrd="6" destOrd="0" presId="urn:microsoft.com/office/officeart/2005/8/layout/bProcess3"/>
+    <dgm:cxn modelId="{4A4C58A4-A552-4EA2-ACF1-0425E04C35F1}" type="presParOf" srcId="{379D3411-2CF2-1443-9DE7-1F3F74BE70B6}" destId="{BE891453-7A81-9745-80FE-393D0BD9F682}" srcOrd="7" destOrd="0" presId="urn:microsoft.com/office/officeart/2005/8/layout/bProcess3"/>
+    <dgm:cxn modelId="{45D37FFE-BE60-4814-BD32-AB66C36C29E9}" type="presParOf" srcId="{BE891453-7A81-9745-80FE-393D0BD9F682}" destId="{0D4A6B71-9678-E74B-A4F4-3D04D7F96F18}" srcOrd="0" destOrd="0" presId="urn:microsoft.com/office/officeart/2005/8/layout/bProcess3"/>
+    <dgm:cxn modelId="{B5F87435-1F42-47F0-B36B-C5E8FAC53706}" type="presParOf" srcId="{379D3411-2CF2-1443-9DE7-1F3F74BE70B6}" destId="{5054442F-68CC-BA4D-A78B-D10165C93B35}" srcOrd="8" destOrd="0" presId="urn:microsoft.com/office/officeart/2005/8/layout/bProcess3"/>
+    <dgm:cxn modelId="{4F4209D2-3D4B-4D27-AD03-E8D130C97D95}" type="presParOf" srcId="{379D3411-2CF2-1443-9DE7-1F3F74BE70B6}" destId="{70A625A3-B04D-314A-9454-BA7560E71142}" srcOrd="9" destOrd="0" presId="urn:microsoft.com/office/officeart/2005/8/layout/bProcess3"/>
+    <dgm:cxn modelId="{C6BAA051-3B38-4A7F-8EAA-C574ACE8CD56}" type="presParOf" srcId="{70A625A3-B04D-314A-9454-BA7560E71142}" destId="{08B24028-0337-A54F-863C-D83DC536E50D}" srcOrd="0" destOrd="0" presId="urn:microsoft.com/office/officeart/2005/8/layout/bProcess3"/>
+    <dgm:cxn modelId="{4BA1E106-9D1B-47E0-907F-05D165233BC0}" type="presParOf" srcId="{379D3411-2CF2-1443-9DE7-1F3F74BE70B6}" destId="{CA2203B5-A4CA-2C4D-8577-50E3388F2246}" srcOrd="10" destOrd="0" presId="urn:microsoft.com/office/officeart/2005/8/layout/bProcess3"/>
   </dgm:cxnLst>
   <dgm:bg/>
   <dgm:whole>

</xml_diff>

<commit_message>
Started the Queue Algorithm section
</commit_message>
<xml_diff>
--- a/2. Design Document (working space)/Design Document.docx
+++ b/2. Design Document (working space)/Design Document.docx
@@ -2357,7 +2357,6 @@
       <w:r>
         <w:t xml:space="preserve">, which is </w:t>
       </w:r>
-      <w:proofErr w:type="spellStart"/>
       <w:r>
         <w:rPr>
           <w:i/>
@@ -2370,7 +2369,6 @@
         </w:rPr>
         <w:t>Driver</w:t>
       </w:r>
-      <w:proofErr w:type="spellEnd"/>
       <w:r>
         <w:t xml:space="preserve"> (</w:t>
       </w:r>
@@ -2383,19 +2381,11 @@
       <w:r>
         <w:t xml:space="preserve"> of year 2015/16 - </w:t>
       </w:r>
-      <w:proofErr w:type="spellStart"/>
       <w:r>
         <w:rPr>
           <w:b/>
         </w:rPr>
-        <w:t>Politecnico</w:t>
-      </w:r>
-      <w:proofErr w:type="spellEnd"/>
-      <w:r>
-        <w:rPr>
-          <w:b/>
-        </w:rPr>
-        <w:t xml:space="preserve"> di Milano</w:t>
+        <w:t>Politecnico di Milano</w:t>
       </w:r>
       <w:r>
         <w:t xml:space="preserve">). </w:t>
@@ -2516,14 +2506,12 @@
           <w:i/>
         </w:rPr>
       </w:pPr>
-      <w:proofErr w:type="spellStart"/>
       <w:r>
         <w:rPr>
           <w:b/>
         </w:rPr>
         <w:t>mTS</w:t>
       </w:r>
-      <w:proofErr w:type="spellEnd"/>
       <w:r>
         <w:t xml:space="preserve">: </w:t>
       </w:r>
@@ -3417,15 +3405,7 @@
         <w:t>Java Persistence Entities)</w:t>
       </w:r>
       <w:r>
-        <w:t xml:space="preserve">. This will permit the communication between the System of </w:t>
-      </w:r>
-      <w:proofErr w:type="spellStart"/>
-      <w:r>
-        <w:t>mTS</w:t>
-      </w:r>
-      <w:proofErr w:type="spellEnd"/>
-      <w:r>
-        <w:t xml:space="preserve"> and the target users (Costumers and Taxi Drivers).</w:t>
+        <w:t>. This will permit the communication between the System of mTS and the target users (Costumers and Taxi Drivers).</w:t>
       </w:r>
     </w:p>
     <w:p>
@@ -3638,21 +3618,7 @@
         <w:rPr>
           <w:i/>
         </w:rPr>
-        <w:t xml:space="preserve"> </w:t>
-      </w:r>
-      <w:proofErr w:type="gramStart"/>
-      <w:r>
-        <w:rPr>
-          <w:i/>
-        </w:rPr>
-        <w:t>are mapped</w:t>
-      </w:r>
-      <w:proofErr w:type="gramEnd"/>
-      <w:r>
-        <w:rPr>
-          <w:i/>
-        </w:rPr>
-        <w:t xml:space="preserve"> on the same physical machine in our architecture (the </w:t>
+        <w:t xml:space="preserve"> are mapped on the same physical machine in our architecture (the </w:t>
       </w:r>
       <w:r>
         <w:rPr>
@@ -3822,13 +3788,7 @@
         <w:rPr>
           <w:b/>
         </w:rPr>
-        <w:t>Web</w:t>
-      </w:r>
-      <w:r>
-        <w:rPr>
-          <w:b/>
-        </w:rPr>
-        <w:t xml:space="preserve"> Components</w:t>
+        <w:t>Web Components</w:t>
       </w:r>
     </w:p>
     <w:p>
@@ -3846,13 +3806,7 @@
         <w:rPr>
           <w:b/>
         </w:rPr>
-        <w:t xml:space="preserve">Business </w:t>
-      </w:r>
-      <w:r>
-        <w:rPr>
-          <w:b/>
-        </w:rPr>
-        <w:t>Components</w:t>
+        <w:t>Business Components</w:t>
       </w:r>
     </w:p>
     <w:p>
@@ -3870,28 +3824,22 @@
         <w:rPr>
           <w:b/>
         </w:rPr>
-        <w:t>Enterprise Information System (EIS)</w:t>
-      </w:r>
+        <w:t>Enterprise Information System (EIS) Components</w:t>
+      </w:r>
+    </w:p>
+    <w:p>
+      <w:pPr>
+        <w:pStyle w:val="TestoNormale"/>
+      </w:pPr>
+    </w:p>
+    <w:p>
+      <w:pPr>
+        <w:pStyle w:val="TestoNormale"/>
+      </w:pPr>
       <w:r>
         <w:rPr>
           <w:b/>
         </w:rPr>
-        <w:t xml:space="preserve"> Components</w:t>
-      </w:r>
-    </w:p>
-    <w:p>
-      <w:pPr>
-        <w:pStyle w:val="TestoNormale"/>
-      </w:pPr>
-    </w:p>
-    <w:p>
-      <w:pPr>
-        <w:pStyle w:val="TestoNormale"/>
-      </w:pPr>
-      <w:r>
-        <w:rPr>
-          <w:b/>
-        </w:rPr>
         <w:t>Note:</w:t>
       </w:r>
       <w:r>
@@ -3930,8 +3878,6 @@
       <w:r>
         <w:t>.</w:t>
       </w:r>
-      <w:bookmarkStart w:id="10" w:name="_GoBack"/>
-      <w:bookmarkEnd w:id="10"/>
     </w:p>
     <w:p/>
     <w:p/>
@@ -3973,14 +3919,12 @@
       <w:r>
         <w:t xml:space="preserve"> related to </w:t>
       </w:r>
-      <w:proofErr w:type="spellStart"/>
       <w:r>
         <w:rPr>
           <w:i/>
         </w:rPr>
         <w:t>mTS</w:t>
       </w:r>
-      <w:proofErr w:type="spellEnd"/>
       <w:r>
         <w:t xml:space="preserve"> project:</w:t>
       </w:r>
@@ -4044,25 +3988,25 @@
       <w:pPr>
         <w:pStyle w:val="Titolo2"/>
       </w:pPr>
-      <w:bookmarkStart w:id="11" w:name="_Toc436148042"/>
+      <w:bookmarkStart w:id="10" w:name="_Toc436148042"/>
       <w:r>
         <w:lastRenderedPageBreak/>
         <w:t>Deployment View</w:t>
       </w:r>
+      <w:bookmarkEnd w:id="10"/>
+      <w:r>
+        <w:t xml:space="preserve"> </w:t>
+      </w:r>
+    </w:p>
+    <w:p>
+      <w:pPr>
+        <w:pStyle w:val="Titolo2"/>
+      </w:pPr>
+      <w:bookmarkStart w:id="11" w:name="_Toc436148043"/>
+      <w:r>
+        <w:t>Runtime View</w:t>
+      </w:r>
       <w:bookmarkEnd w:id="11"/>
-      <w:r>
-        <w:t xml:space="preserve"> </w:t>
-      </w:r>
-    </w:p>
-    <w:p>
-      <w:pPr>
-        <w:pStyle w:val="Titolo2"/>
-      </w:pPr>
-      <w:bookmarkStart w:id="12" w:name="_Toc436148043"/>
-      <w:r>
-        <w:t>Runtime View</w:t>
-      </w:r>
-      <w:bookmarkEnd w:id="12"/>
     </w:p>
     <w:p>
       <w:pPr>
@@ -4076,28 +4020,28 @@
           <w:color w:val="FF0000"/>
         </w:rPr>
       </w:pPr>
-      <w:bookmarkStart w:id="13" w:name="_Toc435365009"/>
-      <w:bookmarkStart w:id="14" w:name="_Toc435372131"/>
-      <w:bookmarkStart w:id="15" w:name="_Toc436148044"/>
+      <w:bookmarkStart w:id="12" w:name="_Toc435365009"/>
+      <w:bookmarkStart w:id="13" w:name="_Toc435372131"/>
+      <w:bookmarkStart w:id="14" w:name="_Toc436148044"/>
       <w:r>
         <w:rPr>
           <w:color w:val="FF0000"/>
         </w:rPr>
         <w:t>Sequence Diagrams Here</w:t>
       </w:r>
+      <w:bookmarkEnd w:id="12"/>
       <w:bookmarkEnd w:id="13"/>
       <w:bookmarkEnd w:id="14"/>
+    </w:p>
+    <w:p>
+      <w:pPr>
+        <w:pStyle w:val="Titolo2"/>
+      </w:pPr>
+      <w:bookmarkStart w:id="15" w:name="_Toc436148045"/>
+      <w:r>
+        <w:t>Component interfaces</w:t>
+      </w:r>
       <w:bookmarkEnd w:id="15"/>
-    </w:p>
-    <w:p>
-      <w:pPr>
-        <w:pStyle w:val="Titolo2"/>
-      </w:pPr>
-      <w:bookmarkStart w:id="16" w:name="_Toc436148045"/>
-      <w:r>
-        <w:t>Component interfaces</w:t>
-      </w:r>
-      <w:bookmarkEnd w:id="16"/>
     </w:p>
     <w:p>
       <w:pPr>
@@ -4193,12 +4137,12 @@
       <w:pPr>
         <w:pStyle w:val="Titolo2"/>
       </w:pPr>
-      <w:bookmarkStart w:id="17" w:name="_Toc436148046"/>
+      <w:bookmarkStart w:id="16" w:name="_Toc436148046"/>
       <w:r>
         <w:lastRenderedPageBreak/>
         <w:t>Selected architectural styles and patterns</w:t>
       </w:r>
-      <w:bookmarkEnd w:id="17"/>
+      <w:bookmarkEnd w:id="16"/>
     </w:p>
     <w:p>
       <w:pPr>
@@ -4373,19 +4317,11 @@
       <w:r>
         <w:t xml:space="preserve">In the specific case of </w:t>
       </w:r>
-      <w:proofErr w:type="gramStart"/>
-      <w:r>
-        <w:rPr>
-          <w:i/>
-        </w:rPr>
-        <w:t>myTaxiService</w:t>
-      </w:r>
-      <w:proofErr w:type="gramEnd"/>
-      <w:r>
-        <w:rPr>
-          <w:i/>
-        </w:rPr>
-        <w:t xml:space="preserve"> </w:t>
+      <w:r>
+        <w:rPr>
+          <w:i/>
+        </w:rPr>
+        <w:t xml:space="preserve">myTaxiService </w:t>
       </w:r>
       <w:r>
         <w:t xml:space="preserve">these three logical parts will have the following </w:t>
@@ -4443,15 +4379,7 @@
         <w:t xml:space="preserve">odel's state (e.g., editing </w:t>
       </w:r>
       <w:r>
-        <w:t xml:space="preserve">tuple in </w:t>
-      </w:r>
-      <w:proofErr w:type="spellStart"/>
-      <w:r>
-        <w:t>mTS</w:t>
-      </w:r>
-      <w:proofErr w:type="spellEnd"/>
-      <w:r>
-        <w:t xml:space="preserve"> Database with a new reservation</w:t>
+        <w:t>tuple in mTS Database with a new reservation</w:t>
       </w:r>
       <w:r>
         <w:t xml:space="preserve">). It </w:t>
@@ -4509,21 +4437,13 @@
         <w:t>odel</w:t>
       </w:r>
       <w:r>
-        <w:t xml:space="preserve"> stores data that </w:t>
-      </w:r>
-      <w:proofErr w:type="gramStart"/>
-      <w:r>
-        <w:t xml:space="preserve">is retrieved </w:t>
+        <w:t xml:space="preserve"> stores data that is retrieved </w:t>
       </w:r>
       <w:r>
         <w:t>according to commands from the Controller and displayed in the V</w:t>
       </w:r>
       <w:r>
-        <w:t>iew</w:t>
-      </w:r>
-      <w:proofErr w:type="gramEnd"/>
-      <w:r>
-        <w:t>.</w:t>
+        <w:t>iew.</w:t>
       </w:r>
       <w:r>
         <w:t xml:space="preserve"> It contains all the data about reservations, Costumers, Taxi Driver and son on.</w:t>
@@ -4615,15 +4535,7 @@
         <w:t>bjects for states pattern</w:t>
       </w:r>
       <w:r>
-        <w:t xml:space="preserve">. This pattern </w:t>
-      </w:r>
-      <w:proofErr w:type="gramStart"/>
-      <w:r>
-        <w:t>is used</w:t>
-      </w:r>
-      <w:proofErr w:type="gramEnd"/>
-      <w:r>
-        <w:t xml:space="preserve"> in computer programming to encapsulate varying behavior for the same object based on its internal state.</w:t>
+        <w:t>. This pattern is used in computer programming to encapsulate varying behavior for the same object based on its internal state.</w:t>
       </w:r>
       <w:r>
         <w:t xml:space="preserve"> </w:t>
@@ -4718,13 +4630,7 @@
         <w:rPr>
           <w:i/>
         </w:rPr>
-        <w:t>State pattern</w:t>
-      </w:r>
-      <w:r>
-        <w:rPr>
-          <w:i/>
-        </w:rPr>
-        <w:t xml:space="preserve"> general schema</w:t>
+        <w:t>State pattern general schema</w:t>
       </w:r>
     </w:p>
     <w:p/>
@@ -4735,14 +4641,12 @@
       <w:r>
         <w:t xml:space="preserve">In the case of </w:t>
       </w:r>
-      <w:proofErr w:type="gramStart"/>
       <w:r>
         <w:rPr>
           <w:i/>
         </w:rPr>
         <w:t>myTaxiService</w:t>
       </w:r>
-      <w:proofErr w:type="gramEnd"/>
       <w:r>
         <w:rPr>
           <w:i/>
@@ -4841,37 +4745,640 @@
         <w:pStyle w:val="TestoNormale"/>
       </w:pPr>
       <w:r>
-        <w:t xml:space="preserve">This will take trace of the status of any Taxi Driver during the whole day and </w:t>
-      </w:r>
-      <w:proofErr w:type="gramStart"/>
-      <w:r>
-        <w:t>can be used</w:t>
-      </w:r>
-      <w:proofErr w:type="gramEnd"/>
-      <w:r>
-        <w:t xml:space="preserve"> to compute the queue on the base of the available Taxi Drivers.</w:t>
+        <w:t>This will take trace of the status of any Taxi Driver during the whole day and can be used to compute the queue on the base of the available Taxi Drivers.</w:t>
       </w:r>
     </w:p>
     <w:p>
       <w:pPr>
         <w:pStyle w:val="Titolo2"/>
       </w:pPr>
-      <w:bookmarkStart w:id="18" w:name="_Toc436148047"/>
+      <w:bookmarkStart w:id="17" w:name="_Toc436148047"/>
       <w:r>
         <w:lastRenderedPageBreak/>
         <w:t>Other design decisions</w:t>
       </w:r>
+      <w:bookmarkEnd w:id="17"/>
+    </w:p>
+    <w:p>
+      <w:pPr>
+        <w:pStyle w:val="Titolo1"/>
+      </w:pPr>
+      <w:bookmarkStart w:id="18" w:name="_Toc436148048"/>
+      <w:r>
+        <w:t>Algorithm design</w:t>
+      </w:r>
       <w:bookmarkEnd w:id="18"/>
     </w:p>
     <w:p>
       <w:pPr>
-        <w:pStyle w:val="Titolo1"/>
-      </w:pPr>
-      <w:bookmarkStart w:id="19" w:name="_Toc436148048"/>
-      <w:r>
-        <w:t>Algorithm design</w:t>
-      </w:r>
+        <w:pStyle w:val="Titolo2"/>
+      </w:pPr>
+      <w:r>
+        <w:t>Queue Management: M/M/s model</w:t>
+      </w:r>
+    </w:p>
+    <w:p>
+      <w:pPr>
+        <w:pStyle w:val="TestoNormale"/>
+      </w:pPr>
+      <w:r>
+        <w:t xml:space="preserve">In order to explain the management of the queues it is important to recall the basics of the </w:t>
+      </w:r>
+      <w:r>
+        <w:rPr>
+          <w:b/>
+        </w:rPr>
+        <w:t>M/M/s</w:t>
+      </w:r>
+      <w:r>
+        <w:t xml:space="preserve"> model of </w:t>
+      </w:r>
+      <w:r>
+        <w:rPr>
+          <w:b/>
+        </w:rPr>
+        <w:t>Queue Theory</w:t>
+      </w:r>
+      <w:r>
+        <w:t xml:space="preserve">. </w:t>
+      </w:r>
+    </w:p>
+    <w:p>
+      <w:pPr>
+        <w:pStyle w:val="TestoNormale"/>
+      </w:pPr>
+    </w:p>
+    <w:p>
+      <w:pPr>
+        <w:pStyle w:val="TestoNormale"/>
+      </w:pPr>
+      <w:r>
+        <w:t xml:space="preserve">We will not enter in details about the </w:t>
+      </w:r>
+      <w:r>
+        <w:rPr>
+          <w:b/>
+        </w:rPr>
+        <w:t>implementation</w:t>
+      </w:r>
+      <w:r>
+        <w:t xml:space="preserve"> of the model in our system with the source code of the </w:t>
+      </w:r>
+      <w:r>
+        <w:rPr>
+          <w:b/>
+        </w:rPr>
+        <w:t>algorithm</w:t>
+      </w:r>
+      <w:r>
+        <w:t xml:space="preserve">, because it will only be a constraint for the successive phases of developing. </w:t>
+      </w:r>
+    </w:p>
+    <w:p>
+      <w:pPr>
+        <w:pStyle w:val="TestoNormale"/>
+      </w:pPr>
+      <w:r>
+        <w:t xml:space="preserve">In fact, the </w:t>
+      </w:r>
+      <w:r>
+        <w:rPr>
+          <w:b/>
+        </w:rPr>
+        <w:t>Design Document</w:t>
+      </w:r>
+      <w:r>
+        <w:t xml:space="preserve"> must have a </w:t>
+      </w:r>
+      <w:r>
+        <w:rPr>
+          <w:i/>
+        </w:rPr>
+        <w:t>higher level of abstraction</w:t>
+      </w:r>
+      <w:r>
+        <w:t>.</w:t>
+      </w:r>
+    </w:p>
+    <w:p/>
+    <w:p>
+      <w:pPr>
+        <w:pStyle w:val="TestoNormale"/>
+      </w:pPr>
+      <w:r>
+        <w:t>Anyway, it is good to give an idea of the Queue Management, with the right terminology and the basilar math notation.</w:t>
+      </w:r>
+      <w:r>
+        <w:t xml:space="preserve"> Here is a high-level schema of </w:t>
+      </w:r>
+      <w:r>
+        <w:rPr>
+          <w:i/>
+        </w:rPr>
+        <w:t>myTaxiService</w:t>
+      </w:r>
+      <w:r>
+        <w:t xml:space="preserve"> Queue Model:</w:t>
+      </w:r>
+    </w:p>
+    <w:p/>
+    <w:p>
+      <w:pPr>
+        <w:jc w:val="center"/>
+      </w:pPr>
+      <w:r>
+        <w:rPr>
+          <w:noProof/>
+        </w:rPr>
+        <w:drawing>
+          <wp:inline distT="0" distB="0" distL="0" distR="0">
+            <wp:extent cx="6332220" cy="3114675"/>
+            <wp:effectExtent l="0" t="0" r="0" b="9525"/>
+            <wp:docPr id="9" name="Immagine 9"/>
+            <wp:cNvGraphicFramePr>
+              <a:graphicFrameLocks xmlns:a="http://schemas.openxmlformats.org/drawingml/2006/main" noChangeAspect="1"/>
+            </wp:cNvGraphicFramePr>
+            <a:graphic xmlns:a="http://schemas.openxmlformats.org/drawingml/2006/main">
+              <a:graphicData uri="http://schemas.openxmlformats.org/drawingml/2006/picture">
+                <pic:pic xmlns:pic="http://schemas.openxmlformats.org/drawingml/2006/picture">
+                  <pic:nvPicPr>
+                    <pic:cNvPr id="9" name="queue model.png"/>
+                    <pic:cNvPicPr/>
+                  </pic:nvPicPr>
+                  <pic:blipFill>
+                    <a:blip r:embed="rId20">
+                      <a:extLst>
+                        <a:ext uri="{28A0092B-C50C-407E-A947-70E740481C1C}">
+                          <a14:useLocalDpi xmlns:a14="http://schemas.microsoft.com/office/drawing/2010/main" val="0"/>
+                        </a:ext>
+                      </a:extLst>
+                    </a:blip>
+                    <a:stretch>
+                      <a:fillRect/>
+                    </a:stretch>
+                  </pic:blipFill>
+                  <pic:spPr>
+                    <a:xfrm>
+                      <a:off x="0" y="0"/>
+                      <a:ext cx="6332220" cy="3114675"/>
+                    </a:xfrm>
+                    <a:prstGeom prst="rect">
+                      <a:avLst/>
+                    </a:prstGeom>
+                  </pic:spPr>
+                </pic:pic>
+              </a:graphicData>
+            </a:graphic>
+          </wp:inline>
+        </w:drawing>
+      </w:r>
+    </w:p>
+    <w:p/>
+    <w:p>
+      <w:bookmarkStart w:id="19" w:name="_GoBack"/>
       <w:bookmarkEnd w:id="19"/>
+    </w:p>
+    <w:p>
+      <w:pPr>
+        <w:rPr>
+          <w:i/>
+        </w:rPr>
+      </w:pPr>
+      <w:r>
+        <w:rPr>
+          <w:b/>
+        </w:rPr>
+        <w:lastRenderedPageBreak/>
+        <w:t>Model Assumption</w:t>
+      </w:r>
+      <w:r>
+        <w:t xml:space="preserve">: </w:t>
+      </w:r>
+      <w:r>
+        <w:rPr>
+          <w:i/>
+        </w:rPr>
+        <w:t>interarrival times</w:t>
+      </w:r>
+      <w:r>
+        <w:t xml:space="preserve"> and </w:t>
+      </w:r>
+      <w:r>
+        <w:rPr>
+          <w:i/>
+        </w:rPr>
+        <w:t>service times</w:t>
+      </w:r>
+      <w:r>
+        <w:t xml:space="preserve"> are identically distributed according to an </w:t>
+      </w:r>
+      <w:r>
+        <w:rPr>
+          <w:i/>
+        </w:rPr>
+        <w:t>exponential distribution</w:t>
+      </w:r>
+      <w:r>
+        <w:rPr>
+          <w:i/>
+        </w:rPr>
+        <w:t>.</w:t>
+      </w:r>
+    </w:p>
+    <w:p>
+      <w:pPr>
+        <w:pStyle w:val="TestoNormale"/>
+      </w:pPr>
+      <w:r>
+        <w:t>Now let us define the probabilistic variables and constants of this model:</w:t>
+      </w:r>
+    </w:p>
+    <w:p>
+      <w:pPr>
+        <w:pStyle w:val="TestoNormale"/>
+      </w:pPr>
+    </w:p>
+    <w:p>
+      <w:pPr>
+        <w:pStyle w:val="TestoNormale"/>
+        <w:numPr>
+          <w:ilvl w:val="0"/>
+          <w:numId w:val="12"/>
+        </w:numPr>
+      </w:pPr>
+      <w:r>
+        <w:rPr>
+          <w:b/>
+        </w:rPr>
+        <w:t>State of system</w:t>
+      </w:r>
+      <w:r>
+        <w:t xml:space="preserve"> </w:t>
+      </w:r>
+      <w:r>
+        <w:t>=</w:t>
+      </w:r>
+      <w:r>
+        <w:t xml:space="preserve"> </w:t>
+      </w:r>
+      <w:r>
+        <w:rPr>
+          <w:i/>
+        </w:rPr>
+        <w:t>number of customers in queueing system.</w:t>
+      </w:r>
+    </w:p>
+    <w:p>
+      <w:pPr>
+        <w:pStyle w:val="TestoNormale"/>
+        <w:numPr>
+          <w:ilvl w:val="0"/>
+          <w:numId w:val="12"/>
+        </w:numPr>
+        <w:rPr>
+          <w:i/>
+        </w:rPr>
+      </w:pPr>
+      <w:r>
+        <w:rPr>
+          <w:b/>
+        </w:rPr>
+        <w:t>Queue length</w:t>
+      </w:r>
+      <w:r>
+        <w:t xml:space="preserve"> </w:t>
+      </w:r>
+      <w:r>
+        <w:t>=</w:t>
+      </w:r>
+      <w:r>
+        <w:t xml:space="preserve"> </w:t>
+      </w:r>
+      <w:r>
+        <w:rPr>
+          <w:i/>
+        </w:rPr>
+        <w:t>number of customers waiting for service to begin</w:t>
+      </w:r>
+      <w:r>
+        <w:rPr>
+          <w:i/>
+        </w:rPr>
+        <w:t>.</w:t>
+      </w:r>
+    </w:p>
+    <w:p>
+      <w:pPr>
+        <w:pStyle w:val="TestoNormale"/>
+        <w:numPr>
+          <w:ilvl w:val="0"/>
+          <w:numId w:val="12"/>
+        </w:numPr>
+        <w:rPr>
+          <w:i/>
+        </w:rPr>
+      </w:pPr>
+      <w:r>
+        <w:rPr>
+          <w:b/>
+        </w:rPr>
+        <w:t>N(t)</w:t>
+      </w:r>
+      <w:r>
+        <w:t xml:space="preserve"> </w:t>
+      </w:r>
+      <w:r>
+        <w:t>=</w:t>
+      </w:r>
+      <w:r>
+        <w:t xml:space="preserve"> </w:t>
+      </w:r>
+      <w:r>
+        <w:rPr>
+          <w:i/>
+        </w:rPr>
+        <w:t xml:space="preserve">number of customers in queueing system at time t (t </w:t>
+      </w:r>
+      <w:r>
+        <w:rPr>
+          <w:i/>
+        </w:rPr>
+        <w:t xml:space="preserve">≥ </w:t>
+      </w:r>
+      <w:r>
+        <w:rPr>
+          <w:i/>
+        </w:rPr>
+        <w:t>0).</w:t>
+      </w:r>
+    </w:p>
+    <w:p>
+      <w:pPr>
+        <w:pStyle w:val="TestoNormale"/>
+        <w:numPr>
+          <w:ilvl w:val="0"/>
+          <w:numId w:val="12"/>
+        </w:numPr>
+        <w:rPr>
+          <w:i/>
+        </w:rPr>
+      </w:pPr>
+      <w:r>
+        <w:rPr>
+          <w:b/>
+        </w:rPr>
+        <w:t>P</w:t>
+      </w:r>
+      <w:r>
+        <w:rPr>
+          <w:b/>
+          <w:vertAlign w:val="subscript"/>
+        </w:rPr>
+        <w:t>n</w:t>
+      </w:r>
+      <w:r>
+        <w:rPr>
+          <w:b/>
+        </w:rPr>
+        <w:t>(t)</w:t>
+      </w:r>
+      <w:r>
+        <w:t xml:space="preserve"> </w:t>
+      </w:r>
+      <w:r>
+        <w:t>=</w:t>
+      </w:r>
+      <w:r>
+        <w:t xml:space="preserve"> </w:t>
+      </w:r>
+      <w:r>
+        <w:rPr>
+          <w:i/>
+        </w:rPr>
+        <w:t>probability of exactly n customers in queueing system at time t</w:t>
+      </w:r>
+      <w:r>
+        <w:rPr>
+          <w:i/>
+        </w:rPr>
+        <w:t xml:space="preserve">, </w:t>
+      </w:r>
+      <w:r>
+        <w:rPr>
+          <w:i/>
+        </w:rPr>
+        <w:t xml:space="preserve">given number at time </w:t>
+      </w:r>
+      <w:r>
+        <w:rPr>
+          <w:i/>
+        </w:rPr>
+        <w:t>t</w:t>
+      </w:r>
+      <w:r>
+        <w:rPr>
+          <w:i/>
+          <w:vertAlign w:val="subscript"/>
+        </w:rPr>
+        <w:t>0</w:t>
+      </w:r>
+      <w:r>
+        <w:rPr>
+          <w:i/>
+        </w:rPr>
+        <w:t xml:space="preserve"> = </w:t>
+      </w:r>
+      <w:r>
+        <w:rPr>
+          <w:i/>
+        </w:rPr>
+        <w:t>0.</w:t>
+      </w:r>
+    </w:p>
+    <w:p>
+      <w:pPr>
+        <w:pStyle w:val="TestoNormale"/>
+        <w:numPr>
+          <w:ilvl w:val="0"/>
+          <w:numId w:val="12"/>
+        </w:numPr>
+        <w:rPr>
+          <w:i/>
+        </w:rPr>
+      </w:pPr>
+      <w:r>
+        <w:rPr>
+          <w:b/>
+        </w:rPr>
+        <w:t>s</w:t>
+      </w:r>
+      <w:r>
+        <w:t xml:space="preserve"> </w:t>
+      </w:r>
+      <w:r>
+        <w:t>=</w:t>
+      </w:r>
+      <w:r>
+        <w:rPr>
+          <w:i/>
+        </w:rPr>
+        <w:t>number of servers (parallel service channels) in queueing system.</w:t>
+      </w:r>
+    </w:p>
+    <w:p>
+      <w:pPr>
+        <w:pStyle w:val="TestoNormale"/>
+        <w:numPr>
+          <w:ilvl w:val="0"/>
+          <w:numId w:val="12"/>
+        </w:numPr>
+      </w:pPr>
+      <w:r>
+        <w:rPr>
+          <w:b/>
+        </w:rPr>
+        <w:t>λ</w:t>
+      </w:r>
+      <w:r>
+        <w:rPr>
+          <w:b/>
+          <w:vertAlign w:val="subscript"/>
+        </w:rPr>
+        <w:t>n</w:t>
+      </w:r>
+      <w:r>
+        <w:t xml:space="preserve"> = </w:t>
+      </w:r>
+      <w:r>
+        <w:rPr>
+          <w:i/>
+        </w:rPr>
+        <w:t>mean arrival rate (expected numbe</w:t>
+      </w:r>
+      <w:r>
+        <w:rPr>
+          <w:i/>
+        </w:rPr>
+        <w:t xml:space="preserve">r of arrivals per unit time) of </w:t>
+      </w:r>
+      <w:r>
+        <w:rPr>
+          <w:i/>
+        </w:rPr>
+        <w:t>new customers when n customers are in system.</w:t>
+      </w:r>
+    </w:p>
+    <w:p>
+      <w:pPr>
+        <w:pStyle w:val="TestoNormale"/>
+        <w:numPr>
+          <w:ilvl w:val="0"/>
+          <w:numId w:val="11"/>
+        </w:numPr>
+      </w:pPr>
+      <w:r>
+        <w:rPr>
+          <w:b/>
+        </w:rPr>
+        <w:t>µ</w:t>
+      </w:r>
+      <w:r>
+        <w:rPr>
+          <w:b/>
+          <w:vertAlign w:val="subscript"/>
+        </w:rPr>
+        <w:t>n</w:t>
+      </w:r>
+      <w:r>
+        <w:t xml:space="preserve"> </w:t>
+      </w:r>
+      <w:r>
+        <w:t>=</w:t>
+      </w:r>
+      <w:r>
+        <w:t xml:space="preserve"> </w:t>
+      </w:r>
+      <w:r>
+        <w:rPr>
+          <w:i/>
+        </w:rPr>
+        <w:t>mean service rate for overall syste</w:t>
+      </w:r>
+      <w:r>
+        <w:rPr>
+          <w:i/>
+        </w:rPr>
+        <w:t xml:space="preserve">m (expected number of customers </w:t>
+      </w:r>
+      <w:r>
+        <w:rPr>
+          <w:i/>
+        </w:rPr>
+        <w:t xml:space="preserve">completing service per unit time) when n </w:t>
+      </w:r>
+      <w:r>
+        <w:rPr>
+          <w:i/>
+        </w:rPr>
+        <w:t>customers are in s</w:t>
+      </w:r>
+      <w:r>
+        <w:rPr>
+          <w:i/>
+        </w:rPr>
+        <w:t>ystem. Note:</w:t>
+      </w:r>
+      <w:r>
+        <w:rPr>
+          <w:b/>
+          <w:i/>
+        </w:rPr>
+        <w:t xml:space="preserve"> </w:t>
+      </w:r>
+      <w:r>
+        <w:rPr>
+          <w:b/>
+          <w:i/>
+        </w:rPr>
+        <w:t>µ</w:t>
+      </w:r>
+      <w:r>
+        <w:rPr>
+          <w:b/>
+          <w:i/>
+          <w:vertAlign w:val="subscript"/>
+        </w:rPr>
+        <w:t>n</w:t>
+      </w:r>
+      <w:r>
+        <w:rPr>
+          <w:i/>
+        </w:rPr>
+        <w:t xml:space="preserve"> </w:t>
+      </w:r>
+      <w:r>
+        <w:rPr>
+          <w:i/>
+        </w:rPr>
+        <w:t xml:space="preserve">represents combined rate at which all busy </w:t>
+      </w:r>
+      <w:r>
+        <w:rPr>
+          <w:i/>
+        </w:rPr>
+        <w:t xml:space="preserve">servers </w:t>
+      </w:r>
+      <w:r>
+        <w:rPr>
+          <w:i/>
+        </w:rPr>
+        <w:t>(those serving customers) achieve service completions.</w:t>
+      </w:r>
+    </w:p>
+    <w:p>
+      <w:pPr>
+        <w:pStyle w:val="TestoNormale"/>
+      </w:pPr>
     </w:p>
     <w:p>
       <w:pPr>
@@ -5517,7 +6024,6 @@
         </w:rPr>
         <w:t xml:space="preserve">Design </w:t>
       </w:r>
-      <w:proofErr w:type="spellStart"/>
       <w:r>
         <w:rPr>
           <w:i/>
@@ -5525,7 +6031,6 @@
         </w:rPr>
         <w:t>Document</w:t>
       </w:r>
-      <w:proofErr w:type="spellEnd"/>
       <w:r>
         <w:rPr>
           <w:i/>
@@ -5533,7 +6038,6 @@
         </w:rPr>
         <w:t xml:space="preserve"> </w:t>
       </w:r>
-      <w:proofErr w:type="spellStart"/>
       <w:r>
         <w:rPr>
           <w:i/>
@@ -5541,7 +6045,6 @@
         </w:rPr>
         <w:t>Template</w:t>
       </w:r>
-      <w:proofErr w:type="spellEnd"/>
       <w:r>
         <w:rPr>
           <w:lang w:val="it-IT"/>
@@ -5576,8 +6079,8 @@
     </w:p>
     <w:p/>
     <w:sectPr>
-      <w:headerReference w:type="default" r:id="rId20"/>
-      <w:footerReference w:type="default" r:id="rId21"/>
+      <w:headerReference w:type="default" r:id="rId21"/>
+      <w:footerReference w:type="default" r:id="rId22"/>
       <w:pgSz w:w="12240" w:h="15840"/>
       <w:pgMar w:top="1417" w:right="1134" w:bottom="1134" w:left="1134" w:header="708" w:footer="708" w:gutter="0"/>
       <w:cols w:space="708"/>
@@ -5629,18 +6132,8 @@
         <w:sz w:val="20"/>
         <w:lang w:val="it-IT"/>
       </w:rPr>
-      <w:t xml:space="preserve">Software </w:t>
+      <w:t>Software Engin</w:t>
     </w:r>
-    <w:proofErr w:type="spellStart"/>
-    <w:r>
-      <w:rPr>
-        <w:i/>
-        <w:sz w:val="20"/>
-        <w:lang w:val="it-IT"/>
-      </w:rPr>
-      <w:t>Engin</w:t>
-    </w:r>
-    <w:proofErr w:type="spellEnd"/>
     <w:r>
       <w:rPr>
         <w:i/>
@@ -5648,23 +6141,13 @@
       </w:rPr>
       <w:t>e</w:t>
     </w:r>
-    <w:proofErr w:type="spellStart"/>
     <w:r>
       <w:rPr>
         <w:i/>
         <w:sz w:val="20"/>
         <w:lang w:val="it-IT"/>
       </w:rPr>
-      <w:t>ering</w:t>
-    </w:r>
-    <w:proofErr w:type="spellEnd"/>
-    <w:r>
-      <w:rPr>
-        <w:i/>
-        <w:sz w:val="20"/>
-        <w:lang w:val="it-IT"/>
-      </w:rPr>
-      <w:t xml:space="preserve"> 2 Project 15/16</w:t>
+      <w:t>ering 2 Project 15/16</w:t>
     </w:r>
   </w:p>
 </w:ftr>
@@ -6021,7 +6504,7 @@
                                 <w:szCs w:val="24"/>
                                 <w:lang w:val="it-IT"/>
                               </w:rPr>
-                              <w:t>9</w:t>
+                              <w:t>13</w:t>
                             </w:r>
                             <w:r>
                               <w:rPr>
@@ -6125,7 +6608,7 @@
                           <w:szCs w:val="24"/>
                           <w:lang w:val="it-IT"/>
                         </w:rPr>
-                        <w:t>9</w:t>
+                        <w:t>13</w:t>
                       </w:r>
                       <w:r>
                         <w:rPr>
@@ -6717,9 +7200,9 @@
     </w:lvl>
   </w:abstractNum>
   <w:abstractNum w:abstractNumId="5" w15:restartNumberingAfterBreak="0">
-    <w:nsid w:val="51451D80"/>
+    <w:nsid w:val="33063C66"/>
     <w:multiLevelType w:val="hybridMultilevel"/>
-    <w:tmpl w:val="70087F18"/>
+    <w:tmpl w:val="9900FE54"/>
     <w:lvl w:ilvl="0" w:tplc="04090001">
       <w:start w:val="1"/>
       <w:numFmt w:val="bullet"/>
@@ -6830,6 +7313,232 @@
     </w:lvl>
   </w:abstractNum>
   <w:abstractNum w:abstractNumId="6" w15:restartNumberingAfterBreak="0">
+    <w:nsid w:val="4F54059A"/>
+    <w:multiLevelType w:val="hybridMultilevel"/>
+    <w:tmpl w:val="74021284"/>
+    <w:lvl w:ilvl="0" w:tplc="04090001">
+      <w:start w:val="1"/>
+      <w:numFmt w:val="bullet"/>
+      <w:lvlText w:val=""/>
+      <w:lvlJc w:val="left"/>
+      <w:pPr>
+        <w:ind w:left="720" w:hanging="360"/>
+      </w:pPr>
+      <w:rPr>
+        <w:rFonts w:ascii="Symbol" w:hAnsi="Symbol" w:hint="default"/>
+      </w:rPr>
+    </w:lvl>
+    <w:lvl w:ilvl="1" w:tplc="04090003" w:tentative="1">
+      <w:start w:val="1"/>
+      <w:numFmt w:val="bullet"/>
+      <w:lvlText w:val="o"/>
+      <w:lvlJc w:val="left"/>
+      <w:pPr>
+        <w:ind w:left="1440" w:hanging="360"/>
+      </w:pPr>
+      <w:rPr>
+        <w:rFonts w:ascii="Courier New" w:hAnsi="Courier New" w:cs="Courier New" w:hint="default"/>
+      </w:rPr>
+    </w:lvl>
+    <w:lvl w:ilvl="2" w:tplc="04090005" w:tentative="1">
+      <w:start w:val="1"/>
+      <w:numFmt w:val="bullet"/>
+      <w:lvlText w:val=""/>
+      <w:lvlJc w:val="left"/>
+      <w:pPr>
+        <w:ind w:left="2160" w:hanging="360"/>
+      </w:pPr>
+      <w:rPr>
+        <w:rFonts w:ascii="Wingdings" w:hAnsi="Wingdings" w:hint="default"/>
+      </w:rPr>
+    </w:lvl>
+    <w:lvl w:ilvl="3" w:tplc="04090001" w:tentative="1">
+      <w:start w:val="1"/>
+      <w:numFmt w:val="bullet"/>
+      <w:lvlText w:val=""/>
+      <w:lvlJc w:val="left"/>
+      <w:pPr>
+        <w:ind w:left="2880" w:hanging="360"/>
+      </w:pPr>
+      <w:rPr>
+        <w:rFonts w:ascii="Symbol" w:hAnsi="Symbol" w:hint="default"/>
+      </w:rPr>
+    </w:lvl>
+    <w:lvl w:ilvl="4" w:tplc="04090003" w:tentative="1">
+      <w:start w:val="1"/>
+      <w:numFmt w:val="bullet"/>
+      <w:lvlText w:val="o"/>
+      <w:lvlJc w:val="left"/>
+      <w:pPr>
+        <w:ind w:left="3600" w:hanging="360"/>
+      </w:pPr>
+      <w:rPr>
+        <w:rFonts w:ascii="Courier New" w:hAnsi="Courier New" w:cs="Courier New" w:hint="default"/>
+      </w:rPr>
+    </w:lvl>
+    <w:lvl w:ilvl="5" w:tplc="04090005" w:tentative="1">
+      <w:start w:val="1"/>
+      <w:numFmt w:val="bullet"/>
+      <w:lvlText w:val=""/>
+      <w:lvlJc w:val="left"/>
+      <w:pPr>
+        <w:ind w:left="4320" w:hanging="360"/>
+      </w:pPr>
+      <w:rPr>
+        <w:rFonts w:ascii="Wingdings" w:hAnsi="Wingdings" w:hint="default"/>
+      </w:rPr>
+    </w:lvl>
+    <w:lvl w:ilvl="6" w:tplc="04090001" w:tentative="1">
+      <w:start w:val="1"/>
+      <w:numFmt w:val="bullet"/>
+      <w:lvlText w:val=""/>
+      <w:lvlJc w:val="left"/>
+      <w:pPr>
+        <w:ind w:left="5040" w:hanging="360"/>
+      </w:pPr>
+      <w:rPr>
+        <w:rFonts w:ascii="Symbol" w:hAnsi="Symbol" w:hint="default"/>
+      </w:rPr>
+    </w:lvl>
+    <w:lvl w:ilvl="7" w:tplc="04090003" w:tentative="1">
+      <w:start w:val="1"/>
+      <w:numFmt w:val="bullet"/>
+      <w:lvlText w:val="o"/>
+      <w:lvlJc w:val="left"/>
+      <w:pPr>
+        <w:ind w:left="5760" w:hanging="360"/>
+      </w:pPr>
+      <w:rPr>
+        <w:rFonts w:ascii="Courier New" w:hAnsi="Courier New" w:cs="Courier New" w:hint="default"/>
+      </w:rPr>
+    </w:lvl>
+    <w:lvl w:ilvl="8" w:tplc="04090005" w:tentative="1">
+      <w:start w:val="1"/>
+      <w:numFmt w:val="bullet"/>
+      <w:lvlText w:val=""/>
+      <w:lvlJc w:val="left"/>
+      <w:pPr>
+        <w:ind w:left="6480" w:hanging="360"/>
+      </w:pPr>
+      <w:rPr>
+        <w:rFonts w:ascii="Wingdings" w:hAnsi="Wingdings" w:hint="default"/>
+      </w:rPr>
+    </w:lvl>
+  </w:abstractNum>
+  <w:abstractNum w:abstractNumId="7" w15:restartNumberingAfterBreak="0">
+    <w:nsid w:val="51451D80"/>
+    <w:multiLevelType w:val="hybridMultilevel"/>
+    <w:tmpl w:val="70087F18"/>
+    <w:lvl w:ilvl="0" w:tplc="04090001">
+      <w:start w:val="1"/>
+      <w:numFmt w:val="bullet"/>
+      <w:lvlText w:val=""/>
+      <w:lvlJc w:val="left"/>
+      <w:pPr>
+        <w:ind w:left="720" w:hanging="360"/>
+      </w:pPr>
+      <w:rPr>
+        <w:rFonts w:ascii="Symbol" w:hAnsi="Symbol" w:hint="default"/>
+      </w:rPr>
+    </w:lvl>
+    <w:lvl w:ilvl="1" w:tplc="04090003" w:tentative="1">
+      <w:start w:val="1"/>
+      <w:numFmt w:val="bullet"/>
+      <w:lvlText w:val="o"/>
+      <w:lvlJc w:val="left"/>
+      <w:pPr>
+        <w:ind w:left="1440" w:hanging="360"/>
+      </w:pPr>
+      <w:rPr>
+        <w:rFonts w:ascii="Courier New" w:hAnsi="Courier New" w:cs="Courier New" w:hint="default"/>
+      </w:rPr>
+    </w:lvl>
+    <w:lvl w:ilvl="2" w:tplc="04090005" w:tentative="1">
+      <w:start w:val="1"/>
+      <w:numFmt w:val="bullet"/>
+      <w:lvlText w:val=""/>
+      <w:lvlJc w:val="left"/>
+      <w:pPr>
+        <w:ind w:left="2160" w:hanging="360"/>
+      </w:pPr>
+      <w:rPr>
+        <w:rFonts w:ascii="Wingdings" w:hAnsi="Wingdings" w:hint="default"/>
+      </w:rPr>
+    </w:lvl>
+    <w:lvl w:ilvl="3" w:tplc="04090001" w:tentative="1">
+      <w:start w:val="1"/>
+      <w:numFmt w:val="bullet"/>
+      <w:lvlText w:val=""/>
+      <w:lvlJc w:val="left"/>
+      <w:pPr>
+        <w:ind w:left="2880" w:hanging="360"/>
+      </w:pPr>
+      <w:rPr>
+        <w:rFonts w:ascii="Symbol" w:hAnsi="Symbol" w:hint="default"/>
+      </w:rPr>
+    </w:lvl>
+    <w:lvl w:ilvl="4" w:tplc="04090003" w:tentative="1">
+      <w:start w:val="1"/>
+      <w:numFmt w:val="bullet"/>
+      <w:lvlText w:val="o"/>
+      <w:lvlJc w:val="left"/>
+      <w:pPr>
+        <w:ind w:left="3600" w:hanging="360"/>
+      </w:pPr>
+      <w:rPr>
+        <w:rFonts w:ascii="Courier New" w:hAnsi="Courier New" w:cs="Courier New" w:hint="default"/>
+      </w:rPr>
+    </w:lvl>
+    <w:lvl w:ilvl="5" w:tplc="04090005" w:tentative="1">
+      <w:start w:val="1"/>
+      <w:numFmt w:val="bullet"/>
+      <w:lvlText w:val=""/>
+      <w:lvlJc w:val="left"/>
+      <w:pPr>
+        <w:ind w:left="4320" w:hanging="360"/>
+      </w:pPr>
+      <w:rPr>
+        <w:rFonts w:ascii="Wingdings" w:hAnsi="Wingdings" w:hint="default"/>
+      </w:rPr>
+    </w:lvl>
+    <w:lvl w:ilvl="6" w:tplc="04090001" w:tentative="1">
+      <w:start w:val="1"/>
+      <w:numFmt w:val="bullet"/>
+      <w:lvlText w:val=""/>
+      <w:lvlJc w:val="left"/>
+      <w:pPr>
+        <w:ind w:left="5040" w:hanging="360"/>
+      </w:pPr>
+      <w:rPr>
+        <w:rFonts w:ascii="Symbol" w:hAnsi="Symbol" w:hint="default"/>
+      </w:rPr>
+    </w:lvl>
+    <w:lvl w:ilvl="7" w:tplc="04090003" w:tentative="1">
+      <w:start w:val="1"/>
+      <w:numFmt w:val="bullet"/>
+      <w:lvlText w:val="o"/>
+      <w:lvlJc w:val="left"/>
+      <w:pPr>
+        <w:ind w:left="5760" w:hanging="360"/>
+      </w:pPr>
+      <w:rPr>
+        <w:rFonts w:ascii="Courier New" w:hAnsi="Courier New" w:cs="Courier New" w:hint="default"/>
+      </w:rPr>
+    </w:lvl>
+    <w:lvl w:ilvl="8" w:tplc="04090005" w:tentative="1">
+      <w:start w:val="1"/>
+      <w:numFmt w:val="bullet"/>
+      <w:lvlText w:val=""/>
+      <w:lvlJc w:val="left"/>
+      <w:pPr>
+        <w:ind w:left="6480" w:hanging="360"/>
+      </w:pPr>
+      <w:rPr>
+        <w:rFonts w:ascii="Wingdings" w:hAnsi="Wingdings" w:hint="default"/>
+      </w:rPr>
+    </w:lvl>
+  </w:abstractNum>
+  <w:abstractNum w:abstractNumId="8" w15:restartNumberingAfterBreak="0">
     <w:nsid w:val="62A765B8"/>
     <w:multiLevelType w:val="multilevel"/>
     <w:tmpl w:val="857ED286"/>
@@ -6921,7 +7630,7 @@
       </w:pPr>
     </w:lvl>
   </w:abstractNum>
-  <w:abstractNum w:abstractNumId="7" w15:restartNumberingAfterBreak="0">
+  <w:abstractNum w:abstractNumId="9" w15:restartNumberingAfterBreak="0">
     <w:nsid w:val="66040253"/>
     <w:multiLevelType w:val="hybridMultilevel"/>
     <w:tmpl w:val="B6708AF0"/>
@@ -7034,7 +7743,7 @@
       </w:rPr>
     </w:lvl>
   </w:abstractNum>
-  <w:abstractNum w:abstractNumId="8" w15:restartNumberingAfterBreak="0">
+  <w:abstractNum w:abstractNumId="10" w15:restartNumberingAfterBreak="0">
     <w:nsid w:val="6B2067C4"/>
     <w:multiLevelType w:val="hybridMultilevel"/>
     <w:tmpl w:val="334C5046"/>
@@ -7147,7 +7856,7 @@
       </w:rPr>
     </w:lvl>
   </w:abstractNum>
-  <w:abstractNum w:abstractNumId="9" w15:restartNumberingAfterBreak="0">
+  <w:abstractNum w:abstractNumId="11" w15:restartNumberingAfterBreak="0">
     <w:nsid w:val="789703EC"/>
     <w:multiLevelType w:val="hybridMultilevel"/>
     <w:tmpl w:val="4D1826AE"/>
@@ -7261,7 +7970,7 @@
     </w:lvl>
   </w:abstractNum>
   <w:num w:numId="1">
-    <w:abstractNumId w:val="6"/>
+    <w:abstractNumId w:val="8"/>
     <w:lvlOverride w:ilvl="0">
       <w:startOverride w:val="1"/>
     </w:lvlOverride>
@@ -7291,10 +8000,10 @@
     </w:lvlOverride>
   </w:num>
   <w:num w:numId="2">
-    <w:abstractNumId w:val="5"/>
+    <w:abstractNumId w:val="7"/>
   </w:num>
   <w:num w:numId="3">
-    <w:abstractNumId w:val="8"/>
+    <w:abstractNumId w:val="10"/>
   </w:num>
   <w:num w:numId="4">
     <w:abstractNumId w:val="0"/>
@@ -7309,13 +8018,19 @@
     <w:abstractNumId w:val="4"/>
   </w:num>
   <w:num w:numId="8">
-    <w:abstractNumId w:val="9"/>
+    <w:abstractNumId w:val="11"/>
   </w:num>
   <w:num w:numId="9">
     <w:abstractNumId w:val="1"/>
   </w:num>
   <w:num w:numId="10">
-    <w:abstractNumId w:val="7"/>
+    <w:abstractNumId w:val="9"/>
+  </w:num>
+  <w:num w:numId="11">
+    <w:abstractNumId w:val="5"/>
+  </w:num>
+  <w:num w:numId="12">
+    <w:abstractNumId w:val="6"/>
   </w:num>
 </w:numbering>
 </file>
@@ -9305,45 +10020,45 @@
     </dgm:pt>
   </dgm:ptLst>
   <dgm:cxnLst>
-    <dgm:cxn modelId="{243F08B5-8426-48B8-AF8E-5A8C7EFAABA7}" type="presOf" srcId="{56563E73-53C5-C242-B5DD-534CCEB5A55B}" destId="{1AB89A78-53AA-8046-940B-4774F5E8A3F4}" srcOrd="0" destOrd="0" presId="urn:microsoft.com/office/officeart/2005/8/layout/bProcess3"/>
-    <dgm:cxn modelId="{B27E1F4F-D88E-4A51-B922-41FE8E488970}" type="presOf" srcId="{981B4EF9-7A3A-BE49-B6B6-0021D3615771}" destId="{CA2203B5-A4CA-2C4D-8577-50E3388F2246}" srcOrd="0" destOrd="0" presId="urn:microsoft.com/office/officeart/2005/8/layout/bProcess3"/>
     <dgm:cxn modelId="{D23D9D9F-E230-B14F-8CC4-60EF1E62361C}" srcId="{7DBAA654-83A9-2749-9A11-3A2F0853292E}" destId="{9D0A3E8F-79EA-4741-B4AF-359BBF2AD54A}" srcOrd="1" destOrd="0" parTransId="{A68219EE-DDA5-6D44-931C-E2DD8411613C}" sibTransId="{56563E73-53C5-C242-B5DD-534CCEB5A55B}"/>
-    <dgm:cxn modelId="{BA4A1E5D-06C8-472B-BFE5-422F207CA67C}" type="presOf" srcId="{03689D08-8F94-B240-B093-204B4D1B1996}" destId="{11041959-BAD3-494D-A0CA-60D08024935F}" srcOrd="0" destOrd="0" presId="urn:microsoft.com/office/officeart/2005/8/layout/bProcess3"/>
-    <dgm:cxn modelId="{3414CC93-8259-43B6-B379-CE4F8811AC09}" type="presOf" srcId="{7DBAA654-83A9-2749-9A11-3A2F0853292E}" destId="{379D3411-2CF2-1443-9DE7-1F3F74BE70B6}" srcOrd="0" destOrd="0" presId="urn:microsoft.com/office/officeart/2005/8/layout/bProcess3"/>
+    <dgm:cxn modelId="{10E1AD30-9246-4631-868F-CA09A8A9BBD5}" type="presOf" srcId="{3D31D781-DE26-FC46-87C5-81D28438E988}" destId="{5054442F-68CC-BA4D-A78B-D10165C93B35}" srcOrd="0" destOrd="0" presId="urn:microsoft.com/office/officeart/2005/8/layout/bProcess3"/>
+    <dgm:cxn modelId="{B3985306-0398-4880-A4FD-8046CE1B81D3}" type="presOf" srcId="{51AF1449-732A-7245-8907-3B0B474E6716}" destId="{08B24028-0337-A54F-863C-D83DC536E50D}" srcOrd="1" destOrd="0" presId="urn:microsoft.com/office/officeart/2005/8/layout/bProcess3"/>
+    <dgm:cxn modelId="{4984538E-74C7-4491-B6F3-AC3CA26F4134}" type="presOf" srcId="{C900A651-3FCA-634D-8E96-FB8C693E1E8F}" destId="{71E5BCB2-3AB6-4C42-9B09-A87936C7F001}" srcOrd="0" destOrd="0" presId="urn:microsoft.com/office/officeart/2005/8/layout/bProcess3"/>
+    <dgm:cxn modelId="{DB933823-A57B-44E8-B358-C7757D62090D}" type="presOf" srcId="{03689D08-8F94-B240-B093-204B4D1B1996}" destId="{F515C25C-FBC4-0A42-9BD8-739DB491DE01}" srcOrd="1" destOrd="0" presId="urn:microsoft.com/office/officeart/2005/8/layout/bProcess3"/>
+    <dgm:cxn modelId="{B71320D4-95FC-4493-91AC-D3867AE27EF1}" type="presOf" srcId="{E1700588-AA9B-9044-98E5-A52BC9E980D8}" destId="{0D4A6B71-9678-E74B-A4F4-3D04D7F96F18}" srcOrd="1" destOrd="0" presId="urn:microsoft.com/office/officeart/2005/8/layout/bProcess3"/>
     <dgm:cxn modelId="{CBA7B2CB-398D-0944-9097-F88E098803F8}" srcId="{7DBAA654-83A9-2749-9A11-3A2F0853292E}" destId="{981B4EF9-7A3A-BE49-B6B6-0021D3615771}" srcOrd="5" destOrd="0" parTransId="{036AB1F6-FA37-614F-A857-CA2CBEA75FF8}" sibTransId="{07202FE3-BBDD-A74E-9ED7-5FC69364AF9D}"/>
+    <dgm:cxn modelId="{B95D4FF3-C9BF-4784-A33C-B61625872C63}" type="presOf" srcId="{56563E73-53C5-C242-B5DD-534CCEB5A55B}" destId="{1AB89A78-53AA-8046-940B-4774F5E8A3F4}" srcOrd="0" destOrd="0" presId="urn:microsoft.com/office/officeart/2005/8/layout/bProcess3"/>
     <dgm:cxn modelId="{A4DF705F-378F-3D46-8BF6-315C5DACB12C}" srcId="{7DBAA654-83A9-2749-9A11-3A2F0853292E}" destId="{3D31D781-DE26-FC46-87C5-81D28438E988}" srcOrd="4" destOrd="0" parTransId="{7FDE228D-3493-0041-A7C9-8BDABED610D5}" sibTransId="{51AF1449-732A-7245-8907-3B0B474E6716}"/>
     <dgm:cxn modelId="{9F7DBBD3-2135-334D-BDE9-A8ED29101BA4}" srcId="{7DBAA654-83A9-2749-9A11-3A2F0853292E}" destId="{3ABC577C-D926-6C40-8609-A47272EDC0E8}" srcOrd="3" destOrd="0" parTransId="{73D020D2-C3E5-6D4B-A74D-95AC52916961}" sibTransId="{E1700588-AA9B-9044-98E5-A52BC9E980D8}"/>
+    <dgm:cxn modelId="{8980F5B6-55B2-4F94-A5AE-A6B8F41B5257}" type="presOf" srcId="{7DBAA654-83A9-2749-9A11-3A2F0853292E}" destId="{379D3411-2CF2-1443-9DE7-1F3F74BE70B6}" srcOrd="0" destOrd="0" presId="urn:microsoft.com/office/officeart/2005/8/layout/bProcess3"/>
+    <dgm:cxn modelId="{2C35372F-21E5-4915-A72B-823A64619B3B}" type="presOf" srcId="{56563E73-53C5-C242-B5DD-534CCEB5A55B}" destId="{8845A127-0D85-A14A-94CB-F773727D4C9B}" srcOrd="1" destOrd="0" presId="urn:microsoft.com/office/officeart/2005/8/layout/bProcess3"/>
     <dgm:cxn modelId="{C9F771AC-35CF-1540-8F9B-A548A676FBEC}" srcId="{7DBAA654-83A9-2749-9A11-3A2F0853292E}" destId="{C900A651-3FCA-634D-8E96-FB8C693E1E8F}" srcOrd="0" destOrd="0" parTransId="{DC773397-72AF-3043-A26B-0B8B32D632B1}" sibTransId="{6FF581C4-5EE0-6547-8B0A-4DD4E49DF7D5}"/>
+    <dgm:cxn modelId="{15AEE676-F51B-4020-8D53-4B3C7AF9D887}" type="presOf" srcId="{E1700588-AA9B-9044-98E5-A52BC9E980D8}" destId="{BE891453-7A81-9745-80FE-393D0BD9F682}" srcOrd="0" destOrd="0" presId="urn:microsoft.com/office/officeart/2005/8/layout/bProcess3"/>
     <dgm:cxn modelId="{B40CF301-B877-0146-8F01-A4B49C9B78E2}" srcId="{7DBAA654-83A9-2749-9A11-3A2F0853292E}" destId="{761D77BA-5704-3540-A64C-39623ABDE933}" srcOrd="2" destOrd="0" parTransId="{0CEF3B97-E2A9-E04D-A0DB-EC66FC595157}" sibTransId="{03689D08-8F94-B240-B093-204B4D1B1996}"/>
-    <dgm:cxn modelId="{82F8D38F-0414-418C-BF21-D8A256BD4C16}" type="presOf" srcId="{E1700588-AA9B-9044-98E5-A52BC9E980D8}" destId="{0D4A6B71-9678-E74B-A4F4-3D04D7F96F18}" srcOrd="1" destOrd="0" presId="urn:microsoft.com/office/officeart/2005/8/layout/bProcess3"/>
-    <dgm:cxn modelId="{53E6ABE9-CF62-4994-967B-A279DAE271B9}" type="presOf" srcId="{9D0A3E8F-79EA-4741-B4AF-359BBF2AD54A}" destId="{CB005E4D-98D2-5E43-A79A-01D73FA5246C}" srcOrd="0" destOrd="0" presId="urn:microsoft.com/office/officeart/2005/8/layout/bProcess3"/>
-    <dgm:cxn modelId="{962B8644-225B-45EB-8596-B3DB5DCEDB7D}" type="presOf" srcId="{6FF581C4-5EE0-6547-8B0A-4DD4E49DF7D5}" destId="{EE2C3E7E-7411-F14A-B102-730D81D864D3}" srcOrd="1" destOrd="0" presId="urn:microsoft.com/office/officeart/2005/8/layout/bProcess3"/>
-    <dgm:cxn modelId="{31DD708C-8C0C-409E-9976-0709C05C8F37}" type="presOf" srcId="{56563E73-53C5-C242-B5DD-534CCEB5A55B}" destId="{8845A127-0D85-A14A-94CB-F773727D4C9B}" srcOrd="1" destOrd="0" presId="urn:microsoft.com/office/officeart/2005/8/layout/bProcess3"/>
-    <dgm:cxn modelId="{6677D8EA-1689-4F5D-8592-8E4DFA0C3B4B}" type="presOf" srcId="{3D31D781-DE26-FC46-87C5-81D28438E988}" destId="{5054442F-68CC-BA4D-A78B-D10165C93B35}" srcOrd="0" destOrd="0" presId="urn:microsoft.com/office/officeart/2005/8/layout/bProcess3"/>
-    <dgm:cxn modelId="{E2F1FFD7-974C-4222-A37A-346479B0BF39}" type="presOf" srcId="{6FF581C4-5EE0-6547-8B0A-4DD4E49DF7D5}" destId="{70788382-AA77-7C4C-A399-82382C8CD1E3}" srcOrd="0" destOrd="0" presId="urn:microsoft.com/office/officeart/2005/8/layout/bProcess3"/>
-    <dgm:cxn modelId="{FA9B3205-A7C5-4BF5-BD31-EB0EE28FD29B}" type="presOf" srcId="{E1700588-AA9B-9044-98E5-A52BC9E980D8}" destId="{BE891453-7A81-9745-80FE-393D0BD9F682}" srcOrd="0" destOrd="0" presId="urn:microsoft.com/office/officeart/2005/8/layout/bProcess3"/>
-    <dgm:cxn modelId="{EAB58774-467E-4521-84F9-EDFADF790122}" type="presOf" srcId="{C900A651-3FCA-634D-8E96-FB8C693E1E8F}" destId="{71E5BCB2-3AB6-4C42-9B09-A87936C7F001}" srcOrd="0" destOrd="0" presId="urn:microsoft.com/office/officeart/2005/8/layout/bProcess3"/>
-    <dgm:cxn modelId="{2B416ED1-E02D-43FC-93C1-1F4B22AE0B47}" type="presOf" srcId="{3ABC577C-D926-6C40-8609-A47272EDC0E8}" destId="{35CF6ACD-16BB-D44B-9967-A88BE4C856FA}" srcOrd="0" destOrd="0" presId="urn:microsoft.com/office/officeart/2005/8/layout/bProcess3"/>
-    <dgm:cxn modelId="{8242D3F7-8D74-49ED-9FBE-A79467D5E321}" type="presOf" srcId="{51AF1449-732A-7245-8907-3B0B474E6716}" destId="{08B24028-0337-A54F-863C-D83DC536E50D}" srcOrd="1" destOrd="0" presId="urn:microsoft.com/office/officeart/2005/8/layout/bProcess3"/>
-    <dgm:cxn modelId="{BF413F64-3C8A-4560-9931-0927CE8DA1F9}" type="presOf" srcId="{761D77BA-5704-3540-A64C-39623ABDE933}" destId="{2B850CA7-3DA8-704B-9542-29A27C4E6E8A}" srcOrd="0" destOrd="0" presId="urn:microsoft.com/office/officeart/2005/8/layout/bProcess3"/>
-    <dgm:cxn modelId="{7DAFFE4A-2140-48F8-AC8A-D2D60E8F0A10}" type="presOf" srcId="{03689D08-8F94-B240-B093-204B4D1B1996}" destId="{F515C25C-FBC4-0A42-9BD8-739DB491DE01}" srcOrd="1" destOrd="0" presId="urn:microsoft.com/office/officeart/2005/8/layout/bProcess3"/>
-    <dgm:cxn modelId="{9D1E9B1A-839F-4468-A0FE-A96B776A3C59}" type="presOf" srcId="{51AF1449-732A-7245-8907-3B0B474E6716}" destId="{70A625A3-B04D-314A-9454-BA7560E71142}" srcOrd="0" destOrd="0" presId="urn:microsoft.com/office/officeart/2005/8/layout/bProcess3"/>
-    <dgm:cxn modelId="{04526118-1AEA-46A8-9DCF-FEDBFB9144F8}" type="presParOf" srcId="{379D3411-2CF2-1443-9DE7-1F3F74BE70B6}" destId="{71E5BCB2-3AB6-4C42-9B09-A87936C7F001}" srcOrd="0" destOrd="0" presId="urn:microsoft.com/office/officeart/2005/8/layout/bProcess3"/>
-    <dgm:cxn modelId="{CFA1227C-3C72-4126-9193-34406EE486BC}" type="presParOf" srcId="{379D3411-2CF2-1443-9DE7-1F3F74BE70B6}" destId="{70788382-AA77-7C4C-A399-82382C8CD1E3}" srcOrd="1" destOrd="0" presId="urn:microsoft.com/office/officeart/2005/8/layout/bProcess3"/>
-    <dgm:cxn modelId="{A17561A0-5129-4424-88EA-54194DAC2B89}" type="presParOf" srcId="{70788382-AA77-7C4C-A399-82382C8CD1E3}" destId="{EE2C3E7E-7411-F14A-B102-730D81D864D3}" srcOrd="0" destOrd="0" presId="urn:microsoft.com/office/officeart/2005/8/layout/bProcess3"/>
-    <dgm:cxn modelId="{C5A4577C-3A23-4670-BA67-E704763A09CE}" type="presParOf" srcId="{379D3411-2CF2-1443-9DE7-1F3F74BE70B6}" destId="{CB005E4D-98D2-5E43-A79A-01D73FA5246C}" srcOrd="2" destOrd="0" presId="urn:microsoft.com/office/officeart/2005/8/layout/bProcess3"/>
-    <dgm:cxn modelId="{07D5C3F0-55CC-4F52-B432-92BD1A966F99}" type="presParOf" srcId="{379D3411-2CF2-1443-9DE7-1F3F74BE70B6}" destId="{1AB89A78-53AA-8046-940B-4774F5E8A3F4}" srcOrd="3" destOrd="0" presId="urn:microsoft.com/office/officeart/2005/8/layout/bProcess3"/>
-    <dgm:cxn modelId="{F4D1A8F0-9782-4E1C-9BBA-36CF77680E60}" type="presParOf" srcId="{1AB89A78-53AA-8046-940B-4774F5E8A3F4}" destId="{8845A127-0D85-A14A-94CB-F773727D4C9B}" srcOrd="0" destOrd="0" presId="urn:microsoft.com/office/officeart/2005/8/layout/bProcess3"/>
-    <dgm:cxn modelId="{A3C43AF2-145E-449C-A907-6509EDCA68B6}" type="presParOf" srcId="{379D3411-2CF2-1443-9DE7-1F3F74BE70B6}" destId="{2B850CA7-3DA8-704B-9542-29A27C4E6E8A}" srcOrd="4" destOrd="0" presId="urn:microsoft.com/office/officeart/2005/8/layout/bProcess3"/>
-    <dgm:cxn modelId="{D5714844-1B71-412E-800B-F85F5AB37A18}" type="presParOf" srcId="{379D3411-2CF2-1443-9DE7-1F3F74BE70B6}" destId="{11041959-BAD3-494D-A0CA-60D08024935F}" srcOrd="5" destOrd="0" presId="urn:microsoft.com/office/officeart/2005/8/layout/bProcess3"/>
-    <dgm:cxn modelId="{349F0BAA-D4A9-4443-A9AD-A73491ACC7D7}" type="presParOf" srcId="{11041959-BAD3-494D-A0CA-60D08024935F}" destId="{F515C25C-FBC4-0A42-9BD8-739DB491DE01}" srcOrd="0" destOrd="0" presId="urn:microsoft.com/office/officeart/2005/8/layout/bProcess3"/>
-    <dgm:cxn modelId="{B028C721-F496-43C7-B7D1-FEFA20A56443}" type="presParOf" srcId="{379D3411-2CF2-1443-9DE7-1F3F74BE70B6}" destId="{35CF6ACD-16BB-D44B-9967-A88BE4C856FA}" srcOrd="6" destOrd="0" presId="urn:microsoft.com/office/officeart/2005/8/layout/bProcess3"/>
-    <dgm:cxn modelId="{4A4C58A4-A552-4EA2-ACF1-0425E04C35F1}" type="presParOf" srcId="{379D3411-2CF2-1443-9DE7-1F3F74BE70B6}" destId="{BE891453-7A81-9745-80FE-393D0BD9F682}" srcOrd="7" destOrd="0" presId="urn:microsoft.com/office/officeart/2005/8/layout/bProcess3"/>
-    <dgm:cxn modelId="{45D37FFE-BE60-4814-BD32-AB66C36C29E9}" type="presParOf" srcId="{BE891453-7A81-9745-80FE-393D0BD9F682}" destId="{0D4A6B71-9678-E74B-A4F4-3D04D7F96F18}" srcOrd="0" destOrd="0" presId="urn:microsoft.com/office/officeart/2005/8/layout/bProcess3"/>
-    <dgm:cxn modelId="{B5F87435-1F42-47F0-B36B-C5E8FAC53706}" type="presParOf" srcId="{379D3411-2CF2-1443-9DE7-1F3F74BE70B6}" destId="{5054442F-68CC-BA4D-A78B-D10165C93B35}" srcOrd="8" destOrd="0" presId="urn:microsoft.com/office/officeart/2005/8/layout/bProcess3"/>
-    <dgm:cxn modelId="{4F4209D2-3D4B-4D27-AD03-E8D130C97D95}" type="presParOf" srcId="{379D3411-2CF2-1443-9DE7-1F3F74BE70B6}" destId="{70A625A3-B04D-314A-9454-BA7560E71142}" srcOrd="9" destOrd="0" presId="urn:microsoft.com/office/officeart/2005/8/layout/bProcess3"/>
-    <dgm:cxn modelId="{C6BAA051-3B38-4A7F-8EAA-C574ACE8CD56}" type="presParOf" srcId="{70A625A3-B04D-314A-9454-BA7560E71142}" destId="{08B24028-0337-A54F-863C-D83DC536E50D}" srcOrd="0" destOrd="0" presId="urn:microsoft.com/office/officeart/2005/8/layout/bProcess3"/>
-    <dgm:cxn modelId="{4BA1E106-9D1B-47E0-907F-05D165233BC0}" type="presParOf" srcId="{379D3411-2CF2-1443-9DE7-1F3F74BE70B6}" destId="{CA2203B5-A4CA-2C4D-8577-50E3388F2246}" srcOrd="10" destOrd="0" presId="urn:microsoft.com/office/officeart/2005/8/layout/bProcess3"/>
+    <dgm:cxn modelId="{89B2B5F6-5369-49D8-B265-BFA8D8FCD72C}" type="presOf" srcId="{9D0A3E8F-79EA-4741-B4AF-359BBF2AD54A}" destId="{CB005E4D-98D2-5E43-A79A-01D73FA5246C}" srcOrd="0" destOrd="0" presId="urn:microsoft.com/office/officeart/2005/8/layout/bProcess3"/>
+    <dgm:cxn modelId="{BBAD8209-356C-4112-9728-32CC98679854}" type="presOf" srcId="{981B4EF9-7A3A-BE49-B6B6-0021D3615771}" destId="{CA2203B5-A4CA-2C4D-8577-50E3388F2246}" srcOrd="0" destOrd="0" presId="urn:microsoft.com/office/officeart/2005/8/layout/bProcess3"/>
+    <dgm:cxn modelId="{FC97A72F-72CF-4C51-A3FE-B10445D94C7B}" type="presOf" srcId="{03689D08-8F94-B240-B093-204B4D1B1996}" destId="{11041959-BAD3-494D-A0CA-60D08024935F}" srcOrd="0" destOrd="0" presId="urn:microsoft.com/office/officeart/2005/8/layout/bProcess3"/>
+    <dgm:cxn modelId="{3C24BADB-C23A-41C9-A07B-6F672B097CB3}" type="presOf" srcId="{51AF1449-732A-7245-8907-3B0B474E6716}" destId="{70A625A3-B04D-314A-9454-BA7560E71142}" srcOrd="0" destOrd="0" presId="urn:microsoft.com/office/officeart/2005/8/layout/bProcess3"/>
+    <dgm:cxn modelId="{85BAB8F4-A0AD-4E20-8C8D-8345C46B7C58}" type="presOf" srcId="{761D77BA-5704-3540-A64C-39623ABDE933}" destId="{2B850CA7-3DA8-704B-9542-29A27C4E6E8A}" srcOrd="0" destOrd="0" presId="urn:microsoft.com/office/officeart/2005/8/layout/bProcess3"/>
+    <dgm:cxn modelId="{56162FFC-1895-4669-BA7F-0A2C80DC3DC9}" type="presOf" srcId="{6FF581C4-5EE0-6547-8B0A-4DD4E49DF7D5}" destId="{EE2C3E7E-7411-F14A-B102-730D81D864D3}" srcOrd="1" destOrd="0" presId="urn:microsoft.com/office/officeart/2005/8/layout/bProcess3"/>
+    <dgm:cxn modelId="{4B4EFF91-3BE2-4751-B66F-946260CA9BAD}" type="presOf" srcId="{6FF581C4-5EE0-6547-8B0A-4DD4E49DF7D5}" destId="{70788382-AA77-7C4C-A399-82382C8CD1E3}" srcOrd="0" destOrd="0" presId="urn:microsoft.com/office/officeart/2005/8/layout/bProcess3"/>
+    <dgm:cxn modelId="{43DECCDE-B01E-4091-B51B-39B8E2D5E563}" type="presOf" srcId="{3ABC577C-D926-6C40-8609-A47272EDC0E8}" destId="{35CF6ACD-16BB-D44B-9967-A88BE4C856FA}" srcOrd="0" destOrd="0" presId="urn:microsoft.com/office/officeart/2005/8/layout/bProcess3"/>
+    <dgm:cxn modelId="{DB8F5A0E-9760-4A4D-BF7D-D19B3930B7A0}" type="presParOf" srcId="{379D3411-2CF2-1443-9DE7-1F3F74BE70B6}" destId="{71E5BCB2-3AB6-4C42-9B09-A87936C7F001}" srcOrd="0" destOrd="0" presId="urn:microsoft.com/office/officeart/2005/8/layout/bProcess3"/>
+    <dgm:cxn modelId="{CFEEA206-CCC6-4DBA-8263-75F088C475F8}" type="presParOf" srcId="{379D3411-2CF2-1443-9DE7-1F3F74BE70B6}" destId="{70788382-AA77-7C4C-A399-82382C8CD1E3}" srcOrd="1" destOrd="0" presId="urn:microsoft.com/office/officeart/2005/8/layout/bProcess3"/>
+    <dgm:cxn modelId="{0EDE2B84-2F74-4F74-AB56-4C83095D506E}" type="presParOf" srcId="{70788382-AA77-7C4C-A399-82382C8CD1E3}" destId="{EE2C3E7E-7411-F14A-B102-730D81D864D3}" srcOrd="0" destOrd="0" presId="urn:microsoft.com/office/officeart/2005/8/layout/bProcess3"/>
+    <dgm:cxn modelId="{2C415D34-9020-4273-9983-61243B903715}" type="presParOf" srcId="{379D3411-2CF2-1443-9DE7-1F3F74BE70B6}" destId="{CB005E4D-98D2-5E43-A79A-01D73FA5246C}" srcOrd="2" destOrd="0" presId="urn:microsoft.com/office/officeart/2005/8/layout/bProcess3"/>
+    <dgm:cxn modelId="{E6E462A8-2103-4D1A-9DDB-D1AF89E85D0F}" type="presParOf" srcId="{379D3411-2CF2-1443-9DE7-1F3F74BE70B6}" destId="{1AB89A78-53AA-8046-940B-4774F5E8A3F4}" srcOrd="3" destOrd="0" presId="urn:microsoft.com/office/officeart/2005/8/layout/bProcess3"/>
+    <dgm:cxn modelId="{7E10EF42-4684-4CB3-A43D-DC4F3307B876}" type="presParOf" srcId="{1AB89A78-53AA-8046-940B-4774F5E8A3F4}" destId="{8845A127-0D85-A14A-94CB-F773727D4C9B}" srcOrd="0" destOrd="0" presId="urn:microsoft.com/office/officeart/2005/8/layout/bProcess3"/>
+    <dgm:cxn modelId="{0C0DB4A6-B93A-4C27-8FDB-3561C510412B}" type="presParOf" srcId="{379D3411-2CF2-1443-9DE7-1F3F74BE70B6}" destId="{2B850CA7-3DA8-704B-9542-29A27C4E6E8A}" srcOrd="4" destOrd="0" presId="urn:microsoft.com/office/officeart/2005/8/layout/bProcess3"/>
+    <dgm:cxn modelId="{CAF60E2E-26E9-482A-8659-9749E62C6E53}" type="presParOf" srcId="{379D3411-2CF2-1443-9DE7-1F3F74BE70B6}" destId="{11041959-BAD3-494D-A0CA-60D08024935F}" srcOrd="5" destOrd="0" presId="urn:microsoft.com/office/officeart/2005/8/layout/bProcess3"/>
+    <dgm:cxn modelId="{F78A7BC5-C4E1-41E0-8AB4-5CC02A012B25}" type="presParOf" srcId="{11041959-BAD3-494D-A0CA-60D08024935F}" destId="{F515C25C-FBC4-0A42-9BD8-739DB491DE01}" srcOrd="0" destOrd="0" presId="urn:microsoft.com/office/officeart/2005/8/layout/bProcess3"/>
+    <dgm:cxn modelId="{AAA2EBAB-B6D4-4C57-9A60-7F8522B6A86B}" type="presParOf" srcId="{379D3411-2CF2-1443-9DE7-1F3F74BE70B6}" destId="{35CF6ACD-16BB-D44B-9967-A88BE4C856FA}" srcOrd="6" destOrd="0" presId="urn:microsoft.com/office/officeart/2005/8/layout/bProcess3"/>
+    <dgm:cxn modelId="{9310196D-9957-4B37-B9EE-D6CB70BCF75E}" type="presParOf" srcId="{379D3411-2CF2-1443-9DE7-1F3F74BE70B6}" destId="{BE891453-7A81-9745-80FE-393D0BD9F682}" srcOrd="7" destOrd="0" presId="urn:microsoft.com/office/officeart/2005/8/layout/bProcess3"/>
+    <dgm:cxn modelId="{E72AD60B-5742-419C-BCD5-E4EE70081219}" type="presParOf" srcId="{BE891453-7A81-9745-80FE-393D0BD9F682}" destId="{0D4A6B71-9678-E74B-A4F4-3D04D7F96F18}" srcOrd="0" destOrd="0" presId="urn:microsoft.com/office/officeart/2005/8/layout/bProcess3"/>
+    <dgm:cxn modelId="{2211573B-96E4-4632-87A1-180EF45D58F8}" type="presParOf" srcId="{379D3411-2CF2-1443-9DE7-1F3F74BE70B6}" destId="{5054442F-68CC-BA4D-A78B-D10165C93B35}" srcOrd="8" destOrd="0" presId="urn:microsoft.com/office/officeart/2005/8/layout/bProcess3"/>
+    <dgm:cxn modelId="{11BE8EB7-5494-471D-90E2-DD4BDB546230}" type="presParOf" srcId="{379D3411-2CF2-1443-9DE7-1F3F74BE70B6}" destId="{70A625A3-B04D-314A-9454-BA7560E71142}" srcOrd="9" destOrd="0" presId="urn:microsoft.com/office/officeart/2005/8/layout/bProcess3"/>
+    <dgm:cxn modelId="{40EBE04C-EA12-4172-A988-A9B1DFEEF100}" type="presParOf" srcId="{70A625A3-B04D-314A-9454-BA7560E71142}" destId="{08B24028-0337-A54F-863C-D83DC536E50D}" srcOrd="0" destOrd="0" presId="urn:microsoft.com/office/officeart/2005/8/layout/bProcess3"/>
+    <dgm:cxn modelId="{AD38CC35-C3BA-4E8A-9F9B-DF4C4F7A7370}" type="presParOf" srcId="{379D3411-2CF2-1443-9DE7-1F3F74BE70B6}" destId="{CA2203B5-A4CA-2C4D-8577-50E3388F2246}" srcOrd="10" destOrd="0" presId="urn:microsoft.com/office/officeart/2005/8/layout/bProcess3"/>
   </dgm:cxnLst>
   <dgm:bg/>
   <dgm:whole>

</xml_diff>

<commit_message>
Completed Queue Theory Part + other stuff
</commit_message>
<xml_diff>
--- a/2. Design Document (working space)/Design Document.docx
+++ b/2. Design Document (working space)/Design Document.docx
@@ -436,6 +436,7 @@
           <w:color w:val="000000" w:themeColor="text1"/>
           <w:sz w:val="28"/>
           <w:szCs w:val="28"/>
+          <w:lang w:val="it-IT"/>
         </w:rPr>
       </w:pPr>
       <w:r>
@@ -445,6 +446,7 @@
           <w:color w:val="000000" w:themeColor="text1"/>
           <w:sz w:val="28"/>
           <w:szCs w:val="28"/>
+          <w:lang w:val="it-IT"/>
         </w:rPr>
         <w:t>PROFESSOR:</w:t>
       </w:r>
@@ -2240,7 +2242,25 @@
           <w:sz w:val="24"/>
           <w:szCs w:val="24"/>
         </w:rPr>
-        <w:t>Here is a resume of the steps of the project, with the related deadlines:</w:t>
+        <w:t>Here is a resume of the steps of the project, with the related deadlines</w:t>
+      </w:r>
+      <w:r>
+        <w:rPr>
+          <w:rFonts w:ascii="Cambria" w:hAnsi="Cambria" w:cs="Cambria"/>
+          <w:color w:val="000000" w:themeColor="text1"/>
+          <w:sz w:val="24"/>
+          <w:szCs w:val="24"/>
+        </w:rPr>
+        <w:t xml:space="preserve"> (in green documents already delivered)</w:t>
+      </w:r>
+      <w:r>
+        <w:rPr>
+          <w:rFonts w:ascii="Cambria" w:hAnsi="Cambria" w:cs="Cambria"/>
+          <w:color w:val="000000" w:themeColor="text1"/>
+          <w:sz w:val="24"/>
+          <w:szCs w:val="24"/>
+        </w:rPr>
+        <w:t>:</w:t>
       </w:r>
     </w:p>
     <w:p>
@@ -2357,6 +2377,7 @@
       <w:r>
         <w:t xml:space="preserve">, which is </w:t>
       </w:r>
+      <w:proofErr w:type="spellStart"/>
       <w:r>
         <w:rPr>
           <w:i/>
@@ -2369,6 +2390,7 @@
         </w:rPr>
         <w:t>Driver</w:t>
       </w:r>
+      <w:proofErr w:type="spellEnd"/>
       <w:r>
         <w:t xml:space="preserve"> (</w:t>
       </w:r>
@@ -2381,11 +2403,19 @@
       <w:r>
         <w:t xml:space="preserve"> of year 2015/16 - </w:t>
       </w:r>
+      <w:proofErr w:type="spellStart"/>
       <w:r>
         <w:rPr>
           <w:b/>
         </w:rPr>
-        <w:t>Politecnico di Milano</w:t>
+        <w:t>Politecnico</w:t>
+      </w:r>
+      <w:proofErr w:type="spellEnd"/>
+      <w:r>
+        <w:rPr>
+          <w:b/>
+        </w:rPr>
+        <w:t xml:space="preserve"> di Milano</w:t>
       </w:r>
       <w:r>
         <w:t xml:space="preserve">). </w:t>
@@ -2506,12 +2536,14 @@
           <w:i/>
         </w:rPr>
       </w:pPr>
+      <w:proofErr w:type="spellStart"/>
       <w:r>
         <w:rPr>
           <w:b/>
         </w:rPr>
         <w:t>mTS</w:t>
       </w:r>
+      <w:proofErr w:type="spellEnd"/>
       <w:r>
         <w:t xml:space="preserve">: </w:t>
       </w:r>
@@ -2634,6 +2666,27 @@
       </w:r>
       <w:r>
         <w:t xml:space="preserve"> physical level of the architecture.</w:t>
+      </w:r>
+    </w:p>
+    <w:p>
+      <w:pPr>
+        <w:pStyle w:val="TestoNormale"/>
+        <w:numPr>
+          <w:ilvl w:val="0"/>
+          <w:numId w:val="2"/>
+        </w:numPr>
+      </w:pPr>
+      <w:r>
+        <w:rPr>
+          <w:b/>
+        </w:rPr>
+        <w:t>Markov chain</w:t>
+      </w:r>
+      <w:r>
+        <w:t>:</w:t>
+      </w:r>
+      <w:r>
+        <w:t xml:space="preserve"> is a random process that undergoes transitions from one state to another on a state space.</w:t>
       </w:r>
     </w:p>
     <w:p>
@@ -3405,7 +3458,15 @@
         <w:t>Java Persistence Entities)</w:t>
       </w:r>
       <w:r>
-        <w:t>. This will permit the communication between the System of mTS and the target users (Costumers and Taxi Drivers).</w:t>
+        <w:t xml:space="preserve">. This will permit the communication between the System of </w:t>
+      </w:r>
+      <w:proofErr w:type="spellStart"/>
+      <w:r>
+        <w:t>mTS</w:t>
+      </w:r>
+      <w:proofErr w:type="spellEnd"/>
+      <w:r>
+        <w:t xml:space="preserve"> and the target users (Costumers and Taxi Drivers).</w:t>
       </w:r>
     </w:p>
     <w:p>
@@ -3618,7 +3679,21 @@
         <w:rPr>
           <w:i/>
         </w:rPr>
-        <w:t xml:space="preserve"> are mapped on the same physical machine in our architecture (the </w:t>
+        <w:t xml:space="preserve"> </w:t>
+      </w:r>
+      <w:proofErr w:type="gramStart"/>
+      <w:r>
+        <w:rPr>
+          <w:i/>
+        </w:rPr>
+        <w:t>are mapped</w:t>
+      </w:r>
+      <w:proofErr w:type="gramEnd"/>
+      <w:r>
+        <w:rPr>
+          <w:i/>
+        </w:rPr>
+        <w:t xml:space="preserve"> on the same physical machine in our architecture (the </w:t>
       </w:r>
       <w:r>
         <w:rPr>
@@ -3919,12 +3994,14 @@
       <w:r>
         <w:t xml:space="preserve"> related to </w:t>
       </w:r>
+      <w:proofErr w:type="spellStart"/>
       <w:r>
         <w:rPr>
           <w:i/>
         </w:rPr>
         <w:t>mTS</w:t>
       </w:r>
+      <w:proofErr w:type="spellEnd"/>
       <w:r>
         <w:t xml:space="preserve"> project:</w:t>
       </w:r>
@@ -4317,11 +4394,19 @@
       <w:r>
         <w:t xml:space="preserve">In the specific case of </w:t>
       </w:r>
-      <w:r>
-        <w:rPr>
-          <w:i/>
-        </w:rPr>
-        <w:t xml:space="preserve">myTaxiService </w:t>
+      <w:proofErr w:type="gramStart"/>
+      <w:r>
+        <w:rPr>
+          <w:i/>
+        </w:rPr>
+        <w:t>myTaxiService</w:t>
+      </w:r>
+      <w:proofErr w:type="gramEnd"/>
+      <w:r>
+        <w:rPr>
+          <w:i/>
+        </w:rPr>
+        <w:t xml:space="preserve"> </w:t>
       </w:r>
       <w:r>
         <w:t xml:space="preserve">these three logical parts will have the following </w:t>
@@ -4379,7 +4464,15 @@
         <w:t xml:space="preserve">odel's state (e.g., editing </w:t>
       </w:r>
       <w:r>
-        <w:t>tuple in mTS Database with a new reservation</w:t>
+        <w:t xml:space="preserve">tuple in </w:t>
+      </w:r>
+      <w:proofErr w:type="spellStart"/>
+      <w:r>
+        <w:t>mTS</w:t>
+      </w:r>
+      <w:proofErr w:type="spellEnd"/>
+      <w:r>
+        <w:t xml:space="preserve"> Database with a new reservation</w:t>
       </w:r>
       <w:r>
         <w:t xml:space="preserve">). It </w:t>
@@ -4437,13 +4530,21 @@
         <w:t>odel</w:t>
       </w:r>
       <w:r>
-        <w:t xml:space="preserve"> stores data that is retrieved </w:t>
+        <w:t xml:space="preserve"> stores data that </w:t>
+      </w:r>
+      <w:proofErr w:type="gramStart"/>
+      <w:r>
+        <w:t xml:space="preserve">is retrieved </w:t>
       </w:r>
       <w:r>
         <w:t>according to commands from the Controller and displayed in the V</w:t>
       </w:r>
       <w:r>
-        <w:t>iew.</w:t>
+        <w:t>iew</w:t>
+      </w:r>
+      <w:proofErr w:type="gramEnd"/>
+      <w:r>
+        <w:t>.</w:t>
       </w:r>
       <w:r>
         <w:t xml:space="preserve"> It contains all the data about reservations, Costumers, Taxi Driver and son on.</w:t>
@@ -4535,7 +4636,15 @@
         <w:t>bjects for states pattern</w:t>
       </w:r>
       <w:r>
-        <w:t>. This pattern is used in computer programming to encapsulate varying behavior for the same object based on its internal state.</w:t>
+        <w:t xml:space="preserve">. This pattern </w:t>
+      </w:r>
+      <w:proofErr w:type="gramStart"/>
+      <w:r>
+        <w:t>is used</w:t>
+      </w:r>
+      <w:proofErr w:type="gramEnd"/>
+      <w:r>
+        <w:t xml:space="preserve"> in computer programming to encapsulate varying behavior for the same object based on its internal state.</w:t>
       </w:r>
       <w:r>
         <w:t xml:space="preserve"> </w:t>
@@ -4641,12 +4750,14 @@
       <w:r>
         <w:t xml:space="preserve">In the case of </w:t>
       </w:r>
+      <w:proofErr w:type="gramStart"/>
       <w:r>
         <w:rPr>
           <w:i/>
         </w:rPr>
         <w:t>myTaxiService</w:t>
       </w:r>
+      <w:proofErr w:type="gramEnd"/>
       <w:r>
         <w:rPr>
           <w:i/>
@@ -4720,6 +4831,12 @@
         </w:rPr>
         <w:t>At work – Not available at the moment</w:t>
       </w:r>
+      <w:r>
+        <w:rPr>
+          <w:i/>
+        </w:rPr>
+        <w:t xml:space="preserve"> in the current queue</w:t>
+      </w:r>
     </w:p>
     <w:p>
       <w:pPr>
@@ -4728,6 +4845,21 @@
           <w:ilvl w:val="0"/>
           <w:numId w:val="9"/>
         </w:numPr>
+      </w:pPr>
+      <w:r>
+        <w:rPr>
+          <w:i/>
+        </w:rPr>
+        <w:t>At work – Currently moving to another area</w:t>
+      </w:r>
+    </w:p>
+    <w:p>
+      <w:pPr>
+        <w:pStyle w:val="TestoNormale"/>
+        <w:numPr>
+          <w:ilvl w:val="0"/>
+          <w:numId w:val="9"/>
+        </w:numPr>
         <w:rPr>
           <w:i/>
         </w:rPr>
@@ -4745,7 +4877,15 @@
         <w:pStyle w:val="TestoNormale"/>
       </w:pPr>
       <w:r>
-        <w:t>This will take trace of the status of any Taxi Driver during the whole day and can be used to compute the queue on the base of the available Taxi Drivers.</w:t>
+        <w:t xml:space="preserve">This will take trace of the status of any Taxi Driver during the whole day and </w:t>
+      </w:r>
+      <w:proofErr w:type="gramStart"/>
+      <w:r>
+        <w:t>can be used</w:t>
+      </w:r>
+      <w:proofErr w:type="gramEnd"/>
+      <w:r>
+        <w:t xml:space="preserve"> to compute the queue on the base of the available Taxi Drivers.</w:t>
       </w:r>
     </w:p>
     <w:p>
@@ -4802,6 +4942,20 @@
       <w:r>
         <w:t xml:space="preserve">. </w:t>
       </w:r>
+      <w:r>
+        <w:t xml:space="preserve">This recapitulation will also help future developers to understand the bases of the queue model of </w:t>
+      </w:r>
+      <w:proofErr w:type="spellStart"/>
+      <w:r>
+        <w:rPr>
+          <w:i/>
+        </w:rPr>
+        <w:t>mTS</w:t>
+      </w:r>
+      <w:r>
+        <w:t>.</w:t>
+      </w:r>
+      <w:proofErr w:type="spellEnd"/>
     </w:p>
     <w:p>
       <w:pPr>
@@ -4934,10 +5088,7 @@
       </w:r>
     </w:p>
     <w:p/>
-    <w:p>
-      <w:bookmarkStart w:id="19" w:name="_GoBack"/>
-      <w:bookmarkEnd w:id="19"/>
-    </w:p>
+    <w:p/>
     <w:p>
       <w:pPr>
         <w:rPr>
@@ -4970,7 +5121,15 @@
         <w:t>service times</w:t>
       </w:r>
       <w:r>
-        <w:t xml:space="preserve"> are identically distributed according to an </w:t>
+        <w:t xml:space="preserve"> </w:t>
+      </w:r>
+      <w:proofErr w:type="gramStart"/>
+      <w:r>
+        <w:t>are identically distributed</w:t>
+      </w:r>
+      <w:proofErr w:type="gramEnd"/>
+      <w:r>
+        <w:t xml:space="preserve"> according to an </w:t>
       </w:r>
       <w:r>
         <w:rPr>
@@ -4990,7 +5149,13 @@
         <w:pStyle w:val="TestoNormale"/>
       </w:pPr>
       <w:r>
-        <w:t>Now let us define the probabilistic variables and constants of this model:</w:t>
+        <w:t>Now let us define the probabilistic variables and constants of this model</w:t>
+      </w:r>
+      <w:r>
+        <w:t xml:space="preserve"> in a formal way</w:t>
+      </w:r>
+      <w:r>
+        <w:t>:</w:t>
       </w:r>
     </w:p>
     <w:p>
@@ -5005,6 +5170,7 @@
           <w:ilvl w:val="0"/>
           <w:numId w:val="12"/>
         </w:numPr>
+        <w:spacing w:line="360" w:lineRule="auto"/>
       </w:pPr>
       <w:r>
         <w:rPr>
@@ -5035,6 +5201,7 @@
           <w:ilvl w:val="0"/>
           <w:numId w:val="12"/>
         </w:numPr>
+        <w:spacing w:line="360" w:lineRule="auto"/>
         <w:rPr>
           <w:i/>
         </w:rPr>
@@ -5074,15 +5241,24 @@
           <w:ilvl w:val="0"/>
           <w:numId w:val="12"/>
         </w:numPr>
-        <w:rPr>
-          <w:i/>
-        </w:rPr>
-      </w:pPr>
+        <w:spacing w:line="360" w:lineRule="auto"/>
+        <w:rPr>
+          <w:i/>
+        </w:rPr>
+      </w:pPr>
+      <w:proofErr w:type="gramStart"/>
       <w:r>
         <w:rPr>
           <w:b/>
         </w:rPr>
-        <w:t>N(t)</w:t>
+        <w:t>N(</w:t>
+      </w:r>
+      <w:proofErr w:type="gramEnd"/>
+      <w:r>
+        <w:rPr>
+          <w:b/>
+        </w:rPr>
+        <w:t>t)</w:t>
       </w:r>
       <w:r>
         <w:t xml:space="preserve"> </w:t>
@@ -5119,10 +5295,13 @@
           <w:ilvl w:val="0"/>
           <w:numId w:val="12"/>
         </w:numPr>
-        <w:rPr>
-          <w:i/>
-        </w:rPr>
-      </w:pPr>
+        <w:spacing w:line="360" w:lineRule="auto"/>
+        <w:rPr>
+          <w:i/>
+        </w:rPr>
+      </w:pPr>
+      <w:proofErr w:type="spellStart"/>
+      <w:proofErr w:type="gramStart"/>
       <w:r>
         <w:rPr>
           <w:b/>
@@ -5136,11 +5315,19 @@
         </w:rPr>
         <w:t>n</w:t>
       </w:r>
+      <w:proofErr w:type="spellEnd"/>
       <w:r>
         <w:rPr>
           <w:b/>
         </w:rPr>
-        <w:t>(t)</w:t>
+        <w:t>(</w:t>
+      </w:r>
+      <w:proofErr w:type="gramEnd"/>
+      <w:r>
+        <w:rPr>
+          <w:b/>
+        </w:rPr>
+        <w:t>t)</w:t>
       </w:r>
       <w:r>
         <w:t xml:space="preserve"> </w:t>
@@ -5202,6 +5389,7 @@
           <w:ilvl w:val="0"/>
           <w:numId w:val="12"/>
         </w:numPr>
+        <w:spacing w:line="360" w:lineRule="auto"/>
         <w:rPr>
           <w:i/>
         </w:rPr>
@@ -5232,7 +5420,10 @@
           <w:ilvl w:val="0"/>
           <w:numId w:val="12"/>
         </w:numPr>
-      </w:pPr>
+        <w:spacing w:line="360" w:lineRule="auto"/>
+      </w:pPr>
+      <w:proofErr w:type="spellStart"/>
+      <w:proofErr w:type="gramStart"/>
       <w:r>
         <w:rPr>
           <w:b/>
@@ -5246,6 +5437,8 @@
         </w:rPr>
         <w:t>n</w:t>
       </w:r>
+      <w:proofErr w:type="spellEnd"/>
+      <w:proofErr w:type="gramEnd"/>
       <w:r>
         <w:t xml:space="preserve"> = </w:t>
       </w:r>
@@ -5275,6 +5468,10 @@
           <w:ilvl w:val="0"/>
           <w:numId w:val="11"/>
         </w:numPr>
+        <w:spacing w:line="360" w:lineRule="auto"/>
+        <w:rPr>
+          <w:i/>
+        </w:rPr>
       </w:pPr>
       <w:r>
         <w:rPr>
@@ -5333,34 +5530,1544 @@
           <w:b/>
           <w:i/>
         </w:rPr>
+        <w:t xml:space="preserve"> µ</w:t>
+      </w:r>
+      <w:r>
+        <w:rPr>
+          <w:b/>
+          <w:i/>
+          <w:vertAlign w:val="subscript"/>
+        </w:rPr>
+        <w:t>n</w:t>
+      </w:r>
+      <w:r>
+        <w:rPr>
+          <w:i/>
+        </w:rPr>
         <w:t xml:space="preserve"> </w:t>
       </w:r>
       <w:r>
         <w:rPr>
+          <w:i/>
+        </w:rPr>
+        <w:t xml:space="preserve">represents combined rate at which all busy </w:t>
+      </w:r>
+      <w:r>
+        <w:rPr>
+          <w:i/>
+        </w:rPr>
+        <w:t xml:space="preserve">servers </w:t>
+      </w:r>
+      <w:r>
+        <w:rPr>
+          <w:i/>
+        </w:rPr>
+        <w:t>(those serving customers) achieve service completions.</w:t>
+      </w:r>
+    </w:p>
+    <w:p>
+      <w:pPr>
+        <w:pStyle w:val="TestoNormale"/>
+        <w:numPr>
+          <w:ilvl w:val="0"/>
+          <w:numId w:val="11"/>
+        </w:numPr>
+        <w:spacing w:line="360" w:lineRule="auto"/>
+        <w:rPr>
+          <w:i/>
+        </w:rPr>
+      </w:pPr>
+      <w:proofErr w:type="spellStart"/>
+      <w:r>
+        <w:rPr>
           <w:b/>
-          <w:i/>
-        </w:rPr>
-        <w:t>µ</w:t>
+        </w:rPr>
+        <w:t>P</w:t>
       </w:r>
       <w:r>
         <w:rPr>
           <w:b/>
-          <w:i/>
           <w:vertAlign w:val="subscript"/>
         </w:rPr>
         <w:t>n</w:t>
       </w:r>
-      <w:r>
-        <w:rPr>
-          <w:i/>
-        </w:rPr>
+      <w:proofErr w:type="spellEnd"/>
+      <w:r>
         <w:t xml:space="preserve"> </w:t>
       </w:r>
       <w:r>
-        <w:rPr>
-          <w:i/>
-        </w:rPr>
-        <w:t xml:space="preserve">represents combined rate at which all busy </w:t>
+        <w:t>=</w:t>
+      </w:r>
+      <w:r>
+        <w:t xml:space="preserve"> </w:t>
+      </w:r>
+      <w:r>
+        <w:rPr>
+          <w:i/>
+        </w:rPr>
+        <w:t>probability of exactly n customers in queueing system.</w:t>
+      </w:r>
+    </w:p>
+    <w:p>
+      <w:pPr>
+        <w:pStyle w:val="TestoNormale"/>
+        <w:numPr>
+          <w:ilvl w:val="0"/>
+          <w:numId w:val="11"/>
+        </w:numPr>
+        <w:spacing w:line="360" w:lineRule="auto"/>
+      </w:pPr>
+      <w:r>
+        <w:rPr>
+          <w:b/>
+        </w:rPr>
+        <w:t xml:space="preserve">L </w:t>
+      </w:r>
+      <w:r>
+        <w:t>=</w:t>
+      </w:r>
+      <w:r>
+        <w:t xml:space="preserve"> </w:t>
+      </w:r>
+      <w:r>
+        <w:rPr>
+          <w:i/>
+        </w:rPr>
+        <w:t>expected number of customers in queueing system.</w:t>
+      </w:r>
+    </w:p>
+    <w:p>
+      <w:pPr>
+        <w:pStyle w:val="TestoNormale"/>
+        <w:numPr>
+          <w:ilvl w:val="0"/>
+          <w:numId w:val="11"/>
+        </w:numPr>
+        <w:spacing w:line="360" w:lineRule="auto"/>
+        <w:rPr>
+          <w:i/>
+        </w:rPr>
+      </w:pPr>
+      <w:proofErr w:type="spellStart"/>
+      <w:r>
+        <w:rPr>
+          <w:b/>
+        </w:rPr>
+        <w:t>L</w:t>
+      </w:r>
+      <w:r>
+        <w:rPr>
+          <w:b/>
+          <w:vertAlign w:val="subscript"/>
+        </w:rPr>
+        <w:t>q</w:t>
+      </w:r>
+      <w:proofErr w:type="spellEnd"/>
+      <w:r>
+        <w:rPr>
+          <w:vertAlign w:val="subscript"/>
+        </w:rPr>
+        <w:t xml:space="preserve"> </w:t>
+      </w:r>
+      <w:r>
+        <w:t>=</w:t>
+      </w:r>
+      <w:r>
+        <w:t xml:space="preserve"> </w:t>
+      </w:r>
+      <w:r>
+        <w:rPr>
+          <w:i/>
+        </w:rPr>
+        <w:t>expected queue length (excludes customers being served).</w:t>
+      </w:r>
+    </w:p>
+    <w:p>
+      <w:pPr>
+        <w:pStyle w:val="TestoNormale"/>
+        <w:numPr>
+          <w:ilvl w:val="0"/>
+          <w:numId w:val="11"/>
+        </w:numPr>
+        <w:spacing w:line="360" w:lineRule="auto"/>
+        <w:rPr>
+          <w:i/>
+        </w:rPr>
+      </w:pPr>
+      <w:r>
+        <w:rPr>
+          <w:b/>
+        </w:rPr>
+        <w:t>°W</w:t>
+      </w:r>
+      <w:r>
+        <w:t xml:space="preserve"> =</w:t>
+      </w:r>
+      <w:r>
+        <w:t xml:space="preserve"> </w:t>
+      </w:r>
+      <w:r>
+        <w:rPr>
+          <w:i/>
+        </w:rPr>
+        <w:t>waiting time in system (includes service time) for each individual customer.</w:t>
+      </w:r>
+    </w:p>
+    <w:p>
+      <w:pPr>
+        <w:pStyle w:val="TestoNormale"/>
+        <w:numPr>
+          <w:ilvl w:val="0"/>
+          <w:numId w:val="11"/>
+        </w:numPr>
+        <w:spacing w:line="360" w:lineRule="auto"/>
+      </w:pPr>
+      <w:r>
+        <w:rPr>
+          <w:b/>
+        </w:rPr>
+        <w:t>W</w:t>
+      </w:r>
+      <w:r>
+        <w:t xml:space="preserve"> </w:t>
+      </w:r>
+      <w:r>
+        <w:t>=</w:t>
+      </w:r>
+      <w:r>
+        <w:t xml:space="preserve"> </w:t>
+      </w:r>
+      <w:proofErr w:type="gramStart"/>
+      <w:r>
+        <w:rPr>
+          <w:i/>
+        </w:rPr>
+        <w:t>E(</w:t>
+      </w:r>
+      <w:proofErr w:type="gramEnd"/>
+      <w:r>
+        <w:rPr>
+          <w:i/>
+        </w:rPr>
+        <w:t>°W</w:t>
+      </w:r>
+      <w:r>
+        <w:rPr>
+          <w:i/>
+        </w:rPr>
+        <w:t>), where E() is the expected value.</w:t>
+      </w:r>
+    </w:p>
+    <w:p>
+      <w:pPr>
+        <w:pStyle w:val="TestoNormale"/>
+        <w:numPr>
+          <w:ilvl w:val="0"/>
+          <w:numId w:val="11"/>
+        </w:numPr>
+        <w:spacing w:line="360" w:lineRule="auto"/>
+      </w:pPr>
+      <w:r>
+        <w:rPr>
+          <w:b/>
+        </w:rPr>
+        <w:t>°</w:t>
+      </w:r>
+      <w:proofErr w:type="spellStart"/>
+      <w:r>
+        <w:rPr>
+          <w:b/>
+        </w:rPr>
+        <w:t>W</w:t>
+      </w:r>
+      <w:r>
+        <w:rPr>
+          <w:b/>
+          <w:vertAlign w:val="subscript"/>
+        </w:rPr>
+        <w:t>q</w:t>
+      </w:r>
+      <w:proofErr w:type="spellEnd"/>
+      <w:r>
+        <w:t xml:space="preserve"> </w:t>
+      </w:r>
+      <w:r>
+        <w:t>=</w:t>
+      </w:r>
+      <w:r>
+        <w:t xml:space="preserve"> </w:t>
+      </w:r>
+      <w:r>
+        <w:rPr>
+          <w:i/>
+        </w:rPr>
+        <w:t>waiting time in queue (excludes service time) for each individual customer.</w:t>
+      </w:r>
+    </w:p>
+    <w:p>
+      <w:pPr>
+        <w:pStyle w:val="TestoNormale"/>
+        <w:numPr>
+          <w:ilvl w:val="0"/>
+          <w:numId w:val="11"/>
+        </w:numPr>
+        <w:spacing w:line="360" w:lineRule="auto"/>
+      </w:pPr>
+      <w:proofErr w:type="spellStart"/>
+      <w:r>
+        <w:rPr>
+          <w:b/>
+        </w:rPr>
+        <w:t>W</w:t>
+      </w:r>
+      <w:r>
+        <w:rPr>
+          <w:b/>
+          <w:vertAlign w:val="subscript"/>
+        </w:rPr>
+        <w:t>q</w:t>
+      </w:r>
+      <w:proofErr w:type="spellEnd"/>
+      <w:r>
+        <w:t xml:space="preserve"> </w:t>
+      </w:r>
+      <w:r>
+        <w:t>=</w:t>
+      </w:r>
+      <w:proofErr w:type="gramStart"/>
+      <w:r>
+        <w:rPr>
+          <w:i/>
+        </w:rPr>
+        <w:t>E(</w:t>
+      </w:r>
+      <w:proofErr w:type="gramEnd"/>
+      <w:r>
+        <w:rPr>
+          <w:i/>
+        </w:rPr>
+        <w:t>°</w:t>
+      </w:r>
+      <w:proofErr w:type="spellStart"/>
+      <w:r>
+        <w:rPr>
+          <w:i/>
+        </w:rPr>
+        <w:t>W</w:t>
+      </w:r>
+      <w:r>
+        <w:rPr>
+          <w:i/>
+          <w:vertAlign w:val="subscript"/>
+        </w:rPr>
+        <w:t>q</w:t>
+      </w:r>
+      <w:proofErr w:type="spellEnd"/>
+      <w:r>
+        <w:rPr>
+          <w:i/>
+        </w:rPr>
+        <w:t>), where E() is the expected value.</w:t>
+      </w:r>
+    </w:p>
+    <w:p/>
+    <w:p>
+      <w:pPr>
+        <w:pStyle w:val="TestoNormale"/>
+      </w:pPr>
+      <w:r>
+        <w:t>To simplify the notation, we define some support variables:</w:t>
+      </w:r>
+    </w:p>
+    <w:p/>
+    <w:p>
+      <w:pPr>
+        <w:jc w:val="center"/>
+      </w:pPr>
+      <w:r>
+        <w:rPr>
+          <w:noProof/>
+        </w:rPr>
+        <w:drawing>
+          <wp:inline distT="0" distB="0" distL="0" distR="0">
+            <wp:extent cx="3028950" cy="571500"/>
+            <wp:effectExtent l="0" t="0" r="0" b="0"/>
+            <wp:docPr id="7" name="Immagine 7"/>
+            <wp:cNvGraphicFramePr>
+              <a:graphicFrameLocks xmlns:a="http://schemas.openxmlformats.org/drawingml/2006/main" noChangeAspect="1"/>
+            </wp:cNvGraphicFramePr>
+            <a:graphic xmlns:a="http://schemas.openxmlformats.org/drawingml/2006/main">
+              <a:graphicData uri="http://schemas.openxmlformats.org/drawingml/2006/picture">
+                <pic:pic xmlns:pic="http://schemas.openxmlformats.org/drawingml/2006/picture">
+                  <pic:nvPicPr>
+                    <pic:cNvPr id="0" name="Picture 1"/>
+                    <pic:cNvPicPr>
+                      <a:picLocks noChangeAspect="1" noChangeArrowheads="1"/>
+                    </pic:cNvPicPr>
+                  </pic:nvPicPr>
+                  <pic:blipFill>
+                    <a:blip r:embed="rId21">
+                      <a:extLst>
+                        <a:ext uri="{28A0092B-C50C-407E-A947-70E740481C1C}">
+                          <a14:useLocalDpi xmlns:a14="http://schemas.microsoft.com/office/drawing/2010/main" val="0"/>
+                        </a:ext>
+                      </a:extLst>
+                    </a:blip>
+                    <a:srcRect/>
+                    <a:stretch>
+                      <a:fillRect/>
+                    </a:stretch>
+                  </pic:blipFill>
+                  <pic:spPr bwMode="auto">
+                    <a:xfrm>
+                      <a:off x="0" y="0"/>
+                      <a:ext cx="3028950" cy="571500"/>
+                    </a:xfrm>
+                    <a:prstGeom prst="rect">
+                      <a:avLst/>
+                    </a:prstGeom>
+                    <a:noFill/>
+                    <a:ln>
+                      <a:noFill/>
+                    </a:ln>
+                  </pic:spPr>
+                </pic:pic>
+              </a:graphicData>
+            </a:graphic>
+          </wp:inline>
+        </w:drawing>
+      </w:r>
+    </w:p>
+    <w:p>
+      <w:pPr>
+        <w:jc w:val="center"/>
+      </w:pPr>
+      <w:r>
+        <w:rPr>
+          <w:noProof/>
+        </w:rPr>
+        <w:drawing>
+          <wp:inline distT="0" distB="0" distL="0" distR="0">
+            <wp:extent cx="2495550" cy="390525"/>
+            <wp:effectExtent l="0" t="0" r="0" b="9525"/>
+            <wp:docPr id="10" name="Immagine 10"/>
+            <wp:cNvGraphicFramePr>
+              <a:graphicFrameLocks xmlns:a="http://schemas.openxmlformats.org/drawingml/2006/main" noChangeAspect="1"/>
+            </wp:cNvGraphicFramePr>
+            <a:graphic xmlns:a="http://schemas.openxmlformats.org/drawingml/2006/main">
+              <a:graphicData uri="http://schemas.openxmlformats.org/drawingml/2006/picture">
+                <pic:pic xmlns:pic="http://schemas.openxmlformats.org/drawingml/2006/picture">
+                  <pic:nvPicPr>
+                    <pic:cNvPr id="0" name="Picture 2"/>
+                    <pic:cNvPicPr>
+                      <a:picLocks noChangeAspect="1" noChangeArrowheads="1"/>
+                    </pic:cNvPicPr>
+                  </pic:nvPicPr>
+                  <pic:blipFill>
+                    <a:blip r:embed="rId22">
+                      <a:extLst>
+                        <a:ext uri="{28A0092B-C50C-407E-A947-70E740481C1C}">
+                          <a14:useLocalDpi xmlns:a14="http://schemas.microsoft.com/office/drawing/2010/main" val="0"/>
+                        </a:ext>
+                      </a:extLst>
+                    </a:blip>
+                    <a:srcRect/>
+                    <a:stretch>
+                      <a:fillRect/>
+                    </a:stretch>
+                  </pic:blipFill>
+                  <pic:spPr bwMode="auto">
+                    <a:xfrm>
+                      <a:off x="0" y="0"/>
+                      <a:ext cx="2495550" cy="390525"/>
+                    </a:xfrm>
+                    <a:prstGeom prst="rect">
+                      <a:avLst/>
+                    </a:prstGeom>
+                    <a:noFill/>
+                    <a:ln>
+                      <a:noFill/>
+                    </a:ln>
+                  </pic:spPr>
+                </pic:pic>
+              </a:graphicData>
+            </a:graphic>
+          </wp:inline>
+        </w:drawing>
+      </w:r>
+    </w:p>
+    <w:p>
+      <w:pPr>
+        <w:jc w:val="center"/>
+      </w:pPr>
+      <w:r>
+        <w:rPr>
+          <w:noProof/>
+        </w:rPr>
+        <w:drawing>
+          <wp:inline distT="0" distB="0" distL="0" distR="0">
+            <wp:extent cx="1304925" cy="571500"/>
+            <wp:effectExtent l="0" t="0" r="9525" b="0"/>
+            <wp:docPr id="12" name="Immagine 12"/>
+            <wp:cNvGraphicFramePr>
+              <a:graphicFrameLocks xmlns:a="http://schemas.openxmlformats.org/drawingml/2006/main" noChangeAspect="1"/>
+            </wp:cNvGraphicFramePr>
+            <a:graphic xmlns:a="http://schemas.openxmlformats.org/drawingml/2006/main">
+              <a:graphicData uri="http://schemas.openxmlformats.org/drawingml/2006/picture">
+                <pic:pic xmlns:pic="http://schemas.openxmlformats.org/drawingml/2006/picture">
+                  <pic:nvPicPr>
+                    <pic:cNvPr id="0" name="Picture 3"/>
+                    <pic:cNvPicPr>
+                      <a:picLocks noChangeAspect="1" noChangeArrowheads="1"/>
+                    </pic:cNvPicPr>
+                  </pic:nvPicPr>
+                  <pic:blipFill>
+                    <a:blip r:embed="rId23">
+                      <a:extLst>
+                        <a:ext uri="{28A0092B-C50C-407E-A947-70E740481C1C}">
+                          <a14:useLocalDpi xmlns:a14="http://schemas.microsoft.com/office/drawing/2010/main" val="0"/>
+                        </a:ext>
+                      </a:extLst>
+                    </a:blip>
+                    <a:srcRect/>
+                    <a:stretch>
+                      <a:fillRect/>
+                    </a:stretch>
+                  </pic:blipFill>
+                  <pic:spPr bwMode="auto">
+                    <a:xfrm>
+                      <a:off x="0" y="0"/>
+                      <a:ext cx="1304925" cy="571500"/>
+                    </a:xfrm>
+                    <a:prstGeom prst="rect">
+                      <a:avLst/>
+                    </a:prstGeom>
+                    <a:noFill/>
+                    <a:ln>
+                      <a:noFill/>
+                    </a:ln>
+                  </pic:spPr>
+                </pic:pic>
+              </a:graphicData>
+            </a:graphic>
+          </wp:inline>
+        </w:drawing>
+      </w:r>
+    </w:p>
+    <w:p>
+      <w:pPr>
+        <w:pStyle w:val="TestoNormale"/>
+        <w:jc w:val="center"/>
+      </w:pPr>
+      <w:r>
+        <w:rPr>
+          <w:noProof/>
+        </w:rPr>
+        <w:lastRenderedPageBreak/>
+        <w:drawing>
+          <wp:inline distT="0" distB="0" distL="0" distR="0">
+            <wp:extent cx="2409825" cy="638175"/>
+            <wp:effectExtent l="0" t="0" r="9525" b="9525"/>
+            <wp:docPr id="13" name="Immagine 13"/>
+            <wp:cNvGraphicFramePr>
+              <a:graphicFrameLocks xmlns:a="http://schemas.openxmlformats.org/drawingml/2006/main" noChangeAspect="1"/>
+            </wp:cNvGraphicFramePr>
+            <a:graphic xmlns:a="http://schemas.openxmlformats.org/drawingml/2006/main">
+              <a:graphicData uri="http://schemas.openxmlformats.org/drawingml/2006/picture">
+                <pic:pic xmlns:pic="http://schemas.openxmlformats.org/drawingml/2006/picture">
+                  <pic:nvPicPr>
+                    <pic:cNvPr id="0" name="Picture 4"/>
+                    <pic:cNvPicPr>
+                      <a:picLocks noChangeAspect="1" noChangeArrowheads="1"/>
+                    </pic:cNvPicPr>
+                  </pic:nvPicPr>
+                  <pic:blipFill>
+                    <a:blip r:embed="rId24">
+                      <a:extLst>
+                        <a:ext uri="{28A0092B-C50C-407E-A947-70E740481C1C}">
+                          <a14:useLocalDpi xmlns:a14="http://schemas.microsoft.com/office/drawing/2010/main" val="0"/>
+                        </a:ext>
+                      </a:extLst>
+                    </a:blip>
+                    <a:srcRect/>
+                    <a:stretch>
+                      <a:fillRect/>
+                    </a:stretch>
+                  </pic:blipFill>
+                  <pic:spPr bwMode="auto">
+                    <a:xfrm>
+                      <a:off x="0" y="0"/>
+                      <a:ext cx="2409825" cy="638175"/>
+                    </a:xfrm>
+                    <a:prstGeom prst="rect">
+                      <a:avLst/>
+                    </a:prstGeom>
+                    <a:noFill/>
+                    <a:ln>
+                      <a:noFill/>
+                    </a:ln>
+                  </pic:spPr>
+                </pic:pic>
+              </a:graphicData>
+            </a:graphic>
+          </wp:inline>
+        </w:drawing>
+      </w:r>
+    </w:p>
+    <w:p>
+      <w:pPr>
+        <w:jc w:val="center"/>
+      </w:pPr>
+      <w:r>
+        <w:rPr>
+          <w:noProof/>
+        </w:rPr>
+        <w:drawing>
+          <wp:inline distT="0" distB="0" distL="0" distR="0">
+            <wp:extent cx="1609725" cy="590550"/>
+            <wp:effectExtent l="0" t="0" r="9525" b="0"/>
+            <wp:docPr id="14" name="Immagine 14"/>
+            <wp:cNvGraphicFramePr>
+              <a:graphicFrameLocks xmlns:a="http://schemas.openxmlformats.org/drawingml/2006/main" noChangeAspect="1"/>
+            </wp:cNvGraphicFramePr>
+            <a:graphic xmlns:a="http://schemas.openxmlformats.org/drawingml/2006/main">
+              <a:graphicData uri="http://schemas.openxmlformats.org/drawingml/2006/picture">
+                <pic:pic xmlns:pic="http://schemas.openxmlformats.org/drawingml/2006/picture">
+                  <pic:nvPicPr>
+                    <pic:cNvPr id="0" name="Picture 5"/>
+                    <pic:cNvPicPr>
+                      <a:picLocks noChangeAspect="1" noChangeArrowheads="1"/>
+                    </pic:cNvPicPr>
+                  </pic:nvPicPr>
+                  <pic:blipFill>
+                    <a:blip r:embed="rId25">
+                      <a:extLst>
+                        <a:ext uri="{28A0092B-C50C-407E-A947-70E740481C1C}">
+                          <a14:useLocalDpi xmlns:a14="http://schemas.microsoft.com/office/drawing/2010/main" val="0"/>
+                        </a:ext>
+                      </a:extLst>
+                    </a:blip>
+                    <a:srcRect/>
+                    <a:stretch>
+                      <a:fillRect/>
+                    </a:stretch>
+                  </pic:blipFill>
+                  <pic:spPr bwMode="auto">
+                    <a:xfrm>
+                      <a:off x="0" y="0"/>
+                      <a:ext cx="1609725" cy="590550"/>
+                    </a:xfrm>
+                    <a:prstGeom prst="rect">
+                      <a:avLst/>
+                    </a:prstGeom>
+                    <a:noFill/>
+                    <a:ln>
+                      <a:noFill/>
+                    </a:ln>
+                  </pic:spPr>
+                </pic:pic>
+              </a:graphicData>
+            </a:graphic>
+          </wp:inline>
+        </w:drawing>
+      </w:r>
+    </w:p>
+    <w:p>
+      <w:pPr>
+        <w:pStyle w:val="TestoNormale"/>
+        <w:jc w:val="center"/>
+      </w:pPr>
+      <w:r>
+        <w:rPr>
+          <w:noProof/>
+        </w:rPr>
+        <w:drawing>
+          <wp:inline distT="0" distB="0" distL="0" distR="0">
+            <wp:extent cx="1085850" cy="600075"/>
+            <wp:effectExtent l="0" t="0" r="0" b="9525"/>
+            <wp:docPr id="16" name="Immagine 16"/>
+            <wp:cNvGraphicFramePr>
+              <a:graphicFrameLocks xmlns:a="http://schemas.openxmlformats.org/drawingml/2006/main" noChangeAspect="1"/>
+            </wp:cNvGraphicFramePr>
+            <a:graphic xmlns:a="http://schemas.openxmlformats.org/drawingml/2006/main">
+              <a:graphicData uri="http://schemas.openxmlformats.org/drawingml/2006/picture">
+                <pic:pic xmlns:pic="http://schemas.openxmlformats.org/drawingml/2006/picture">
+                  <pic:nvPicPr>
+                    <pic:cNvPr id="0" name="Picture 7"/>
+                    <pic:cNvPicPr>
+                      <a:picLocks noChangeAspect="1" noChangeArrowheads="1"/>
+                    </pic:cNvPicPr>
+                  </pic:nvPicPr>
+                  <pic:blipFill>
+                    <a:blip r:embed="rId26">
+                      <a:extLst>
+                        <a:ext uri="{28A0092B-C50C-407E-A947-70E740481C1C}">
+                          <a14:useLocalDpi xmlns:a14="http://schemas.microsoft.com/office/drawing/2010/main" val="0"/>
+                        </a:ext>
+                      </a:extLst>
+                    </a:blip>
+                    <a:srcRect/>
+                    <a:stretch>
+                      <a:fillRect/>
+                    </a:stretch>
+                  </pic:blipFill>
+                  <pic:spPr bwMode="auto">
+                    <a:xfrm>
+                      <a:off x="0" y="0"/>
+                      <a:ext cx="1085850" cy="600075"/>
+                    </a:xfrm>
+                    <a:prstGeom prst="rect">
+                      <a:avLst/>
+                    </a:prstGeom>
+                    <a:noFill/>
+                    <a:ln>
+                      <a:noFill/>
+                    </a:ln>
+                  </pic:spPr>
+                </pic:pic>
+              </a:graphicData>
+            </a:graphic>
+          </wp:inline>
+        </w:drawing>
+      </w:r>
+    </w:p>
+    <w:p>
+      <w:pPr>
+        <w:pStyle w:val="TestoNormale"/>
+      </w:pPr>
+    </w:p>
+    <w:p>
+      <w:pPr>
+        <w:pStyle w:val="TestoNormale"/>
+      </w:pPr>
+      <w:r>
+        <w:t xml:space="preserve">Now let us introduce the </w:t>
+      </w:r>
+      <w:r>
+        <w:rPr>
+          <w:b/>
+        </w:rPr>
+        <w:t>Markov Rate Diagram</w:t>
+      </w:r>
+      <w:r>
+        <w:t xml:space="preserve"> before the final formulation:</w:t>
+      </w:r>
+    </w:p>
+    <w:p/>
+    <w:p>
+      <w:pPr>
+        <w:jc w:val="center"/>
+      </w:pPr>
+      <w:r>
+        <w:rPr>
+          <w:noProof/>
+        </w:rPr>
+        <w:drawing>
+          <wp:inline distT="0" distB="0" distL="0" distR="0">
+            <wp:extent cx="6332220" cy="1831340"/>
+            <wp:effectExtent l="0" t="0" r="0" b="0"/>
+            <wp:docPr id="17" name="Immagine 17"/>
+            <wp:cNvGraphicFramePr>
+              <a:graphicFrameLocks xmlns:a="http://schemas.openxmlformats.org/drawingml/2006/main" noChangeAspect="1"/>
+            </wp:cNvGraphicFramePr>
+            <a:graphic xmlns:a="http://schemas.openxmlformats.org/drawingml/2006/main">
+              <a:graphicData uri="http://schemas.openxmlformats.org/drawingml/2006/picture">
+                <pic:pic xmlns:pic="http://schemas.openxmlformats.org/drawingml/2006/picture">
+                  <pic:nvPicPr>
+                    <pic:cNvPr id="17" name="rate diagram.png"/>
+                    <pic:cNvPicPr/>
+                  </pic:nvPicPr>
+                  <pic:blipFill>
+                    <a:blip r:embed="rId27">
+                      <a:extLst>
+                        <a:ext uri="{28A0092B-C50C-407E-A947-70E740481C1C}">
+                          <a14:useLocalDpi xmlns:a14="http://schemas.microsoft.com/office/drawing/2010/main" val="0"/>
+                        </a:ext>
+                      </a:extLst>
+                    </a:blip>
+                    <a:stretch>
+                      <a:fillRect/>
+                    </a:stretch>
+                  </pic:blipFill>
+                  <pic:spPr>
+                    <a:xfrm>
+                      <a:off x="0" y="0"/>
+                      <a:ext cx="6332220" cy="1831340"/>
+                    </a:xfrm>
+                    <a:prstGeom prst="rect">
+                      <a:avLst/>
+                    </a:prstGeom>
+                  </pic:spPr>
+                </pic:pic>
+              </a:graphicData>
+            </a:graphic>
+          </wp:inline>
+        </w:drawing>
+      </w:r>
+    </w:p>
+    <w:p>
+      <w:pPr>
+        <w:pStyle w:val="TestoNormale"/>
+      </w:pPr>
+      <w:r>
+        <w:t xml:space="preserve">This is very useful to give an idea of the probabilistic states of the </w:t>
+      </w:r>
+      <w:r>
+        <w:rPr>
+          <w:b/>
+        </w:rPr>
+        <w:t>Taxi Queues</w:t>
+      </w:r>
+      <w:r>
+        <w:t xml:space="preserve">, according to </w:t>
+      </w:r>
+      <w:r>
+        <w:rPr>
+          <w:i/>
+        </w:rPr>
+        <w:t>Markov chains</w:t>
+      </w:r>
+      <w:r>
+        <w:t xml:space="preserve"> notation.</w:t>
+      </w:r>
+    </w:p>
+    <w:p/>
+    <w:p>
+      <w:pPr>
+        <w:pStyle w:val="TestoNormale"/>
+      </w:pPr>
+      <w:r>
+        <w:t>Now</w:t>
+      </w:r>
+      <w:r>
+        <w:t xml:space="preserve"> let us give a </w:t>
+      </w:r>
+      <w:bookmarkStart w:id="19" w:name="_GoBack"/>
+      <w:r>
+        <w:rPr>
+          <w:b/>
+        </w:rPr>
+        <w:t>closed formulatio</w:t>
+      </w:r>
+      <w:r>
+        <w:rPr>
+          <w:b/>
+        </w:rPr>
+        <w:t>n</w:t>
+      </w:r>
+      <w:r>
+        <w:t xml:space="preserve"> </w:t>
+      </w:r>
+      <w:bookmarkEnd w:id="19"/>
+      <w:r>
+        <w:t>of the useful terms of the model:</w:t>
+      </w:r>
+    </w:p>
+    <w:p/>
+    <w:p>
+      <w:r>
+        <w:rPr>
+          <w:noProof/>
+        </w:rPr>
+        <w:drawing>
+          <wp:inline distT="0" distB="0" distL="0" distR="0">
+            <wp:extent cx="4663440" cy="1005840"/>
+            <wp:effectExtent l="0" t="0" r="3810" b="3810"/>
+            <wp:docPr id="18" name="Immagine 18"/>
+            <wp:cNvGraphicFramePr>
+              <a:graphicFrameLocks xmlns:a="http://schemas.openxmlformats.org/drawingml/2006/main" noChangeAspect="1"/>
+            </wp:cNvGraphicFramePr>
+            <a:graphic xmlns:a="http://schemas.openxmlformats.org/drawingml/2006/main">
+              <a:graphicData uri="http://schemas.openxmlformats.org/drawingml/2006/picture">
+                <pic:pic xmlns:pic="http://schemas.openxmlformats.org/drawingml/2006/picture">
+                  <pic:nvPicPr>
+                    <pic:cNvPr id="0" name="Picture 2"/>
+                    <pic:cNvPicPr>
+                      <a:picLocks noChangeAspect="1" noChangeArrowheads="1"/>
+                    </pic:cNvPicPr>
+                  </pic:nvPicPr>
+                  <pic:blipFill>
+                    <a:blip r:embed="rId28">
+                      <a:extLst>
+                        <a:ext uri="{28A0092B-C50C-407E-A947-70E740481C1C}">
+                          <a14:useLocalDpi xmlns:a14="http://schemas.microsoft.com/office/drawing/2010/main" val="0"/>
+                        </a:ext>
+                      </a:extLst>
+                    </a:blip>
+                    <a:srcRect/>
+                    <a:stretch>
+                      <a:fillRect/>
+                    </a:stretch>
+                  </pic:blipFill>
+                  <pic:spPr bwMode="auto">
+                    <a:xfrm>
+                      <a:off x="0" y="0"/>
+                      <a:ext cx="4663440" cy="1005840"/>
+                    </a:xfrm>
+                    <a:prstGeom prst="rect">
+                      <a:avLst/>
+                    </a:prstGeom>
+                    <a:noFill/>
+                    <a:ln>
+                      <a:noFill/>
+                    </a:ln>
+                  </pic:spPr>
+                </pic:pic>
+              </a:graphicData>
+            </a:graphic>
+          </wp:inline>
+        </w:drawing>
+      </w:r>
+    </w:p>
+    <w:p>
+      <w:r>
+        <w:rPr>
+          <w:noProof/>
+        </w:rPr>
+        <w:drawing>
+          <wp:inline distT="0" distB="0" distL="0" distR="0">
+            <wp:extent cx="2882265" cy="1099820"/>
+            <wp:effectExtent l="0" t="0" r="0" b="5080"/>
+            <wp:docPr id="20" name="Immagine 20"/>
+            <wp:cNvGraphicFramePr>
+              <a:graphicFrameLocks xmlns:a="http://schemas.openxmlformats.org/drawingml/2006/main" noChangeAspect="1"/>
+            </wp:cNvGraphicFramePr>
+            <a:graphic xmlns:a="http://schemas.openxmlformats.org/drawingml/2006/main">
+              <a:graphicData uri="http://schemas.openxmlformats.org/drawingml/2006/picture">
+                <pic:pic xmlns:pic="http://schemas.openxmlformats.org/drawingml/2006/picture">
+                  <pic:nvPicPr>
+                    <pic:cNvPr id="0" name="Picture 3"/>
+                    <pic:cNvPicPr>
+                      <a:picLocks noChangeAspect="1" noChangeArrowheads="1"/>
+                    </pic:cNvPicPr>
+                  </pic:nvPicPr>
+                  <pic:blipFill>
+                    <a:blip r:embed="rId29">
+                      <a:extLst>
+                        <a:ext uri="{28A0092B-C50C-407E-A947-70E740481C1C}">
+                          <a14:useLocalDpi xmlns:a14="http://schemas.microsoft.com/office/drawing/2010/main" val="0"/>
+                        </a:ext>
+                      </a:extLst>
+                    </a:blip>
+                    <a:srcRect/>
+                    <a:stretch>
+                      <a:fillRect/>
+                    </a:stretch>
+                  </pic:blipFill>
+                  <pic:spPr bwMode="auto">
+                    <a:xfrm>
+                      <a:off x="0" y="0"/>
+                      <a:ext cx="2882265" cy="1099820"/>
+                    </a:xfrm>
+                    <a:prstGeom prst="rect">
+                      <a:avLst/>
+                    </a:prstGeom>
+                    <a:noFill/>
+                    <a:ln>
+                      <a:noFill/>
+                    </a:ln>
+                  </pic:spPr>
+                </pic:pic>
+              </a:graphicData>
+            </a:graphic>
+          </wp:inline>
+        </w:drawing>
+      </w:r>
+    </w:p>
+    <w:p/>
+    <w:p/>
+    <w:p>
+      <w:pPr>
+        <w:jc w:val="center"/>
+      </w:pPr>
+      <w:r>
+        <w:rPr>
+          <w:noProof/>
+        </w:rPr>
+        <w:drawing>
+          <wp:inline distT="0" distB="0" distL="0" distR="0">
+            <wp:extent cx="1463040" cy="548640"/>
+            <wp:effectExtent l="0" t="0" r="3810" b="3810"/>
+            <wp:docPr id="23" name="Immagine 23"/>
+            <wp:cNvGraphicFramePr>
+              <a:graphicFrameLocks xmlns:a="http://schemas.openxmlformats.org/drawingml/2006/main" noChangeAspect="1"/>
+            </wp:cNvGraphicFramePr>
+            <a:graphic xmlns:a="http://schemas.openxmlformats.org/drawingml/2006/main">
+              <a:graphicData uri="http://schemas.openxmlformats.org/drawingml/2006/picture">
+                <pic:pic xmlns:pic="http://schemas.openxmlformats.org/drawingml/2006/picture">
+                  <pic:nvPicPr>
+                    <pic:cNvPr id="0" name="Picture 6"/>
+                    <pic:cNvPicPr>
+                      <a:picLocks noChangeAspect="1" noChangeArrowheads="1"/>
+                    </pic:cNvPicPr>
+                  </pic:nvPicPr>
+                  <pic:blipFill>
+                    <a:blip r:embed="rId30">
+                      <a:extLst>
+                        <a:ext uri="{28A0092B-C50C-407E-A947-70E740481C1C}">
+                          <a14:useLocalDpi xmlns:a14="http://schemas.microsoft.com/office/drawing/2010/main" val="0"/>
+                        </a:ext>
+                      </a:extLst>
+                    </a:blip>
+                    <a:srcRect/>
+                    <a:stretch>
+                      <a:fillRect/>
+                    </a:stretch>
+                  </pic:blipFill>
+                  <pic:spPr bwMode="auto">
+                    <a:xfrm>
+                      <a:off x="0" y="0"/>
+                      <a:ext cx="1463040" cy="548640"/>
+                    </a:xfrm>
+                    <a:prstGeom prst="rect">
+                      <a:avLst/>
+                    </a:prstGeom>
+                    <a:noFill/>
+                    <a:ln>
+                      <a:noFill/>
+                    </a:ln>
+                  </pic:spPr>
+                </pic:pic>
+              </a:graphicData>
+            </a:graphic>
+          </wp:inline>
+        </w:drawing>
+      </w:r>
+    </w:p>
+    <w:p>
+      <w:pPr>
+        <w:jc w:val="center"/>
+      </w:pPr>
+      <w:r>
+        <w:rPr>
+          <w:noProof/>
+        </w:rPr>
+        <w:drawing>
+          <wp:inline distT="0" distB="0" distL="0" distR="0">
+            <wp:extent cx="914400" cy="457200"/>
+            <wp:effectExtent l="0" t="0" r="0" b="0"/>
+            <wp:docPr id="24" name="Immagine 24"/>
+            <wp:cNvGraphicFramePr>
+              <a:graphicFrameLocks xmlns:a="http://schemas.openxmlformats.org/drawingml/2006/main" noChangeAspect="1"/>
+            </wp:cNvGraphicFramePr>
+            <a:graphic xmlns:a="http://schemas.openxmlformats.org/drawingml/2006/main">
+              <a:graphicData uri="http://schemas.openxmlformats.org/drawingml/2006/picture">
+                <pic:pic xmlns:pic="http://schemas.openxmlformats.org/drawingml/2006/picture">
+                  <pic:nvPicPr>
+                    <pic:cNvPr id="0" name="Picture 7"/>
+                    <pic:cNvPicPr>
+                      <a:picLocks noChangeAspect="1" noChangeArrowheads="1"/>
+                    </pic:cNvPicPr>
+                  </pic:nvPicPr>
+                  <pic:blipFill>
+                    <a:blip r:embed="rId31">
+                      <a:extLst>
+                        <a:ext uri="{28A0092B-C50C-407E-A947-70E740481C1C}">
+                          <a14:useLocalDpi xmlns:a14="http://schemas.microsoft.com/office/drawing/2010/main" val="0"/>
+                        </a:ext>
+                      </a:extLst>
+                    </a:blip>
+                    <a:srcRect/>
+                    <a:stretch>
+                      <a:fillRect/>
+                    </a:stretch>
+                  </pic:blipFill>
+                  <pic:spPr bwMode="auto">
+                    <a:xfrm>
+                      <a:off x="0" y="0"/>
+                      <a:ext cx="914400" cy="457200"/>
+                    </a:xfrm>
+                    <a:prstGeom prst="rect">
+                      <a:avLst/>
+                    </a:prstGeom>
+                    <a:noFill/>
+                    <a:ln>
+                      <a:noFill/>
+                    </a:ln>
+                  </pic:spPr>
+                </pic:pic>
+              </a:graphicData>
+            </a:graphic>
+          </wp:inline>
+        </w:drawing>
+      </w:r>
+    </w:p>
+    <w:p>
+      <w:pPr>
+        <w:jc w:val="center"/>
+      </w:pPr>
+      <w:r>
+        <w:rPr>
+          <w:noProof/>
+        </w:rPr>
+        <w:drawing>
+          <wp:inline distT="0" distB="0" distL="0" distR="0">
+            <wp:extent cx="1225550" cy="457200"/>
+            <wp:effectExtent l="0" t="0" r="0" b="0"/>
+            <wp:docPr id="25" name="Immagine 25"/>
+            <wp:cNvGraphicFramePr>
+              <a:graphicFrameLocks xmlns:a="http://schemas.openxmlformats.org/drawingml/2006/main" noChangeAspect="1"/>
+            </wp:cNvGraphicFramePr>
+            <a:graphic xmlns:a="http://schemas.openxmlformats.org/drawingml/2006/main">
+              <a:graphicData uri="http://schemas.openxmlformats.org/drawingml/2006/picture">
+                <pic:pic xmlns:pic="http://schemas.openxmlformats.org/drawingml/2006/picture">
+                  <pic:nvPicPr>
+                    <pic:cNvPr id="0" name="Picture 8"/>
+                    <pic:cNvPicPr>
+                      <a:picLocks noChangeAspect="1" noChangeArrowheads="1"/>
+                    </pic:cNvPicPr>
+                  </pic:nvPicPr>
+                  <pic:blipFill>
+                    <a:blip r:embed="rId32">
+                      <a:extLst>
+                        <a:ext uri="{28A0092B-C50C-407E-A947-70E740481C1C}">
+                          <a14:useLocalDpi xmlns:a14="http://schemas.microsoft.com/office/drawing/2010/main" val="0"/>
+                        </a:ext>
+                      </a:extLst>
+                    </a:blip>
+                    <a:srcRect/>
+                    <a:stretch>
+                      <a:fillRect/>
+                    </a:stretch>
+                  </pic:blipFill>
+                  <pic:spPr bwMode="auto">
+                    <a:xfrm>
+                      <a:off x="0" y="0"/>
+                      <a:ext cx="1225550" cy="457200"/>
+                    </a:xfrm>
+                    <a:prstGeom prst="rect">
+                      <a:avLst/>
+                    </a:prstGeom>
+                    <a:noFill/>
+                    <a:ln>
+                      <a:noFill/>
+                    </a:ln>
+                  </pic:spPr>
+                </pic:pic>
+              </a:graphicData>
+            </a:graphic>
+          </wp:inline>
+        </w:drawing>
+      </w:r>
+    </w:p>
+    <w:p>
+      <w:pPr>
+        <w:jc w:val="center"/>
+      </w:pPr>
+      <w:r>
+        <w:rPr>
+          <w:noProof/>
+        </w:rPr>
+        <w:drawing>
+          <wp:inline distT="0" distB="0" distL="0" distR="0">
+            <wp:extent cx="2256790" cy="486410"/>
+            <wp:effectExtent l="0" t="0" r="0" b="8890"/>
+            <wp:docPr id="26" name="Immagine 26"/>
+            <wp:cNvGraphicFramePr>
+              <a:graphicFrameLocks xmlns:a="http://schemas.openxmlformats.org/drawingml/2006/main" noChangeAspect="1"/>
+            </wp:cNvGraphicFramePr>
+            <a:graphic xmlns:a="http://schemas.openxmlformats.org/drawingml/2006/main">
+              <a:graphicData uri="http://schemas.openxmlformats.org/drawingml/2006/picture">
+                <pic:pic xmlns:pic="http://schemas.openxmlformats.org/drawingml/2006/picture">
+                  <pic:nvPicPr>
+                    <pic:cNvPr id="0" name="Picture 9"/>
+                    <pic:cNvPicPr>
+                      <a:picLocks noChangeAspect="1" noChangeArrowheads="1"/>
+                    </pic:cNvPicPr>
+                  </pic:nvPicPr>
+                  <pic:blipFill>
+                    <a:blip r:embed="rId33">
+                      <a:extLst>
+                        <a:ext uri="{28A0092B-C50C-407E-A947-70E740481C1C}">
+                          <a14:useLocalDpi xmlns:a14="http://schemas.microsoft.com/office/drawing/2010/main" val="0"/>
+                        </a:ext>
+                      </a:extLst>
+                    </a:blip>
+                    <a:srcRect/>
+                    <a:stretch>
+                      <a:fillRect/>
+                    </a:stretch>
+                  </pic:blipFill>
+                  <pic:spPr bwMode="auto">
+                    <a:xfrm>
+                      <a:off x="0" y="0"/>
+                      <a:ext cx="2256790" cy="486410"/>
+                    </a:xfrm>
+                    <a:prstGeom prst="rect">
+                      <a:avLst/>
+                    </a:prstGeom>
+                    <a:noFill/>
+                    <a:ln>
+                      <a:noFill/>
+                    </a:ln>
+                  </pic:spPr>
+                </pic:pic>
+              </a:graphicData>
+            </a:graphic>
+          </wp:inline>
+        </w:drawing>
+      </w:r>
+    </w:p>
+    <w:p>
+      <w:pPr>
+        <w:pStyle w:val="TestoNormale"/>
+      </w:pPr>
+      <w:r>
+        <w:t xml:space="preserve">The probability distribution of waiting time </w:t>
+      </w:r>
+      <w:proofErr w:type="gramStart"/>
+      <w:r>
+        <w:t>is represented</w:t>
+      </w:r>
+      <w:proofErr w:type="gramEnd"/>
+      <w:r>
+        <w:t xml:space="preserve"> by the following formulae:</w:t>
+      </w:r>
+    </w:p>
+    <w:p/>
+    <w:p>
+      <w:pPr>
+        <w:pStyle w:val="TestoNormale"/>
+        <w:jc w:val="center"/>
+        <w:rPr>
+          <w:b/>
+          <w:color w:val="1F4E79" w:themeColor="accent1" w:themeShade="80"/>
+        </w:rPr>
+      </w:pPr>
+      <w:r>
+        <w:rPr>
+          <w:b/>
+          <w:color w:val="1F4E79" w:themeColor="accent1" w:themeShade="80"/>
+        </w:rPr>
+        <w:t>Service Time Included</w:t>
+      </w:r>
+    </w:p>
+    <w:p>
+      <w:pPr>
+        <w:jc w:val="center"/>
+      </w:pPr>
+      <w:r>
+        <w:rPr>
+          <w:noProof/>
+        </w:rPr>
+        <w:drawing>
+          <wp:inline distT="0" distB="0" distL="0" distR="0">
+            <wp:extent cx="4046855" cy="564515"/>
+            <wp:effectExtent l="0" t="0" r="0" b="6985"/>
+            <wp:docPr id="27" name="Immagine 27"/>
+            <wp:cNvGraphicFramePr>
+              <a:graphicFrameLocks xmlns:a="http://schemas.openxmlformats.org/drawingml/2006/main" noChangeAspect="1"/>
+            </wp:cNvGraphicFramePr>
+            <a:graphic xmlns:a="http://schemas.openxmlformats.org/drawingml/2006/main">
+              <a:graphicData uri="http://schemas.openxmlformats.org/drawingml/2006/picture">
+                <pic:pic xmlns:pic="http://schemas.openxmlformats.org/drawingml/2006/picture">
+                  <pic:nvPicPr>
+                    <pic:cNvPr id="0" name="Picture 10"/>
+                    <pic:cNvPicPr>
+                      <a:picLocks noChangeAspect="1" noChangeArrowheads="1"/>
+                    </pic:cNvPicPr>
+                  </pic:nvPicPr>
+                  <pic:blipFill>
+                    <a:blip r:embed="rId34">
+                      <a:extLst>
+                        <a:ext uri="{28A0092B-C50C-407E-A947-70E740481C1C}">
+                          <a14:useLocalDpi xmlns:a14="http://schemas.microsoft.com/office/drawing/2010/main" val="0"/>
+                        </a:ext>
+                      </a:extLst>
+                    </a:blip>
+                    <a:srcRect/>
+                    <a:stretch>
+                      <a:fillRect/>
+                    </a:stretch>
+                  </pic:blipFill>
+                  <pic:spPr bwMode="auto">
+                    <a:xfrm>
+                      <a:off x="0" y="0"/>
+                      <a:ext cx="4046855" cy="564515"/>
+                    </a:xfrm>
+                    <a:prstGeom prst="rect">
+                      <a:avLst/>
+                    </a:prstGeom>
+                    <a:noFill/>
+                    <a:ln>
+                      <a:noFill/>
+                    </a:ln>
+                  </pic:spPr>
+                </pic:pic>
+              </a:graphicData>
+            </a:graphic>
+          </wp:inline>
+        </w:drawing>
+      </w:r>
+    </w:p>
+    <w:p>
+      <w:pPr>
+        <w:jc w:val="center"/>
+      </w:pPr>
+    </w:p>
+    <w:p>
+      <w:pPr>
+        <w:pStyle w:val="TestoNormale"/>
+        <w:jc w:val="center"/>
+        <w:rPr>
+          <w:b/>
+          <w:color w:val="1F4E79" w:themeColor="accent1" w:themeShade="80"/>
+        </w:rPr>
+      </w:pPr>
+      <w:r>
+        <w:rPr>
+          <w:b/>
+          <w:color w:val="1F4E79" w:themeColor="accent1" w:themeShade="80"/>
+        </w:rPr>
+        <w:t>Service Time Excluded</w:t>
+      </w:r>
+    </w:p>
+    <w:p>
+      <w:pPr>
+        <w:jc w:val="center"/>
+      </w:pPr>
+      <w:r>
+        <w:rPr>
+          <w:noProof/>
+        </w:rPr>
+        <w:drawing>
+          <wp:inline distT="0" distB="0" distL="0" distR="0">
+            <wp:extent cx="3209925" cy="360045"/>
+            <wp:effectExtent l="0" t="0" r="9525" b="1905"/>
+            <wp:docPr id="28" name="Immagine 28"/>
+            <wp:cNvGraphicFramePr>
+              <a:graphicFrameLocks xmlns:a="http://schemas.openxmlformats.org/drawingml/2006/main" noChangeAspect="1"/>
+            </wp:cNvGraphicFramePr>
+            <a:graphic xmlns:a="http://schemas.openxmlformats.org/drawingml/2006/main">
+              <a:graphicData uri="http://schemas.openxmlformats.org/drawingml/2006/picture">
+                <pic:pic xmlns:pic="http://schemas.openxmlformats.org/drawingml/2006/picture">
+                  <pic:nvPicPr>
+                    <pic:cNvPr id="0" name="Picture 11"/>
+                    <pic:cNvPicPr>
+                      <a:picLocks noChangeAspect="1" noChangeArrowheads="1"/>
+                    </pic:cNvPicPr>
+                  </pic:nvPicPr>
+                  <pic:blipFill>
+                    <a:blip r:embed="rId35">
+                      <a:extLst>
+                        <a:ext uri="{28A0092B-C50C-407E-A947-70E740481C1C}">
+                          <a14:useLocalDpi xmlns:a14="http://schemas.microsoft.com/office/drawing/2010/main" val="0"/>
+                        </a:ext>
+                      </a:extLst>
+                    </a:blip>
+                    <a:srcRect/>
+                    <a:stretch>
+                      <a:fillRect/>
+                    </a:stretch>
+                  </pic:blipFill>
+                  <pic:spPr bwMode="auto">
+                    <a:xfrm>
+                      <a:off x="0" y="0"/>
+                      <a:ext cx="3209925" cy="360045"/>
+                    </a:xfrm>
+                    <a:prstGeom prst="rect">
+                      <a:avLst/>
+                    </a:prstGeom>
+                    <a:noFill/>
+                    <a:ln>
+                      <a:noFill/>
+                    </a:ln>
+                  </pic:spPr>
+                </pic:pic>
+              </a:graphicData>
+            </a:graphic>
+          </wp:inline>
+        </w:drawing>
+      </w:r>
+    </w:p>
+    <w:p>
+      <w:pPr>
+        <w:pStyle w:val="TestoNormale"/>
+        <w:jc w:val="center"/>
+      </w:pPr>
+      <w:r>
+        <w:t>Where:</w:t>
+      </w:r>
+    </w:p>
+    <w:p>
+      <w:pPr>
+        <w:pStyle w:val="TestoNormale"/>
+        <w:jc w:val="center"/>
+      </w:pPr>
+      <w:r>
+        <w:rPr>
+          <w:noProof/>
+        </w:rPr>
+        <w:drawing>
+          <wp:inline distT="0" distB="0" distL="0" distR="0">
+            <wp:extent cx="1906905" cy="661670"/>
+            <wp:effectExtent l="0" t="0" r="0" b="5080"/>
+            <wp:docPr id="29" name="Immagine 29"/>
+            <wp:cNvGraphicFramePr>
+              <a:graphicFrameLocks xmlns:a="http://schemas.openxmlformats.org/drawingml/2006/main" noChangeAspect="1"/>
+            </wp:cNvGraphicFramePr>
+            <a:graphic xmlns:a="http://schemas.openxmlformats.org/drawingml/2006/main">
+              <a:graphicData uri="http://schemas.openxmlformats.org/drawingml/2006/picture">
+                <pic:pic xmlns:pic="http://schemas.openxmlformats.org/drawingml/2006/picture">
+                  <pic:nvPicPr>
+                    <pic:cNvPr id="0" name="Picture 12"/>
+                    <pic:cNvPicPr>
+                      <a:picLocks noChangeAspect="1" noChangeArrowheads="1"/>
+                    </pic:cNvPicPr>
+                  </pic:nvPicPr>
+                  <pic:blipFill>
+                    <a:blip r:embed="rId36">
+                      <a:extLst>
+                        <a:ext uri="{28A0092B-C50C-407E-A947-70E740481C1C}">
+                          <a14:useLocalDpi xmlns:a14="http://schemas.microsoft.com/office/drawing/2010/main" val="0"/>
+                        </a:ext>
+                      </a:extLst>
+                    </a:blip>
+                    <a:srcRect/>
+                    <a:stretch>
+                      <a:fillRect/>
+                    </a:stretch>
+                  </pic:blipFill>
+                  <pic:spPr bwMode="auto">
+                    <a:xfrm>
+                      <a:off x="0" y="0"/>
+                      <a:ext cx="1906905" cy="661670"/>
+                    </a:xfrm>
+                    <a:prstGeom prst="rect">
+                      <a:avLst/>
+                    </a:prstGeom>
+                    <a:noFill/>
+                    <a:ln>
+                      <a:noFill/>
+                    </a:ln>
+                  </pic:spPr>
+                </pic:pic>
+              </a:graphicData>
+            </a:graphic>
+          </wp:inline>
+        </w:drawing>
+      </w:r>
+    </w:p>
+    <w:p>
+      <w:pPr>
+        <w:pStyle w:val="TestoNormale"/>
+      </w:pPr>
+      <w:r>
+        <w:t xml:space="preserve">In our model, we assume that all the </w:t>
+      </w:r>
+      <w:r>
+        <w:rPr>
+          <w:b/>
+        </w:rPr>
+        <w:t>areas</w:t>
+      </w:r>
+      <w:r>
+        <w:t xml:space="preserve"> have the </w:t>
+      </w:r>
+      <w:r>
+        <w:rPr>
+          <w:i/>
+        </w:rPr>
+        <w:t>same exponential distribution of reservations</w:t>
+      </w:r>
+      <w:r>
+        <w:t xml:space="preserve">. </w:t>
+      </w:r>
+      <w:r>
+        <w:t>This may be a good assumption in practice if the area are “</w:t>
+      </w:r>
+      <w:r>
+        <w:rPr>
+          <w:i/>
+        </w:rPr>
+        <w:t>balanced</w:t>
+      </w:r>
+      <w:r>
+        <w:t>”.</w:t>
+      </w:r>
+    </w:p>
+    <w:p>
+      <w:pPr>
+        <w:pStyle w:val="TestoNormale"/>
+        <w:rPr>
+          <w:i/>
+        </w:rPr>
+      </w:pPr>
+      <w:r>
+        <w:t>However, we plotted on two different graph</w:t>
+      </w:r>
+      <w:r>
+        <w:t>ic</w:t>
+      </w:r>
+      <w:r>
+        <w:t xml:space="preserve">s some interesting results of the </w:t>
+      </w:r>
+      <w:r>
+        <w:rPr>
+          <w:b/>
+        </w:rPr>
+        <w:t>M/M/s model</w:t>
+      </w:r>
+      <w:r>
+        <w:t xml:space="preserve"> of </w:t>
+      </w:r>
+      <w:r>
+        <w:rPr>
+          <w:i/>
+        </w:rPr>
+        <w:t>Taxi distribution</w:t>
+      </w:r>
+      <w:r>
+        <w:rPr>
+          <w:i/>
+        </w:rPr>
+        <w:t>.</w:t>
+      </w:r>
+    </w:p>
+    <w:p/>
+    <w:p>
+      <w:pPr>
+        <w:pStyle w:val="TestoNormale"/>
+      </w:pPr>
+      <w:r>
+        <w:t xml:space="preserve">The </w:t>
+      </w:r>
+      <w:r>
+        <w:rPr>
+          <w:b/>
+        </w:rPr>
+        <w:t>first one</w:t>
+      </w:r>
+      <w:r>
+        <w:t xml:space="preserve"> is the </w:t>
+      </w:r>
+      <w:r>
+        <w:rPr>
+          <w:i/>
+        </w:rPr>
+        <w:t>steady-state probability of zero costumer in the system</w:t>
+      </w:r>
+      <w:r>
+        <w:rPr>
+          <w:i/>
+        </w:rPr>
+        <w:t xml:space="preserve"> (P</w:t>
+      </w:r>
+      <w:r>
+        <w:rPr>
+          <w:i/>
+          <w:vertAlign w:val="subscript"/>
+        </w:rPr>
+        <w:t>0</w:t>
+      </w:r>
+      <w:r>
+        <w:rPr>
+          <w:i/>
+        </w:rPr>
+        <w:t>)</w:t>
+      </w:r>
+      <w:r>
+        <w:t xml:space="preserve"> as a function of the </w:t>
       </w:r>
       <w:r>
         <w:rPr>
@@ -5369,23 +7076,331 @@
         <w:t xml:space="preserve">servers </w:t>
       </w:r>
       <w:r>
-        <w:rPr>
-          <w:i/>
-        </w:rPr>
-        <w:t>(those serving customers) achieve service completions.</w:t>
+        <w:t>(</w:t>
+      </w:r>
+      <w:r>
+        <w:rPr>
+          <w:i/>
+        </w:rPr>
+        <w:t>s, Taxi Drivers</w:t>
+      </w:r>
+      <w:r>
+        <w:t xml:space="preserve">) and the </w:t>
+      </w:r>
+      <w:r>
+        <w:rPr>
+          <w:i/>
+        </w:rPr>
+        <w:t>Utilization factor</w:t>
+      </w:r>
+      <w:r>
+        <w:rPr>
+          <w:i/>
+        </w:rPr>
+        <w:t xml:space="preserve"> (ρ)</w:t>
+      </w:r>
+      <w:r>
+        <w:t>.</w:t>
       </w:r>
     </w:p>
     <w:p>
       <w:pPr>
         <w:pStyle w:val="TestoNormale"/>
-      </w:pPr>
-    </w:p>
+        <w:rPr>
+          <w:i/>
+        </w:rPr>
+      </w:pPr>
+      <w:r>
+        <w:t xml:space="preserve">The </w:t>
+      </w:r>
+      <w:r>
+        <w:rPr>
+          <w:b/>
+        </w:rPr>
+        <w:t>second one</w:t>
+      </w:r>
+      <w:r>
+        <w:rPr>
+          <w:b/>
+        </w:rPr>
+        <w:t xml:space="preserve"> </w:t>
+      </w:r>
+      <w:r>
+        <w:t xml:space="preserve">is </w:t>
+      </w:r>
+      <w:r>
+        <w:rPr>
+          <w:i/>
+        </w:rPr>
+        <w:t>steady-state expected number of customers in the system</w:t>
+      </w:r>
+      <w:r>
+        <w:t xml:space="preserve"> </w:t>
+      </w:r>
+      <w:r>
+        <w:rPr>
+          <w:i/>
+        </w:rPr>
+        <w:t>(L)</w:t>
+      </w:r>
+      <w:r>
+        <w:t xml:space="preserve"> as a function of the </w:t>
+      </w:r>
+      <w:r>
+        <w:rPr>
+          <w:i/>
+        </w:rPr>
+        <w:t xml:space="preserve">servers </w:t>
+      </w:r>
+      <w:r>
+        <w:t>(</w:t>
+      </w:r>
+      <w:r>
+        <w:rPr>
+          <w:i/>
+        </w:rPr>
+        <w:t>s, Taxi Driver</w:t>
+      </w:r>
+      <w:r>
+        <w:t xml:space="preserve">) and the </w:t>
+      </w:r>
+      <w:r>
+        <w:rPr>
+          <w:i/>
+        </w:rPr>
+        <w:t>Utilization factor (ρ).</w:t>
+      </w:r>
+    </w:p>
+    <w:p/>
+    <w:p/>
+    <w:p/>
+    <w:p>
+      <w:pPr>
+        <w:pStyle w:val="TestoNormale"/>
+      </w:pPr>
+      <w:r>
+        <w:lastRenderedPageBreak/>
+        <w:t>Anyway, sometimes graphics are better than words. Therefore, here is the two probabilistic graphics, as promised before:</w:t>
+      </w:r>
+    </w:p>
+    <w:p/>
+    <w:p>
+      <w:pPr>
+        <w:pStyle w:val="TestoNormale"/>
+        <w:numPr>
+          <w:ilvl w:val="0"/>
+          <w:numId w:val="15"/>
+        </w:numPr>
+        <w:rPr>
+          <w:i/>
+        </w:rPr>
+      </w:pPr>
+      <w:r>
+        <w:rPr>
+          <w:i/>
+        </w:rPr>
+        <w:t>Steady-state probability of zero costumer in the system (P</w:t>
+      </w:r>
+      <w:r>
+        <w:rPr>
+          <w:i/>
+          <w:vertAlign w:val="subscript"/>
+        </w:rPr>
+        <w:t>0</w:t>
+      </w:r>
+      <w:r>
+        <w:rPr>
+          <w:i/>
+        </w:rPr>
+        <w:t>) as a function of the servers (s, Taxi Drivers) and the Utilization factor (ρ).</w:t>
+      </w:r>
+    </w:p>
+    <w:p/>
+    <w:p>
+      <w:pPr>
+        <w:jc w:val="center"/>
+      </w:pPr>
+      <w:r>
+        <w:rPr>
+          <w:noProof/>
+        </w:rPr>
+        <w:drawing>
+          <wp:inline distT="0" distB="0" distL="0" distR="0">
+            <wp:extent cx="6332220" cy="6240145"/>
+            <wp:effectExtent l="0" t="0" r="0" b="8255"/>
+            <wp:docPr id="30" name="Immagine 30"/>
+            <wp:cNvGraphicFramePr>
+              <a:graphicFrameLocks xmlns:a="http://schemas.openxmlformats.org/drawingml/2006/main" noChangeAspect="1"/>
+            </wp:cNvGraphicFramePr>
+            <a:graphic xmlns:a="http://schemas.openxmlformats.org/drawingml/2006/main">
+              <a:graphicData uri="http://schemas.openxmlformats.org/drawingml/2006/picture">
+                <pic:pic xmlns:pic="http://schemas.openxmlformats.org/drawingml/2006/picture">
+                  <pic:nvPicPr>
+                    <pic:cNvPr id="30" name="mms model plotted P.png"/>
+                    <pic:cNvPicPr/>
+                  </pic:nvPicPr>
+                  <pic:blipFill>
+                    <a:blip r:embed="rId37">
+                      <a:extLst>
+                        <a:ext uri="{28A0092B-C50C-407E-A947-70E740481C1C}">
+                          <a14:useLocalDpi xmlns:a14="http://schemas.microsoft.com/office/drawing/2010/main" val="0"/>
+                        </a:ext>
+                      </a:extLst>
+                    </a:blip>
+                    <a:stretch>
+                      <a:fillRect/>
+                    </a:stretch>
+                  </pic:blipFill>
+                  <pic:spPr>
+                    <a:xfrm>
+                      <a:off x="0" y="0"/>
+                      <a:ext cx="6332220" cy="6240145"/>
+                    </a:xfrm>
+                    <a:prstGeom prst="rect">
+                      <a:avLst/>
+                    </a:prstGeom>
+                  </pic:spPr>
+                </pic:pic>
+              </a:graphicData>
+            </a:graphic>
+          </wp:inline>
+        </w:drawing>
+      </w:r>
+    </w:p>
+    <w:p/>
+    <w:p/>
+    <w:p/>
+    <w:p/>
+    <w:p>
+      <w:pPr>
+        <w:pStyle w:val="TestoNormale"/>
+        <w:numPr>
+          <w:ilvl w:val="0"/>
+          <w:numId w:val="15"/>
+        </w:numPr>
+        <w:rPr>
+          <w:i/>
+        </w:rPr>
+      </w:pPr>
+      <w:proofErr w:type="gramStart"/>
+      <w:r>
+        <w:rPr>
+          <w:i/>
+        </w:rPr>
+        <w:t>S</w:t>
+      </w:r>
+      <w:r>
+        <w:rPr>
+          <w:i/>
+        </w:rPr>
+        <w:t>teady-state</w:t>
+      </w:r>
+      <w:proofErr w:type="gramEnd"/>
+      <w:r>
+        <w:rPr>
+          <w:i/>
+        </w:rPr>
+        <w:t xml:space="preserve"> expected number of customers in the system</w:t>
+      </w:r>
+      <w:r>
+        <w:t xml:space="preserve"> </w:t>
+      </w:r>
+      <w:r>
+        <w:rPr>
+          <w:i/>
+        </w:rPr>
+        <w:t>(L)</w:t>
+      </w:r>
+      <w:r>
+        <w:t xml:space="preserve"> as a function of the </w:t>
+      </w:r>
+      <w:r>
+        <w:rPr>
+          <w:i/>
+        </w:rPr>
+        <w:t xml:space="preserve">servers </w:t>
+      </w:r>
+      <w:r>
+        <w:t>(</w:t>
+      </w:r>
+      <w:r>
+        <w:rPr>
+          <w:i/>
+        </w:rPr>
+        <w:t>s, Taxi Driver</w:t>
+      </w:r>
+      <w:r>
+        <w:t xml:space="preserve">) and the </w:t>
+      </w:r>
+      <w:r>
+        <w:rPr>
+          <w:i/>
+        </w:rPr>
+        <w:t>Utilization factor (ρ).</w:t>
+      </w:r>
+    </w:p>
+    <w:p/>
+    <w:p/>
+    <w:p>
+      <w:pPr>
+        <w:jc w:val="center"/>
+      </w:pPr>
+      <w:r>
+        <w:rPr>
+          <w:noProof/>
+        </w:rPr>
+        <w:drawing>
+          <wp:inline distT="0" distB="0" distL="0" distR="0">
+            <wp:extent cx="6125430" cy="6411220"/>
+            <wp:effectExtent l="0" t="0" r="8890" b="8890"/>
+            <wp:docPr id="31" name="Immagine 31"/>
+            <wp:cNvGraphicFramePr>
+              <a:graphicFrameLocks xmlns:a="http://schemas.openxmlformats.org/drawingml/2006/main" noChangeAspect="1"/>
+            </wp:cNvGraphicFramePr>
+            <a:graphic xmlns:a="http://schemas.openxmlformats.org/drawingml/2006/main">
+              <a:graphicData uri="http://schemas.openxmlformats.org/drawingml/2006/picture">
+                <pic:pic xmlns:pic="http://schemas.openxmlformats.org/drawingml/2006/picture">
+                  <pic:nvPicPr>
+                    <pic:cNvPr id="31" name="mms model plotted L.png"/>
+                    <pic:cNvPicPr/>
+                  </pic:nvPicPr>
+                  <pic:blipFill>
+                    <a:blip r:embed="rId38">
+                      <a:extLst>
+                        <a:ext uri="{28A0092B-C50C-407E-A947-70E740481C1C}">
+                          <a14:useLocalDpi xmlns:a14="http://schemas.microsoft.com/office/drawing/2010/main" val="0"/>
+                        </a:ext>
+                      </a:extLst>
+                    </a:blip>
+                    <a:stretch>
+                      <a:fillRect/>
+                    </a:stretch>
+                  </pic:blipFill>
+                  <pic:spPr>
+                    <a:xfrm>
+                      <a:off x="0" y="0"/>
+                      <a:ext cx="6125430" cy="6411220"/>
+                    </a:xfrm>
+                    <a:prstGeom prst="rect">
+                      <a:avLst/>
+                    </a:prstGeom>
+                  </pic:spPr>
+                </pic:pic>
+              </a:graphicData>
+            </a:graphic>
+          </wp:inline>
+        </w:drawing>
+      </w:r>
+    </w:p>
+    <w:p/>
+    <w:p/>
     <w:p>
       <w:pPr>
         <w:pStyle w:val="Titolo1"/>
       </w:pPr>
       <w:bookmarkStart w:id="20" w:name="_Toc436148049"/>
       <w:r>
+        <w:lastRenderedPageBreak/>
         <w:t>User Interface Design</w:t>
       </w:r>
       <w:bookmarkEnd w:id="20"/>
@@ -6024,6 +8039,7 @@
         </w:rPr>
         <w:t xml:space="preserve">Design </w:t>
       </w:r>
+      <w:proofErr w:type="spellStart"/>
       <w:r>
         <w:rPr>
           <w:i/>
@@ -6031,6 +8047,7 @@
         </w:rPr>
         <w:t>Document</w:t>
       </w:r>
+      <w:proofErr w:type="spellEnd"/>
       <w:r>
         <w:rPr>
           <w:i/>
@@ -6038,6 +8055,7 @@
         </w:rPr>
         <w:t xml:space="preserve"> </w:t>
       </w:r>
+      <w:proofErr w:type="spellStart"/>
       <w:r>
         <w:rPr>
           <w:i/>
@@ -6045,6 +8063,7 @@
         </w:rPr>
         <w:t>Template</w:t>
       </w:r>
+      <w:proofErr w:type="spellEnd"/>
       <w:r>
         <w:rPr>
           <w:lang w:val="it-IT"/>
@@ -6077,10 +8096,457 @@
         <w:t>Software Engineering: Principles and Practice (Hans Van Vliet)</w:t>
       </w:r>
     </w:p>
+    <w:p>
+      <w:pPr>
+        <w:pStyle w:val="TestoNormale"/>
+        <w:numPr>
+          <w:ilvl w:val="0"/>
+          <w:numId w:val="4"/>
+        </w:numPr>
+        <w:rPr>
+          <w:i/>
+        </w:rPr>
+      </w:pPr>
+      <w:r>
+        <w:rPr>
+          <w:i/>
+        </w:rPr>
+        <w:t>Wikipedia</w:t>
+      </w:r>
+    </w:p>
+    <w:p>
+      <w:pPr>
+        <w:pStyle w:val="TestoNormale"/>
+        <w:numPr>
+          <w:ilvl w:val="0"/>
+          <w:numId w:val="4"/>
+        </w:numPr>
+      </w:pPr>
+      <w:r>
+        <w:rPr>
+          <w:i/>
+        </w:rPr>
+        <w:t>UML Distilled (Martin Fowler)</w:t>
+      </w:r>
+    </w:p>
     <w:p/>
+    <w:p>
+      <w:pPr>
+        <w:pStyle w:val="Titolo2"/>
+      </w:pPr>
+      <w:r>
+        <w:t>Hours of work</w:t>
+      </w:r>
+    </w:p>
+    <w:p>
+      <w:pPr>
+        <w:pStyle w:val="TestoNormale"/>
+        <w:numPr>
+          <w:ilvl w:val="0"/>
+          <w:numId w:val="16"/>
+        </w:numPr>
+        <w:rPr>
+          <w:rFonts w:eastAsiaTheme="minorEastAsia"/>
+          <w:lang w:val="it-IT"/>
+        </w:rPr>
+      </w:pPr>
+      <w:r>
+        <w:rPr>
+          <w:b/>
+          <w:lang w:val="it-IT"/>
+        </w:rPr>
+        <w:t>Andrea Martino</w:t>
+      </w:r>
+      <w:r>
+        <w:rPr>
+          <w:lang w:val="it-IT"/>
+        </w:rPr>
+        <w:t xml:space="preserve">: </w:t>
+      </w:r>
+      <m:oMath>
+        <m:func>
+          <m:funcPr>
+            <m:ctrlPr>
+              <w:rPr>
+                <w:rFonts w:ascii="Cambria Math" w:hAnsi="Cambria Math"/>
+                <w:i/>
+              </w:rPr>
+            </m:ctrlPr>
+          </m:funcPr>
+          <m:fName>
+            <m:limLow>
+              <m:limLowPr>
+                <m:ctrlPr>
+                  <w:rPr>
+                    <w:rFonts w:ascii="Cambria Math" w:hAnsi="Cambria Math"/>
+                    <w:i/>
+                  </w:rPr>
+                </m:ctrlPr>
+              </m:limLowPr>
+              <m:e>
+                <m:r>
+                  <m:rPr>
+                    <m:sty m:val="p"/>
+                  </m:rPr>
+                  <w:rPr>
+                    <w:rFonts w:ascii="Cambria Math" w:hAnsi="Cambria Math"/>
+                    <w:lang w:val="it-IT"/>
+                  </w:rPr>
+                  <m:t>lim</m:t>
+                </m:r>
+              </m:e>
+              <m:lim>
+                <m:r>
+                  <w:rPr>
+                    <w:rFonts w:ascii="Cambria Math" w:hAnsi="Cambria Math"/>
+                  </w:rPr>
+                  <m:t>n</m:t>
+                </m:r>
+                <m:r>
+                  <w:rPr>
+                    <w:rFonts w:ascii="Cambria Math" w:hAnsi="Cambria Math"/>
+                    <w:lang w:val="it-IT"/>
+                  </w:rPr>
+                  <m:t>→∞</m:t>
+                </m:r>
+              </m:lim>
+            </m:limLow>
+          </m:fName>
+          <m:e>
+            <m:sSup>
+              <m:sSupPr>
+                <m:ctrlPr>
+                  <w:rPr>
+                    <w:rFonts w:ascii="Cambria Math" w:hAnsi="Cambria Math"/>
+                    <w:i/>
+                  </w:rPr>
+                </m:ctrlPr>
+              </m:sSupPr>
+              <m:e>
+                <m:d>
+                  <m:dPr>
+                    <m:ctrlPr>
+                      <w:rPr>
+                        <w:rFonts w:ascii="Cambria Math" w:hAnsi="Cambria Math"/>
+                        <w:i/>
+                      </w:rPr>
+                    </m:ctrlPr>
+                  </m:dPr>
+                  <m:e>
+                    <m:r>
+                      <w:rPr>
+                        <w:rFonts w:ascii="Cambria Math" w:hAnsi="Cambria Math"/>
+                        <w:lang w:val="it-IT"/>
+                      </w:rPr>
+                      <m:t>1+</m:t>
+                    </m:r>
+                    <m:f>
+                      <m:fPr>
+                        <m:ctrlPr>
+                          <w:rPr>
+                            <w:rFonts w:ascii="Cambria Math" w:hAnsi="Cambria Math"/>
+                            <w:i/>
+                          </w:rPr>
+                        </m:ctrlPr>
+                      </m:fPr>
+                      <m:num>
+                        <m:r>
+                          <w:rPr>
+                            <w:rFonts w:ascii="Cambria Math" w:hAnsi="Cambria Math"/>
+                            <w:lang w:val="it-IT"/>
+                          </w:rPr>
+                          <m:t>1</m:t>
+                        </m:r>
+                      </m:num>
+                      <m:den>
+                        <m:r>
+                          <w:rPr>
+                            <w:rFonts w:ascii="Cambria Math" w:hAnsi="Cambria Math"/>
+                            <w:lang w:val="it-IT"/>
+                          </w:rPr>
+                          <m:t>5</m:t>
+                        </m:r>
+                        <m:r>
+                          <w:rPr>
+                            <w:rFonts w:ascii="Cambria Math" w:hAnsi="Cambria Math"/>
+                          </w:rPr>
+                          <m:t>n</m:t>
+                        </m:r>
+                      </m:den>
+                    </m:f>
+                  </m:e>
+                </m:d>
+              </m:e>
+              <m:sup>
+                <m:r>
+                  <w:rPr>
+                    <w:rFonts w:ascii="Cambria Math" w:hAnsi="Cambria Math"/>
+                  </w:rPr>
+                  <m:t>εn</m:t>
+                </m:r>
+              </m:sup>
+            </m:sSup>
+          </m:e>
+        </m:func>
+      </m:oMath>
+      <w:r>
+        <w:rPr>
+          <w:rFonts w:eastAsiaTheme="minorEastAsia"/>
+          <w:lang w:val="it-IT"/>
+        </w:rPr>
+        <w:t xml:space="preserve"> Hours</w:t>
+      </w:r>
+    </w:p>
+    <w:p>
+      <w:pPr>
+        <w:pStyle w:val="TestoNormale"/>
+        <w:numPr>
+          <w:ilvl w:val="0"/>
+          <w:numId w:val="16"/>
+        </w:numPr>
+        <w:rPr>
+          <w:lang w:val="it-IT"/>
+        </w:rPr>
+      </w:pPr>
+      <w:r>
+        <w:rPr>
+          <w:b/>
+          <w:lang w:val="it-IT"/>
+        </w:rPr>
+        <w:t>Francesco Marchesani</w:t>
+      </w:r>
+      <w:r>
+        <w:rPr>
+          <w:lang w:val="it-IT"/>
+        </w:rPr>
+        <w:t xml:space="preserve">: </w:t>
+      </w:r>
+      <m:oMath>
+        <m:sSup>
+          <m:sSupPr>
+            <m:ctrlPr>
+              <w:rPr>
+                <w:rFonts w:ascii="Cambria Math" w:hAnsi="Cambria Math"/>
+                <w:lang w:val="it-IT"/>
+              </w:rPr>
+            </m:ctrlPr>
+          </m:sSupPr>
+          <m:e>
+            <m:r>
+              <w:rPr>
+                <w:rFonts w:ascii="Cambria Math" w:hAnsi="Cambria Math"/>
+                <w:lang w:val="it-IT"/>
+              </w:rPr>
+              <m:t>e</m:t>
+            </m:r>
+          </m:e>
+          <m:sup>
+            <m:r>
+              <w:rPr>
+                <w:rFonts w:ascii="Cambria Math" w:hAnsi="Cambria Math"/>
+                <w:lang w:val="it-IT"/>
+              </w:rPr>
+              <m:t>x</m:t>
+            </m:r>
+          </m:sup>
+        </m:sSup>
+        <m:r>
+          <w:rPr>
+            <w:rFonts w:ascii="Cambria Math" w:hAnsi="Cambria Math"/>
+            <w:lang w:val="it-IT"/>
+          </w:rPr>
+          <m:t>=1+</m:t>
+        </m:r>
+        <m:f>
+          <m:fPr>
+            <m:ctrlPr>
+              <w:rPr>
+                <w:rFonts w:ascii="Cambria Math" w:hAnsi="Cambria Math"/>
+                <w:lang w:val="it-IT"/>
+              </w:rPr>
+            </m:ctrlPr>
+          </m:fPr>
+          <m:num>
+            <m:r>
+              <w:rPr>
+                <w:rFonts w:ascii="Cambria Math" w:hAnsi="Cambria Math"/>
+                <w:lang w:val="it-IT"/>
+              </w:rPr>
+              <m:t>x</m:t>
+            </m:r>
+          </m:num>
+          <m:den>
+            <m:r>
+              <w:rPr>
+                <w:rFonts w:ascii="Cambria Math" w:hAnsi="Cambria Math"/>
+                <w:lang w:val="it-IT"/>
+              </w:rPr>
+              <m:t>1!</m:t>
+            </m:r>
+          </m:den>
+        </m:f>
+        <m:r>
+          <w:rPr>
+            <w:rFonts w:ascii="Cambria Math" w:hAnsi="Cambria Math"/>
+            <w:lang w:val="it-IT"/>
+          </w:rPr>
+          <m:t>+</m:t>
+        </m:r>
+        <m:f>
+          <m:fPr>
+            <m:ctrlPr>
+              <w:rPr>
+                <w:rFonts w:ascii="Cambria Math" w:hAnsi="Cambria Math"/>
+                <w:lang w:val="it-IT"/>
+              </w:rPr>
+            </m:ctrlPr>
+          </m:fPr>
+          <m:num>
+            <m:sSup>
+              <m:sSupPr>
+                <m:ctrlPr>
+                  <w:rPr>
+                    <w:rFonts w:ascii="Cambria Math" w:hAnsi="Cambria Math"/>
+                    <w:lang w:val="it-IT"/>
+                  </w:rPr>
+                </m:ctrlPr>
+              </m:sSupPr>
+              <m:e>
+                <m:r>
+                  <w:rPr>
+                    <w:rFonts w:ascii="Cambria Math" w:hAnsi="Cambria Math"/>
+                    <w:lang w:val="it-IT"/>
+                  </w:rPr>
+                  <m:t>x</m:t>
+                </m:r>
+              </m:e>
+              <m:sup>
+                <m:r>
+                  <w:rPr>
+                    <w:rFonts w:ascii="Cambria Math" w:hAnsi="Cambria Math"/>
+                    <w:lang w:val="it-IT"/>
+                  </w:rPr>
+                  <m:t>2</m:t>
+                </m:r>
+              </m:sup>
+            </m:sSup>
+          </m:num>
+          <m:den>
+            <m:r>
+              <w:rPr>
+                <w:rFonts w:ascii="Cambria Math" w:hAnsi="Cambria Math"/>
+                <w:lang w:val="it-IT"/>
+              </w:rPr>
+              <m:t>2!</m:t>
+            </m:r>
+          </m:den>
+        </m:f>
+        <m:r>
+          <w:rPr>
+            <w:rFonts w:ascii="Cambria Math" w:hAnsi="Cambria Math"/>
+            <w:lang w:val="it-IT"/>
+          </w:rPr>
+          <m:t>+</m:t>
+        </m:r>
+        <m:f>
+          <m:fPr>
+            <m:ctrlPr>
+              <w:rPr>
+                <w:rFonts w:ascii="Cambria Math" w:hAnsi="Cambria Math"/>
+                <w:lang w:val="it-IT"/>
+              </w:rPr>
+            </m:ctrlPr>
+          </m:fPr>
+          <m:num>
+            <m:sSup>
+              <m:sSupPr>
+                <m:ctrlPr>
+                  <w:rPr>
+                    <w:rFonts w:ascii="Cambria Math" w:hAnsi="Cambria Math"/>
+                    <w:lang w:val="it-IT"/>
+                  </w:rPr>
+                </m:ctrlPr>
+              </m:sSupPr>
+              <m:e>
+                <m:r>
+                  <w:rPr>
+                    <w:rFonts w:ascii="Cambria Math" w:hAnsi="Cambria Math"/>
+                    <w:lang w:val="it-IT"/>
+                  </w:rPr>
+                  <m:t>x</m:t>
+                </m:r>
+              </m:e>
+              <m:sup>
+                <m:r>
+                  <w:rPr>
+                    <w:rFonts w:ascii="Cambria Math" w:hAnsi="Cambria Math"/>
+                    <w:lang w:val="it-IT"/>
+                  </w:rPr>
+                  <m:t>3</m:t>
+                </m:r>
+              </m:sup>
+            </m:sSup>
+          </m:num>
+          <m:den>
+            <m:r>
+              <w:rPr>
+                <w:rFonts w:ascii="Cambria Math" w:hAnsi="Cambria Math"/>
+                <w:lang w:val="it-IT"/>
+              </w:rPr>
+              <m:t>3!</m:t>
+            </m:r>
+          </m:den>
+        </m:f>
+        <m:r>
+          <w:rPr>
+            <w:rFonts w:ascii="Cambria Math" w:hAnsi="Cambria Math"/>
+            <w:lang w:val="it-IT"/>
+          </w:rPr>
+          <m:t>+…,</m:t>
+        </m:r>
+        <m:r>
+          <m:rPr>
+            <m:sty m:val="p"/>
+          </m:rPr>
+          <w:rPr>
+            <w:rFonts w:ascii="Cambria Math" w:hAnsi="Cambria Math"/>
+            <w:lang w:val="it-IT"/>
+          </w:rPr>
+          <m:t xml:space="preserve">  </m:t>
+        </m:r>
+        <m:r>
+          <w:rPr>
+            <w:rFonts w:ascii="Cambria Math" w:hAnsi="Cambria Math"/>
+            <w:lang w:val="it-IT"/>
+          </w:rPr>
+          <m:t>-∞&lt;x&lt;∞</m:t>
+        </m:r>
+      </m:oMath>
+      <w:r>
+        <w:rPr>
+          <w:rFonts w:eastAsiaTheme="minorEastAsia"/>
+          <w:lang w:val="it-IT"/>
+        </w:rPr>
+        <w:t xml:space="preserve"> Hours</w:t>
+      </w:r>
+    </w:p>
+    <w:p>
+      <w:pPr>
+        <w:rPr>
+          <w:lang w:val="it-IT"/>
+        </w:rPr>
+      </w:pPr>
+    </w:p>
+    <w:p>
+      <w:pPr>
+        <w:rPr>
+          <w:lang w:val="it-IT"/>
+        </w:rPr>
+      </w:pPr>
+    </w:p>
     <w:sectPr>
-      <w:headerReference w:type="default" r:id="rId21"/>
-      <w:footerReference w:type="default" r:id="rId22"/>
+      <w:headerReference w:type="default" r:id="rId39"/>
+      <w:footerReference w:type="default" r:id="rId40"/>
       <w:pgSz w:w="12240" w:h="15840"/>
       <w:pgMar w:top="1417" w:right="1134" w:bottom="1134" w:left="1134" w:header="708" w:footer="708" w:gutter="0"/>
       <w:cols w:space="708"/>
@@ -6132,8 +8598,18 @@
         <w:sz w:val="20"/>
         <w:lang w:val="it-IT"/>
       </w:rPr>
-      <w:t>Software Engin</w:t>
+      <w:t xml:space="preserve">Software </w:t>
     </w:r>
+    <w:proofErr w:type="spellStart"/>
+    <w:r>
+      <w:rPr>
+        <w:i/>
+        <w:sz w:val="20"/>
+        <w:lang w:val="it-IT"/>
+      </w:rPr>
+      <w:t>Engin</w:t>
+    </w:r>
+    <w:proofErr w:type="spellEnd"/>
     <w:r>
       <w:rPr>
         <w:i/>
@@ -6141,13 +8617,23 @@
       </w:rPr>
       <w:t>e</w:t>
     </w:r>
+    <w:proofErr w:type="spellStart"/>
     <w:r>
       <w:rPr>
         <w:i/>
         <w:sz w:val="20"/>
         <w:lang w:val="it-IT"/>
       </w:rPr>
-      <w:t>ering 2 Project 15/16</w:t>
+      <w:t>ering</w:t>
+    </w:r>
+    <w:proofErr w:type="spellEnd"/>
+    <w:r>
+      <w:rPr>
+        <w:i/>
+        <w:sz w:val="20"/>
+        <w:lang w:val="it-IT"/>
+      </w:rPr>
+      <w:t xml:space="preserve"> 2 Project 15/16</w:t>
     </w:r>
   </w:p>
 </w:ftr>
@@ -6504,7 +8990,7 @@
                                 <w:szCs w:val="24"/>
                                 <w:lang w:val="it-IT"/>
                               </w:rPr>
-                              <w:t>13</w:t>
+                              <w:t>14</w:t>
                             </w:r>
                             <w:r>
                               <w:rPr>
@@ -6608,7 +9094,7 @@
                           <w:szCs w:val="24"/>
                           <w:lang w:val="it-IT"/>
                         </w:rPr>
-                        <w:t>13</w:t>
+                        <w:t>14</w:t>
                       </w:r>
                       <w:r>
                         <w:rPr>
@@ -6637,7 +9123,7 @@
   <w:abstractNum w:abstractNumId="0" w15:restartNumberingAfterBreak="0">
     <w:nsid w:val="03B32B60"/>
     <w:multiLevelType w:val="hybridMultilevel"/>
-    <w:tmpl w:val="DDA47026"/>
+    <w:tmpl w:val="440C10D6"/>
     <w:lvl w:ilvl="0" w:tplc="04090001">
       <w:start w:val="1"/>
       <w:numFmt w:val="bullet"/>
@@ -6750,7 +9236,7 @@
   <w:abstractNum w:abstractNumId="1" w15:restartNumberingAfterBreak="0">
     <w:nsid w:val="0D1E743F"/>
     <w:multiLevelType w:val="hybridMultilevel"/>
-    <w:tmpl w:val="0FB4E234"/>
+    <w:tmpl w:val="D1FC5FF6"/>
     <w:lvl w:ilvl="0" w:tplc="04090001">
       <w:start w:val="1"/>
       <w:numFmt w:val="bullet"/>
@@ -6861,9 +9347,9 @@
     </w:lvl>
   </w:abstractNum>
   <w:abstractNum w:abstractNumId="2" w15:restartNumberingAfterBreak="0">
-    <w:nsid w:val="2C0879D2"/>
+    <w:nsid w:val="0F085AA0"/>
     <w:multiLevelType w:val="hybridMultilevel"/>
-    <w:tmpl w:val="42680BBE"/>
+    <w:tmpl w:val="0A3C1DB0"/>
     <w:lvl w:ilvl="0" w:tplc="04090001">
       <w:start w:val="1"/>
       <w:numFmt w:val="bullet"/>
@@ -6974,9 +9460,9 @@
     </w:lvl>
   </w:abstractNum>
   <w:abstractNum w:abstractNumId="3" w15:restartNumberingAfterBreak="0">
-    <w:nsid w:val="2E430986"/>
+    <w:nsid w:val="2C0879D2"/>
     <w:multiLevelType w:val="hybridMultilevel"/>
-    <w:tmpl w:val="18725428"/>
+    <w:tmpl w:val="42680BBE"/>
     <w:lvl w:ilvl="0" w:tplc="04090001">
       <w:start w:val="1"/>
       <w:numFmt w:val="bullet"/>
@@ -7087,9 +9573,9 @@
     </w:lvl>
   </w:abstractNum>
   <w:abstractNum w:abstractNumId="4" w15:restartNumberingAfterBreak="0">
-    <w:nsid w:val="2ECA305C"/>
+    <w:nsid w:val="2E430986"/>
     <w:multiLevelType w:val="hybridMultilevel"/>
-    <w:tmpl w:val="0D26C1B8"/>
+    <w:tmpl w:val="18725428"/>
     <w:lvl w:ilvl="0" w:tplc="04090001">
       <w:start w:val="1"/>
       <w:numFmt w:val="bullet"/>
@@ -7200,9 +9686,9 @@
     </w:lvl>
   </w:abstractNum>
   <w:abstractNum w:abstractNumId="5" w15:restartNumberingAfterBreak="0">
-    <w:nsid w:val="33063C66"/>
+    <w:nsid w:val="2ECA305C"/>
     <w:multiLevelType w:val="hybridMultilevel"/>
-    <w:tmpl w:val="9900FE54"/>
+    <w:tmpl w:val="0D26C1B8"/>
     <w:lvl w:ilvl="0" w:tplc="04090001">
       <w:start w:val="1"/>
       <w:numFmt w:val="bullet"/>
@@ -7313,9 +9799,9 @@
     </w:lvl>
   </w:abstractNum>
   <w:abstractNum w:abstractNumId="6" w15:restartNumberingAfterBreak="0">
-    <w:nsid w:val="4F54059A"/>
+    <w:nsid w:val="33063C66"/>
     <w:multiLevelType w:val="hybridMultilevel"/>
-    <w:tmpl w:val="74021284"/>
+    <w:tmpl w:val="3584801A"/>
     <w:lvl w:ilvl="0" w:tplc="04090001">
       <w:start w:val="1"/>
       <w:numFmt w:val="bullet"/>
@@ -7426,9 +9912,9 @@
     </w:lvl>
   </w:abstractNum>
   <w:abstractNum w:abstractNumId="7" w15:restartNumberingAfterBreak="0">
-    <w:nsid w:val="51451D80"/>
+    <w:nsid w:val="4F54059A"/>
     <w:multiLevelType w:val="hybridMultilevel"/>
-    <w:tmpl w:val="70087F18"/>
+    <w:tmpl w:val="74021284"/>
     <w:lvl w:ilvl="0" w:tplc="04090001">
       <w:start w:val="1"/>
       <w:numFmt w:val="bullet"/>
@@ -7539,6 +10025,318 @@
     </w:lvl>
   </w:abstractNum>
   <w:abstractNum w:abstractNumId="8" w15:restartNumberingAfterBreak="0">
+    <w:nsid w:val="51451D80"/>
+    <w:multiLevelType w:val="hybridMultilevel"/>
+    <w:tmpl w:val="6CF440DA"/>
+    <w:lvl w:ilvl="0" w:tplc="04090001">
+      <w:start w:val="1"/>
+      <w:numFmt w:val="bullet"/>
+      <w:lvlText w:val=""/>
+      <w:lvlJc w:val="left"/>
+      <w:pPr>
+        <w:ind w:left="720" w:hanging="360"/>
+      </w:pPr>
+      <w:rPr>
+        <w:rFonts w:ascii="Symbol" w:hAnsi="Symbol" w:hint="default"/>
+      </w:rPr>
+    </w:lvl>
+    <w:lvl w:ilvl="1" w:tplc="04090003" w:tentative="1">
+      <w:start w:val="1"/>
+      <w:numFmt w:val="bullet"/>
+      <w:lvlText w:val="o"/>
+      <w:lvlJc w:val="left"/>
+      <w:pPr>
+        <w:ind w:left="1440" w:hanging="360"/>
+      </w:pPr>
+      <w:rPr>
+        <w:rFonts w:ascii="Courier New" w:hAnsi="Courier New" w:cs="Courier New" w:hint="default"/>
+      </w:rPr>
+    </w:lvl>
+    <w:lvl w:ilvl="2" w:tplc="04090005" w:tentative="1">
+      <w:start w:val="1"/>
+      <w:numFmt w:val="bullet"/>
+      <w:lvlText w:val=""/>
+      <w:lvlJc w:val="left"/>
+      <w:pPr>
+        <w:ind w:left="2160" w:hanging="360"/>
+      </w:pPr>
+      <w:rPr>
+        <w:rFonts w:ascii="Wingdings" w:hAnsi="Wingdings" w:hint="default"/>
+      </w:rPr>
+    </w:lvl>
+    <w:lvl w:ilvl="3" w:tplc="04090001" w:tentative="1">
+      <w:start w:val="1"/>
+      <w:numFmt w:val="bullet"/>
+      <w:lvlText w:val=""/>
+      <w:lvlJc w:val="left"/>
+      <w:pPr>
+        <w:ind w:left="2880" w:hanging="360"/>
+      </w:pPr>
+      <w:rPr>
+        <w:rFonts w:ascii="Symbol" w:hAnsi="Symbol" w:hint="default"/>
+      </w:rPr>
+    </w:lvl>
+    <w:lvl w:ilvl="4" w:tplc="04090003" w:tentative="1">
+      <w:start w:val="1"/>
+      <w:numFmt w:val="bullet"/>
+      <w:lvlText w:val="o"/>
+      <w:lvlJc w:val="left"/>
+      <w:pPr>
+        <w:ind w:left="3600" w:hanging="360"/>
+      </w:pPr>
+      <w:rPr>
+        <w:rFonts w:ascii="Courier New" w:hAnsi="Courier New" w:cs="Courier New" w:hint="default"/>
+      </w:rPr>
+    </w:lvl>
+    <w:lvl w:ilvl="5" w:tplc="04090005" w:tentative="1">
+      <w:start w:val="1"/>
+      <w:numFmt w:val="bullet"/>
+      <w:lvlText w:val=""/>
+      <w:lvlJc w:val="left"/>
+      <w:pPr>
+        <w:ind w:left="4320" w:hanging="360"/>
+      </w:pPr>
+      <w:rPr>
+        <w:rFonts w:ascii="Wingdings" w:hAnsi="Wingdings" w:hint="default"/>
+      </w:rPr>
+    </w:lvl>
+    <w:lvl w:ilvl="6" w:tplc="04090001" w:tentative="1">
+      <w:start w:val="1"/>
+      <w:numFmt w:val="bullet"/>
+      <w:lvlText w:val=""/>
+      <w:lvlJc w:val="left"/>
+      <w:pPr>
+        <w:ind w:left="5040" w:hanging="360"/>
+      </w:pPr>
+      <w:rPr>
+        <w:rFonts w:ascii="Symbol" w:hAnsi="Symbol" w:hint="default"/>
+      </w:rPr>
+    </w:lvl>
+    <w:lvl w:ilvl="7" w:tplc="04090003" w:tentative="1">
+      <w:start w:val="1"/>
+      <w:numFmt w:val="bullet"/>
+      <w:lvlText w:val="o"/>
+      <w:lvlJc w:val="left"/>
+      <w:pPr>
+        <w:ind w:left="5760" w:hanging="360"/>
+      </w:pPr>
+      <w:rPr>
+        <w:rFonts w:ascii="Courier New" w:hAnsi="Courier New" w:cs="Courier New" w:hint="default"/>
+      </w:rPr>
+    </w:lvl>
+    <w:lvl w:ilvl="8" w:tplc="04090005" w:tentative="1">
+      <w:start w:val="1"/>
+      <w:numFmt w:val="bullet"/>
+      <w:lvlText w:val=""/>
+      <w:lvlJc w:val="left"/>
+      <w:pPr>
+        <w:ind w:left="6480" w:hanging="360"/>
+      </w:pPr>
+      <w:rPr>
+        <w:rFonts w:ascii="Wingdings" w:hAnsi="Wingdings" w:hint="default"/>
+      </w:rPr>
+    </w:lvl>
+  </w:abstractNum>
+  <w:abstractNum w:abstractNumId="9" w15:restartNumberingAfterBreak="0">
+    <w:nsid w:val="52BB1B13"/>
+    <w:multiLevelType w:val="hybridMultilevel"/>
+    <w:tmpl w:val="519C2130"/>
+    <w:lvl w:ilvl="0" w:tplc="0409000F">
+      <w:start w:val="1"/>
+      <w:numFmt w:val="decimal"/>
+      <w:lvlText w:val="%1."/>
+      <w:lvlJc w:val="left"/>
+      <w:pPr>
+        <w:ind w:left="720" w:hanging="360"/>
+      </w:pPr>
+    </w:lvl>
+    <w:lvl w:ilvl="1" w:tplc="04090019" w:tentative="1">
+      <w:start w:val="1"/>
+      <w:numFmt w:val="lowerLetter"/>
+      <w:lvlText w:val="%2."/>
+      <w:lvlJc w:val="left"/>
+      <w:pPr>
+        <w:ind w:left="1440" w:hanging="360"/>
+      </w:pPr>
+    </w:lvl>
+    <w:lvl w:ilvl="2" w:tplc="0409001B" w:tentative="1">
+      <w:start w:val="1"/>
+      <w:numFmt w:val="lowerRoman"/>
+      <w:lvlText w:val="%3."/>
+      <w:lvlJc w:val="right"/>
+      <w:pPr>
+        <w:ind w:left="2160" w:hanging="180"/>
+      </w:pPr>
+    </w:lvl>
+    <w:lvl w:ilvl="3" w:tplc="0409000F" w:tentative="1">
+      <w:start w:val="1"/>
+      <w:numFmt w:val="decimal"/>
+      <w:lvlText w:val="%4."/>
+      <w:lvlJc w:val="left"/>
+      <w:pPr>
+        <w:ind w:left="2880" w:hanging="360"/>
+      </w:pPr>
+    </w:lvl>
+    <w:lvl w:ilvl="4" w:tplc="04090019" w:tentative="1">
+      <w:start w:val="1"/>
+      <w:numFmt w:val="lowerLetter"/>
+      <w:lvlText w:val="%5."/>
+      <w:lvlJc w:val="left"/>
+      <w:pPr>
+        <w:ind w:left="3600" w:hanging="360"/>
+      </w:pPr>
+    </w:lvl>
+    <w:lvl w:ilvl="5" w:tplc="0409001B" w:tentative="1">
+      <w:start w:val="1"/>
+      <w:numFmt w:val="lowerRoman"/>
+      <w:lvlText w:val="%6."/>
+      <w:lvlJc w:val="right"/>
+      <w:pPr>
+        <w:ind w:left="4320" w:hanging="180"/>
+      </w:pPr>
+    </w:lvl>
+    <w:lvl w:ilvl="6" w:tplc="0409000F" w:tentative="1">
+      <w:start w:val="1"/>
+      <w:numFmt w:val="decimal"/>
+      <w:lvlText w:val="%7."/>
+      <w:lvlJc w:val="left"/>
+      <w:pPr>
+        <w:ind w:left="5040" w:hanging="360"/>
+      </w:pPr>
+    </w:lvl>
+    <w:lvl w:ilvl="7" w:tplc="04090019" w:tentative="1">
+      <w:start w:val="1"/>
+      <w:numFmt w:val="lowerLetter"/>
+      <w:lvlText w:val="%8."/>
+      <w:lvlJc w:val="left"/>
+      <w:pPr>
+        <w:ind w:left="5760" w:hanging="360"/>
+      </w:pPr>
+    </w:lvl>
+    <w:lvl w:ilvl="8" w:tplc="0409001B" w:tentative="1">
+      <w:start w:val="1"/>
+      <w:numFmt w:val="lowerRoman"/>
+      <w:lvlText w:val="%9."/>
+      <w:lvlJc w:val="right"/>
+      <w:pPr>
+        <w:ind w:left="6480" w:hanging="180"/>
+      </w:pPr>
+    </w:lvl>
+  </w:abstractNum>
+  <w:abstractNum w:abstractNumId="10" w15:restartNumberingAfterBreak="0">
+    <w:nsid w:val="60641B7E"/>
+    <w:multiLevelType w:val="hybridMultilevel"/>
+    <w:tmpl w:val="06CE8B34"/>
+    <w:lvl w:ilvl="0" w:tplc="04090001">
+      <w:start w:val="1"/>
+      <w:numFmt w:val="bullet"/>
+      <w:lvlText w:val=""/>
+      <w:lvlJc w:val="left"/>
+      <w:pPr>
+        <w:ind w:left="720" w:hanging="360"/>
+      </w:pPr>
+      <w:rPr>
+        <w:rFonts w:ascii="Symbol" w:hAnsi="Symbol" w:hint="default"/>
+      </w:rPr>
+    </w:lvl>
+    <w:lvl w:ilvl="1" w:tplc="04090003" w:tentative="1">
+      <w:start w:val="1"/>
+      <w:numFmt w:val="bullet"/>
+      <w:lvlText w:val="o"/>
+      <w:lvlJc w:val="left"/>
+      <w:pPr>
+        <w:ind w:left="1440" w:hanging="360"/>
+      </w:pPr>
+      <w:rPr>
+        <w:rFonts w:ascii="Courier New" w:hAnsi="Courier New" w:cs="Courier New" w:hint="default"/>
+      </w:rPr>
+    </w:lvl>
+    <w:lvl w:ilvl="2" w:tplc="04090005" w:tentative="1">
+      <w:start w:val="1"/>
+      <w:numFmt w:val="bullet"/>
+      <w:lvlText w:val=""/>
+      <w:lvlJc w:val="left"/>
+      <w:pPr>
+        <w:ind w:left="2160" w:hanging="360"/>
+      </w:pPr>
+      <w:rPr>
+        <w:rFonts w:ascii="Wingdings" w:hAnsi="Wingdings" w:hint="default"/>
+      </w:rPr>
+    </w:lvl>
+    <w:lvl w:ilvl="3" w:tplc="04090001" w:tentative="1">
+      <w:start w:val="1"/>
+      <w:numFmt w:val="bullet"/>
+      <w:lvlText w:val=""/>
+      <w:lvlJc w:val="left"/>
+      <w:pPr>
+        <w:ind w:left="2880" w:hanging="360"/>
+      </w:pPr>
+      <w:rPr>
+        <w:rFonts w:ascii="Symbol" w:hAnsi="Symbol" w:hint="default"/>
+      </w:rPr>
+    </w:lvl>
+    <w:lvl w:ilvl="4" w:tplc="04090003" w:tentative="1">
+      <w:start w:val="1"/>
+      <w:numFmt w:val="bullet"/>
+      <w:lvlText w:val="o"/>
+      <w:lvlJc w:val="left"/>
+      <w:pPr>
+        <w:ind w:left="3600" w:hanging="360"/>
+      </w:pPr>
+      <w:rPr>
+        <w:rFonts w:ascii="Courier New" w:hAnsi="Courier New" w:cs="Courier New" w:hint="default"/>
+      </w:rPr>
+    </w:lvl>
+    <w:lvl w:ilvl="5" w:tplc="04090005" w:tentative="1">
+      <w:start w:val="1"/>
+      <w:numFmt w:val="bullet"/>
+      <w:lvlText w:val=""/>
+      <w:lvlJc w:val="left"/>
+      <w:pPr>
+        <w:ind w:left="4320" w:hanging="360"/>
+      </w:pPr>
+      <w:rPr>
+        <w:rFonts w:ascii="Wingdings" w:hAnsi="Wingdings" w:hint="default"/>
+      </w:rPr>
+    </w:lvl>
+    <w:lvl w:ilvl="6" w:tplc="04090001" w:tentative="1">
+      <w:start w:val="1"/>
+      <w:numFmt w:val="bullet"/>
+      <w:lvlText w:val=""/>
+      <w:lvlJc w:val="left"/>
+      <w:pPr>
+        <w:ind w:left="5040" w:hanging="360"/>
+      </w:pPr>
+      <w:rPr>
+        <w:rFonts w:ascii="Symbol" w:hAnsi="Symbol" w:hint="default"/>
+      </w:rPr>
+    </w:lvl>
+    <w:lvl w:ilvl="7" w:tplc="04090003" w:tentative="1">
+      <w:start w:val="1"/>
+      <w:numFmt w:val="bullet"/>
+      <w:lvlText w:val="o"/>
+      <w:lvlJc w:val="left"/>
+      <w:pPr>
+        <w:ind w:left="5760" w:hanging="360"/>
+      </w:pPr>
+      <w:rPr>
+        <w:rFonts w:ascii="Courier New" w:hAnsi="Courier New" w:cs="Courier New" w:hint="default"/>
+      </w:rPr>
+    </w:lvl>
+    <w:lvl w:ilvl="8" w:tplc="04090005" w:tentative="1">
+      <w:start w:val="1"/>
+      <w:numFmt w:val="bullet"/>
+      <w:lvlText w:val=""/>
+      <w:lvlJc w:val="left"/>
+      <w:pPr>
+        <w:ind w:left="6480" w:hanging="360"/>
+      </w:pPr>
+      <w:rPr>
+        <w:rFonts w:ascii="Wingdings" w:hAnsi="Wingdings" w:hint="default"/>
+      </w:rPr>
+    </w:lvl>
+  </w:abstractNum>
+  <w:abstractNum w:abstractNumId="11" w15:restartNumberingAfterBreak="0">
     <w:nsid w:val="62A765B8"/>
     <w:multiLevelType w:val="multilevel"/>
     <w:tmpl w:val="857ED286"/>
@@ -7630,7 +10428,7 @@
       </w:pPr>
     </w:lvl>
   </w:abstractNum>
-  <w:abstractNum w:abstractNumId="9" w15:restartNumberingAfterBreak="0">
+  <w:abstractNum w:abstractNumId="12" w15:restartNumberingAfterBreak="0">
     <w:nsid w:val="66040253"/>
     <w:multiLevelType w:val="hybridMultilevel"/>
     <w:tmpl w:val="B6708AF0"/>
@@ -7743,10 +10541,10 @@
       </w:rPr>
     </w:lvl>
   </w:abstractNum>
-  <w:abstractNum w:abstractNumId="10" w15:restartNumberingAfterBreak="0">
-    <w:nsid w:val="6B2067C4"/>
+  <w:abstractNum w:abstractNumId="13" w15:restartNumberingAfterBreak="0">
+    <w:nsid w:val="66187DD5"/>
     <w:multiLevelType w:val="hybridMultilevel"/>
-    <w:tmpl w:val="334C5046"/>
+    <w:tmpl w:val="63088542"/>
     <w:lvl w:ilvl="0" w:tplc="04090001">
       <w:start w:val="1"/>
       <w:numFmt w:val="bullet"/>
@@ -7856,10 +10654,10 @@
       </w:rPr>
     </w:lvl>
   </w:abstractNum>
-  <w:abstractNum w:abstractNumId="11" w15:restartNumberingAfterBreak="0">
-    <w:nsid w:val="789703EC"/>
+  <w:abstractNum w:abstractNumId="14" w15:restartNumberingAfterBreak="0">
+    <w:nsid w:val="6B2067C4"/>
     <w:multiLevelType w:val="hybridMultilevel"/>
-    <w:tmpl w:val="4D1826AE"/>
+    <w:tmpl w:val="334C5046"/>
     <w:lvl w:ilvl="0" w:tplc="04090001">
       <w:start w:val="1"/>
       <w:numFmt w:val="bullet"/>
@@ -7969,8 +10767,121 @@
       </w:rPr>
     </w:lvl>
   </w:abstractNum>
+  <w:abstractNum w:abstractNumId="15" w15:restartNumberingAfterBreak="0">
+    <w:nsid w:val="789703EC"/>
+    <w:multiLevelType w:val="hybridMultilevel"/>
+    <w:tmpl w:val="4D1826AE"/>
+    <w:lvl w:ilvl="0" w:tplc="04090001">
+      <w:start w:val="1"/>
+      <w:numFmt w:val="bullet"/>
+      <w:lvlText w:val=""/>
+      <w:lvlJc w:val="left"/>
+      <w:pPr>
+        <w:ind w:left="720" w:hanging="360"/>
+      </w:pPr>
+      <w:rPr>
+        <w:rFonts w:ascii="Symbol" w:hAnsi="Symbol" w:hint="default"/>
+      </w:rPr>
+    </w:lvl>
+    <w:lvl w:ilvl="1" w:tplc="04090003" w:tentative="1">
+      <w:start w:val="1"/>
+      <w:numFmt w:val="bullet"/>
+      <w:lvlText w:val="o"/>
+      <w:lvlJc w:val="left"/>
+      <w:pPr>
+        <w:ind w:left="1440" w:hanging="360"/>
+      </w:pPr>
+      <w:rPr>
+        <w:rFonts w:ascii="Courier New" w:hAnsi="Courier New" w:cs="Courier New" w:hint="default"/>
+      </w:rPr>
+    </w:lvl>
+    <w:lvl w:ilvl="2" w:tplc="04090005" w:tentative="1">
+      <w:start w:val="1"/>
+      <w:numFmt w:val="bullet"/>
+      <w:lvlText w:val=""/>
+      <w:lvlJc w:val="left"/>
+      <w:pPr>
+        <w:ind w:left="2160" w:hanging="360"/>
+      </w:pPr>
+      <w:rPr>
+        <w:rFonts w:ascii="Wingdings" w:hAnsi="Wingdings" w:hint="default"/>
+      </w:rPr>
+    </w:lvl>
+    <w:lvl w:ilvl="3" w:tplc="04090001" w:tentative="1">
+      <w:start w:val="1"/>
+      <w:numFmt w:val="bullet"/>
+      <w:lvlText w:val=""/>
+      <w:lvlJc w:val="left"/>
+      <w:pPr>
+        <w:ind w:left="2880" w:hanging="360"/>
+      </w:pPr>
+      <w:rPr>
+        <w:rFonts w:ascii="Symbol" w:hAnsi="Symbol" w:hint="default"/>
+      </w:rPr>
+    </w:lvl>
+    <w:lvl w:ilvl="4" w:tplc="04090003" w:tentative="1">
+      <w:start w:val="1"/>
+      <w:numFmt w:val="bullet"/>
+      <w:lvlText w:val="o"/>
+      <w:lvlJc w:val="left"/>
+      <w:pPr>
+        <w:ind w:left="3600" w:hanging="360"/>
+      </w:pPr>
+      <w:rPr>
+        <w:rFonts w:ascii="Courier New" w:hAnsi="Courier New" w:cs="Courier New" w:hint="default"/>
+      </w:rPr>
+    </w:lvl>
+    <w:lvl w:ilvl="5" w:tplc="04090005" w:tentative="1">
+      <w:start w:val="1"/>
+      <w:numFmt w:val="bullet"/>
+      <w:lvlText w:val=""/>
+      <w:lvlJc w:val="left"/>
+      <w:pPr>
+        <w:ind w:left="4320" w:hanging="360"/>
+      </w:pPr>
+      <w:rPr>
+        <w:rFonts w:ascii="Wingdings" w:hAnsi="Wingdings" w:hint="default"/>
+      </w:rPr>
+    </w:lvl>
+    <w:lvl w:ilvl="6" w:tplc="04090001" w:tentative="1">
+      <w:start w:val="1"/>
+      <w:numFmt w:val="bullet"/>
+      <w:lvlText w:val=""/>
+      <w:lvlJc w:val="left"/>
+      <w:pPr>
+        <w:ind w:left="5040" w:hanging="360"/>
+      </w:pPr>
+      <w:rPr>
+        <w:rFonts w:ascii="Symbol" w:hAnsi="Symbol" w:hint="default"/>
+      </w:rPr>
+    </w:lvl>
+    <w:lvl w:ilvl="7" w:tplc="04090003" w:tentative="1">
+      <w:start w:val="1"/>
+      <w:numFmt w:val="bullet"/>
+      <w:lvlText w:val="o"/>
+      <w:lvlJc w:val="left"/>
+      <w:pPr>
+        <w:ind w:left="5760" w:hanging="360"/>
+      </w:pPr>
+      <w:rPr>
+        <w:rFonts w:ascii="Courier New" w:hAnsi="Courier New" w:cs="Courier New" w:hint="default"/>
+      </w:rPr>
+    </w:lvl>
+    <w:lvl w:ilvl="8" w:tplc="04090005" w:tentative="1">
+      <w:start w:val="1"/>
+      <w:numFmt w:val="bullet"/>
+      <w:lvlText w:val=""/>
+      <w:lvlJc w:val="left"/>
+      <w:pPr>
+        <w:ind w:left="6480" w:hanging="360"/>
+      </w:pPr>
+      <w:rPr>
+        <w:rFonts w:ascii="Wingdings" w:hAnsi="Wingdings" w:hint="default"/>
+      </w:rPr>
+    </w:lvl>
+  </w:abstractNum>
   <w:num w:numId="1">
-    <w:abstractNumId w:val="8"/>
+    <w:abstractNumId w:val="11"/>
     <w:lvlOverride w:ilvl="0">
       <w:startOverride w:val="1"/>
     </w:lvlOverride>
@@ -8000,37 +10911,49 @@
     </w:lvlOverride>
   </w:num>
   <w:num w:numId="2">
-    <w:abstractNumId w:val="7"/>
+    <w:abstractNumId w:val="8"/>
   </w:num>
   <w:num w:numId="3">
-    <w:abstractNumId w:val="10"/>
+    <w:abstractNumId w:val="14"/>
   </w:num>
   <w:num w:numId="4">
     <w:abstractNumId w:val="0"/>
   </w:num>
   <w:num w:numId="5">
+    <w:abstractNumId w:val="4"/>
+  </w:num>
+  <w:num w:numId="6">
     <w:abstractNumId w:val="3"/>
   </w:num>
-  <w:num w:numId="6">
-    <w:abstractNumId w:val="2"/>
-  </w:num>
   <w:num w:numId="7">
-    <w:abstractNumId w:val="4"/>
+    <w:abstractNumId w:val="5"/>
   </w:num>
   <w:num w:numId="8">
-    <w:abstractNumId w:val="11"/>
+    <w:abstractNumId w:val="15"/>
   </w:num>
   <w:num w:numId="9">
     <w:abstractNumId w:val="1"/>
   </w:num>
   <w:num w:numId="10">
+    <w:abstractNumId w:val="12"/>
+  </w:num>
+  <w:num w:numId="11">
+    <w:abstractNumId w:val="6"/>
+  </w:num>
+  <w:num w:numId="12">
+    <w:abstractNumId w:val="7"/>
+  </w:num>
+  <w:num w:numId="13">
+    <w:abstractNumId w:val="2"/>
+  </w:num>
+  <w:num w:numId="14">
+    <w:abstractNumId w:val="13"/>
+  </w:num>
+  <w:num w:numId="15">
     <w:abstractNumId w:val="9"/>
   </w:num>
-  <w:num w:numId="11">
-    <w:abstractNumId w:val="5"/>
-  </w:num>
-  <w:num w:numId="12">
-    <w:abstractNumId w:val="6"/>
+  <w:num w:numId="16">
+    <w:abstractNumId w:val="10"/>
   </w:num>
 </w:numbering>
 </file>
@@ -8777,6 +11700,16 @@
         <w:insideV w:val="single" w:sz="4" w:space="0" w:color="BFBFBF" w:themeColor="background1" w:themeShade="BF"/>
       </w:tblBorders>
     </w:tblPr>
+  </w:style>
+  <w:style w:type="character" w:styleId="Testosegnaposto">
+    <w:name w:val="Placeholder Text"/>
+    <w:basedOn w:val="Carpredefinitoparagrafo"/>
+    <w:uiPriority w:val="99"/>
+    <w:semiHidden/>
+    <w:rsid w:val="0073374E"/>
+    <w:rPr>
+      <w:color w:val="808080"/>
+    </w:rPr>
   </w:style>
 </w:styles>
 </file>
@@ -9537,7 +12470,11 @@
     </dgm:pt>
     <dgm:pt modelId="{C900A651-3FCA-634D-8E96-FB8C693E1E8F}">
       <dgm:prSet phldrT="[Text]" custT="1"/>
-      <dgm:spPr/>
+      <dgm:spPr>
+        <a:solidFill>
+          <a:schemeClr val="accent6"/>
+        </a:solidFill>
+      </dgm:spPr>
       <dgm:t>
         <a:bodyPr/>
         <a:lstStyle/>
@@ -10021,44 +12958,44 @@
   </dgm:ptLst>
   <dgm:cxnLst>
     <dgm:cxn modelId="{D23D9D9F-E230-B14F-8CC4-60EF1E62361C}" srcId="{7DBAA654-83A9-2749-9A11-3A2F0853292E}" destId="{9D0A3E8F-79EA-4741-B4AF-359BBF2AD54A}" srcOrd="1" destOrd="0" parTransId="{A68219EE-DDA5-6D44-931C-E2DD8411613C}" sibTransId="{56563E73-53C5-C242-B5DD-534CCEB5A55B}"/>
-    <dgm:cxn modelId="{10E1AD30-9246-4631-868F-CA09A8A9BBD5}" type="presOf" srcId="{3D31D781-DE26-FC46-87C5-81D28438E988}" destId="{5054442F-68CC-BA4D-A78B-D10165C93B35}" srcOrd="0" destOrd="0" presId="urn:microsoft.com/office/officeart/2005/8/layout/bProcess3"/>
-    <dgm:cxn modelId="{B3985306-0398-4880-A4FD-8046CE1B81D3}" type="presOf" srcId="{51AF1449-732A-7245-8907-3B0B474E6716}" destId="{08B24028-0337-A54F-863C-D83DC536E50D}" srcOrd="1" destOrd="0" presId="urn:microsoft.com/office/officeart/2005/8/layout/bProcess3"/>
-    <dgm:cxn modelId="{4984538E-74C7-4491-B6F3-AC3CA26F4134}" type="presOf" srcId="{C900A651-3FCA-634D-8E96-FB8C693E1E8F}" destId="{71E5BCB2-3AB6-4C42-9B09-A87936C7F001}" srcOrd="0" destOrd="0" presId="urn:microsoft.com/office/officeart/2005/8/layout/bProcess3"/>
-    <dgm:cxn modelId="{DB933823-A57B-44E8-B358-C7757D62090D}" type="presOf" srcId="{03689D08-8F94-B240-B093-204B4D1B1996}" destId="{F515C25C-FBC4-0A42-9BD8-739DB491DE01}" srcOrd="1" destOrd="0" presId="urn:microsoft.com/office/officeart/2005/8/layout/bProcess3"/>
-    <dgm:cxn modelId="{B71320D4-95FC-4493-91AC-D3867AE27EF1}" type="presOf" srcId="{E1700588-AA9B-9044-98E5-A52BC9E980D8}" destId="{0D4A6B71-9678-E74B-A4F4-3D04D7F96F18}" srcOrd="1" destOrd="0" presId="urn:microsoft.com/office/officeart/2005/8/layout/bProcess3"/>
+    <dgm:cxn modelId="{8AD7A843-A2AF-43C3-86A5-A8081DCA8B2A}" type="presOf" srcId="{E1700588-AA9B-9044-98E5-A52BC9E980D8}" destId="{BE891453-7A81-9745-80FE-393D0BD9F682}" srcOrd="0" destOrd="0" presId="urn:microsoft.com/office/officeart/2005/8/layout/bProcess3"/>
+    <dgm:cxn modelId="{D492D987-F28F-4BB8-9638-F7A4F361C256}" type="presOf" srcId="{6FF581C4-5EE0-6547-8B0A-4DD4E49DF7D5}" destId="{EE2C3E7E-7411-F14A-B102-730D81D864D3}" srcOrd="1" destOrd="0" presId="urn:microsoft.com/office/officeart/2005/8/layout/bProcess3"/>
+    <dgm:cxn modelId="{13F03856-6F46-4561-8CC8-4F841854CC77}" type="presOf" srcId="{03689D08-8F94-B240-B093-204B4D1B1996}" destId="{F515C25C-FBC4-0A42-9BD8-739DB491DE01}" srcOrd="1" destOrd="0" presId="urn:microsoft.com/office/officeart/2005/8/layout/bProcess3"/>
     <dgm:cxn modelId="{CBA7B2CB-398D-0944-9097-F88E098803F8}" srcId="{7DBAA654-83A9-2749-9A11-3A2F0853292E}" destId="{981B4EF9-7A3A-BE49-B6B6-0021D3615771}" srcOrd="5" destOrd="0" parTransId="{036AB1F6-FA37-614F-A857-CA2CBEA75FF8}" sibTransId="{07202FE3-BBDD-A74E-9ED7-5FC69364AF9D}"/>
-    <dgm:cxn modelId="{B95D4FF3-C9BF-4784-A33C-B61625872C63}" type="presOf" srcId="{56563E73-53C5-C242-B5DD-534CCEB5A55B}" destId="{1AB89A78-53AA-8046-940B-4774F5E8A3F4}" srcOrd="0" destOrd="0" presId="urn:microsoft.com/office/officeart/2005/8/layout/bProcess3"/>
     <dgm:cxn modelId="{A4DF705F-378F-3D46-8BF6-315C5DACB12C}" srcId="{7DBAA654-83A9-2749-9A11-3A2F0853292E}" destId="{3D31D781-DE26-FC46-87C5-81D28438E988}" srcOrd="4" destOrd="0" parTransId="{7FDE228D-3493-0041-A7C9-8BDABED610D5}" sibTransId="{51AF1449-732A-7245-8907-3B0B474E6716}"/>
+    <dgm:cxn modelId="{0677FFB2-5D71-43D8-84BC-9FF4AF07D1FA}" type="presOf" srcId="{E1700588-AA9B-9044-98E5-A52BC9E980D8}" destId="{0D4A6B71-9678-E74B-A4F4-3D04D7F96F18}" srcOrd="1" destOrd="0" presId="urn:microsoft.com/office/officeart/2005/8/layout/bProcess3"/>
+    <dgm:cxn modelId="{5D531727-C0A9-4EFF-B863-1D474A1C441F}" type="presOf" srcId="{6FF581C4-5EE0-6547-8B0A-4DD4E49DF7D5}" destId="{70788382-AA77-7C4C-A399-82382C8CD1E3}" srcOrd="0" destOrd="0" presId="urn:microsoft.com/office/officeart/2005/8/layout/bProcess3"/>
     <dgm:cxn modelId="{9F7DBBD3-2135-334D-BDE9-A8ED29101BA4}" srcId="{7DBAA654-83A9-2749-9A11-3A2F0853292E}" destId="{3ABC577C-D926-6C40-8609-A47272EDC0E8}" srcOrd="3" destOrd="0" parTransId="{73D020D2-C3E5-6D4B-A74D-95AC52916961}" sibTransId="{E1700588-AA9B-9044-98E5-A52BC9E980D8}"/>
-    <dgm:cxn modelId="{8980F5B6-55B2-4F94-A5AE-A6B8F41B5257}" type="presOf" srcId="{7DBAA654-83A9-2749-9A11-3A2F0853292E}" destId="{379D3411-2CF2-1443-9DE7-1F3F74BE70B6}" srcOrd="0" destOrd="0" presId="urn:microsoft.com/office/officeart/2005/8/layout/bProcess3"/>
-    <dgm:cxn modelId="{2C35372F-21E5-4915-A72B-823A64619B3B}" type="presOf" srcId="{56563E73-53C5-C242-B5DD-534CCEB5A55B}" destId="{8845A127-0D85-A14A-94CB-F773727D4C9B}" srcOrd="1" destOrd="0" presId="urn:microsoft.com/office/officeart/2005/8/layout/bProcess3"/>
     <dgm:cxn modelId="{C9F771AC-35CF-1540-8F9B-A548A676FBEC}" srcId="{7DBAA654-83A9-2749-9A11-3A2F0853292E}" destId="{C900A651-3FCA-634D-8E96-FB8C693E1E8F}" srcOrd="0" destOrd="0" parTransId="{DC773397-72AF-3043-A26B-0B8B32D632B1}" sibTransId="{6FF581C4-5EE0-6547-8B0A-4DD4E49DF7D5}"/>
-    <dgm:cxn modelId="{15AEE676-F51B-4020-8D53-4B3C7AF9D887}" type="presOf" srcId="{E1700588-AA9B-9044-98E5-A52BC9E980D8}" destId="{BE891453-7A81-9745-80FE-393D0BD9F682}" srcOrd="0" destOrd="0" presId="urn:microsoft.com/office/officeart/2005/8/layout/bProcess3"/>
     <dgm:cxn modelId="{B40CF301-B877-0146-8F01-A4B49C9B78E2}" srcId="{7DBAA654-83A9-2749-9A11-3A2F0853292E}" destId="{761D77BA-5704-3540-A64C-39623ABDE933}" srcOrd="2" destOrd="0" parTransId="{0CEF3B97-E2A9-E04D-A0DB-EC66FC595157}" sibTransId="{03689D08-8F94-B240-B093-204B4D1B1996}"/>
-    <dgm:cxn modelId="{89B2B5F6-5369-49D8-B265-BFA8D8FCD72C}" type="presOf" srcId="{9D0A3E8F-79EA-4741-B4AF-359BBF2AD54A}" destId="{CB005E4D-98D2-5E43-A79A-01D73FA5246C}" srcOrd="0" destOrd="0" presId="urn:microsoft.com/office/officeart/2005/8/layout/bProcess3"/>
-    <dgm:cxn modelId="{BBAD8209-356C-4112-9728-32CC98679854}" type="presOf" srcId="{981B4EF9-7A3A-BE49-B6B6-0021D3615771}" destId="{CA2203B5-A4CA-2C4D-8577-50E3388F2246}" srcOrd="0" destOrd="0" presId="urn:microsoft.com/office/officeart/2005/8/layout/bProcess3"/>
-    <dgm:cxn modelId="{FC97A72F-72CF-4C51-A3FE-B10445D94C7B}" type="presOf" srcId="{03689D08-8F94-B240-B093-204B4D1B1996}" destId="{11041959-BAD3-494D-A0CA-60D08024935F}" srcOrd="0" destOrd="0" presId="urn:microsoft.com/office/officeart/2005/8/layout/bProcess3"/>
-    <dgm:cxn modelId="{3C24BADB-C23A-41C9-A07B-6F672B097CB3}" type="presOf" srcId="{51AF1449-732A-7245-8907-3B0B474E6716}" destId="{70A625A3-B04D-314A-9454-BA7560E71142}" srcOrd="0" destOrd="0" presId="urn:microsoft.com/office/officeart/2005/8/layout/bProcess3"/>
-    <dgm:cxn modelId="{85BAB8F4-A0AD-4E20-8C8D-8345C46B7C58}" type="presOf" srcId="{761D77BA-5704-3540-A64C-39623ABDE933}" destId="{2B850CA7-3DA8-704B-9542-29A27C4E6E8A}" srcOrd="0" destOrd="0" presId="urn:microsoft.com/office/officeart/2005/8/layout/bProcess3"/>
-    <dgm:cxn modelId="{56162FFC-1895-4669-BA7F-0A2C80DC3DC9}" type="presOf" srcId="{6FF581C4-5EE0-6547-8B0A-4DD4E49DF7D5}" destId="{EE2C3E7E-7411-F14A-B102-730D81D864D3}" srcOrd="1" destOrd="0" presId="urn:microsoft.com/office/officeart/2005/8/layout/bProcess3"/>
-    <dgm:cxn modelId="{4B4EFF91-3BE2-4751-B66F-946260CA9BAD}" type="presOf" srcId="{6FF581C4-5EE0-6547-8B0A-4DD4E49DF7D5}" destId="{70788382-AA77-7C4C-A399-82382C8CD1E3}" srcOrd="0" destOrd="0" presId="urn:microsoft.com/office/officeart/2005/8/layout/bProcess3"/>
-    <dgm:cxn modelId="{43DECCDE-B01E-4091-B51B-39B8E2D5E563}" type="presOf" srcId="{3ABC577C-D926-6C40-8609-A47272EDC0E8}" destId="{35CF6ACD-16BB-D44B-9967-A88BE4C856FA}" srcOrd="0" destOrd="0" presId="urn:microsoft.com/office/officeart/2005/8/layout/bProcess3"/>
-    <dgm:cxn modelId="{DB8F5A0E-9760-4A4D-BF7D-D19B3930B7A0}" type="presParOf" srcId="{379D3411-2CF2-1443-9DE7-1F3F74BE70B6}" destId="{71E5BCB2-3AB6-4C42-9B09-A87936C7F001}" srcOrd="0" destOrd="0" presId="urn:microsoft.com/office/officeart/2005/8/layout/bProcess3"/>
-    <dgm:cxn modelId="{CFEEA206-CCC6-4DBA-8263-75F088C475F8}" type="presParOf" srcId="{379D3411-2CF2-1443-9DE7-1F3F74BE70B6}" destId="{70788382-AA77-7C4C-A399-82382C8CD1E3}" srcOrd="1" destOrd="0" presId="urn:microsoft.com/office/officeart/2005/8/layout/bProcess3"/>
-    <dgm:cxn modelId="{0EDE2B84-2F74-4F74-AB56-4C83095D506E}" type="presParOf" srcId="{70788382-AA77-7C4C-A399-82382C8CD1E3}" destId="{EE2C3E7E-7411-F14A-B102-730D81D864D3}" srcOrd="0" destOrd="0" presId="urn:microsoft.com/office/officeart/2005/8/layout/bProcess3"/>
-    <dgm:cxn modelId="{2C415D34-9020-4273-9983-61243B903715}" type="presParOf" srcId="{379D3411-2CF2-1443-9DE7-1F3F74BE70B6}" destId="{CB005E4D-98D2-5E43-A79A-01D73FA5246C}" srcOrd="2" destOrd="0" presId="urn:microsoft.com/office/officeart/2005/8/layout/bProcess3"/>
-    <dgm:cxn modelId="{E6E462A8-2103-4D1A-9DDB-D1AF89E85D0F}" type="presParOf" srcId="{379D3411-2CF2-1443-9DE7-1F3F74BE70B6}" destId="{1AB89A78-53AA-8046-940B-4774F5E8A3F4}" srcOrd="3" destOrd="0" presId="urn:microsoft.com/office/officeart/2005/8/layout/bProcess3"/>
-    <dgm:cxn modelId="{7E10EF42-4684-4CB3-A43D-DC4F3307B876}" type="presParOf" srcId="{1AB89A78-53AA-8046-940B-4774F5E8A3F4}" destId="{8845A127-0D85-A14A-94CB-F773727D4C9B}" srcOrd="0" destOrd="0" presId="urn:microsoft.com/office/officeart/2005/8/layout/bProcess3"/>
-    <dgm:cxn modelId="{0C0DB4A6-B93A-4C27-8FDB-3561C510412B}" type="presParOf" srcId="{379D3411-2CF2-1443-9DE7-1F3F74BE70B6}" destId="{2B850CA7-3DA8-704B-9542-29A27C4E6E8A}" srcOrd="4" destOrd="0" presId="urn:microsoft.com/office/officeart/2005/8/layout/bProcess3"/>
-    <dgm:cxn modelId="{CAF60E2E-26E9-482A-8659-9749E62C6E53}" type="presParOf" srcId="{379D3411-2CF2-1443-9DE7-1F3F74BE70B6}" destId="{11041959-BAD3-494D-A0CA-60D08024935F}" srcOrd="5" destOrd="0" presId="urn:microsoft.com/office/officeart/2005/8/layout/bProcess3"/>
-    <dgm:cxn modelId="{F78A7BC5-C4E1-41E0-8AB4-5CC02A012B25}" type="presParOf" srcId="{11041959-BAD3-494D-A0CA-60D08024935F}" destId="{F515C25C-FBC4-0A42-9BD8-739DB491DE01}" srcOrd="0" destOrd="0" presId="urn:microsoft.com/office/officeart/2005/8/layout/bProcess3"/>
-    <dgm:cxn modelId="{AAA2EBAB-B6D4-4C57-9A60-7F8522B6A86B}" type="presParOf" srcId="{379D3411-2CF2-1443-9DE7-1F3F74BE70B6}" destId="{35CF6ACD-16BB-D44B-9967-A88BE4C856FA}" srcOrd="6" destOrd="0" presId="urn:microsoft.com/office/officeart/2005/8/layout/bProcess3"/>
-    <dgm:cxn modelId="{9310196D-9957-4B37-B9EE-D6CB70BCF75E}" type="presParOf" srcId="{379D3411-2CF2-1443-9DE7-1F3F74BE70B6}" destId="{BE891453-7A81-9745-80FE-393D0BD9F682}" srcOrd="7" destOrd="0" presId="urn:microsoft.com/office/officeart/2005/8/layout/bProcess3"/>
-    <dgm:cxn modelId="{E72AD60B-5742-419C-BCD5-E4EE70081219}" type="presParOf" srcId="{BE891453-7A81-9745-80FE-393D0BD9F682}" destId="{0D4A6B71-9678-E74B-A4F4-3D04D7F96F18}" srcOrd="0" destOrd="0" presId="urn:microsoft.com/office/officeart/2005/8/layout/bProcess3"/>
-    <dgm:cxn modelId="{2211573B-96E4-4632-87A1-180EF45D58F8}" type="presParOf" srcId="{379D3411-2CF2-1443-9DE7-1F3F74BE70B6}" destId="{5054442F-68CC-BA4D-A78B-D10165C93B35}" srcOrd="8" destOrd="0" presId="urn:microsoft.com/office/officeart/2005/8/layout/bProcess3"/>
-    <dgm:cxn modelId="{11BE8EB7-5494-471D-90E2-DD4BDB546230}" type="presParOf" srcId="{379D3411-2CF2-1443-9DE7-1F3F74BE70B6}" destId="{70A625A3-B04D-314A-9454-BA7560E71142}" srcOrd="9" destOrd="0" presId="urn:microsoft.com/office/officeart/2005/8/layout/bProcess3"/>
-    <dgm:cxn modelId="{40EBE04C-EA12-4172-A988-A9B1DFEEF100}" type="presParOf" srcId="{70A625A3-B04D-314A-9454-BA7560E71142}" destId="{08B24028-0337-A54F-863C-D83DC536E50D}" srcOrd="0" destOrd="0" presId="urn:microsoft.com/office/officeart/2005/8/layout/bProcess3"/>
-    <dgm:cxn modelId="{AD38CC35-C3BA-4E8A-9F9B-DF4C4F7A7370}" type="presParOf" srcId="{379D3411-2CF2-1443-9DE7-1F3F74BE70B6}" destId="{CA2203B5-A4CA-2C4D-8577-50E3388F2246}" srcOrd="10" destOrd="0" presId="urn:microsoft.com/office/officeart/2005/8/layout/bProcess3"/>
+    <dgm:cxn modelId="{B63EB0F2-1AAA-4F16-AB94-711C153545F7}" type="presOf" srcId="{7DBAA654-83A9-2749-9A11-3A2F0853292E}" destId="{379D3411-2CF2-1443-9DE7-1F3F74BE70B6}" srcOrd="0" destOrd="0" presId="urn:microsoft.com/office/officeart/2005/8/layout/bProcess3"/>
+    <dgm:cxn modelId="{ECB45F2C-AD2D-401E-A658-D36212158998}" type="presOf" srcId="{56563E73-53C5-C242-B5DD-534CCEB5A55B}" destId="{8845A127-0D85-A14A-94CB-F773727D4C9B}" srcOrd="1" destOrd="0" presId="urn:microsoft.com/office/officeart/2005/8/layout/bProcess3"/>
+    <dgm:cxn modelId="{32F030F6-9A89-4533-8703-27E5F0143044}" type="presOf" srcId="{C900A651-3FCA-634D-8E96-FB8C693E1E8F}" destId="{71E5BCB2-3AB6-4C42-9B09-A87936C7F001}" srcOrd="0" destOrd="0" presId="urn:microsoft.com/office/officeart/2005/8/layout/bProcess3"/>
+    <dgm:cxn modelId="{36FAFF32-7501-4B5D-B877-C0FAF91E81E3}" type="presOf" srcId="{51AF1449-732A-7245-8907-3B0B474E6716}" destId="{70A625A3-B04D-314A-9454-BA7560E71142}" srcOrd="0" destOrd="0" presId="urn:microsoft.com/office/officeart/2005/8/layout/bProcess3"/>
+    <dgm:cxn modelId="{01CFDB20-0F10-471F-BA27-394D5D59EAD7}" type="presOf" srcId="{3D31D781-DE26-FC46-87C5-81D28438E988}" destId="{5054442F-68CC-BA4D-A78B-D10165C93B35}" srcOrd="0" destOrd="0" presId="urn:microsoft.com/office/officeart/2005/8/layout/bProcess3"/>
+    <dgm:cxn modelId="{3290E80E-9C76-4A92-B472-EA95CB48A870}" type="presOf" srcId="{3ABC577C-D926-6C40-8609-A47272EDC0E8}" destId="{35CF6ACD-16BB-D44B-9967-A88BE4C856FA}" srcOrd="0" destOrd="0" presId="urn:microsoft.com/office/officeart/2005/8/layout/bProcess3"/>
+    <dgm:cxn modelId="{C1E5F648-0AF8-45BF-8487-4F6CF04C31CE}" type="presOf" srcId="{761D77BA-5704-3540-A64C-39623ABDE933}" destId="{2B850CA7-3DA8-704B-9542-29A27C4E6E8A}" srcOrd="0" destOrd="0" presId="urn:microsoft.com/office/officeart/2005/8/layout/bProcess3"/>
+    <dgm:cxn modelId="{1E281948-E472-46C2-B9DF-84848D586CEC}" type="presOf" srcId="{51AF1449-732A-7245-8907-3B0B474E6716}" destId="{08B24028-0337-A54F-863C-D83DC536E50D}" srcOrd="1" destOrd="0" presId="urn:microsoft.com/office/officeart/2005/8/layout/bProcess3"/>
+    <dgm:cxn modelId="{379EA550-4C14-46AC-82C3-694E20CF81EE}" type="presOf" srcId="{03689D08-8F94-B240-B093-204B4D1B1996}" destId="{11041959-BAD3-494D-A0CA-60D08024935F}" srcOrd="0" destOrd="0" presId="urn:microsoft.com/office/officeart/2005/8/layout/bProcess3"/>
+    <dgm:cxn modelId="{3C59E433-3B38-46E5-B375-5F37296A1482}" type="presOf" srcId="{9D0A3E8F-79EA-4741-B4AF-359BBF2AD54A}" destId="{CB005E4D-98D2-5E43-A79A-01D73FA5246C}" srcOrd="0" destOrd="0" presId="urn:microsoft.com/office/officeart/2005/8/layout/bProcess3"/>
+    <dgm:cxn modelId="{B0E7A9A5-601B-4F4C-BCA4-1179A4D6ED89}" type="presOf" srcId="{981B4EF9-7A3A-BE49-B6B6-0021D3615771}" destId="{CA2203B5-A4CA-2C4D-8577-50E3388F2246}" srcOrd="0" destOrd="0" presId="urn:microsoft.com/office/officeart/2005/8/layout/bProcess3"/>
+    <dgm:cxn modelId="{ACBD3BFF-3D98-409F-AF2A-180597455017}" type="presOf" srcId="{56563E73-53C5-C242-B5DD-534CCEB5A55B}" destId="{1AB89A78-53AA-8046-940B-4774F5E8A3F4}" srcOrd="0" destOrd="0" presId="urn:microsoft.com/office/officeart/2005/8/layout/bProcess3"/>
+    <dgm:cxn modelId="{9D2FFA69-29D9-4218-8EFB-1CF872AB8C80}" type="presParOf" srcId="{379D3411-2CF2-1443-9DE7-1F3F74BE70B6}" destId="{71E5BCB2-3AB6-4C42-9B09-A87936C7F001}" srcOrd="0" destOrd="0" presId="urn:microsoft.com/office/officeart/2005/8/layout/bProcess3"/>
+    <dgm:cxn modelId="{ED9A71AB-D29B-4603-A0A5-1B48379FF401}" type="presParOf" srcId="{379D3411-2CF2-1443-9DE7-1F3F74BE70B6}" destId="{70788382-AA77-7C4C-A399-82382C8CD1E3}" srcOrd="1" destOrd="0" presId="urn:microsoft.com/office/officeart/2005/8/layout/bProcess3"/>
+    <dgm:cxn modelId="{F12F6476-125B-472A-9178-D60570144C2A}" type="presParOf" srcId="{70788382-AA77-7C4C-A399-82382C8CD1E3}" destId="{EE2C3E7E-7411-F14A-B102-730D81D864D3}" srcOrd="0" destOrd="0" presId="urn:microsoft.com/office/officeart/2005/8/layout/bProcess3"/>
+    <dgm:cxn modelId="{B136AB41-540E-4FF6-86C5-566092F2107E}" type="presParOf" srcId="{379D3411-2CF2-1443-9DE7-1F3F74BE70B6}" destId="{CB005E4D-98D2-5E43-A79A-01D73FA5246C}" srcOrd="2" destOrd="0" presId="urn:microsoft.com/office/officeart/2005/8/layout/bProcess3"/>
+    <dgm:cxn modelId="{F25E4720-152A-47D3-941B-9BEE28F79A37}" type="presParOf" srcId="{379D3411-2CF2-1443-9DE7-1F3F74BE70B6}" destId="{1AB89A78-53AA-8046-940B-4774F5E8A3F4}" srcOrd="3" destOrd="0" presId="urn:microsoft.com/office/officeart/2005/8/layout/bProcess3"/>
+    <dgm:cxn modelId="{FCE87FCB-AE5D-4313-B40B-EA35EA832C03}" type="presParOf" srcId="{1AB89A78-53AA-8046-940B-4774F5E8A3F4}" destId="{8845A127-0D85-A14A-94CB-F773727D4C9B}" srcOrd="0" destOrd="0" presId="urn:microsoft.com/office/officeart/2005/8/layout/bProcess3"/>
+    <dgm:cxn modelId="{26A9507A-3BC6-4EDE-9EC5-E14B68C91316}" type="presParOf" srcId="{379D3411-2CF2-1443-9DE7-1F3F74BE70B6}" destId="{2B850CA7-3DA8-704B-9542-29A27C4E6E8A}" srcOrd="4" destOrd="0" presId="urn:microsoft.com/office/officeart/2005/8/layout/bProcess3"/>
+    <dgm:cxn modelId="{92020F5D-151F-41CD-AA33-F8F5B2A5FB28}" type="presParOf" srcId="{379D3411-2CF2-1443-9DE7-1F3F74BE70B6}" destId="{11041959-BAD3-494D-A0CA-60D08024935F}" srcOrd="5" destOrd="0" presId="urn:microsoft.com/office/officeart/2005/8/layout/bProcess3"/>
+    <dgm:cxn modelId="{28BC014B-7689-42BC-A4D7-93AE70DED38A}" type="presParOf" srcId="{11041959-BAD3-494D-A0CA-60D08024935F}" destId="{F515C25C-FBC4-0A42-9BD8-739DB491DE01}" srcOrd="0" destOrd="0" presId="urn:microsoft.com/office/officeart/2005/8/layout/bProcess3"/>
+    <dgm:cxn modelId="{2B94C75E-8CBC-4896-B788-A7ABB87AA6DE}" type="presParOf" srcId="{379D3411-2CF2-1443-9DE7-1F3F74BE70B6}" destId="{35CF6ACD-16BB-D44B-9967-A88BE4C856FA}" srcOrd="6" destOrd="0" presId="urn:microsoft.com/office/officeart/2005/8/layout/bProcess3"/>
+    <dgm:cxn modelId="{7B0E6FCE-3998-43B4-A0A2-7CA45BD33747}" type="presParOf" srcId="{379D3411-2CF2-1443-9DE7-1F3F74BE70B6}" destId="{BE891453-7A81-9745-80FE-393D0BD9F682}" srcOrd="7" destOrd="0" presId="urn:microsoft.com/office/officeart/2005/8/layout/bProcess3"/>
+    <dgm:cxn modelId="{FBC4A681-F60C-4505-9676-3DA26950307F}" type="presParOf" srcId="{BE891453-7A81-9745-80FE-393D0BD9F682}" destId="{0D4A6B71-9678-E74B-A4F4-3D04D7F96F18}" srcOrd="0" destOrd="0" presId="urn:microsoft.com/office/officeart/2005/8/layout/bProcess3"/>
+    <dgm:cxn modelId="{50759B0F-FFF1-43C3-ADE6-8FECC6D669DE}" type="presParOf" srcId="{379D3411-2CF2-1443-9DE7-1F3F74BE70B6}" destId="{5054442F-68CC-BA4D-A78B-D10165C93B35}" srcOrd="8" destOrd="0" presId="urn:microsoft.com/office/officeart/2005/8/layout/bProcess3"/>
+    <dgm:cxn modelId="{64C530C0-9513-46EA-8FD0-4FB95BD94B76}" type="presParOf" srcId="{379D3411-2CF2-1443-9DE7-1F3F74BE70B6}" destId="{70A625A3-B04D-314A-9454-BA7560E71142}" srcOrd="9" destOrd="0" presId="urn:microsoft.com/office/officeart/2005/8/layout/bProcess3"/>
+    <dgm:cxn modelId="{E5F6858A-2C54-4FAC-A74C-6FCE9D714FBF}" type="presParOf" srcId="{70A625A3-B04D-314A-9454-BA7560E71142}" destId="{08B24028-0337-A54F-863C-D83DC536E50D}" srcOrd="0" destOrd="0" presId="urn:microsoft.com/office/officeart/2005/8/layout/bProcess3"/>
+    <dgm:cxn modelId="{B64909B4-D2EC-4AB4-8525-B977BE7B8E93}" type="presParOf" srcId="{379D3411-2CF2-1443-9DE7-1F3F74BE70B6}" destId="{CA2203B5-A4CA-2C4D-8577-50E3388F2246}" srcOrd="10" destOrd="0" presId="urn:microsoft.com/office/officeart/2005/8/layout/bProcess3"/>
   </dgm:cxnLst>
   <dgm:bg/>
   <dgm:whole>
@@ -10177,12 +13114,7 @@
           <a:avLst/>
         </a:prstGeom>
         <a:solidFill>
-          <a:schemeClr val="accent1">
-            <a:hueOff val="0"/>
-            <a:satOff val="0"/>
-            <a:lumOff val="0"/>
-            <a:alphaOff val="0"/>
-          </a:schemeClr>
+          <a:schemeClr val="accent6"/>
         </a:solidFill>
         <a:ln>
           <a:noFill/>

</xml_diff>

<commit_message>
Chapter 3.3 completed (with Deployment Diagram)
</commit_message>
<xml_diff>
--- a/2. Design Document (working space)/Design Document.docx
+++ b/2. Design Document (working space)/Design Document.docx
@@ -3757,13 +3757,13 @@
     <w:p/>
     <w:p/>
     <w:p/>
-    <w:p/>
     <w:p>
       <w:pPr>
         <w:pStyle w:val="Titolo2"/>
       </w:pPr>
       <w:bookmarkStart w:id="9" w:name="_Toc436148041"/>
       <w:r>
+        <w:lastRenderedPageBreak/>
         <w:t>Component View</w:t>
       </w:r>
       <w:bookmarkEnd w:id="9"/>
@@ -4055,6 +4055,21 @@
           </wp:inline>
         </w:drawing>
       </w:r>
+    </w:p>
+    <w:p>
+      <w:pPr>
+        <w:pStyle w:val="TestoNormale"/>
+      </w:pPr>
+    </w:p>
+    <w:p>
+      <w:pPr>
+        <w:pStyle w:val="TestoNormale"/>
+      </w:pPr>
+    </w:p>
+    <w:p>
+      <w:pPr>
+        <w:pStyle w:val="TestoNormale"/>
+      </w:pPr>
     </w:p>
     <w:p>
       <w:pPr>
@@ -4589,13 +4604,152 @@
     </w:p>
     <w:p>
       <w:pPr>
+        <w:pStyle w:val="TestoNormale"/>
+      </w:pPr>
+      <w:r>
+        <w:t>W</w:t>
+      </w:r>
+      <w:r>
+        <w:t>e briefly discussed about</w:t>
+      </w:r>
+      <w:r>
+        <w:t xml:space="preserve"> the physical mapping of the logical architecture in the chapter </w:t>
+      </w:r>
+      <w:r>
+        <w:rPr>
+          <w:i/>
+        </w:rPr>
+        <w:t>3.1 – Overview</w:t>
+      </w:r>
+      <w:r>
+        <w:t>.</w:t>
+      </w:r>
+      <w:r>
+        <w:t xml:space="preserve"> Since this aspect is very important, we will go into details with a </w:t>
+      </w:r>
+      <w:r>
+        <w:rPr>
+          <w:b/>
+        </w:rPr>
+        <w:t>Deployment Diagram</w:t>
+      </w:r>
+      <w:r>
+        <w:t xml:space="preserve">, to give the physical deployment of components on physical nodes. In order to grant a </w:t>
+      </w:r>
+      <w:r>
+        <w:rPr>
+          <w:i/>
+        </w:rPr>
+        <w:t>high level of security</w:t>
+      </w:r>
+      <w:r>
+        <w:t xml:space="preserve">, we will use both hardware and software </w:t>
+      </w:r>
+      <w:r>
+        <w:rPr>
+          <w:i/>
+        </w:rPr>
+        <w:t>cryptography</w:t>
+      </w:r>
+      <w:r>
+        <w:t xml:space="preserve">, as said in the </w:t>
+      </w:r>
+      <w:r>
+        <w:rPr>
+          <w:b/>
+        </w:rPr>
+        <w:t>RASD</w:t>
+      </w:r>
+      <w:r>
+        <w:t>.</w:t>
+      </w:r>
+    </w:p>
+    <w:p/>
+    <w:p>
+      <w:pPr>
+        <w:pStyle w:val="TestoNormale"/>
+      </w:pPr>
+      <w:r>
+        <w:t>T</w:t>
+      </w:r>
+      <w:bookmarkStart w:id="11" w:name="_GoBack"/>
+      <w:bookmarkEnd w:id="11"/>
+      <w:r>
+        <w:t xml:space="preserve">his is the </w:t>
+      </w:r>
+      <w:r>
+        <w:rPr>
+          <w:b/>
+        </w:rPr>
+        <w:t>UML Deployment Diagram</w:t>
+      </w:r>
+      <w:r>
+        <w:t>:</w:t>
+      </w:r>
+    </w:p>
+    <w:p/>
+    <w:p>
+      <w:pPr>
+        <w:jc w:val="center"/>
+      </w:pPr>
+      <w:r>
+        <w:rPr>
+          <w:noProof/>
+        </w:rPr>
+        <w:drawing>
+          <wp:inline distT="0" distB="0" distL="0" distR="0">
+            <wp:extent cx="5962650" cy="5886450"/>
+            <wp:effectExtent l="0" t="0" r="0" b="0"/>
+            <wp:docPr id="21" name="Immagine 21"/>
+            <wp:cNvGraphicFramePr>
+              <a:graphicFrameLocks xmlns:a="http://schemas.openxmlformats.org/drawingml/2006/main" noChangeAspect="1"/>
+            </wp:cNvGraphicFramePr>
+            <a:graphic xmlns:a="http://schemas.openxmlformats.org/drawingml/2006/main">
+              <a:graphicData uri="http://schemas.openxmlformats.org/drawingml/2006/picture">
+                <pic:pic xmlns:pic="http://schemas.openxmlformats.org/drawingml/2006/picture">
+                  <pic:nvPicPr>
+                    <pic:cNvPr id="21" name="DeploymentDiagram.png"/>
+                    <pic:cNvPicPr/>
+                  </pic:nvPicPr>
+                  <pic:blipFill>
+                    <a:blip r:embed="rId23">
+                      <a:extLst>
+                        <a:ext uri="{28A0092B-C50C-407E-A947-70E740481C1C}">
+                          <a14:useLocalDpi xmlns:a14="http://schemas.microsoft.com/office/drawing/2010/main" val="0"/>
+                        </a:ext>
+                      </a:extLst>
+                    </a:blip>
+                    <a:stretch>
+                      <a:fillRect/>
+                    </a:stretch>
+                  </pic:blipFill>
+                  <pic:spPr>
+                    <a:xfrm>
+                      <a:off x="0" y="0"/>
+                      <a:ext cx="5962650" cy="5886450"/>
+                    </a:xfrm>
+                    <a:prstGeom prst="rect">
+                      <a:avLst/>
+                    </a:prstGeom>
+                  </pic:spPr>
+                </pic:pic>
+              </a:graphicData>
+            </a:graphic>
+          </wp:inline>
+        </w:drawing>
+      </w:r>
+    </w:p>
+    <w:p/>
+    <w:p>
+      <w:pPr>
         <w:pStyle w:val="Titolo2"/>
       </w:pPr>
-      <w:bookmarkStart w:id="11" w:name="_Toc436148043"/>
-      <w:r>
+      <w:bookmarkStart w:id="12" w:name="_Toc436148043"/>
+      <w:r>
+        <w:lastRenderedPageBreak/>
         <w:t>Runtime View</w:t>
       </w:r>
-      <w:bookmarkEnd w:id="11"/>
+      <w:bookmarkEnd w:id="12"/>
     </w:p>
     <w:p>
       <w:pPr>
@@ -4609,28 +4763,68 @@
           <w:color w:val="FF0000"/>
         </w:rPr>
       </w:pPr>
-      <w:bookmarkStart w:id="12" w:name="_Toc435365009"/>
-      <w:bookmarkStart w:id="13" w:name="_Toc435372131"/>
-      <w:bookmarkStart w:id="14" w:name="_Toc436148044"/>
+      <w:bookmarkStart w:id="13" w:name="_Toc435365009"/>
+      <w:bookmarkStart w:id="14" w:name="_Toc435372131"/>
+      <w:bookmarkStart w:id="15" w:name="_Toc436148044"/>
       <w:r>
         <w:rPr>
           <w:color w:val="FF0000"/>
         </w:rPr>
         <w:t>Sequence Diagrams Here</w:t>
       </w:r>
-      <w:bookmarkEnd w:id="12"/>
       <w:bookmarkEnd w:id="13"/>
       <w:bookmarkEnd w:id="14"/>
+      <w:bookmarkEnd w:id="15"/>
     </w:p>
     <w:p>
       <w:pPr>
         <w:pStyle w:val="Titolo2"/>
       </w:pPr>
-      <w:bookmarkStart w:id="15" w:name="_Toc436148045"/>
+      <w:bookmarkStart w:id="16" w:name="_Toc436148045"/>
       <w:r>
         <w:t>Component interfaces</w:t>
       </w:r>
-      <w:bookmarkEnd w:id="15"/>
+      <w:bookmarkEnd w:id="16"/>
+    </w:p>
+    <w:p>
+      <w:pPr>
+        <w:pStyle w:val="TestoNormale"/>
+      </w:pPr>
+      <w:r>
+        <w:t xml:space="preserve">One of the most interesting aspect of the components is their interaction. We will see in this paragraph that they interact each other with ad-hoc interfaces. A big amount of interaction will be through the web. This means that the interactions will adopt specific protocols (like </w:t>
+      </w:r>
+      <w:r>
+        <w:rPr>
+          <w:i/>
+        </w:rPr>
+        <w:t>TCP/IP, HTTPs</w:t>
+      </w:r>
+      <w:r>
+        <w:t xml:space="preserve">). </w:t>
+      </w:r>
+    </w:p>
+    <w:p/>
+    <w:p>
+      <w:pPr>
+        <w:pStyle w:val="TestoNormale"/>
+      </w:pPr>
+      <w:r>
+        <w:t>Anyway, this is the list of the component interfaces, with the explanation of the interactions between the components:</w:t>
+      </w:r>
+    </w:p>
+    <w:p/>
+    <w:p>
+      <w:pPr>
+        <w:rPr>
+          <w:color w:val="C00000"/>
+        </w:rPr>
+      </w:pPr>
+      <w:r>
+        <w:rPr>
+          <w:color w:val="C00000"/>
+        </w:rPr>
+        <w:t>*** List of components + high level methods ***</w:t>
+      </w:r>
     </w:p>
     <w:p>
       <w:pPr>
@@ -4715,100 +4909,90 @@
     <w:p>
       <w:pPr>
         <w:pStyle w:val="Titolo2"/>
-        <w:numPr>
-          <w:ilvl w:val="0"/>
-          <w:numId w:val="0"/>
-        </w:numPr>
-        <w:ind w:left="357"/>
-      </w:pPr>
-    </w:p>
-    <w:p>
-      <w:pPr>
-        <w:pStyle w:val="Titolo2"/>
-      </w:pPr>
-      <w:bookmarkStart w:id="16" w:name="_Toc436148046"/>
-      <w:r>
+      </w:pPr>
+      <w:bookmarkStart w:id="17" w:name="_Toc436148046"/>
+      <w:r>
+        <w:t>Selected architectural styles and patterns</w:t>
+      </w:r>
+      <w:bookmarkEnd w:id="17"/>
+    </w:p>
+    <w:p>
+      <w:pPr>
+        <w:pStyle w:val="Titolo3"/>
+      </w:pPr>
+      <w:r>
+        <w:t>MVC (Model-View-Controller)</w:t>
+      </w:r>
+    </w:p>
+    <w:p>
+      <w:pPr>
+        <w:pStyle w:val="TestoNormale"/>
+      </w:pPr>
+      <w:r>
+        <w:rPr>
+          <w:b/>
+        </w:rPr>
+        <w:t>Model-View-Controller</w:t>
+      </w:r>
+      <w:r>
+        <w:t xml:space="preserve"> (also known as </w:t>
+      </w:r>
+      <w:r>
+        <w:rPr>
+          <w:b/>
+        </w:rPr>
+        <w:t>MVC</w:t>
+      </w:r>
+      <w:r>
+        <w:t xml:space="preserve">) is one of the most diffused </w:t>
+      </w:r>
+      <w:r>
+        <w:rPr>
+          <w:i/>
+        </w:rPr>
+        <w:t>structural pattern</w:t>
+      </w:r>
+      <w:r>
+        <w:t xml:space="preserve"> in the applications with interfaces. It separates three logical parts: the </w:t>
+      </w:r>
+      <w:r>
+        <w:rPr>
+          <w:b/>
+        </w:rPr>
+        <w:t>Model</w:t>
+      </w:r>
+      <w:r>
+        <w:t xml:space="preserve">, the </w:t>
+      </w:r>
+      <w:r>
+        <w:rPr>
+          <w:b/>
+        </w:rPr>
+        <w:t>View</w:t>
+      </w:r>
+      <w:r>
+        <w:t xml:space="preserve"> and the </w:t>
+      </w:r>
+      <w:r>
+        <w:rPr>
+          <w:b/>
+        </w:rPr>
+        <w:t>Controller</w:t>
+      </w:r>
+      <w:r>
+        <w:t>. These parts interact each other according the following general schema:</w:t>
+      </w:r>
+    </w:p>
+    <w:p/>
+    <w:p>
+      <w:pPr>
+        <w:jc w:val="center"/>
+      </w:pPr>
+      <w:r>
+        <w:rPr>
+          <w:noProof/>
+        </w:rPr>
         <w:lastRenderedPageBreak/>
-        <w:t>Selected architectural styles and patterns</w:t>
-      </w:r>
-      <w:bookmarkEnd w:id="16"/>
-    </w:p>
-    <w:p>
-      <w:pPr>
-        <w:pStyle w:val="Titolo3"/>
-      </w:pPr>
-      <w:r>
-        <w:t>MVC (Model-View-Controller)</w:t>
-      </w:r>
-    </w:p>
-    <w:p>
-      <w:pPr>
-        <w:pStyle w:val="TestoNormale"/>
-      </w:pPr>
-      <w:r>
-        <w:rPr>
-          <w:b/>
-        </w:rPr>
-        <w:t>Model-View-Controller</w:t>
-      </w:r>
-      <w:r>
-        <w:t xml:space="preserve"> (also known as </w:t>
-      </w:r>
-      <w:r>
-        <w:rPr>
-          <w:b/>
-        </w:rPr>
-        <w:t>MVC</w:t>
-      </w:r>
-      <w:r>
-        <w:t xml:space="preserve">) is one of the most diffused </w:t>
-      </w:r>
-      <w:r>
-        <w:rPr>
-          <w:i/>
-        </w:rPr>
-        <w:t>structural pattern</w:t>
-      </w:r>
-      <w:r>
-        <w:t xml:space="preserve"> in the applications with interfaces. It separates three logical parts: the </w:t>
-      </w:r>
-      <w:r>
-        <w:rPr>
-          <w:b/>
-        </w:rPr>
-        <w:t>Model</w:t>
-      </w:r>
-      <w:r>
-        <w:t xml:space="preserve">, the </w:t>
-      </w:r>
-      <w:r>
-        <w:rPr>
-          <w:b/>
-        </w:rPr>
-        <w:t>View</w:t>
-      </w:r>
-      <w:r>
-        <w:t xml:space="preserve"> and the </w:t>
-      </w:r>
-      <w:r>
-        <w:rPr>
-          <w:b/>
-        </w:rPr>
-        <w:t>Controller</w:t>
-      </w:r>
-      <w:r>
-        <w:t>. These parts interact each other according the following general schema:</w:t>
-      </w:r>
-    </w:p>
-    <w:p/>
-    <w:p>
-      <w:pPr>
-        <w:jc w:val="center"/>
-      </w:pPr>
-      <w:r>
-        <w:rPr>
-          <w:noProof/>
-        </w:rPr>
         <w:drawing>
           <wp:inline distT="0" distB="0" distL="0" distR="0">
             <wp:extent cx="5077139" cy="3629733"/>
@@ -4825,7 +5009,7 @@
                     <pic:cNvPicPr/>
                   </pic:nvPicPr>
                   <pic:blipFill>
-                    <a:blip r:embed="rId23">
+                    <a:blip r:embed="rId24">
                       <a:extLst>
                         <a:ext uri="{28A0092B-C50C-407E-A947-70E740481C1C}">
                           <a14:useLocalDpi xmlns:a14="http://schemas.microsoft.com/office/drawing/2010/main" val="0"/>
@@ -4993,11 +5177,7 @@
         <w:t>must</w:t>
       </w:r>
       <w:r>
-        <w:t xml:space="preserve"> also send commands to its associated </w:t>
-      </w:r>
-      <w:r>
-        <w:lastRenderedPageBreak/>
-        <w:t>view</w:t>
+        <w:t xml:space="preserve"> also send commands to its associated view</w:t>
       </w:r>
       <w:r>
         <w:t xml:space="preserve"> (the Taxi Driver or the Web/Mobile Costumer one)</w:t>
@@ -5113,6 +5293,7 @@
         <w:pStyle w:val="Titolo3"/>
       </w:pPr>
       <w:r>
+        <w:lastRenderedPageBreak/>
         <w:t>State pattern</w:t>
       </w:r>
     </w:p>
@@ -5200,7 +5381,7 @@
                     <pic:cNvPicPr/>
                   </pic:nvPicPr>
                   <pic:blipFill>
-                    <a:blip r:embed="rId24">
+                    <a:blip r:embed="rId25">
                       <a:extLst>
                         <a:ext uri="{28A0092B-C50C-407E-A947-70E740481C1C}">
                           <a14:useLocalDpi xmlns:a14="http://schemas.microsoft.com/office/drawing/2010/main" val="0"/>
@@ -5404,22 +5585,22 @@
       <w:pPr>
         <w:pStyle w:val="Titolo2"/>
       </w:pPr>
-      <w:bookmarkStart w:id="17" w:name="_Toc436148047"/>
+      <w:bookmarkStart w:id="18" w:name="_Toc436148047"/>
       <w:r>
         <w:lastRenderedPageBreak/>
         <w:t>Other design decisions</w:t>
       </w:r>
-      <w:bookmarkEnd w:id="17"/>
+      <w:bookmarkEnd w:id="18"/>
     </w:p>
     <w:p>
       <w:pPr>
         <w:pStyle w:val="Titolo1"/>
       </w:pPr>
-      <w:bookmarkStart w:id="18" w:name="_Toc436148048"/>
+      <w:bookmarkStart w:id="19" w:name="_Toc436148048"/>
       <w:r>
         <w:t>Algorithm design</w:t>
       </w:r>
-      <w:bookmarkEnd w:id="18"/>
+      <w:bookmarkEnd w:id="19"/>
     </w:p>
     <w:p>
       <w:pPr>
@@ -5572,7 +5753,7 @@
                     <pic:cNvPicPr/>
                   </pic:nvPicPr>
                   <pic:blipFill>
-                    <a:blip r:embed="rId25">
+                    <a:blip r:embed="rId26">
                       <a:extLst>
                         <a:ext uri="{28A0092B-C50C-407E-A947-70E740481C1C}">
                           <a14:useLocalDpi xmlns:a14="http://schemas.microsoft.com/office/drawing/2010/main" val="0"/>
@@ -6418,7 +6599,7 @@
                     </pic:cNvPicPr>
                   </pic:nvPicPr>
                   <pic:blipFill>
-                    <a:blip r:embed="rId26">
+                    <a:blip r:embed="rId27">
                       <a:extLst>
                         <a:ext uri="{28A0092B-C50C-407E-A947-70E740481C1C}">
                           <a14:useLocalDpi xmlns:a14="http://schemas.microsoft.com/office/drawing/2010/main" val="0"/>
@@ -6476,7 +6657,7 @@
                     </pic:cNvPicPr>
                   </pic:nvPicPr>
                   <pic:blipFill>
-                    <a:blip r:embed="rId27">
+                    <a:blip r:embed="rId28">
                       <a:extLst>
                         <a:ext uri="{28A0092B-C50C-407E-A947-70E740481C1C}">
                           <a14:useLocalDpi xmlns:a14="http://schemas.microsoft.com/office/drawing/2010/main" val="0"/>
@@ -6534,7 +6715,7 @@
                     </pic:cNvPicPr>
                   </pic:nvPicPr>
                   <pic:blipFill>
-                    <a:blip r:embed="rId28">
+                    <a:blip r:embed="rId29">
                       <a:extLst>
                         <a:ext uri="{28A0092B-C50C-407E-A947-70E740481C1C}">
                           <a14:useLocalDpi xmlns:a14="http://schemas.microsoft.com/office/drawing/2010/main" val="0"/>
@@ -6594,7 +6775,7 @@
                     </pic:cNvPicPr>
                   </pic:nvPicPr>
                   <pic:blipFill>
-                    <a:blip r:embed="rId29">
+                    <a:blip r:embed="rId30">
                       <a:extLst>
                         <a:ext uri="{28A0092B-C50C-407E-A947-70E740481C1C}">
                           <a14:useLocalDpi xmlns:a14="http://schemas.microsoft.com/office/drawing/2010/main" val="0"/>
@@ -6652,7 +6833,7 @@
                     </pic:cNvPicPr>
                   </pic:nvPicPr>
                   <pic:blipFill>
-                    <a:blip r:embed="rId30">
+                    <a:blip r:embed="rId31">
                       <a:extLst>
                         <a:ext uri="{28A0092B-C50C-407E-A947-70E740481C1C}">
                           <a14:useLocalDpi xmlns:a14="http://schemas.microsoft.com/office/drawing/2010/main" val="0"/>
@@ -6711,7 +6892,7 @@
                     </pic:cNvPicPr>
                   </pic:nvPicPr>
                   <pic:blipFill>
-                    <a:blip r:embed="rId31">
+                    <a:blip r:embed="rId32">
                       <a:extLst>
                         <a:ext uri="{28A0092B-C50C-407E-A947-70E740481C1C}">
                           <a14:useLocalDpi xmlns:a14="http://schemas.microsoft.com/office/drawing/2010/main" val="0"/>
@@ -6790,7 +6971,7 @@
                     <pic:cNvPicPr/>
                   </pic:nvPicPr>
                   <pic:blipFill>
-                    <a:blip r:embed="rId32">
+                    <a:blip r:embed="rId33">
                       <a:extLst>
                         <a:ext uri="{28A0092B-C50C-407E-A947-70E740481C1C}">
                           <a14:useLocalDpi xmlns:a14="http://schemas.microsoft.com/office/drawing/2010/main" val="0"/>
@@ -6897,7 +7078,7 @@
                     </pic:cNvPicPr>
                   </pic:nvPicPr>
                   <pic:blipFill>
-                    <a:blip r:embed="rId33">
+                    <a:blip r:embed="rId34">
                       <a:extLst>
                         <a:ext uri="{28A0092B-C50C-407E-A947-70E740481C1C}">
                           <a14:useLocalDpi xmlns:a14="http://schemas.microsoft.com/office/drawing/2010/main" val="0"/>
@@ -6955,7 +7136,7 @@
                     </pic:cNvPicPr>
                   </pic:nvPicPr>
                   <pic:blipFill>
-                    <a:blip r:embed="rId34">
+                    <a:blip r:embed="rId35">
                       <a:extLst>
                         <a:ext uri="{28A0092B-C50C-407E-A947-70E740481C1C}">
                           <a14:useLocalDpi xmlns:a14="http://schemas.microsoft.com/office/drawing/2010/main" val="0"/>
@@ -7015,7 +7196,7 @@
                     </pic:cNvPicPr>
                   </pic:nvPicPr>
                   <pic:blipFill>
-                    <a:blip r:embed="rId35">
+                    <a:blip r:embed="rId36">
                       <a:extLst>
                         <a:ext uri="{28A0092B-C50C-407E-A947-70E740481C1C}">
                           <a14:useLocalDpi xmlns:a14="http://schemas.microsoft.com/office/drawing/2010/main" val="0"/>
@@ -7073,7 +7254,7 @@
                     </pic:cNvPicPr>
                   </pic:nvPicPr>
                   <pic:blipFill>
-                    <a:blip r:embed="rId36">
+                    <a:blip r:embed="rId37">
                       <a:extLst>
                         <a:ext uri="{28A0092B-C50C-407E-A947-70E740481C1C}">
                           <a14:useLocalDpi xmlns:a14="http://schemas.microsoft.com/office/drawing/2010/main" val="0"/>
@@ -7131,7 +7312,7 @@
                     </pic:cNvPicPr>
                   </pic:nvPicPr>
                   <pic:blipFill>
-                    <a:blip r:embed="rId37">
+                    <a:blip r:embed="rId38">
                       <a:extLst>
                         <a:ext uri="{28A0092B-C50C-407E-A947-70E740481C1C}">
                           <a14:useLocalDpi xmlns:a14="http://schemas.microsoft.com/office/drawing/2010/main" val="0"/>
@@ -7189,7 +7370,7 @@
                     </pic:cNvPicPr>
                   </pic:nvPicPr>
                   <pic:blipFill>
-                    <a:blip r:embed="rId38">
+                    <a:blip r:embed="rId39">
                       <a:extLst>
                         <a:ext uri="{28A0092B-C50C-407E-A947-70E740481C1C}">
                           <a14:useLocalDpi xmlns:a14="http://schemas.microsoft.com/office/drawing/2010/main" val="0"/>
@@ -7281,7 +7462,7 @@
                     </pic:cNvPicPr>
                   </pic:nvPicPr>
                   <pic:blipFill>
-                    <a:blip r:embed="rId39">
+                    <a:blip r:embed="rId40">
                       <a:extLst>
                         <a:ext uri="{28A0092B-C50C-407E-A947-70E740481C1C}">
                           <a14:useLocalDpi xmlns:a14="http://schemas.microsoft.com/office/drawing/2010/main" val="0"/>
@@ -7361,7 +7542,7 @@
                     </pic:cNvPicPr>
                   </pic:nvPicPr>
                   <pic:blipFill>
-                    <a:blip r:embed="rId40">
+                    <a:blip r:embed="rId41">
                       <a:extLst>
                         <a:ext uri="{28A0092B-C50C-407E-A947-70E740481C1C}">
                           <a14:useLocalDpi xmlns:a14="http://schemas.microsoft.com/office/drawing/2010/main" val="0"/>
@@ -7429,7 +7610,7 @@
                     </pic:cNvPicPr>
                   </pic:nvPicPr>
                   <pic:blipFill>
-                    <a:blip r:embed="rId41">
+                    <a:blip r:embed="rId42">
                       <a:extLst>
                         <a:ext uri="{28A0092B-C50C-407E-A947-70E740481C1C}">
                           <a14:useLocalDpi xmlns:a14="http://schemas.microsoft.com/office/drawing/2010/main" val="0"/>
@@ -7753,7 +7934,7 @@
                     <pic:cNvPicPr/>
                   </pic:nvPicPr>
                   <pic:blipFill>
-                    <a:blip r:embed="rId42">
+                    <a:blip r:embed="rId43">
                       <a:extLst>
                         <a:ext uri="{28A0092B-C50C-407E-A947-70E740481C1C}">
                           <a14:useLocalDpi xmlns:a14="http://schemas.microsoft.com/office/drawing/2010/main" val="0"/>
@@ -7878,7 +8059,7 @@
                     <pic:cNvPicPr/>
                   </pic:nvPicPr>
                   <pic:blipFill>
-                    <a:blip r:embed="rId43">
+                    <a:blip r:embed="rId44">
                       <a:extLst>
                         <a:ext uri="{28A0092B-C50C-407E-A947-70E740481C1C}">
                           <a14:useLocalDpi xmlns:a14="http://schemas.microsoft.com/office/drawing/2010/main" val="0"/>
@@ -7911,22 +8092,22 @@
       <w:pPr>
         <w:pStyle w:val="Titolo1"/>
       </w:pPr>
-      <w:bookmarkStart w:id="19" w:name="_Toc436148049"/>
+      <w:bookmarkStart w:id="20" w:name="_Toc436148049"/>
       <w:r>
         <w:lastRenderedPageBreak/>
         <w:t>User Interface Design</w:t>
       </w:r>
-      <w:bookmarkEnd w:id="19"/>
+      <w:bookmarkEnd w:id="20"/>
     </w:p>
     <w:p>
       <w:pPr>
         <w:pStyle w:val="Titolo1"/>
       </w:pPr>
-      <w:bookmarkStart w:id="20" w:name="_Toc436148050"/>
+      <w:bookmarkStart w:id="21" w:name="_Toc436148050"/>
       <w:r>
         <w:t>Requirements Traceability</w:t>
       </w:r>
-      <w:bookmarkEnd w:id="20"/>
+      <w:bookmarkEnd w:id="21"/>
       <w:r>
         <w:t xml:space="preserve"> </w:t>
       </w:r>
@@ -7967,7 +8148,7 @@
                 <w:szCs w:val="40"/>
               </w:rPr>
             </w:pPr>
-            <w:bookmarkStart w:id="21" w:name="_Toc436148051"/>
+            <w:bookmarkStart w:id="22" w:name="_Toc436148051"/>
           </w:p>
           <w:p>
             <w:pPr>
@@ -7994,7 +8175,7 @@
               </w:rPr>
               <w:t>Requirement</w:t>
             </w:r>
-            <w:bookmarkEnd w:id="21"/>
+            <w:bookmarkEnd w:id="22"/>
           </w:p>
         </w:tc>
         <w:tc>
@@ -8012,7 +8193,7 @@
                 <w:szCs w:val="40"/>
               </w:rPr>
             </w:pPr>
-            <w:bookmarkStart w:id="22" w:name="_Toc436148052"/>
+            <w:bookmarkStart w:id="23" w:name="_Toc436148052"/>
           </w:p>
           <w:p>
             <w:pPr>
@@ -8041,7 +8222,7 @@
               </w:rPr>
               <w:t>Component</w:t>
             </w:r>
-            <w:bookmarkEnd w:id="22"/>
+            <w:bookmarkEnd w:id="23"/>
           </w:p>
         </w:tc>
         <w:tc>
@@ -8059,7 +8240,7 @@
                 <w:szCs w:val="40"/>
               </w:rPr>
             </w:pPr>
-            <w:bookmarkStart w:id="23" w:name="_Toc436148053"/>
+            <w:bookmarkStart w:id="24" w:name="_Toc436148053"/>
           </w:p>
           <w:p>
             <w:pPr>
@@ -8088,7 +8269,7 @@
               </w:rPr>
               <w:t>Description</w:t>
             </w:r>
-            <w:bookmarkEnd w:id="23"/>
+            <w:bookmarkEnd w:id="24"/>
           </w:p>
         </w:tc>
       </w:tr>
@@ -8459,21 +8640,21 @@
       <w:pPr>
         <w:pStyle w:val="Titolo1"/>
       </w:pPr>
-      <w:bookmarkStart w:id="24" w:name="_Toc436148054"/>
+      <w:bookmarkStart w:id="25" w:name="_Toc436148054"/>
       <w:r>
         <w:t>References</w:t>
       </w:r>
-      <w:bookmarkEnd w:id="24"/>
+      <w:bookmarkEnd w:id="25"/>
     </w:p>
     <w:p>
       <w:pPr>
         <w:pStyle w:val="Titolo2"/>
       </w:pPr>
-      <w:bookmarkStart w:id="25" w:name="_Toc436148055"/>
+      <w:bookmarkStart w:id="26" w:name="_Toc436148055"/>
       <w:r>
         <w:t>References list</w:t>
       </w:r>
-      <w:bookmarkEnd w:id="25"/>
+      <w:bookmarkEnd w:id="26"/>
     </w:p>
     <w:p>
       <w:pPr>
@@ -8668,8 +8849,6 @@
         </w:rPr>
         <w:t>Wikipedia</w:t>
       </w:r>
-      <w:bookmarkStart w:id="26" w:name="_GoBack"/>
-      <w:bookmarkEnd w:id="26"/>
     </w:p>
     <w:p/>
     <w:p/>
@@ -9088,8 +9267,8 @@
       </w:pPr>
     </w:p>
     <w:sectPr>
-      <w:headerReference w:type="default" r:id="rId44"/>
-      <w:footerReference w:type="default" r:id="rId45"/>
+      <w:headerReference w:type="default" r:id="rId45"/>
+      <w:footerReference w:type="default" r:id="rId46"/>
       <w:pgSz w:w="12240" w:h="15840"/>
       <w:pgMar w:top="1417" w:right="1134" w:bottom="1134" w:left="1134" w:header="708" w:footer="708" w:gutter="0"/>
       <w:cols w:space="708"/>
@@ -9533,7 +9712,7 @@
                                 <w:szCs w:val="24"/>
                                 <w:lang w:val="it-IT"/>
                               </w:rPr>
-                              <w:t>22</w:t>
+                              <w:t>20</w:t>
                             </w:r>
                             <w:r>
                               <w:rPr>
@@ -9637,7 +9816,7 @@
                           <w:szCs w:val="24"/>
                           <w:lang w:val="it-IT"/>
                         </w:rPr>
-                        <w:t>22</w:t>
+                        <w:t>20</w:t>
                       </w:r>
                       <w:r>
                         <w:rPr>
@@ -14712,44 +14891,44 @@
   </dgm:ptLst>
   <dgm:cxnLst>
     <dgm:cxn modelId="{D23D9D9F-E230-B14F-8CC4-60EF1E62361C}" srcId="{7DBAA654-83A9-2749-9A11-3A2F0853292E}" destId="{9D0A3E8F-79EA-4741-B4AF-359BBF2AD54A}" srcOrd="1" destOrd="0" parTransId="{A68219EE-DDA5-6D44-931C-E2DD8411613C}" sibTransId="{56563E73-53C5-C242-B5DD-534CCEB5A55B}"/>
-    <dgm:cxn modelId="{8A519838-FF78-4F1F-9443-8588F6956660}" type="presOf" srcId="{6FF581C4-5EE0-6547-8B0A-4DD4E49DF7D5}" destId="{70788382-AA77-7C4C-A399-82382C8CD1E3}" srcOrd="0" destOrd="0" presId="urn:microsoft.com/office/officeart/2005/8/layout/bProcess3"/>
-    <dgm:cxn modelId="{BD2693F0-DA70-4289-B999-51E5107F62B4}" type="presOf" srcId="{C900A651-3FCA-634D-8E96-FB8C693E1E8F}" destId="{71E5BCB2-3AB6-4C42-9B09-A87936C7F001}" srcOrd="0" destOrd="0" presId="urn:microsoft.com/office/officeart/2005/8/layout/bProcess3"/>
+    <dgm:cxn modelId="{3916900D-3A73-4522-B5B4-749CBBF2B780}" type="presOf" srcId="{56563E73-53C5-C242-B5DD-534CCEB5A55B}" destId="{8845A127-0D85-A14A-94CB-F773727D4C9B}" srcOrd="1" destOrd="0" presId="urn:microsoft.com/office/officeart/2005/8/layout/bProcess3"/>
+    <dgm:cxn modelId="{3E54D219-BF35-4CA1-A576-E142F7DC3C2A}" type="presOf" srcId="{51AF1449-732A-7245-8907-3B0B474E6716}" destId="{08B24028-0337-A54F-863C-D83DC536E50D}" srcOrd="1" destOrd="0" presId="urn:microsoft.com/office/officeart/2005/8/layout/bProcess3"/>
+    <dgm:cxn modelId="{9E964C04-B62E-4DE8-98C5-01171A45952B}" type="presOf" srcId="{761D77BA-5704-3540-A64C-39623ABDE933}" destId="{2B850CA7-3DA8-704B-9542-29A27C4E6E8A}" srcOrd="0" destOrd="0" presId="urn:microsoft.com/office/officeart/2005/8/layout/bProcess3"/>
+    <dgm:cxn modelId="{5DD1C90E-0749-4CBE-BA8E-872E987F8CA8}" type="presOf" srcId="{03689D08-8F94-B240-B093-204B4D1B1996}" destId="{11041959-BAD3-494D-A0CA-60D08024935F}" srcOrd="0" destOrd="0" presId="urn:microsoft.com/office/officeart/2005/8/layout/bProcess3"/>
     <dgm:cxn modelId="{CBA7B2CB-398D-0944-9097-F88E098803F8}" srcId="{7DBAA654-83A9-2749-9A11-3A2F0853292E}" destId="{981B4EF9-7A3A-BE49-B6B6-0021D3615771}" srcOrd="5" destOrd="0" parTransId="{036AB1F6-FA37-614F-A857-CA2CBEA75FF8}" sibTransId="{07202FE3-BBDD-A74E-9ED7-5FC69364AF9D}"/>
-    <dgm:cxn modelId="{C2C7D39B-57BF-4DCF-B18B-DB163EA7EB2E}" type="presOf" srcId="{03689D08-8F94-B240-B093-204B4D1B1996}" destId="{11041959-BAD3-494D-A0CA-60D08024935F}" srcOrd="0" destOrd="0" presId="urn:microsoft.com/office/officeart/2005/8/layout/bProcess3"/>
-    <dgm:cxn modelId="{0C6E1B95-E1EE-4478-85FA-AB8F7CE8D85A}" type="presOf" srcId="{56563E73-53C5-C242-B5DD-534CCEB5A55B}" destId="{8845A127-0D85-A14A-94CB-F773727D4C9B}" srcOrd="1" destOrd="0" presId="urn:microsoft.com/office/officeart/2005/8/layout/bProcess3"/>
     <dgm:cxn modelId="{A4DF705F-378F-3D46-8BF6-315C5DACB12C}" srcId="{7DBAA654-83A9-2749-9A11-3A2F0853292E}" destId="{3D31D781-DE26-FC46-87C5-81D28438E988}" srcOrd="4" destOrd="0" parTransId="{7FDE228D-3493-0041-A7C9-8BDABED610D5}" sibTransId="{51AF1449-732A-7245-8907-3B0B474E6716}"/>
+    <dgm:cxn modelId="{C78FEB26-CCB7-4746-B45F-1D4465301376}" type="presOf" srcId="{56563E73-53C5-C242-B5DD-534CCEB5A55B}" destId="{1AB89A78-53AA-8046-940B-4774F5E8A3F4}" srcOrd="0" destOrd="0" presId="urn:microsoft.com/office/officeart/2005/8/layout/bProcess3"/>
     <dgm:cxn modelId="{9F7DBBD3-2135-334D-BDE9-A8ED29101BA4}" srcId="{7DBAA654-83A9-2749-9A11-3A2F0853292E}" destId="{3ABC577C-D926-6C40-8609-A47272EDC0E8}" srcOrd="3" destOrd="0" parTransId="{73D020D2-C3E5-6D4B-A74D-95AC52916961}" sibTransId="{E1700588-AA9B-9044-98E5-A52BC9E980D8}"/>
+    <dgm:cxn modelId="{36F9FA23-F8F5-4E47-915B-860BD2D0613E}" type="presOf" srcId="{E1700588-AA9B-9044-98E5-A52BC9E980D8}" destId="{BE891453-7A81-9745-80FE-393D0BD9F682}" srcOrd="0" destOrd="0" presId="urn:microsoft.com/office/officeart/2005/8/layout/bProcess3"/>
     <dgm:cxn modelId="{C9F771AC-35CF-1540-8F9B-A548A676FBEC}" srcId="{7DBAA654-83A9-2749-9A11-3A2F0853292E}" destId="{C900A651-3FCA-634D-8E96-FB8C693E1E8F}" srcOrd="0" destOrd="0" parTransId="{DC773397-72AF-3043-A26B-0B8B32D632B1}" sibTransId="{6FF581C4-5EE0-6547-8B0A-4DD4E49DF7D5}"/>
+    <dgm:cxn modelId="{7BEFD3A3-CC7E-4D2D-AE4A-80102BD425AA}" type="presOf" srcId="{E1700588-AA9B-9044-98E5-A52BC9E980D8}" destId="{0D4A6B71-9678-E74B-A4F4-3D04D7F96F18}" srcOrd="1" destOrd="0" presId="urn:microsoft.com/office/officeart/2005/8/layout/bProcess3"/>
+    <dgm:cxn modelId="{6BE30108-0E47-4AF0-94C9-FDD40EB96B11}" type="presOf" srcId="{6FF581C4-5EE0-6547-8B0A-4DD4E49DF7D5}" destId="{EE2C3E7E-7411-F14A-B102-730D81D864D3}" srcOrd="1" destOrd="0" presId="urn:microsoft.com/office/officeart/2005/8/layout/bProcess3"/>
     <dgm:cxn modelId="{B40CF301-B877-0146-8F01-A4B49C9B78E2}" srcId="{7DBAA654-83A9-2749-9A11-3A2F0853292E}" destId="{761D77BA-5704-3540-A64C-39623ABDE933}" srcOrd="2" destOrd="0" parTransId="{0CEF3B97-E2A9-E04D-A0DB-EC66FC595157}" sibTransId="{03689D08-8F94-B240-B093-204B4D1B1996}"/>
-    <dgm:cxn modelId="{84C011D1-03BF-41F5-9CCB-F0FF196A7008}" type="presOf" srcId="{6FF581C4-5EE0-6547-8B0A-4DD4E49DF7D5}" destId="{EE2C3E7E-7411-F14A-B102-730D81D864D3}" srcOrd="1" destOrd="0" presId="urn:microsoft.com/office/officeart/2005/8/layout/bProcess3"/>
-    <dgm:cxn modelId="{D43D49F2-F507-4459-AD28-E98C4EB4EED0}" type="presOf" srcId="{56563E73-53C5-C242-B5DD-534CCEB5A55B}" destId="{1AB89A78-53AA-8046-940B-4774F5E8A3F4}" srcOrd="0" destOrd="0" presId="urn:microsoft.com/office/officeart/2005/8/layout/bProcess3"/>
-    <dgm:cxn modelId="{5DCB373E-510A-4776-9E0E-FA204E2C7013}" type="presOf" srcId="{981B4EF9-7A3A-BE49-B6B6-0021D3615771}" destId="{CA2203B5-A4CA-2C4D-8577-50E3388F2246}" srcOrd="0" destOrd="0" presId="urn:microsoft.com/office/officeart/2005/8/layout/bProcess3"/>
-    <dgm:cxn modelId="{F0300882-73F3-4927-BF80-CC5CD889924A}" type="presOf" srcId="{51AF1449-732A-7245-8907-3B0B474E6716}" destId="{08B24028-0337-A54F-863C-D83DC536E50D}" srcOrd="1" destOrd="0" presId="urn:microsoft.com/office/officeart/2005/8/layout/bProcess3"/>
-    <dgm:cxn modelId="{814E9534-8F8A-4410-A4B0-5C791866BDE7}" type="presOf" srcId="{E1700588-AA9B-9044-98E5-A52BC9E980D8}" destId="{0D4A6B71-9678-E74B-A4F4-3D04D7F96F18}" srcOrd="1" destOrd="0" presId="urn:microsoft.com/office/officeart/2005/8/layout/bProcess3"/>
-    <dgm:cxn modelId="{01CDCA84-AB30-4F65-A443-A7A5D58A4CDB}" type="presOf" srcId="{7DBAA654-83A9-2749-9A11-3A2F0853292E}" destId="{379D3411-2CF2-1443-9DE7-1F3F74BE70B6}" srcOrd="0" destOrd="0" presId="urn:microsoft.com/office/officeart/2005/8/layout/bProcess3"/>
-    <dgm:cxn modelId="{34DDA1E4-2C9B-4F16-B4BA-C4BD424CCFA3}" type="presOf" srcId="{9D0A3E8F-79EA-4741-B4AF-359BBF2AD54A}" destId="{CB005E4D-98D2-5E43-A79A-01D73FA5246C}" srcOrd="0" destOrd="0" presId="urn:microsoft.com/office/officeart/2005/8/layout/bProcess3"/>
-    <dgm:cxn modelId="{699430F5-7357-4476-8420-B5583345CDD3}" type="presOf" srcId="{51AF1449-732A-7245-8907-3B0B474E6716}" destId="{70A625A3-B04D-314A-9454-BA7560E71142}" srcOrd="0" destOrd="0" presId="urn:microsoft.com/office/officeart/2005/8/layout/bProcess3"/>
-    <dgm:cxn modelId="{C88244AC-7C4B-4070-8A80-1E5935618438}" type="presOf" srcId="{3D31D781-DE26-FC46-87C5-81D28438E988}" destId="{5054442F-68CC-BA4D-A78B-D10165C93B35}" srcOrd="0" destOrd="0" presId="urn:microsoft.com/office/officeart/2005/8/layout/bProcess3"/>
-    <dgm:cxn modelId="{5C970559-85F1-4B82-9B92-11CF90FC5EE3}" type="presOf" srcId="{03689D08-8F94-B240-B093-204B4D1B1996}" destId="{F515C25C-FBC4-0A42-9BD8-739DB491DE01}" srcOrd="1" destOrd="0" presId="urn:microsoft.com/office/officeart/2005/8/layout/bProcess3"/>
-    <dgm:cxn modelId="{3683A131-DD74-4C7C-B06F-9C7AE3EE7DA4}" type="presOf" srcId="{761D77BA-5704-3540-A64C-39623ABDE933}" destId="{2B850CA7-3DA8-704B-9542-29A27C4E6E8A}" srcOrd="0" destOrd="0" presId="urn:microsoft.com/office/officeart/2005/8/layout/bProcess3"/>
-    <dgm:cxn modelId="{A2E0BD7E-0542-4C59-BCF5-98E9650AC47D}" type="presOf" srcId="{E1700588-AA9B-9044-98E5-A52BC9E980D8}" destId="{BE891453-7A81-9745-80FE-393D0BD9F682}" srcOrd="0" destOrd="0" presId="urn:microsoft.com/office/officeart/2005/8/layout/bProcess3"/>
-    <dgm:cxn modelId="{23BC6FDA-5D78-40AE-9021-FF8D8D3D8086}" type="presOf" srcId="{3ABC577C-D926-6C40-8609-A47272EDC0E8}" destId="{35CF6ACD-16BB-D44B-9967-A88BE4C856FA}" srcOrd="0" destOrd="0" presId="urn:microsoft.com/office/officeart/2005/8/layout/bProcess3"/>
-    <dgm:cxn modelId="{B5DC6249-F64B-4DB0-936D-A32A73B86B89}" type="presParOf" srcId="{379D3411-2CF2-1443-9DE7-1F3F74BE70B6}" destId="{71E5BCB2-3AB6-4C42-9B09-A87936C7F001}" srcOrd="0" destOrd="0" presId="urn:microsoft.com/office/officeart/2005/8/layout/bProcess3"/>
-    <dgm:cxn modelId="{09C611A1-04DB-4AC5-ADEF-98F8B8AF2E41}" type="presParOf" srcId="{379D3411-2CF2-1443-9DE7-1F3F74BE70B6}" destId="{70788382-AA77-7C4C-A399-82382C8CD1E3}" srcOrd="1" destOrd="0" presId="urn:microsoft.com/office/officeart/2005/8/layout/bProcess3"/>
-    <dgm:cxn modelId="{2DE4CEC6-5BC7-4E08-84BB-8C5FA15376C3}" type="presParOf" srcId="{70788382-AA77-7C4C-A399-82382C8CD1E3}" destId="{EE2C3E7E-7411-F14A-B102-730D81D864D3}" srcOrd="0" destOrd="0" presId="urn:microsoft.com/office/officeart/2005/8/layout/bProcess3"/>
-    <dgm:cxn modelId="{B1621C82-7CCA-49F5-8A62-B879358F3977}" type="presParOf" srcId="{379D3411-2CF2-1443-9DE7-1F3F74BE70B6}" destId="{CB005E4D-98D2-5E43-A79A-01D73FA5246C}" srcOrd="2" destOrd="0" presId="urn:microsoft.com/office/officeart/2005/8/layout/bProcess3"/>
-    <dgm:cxn modelId="{2F101214-491C-41C4-83B6-EC32100EFDAF}" type="presParOf" srcId="{379D3411-2CF2-1443-9DE7-1F3F74BE70B6}" destId="{1AB89A78-53AA-8046-940B-4774F5E8A3F4}" srcOrd="3" destOrd="0" presId="urn:microsoft.com/office/officeart/2005/8/layout/bProcess3"/>
-    <dgm:cxn modelId="{7C5BDC73-C0D9-45A2-89FC-9B007CC8C5FC}" type="presParOf" srcId="{1AB89A78-53AA-8046-940B-4774F5E8A3F4}" destId="{8845A127-0D85-A14A-94CB-F773727D4C9B}" srcOrd="0" destOrd="0" presId="urn:microsoft.com/office/officeart/2005/8/layout/bProcess3"/>
-    <dgm:cxn modelId="{B7A1BC34-EE15-4335-B804-EE22B64D1A0C}" type="presParOf" srcId="{379D3411-2CF2-1443-9DE7-1F3F74BE70B6}" destId="{2B850CA7-3DA8-704B-9542-29A27C4E6E8A}" srcOrd="4" destOrd="0" presId="urn:microsoft.com/office/officeart/2005/8/layout/bProcess3"/>
-    <dgm:cxn modelId="{16805E87-7AE6-4A91-8358-2E7F16280D9B}" type="presParOf" srcId="{379D3411-2CF2-1443-9DE7-1F3F74BE70B6}" destId="{11041959-BAD3-494D-A0CA-60D08024935F}" srcOrd="5" destOrd="0" presId="urn:microsoft.com/office/officeart/2005/8/layout/bProcess3"/>
-    <dgm:cxn modelId="{87A9B678-6567-4CA9-A664-55A88B2B7B08}" type="presParOf" srcId="{11041959-BAD3-494D-A0CA-60D08024935F}" destId="{F515C25C-FBC4-0A42-9BD8-739DB491DE01}" srcOrd="0" destOrd="0" presId="urn:microsoft.com/office/officeart/2005/8/layout/bProcess3"/>
-    <dgm:cxn modelId="{BEDB3E07-4742-4D19-80F6-EEC46B51CA87}" type="presParOf" srcId="{379D3411-2CF2-1443-9DE7-1F3F74BE70B6}" destId="{35CF6ACD-16BB-D44B-9967-A88BE4C856FA}" srcOrd="6" destOrd="0" presId="urn:microsoft.com/office/officeart/2005/8/layout/bProcess3"/>
-    <dgm:cxn modelId="{1FD8A089-5C7D-4E44-AC3C-6BAB1282E399}" type="presParOf" srcId="{379D3411-2CF2-1443-9DE7-1F3F74BE70B6}" destId="{BE891453-7A81-9745-80FE-393D0BD9F682}" srcOrd="7" destOrd="0" presId="urn:microsoft.com/office/officeart/2005/8/layout/bProcess3"/>
-    <dgm:cxn modelId="{64F69B93-9AA3-459E-9FE3-4B592E3813AF}" type="presParOf" srcId="{BE891453-7A81-9745-80FE-393D0BD9F682}" destId="{0D4A6B71-9678-E74B-A4F4-3D04D7F96F18}" srcOrd="0" destOrd="0" presId="urn:microsoft.com/office/officeart/2005/8/layout/bProcess3"/>
-    <dgm:cxn modelId="{6F8CFB6F-5800-4F94-A2FC-8641B01F42DD}" type="presParOf" srcId="{379D3411-2CF2-1443-9DE7-1F3F74BE70B6}" destId="{5054442F-68CC-BA4D-A78B-D10165C93B35}" srcOrd="8" destOrd="0" presId="urn:microsoft.com/office/officeart/2005/8/layout/bProcess3"/>
-    <dgm:cxn modelId="{F2513484-F0DD-4876-9067-18C3AC2755CC}" type="presParOf" srcId="{379D3411-2CF2-1443-9DE7-1F3F74BE70B6}" destId="{70A625A3-B04D-314A-9454-BA7560E71142}" srcOrd="9" destOrd="0" presId="urn:microsoft.com/office/officeart/2005/8/layout/bProcess3"/>
-    <dgm:cxn modelId="{D44CD680-C549-4FE5-A6A7-3F45844DE8B4}" type="presParOf" srcId="{70A625A3-B04D-314A-9454-BA7560E71142}" destId="{08B24028-0337-A54F-863C-D83DC536E50D}" srcOrd="0" destOrd="0" presId="urn:microsoft.com/office/officeart/2005/8/layout/bProcess3"/>
-    <dgm:cxn modelId="{9DA2B33F-18B3-435C-857F-F701632D144D}" type="presParOf" srcId="{379D3411-2CF2-1443-9DE7-1F3F74BE70B6}" destId="{CA2203B5-A4CA-2C4D-8577-50E3388F2246}" srcOrd="10" destOrd="0" presId="urn:microsoft.com/office/officeart/2005/8/layout/bProcess3"/>
+    <dgm:cxn modelId="{23196138-2C72-4FA0-8FCA-8072FDCC59FE}" type="presOf" srcId="{51AF1449-732A-7245-8907-3B0B474E6716}" destId="{70A625A3-B04D-314A-9454-BA7560E71142}" srcOrd="0" destOrd="0" presId="urn:microsoft.com/office/officeart/2005/8/layout/bProcess3"/>
+    <dgm:cxn modelId="{B7FA5B47-95C3-4F66-B26B-001B15178811}" type="presOf" srcId="{03689D08-8F94-B240-B093-204B4D1B1996}" destId="{F515C25C-FBC4-0A42-9BD8-739DB491DE01}" srcOrd="1" destOrd="0" presId="urn:microsoft.com/office/officeart/2005/8/layout/bProcess3"/>
+    <dgm:cxn modelId="{5F191887-5AAB-4416-B689-216891F2A65A}" type="presOf" srcId="{9D0A3E8F-79EA-4741-B4AF-359BBF2AD54A}" destId="{CB005E4D-98D2-5E43-A79A-01D73FA5246C}" srcOrd="0" destOrd="0" presId="urn:microsoft.com/office/officeart/2005/8/layout/bProcess3"/>
+    <dgm:cxn modelId="{E495FFB4-E49B-40BC-8421-6D08CD1FFA8C}" type="presOf" srcId="{3D31D781-DE26-FC46-87C5-81D28438E988}" destId="{5054442F-68CC-BA4D-A78B-D10165C93B35}" srcOrd="0" destOrd="0" presId="urn:microsoft.com/office/officeart/2005/8/layout/bProcess3"/>
+    <dgm:cxn modelId="{19C1D542-2892-42E8-ABB4-040B2B4F90CD}" type="presOf" srcId="{3ABC577C-D926-6C40-8609-A47272EDC0E8}" destId="{35CF6ACD-16BB-D44B-9967-A88BE4C856FA}" srcOrd="0" destOrd="0" presId="urn:microsoft.com/office/officeart/2005/8/layout/bProcess3"/>
+    <dgm:cxn modelId="{FD9A5E84-2088-4170-B0A5-F214072D524D}" type="presOf" srcId="{6FF581C4-5EE0-6547-8B0A-4DD4E49DF7D5}" destId="{70788382-AA77-7C4C-A399-82382C8CD1E3}" srcOrd="0" destOrd="0" presId="urn:microsoft.com/office/officeart/2005/8/layout/bProcess3"/>
+    <dgm:cxn modelId="{3467674F-397C-4EDD-8CC9-188F5C992C3B}" type="presOf" srcId="{981B4EF9-7A3A-BE49-B6B6-0021D3615771}" destId="{CA2203B5-A4CA-2C4D-8577-50E3388F2246}" srcOrd="0" destOrd="0" presId="urn:microsoft.com/office/officeart/2005/8/layout/bProcess3"/>
+    <dgm:cxn modelId="{53E64C6E-2B05-4E19-99FF-F048F9D784AB}" type="presOf" srcId="{C900A651-3FCA-634D-8E96-FB8C693E1E8F}" destId="{71E5BCB2-3AB6-4C42-9B09-A87936C7F001}" srcOrd="0" destOrd="0" presId="urn:microsoft.com/office/officeart/2005/8/layout/bProcess3"/>
+    <dgm:cxn modelId="{92308E0C-7BE2-4736-A228-6E3A065B54D3}" type="presOf" srcId="{7DBAA654-83A9-2749-9A11-3A2F0853292E}" destId="{379D3411-2CF2-1443-9DE7-1F3F74BE70B6}" srcOrd="0" destOrd="0" presId="urn:microsoft.com/office/officeart/2005/8/layout/bProcess3"/>
+    <dgm:cxn modelId="{135FB8FF-6440-4C09-BC04-E2516D8AF497}" type="presParOf" srcId="{379D3411-2CF2-1443-9DE7-1F3F74BE70B6}" destId="{71E5BCB2-3AB6-4C42-9B09-A87936C7F001}" srcOrd="0" destOrd="0" presId="urn:microsoft.com/office/officeart/2005/8/layout/bProcess3"/>
+    <dgm:cxn modelId="{74150B22-0075-43E9-B61C-CA729511A7A8}" type="presParOf" srcId="{379D3411-2CF2-1443-9DE7-1F3F74BE70B6}" destId="{70788382-AA77-7C4C-A399-82382C8CD1E3}" srcOrd="1" destOrd="0" presId="urn:microsoft.com/office/officeart/2005/8/layout/bProcess3"/>
+    <dgm:cxn modelId="{64FE4AF0-677E-46FA-BE48-6A75EABA9E73}" type="presParOf" srcId="{70788382-AA77-7C4C-A399-82382C8CD1E3}" destId="{EE2C3E7E-7411-F14A-B102-730D81D864D3}" srcOrd="0" destOrd="0" presId="urn:microsoft.com/office/officeart/2005/8/layout/bProcess3"/>
+    <dgm:cxn modelId="{FC45C434-7BAB-40B6-A7E1-4CE02A2D8BAA}" type="presParOf" srcId="{379D3411-2CF2-1443-9DE7-1F3F74BE70B6}" destId="{CB005E4D-98D2-5E43-A79A-01D73FA5246C}" srcOrd="2" destOrd="0" presId="urn:microsoft.com/office/officeart/2005/8/layout/bProcess3"/>
+    <dgm:cxn modelId="{701A682B-B34A-4410-A721-256156559724}" type="presParOf" srcId="{379D3411-2CF2-1443-9DE7-1F3F74BE70B6}" destId="{1AB89A78-53AA-8046-940B-4774F5E8A3F4}" srcOrd="3" destOrd="0" presId="urn:microsoft.com/office/officeart/2005/8/layout/bProcess3"/>
+    <dgm:cxn modelId="{EB9A93C1-A1BA-4737-B969-453293175629}" type="presParOf" srcId="{1AB89A78-53AA-8046-940B-4774F5E8A3F4}" destId="{8845A127-0D85-A14A-94CB-F773727D4C9B}" srcOrd="0" destOrd="0" presId="urn:microsoft.com/office/officeart/2005/8/layout/bProcess3"/>
+    <dgm:cxn modelId="{D45C100C-50C9-40C2-8C25-683670F7ADF3}" type="presParOf" srcId="{379D3411-2CF2-1443-9DE7-1F3F74BE70B6}" destId="{2B850CA7-3DA8-704B-9542-29A27C4E6E8A}" srcOrd="4" destOrd="0" presId="urn:microsoft.com/office/officeart/2005/8/layout/bProcess3"/>
+    <dgm:cxn modelId="{E2C2A3C3-CCCD-4796-AAAA-9A70BA6E7732}" type="presParOf" srcId="{379D3411-2CF2-1443-9DE7-1F3F74BE70B6}" destId="{11041959-BAD3-494D-A0CA-60D08024935F}" srcOrd="5" destOrd="0" presId="urn:microsoft.com/office/officeart/2005/8/layout/bProcess3"/>
+    <dgm:cxn modelId="{B4B9B2D1-44AA-4BA2-8244-154A153FAF99}" type="presParOf" srcId="{11041959-BAD3-494D-A0CA-60D08024935F}" destId="{F515C25C-FBC4-0A42-9BD8-739DB491DE01}" srcOrd="0" destOrd="0" presId="urn:microsoft.com/office/officeart/2005/8/layout/bProcess3"/>
+    <dgm:cxn modelId="{9CCFF684-841A-4EA5-86CE-11B41016BA9D}" type="presParOf" srcId="{379D3411-2CF2-1443-9DE7-1F3F74BE70B6}" destId="{35CF6ACD-16BB-D44B-9967-A88BE4C856FA}" srcOrd="6" destOrd="0" presId="urn:microsoft.com/office/officeart/2005/8/layout/bProcess3"/>
+    <dgm:cxn modelId="{11F05F5E-C853-4A67-81F6-82239BB148CA}" type="presParOf" srcId="{379D3411-2CF2-1443-9DE7-1F3F74BE70B6}" destId="{BE891453-7A81-9745-80FE-393D0BD9F682}" srcOrd="7" destOrd="0" presId="urn:microsoft.com/office/officeart/2005/8/layout/bProcess3"/>
+    <dgm:cxn modelId="{21B9AF4F-CB1B-4B94-882B-03DE2654513E}" type="presParOf" srcId="{BE891453-7A81-9745-80FE-393D0BD9F682}" destId="{0D4A6B71-9678-E74B-A4F4-3D04D7F96F18}" srcOrd="0" destOrd="0" presId="urn:microsoft.com/office/officeart/2005/8/layout/bProcess3"/>
+    <dgm:cxn modelId="{4AB471C4-3A27-4AC5-BAAD-A1F2B52FF02A}" type="presParOf" srcId="{379D3411-2CF2-1443-9DE7-1F3F74BE70B6}" destId="{5054442F-68CC-BA4D-A78B-D10165C93B35}" srcOrd="8" destOrd="0" presId="urn:microsoft.com/office/officeart/2005/8/layout/bProcess3"/>
+    <dgm:cxn modelId="{F3C8B4DC-43D7-4E36-9313-19E0A3E0A197}" type="presParOf" srcId="{379D3411-2CF2-1443-9DE7-1F3F74BE70B6}" destId="{70A625A3-B04D-314A-9454-BA7560E71142}" srcOrd="9" destOrd="0" presId="urn:microsoft.com/office/officeart/2005/8/layout/bProcess3"/>
+    <dgm:cxn modelId="{D5BC7E06-4A76-4D2A-975C-80346848874B}" type="presParOf" srcId="{70A625A3-B04D-314A-9454-BA7560E71142}" destId="{08B24028-0337-A54F-863C-D83DC536E50D}" srcOrd="0" destOrd="0" presId="urn:microsoft.com/office/officeart/2005/8/layout/bProcess3"/>
+    <dgm:cxn modelId="{544DF13C-A195-4809-B9E7-F5D8B87D0410}" type="presParOf" srcId="{379D3411-2CF2-1443-9DE7-1F3F74BE70B6}" destId="{CA2203B5-A4CA-2C4D-8577-50E3388F2246}" srcOrd="10" destOrd="0" presId="urn:microsoft.com/office/officeart/2005/8/layout/bProcess3"/>
   </dgm:cxnLst>
   <dgm:bg/>
   <dgm:whole>
@@ -15139,47 +15318,47 @@
     </dgm:pt>
   </dgm:ptLst>
   <dgm:cxnLst>
-    <dgm:cxn modelId="{30CBC1C4-D890-4080-9864-1ADDD1AF1612}" type="presOf" srcId="{F61740CE-BFAD-4F81-BC04-1CA447EADCEE}" destId="{21318E69-57C4-41D2-9241-AA293A1E470C}" srcOrd="0" destOrd="0" presId="urn:microsoft.com/office/officeart/2005/8/layout/hList7"/>
-    <dgm:cxn modelId="{D42149B9-6499-486F-8D97-5F0B26BD5075}" type="presOf" srcId="{CB4015DD-5C18-43A4-AD00-C0B3FD73A761}" destId="{21A2AC29-770E-484A-A0E7-A010AF8A0568}" srcOrd="0" destOrd="0" presId="urn:microsoft.com/office/officeart/2005/8/layout/hList7"/>
-    <dgm:cxn modelId="{73E245FB-8065-46EE-990F-29CFC13EBA30}" type="presOf" srcId="{4DB6920E-122A-4FFB-87E6-8E3F37D44E4E}" destId="{27D37377-1847-42FA-B1F8-1AFE0F6BF8D1}" srcOrd="0" destOrd="0" presId="urn:microsoft.com/office/officeart/2005/8/layout/hList7"/>
-    <dgm:cxn modelId="{D012BEAD-A8E2-44AA-946C-D0C6039E214B}" type="presOf" srcId="{85B9BA25-5BEA-433F-AFC3-CFD999DA1E05}" destId="{73B3C67A-63D5-4F9B-A1CF-530F5E0EA434}" srcOrd="1" destOrd="0" presId="urn:microsoft.com/office/officeart/2005/8/layout/hList7"/>
+    <dgm:cxn modelId="{6F677847-BD29-483F-951A-FCA7FAE00D35}" type="presOf" srcId="{D2FA4068-5B2D-490F-B5B3-1A16FBEF2C59}" destId="{32E39A2C-3635-4704-B3DB-11FC651038E0}" srcOrd="0" destOrd="0" presId="urn:microsoft.com/office/officeart/2005/8/layout/hList7"/>
+    <dgm:cxn modelId="{07EC925D-A9B9-491A-AF21-0A228F272EA2}" srcId="{5B65B07E-5C55-4DE7-98B7-7EEDF02C2A9C}" destId="{0194BC1D-33F6-4122-8B3B-4051096EFFA9}" srcOrd="0" destOrd="0" parTransId="{B26A8D47-AB99-4501-8196-27F28F942562}" sibTransId="{E673348A-2393-49B3-8492-C894CB248810}"/>
+    <dgm:cxn modelId="{1A4D80F5-1535-4EDC-80FD-BB80290C7A92}" type="presOf" srcId="{85B9BA25-5BEA-433F-AFC3-CFD999DA1E05}" destId="{73B3C67A-63D5-4F9B-A1CF-530F5E0EA434}" srcOrd="1" destOrd="0" presId="urn:microsoft.com/office/officeart/2005/8/layout/hList7"/>
+    <dgm:cxn modelId="{08725F15-9C21-4163-BF93-585720D0BABB}" type="presOf" srcId="{F61740CE-BFAD-4F81-BC04-1CA447EADCEE}" destId="{21318E69-57C4-41D2-9241-AA293A1E470C}" srcOrd="0" destOrd="0" presId="urn:microsoft.com/office/officeart/2005/8/layout/hList7"/>
+    <dgm:cxn modelId="{67FA12D5-6288-43BB-B6DF-62A4D0BA13AD}" type="presOf" srcId="{4DB6920E-122A-4FFB-87E6-8E3F37D44E4E}" destId="{3B5BEC2F-A018-4555-8730-104E93511F69}" srcOrd="1" destOrd="0" presId="urn:microsoft.com/office/officeart/2005/8/layout/hList7"/>
+    <dgm:cxn modelId="{441CF7CD-F580-4D8F-BF03-483BE0BC20CF}" type="presOf" srcId="{E673348A-2393-49B3-8492-C894CB248810}" destId="{5DAA3202-DCEA-4691-9D72-34EF5039C7B9}" srcOrd="0" destOrd="0" presId="urn:microsoft.com/office/officeart/2005/8/layout/hList7"/>
+    <dgm:cxn modelId="{4E127B4E-F5FA-4E01-9001-035CA72896CF}" type="presOf" srcId="{0194BC1D-33F6-4122-8B3B-4051096EFFA9}" destId="{A4BEFB4A-341E-4B5C-9213-B1281F5476F9}" srcOrd="0" destOrd="0" presId="urn:microsoft.com/office/officeart/2005/8/layout/hList7"/>
+    <dgm:cxn modelId="{826B505F-4B92-43C1-B7FD-BA524923C9A7}" type="presOf" srcId="{85B9BA25-5BEA-433F-AFC3-CFD999DA1E05}" destId="{92F0C5C1-E39D-4A34-9007-A038121E451C}" srcOrd="0" destOrd="0" presId="urn:microsoft.com/office/officeart/2005/8/layout/hList7"/>
     <dgm:cxn modelId="{9FFA5098-5220-4974-9BC8-C2473BA36A9F}" srcId="{5B65B07E-5C55-4DE7-98B7-7EEDF02C2A9C}" destId="{4DB6920E-122A-4FFB-87E6-8E3F37D44E4E}" srcOrd="3" destOrd="0" parTransId="{29DF8BE6-FB4F-4ECD-BF73-49B05FA3AE29}" sibTransId="{A80EB74B-10C8-4C42-90F0-DB217E80CEDA}"/>
+    <dgm:cxn modelId="{7C0E93DD-22C6-4176-98C1-EB6A906C73AC}" type="presOf" srcId="{0194BC1D-33F6-4122-8B3B-4051096EFFA9}" destId="{EF337D45-1EBD-426F-8ED8-D7CFD6E4720C}" srcOrd="1" destOrd="0" presId="urn:microsoft.com/office/officeart/2005/8/layout/hList7"/>
+    <dgm:cxn modelId="{84E62467-60CB-4991-908E-7A9751EC8708}" type="presOf" srcId="{CB4015DD-5C18-43A4-AD00-C0B3FD73A761}" destId="{21A2AC29-770E-484A-A0E7-A010AF8A0568}" srcOrd="0" destOrd="0" presId="urn:microsoft.com/office/officeart/2005/8/layout/hList7"/>
+    <dgm:cxn modelId="{90A7E9F4-7F89-42A2-8F3F-29DD12C1808C}" type="presOf" srcId="{4DB6920E-122A-4FFB-87E6-8E3F37D44E4E}" destId="{27D37377-1847-42FA-B1F8-1AFE0F6BF8D1}" srcOrd="0" destOrd="0" presId="urn:microsoft.com/office/officeart/2005/8/layout/hList7"/>
+    <dgm:cxn modelId="{3405E7C6-FB08-4662-A4DE-D2E93EF5E071}" type="presOf" srcId="{5B65B07E-5C55-4DE7-98B7-7EEDF02C2A9C}" destId="{34931C36-71B4-4BED-A9C3-4E31A40DEB12}" srcOrd="0" destOrd="0" presId="urn:microsoft.com/office/officeart/2005/8/layout/hList7"/>
     <dgm:cxn modelId="{B931C143-5FA1-4001-847E-0C152E3E3132}" srcId="{5B65B07E-5C55-4DE7-98B7-7EEDF02C2A9C}" destId="{D2FA4068-5B2D-490F-B5B3-1A16FBEF2C59}" srcOrd="1" destOrd="0" parTransId="{29A10E48-26B9-4660-8B07-067B44C2AC37}" sibTransId="{F61740CE-BFAD-4F81-BC04-1CA447EADCEE}"/>
     <dgm:cxn modelId="{5A3885C4-103C-45A6-B353-9E36DB5017CA}" srcId="{5B65B07E-5C55-4DE7-98B7-7EEDF02C2A9C}" destId="{85B9BA25-5BEA-433F-AFC3-CFD999DA1E05}" srcOrd="2" destOrd="0" parTransId="{08FCA7F0-E6E1-4A3A-9596-D51D074F00B4}" sibTransId="{CB4015DD-5C18-43A4-AD00-C0B3FD73A761}"/>
-    <dgm:cxn modelId="{2478D918-6B07-428F-9AE1-C3E3E2C3E588}" type="presOf" srcId="{E673348A-2393-49B3-8492-C894CB248810}" destId="{5DAA3202-DCEA-4691-9D72-34EF5039C7B9}" srcOrd="0" destOrd="0" presId="urn:microsoft.com/office/officeart/2005/8/layout/hList7"/>
-    <dgm:cxn modelId="{07EC925D-A9B9-491A-AF21-0A228F272EA2}" srcId="{5B65B07E-5C55-4DE7-98B7-7EEDF02C2A9C}" destId="{0194BC1D-33F6-4122-8B3B-4051096EFFA9}" srcOrd="0" destOrd="0" parTransId="{B26A8D47-AB99-4501-8196-27F28F942562}" sibTransId="{E673348A-2393-49B3-8492-C894CB248810}"/>
-    <dgm:cxn modelId="{416BD541-267F-4F4F-8F17-30536C634F53}" type="presOf" srcId="{4DB6920E-122A-4FFB-87E6-8E3F37D44E4E}" destId="{3B5BEC2F-A018-4555-8730-104E93511F69}" srcOrd="1" destOrd="0" presId="urn:microsoft.com/office/officeart/2005/8/layout/hList7"/>
-    <dgm:cxn modelId="{E6364EDC-683B-4FA3-AD70-34EDC348CEA5}" type="presOf" srcId="{0194BC1D-33F6-4122-8B3B-4051096EFFA9}" destId="{A4BEFB4A-341E-4B5C-9213-B1281F5476F9}" srcOrd="0" destOrd="0" presId="urn:microsoft.com/office/officeart/2005/8/layout/hList7"/>
-    <dgm:cxn modelId="{ADAE0503-595E-4DEB-B19E-9BF5587FBBF4}" type="presOf" srcId="{D2FA4068-5B2D-490F-B5B3-1A16FBEF2C59}" destId="{810AC18A-3D4A-49C0-BE99-DDC8FAB44A06}" srcOrd="1" destOrd="0" presId="urn:microsoft.com/office/officeart/2005/8/layout/hList7"/>
-    <dgm:cxn modelId="{8B341710-CA04-45B8-B5BC-B41525E7710F}" type="presOf" srcId="{5B65B07E-5C55-4DE7-98B7-7EEDF02C2A9C}" destId="{34931C36-71B4-4BED-A9C3-4E31A40DEB12}" srcOrd="0" destOrd="0" presId="urn:microsoft.com/office/officeart/2005/8/layout/hList7"/>
-    <dgm:cxn modelId="{B478AFFC-53FE-44D7-B510-C43ADAF6471B}" type="presOf" srcId="{D2FA4068-5B2D-490F-B5B3-1A16FBEF2C59}" destId="{32E39A2C-3635-4704-B3DB-11FC651038E0}" srcOrd="0" destOrd="0" presId="urn:microsoft.com/office/officeart/2005/8/layout/hList7"/>
-    <dgm:cxn modelId="{3733BDF4-450C-43FC-B0A2-475416C4B3A3}" type="presOf" srcId="{0194BC1D-33F6-4122-8B3B-4051096EFFA9}" destId="{EF337D45-1EBD-426F-8ED8-D7CFD6E4720C}" srcOrd="1" destOrd="0" presId="urn:microsoft.com/office/officeart/2005/8/layout/hList7"/>
-    <dgm:cxn modelId="{A75E5702-A028-412F-9E4E-80D971021D27}" type="presOf" srcId="{85B9BA25-5BEA-433F-AFC3-CFD999DA1E05}" destId="{92F0C5C1-E39D-4A34-9007-A038121E451C}" srcOrd="0" destOrd="0" presId="urn:microsoft.com/office/officeart/2005/8/layout/hList7"/>
-    <dgm:cxn modelId="{9BB7B1AC-B639-4B69-B98E-ED20AE954A7B}" type="presParOf" srcId="{34931C36-71B4-4BED-A9C3-4E31A40DEB12}" destId="{57C402EE-591C-4E3F-841C-BFE1D283FE65}" srcOrd="0" destOrd="0" presId="urn:microsoft.com/office/officeart/2005/8/layout/hList7"/>
-    <dgm:cxn modelId="{887B2F86-A133-45FD-BF7E-2DC77C5F69C4}" type="presParOf" srcId="{34931C36-71B4-4BED-A9C3-4E31A40DEB12}" destId="{BCCF4C61-95B9-4B5B-9DBF-3FED247DCC34}" srcOrd="1" destOrd="0" presId="urn:microsoft.com/office/officeart/2005/8/layout/hList7"/>
-    <dgm:cxn modelId="{6DCED43C-04CA-4345-8D89-1B4571981238}" type="presParOf" srcId="{BCCF4C61-95B9-4B5B-9DBF-3FED247DCC34}" destId="{526FD45B-8C2F-4E6E-9AE3-A256C9934732}" srcOrd="0" destOrd="0" presId="urn:microsoft.com/office/officeart/2005/8/layout/hList7"/>
-    <dgm:cxn modelId="{CA3A2496-4FDC-4606-8F15-74260C131D03}" type="presParOf" srcId="{526FD45B-8C2F-4E6E-9AE3-A256C9934732}" destId="{A4BEFB4A-341E-4B5C-9213-B1281F5476F9}" srcOrd="0" destOrd="0" presId="urn:microsoft.com/office/officeart/2005/8/layout/hList7"/>
-    <dgm:cxn modelId="{D2E538E1-E659-43E1-B56F-236A76AF5EAD}" type="presParOf" srcId="{526FD45B-8C2F-4E6E-9AE3-A256C9934732}" destId="{EF337D45-1EBD-426F-8ED8-D7CFD6E4720C}" srcOrd="1" destOrd="0" presId="urn:microsoft.com/office/officeart/2005/8/layout/hList7"/>
-    <dgm:cxn modelId="{F24A2E61-B16D-4B6C-998C-22613A069212}" type="presParOf" srcId="{526FD45B-8C2F-4E6E-9AE3-A256C9934732}" destId="{7BAB1B53-DEAF-4D28-AB32-904AB44FECCF}" srcOrd="2" destOrd="0" presId="urn:microsoft.com/office/officeart/2005/8/layout/hList7"/>
-    <dgm:cxn modelId="{BBBB11B6-020C-4092-BC47-2957D9329E51}" type="presParOf" srcId="{526FD45B-8C2F-4E6E-9AE3-A256C9934732}" destId="{1AEDE3F0-7DAA-4D27-AD6E-EAB1FD00DD70}" srcOrd="3" destOrd="0" presId="urn:microsoft.com/office/officeart/2005/8/layout/hList7"/>
-    <dgm:cxn modelId="{03B48422-84AB-4C2D-9E6A-62D4920CE589}" type="presParOf" srcId="{BCCF4C61-95B9-4B5B-9DBF-3FED247DCC34}" destId="{5DAA3202-DCEA-4691-9D72-34EF5039C7B9}" srcOrd="1" destOrd="0" presId="urn:microsoft.com/office/officeart/2005/8/layout/hList7"/>
-    <dgm:cxn modelId="{87EDD6FD-C4FE-4F18-828E-923E6ED02C94}" type="presParOf" srcId="{BCCF4C61-95B9-4B5B-9DBF-3FED247DCC34}" destId="{662921A1-BE0A-44D6-964E-DEBA1598AF23}" srcOrd="2" destOrd="0" presId="urn:microsoft.com/office/officeart/2005/8/layout/hList7"/>
-    <dgm:cxn modelId="{F97BB4B6-2C10-4522-BEDB-3FCB89B61FC5}" type="presParOf" srcId="{662921A1-BE0A-44D6-964E-DEBA1598AF23}" destId="{32E39A2C-3635-4704-B3DB-11FC651038E0}" srcOrd="0" destOrd="0" presId="urn:microsoft.com/office/officeart/2005/8/layout/hList7"/>
-    <dgm:cxn modelId="{F1E14499-D5CF-4D89-A501-E5413F62941C}" type="presParOf" srcId="{662921A1-BE0A-44D6-964E-DEBA1598AF23}" destId="{810AC18A-3D4A-49C0-BE99-DDC8FAB44A06}" srcOrd="1" destOrd="0" presId="urn:microsoft.com/office/officeart/2005/8/layout/hList7"/>
-    <dgm:cxn modelId="{86CF2FEC-CB09-4B48-830E-C2FC203447B2}" type="presParOf" srcId="{662921A1-BE0A-44D6-964E-DEBA1598AF23}" destId="{636802C5-CDC3-4E37-95BB-DFC76470DACC}" srcOrd="2" destOrd="0" presId="urn:microsoft.com/office/officeart/2005/8/layout/hList7"/>
-    <dgm:cxn modelId="{96DB295A-F27C-4667-9D57-89F30E8F0AFA}" type="presParOf" srcId="{662921A1-BE0A-44D6-964E-DEBA1598AF23}" destId="{786BBB57-8305-4C0A-A1E5-93B572642665}" srcOrd="3" destOrd="0" presId="urn:microsoft.com/office/officeart/2005/8/layout/hList7"/>
-    <dgm:cxn modelId="{C0F4ADCD-3872-445D-894E-D3E54644E5CB}" type="presParOf" srcId="{BCCF4C61-95B9-4B5B-9DBF-3FED247DCC34}" destId="{21318E69-57C4-41D2-9241-AA293A1E470C}" srcOrd="3" destOrd="0" presId="urn:microsoft.com/office/officeart/2005/8/layout/hList7"/>
-    <dgm:cxn modelId="{EDF7C3A4-007F-4985-B777-D5129D262242}" type="presParOf" srcId="{BCCF4C61-95B9-4B5B-9DBF-3FED247DCC34}" destId="{41206572-549C-4A37-BF33-11D9B2D4C84B}" srcOrd="4" destOrd="0" presId="urn:microsoft.com/office/officeart/2005/8/layout/hList7"/>
-    <dgm:cxn modelId="{A4306CCA-156D-4615-A500-2D214DD4B765}" type="presParOf" srcId="{41206572-549C-4A37-BF33-11D9B2D4C84B}" destId="{92F0C5C1-E39D-4A34-9007-A038121E451C}" srcOrd="0" destOrd="0" presId="urn:microsoft.com/office/officeart/2005/8/layout/hList7"/>
-    <dgm:cxn modelId="{105C8CE6-01B1-4C5A-AB0E-A0C768C25CED}" type="presParOf" srcId="{41206572-549C-4A37-BF33-11D9B2D4C84B}" destId="{73B3C67A-63D5-4F9B-A1CF-530F5E0EA434}" srcOrd="1" destOrd="0" presId="urn:microsoft.com/office/officeart/2005/8/layout/hList7"/>
-    <dgm:cxn modelId="{4B6155D6-0E3C-4504-9C28-048A66D2A863}" type="presParOf" srcId="{41206572-549C-4A37-BF33-11D9B2D4C84B}" destId="{9286578C-9756-437E-8BF7-D67FB2BBF1CC}" srcOrd="2" destOrd="0" presId="urn:microsoft.com/office/officeart/2005/8/layout/hList7"/>
-    <dgm:cxn modelId="{2BA9C293-6AE8-4822-B88D-B122406AEF76}" type="presParOf" srcId="{41206572-549C-4A37-BF33-11D9B2D4C84B}" destId="{5BB68C90-1D92-4E01-95BE-500E02B4A8C7}" srcOrd="3" destOrd="0" presId="urn:microsoft.com/office/officeart/2005/8/layout/hList7"/>
-    <dgm:cxn modelId="{6FAAE852-6953-4170-B56D-E5CBD28C6877}" type="presParOf" srcId="{BCCF4C61-95B9-4B5B-9DBF-3FED247DCC34}" destId="{21A2AC29-770E-484A-A0E7-A010AF8A0568}" srcOrd="5" destOrd="0" presId="urn:microsoft.com/office/officeart/2005/8/layout/hList7"/>
-    <dgm:cxn modelId="{4DC7EFEE-EAAE-4492-B675-C2572C0C8B52}" type="presParOf" srcId="{BCCF4C61-95B9-4B5B-9DBF-3FED247DCC34}" destId="{999870BB-ADF2-4D3D-B721-34B8C0C0BB82}" srcOrd="6" destOrd="0" presId="urn:microsoft.com/office/officeart/2005/8/layout/hList7"/>
-    <dgm:cxn modelId="{94690499-7456-4AD5-9B28-F7CB91324464}" type="presParOf" srcId="{999870BB-ADF2-4D3D-B721-34B8C0C0BB82}" destId="{27D37377-1847-42FA-B1F8-1AFE0F6BF8D1}" srcOrd="0" destOrd="0" presId="urn:microsoft.com/office/officeart/2005/8/layout/hList7"/>
-    <dgm:cxn modelId="{035B8885-3DD9-477E-A9A4-7AB70DD41C80}" type="presParOf" srcId="{999870BB-ADF2-4D3D-B721-34B8C0C0BB82}" destId="{3B5BEC2F-A018-4555-8730-104E93511F69}" srcOrd="1" destOrd="0" presId="urn:microsoft.com/office/officeart/2005/8/layout/hList7"/>
-    <dgm:cxn modelId="{9544D875-F196-437B-8F07-D3AEDAC3C6BC}" type="presParOf" srcId="{999870BB-ADF2-4D3D-B721-34B8C0C0BB82}" destId="{047D6474-33DC-48A3-855D-A53B64159DE9}" srcOrd="2" destOrd="0" presId="urn:microsoft.com/office/officeart/2005/8/layout/hList7"/>
-    <dgm:cxn modelId="{7D15895E-0B2E-4A8E-B035-5B44DB4D9234}" type="presParOf" srcId="{999870BB-ADF2-4D3D-B721-34B8C0C0BB82}" destId="{00C33286-0E75-496D-AFE3-226FC300D72E}" srcOrd="3" destOrd="0" presId="urn:microsoft.com/office/officeart/2005/8/layout/hList7"/>
+    <dgm:cxn modelId="{8B74F1DD-6F9C-4BF9-AEC3-30F1D2D6CE8A}" type="presOf" srcId="{D2FA4068-5B2D-490F-B5B3-1A16FBEF2C59}" destId="{810AC18A-3D4A-49C0-BE99-DDC8FAB44A06}" srcOrd="1" destOrd="0" presId="urn:microsoft.com/office/officeart/2005/8/layout/hList7"/>
+    <dgm:cxn modelId="{07C4D770-B023-488F-A4F7-82D2A9BD837E}" type="presParOf" srcId="{34931C36-71B4-4BED-A9C3-4E31A40DEB12}" destId="{57C402EE-591C-4E3F-841C-BFE1D283FE65}" srcOrd="0" destOrd="0" presId="urn:microsoft.com/office/officeart/2005/8/layout/hList7"/>
+    <dgm:cxn modelId="{A4B8F83B-6215-47AB-A83D-793A1E4F5CBA}" type="presParOf" srcId="{34931C36-71B4-4BED-A9C3-4E31A40DEB12}" destId="{BCCF4C61-95B9-4B5B-9DBF-3FED247DCC34}" srcOrd="1" destOrd="0" presId="urn:microsoft.com/office/officeart/2005/8/layout/hList7"/>
+    <dgm:cxn modelId="{98116E8B-5601-4772-8308-8171418949F4}" type="presParOf" srcId="{BCCF4C61-95B9-4B5B-9DBF-3FED247DCC34}" destId="{526FD45B-8C2F-4E6E-9AE3-A256C9934732}" srcOrd="0" destOrd="0" presId="urn:microsoft.com/office/officeart/2005/8/layout/hList7"/>
+    <dgm:cxn modelId="{521EDBDD-C2D8-4984-99C1-59050487BFC8}" type="presParOf" srcId="{526FD45B-8C2F-4E6E-9AE3-A256C9934732}" destId="{A4BEFB4A-341E-4B5C-9213-B1281F5476F9}" srcOrd="0" destOrd="0" presId="urn:microsoft.com/office/officeart/2005/8/layout/hList7"/>
+    <dgm:cxn modelId="{0074CC32-4383-4847-B3B3-624C37A28100}" type="presParOf" srcId="{526FD45B-8C2F-4E6E-9AE3-A256C9934732}" destId="{EF337D45-1EBD-426F-8ED8-D7CFD6E4720C}" srcOrd="1" destOrd="0" presId="urn:microsoft.com/office/officeart/2005/8/layout/hList7"/>
+    <dgm:cxn modelId="{59DE238F-7065-4688-BAFB-7843F9F2743B}" type="presParOf" srcId="{526FD45B-8C2F-4E6E-9AE3-A256C9934732}" destId="{7BAB1B53-DEAF-4D28-AB32-904AB44FECCF}" srcOrd="2" destOrd="0" presId="urn:microsoft.com/office/officeart/2005/8/layout/hList7"/>
+    <dgm:cxn modelId="{FD053CFC-C9F7-4C2C-9F33-6FDE6760298A}" type="presParOf" srcId="{526FD45B-8C2F-4E6E-9AE3-A256C9934732}" destId="{1AEDE3F0-7DAA-4D27-AD6E-EAB1FD00DD70}" srcOrd="3" destOrd="0" presId="urn:microsoft.com/office/officeart/2005/8/layout/hList7"/>
+    <dgm:cxn modelId="{9C74E3E7-F878-4C4D-A948-27FF27471F23}" type="presParOf" srcId="{BCCF4C61-95B9-4B5B-9DBF-3FED247DCC34}" destId="{5DAA3202-DCEA-4691-9D72-34EF5039C7B9}" srcOrd="1" destOrd="0" presId="urn:microsoft.com/office/officeart/2005/8/layout/hList7"/>
+    <dgm:cxn modelId="{BACBFF21-C3F2-4547-9158-ED0F2C62BA44}" type="presParOf" srcId="{BCCF4C61-95B9-4B5B-9DBF-3FED247DCC34}" destId="{662921A1-BE0A-44D6-964E-DEBA1598AF23}" srcOrd="2" destOrd="0" presId="urn:microsoft.com/office/officeart/2005/8/layout/hList7"/>
+    <dgm:cxn modelId="{ABBD05C5-C168-4A35-80C1-40763D252EB3}" type="presParOf" srcId="{662921A1-BE0A-44D6-964E-DEBA1598AF23}" destId="{32E39A2C-3635-4704-B3DB-11FC651038E0}" srcOrd="0" destOrd="0" presId="urn:microsoft.com/office/officeart/2005/8/layout/hList7"/>
+    <dgm:cxn modelId="{32DA1768-E76B-45EF-954D-21D03A312570}" type="presParOf" srcId="{662921A1-BE0A-44D6-964E-DEBA1598AF23}" destId="{810AC18A-3D4A-49C0-BE99-DDC8FAB44A06}" srcOrd="1" destOrd="0" presId="urn:microsoft.com/office/officeart/2005/8/layout/hList7"/>
+    <dgm:cxn modelId="{2380F816-3267-47C9-B370-FF8790A2D01D}" type="presParOf" srcId="{662921A1-BE0A-44D6-964E-DEBA1598AF23}" destId="{636802C5-CDC3-4E37-95BB-DFC76470DACC}" srcOrd="2" destOrd="0" presId="urn:microsoft.com/office/officeart/2005/8/layout/hList7"/>
+    <dgm:cxn modelId="{E8C5767C-FCA4-4A32-8176-D978EC59172B}" type="presParOf" srcId="{662921A1-BE0A-44D6-964E-DEBA1598AF23}" destId="{786BBB57-8305-4C0A-A1E5-93B572642665}" srcOrd="3" destOrd="0" presId="urn:microsoft.com/office/officeart/2005/8/layout/hList7"/>
+    <dgm:cxn modelId="{0E4C6E07-7A6C-419E-B676-51AEC60570B8}" type="presParOf" srcId="{BCCF4C61-95B9-4B5B-9DBF-3FED247DCC34}" destId="{21318E69-57C4-41D2-9241-AA293A1E470C}" srcOrd="3" destOrd="0" presId="urn:microsoft.com/office/officeart/2005/8/layout/hList7"/>
+    <dgm:cxn modelId="{AA6326A3-CD67-477C-A2CA-9A48BE34B20B}" type="presParOf" srcId="{BCCF4C61-95B9-4B5B-9DBF-3FED247DCC34}" destId="{41206572-549C-4A37-BF33-11D9B2D4C84B}" srcOrd="4" destOrd="0" presId="urn:microsoft.com/office/officeart/2005/8/layout/hList7"/>
+    <dgm:cxn modelId="{49A8EAD6-7858-4937-A486-9D3AEFF3B028}" type="presParOf" srcId="{41206572-549C-4A37-BF33-11D9B2D4C84B}" destId="{92F0C5C1-E39D-4A34-9007-A038121E451C}" srcOrd="0" destOrd="0" presId="urn:microsoft.com/office/officeart/2005/8/layout/hList7"/>
+    <dgm:cxn modelId="{90979424-B0D2-4F14-BD18-9FCC1E34A40D}" type="presParOf" srcId="{41206572-549C-4A37-BF33-11D9B2D4C84B}" destId="{73B3C67A-63D5-4F9B-A1CF-530F5E0EA434}" srcOrd="1" destOrd="0" presId="urn:microsoft.com/office/officeart/2005/8/layout/hList7"/>
+    <dgm:cxn modelId="{9D3E221E-2631-4BB8-8E3D-D6C3CC286F8A}" type="presParOf" srcId="{41206572-549C-4A37-BF33-11D9B2D4C84B}" destId="{9286578C-9756-437E-8BF7-D67FB2BBF1CC}" srcOrd="2" destOrd="0" presId="urn:microsoft.com/office/officeart/2005/8/layout/hList7"/>
+    <dgm:cxn modelId="{01D7729A-C300-452E-B62A-202FD90D35C2}" type="presParOf" srcId="{41206572-549C-4A37-BF33-11D9B2D4C84B}" destId="{5BB68C90-1D92-4E01-95BE-500E02B4A8C7}" srcOrd="3" destOrd="0" presId="urn:microsoft.com/office/officeart/2005/8/layout/hList7"/>
+    <dgm:cxn modelId="{445B002F-DDFA-4F2D-9771-1E7354C99B9E}" type="presParOf" srcId="{BCCF4C61-95B9-4B5B-9DBF-3FED247DCC34}" destId="{21A2AC29-770E-484A-A0E7-A010AF8A0568}" srcOrd="5" destOrd="0" presId="urn:microsoft.com/office/officeart/2005/8/layout/hList7"/>
+    <dgm:cxn modelId="{47736E98-9382-4DD4-84B7-6CF111FC997A}" type="presParOf" srcId="{BCCF4C61-95B9-4B5B-9DBF-3FED247DCC34}" destId="{999870BB-ADF2-4D3D-B721-34B8C0C0BB82}" srcOrd="6" destOrd="0" presId="urn:microsoft.com/office/officeart/2005/8/layout/hList7"/>
+    <dgm:cxn modelId="{CC868215-938C-4DE6-A376-ECEC1E250C48}" type="presParOf" srcId="{999870BB-ADF2-4D3D-B721-34B8C0C0BB82}" destId="{27D37377-1847-42FA-B1F8-1AFE0F6BF8D1}" srcOrd="0" destOrd="0" presId="urn:microsoft.com/office/officeart/2005/8/layout/hList7"/>
+    <dgm:cxn modelId="{169B2BA0-6422-4DBE-9E8B-B4EDACE2AEBE}" type="presParOf" srcId="{999870BB-ADF2-4D3D-B721-34B8C0C0BB82}" destId="{3B5BEC2F-A018-4555-8730-104E93511F69}" srcOrd="1" destOrd="0" presId="urn:microsoft.com/office/officeart/2005/8/layout/hList7"/>
+    <dgm:cxn modelId="{EC5D22B4-69DF-4DC5-94C9-7AD4C7BE4959}" type="presParOf" srcId="{999870BB-ADF2-4D3D-B721-34B8C0C0BB82}" destId="{047D6474-33DC-48A3-855D-A53B64159DE9}" srcOrd="2" destOrd="0" presId="urn:microsoft.com/office/officeart/2005/8/layout/hList7"/>
+    <dgm:cxn modelId="{32D29A1F-7D46-4434-BF3B-01F61587C7C4}" type="presParOf" srcId="{999870BB-ADF2-4D3D-B721-34B8C0C0BB82}" destId="{00C33286-0E75-496D-AFE3-226FC300D72E}" srcOrd="3" destOrd="0" presId="urn:microsoft.com/office/officeart/2005/8/layout/hList7"/>
   </dgm:cxnLst>
   <dgm:bg/>
   <dgm:whole/>

</xml_diff>

<commit_message>
Components Interfaces + SW Used + Fixes and Improvements
</commit_message>
<xml_diff>
--- a/2. Design Document (working space)/Design Document.docx
+++ b/2. Design Document (working space)/Design Document.docx
@@ -476,7 +476,7 @@
       <w:pPr>
         <w:pStyle w:val="Titolo1"/>
       </w:pPr>
-      <w:bookmarkStart w:id="0" w:name="_Toc436148032"/>
+      <w:bookmarkStart w:id="0" w:name="_Toc436580553"/>
       <w:r>
         <w:lastRenderedPageBreak/>
         <w:t>Table of Contents</w:t>
@@ -560,7 +560,7 @@
         <w:rPr>
           <w:noProof/>
         </w:rPr>
-        <w:instrText xml:space="preserve"> PAGEREF _Toc436148032 \h </w:instrText>
+        <w:instrText xml:space="preserve"> PAGEREF _Toc436580553 \h </w:instrText>
       </w:r>
       <w:r>
         <w:rPr>
@@ -633,7 +633,7 @@
         <w:rPr>
           <w:noProof/>
         </w:rPr>
-        <w:instrText xml:space="preserve"> PAGEREF _Toc436148033 \h </w:instrText>
+        <w:instrText xml:space="preserve"> PAGEREF _Toc436580554 \h </w:instrText>
       </w:r>
       <w:r>
         <w:rPr>
@@ -706,7 +706,7 @@
         <w:rPr>
           <w:noProof/>
         </w:rPr>
-        <w:instrText xml:space="preserve"> PAGEREF _Toc436148034 \h </w:instrText>
+        <w:instrText xml:space="preserve"> PAGEREF _Toc436580555 \h </w:instrText>
       </w:r>
       <w:r>
         <w:rPr>
@@ -779,7 +779,7 @@
         <w:rPr>
           <w:noProof/>
         </w:rPr>
-        <w:instrText xml:space="preserve"> PAGEREF _Toc436148035 \h </w:instrText>
+        <w:instrText xml:space="preserve"> PAGEREF _Toc436580556 \h </w:instrText>
       </w:r>
       <w:r>
         <w:rPr>
@@ -852,7 +852,7 @@
         <w:rPr>
           <w:noProof/>
         </w:rPr>
-        <w:instrText xml:space="preserve"> PAGEREF _Toc436148036 \h </w:instrText>
+        <w:instrText xml:space="preserve"> PAGEREF _Toc436580557 \h </w:instrText>
       </w:r>
       <w:r>
         <w:rPr>
@@ -925,7 +925,7 @@
         <w:rPr>
           <w:noProof/>
         </w:rPr>
-        <w:instrText xml:space="preserve"> PAGEREF _Toc436148037 \h </w:instrText>
+        <w:instrText xml:space="preserve"> PAGEREF _Toc436580558 \h </w:instrText>
       </w:r>
       <w:r>
         <w:rPr>
@@ -942,7 +942,7 @@
         <w:rPr>
           <w:noProof/>
         </w:rPr>
-        <w:t>4</w:t>
+        <w:t>5</w:t>
       </w:r>
       <w:r>
         <w:rPr>
@@ -998,7 +998,7 @@
         <w:rPr>
           <w:noProof/>
         </w:rPr>
-        <w:instrText xml:space="preserve"> PAGEREF _Toc436148038 \h </w:instrText>
+        <w:instrText xml:space="preserve"> PAGEREF _Toc436580559 \h </w:instrText>
       </w:r>
       <w:r>
         <w:rPr>
@@ -1015,7 +1015,7 @@
         <w:rPr>
           <w:noProof/>
         </w:rPr>
-        <w:t>6</w:t>
+        <w:t>5</w:t>
       </w:r>
       <w:r>
         <w:rPr>
@@ -1071,7 +1071,7 @@
         <w:rPr>
           <w:noProof/>
         </w:rPr>
-        <w:instrText xml:space="preserve"> PAGEREF _Toc436148039 \h </w:instrText>
+        <w:instrText xml:space="preserve"> PAGEREF _Toc436580560 \h </w:instrText>
       </w:r>
       <w:r>
         <w:rPr>
@@ -1088,7 +1088,7 @@
         <w:rPr>
           <w:noProof/>
         </w:rPr>
-        <w:t>7</w:t>
+        <w:t>6</w:t>
       </w:r>
       <w:r>
         <w:rPr>
@@ -1144,7 +1144,7 @@
         <w:rPr>
           <w:noProof/>
         </w:rPr>
-        <w:instrText xml:space="preserve"> PAGEREF _Toc436148040 \h </w:instrText>
+        <w:instrText xml:space="preserve"> PAGEREF _Toc436580561 \h </w:instrText>
       </w:r>
       <w:r>
         <w:rPr>
@@ -1161,7 +1161,7 @@
         <w:rPr>
           <w:noProof/>
         </w:rPr>
-        <w:t>7</w:t>
+        <w:t>6</w:t>
       </w:r>
       <w:r>
         <w:rPr>
@@ -1217,7 +1217,7 @@
         <w:rPr>
           <w:noProof/>
         </w:rPr>
-        <w:instrText xml:space="preserve"> PAGEREF _Toc436148041 \h </w:instrText>
+        <w:instrText xml:space="preserve"> PAGEREF _Toc436580562 \h </w:instrText>
       </w:r>
       <w:r>
         <w:rPr>
@@ -1234,7 +1234,7 @@
         <w:rPr>
           <w:noProof/>
         </w:rPr>
-        <w:t>9</w:t>
+        <w:t>8</w:t>
       </w:r>
       <w:r>
         <w:rPr>
@@ -1290,7 +1290,7 @@
         <w:rPr>
           <w:noProof/>
         </w:rPr>
-        <w:instrText xml:space="preserve"> PAGEREF _Toc436148042 \h </w:instrText>
+        <w:instrText xml:space="preserve"> PAGEREF _Toc436580563 \h </w:instrText>
       </w:r>
       <w:r>
         <w:rPr>
@@ -1307,7 +1307,7 @@
         <w:rPr>
           <w:noProof/>
         </w:rPr>
-        <w:t>10</w:t>
+        <w:t>11</w:t>
       </w:r>
       <w:r>
         <w:rPr>
@@ -1363,7 +1363,7 @@
         <w:rPr>
           <w:noProof/>
         </w:rPr>
-        <w:instrText xml:space="preserve"> PAGEREF _Toc436148043 \h </w:instrText>
+        <w:instrText xml:space="preserve"> PAGEREF _Toc436580564 \h </w:instrText>
       </w:r>
       <w:r>
         <w:rPr>
@@ -1380,7 +1380,7 @@
         <w:rPr>
           <w:noProof/>
         </w:rPr>
-        <w:t>10</w:t>
+        <w:t>12</w:t>
       </w:r>
       <w:r>
         <w:rPr>
@@ -1401,6 +1401,8 @@
           <w:noProof/>
         </w:rPr>
       </w:pPr>
+      <w:bookmarkStart w:id="1" w:name="_GoBack"/>
+      <w:bookmarkEnd w:id="1"/>
       <w:r>
         <w:rPr>
           <w:noProof/>
@@ -1436,7 +1438,7 @@
         <w:rPr>
           <w:noProof/>
         </w:rPr>
-        <w:instrText xml:space="preserve"> PAGEREF _Toc436148045 \h </w:instrText>
+        <w:instrText xml:space="preserve"> PAGEREF _Toc436580566 \h </w:instrText>
       </w:r>
       <w:r>
         <w:rPr>
@@ -1453,7 +1455,7 @@
         <w:rPr>
           <w:noProof/>
         </w:rPr>
-        <w:t>10</w:t>
+        <w:t>12</w:t>
       </w:r>
       <w:r>
         <w:rPr>
@@ -1509,7 +1511,7 @@
         <w:rPr>
           <w:noProof/>
         </w:rPr>
-        <w:instrText xml:space="preserve"> PAGEREF _Toc436148046 \h </w:instrText>
+        <w:instrText xml:space="preserve"> PAGEREF _Toc436580567 \h </w:instrText>
       </w:r>
       <w:r>
         <w:rPr>
@@ -1526,7 +1528,7 @@
         <w:rPr>
           <w:noProof/>
         </w:rPr>
-        <w:t>11</w:t>
+        <w:t>13</w:t>
       </w:r>
       <w:r>
         <w:rPr>
@@ -1582,7 +1584,7 @@
         <w:rPr>
           <w:noProof/>
         </w:rPr>
-        <w:instrText xml:space="preserve"> PAGEREF _Toc436148047 \h </w:instrText>
+        <w:instrText xml:space="preserve"> PAGEREF _Toc436580568 \h </w:instrText>
       </w:r>
       <w:r>
         <w:rPr>
@@ -1599,7 +1601,7 @@
         <w:rPr>
           <w:noProof/>
         </w:rPr>
-        <w:t>13</w:t>
+        <w:t>15</w:t>
       </w:r>
       <w:r>
         <w:rPr>
@@ -1655,7 +1657,7 @@
         <w:rPr>
           <w:noProof/>
         </w:rPr>
-        <w:instrText xml:space="preserve"> PAGEREF _Toc436148048 \h </w:instrText>
+        <w:instrText xml:space="preserve"> PAGEREF _Toc436580569 \h </w:instrText>
       </w:r>
       <w:r>
         <w:rPr>
@@ -1672,7 +1674,80 @@
         <w:rPr>
           <w:noProof/>
         </w:rPr>
-        <w:t>13</w:t>
+        <w:t>15</w:t>
+      </w:r>
+      <w:r>
+        <w:rPr>
+          <w:noProof/>
+        </w:rPr>
+        <w:fldChar w:fldCharType="end"/>
+      </w:r>
+    </w:p>
+    <w:p>
+      <w:pPr>
+        <w:pStyle w:val="Sommario2"/>
+        <w:tabs>
+          <w:tab w:val="left" w:pos="880"/>
+          <w:tab w:val="right" w:leader="dot" w:pos="9962"/>
+        </w:tabs>
+        <w:rPr>
+          <w:rFonts w:eastAsiaTheme="minorEastAsia"/>
+          <w:noProof/>
+        </w:rPr>
+      </w:pPr>
+      <w:r>
+        <w:rPr>
+          <w:noProof/>
+        </w:rPr>
+        <w:t>4.1.</w:t>
+      </w:r>
+      <w:r>
+        <w:rPr>
+          <w:rFonts w:eastAsiaTheme="minorEastAsia"/>
+          <w:noProof/>
+        </w:rPr>
+        <w:tab/>
+      </w:r>
+      <w:r>
+        <w:rPr>
+          <w:noProof/>
+        </w:rPr>
+        <w:t>Queue Management: M/M/s model</w:t>
+      </w:r>
+      <w:r>
+        <w:rPr>
+          <w:noProof/>
+        </w:rPr>
+        <w:tab/>
+      </w:r>
+      <w:r>
+        <w:rPr>
+          <w:noProof/>
+        </w:rPr>
+        <w:fldChar w:fldCharType="begin"/>
+      </w:r>
+      <w:r>
+        <w:rPr>
+          <w:noProof/>
+        </w:rPr>
+        <w:instrText xml:space="preserve"> PAGEREF _Toc436580570 \h </w:instrText>
+      </w:r>
+      <w:r>
+        <w:rPr>
+          <w:noProof/>
+        </w:rPr>
+      </w:r>
+      <w:r>
+        <w:rPr>
+          <w:noProof/>
+        </w:rPr>
+        <w:fldChar w:fldCharType="separate"/>
+      </w:r>
+      <w:r>
+        <w:rPr>
+          <w:noProof/>
+        </w:rPr>
+        <w:t>15</w:t>
       </w:r>
       <w:r>
         <w:rPr>
@@ -1728,7 +1803,7 @@
         <w:rPr>
           <w:noProof/>
         </w:rPr>
-        <w:instrText xml:space="preserve"> PAGEREF _Toc436148049 \h </w:instrText>
+        <w:instrText xml:space="preserve"> PAGEREF _Toc436580571 \h </w:instrText>
       </w:r>
       <w:r>
         <w:rPr>
@@ -1745,7 +1820,7 @@
         <w:rPr>
           <w:noProof/>
         </w:rPr>
-        <w:t>13</w:t>
+        <w:t>21</w:t>
       </w:r>
       <w:r>
         <w:rPr>
@@ -1801,7 +1876,7 @@
         <w:rPr>
           <w:noProof/>
         </w:rPr>
-        <w:instrText xml:space="preserve"> PAGEREF _Toc436148050 \h </w:instrText>
+        <w:instrText xml:space="preserve"> PAGEREF _Toc436580572 \h </w:instrText>
       </w:r>
       <w:r>
         <w:rPr>
@@ -1818,7 +1893,7 @@
         <w:rPr>
           <w:noProof/>
         </w:rPr>
-        <w:t>13</w:t>
+        <w:t>21</w:t>
       </w:r>
       <w:r>
         <w:rPr>
@@ -1874,7 +1949,7 @@
         <w:rPr>
           <w:noProof/>
         </w:rPr>
-        <w:instrText xml:space="preserve"> PAGEREF _Toc436148054 \h </w:instrText>
+        <w:instrText xml:space="preserve"> PAGEREF _Toc436580573 \h </w:instrText>
       </w:r>
       <w:r>
         <w:rPr>
@@ -1891,7 +1966,7 @@
         <w:rPr>
           <w:noProof/>
         </w:rPr>
-        <w:t>15</w:t>
+        <w:t>23</w:t>
       </w:r>
       <w:r>
         <w:rPr>
@@ -1947,7 +2022,7 @@
         <w:rPr>
           <w:noProof/>
         </w:rPr>
-        <w:instrText xml:space="preserve"> PAGEREF _Toc436148055 \h </w:instrText>
+        <w:instrText xml:space="preserve"> PAGEREF _Toc436580574 \h </w:instrText>
       </w:r>
       <w:r>
         <w:rPr>
@@ -1964,7 +2039,153 @@
         <w:rPr>
           <w:noProof/>
         </w:rPr>
-        <w:t>15</w:t>
+        <w:t>23</w:t>
+      </w:r>
+      <w:r>
+        <w:rPr>
+          <w:noProof/>
+        </w:rPr>
+        <w:fldChar w:fldCharType="end"/>
+      </w:r>
+    </w:p>
+    <w:p>
+      <w:pPr>
+        <w:pStyle w:val="Sommario2"/>
+        <w:tabs>
+          <w:tab w:val="left" w:pos="880"/>
+          <w:tab w:val="right" w:leader="dot" w:pos="9962"/>
+        </w:tabs>
+        <w:rPr>
+          <w:rFonts w:eastAsiaTheme="minorEastAsia"/>
+          <w:noProof/>
+        </w:rPr>
+      </w:pPr>
+      <w:r>
+        <w:rPr>
+          <w:noProof/>
+        </w:rPr>
+        <w:t>7.2.</w:t>
+      </w:r>
+      <w:r>
+        <w:rPr>
+          <w:rFonts w:eastAsiaTheme="minorEastAsia"/>
+          <w:noProof/>
+        </w:rPr>
+        <w:tab/>
+      </w:r>
+      <w:r>
+        <w:rPr>
+          <w:noProof/>
+        </w:rPr>
+        <w:t>Software and Tools Used</w:t>
+      </w:r>
+      <w:r>
+        <w:rPr>
+          <w:noProof/>
+        </w:rPr>
+        <w:tab/>
+      </w:r>
+      <w:r>
+        <w:rPr>
+          <w:noProof/>
+        </w:rPr>
+        <w:fldChar w:fldCharType="begin"/>
+      </w:r>
+      <w:r>
+        <w:rPr>
+          <w:noProof/>
+        </w:rPr>
+        <w:instrText xml:space="preserve"> PAGEREF _Toc436580575 \h </w:instrText>
+      </w:r>
+      <w:r>
+        <w:rPr>
+          <w:noProof/>
+        </w:rPr>
+      </w:r>
+      <w:r>
+        <w:rPr>
+          <w:noProof/>
+        </w:rPr>
+        <w:fldChar w:fldCharType="separate"/>
+      </w:r>
+      <w:r>
+        <w:rPr>
+          <w:noProof/>
+        </w:rPr>
+        <w:t>23</w:t>
+      </w:r>
+      <w:r>
+        <w:rPr>
+          <w:noProof/>
+        </w:rPr>
+        <w:fldChar w:fldCharType="end"/>
+      </w:r>
+    </w:p>
+    <w:p>
+      <w:pPr>
+        <w:pStyle w:val="Sommario2"/>
+        <w:tabs>
+          <w:tab w:val="left" w:pos="880"/>
+          <w:tab w:val="right" w:leader="dot" w:pos="9962"/>
+        </w:tabs>
+        <w:rPr>
+          <w:rFonts w:eastAsiaTheme="minorEastAsia"/>
+          <w:noProof/>
+        </w:rPr>
+      </w:pPr>
+      <w:r>
+        <w:rPr>
+          <w:noProof/>
+        </w:rPr>
+        <w:t>7.3.</w:t>
+      </w:r>
+      <w:r>
+        <w:rPr>
+          <w:rFonts w:eastAsiaTheme="minorEastAsia"/>
+          <w:noProof/>
+        </w:rPr>
+        <w:tab/>
+      </w:r>
+      <w:r>
+        <w:rPr>
+          <w:noProof/>
+        </w:rPr>
+        <w:t>Hours of work</w:t>
+      </w:r>
+      <w:r>
+        <w:rPr>
+          <w:noProof/>
+        </w:rPr>
+        <w:tab/>
+      </w:r>
+      <w:r>
+        <w:rPr>
+          <w:noProof/>
+        </w:rPr>
+        <w:fldChar w:fldCharType="begin"/>
+      </w:r>
+      <w:r>
+        <w:rPr>
+          <w:noProof/>
+        </w:rPr>
+        <w:instrText xml:space="preserve"> PAGEREF _Toc436580576 \h </w:instrText>
+      </w:r>
+      <w:r>
+        <w:rPr>
+          <w:noProof/>
+        </w:rPr>
+      </w:r>
+      <w:r>
+        <w:rPr>
+          <w:noProof/>
+        </w:rPr>
+        <w:fldChar w:fldCharType="separate"/>
+      </w:r>
+      <w:r>
+        <w:rPr>
+          <w:noProof/>
+        </w:rPr>
+        <w:t>24</w:t>
       </w:r>
       <w:r>
         <w:rPr>
@@ -2008,22 +2229,22 @@
       <w:pPr>
         <w:pStyle w:val="Titolo1"/>
       </w:pPr>
-      <w:bookmarkStart w:id="1" w:name="_Toc436148033"/>
+      <w:bookmarkStart w:id="2" w:name="_Toc436580554"/>
       <w:r>
         <w:lastRenderedPageBreak/>
         <w:t>Introduction</w:t>
       </w:r>
-      <w:bookmarkEnd w:id="1"/>
+      <w:bookmarkEnd w:id="2"/>
     </w:p>
     <w:p>
       <w:pPr>
         <w:pStyle w:val="Titolo2"/>
       </w:pPr>
-      <w:bookmarkStart w:id="2" w:name="_Toc436148034"/>
+      <w:bookmarkStart w:id="3" w:name="_Toc436580555"/>
       <w:r>
         <w:t>Purpose</w:t>
       </w:r>
-      <w:bookmarkEnd w:id="2"/>
+      <w:bookmarkEnd w:id="3"/>
       <w:r>
         <w:t xml:space="preserve"> </w:t>
       </w:r>
@@ -2251,7 +2472,25 @@
           <w:sz w:val="24"/>
           <w:szCs w:val="24"/>
         </w:rPr>
-        <w:t xml:space="preserve"> (in green documents already delivered)</w:t>
+        <w:t xml:space="preserve"> (in green documents already delivered</w:t>
+      </w:r>
+      <w:r>
+        <w:rPr>
+          <w:rFonts w:ascii="Cambria" w:hAnsi="Cambria" w:cs="Cambria"/>
+          <w:color w:val="000000" w:themeColor="text1"/>
+          <w:sz w:val="24"/>
+          <w:szCs w:val="24"/>
+        </w:rPr>
+        <w:t>, in yellow the current document</w:t>
+      </w:r>
+      <w:r>
+        <w:rPr>
+          <w:rFonts w:ascii="Cambria" w:hAnsi="Cambria" w:cs="Cambria"/>
+          <w:color w:val="000000" w:themeColor="text1"/>
+          <w:sz w:val="24"/>
+          <w:szCs w:val="24"/>
+        </w:rPr>
+        <w:t>)</w:t>
       </w:r>
       <w:r>
         <w:rPr>
@@ -2312,12 +2551,12 @@
       <w:pPr>
         <w:pStyle w:val="Titolo2"/>
       </w:pPr>
-      <w:bookmarkStart w:id="3" w:name="_Toc436148035"/>
+      <w:bookmarkStart w:id="4" w:name="_Toc436580556"/>
       <w:r>
         <w:lastRenderedPageBreak/>
         <w:t>Scope</w:t>
       </w:r>
-      <w:bookmarkEnd w:id="3"/>
+      <w:bookmarkEnd w:id="4"/>
     </w:p>
     <w:p>
       <w:pPr>
@@ -2462,11 +2701,11 @@
       <w:pPr>
         <w:pStyle w:val="Titolo2"/>
       </w:pPr>
-      <w:bookmarkStart w:id="4" w:name="_Toc436148036"/>
+      <w:bookmarkStart w:id="5" w:name="_Toc436580557"/>
       <w:r>
         <w:t>Definitions, Acronyms, Abbreviations</w:t>
       </w:r>
-      <w:bookmarkEnd w:id="4"/>
+      <w:bookmarkEnd w:id="5"/>
     </w:p>
     <w:p>
       <w:pPr>
@@ -2771,12 +3010,12 @@
       <w:pPr>
         <w:pStyle w:val="Titolo2"/>
       </w:pPr>
-      <w:bookmarkStart w:id="5" w:name="_Toc436148037"/>
+      <w:bookmarkStart w:id="6" w:name="_Toc436580558"/>
       <w:r>
         <w:lastRenderedPageBreak/>
         <w:t>Reference Documents</w:t>
       </w:r>
-      <w:bookmarkEnd w:id="5"/>
+      <w:bookmarkEnd w:id="6"/>
     </w:p>
     <w:p>
       <w:pPr>
@@ -2893,11 +3132,11 @@
       <w:pPr>
         <w:pStyle w:val="Titolo2"/>
       </w:pPr>
-      <w:bookmarkStart w:id="6" w:name="_Toc436148038"/>
+      <w:bookmarkStart w:id="7" w:name="_Toc436580559"/>
       <w:r>
         <w:t>Document Structure</w:t>
       </w:r>
-      <w:bookmarkEnd w:id="6"/>
+      <w:bookmarkEnd w:id="7"/>
       <w:r>
         <w:t xml:space="preserve"> </w:t>
       </w:r>
@@ -2942,22 +3181,22 @@
       <w:pPr>
         <w:pStyle w:val="Titolo1"/>
       </w:pPr>
-      <w:bookmarkStart w:id="7" w:name="_Toc436148039"/>
+      <w:bookmarkStart w:id="8" w:name="_Toc436580560"/>
       <w:r>
         <w:lastRenderedPageBreak/>
         <w:t>Architectural Design</w:t>
       </w:r>
-      <w:bookmarkEnd w:id="7"/>
+      <w:bookmarkEnd w:id="8"/>
     </w:p>
     <w:p>
       <w:pPr>
         <w:pStyle w:val="Titolo2"/>
       </w:pPr>
-      <w:bookmarkStart w:id="8" w:name="_Toc436148040"/>
+      <w:bookmarkStart w:id="9" w:name="_Toc436580561"/>
       <w:r>
         <w:t>Overview</w:t>
       </w:r>
-      <w:bookmarkEnd w:id="8"/>
+      <w:bookmarkEnd w:id="9"/>
     </w:p>
     <w:p>
       <w:pPr>
@@ -3761,12 +4000,12 @@
       <w:pPr>
         <w:pStyle w:val="Titolo2"/>
       </w:pPr>
-      <w:bookmarkStart w:id="9" w:name="_Toc436148041"/>
+      <w:bookmarkStart w:id="10" w:name="_Toc436580562"/>
       <w:r>
         <w:lastRenderedPageBreak/>
         <w:t>Component View</w:t>
       </w:r>
-      <w:bookmarkEnd w:id="9"/>
+      <w:bookmarkEnd w:id="10"/>
     </w:p>
     <w:p>
       <w:pPr>
@@ -4218,6 +4457,10 @@
     <w:p>
       <w:pPr>
         <w:pStyle w:val="TestoNormale"/>
+        <w:numPr>
+          <w:ilvl w:val="0"/>
+          <w:numId w:val="23"/>
+        </w:numPr>
         <w:jc w:val="center"/>
         <w:rPr>
           <w:b/>
@@ -4264,13 +4507,7 @@
         <w:rPr>
           <w:b/>
         </w:rPr>
-        <w:t>Taxi Driver</w:t>
-      </w:r>
-      <w:r>
-        <w:rPr>
-          <w:b/>
-        </w:rPr>
-        <w:t xml:space="preserve"> View</w:t>
+        <w:t>Taxi Driver View</w:t>
       </w:r>
       <w:r>
         <w:t>:</w:t>
@@ -4328,6 +4565,10 @@
     <w:p>
       <w:pPr>
         <w:pStyle w:val="TestoNormale"/>
+        <w:numPr>
+          <w:ilvl w:val="0"/>
+          <w:numId w:val="23"/>
+        </w:numPr>
         <w:jc w:val="center"/>
         <w:rPr>
           <w:b/>
@@ -4585,19 +4826,29 @@
         </w:drawing>
       </w:r>
     </w:p>
+    <w:p>
+      <w:pPr>
+        <w:jc w:val="center"/>
+      </w:pPr>
+      <w:r>
+        <w:rPr>
+          <w:i/>
+        </w:rPr>
+        <w:t>Component Diagram</w:t>
+      </w:r>
+    </w:p>
     <w:p/>
     <w:p/>
-    <w:p/>
     <w:p>
       <w:pPr>
         <w:pStyle w:val="Titolo2"/>
       </w:pPr>
-      <w:bookmarkStart w:id="10" w:name="_Toc436148042"/>
+      <w:bookmarkStart w:id="11" w:name="_Toc436580563"/>
       <w:r>
         <w:lastRenderedPageBreak/>
         <w:t>Deployment View</w:t>
       </w:r>
-      <w:bookmarkEnd w:id="10"/>
+      <w:bookmarkEnd w:id="11"/>
       <w:r>
         <w:t xml:space="preserve"> </w:t>
       </w:r>
@@ -4670,12 +4921,7 @@
         <w:pStyle w:val="TestoNormale"/>
       </w:pPr>
       <w:r>
-        <w:t>T</w:t>
-      </w:r>
-      <w:bookmarkStart w:id="11" w:name="_GoBack"/>
-      <w:bookmarkEnd w:id="11"/>
-      <w:r>
-        <w:t xml:space="preserve">his is the </w:t>
+        <w:t xml:space="preserve">This is the </w:t>
       </w:r>
       <w:r>
         <w:rPr>
@@ -4739,12 +4985,22 @@
         </w:drawing>
       </w:r>
     </w:p>
-    <w:p/>
+    <w:p>
+      <w:pPr>
+        <w:jc w:val="center"/>
+      </w:pPr>
+      <w:r>
+        <w:rPr>
+          <w:i/>
+        </w:rPr>
+        <w:t>Deployment Diagram</w:t>
+      </w:r>
+    </w:p>
     <w:p>
       <w:pPr>
         <w:pStyle w:val="Titolo2"/>
       </w:pPr>
-      <w:bookmarkStart w:id="12" w:name="_Toc436148043"/>
+      <w:bookmarkStart w:id="12" w:name="_Toc436580564"/>
       <w:r>
         <w:lastRenderedPageBreak/>
         <w:t>Runtime View</w:t>
@@ -4766,6 +5022,7 @@
       <w:bookmarkStart w:id="13" w:name="_Toc435365009"/>
       <w:bookmarkStart w:id="14" w:name="_Toc435372131"/>
       <w:bookmarkStart w:id="15" w:name="_Toc436148044"/>
+      <w:bookmarkStart w:id="16" w:name="_Toc436580565"/>
       <w:r>
         <w:rPr>
           <w:color w:val="FF0000"/>
@@ -4775,16 +5032,17 @@
       <w:bookmarkEnd w:id="13"/>
       <w:bookmarkEnd w:id="14"/>
       <w:bookmarkEnd w:id="15"/>
+      <w:bookmarkEnd w:id="16"/>
     </w:p>
     <w:p>
       <w:pPr>
         <w:pStyle w:val="Titolo2"/>
       </w:pPr>
-      <w:bookmarkStart w:id="16" w:name="_Toc436148045"/>
+      <w:bookmarkStart w:id="17" w:name="_Toc436580566"/>
       <w:r>
         <w:t>Component interfaces</w:t>
       </w:r>
-      <w:bookmarkEnd w:id="16"/>
+      <w:bookmarkEnd w:id="17"/>
     </w:p>
     <w:p>
       <w:pPr>
@@ -4809,112 +5067,303 @@
         <w:pStyle w:val="TestoNormale"/>
       </w:pPr>
       <w:r>
-        <w:t>Anyway, this is the list of the component interfaces, with the explanation of the interactions between the components:</w:t>
+        <w:t xml:space="preserve">Anyway, this is the list of the </w:t>
+      </w:r>
+      <w:r>
+        <w:rPr>
+          <w:b/>
+        </w:rPr>
+        <w:t>component interfaces</w:t>
+      </w:r>
+      <w:r>
+        <w:t>, with the explanation of the interactions between the components:</w:t>
       </w:r>
     </w:p>
     <w:p/>
     <w:p>
       <w:pPr>
-        <w:rPr>
-          <w:color w:val="C00000"/>
-        </w:rPr>
-      </w:pPr>
-      <w:r>
-        <w:rPr>
-          <w:color w:val="C00000"/>
-        </w:rPr>
-        <w:t>*** List of components + high level methods ***</w:t>
-      </w:r>
-    </w:p>
-    <w:p>
-      <w:pPr>
-        <w:pStyle w:val="Titolo2"/>
+        <w:pStyle w:val="TestoNormale"/>
         <w:numPr>
           <w:ilvl w:val="0"/>
-          <w:numId w:val="0"/>
+          <w:numId w:val="22"/>
         </w:numPr>
-        <w:ind w:left="357"/>
-      </w:pPr>
-    </w:p>
-    <w:p>
-      <w:pPr>
-        <w:pStyle w:val="Titolo2"/>
+        <w:rPr>
+          <w:b/>
+          <w:color w:val="1F4E79" w:themeColor="accent1" w:themeShade="80"/>
+        </w:rPr>
+      </w:pPr>
+      <w:r>
+        <w:rPr>
+          <w:b/>
+          <w:color w:val="1F4E79" w:themeColor="accent1" w:themeShade="80"/>
+        </w:rPr>
+        <w:t>Interfaces between Client Side and Server Side</w:t>
+      </w:r>
+      <w:r>
+        <w:rPr>
+          <w:b/>
+          <w:color w:val="1F4E79" w:themeColor="accent1" w:themeShade="80"/>
+        </w:rPr>
+        <w:t xml:space="preserve"> Components</w:t>
+      </w:r>
+    </w:p>
+    <w:p>
+      <w:pPr>
+        <w:pStyle w:val="TestoNormale"/>
         <w:numPr>
           <w:ilvl w:val="0"/>
-          <w:numId w:val="0"/>
+          <w:numId w:val="21"/>
         </w:numPr>
-        <w:ind w:left="357"/>
-      </w:pPr>
-    </w:p>
-    <w:p>
-      <w:pPr>
-        <w:pStyle w:val="Titolo2"/>
+      </w:pPr>
+      <w:r>
+        <w:rPr>
+          <w:b/>
+        </w:rPr>
+        <w:t>Costumer</w:t>
+      </w:r>
+      <w:r>
+        <w:rPr>
+          <w:b/>
+        </w:rPr>
+        <w:t xml:space="preserve"> Management</w:t>
+      </w:r>
+      <w:r>
+        <w:t xml:space="preserve">: </w:t>
+      </w:r>
+      <w:r>
+        <w:t>connects the Costumer View with the Costumer Manager Component. This interface contains methods about several actions as login, make a reservation, delete/update a reservation and so on.</w:t>
+      </w:r>
+    </w:p>
+    <w:p>
+      <w:pPr>
+        <w:pStyle w:val="TestoNormale"/>
         <w:numPr>
           <w:ilvl w:val="0"/>
-          <w:numId w:val="0"/>
+          <w:numId w:val="21"/>
         </w:numPr>
-        <w:ind w:left="357"/>
-      </w:pPr>
-    </w:p>
-    <w:p>
-      <w:pPr>
-        <w:pStyle w:val="Titolo2"/>
+      </w:pPr>
+      <w:r>
+        <w:rPr>
+          <w:b/>
+        </w:rPr>
+        <w:t>Taxi Driver Management</w:t>
+      </w:r>
+      <w:r>
+        <w:t>:</w:t>
+      </w:r>
+      <w:r>
+        <w:t xml:space="preserve"> connects the Taxi Driver View with the Taxi Driver Manager Component. This interface includes useful </w:t>
+      </w:r>
+      <w:r>
+        <w:t>methods like</w:t>
+      </w:r>
+      <w:r>
+        <w:t xml:space="preserve"> </w:t>
+      </w:r>
+      <w:proofErr w:type="spellStart"/>
+      <w:proofErr w:type="gramStart"/>
+      <w:r>
+        <w:rPr>
+          <w:i/>
+        </w:rPr>
+        <w:t>acceptReservation</w:t>
+      </w:r>
+      <w:proofErr w:type="spellEnd"/>
+      <w:r>
+        <w:rPr>
+          <w:i/>
+        </w:rPr>
+        <w:t>(</w:t>
+      </w:r>
+      <w:proofErr w:type="gramEnd"/>
+      <w:r>
+        <w:rPr>
+          <w:i/>
+        </w:rPr>
+        <w:t xml:space="preserve">), </w:t>
+      </w:r>
+      <w:proofErr w:type="spellStart"/>
+      <w:r>
+        <w:rPr>
+          <w:i/>
+        </w:rPr>
+        <w:t>refuseReservation</w:t>
+      </w:r>
+      <w:proofErr w:type="spellEnd"/>
+      <w:r>
+        <w:rPr>
+          <w:i/>
+        </w:rPr>
+        <w:t xml:space="preserve">() </w:t>
+      </w:r>
+      <w:r>
+        <w:t>and so on.</w:t>
+      </w:r>
+    </w:p>
+    <w:p>
+      <w:pPr>
+        <w:pStyle w:val="TestoNormale"/>
         <w:numPr>
           <w:ilvl w:val="0"/>
-          <w:numId w:val="0"/>
+          <w:numId w:val="21"/>
         </w:numPr>
-        <w:ind w:left="357"/>
-      </w:pPr>
-    </w:p>
-    <w:p>
-      <w:pPr>
-        <w:pStyle w:val="Titolo2"/>
+      </w:pPr>
+      <w:r>
+        <w:rPr>
+          <w:b/>
+        </w:rPr>
+        <w:t>System Management</w:t>
+      </w:r>
+      <w:r>
+        <w:t>:</w:t>
+      </w:r>
+      <w:r>
+        <w:t xml:space="preserve"> connects the </w:t>
+      </w:r>
+      <w:proofErr w:type="spellStart"/>
+      <w:r>
+        <w:t>SysAdmin</w:t>
+      </w:r>
+      <w:proofErr w:type="spellEnd"/>
+      <w:r>
+        <w:t xml:space="preserve"> View with the System Manager Component. It contains many interesting methods; in fact, the System Manager is </w:t>
+      </w:r>
+      <w:proofErr w:type="gramStart"/>
+      <w:r>
+        <w:t>on the basis of</w:t>
+      </w:r>
+      <w:proofErr w:type="gramEnd"/>
+      <w:r>
+        <w:t xml:space="preserve"> each internal interaction and communication between modules of </w:t>
+      </w:r>
+      <w:r>
+        <w:rPr>
+          <w:i/>
+        </w:rPr>
+        <w:t>myTaxiService</w:t>
+      </w:r>
+      <w:r>
+        <w:t>.</w:t>
+      </w:r>
+    </w:p>
+    <w:p/>
+    <w:p>
+      <w:pPr>
+        <w:pStyle w:val="TestoNormale"/>
         <w:numPr>
           <w:ilvl w:val="0"/>
-          <w:numId w:val="0"/>
+          <w:numId w:val="22"/>
         </w:numPr>
-        <w:ind w:left="357"/>
-      </w:pPr>
-    </w:p>
-    <w:p>
-      <w:pPr>
-        <w:pStyle w:val="Titolo2"/>
+        <w:rPr>
+          <w:b/>
+          <w:color w:val="1F4E79" w:themeColor="accent1" w:themeShade="80"/>
+        </w:rPr>
+      </w:pPr>
+      <w:r>
+        <w:rPr>
+          <w:b/>
+          <w:color w:val="1F4E79" w:themeColor="accent1" w:themeShade="80"/>
+        </w:rPr>
+        <w:t>Interfaces between Server Side Components</w:t>
+      </w:r>
+    </w:p>
+    <w:p>
+      <w:pPr>
+        <w:pStyle w:val="TestoNormale"/>
         <w:numPr>
           <w:ilvl w:val="0"/>
-          <w:numId w:val="0"/>
+          <w:numId w:val="21"/>
         </w:numPr>
-        <w:ind w:left="357"/>
-      </w:pPr>
-    </w:p>
-    <w:p>
-      <w:pPr>
-        <w:pStyle w:val="Titolo2"/>
+      </w:pPr>
+      <w:r>
+        <w:rPr>
+          <w:b/>
+        </w:rPr>
+        <w:t>System-Reservation Management</w:t>
+      </w:r>
+      <w:r>
+        <w:t>:</w:t>
+      </w:r>
+      <w:r>
+        <w:t xml:space="preserve"> connects the System Manager Component with the Reservation Manager Component.</w:t>
+      </w:r>
+      <w:r>
+        <w:t xml:space="preserve"> </w:t>
+      </w:r>
+    </w:p>
+    <w:p>
+      <w:pPr>
+        <w:pStyle w:val="TestoNormale"/>
         <w:numPr>
           <w:ilvl w:val="0"/>
-          <w:numId w:val="0"/>
+          <w:numId w:val="21"/>
         </w:numPr>
-        <w:ind w:left="357"/>
-      </w:pPr>
-    </w:p>
-    <w:p>
-      <w:pPr>
-        <w:pStyle w:val="Titolo2"/>
+      </w:pPr>
+      <w:r>
+        <w:rPr>
+          <w:b/>
+        </w:rPr>
+        <w:t>System-Queue Management</w:t>
+      </w:r>
+      <w:r>
+        <w:t>:</w:t>
+      </w:r>
+      <w:r>
+        <w:t xml:space="preserve"> connects the System Manager Component with the Queue Manager Component.</w:t>
+      </w:r>
+    </w:p>
+    <w:p>
+      <w:pPr>
+        <w:pStyle w:val="TestoNormale"/>
         <w:numPr>
           <w:ilvl w:val="0"/>
-          <w:numId w:val="0"/>
+          <w:numId w:val="21"/>
         </w:numPr>
-        <w:ind w:left="357"/>
-      </w:pPr>
+      </w:pPr>
+      <w:r>
+        <w:rPr>
+          <w:b/>
+        </w:rPr>
+        <w:t>System-Costumer Management</w:t>
+      </w:r>
+      <w:r>
+        <w:t>:</w:t>
+      </w:r>
+      <w:r>
+        <w:t xml:space="preserve"> connects the System Manager Component with the Costumer Manager Component.</w:t>
+      </w:r>
+    </w:p>
+    <w:p>
+      <w:pPr>
+        <w:pStyle w:val="TestoNormale"/>
+        <w:numPr>
+          <w:ilvl w:val="0"/>
+          <w:numId w:val="21"/>
+        </w:numPr>
+      </w:pPr>
+      <w:r>
+        <w:rPr>
+          <w:b/>
+        </w:rPr>
+        <w:t>System-Taxi Diver Management</w:t>
+      </w:r>
+      <w:r>
+        <w:t xml:space="preserve">: </w:t>
+      </w:r>
+      <w:r>
+        <w:t xml:space="preserve">connects the System Manager Component with the Taxi Driver Manager Component. </w:t>
+      </w:r>
     </w:p>
     <w:p>
       <w:pPr>
         <w:pStyle w:val="Titolo2"/>
       </w:pPr>
-      <w:bookmarkStart w:id="17" w:name="_Toc436148046"/>
-      <w:r>
+      <w:bookmarkStart w:id="18" w:name="_Toc436580567"/>
+      <w:r>
+        <w:lastRenderedPageBreak/>
         <w:t>Selected architectural styles and patterns</w:t>
       </w:r>
-      <w:bookmarkEnd w:id="17"/>
+      <w:bookmarkEnd w:id="18"/>
     </w:p>
     <w:p>
       <w:pPr>
@@ -4992,7 +5441,6 @@
         <w:rPr>
           <w:noProof/>
         </w:rPr>
-        <w:lastRenderedPageBreak/>
         <w:drawing>
           <wp:inline distT="0" distB="0" distL="0" distR="0">
             <wp:extent cx="5077139" cy="3629733"/>
@@ -5177,7 +5625,11 @@
         <w:t>must</w:t>
       </w:r>
       <w:r>
-        <w:t xml:space="preserve"> also send commands to its associated view</w:t>
+        <w:t xml:space="preserve"> also send commands to its associated </w:t>
+      </w:r>
+      <w:r>
+        <w:lastRenderedPageBreak/>
+        <w:t>view</w:t>
       </w:r>
       <w:r>
         <w:t xml:space="preserve"> (the Taxi Driver or the Web/Mobile Costumer one)</w:t>
@@ -5293,7 +5745,6 @@
         <w:pStyle w:val="Titolo3"/>
       </w:pPr>
       <w:r>
-        <w:lastRenderedPageBreak/>
         <w:t>State pattern</w:t>
       </w:r>
     </w:p>
@@ -5545,6 +5996,12 @@
         </w:rPr>
         <w:t>At work – Currently moving to another area</w:t>
       </w:r>
+      <w:r>
+        <w:rPr>
+          <w:i/>
+        </w:rPr>
+        <w:t xml:space="preserve"> </w:t>
+      </w:r>
     </w:p>
     <w:p>
       <w:pPr>
@@ -5585,30 +6042,32 @@
       <w:pPr>
         <w:pStyle w:val="Titolo2"/>
       </w:pPr>
-      <w:bookmarkStart w:id="18" w:name="_Toc436148047"/>
+      <w:bookmarkStart w:id="19" w:name="_Toc436580568"/>
       <w:r>
         <w:lastRenderedPageBreak/>
         <w:t>Other design decisions</w:t>
       </w:r>
-      <w:bookmarkEnd w:id="18"/>
+      <w:bookmarkEnd w:id="19"/>
     </w:p>
     <w:p>
       <w:pPr>
         <w:pStyle w:val="Titolo1"/>
       </w:pPr>
-      <w:bookmarkStart w:id="19" w:name="_Toc436148048"/>
+      <w:bookmarkStart w:id="20" w:name="_Toc436580569"/>
       <w:r>
         <w:t>Algorithm design</w:t>
       </w:r>
-      <w:bookmarkEnd w:id="19"/>
+      <w:bookmarkEnd w:id="20"/>
     </w:p>
     <w:p>
       <w:pPr>
         <w:pStyle w:val="Titolo2"/>
       </w:pPr>
+      <w:bookmarkStart w:id="21" w:name="_Toc436580570"/>
       <w:r>
         <w:t>Queue Management: M/M/s model</w:t>
       </w:r>
+      <w:bookmarkEnd w:id="21"/>
     </w:p>
     <w:p>
       <w:pPr>
@@ -7407,21 +7866,17 @@
         <w:pStyle w:val="TestoNormale"/>
       </w:pPr>
       <w:r>
-        <w:t xml:space="preserve">The probability distribution of waiting time </w:t>
-      </w:r>
-      <w:proofErr w:type="gramStart"/>
-      <w:r>
-        <w:t>is represented</w:t>
-      </w:r>
-      <w:proofErr w:type="gramEnd"/>
-      <w:r>
-        <w:t xml:space="preserve"> by the following formulae:</w:t>
+        <w:t>The probability distribution of waiting time is represented by the following formulae:</w:t>
       </w:r>
     </w:p>
     <w:p/>
     <w:p>
       <w:pPr>
         <w:pStyle w:val="TestoNormale"/>
+        <w:numPr>
+          <w:ilvl w:val="0"/>
+          <w:numId w:val="23"/>
+        </w:numPr>
         <w:jc w:val="center"/>
         <w:rPr>
           <w:b/>
@@ -7502,6 +7957,10 @@
     <w:p>
       <w:pPr>
         <w:pStyle w:val="TestoNormale"/>
+        <w:numPr>
+          <w:ilvl w:val="0"/>
+          <w:numId w:val="23"/>
+        </w:numPr>
         <w:jc w:val="center"/>
         <w:rPr>
           <w:b/>
@@ -8092,22 +8551,22 @@
       <w:pPr>
         <w:pStyle w:val="Titolo1"/>
       </w:pPr>
-      <w:bookmarkStart w:id="20" w:name="_Toc436148049"/>
+      <w:bookmarkStart w:id="22" w:name="_Toc436580571"/>
       <w:r>
         <w:lastRenderedPageBreak/>
         <w:t>User Interface Design</w:t>
       </w:r>
-      <w:bookmarkEnd w:id="20"/>
+      <w:bookmarkEnd w:id="22"/>
     </w:p>
     <w:p>
       <w:pPr>
         <w:pStyle w:val="Titolo1"/>
       </w:pPr>
-      <w:bookmarkStart w:id="21" w:name="_Toc436148050"/>
+      <w:bookmarkStart w:id="23" w:name="_Toc436580572"/>
       <w:r>
         <w:t>Requirements Traceability</w:t>
       </w:r>
-      <w:bookmarkEnd w:id="21"/>
+      <w:bookmarkEnd w:id="23"/>
       <w:r>
         <w:t xml:space="preserve"> </w:t>
       </w:r>
@@ -8148,7 +8607,7 @@
                 <w:szCs w:val="40"/>
               </w:rPr>
             </w:pPr>
-            <w:bookmarkStart w:id="22" w:name="_Toc436148051"/>
+            <w:bookmarkStart w:id="24" w:name="_Toc436148051"/>
           </w:p>
           <w:p>
             <w:pPr>
@@ -8175,7 +8634,7 @@
               </w:rPr>
               <w:t>Requirement</w:t>
             </w:r>
-            <w:bookmarkEnd w:id="22"/>
+            <w:bookmarkEnd w:id="24"/>
           </w:p>
         </w:tc>
         <w:tc>
@@ -8193,7 +8652,7 @@
                 <w:szCs w:val="40"/>
               </w:rPr>
             </w:pPr>
-            <w:bookmarkStart w:id="23" w:name="_Toc436148052"/>
+            <w:bookmarkStart w:id="25" w:name="_Toc436148052"/>
           </w:p>
           <w:p>
             <w:pPr>
@@ -8222,7 +8681,7 @@
               </w:rPr>
               <w:t>Component</w:t>
             </w:r>
-            <w:bookmarkEnd w:id="23"/>
+            <w:bookmarkEnd w:id="25"/>
           </w:p>
         </w:tc>
         <w:tc>
@@ -8240,7 +8699,7 @@
                 <w:szCs w:val="40"/>
               </w:rPr>
             </w:pPr>
-            <w:bookmarkStart w:id="24" w:name="_Toc436148053"/>
+            <w:bookmarkStart w:id="26" w:name="_Toc436148053"/>
           </w:p>
           <w:p>
             <w:pPr>
@@ -8269,7 +8728,7 @@
               </w:rPr>
               <w:t>Description</w:t>
             </w:r>
-            <w:bookmarkEnd w:id="24"/>
+            <w:bookmarkEnd w:id="26"/>
           </w:p>
         </w:tc>
       </w:tr>
@@ -8640,21 +9099,21 @@
       <w:pPr>
         <w:pStyle w:val="Titolo1"/>
       </w:pPr>
-      <w:bookmarkStart w:id="25" w:name="_Toc436148054"/>
+      <w:bookmarkStart w:id="27" w:name="_Toc436580573"/>
       <w:r>
         <w:t>References</w:t>
       </w:r>
-      <w:bookmarkEnd w:id="25"/>
+      <w:bookmarkEnd w:id="27"/>
     </w:p>
     <w:p>
       <w:pPr>
         <w:pStyle w:val="Titolo2"/>
       </w:pPr>
-      <w:bookmarkStart w:id="26" w:name="_Toc436148055"/>
+      <w:bookmarkStart w:id="28" w:name="_Toc436580574"/>
       <w:r>
         <w:t>References list</w:t>
       </w:r>
-      <w:bookmarkEnd w:id="26"/>
+      <w:bookmarkEnd w:id="28"/>
     </w:p>
     <w:p>
       <w:pPr>
@@ -8690,19 +9149,25 @@
           <w:ilvl w:val="0"/>
           <w:numId w:val="4"/>
         </w:numPr>
-        <w:rPr>
-          <w:i/>
-        </w:rPr>
-      </w:pPr>
-      <w:r>
-        <w:rPr>
-          <w:i/>
-        </w:rPr>
-        <w:t xml:space="preserve">Slides of the Software Engineering 2 course (from the </w:t>
-      </w:r>
+        <w:spacing w:line="360" w:lineRule="auto"/>
+        <w:rPr>
+          <w:i/>
+        </w:rPr>
+      </w:pPr>
       <w:r>
         <w:rPr>
           <w:b/>
+        </w:rPr>
+        <w:t>Slides of the Software Engineering 2 course</w:t>
+      </w:r>
+      <w:r>
+        <w:rPr>
+          <w:i/>
+        </w:rPr>
+        <w:t xml:space="preserve"> (from the </w:t>
+      </w:r>
+      <w:r>
+        <w:rPr>
           <w:i/>
         </w:rPr>
         <w:t>Beep Platform</w:t>
@@ -8721,6 +9186,7 @@
           <w:ilvl w:val="0"/>
           <w:numId w:val="4"/>
         </w:numPr>
+        <w:spacing w:line="360" w:lineRule="auto"/>
         <w:rPr>
           <w:i/>
           <w:lang w:val="it-IT"/>
@@ -8728,7 +9194,7 @@
       </w:pPr>
       <w:r>
         <w:rPr>
-          <w:i/>
+          <w:b/>
           <w:lang w:val="it-IT"/>
         </w:rPr>
         <w:t xml:space="preserve">Design </w:t>
@@ -8736,7 +9202,7 @@
       <w:proofErr w:type="spellStart"/>
       <w:r>
         <w:rPr>
-          <w:i/>
+          <w:b/>
           <w:lang w:val="it-IT"/>
         </w:rPr>
         <w:t>Document</w:t>
@@ -8744,7 +9210,7 @@
       <w:proofErr w:type="spellEnd"/>
       <w:r>
         <w:rPr>
-          <w:i/>
+          <w:b/>
           <w:lang w:val="it-IT"/>
         </w:rPr>
         <w:t xml:space="preserve"> </w:t>
@@ -8752,7 +9218,7 @@
       <w:proofErr w:type="spellStart"/>
       <w:r>
         <w:rPr>
-          <w:i/>
+          <w:b/>
           <w:lang w:val="it-IT"/>
         </w:rPr>
         <w:t>Template</w:t>
@@ -8779,15 +9245,22 @@
           <w:ilvl w:val="0"/>
           <w:numId w:val="4"/>
         </w:numPr>
-        <w:rPr>
-          <w:i/>
-        </w:rPr>
-      </w:pPr>
-      <w:r>
-        <w:rPr>
-          <w:i/>
-        </w:rPr>
-        <w:t>Software Engineering: Principles and Practice (Hans Van Vliet)</w:t>
+        <w:spacing w:line="360" w:lineRule="auto"/>
+        <w:rPr>
+          <w:i/>
+        </w:rPr>
+      </w:pPr>
+      <w:r>
+        <w:rPr>
+          <w:b/>
+        </w:rPr>
+        <w:t>Software Engineering: Principles and Practice</w:t>
+      </w:r>
+      <w:r>
+        <w:rPr>
+          <w:i/>
+        </w:rPr>
+        <w:t xml:space="preserve"> (Hans Van Vliet)</w:t>
       </w:r>
     </w:p>
     <w:p>
@@ -8797,15 +9270,22 @@
           <w:ilvl w:val="0"/>
           <w:numId w:val="4"/>
         </w:numPr>
-        <w:rPr>
-          <w:i/>
-        </w:rPr>
-      </w:pPr>
-      <w:r>
-        <w:rPr>
-          <w:i/>
-        </w:rPr>
-        <w:t>UML Distilled (Martin Fowler)</w:t>
+        <w:spacing w:line="360" w:lineRule="auto"/>
+        <w:rPr>
+          <w:i/>
+        </w:rPr>
+      </w:pPr>
+      <w:r>
+        <w:rPr>
+          <w:b/>
+        </w:rPr>
+        <w:t>UML Distilled</w:t>
+      </w:r>
+      <w:r>
+        <w:rPr>
+          <w:i/>
+        </w:rPr>
+        <w:t xml:space="preserve"> (Martin Fowler)</w:t>
       </w:r>
     </w:p>
     <w:p>
@@ -8815,15 +9295,22 @@
           <w:ilvl w:val="0"/>
           <w:numId w:val="4"/>
         </w:numPr>
-        <w:rPr>
-          <w:i/>
-        </w:rPr>
-      </w:pPr>
-      <w:r>
-        <w:rPr>
-          <w:i/>
-        </w:rPr>
-        <w:t xml:space="preserve">Introduction to Operations Research </w:t>
+        <w:spacing w:line="360" w:lineRule="auto"/>
+        <w:rPr>
+          <w:i/>
+        </w:rPr>
+      </w:pPr>
+      <w:r>
+        <w:rPr>
+          <w:b/>
+        </w:rPr>
+        <w:t>Introduction to Operations Research</w:t>
+      </w:r>
+      <w:r>
+        <w:rPr>
+          <w:i/>
+        </w:rPr>
+        <w:t xml:space="preserve"> </w:t>
       </w:r>
       <w:r>
         <w:rPr>
@@ -8839,26 +9326,269 @@
           <w:ilvl w:val="0"/>
           <w:numId w:val="4"/>
         </w:numPr>
-        <w:rPr>
-          <w:i/>
-        </w:rPr>
-      </w:pPr>
-      <w:r>
-        <w:rPr>
-          <w:i/>
+        <w:spacing w:line="360" w:lineRule="auto"/>
+        <w:rPr>
+          <w:b/>
+          <w:i/>
+          <w:lang w:val="it-IT"/>
+        </w:rPr>
+      </w:pPr>
+      <w:r>
+        <w:rPr>
+          <w:b/>
+          <w:lang w:val="it-IT"/>
         </w:rPr>
         <w:t>Wikipedia</w:t>
       </w:r>
-    </w:p>
-    <w:p/>
-    <w:p/>
+      <w:r>
+        <w:rPr>
+          <w:b/>
+          <w:i/>
+          <w:lang w:val="it-IT"/>
+        </w:rPr>
+        <w:t xml:space="preserve"> </w:t>
+      </w:r>
+      <w:r>
+        <w:rPr>
+          <w:lang w:val="it-IT"/>
+        </w:rPr>
+        <w:t>(</w:t>
+      </w:r>
+      <w:hyperlink r:id="rId45" w:history="1">
+        <w:r>
+          <w:rPr>
+            <w:rStyle w:val="Collegamentoipertestuale"/>
+            <w:lang w:val="it-IT"/>
+          </w:rPr>
+          <w:t>https://www.wikipedia.org/</w:t>
+        </w:r>
+      </w:hyperlink>
+      <w:r>
+        <w:rPr>
+          <w:lang w:val="it-IT"/>
+        </w:rPr>
+        <w:t>)</w:t>
+      </w:r>
+    </w:p>
+    <w:p>
+      <w:pPr>
+        <w:rPr>
+          <w:lang w:val="it-IT"/>
+        </w:rPr>
+      </w:pPr>
+    </w:p>
     <w:p>
       <w:pPr>
         <w:pStyle w:val="Titolo2"/>
       </w:pPr>
+      <w:bookmarkStart w:id="29" w:name="_Toc436580575"/>
+      <w:r>
+        <w:t>Software and Tools Used</w:t>
+      </w:r>
+      <w:bookmarkEnd w:id="29"/>
+    </w:p>
+    <w:p>
+      <w:pPr>
+        <w:pStyle w:val="TestoNormale"/>
+        <w:numPr>
+          <w:ilvl w:val="0"/>
+          <w:numId w:val="24"/>
+        </w:numPr>
+        <w:spacing w:line="360" w:lineRule="auto"/>
+      </w:pPr>
+      <w:r>
+        <w:rPr>
+          <w:b/>
+        </w:rPr>
+        <w:t>Microsoft Word</w:t>
+      </w:r>
+      <w:r>
+        <w:t xml:space="preserve"> (</w:t>
+      </w:r>
+      <w:hyperlink r:id="rId46" w:history="1">
+        <w:r>
+          <w:rPr>
+            <w:rStyle w:val="Collegamentoipertestuale"/>
+          </w:rPr>
+          <w:t>https://products.office.com/it-it/word</w:t>
+        </w:r>
+      </w:hyperlink>
+      <w:r>
+        <w:t>): redaction, formatting and revision of the RASD.</w:t>
+      </w:r>
+    </w:p>
+    <w:p>
+      <w:pPr>
+        <w:pStyle w:val="TestoNormale"/>
+        <w:numPr>
+          <w:ilvl w:val="0"/>
+          <w:numId w:val="24"/>
+        </w:numPr>
+        <w:spacing w:line="360" w:lineRule="auto"/>
+      </w:pPr>
+      <w:proofErr w:type="spellStart"/>
+      <w:r>
+        <w:rPr>
+          <w:b/>
+        </w:rPr>
+        <w:t>StarUML</w:t>
+      </w:r>
+      <w:proofErr w:type="spellEnd"/>
+      <w:r>
+        <w:rPr>
+          <w:b/>
+        </w:rPr>
+        <w:t xml:space="preserve"> </w:t>
+      </w:r>
+      <w:r>
+        <w:t>(</w:t>
+      </w:r>
+      <w:hyperlink r:id="rId47" w:history="1">
+        <w:r>
+          <w:rPr>
+            <w:rStyle w:val="Collegamentoipertestuale"/>
+          </w:rPr>
+          <w:t>http://staruml.io/</w:t>
+        </w:r>
+      </w:hyperlink>
+      <w:r>
+        <w:t>): to create and develop incrementally the UML models of the project (</w:t>
+      </w:r>
+      <w:r>
+        <w:rPr>
+          <w:i/>
+        </w:rPr>
+        <w:t xml:space="preserve">Component Diagram, Deployment Diagram, Sequence Diagrams, </w:t>
+      </w:r>
+      <w:proofErr w:type="gramStart"/>
+      <w:r>
+        <w:rPr>
+          <w:i/>
+        </w:rPr>
+        <w:t>UX</w:t>
+      </w:r>
+      <w:proofErr w:type="gramEnd"/>
+      <w:r>
+        <w:rPr>
+          <w:i/>
+        </w:rPr>
+        <w:t xml:space="preserve"> Diagrams</w:t>
+      </w:r>
+      <w:r>
+        <w:t>).</w:t>
+      </w:r>
+    </w:p>
+    <w:p>
+      <w:pPr>
+        <w:pStyle w:val="TestoNormale"/>
+        <w:numPr>
+          <w:ilvl w:val="0"/>
+          <w:numId w:val="24"/>
+        </w:numPr>
+        <w:spacing w:line="360" w:lineRule="auto"/>
+      </w:pPr>
+      <w:r>
+        <w:rPr>
+          <w:b/>
+        </w:rPr>
+        <w:t>Gimp</w:t>
+      </w:r>
+      <w:r>
+        <w:rPr>
+          <w:b/>
+        </w:rPr>
+        <w:t xml:space="preserve"> </w:t>
+      </w:r>
+      <w:r>
+        <w:t>(</w:t>
+      </w:r>
+      <w:hyperlink r:id="rId48" w:history="1">
+        <w:r>
+          <w:rPr>
+            <w:rStyle w:val="Collegamentoipertestuale"/>
+          </w:rPr>
+          <w:t>http://www.gimp.org/</w:t>
+        </w:r>
+      </w:hyperlink>
+      <w:r>
+        <w:t>):  graphic elaborations of the project.</w:t>
+      </w:r>
+    </w:p>
+    <w:p>
+      <w:pPr>
+        <w:pStyle w:val="TestoNormale"/>
+        <w:numPr>
+          <w:ilvl w:val="0"/>
+          <w:numId w:val="24"/>
+        </w:numPr>
+        <w:spacing w:line="360" w:lineRule="auto"/>
+      </w:pPr>
+      <w:r>
+        <w:rPr>
+          <w:b/>
+        </w:rPr>
+        <w:lastRenderedPageBreak/>
+        <w:t>GitHub</w:t>
+      </w:r>
+      <w:r>
+        <w:t xml:space="preserve"> (</w:t>
+      </w:r>
+      <w:hyperlink r:id="rId49" w:history="1">
+        <w:r>
+          <w:rPr>
+            <w:rStyle w:val="Collegamentoipertestuale"/>
+          </w:rPr>
+          <w:t>https://github.com/</w:t>
+        </w:r>
+      </w:hyperlink>
+      <w:r>
+        <w:t>): to develop the project using a distributed repository.</w:t>
+      </w:r>
+    </w:p>
+    <w:p>
+      <w:pPr>
+        <w:pStyle w:val="TestoNormale"/>
+        <w:numPr>
+          <w:ilvl w:val="0"/>
+          <w:numId w:val="24"/>
+        </w:numPr>
+        <w:spacing w:line="360" w:lineRule="auto"/>
+      </w:pPr>
+      <w:r>
+        <w:rPr>
+          <w:b/>
+        </w:rPr>
+        <w:t>Dropbox</w:t>
+      </w:r>
+      <w:r>
+        <w:t xml:space="preserve"> (</w:t>
+      </w:r>
+      <w:hyperlink r:id="rId50" w:history="1">
+        <w:r>
+          <w:rPr>
+            <w:rStyle w:val="Collegamentoipertestuale"/>
+          </w:rPr>
+          <w:t>https://www.dropbox.com/</w:t>
+        </w:r>
+      </w:hyperlink>
+      <w:r>
+        <w:t>): to share other contents step to step.</w:t>
+      </w:r>
+    </w:p>
+    <w:p>
+      <w:pPr>
+        <w:pStyle w:val="TestoNormale"/>
+      </w:pPr>
+    </w:p>
+    <w:p>
+      <w:pPr>
+        <w:pStyle w:val="Titolo2"/>
+      </w:pPr>
+      <w:bookmarkStart w:id="30" w:name="_Toc436580576"/>
       <w:r>
         <w:t>Hours of work</w:t>
       </w:r>
+      <w:bookmarkEnd w:id="30"/>
     </w:p>
     <w:p>
       <w:pPr>
@@ -9267,8 +9997,8 @@
       </w:pPr>
     </w:p>
     <w:sectPr>
-      <w:headerReference w:type="default" r:id="rId45"/>
-      <w:footerReference w:type="default" r:id="rId46"/>
+      <w:headerReference w:type="default" r:id="rId51"/>
+      <w:footerReference w:type="default" r:id="rId52"/>
       <w:pgSz w:w="12240" w:h="15840"/>
       <w:pgMar w:top="1417" w:right="1134" w:bottom="1134" w:left="1134" w:header="708" w:footer="708" w:gutter="0"/>
       <w:cols w:space="708"/>
@@ -10295,6 +11025,233 @@
     </w:lvl>
   </w:abstractNum>
   <w:abstractNum w:abstractNumId="4" w15:restartNumberingAfterBreak="0">
+    <w:nsid w:val="1E85799F"/>
+    <w:multiLevelType w:val="hybridMultilevel"/>
+    <w:tmpl w:val="10DC32E6"/>
+    <w:lvl w:ilvl="0" w:tplc="04090009">
+      <w:start w:val="1"/>
+      <w:numFmt w:val="bullet"/>
+      <w:lvlText w:val=""/>
+      <w:lvlJc w:val="left"/>
+      <w:pPr>
+        <w:ind w:left="720" w:hanging="360"/>
+      </w:pPr>
+      <w:rPr>
+        <w:rFonts w:ascii="Wingdings" w:hAnsi="Wingdings" w:hint="default"/>
+      </w:rPr>
+    </w:lvl>
+    <w:lvl w:ilvl="1" w:tplc="04090003" w:tentative="1">
+      <w:start w:val="1"/>
+      <w:numFmt w:val="bullet"/>
+      <w:lvlText w:val="o"/>
+      <w:lvlJc w:val="left"/>
+      <w:pPr>
+        <w:ind w:left="1440" w:hanging="360"/>
+      </w:pPr>
+      <w:rPr>
+        <w:rFonts w:ascii="Courier New" w:hAnsi="Courier New" w:cs="Courier New" w:hint="default"/>
+      </w:rPr>
+    </w:lvl>
+    <w:lvl w:ilvl="2" w:tplc="04090005" w:tentative="1">
+      <w:start w:val="1"/>
+      <w:numFmt w:val="bullet"/>
+      <w:lvlText w:val=""/>
+      <w:lvlJc w:val="left"/>
+      <w:pPr>
+        <w:ind w:left="2160" w:hanging="360"/>
+      </w:pPr>
+      <w:rPr>
+        <w:rFonts w:ascii="Wingdings" w:hAnsi="Wingdings" w:hint="default"/>
+      </w:rPr>
+    </w:lvl>
+    <w:lvl w:ilvl="3" w:tplc="04090001" w:tentative="1">
+      <w:start w:val="1"/>
+      <w:numFmt w:val="bullet"/>
+      <w:lvlText w:val=""/>
+      <w:lvlJc w:val="left"/>
+      <w:pPr>
+        <w:ind w:left="2880" w:hanging="360"/>
+      </w:pPr>
+      <w:rPr>
+        <w:rFonts w:ascii="Symbol" w:hAnsi="Symbol" w:hint="default"/>
+      </w:rPr>
+    </w:lvl>
+    <w:lvl w:ilvl="4" w:tplc="04090003" w:tentative="1">
+      <w:start w:val="1"/>
+      <w:numFmt w:val="bullet"/>
+      <w:lvlText w:val="o"/>
+      <w:lvlJc w:val="left"/>
+      <w:pPr>
+        <w:ind w:left="3600" w:hanging="360"/>
+      </w:pPr>
+      <w:rPr>
+        <w:rFonts w:ascii="Courier New" w:hAnsi="Courier New" w:cs="Courier New" w:hint="default"/>
+      </w:rPr>
+    </w:lvl>
+    <w:lvl w:ilvl="5" w:tplc="04090005" w:tentative="1">
+      <w:start w:val="1"/>
+      <w:numFmt w:val="bullet"/>
+      <w:lvlText w:val=""/>
+      <w:lvlJc w:val="left"/>
+      <w:pPr>
+        <w:ind w:left="4320" w:hanging="360"/>
+      </w:pPr>
+      <w:rPr>
+        <w:rFonts w:ascii="Wingdings" w:hAnsi="Wingdings" w:hint="default"/>
+      </w:rPr>
+    </w:lvl>
+    <w:lvl w:ilvl="6" w:tplc="04090001" w:tentative="1">
+      <w:start w:val="1"/>
+      <w:numFmt w:val="bullet"/>
+      <w:lvlText w:val=""/>
+      <w:lvlJc w:val="left"/>
+      <w:pPr>
+        <w:ind w:left="5040" w:hanging="360"/>
+      </w:pPr>
+      <w:rPr>
+        <w:rFonts w:ascii="Symbol" w:hAnsi="Symbol" w:hint="default"/>
+      </w:rPr>
+    </w:lvl>
+    <w:lvl w:ilvl="7" w:tplc="04090003" w:tentative="1">
+      <w:start w:val="1"/>
+      <w:numFmt w:val="bullet"/>
+      <w:lvlText w:val="o"/>
+      <w:lvlJc w:val="left"/>
+      <w:pPr>
+        <w:ind w:left="5760" w:hanging="360"/>
+      </w:pPr>
+      <w:rPr>
+        <w:rFonts w:ascii="Courier New" w:hAnsi="Courier New" w:cs="Courier New" w:hint="default"/>
+      </w:rPr>
+    </w:lvl>
+    <w:lvl w:ilvl="8" w:tplc="04090005" w:tentative="1">
+      <w:start w:val="1"/>
+      <w:numFmt w:val="bullet"/>
+      <w:lvlText w:val=""/>
+      <w:lvlJc w:val="left"/>
+      <w:pPr>
+        <w:ind w:left="6480" w:hanging="360"/>
+      </w:pPr>
+      <w:rPr>
+        <w:rFonts w:ascii="Wingdings" w:hAnsi="Wingdings" w:hint="default"/>
+      </w:rPr>
+    </w:lvl>
+  </w:abstractNum>
+  <w:abstractNum w:abstractNumId="5" w15:restartNumberingAfterBreak="0">
+    <w:nsid w:val="2B4D6E0F"/>
+    <w:multiLevelType w:val="hybridMultilevel"/>
+    <w:tmpl w:val="8EEED9D0"/>
+    <w:lvl w:ilvl="0" w:tplc="C24444C2">
+      <w:start w:val="1"/>
+      <w:numFmt w:val="bullet"/>
+      <w:lvlText w:val=""/>
+      <w:lvlJc w:val="left"/>
+      <w:pPr>
+        <w:ind w:left="720" w:hanging="360"/>
+      </w:pPr>
+      <w:rPr>
+        <w:rFonts w:ascii="Symbol" w:hAnsi="Symbol" w:hint="default"/>
+        <w:color w:val="auto"/>
+      </w:rPr>
+    </w:lvl>
+    <w:lvl w:ilvl="1" w:tplc="04090003" w:tentative="1">
+      <w:start w:val="1"/>
+      <w:numFmt w:val="bullet"/>
+      <w:lvlText w:val="o"/>
+      <w:lvlJc w:val="left"/>
+      <w:pPr>
+        <w:ind w:left="1440" w:hanging="360"/>
+      </w:pPr>
+      <w:rPr>
+        <w:rFonts w:ascii="Courier New" w:hAnsi="Courier New" w:cs="Courier New" w:hint="default"/>
+      </w:rPr>
+    </w:lvl>
+    <w:lvl w:ilvl="2" w:tplc="04090005" w:tentative="1">
+      <w:start w:val="1"/>
+      <w:numFmt w:val="bullet"/>
+      <w:lvlText w:val=""/>
+      <w:lvlJc w:val="left"/>
+      <w:pPr>
+        <w:ind w:left="2160" w:hanging="360"/>
+      </w:pPr>
+      <w:rPr>
+        <w:rFonts w:ascii="Wingdings" w:hAnsi="Wingdings" w:hint="default"/>
+      </w:rPr>
+    </w:lvl>
+    <w:lvl w:ilvl="3" w:tplc="04090001" w:tentative="1">
+      <w:start w:val="1"/>
+      <w:numFmt w:val="bullet"/>
+      <w:lvlText w:val=""/>
+      <w:lvlJc w:val="left"/>
+      <w:pPr>
+        <w:ind w:left="2880" w:hanging="360"/>
+      </w:pPr>
+      <w:rPr>
+        <w:rFonts w:ascii="Symbol" w:hAnsi="Symbol" w:hint="default"/>
+      </w:rPr>
+    </w:lvl>
+    <w:lvl w:ilvl="4" w:tplc="04090003" w:tentative="1">
+      <w:start w:val="1"/>
+      <w:numFmt w:val="bullet"/>
+      <w:lvlText w:val="o"/>
+      <w:lvlJc w:val="left"/>
+      <w:pPr>
+        <w:ind w:left="3600" w:hanging="360"/>
+      </w:pPr>
+      <w:rPr>
+        <w:rFonts w:ascii="Courier New" w:hAnsi="Courier New" w:cs="Courier New" w:hint="default"/>
+      </w:rPr>
+    </w:lvl>
+    <w:lvl w:ilvl="5" w:tplc="04090005" w:tentative="1">
+      <w:start w:val="1"/>
+      <w:numFmt w:val="bullet"/>
+      <w:lvlText w:val=""/>
+      <w:lvlJc w:val="left"/>
+      <w:pPr>
+        <w:ind w:left="4320" w:hanging="360"/>
+      </w:pPr>
+      <w:rPr>
+        <w:rFonts w:ascii="Wingdings" w:hAnsi="Wingdings" w:hint="default"/>
+      </w:rPr>
+    </w:lvl>
+    <w:lvl w:ilvl="6" w:tplc="04090001" w:tentative="1">
+      <w:start w:val="1"/>
+      <w:numFmt w:val="bullet"/>
+      <w:lvlText w:val=""/>
+      <w:lvlJc w:val="left"/>
+      <w:pPr>
+        <w:ind w:left="5040" w:hanging="360"/>
+      </w:pPr>
+      <w:rPr>
+        <w:rFonts w:ascii="Symbol" w:hAnsi="Symbol" w:hint="default"/>
+      </w:rPr>
+    </w:lvl>
+    <w:lvl w:ilvl="7" w:tplc="04090003" w:tentative="1">
+      <w:start w:val="1"/>
+      <w:numFmt w:val="bullet"/>
+      <w:lvlText w:val="o"/>
+      <w:lvlJc w:val="left"/>
+      <w:pPr>
+        <w:ind w:left="5760" w:hanging="360"/>
+      </w:pPr>
+      <w:rPr>
+        <w:rFonts w:ascii="Courier New" w:hAnsi="Courier New" w:cs="Courier New" w:hint="default"/>
+      </w:rPr>
+    </w:lvl>
+    <w:lvl w:ilvl="8" w:tplc="04090005" w:tentative="1">
+      <w:start w:val="1"/>
+      <w:numFmt w:val="bullet"/>
+      <w:lvlText w:val=""/>
+      <w:lvlJc w:val="left"/>
+      <w:pPr>
+        <w:ind w:left="6480" w:hanging="360"/>
+      </w:pPr>
+      <w:rPr>
+        <w:rFonts w:ascii="Wingdings" w:hAnsi="Wingdings" w:hint="default"/>
+      </w:rPr>
+    </w:lvl>
+  </w:abstractNum>
+  <w:abstractNum w:abstractNumId="6" w15:restartNumberingAfterBreak="0">
     <w:nsid w:val="2C0879D2"/>
     <w:multiLevelType w:val="hybridMultilevel"/>
     <w:tmpl w:val="42680BBE"/>
@@ -10407,7 +11364,7 @@
       </w:rPr>
     </w:lvl>
   </w:abstractNum>
-  <w:abstractNum w:abstractNumId="5" w15:restartNumberingAfterBreak="0">
+  <w:abstractNum w:abstractNumId="7" w15:restartNumberingAfterBreak="0">
     <w:nsid w:val="2E06640E"/>
     <w:multiLevelType w:val="hybridMultilevel"/>
     <w:tmpl w:val="5A48D112"/>
@@ -10520,7 +11477,7 @@
       </w:rPr>
     </w:lvl>
   </w:abstractNum>
-  <w:abstractNum w:abstractNumId="6" w15:restartNumberingAfterBreak="0">
+  <w:abstractNum w:abstractNumId="8" w15:restartNumberingAfterBreak="0">
     <w:nsid w:val="2E430986"/>
     <w:multiLevelType w:val="hybridMultilevel"/>
     <w:tmpl w:val="18725428"/>
@@ -10633,7 +11590,7 @@
       </w:rPr>
     </w:lvl>
   </w:abstractNum>
-  <w:abstractNum w:abstractNumId="7" w15:restartNumberingAfterBreak="0">
+  <w:abstractNum w:abstractNumId="9" w15:restartNumberingAfterBreak="0">
     <w:nsid w:val="2ECA305C"/>
     <w:multiLevelType w:val="hybridMultilevel"/>
     <w:tmpl w:val="0D26C1B8"/>
@@ -10746,7 +11703,7 @@
       </w:rPr>
     </w:lvl>
   </w:abstractNum>
-  <w:abstractNum w:abstractNumId="8" w15:restartNumberingAfterBreak="0">
+  <w:abstractNum w:abstractNumId="10" w15:restartNumberingAfterBreak="0">
     <w:nsid w:val="33063C66"/>
     <w:multiLevelType w:val="hybridMultilevel"/>
     <w:tmpl w:val="3584801A"/>
@@ -10859,7 +11816,7 @@
       </w:rPr>
     </w:lvl>
   </w:abstractNum>
-  <w:abstractNum w:abstractNumId="9" w15:restartNumberingAfterBreak="0">
+  <w:abstractNum w:abstractNumId="11" w15:restartNumberingAfterBreak="0">
     <w:nsid w:val="33C84D6E"/>
     <w:multiLevelType w:val="hybridMultilevel"/>
     <w:tmpl w:val="60DAF754"/>
@@ -10972,7 +11929,7 @@
       </w:rPr>
     </w:lvl>
   </w:abstractNum>
-  <w:abstractNum w:abstractNumId="10" w15:restartNumberingAfterBreak="0">
+  <w:abstractNum w:abstractNumId="12" w15:restartNumberingAfterBreak="0">
     <w:nsid w:val="35D56682"/>
     <w:multiLevelType w:val="hybridMultilevel"/>
     <w:tmpl w:val="BDC60E00"/>
@@ -11085,7 +12042,121 @@
       </w:rPr>
     </w:lvl>
   </w:abstractNum>
-  <w:abstractNum w:abstractNumId="11" w15:restartNumberingAfterBreak="0">
+  <w:abstractNum w:abstractNumId="13" w15:restartNumberingAfterBreak="0">
+    <w:nsid w:val="3D6E63E2"/>
+    <w:multiLevelType w:val="hybridMultilevel"/>
+    <w:tmpl w:val="E5964F7A"/>
+    <w:lvl w:ilvl="0" w:tplc="57ACD864">
+      <w:start w:val="1"/>
+      <w:numFmt w:val="bullet"/>
+      <w:lvlText w:val=""/>
+      <w:lvlJc w:val="left"/>
+      <w:pPr>
+        <w:ind w:left="720" w:hanging="360"/>
+      </w:pPr>
+      <w:rPr>
+        <w:rFonts w:ascii="Wingdings" w:hAnsi="Wingdings" w:hint="default"/>
+        <w:color w:val="1F4E79" w:themeColor="accent1" w:themeShade="80"/>
+      </w:rPr>
+    </w:lvl>
+    <w:lvl w:ilvl="1" w:tplc="04090003" w:tentative="1">
+      <w:start w:val="1"/>
+      <w:numFmt w:val="bullet"/>
+      <w:lvlText w:val="o"/>
+      <w:lvlJc w:val="left"/>
+      <w:pPr>
+        <w:ind w:left="1440" w:hanging="360"/>
+      </w:pPr>
+      <w:rPr>
+        <w:rFonts w:ascii="Courier New" w:hAnsi="Courier New" w:cs="Courier New" w:hint="default"/>
+      </w:rPr>
+    </w:lvl>
+    <w:lvl w:ilvl="2" w:tplc="04090005" w:tentative="1">
+      <w:start w:val="1"/>
+      <w:numFmt w:val="bullet"/>
+      <w:lvlText w:val=""/>
+      <w:lvlJc w:val="left"/>
+      <w:pPr>
+        <w:ind w:left="2160" w:hanging="360"/>
+      </w:pPr>
+      <w:rPr>
+        <w:rFonts w:ascii="Wingdings" w:hAnsi="Wingdings" w:hint="default"/>
+      </w:rPr>
+    </w:lvl>
+    <w:lvl w:ilvl="3" w:tplc="04090001" w:tentative="1">
+      <w:start w:val="1"/>
+      <w:numFmt w:val="bullet"/>
+      <w:lvlText w:val=""/>
+      <w:lvlJc w:val="left"/>
+      <w:pPr>
+        <w:ind w:left="2880" w:hanging="360"/>
+      </w:pPr>
+      <w:rPr>
+        <w:rFonts w:ascii="Symbol" w:hAnsi="Symbol" w:hint="default"/>
+      </w:rPr>
+    </w:lvl>
+    <w:lvl w:ilvl="4" w:tplc="04090003" w:tentative="1">
+      <w:start w:val="1"/>
+      <w:numFmt w:val="bullet"/>
+      <w:lvlText w:val="o"/>
+      <w:lvlJc w:val="left"/>
+      <w:pPr>
+        <w:ind w:left="3600" w:hanging="360"/>
+      </w:pPr>
+      <w:rPr>
+        <w:rFonts w:ascii="Courier New" w:hAnsi="Courier New" w:cs="Courier New" w:hint="default"/>
+      </w:rPr>
+    </w:lvl>
+    <w:lvl w:ilvl="5" w:tplc="04090005" w:tentative="1">
+      <w:start w:val="1"/>
+      <w:numFmt w:val="bullet"/>
+      <w:lvlText w:val=""/>
+      <w:lvlJc w:val="left"/>
+      <w:pPr>
+        <w:ind w:left="4320" w:hanging="360"/>
+      </w:pPr>
+      <w:rPr>
+        <w:rFonts w:ascii="Wingdings" w:hAnsi="Wingdings" w:hint="default"/>
+      </w:rPr>
+    </w:lvl>
+    <w:lvl w:ilvl="6" w:tplc="04090001" w:tentative="1">
+      <w:start w:val="1"/>
+      <w:numFmt w:val="bullet"/>
+      <w:lvlText w:val=""/>
+      <w:lvlJc w:val="left"/>
+      <w:pPr>
+        <w:ind w:left="5040" w:hanging="360"/>
+      </w:pPr>
+      <w:rPr>
+        <w:rFonts w:ascii="Symbol" w:hAnsi="Symbol" w:hint="default"/>
+      </w:rPr>
+    </w:lvl>
+    <w:lvl w:ilvl="7" w:tplc="04090003" w:tentative="1">
+      <w:start w:val="1"/>
+      <w:numFmt w:val="bullet"/>
+      <w:lvlText w:val="o"/>
+      <w:lvlJc w:val="left"/>
+      <w:pPr>
+        <w:ind w:left="5760" w:hanging="360"/>
+      </w:pPr>
+      <w:rPr>
+        <w:rFonts w:ascii="Courier New" w:hAnsi="Courier New" w:cs="Courier New" w:hint="default"/>
+      </w:rPr>
+    </w:lvl>
+    <w:lvl w:ilvl="8" w:tplc="04090005" w:tentative="1">
+      <w:start w:val="1"/>
+      <w:numFmt w:val="bullet"/>
+      <w:lvlText w:val=""/>
+      <w:lvlJc w:val="left"/>
+      <w:pPr>
+        <w:ind w:left="6480" w:hanging="360"/>
+      </w:pPr>
+      <w:rPr>
+        <w:rFonts w:ascii="Wingdings" w:hAnsi="Wingdings" w:hint="default"/>
+      </w:rPr>
+    </w:lvl>
+  </w:abstractNum>
+  <w:abstractNum w:abstractNumId="14" w15:restartNumberingAfterBreak="0">
     <w:nsid w:val="4F54059A"/>
     <w:multiLevelType w:val="hybridMultilevel"/>
     <w:tmpl w:val="74021284"/>
@@ -11198,7 +12269,7 @@
       </w:rPr>
     </w:lvl>
   </w:abstractNum>
-  <w:abstractNum w:abstractNumId="12" w15:restartNumberingAfterBreak="0">
+  <w:abstractNum w:abstractNumId="15" w15:restartNumberingAfterBreak="0">
     <w:nsid w:val="51451D80"/>
     <w:multiLevelType w:val="hybridMultilevel"/>
     <w:tmpl w:val="FB080D2E"/>
@@ -11311,7 +12382,7 @@
       </w:rPr>
     </w:lvl>
   </w:abstractNum>
-  <w:abstractNum w:abstractNumId="13" w15:restartNumberingAfterBreak="0">
+  <w:abstractNum w:abstractNumId="16" w15:restartNumberingAfterBreak="0">
     <w:nsid w:val="52BB1B13"/>
     <w:multiLevelType w:val="hybridMultilevel"/>
     <w:tmpl w:val="519C2130"/>
@@ -11397,7 +12468,7 @@
       </w:pPr>
     </w:lvl>
   </w:abstractNum>
-  <w:abstractNum w:abstractNumId="14" w15:restartNumberingAfterBreak="0">
+  <w:abstractNum w:abstractNumId="17" w15:restartNumberingAfterBreak="0">
     <w:nsid w:val="60641B7E"/>
     <w:multiLevelType w:val="hybridMultilevel"/>
     <w:tmpl w:val="06CE8B34"/>
@@ -11510,7 +12581,7 @@
       </w:rPr>
     </w:lvl>
   </w:abstractNum>
-  <w:abstractNum w:abstractNumId="15" w15:restartNumberingAfterBreak="0">
+  <w:abstractNum w:abstractNumId="18" w15:restartNumberingAfterBreak="0">
     <w:nsid w:val="62A765B8"/>
     <w:multiLevelType w:val="multilevel"/>
     <w:tmpl w:val="857ED286"/>
@@ -11602,7 +12673,7 @@
       </w:pPr>
     </w:lvl>
   </w:abstractNum>
-  <w:abstractNum w:abstractNumId="16" w15:restartNumberingAfterBreak="0">
+  <w:abstractNum w:abstractNumId="19" w15:restartNumberingAfterBreak="0">
     <w:nsid w:val="66040253"/>
     <w:multiLevelType w:val="hybridMultilevel"/>
     <w:tmpl w:val="B6708AF0"/>
@@ -11715,7 +12786,7 @@
       </w:rPr>
     </w:lvl>
   </w:abstractNum>
-  <w:abstractNum w:abstractNumId="17" w15:restartNumberingAfterBreak="0">
+  <w:abstractNum w:abstractNumId="20" w15:restartNumberingAfterBreak="0">
     <w:nsid w:val="66187DD5"/>
     <w:multiLevelType w:val="hybridMultilevel"/>
     <w:tmpl w:val="63088542"/>
@@ -11828,7 +12899,7 @@
       </w:rPr>
     </w:lvl>
   </w:abstractNum>
-  <w:abstractNum w:abstractNumId="18" w15:restartNumberingAfterBreak="0">
+  <w:abstractNum w:abstractNumId="21" w15:restartNumberingAfterBreak="0">
     <w:nsid w:val="6B2067C4"/>
     <w:multiLevelType w:val="hybridMultilevel"/>
     <w:tmpl w:val="334C5046"/>
@@ -11941,7 +13012,120 @@
       </w:rPr>
     </w:lvl>
   </w:abstractNum>
-  <w:abstractNum w:abstractNumId="19" w15:restartNumberingAfterBreak="0">
+  <w:abstractNum w:abstractNumId="22" w15:restartNumberingAfterBreak="0">
+    <w:nsid w:val="6D6760A9"/>
+    <w:multiLevelType w:val="hybridMultilevel"/>
+    <w:tmpl w:val="F4DAD54E"/>
+    <w:lvl w:ilvl="0" w:tplc="04090001">
+      <w:start w:val="1"/>
+      <w:numFmt w:val="bullet"/>
+      <w:lvlText w:val=""/>
+      <w:lvlJc w:val="left"/>
+      <w:pPr>
+        <w:ind w:left="720" w:hanging="360"/>
+      </w:pPr>
+      <w:rPr>
+        <w:rFonts w:ascii="Symbol" w:hAnsi="Symbol" w:hint="default"/>
+      </w:rPr>
+    </w:lvl>
+    <w:lvl w:ilvl="1" w:tplc="04090003" w:tentative="1">
+      <w:start w:val="1"/>
+      <w:numFmt w:val="bullet"/>
+      <w:lvlText w:val="o"/>
+      <w:lvlJc w:val="left"/>
+      <w:pPr>
+        <w:ind w:left="1440" w:hanging="360"/>
+      </w:pPr>
+      <w:rPr>
+        <w:rFonts w:ascii="Courier New" w:hAnsi="Courier New" w:cs="Courier New" w:hint="default"/>
+      </w:rPr>
+    </w:lvl>
+    <w:lvl w:ilvl="2" w:tplc="04090005" w:tentative="1">
+      <w:start w:val="1"/>
+      <w:numFmt w:val="bullet"/>
+      <w:lvlText w:val=""/>
+      <w:lvlJc w:val="left"/>
+      <w:pPr>
+        <w:ind w:left="2160" w:hanging="360"/>
+      </w:pPr>
+      <w:rPr>
+        <w:rFonts w:ascii="Wingdings" w:hAnsi="Wingdings" w:hint="default"/>
+      </w:rPr>
+    </w:lvl>
+    <w:lvl w:ilvl="3" w:tplc="04090001" w:tentative="1">
+      <w:start w:val="1"/>
+      <w:numFmt w:val="bullet"/>
+      <w:lvlText w:val=""/>
+      <w:lvlJc w:val="left"/>
+      <w:pPr>
+        <w:ind w:left="2880" w:hanging="360"/>
+      </w:pPr>
+      <w:rPr>
+        <w:rFonts w:ascii="Symbol" w:hAnsi="Symbol" w:hint="default"/>
+      </w:rPr>
+    </w:lvl>
+    <w:lvl w:ilvl="4" w:tplc="04090003" w:tentative="1">
+      <w:start w:val="1"/>
+      <w:numFmt w:val="bullet"/>
+      <w:lvlText w:val="o"/>
+      <w:lvlJc w:val="left"/>
+      <w:pPr>
+        <w:ind w:left="3600" w:hanging="360"/>
+      </w:pPr>
+      <w:rPr>
+        <w:rFonts w:ascii="Courier New" w:hAnsi="Courier New" w:cs="Courier New" w:hint="default"/>
+      </w:rPr>
+    </w:lvl>
+    <w:lvl w:ilvl="5" w:tplc="04090005" w:tentative="1">
+      <w:start w:val="1"/>
+      <w:numFmt w:val="bullet"/>
+      <w:lvlText w:val=""/>
+      <w:lvlJc w:val="left"/>
+      <w:pPr>
+        <w:ind w:left="4320" w:hanging="360"/>
+      </w:pPr>
+      <w:rPr>
+        <w:rFonts w:ascii="Wingdings" w:hAnsi="Wingdings" w:hint="default"/>
+      </w:rPr>
+    </w:lvl>
+    <w:lvl w:ilvl="6" w:tplc="04090001" w:tentative="1">
+      <w:start w:val="1"/>
+      <w:numFmt w:val="bullet"/>
+      <w:lvlText w:val=""/>
+      <w:lvlJc w:val="left"/>
+      <w:pPr>
+        <w:ind w:left="5040" w:hanging="360"/>
+      </w:pPr>
+      <w:rPr>
+        <w:rFonts w:ascii="Symbol" w:hAnsi="Symbol" w:hint="default"/>
+      </w:rPr>
+    </w:lvl>
+    <w:lvl w:ilvl="7" w:tplc="04090003" w:tentative="1">
+      <w:start w:val="1"/>
+      <w:numFmt w:val="bullet"/>
+      <w:lvlText w:val="o"/>
+      <w:lvlJc w:val="left"/>
+      <w:pPr>
+        <w:ind w:left="5760" w:hanging="360"/>
+      </w:pPr>
+      <w:rPr>
+        <w:rFonts w:ascii="Courier New" w:hAnsi="Courier New" w:cs="Courier New" w:hint="default"/>
+      </w:rPr>
+    </w:lvl>
+    <w:lvl w:ilvl="8" w:tplc="04090005" w:tentative="1">
+      <w:start w:val="1"/>
+      <w:numFmt w:val="bullet"/>
+      <w:lvlText w:val=""/>
+      <w:lvlJc w:val="left"/>
+      <w:pPr>
+        <w:ind w:left="6480" w:hanging="360"/>
+      </w:pPr>
+      <w:rPr>
+        <w:rFonts w:ascii="Wingdings" w:hAnsi="Wingdings" w:hint="default"/>
+      </w:rPr>
+    </w:lvl>
+  </w:abstractNum>
+  <w:abstractNum w:abstractNumId="23" w15:restartNumberingAfterBreak="0">
     <w:nsid w:val="789703EC"/>
     <w:multiLevelType w:val="hybridMultilevel"/>
     <w:tmpl w:val="4D1826AE"/>
@@ -12055,7 +13239,7 @@
     </w:lvl>
   </w:abstractNum>
   <w:num w:numId="1">
-    <w:abstractNumId w:val="15"/>
+    <w:abstractNumId w:val="18"/>
     <w:lvlOverride w:ilvl="0">
       <w:startOverride w:val="1"/>
     </w:lvlOverride>
@@ -12085,60 +13269,72 @@
     </w:lvlOverride>
   </w:num>
   <w:num w:numId="2">
-    <w:abstractNumId w:val="12"/>
+    <w:abstractNumId w:val="15"/>
   </w:num>
   <w:num w:numId="3">
-    <w:abstractNumId w:val="18"/>
+    <w:abstractNumId w:val="21"/>
   </w:num>
   <w:num w:numId="4">
     <w:abstractNumId w:val="0"/>
   </w:num>
   <w:num w:numId="5">
+    <w:abstractNumId w:val="8"/>
+  </w:num>
+  <w:num w:numId="6">
     <w:abstractNumId w:val="6"/>
   </w:num>
-  <w:num w:numId="6">
-    <w:abstractNumId w:val="4"/>
-  </w:num>
   <w:num w:numId="7">
-    <w:abstractNumId w:val="7"/>
+    <w:abstractNumId w:val="9"/>
   </w:num>
   <w:num w:numId="8">
-    <w:abstractNumId w:val="19"/>
+    <w:abstractNumId w:val="23"/>
   </w:num>
   <w:num w:numId="9">
     <w:abstractNumId w:val="2"/>
   </w:num>
   <w:num w:numId="10">
-    <w:abstractNumId w:val="16"/>
+    <w:abstractNumId w:val="19"/>
   </w:num>
   <w:num w:numId="11">
-    <w:abstractNumId w:val="8"/>
+    <w:abstractNumId w:val="10"/>
   </w:num>
   <w:num w:numId="12">
-    <w:abstractNumId w:val="11"/>
+    <w:abstractNumId w:val="14"/>
   </w:num>
   <w:num w:numId="13">
     <w:abstractNumId w:val="3"/>
   </w:num>
   <w:num w:numId="14">
+    <w:abstractNumId w:val="20"/>
+  </w:num>
+  <w:num w:numId="15">
+    <w:abstractNumId w:val="16"/>
+  </w:num>
+  <w:num w:numId="16">
     <w:abstractNumId w:val="17"/>
   </w:num>
-  <w:num w:numId="15">
-    <w:abstractNumId w:val="13"/>
-  </w:num>
-  <w:num w:numId="16">
-    <w:abstractNumId w:val="14"/>
-  </w:num>
   <w:num w:numId="17">
-    <w:abstractNumId w:val="9"/>
+    <w:abstractNumId w:val="11"/>
   </w:num>
   <w:num w:numId="18">
     <w:abstractNumId w:val="1"/>
   </w:num>
   <w:num w:numId="19">
-    <w:abstractNumId w:val="10"/>
+    <w:abstractNumId w:val="12"/>
   </w:num>
   <w:num w:numId="20">
+    <w:abstractNumId w:val="7"/>
+  </w:num>
+  <w:num w:numId="21">
+    <w:abstractNumId w:val="22"/>
+  </w:num>
+  <w:num w:numId="22">
+    <w:abstractNumId w:val="4"/>
+  </w:num>
+  <w:num w:numId="23">
+    <w:abstractNumId w:val="13"/>
+  </w:num>
+  <w:num w:numId="24">
     <w:abstractNumId w:val="5"/>
   </w:num>
 </w:numbering>
@@ -12895,6 +14091,17 @@
     <w:rsid w:val="0073374E"/>
     <w:rPr>
       <w:color w:val="808080"/>
+    </w:rPr>
+  </w:style>
+  <w:style w:type="character" w:styleId="Collegamentoipertestuale">
+    <w:name w:val="Hyperlink"/>
+    <w:basedOn w:val="Carpredefinitoparagrafo"/>
+    <w:uiPriority w:val="99"/>
+    <w:unhideWhenUsed/>
+    <w:rsid w:val="001D5BA0"/>
+    <w:rPr>
+      <w:color w:val="0563C1" w:themeColor="hyperlink"/>
+      <w:u w:val="single"/>
     </w:rPr>
   </w:style>
 </w:styles>
@@ -14595,7 +15802,14 @@
     </dgm:pt>
     <dgm:pt modelId="{9D0A3E8F-79EA-4741-B4AF-359BBF2AD54A}">
       <dgm:prSet phldrT="[Text]" custT="1"/>
-      <dgm:spPr/>
+      <dgm:spPr>
+        <a:solidFill>
+          <a:schemeClr val="accent4">
+            <a:lumMod val="60000"/>
+            <a:lumOff val="40000"/>
+          </a:schemeClr>
+        </a:solidFill>
+      </dgm:spPr>
       <dgm:t>
         <a:bodyPr/>
         <a:lstStyle/>
@@ -14891,44 +16105,44 @@
   </dgm:ptLst>
   <dgm:cxnLst>
     <dgm:cxn modelId="{D23D9D9F-E230-B14F-8CC4-60EF1E62361C}" srcId="{7DBAA654-83A9-2749-9A11-3A2F0853292E}" destId="{9D0A3E8F-79EA-4741-B4AF-359BBF2AD54A}" srcOrd="1" destOrd="0" parTransId="{A68219EE-DDA5-6D44-931C-E2DD8411613C}" sibTransId="{56563E73-53C5-C242-B5DD-534CCEB5A55B}"/>
-    <dgm:cxn modelId="{3916900D-3A73-4522-B5B4-749CBBF2B780}" type="presOf" srcId="{56563E73-53C5-C242-B5DD-534CCEB5A55B}" destId="{8845A127-0D85-A14A-94CB-F773727D4C9B}" srcOrd="1" destOrd="0" presId="urn:microsoft.com/office/officeart/2005/8/layout/bProcess3"/>
-    <dgm:cxn modelId="{3E54D219-BF35-4CA1-A576-E142F7DC3C2A}" type="presOf" srcId="{51AF1449-732A-7245-8907-3B0B474E6716}" destId="{08B24028-0337-A54F-863C-D83DC536E50D}" srcOrd="1" destOrd="0" presId="urn:microsoft.com/office/officeart/2005/8/layout/bProcess3"/>
-    <dgm:cxn modelId="{9E964C04-B62E-4DE8-98C5-01171A45952B}" type="presOf" srcId="{761D77BA-5704-3540-A64C-39623ABDE933}" destId="{2B850CA7-3DA8-704B-9542-29A27C4E6E8A}" srcOrd="0" destOrd="0" presId="urn:microsoft.com/office/officeart/2005/8/layout/bProcess3"/>
-    <dgm:cxn modelId="{5DD1C90E-0749-4CBE-BA8E-872E987F8CA8}" type="presOf" srcId="{03689D08-8F94-B240-B093-204B4D1B1996}" destId="{11041959-BAD3-494D-A0CA-60D08024935F}" srcOrd="0" destOrd="0" presId="urn:microsoft.com/office/officeart/2005/8/layout/bProcess3"/>
+    <dgm:cxn modelId="{5C1DE0D2-DE00-466A-BC51-3AA2BCC6690A}" type="presOf" srcId="{6FF581C4-5EE0-6547-8B0A-4DD4E49DF7D5}" destId="{70788382-AA77-7C4C-A399-82382C8CD1E3}" srcOrd="0" destOrd="0" presId="urn:microsoft.com/office/officeart/2005/8/layout/bProcess3"/>
+    <dgm:cxn modelId="{7D951F7E-CF66-46F1-8F93-5F02586C5EB5}" type="presOf" srcId="{E1700588-AA9B-9044-98E5-A52BC9E980D8}" destId="{0D4A6B71-9678-E74B-A4F4-3D04D7F96F18}" srcOrd="1" destOrd="0" presId="urn:microsoft.com/office/officeart/2005/8/layout/bProcess3"/>
+    <dgm:cxn modelId="{CBC256FD-2B46-410F-B808-EB0C165E4278}" type="presOf" srcId="{9D0A3E8F-79EA-4741-B4AF-359BBF2AD54A}" destId="{CB005E4D-98D2-5E43-A79A-01D73FA5246C}" srcOrd="0" destOrd="0" presId="urn:microsoft.com/office/officeart/2005/8/layout/bProcess3"/>
+    <dgm:cxn modelId="{5973CD43-87CC-4E9C-A008-01420EFE7C29}" type="presOf" srcId="{E1700588-AA9B-9044-98E5-A52BC9E980D8}" destId="{BE891453-7A81-9745-80FE-393D0BD9F682}" srcOrd="0" destOrd="0" presId="urn:microsoft.com/office/officeart/2005/8/layout/bProcess3"/>
+    <dgm:cxn modelId="{6756A95E-B15D-4A60-A131-0FBC9D5A1F40}" type="presOf" srcId="{03689D08-8F94-B240-B093-204B4D1B1996}" destId="{F515C25C-FBC4-0A42-9BD8-739DB491DE01}" srcOrd="1" destOrd="0" presId="urn:microsoft.com/office/officeart/2005/8/layout/bProcess3"/>
     <dgm:cxn modelId="{CBA7B2CB-398D-0944-9097-F88E098803F8}" srcId="{7DBAA654-83A9-2749-9A11-3A2F0853292E}" destId="{981B4EF9-7A3A-BE49-B6B6-0021D3615771}" srcOrd="5" destOrd="0" parTransId="{036AB1F6-FA37-614F-A857-CA2CBEA75FF8}" sibTransId="{07202FE3-BBDD-A74E-9ED7-5FC69364AF9D}"/>
     <dgm:cxn modelId="{A4DF705F-378F-3D46-8BF6-315C5DACB12C}" srcId="{7DBAA654-83A9-2749-9A11-3A2F0853292E}" destId="{3D31D781-DE26-FC46-87C5-81D28438E988}" srcOrd="4" destOrd="0" parTransId="{7FDE228D-3493-0041-A7C9-8BDABED610D5}" sibTransId="{51AF1449-732A-7245-8907-3B0B474E6716}"/>
-    <dgm:cxn modelId="{C78FEB26-CCB7-4746-B45F-1D4465301376}" type="presOf" srcId="{56563E73-53C5-C242-B5DD-534CCEB5A55B}" destId="{1AB89A78-53AA-8046-940B-4774F5E8A3F4}" srcOrd="0" destOrd="0" presId="urn:microsoft.com/office/officeart/2005/8/layout/bProcess3"/>
+    <dgm:cxn modelId="{41DFAF4B-A0BF-4044-8BC3-6BB1F7EC4DE4}" type="presOf" srcId="{761D77BA-5704-3540-A64C-39623ABDE933}" destId="{2B850CA7-3DA8-704B-9542-29A27C4E6E8A}" srcOrd="0" destOrd="0" presId="urn:microsoft.com/office/officeart/2005/8/layout/bProcess3"/>
+    <dgm:cxn modelId="{6C037368-F594-4FA2-9E53-AD3088EECF83}" type="presOf" srcId="{56563E73-53C5-C242-B5DD-534CCEB5A55B}" destId="{8845A127-0D85-A14A-94CB-F773727D4C9B}" srcOrd="1" destOrd="0" presId="urn:microsoft.com/office/officeart/2005/8/layout/bProcess3"/>
     <dgm:cxn modelId="{9F7DBBD3-2135-334D-BDE9-A8ED29101BA4}" srcId="{7DBAA654-83A9-2749-9A11-3A2F0853292E}" destId="{3ABC577C-D926-6C40-8609-A47272EDC0E8}" srcOrd="3" destOrd="0" parTransId="{73D020D2-C3E5-6D4B-A74D-95AC52916961}" sibTransId="{E1700588-AA9B-9044-98E5-A52BC9E980D8}"/>
-    <dgm:cxn modelId="{36F9FA23-F8F5-4E47-915B-860BD2D0613E}" type="presOf" srcId="{E1700588-AA9B-9044-98E5-A52BC9E980D8}" destId="{BE891453-7A81-9745-80FE-393D0BD9F682}" srcOrd="0" destOrd="0" presId="urn:microsoft.com/office/officeart/2005/8/layout/bProcess3"/>
+    <dgm:cxn modelId="{EB9915CB-8FE8-4D0C-A2D6-BA0F95F33ABC}" type="presOf" srcId="{6FF581C4-5EE0-6547-8B0A-4DD4E49DF7D5}" destId="{EE2C3E7E-7411-F14A-B102-730D81D864D3}" srcOrd="1" destOrd="0" presId="urn:microsoft.com/office/officeart/2005/8/layout/bProcess3"/>
     <dgm:cxn modelId="{C9F771AC-35CF-1540-8F9B-A548A676FBEC}" srcId="{7DBAA654-83A9-2749-9A11-3A2F0853292E}" destId="{C900A651-3FCA-634D-8E96-FB8C693E1E8F}" srcOrd="0" destOrd="0" parTransId="{DC773397-72AF-3043-A26B-0B8B32D632B1}" sibTransId="{6FF581C4-5EE0-6547-8B0A-4DD4E49DF7D5}"/>
-    <dgm:cxn modelId="{7BEFD3A3-CC7E-4D2D-AE4A-80102BD425AA}" type="presOf" srcId="{E1700588-AA9B-9044-98E5-A52BC9E980D8}" destId="{0D4A6B71-9678-E74B-A4F4-3D04D7F96F18}" srcOrd="1" destOrd="0" presId="urn:microsoft.com/office/officeart/2005/8/layout/bProcess3"/>
-    <dgm:cxn modelId="{6BE30108-0E47-4AF0-94C9-FDD40EB96B11}" type="presOf" srcId="{6FF581C4-5EE0-6547-8B0A-4DD4E49DF7D5}" destId="{EE2C3E7E-7411-F14A-B102-730D81D864D3}" srcOrd="1" destOrd="0" presId="urn:microsoft.com/office/officeart/2005/8/layout/bProcess3"/>
+    <dgm:cxn modelId="{A0B4CF2A-C067-40FC-A7A8-ABF00602F024}" type="presOf" srcId="{51AF1449-732A-7245-8907-3B0B474E6716}" destId="{08B24028-0337-A54F-863C-D83DC536E50D}" srcOrd="1" destOrd="0" presId="urn:microsoft.com/office/officeart/2005/8/layout/bProcess3"/>
     <dgm:cxn modelId="{B40CF301-B877-0146-8F01-A4B49C9B78E2}" srcId="{7DBAA654-83A9-2749-9A11-3A2F0853292E}" destId="{761D77BA-5704-3540-A64C-39623ABDE933}" srcOrd="2" destOrd="0" parTransId="{0CEF3B97-E2A9-E04D-A0DB-EC66FC595157}" sibTransId="{03689D08-8F94-B240-B093-204B4D1B1996}"/>
-    <dgm:cxn modelId="{23196138-2C72-4FA0-8FCA-8072FDCC59FE}" type="presOf" srcId="{51AF1449-732A-7245-8907-3B0B474E6716}" destId="{70A625A3-B04D-314A-9454-BA7560E71142}" srcOrd="0" destOrd="0" presId="urn:microsoft.com/office/officeart/2005/8/layout/bProcess3"/>
-    <dgm:cxn modelId="{B7FA5B47-95C3-4F66-B26B-001B15178811}" type="presOf" srcId="{03689D08-8F94-B240-B093-204B4D1B1996}" destId="{F515C25C-FBC4-0A42-9BD8-739DB491DE01}" srcOrd="1" destOrd="0" presId="urn:microsoft.com/office/officeart/2005/8/layout/bProcess3"/>
-    <dgm:cxn modelId="{5F191887-5AAB-4416-B689-216891F2A65A}" type="presOf" srcId="{9D0A3E8F-79EA-4741-B4AF-359BBF2AD54A}" destId="{CB005E4D-98D2-5E43-A79A-01D73FA5246C}" srcOrd="0" destOrd="0" presId="urn:microsoft.com/office/officeart/2005/8/layout/bProcess3"/>
-    <dgm:cxn modelId="{E495FFB4-E49B-40BC-8421-6D08CD1FFA8C}" type="presOf" srcId="{3D31D781-DE26-FC46-87C5-81D28438E988}" destId="{5054442F-68CC-BA4D-A78B-D10165C93B35}" srcOrd="0" destOrd="0" presId="urn:microsoft.com/office/officeart/2005/8/layout/bProcess3"/>
-    <dgm:cxn modelId="{19C1D542-2892-42E8-ABB4-040B2B4F90CD}" type="presOf" srcId="{3ABC577C-D926-6C40-8609-A47272EDC0E8}" destId="{35CF6ACD-16BB-D44B-9967-A88BE4C856FA}" srcOrd="0" destOrd="0" presId="urn:microsoft.com/office/officeart/2005/8/layout/bProcess3"/>
-    <dgm:cxn modelId="{FD9A5E84-2088-4170-B0A5-F214072D524D}" type="presOf" srcId="{6FF581C4-5EE0-6547-8B0A-4DD4E49DF7D5}" destId="{70788382-AA77-7C4C-A399-82382C8CD1E3}" srcOrd="0" destOrd="0" presId="urn:microsoft.com/office/officeart/2005/8/layout/bProcess3"/>
-    <dgm:cxn modelId="{3467674F-397C-4EDD-8CC9-188F5C992C3B}" type="presOf" srcId="{981B4EF9-7A3A-BE49-B6B6-0021D3615771}" destId="{CA2203B5-A4CA-2C4D-8577-50E3388F2246}" srcOrd="0" destOrd="0" presId="urn:microsoft.com/office/officeart/2005/8/layout/bProcess3"/>
-    <dgm:cxn modelId="{53E64C6E-2B05-4E19-99FF-F048F9D784AB}" type="presOf" srcId="{C900A651-3FCA-634D-8E96-FB8C693E1E8F}" destId="{71E5BCB2-3AB6-4C42-9B09-A87936C7F001}" srcOrd="0" destOrd="0" presId="urn:microsoft.com/office/officeart/2005/8/layout/bProcess3"/>
-    <dgm:cxn modelId="{92308E0C-7BE2-4736-A228-6E3A065B54D3}" type="presOf" srcId="{7DBAA654-83A9-2749-9A11-3A2F0853292E}" destId="{379D3411-2CF2-1443-9DE7-1F3F74BE70B6}" srcOrd="0" destOrd="0" presId="urn:microsoft.com/office/officeart/2005/8/layout/bProcess3"/>
-    <dgm:cxn modelId="{135FB8FF-6440-4C09-BC04-E2516D8AF497}" type="presParOf" srcId="{379D3411-2CF2-1443-9DE7-1F3F74BE70B6}" destId="{71E5BCB2-3AB6-4C42-9B09-A87936C7F001}" srcOrd="0" destOrd="0" presId="urn:microsoft.com/office/officeart/2005/8/layout/bProcess3"/>
-    <dgm:cxn modelId="{74150B22-0075-43E9-B61C-CA729511A7A8}" type="presParOf" srcId="{379D3411-2CF2-1443-9DE7-1F3F74BE70B6}" destId="{70788382-AA77-7C4C-A399-82382C8CD1E3}" srcOrd="1" destOrd="0" presId="urn:microsoft.com/office/officeart/2005/8/layout/bProcess3"/>
-    <dgm:cxn modelId="{64FE4AF0-677E-46FA-BE48-6A75EABA9E73}" type="presParOf" srcId="{70788382-AA77-7C4C-A399-82382C8CD1E3}" destId="{EE2C3E7E-7411-F14A-B102-730D81D864D3}" srcOrd="0" destOrd="0" presId="urn:microsoft.com/office/officeart/2005/8/layout/bProcess3"/>
-    <dgm:cxn modelId="{FC45C434-7BAB-40B6-A7E1-4CE02A2D8BAA}" type="presParOf" srcId="{379D3411-2CF2-1443-9DE7-1F3F74BE70B6}" destId="{CB005E4D-98D2-5E43-A79A-01D73FA5246C}" srcOrd="2" destOrd="0" presId="urn:microsoft.com/office/officeart/2005/8/layout/bProcess3"/>
-    <dgm:cxn modelId="{701A682B-B34A-4410-A721-256156559724}" type="presParOf" srcId="{379D3411-2CF2-1443-9DE7-1F3F74BE70B6}" destId="{1AB89A78-53AA-8046-940B-4774F5E8A3F4}" srcOrd="3" destOrd="0" presId="urn:microsoft.com/office/officeart/2005/8/layout/bProcess3"/>
-    <dgm:cxn modelId="{EB9A93C1-A1BA-4737-B969-453293175629}" type="presParOf" srcId="{1AB89A78-53AA-8046-940B-4774F5E8A3F4}" destId="{8845A127-0D85-A14A-94CB-F773727D4C9B}" srcOrd="0" destOrd="0" presId="urn:microsoft.com/office/officeart/2005/8/layout/bProcess3"/>
-    <dgm:cxn modelId="{D45C100C-50C9-40C2-8C25-683670F7ADF3}" type="presParOf" srcId="{379D3411-2CF2-1443-9DE7-1F3F74BE70B6}" destId="{2B850CA7-3DA8-704B-9542-29A27C4E6E8A}" srcOrd="4" destOrd="0" presId="urn:microsoft.com/office/officeart/2005/8/layout/bProcess3"/>
-    <dgm:cxn modelId="{E2C2A3C3-CCCD-4796-AAAA-9A70BA6E7732}" type="presParOf" srcId="{379D3411-2CF2-1443-9DE7-1F3F74BE70B6}" destId="{11041959-BAD3-494D-A0CA-60D08024935F}" srcOrd="5" destOrd="0" presId="urn:microsoft.com/office/officeart/2005/8/layout/bProcess3"/>
-    <dgm:cxn modelId="{B4B9B2D1-44AA-4BA2-8244-154A153FAF99}" type="presParOf" srcId="{11041959-BAD3-494D-A0CA-60D08024935F}" destId="{F515C25C-FBC4-0A42-9BD8-739DB491DE01}" srcOrd="0" destOrd="0" presId="urn:microsoft.com/office/officeart/2005/8/layout/bProcess3"/>
-    <dgm:cxn modelId="{9CCFF684-841A-4EA5-86CE-11B41016BA9D}" type="presParOf" srcId="{379D3411-2CF2-1443-9DE7-1F3F74BE70B6}" destId="{35CF6ACD-16BB-D44B-9967-A88BE4C856FA}" srcOrd="6" destOrd="0" presId="urn:microsoft.com/office/officeart/2005/8/layout/bProcess3"/>
-    <dgm:cxn modelId="{11F05F5E-C853-4A67-81F6-82239BB148CA}" type="presParOf" srcId="{379D3411-2CF2-1443-9DE7-1F3F74BE70B6}" destId="{BE891453-7A81-9745-80FE-393D0BD9F682}" srcOrd="7" destOrd="0" presId="urn:microsoft.com/office/officeart/2005/8/layout/bProcess3"/>
-    <dgm:cxn modelId="{21B9AF4F-CB1B-4B94-882B-03DE2654513E}" type="presParOf" srcId="{BE891453-7A81-9745-80FE-393D0BD9F682}" destId="{0D4A6B71-9678-E74B-A4F4-3D04D7F96F18}" srcOrd="0" destOrd="0" presId="urn:microsoft.com/office/officeart/2005/8/layout/bProcess3"/>
-    <dgm:cxn modelId="{4AB471C4-3A27-4AC5-BAAD-A1F2B52FF02A}" type="presParOf" srcId="{379D3411-2CF2-1443-9DE7-1F3F74BE70B6}" destId="{5054442F-68CC-BA4D-A78B-D10165C93B35}" srcOrd="8" destOrd="0" presId="urn:microsoft.com/office/officeart/2005/8/layout/bProcess3"/>
-    <dgm:cxn modelId="{F3C8B4DC-43D7-4E36-9313-19E0A3E0A197}" type="presParOf" srcId="{379D3411-2CF2-1443-9DE7-1F3F74BE70B6}" destId="{70A625A3-B04D-314A-9454-BA7560E71142}" srcOrd="9" destOrd="0" presId="urn:microsoft.com/office/officeart/2005/8/layout/bProcess3"/>
-    <dgm:cxn modelId="{D5BC7E06-4A76-4D2A-975C-80346848874B}" type="presParOf" srcId="{70A625A3-B04D-314A-9454-BA7560E71142}" destId="{08B24028-0337-A54F-863C-D83DC536E50D}" srcOrd="0" destOrd="0" presId="urn:microsoft.com/office/officeart/2005/8/layout/bProcess3"/>
-    <dgm:cxn modelId="{544DF13C-A195-4809-B9E7-F5D8B87D0410}" type="presParOf" srcId="{379D3411-2CF2-1443-9DE7-1F3F74BE70B6}" destId="{CA2203B5-A4CA-2C4D-8577-50E3388F2246}" srcOrd="10" destOrd="0" presId="urn:microsoft.com/office/officeart/2005/8/layout/bProcess3"/>
+    <dgm:cxn modelId="{B5FE5D4C-5B3F-46F5-B6F5-F6685252FA75}" type="presOf" srcId="{981B4EF9-7A3A-BE49-B6B6-0021D3615771}" destId="{CA2203B5-A4CA-2C4D-8577-50E3388F2246}" srcOrd="0" destOrd="0" presId="urn:microsoft.com/office/officeart/2005/8/layout/bProcess3"/>
+    <dgm:cxn modelId="{5E3DF1BF-6D4C-447B-806F-301D0234E8EB}" type="presOf" srcId="{C900A651-3FCA-634D-8E96-FB8C693E1E8F}" destId="{71E5BCB2-3AB6-4C42-9B09-A87936C7F001}" srcOrd="0" destOrd="0" presId="urn:microsoft.com/office/officeart/2005/8/layout/bProcess3"/>
+    <dgm:cxn modelId="{B6D35E04-1513-4367-9CCF-A7ECF180E9B3}" type="presOf" srcId="{56563E73-53C5-C242-B5DD-534CCEB5A55B}" destId="{1AB89A78-53AA-8046-940B-4774F5E8A3F4}" srcOrd="0" destOrd="0" presId="urn:microsoft.com/office/officeart/2005/8/layout/bProcess3"/>
+    <dgm:cxn modelId="{5DED5EB1-1D95-49FD-B650-0036F88F4E84}" type="presOf" srcId="{3D31D781-DE26-FC46-87C5-81D28438E988}" destId="{5054442F-68CC-BA4D-A78B-D10165C93B35}" srcOrd="0" destOrd="0" presId="urn:microsoft.com/office/officeart/2005/8/layout/bProcess3"/>
+    <dgm:cxn modelId="{47B0C2E7-FB82-41E9-B314-0D6FE42BCF4E}" type="presOf" srcId="{51AF1449-732A-7245-8907-3B0B474E6716}" destId="{70A625A3-B04D-314A-9454-BA7560E71142}" srcOrd="0" destOrd="0" presId="urn:microsoft.com/office/officeart/2005/8/layout/bProcess3"/>
+    <dgm:cxn modelId="{89EC0263-1550-4B7E-A4FF-452E1CD3B873}" type="presOf" srcId="{7DBAA654-83A9-2749-9A11-3A2F0853292E}" destId="{379D3411-2CF2-1443-9DE7-1F3F74BE70B6}" srcOrd="0" destOrd="0" presId="urn:microsoft.com/office/officeart/2005/8/layout/bProcess3"/>
+    <dgm:cxn modelId="{70A33EBD-86DA-418A-BD35-588BF8B46EF8}" type="presOf" srcId="{3ABC577C-D926-6C40-8609-A47272EDC0E8}" destId="{35CF6ACD-16BB-D44B-9967-A88BE4C856FA}" srcOrd="0" destOrd="0" presId="urn:microsoft.com/office/officeart/2005/8/layout/bProcess3"/>
+    <dgm:cxn modelId="{682E789C-D22F-494F-A61D-4D87BC00DA26}" type="presOf" srcId="{03689D08-8F94-B240-B093-204B4D1B1996}" destId="{11041959-BAD3-494D-A0CA-60D08024935F}" srcOrd="0" destOrd="0" presId="urn:microsoft.com/office/officeart/2005/8/layout/bProcess3"/>
+    <dgm:cxn modelId="{5DED9DE1-55E4-422A-851C-981D9B059CD9}" type="presParOf" srcId="{379D3411-2CF2-1443-9DE7-1F3F74BE70B6}" destId="{71E5BCB2-3AB6-4C42-9B09-A87936C7F001}" srcOrd="0" destOrd="0" presId="urn:microsoft.com/office/officeart/2005/8/layout/bProcess3"/>
+    <dgm:cxn modelId="{BA7C42E7-D41C-4062-A132-D84DD4CEFB24}" type="presParOf" srcId="{379D3411-2CF2-1443-9DE7-1F3F74BE70B6}" destId="{70788382-AA77-7C4C-A399-82382C8CD1E3}" srcOrd="1" destOrd="0" presId="urn:microsoft.com/office/officeart/2005/8/layout/bProcess3"/>
+    <dgm:cxn modelId="{4C67F8D0-C22C-4C72-82F4-33E9F7FD6BE1}" type="presParOf" srcId="{70788382-AA77-7C4C-A399-82382C8CD1E3}" destId="{EE2C3E7E-7411-F14A-B102-730D81D864D3}" srcOrd="0" destOrd="0" presId="urn:microsoft.com/office/officeart/2005/8/layout/bProcess3"/>
+    <dgm:cxn modelId="{2ECDD649-83A6-4A17-BAE4-0114351F09FB}" type="presParOf" srcId="{379D3411-2CF2-1443-9DE7-1F3F74BE70B6}" destId="{CB005E4D-98D2-5E43-A79A-01D73FA5246C}" srcOrd="2" destOrd="0" presId="urn:microsoft.com/office/officeart/2005/8/layout/bProcess3"/>
+    <dgm:cxn modelId="{620144F4-475D-49AF-828E-BA44D62A8359}" type="presParOf" srcId="{379D3411-2CF2-1443-9DE7-1F3F74BE70B6}" destId="{1AB89A78-53AA-8046-940B-4774F5E8A3F4}" srcOrd="3" destOrd="0" presId="urn:microsoft.com/office/officeart/2005/8/layout/bProcess3"/>
+    <dgm:cxn modelId="{FD22BA1E-D928-4F53-A4BC-A7AD32F8F655}" type="presParOf" srcId="{1AB89A78-53AA-8046-940B-4774F5E8A3F4}" destId="{8845A127-0D85-A14A-94CB-F773727D4C9B}" srcOrd="0" destOrd="0" presId="urn:microsoft.com/office/officeart/2005/8/layout/bProcess3"/>
+    <dgm:cxn modelId="{70D8F91E-FBBA-402D-99B0-7F2289B26939}" type="presParOf" srcId="{379D3411-2CF2-1443-9DE7-1F3F74BE70B6}" destId="{2B850CA7-3DA8-704B-9542-29A27C4E6E8A}" srcOrd="4" destOrd="0" presId="urn:microsoft.com/office/officeart/2005/8/layout/bProcess3"/>
+    <dgm:cxn modelId="{4D266F00-AA12-4409-A39D-293BF1E773B3}" type="presParOf" srcId="{379D3411-2CF2-1443-9DE7-1F3F74BE70B6}" destId="{11041959-BAD3-494D-A0CA-60D08024935F}" srcOrd="5" destOrd="0" presId="urn:microsoft.com/office/officeart/2005/8/layout/bProcess3"/>
+    <dgm:cxn modelId="{0EDE5D43-6900-4FB6-AA17-80CBEA03ECC1}" type="presParOf" srcId="{11041959-BAD3-494D-A0CA-60D08024935F}" destId="{F515C25C-FBC4-0A42-9BD8-739DB491DE01}" srcOrd="0" destOrd="0" presId="urn:microsoft.com/office/officeart/2005/8/layout/bProcess3"/>
+    <dgm:cxn modelId="{3C7E0D0C-0D97-40F3-9942-ABE3AD977072}" type="presParOf" srcId="{379D3411-2CF2-1443-9DE7-1F3F74BE70B6}" destId="{35CF6ACD-16BB-D44B-9967-A88BE4C856FA}" srcOrd="6" destOrd="0" presId="urn:microsoft.com/office/officeart/2005/8/layout/bProcess3"/>
+    <dgm:cxn modelId="{F33ADCF3-560F-4AD9-84A3-20D00C1A6774}" type="presParOf" srcId="{379D3411-2CF2-1443-9DE7-1F3F74BE70B6}" destId="{BE891453-7A81-9745-80FE-393D0BD9F682}" srcOrd="7" destOrd="0" presId="urn:microsoft.com/office/officeart/2005/8/layout/bProcess3"/>
+    <dgm:cxn modelId="{779D91F7-2841-4A2B-B87B-B49D5BB1DDA7}" type="presParOf" srcId="{BE891453-7A81-9745-80FE-393D0BD9F682}" destId="{0D4A6B71-9678-E74B-A4F4-3D04D7F96F18}" srcOrd="0" destOrd="0" presId="urn:microsoft.com/office/officeart/2005/8/layout/bProcess3"/>
+    <dgm:cxn modelId="{0A28FD4B-7DFF-4818-B534-16A0BAF0D8D2}" type="presParOf" srcId="{379D3411-2CF2-1443-9DE7-1F3F74BE70B6}" destId="{5054442F-68CC-BA4D-A78B-D10165C93B35}" srcOrd="8" destOrd="0" presId="urn:microsoft.com/office/officeart/2005/8/layout/bProcess3"/>
+    <dgm:cxn modelId="{5F7D8FF6-5B3E-400F-B461-82DE3F44F15F}" type="presParOf" srcId="{379D3411-2CF2-1443-9DE7-1F3F74BE70B6}" destId="{70A625A3-B04D-314A-9454-BA7560E71142}" srcOrd="9" destOrd="0" presId="urn:microsoft.com/office/officeart/2005/8/layout/bProcess3"/>
+    <dgm:cxn modelId="{BC8BFD73-46E7-43AA-B8CD-E795BC695594}" type="presParOf" srcId="{70A625A3-B04D-314A-9454-BA7560E71142}" destId="{08B24028-0337-A54F-863C-D83DC536E50D}" srcOrd="0" destOrd="0" presId="urn:microsoft.com/office/officeart/2005/8/layout/bProcess3"/>
+    <dgm:cxn modelId="{A6934DA5-E26F-495C-8848-F23D6D566CD5}" type="presParOf" srcId="{379D3411-2CF2-1443-9DE7-1F3F74BE70B6}" destId="{CA2203B5-A4CA-2C4D-8577-50E3388F2246}" srcOrd="10" destOrd="0" presId="urn:microsoft.com/office/officeart/2005/8/layout/bProcess3"/>
   </dgm:cxnLst>
   <dgm:bg/>
   <dgm:whole>
@@ -15131,6 +16345,13 @@
     <dgm:pt modelId="{A4BEFB4A-341E-4B5C-9213-B1281F5476F9}" type="pres">
       <dgm:prSet presAssocID="{0194BC1D-33F6-4122-8B3B-4051096EFFA9}" presName="bkgdShape" presStyleLbl="node1" presStyleIdx="0" presStyleCnt="4"/>
       <dgm:spPr/>
+      <dgm:t>
+        <a:bodyPr/>
+        <a:lstStyle/>
+        <a:p>
+          <a:endParaRPr lang="en-US"/>
+        </a:p>
+      </dgm:t>
     </dgm:pt>
     <dgm:pt modelId="{EF337D45-1EBD-426F-8ED8-D7CFD6E4720C}" type="pres">
       <dgm:prSet presAssocID="{0194BC1D-33F6-4122-8B3B-4051096EFFA9}" presName="nodeTx" presStyleLbl="node1" presStyleIdx="0" presStyleCnt="4">
@@ -15139,6 +16360,13 @@
         </dgm:presLayoutVars>
       </dgm:prSet>
       <dgm:spPr/>
+      <dgm:t>
+        <a:bodyPr/>
+        <a:lstStyle/>
+        <a:p>
+          <a:endParaRPr lang="en-US"/>
+        </a:p>
+      </dgm:t>
     </dgm:pt>
     <dgm:pt modelId="{7BAB1B53-DEAF-4D28-AB32-904AB44FECCF}" type="pres">
       <dgm:prSet presAssocID="{0194BC1D-33F6-4122-8B3B-4051096EFFA9}" presName="invisiNode" presStyleLbl="node1" presStyleIdx="0" presStyleCnt="4"/>
@@ -15165,6 +16393,13 @@
     <dgm:pt modelId="{5DAA3202-DCEA-4691-9D72-34EF5039C7B9}" type="pres">
       <dgm:prSet presAssocID="{E673348A-2393-49B3-8492-C894CB248810}" presName="sibTrans" presStyleLbl="sibTrans2D1" presStyleIdx="0" presStyleCnt="0"/>
       <dgm:spPr/>
+      <dgm:t>
+        <a:bodyPr/>
+        <a:lstStyle/>
+        <a:p>
+          <a:endParaRPr lang="en-US"/>
+        </a:p>
+      </dgm:t>
     </dgm:pt>
     <dgm:pt modelId="{662921A1-BE0A-44D6-964E-DEBA1598AF23}" type="pres">
       <dgm:prSet presAssocID="{D2FA4068-5B2D-490F-B5B3-1A16FBEF2C59}" presName="compNode" presStyleCnt="0"/>
@@ -15221,6 +16456,13 @@
     <dgm:pt modelId="{21318E69-57C4-41D2-9241-AA293A1E470C}" type="pres">
       <dgm:prSet presAssocID="{F61740CE-BFAD-4F81-BC04-1CA447EADCEE}" presName="sibTrans" presStyleLbl="sibTrans2D1" presStyleIdx="0" presStyleCnt="0"/>
       <dgm:spPr/>
+      <dgm:t>
+        <a:bodyPr/>
+        <a:lstStyle/>
+        <a:p>
+          <a:endParaRPr lang="en-US"/>
+        </a:p>
+      </dgm:t>
     </dgm:pt>
     <dgm:pt modelId="{41206572-549C-4A37-BF33-11D9B2D4C84B}" type="pres">
       <dgm:prSet presAssocID="{85B9BA25-5BEA-433F-AFC3-CFD999DA1E05}" presName="compNode" presStyleCnt="0"/>
@@ -15277,6 +16519,13 @@
     <dgm:pt modelId="{21A2AC29-770E-484A-A0E7-A010AF8A0568}" type="pres">
       <dgm:prSet presAssocID="{CB4015DD-5C18-43A4-AD00-C0B3FD73A761}" presName="sibTrans" presStyleLbl="sibTrans2D1" presStyleIdx="0" presStyleCnt="0"/>
       <dgm:spPr/>
+      <dgm:t>
+        <a:bodyPr/>
+        <a:lstStyle/>
+        <a:p>
+          <a:endParaRPr lang="en-US"/>
+        </a:p>
+      </dgm:t>
     </dgm:pt>
     <dgm:pt modelId="{999870BB-ADF2-4D3D-B721-34B8C0C0BB82}" type="pres">
       <dgm:prSet presAssocID="{4DB6920E-122A-4FFB-87E6-8E3F37D44E4E}" presName="compNode" presStyleCnt="0"/>
@@ -15285,6 +16534,13 @@
     <dgm:pt modelId="{27D37377-1847-42FA-B1F8-1AFE0F6BF8D1}" type="pres">
       <dgm:prSet presAssocID="{4DB6920E-122A-4FFB-87E6-8E3F37D44E4E}" presName="bkgdShape" presStyleLbl="node1" presStyleIdx="3" presStyleCnt="4"/>
       <dgm:spPr/>
+      <dgm:t>
+        <a:bodyPr/>
+        <a:lstStyle/>
+        <a:p>
+          <a:endParaRPr lang="en-US"/>
+        </a:p>
+      </dgm:t>
     </dgm:pt>
     <dgm:pt modelId="{3B5BEC2F-A018-4555-8730-104E93511F69}" type="pres">
       <dgm:prSet presAssocID="{4DB6920E-122A-4FFB-87E6-8E3F37D44E4E}" presName="nodeTx" presStyleLbl="node1" presStyleIdx="3" presStyleCnt="4">
@@ -15293,6 +16549,13 @@
         </dgm:presLayoutVars>
       </dgm:prSet>
       <dgm:spPr/>
+      <dgm:t>
+        <a:bodyPr/>
+        <a:lstStyle/>
+        <a:p>
+          <a:endParaRPr lang="en-US"/>
+        </a:p>
+      </dgm:t>
     </dgm:pt>
     <dgm:pt modelId="{047D6474-33DC-48A3-855D-A53B64159DE9}" type="pres">
       <dgm:prSet presAssocID="{4DB6920E-122A-4FFB-87E6-8E3F37D44E4E}" presName="invisiNode" presStyleLbl="node1" presStyleIdx="3" presStyleCnt="4"/>
@@ -15318,47 +16581,47 @@
     </dgm:pt>
   </dgm:ptLst>
   <dgm:cxnLst>
-    <dgm:cxn modelId="{6F677847-BD29-483F-951A-FCA7FAE00D35}" type="presOf" srcId="{D2FA4068-5B2D-490F-B5B3-1A16FBEF2C59}" destId="{32E39A2C-3635-4704-B3DB-11FC651038E0}" srcOrd="0" destOrd="0" presId="urn:microsoft.com/office/officeart/2005/8/layout/hList7"/>
+    <dgm:cxn modelId="{354F86FC-1B9D-44AC-854D-619142D0AA43}" type="presOf" srcId="{E673348A-2393-49B3-8492-C894CB248810}" destId="{5DAA3202-DCEA-4691-9D72-34EF5039C7B9}" srcOrd="0" destOrd="0" presId="urn:microsoft.com/office/officeart/2005/8/layout/hList7"/>
+    <dgm:cxn modelId="{AF09373C-9D84-4D29-B583-652308739B4B}" type="presOf" srcId="{5B65B07E-5C55-4DE7-98B7-7EEDF02C2A9C}" destId="{34931C36-71B4-4BED-A9C3-4E31A40DEB12}" srcOrd="0" destOrd="0" presId="urn:microsoft.com/office/officeart/2005/8/layout/hList7"/>
+    <dgm:cxn modelId="{A727DF49-8D71-41B1-8883-C21B3E07523A}" type="presOf" srcId="{CB4015DD-5C18-43A4-AD00-C0B3FD73A761}" destId="{21A2AC29-770E-484A-A0E7-A010AF8A0568}" srcOrd="0" destOrd="0" presId="urn:microsoft.com/office/officeart/2005/8/layout/hList7"/>
+    <dgm:cxn modelId="{2680832E-2361-4779-A5C9-80BB31C07A6A}" type="presOf" srcId="{0194BC1D-33F6-4122-8B3B-4051096EFFA9}" destId="{EF337D45-1EBD-426F-8ED8-D7CFD6E4720C}" srcOrd="1" destOrd="0" presId="urn:microsoft.com/office/officeart/2005/8/layout/hList7"/>
+    <dgm:cxn modelId="{28BBFB26-91FC-4678-AF53-E3316C20FB96}" type="presOf" srcId="{D2FA4068-5B2D-490F-B5B3-1A16FBEF2C59}" destId="{810AC18A-3D4A-49C0-BE99-DDC8FAB44A06}" srcOrd="1" destOrd="0" presId="urn:microsoft.com/office/officeart/2005/8/layout/hList7"/>
+    <dgm:cxn modelId="{B8E53272-E31E-4A81-BFE0-8FA73801C687}" type="presOf" srcId="{0194BC1D-33F6-4122-8B3B-4051096EFFA9}" destId="{A4BEFB4A-341E-4B5C-9213-B1281F5476F9}" srcOrd="0" destOrd="0" presId="urn:microsoft.com/office/officeart/2005/8/layout/hList7"/>
+    <dgm:cxn modelId="{B931C143-5FA1-4001-847E-0C152E3E3132}" srcId="{5B65B07E-5C55-4DE7-98B7-7EEDF02C2A9C}" destId="{D2FA4068-5B2D-490F-B5B3-1A16FBEF2C59}" srcOrd="1" destOrd="0" parTransId="{29A10E48-26B9-4660-8B07-067B44C2AC37}" sibTransId="{F61740CE-BFAD-4F81-BC04-1CA447EADCEE}"/>
+    <dgm:cxn modelId="{9FFA5098-5220-4974-9BC8-C2473BA36A9F}" srcId="{5B65B07E-5C55-4DE7-98B7-7EEDF02C2A9C}" destId="{4DB6920E-122A-4FFB-87E6-8E3F37D44E4E}" srcOrd="3" destOrd="0" parTransId="{29DF8BE6-FB4F-4ECD-BF73-49B05FA3AE29}" sibTransId="{A80EB74B-10C8-4C42-90F0-DB217E80CEDA}"/>
+    <dgm:cxn modelId="{5A3885C4-103C-45A6-B353-9E36DB5017CA}" srcId="{5B65B07E-5C55-4DE7-98B7-7EEDF02C2A9C}" destId="{85B9BA25-5BEA-433F-AFC3-CFD999DA1E05}" srcOrd="2" destOrd="0" parTransId="{08FCA7F0-E6E1-4A3A-9596-D51D074F00B4}" sibTransId="{CB4015DD-5C18-43A4-AD00-C0B3FD73A761}"/>
     <dgm:cxn modelId="{07EC925D-A9B9-491A-AF21-0A228F272EA2}" srcId="{5B65B07E-5C55-4DE7-98B7-7EEDF02C2A9C}" destId="{0194BC1D-33F6-4122-8B3B-4051096EFFA9}" srcOrd="0" destOrd="0" parTransId="{B26A8D47-AB99-4501-8196-27F28F942562}" sibTransId="{E673348A-2393-49B3-8492-C894CB248810}"/>
-    <dgm:cxn modelId="{1A4D80F5-1535-4EDC-80FD-BB80290C7A92}" type="presOf" srcId="{85B9BA25-5BEA-433F-AFC3-CFD999DA1E05}" destId="{73B3C67A-63D5-4F9B-A1CF-530F5E0EA434}" srcOrd="1" destOrd="0" presId="urn:microsoft.com/office/officeart/2005/8/layout/hList7"/>
-    <dgm:cxn modelId="{08725F15-9C21-4163-BF93-585720D0BABB}" type="presOf" srcId="{F61740CE-BFAD-4F81-BC04-1CA447EADCEE}" destId="{21318E69-57C4-41D2-9241-AA293A1E470C}" srcOrd="0" destOrd="0" presId="urn:microsoft.com/office/officeart/2005/8/layout/hList7"/>
-    <dgm:cxn modelId="{67FA12D5-6288-43BB-B6DF-62A4D0BA13AD}" type="presOf" srcId="{4DB6920E-122A-4FFB-87E6-8E3F37D44E4E}" destId="{3B5BEC2F-A018-4555-8730-104E93511F69}" srcOrd="1" destOrd="0" presId="urn:microsoft.com/office/officeart/2005/8/layout/hList7"/>
-    <dgm:cxn modelId="{441CF7CD-F580-4D8F-BF03-483BE0BC20CF}" type="presOf" srcId="{E673348A-2393-49B3-8492-C894CB248810}" destId="{5DAA3202-DCEA-4691-9D72-34EF5039C7B9}" srcOrd="0" destOrd="0" presId="urn:microsoft.com/office/officeart/2005/8/layout/hList7"/>
-    <dgm:cxn modelId="{4E127B4E-F5FA-4E01-9001-035CA72896CF}" type="presOf" srcId="{0194BC1D-33F6-4122-8B3B-4051096EFFA9}" destId="{A4BEFB4A-341E-4B5C-9213-B1281F5476F9}" srcOrd="0" destOrd="0" presId="urn:microsoft.com/office/officeart/2005/8/layout/hList7"/>
-    <dgm:cxn modelId="{826B505F-4B92-43C1-B7FD-BA524923C9A7}" type="presOf" srcId="{85B9BA25-5BEA-433F-AFC3-CFD999DA1E05}" destId="{92F0C5C1-E39D-4A34-9007-A038121E451C}" srcOrd="0" destOrd="0" presId="urn:microsoft.com/office/officeart/2005/8/layout/hList7"/>
-    <dgm:cxn modelId="{9FFA5098-5220-4974-9BC8-C2473BA36A9F}" srcId="{5B65B07E-5C55-4DE7-98B7-7EEDF02C2A9C}" destId="{4DB6920E-122A-4FFB-87E6-8E3F37D44E4E}" srcOrd="3" destOrd="0" parTransId="{29DF8BE6-FB4F-4ECD-BF73-49B05FA3AE29}" sibTransId="{A80EB74B-10C8-4C42-90F0-DB217E80CEDA}"/>
-    <dgm:cxn modelId="{7C0E93DD-22C6-4176-98C1-EB6A906C73AC}" type="presOf" srcId="{0194BC1D-33F6-4122-8B3B-4051096EFFA9}" destId="{EF337D45-1EBD-426F-8ED8-D7CFD6E4720C}" srcOrd="1" destOrd="0" presId="urn:microsoft.com/office/officeart/2005/8/layout/hList7"/>
-    <dgm:cxn modelId="{84E62467-60CB-4991-908E-7A9751EC8708}" type="presOf" srcId="{CB4015DD-5C18-43A4-AD00-C0B3FD73A761}" destId="{21A2AC29-770E-484A-A0E7-A010AF8A0568}" srcOrd="0" destOrd="0" presId="urn:microsoft.com/office/officeart/2005/8/layout/hList7"/>
-    <dgm:cxn modelId="{90A7E9F4-7F89-42A2-8F3F-29DD12C1808C}" type="presOf" srcId="{4DB6920E-122A-4FFB-87E6-8E3F37D44E4E}" destId="{27D37377-1847-42FA-B1F8-1AFE0F6BF8D1}" srcOrd="0" destOrd="0" presId="urn:microsoft.com/office/officeart/2005/8/layout/hList7"/>
-    <dgm:cxn modelId="{3405E7C6-FB08-4662-A4DE-D2E93EF5E071}" type="presOf" srcId="{5B65B07E-5C55-4DE7-98B7-7EEDF02C2A9C}" destId="{34931C36-71B4-4BED-A9C3-4E31A40DEB12}" srcOrd="0" destOrd="0" presId="urn:microsoft.com/office/officeart/2005/8/layout/hList7"/>
-    <dgm:cxn modelId="{B931C143-5FA1-4001-847E-0C152E3E3132}" srcId="{5B65B07E-5C55-4DE7-98B7-7EEDF02C2A9C}" destId="{D2FA4068-5B2D-490F-B5B3-1A16FBEF2C59}" srcOrd="1" destOrd="0" parTransId="{29A10E48-26B9-4660-8B07-067B44C2AC37}" sibTransId="{F61740CE-BFAD-4F81-BC04-1CA447EADCEE}"/>
-    <dgm:cxn modelId="{5A3885C4-103C-45A6-B353-9E36DB5017CA}" srcId="{5B65B07E-5C55-4DE7-98B7-7EEDF02C2A9C}" destId="{85B9BA25-5BEA-433F-AFC3-CFD999DA1E05}" srcOrd="2" destOrd="0" parTransId="{08FCA7F0-E6E1-4A3A-9596-D51D074F00B4}" sibTransId="{CB4015DD-5C18-43A4-AD00-C0B3FD73A761}"/>
-    <dgm:cxn modelId="{8B74F1DD-6F9C-4BF9-AEC3-30F1D2D6CE8A}" type="presOf" srcId="{D2FA4068-5B2D-490F-B5B3-1A16FBEF2C59}" destId="{810AC18A-3D4A-49C0-BE99-DDC8FAB44A06}" srcOrd="1" destOrd="0" presId="urn:microsoft.com/office/officeart/2005/8/layout/hList7"/>
-    <dgm:cxn modelId="{07C4D770-B023-488F-A4F7-82D2A9BD837E}" type="presParOf" srcId="{34931C36-71B4-4BED-A9C3-4E31A40DEB12}" destId="{57C402EE-591C-4E3F-841C-BFE1D283FE65}" srcOrd="0" destOrd="0" presId="urn:microsoft.com/office/officeart/2005/8/layout/hList7"/>
-    <dgm:cxn modelId="{A4B8F83B-6215-47AB-A83D-793A1E4F5CBA}" type="presParOf" srcId="{34931C36-71B4-4BED-A9C3-4E31A40DEB12}" destId="{BCCF4C61-95B9-4B5B-9DBF-3FED247DCC34}" srcOrd="1" destOrd="0" presId="urn:microsoft.com/office/officeart/2005/8/layout/hList7"/>
-    <dgm:cxn modelId="{98116E8B-5601-4772-8308-8171418949F4}" type="presParOf" srcId="{BCCF4C61-95B9-4B5B-9DBF-3FED247DCC34}" destId="{526FD45B-8C2F-4E6E-9AE3-A256C9934732}" srcOrd="0" destOrd="0" presId="urn:microsoft.com/office/officeart/2005/8/layout/hList7"/>
-    <dgm:cxn modelId="{521EDBDD-C2D8-4984-99C1-59050487BFC8}" type="presParOf" srcId="{526FD45B-8C2F-4E6E-9AE3-A256C9934732}" destId="{A4BEFB4A-341E-4B5C-9213-B1281F5476F9}" srcOrd="0" destOrd="0" presId="urn:microsoft.com/office/officeart/2005/8/layout/hList7"/>
-    <dgm:cxn modelId="{0074CC32-4383-4847-B3B3-624C37A28100}" type="presParOf" srcId="{526FD45B-8C2F-4E6E-9AE3-A256C9934732}" destId="{EF337D45-1EBD-426F-8ED8-D7CFD6E4720C}" srcOrd="1" destOrd="0" presId="urn:microsoft.com/office/officeart/2005/8/layout/hList7"/>
-    <dgm:cxn modelId="{59DE238F-7065-4688-BAFB-7843F9F2743B}" type="presParOf" srcId="{526FD45B-8C2F-4E6E-9AE3-A256C9934732}" destId="{7BAB1B53-DEAF-4D28-AB32-904AB44FECCF}" srcOrd="2" destOrd="0" presId="urn:microsoft.com/office/officeart/2005/8/layout/hList7"/>
-    <dgm:cxn modelId="{FD053CFC-C9F7-4C2C-9F33-6FDE6760298A}" type="presParOf" srcId="{526FD45B-8C2F-4E6E-9AE3-A256C9934732}" destId="{1AEDE3F0-7DAA-4D27-AD6E-EAB1FD00DD70}" srcOrd="3" destOrd="0" presId="urn:microsoft.com/office/officeart/2005/8/layout/hList7"/>
-    <dgm:cxn modelId="{9C74E3E7-F878-4C4D-A948-27FF27471F23}" type="presParOf" srcId="{BCCF4C61-95B9-4B5B-9DBF-3FED247DCC34}" destId="{5DAA3202-DCEA-4691-9D72-34EF5039C7B9}" srcOrd="1" destOrd="0" presId="urn:microsoft.com/office/officeart/2005/8/layout/hList7"/>
-    <dgm:cxn modelId="{BACBFF21-C3F2-4547-9158-ED0F2C62BA44}" type="presParOf" srcId="{BCCF4C61-95B9-4B5B-9DBF-3FED247DCC34}" destId="{662921A1-BE0A-44D6-964E-DEBA1598AF23}" srcOrd="2" destOrd="0" presId="urn:microsoft.com/office/officeart/2005/8/layout/hList7"/>
-    <dgm:cxn modelId="{ABBD05C5-C168-4A35-80C1-40763D252EB3}" type="presParOf" srcId="{662921A1-BE0A-44D6-964E-DEBA1598AF23}" destId="{32E39A2C-3635-4704-B3DB-11FC651038E0}" srcOrd="0" destOrd="0" presId="urn:microsoft.com/office/officeart/2005/8/layout/hList7"/>
-    <dgm:cxn modelId="{32DA1768-E76B-45EF-954D-21D03A312570}" type="presParOf" srcId="{662921A1-BE0A-44D6-964E-DEBA1598AF23}" destId="{810AC18A-3D4A-49C0-BE99-DDC8FAB44A06}" srcOrd="1" destOrd="0" presId="urn:microsoft.com/office/officeart/2005/8/layout/hList7"/>
-    <dgm:cxn modelId="{2380F816-3267-47C9-B370-FF8790A2D01D}" type="presParOf" srcId="{662921A1-BE0A-44D6-964E-DEBA1598AF23}" destId="{636802C5-CDC3-4E37-95BB-DFC76470DACC}" srcOrd="2" destOrd="0" presId="urn:microsoft.com/office/officeart/2005/8/layout/hList7"/>
-    <dgm:cxn modelId="{E8C5767C-FCA4-4A32-8176-D978EC59172B}" type="presParOf" srcId="{662921A1-BE0A-44D6-964E-DEBA1598AF23}" destId="{786BBB57-8305-4C0A-A1E5-93B572642665}" srcOrd="3" destOrd="0" presId="urn:microsoft.com/office/officeart/2005/8/layout/hList7"/>
-    <dgm:cxn modelId="{0E4C6E07-7A6C-419E-B676-51AEC60570B8}" type="presParOf" srcId="{BCCF4C61-95B9-4B5B-9DBF-3FED247DCC34}" destId="{21318E69-57C4-41D2-9241-AA293A1E470C}" srcOrd="3" destOrd="0" presId="urn:microsoft.com/office/officeart/2005/8/layout/hList7"/>
-    <dgm:cxn modelId="{AA6326A3-CD67-477C-A2CA-9A48BE34B20B}" type="presParOf" srcId="{BCCF4C61-95B9-4B5B-9DBF-3FED247DCC34}" destId="{41206572-549C-4A37-BF33-11D9B2D4C84B}" srcOrd="4" destOrd="0" presId="urn:microsoft.com/office/officeart/2005/8/layout/hList7"/>
-    <dgm:cxn modelId="{49A8EAD6-7858-4937-A486-9D3AEFF3B028}" type="presParOf" srcId="{41206572-549C-4A37-BF33-11D9B2D4C84B}" destId="{92F0C5C1-E39D-4A34-9007-A038121E451C}" srcOrd="0" destOrd="0" presId="urn:microsoft.com/office/officeart/2005/8/layout/hList7"/>
-    <dgm:cxn modelId="{90979424-B0D2-4F14-BD18-9FCC1E34A40D}" type="presParOf" srcId="{41206572-549C-4A37-BF33-11D9B2D4C84B}" destId="{73B3C67A-63D5-4F9B-A1CF-530F5E0EA434}" srcOrd="1" destOrd="0" presId="urn:microsoft.com/office/officeart/2005/8/layout/hList7"/>
-    <dgm:cxn modelId="{9D3E221E-2631-4BB8-8E3D-D6C3CC286F8A}" type="presParOf" srcId="{41206572-549C-4A37-BF33-11D9B2D4C84B}" destId="{9286578C-9756-437E-8BF7-D67FB2BBF1CC}" srcOrd="2" destOrd="0" presId="urn:microsoft.com/office/officeart/2005/8/layout/hList7"/>
-    <dgm:cxn modelId="{01D7729A-C300-452E-B62A-202FD90D35C2}" type="presParOf" srcId="{41206572-549C-4A37-BF33-11D9B2D4C84B}" destId="{5BB68C90-1D92-4E01-95BE-500E02B4A8C7}" srcOrd="3" destOrd="0" presId="urn:microsoft.com/office/officeart/2005/8/layout/hList7"/>
-    <dgm:cxn modelId="{445B002F-DDFA-4F2D-9771-1E7354C99B9E}" type="presParOf" srcId="{BCCF4C61-95B9-4B5B-9DBF-3FED247DCC34}" destId="{21A2AC29-770E-484A-A0E7-A010AF8A0568}" srcOrd="5" destOrd="0" presId="urn:microsoft.com/office/officeart/2005/8/layout/hList7"/>
-    <dgm:cxn modelId="{47736E98-9382-4DD4-84B7-6CF111FC997A}" type="presParOf" srcId="{BCCF4C61-95B9-4B5B-9DBF-3FED247DCC34}" destId="{999870BB-ADF2-4D3D-B721-34B8C0C0BB82}" srcOrd="6" destOrd="0" presId="urn:microsoft.com/office/officeart/2005/8/layout/hList7"/>
-    <dgm:cxn modelId="{CC868215-938C-4DE6-A376-ECEC1E250C48}" type="presParOf" srcId="{999870BB-ADF2-4D3D-B721-34B8C0C0BB82}" destId="{27D37377-1847-42FA-B1F8-1AFE0F6BF8D1}" srcOrd="0" destOrd="0" presId="urn:microsoft.com/office/officeart/2005/8/layout/hList7"/>
-    <dgm:cxn modelId="{169B2BA0-6422-4DBE-9E8B-B4EDACE2AEBE}" type="presParOf" srcId="{999870BB-ADF2-4D3D-B721-34B8C0C0BB82}" destId="{3B5BEC2F-A018-4555-8730-104E93511F69}" srcOrd="1" destOrd="0" presId="urn:microsoft.com/office/officeart/2005/8/layout/hList7"/>
-    <dgm:cxn modelId="{EC5D22B4-69DF-4DC5-94C9-7AD4C7BE4959}" type="presParOf" srcId="{999870BB-ADF2-4D3D-B721-34B8C0C0BB82}" destId="{047D6474-33DC-48A3-855D-A53B64159DE9}" srcOrd="2" destOrd="0" presId="urn:microsoft.com/office/officeart/2005/8/layout/hList7"/>
-    <dgm:cxn modelId="{32D29A1F-7D46-4434-BF3B-01F61587C7C4}" type="presParOf" srcId="{999870BB-ADF2-4D3D-B721-34B8C0C0BB82}" destId="{00C33286-0E75-496D-AFE3-226FC300D72E}" srcOrd="3" destOrd="0" presId="urn:microsoft.com/office/officeart/2005/8/layout/hList7"/>
+    <dgm:cxn modelId="{6FA951BF-0BC0-475E-8B57-B2F010A998B2}" type="presOf" srcId="{85B9BA25-5BEA-433F-AFC3-CFD999DA1E05}" destId="{73B3C67A-63D5-4F9B-A1CF-530F5E0EA434}" srcOrd="1" destOrd="0" presId="urn:microsoft.com/office/officeart/2005/8/layout/hList7"/>
+    <dgm:cxn modelId="{7F07B8DD-4102-427C-9F04-011BA741A4DD}" type="presOf" srcId="{D2FA4068-5B2D-490F-B5B3-1A16FBEF2C59}" destId="{32E39A2C-3635-4704-B3DB-11FC651038E0}" srcOrd="0" destOrd="0" presId="urn:microsoft.com/office/officeart/2005/8/layout/hList7"/>
+    <dgm:cxn modelId="{D534D9CB-CB53-4DD6-916F-221EE1E29774}" type="presOf" srcId="{85B9BA25-5BEA-433F-AFC3-CFD999DA1E05}" destId="{92F0C5C1-E39D-4A34-9007-A038121E451C}" srcOrd="0" destOrd="0" presId="urn:microsoft.com/office/officeart/2005/8/layout/hList7"/>
+    <dgm:cxn modelId="{B012904F-7B88-41BE-AF6D-2DB8300032C8}" type="presOf" srcId="{4DB6920E-122A-4FFB-87E6-8E3F37D44E4E}" destId="{27D37377-1847-42FA-B1F8-1AFE0F6BF8D1}" srcOrd="0" destOrd="0" presId="urn:microsoft.com/office/officeart/2005/8/layout/hList7"/>
+    <dgm:cxn modelId="{6C364E71-A607-4D1D-894A-6323892836D5}" type="presOf" srcId="{4DB6920E-122A-4FFB-87E6-8E3F37D44E4E}" destId="{3B5BEC2F-A018-4555-8730-104E93511F69}" srcOrd="1" destOrd="0" presId="urn:microsoft.com/office/officeart/2005/8/layout/hList7"/>
+    <dgm:cxn modelId="{4C3A9525-4853-4513-8BBF-8309E831A657}" type="presOf" srcId="{F61740CE-BFAD-4F81-BC04-1CA447EADCEE}" destId="{21318E69-57C4-41D2-9241-AA293A1E470C}" srcOrd="0" destOrd="0" presId="urn:microsoft.com/office/officeart/2005/8/layout/hList7"/>
+    <dgm:cxn modelId="{BCC90452-D7AC-4B75-940C-AF03755B156B}" type="presParOf" srcId="{34931C36-71B4-4BED-A9C3-4E31A40DEB12}" destId="{57C402EE-591C-4E3F-841C-BFE1D283FE65}" srcOrd="0" destOrd="0" presId="urn:microsoft.com/office/officeart/2005/8/layout/hList7"/>
+    <dgm:cxn modelId="{3589582F-979B-467F-9D90-3D8DE84518F9}" type="presParOf" srcId="{34931C36-71B4-4BED-A9C3-4E31A40DEB12}" destId="{BCCF4C61-95B9-4B5B-9DBF-3FED247DCC34}" srcOrd="1" destOrd="0" presId="urn:microsoft.com/office/officeart/2005/8/layout/hList7"/>
+    <dgm:cxn modelId="{286F8201-49AB-4683-9BE2-FD29AA085984}" type="presParOf" srcId="{BCCF4C61-95B9-4B5B-9DBF-3FED247DCC34}" destId="{526FD45B-8C2F-4E6E-9AE3-A256C9934732}" srcOrd="0" destOrd="0" presId="urn:microsoft.com/office/officeart/2005/8/layout/hList7"/>
+    <dgm:cxn modelId="{DE885353-2B48-4DB0-896D-F2D0C7116526}" type="presParOf" srcId="{526FD45B-8C2F-4E6E-9AE3-A256C9934732}" destId="{A4BEFB4A-341E-4B5C-9213-B1281F5476F9}" srcOrd="0" destOrd="0" presId="urn:microsoft.com/office/officeart/2005/8/layout/hList7"/>
+    <dgm:cxn modelId="{4216126B-5F50-47FE-9200-B0702D150531}" type="presParOf" srcId="{526FD45B-8C2F-4E6E-9AE3-A256C9934732}" destId="{EF337D45-1EBD-426F-8ED8-D7CFD6E4720C}" srcOrd="1" destOrd="0" presId="urn:microsoft.com/office/officeart/2005/8/layout/hList7"/>
+    <dgm:cxn modelId="{46FCCBFF-7F7D-44A2-80B4-B8D7F998C0DF}" type="presParOf" srcId="{526FD45B-8C2F-4E6E-9AE3-A256C9934732}" destId="{7BAB1B53-DEAF-4D28-AB32-904AB44FECCF}" srcOrd="2" destOrd="0" presId="urn:microsoft.com/office/officeart/2005/8/layout/hList7"/>
+    <dgm:cxn modelId="{52FC9E17-B2C6-4804-9C54-031668D9A045}" type="presParOf" srcId="{526FD45B-8C2F-4E6E-9AE3-A256C9934732}" destId="{1AEDE3F0-7DAA-4D27-AD6E-EAB1FD00DD70}" srcOrd="3" destOrd="0" presId="urn:microsoft.com/office/officeart/2005/8/layout/hList7"/>
+    <dgm:cxn modelId="{0597E3AF-B318-4D38-A386-22F41DD47D46}" type="presParOf" srcId="{BCCF4C61-95B9-4B5B-9DBF-3FED247DCC34}" destId="{5DAA3202-DCEA-4691-9D72-34EF5039C7B9}" srcOrd="1" destOrd="0" presId="urn:microsoft.com/office/officeart/2005/8/layout/hList7"/>
+    <dgm:cxn modelId="{054270FC-5826-45EF-B7C3-7A9228A994FF}" type="presParOf" srcId="{BCCF4C61-95B9-4B5B-9DBF-3FED247DCC34}" destId="{662921A1-BE0A-44D6-964E-DEBA1598AF23}" srcOrd="2" destOrd="0" presId="urn:microsoft.com/office/officeart/2005/8/layout/hList7"/>
+    <dgm:cxn modelId="{8180A387-FA04-42E6-858B-4812EBE3A8DE}" type="presParOf" srcId="{662921A1-BE0A-44D6-964E-DEBA1598AF23}" destId="{32E39A2C-3635-4704-B3DB-11FC651038E0}" srcOrd="0" destOrd="0" presId="urn:microsoft.com/office/officeart/2005/8/layout/hList7"/>
+    <dgm:cxn modelId="{3DCBCD49-FFD7-4426-BE04-9937D4935643}" type="presParOf" srcId="{662921A1-BE0A-44D6-964E-DEBA1598AF23}" destId="{810AC18A-3D4A-49C0-BE99-DDC8FAB44A06}" srcOrd="1" destOrd="0" presId="urn:microsoft.com/office/officeart/2005/8/layout/hList7"/>
+    <dgm:cxn modelId="{4E387DF5-34D9-442D-876B-C7085C50A8CD}" type="presParOf" srcId="{662921A1-BE0A-44D6-964E-DEBA1598AF23}" destId="{636802C5-CDC3-4E37-95BB-DFC76470DACC}" srcOrd="2" destOrd="0" presId="urn:microsoft.com/office/officeart/2005/8/layout/hList7"/>
+    <dgm:cxn modelId="{C14D0B9F-2DED-47B9-B60F-910DD75182F7}" type="presParOf" srcId="{662921A1-BE0A-44D6-964E-DEBA1598AF23}" destId="{786BBB57-8305-4C0A-A1E5-93B572642665}" srcOrd="3" destOrd="0" presId="urn:microsoft.com/office/officeart/2005/8/layout/hList7"/>
+    <dgm:cxn modelId="{FB291C47-5245-4D45-9591-C53A52E296CC}" type="presParOf" srcId="{BCCF4C61-95B9-4B5B-9DBF-3FED247DCC34}" destId="{21318E69-57C4-41D2-9241-AA293A1E470C}" srcOrd="3" destOrd="0" presId="urn:microsoft.com/office/officeart/2005/8/layout/hList7"/>
+    <dgm:cxn modelId="{B969B3CA-D972-4574-991D-A4A553111A93}" type="presParOf" srcId="{BCCF4C61-95B9-4B5B-9DBF-3FED247DCC34}" destId="{41206572-549C-4A37-BF33-11D9B2D4C84B}" srcOrd="4" destOrd="0" presId="urn:microsoft.com/office/officeart/2005/8/layout/hList7"/>
+    <dgm:cxn modelId="{C399A25D-A98B-487D-87DD-FA7EA330A60F}" type="presParOf" srcId="{41206572-549C-4A37-BF33-11D9B2D4C84B}" destId="{92F0C5C1-E39D-4A34-9007-A038121E451C}" srcOrd="0" destOrd="0" presId="urn:microsoft.com/office/officeart/2005/8/layout/hList7"/>
+    <dgm:cxn modelId="{FAC62D62-2DA9-47C7-9E47-E3A4FE412729}" type="presParOf" srcId="{41206572-549C-4A37-BF33-11D9B2D4C84B}" destId="{73B3C67A-63D5-4F9B-A1CF-530F5E0EA434}" srcOrd="1" destOrd="0" presId="urn:microsoft.com/office/officeart/2005/8/layout/hList7"/>
+    <dgm:cxn modelId="{3F28C258-B45C-4E17-BFCE-76B180F88822}" type="presParOf" srcId="{41206572-549C-4A37-BF33-11D9B2D4C84B}" destId="{9286578C-9756-437E-8BF7-D67FB2BBF1CC}" srcOrd="2" destOrd="0" presId="urn:microsoft.com/office/officeart/2005/8/layout/hList7"/>
+    <dgm:cxn modelId="{D5B43957-AAAE-4926-82BE-712EE9388CAD}" type="presParOf" srcId="{41206572-549C-4A37-BF33-11D9B2D4C84B}" destId="{5BB68C90-1D92-4E01-95BE-500E02B4A8C7}" srcOrd="3" destOrd="0" presId="urn:microsoft.com/office/officeart/2005/8/layout/hList7"/>
+    <dgm:cxn modelId="{AB00B1B3-33B1-4EE9-839B-0D411F63D520}" type="presParOf" srcId="{BCCF4C61-95B9-4B5B-9DBF-3FED247DCC34}" destId="{21A2AC29-770E-484A-A0E7-A010AF8A0568}" srcOrd="5" destOrd="0" presId="urn:microsoft.com/office/officeart/2005/8/layout/hList7"/>
+    <dgm:cxn modelId="{744FD5F9-9B53-4091-B8DA-A3B73AF51051}" type="presParOf" srcId="{BCCF4C61-95B9-4B5B-9DBF-3FED247DCC34}" destId="{999870BB-ADF2-4D3D-B721-34B8C0C0BB82}" srcOrd="6" destOrd="0" presId="urn:microsoft.com/office/officeart/2005/8/layout/hList7"/>
+    <dgm:cxn modelId="{F3A81F13-765C-4278-B63F-65BD71EA0B65}" type="presParOf" srcId="{999870BB-ADF2-4D3D-B721-34B8C0C0BB82}" destId="{27D37377-1847-42FA-B1F8-1AFE0F6BF8D1}" srcOrd="0" destOrd="0" presId="urn:microsoft.com/office/officeart/2005/8/layout/hList7"/>
+    <dgm:cxn modelId="{54FA88A7-B32F-407F-8F3C-45951909EF2E}" type="presParOf" srcId="{999870BB-ADF2-4D3D-B721-34B8C0C0BB82}" destId="{3B5BEC2F-A018-4555-8730-104E93511F69}" srcOrd="1" destOrd="0" presId="urn:microsoft.com/office/officeart/2005/8/layout/hList7"/>
+    <dgm:cxn modelId="{3C2DFFE1-787F-4F22-83AF-5830E5A8B760}" type="presParOf" srcId="{999870BB-ADF2-4D3D-B721-34B8C0C0BB82}" destId="{047D6474-33DC-48A3-855D-A53B64159DE9}" srcOrd="2" destOrd="0" presId="urn:microsoft.com/office/officeart/2005/8/layout/hList7"/>
+    <dgm:cxn modelId="{E63CE00D-173F-4269-85D2-46089BDBE214}" type="presParOf" srcId="{999870BB-ADF2-4D3D-B721-34B8C0C0BB82}" destId="{00C33286-0E75-496D-AFE3-226FC300D72E}" srcOrd="3" destOrd="0" presId="urn:microsoft.com/office/officeart/2005/8/layout/hList7"/>
   </dgm:cxnLst>
   <dgm:bg/>
   <dgm:whole/>
@@ -15640,11 +16903,9 @@
           <a:avLst/>
         </a:prstGeom>
         <a:solidFill>
-          <a:schemeClr val="accent1">
-            <a:hueOff val="0"/>
-            <a:satOff val="0"/>
-            <a:lumOff val="0"/>
-            <a:alphaOff val="0"/>
+          <a:schemeClr val="accent4">
+            <a:lumMod val="60000"/>
+            <a:lumOff val="40000"/>
           </a:schemeClr>
         </a:solidFill>
         <a:ln>

</xml_diff>

<commit_message>
Merge + first sd
</commit_message>
<xml_diff>
--- a/2. Design Document (working space)/Design Document.docx
+++ b/2. Design Document (working space)/Design Document.docx
@@ -1,6 +1,6 @@
 
 <file path=word/document.xml><?xml version="1.0" encoding="utf-8"?>
-<w:document xmlns:wpc="http://schemas.microsoft.com/office/word/2010/wordprocessingCanvas" xmlns:mc="http://schemas.openxmlformats.org/markup-compatibility/2006" xmlns:o="urn:schemas-microsoft-com:office:office" xmlns:r="http://schemas.openxmlformats.org/officeDocument/2006/relationships" xmlns:m="http://schemas.openxmlformats.org/officeDocument/2006/math" xmlns:v="urn:schemas-microsoft-com:vml" xmlns:wp14="http://schemas.microsoft.com/office/word/2010/wordprocessingDrawing" xmlns:wp="http://schemas.openxmlformats.org/drawingml/2006/wordprocessingDrawing" xmlns:w10="urn:schemas-microsoft-com:office:word" xmlns:w="http://schemas.openxmlformats.org/wordprocessingml/2006/main" xmlns:w14="http://schemas.microsoft.com/office/word/2010/wordml" xmlns:w15="http://schemas.microsoft.com/office/word/2012/wordml" xmlns:wpg="http://schemas.microsoft.com/office/word/2010/wordprocessingGroup" xmlns:wpi="http://schemas.microsoft.com/office/word/2010/wordprocessingInk" xmlns:wne="http://schemas.microsoft.com/office/word/2006/wordml" xmlns:wps="http://schemas.microsoft.com/office/word/2010/wordprocessingShape" mc:Ignorable="w14 w15 wp14">
+<w:document xmlns:wpc="http://schemas.microsoft.com/office/word/2010/wordprocessingCanvas" xmlns:mo="http://schemas.microsoft.com/office/mac/office/2008/main" xmlns:mc="http://schemas.openxmlformats.org/markup-compatibility/2006" xmlns:mv="urn:schemas-microsoft-com:mac:vml" xmlns:o="urn:schemas-microsoft-com:office:office" xmlns:r="http://schemas.openxmlformats.org/officeDocument/2006/relationships" xmlns:m="http://schemas.openxmlformats.org/officeDocument/2006/math" xmlns:v="urn:schemas-microsoft-com:vml" xmlns:wp14="http://schemas.microsoft.com/office/word/2010/wordprocessingDrawing" xmlns:wp="http://schemas.openxmlformats.org/drawingml/2006/wordprocessingDrawing" xmlns:w10="urn:schemas-microsoft-com:office:word" xmlns:w="http://schemas.openxmlformats.org/wordprocessingml/2006/main" xmlns:w14="http://schemas.microsoft.com/office/word/2010/wordml" xmlns:w15="http://schemas.microsoft.com/office/word/2012/wordml" xmlns:wpg="http://schemas.microsoft.com/office/word/2010/wordprocessingGroup" xmlns:wpi="http://schemas.microsoft.com/office/word/2010/wordprocessingInk" xmlns:wne="http://schemas.microsoft.com/office/word/2006/wordml" xmlns:wps="http://schemas.microsoft.com/office/word/2010/wordprocessingShape" mc:Ignorable="w14 w15 wp14">
   <w:body>
     <w:p>
       <w:pPr>
@@ -22,7 +22,7 @@
           <w:szCs w:val="40"/>
         </w:rPr>
         <w:drawing>
-          <wp:inline distT="0" distB="0" distL="0" distR="0">
+          <wp:inline distT="0" distB="0" distL="0" distR="0" wp14:anchorId="56796CFD" wp14:editId="0B5705D2">
             <wp:extent cx="3993515" cy="1689735"/>
             <wp:effectExtent l="0" t="0" r="6985" b="5715"/>
             <wp:docPr id="1" name="Immagine 1"/>
@@ -245,7 +245,7 @@
           <w:szCs w:val="40"/>
         </w:rPr>
         <w:drawing>
-          <wp:inline distT="0" distB="0" distL="0" distR="0">
+          <wp:inline distT="0" distB="0" distL="0" distR="0" wp14:anchorId="24870FF3" wp14:editId="6C7B9BC4">
             <wp:extent cx="1909823" cy="1898248"/>
             <wp:effectExtent l="323850" t="323850" r="319405" b="330835"/>
             <wp:docPr id="11" name="Immagine 11"/>
@@ -474,7 +474,7 @@
     </w:p>
     <w:p>
       <w:pPr>
-        <w:pStyle w:val="Titolo1"/>
+        <w:pStyle w:val="Heading1"/>
       </w:pPr>
       <w:bookmarkStart w:id="0" w:name="_Toc436580553"/>
       <w:r>
@@ -485,7 +485,7 @@
     </w:p>
     <w:p>
       <w:pPr>
-        <w:pStyle w:val="Sommario1"/>
+        <w:pStyle w:val="TOC1"/>
         <w:tabs>
           <w:tab w:val="left" w:pos="440"/>
           <w:tab w:val="right" w:leader="dot" w:pos="9962"/>
@@ -588,7 +588,7 @@
     </w:p>
     <w:p>
       <w:pPr>
-        <w:pStyle w:val="Sommario1"/>
+        <w:pStyle w:val="TOC1"/>
         <w:tabs>
           <w:tab w:val="left" w:pos="440"/>
           <w:tab w:val="right" w:leader="dot" w:pos="9962"/>
@@ -661,7 +661,7 @@
     </w:p>
     <w:p>
       <w:pPr>
-        <w:pStyle w:val="Sommario2"/>
+        <w:pStyle w:val="TOC2"/>
         <w:tabs>
           <w:tab w:val="left" w:pos="880"/>
           <w:tab w:val="right" w:leader="dot" w:pos="9962"/>
@@ -734,7 +734,7 @@
     </w:p>
     <w:p>
       <w:pPr>
-        <w:pStyle w:val="Sommario2"/>
+        <w:pStyle w:val="TOC2"/>
         <w:tabs>
           <w:tab w:val="left" w:pos="880"/>
           <w:tab w:val="right" w:leader="dot" w:pos="9962"/>
@@ -807,7 +807,7 @@
     </w:p>
     <w:p>
       <w:pPr>
-        <w:pStyle w:val="Sommario2"/>
+        <w:pStyle w:val="TOC2"/>
         <w:tabs>
           <w:tab w:val="left" w:pos="880"/>
           <w:tab w:val="right" w:leader="dot" w:pos="9962"/>
@@ -880,7 +880,7 @@
     </w:p>
     <w:p>
       <w:pPr>
-        <w:pStyle w:val="Sommario2"/>
+        <w:pStyle w:val="TOC2"/>
         <w:tabs>
           <w:tab w:val="left" w:pos="880"/>
           <w:tab w:val="right" w:leader="dot" w:pos="9962"/>
@@ -953,7 +953,7 @@
     </w:p>
     <w:p>
       <w:pPr>
-        <w:pStyle w:val="Sommario2"/>
+        <w:pStyle w:val="TOC2"/>
         <w:tabs>
           <w:tab w:val="left" w:pos="880"/>
           <w:tab w:val="right" w:leader="dot" w:pos="9962"/>
@@ -1026,7 +1026,7 @@
     </w:p>
     <w:p>
       <w:pPr>
-        <w:pStyle w:val="Sommario1"/>
+        <w:pStyle w:val="TOC1"/>
         <w:tabs>
           <w:tab w:val="left" w:pos="440"/>
           <w:tab w:val="right" w:leader="dot" w:pos="9962"/>
@@ -1099,7 +1099,7 @@
     </w:p>
     <w:p>
       <w:pPr>
-        <w:pStyle w:val="Sommario2"/>
+        <w:pStyle w:val="TOC2"/>
         <w:tabs>
           <w:tab w:val="left" w:pos="880"/>
           <w:tab w:val="right" w:leader="dot" w:pos="9962"/>
@@ -1172,7 +1172,7 @@
     </w:p>
     <w:p>
       <w:pPr>
-        <w:pStyle w:val="Sommario2"/>
+        <w:pStyle w:val="TOC2"/>
         <w:tabs>
           <w:tab w:val="left" w:pos="880"/>
           <w:tab w:val="right" w:leader="dot" w:pos="9962"/>
@@ -1245,7 +1245,7 @@
     </w:p>
     <w:p>
       <w:pPr>
-        <w:pStyle w:val="Sommario2"/>
+        <w:pStyle w:val="TOC2"/>
         <w:tabs>
           <w:tab w:val="left" w:pos="880"/>
           <w:tab w:val="right" w:leader="dot" w:pos="9962"/>
@@ -1318,7 +1318,7 @@
     </w:p>
     <w:p>
       <w:pPr>
-        <w:pStyle w:val="Sommario2"/>
+        <w:pStyle w:val="TOC2"/>
         <w:tabs>
           <w:tab w:val="left" w:pos="880"/>
           <w:tab w:val="right" w:leader="dot" w:pos="9962"/>
@@ -1391,7 +1391,7 @@
     </w:p>
     <w:p>
       <w:pPr>
-        <w:pStyle w:val="Sommario2"/>
+        <w:pStyle w:val="TOC2"/>
         <w:tabs>
           <w:tab w:val="left" w:pos="880"/>
           <w:tab w:val="right" w:leader="dot" w:pos="9962"/>
@@ -1401,8 +1401,6 @@
           <w:noProof/>
         </w:rPr>
       </w:pPr>
-      <w:bookmarkStart w:id="1" w:name="_GoBack"/>
-      <w:bookmarkEnd w:id="1"/>
       <w:r>
         <w:rPr>
           <w:noProof/>
@@ -1466,7 +1464,7 @@
     </w:p>
     <w:p>
       <w:pPr>
-        <w:pStyle w:val="Sommario2"/>
+        <w:pStyle w:val="TOC2"/>
         <w:tabs>
           <w:tab w:val="left" w:pos="880"/>
           <w:tab w:val="right" w:leader="dot" w:pos="9962"/>
@@ -1539,7 +1537,7 @@
     </w:p>
     <w:p>
       <w:pPr>
-        <w:pStyle w:val="Sommario2"/>
+        <w:pStyle w:val="TOC2"/>
         <w:tabs>
           <w:tab w:val="left" w:pos="880"/>
           <w:tab w:val="right" w:leader="dot" w:pos="9962"/>
@@ -1612,7 +1610,7 @@
     </w:p>
     <w:p>
       <w:pPr>
-        <w:pStyle w:val="Sommario1"/>
+        <w:pStyle w:val="TOC1"/>
         <w:tabs>
           <w:tab w:val="left" w:pos="440"/>
           <w:tab w:val="right" w:leader="dot" w:pos="9962"/>
@@ -1685,7 +1683,7 @@
     </w:p>
     <w:p>
       <w:pPr>
-        <w:pStyle w:val="Sommario2"/>
+        <w:pStyle w:val="TOC2"/>
         <w:tabs>
           <w:tab w:val="left" w:pos="880"/>
           <w:tab w:val="right" w:leader="dot" w:pos="9962"/>
@@ -1758,7 +1756,7 @@
     </w:p>
     <w:p>
       <w:pPr>
-        <w:pStyle w:val="Sommario1"/>
+        <w:pStyle w:val="TOC1"/>
         <w:tabs>
           <w:tab w:val="left" w:pos="440"/>
           <w:tab w:val="right" w:leader="dot" w:pos="9962"/>
@@ -1831,7 +1829,7 @@
     </w:p>
     <w:p>
       <w:pPr>
-        <w:pStyle w:val="Sommario1"/>
+        <w:pStyle w:val="TOC1"/>
         <w:tabs>
           <w:tab w:val="left" w:pos="440"/>
           <w:tab w:val="right" w:leader="dot" w:pos="9962"/>
@@ -1904,7 +1902,7 @@
     </w:p>
     <w:p>
       <w:pPr>
-        <w:pStyle w:val="Sommario1"/>
+        <w:pStyle w:val="TOC1"/>
         <w:tabs>
           <w:tab w:val="left" w:pos="440"/>
           <w:tab w:val="right" w:leader="dot" w:pos="9962"/>
@@ -1977,7 +1975,7 @@
     </w:p>
     <w:p>
       <w:pPr>
-        <w:pStyle w:val="Sommario2"/>
+        <w:pStyle w:val="TOC2"/>
         <w:tabs>
           <w:tab w:val="left" w:pos="880"/>
           <w:tab w:val="right" w:leader="dot" w:pos="9962"/>
@@ -2050,7 +2048,7 @@
     </w:p>
     <w:p>
       <w:pPr>
-        <w:pStyle w:val="Sommario2"/>
+        <w:pStyle w:val="TOC2"/>
         <w:tabs>
           <w:tab w:val="left" w:pos="880"/>
           <w:tab w:val="right" w:leader="dot" w:pos="9962"/>
@@ -2123,7 +2121,7 @@
     </w:p>
     <w:p>
       <w:pPr>
-        <w:pStyle w:val="Sommario2"/>
+        <w:pStyle w:val="TOC2"/>
         <w:tabs>
           <w:tab w:val="left" w:pos="880"/>
           <w:tab w:val="right" w:leader="dot" w:pos="9962"/>
@@ -2227,24 +2225,24 @@
     </w:p>
     <w:p>
       <w:pPr>
-        <w:pStyle w:val="Titolo1"/>
-      </w:pPr>
-      <w:bookmarkStart w:id="2" w:name="_Toc436580554"/>
+        <w:pStyle w:val="Heading1"/>
+      </w:pPr>
+      <w:bookmarkStart w:id="1" w:name="_Toc436580554"/>
       <w:r>
         <w:lastRenderedPageBreak/>
         <w:t>Introduction</w:t>
       </w:r>
+      <w:bookmarkEnd w:id="1"/>
+    </w:p>
+    <w:p>
+      <w:pPr>
+        <w:pStyle w:val="Heading2"/>
+      </w:pPr>
+      <w:bookmarkStart w:id="2" w:name="_Toc436580555"/>
+      <w:r>
+        <w:t>Purpose</w:t>
+      </w:r>
       <w:bookmarkEnd w:id="2"/>
-    </w:p>
-    <w:p>
-      <w:pPr>
-        <w:pStyle w:val="Titolo2"/>
-      </w:pPr>
-      <w:bookmarkStart w:id="3" w:name="_Toc436580555"/>
-      <w:r>
-        <w:t>Purpose</w:t>
-      </w:r>
-      <w:bookmarkEnd w:id="3"/>
       <w:r>
         <w:t xml:space="preserve"> </w:t>
       </w:r>
@@ -2533,7 +2531,7 @@
           <w:szCs w:val="24"/>
         </w:rPr>
         <w:drawing>
-          <wp:inline distT="0" distB="0" distL="0" distR="0" wp14:anchorId="7FF171B2" wp14:editId="6CA3C5DA">
+          <wp:inline distT="0" distB="0" distL="0" distR="0" wp14:anchorId="5D139AC6" wp14:editId="54257F69">
             <wp:extent cx="5829300" cy="3393440"/>
             <wp:effectExtent l="0" t="0" r="0" b="0"/>
             <wp:docPr id="19" name="Diagram 19"/>
@@ -2549,163 +2547,163 @@
     </w:p>
     <w:p>
       <w:pPr>
-        <w:pStyle w:val="Titolo2"/>
-      </w:pPr>
-      <w:bookmarkStart w:id="4" w:name="_Toc436580556"/>
+        <w:pStyle w:val="Heading2"/>
+      </w:pPr>
+      <w:bookmarkStart w:id="3" w:name="_Toc436580556"/>
       <w:r>
         <w:lastRenderedPageBreak/>
         <w:t>Scope</w:t>
       </w:r>
+      <w:bookmarkEnd w:id="3"/>
+    </w:p>
+    <w:p>
+      <w:pPr>
+        <w:pStyle w:val="TestoNormale"/>
+      </w:pPr>
+      <w:r>
+        <w:t xml:space="preserve">The main scope of this </w:t>
+      </w:r>
+      <w:r>
+        <w:rPr>
+          <w:b/>
+        </w:rPr>
+        <w:t>D</w:t>
+      </w:r>
+      <w:r>
+        <w:rPr>
+          <w:b/>
+        </w:rPr>
+        <w:t>D</w:t>
+      </w:r>
+      <w:r>
+        <w:t xml:space="preserve"> (</w:t>
+      </w:r>
+      <w:r>
+        <w:rPr>
+          <w:i/>
+        </w:rPr>
+        <w:t>Design</w:t>
+      </w:r>
+      <w:r>
+        <w:rPr>
+          <w:i/>
+        </w:rPr>
+        <w:t xml:space="preserve"> Document</w:t>
+      </w:r>
+      <w:r>
+        <w:t xml:space="preserve">) is to give an </w:t>
+      </w:r>
+      <w:r>
+        <w:t xml:space="preserve">overall guidance to the </w:t>
+      </w:r>
+      <w:r>
+        <w:rPr>
+          <w:b/>
+        </w:rPr>
+        <w:t>architecture</w:t>
+      </w:r>
+      <w:r>
+        <w:t xml:space="preserve"> of the </w:t>
+      </w:r>
+      <w:r>
+        <w:rPr>
+          <w:b/>
+        </w:rPr>
+        <w:t>project</w:t>
+      </w:r>
+      <w:r>
+        <w:t xml:space="preserve">, which is </w:t>
+      </w:r>
+      <w:proofErr w:type="spellStart"/>
+      <w:r>
+        <w:rPr>
+          <w:i/>
+        </w:rPr>
+        <w:t>myTaxi</w:t>
+      </w:r>
+      <w:r>
+        <w:rPr>
+          <w:i/>
+        </w:rPr>
+        <w:t>Driver</w:t>
+      </w:r>
+      <w:proofErr w:type="spellEnd"/>
+      <w:r>
+        <w:t xml:space="preserve"> (</w:t>
+      </w:r>
+      <w:r>
+        <w:rPr>
+          <w:b/>
+        </w:rPr>
+        <w:t>Software Engineering 2 project</w:t>
+      </w:r>
+      <w:r>
+        <w:t xml:space="preserve"> of year 2015/16 - </w:t>
+      </w:r>
+      <w:proofErr w:type="spellStart"/>
+      <w:r>
+        <w:rPr>
+          <w:b/>
+        </w:rPr>
+        <w:t>Politecnico</w:t>
+      </w:r>
+      <w:proofErr w:type="spellEnd"/>
+      <w:r>
+        <w:rPr>
+          <w:b/>
+        </w:rPr>
+        <w:t xml:space="preserve"> di Milano</w:t>
+      </w:r>
+      <w:r>
+        <w:t xml:space="preserve">). </w:t>
+      </w:r>
+    </w:p>
+    <w:p/>
+    <w:p>
+      <w:pPr>
+        <w:pStyle w:val="TestoNormale"/>
+      </w:pPr>
+      <w:r>
+        <w:t>We described the main</w:t>
+      </w:r>
+      <w:r>
+        <w:rPr>
+          <w:b/>
+        </w:rPr>
+        <w:t xml:space="preserve"> goals</w:t>
+      </w:r>
+      <w:r>
+        <w:t xml:space="preserve"> and </w:t>
+      </w:r>
+      <w:r>
+        <w:rPr>
+          <w:b/>
+        </w:rPr>
+        <w:t>objectives</w:t>
+      </w:r>
+      <w:r>
+        <w:t xml:space="preserve"> of the project in the previous </w:t>
+      </w:r>
+      <w:r>
+        <w:rPr>
+          <w:i/>
+        </w:rPr>
+        <w:t>Requirements Analysis and Specification Document</w:t>
+      </w:r>
+      <w:r>
+        <w:t>.</w:t>
+      </w:r>
+    </w:p>
+    <w:p/>
+    <w:p>
+      <w:pPr>
+        <w:pStyle w:val="Heading2"/>
+      </w:pPr>
+      <w:bookmarkStart w:id="4" w:name="_Toc436580557"/>
+      <w:r>
+        <w:t>Definitions, Acronyms, Abbreviations</w:t>
+      </w:r>
       <w:bookmarkEnd w:id="4"/>
-    </w:p>
-    <w:p>
-      <w:pPr>
-        <w:pStyle w:val="TestoNormale"/>
-      </w:pPr>
-      <w:r>
-        <w:t xml:space="preserve">The main scope of this </w:t>
-      </w:r>
-      <w:r>
-        <w:rPr>
-          <w:b/>
-        </w:rPr>
-        <w:t>D</w:t>
-      </w:r>
-      <w:r>
-        <w:rPr>
-          <w:b/>
-        </w:rPr>
-        <w:t>D</w:t>
-      </w:r>
-      <w:r>
-        <w:t xml:space="preserve"> (</w:t>
-      </w:r>
-      <w:r>
-        <w:rPr>
-          <w:i/>
-        </w:rPr>
-        <w:t>Design</w:t>
-      </w:r>
-      <w:r>
-        <w:rPr>
-          <w:i/>
-        </w:rPr>
-        <w:t xml:space="preserve"> Document</w:t>
-      </w:r>
-      <w:r>
-        <w:t xml:space="preserve">) is to give an </w:t>
-      </w:r>
-      <w:r>
-        <w:t xml:space="preserve">overall guidance to the </w:t>
-      </w:r>
-      <w:r>
-        <w:rPr>
-          <w:b/>
-        </w:rPr>
-        <w:t>architecture</w:t>
-      </w:r>
-      <w:r>
-        <w:t xml:space="preserve"> of the </w:t>
-      </w:r>
-      <w:r>
-        <w:rPr>
-          <w:b/>
-        </w:rPr>
-        <w:t>project</w:t>
-      </w:r>
-      <w:r>
-        <w:t xml:space="preserve">, which is </w:t>
-      </w:r>
-      <w:proofErr w:type="spellStart"/>
-      <w:r>
-        <w:rPr>
-          <w:i/>
-        </w:rPr>
-        <w:t>myTaxi</w:t>
-      </w:r>
-      <w:r>
-        <w:rPr>
-          <w:i/>
-        </w:rPr>
-        <w:t>Driver</w:t>
-      </w:r>
-      <w:proofErr w:type="spellEnd"/>
-      <w:r>
-        <w:t xml:space="preserve"> (</w:t>
-      </w:r>
-      <w:r>
-        <w:rPr>
-          <w:b/>
-        </w:rPr>
-        <w:t>Software Engineering 2 project</w:t>
-      </w:r>
-      <w:r>
-        <w:t xml:space="preserve"> of year 2015/16 - </w:t>
-      </w:r>
-      <w:proofErr w:type="spellStart"/>
-      <w:r>
-        <w:rPr>
-          <w:b/>
-        </w:rPr>
-        <w:t>Politecnico</w:t>
-      </w:r>
-      <w:proofErr w:type="spellEnd"/>
-      <w:r>
-        <w:rPr>
-          <w:b/>
-        </w:rPr>
-        <w:t xml:space="preserve"> di Milano</w:t>
-      </w:r>
-      <w:r>
-        <w:t xml:space="preserve">). </w:t>
-      </w:r>
-    </w:p>
-    <w:p/>
-    <w:p>
-      <w:pPr>
-        <w:pStyle w:val="TestoNormale"/>
-      </w:pPr>
-      <w:r>
-        <w:t>We described the main</w:t>
-      </w:r>
-      <w:r>
-        <w:rPr>
-          <w:b/>
-        </w:rPr>
-        <w:t xml:space="preserve"> goals</w:t>
-      </w:r>
-      <w:r>
-        <w:t xml:space="preserve"> and </w:t>
-      </w:r>
-      <w:r>
-        <w:rPr>
-          <w:b/>
-        </w:rPr>
-        <w:t>objectives</w:t>
-      </w:r>
-      <w:r>
-        <w:t xml:space="preserve"> of the project in the previous </w:t>
-      </w:r>
-      <w:r>
-        <w:rPr>
-          <w:i/>
-        </w:rPr>
-        <w:t>Requirements Analysis and Specification Document</w:t>
-      </w:r>
-      <w:r>
-        <w:t>.</w:t>
-      </w:r>
-    </w:p>
-    <w:p/>
-    <w:p>
-      <w:pPr>
-        <w:pStyle w:val="Titolo2"/>
-      </w:pPr>
-      <w:bookmarkStart w:id="5" w:name="_Toc436580557"/>
-      <w:r>
-        <w:t>Definitions, Acronyms, Abbreviations</w:t>
-      </w:r>
-      <w:bookmarkEnd w:id="5"/>
     </w:p>
     <w:p>
       <w:pPr>
@@ -2786,12 +2784,14 @@
       <w:r>
         <w:t xml:space="preserve">: </w:t>
       </w:r>
+      <w:proofErr w:type="spellStart"/>
       <w:r>
         <w:rPr>
           <w:i/>
         </w:rPr>
         <w:t>myTaxiService</w:t>
       </w:r>
+      <w:proofErr w:type="spellEnd"/>
     </w:p>
     <w:p>
       <w:pPr>
@@ -3008,14 +3008,14 @@
     <w:p/>
     <w:p>
       <w:pPr>
-        <w:pStyle w:val="Titolo2"/>
-      </w:pPr>
-      <w:bookmarkStart w:id="6" w:name="_Toc436580558"/>
+        <w:pStyle w:val="Heading2"/>
+      </w:pPr>
+      <w:bookmarkStart w:id="5" w:name="_Toc436580558"/>
       <w:r>
         <w:lastRenderedPageBreak/>
         <w:t>Reference Documents</w:t>
       </w:r>
-      <w:bookmarkEnd w:id="6"/>
+      <w:bookmarkEnd w:id="5"/>
     </w:p>
     <w:p>
       <w:pPr>
@@ -3062,7 +3062,7 @@
           <w:noProof/>
         </w:rPr>
         <w:drawing>
-          <wp:inline distT="0" distB="0" distL="0" distR="0" wp14:anchorId="1FBEA27D" wp14:editId="6F6C6B6D">
+          <wp:inline distT="0" distB="0" distL="0" distR="0" wp14:anchorId="3D95C50C" wp14:editId="35B53866">
             <wp:extent cx="6332220" cy="4497070"/>
             <wp:effectExtent l="19050" t="19050" r="11430" b="17780"/>
             <wp:docPr id="2" name="Immagine 2"/>
@@ -3130,13 +3130,13 @@
     </w:p>
     <w:p>
       <w:pPr>
-        <w:pStyle w:val="Titolo2"/>
-      </w:pPr>
-      <w:bookmarkStart w:id="7" w:name="_Toc436580559"/>
+        <w:pStyle w:val="Heading2"/>
+      </w:pPr>
+      <w:bookmarkStart w:id="6" w:name="_Toc436580559"/>
       <w:r>
         <w:t>Document Structure</w:t>
       </w:r>
-      <w:bookmarkEnd w:id="7"/>
+      <w:bookmarkEnd w:id="6"/>
       <w:r>
         <w:t xml:space="preserve"> </w:t>
       </w:r>
@@ -3179,27 +3179,27 @@
     <w:p/>
     <w:p>
       <w:pPr>
-        <w:pStyle w:val="Titolo1"/>
-      </w:pPr>
-      <w:bookmarkStart w:id="8" w:name="_Toc436580560"/>
+        <w:pStyle w:val="Heading1"/>
+      </w:pPr>
+      <w:bookmarkStart w:id="7" w:name="_Toc436580560"/>
       <w:r>
         <w:lastRenderedPageBreak/>
         <w:t>Architectural Design</w:t>
       </w:r>
+      <w:bookmarkEnd w:id="7"/>
+    </w:p>
+    <w:p>
+      <w:pPr>
+        <w:pStyle w:val="Heading2"/>
+      </w:pPr>
+      <w:bookmarkStart w:id="8" w:name="_Toc436580561"/>
+      <w:r>
+        <w:t>Overview</w:t>
+      </w:r>
       <w:bookmarkEnd w:id="8"/>
     </w:p>
     <w:p>
       <w:pPr>
-        <w:pStyle w:val="Titolo2"/>
-      </w:pPr>
-      <w:bookmarkStart w:id="9" w:name="_Toc436580561"/>
-      <w:r>
-        <w:t>Overview</w:t>
-      </w:r>
-      <w:bookmarkEnd w:id="9"/>
-    </w:p>
-    <w:p>
-      <w:pPr>
         <w:pStyle w:val="TestoNormale"/>
       </w:pPr>
       <w:r>
@@ -3421,7 +3421,7 @@
           <w:noProof/>
         </w:rPr>
         <w:drawing>
-          <wp:anchor distT="0" distB="0" distL="114300" distR="114300" simplePos="0" relativeHeight="251658240" behindDoc="0" locked="0" layoutInCell="1" allowOverlap="1" wp14:anchorId="44548090" wp14:editId="78D4E262">
+          <wp:anchor distT="0" distB="0" distL="114300" distR="114300" simplePos="0" relativeHeight="251658240" behindDoc="0" locked="0" layoutInCell="1" allowOverlap="1" wp14:anchorId="04416F22" wp14:editId="5D51292A">
             <wp:simplePos x="0" y="0"/>
             <wp:positionH relativeFrom="margin">
               <wp:posOffset>1038715</wp:posOffset>
@@ -3863,7 +3863,7 @@
           <w:noProof/>
         </w:rPr>
         <w:drawing>
-          <wp:inline distT="0" distB="0" distL="0" distR="0">
+          <wp:inline distT="0" distB="0" distL="0" distR="0" wp14:anchorId="0DA52AD8" wp14:editId="14695A3E">
             <wp:extent cx="4209524" cy="2123810"/>
             <wp:effectExtent l="76200" t="76200" r="76835" b="67310"/>
             <wp:docPr id="8" name="Immagine 8"/>
@@ -3963,21 +3963,7 @@
         <w:rPr>
           <w:i/>
         </w:rPr>
-        <w:t xml:space="preserve"> </w:t>
-      </w:r>
-      <w:proofErr w:type="gramStart"/>
-      <w:r>
-        <w:rPr>
-          <w:i/>
-        </w:rPr>
-        <w:t>are mapped</w:t>
-      </w:r>
-      <w:proofErr w:type="gramEnd"/>
-      <w:r>
-        <w:rPr>
-          <w:i/>
-        </w:rPr>
-        <w:t xml:space="preserve"> on the same physical machine in our architecture (the </w:t>
+        <w:t xml:space="preserve"> are mapped on the same physical machine in our architecture (the </w:t>
       </w:r>
       <w:r>
         <w:rPr>
@@ -3998,14 +3984,14 @@
     <w:p/>
     <w:p>
       <w:pPr>
-        <w:pStyle w:val="Titolo2"/>
-      </w:pPr>
-      <w:bookmarkStart w:id="10" w:name="_Toc436580562"/>
+        <w:pStyle w:val="Heading2"/>
+      </w:pPr>
+      <w:bookmarkStart w:id="9" w:name="_Toc436580562"/>
       <w:r>
         <w:lastRenderedPageBreak/>
         <w:t>Component View</w:t>
       </w:r>
-      <w:bookmarkEnd w:id="10"/>
+      <w:bookmarkEnd w:id="9"/>
     </w:p>
     <w:p>
       <w:pPr>
@@ -4281,9 +4267,9 @@
           <w:noProof/>
         </w:rPr>
         <w:drawing>
-          <wp:inline distT="0" distB="0" distL="0" distR="0">
+          <wp:inline distT="0" distB="0" distL="0" distR="0" wp14:anchorId="28B7B1B9" wp14:editId="2A29DEB3">
             <wp:extent cx="4492487" cy="2425148"/>
-            <wp:effectExtent l="57150" t="38100" r="60960" b="70485"/>
+            <wp:effectExtent l="76200" t="50800" r="80010" b="64135"/>
             <wp:docPr id="15" name="Diagramma 15"/>
             <wp:cNvGraphicFramePr/>
             <a:graphic xmlns:a="http://schemas.openxmlformats.org/drawingml/2006/main">
@@ -4735,7 +4721,19 @@
         <w:t xml:space="preserve"> may change some parameters of the algorithm to optimize the model. </w:t>
       </w:r>
     </w:p>
-    <w:p/>
+    <w:p>
+      <w:pPr>
+        <w:rPr>
+          <w:color w:val="FF0000"/>
+        </w:rPr>
+      </w:pPr>
+      <w:r>
+        <w:rPr>
+          <w:color w:val="FF0000"/>
+        </w:rPr>
+        <w:t>//DATA?</w:t>
+      </w:r>
+    </w:p>
     <w:p>
       <w:pPr>
         <w:pStyle w:val="TestoNormale"/>
@@ -4784,7 +4782,7 @@
           <w:noProof/>
         </w:rPr>
         <w:drawing>
-          <wp:inline distT="0" distB="0" distL="0" distR="0">
+          <wp:inline distT="0" distB="0" distL="0" distR="0" wp14:anchorId="2351405C" wp14:editId="7F1EE043">
             <wp:extent cx="6181725" cy="7096125"/>
             <wp:effectExtent l="0" t="0" r="9525" b="9525"/>
             <wp:docPr id="5" name="Immagine 5"/>
@@ -4841,14 +4839,14 @@
     <w:p/>
     <w:p>
       <w:pPr>
-        <w:pStyle w:val="Titolo2"/>
-      </w:pPr>
-      <w:bookmarkStart w:id="11" w:name="_Toc436580563"/>
+        <w:pStyle w:val="Heading2"/>
+      </w:pPr>
+      <w:bookmarkStart w:id="10" w:name="_Toc436580563"/>
       <w:r>
         <w:lastRenderedPageBreak/>
         <w:t>Deployment View</w:t>
       </w:r>
-      <w:bookmarkEnd w:id="11"/>
+      <w:bookmarkEnd w:id="10"/>
       <w:r>
         <w:t xml:space="preserve"> </w:t>
       </w:r>
@@ -4943,7 +4941,7 @@
           <w:noProof/>
         </w:rPr>
         <w:drawing>
-          <wp:inline distT="0" distB="0" distL="0" distR="0">
+          <wp:inline distT="0" distB="0" distL="0" distR="0" wp14:anchorId="5E8E582F" wp14:editId="15D9E801">
             <wp:extent cx="5962650" cy="5886450"/>
             <wp:effectExtent l="0" t="0" r="0" b="0"/>
             <wp:docPr id="21" name="Immagine 21"/>
@@ -4998,51 +4996,102 @@
     </w:p>
     <w:p>
       <w:pPr>
-        <w:pStyle w:val="Titolo2"/>
-      </w:pPr>
-      <w:bookmarkStart w:id="12" w:name="_Toc436580564"/>
+        <w:pStyle w:val="Heading2"/>
+      </w:pPr>
+      <w:bookmarkStart w:id="11" w:name="_Toc436580564"/>
       <w:r>
         <w:lastRenderedPageBreak/>
         <w:t>Runtime View</w:t>
       </w:r>
+      <w:bookmarkEnd w:id="11"/>
+    </w:p>
+    <w:p>
+      <w:pPr>
+        <w:pStyle w:val="TestoNormale"/>
+      </w:pPr>
+      <w:r>
+        <w:t xml:space="preserve">In this section we will provide UML diagrams to analyze some relevant use cases from a component interaction point of view. </w:t>
+      </w:r>
+      <w:r>
+        <w:t>We try to be as coherent as possible to notations and names we have used in our RASD.</w:t>
+      </w:r>
+    </w:p>
+    <w:p>
+      <w:pPr>
+        <w:pStyle w:val="Heading3"/>
+      </w:pPr>
+      <w:r>
+        <w:t xml:space="preserve">Customer </w:t>
+      </w:r>
+      <w:r>
+        <w:t>signs up (4.1.1)</w:t>
+      </w:r>
+    </w:p>
+    <w:p>
+      <w:pPr>
+        <w:pStyle w:val="TestoNormale"/>
+      </w:pPr>
+      <w:r>
+        <w:t xml:space="preserve">As you can see in this </w:t>
+      </w:r>
+      <w:r>
+        <w:t xml:space="preserve">sequence diagram a first credentials check is done in </w:t>
+      </w:r>
+      <w:r>
+        <w:rPr>
+          <w:i/>
+        </w:rPr>
+        <w:t>Customer View</w:t>
+      </w:r>
+      <w:r>
+        <w:t xml:space="preserve"> component (with </w:t>
+      </w:r>
+      <w:proofErr w:type="spellStart"/>
+      <w:r>
+        <w:rPr>
+          <w:i/>
+        </w:rPr>
+        <w:t>checkAllRequiredFieldsOK</w:t>
+      </w:r>
+      <w:proofErr w:type="spellEnd"/>
+      <w:r>
+        <w:rPr>
+          <w:i/>
+        </w:rPr>
+        <w:t>(form)</w:t>
+      </w:r>
+      <w:r>
+        <w:t>) to avoid any possible submission of customer credentials that for sure are wrong (like malformed email address and empty required fields).</w:t>
+      </w:r>
+    </w:p>
+    <w:p>
+      <w:pPr>
+        <w:pStyle w:val="TestoNormale"/>
+        <w:rPr>
+          <w:color w:val="FF0000"/>
+        </w:rPr>
+      </w:pPr>
+      <w:r>
+        <w:rPr>
+          <w:color w:val="FF0000"/>
+        </w:rPr>
+        <w:t>//DA SEGNALARE PARTE DI LOGICA APPLICATIVA IN CLIENT?</w:t>
+      </w:r>
+    </w:p>
+    <w:p/>
+    <w:p>
+      <w:bookmarkStart w:id="12" w:name="_GoBack"/>
       <w:bookmarkEnd w:id="12"/>
     </w:p>
     <w:p>
       <w:pPr>
-        <w:pStyle w:val="Titolo2"/>
-        <w:numPr>
-          <w:ilvl w:val="0"/>
-          <w:numId w:val="0"/>
-        </w:numPr>
-        <w:ind w:left="357"/>
-        <w:rPr>
-          <w:color w:val="FF0000"/>
-        </w:rPr>
-      </w:pPr>
-      <w:bookmarkStart w:id="13" w:name="_Toc435365009"/>
-      <w:bookmarkStart w:id="14" w:name="_Toc435372131"/>
-      <w:bookmarkStart w:id="15" w:name="_Toc436148044"/>
-      <w:bookmarkStart w:id="16" w:name="_Toc436580565"/>
-      <w:r>
-        <w:rPr>
-          <w:color w:val="FF0000"/>
-        </w:rPr>
-        <w:t>Sequence Diagrams Here</w:t>
+        <w:pStyle w:val="Heading2"/>
+      </w:pPr>
+      <w:bookmarkStart w:id="13" w:name="_Toc436580566"/>
+      <w:r>
+        <w:t>Component interfaces</w:t>
       </w:r>
       <w:bookmarkEnd w:id="13"/>
-      <w:bookmarkEnd w:id="14"/>
-      <w:bookmarkEnd w:id="15"/>
-      <w:bookmarkEnd w:id="16"/>
-    </w:p>
-    <w:p>
-      <w:pPr>
-        <w:pStyle w:val="Titolo2"/>
-      </w:pPr>
-      <w:bookmarkStart w:id="17" w:name="_Toc436580566"/>
-      <w:r>
-        <w:t>Component interfaces</w:t>
-      </w:r>
-      <w:bookmarkEnd w:id="17"/>
     </w:p>
     <w:p>
       <w:pPr>
@@ -5226,15 +5275,7 @@
       </w:r>
       <w:proofErr w:type="spellEnd"/>
       <w:r>
-        <w:t xml:space="preserve"> View with the System Manager Component. It contains many interesting methods; in fact, the System Manager is </w:t>
-      </w:r>
-      <w:proofErr w:type="gramStart"/>
-      <w:r>
-        <w:t>on the basis of</w:t>
-      </w:r>
-      <w:proofErr w:type="gramEnd"/>
-      <w:r>
-        <w:t xml:space="preserve"> each internal interaction and communication between modules of </w:t>
+        <w:t xml:space="preserve"> View with the System Manager Component. It contains many interesting methods; in fact, the System Manager is on the basis of each internal interaction and communication between modules of </w:t>
       </w:r>
       <w:r>
         <w:rPr>
@@ -5303,6 +5344,7 @@
         <w:rPr>
           <w:b/>
         </w:rPr>
+        <w:lastRenderedPageBreak/>
         <w:t>System-Queue Management</w:t>
       </w:r>
       <w:r>
@@ -5356,18 +5398,17 @@
     </w:p>
     <w:p>
       <w:pPr>
-        <w:pStyle w:val="Titolo2"/>
-      </w:pPr>
-      <w:bookmarkStart w:id="18" w:name="_Toc436580567"/>
-      <w:r>
-        <w:lastRenderedPageBreak/>
+        <w:pStyle w:val="Heading2"/>
+      </w:pPr>
+      <w:bookmarkStart w:id="14" w:name="_Toc436580567"/>
+      <w:r>
         <w:t>Selected architectural styles and patterns</w:t>
       </w:r>
-      <w:bookmarkEnd w:id="18"/>
-    </w:p>
-    <w:p>
-      <w:pPr>
-        <w:pStyle w:val="Titolo3"/>
+      <w:bookmarkEnd w:id="14"/>
+    </w:p>
+    <w:p>
+      <w:pPr>
+        <w:pStyle w:val="Heading3"/>
       </w:pPr>
       <w:r>
         <w:t>MVC (Model-View-Controller)</w:t>
@@ -5442,7 +5483,7 @@
           <w:noProof/>
         </w:rPr>
         <w:drawing>
-          <wp:inline distT="0" distB="0" distL="0" distR="0">
+          <wp:inline distT="0" distB="0" distL="0" distR="0" wp14:anchorId="63A63B8A" wp14:editId="7B46FA6A">
             <wp:extent cx="5077139" cy="3629733"/>
             <wp:effectExtent l="19050" t="0" r="28575" b="1056640"/>
             <wp:docPr id="3" name="Immagine 3"/>
@@ -5538,19 +5579,11 @@
       <w:r>
         <w:t xml:space="preserve">In the specific case of </w:t>
       </w:r>
-      <w:proofErr w:type="gramStart"/>
-      <w:r>
-        <w:rPr>
-          <w:i/>
-        </w:rPr>
-        <w:t>myTaxiService</w:t>
-      </w:r>
-      <w:proofErr w:type="gramEnd"/>
-      <w:r>
-        <w:rPr>
-          <w:i/>
-        </w:rPr>
-        <w:t xml:space="preserve"> </w:t>
+      <w:r>
+        <w:rPr>
+          <w:i/>
+        </w:rPr>
+        <w:t xml:space="preserve">myTaxiService </w:t>
       </w:r>
       <w:r>
         <w:t xml:space="preserve">these three logical parts will have the following </w:t>
@@ -5625,11 +5658,7 @@
         <w:t>must</w:t>
       </w:r>
       <w:r>
-        <w:t xml:space="preserve"> also send commands to its associated </w:t>
-      </w:r>
-      <w:r>
-        <w:lastRenderedPageBreak/>
-        <w:t>view</w:t>
+        <w:t xml:space="preserve"> also send commands to its associated view</w:t>
       </w:r>
       <w:r>
         <w:t xml:space="preserve"> (the Taxi Driver or the Web/Mobile Costumer one)</w:t>
@@ -5674,21 +5703,13 @@
         <w:t>odel</w:t>
       </w:r>
       <w:r>
-        <w:t xml:space="preserve"> stores data that </w:t>
-      </w:r>
-      <w:proofErr w:type="gramStart"/>
-      <w:r>
-        <w:t xml:space="preserve">is retrieved </w:t>
+        <w:t xml:space="preserve"> stores data that is retrieved </w:t>
       </w:r>
       <w:r>
         <w:t>according to commands from the Controller and displayed in the V</w:t>
       </w:r>
       <w:r>
-        <w:t>iew</w:t>
-      </w:r>
-      <w:proofErr w:type="gramEnd"/>
-      <w:r>
-        <w:t>.</w:t>
+        <w:t>iew.</w:t>
       </w:r>
       <w:r>
         <w:t xml:space="preserve"> It contains all the data about reservations, Costumers, Taxi Driver and son on.</w:t>
@@ -5742,7 +5763,7 @@
     <w:p/>
     <w:p>
       <w:pPr>
-        <w:pStyle w:val="Titolo3"/>
+        <w:pStyle w:val="Heading3"/>
       </w:pPr>
       <w:r>
         <w:t>State pattern</w:t>
@@ -5780,15 +5801,7 @@
         <w:t>bjects for states pattern</w:t>
       </w:r>
       <w:r>
-        <w:t xml:space="preserve">. This pattern </w:t>
-      </w:r>
-      <w:proofErr w:type="gramStart"/>
-      <w:r>
-        <w:t>is used</w:t>
-      </w:r>
-      <w:proofErr w:type="gramEnd"/>
-      <w:r>
-        <w:t xml:space="preserve"> in computer programming to encapsulate varying behavior for the same object based on its internal state.</w:t>
+        <w:t>. This pattern is used in computer programming to encapsulate varying behavior for the same object based on its internal state.</w:t>
       </w:r>
       <w:r>
         <w:t xml:space="preserve"> </w:t>
@@ -5817,7 +5830,7 @@
           <w:noProof/>
         </w:rPr>
         <w:drawing>
-          <wp:inline distT="0" distB="0" distL="0" distR="0">
+          <wp:inline distT="0" distB="0" distL="0" distR="0" wp14:anchorId="6D01BA2D" wp14:editId="76505258">
             <wp:extent cx="3743325" cy="1609725"/>
             <wp:effectExtent l="19050" t="0" r="28575" b="504825"/>
             <wp:docPr id="4" name="Immagine 4"/>
@@ -5894,14 +5907,12 @@
       <w:r>
         <w:t xml:space="preserve">In the case of </w:t>
       </w:r>
-      <w:proofErr w:type="gramStart"/>
       <w:r>
         <w:rPr>
           <w:i/>
         </w:rPr>
         <w:t>myTaxiService</w:t>
       </w:r>
-      <w:proofErr w:type="gramEnd"/>
       <w:r>
         <w:rPr>
           <w:i/>
@@ -5925,6 +5936,9 @@
     <w:p>
       <w:pPr>
         <w:pStyle w:val="TestoNormale"/>
+        <w:rPr>
+          <w:color w:val="FF0000"/>
+        </w:rPr>
       </w:pPr>
       <w:r>
         <w:t xml:space="preserve">Let us focus on the possibilities. The possible </w:t>
@@ -5937,6 +5951,15 @@
       </w:r>
       <w:r>
         <w:t xml:space="preserve"> of a Taxi Diver are:</w:t>
+      </w:r>
+      <w:r>
+        <w:t xml:space="preserve"> //</w:t>
+      </w:r>
+      <w:r>
+        <w:rPr>
+          <w:color w:val="FF0000"/>
+        </w:rPr>
+        <w:t>DA SISTEMARE IN RASD</w:t>
       </w:r>
     </w:p>
     <w:p/>
@@ -5973,6 +5996,7 @@
         <w:rPr>
           <w:i/>
         </w:rPr>
+        <w:lastRenderedPageBreak/>
         <w:t>At work – Not available at the moment</w:t>
       </w:r>
       <w:r>
@@ -6027,177 +6051,178 @@
         <w:pStyle w:val="TestoNormale"/>
       </w:pPr>
       <w:r>
-        <w:t xml:space="preserve">This will take trace of the status of any Taxi Driver during the whole day and </w:t>
-      </w:r>
-      <w:proofErr w:type="gramStart"/>
-      <w:r>
-        <w:t>can be used</w:t>
-      </w:r>
-      <w:proofErr w:type="gramEnd"/>
-      <w:r>
-        <w:t xml:space="preserve"> to compute the queue on the base of the available Taxi Drivers.</w:t>
-      </w:r>
-    </w:p>
-    <w:p>
-      <w:pPr>
-        <w:pStyle w:val="Titolo2"/>
-      </w:pPr>
-      <w:bookmarkStart w:id="19" w:name="_Toc436580568"/>
-      <w:r>
+        <w:t>This will take trace of the status of any Taxi Driver during the whole day and can be used to compute the queue on the base of the available Taxi Drivers.</w:t>
+      </w:r>
+    </w:p>
+    <w:p>
+      <w:pPr>
+        <w:pStyle w:val="Heading2"/>
+      </w:pPr>
+      <w:bookmarkStart w:id="15" w:name="_Toc436580568"/>
+      <w:r>
+        <w:t>Other design decisions</w:t>
+      </w:r>
+      <w:bookmarkEnd w:id="15"/>
+    </w:p>
+    <w:p>
+      <w:pPr>
+        <w:pStyle w:val="Heading1"/>
+      </w:pPr>
+      <w:bookmarkStart w:id="16" w:name="_Toc436580569"/>
+      <w:r>
+        <w:t>Algorithm design</w:t>
+      </w:r>
+      <w:bookmarkEnd w:id="16"/>
+      <w:r>
+        <w:t xml:space="preserve"> </w:t>
+      </w:r>
+      <w:r>
+        <w:rPr>
+          <w:color w:val="FF0000"/>
+        </w:rPr>
+        <w:t>//DA VEDERE</w:t>
+      </w:r>
+    </w:p>
+    <w:p>
+      <w:pPr>
+        <w:pStyle w:val="Heading2"/>
+      </w:pPr>
+      <w:bookmarkStart w:id="17" w:name="_Toc436580570"/>
+      <w:r>
+        <w:t>Queue Management: M/M/s model</w:t>
+      </w:r>
+      <w:bookmarkEnd w:id="17"/>
+    </w:p>
+    <w:p>
+      <w:pPr>
+        <w:pStyle w:val="TestoNormale"/>
+      </w:pPr>
+      <w:r>
+        <w:t xml:space="preserve">In order to explain the management of the queues it is important to recall the basics of the </w:t>
+      </w:r>
+      <w:r>
+        <w:rPr>
+          <w:b/>
+        </w:rPr>
+        <w:t>M/M/s</w:t>
+      </w:r>
+      <w:r>
+        <w:t xml:space="preserve"> model of </w:t>
+      </w:r>
+      <w:r>
+        <w:rPr>
+          <w:b/>
+        </w:rPr>
+        <w:t>Queue Theory</w:t>
+      </w:r>
+      <w:r>
+        <w:t xml:space="preserve">. </w:t>
+      </w:r>
+      <w:r>
+        <w:t xml:space="preserve">This recapitulation will also help future developers to understand the bases of the queue model of </w:t>
+      </w:r>
+      <w:proofErr w:type="spellStart"/>
+      <w:r>
+        <w:rPr>
+          <w:i/>
+        </w:rPr>
+        <w:t>mTS</w:t>
+      </w:r>
+      <w:r>
+        <w:t>.</w:t>
+      </w:r>
+      <w:proofErr w:type="spellEnd"/>
+    </w:p>
+    <w:p>
+      <w:pPr>
+        <w:pStyle w:val="TestoNormale"/>
+      </w:pPr>
+    </w:p>
+    <w:p>
+      <w:pPr>
+        <w:pStyle w:val="TestoNormale"/>
+      </w:pPr>
+      <w:r>
+        <w:t xml:space="preserve">We will not enter in details about the </w:t>
+      </w:r>
+      <w:r>
+        <w:rPr>
+          <w:b/>
+        </w:rPr>
+        <w:t>implementation</w:t>
+      </w:r>
+      <w:r>
+        <w:t xml:space="preserve"> of the model in our system with the source code of the </w:t>
+      </w:r>
+      <w:r>
+        <w:rPr>
+          <w:b/>
+        </w:rPr>
+        <w:t>algorithm</w:t>
+      </w:r>
+      <w:r>
+        <w:t xml:space="preserve">, because it will only be a constraint for the successive phases of developing. </w:t>
+      </w:r>
+    </w:p>
+    <w:p>
+      <w:pPr>
+        <w:pStyle w:val="TestoNormale"/>
+      </w:pPr>
+      <w:r>
+        <w:t xml:space="preserve">In fact, the </w:t>
+      </w:r>
+      <w:r>
+        <w:rPr>
+          <w:b/>
+        </w:rPr>
+        <w:t>Design Document</w:t>
+      </w:r>
+      <w:r>
+        <w:t xml:space="preserve"> must have a </w:t>
+      </w:r>
+      <w:r>
+        <w:rPr>
+          <w:i/>
+        </w:rPr>
+        <w:t>higher level of abstraction</w:t>
+      </w:r>
+      <w:r>
+        <w:t>.</w:t>
+      </w:r>
+    </w:p>
+    <w:p/>
+    <w:p>
+      <w:pPr>
+        <w:pStyle w:val="TestoNormale"/>
+      </w:pPr>
+      <w:r>
+        <w:t>Anyway, it is good to give an idea of the Queue Management, with the right terminology and the basilar math notation.</w:t>
+      </w:r>
+      <w:r>
+        <w:t xml:space="preserve"> Here is a high-level schema of </w:t>
+      </w:r>
+      <w:r>
+        <w:rPr>
+          <w:i/>
+        </w:rPr>
+        <w:t>myTaxiService</w:t>
+      </w:r>
+      <w:r>
+        <w:t xml:space="preserve"> Queue Model:</w:t>
+      </w:r>
+    </w:p>
+    <w:p/>
+    <w:p>
+      <w:pPr>
+        <w:jc w:val="center"/>
+      </w:pPr>
+      <w:r>
+        <w:rPr>
+          <w:noProof/>
+        </w:rPr>
         <w:lastRenderedPageBreak/>
-        <w:t>Other design decisions</w:t>
-      </w:r>
-      <w:bookmarkEnd w:id="19"/>
-    </w:p>
-    <w:p>
-      <w:pPr>
-        <w:pStyle w:val="Titolo1"/>
-      </w:pPr>
-      <w:bookmarkStart w:id="20" w:name="_Toc436580569"/>
-      <w:r>
-        <w:t>Algorithm design</w:t>
-      </w:r>
-      <w:bookmarkEnd w:id="20"/>
-    </w:p>
-    <w:p>
-      <w:pPr>
-        <w:pStyle w:val="Titolo2"/>
-      </w:pPr>
-      <w:bookmarkStart w:id="21" w:name="_Toc436580570"/>
-      <w:r>
-        <w:t>Queue Management: M/M/s model</w:t>
-      </w:r>
-      <w:bookmarkEnd w:id="21"/>
-    </w:p>
-    <w:p>
-      <w:pPr>
-        <w:pStyle w:val="TestoNormale"/>
-      </w:pPr>
-      <w:r>
-        <w:t xml:space="preserve">In order to explain the management of the queues it is important to recall the basics of the </w:t>
-      </w:r>
-      <w:r>
-        <w:rPr>
-          <w:b/>
-        </w:rPr>
-        <w:t>M/M/s</w:t>
-      </w:r>
-      <w:r>
-        <w:t xml:space="preserve"> model of </w:t>
-      </w:r>
-      <w:r>
-        <w:rPr>
-          <w:b/>
-        </w:rPr>
-        <w:t>Queue Theory</w:t>
-      </w:r>
-      <w:r>
-        <w:t xml:space="preserve">. </w:t>
-      </w:r>
-      <w:r>
-        <w:t xml:space="preserve">This recapitulation will also help future developers to understand the bases of the queue model of </w:t>
-      </w:r>
-      <w:proofErr w:type="spellStart"/>
-      <w:r>
-        <w:rPr>
-          <w:i/>
-        </w:rPr>
-        <w:t>mTS</w:t>
-      </w:r>
-      <w:r>
-        <w:t>.</w:t>
-      </w:r>
-      <w:proofErr w:type="spellEnd"/>
-    </w:p>
-    <w:p>
-      <w:pPr>
-        <w:pStyle w:val="TestoNormale"/>
-      </w:pPr>
-    </w:p>
-    <w:p>
-      <w:pPr>
-        <w:pStyle w:val="TestoNormale"/>
-      </w:pPr>
-      <w:r>
-        <w:t xml:space="preserve">We will not enter in details about the </w:t>
-      </w:r>
-      <w:r>
-        <w:rPr>
-          <w:b/>
-        </w:rPr>
-        <w:t>implementation</w:t>
-      </w:r>
-      <w:r>
-        <w:t xml:space="preserve"> of the model in our system with the source code of the </w:t>
-      </w:r>
-      <w:r>
-        <w:rPr>
-          <w:b/>
-        </w:rPr>
-        <w:t>algorithm</w:t>
-      </w:r>
-      <w:r>
-        <w:t xml:space="preserve">, because it will only be a constraint for the successive phases of developing. </w:t>
-      </w:r>
-    </w:p>
-    <w:p>
-      <w:pPr>
-        <w:pStyle w:val="TestoNormale"/>
-      </w:pPr>
-      <w:r>
-        <w:t xml:space="preserve">In fact, the </w:t>
-      </w:r>
-      <w:r>
-        <w:rPr>
-          <w:b/>
-        </w:rPr>
-        <w:t>Design Document</w:t>
-      </w:r>
-      <w:r>
-        <w:t xml:space="preserve"> must have a </w:t>
-      </w:r>
-      <w:r>
-        <w:rPr>
-          <w:i/>
-        </w:rPr>
-        <w:t>higher level of abstraction</w:t>
-      </w:r>
-      <w:r>
-        <w:t>.</w:t>
-      </w:r>
-    </w:p>
-    <w:p/>
-    <w:p>
-      <w:pPr>
-        <w:pStyle w:val="TestoNormale"/>
-      </w:pPr>
-      <w:r>
-        <w:t>Anyway, it is good to give an idea of the Queue Management, with the right terminology and the basilar math notation.</w:t>
-      </w:r>
-      <w:r>
-        <w:t xml:space="preserve"> Here is a high-level schema of </w:t>
-      </w:r>
-      <w:r>
-        <w:rPr>
-          <w:i/>
-        </w:rPr>
-        <w:t>myTaxiService</w:t>
-      </w:r>
-      <w:r>
-        <w:t xml:space="preserve"> Queue Model:</w:t>
-      </w:r>
-    </w:p>
-    <w:p/>
-    <w:p>
-      <w:pPr>
-        <w:jc w:val="center"/>
-      </w:pPr>
-      <w:r>
-        <w:rPr>
-          <w:noProof/>
-        </w:rPr>
         <w:drawing>
-          <wp:inline distT="0" distB="0" distL="0" distR="0">
+          <wp:inline distT="0" distB="0" distL="0" distR="0" wp14:anchorId="0273FFDF" wp14:editId="372BB1E7">
             <wp:extent cx="6332220" cy="3114675"/>
             <wp:effectExtent l="0" t="0" r="0" b="9525"/>
             <wp:docPr id="9" name="Immagine 9"/>
@@ -6251,7 +6276,6 @@
         <w:rPr>
           <w:b/>
         </w:rPr>
-        <w:lastRenderedPageBreak/>
         <w:t>Model Assumption</w:t>
       </w:r>
       <w:r>
@@ -6273,15 +6297,7 @@
         <w:t>service times</w:t>
       </w:r>
       <w:r>
-        <w:t xml:space="preserve"> </w:t>
-      </w:r>
-      <w:proofErr w:type="gramStart"/>
-      <w:r>
-        <w:t>are identically distributed</w:t>
-      </w:r>
-      <w:proofErr w:type="gramEnd"/>
-      <w:r>
-        <w:t xml:space="preserve"> according to an </w:t>
+        <w:t xml:space="preserve"> are identically distributed according to an </w:t>
       </w:r>
       <w:r>
         <w:rPr>
@@ -6398,19 +6414,11 @@
           <w:i/>
         </w:rPr>
       </w:pPr>
-      <w:proofErr w:type="gramStart"/>
       <w:r>
         <w:rPr>
           <w:b/>
         </w:rPr>
-        <w:t>N(</w:t>
-      </w:r>
-      <w:proofErr w:type="gramEnd"/>
-      <w:r>
-        <w:rPr>
-          <w:b/>
-        </w:rPr>
-        <w:t>t)</w:t>
+        <w:t>N(t)</w:t>
       </w:r>
       <w:r>
         <w:t xml:space="preserve"> </w:t>
@@ -6453,7 +6461,6 @@
         </w:rPr>
       </w:pPr>
       <w:proofErr w:type="spellStart"/>
-      <w:proofErr w:type="gramStart"/>
       <w:r>
         <w:rPr>
           <w:b/>
@@ -6472,14 +6479,7 @@
         <w:rPr>
           <w:b/>
         </w:rPr>
-        <w:t>(</w:t>
-      </w:r>
-      <w:proofErr w:type="gramEnd"/>
-      <w:r>
-        <w:rPr>
-          <w:b/>
-        </w:rPr>
-        <w:t>t)</w:t>
+        <w:t>(t)</w:t>
       </w:r>
       <w:r>
         <w:t xml:space="preserve"> </w:t>
@@ -6575,7 +6575,6 @@
         <w:spacing w:line="360" w:lineRule="auto"/>
       </w:pPr>
       <w:proofErr w:type="spellStart"/>
-      <w:proofErr w:type="gramStart"/>
       <w:r>
         <w:rPr>
           <w:b/>
@@ -6590,7 +6589,6 @@
         <w:t>n</w:t>
       </w:r>
       <w:proofErr w:type="spellEnd"/>
-      <w:proofErr w:type="gramEnd"/>
       <w:r>
         <w:t xml:space="preserve"> = </w:t>
       </w:r>
@@ -6850,6 +6848,7 @@
         <w:rPr>
           <w:b/>
         </w:rPr>
+        <w:lastRenderedPageBreak/>
         <w:t>°W</w:t>
       </w:r>
       <w:r>
@@ -6889,6 +6888,18 @@
       <w:r>
         <w:t xml:space="preserve"> </w:t>
       </w:r>
+      <w:r>
+        <w:rPr>
+          <w:i/>
+        </w:rPr>
+        <w:t>E(°W</w:t>
+      </w:r>
+      <w:r>
+        <w:rPr>
+          <w:i/>
+        </w:rPr>
+        <w:t xml:space="preserve">), where </w:t>
+      </w:r>
       <w:proofErr w:type="gramStart"/>
       <w:r>
         <w:rPr>
@@ -6901,13 +6912,7 @@
         <w:rPr>
           <w:i/>
         </w:rPr>
-        <w:t>°W</w:t>
-      </w:r>
-      <w:r>
-        <w:rPr>
-          <w:i/>
-        </w:rPr>
-        <w:t>), where E() is the expected value.</w:t>
+        <w:t>) is the expected value.</w:t>
       </w:r>
     </w:p>
     <w:p>
@@ -6986,6 +6991,33 @@
       <w:r>
         <w:t>=</w:t>
       </w:r>
+      <w:r>
+        <w:rPr>
+          <w:i/>
+        </w:rPr>
+        <w:t>E(°</w:t>
+      </w:r>
+      <w:proofErr w:type="spellStart"/>
+      <w:r>
+        <w:rPr>
+          <w:i/>
+        </w:rPr>
+        <w:t>W</w:t>
+      </w:r>
+      <w:r>
+        <w:rPr>
+          <w:i/>
+          <w:vertAlign w:val="subscript"/>
+        </w:rPr>
+        <w:t>q</w:t>
+      </w:r>
+      <w:proofErr w:type="spellEnd"/>
+      <w:r>
+        <w:rPr>
+          <w:i/>
+        </w:rPr>
+        <w:t xml:space="preserve">), where </w:t>
+      </w:r>
       <w:proofErr w:type="gramStart"/>
       <w:r>
         <w:rPr>
@@ -6998,28 +7030,7 @@
         <w:rPr>
           <w:i/>
         </w:rPr>
-        <w:t>°</w:t>
-      </w:r>
-      <w:proofErr w:type="spellStart"/>
-      <w:r>
-        <w:rPr>
-          <w:i/>
-        </w:rPr>
-        <w:t>W</w:t>
-      </w:r>
-      <w:r>
-        <w:rPr>
-          <w:i/>
-          <w:vertAlign w:val="subscript"/>
-        </w:rPr>
-        <w:t>q</w:t>
-      </w:r>
-      <w:proofErr w:type="spellEnd"/>
-      <w:r>
-        <w:rPr>
-          <w:i/>
-        </w:rPr>
-        <w:t>), where E() is the expected value.</w:t>
+        <w:t>) is the expected value.</w:t>
       </w:r>
     </w:p>
     <w:p/>
@@ -7041,7 +7052,7 @@
           <w:noProof/>
         </w:rPr>
         <w:drawing>
-          <wp:inline distT="0" distB="0" distL="0" distR="0">
+          <wp:inline distT="0" distB="0" distL="0" distR="0" wp14:anchorId="2254C4FC" wp14:editId="2915CEC4">
             <wp:extent cx="3028950" cy="571500"/>
             <wp:effectExtent l="0" t="0" r="0" b="0"/>
             <wp:docPr id="7" name="Immagine 7"/>
@@ -7099,7 +7110,7 @@
           <w:noProof/>
         </w:rPr>
         <w:drawing>
-          <wp:inline distT="0" distB="0" distL="0" distR="0">
+          <wp:inline distT="0" distB="0" distL="0" distR="0" wp14:anchorId="44A9F92A" wp14:editId="47C8906E">
             <wp:extent cx="2495550" cy="390525"/>
             <wp:effectExtent l="0" t="0" r="0" b="9525"/>
             <wp:docPr id="10" name="Immagine 10"/>
@@ -7157,7 +7168,7 @@
           <w:noProof/>
         </w:rPr>
         <w:drawing>
-          <wp:inline distT="0" distB="0" distL="0" distR="0">
+          <wp:inline distT="0" distB="0" distL="0" distR="0" wp14:anchorId="7459B36F" wp14:editId="3045A39C">
             <wp:extent cx="1304925" cy="571500"/>
             <wp:effectExtent l="0" t="0" r="9525" b="0"/>
             <wp:docPr id="12" name="Immagine 12"/>
@@ -7215,9 +7226,8 @@
         <w:rPr>
           <w:noProof/>
         </w:rPr>
-        <w:lastRenderedPageBreak/>
         <w:drawing>
-          <wp:inline distT="0" distB="0" distL="0" distR="0">
+          <wp:inline distT="0" distB="0" distL="0" distR="0" wp14:anchorId="7AA25BEE" wp14:editId="41ADA582">
             <wp:extent cx="2409825" cy="638175"/>
             <wp:effectExtent l="0" t="0" r="9525" b="9525"/>
             <wp:docPr id="13" name="Immagine 13"/>
@@ -7275,7 +7285,7 @@
           <w:noProof/>
         </w:rPr>
         <w:drawing>
-          <wp:inline distT="0" distB="0" distL="0" distR="0">
+          <wp:inline distT="0" distB="0" distL="0" distR="0" wp14:anchorId="3DB3435E" wp14:editId="212C5081">
             <wp:extent cx="1609725" cy="590550"/>
             <wp:effectExtent l="0" t="0" r="9525" b="0"/>
             <wp:docPr id="14" name="Immagine 14"/>
@@ -7334,7 +7344,7 @@
           <w:noProof/>
         </w:rPr>
         <w:drawing>
-          <wp:inline distT="0" distB="0" distL="0" distR="0">
+          <wp:inline distT="0" distB="0" distL="0" distR="0" wp14:anchorId="3C193928" wp14:editId="2EB29AA2">
             <wp:extent cx="1085850" cy="600075"/>
             <wp:effectExtent l="0" t="0" r="0" b="9525"/>
             <wp:docPr id="16" name="Immagine 16"/>
@@ -7415,7 +7425,7 @@
           <w:noProof/>
         </w:rPr>
         <w:drawing>
-          <wp:inline distT="0" distB="0" distL="0" distR="0">
+          <wp:inline distT="0" distB="0" distL="0" distR="0" wp14:anchorId="14E3104C" wp14:editId="65F4E61C">
             <wp:extent cx="6332220" cy="1831340"/>
             <wp:effectExtent l="0" t="0" r="0" b="0"/>
             <wp:docPr id="17" name="Immagine 17"/>
@@ -7462,6 +7472,7 @@
         <w:pStyle w:val="TestoNormale"/>
       </w:pPr>
       <w:r>
+        <w:lastRenderedPageBreak/>
         <w:t xml:space="preserve">This is very useful to give an idea of the probabilistic states of the </w:t>
       </w:r>
       <w:r>
@@ -7520,7 +7531,7 @@
           <w:noProof/>
         </w:rPr>
         <w:drawing>
-          <wp:inline distT="0" distB="0" distL="0" distR="0">
+          <wp:inline distT="0" distB="0" distL="0" distR="0" wp14:anchorId="7F2CAA57" wp14:editId="6F8FDA91">
             <wp:extent cx="4663440" cy="1005840"/>
             <wp:effectExtent l="0" t="0" r="3810" b="3810"/>
             <wp:docPr id="18" name="Immagine 18"/>
@@ -7578,7 +7589,7 @@
           <w:noProof/>
         </w:rPr>
         <w:drawing>
-          <wp:inline distT="0" distB="0" distL="0" distR="0">
+          <wp:inline distT="0" distB="0" distL="0" distR="0" wp14:anchorId="7CC0DC64" wp14:editId="0DD3E1F1">
             <wp:extent cx="2882265" cy="1099820"/>
             <wp:effectExtent l="0" t="0" r="0" b="5080"/>
             <wp:docPr id="20" name="Immagine 20"/>
@@ -7638,7 +7649,7 @@
           <w:noProof/>
         </w:rPr>
         <w:drawing>
-          <wp:inline distT="0" distB="0" distL="0" distR="0">
+          <wp:inline distT="0" distB="0" distL="0" distR="0" wp14:anchorId="148F8689" wp14:editId="61290125">
             <wp:extent cx="1463040" cy="548640"/>
             <wp:effectExtent l="0" t="0" r="3810" b="3810"/>
             <wp:docPr id="23" name="Immagine 23"/>
@@ -7696,7 +7707,7 @@
           <w:noProof/>
         </w:rPr>
         <w:drawing>
-          <wp:inline distT="0" distB="0" distL="0" distR="0">
+          <wp:inline distT="0" distB="0" distL="0" distR="0" wp14:anchorId="7D1DDE4D" wp14:editId="7DE62575">
             <wp:extent cx="914400" cy="457200"/>
             <wp:effectExtent l="0" t="0" r="0" b="0"/>
             <wp:docPr id="24" name="Immagine 24"/>
@@ -7754,7 +7765,7 @@
           <w:noProof/>
         </w:rPr>
         <w:drawing>
-          <wp:inline distT="0" distB="0" distL="0" distR="0">
+          <wp:inline distT="0" distB="0" distL="0" distR="0" wp14:anchorId="0137F284" wp14:editId="5A5F72EA">
             <wp:extent cx="1225550" cy="457200"/>
             <wp:effectExtent l="0" t="0" r="0" b="0"/>
             <wp:docPr id="25" name="Immagine 25"/>
@@ -7812,7 +7823,7 @@
           <w:noProof/>
         </w:rPr>
         <w:drawing>
-          <wp:inline distT="0" distB="0" distL="0" distR="0">
+          <wp:inline distT="0" distB="0" distL="0" distR="0" wp14:anchorId="1AC8675C" wp14:editId="1531E607">
             <wp:extent cx="2256790" cy="486410"/>
             <wp:effectExtent l="0" t="0" r="0" b="8890"/>
             <wp:docPr id="26" name="Immagine 26"/>
@@ -7900,7 +7911,7 @@
           <w:noProof/>
         </w:rPr>
         <w:drawing>
-          <wp:inline distT="0" distB="0" distL="0" distR="0">
+          <wp:inline distT="0" distB="0" distL="0" distR="0" wp14:anchorId="36525776" wp14:editId="0FF21732">
             <wp:extent cx="4046855" cy="564515"/>
             <wp:effectExtent l="0" t="0" r="0" b="6985"/>
             <wp:docPr id="27" name="Immagine 27"/>
@@ -7983,8 +7994,9 @@
         <w:rPr>
           <w:noProof/>
         </w:rPr>
+        <w:lastRenderedPageBreak/>
         <w:drawing>
-          <wp:inline distT="0" distB="0" distL="0" distR="0">
+          <wp:inline distT="0" distB="0" distL="0" distR="0" wp14:anchorId="55709E06" wp14:editId="5C6B233F">
             <wp:extent cx="3209925" cy="360045"/>
             <wp:effectExtent l="0" t="0" r="9525" b="1905"/>
             <wp:docPr id="28" name="Immagine 28"/>
@@ -8052,7 +8064,7 @@
           <w:noProof/>
         </w:rPr>
         <w:drawing>
-          <wp:inline distT="0" distB="0" distL="0" distR="0">
+          <wp:inline distT="0" distB="0" distL="0" distR="0" wp14:anchorId="15340447" wp14:editId="0794C9D9">
             <wp:extent cx="1906905" cy="661670"/>
             <wp:effectExtent l="0" t="0" r="0" b="5080"/>
             <wp:docPr id="29" name="Immagine 29"/>
@@ -8332,7 +8344,6 @@
         <w:pStyle w:val="TestoNormale"/>
       </w:pPr>
       <w:r>
-        <w:lastRenderedPageBreak/>
         <w:t>Anyway, sometimes graphics are better than words. Therefore, here is the two probabilistic graphics, as promised before:</w:t>
       </w:r>
     </w:p>
@@ -8377,8 +8388,9 @@
         <w:rPr>
           <w:noProof/>
         </w:rPr>
+        <w:lastRenderedPageBreak/>
         <w:drawing>
-          <wp:inline distT="0" distB="0" distL="0" distR="0">
+          <wp:inline distT="0" distB="0" distL="0" distR="0" wp14:anchorId="72104A31" wp14:editId="75FB3B20">
             <wp:extent cx="6332220" cy="6240145"/>
             <wp:effectExtent l="0" t="0" r="0" b="8255"/>
             <wp:docPr id="30" name="Immagine 30"/>
@@ -8435,7 +8447,6 @@
           <w:i/>
         </w:rPr>
       </w:pPr>
-      <w:proofErr w:type="gramStart"/>
       <w:r>
         <w:rPr>
           <w:i/>
@@ -8446,14 +8457,7 @@
         <w:rPr>
           <w:i/>
         </w:rPr>
-        <w:t>teady-state</w:t>
-      </w:r>
-      <w:proofErr w:type="gramEnd"/>
-      <w:r>
-        <w:rPr>
-          <w:i/>
-        </w:rPr>
-        <w:t xml:space="preserve"> expected number of customers in the system</w:t>
+        <w:t>teady-state expected number of customers in the system</w:t>
       </w:r>
       <w:r>
         <w:t xml:space="preserve"> </w:t>
@@ -8502,8 +8506,9 @@
         <w:rPr>
           <w:noProof/>
         </w:rPr>
+        <w:lastRenderedPageBreak/>
         <w:drawing>
-          <wp:inline distT="0" distB="0" distL="0" distR="0">
+          <wp:inline distT="0" distB="0" distL="0" distR="0" wp14:anchorId="4218283F" wp14:editId="33CCC8D6">
             <wp:extent cx="6125430" cy="6411220"/>
             <wp:effectExtent l="0" t="0" r="8890" b="8890"/>
             <wp:docPr id="31" name="Immagine 31"/>
@@ -8549,24 +8554,317 @@
     <w:p/>
     <w:p>
       <w:pPr>
-        <w:pStyle w:val="Titolo1"/>
-      </w:pPr>
-      <w:bookmarkStart w:id="22" w:name="_Toc436580571"/>
+        <w:pStyle w:val="Heading1"/>
+      </w:pPr>
+      <w:bookmarkStart w:id="18" w:name="_Toc436580571"/>
       <w:r>
         <w:lastRenderedPageBreak/>
         <w:t>User Interface Design</w:t>
       </w:r>
-      <w:bookmarkEnd w:id="22"/>
-    </w:p>
-    <w:p>
-      <w:pPr>
-        <w:pStyle w:val="Titolo1"/>
-      </w:pPr>
-      <w:bookmarkStart w:id="23" w:name="_Toc436580572"/>
+      <w:bookmarkEnd w:id="18"/>
+    </w:p>
+    <w:p>
+      <w:pPr>
+        <w:pStyle w:val="TestoNormale"/>
+      </w:pPr>
+      <w:r>
+        <w:rPr>
+          <w:i/>
+        </w:rPr>
+        <w:t>User Interface</w:t>
+      </w:r>
+      <w:r>
+        <w:t xml:space="preserve"> plays a very important role in interactions between machines and humans. Given that we have assumed that </w:t>
+      </w:r>
+      <w:r>
+        <w:t>“</w:t>
+      </w:r>
+      <w:r>
+        <w:rPr>
+          <w:i/>
+        </w:rPr>
+        <w:t>no special skills are requested</w:t>
+      </w:r>
+      <w:r>
+        <w:rPr>
+          <w:i/>
+        </w:rPr>
+        <w:t>”</w:t>
+      </w:r>
+      <w:r>
+        <w:t xml:space="preserve"> to use </w:t>
+      </w:r>
+      <w:proofErr w:type="spellStart"/>
+      <w:r>
+        <w:t>mTS</w:t>
+      </w:r>
+      <w:proofErr w:type="spellEnd"/>
+      <w:r>
+        <w:t xml:space="preserve"> product, UI must be kept as simple as possible without sacrificing functionality. </w:t>
+      </w:r>
+    </w:p>
+    <w:p>
+      <w:pPr>
+        <w:pStyle w:val="TestoNormale"/>
+      </w:pPr>
+      <w:r>
+        <w:t xml:space="preserve">In RASD we have provided some mockups to give a general idea of </w:t>
+      </w:r>
+      <w:proofErr w:type="spellStart"/>
+      <w:r>
+        <w:t>m</w:t>
+      </w:r>
+      <w:r>
+        <w:t>TS</w:t>
+      </w:r>
+      <w:proofErr w:type="spellEnd"/>
+      <w:r>
+        <w:t xml:space="preserve"> application using visual elements like </w:t>
+      </w:r>
+      <w:r>
+        <w:rPr>
+          <w:i/>
+        </w:rPr>
+        <w:t>buttons</w:t>
+      </w:r>
+      <w:r>
+        <w:t xml:space="preserve">, </w:t>
+      </w:r>
+      <w:r>
+        <w:rPr>
+          <w:i/>
+        </w:rPr>
+        <w:t>form</w:t>
+      </w:r>
+      <w:r>
+        <w:t xml:space="preserve">, </w:t>
+      </w:r>
+      <w:r>
+        <w:rPr>
+          <w:i/>
+        </w:rPr>
+        <w:t>pages</w:t>
+      </w:r>
+      <w:r>
+        <w:t>, etc. Now we would like to show some UX Diagrams to have a more abstract model. We encourage you to keep on hand mockups during the reading of this paragraph.</w:t>
+      </w:r>
+    </w:p>
+    <w:p>
+      <w:pPr>
+        <w:pStyle w:val="Heading2"/>
+      </w:pPr>
+      <w:r>
+        <w:t>Passenger Application</w:t>
+      </w:r>
+    </w:p>
+    <w:p>
+      <w:pPr>
+        <w:jc w:val="center"/>
+      </w:pPr>
+      <w:r>
+        <w:rPr>
+          <w:noProof/>
+        </w:rPr>
+        <w:drawing>
+          <wp:inline distT="0" distB="0" distL="0" distR="0" wp14:anchorId="2BCC3A54" wp14:editId="54E66A60">
+            <wp:extent cx="6073240" cy="5265181"/>
+            <wp:effectExtent l="0" t="0" r="0" b="0"/>
+            <wp:docPr id="128" name="Picture 128" descr="../UML/User%20Experience/Passenger%20Mobile%20App.png"/>
+            <wp:cNvGraphicFramePr>
+              <a:graphicFrameLocks xmlns:a="http://schemas.openxmlformats.org/drawingml/2006/main" noChangeAspect="1"/>
+            </wp:cNvGraphicFramePr>
+            <a:graphic xmlns:a="http://schemas.openxmlformats.org/drawingml/2006/main">
+              <a:graphicData uri="http://schemas.openxmlformats.org/drawingml/2006/picture">
+                <pic:pic xmlns:pic="http://schemas.openxmlformats.org/drawingml/2006/picture">
+                  <pic:nvPicPr>
+                    <pic:cNvPr id="0" name="Picture 2" descr="../UML/User%20Experience/Passenger%20Mobile%20App.png"/>
+                    <pic:cNvPicPr>
+                      <a:picLocks noChangeAspect="1" noChangeArrowheads="1"/>
+                    </pic:cNvPicPr>
+                  </pic:nvPicPr>
+                  <pic:blipFill>
+                    <a:blip r:embed="rId45">
+                      <a:extLst>
+                        <a:ext uri="{28A0092B-C50C-407E-A947-70E740481C1C}">
+                          <a14:useLocalDpi xmlns:a14="http://schemas.microsoft.com/office/drawing/2010/main" val="0"/>
+                        </a:ext>
+                      </a:extLst>
+                    </a:blip>
+                    <a:srcRect/>
+                    <a:stretch>
+                      <a:fillRect/>
+                    </a:stretch>
+                  </pic:blipFill>
+                  <pic:spPr bwMode="auto">
+                    <a:xfrm>
+                      <a:off x="0" y="0"/>
+                      <a:ext cx="6075631" cy="5267254"/>
+                    </a:xfrm>
+                    <a:prstGeom prst="rect">
+                      <a:avLst/>
+                    </a:prstGeom>
+                    <a:noFill/>
+                    <a:ln>
+                      <a:noFill/>
+                    </a:ln>
+                  </pic:spPr>
+                </pic:pic>
+              </a:graphicData>
+            </a:graphic>
+          </wp:inline>
+        </w:drawing>
+      </w:r>
+    </w:p>
+    <w:p>
+      <w:pPr>
+        <w:pStyle w:val="TestoNormale"/>
+      </w:pPr>
+      <w:r>
+        <w:lastRenderedPageBreak/>
+        <w:t xml:space="preserve">As you can see there are some references of exceptions that can occur in some use cases. </w:t>
+      </w:r>
+    </w:p>
+    <w:p>
+      <w:pPr>
+        <w:pStyle w:val="Heading2"/>
+      </w:pPr>
+      <w:r>
+        <w:t>Taxi Driver Application</w:t>
+      </w:r>
+    </w:p>
+    <w:p>
+      <w:pPr>
+        <w:pStyle w:val="TestoNormale"/>
+      </w:pPr>
+      <w:r>
+        <w:t xml:space="preserve">As we have said in RASD interaction between taxi driver and driver application is very limited. In </w:t>
+      </w:r>
+      <w:r>
+        <w:t>fact,</w:t>
+      </w:r>
+      <w:r>
+        <w:t xml:space="preserve"> driver can only see driving directions provided by the system and confirm/decline requests to take care of a reservation. </w:t>
+      </w:r>
+    </w:p>
+    <w:p>
+      <w:pPr>
+        <w:pStyle w:val="TestoNormale"/>
+      </w:pPr>
+      <w:r>
+        <w:t xml:space="preserve">Please, excuse our UML representation of this particular diagram.  With </w:t>
+      </w:r>
+      <w:r>
+        <w:rPr>
+          <w:i/>
+        </w:rPr>
+        <w:t>“map component”</w:t>
+      </w:r>
+      <w:r>
+        <w:t xml:space="preserve"> we actually mean something that is showed over the map piece of the main screen and with </w:t>
+      </w:r>
+      <w:r>
+        <w:rPr>
+          <w:i/>
+        </w:rPr>
+        <w:t>“banner”</w:t>
+      </w:r>
+      <w:r>
+        <w:t xml:space="preserve"> we mean something that partially overlays the main screen.</w:t>
+      </w:r>
+    </w:p>
+    <w:p/>
+    <w:p>
+      <w:pPr>
+        <w:jc w:val="center"/>
+      </w:pPr>
+      <w:r>
+        <w:rPr>
+          <w:noProof/>
+        </w:rPr>
+        <w:drawing>
+          <wp:inline distT="0" distB="0" distL="0" distR="0" wp14:anchorId="268BD81E" wp14:editId="5DEEB84F">
+            <wp:extent cx="3238587" cy="2529172"/>
+            <wp:effectExtent l="0" t="0" r="0" b="0"/>
+            <wp:docPr id="22" name="Picture 22" descr="../UML/User%20Experience/Driver%20App.png"/>
+            <wp:cNvGraphicFramePr>
+              <a:graphicFrameLocks xmlns:a="http://schemas.openxmlformats.org/drawingml/2006/main" noChangeAspect="1"/>
+            </wp:cNvGraphicFramePr>
+            <a:graphic xmlns:a="http://schemas.openxmlformats.org/drawingml/2006/main">
+              <a:graphicData uri="http://schemas.openxmlformats.org/drawingml/2006/picture">
+                <pic:pic xmlns:pic="http://schemas.openxmlformats.org/drawingml/2006/picture">
+                  <pic:nvPicPr>
+                    <pic:cNvPr id="0" name="Picture 1" descr="../UML/User%20Experience/Driver%20App.png"/>
+                    <pic:cNvPicPr>
+                      <a:picLocks noChangeAspect="1" noChangeArrowheads="1"/>
+                    </pic:cNvPicPr>
+                  </pic:nvPicPr>
+                  <pic:blipFill>
+                    <a:blip r:embed="rId46">
+                      <a:extLst>
+                        <a:ext uri="{28A0092B-C50C-407E-A947-70E740481C1C}">
+                          <a14:useLocalDpi xmlns:a14="http://schemas.microsoft.com/office/drawing/2010/main" val="0"/>
+                        </a:ext>
+                      </a:extLst>
+                    </a:blip>
+                    <a:srcRect/>
+                    <a:stretch>
+                      <a:fillRect/>
+                    </a:stretch>
+                  </pic:blipFill>
+                  <pic:spPr bwMode="auto">
+                    <a:xfrm>
+                      <a:off x="0" y="0"/>
+                      <a:ext cx="3252571" cy="2540093"/>
+                    </a:xfrm>
+                    <a:prstGeom prst="rect">
+                      <a:avLst/>
+                    </a:prstGeom>
+                    <a:noFill/>
+                    <a:ln>
+                      <a:noFill/>
+                    </a:ln>
+                  </pic:spPr>
+                </pic:pic>
+              </a:graphicData>
+            </a:graphic>
+          </wp:inline>
+        </w:drawing>
+      </w:r>
+    </w:p>
+    <w:p>
+      <w:pPr>
+        <w:rPr>
+          <w:color w:val="FF0000"/>
+        </w:rPr>
+      </w:pPr>
+      <w:r>
+        <w:t>//</w:t>
+      </w:r>
+      <w:r>
+        <w:rPr>
+          <w:color w:val="FF0000"/>
+        </w:rPr>
+        <w:t>DA FARE ANCHE WEB UTENTI?</w:t>
+      </w:r>
+    </w:p>
+    <w:p>
+      <w:pPr>
+        <w:pStyle w:val="Heading1"/>
+        <w:numPr>
+          <w:ilvl w:val="0"/>
+          <w:numId w:val="0"/>
+        </w:numPr>
+      </w:pPr>
+    </w:p>
+    <w:p>
+      <w:pPr>
+        <w:pStyle w:val="Heading1"/>
+      </w:pPr>
+      <w:bookmarkStart w:id="19" w:name="_Toc436580572"/>
       <w:r>
         <w:t>Requirements Traceability</w:t>
       </w:r>
-      <w:bookmarkEnd w:id="23"/>
+      <w:bookmarkEnd w:id="19"/>
       <w:r>
         <w:t xml:space="preserve"> </w:t>
       </w:r>
@@ -8578,7 +8876,7 @@
     </w:p>
     <w:tbl>
       <w:tblPr>
-        <w:tblStyle w:val="Tabellasemplice-1"/>
+        <w:tblStyle w:val="PlainTable1"/>
         <w:tblW w:w="9690" w:type="dxa"/>
         <w:tblLook w:val="04A0" w:firstRow="1" w:lastRow="0" w:firstColumn="1" w:lastColumn="0" w:noHBand="0" w:noVBand="1"/>
       </w:tblPr>
@@ -8607,7 +8905,7 @@
                 <w:szCs w:val="40"/>
               </w:rPr>
             </w:pPr>
-            <w:bookmarkStart w:id="24" w:name="_Toc436148051"/>
+            <w:bookmarkStart w:id="20" w:name="_Toc436148051"/>
           </w:p>
           <w:p>
             <w:pPr>
@@ -8634,7 +8932,7 @@
               </w:rPr>
               <w:t>Requirement</w:t>
             </w:r>
-            <w:bookmarkEnd w:id="24"/>
+            <w:bookmarkEnd w:id="20"/>
           </w:p>
         </w:tc>
         <w:tc>
@@ -8652,7 +8950,7 @@
                 <w:szCs w:val="40"/>
               </w:rPr>
             </w:pPr>
-            <w:bookmarkStart w:id="25" w:name="_Toc436148052"/>
+            <w:bookmarkStart w:id="21" w:name="_Toc436148052"/>
           </w:p>
           <w:p>
             <w:pPr>
@@ -8681,7 +8979,7 @@
               </w:rPr>
               <w:t>Component</w:t>
             </w:r>
-            <w:bookmarkEnd w:id="25"/>
+            <w:bookmarkEnd w:id="21"/>
           </w:p>
         </w:tc>
         <w:tc>
@@ -8699,7 +8997,7 @@
                 <w:szCs w:val="40"/>
               </w:rPr>
             </w:pPr>
-            <w:bookmarkStart w:id="26" w:name="_Toc436148053"/>
+            <w:bookmarkStart w:id="22" w:name="_Toc436148053"/>
           </w:p>
           <w:p>
             <w:pPr>
@@ -8728,7 +9026,7 @@
               </w:rPr>
               <w:t>Description</w:t>
             </w:r>
-            <w:bookmarkEnd w:id="26"/>
+            <w:bookmarkEnd w:id="22"/>
           </w:p>
         </w:tc>
       </w:tr>
@@ -8753,7 +9051,7 @@
           </w:tcPr>
           <w:p>
             <w:pPr>
-              <w:pStyle w:val="Titolo1"/>
+              <w:pStyle w:val="Heading1"/>
               <w:numPr>
                 <w:ilvl w:val="0"/>
                 <w:numId w:val="0"/>
@@ -8769,7 +9067,7 @@
           </w:tcPr>
           <w:p>
             <w:pPr>
-              <w:pStyle w:val="Titolo1"/>
+              <w:pStyle w:val="Heading1"/>
               <w:numPr>
                 <w:ilvl w:val="0"/>
                 <w:numId w:val="0"/>
@@ -8788,7 +9086,7 @@
           </w:tcPr>
           <w:p>
             <w:pPr>
-              <w:pStyle w:val="Titolo1"/>
+              <w:pStyle w:val="Heading1"/>
               <w:numPr>
                 <w:ilvl w:val="0"/>
                 <w:numId w:val="0"/>
@@ -8803,7 +9101,7 @@
           </w:tcPr>
           <w:p>
             <w:pPr>
-              <w:pStyle w:val="Titolo1"/>
+              <w:pStyle w:val="Heading1"/>
               <w:numPr>
                 <w:ilvl w:val="0"/>
                 <w:numId w:val="0"/>
@@ -8819,7 +9117,7 @@
           </w:tcPr>
           <w:p>
             <w:pPr>
-              <w:pStyle w:val="Titolo1"/>
+              <w:pStyle w:val="Heading1"/>
               <w:numPr>
                 <w:ilvl w:val="0"/>
                 <w:numId w:val="0"/>
@@ -8841,7 +9139,7 @@
           </w:tcPr>
           <w:p>
             <w:pPr>
-              <w:pStyle w:val="Titolo1"/>
+              <w:pStyle w:val="Heading1"/>
               <w:numPr>
                 <w:ilvl w:val="0"/>
                 <w:numId w:val="0"/>
@@ -8856,7 +9154,7 @@
           </w:tcPr>
           <w:p>
             <w:pPr>
-              <w:pStyle w:val="Titolo1"/>
+              <w:pStyle w:val="Heading1"/>
               <w:numPr>
                 <w:ilvl w:val="0"/>
                 <w:numId w:val="0"/>
@@ -8872,7 +9170,7 @@
           </w:tcPr>
           <w:p>
             <w:pPr>
-              <w:pStyle w:val="Titolo1"/>
+              <w:pStyle w:val="Heading1"/>
               <w:numPr>
                 <w:ilvl w:val="0"/>
                 <w:numId w:val="0"/>
@@ -8891,7 +9189,7 @@
           </w:tcPr>
           <w:p>
             <w:pPr>
-              <w:pStyle w:val="Titolo1"/>
+              <w:pStyle w:val="Heading1"/>
               <w:numPr>
                 <w:ilvl w:val="0"/>
                 <w:numId w:val="0"/>
@@ -8906,7 +9204,7 @@
           </w:tcPr>
           <w:p>
             <w:pPr>
-              <w:pStyle w:val="Titolo1"/>
+              <w:pStyle w:val="Heading1"/>
               <w:numPr>
                 <w:ilvl w:val="0"/>
                 <w:numId w:val="0"/>
@@ -8922,7 +9220,7 @@
           </w:tcPr>
           <w:p>
             <w:pPr>
-              <w:pStyle w:val="Titolo1"/>
+              <w:pStyle w:val="Heading1"/>
               <w:numPr>
                 <w:ilvl w:val="0"/>
                 <w:numId w:val="0"/>
@@ -8944,7 +9242,7 @@
           </w:tcPr>
           <w:p>
             <w:pPr>
-              <w:pStyle w:val="Titolo1"/>
+              <w:pStyle w:val="Heading1"/>
               <w:numPr>
                 <w:ilvl w:val="0"/>
                 <w:numId w:val="0"/>
@@ -8959,7 +9257,7 @@
           </w:tcPr>
           <w:p>
             <w:pPr>
-              <w:pStyle w:val="Titolo1"/>
+              <w:pStyle w:val="Heading1"/>
               <w:numPr>
                 <w:ilvl w:val="0"/>
                 <w:numId w:val="0"/>
@@ -8975,7 +9273,7 @@
           </w:tcPr>
           <w:p>
             <w:pPr>
-              <w:pStyle w:val="Titolo1"/>
+              <w:pStyle w:val="Heading1"/>
               <w:numPr>
                 <w:ilvl w:val="0"/>
                 <w:numId w:val="0"/>
@@ -8994,7 +9292,7 @@
           </w:tcPr>
           <w:p>
             <w:pPr>
-              <w:pStyle w:val="Titolo1"/>
+              <w:pStyle w:val="Heading1"/>
               <w:numPr>
                 <w:ilvl w:val="0"/>
                 <w:numId w:val="0"/>
@@ -9009,7 +9307,7 @@
           </w:tcPr>
           <w:p>
             <w:pPr>
-              <w:pStyle w:val="Titolo1"/>
+              <w:pStyle w:val="Heading1"/>
               <w:numPr>
                 <w:ilvl w:val="0"/>
                 <w:numId w:val="0"/>
@@ -9025,7 +9323,7 @@
           </w:tcPr>
           <w:p>
             <w:pPr>
-              <w:pStyle w:val="Titolo1"/>
+              <w:pStyle w:val="Heading1"/>
               <w:numPr>
                 <w:ilvl w:val="0"/>
                 <w:numId w:val="0"/>
@@ -9047,7 +9345,7 @@
           </w:tcPr>
           <w:p>
             <w:pPr>
-              <w:pStyle w:val="Titolo1"/>
+              <w:pStyle w:val="Heading1"/>
               <w:numPr>
                 <w:ilvl w:val="0"/>
                 <w:numId w:val="0"/>
@@ -9062,7 +9360,7 @@
           </w:tcPr>
           <w:p>
             <w:pPr>
-              <w:pStyle w:val="Titolo1"/>
+              <w:pStyle w:val="Heading1"/>
               <w:numPr>
                 <w:ilvl w:val="0"/>
                 <w:numId w:val="0"/>
@@ -9078,7 +9376,7 @@
           </w:tcPr>
           <w:p>
             <w:pPr>
-              <w:pStyle w:val="Titolo1"/>
+              <w:pStyle w:val="Heading1"/>
               <w:numPr>
                 <w:ilvl w:val="0"/>
                 <w:numId w:val="0"/>
@@ -9097,23 +9395,23 @@
     </w:p>
     <w:p>
       <w:pPr>
-        <w:pStyle w:val="Titolo1"/>
-      </w:pPr>
-      <w:bookmarkStart w:id="27" w:name="_Toc436580573"/>
+        <w:pStyle w:val="Heading1"/>
+      </w:pPr>
+      <w:bookmarkStart w:id="23" w:name="_Toc436580573"/>
       <w:r>
         <w:t>References</w:t>
       </w:r>
-      <w:bookmarkEnd w:id="27"/>
-    </w:p>
-    <w:p>
-      <w:pPr>
-        <w:pStyle w:val="Titolo2"/>
-      </w:pPr>
-      <w:bookmarkStart w:id="28" w:name="_Toc436580574"/>
+      <w:bookmarkEnd w:id="23"/>
+    </w:p>
+    <w:p>
+      <w:pPr>
+        <w:pStyle w:val="Heading2"/>
+      </w:pPr>
+      <w:bookmarkStart w:id="24" w:name="_Toc436580574"/>
       <w:r>
         <w:t>References list</w:t>
       </w:r>
-      <w:bookmarkEnd w:id="28"/>
+      <w:bookmarkEnd w:id="24"/>
     </w:p>
     <w:p>
       <w:pPr>
@@ -9354,10 +9652,10 @@
         </w:rPr>
         <w:t>(</w:t>
       </w:r>
-      <w:hyperlink r:id="rId45" w:history="1">
+      <w:hyperlink r:id="rId47" w:history="1">
         <w:r>
           <w:rPr>
-            <w:rStyle w:val="Collegamentoipertestuale"/>
+            <w:rStyle w:val="Hyperlink"/>
             <w:lang w:val="it-IT"/>
           </w:rPr>
           <w:t>https://www.wikipedia.org/</w:t>
@@ -9379,13 +9677,13 @@
     </w:p>
     <w:p>
       <w:pPr>
-        <w:pStyle w:val="Titolo2"/>
-      </w:pPr>
-      <w:bookmarkStart w:id="29" w:name="_Toc436580575"/>
+        <w:pStyle w:val="Heading2"/>
+      </w:pPr>
+      <w:bookmarkStart w:id="25" w:name="_Toc436580575"/>
       <w:r>
         <w:t>Software and Tools Used</w:t>
       </w:r>
-      <w:bookmarkEnd w:id="29"/>
+      <w:bookmarkEnd w:id="25"/>
     </w:p>
     <w:p>
       <w:pPr>
@@ -9405,10 +9703,10 @@
       <w:r>
         <w:t xml:space="preserve"> (</w:t>
       </w:r>
-      <w:hyperlink r:id="rId46" w:history="1">
+      <w:hyperlink r:id="rId48" w:history="1">
         <w:r>
           <w:rPr>
-            <w:rStyle w:val="Collegamentoipertestuale"/>
+            <w:rStyle w:val="Hyperlink"/>
           </w:rPr>
           <w:t>https://products.office.com/it-it/word</w:t>
         </w:r>
@@ -9443,10 +9741,10 @@
       <w:r>
         <w:t>(</w:t>
       </w:r>
-      <w:hyperlink r:id="rId47" w:history="1">
+      <w:hyperlink r:id="rId49" w:history="1">
         <w:r>
           <w:rPr>
-            <w:rStyle w:val="Collegamentoipertestuale"/>
+            <w:rStyle w:val="Hyperlink"/>
           </w:rPr>
           <w:t>http://staruml.io/</w:t>
         </w:r>
@@ -9458,21 +9756,7 @@
         <w:rPr>
           <w:i/>
         </w:rPr>
-        <w:t xml:space="preserve">Component Diagram, Deployment Diagram, Sequence Diagrams, </w:t>
-      </w:r>
-      <w:proofErr w:type="gramStart"/>
-      <w:r>
-        <w:rPr>
-          <w:i/>
-        </w:rPr>
-        <w:t>UX</w:t>
-      </w:r>
-      <w:proofErr w:type="gramEnd"/>
-      <w:r>
-        <w:rPr>
-          <w:i/>
-        </w:rPr>
-        <w:t xml:space="preserve"> Diagrams</w:t>
+        <w:t>Component Diagram, Deployment Diagram, Sequence Diagrams, UX Diagrams</w:t>
       </w:r>
       <w:r>
         <w:t>).</w:t>
@@ -9502,10 +9786,10 @@
       <w:r>
         <w:t>(</w:t>
       </w:r>
-      <w:hyperlink r:id="rId48" w:history="1">
+      <w:hyperlink r:id="rId50" w:history="1">
         <w:r>
           <w:rPr>
-            <w:rStyle w:val="Collegamentoipertestuale"/>
+            <w:rStyle w:val="Hyperlink"/>
           </w:rPr>
           <w:t>http://www.gimp.org/</w:t>
         </w:r>
@@ -9533,10 +9817,10 @@
       <w:r>
         <w:t xml:space="preserve"> (</w:t>
       </w:r>
-      <w:hyperlink r:id="rId49" w:history="1">
+      <w:hyperlink r:id="rId51" w:history="1">
         <w:r>
           <w:rPr>
-            <w:rStyle w:val="Collegamentoipertestuale"/>
+            <w:rStyle w:val="Hyperlink"/>
           </w:rPr>
           <w:t>https://github.com/</w:t>
         </w:r>
@@ -9563,10 +9847,10 @@
       <w:r>
         <w:t xml:space="preserve"> (</w:t>
       </w:r>
-      <w:hyperlink r:id="rId50" w:history="1">
+      <w:hyperlink r:id="rId52" w:history="1">
         <w:r>
           <w:rPr>
-            <w:rStyle w:val="Collegamentoipertestuale"/>
+            <w:rStyle w:val="Hyperlink"/>
           </w:rPr>
           <w:t>https://www.dropbox.com/</w:t>
         </w:r>
@@ -9582,13 +9866,13 @@
     </w:p>
     <w:p>
       <w:pPr>
-        <w:pStyle w:val="Titolo2"/>
-      </w:pPr>
-      <w:bookmarkStart w:id="30" w:name="_Toc436580576"/>
+        <w:pStyle w:val="Heading2"/>
+      </w:pPr>
+      <w:bookmarkStart w:id="26" w:name="_Toc436580576"/>
       <w:r>
         <w:t>Hours of work</w:t>
       </w:r>
-      <w:bookmarkEnd w:id="30"/>
+      <w:bookmarkEnd w:id="26"/>
     </w:p>
     <w:p>
       <w:pPr>
@@ -9997,8 +10281,8 @@
       </w:pPr>
     </w:p>
     <w:sectPr>
-      <w:headerReference w:type="default" r:id="rId51"/>
-      <w:footerReference w:type="default" r:id="rId52"/>
+      <w:headerReference w:type="default" r:id="rId53"/>
+      <w:footerReference w:type="default" r:id="rId54"/>
       <w:pgSz w:w="12240" w:h="15840"/>
       <w:pgMar w:top="1417" w:right="1134" w:bottom="1134" w:left="1134" w:header="708" w:footer="708" w:gutter="0"/>
       <w:cols w:space="708"/>
@@ -10009,7 +10293,7 @@
 </file>
 
 <file path=word/endnotes.xml><?xml version="1.0" encoding="utf-8"?>
-<w:endnotes xmlns:wpc="http://schemas.microsoft.com/office/word/2010/wordprocessingCanvas" xmlns:mc="http://schemas.openxmlformats.org/markup-compatibility/2006" xmlns:o="urn:schemas-microsoft-com:office:office" xmlns:r="http://schemas.openxmlformats.org/officeDocument/2006/relationships" xmlns:m="http://schemas.openxmlformats.org/officeDocument/2006/math" xmlns:v="urn:schemas-microsoft-com:vml" xmlns:wp14="http://schemas.microsoft.com/office/word/2010/wordprocessingDrawing" xmlns:wp="http://schemas.openxmlformats.org/drawingml/2006/wordprocessingDrawing" xmlns:w10="urn:schemas-microsoft-com:office:word" xmlns:w="http://schemas.openxmlformats.org/wordprocessingml/2006/main" xmlns:w14="http://schemas.microsoft.com/office/word/2010/wordml" xmlns:w15="http://schemas.microsoft.com/office/word/2012/wordml" xmlns:wpg="http://schemas.microsoft.com/office/word/2010/wordprocessingGroup" xmlns:wpi="http://schemas.microsoft.com/office/word/2010/wordprocessingInk" xmlns:wne="http://schemas.microsoft.com/office/word/2006/wordml" xmlns:wps="http://schemas.microsoft.com/office/word/2010/wordprocessingShape" mc:Ignorable="w14 w15 wp14">
+<w:endnotes xmlns:wpc="http://schemas.microsoft.com/office/word/2010/wordprocessingCanvas" xmlns:mo="http://schemas.microsoft.com/office/mac/office/2008/main" xmlns:mc="http://schemas.openxmlformats.org/markup-compatibility/2006" xmlns:mv="urn:schemas-microsoft-com:mac:vml" xmlns:o="urn:schemas-microsoft-com:office:office" xmlns:r="http://schemas.openxmlformats.org/officeDocument/2006/relationships" xmlns:m="http://schemas.openxmlformats.org/officeDocument/2006/math" xmlns:v="urn:schemas-microsoft-com:vml" xmlns:wp14="http://schemas.microsoft.com/office/word/2010/wordprocessingDrawing" xmlns:wp="http://schemas.openxmlformats.org/drawingml/2006/wordprocessingDrawing" xmlns:w10="urn:schemas-microsoft-com:office:word" xmlns:w="http://schemas.openxmlformats.org/wordprocessingml/2006/main" xmlns:w14="http://schemas.microsoft.com/office/word/2010/wordml" xmlns:w15="http://schemas.microsoft.com/office/word/2012/wordml" xmlns:wpg="http://schemas.microsoft.com/office/word/2010/wordprocessingGroup" xmlns:wpi="http://schemas.microsoft.com/office/word/2010/wordprocessingInk" xmlns:wne="http://schemas.microsoft.com/office/word/2006/wordml" xmlns:wps="http://schemas.microsoft.com/office/word/2010/wordprocessingShape" mc:Ignorable="w14 w15 wp14">
   <w:endnote w:type="separator" w:id="-1">
     <w:p>
       <w:pPr>
@@ -10034,10 +10318,10 @@
 </file>
 
 <file path=word/footer1.xml><?xml version="1.0" encoding="utf-8"?>
-<w:ftr xmlns:wpc="http://schemas.microsoft.com/office/word/2010/wordprocessingCanvas" xmlns:mc="http://schemas.openxmlformats.org/markup-compatibility/2006" xmlns:o="urn:schemas-microsoft-com:office:office" xmlns:r="http://schemas.openxmlformats.org/officeDocument/2006/relationships" xmlns:m="http://schemas.openxmlformats.org/officeDocument/2006/math" xmlns:v="urn:schemas-microsoft-com:vml" xmlns:wp14="http://schemas.microsoft.com/office/word/2010/wordprocessingDrawing" xmlns:wp="http://schemas.openxmlformats.org/drawingml/2006/wordprocessingDrawing" xmlns:w10="urn:schemas-microsoft-com:office:word" xmlns:w="http://schemas.openxmlformats.org/wordprocessingml/2006/main" xmlns:w14="http://schemas.microsoft.com/office/word/2010/wordml" xmlns:w15="http://schemas.microsoft.com/office/word/2012/wordml" xmlns:wpg="http://schemas.microsoft.com/office/word/2010/wordprocessingGroup" xmlns:wpi="http://schemas.microsoft.com/office/word/2010/wordprocessingInk" xmlns:wne="http://schemas.microsoft.com/office/word/2006/wordml" xmlns:wps="http://schemas.microsoft.com/office/word/2010/wordprocessingShape" mc:Ignorable="w14 w15 wp14">
+<w:ftr xmlns:wpc="http://schemas.microsoft.com/office/word/2010/wordprocessingCanvas" xmlns:mo="http://schemas.microsoft.com/office/mac/office/2008/main" xmlns:mc="http://schemas.openxmlformats.org/markup-compatibility/2006" xmlns:mv="urn:schemas-microsoft-com:mac:vml" xmlns:o="urn:schemas-microsoft-com:office:office" xmlns:r="http://schemas.openxmlformats.org/officeDocument/2006/relationships" xmlns:m="http://schemas.openxmlformats.org/officeDocument/2006/math" xmlns:v="urn:schemas-microsoft-com:vml" xmlns:wp14="http://schemas.microsoft.com/office/word/2010/wordprocessingDrawing" xmlns:wp="http://schemas.openxmlformats.org/drawingml/2006/wordprocessingDrawing" xmlns:w10="urn:schemas-microsoft-com:office:word" xmlns:w="http://schemas.openxmlformats.org/wordprocessingml/2006/main" xmlns:w14="http://schemas.microsoft.com/office/word/2010/wordml" xmlns:w15="http://schemas.microsoft.com/office/word/2012/wordml" xmlns:wpg="http://schemas.microsoft.com/office/word/2010/wordprocessingGroup" xmlns:wpi="http://schemas.microsoft.com/office/word/2010/wordprocessingInk" xmlns:wne="http://schemas.microsoft.com/office/word/2006/wordml" xmlns:wps="http://schemas.microsoft.com/office/word/2010/wordprocessingShape" mc:Ignorable="w14 w15 wp14">
   <w:p>
     <w:pPr>
-      <w:pStyle w:val="Pidipagina"/>
+      <w:pStyle w:val="Footer"/>
       <w:jc w:val="right"/>
       <w:rPr>
         <w:i/>
@@ -10092,7 +10376,7 @@
 </file>
 
 <file path=word/footnotes.xml><?xml version="1.0" encoding="utf-8"?>
-<w:footnotes xmlns:wpc="http://schemas.microsoft.com/office/word/2010/wordprocessingCanvas" xmlns:mc="http://schemas.openxmlformats.org/markup-compatibility/2006" xmlns:o="urn:schemas-microsoft-com:office:office" xmlns:r="http://schemas.openxmlformats.org/officeDocument/2006/relationships" xmlns:m="http://schemas.openxmlformats.org/officeDocument/2006/math" xmlns:v="urn:schemas-microsoft-com:vml" xmlns:wp14="http://schemas.microsoft.com/office/word/2010/wordprocessingDrawing" xmlns:wp="http://schemas.openxmlformats.org/drawingml/2006/wordprocessingDrawing" xmlns:w10="urn:schemas-microsoft-com:office:word" xmlns:w="http://schemas.openxmlformats.org/wordprocessingml/2006/main" xmlns:w14="http://schemas.microsoft.com/office/word/2010/wordml" xmlns:w15="http://schemas.microsoft.com/office/word/2012/wordml" xmlns:wpg="http://schemas.microsoft.com/office/word/2010/wordprocessingGroup" xmlns:wpi="http://schemas.microsoft.com/office/word/2010/wordprocessingInk" xmlns:wne="http://schemas.microsoft.com/office/word/2006/wordml" xmlns:wps="http://schemas.microsoft.com/office/word/2010/wordprocessingShape" mc:Ignorable="w14 w15 wp14">
+<w:footnotes xmlns:wpc="http://schemas.microsoft.com/office/word/2010/wordprocessingCanvas" xmlns:mo="http://schemas.microsoft.com/office/mac/office/2008/main" xmlns:mc="http://schemas.openxmlformats.org/markup-compatibility/2006" xmlns:mv="urn:schemas-microsoft-com:mac:vml" xmlns:o="urn:schemas-microsoft-com:office:office" xmlns:r="http://schemas.openxmlformats.org/officeDocument/2006/relationships" xmlns:m="http://schemas.openxmlformats.org/officeDocument/2006/math" xmlns:v="urn:schemas-microsoft-com:vml" xmlns:wp14="http://schemas.microsoft.com/office/word/2010/wordprocessingDrawing" xmlns:wp="http://schemas.openxmlformats.org/drawingml/2006/wordprocessingDrawing" xmlns:w10="urn:schemas-microsoft-com:office:word" xmlns:w="http://schemas.openxmlformats.org/wordprocessingml/2006/main" xmlns:w14="http://schemas.microsoft.com/office/word/2010/wordml" xmlns:w15="http://schemas.microsoft.com/office/word/2012/wordml" xmlns:wpg="http://schemas.microsoft.com/office/word/2010/wordprocessingGroup" xmlns:wpi="http://schemas.microsoft.com/office/word/2010/wordprocessingInk" xmlns:wne="http://schemas.microsoft.com/office/word/2006/wordml" xmlns:wps="http://schemas.microsoft.com/office/word/2010/wordprocessingShape" mc:Ignorable="w14 w15 wp14">
   <w:footnote w:type="separator" w:id="-1">
     <w:p>
       <w:pPr>
@@ -10117,10 +10401,10 @@
 </file>
 
 <file path=word/header1.xml><?xml version="1.0" encoding="utf-8"?>
-<w:hdr xmlns:wpc="http://schemas.microsoft.com/office/word/2010/wordprocessingCanvas" xmlns:mc="http://schemas.openxmlformats.org/markup-compatibility/2006" xmlns:o="urn:schemas-microsoft-com:office:office" xmlns:r="http://schemas.openxmlformats.org/officeDocument/2006/relationships" xmlns:m="http://schemas.openxmlformats.org/officeDocument/2006/math" xmlns:v="urn:schemas-microsoft-com:vml" xmlns:wp14="http://schemas.microsoft.com/office/word/2010/wordprocessingDrawing" xmlns:wp="http://schemas.openxmlformats.org/drawingml/2006/wordprocessingDrawing" xmlns:w10="urn:schemas-microsoft-com:office:word" xmlns:w="http://schemas.openxmlformats.org/wordprocessingml/2006/main" xmlns:w14="http://schemas.microsoft.com/office/word/2010/wordml" xmlns:w15="http://schemas.microsoft.com/office/word/2012/wordml" xmlns:wpg="http://schemas.microsoft.com/office/word/2010/wordprocessingGroup" xmlns:wpi="http://schemas.microsoft.com/office/word/2010/wordprocessingInk" xmlns:wne="http://schemas.microsoft.com/office/word/2006/wordml" xmlns:wps="http://schemas.microsoft.com/office/word/2010/wordprocessingShape" mc:Ignorable="w14 w15 wp14">
+<w:hdr xmlns:wpc="http://schemas.microsoft.com/office/word/2010/wordprocessingCanvas" xmlns:mo="http://schemas.microsoft.com/office/mac/office/2008/main" xmlns:mc="http://schemas.openxmlformats.org/markup-compatibility/2006" xmlns:mv="urn:schemas-microsoft-com:mac:vml" xmlns:o="urn:schemas-microsoft-com:office:office" xmlns:r="http://schemas.openxmlformats.org/officeDocument/2006/relationships" xmlns:m="http://schemas.openxmlformats.org/officeDocument/2006/math" xmlns:v="urn:schemas-microsoft-com:vml" xmlns:wp14="http://schemas.microsoft.com/office/word/2010/wordprocessingDrawing" xmlns:wp="http://schemas.openxmlformats.org/drawingml/2006/wordprocessingDrawing" xmlns:w10="urn:schemas-microsoft-com:office:word" xmlns:w="http://schemas.openxmlformats.org/wordprocessingml/2006/main" xmlns:w14="http://schemas.microsoft.com/office/word/2010/wordml" xmlns:w15="http://schemas.microsoft.com/office/word/2012/wordml" xmlns:wpg="http://schemas.microsoft.com/office/word/2010/wordprocessingGroup" xmlns:wpi="http://schemas.microsoft.com/office/word/2010/wordprocessingInk" xmlns:wne="http://schemas.microsoft.com/office/word/2006/wordml" xmlns:wps="http://schemas.microsoft.com/office/word/2010/wordprocessingShape" mc:Ignorable="w14 w15 wp14">
   <w:p>
     <w:pPr>
-      <w:pStyle w:val="Intestazione"/>
+      <w:pStyle w:val="Header"/>
     </w:pPr>
     <w:r>
       <w:rPr>
@@ -10133,7 +10417,7 @@
       <mc:AlternateContent>
         <mc:Choice Requires="wpg">
           <w:drawing>
-            <wp:anchor distT="0" distB="0" distL="114300" distR="114300" simplePos="0" relativeHeight="251659264" behindDoc="0" locked="0" layoutInCell="1" allowOverlap="1">
+            <wp:anchor distT="0" distB="0" distL="114300" distR="114300" simplePos="0" relativeHeight="251659264" behindDoc="0" locked="0" layoutInCell="1" allowOverlap="1" wp14:anchorId="3F1F2C8F" wp14:editId="29FD4344">
               <wp:simplePos x="0" y="0"/>
               <wp:positionH relativeFrom="page">
                 <wp:posOffset>-11575</wp:posOffset>
@@ -10394,7 +10678,7 @@
                         <w:txbxContent>
                           <w:p>
                             <w:pPr>
-                              <w:pStyle w:val="Intestazione"/>
+                              <w:pStyle w:val="Header"/>
                               <w:jc w:val="right"/>
                               <w:rPr>
                                 <w:color w:val="FFFFFF" w:themeColor="background1"/>
@@ -10442,7 +10726,7 @@
                                 <w:szCs w:val="24"/>
                                 <w:lang w:val="it-IT"/>
                               </w:rPr>
-                              <w:t>20</w:t>
+                              <w:t>11</w:t>
                             </w:r>
                             <w:r>
                               <w:rPr>
@@ -10476,29 +10760,29 @@
         </mc:Choice>
         <mc:Fallback>
           <w:pict>
-            <v:group id="Gruppo 158" o:spid="_x0000_s1026" style="position:absolute;margin-left:-.9pt;margin-top:18.25pt;width:133.9pt;height:80.65pt;z-index:251659264;mso-position-horizontal-relative:page;mso-position-vertical-relative:page;mso-width-relative:margin;mso-height-relative:margin" coordsize="17007,10241" o:gfxdata="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">
-              <v:group id="Gruppo 159" o:spid="_x0000_s1027" style="position:absolute;width:17007;height:10241" coordsize="17007,10241" o:gfxdata="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">
-                <v:rect id="Rettangolo 160" o:spid="_x0000_s1028" style="position:absolute;width:17007;height:10241;visibility:visible;mso-wrap-style:square;v-text-anchor:middle" o:gfxdata="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" fillcolor="white [3212]" stroked="f" strokeweight="1pt">
+            <v:group w14:anchorId="3F1F2C8F" id="Gruppo_x0020_158" o:spid="_x0000_s1026" style="position:absolute;margin-left:-.9pt;margin-top:18.25pt;width:133.9pt;height:80.65pt;z-index:251659264;mso-position-horizontal-relative:page;mso-position-vertical-relative:page;mso-width-relative:margin;mso-height-relative:margin" coordsize="1700784,1024128" o:gfxdata="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">
+              <v:group id="Gruppo_x0020_159" o:spid="_x0000_s1027" style="position:absolute;width:1700784;height:1024128" coordsize="1700784,1024128" o:gfxdata="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">
+                <v:rect id="Rettangolo_x0020_160" o:spid="_x0000_s1028" style="position:absolute;width:1700784;height:1024128;visibility:visible;mso-wrap-style:square;v-text-anchor:middle" o:gfxdata="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" fillcolor="white [3212]" stroked="f" strokeweight="1pt">
                   <v:fill opacity="0"/>
                 </v:rect>
-                <v:shape id="Rettangolo 1" o:spid="_x0000_s1029" style="position:absolute;left:2286;width:14630;height:10149;visibility:visible;mso-wrap-style:square;v-text-anchor:middle" coordsize="1462822,1014481" o:gfxdata="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" path="m,l1462822,,910372,376306,,1014481,,xe" fillcolor="#5b9bd5 [3204]" stroked="f" strokeweight="1pt">
+                <v:shape id="Rettangolo_x0020_1" o:spid="_x0000_s1029" style="position:absolute;left:228600;width:1463040;height:1014984;visibility:visible;mso-wrap-style:square;v-text-anchor:middle" coordsize="1462822,1014481" o:gfxdata="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" path="m0,0l1462822,,910372,376306,,1014481,,0xe" fillcolor="#5b9bd5 [3204]" stroked="f" strokeweight="1pt">
                   <v:stroke joinstyle="miter"/>
                   <v:path arrowok="t" o:connecttype="custom" o:connectlocs="0,0;1463040,0;910508,376493;0,1014984;0,0" o:connectangles="0,0,0,0,0"/>
                 </v:shape>
-                <v:rect id="Rettangolo 162" o:spid="_x0000_s1030" style="position:absolute;left:2286;width:14721;height:10241;visibility:visible;mso-wrap-style:square;v-text-anchor:middle" o:gfxdata="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" stroked="f" strokeweight="1pt">
-                  <v:fill r:id="rId2" o:title="" recolor="t" rotate="t" type="frame"/>
+                <v:rect id="Rettangolo_x0020_162" o:spid="_x0000_s1030" style="position:absolute;left:228600;width:1472184;height:1024128;visibility:visible;mso-wrap-style:square;v-text-anchor:middle" o:gfxdata="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" stroked="f" strokeweight="1pt">
+                  <v:fill r:id="rId2" o:title="" rotate="t" type="frame"/>
                 </v:rect>
               </v:group>
-              <v:shapetype id="_x0000_t202" coordsize="21600,21600" o:spt="202" path="m,l,21600r21600,l21600,xe">
+              <v:shapetype id="_x0000_t202" coordsize="21600,21600" o:spt="202" path="m0,0l0,21600,21600,21600,21600,0xe">
                 <v:stroke joinstyle="miter"/>
                 <v:path gradientshapeok="t" o:connecttype="rect"/>
               </v:shapetype>
-              <v:shape id="Casella di testo 163" o:spid="_x0000_s1031" type="#_x0000_t202" style="position:absolute;left:865;top:189;width:6427;height:3514;flip:x;visibility:visible;mso-wrap-style:square;v-text-anchor:middle" o:gfxdata="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" filled="f" stroked="f" strokeweight=".5pt">
+              <v:shape id="Casella_x0020_di_x0020_testo_x0020_163" o:spid="_x0000_s1031" type="#_x0000_t202" style="position:absolute;left:86562;top:18933;width:642644;height:351457;flip:x;visibility:visible;mso-wrap-style:square;v-text-anchor:middle" o:gfxdata="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" filled="f" stroked="f" strokeweight=".5pt">
                 <v:textbox inset=",7.2pt,,7.2pt">
                   <w:txbxContent>
                     <w:p>
                       <w:pPr>
-                        <w:pStyle w:val="Intestazione"/>
+                        <w:pStyle w:val="Header"/>
                         <w:jc w:val="right"/>
                         <w:rPr>
                           <w:color w:val="FFFFFF" w:themeColor="background1"/>
@@ -10546,7 +10830,7 @@
                           <w:szCs w:val="24"/>
                           <w:lang w:val="it-IT"/>
                         </w:rPr>
-                        <w:t>20</w:t>
+                        <w:t>11</w:t>
                       </w:r>
                       <w:r>
                         <w:rPr>
@@ -10571,8 +10855,8 @@
 </file>
 
 <file path=word/numbering.xml><?xml version="1.0" encoding="utf-8"?>
-<w:numbering xmlns:wpc="http://schemas.microsoft.com/office/word/2010/wordprocessingCanvas" xmlns:mc="http://schemas.openxmlformats.org/markup-compatibility/2006" xmlns:o="urn:schemas-microsoft-com:office:office" xmlns:r="http://schemas.openxmlformats.org/officeDocument/2006/relationships" xmlns:m="http://schemas.openxmlformats.org/officeDocument/2006/math" xmlns:v="urn:schemas-microsoft-com:vml" xmlns:wp14="http://schemas.microsoft.com/office/word/2010/wordprocessingDrawing" xmlns:wp="http://schemas.openxmlformats.org/drawingml/2006/wordprocessingDrawing" xmlns:w10="urn:schemas-microsoft-com:office:word" xmlns:w="http://schemas.openxmlformats.org/wordprocessingml/2006/main" xmlns:w14="http://schemas.microsoft.com/office/word/2010/wordml" xmlns:w15="http://schemas.microsoft.com/office/word/2012/wordml" xmlns:wpg="http://schemas.microsoft.com/office/word/2010/wordprocessingGroup" xmlns:wpi="http://schemas.microsoft.com/office/word/2010/wordprocessingInk" xmlns:wne="http://schemas.microsoft.com/office/word/2006/wordml" xmlns:wps="http://schemas.microsoft.com/office/word/2010/wordprocessingShape" mc:Ignorable="w14 w15 wp14">
-  <w:abstractNum w:abstractNumId="0" w15:restartNumberingAfterBreak="0">
+<w:numbering xmlns:wpc="http://schemas.microsoft.com/office/word/2010/wordprocessingCanvas" xmlns:mo="http://schemas.microsoft.com/office/mac/office/2008/main" xmlns:mc="http://schemas.openxmlformats.org/markup-compatibility/2006" xmlns:mv="urn:schemas-microsoft-com:mac:vml" xmlns:o="urn:schemas-microsoft-com:office:office" xmlns:r="http://schemas.openxmlformats.org/officeDocument/2006/relationships" xmlns:m="http://schemas.openxmlformats.org/officeDocument/2006/math" xmlns:v="urn:schemas-microsoft-com:vml" xmlns:wp14="http://schemas.microsoft.com/office/word/2010/wordprocessingDrawing" xmlns:wp="http://schemas.openxmlformats.org/drawingml/2006/wordprocessingDrawing" xmlns:w10="urn:schemas-microsoft-com:office:word" xmlns:w="http://schemas.openxmlformats.org/wordprocessingml/2006/main" xmlns:w14="http://schemas.microsoft.com/office/word/2010/wordml" xmlns:w15="http://schemas.microsoft.com/office/word/2012/wordml" xmlns:wpg="http://schemas.microsoft.com/office/word/2010/wordprocessingGroup" xmlns:wpi="http://schemas.microsoft.com/office/word/2010/wordprocessingInk" xmlns:wne="http://schemas.microsoft.com/office/word/2006/wordml" xmlns:wps="http://schemas.microsoft.com/office/word/2010/wordprocessingShape" mc:Ignorable="w14 w15 wp14">
+  <w:abstractNum w:abstractNumId="0">
     <w:nsid w:val="03B32B60"/>
     <w:multiLevelType w:val="hybridMultilevel"/>
     <w:tmpl w:val="40C0813C"/>
@@ -10685,7 +10969,7 @@
       </w:rPr>
     </w:lvl>
   </w:abstractNum>
-  <w:abstractNum w:abstractNumId="1" w15:restartNumberingAfterBreak="0">
+  <w:abstractNum w:abstractNumId="1">
     <w:nsid w:val="08600438"/>
     <w:multiLevelType w:val="hybridMultilevel"/>
     <w:tmpl w:val="FCE69B38"/>
@@ -10798,7 +11082,7 @@
       </w:rPr>
     </w:lvl>
   </w:abstractNum>
-  <w:abstractNum w:abstractNumId="2" w15:restartNumberingAfterBreak="0">
+  <w:abstractNum w:abstractNumId="2">
     <w:nsid w:val="0D1E743F"/>
     <w:multiLevelType w:val="hybridMultilevel"/>
     <w:tmpl w:val="D1FC5FF6"/>
@@ -10911,7 +11195,7 @@
       </w:rPr>
     </w:lvl>
   </w:abstractNum>
-  <w:abstractNum w:abstractNumId="3" w15:restartNumberingAfterBreak="0">
+  <w:abstractNum w:abstractNumId="3">
     <w:nsid w:val="0F085AA0"/>
     <w:multiLevelType w:val="hybridMultilevel"/>
     <w:tmpl w:val="0A3C1DB0"/>
@@ -11024,7 +11308,7 @@
       </w:rPr>
     </w:lvl>
   </w:abstractNum>
-  <w:abstractNum w:abstractNumId="4" w15:restartNumberingAfterBreak="0">
+  <w:abstractNum w:abstractNumId="4">
     <w:nsid w:val="1E85799F"/>
     <w:multiLevelType w:val="hybridMultilevel"/>
     <w:tmpl w:val="10DC32E6"/>
@@ -11137,7 +11421,7 @@
       </w:rPr>
     </w:lvl>
   </w:abstractNum>
-  <w:abstractNum w:abstractNumId="5" w15:restartNumberingAfterBreak="0">
+  <w:abstractNum w:abstractNumId="5">
     <w:nsid w:val="2B4D6E0F"/>
     <w:multiLevelType w:val="hybridMultilevel"/>
     <w:tmpl w:val="8EEED9D0"/>
@@ -11251,7 +11535,7 @@
       </w:rPr>
     </w:lvl>
   </w:abstractNum>
-  <w:abstractNum w:abstractNumId="6" w15:restartNumberingAfterBreak="0">
+  <w:abstractNum w:abstractNumId="6">
     <w:nsid w:val="2C0879D2"/>
     <w:multiLevelType w:val="hybridMultilevel"/>
     <w:tmpl w:val="42680BBE"/>
@@ -11364,7 +11648,7 @@
       </w:rPr>
     </w:lvl>
   </w:abstractNum>
-  <w:abstractNum w:abstractNumId="7" w15:restartNumberingAfterBreak="0">
+  <w:abstractNum w:abstractNumId="7">
     <w:nsid w:val="2E06640E"/>
     <w:multiLevelType w:val="hybridMultilevel"/>
     <w:tmpl w:val="5A48D112"/>
@@ -11477,7 +11761,7 @@
       </w:rPr>
     </w:lvl>
   </w:abstractNum>
-  <w:abstractNum w:abstractNumId="8" w15:restartNumberingAfterBreak="0">
+  <w:abstractNum w:abstractNumId="8">
     <w:nsid w:val="2E430986"/>
     <w:multiLevelType w:val="hybridMultilevel"/>
     <w:tmpl w:val="18725428"/>
@@ -11590,7 +11874,7 @@
       </w:rPr>
     </w:lvl>
   </w:abstractNum>
-  <w:abstractNum w:abstractNumId="9" w15:restartNumberingAfterBreak="0">
+  <w:abstractNum w:abstractNumId="9">
     <w:nsid w:val="2ECA305C"/>
     <w:multiLevelType w:val="hybridMultilevel"/>
     <w:tmpl w:val="0D26C1B8"/>
@@ -11703,7 +11987,7 @@
       </w:rPr>
     </w:lvl>
   </w:abstractNum>
-  <w:abstractNum w:abstractNumId="10" w15:restartNumberingAfterBreak="0">
+  <w:abstractNum w:abstractNumId="10">
     <w:nsid w:val="33063C66"/>
     <w:multiLevelType w:val="hybridMultilevel"/>
     <w:tmpl w:val="3584801A"/>
@@ -11816,7 +12100,7 @@
       </w:rPr>
     </w:lvl>
   </w:abstractNum>
-  <w:abstractNum w:abstractNumId="11" w15:restartNumberingAfterBreak="0">
+  <w:abstractNum w:abstractNumId="11">
     <w:nsid w:val="33C84D6E"/>
     <w:multiLevelType w:val="hybridMultilevel"/>
     <w:tmpl w:val="60DAF754"/>
@@ -11929,7 +12213,7 @@
       </w:rPr>
     </w:lvl>
   </w:abstractNum>
-  <w:abstractNum w:abstractNumId="12" w15:restartNumberingAfterBreak="0">
+  <w:abstractNum w:abstractNumId="12">
     <w:nsid w:val="35D56682"/>
     <w:multiLevelType w:val="hybridMultilevel"/>
     <w:tmpl w:val="BDC60E00"/>
@@ -12042,7 +12326,7 @@
       </w:rPr>
     </w:lvl>
   </w:abstractNum>
-  <w:abstractNum w:abstractNumId="13" w15:restartNumberingAfterBreak="0">
+  <w:abstractNum w:abstractNumId="13">
     <w:nsid w:val="3D6E63E2"/>
     <w:multiLevelType w:val="hybridMultilevel"/>
     <w:tmpl w:val="E5964F7A"/>
@@ -12156,7 +12440,7 @@
       </w:rPr>
     </w:lvl>
   </w:abstractNum>
-  <w:abstractNum w:abstractNumId="14" w15:restartNumberingAfterBreak="0">
+  <w:abstractNum w:abstractNumId="14">
     <w:nsid w:val="4F54059A"/>
     <w:multiLevelType w:val="hybridMultilevel"/>
     <w:tmpl w:val="74021284"/>
@@ -12269,7 +12553,7 @@
       </w:rPr>
     </w:lvl>
   </w:abstractNum>
-  <w:abstractNum w:abstractNumId="15" w15:restartNumberingAfterBreak="0">
+  <w:abstractNum w:abstractNumId="15">
     <w:nsid w:val="51451D80"/>
     <w:multiLevelType w:val="hybridMultilevel"/>
     <w:tmpl w:val="FB080D2E"/>
@@ -12382,7 +12666,7 @@
       </w:rPr>
     </w:lvl>
   </w:abstractNum>
-  <w:abstractNum w:abstractNumId="16" w15:restartNumberingAfterBreak="0">
+  <w:abstractNum w:abstractNumId="16">
     <w:nsid w:val="52BB1B13"/>
     <w:multiLevelType w:val="hybridMultilevel"/>
     <w:tmpl w:val="519C2130"/>
@@ -12468,7 +12752,7 @@
       </w:pPr>
     </w:lvl>
   </w:abstractNum>
-  <w:abstractNum w:abstractNumId="17" w15:restartNumberingAfterBreak="0">
+  <w:abstractNum w:abstractNumId="17">
     <w:nsid w:val="60641B7E"/>
     <w:multiLevelType w:val="hybridMultilevel"/>
     <w:tmpl w:val="06CE8B34"/>
@@ -12581,14 +12865,14 @@
       </w:rPr>
     </w:lvl>
   </w:abstractNum>
-  <w:abstractNum w:abstractNumId="18" w15:restartNumberingAfterBreak="0">
+  <w:abstractNum w:abstractNumId="18">
     <w:nsid w:val="62A765B8"/>
     <w:multiLevelType w:val="multilevel"/>
     <w:tmpl w:val="857ED286"/>
     <w:lvl w:ilvl="0">
       <w:start w:val="1"/>
       <w:numFmt w:val="decimal"/>
-      <w:pStyle w:val="Titolo1"/>
+      <w:pStyle w:val="Heading1"/>
       <w:lvlText w:val="%1."/>
       <w:lvlJc w:val="left"/>
       <w:pPr>
@@ -12598,7 +12882,7 @@
     <w:lvl w:ilvl="1">
       <w:start w:val="1"/>
       <w:numFmt w:val="decimal"/>
-      <w:pStyle w:val="Titolo2"/>
+      <w:pStyle w:val="Heading2"/>
       <w:lvlText w:val="%1.%2."/>
       <w:lvlJc w:val="left"/>
       <w:pPr>
@@ -12608,7 +12892,7 @@
     <w:lvl w:ilvl="2">
       <w:start w:val="1"/>
       <w:numFmt w:val="decimal"/>
-      <w:pStyle w:val="Titolo3"/>
+      <w:pStyle w:val="Heading3"/>
       <w:lvlText w:val="%1.%2.%3."/>
       <w:lvlJc w:val="left"/>
       <w:pPr>
@@ -12673,7 +12957,7 @@
       </w:pPr>
     </w:lvl>
   </w:abstractNum>
-  <w:abstractNum w:abstractNumId="19" w15:restartNumberingAfterBreak="0">
+  <w:abstractNum w:abstractNumId="19">
     <w:nsid w:val="66040253"/>
     <w:multiLevelType w:val="hybridMultilevel"/>
     <w:tmpl w:val="B6708AF0"/>
@@ -12786,7 +13070,7 @@
       </w:rPr>
     </w:lvl>
   </w:abstractNum>
-  <w:abstractNum w:abstractNumId="20" w15:restartNumberingAfterBreak="0">
+  <w:abstractNum w:abstractNumId="20">
     <w:nsid w:val="66187DD5"/>
     <w:multiLevelType w:val="hybridMultilevel"/>
     <w:tmpl w:val="63088542"/>
@@ -12899,7 +13183,7 @@
       </w:rPr>
     </w:lvl>
   </w:abstractNum>
-  <w:abstractNum w:abstractNumId="21" w15:restartNumberingAfterBreak="0">
+  <w:abstractNum w:abstractNumId="21">
     <w:nsid w:val="6B2067C4"/>
     <w:multiLevelType w:val="hybridMultilevel"/>
     <w:tmpl w:val="334C5046"/>
@@ -13012,7 +13296,7 @@
       </w:rPr>
     </w:lvl>
   </w:abstractNum>
-  <w:abstractNum w:abstractNumId="22" w15:restartNumberingAfterBreak="0">
+  <w:abstractNum w:abstractNumId="22">
     <w:nsid w:val="6D6760A9"/>
     <w:multiLevelType w:val="hybridMultilevel"/>
     <w:tmpl w:val="F4DAD54E"/>
@@ -13125,7 +13409,7 @@
       </w:rPr>
     </w:lvl>
   </w:abstractNum>
-  <w:abstractNum w:abstractNumId="23" w15:restartNumberingAfterBreak="0">
+  <w:abstractNum w:abstractNumId="23">
     <w:nsid w:val="789703EC"/>
     <w:multiLevelType w:val="hybridMultilevel"/>
     <w:tmpl w:val="4D1826AE"/>
@@ -13357,7 +13641,7 @@
       </w:pPr>
     </w:pPrDefault>
   </w:docDefaults>
-  <w:latentStyles w:defLockedState="0" w:defUIPriority="99" w:defSemiHidden="0" w:defUnhideWhenUsed="0" w:defQFormat="0" w:count="371">
+  <w:latentStyles w:defLockedState="0" w:defUIPriority="99" w:defSemiHidden="0" w:defUnhideWhenUsed="0" w:defQFormat="0" w:count="380">
     <w:lsdException w:name="Normal" w:uiPriority="0"/>
     <w:lsdException w:name="heading 1" w:uiPriority="9" w:qFormat="1"/>
     <w:lsdException w:name="heading 2" w:semiHidden="1" w:uiPriority="9" w:unhideWhenUsed="1" w:qFormat="1"/>
@@ -13730,17 +14014,17 @@
     <w:lsdException w:name="List Table 6 Colorful Accent 6" w:uiPriority="51"/>
     <w:lsdException w:name="List Table 7 Colorful Accent 6" w:uiPriority="52"/>
   </w:latentStyles>
-  <w:style w:type="paragraph" w:default="1" w:styleId="Normale">
+  <w:style w:type="paragraph" w:default="1" w:styleId="Normal">
     <w:name w:val="Normal"/>
     <w:rsid w:val="0001069B"/>
     <w:pPr>
       <w:spacing w:line="256" w:lineRule="auto"/>
     </w:pPr>
   </w:style>
-  <w:style w:type="paragraph" w:styleId="Titolo1">
+  <w:style w:type="paragraph" w:styleId="Heading1">
     <w:name w:val="heading 1"/>
-    <w:basedOn w:val="Normale"/>
-    <w:link w:val="Titolo1Carattere"/>
+    <w:basedOn w:val="Normal"/>
+    <w:link w:val="Heading1Char"/>
     <w:uiPriority w:val="9"/>
     <w:qFormat/>
     <w:rsid w:val="0001069B"/>
@@ -13762,10 +14046,10 @@
       <w:szCs w:val="32"/>
     </w:rPr>
   </w:style>
-  <w:style w:type="paragraph" w:styleId="Titolo2">
+  <w:style w:type="paragraph" w:styleId="Heading2">
     <w:name w:val="heading 2"/>
-    <w:basedOn w:val="Normale"/>
-    <w:link w:val="Titolo2Carattere"/>
+    <w:basedOn w:val="Normal"/>
+    <w:link w:val="Heading2Char"/>
     <w:uiPriority w:val="9"/>
     <w:unhideWhenUsed/>
     <w:qFormat/>
@@ -13787,10 +14071,10 @@
       <w:szCs w:val="26"/>
     </w:rPr>
   </w:style>
-  <w:style w:type="paragraph" w:styleId="Titolo3">
+  <w:style w:type="paragraph" w:styleId="Heading3">
     <w:name w:val="heading 3"/>
-    <w:basedOn w:val="Normale"/>
-    <w:link w:val="Titolo3Carattere"/>
+    <w:basedOn w:val="Normal"/>
+    <w:link w:val="Heading3Char"/>
     <w:uiPriority w:val="9"/>
     <w:unhideWhenUsed/>
     <w:qFormat/>
@@ -13812,13 +14096,13 @@
       <w:szCs w:val="24"/>
     </w:rPr>
   </w:style>
-  <w:style w:type="character" w:default="1" w:styleId="Carpredefinitoparagrafo">
+  <w:style w:type="character" w:default="1" w:styleId="DefaultParagraphFont">
     <w:name w:val="Default Paragraph Font"/>
     <w:uiPriority w:val="1"/>
     <w:semiHidden/>
     <w:unhideWhenUsed/>
   </w:style>
-  <w:style w:type="table" w:default="1" w:styleId="Tabellanormale">
+  <w:style w:type="table" w:default="1" w:styleId="TableNormal">
     <w:name w:val="Normal Table"/>
     <w:uiPriority w:val="99"/>
     <w:semiHidden/>
@@ -13833,16 +14117,16 @@
       </w:tblCellMar>
     </w:tblPr>
   </w:style>
-  <w:style w:type="numbering" w:default="1" w:styleId="Nessunelenco">
+  <w:style w:type="numbering" w:default="1" w:styleId="NoList">
     <w:name w:val="No List"/>
     <w:uiPriority w:val="99"/>
     <w:semiHidden/>
     <w:unhideWhenUsed/>
   </w:style>
-  <w:style w:type="character" w:customStyle="1" w:styleId="Titolo1Carattere">
-    <w:name w:val="Titolo 1 Carattere"/>
-    <w:basedOn w:val="Carpredefinitoparagrafo"/>
-    <w:link w:val="Titolo1"/>
+  <w:style w:type="character" w:customStyle="1" w:styleId="Heading1Char">
+    <w:name w:val="Heading 1 Char"/>
+    <w:basedOn w:val="DefaultParagraphFont"/>
+    <w:link w:val="Heading1"/>
     <w:uiPriority w:val="9"/>
     <w:rsid w:val="0001069B"/>
     <w:rPr>
@@ -13854,10 +14138,10 @@
       <w:szCs w:val="32"/>
     </w:rPr>
   </w:style>
-  <w:style w:type="character" w:customStyle="1" w:styleId="Titolo2Carattere">
-    <w:name w:val="Titolo 2 Carattere"/>
-    <w:basedOn w:val="Carpredefinitoparagrafo"/>
-    <w:link w:val="Titolo2"/>
+  <w:style w:type="character" w:customStyle="1" w:styleId="Heading2Char">
+    <w:name w:val="Heading 2 Char"/>
+    <w:basedOn w:val="DefaultParagraphFont"/>
+    <w:link w:val="Heading2"/>
     <w:uiPriority w:val="9"/>
     <w:rsid w:val="0001069B"/>
     <w:rPr>
@@ -13867,10 +14151,10 @@
       <w:szCs w:val="26"/>
     </w:rPr>
   </w:style>
-  <w:style w:type="character" w:customStyle="1" w:styleId="Titolo3Carattere">
-    <w:name w:val="Titolo 3 Carattere"/>
-    <w:basedOn w:val="Carpredefinitoparagrafo"/>
-    <w:link w:val="Titolo3"/>
+  <w:style w:type="character" w:customStyle="1" w:styleId="Heading3Char">
+    <w:name w:val="Heading 3 Char"/>
+    <w:basedOn w:val="DefaultParagraphFont"/>
+    <w:link w:val="Heading3"/>
     <w:uiPriority w:val="9"/>
     <w:rsid w:val="0001069B"/>
     <w:rPr>
@@ -13880,19 +14164,19 @@
       <w:szCs w:val="24"/>
     </w:rPr>
   </w:style>
-  <w:style w:type="paragraph" w:styleId="Sommario1">
+  <w:style w:type="paragraph" w:styleId="TOC1">
     <w:name w:val="toc 1"/>
-    <w:basedOn w:val="Normale"/>
-    <w:next w:val="Normale"/>
+    <w:basedOn w:val="Normal"/>
+    <w:next w:val="Normal"/>
     <w:autoRedefine/>
     <w:uiPriority w:val="39"/>
     <w:unhideWhenUsed/>
     <w:rsid w:val="0001069B"/>
   </w:style>
-  <w:style w:type="paragraph" w:styleId="Sommario2">
+  <w:style w:type="paragraph" w:styleId="TOC2">
     <w:name w:val="toc 2"/>
-    <w:basedOn w:val="Normale"/>
-    <w:next w:val="Normale"/>
+    <w:basedOn w:val="Normal"/>
+    <w:next w:val="Normal"/>
     <w:autoRedefine/>
     <w:uiPriority w:val="39"/>
     <w:unhideWhenUsed/>
@@ -13903,8 +14187,8 @@
   </w:style>
   <w:style w:type="paragraph" w:customStyle="1" w:styleId="TestoNormale">
     <w:name w:val="Testo Normale"/>
-    <w:basedOn w:val="Normale"/>
-    <w:next w:val="Normale"/>
+    <w:basedOn w:val="Normal"/>
+    <w:next w:val="Normal"/>
     <w:qFormat/>
     <w:rsid w:val="0001069B"/>
     <w:pPr>
@@ -13918,10 +14202,10 @@
       <w:szCs w:val="24"/>
     </w:rPr>
   </w:style>
-  <w:style w:type="paragraph" w:styleId="Intestazione">
+  <w:style w:type="paragraph" w:styleId="Header">
     <w:name w:val="header"/>
-    <w:basedOn w:val="Normale"/>
-    <w:link w:val="IntestazioneCarattere"/>
+    <w:basedOn w:val="Normal"/>
+    <w:link w:val="HeaderChar"/>
     <w:uiPriority w:val="99"/>
     <w:unhideWhenUsed/>
     <w:rsid w:val="006F09C2"/>
@@ -13933,17 +14217,17 @@
       <w:spacing w:after="0" w:line="240" w:lineRule="auto"/>
     </w:pPr>
   </w:style>
-  <w:style w:type="character" w:customStyle="1" w:styleId="IntestazioneCarattere">
-    <w:name w:val="Intestazione Carattere"/>
-    <w:basedOn w:val="Carpredefinitoparagrafo"/>
-    <w:link w:val="Intestazione"/>
+  <w:style w:type="character" w:customStyle="1" w:styleId="HeaderChar">
+    <w:name w:val="Header Char"/>
+    <w:basedOn w:val="DefaultParagraphFont"/>
+    <w:link w:val="Header"/>
     <w:uiPriority w:val="99"/>
     <w:rsid w:val="006F09C2"/>
   </w:style>
-  <w:style w:type="paragraph" w:styleId="Pidipagina">
+  <w:style w:type="paragraph" w:styleId="Footer">
     <w:name w:val="footer"/>
-    <w:basedOn w:val="Normale"/>
-    <w:link w:val="PidipaginaCarattere"/>
+    <w:basedOn w:val="Normal"/>
+    <w:link w:val="FooterChar"/>
     <w:uiPriority w:val="99"/>
     <w:unhideWhenUsed/>
     <w:rsid w:val="006F09C2"/>
@@ -13955,16 +14239,16 @@
       <w:spacing w:after="0" w:line="240" w:lineRule="auto"/>
     </w:pPr>
   </w:style>
-  <w:style w:type="character" w:customStyle="1" w:styleId="PidipaginaCarattere">
-    <w:name w:val="Piè di pagina Carattere"/>
-    <w:basedOn w:val="Carpredefinitoparagrafo"/>
-    <w:link w:val="Pidipagina"/>
+  <w:style w:type="character" w:customStyle="1" w:styleId="FooterChar">
+    <w:name w:val="Footer Char"/>
+    <w:basedOn w:val="DefaultParagraphFont"/>
+    <w:link w:val="Footer"/>
     <w:uiPriority w:val="99"/>
     <w:rsid w:val="006F09C2"/>
   </w:style>
-  <w:style w:type="paragraph" w:styleId="Paragrafoelenco">
+  <w:style w:type="paragraph" w:styleId="ListParagraph">
     <w:name w:val="List Paragraph"/>
-    <w:basedOn w:val="Normale"/>
+    <w:basedOn w:val="Normal"/>
     <w:uiPriority w:val="34"/>
     <w:qFormat/>
     <w:rsid w:val="00357373"/>
@@ -13973,7 +14257,7 @@
       <w:contextualSpacing/>
     </w:pPr>
   </w:style>
-  <w:style w:type="paragraph" w:styleId="Nessunaspaziatura">
+  <w:style w:type="paragraph" w:styleId="NoSpacing">
     <w:name w:val="No Spacing"/>
     <w:uiPriority w:val="1"/>
     <w:qFormat/>
@@ -13982,15 +14266,16 @@
       <w:spacing w:after="0" w:line="240" w:lineRule="auto"/>
     </w:pPr>
   </w:style>
-  <w:style w:type="table" w:styleId="Grigliatabella">
+  <w:style w:type="table" w:styleId="TableGrid">
     <w:name w:val="Table Grid"/>
-    <w:basedOn w:val="Tabellanormale"/>
+    <w:basedOn w:val="TableNormal"/>
     <w:uiPriority w:val="39"/>
     <w:rsid w:val="00BA136A"/>
     <w:pPr>
       <w:spacing w:after="0" w:line="240" w:lineRule="auto"/>
     </w:pPr>
     <w:tblPr>
+      <w:tblInd w:w="0" w:type="dxa"/>
       <w:tblBorders>
         <w:top w:val="single" w:sz="4" w:space="0" w:color="auto"/>
         <w:left w:val="single" w:sz="4" w:space="0" w:color="auto"/>
@@ -13999,11 +14284,17 @@
         <w:insideH w:val="single" w:sz="4" w:space="0" w:color="auto"/>
         <w:insideV w:val="single" w:sz="4" w:space="0" w:color="auto"/>
       </w:tblBorders>
+      <w:tblCellMar>
+        <w:top w:w="0" w:type="dxa"/>
+        <w:left w:w="108" w:type="dxa"/>
+        <w:bottom w:w="0" w:type="dxa"/>
+        <w:right w:w="108" w:type="dxa"/>
+      </w:tblCellMar>
     </w:tblPr>
   </w:style>
-  <w:style w:type="table" w:styleId="Tabellasemplice-1">
+  <w:style w:type="table" w:styleId="PlainTable1">
     <w:name w:val="Plain Table 1"/>
-    <w:basedOn w:val="Tabellanormale"/>
+    <w:basedOn w:val="TableNormal"/>
     <w:uiPriority w:val="41"/>
     <w:rsid w:val="00BA136A"/>
     <w:pPr>
@@ -14012,6 +14303,7 @@
     <w:tblPr>
       <w:tblStyleRowBandSize w:val="1"/>
       <w:tblStyleColBandSize w:val="1"/>
+      <w:tblInd w:w="0" w:type="dxa"/>
       <w:tblBorders>
         <w:top w:val="single" w:sz="4" w:space="0" w:color="BFBFBF" w:themeColor="background1" w:themeShade="BF"/>
         <w:left w:val="single" w:sz="4" w:space="0" w:color="BFBFBF" w:themeColor="background1" w:themeShade="BF"/>
@@ -14020,6 +14312,12 @@
         <w:insideH w:val="single" w:sz="4" w:space="0" w:color="BFBFBF" w:themeColor="background1" w:themeShade="BF"/>
         <w:insideV w:val="single" w:sz="4" w:space="0" w:color="BFBFBF" w:themeColor="background1" w:themeShade="BF"/>
       </w:tblBorders>
+      <w:tblCellMar>
+        <w:top w:w="0" w:type="dxa"/>
+        <w:left w:w="108" w:type="dxa"/>
+        <w:bottom w:w="0" w:type="dxa"/>
+        <w:right w:w="108" w:type="dxa"/>
+      </w:tblCellMar>
     </w:tblPr>
     <w:tblStylePr w:type="firstRow">
       <w:rPr>
@@ -14064,15 +14362,16 @@
       </w:tcPr>
     </w:tblStylePr>
   </w:style>
-  <w:style w:type="table" w:styleId="Grigliatabellachiara">
+  <w:style w:type="table" w:styleId="TableGridLight">
     <w:name w:val="Grid Table Light"/>
-    <w:basedOn w:val="Tabellanormale"/>
+    <w:basedOn w:val="TableNormal"/>
     <w:uiPriority w:val="40"/>
     <w:rsid w:val="00BA136A"/>
     <w:pPr>
       <w:spacing w:after="0" w:line="240" w:lineRule="auto"/>
     </w:pPr>
     <w:tblPr>
+      <w:tblInd w:w="0" w:type="dxa"/>
       <w:tblBorders>
         <w:top w:val="single" w:sz="4" w:space="0" w:color="BFBFBF" w:themeColor="background1" w:themeShade="BF"/>
         <w:left w:val="single" w:sz="4" w:space="0" w:color="BFBFBF" w:themeColor="background1" w:themeShade="BF"/>
@@ -14081,11 +14380,17 @@
         <w:insideH w:val="single" w:sz="4" w:space="0" w:color="BFBFBF" w:themeColor="background1" w:themeShade="BF"/>
         <w:insideV w:val="single" w:sz="4" w:space="0" w:color="BFBFBF" w:themeColor="background1" w:themeShade="BF"/>
       </w:tblBorders>
+      <w:tblCellMar>
+        <w:top w:w="0" w:type="dxa"/>
+        <w:left w:w="108" w:type="dxa"/>
+        <w:bottom w:w="0" w:type="dxa"/>
+        <w:right w:w="108" w:type="dxa"/>
+      </w:tblCellMar>
     </w:tblPr>
   </w:style>
-  <w:style w:type="character" w:styleId="Testosegnaposto">
+  <w:style w:type="character" w:styleId="PlaceholderText">
     <w:name w:val="Placeholder Text"/>
-    <w:basedOn w:val="Carpredefinitoparagrafo"/>
+    <w:basedOn w:val="DefaultParagraphFont"/>
     <w:uiPriority w:val="99"/>
     <w:semiHidden/>
     <w:rsid w:val="0073374E"/>
@@ -14093,9 +14398,9 @@
       <w:color w:val="808080"/>
     </w:rPr>
   </w:style>
-  <w:style w:type="character" w:styleId="Collegamentoipertestuale">
+  <w:style w:type="character" w:styleId="Hyperlink">
     <w:name w:val="Hyperlink"/>
-    <w:basedOn w:val="Carpredefinitoparagrafo"/>
+    <w:basedOn w:val="DefaultParagraphFont"/>
     <w:uiPriority w:val="99"/>
     <w:unhideWhenUsed/>
     <w:rsid w:val="001D5BA0"/>
@@ -16105,44 +16410,44 @@
   </dgm:ptLst>
   <dgm:cxnLst>
     <dgm:cxn modelId="{D23D9D9F-E230-B14F-8CC4-60EF1E62361C}" srcId="{7DBAA654-83A9-2749-9A11-3A2F0853292E}" destId="{9D0A3E8F-79EA-4741-B4AF-359BBF2AD54A}" srcOrd="1" destOrd="0" parTransId="{A68219EE-DDA5-6D44-931C-E2DD8411613C}" sibTransId="{56563E73-53C5-C242-B5DD-534CCEB5A55B}"/>
-    <dgm:cxn modelId="{5C1DE0D2-DE00-466A-BC51-3AA2BCC6690A}" type="presOf" srcId="{6FF581C4-5EE0-6547-8B0A-4DD4E49DF7D5}" destId="{70788382-AA77-7C4C-A399-82382C8CD1E3}" srcOrd="0" destOrd="0" presId="urn:microsoft.com/office/officeart/2005/8/layout/bProcess3"/>
-    <dgm:cxn modelId="{7D951F7E-CF66-46F1-8F93-5F02586C5EB5}" type="presOf" srcId="{E1700588-AA9B-9044-98E5-A52BC9E980D8}" destId="{0D4A6B71-9678-E74B-A4F4-3D04D7F96F18}" srcOrd="1" destOrd="0" presId="urn:microsoft.com/office/officeart/2005/8/layout/bProcess3"/>
-    <dgm:cxn modelId="{CBC256FD-2B46-410F-B808-EB0C165E4278}" type="presOf" srcId="{9D0A3E8F-79EA-4741-B4AF-359BBF2AD54A}" destId="{CB005E4D-98D2-5E43-A79A-01D73FA5246C}" srcOrd="0" destOrd="0" presId="urn:microsoft.com/office/officeart/2005/8/layout/bProcess3"/>
-    <dgm:cxn modelId="{5973CD43-87CC-4E9C-A008-01420EFE7C29}" type="presOf" srcId="{E1700588-AA9B-9044-98E5-A52BC9E980D8}" destId="{BE891453-7A81-9745-80FE-393D0BD9F682}" srcOrd="0" destOrd="0" presId="urn:microsoft.com/office/officeart/2005/8/layout/bProcess3"/>
-    <dgm:cxn modelId="{6756A95E-B15D-4A60-A131-0FBC9D5A1F40}" type="presOf" srcId="{03689D08-8F94-B240-B093-204B4D1B1996}" destId="{F515C25C-FBC4-0A42-9BD8-739DB491DE01}" srcOrd="1" destOrd="0" presId="urn:microsoft.com/office/officeart/2005/8/layout/bProcess3"/>
+    <dgm:cxn modelId="{5EC26BC0-2ACF-2A4E-A358-E140C8629228}" type="presOf" srcId="{51AF1449-732A-7245-8907-3B0B474E6716}" destId="{08B24028-0337-A54F-863C-D83DC536E50D}" srcOrd="1" destOrd="0" presId="urn:microsoft.com/office/officeart/2005/8/layout/bProcess3"/>
+    <dgm:cxn modelId="{5715E934-D014-9742-B96B-E252059E2A96}" type="presOf" srcId="{C900A651-3FCA-634D-8E96-FB8C693E1E8F}" destId="{71E5BCB2-3AB6-4C42-9B09-A87936C7F001}" srcOrd="0" destOrd="0" presId="urn:microsoft.com/office/officeart/2005/8/layout/bProcess3"/>
+    <dgm:cxn modelId="{BC596D7E-8B1F-0445-94C1-0E9F97EBF4DB}" type="presOf" srcId="{981B4EF9-7A3A-BE49-B6B6-0021D3615771}" destId="{CA2203B5-A4CA-2C4D-8577-50E3388F2246}" srcOrd="0" destOrd="0" presId="urn:microsoft.com/office/officeart/2005/8/layout/bProcess3"/>
     <dgm:cxn modelId="{CBA7B2CB-398D-0944-9097-F88E098803F8}" srcId="{7DBAA654-83A9-2749-9A11-3A2F0853292E}" destId="{981B4EF9-7A3A-BE49-B6B6-0021D3615771}" srcOrd="5" destOrd="0" parTransId="{036AB1F6-FA37-614F-A857-CA2CBEA75FF8}" sibTransId="{07202FE3-BBDD-A74E-9ED7-5FC69364AF9D}"/>
     <dgm:cxn modelId="{A4DF705F-378F-3D46-8BF6-315C5DACB12C}" srcId="{7DBAA654-83A9-2749-9A11-3A2F0853292E}" destId="{3D31D781-DE26-FC46-87C5-81D28438E988}" srcOrd="4" destOrd="0" parTransId="{7FDE228D-3493-0041-A7C9-8BDABED610D5}" sibTransId="{51AF1449-732A-7245-8907-3B0B474E6716}"/>
-    <dgm:cxn modelId="{41DFAF4B-A0BF-4044-8BC3-6BB1F7EC4DE4}" type="presOf" srcId="{761D77BA-5704-3540-A64C-39623ABDE933}" destId="{2B850CA7-3DA8-704B-9542-29A27C4E6E8A}" srcOrd="0" destOrd="0" presId="urn:microsoft.com/office/officeart/2005/8/layout/bProcess3"/>
-    <dgm:cxn modelId="{6C037368-F594-4FA2-9E53-AD3088EECF83}" type="presOf" srcId="{56563E73-53C5-C242-B5DD-534CCEB5A55B}" destId="{8845A127-0D85-A14A-94CB-F773727D4C9B}" srcOrd="1" destOrd="0" presId="urn:microsoft.com/office/officeart/2005/8/layout/bProcess3"/>
     <dgm:cxn modelId="{9F7DBBD3-2135-334D-BDE9-A8ED29101BA4}" srcId="{7DBAA654-83A9-2749-9A11-3A2F0853292E}" destId="{3ABC577C-D926-6C40-8609-A47272EDC0E8}" srcOrd="3" destOrd="0" parTransId="{73D020D2-C3E5-6D4B-A74D-95AC52916961}" sibTransId="{E1700588-AA9B-9044-98E5-A52BC9E980D8}"/>
-    <dgm:cxn modelId="{EB9915CB-8FE8-4D0C-A2D6-BA0F95F33ABC}" type="presOf" srcId="{6FF581C4-5EE0-6547-8B0A-4DD4E49DF7D5}" destId="{EE2C3E7E-7411-F14A-B102-730D81D864D3}" srcOrd="1" destOrd="0" presId="urn:microsoft.com/office/officeart/2005/8/layout/bProcess3"/>
+    <dgm:cxn modelId="{C556EDA9-6F5A-064D-8DED-BA5E66A2D447}" type="presOf" srcId="{9D0A3E8F-79EA-4741-B4AF-359BBF2AD54A}" destId="{CB005E4D-98D2-5E43-A79A-01D73FA5246C}" srcOrd="0" destOrd="0" presId="urn:microsoft.com/office/officeart/2005/8/layout/bProcess3"/>
+    <dgm:cxn modelId="{3DD946CB-D488-EE4B-BDEA-991622EC8FA0}" type="presOf" srcId="{56563E73-53C5-C242-B5DD-534CCEB5A55B}" destId="{8845A127-0D85-A14A-94CB-F773727D4C9B}" srcOrd="1" destOrd="0" presId="urn:microsoft.com/office/officeart/2005/8/layout/bProcess3"/>
     <dgm:cxn modelId="{C9F771AC-35CF-1540-8F9B-A548A676FBEC}" srcId="{7DBAA654-83A9-2749-9A11-3A2F0853292E}" destId="{C900A651-3FCA-634D-8E96-FB8C693E1E8F}" srcOrd="0" destOrd="0" parTransId="{DC773397-72AF-3043-A26B-0B8B32D632B1}" sibTransId="{6FF581C4-5EE0-6547-8B0A-4DD4E49DF7D5}"/>
-    <dgm:cxn modelId="{A0B4CF2A-C067-40FC-A7A8-ABF00602F024}" type="presOf" srcId="{51AF1449-732A-7245-8907-3B0B474E6716}" destId="{08B24028-0337-A54F-863C-D83DC536E50D}" srcOrd="1" destOrd="0" presId="urn:microsoft.com/office/officeart/2005/8/layout/bProcess3"/>
     <dgm:cxn modelId="{B40CF301-B877-0146-8F01-A4B49C9B78E2}" srcId="{7DBAA654-83A9-2749-9A11-3A2F0853292E}" destId="{761D77BA-5704-3540-A64C-39623ABDE933}" srcOrd="2" destOrd="0" parTransId="{0CEF3B97-E2A9-E04D-A0DB-EC66FC595157}" sibTransId="{03689D08-8F94-B240-B093-204B4D1B1996}"/>
-    <dgm:cxn modelId="{B5FE5D4C-5B3F-46F5-B6F5-F6685252FA75}" type="presOf" srcId="{981B4EF9-7A3A-BE49-B6B6-0021D3615771}" destId="{CA2203B5-A4CA-2C4D-8577-50E3388F2246}" srcOrd="0" destOrd="0" presId="urn:microsoft.com/office/officeart/2005/8/layout/bProcess3"/>
-    <dgm:cxn modelId="{5E3DF1BF-6D4C-447B-806F-301D0234E8EB}" type="presOf" srcId="{C900A651-3FCA-634D-8E96-FB8C693E1E8F}" destId="{71E5BCB2-3AB6-4C42-9B09-A87936C7F001}" srcOrd="0" destOrd="0" presId="urn:microsoft.com/office/officeart/2005/8/layout/bProcess3"/>
-    <dgm:cxn modelId="{B6D35E04-1513-4367-9CCF-A7ECF180E9B3}" type="presOf" srcId="{56563E73-53C5-C242-B5DD-534CCEB5A55B}" destId="{1AB89A78-53AA-8046-940B-4774F5E8A3F4}" srcOrd="0" destOrd="0" presId="urn:microsoft.com/office/officeart/2005/8/layout/bProcess3"/>
-    <dgm:cxn modelId="{5DED5EB1-1D95-49FD-B650-0036F88F4E84}" type="presOf" srcId="{3D31D781-DE26-FC46-87C5-81D28438E988}" destId="{5054442F-68CC-BA4D-A78B-D10165C93B35}" srcOrd="0" destOrd="0" presId="urn:microsoft.com/office/officeart/2005/8/layout/bProcess3"/>
-    <dgm:cxn modelId="{47B0C2E7-FB82-41E9-B314-0D6FE42BCF4E}" type="presOf" srcId="{51AF1449-732A-7245-8907-3B0B474E6716}" destId="{70A625A3-B04D-314A-9454-BA7560E71142}" srcOrd="0" destOrd="0" presId="urn:microsoft.com/office/officeart/2005/8/layout/bProcess3"/>
-    <dgm:cxn modelId="{89EC0263-1550-4B7E-A4FF-452E1CD3B873}" type="presOf" srcId="{7DBAA654-83A9-2749-9A11-3A2F0853292E}" destId="{379D3411-2CF2-1443-9DE7-1F3F74BE70B6}" srcOrd="0" destOrd="0" presId="urn:microsoft.com/office/officeart/2005/8/layout/bProcess3"/>
-    <dgm:cxn modelId="{70A33EBD-86DA-418A-BD35-588BF8B46EF8}" type="presOf" srcId="{3ABC577C-D926-6C40-8609-A47272EDC0E8}" destId="{35CF6ACD-16BB-D44B-9967-A88BE4C856FA}" srcOrd="0" destOrd="0" presId="urn:microsoft.com/office/officeart/2005/8/layout/bProcess3"/>
-    <dgm:cxn modelId="{682E789C-D22F-494F-A61D-4D87BC00DA26}" type="presOf" srcId="{03689D08-8F94-B240-B093-204B4D1B1996}" destId="{11041959-BAD3-494D-A0CA-60D08024935F}" srcOrd="0" destOrd="0" presId="urn:microsoft.com/office/officeart/2005/8/layout/bProcess3"/>
-    <dgm:cxn modelId="{5DED9DE1-55E4-422A-851C-981D9B059CD9}" type="presParOf" srcId="{379D3411-2CF2-1443-9DE7-1F3F74BE70B6}" destId="{71E5BCB2-3AB6-4C42-9B09-A87936C7F001}" srcOrd="0" destOrd="0" presId="urn:microsoft.com/office/officeart/2005/8/layout/bProcess3"/>
-    <dgm:cxn modelId="{BA7C42E7-D41C-4062-A132-D84DD4CEFB24}" type="presParOf" srcId="{379D3411-2CF2-1443-9DE7-1F3F74BE70B6}" destId="{70788382-AA77-7C4C-A399-82382C8CD1E3}" srcOrd="1" destOrd="0" presId="urn:microsoft.com/office/officeart/2005/8/layout/bProcess3"/>
-    <dgm:cxn modelId="{4C67F8D0-C22C-4C72-82F4-33E9F7FD6BE1}" type="presParOf" srcId="{70788382-AA77-7C4C-A399-82382C8CD1E3}" destId="{EE2C3E7E-7411-F14A-B102-730D81D864D3}" srcOrd="0" destOrd="0" presId="urn:microsoft.com/office/officeart/2005/8/layout/bProcess3"/>
-    <dgm:cxn modelId="{2ECDD649-83A6-4A17-BAE4-0114351F09FB}" type="presParOf" srcId="{379D3411-2CF2-1443-9DE7-1F3F74BE70B6}" destId="{CB005E4D-98D2-5E43-A79A-01D73FA5246C}" srcOrd="2" destOrd="0" presId="urn:microsoft.com/office/officeart/2005/8/layout/bProcess3"/>
-    <dgm:cxn modelId="{620144F4-475D-49AF-828E-BA44D62A8359}" type="presParOf" srcId="{379D3411-2CF2-1443-9DE7-1F3F74BE70B6}" destId="{1AB89A78-53AA-8046-940B-4774F5E8A3F4}" srcOrd="3" destOrd="0" presId="urn:microsoft.com/office/officeart/2005/8/layout/bProcess3"/>
-    <dgm:cxn modelId="{FD22BA1E-D928-4F53-A4BC-A7AD32F8F655}" type="presParOf" srcId="{1AB89A78-53AA-8046-940B-4774F5E8A3F4}" destId="{8845A127-0D85-A14A-94CB-F773727D4C9B}" srcOrd="0" destOrd="0" presId="urn:microsoft.com/office/officeart/2005/8/layout/bProcess3"/>
-    <dgm:cxn modelId="{70D8F91E-FBBA-402D-99B0-7F2289B26939}" type="presParOf" srcId="{379D3411-2CF2-1443-9DE7-1F3F74BE70B6}" destId="{2B850CA7-3DA8-704B-9542-29A27C4E6E8A}" srcOrd="4" destOrd="0" presId="urn:microsoft.com/office/officeart/2005/8/layout/bProcess3"/>
-    <dgm:cxn modelId="{4D266F00-AA12-4409-A39D-293BF1E773B3}" type="presParOf" srcId="{379D3411-2CF2-1443-9DE7-1F3F74BE70B6}" destId="{11041959-BAD3-494D-A0CA-60D08024935F}" srcOrd="5" destOrd="0" presId="urn:microsoft.com/office/officeart/2005/8/layout/bProcess3"/>
-    <dgm:cxn modelId="{0EDE5D43-6900-4FB6-AA17-80CBEA03ECC1}" type="presParOf" srcId="{11041959-BAD3-494D-A0CA-60D08024935F}" destId="{F515C25C-FBC4-0A42-9BD8-739DB491DE01}" srcOrd="0" destOrd="0" presId="urn:microsoft.com/office/officeart/2005/8/layout/bProcess3"/>
-    <dgm:cxn modelId="{3C7E0D0C-0D97-40F3-9942-ABE3AD977072}" type="presParOf" srcId="{379D3411-2CF2-1443-9DE7-1F3F74BE70B6}" destId="{35CF6ACD-16BB-D44B-9967-A88BE4C856FA}" srcOrd="6" destOrd="0" presId="urn:microsoft.com/office/officeart/2005/8/layout/bProcess3"/>
-    <dgm:cxn modelId="{F33ADCF3-560F-4AD9-84A3-20D00C1A6774}" type="presParOf" srcId="{379D3411-2CF2-1443-9DE7-1F3F74BE70B6}" destId="{BE891453-7A81-9745-80FE-393D0BD9F682}" srcOrd="7" destOrd="0" presId="urn:microsoft.com/office/officeart/2005/8/layout/bProcess3"/>
-    <dgm:cxn modelId="{779D91F7-2841-4A2B-B87B-B49D5BB1DDA7}" type="presParOf" srcId="{BE891453-7A81-9745-80FE-393D0BD9F682}" destId="{0D4A6B71-9678-E74B-A4F4-3D04D7F96F18}" srcOrd="0" destOrd="0" presId="urn:microsoft.com/office/officeart/2005/8/layout/bProcess3"/>
-    <dgm:cxn modelId="{0A28FD4B-7DFF-4818-B534-16A0BAF0D8D2}" type="presParOf" srcId="{379D3411-2CF2-1443-9DE7-1F3F74BE70B6}" destId="{5054442F-68CC-BA4D-A78B-D10165C93B35}" srcOrd="8" destOrd="0" presId="urn:microsoft.com/office/officeart/2005/8/layout/bProcess3"/>
-    <dgm:cxn modelId="{5F7D8FF6-5B3E-400F-B461-82DE3F44F15F}" type="presParOf" srcId="{379D3411-2CF2-1443-9DE7-1F3F74BE70B6}" destId="{70A625A3-B04D-314A-9454-BA7560E71142}" srcOrd="9" destOrd="0" presId="urn:microsoft.com/office/officeart/2005/8/layout/bProcess3"/>
-    <dgm:cxn modelId="{BC8BFD73-46E7-43AA-B8CD-E795BC695594}" type="presParOf" srcId="{70A625A3-B04D-314A-9454-BA7560E71142}" destId="{08B24028-0337-A54F-863C-D83DC536E50D}" srcOrd="0" destOrd="0" presId="urn:microsoft.com/office/officeart/2005/8/layout/bProcess3"/>
-    <dgm:cxn modelId="{A6934DA5-E26F-495C-8848-F23D6D566CD5}" type="presParOf" srcId="{379D3411-2CF2-1443-9DE7-1F3F74BE70B6}" destId="{CA2203B5-A4CA-2C4D-8577-50E3388F2246}" srcOrd="10" destOrd="0" presId="urn:microsoft.com/office/officeart/2005/8/layout/bProcess3"/>
+    <dgm:cxn modelId="{E2596C06-0873-7148-B36D-CDAD35CB1408}" type="presOf" srcId="{7DBAA654-83A9-2749-9A11-3A2F0853292E}" destId="{379D3411-2CF2-1443-9DE7-1F3F74BE70B6}" srcOrd="0" destOrd="0" presId="urn:microsoft.com/office/officeart/2005/8/layout/bProcess3"/>
+    <dgm:cxn modelId="{B680A8DD-8089-CD4A-8E32-8E15EA397372}" type="presOf" srcId="{3ABC577C-D926-6C40-8609-A47272EDC0E8}" destId="{35CF6ACD-16BB-D44B-9967-A88BE4C856FA}" srcOrd="0" destOrd="0" presId="urn:microsoft.com/office/officeart/2005/8/layout/bProcess3"/>
+    <dgm:cxn modelId="{9D2C5697-8A60-E348-A4E2-2D90AB4F3AC6}" type="presOf" srcId="{761D77BA-5704-3540-A64C-39623ABDE933}" destId="{2B850CA7-3DA8-704B-9542-29A27C4E6E8A}" srcOrd="0" destOrd="0" presId="urn:microsoft.com/office/officeart/2005/8/layout/bProcess3"/>
+    <dgm:cxn modelId="{9ABCA002-FDFD-2049-ADD2-BE3532709A36}" type="presOf" srcId="{03689D08-8F94-B240-B093-204B4D1B1996}" destId="{11041959-BAD3-494D-A0CA-60D08024935F}" srcOrd="0" destOrd="0" presId="urn:microsoft.com/office/officeart/2005/8/layout/bProcess3"/>
+    <dgm:cxn modelId="{CDBA0EA9-315A-B842-87C2-E7B07BDC8705}" type="presOf" srcId="{3D31D781-DE26-FC46-87C5-81D28438E988}" destId="{5054442F-68CC-BA4D-A78B-D10165C93B35}" srcOrd="0" destOrd="0" presId="urn:microsoft.com/office/officeart/2005/8/layout/bProcess3"/>
+    <dgm:cxn modelId="{530963F5-5497-5A4F-961E-5AD10F235B54}" type="presOf" srcId="{51AF1449-732A-7245-8907-3B0B474E6716}" destId="{70A625A3-B04D-314A-9454-BA7560E71142}" srcOrd="0" destOrd="0" presId="urn:microsoft.com/office/officeart/2005/8/layout/bProcess3"/>
+    <dgm:cxn modelId="{EBD72CBA-7EFB-2E49-A6F3-EC68740BFAFA}" type="presOf" srcId="{E1700588-AA9B-9044-98E5-A52BC9E980D8}" destId="{0D4A6B71-9678-E74B-A4F4-3D04D7F96F18}" srcOrd="1" destOrd="0" presId="urn:microsoft.com/office/officeart/2005/8/layout/bProcess3"/>
+    <dgm:cxn modelId="{DA397FCE-FE8E-9A40-B06E-793427C12202}" type="presOf" srcId="{56563E73-53C5-C242-B5DD-534CCEB5A55B}" destId="{1AB89A78-53AA-8046-940B-4774F5E8A3F4}" srcOrd="0" destOrd="0" presId="urn:microsoft.com/office/officeart/2005/8/layout/bProcess3"/>
+    <dgm:cxn modelId="{DE70AF76-E61C-FB4F-8304-B624FA2DC74D}" type="presOf" srcId="{03689D08-8F94-B240-B093-204B4D1B1996}" destId="{F515C25C-FBC4-0A42-9BD8-739DB491DE01}" srcOrd="1" destOrd="0" presId="urn:microsoft.com/office/officeart/2005/8/layout/bProcess3"/>
+    <dgm:cxn modelId="{D6AF010F-2EB5-464F-908A-39952451E8BC}" type="presOf" srcId="{E1700588-AA9B-9044-98E5-A52BC9E980D8}" destId="{BE891453-7A81-9745-80FE-393D0BD9F682}" srcOrd="0" destOrd="0" presId="urn:microsoft.com/office/officeart/2005/8/layout/bProcess3"/>
+    <dgm:cxn modelId="{AC466BE5-8ECE-ED49-8E30-4EDCF42D332F}" type="presOf" srcId="{6FF581C4-5EE0-6547-8B0A-4DD4E49DF7D5}" destId="{EE2C3E7E-7411-F14A-B102-730D81D864D3}" srcOrd="1" destOrd="0" presId="urn:microsoft.com/office/officeart/2005/8/layout/bProcess3"/>
+    <dgm:cxn modelId="{58C578C4-7D8C-B248-B05D-F86D0EE01B69}" type="presOf" srcId="{6FF581C4-5EE0-6547-8B0A-4DD4E49DF7D5}" destId="{70788382-AA77-7C4C-A399-82382C8CD1E3}" srcOrd="0" destOrd="0" presId="urn:microsoft.com/office/officeart/2005/8/layout/bProcess3"/>
+    <dgm:cxn modelId="{39F03C7B-9A7A-9A41-A518-F5B1D18CEF86}" type="presParOf" srcId="{379D3411-2CF2-1443-9DE7-1F3F74BE70B6}" destId="{71E5BCB2-3AB6-4C42-9B09-A87936C7F001}" srcOrd="0" destOrd="0" presId="urn:microsoft.com/office/officeart/2005/8/layout/bProcess3"/>
+    <dgm:cxn modelId="{48CB22B4-EAB3-3B47-9AE9-3F6AC2EA0430}" type="presParOf" srcId="{379D3411-2CF2-1443-9DE7-1F3F74BE70B6}" destId="{70788382-AA77-7C4C-A399-82382C8CD1E3}" srcOrd="1" destOrd="0" presId="urn:microsoft.com/office/officeart/2005/8/layout/bProcess3"/>
+    <dgm:cxn modelId="{4329832D-BCEA-7841-901F-6FEE7643555D}" type="presParOf" srcId="{70788382-AA77-7C4C-A399-82382C8CD1E3}" destId="{EE2C3E7E-7411-F14A-B102-730D81D864D3}" srcOrd="0" destOrd="0" presId="urn:microsoft.com/office/officeart/2005/8/layout/bProcess3"/>
+    <dgm:cxn modelId="{34081C0D-6275-B94C-883B-83A44C455925}" type="presParOf" srcId="{379D3411-2CF2-1443-9DE7-1F3F74BE70B6}" destId="{CB005E4D-98D2-5E43-A79A-01D73FA5246C}" srcOrd="2" destOrd="0" presId="urn:microsoft.com/office/officeart/2005/8/layout/bProcess3"/>
+    <dgm:cxn modelId="{C3783DB7-BF90-6A4E-9672-AB5D7A1943B9}" type="presParOf" srcId="{379D3411-2CF2-1443-9DE7-1F3F74BE70B6}" destId="{1AB89A78-53AA-8046-940B-4774F5E8A3F4}" srcOrd="3" destOrd="0" presId="urn:microsoft.com/office/officeart/2005/8/layout/bProcess3"/>
+    <dgm:cxn modelId="{BDD36B83-7F88-BA49-B84E-0583E893C947}" type="presParOf" srcId="{1AB89A78-53AA-8046-940B-4774F5E8A3F4}" destId="{8845A127-0D85-A14A-94CB-F773727D4C9B}" srcOrd="0" destOrd="0" presId="urn:microsoft.com/office/officeart/2005/8/layout/bProcess3"/>
+    <dgm:cxn modelId="{87DB918C-A191-1A49-9865-C0252A8784E7}" type="presParOf" srcId="{379D3411-2CF2-1443-9DE7-1F3F74BE70B6}" destId="{2B850CA7-3DA8-704B-9542-29A27C4E6E8A}" srcOrd="4" destOrd="0" presId="urn:microsoft.com/office/officeart/2005/8/layout/bProcess3"/>
+    <dgm:cxn modelId="{20AD204E-BC6A-6C42-961F-B881087F7F27}" type="presParOf" srcId="{379D3411-2CF2-1443-9DE7-1F3F74BE70B6}" destId="{11041959-BAD3-494D-A0CA-60D08024935F}" srcOrd="5" destOrd="0" presId="urn:microsoft.com/office/officeart/2005/8/layout/bProcess3"/>
+    <dgm:cxn modelId="{55D47045-C44E-9F4A-B876-A582D409FE92}" type="presParOf" srcId="{11041959-BAD3-494D-A0CA-60D08024935F}" destId="{F515C25C-FBC4-0A42-9BD8-739DB491DE01}" srcOrd="0" destOrd="0" presId="urn:microsoft.com/office/officeart/2005/8/layout/bProcess3"/>
+    <dgm:cxn modelId="{648A3D7E-E343-0D4D-B882-57A7A5465AFA}" type="presParOf" srcId="{379D3411-2CF2-1443-9DE7-1F3F74BE70B6}" destId="{35CF6ACD-16BB-D44B-9967-A88BE4C856FA}" srcOrd="6" destOrd="0" presId="urn:microsoft.com/office/officeart/2005/8/layout/bProcess3"/>
+    <dgm:cxn modelId="{3858C9AE-1ACC-BC4F-A56F-6EFF7F906402}" type="presParOf" srcId="{379D3411-2CF2-1443-9DE7-1F3F74BE70B6}" destId="{BE891453-7A81-9745-80FE-393D0BD9F682}" srcOrd="7" destOrd="0" presId="urn:microsoft.com/office/officeart/2005/8/layout/bProcess3"/>
+    <dgm:cxn modelId="{C4B96ECD-5F19-9641-9A51-5ACB34B71F65}" type="presParOf" srcId="{BE891453-7A81-9745-80FE-393D0BD9F682}" destId="{0D4A6B71-9678-E74B-A4F4-3D04D7F96F18}" srcOrd="0" destOrd="0" presId="urn:microsoft.com/office/officeart/2005/8/layout/bProcess3"/>
+    <dgm:cxn modelId="{C392C9EF-53BB-084A-B431-7EECA42C7A7F}" type="presParOf" srcId="{379D3411-2CF2-1443-9DE7-1F3F74BE70B6}" destId="{5054442F-68CC-BA4D-A78B-D10165C93B35}" srcOrd="8" destOrd="0" presId="urn:microsoft.com/office/officeart/2005/8/layout/bProcess3"/>
+    <dgm:cxn modelId="{38C1456B-6FFB-C34C-8D0A-E92B6C0781F7}" type="presParOf" srcId="{379D3411-2CF2-1443-9DE7-1F3F74BE70B6}" destId="{70A625A3-B04D-314A-9454-BA7560E71142}" srcOrd="9" destOrd="0" presId="urn:microsoft.com/office/officeart/2005/8/layout/bProcess3"/>
+    <dgm:cxn modelId="{EB50F71E-33D2-504A-B653-FEC0D664FF88}" type="presParOf" srcId="{70A625A3-B04D-314A-9454-BA7560E71142}" destId="{08B24028-0337-A54F-863C-D83DC536E50D}" srcOrd="0" destOrd="0" presId="urn:microsoft.com/office/officeart/2005/8/layout/bProcess3"/>
+    <dgm:cxn modelId="{91DAC8FC-E6B5-724A-85B4-D7EF5FB01358}" type="presParOf" srcId="{379D3411-2CF2-1443-9DE7-1F3F74BE70B6}" destId="{CA2203B5-A4CA-2C4D-8577-50E3388F2246}" srcOrd="10" destOrd="0" presId="urn:microsoft.com/office/officeart/2005/8/layout/bProcess3"/>
   </dgm:cxnLst>
   <dgm:bg/>
   <dgm:whole>
@@ -16581,47 +16886,47 @@
     </dgm:pt>
   </dgm:ptLst>
   <dgm:cxnLst>
-    <dgm:cxn modelId="{354F86FC-1B9D-44AC-854D-619142D0AA43}" type="presOf" srcId="{E673348A-2393-49B3-8492-C894CB248810}" destId="{5DAA3202-DCEA-4691-9D72-34EF5039C7B9}" srcOrd="0" destOrd="0" presId="urn:microsoft.com/office/officeart/2005/8/layout/hList7"/>
-    <dgm:cxn modelId="{AF09373C-9D84-4D29-B583-652308739B4B}" type="presOf" srcId="{5B65B07E-5C55-4DE7-98B7-7EEDF02C2A9C}" destId="{34931C36-71B4-4BED-A9C3-4E31A40DEB12}" srcOrd="0" destOrd="0" presId="urn:microsoft.com/office/officeart/2005/8/layout/hList7"/>
-    <dgm:cxn modelId="{A727DF49-8D71-41B1-8883-C21B3E07523A}" type="presOf" srcId="{CB4015DD-5C18-43A4-AD00-C0B3FD73A761}" destId="{21A2AC29-770E-484A-A0E7-A010AF8A0568}" srcOrd="0" destOrd="0" presId="urn:microsoft.com/office/officeart/2005/8/layout/hList7"/>
-    <dgm:cxn modelId="{2680832E-2361-4779-A5C9-80BB31C07A6A}" type="presOf" srcId="{0194BC1D-33F6-4122-8B3B-4051096EFFA9}" destId="{EF337D45-1EBD-426F-8ED8-D7CFD6E4720C}" srcOrd="1" destOrd="0" presId="urn:microsoft.com/office/officeart/2005/8/layout/hList7"/>
-    <dgm:cxn modelId="{28BBFB26-91FC-4678-AF53-E3316C20FB96}" type="presOf" srcId="{D2FA4068-5B2D-490F-B5B3-1A16FBEF2C59}" destId="{810AC18A-3D4A-49C0-BE99-DDC8FAB44A06}" srcOrd="1" destOrd="0" presId="urn:microsoft.com/office/officeart/2005/8/layout/hList7"/>
-    <dgm:cxn modelId="{B8E53272-E31E-4A81-BFE0-8FA73801C687}" type="presOf" srcId="{0194BC1D-33F6-4122-8B3B-4051096EFFA9}" destId="{A4BEFB4A-341E-4B5C-9213-B1281F5476F9}" srcOrd="0" destOrd="0" presId="urn:microsoft.com/office/officeart/2005/8/layout/hList7"/>
     <dgm:cxn modelId="{B931C143-5FA1-4001-847E-0C152E3E3132}" srcId="{5B65B07E-5C55-4DE7-98B7-7EEDF02C2A9C}" destId="{D2FA4068-5B2D-490F-B5B3-1A16FBEF2C59}" srcOrd="1" destOrd="0" parTransId="{29A10E48-26B9-4660-8B07-067B44C2AC37}" sibTransId="{F61740CE-BFAD-4F81-BC04-1CA447EADCEE}"/>
     <dgm:cxn modelId="{9FFA5098-5220-4974-9BC8-C2473BA36A9F}" srcId="{5B65B07E-5C55-4DE7-98B7-7EEDF02C2A9C}" destId="{4DB6920E-122A-4FFB-87E6-8E3F37D44E4E}" srcOrd="3" destOrd="0" parTransId="{29DF8BE6-FB4F-4ECD-BF73-49B05FA3AE29}" sibTransId="{A80EB74B-10C8-4C42-90F0-DB217E80CEDA}"/>
+    <dgm:cxn modelId="{B1F068EE-3A2A-D048-A7F8-4A2A4B64C10E}" type="presOf" srcId="{85B9BA25-5BEA-433F-AFC3-CFD999DA1E05}" destId="{92F0C5C1-E39D-4A34-9007-A038121E451C}" srcOrd="0" destOrd="0" presId="urn:microsoft.com/office/officeart/2005/8/layout/hList7"/>
+    <dgm:cxn modelId="{1D08CCB8-ABDA-FD49-BEB1-410C449A1616}" type="presOf" srcId="{85B9BA25-5BEA-433F-AFC3-CFD999DA1E05}" destId="{73B3C67A-63D5-4F9B-A1CF-530F5E0EA434}" srcOrd="1" destOrd="0" presId="urn:microsoft.com/office/officeart/2005/8/layout/hList7"/>
+    <dgm:cxn modelId="{2B8C9E20-896D-0D4F-91AE-630C53E427CF}" type="presOf" srcId="{4DB6920E-122A-4FFB-87E6-8E3F37D44E4E}" destId="{27D37377-1847-42FA-B1F8-1AFE0F6BF8D1}" srcOrd="0" destOrd="0" presId="urn:microsoft.com/office/officeart/2005/8/layout/hList7"/>
+    <dgm:cxn modelId="{87120E30-51CC-C041-B0CF-0F1BDD7C4287}" type="presOf" srcId="{D2FA4068-5B2D-490F-B5B3-1A16FBEF2C59}" destId="{32E39A2C-3635-4704-B3DB-11FC651038E0}" srcOrd="0" destOrd="0" presId="urn:microsoft.com/office/officeart/2005/8/layout/hList7"/>
     <dgm:cxn modelId="{5A3885C4-103C-45A6-B353-9E36DB5017CA}" srcId="{5B65B07E-5C55-4DE7-98B7-7EEDF02C2A9C}" destId="{85B9BA25-5BEA-433F-AFC3-CFD999DA1E05}" srcOrd="2" destOrd="0" parTransId="{08FCA7F0-E6E1-4A3A-9596-D51D074F00B4}" sibTransId="{CB4015DD-5C18-43A4-AD00-C0B3FD73A761}"/>
+    <dgm:cxn modelId="{905F403A-2111-DE42-939A-9F305A799886}" type="presOf" srcId="{0194BC1D-33F6-4122-8B3B-4051096EFFA9}" destId="{A4BEFB4A-341E-4B5C-9213-B1281F5476F9}" srcOrd="0" destOrd="0" presId="urn:microsoft.com/office/officeart/2005/8/layout/hList7"/>
+    <dgm:cxn modelId="{2F386D67-0A95-694F-B719-F23E573CBF72}" type="presOf" srcId="{0194BC1D-33F6-4122-8B3B-4051096EFFA9}" destId="{EF337D45-1EBD-426F-8ED8-D7CFD6E4720C}" srcOrd="1" destOrd="0" presId="urn:microsoft.com/office/officeart/2005/8/layout/hList7"/>
+    <dgm:cxn modelId="{F2FF1D5C-57C3-CF42-82EE-970C6E321D55}" type="presOf" srcId="{D2FA4068-5B2D-490F-B5B3-1A16FBEF2C59}" destId="{810AC18A-3D4A-49C0-BE99-DDC8FAB44A06}" srcOrd="1" destOrd="0" presId="urn:microsoft.com/office/officeart/2005/8/layout/hList7"/>
+    <dgm:cxn modelId="{8C793E62-7472-9643-AC8C-FA7BFA21B709}" type="presOf" srcId="{CB4015DD-5C18-43A4-AD00-C0B3FD73A761}" destId="{21A2AC29-770E-484A-A0E7-A010AF8A0568}" srcOrd="0" destOrd="0" presId="urn:microsoft.com/office/officeart/2005/8/layout/hList7"/>
     <dgm:cxn modelId="{07EC925D-A9B9-491A-AF21-0A228F272EA2}" srcId="{5B65B07E-5C55-4DE7-98B7-7EEDF02C2A9C}" destId="{0194BC1D-33F6-4122-8B3B-4051096EFFA9}" srcOrd="0" destOrd="0" parTransId="{B26A8D47-AB99-4501-8196-27F28F942562}" sibTransId="{E673348A-2393-49B3-8492-C894CB248810}"/>
-    <dgm:cxn modelId="{6FA951BF-0BC0-475E-8B57-B2F010A998B2}" type="presOf" srcId="{85B9BA25-5BEA-433F-AFC3-CFD999DA1E05}" destId="{73B3C67A-63D5-4F9B-A1CF-530F5E0EA434}" srcOrd="1" destOrd="0" presId="urn:microsoft.com/office/officeart/2005/8/layout/hList7"/>
-    <dgm:cxn modelId="{7F07B8DD-4102-427C-9F04-011BA741A4DD}" type="presOf" srcId="{D2FA4068-5B2D-490F-B5B3-1A16FBEF2C59}" destId="{32E39A2C-3635-4704-B3DB-11FC651038E0}" srcOrd="0" destOrd="0" presId="urn:microsoft.com/office/officeart/2005/8/layout/hList7"/>
-    <dgm:cxn modelId="{D534D9CB-CB53-4DD6-916F-221EE1E29774}" type="presOf" srcId="{85B9BA25-5BEA-433F-AFC3-CFD999DA1E05}" destId="{92F0C5C1-E39D-4A34-9007-A038121E451C}" srcOrd="0" destOrd="0" presId="urn:microsoft.com/office/officeart/2005/8/layout/hList7"/>
-    <dgm:cxn modelId="{B012904F-7B88-41BE-AF6D-2DB8300032C8}" type="presOf" srcId="{4DB6920E-122A-4FFB-87E6-8E3F37D44E4E}" destId="{27D37377-1847-42FA-B1F8-1AFE0F6BF8D1}" srcOrd="0" destOrd="0" presId="urn:microsoft.com/office/officeart/2005/8/layout/hList7"/>
-    <dgm:cxn modelId="{6C364E71-A607-4D1D-894A-6323892836D5}" type="presOf" srcId="{4DB6920E-122A-4FFB-87E6-8E3F37D44E4E}" destId="{3B5BEC2F-A018-4555-8730-104E93511F69}" srcOrd="1" destOrd="0" presId="urn:microsoft.com/office/officeart/2005/8/layout/hList7"/>
-    <dgm:cxn modelId="{4C3A9525-4853-4513-8BBF-8309E831A657}" type="presOf" srcId="{F61740CE-BFAD-4F81-BC04-1CA447EADCEE}" destId="{21318E69-57C4-41D2-9241-AA293A1E470C}" srcOrd="0" destOrd="0" presId="urn:microsoft.com/office/officeart/2005/8/layout/hList7"/>
-    <dgm:cxn modelId="{BCC90452-D7AC-4B75-940C-AF03755B156B}" type="presParOf" srcId="{34931C36-71B4-4BED-A9C3-4E31A40DEB12}" destId="{57C402EE-591C-4E3F-841C-BFE1D283FE65}" srcOrd="0" destOrd="0" presId="urn:microsoft.com/office/officeart/2005/8/layout/hList7"/>
-    <dgm:cxn modelId="{3589582F-979B-467F-9D90-3D8DE84518F9}" type="presParOf" srcId="{34931C36-71B4-4BED-A9C3-4E31A40DEB12}" destId="{BCCF4C61-95B9-4B5B-9DBF-3FED247DCC34}" srcOrd="1" destOrd="0" presId="urn:microsoft.com/office/officeart/2005/8/layout/hList7"/>
-    <dgm:cxn modelId="{286F8201-49AB-4683-9BE2-FD29AA085984}" type="presParOf" srcId="{BCCF4C61-95B9-4B5B-9DBF-3FED247DCC34}" destId="{526FD45B-8C2F-4E6E-9AE3-A256C9934732}" srcOrd="0" destOrd="0" presId="urn:microsoft.com/office/officeart/2005/8/layout/hList7"/>
-    <dgm:cxn modelId="{DE885353-2B48-4DB0-896D-F2D0C7116526}" type="presParOf" srcId="{526FD45B-8C2F-4E6E-9AE3-A256C9934732}" destId="{A4BEFB4A-341E-4B5C-9213-B1281F5476F9}" srcOrd="0" destOrd="0" presId="urn:microsoft.com/office/officeart/2005/8/layout/hList7"/>
-    <dgm:cxn modelId="{4216126B-5F50-47FE-9200-B0702D150531}" type="presParOf" srcId="{526FD45B-8C2F-4E6E-9AE3-A256C9934732}" destId="{EF337D45-1EBD-426F-8ED8-D7CFD6E4720C}" srcOrd="1" destOrd="0" presId="urn:microsoft.com/office/officeart/2005/8/layout/hList7"/>
-    <dgm:cxn modelId="{46FCCBFF-7F7D-44A2-80B4-B8D7F998C0DF}" type="presParOf" srcId="{526FD45B-8C2F-4E6E-9AE3-A256C9934732}" destId="{7BAB1B53-DEAF-4D28-AB32-904AB44FECCF}" srcOrd="2" destOrd="0" presId="urn:microsoft.com/office/officeart/2005/8/layout/hList7"/>
-    <dgm:cxn modelId="{52FC9E17-B2C6-4804-9C54-031668D9A045}" type="presParOf" srcId="{526FD45B-8C2F-4E6E-9AE3-A256C9934732}" destId="{1AEDE3F0-7DAA-4D27-AD6E-EAB1FD00DD70}" srcOrd="3" destOrd="0" presId="urn:microsoft.com/office/officeart/2005/8/layout/hList7"/>
-    <dgm:cxn modelId="{0597E3AF-B318-4D38-A386-22F41DD47D46}" type="presParOf" srcId="{BCCF4C61-95B9-4B5B-9DBF-3FED247DCC34}" destId="{5DAA3202-DCEA-4691-9D72-34EF5039C7B9}" srcOrd="1" destOrd="0" presId="urn:microsoft.com/office/officeart/2005/8/layout/hList7"/>
-    <dgm:cxn modelId="{054270FC-5826-45EF-B7C3-7A9228A994FF}" type="presParOf" srcId="{BCCF4C61-95B9-4B5B-9DBF-3FED247DCC34}" destId="{662921A1-BE0A-44D6-964E-DEBA1598AF23}" srcOrd="2" destOrd="0" presId="urn:microsoft.com/office/officeart/2005/8/layout/hList7"/>
-    <dgm:cxn modelId="{8180A387-FA04-42E6-858B-4812EBE3A8DE}" type="presParOf" srcId="{662921A1-BE0A-44D6-964E-DEBA1598AF23}" destId="{32E39A2C-3635-4704-B3DB-11FC651038E0}" srcOrd="0" destOrd="0" presId="urn:microsoft.com/office/officeart/2005/8/layout/hList7"/>
-    <dgm:cxn modelId="{3DCBCD49-FFD7-4426-BE04-9937D4935643}" type="presParOf" srcId="{662921A1-BE0A-44D6-964E-DEBA1598AF23}" destId="{810AC18A-3D4A-49C0-BE99-DDC8FAB44A06}" srcOrd="1" destOrd="0" presId="urn:microsoft.com/office/officeart/2005/8/layout/hList7"/>
-    <dgm:cxn modelId="{4E387DF5-34D9-442D-876B-C7085C50A8CD}" type="presParOf" srcId="{662921A1-BE0A-44D6-964E-DEBA1598AF23}" destId="{636802C5-CDC3-4E37-95BB-DFC76470DACC}" srcOrd="2" destOrd="0" presId="urn:microsoft.com/office/officeart/2005/8/layout/hList7"/>
-    <dgm:cxn modelId="{C14D0B9F-2DED-47B9-B60F-910DD75182F7}" type="presParOf" srcId="{662921A1-BE0A-44D6-964E-DEBA1598AF23}" destId="{786BBB57-8305-4C0A-A1E5-93B572642665}" srcOrd="3" destOrd="0" presId="urn:microsoft.com/office/officeart/2005/8/layout/hList7"/>
-    <dgm:cxn modelId="{FB291C47-5245-4D45-9591-C53A52E296CC}" type="presParOf" srcId="{BCCF4C61-95B9-4B5B-9DBF-3FED247DCC34}" destId="{21318E69-57C4-41D2-9241-AA293A1E470C}" srcOrd="3" destOrd="0" presId="urn:microsoft.com/office/officeart/2005/8/layout/hList7"/>
-    <dgm:cxn modelId="{B969B3CA-D972-4574-991D-A4A553111A93}" type="presParOf" srcId="{BCCF4C61-95B9-4B5B-9DBF-3FED247DCC34}" destId="{41206572-549C-4A37-BF33-11D9B2D4C84B}" srcOrd="4" destOrd="0" presId="urn:microsoft.com/office/officeart/2005/8/layout/hList7"/>
-    <dgm:cxn modelId="{C399A25D-A98B-487D-87DD-FA7EA330A60F}" type="presParOf" srcId="{41206572-549C-4A37-BF33-11D9B2D4C84B}" destId="{92F0C5C1-E39D-4A34-9007-A038121E451C}" srcOrd="0" destOrd="0" presId="urn:microsoft.com/office/officeart/2005/8/layout/hList7"/>
-    <dgm:cxn modelId="{FAC62D62-2DA9-47C7-9E47-E3A4FE412729}" type="presParOf" srcId="{41206572-549C-4A37-BF33-11D9B2D4C84B}" destId="{73B3C67A-63D5-4F9B-A1CF-530F5E0EA434}" srcOrd="1" destOrd="0" presId="urn:microsoft.com/office/officeart/2005/8/layout/hList7"/>
-    <dgm:cxn modelId="{3F28C258-B45C-4E17-BFCE-76B180F88822}" type="presParOf" srcId="{41206572-549C-4A37-BF33-11D9B2D4C84B}" destId="{9286578C-9756-437E-8BF7-D67FB2BBF1CC}" srcOrd="2" destOrd="0" presId="urn:microsoft.com/office/officeart/2005/8/layout/hList7"/>
-    <dgm:cxn modelId="{D5B43957-AAAE-4926-82BE-712EE9388CAD}" type="presParOf" srcId="{41206572-549C-4A37-BF33-11D9B2D4C84B}" destId="{5BB68C90-1D92-4E01-95BE-500E02B4A8C7}" srcOrd="3" destOrd="0" presId="urn:microsoft.com/office/officeart/2005/8/layout/hList7"/>
-    <dgm:cxn modelId="{AB00B1B3-33B1-4EE9-839B-0D411F63D520}" type="presParOf" srcId="{BCCF4C61-95B9-4B5B-9DBF-3FED247DCC34}" destId="{21A2AC29-770E-484A-A0E7-A010AF8A0568}" srcOrd="5" destOrd="0" presId="urn:microsoft.com/office/officeart/2005/8/layout/hList7"/>
-    <dgm:cxn modelId="{744FD5F9-9B53-4091-B8DA-A3B73AF51051}" type="presParOf" srcId="{BCCF4C61-95B9-4B5B-9DBF-3FED247DCC34}" destId="{999870BB-ADF2-4D3D-B721-34B8C0C0BB82}" srcOrd="6" destOrd="0" presId="urn:microsoft.com/office/officeart/2005/8/layout/hList7"/>
-    <dgm:cxn modelId="{F3A81F13-765C-4278-B63F-65BD71EA0B65}" type="presParOf" srcId="{999870BB-ADF2-4D3D-B721-34B8C0C0BB82}" destId="{27D37377-1847-42FA-B1F8-1AFE0F6BF8D1}" srcOrd="0" destOrd="0" presId="urn:microsoft.com/office/officeart/2005/8/layout/hList7"/>
-    <dgm:cxn modelId="{54FA88A7-B32F-407F-8F3C-45951909EF2E}" type="presParOf" srcId="{999870BB-ADF2-4D3D-B721-34B8C0C0BB82}" destId="{3B5BEC2F-A018-4555-8730-104E93511F69}" srcOrd="1" destOrd="0" presId="urn:microsoft.com/office/officeart/2005/8/layout/hList7"/>
-    <dgm:cxn modelId="{3C2DFFE1-787F-4F22-83AF-5830E5A8B760}" type="presParOf" srcId="{999870BB-ADF2-4D3D-B721-34B8C0C0BB82}" destId="{047D6474-33DC-48A3-855D-A53B64159DE9}" srcOrd="2" destOrd="0" presId="urn:microsoft.com/office/officeart/2005/8/layout/hList7"/>
-    <dgm:cxn modelId="{E63CE00D-173F-4269-85D2-46089BDBE214}" type="presParOf" srcId="{999870BB-ADF2-4D3D-B721-34B8C0C0BB82}" destId="{00C33286-0E75-496D-AFE3-226FC300D72E}" srcOrd="3" destOrd="0" presId="urn:microsoft.com/office/officeart/2005/8/layout/hList7"/>
+    <dgm:cxn modelId="{305C9A51-C693-2444-BCC4-0C81C95ABF7D}" type="presOf" srcId="{E673348A-2393-49B3-8492-C894CB248810}" destId="{5DAA3202-DCEA-4691-9D72-34EF5039C7B9}" srcOrd="0" destOrd="0" presId="urn:microsoft.com/office/officeart/2005/8/layout/hList7"/>
+    <dgm:cxn modelId="{3626EDA5-232C-1E40-8811-8488746EBD15}" type="presOf" srcId="{F61740CE-BFAD-4F81-BC04-1CA447EADCEE}" destId="{21318E69-57C4-41D2-9241-AA293A1E470C}" srcOrd="0" destOrd="0" presId="urn:microsoft.com/office/officeart/2005/8/layout/hList7"/>
+    <dgm:cxn modelId="{86D8E636-45DB-684E-9953-72D5883C16C0}" type="presOf" srcId="{5B65B07E-5C55-4DE7-98B7-7EEDF02C2A9C}" destId="{34931C36-71B4-4BED-A9C3-4E31A40DEB12}" srcOrd="0" destOrd="0" presId="urn:microsoft.com/office/officeart/2005/8/layout/hList7"/>
+    <dgm:cxn modelId="{5ECABEEA-9825-714A-B8B4-73992B5910DF}" type="presOf" srcId="{4DB6920E-122A-4FFB-87E6-8E3F37D44E4E}" destId="{3B5BEC2F-A018-4555-8730-104E93511F69}" srcOrd="1" destOrd="0" presId="urn:microsoft.com/office/officeart/2005/8/layout/hList7"/>
+    <dgm:cxn modelId="{D5EFB422-DF17-3E47-97C0-00B50C564313}" type="presParOf" srcId="{34931C36-71B4-4BED-A9C3-4E31A40DEB12}" destId="{57C402EE-591C-4E3F-841C-BFE1D283FE65}" srcOrd="0" destOrd="0" presId="urn:microsoft.com/office/officeart/2005/8/layout/hList7"/>
+    <dgm:cxn modelId="{834D85F6-3AD5-7B48-B87C-0D04EE2932EE}" type="presParOf" srcId="{34931C36-71B4-4BED-A9C3-4E31A40DEB12}" destId="{BCCF4C61-95B9-4B5B-9DBF-3FED247DCC34}" srcOrd="1" destOrd="0" presId="urn:microsoft.com/office/officeart/2005/8/layout/hList7"/>
+    <dgm:cxn modelId="{70584DEE-C45A-C54A-88CF-A9ECF1C9B82E}" type="presParOf" srcId="{BCCF4C61-95B9-4B5B-9DBF-3FED247DCC34}" destId="{526FD45B-8C2F-4E6E-9AE3-A256C9934732}" srcOrd="0" destOrd="0" presId="urn:microsoft.com/office/officeart/2005/8/layout/hList7"/>
+    <dgm:cxn modelId="{7B41CDF8-9068-B547-9BD0-22B376E84C15}" type="presParOf" srcId="{526FD45B-8C2F-4E6E-9AE3-A256C9934732}" destId="{A4BEFB4A-341E-4B5C-9213-B1281F5476F9}" srcOrd="0" destOrd="0" presId="urn:microsoft.com/office/officeart/2005/8/layout/hList7"/>
+    <dgm:cxn modelId="{5CE9E2B0-29A7-AC45-A5FE-3FC9D2F440CA}" type="presParOf" srcId="{526FD45B-8C2F-4E6E-9AE3-A256C9934732}" destId="{EF337D45-1EBD-426F-8ED8-D7CFD6E4720C}" srcOrd="1" destOrd="0" presId="urn:microsoft.com/office/officeart/2005/8/layout/hList7"/>
+    <dgm:cxn modelId="{0E1DDAC0-2596-5D45-91CD-F13FF825BAE6}" type="presParOf" srcId="{526FD45B-8C2F-4E6E-9AE3-A256C9934732}" destId="{7BAB1B53-DEAF-4D28-AB32-904AB44FECCF}" srcOrd="2" destOrd="0" presId="urn:microsoft.com/office/officeart/2005/8/layout/hList7"/>
+    <dgm:cxn modelId="{586C545A-6FB1-A947-854B-2083A7244DB7}" type="presParOf" srcId="{526FD45B-8C2F-4E6E-9AE3-A256C9934732}" destId="{1AEDE3F0-7DAA-4D27-AD6E-EAB1FD00DD70}" srcOrd="3" destOrd="0" presId="urn:microsoft.com/office/officeart/2005/8/layout/hList7"/>
+    <dgm:cxn modelId="{A0138A6F-AD92-CD4B-B885-5E371E4028AB}" type="presParOf" srcId="{BCCF4C61-95B9-4B5B-9DBF-3FED247DCC34}" destId="{5DAA3202-DCEA-4691-9D72-34EF5039C7B9}" srcOrd="1" destOrd="0" presId="urn:microsoft.com/office/officeart/2005/8/layout/hList7"/>
+    <dgm:cxn modelId="{84317A07-27D2-6747-9913-0766BB6F04CC}" type="presParOf" srcId="{BCCF4C61-95B9-4B5B-9DBF-3FED247DCC34}" destId="{662921A1-BE0A-44D6-964E-DEBA1598AF23}" srcOrd="2" destOrd="0" presId="urn:microsoft.com/office/officeart/2005/8/layout/hList7"/>
+    <dgm:cxn modelId="{41C444BF-426F-EB43-98CD-86872FBBDD7B}" type="presParOf" srcId="{662921A1-BE0A-44D6-964E-DEBA1598AF23}" destId="{32E39A2C-3635-4704-B3DB-11FC651038E0}" srcOrd="0" destOrd="0" presId="urn:microsoft.com/office/officeart/2005/8/layout/hList7"/>
+    <dgm:cxn modelId="{560006D0-A5FC-3745-94ED-ADAA5F1DFFAE}" type="presParOf" srcId="{662921A1-BE0A-44D6-964E-DEBA1598AF23}" destId="{810AC18A-3D4A-49C0-BE99-DDC8FAB44A06}" srcOrd="1" destOrd="0" presId="urn:microsoft.com/office/officeart/2005/8/layout/hList7"/>
+    <dgm:cxn modelId="{944E8A9B-9A2E-3247-966C-ADD83403487C}" type="presParOf" srcId="{662921A1-BE0A-44D6-964E-DEBA1598AF23}" destId="{636802C5-CDC3-4E37-95BB-DFC76470DACC}" srcOrd="2" destOrd="0" presId="urn:microsoft.com/office/officeart/2005/8/layout/hList7"/>
+    <dgm:cxn modelId="{E1973034-7514-1E44-B531-A8B29C833B21}" type="presParOf" srcId="{662921A1-BE0A-44D6-964E-DEBA1598AF23}" destId="{786BBB57-8305-4C0A-A1E5-93B572642665}" srcOrd="3" destOrd="0" presId="urn:microsoft.com/office/officeart/2005/8/layout/hList7"/>
+    <dgm:cxn modelId="{A7AC81A8-96B2-9041-B04D-631505D613F9}" type="presParOf" srcId="{BCCF4C61-95B9-4B5B-9DBF-3FED247DCC34}" destId="{21318E69-57C4-41D2-9241-AA293A1E470C}" srcOrd="3" destOrd="0" presId="urn:microsoft.com/office/officeart/2005/8/layout/hList7"/>
+    <dgm:cxn modelId="{796665D6-07F2-CE48-8F4A-F13C694AAE0B}" type="presParOf" srcId="{BCCF4C61-95B9-4B5B-9DBF-3FED247DCC34}" destId="{41206572-549C-4A37-BF33-11D9B2D4C84B}" srcOrd="4" destOrd="0" presId="urn:microsoft.com/office/officeart/2005/8/layout/hList7"/>
+    <dgm:cxn modelId="{3617DC70-CF22-8649-AF8E-6C722901F8F2}" type="presParOf" srcId="{41206572-549C-4A37-BF33-11D9B2D4C84B}" destId="{92F0C5C1-E39D-4A34-9007-A038121E451C}" srcOrd="0" destOrd="0" presId="urn:microsoft.com/office/officeart/2005/8/layout/hList7"/>
+    <dgm:cxn modelId="{94DDB253-7241-8046-94DA-B19E1A6B6B18}" type="presParOf" srcId="{41206572-549C-4A37-BF33-11D9B2D4C84B}" destId="{73B3C67A-63D5-4F9B-A1CF-530F5E0EA434}" srcOrd="1" destOrd="0" presId="urn:microsoft.com/office/officeart/2005/8/layout/hList7"/>
+    <dgm:cxn modelId="{676DE03F-EAC2-E546-8BEB-87030D1A6523}" type="presParOf" srcId="{41206572-549C-4A37-BF33-11D9B2D4C84B}" destId="{9286578C-9756-437E-8BF7-D67FB2BBF1CC}" srcOrd="2" destOrd="0" presId="urn:microsoft.com/office/officeart/2005/8/layout/hList7"/>
+    <dgm:cxn modelId="{57317D48-E200-4A4B-A43C-66A4D3698070}" type="presParOf" srcId="{41206572-549C-4A37-BF33-11D9B2D4C84B}" destId="{5BB68C90-1D92-4E01-95BE-500E02B4A8C7}" srcOrd="3" destOrd="0" presId="urn:microsoft.com/office/officeart/2005/8/layout/hList7"/>
+    <dgm:cxn modelId="{C9AC7A2B-6440-204E-A24A-AA8454233425}" type="presParOf" srcId="{BCCF4C61-95B9-4B5B-9DBF-3FED247DCC34}" destId="{21A2AC29-770E-484A-A0E7-A010AF8A0568}" srcOrd="5" destOrd="0" presId="urn:microsoft.com/office/officeart/2005/8/layout/hList7"/>
+    <dgm:cxn modelId="{A7A927D6-BC67-9C4E-9108-EE735FCC9B0E}" type="presParOf" srcId="{BCCF4C61-95B9-4B5B-9DBF-3FED247DCC34}" destId="{999870BB-ADF2-4D3D-B721-34B8C0C0BB82}" srcOrd="6" destOrd="0" presId="urn:microsoft.com/office/officeart/2005/8/layout/hList7"/>
+    <dgm:cxn modelId="{F31111AE-A603-A34F-AC24-43B691980789}" type="presParOf" srcId="{999870BB-ADF2-4D3D-B721-34B8C0C0BB82}" destId="{27D37377-1847-42FA-B1F8-1AFE0F6BF8D1}" srcOrd="0" destOrd="0" presId="urn:microsoft.com/office/officeart/2005/8/layout/hList7"/>
+    <dgm:cxn modelId="{3ABD1EB4-FE9E-7E4B-AE46-4D7220BC4A86}" type="presParOf" srcId="{999870BB-ADF2-4D3D-B721-34B8C0C0BB82}" destId="{3B5BEC2F-A018-4555-8730-104E93511F69}" srcOrd="1" destOrd="0" presId="urn:microsoft.com/office/officeart/2005/8/layout/hList7"/>
+    <dgm:cxn modelId="{84D1753F-8A5B-294F-B5D7-595535C2EC1B}" type="presParOf" srcId="{999870BB-ADF2-4D3D-B721-34B8C0C0BB82}" destId="{047D6474-33DC-48A3-855D-A53B64159DE9}" srcOrd="2" destOrd="0" presId="urn:microsoft.com/office/officeart/2005/8/layout/hList7"/>
+    <dgm:cxn modelId="{0DD6F1AE-0D01-4748-86E4-A5CE70D15AE6}" type="presParOf" srcId="{999870BB-ADF2-4D3D-B721-34B8C0C0BB82}" destId="{00C33286-0E75-496D-AFE3-226FC300D72E}" srcOrd="3" destOrd="0" presId="urn:microsoft.com/office/officeart/2005/8/layout/hList7"/>
   </dgm:cxnLst>
   <dgm:bg/>
   <dgm:whole/>

</xml_diff>

<commit_message>
Cleanup + draft + observer/observable
</commit_message>
<xml_diff>
--- a/2. Design Document (working space)/Design Document.docx
+++ b/2. Design Document (working space)/Design Document.docx
@@ -4634,6 +4634,75 @@
     </w:p>
     <w:p>
       <w:pPr>
+        <w:rPr>
+          <w:color w:val="FF0000"/>
+        </w:rPr>
+      </w:pPr>
+      <w:r>
+        <w:rPr>
+          <w:rFonts w:ascii="Cambria" w:hAnsi="Cambria" w:cs="Cambria"/>
+          <w:b/>
+          <w:color w:val="000000" w:themeColor="text1"/>
+          <w:sz w:val="24"/>
+          <w:szCs w:val="24"/>
+        </w:rPr>
+        <w:t>//</w:t>
+      </w:r>
+      <w:r>
+        <w:rPr>
+          <w:rFonts w:ascii="Cambria" w:hAnsi="Cambria" w:cs="Cambria"/>
+          <w:b/>
+          <w:color w:val="FF0000"/>
+          <w:sz w:val="24"/>
+          <w:szCs w:val="24"/>
+        </w:rPr>
+        <w:t>COME VA</w:t>
+      </w:r>
+      <w:r>
+        <w:rPr>
+          <w:rFonts w:ascii="Cambria" w:hAnsi="Cambria" w:cs="Cambria"/>
+          <w:b/>
+          <w:color w:val="FF0000"/>
+          <w:sz w:val="24"/>
+          <w:szCs w:val="24"/>
+        </w:rPr>
+        <w:t>NNO</w:t>
+      </w:r>
+      <w:r>
+        <w:rPr>
+          <w:rFonts w:ascii="Cambria" w:hAnsi="Cambria" w:cs="Cambria"/>
+          <w:b/>
+          <w:color w:val="FF0000"/>
+          <w:sz w:val="24"/>
+          <w:szCs w:val="24"/>
+        </w:rPr>
+        <w:t xml:space="preserve"> RAPPRESENTAT</w:t>
+      </w:r>
+      <w:r>
+        <w:rPr>
+          <w:rFonts w:ascii="Cambria" w:hAnsi="Cambria" w:cs="Cambria"/>
+          <w:b/>
+          <w:color w:val="FF0000"/>
+          <w:sz w:val="24"/>
+          <w:szCs w:val="24"/>
+        </w:rPr>
+        <w:t>E</w:t>
+      </w:r>
+      <w:bookmarkStart w:id="10" w:name="_GoBack"/>
+      <w:bookmarkEnd w:id="10"/>
+      <w:r>
+        <w:rPr>
+          <w:rFonts w:ascii="Cambria" w:hAnsi="Cambria" w:cs="Cambria"/>
+          <w:b/>
+          <w:color w:val="FF0000"/>
+          <w:sz w:val="24"/>
+          <w:szCs w:val="24"/>
+        </w:rPr>
+        <w:t xml:space="preserve"> API?</w:t>
+      </w:r>
+    </w:p>
+    <w:p>
+      <w:pPr>
         <w:pStyle w:val="TestoNormale"/>
         <w:numPr>
           <w:ilvl w:val="0"/>
@@ -4731,6 +4800,7 @@
         <w:rPr>
           <w:color w:val="FF0000"/>
         </w:rPr>
+        <w:lastRenderedPageBreak/>
         <w:t>//DATA?</w:t>
       </w:r>
     </w:p>
@@ -4739,7 +4809,6 @@
         <w:pStyle w:val="TestoNormale"/>
       </w:pPr>
       <w:r>
-        <w:lastRenderedPageBreak/>
         <w:t xml:space="preserve">This is the </w:t>
       </w:r>
       <w:r>
@@ -4841,105 +4910,105 @@
       <w:pPr>
         <w:pStyle w:val="Heading2"/>
       </w:pPr>
-      <w:bookmarkStart w:id="10" w:name="_Toc436580563"/>
-      <w:r>
+      <w:bookmarkStart w:id="11" w:name="_Toc436580563"/>
+      <w:r>
+        <w:t>Deployment View</w:t>
+      </w:r>
+      <w:bookmarkEnd w:id="11"/>
+      <w:r>
+        <w:t xml:space="preserve"> </w:t>
+      </w:r>
+    </w:p>
+    <w:p>
+      <w:pPr>
+        <w:pStyle w:val="TestoNormale"/>
+      </w:pPr>
+      <w:r>
+        <w:t>W</w:t>
+      </w:r>
+      <w:r>
+        <w:t>e briefly discussed about</w:t>
+      </w:r>
+      <w:r>
+        <w:t xml:space="preserve"> the physical mapping of the logical architecture in the chapter </w:t>
+      </w:r>
+      <w:r>
+        <w:rPr>
+          <w:i/>
+        </w:rPr>
+        <w:t>3.1 – Overview</w:t>
+      </w:r>
+      <w:r>
+        <w:t>.</w:t>
+      </w:r>
+      <w:r>
+        <w:t xml:space="preserve"> Since this aspect is very important, we will go into details with a </w:t>
+      </w:r>
+      <w:r>
+        <w:rPr>
+          <w:b/>
+        </w:rPr>
+        <w:t>Deployment Diagram</w:t>
+      </w:r>
+      <w:r>
+        <w:t xml:space="preserve">, to give the physical deployment of components on physical nodes. In order to grant a </w:t>
+      </w:r>
+      <w:r>
+        <w:rPr>
+          <w:i/>
+        </w:rPr>
+        <w:t>high level of security</w:t>
+      </w:r>
+      <w:r>
+        <w:t xml:space="preserve">, we will use both hardware and software </w:t>
+      </w:r>
+      <w:r>
+        <w:rPr>
+          <w:i/>
+        </w:rPr>
+        <w:t>cryptography</w:t>
+      </w:r>
+      <w:r>
+        <w:t xml:space="preserve">, as said in the </w:t>
+      </w:r>
+      <w:r>
+        <w:rPr>
+          <w:b/>
+        </w:rPr>
+        <w:t>RASD</w:t>
+      </w:r>
+      <w:r>
+        <w:t>.</w:t>
+      </w:r>
+    </w:p>
+    <w:p/>
+    <w:p>
+      <w:pPr>
+        <w:pStyle w:val="TestoNormale"/>
+      </w:pPr>
+      <w:r>
+        <w:t xml:space="preserve">This is the </w:t>
+      </w:r>
+      <w:r>
+        <w:rPr>
+          <w:b/>
+        </w:rPr>
+        <w:t>UML Deployment Diagram</w:t>
+      </w:r>
+      <w:r>
+        <w:t>:</w:t>
+      </w:r>
+    </w:p>
+    <w:p/>
+    <w:p>
+      <w:pPr>
+        <w:jc w:val="center"/>
+      </w:pPr>
+      <w:r>
+        <w:rPr>
+          <w:noProof/>
+        </w:rPr>
         <w:lastRenderedPageBreak/>
-        <w:t>Deployment View</w:t>
-      </w:r>
-      <w:bookmarkEnd w:id="10"/>
-      <w:r>
-        <w:t xml:space="preserve"> </w:t>
-      </w:r>
-    </w:p>
-    <w:p>
-      <w:pPr>
-        <w:pStyle w:val="TestoNormale"/>
-      </w:pPr>
-      <w:r>
-        <w:t>W</w:t>
-      </w:r>
-      <w:r>
-        <w:t>e briefly discussed about</w:t>
-      </w:r>
-      <w:r>
-        <w:t xml:space="preserve"> the physical mapping of the logical architecture in the chapter </w:t>
-      </w:r>
-      <w:r>
-        <w:rPr>
-          <w:i/>
-        </w:rPr>
-        <w:t>3.1 – Overview</w:t>
-      </w:r>
-      <w:r>
-        <w:t>.</w:t>
-      </w:r>
-      <w:r>
-        <w:t xml:space="preserve"> Since this aspect is very important, we will go into details with a </w:t>
-      </w:r>
-      <w:r>
-        <w:rPr>
-          <w:b/>
-        </w:rPr>
-        <w:t>Deployment Diagram</w:t>
-      </w:r>
-      <w:r>
-        <w:t xml:space="preserve">, to give the physical deployment of components on physical nodes. In order to grant a </w:t>
-      </w:r>
-      <w:r>
-        <w:rPr>
-          <w:i/>
-        </w:rPr>
-        <w:t>high level of security</w:t>
-      </w:r>
-      <w:r>
-        <w:t xml:space="preserve">, we will use both hardware and software </w:t>
-      </w:r>
-      <w:r>
-        <w:rPr>
-          <w:i/>
-        </w:rPr>
-        <w:t>cryptography</w:t>
-      </w:r>
-      <w:r>
-        <w:t xml:space="preserve">, as said in the </w:t>
-      </w:r>
-      <w:r>
-        <w:rPr>
-          <w:b/>
-        </w:rPr>
-        <w:t>RASD</w:t>
-      </w:r>
-      <w:r>
-        <w:t>.</w:t>
-      </w:r>
-    </w:p>
-    <w:p/>
-    <w:p>
-      <w:pPr>
-        <w:pStyle w:val="TestoNormale"/>
-      </w:pPr>
-      <w:r>
-        <w:t xml:space="preserve">This is the </w:t>
-      </w:r>
-      <w:r>
-        <w:rPr>
-          <w:b/>
-        </w:rPr>
-        <w:t>UML Deployment Diagram</w:t>
-      </w:r>
-      <w:r>
-        <w:t>:</w:t>
-      </w:r>
-    </w:p>
-    <w:p/>
-    <w:p>
-      <w:pPr>
-        <w:jc w:val="center"/>
-      </w:pPr>
-      <w:r>
-        <w:rPr>
-          <w:noProof/>
-        </w:rPr>
         <w:drawing>
           <wp:inline distT="0" distB="0" distL="0" distR="0" wp14:anchorId="5E8E582F" wp14:editId="15D9E801">
             <wp:extent cx="5962650" cy="5886450"/>
@@ -4998,29 +5067,29 @@
       <w:pPr>
         <w:pStyle w:val="Heading2"/>
       </w:pPr>
-      <w:bookmarkStart w:id="11" w:name="_Toc436580564"/>
+      <w:bookmarkStart w:id="12" w:name="_Toc436580564"/>
+      <w:r>
+        <w:t>Runtime View</w:t>
+      </w:r>
+      <w:bookmarkEnd w:id="12"/>
+    </w:p>
+    <w:p>
+      <w:pPr>
+        <w:pStyle w:val="TestoNormale"/>
+      </w:pPr>
+      <w:r>
+        <w:t xml:space="preserve">In this section we will provide UML diagrams to analyze some relevant use cases from a component interaction point of view. </w:t>
+      </w:r>
+      <w:r>
+        <w:t>We try to be as coherent as possible to notations and names we have used in our RASD.</w:t>
+      </w:r>
+    </w:p>
+    <w:p>
+      <w:pPr>
+        <w:pStyle w:val="Heading3"/>
+      </w:pPr>
       <w:r>
         <w:lastRenderedPageBreak/>
-        <w:t>Runtime View</w:t>
-      </w:r>
-      <w:bookmarkEnd w:id="11"/>
-    </w:p>
-    <w:p>
-      <w:pPr>
-        <w:pStyle w:val="TestoNormale"/>
-      </w:pPr>
-      <w:r>
-        <w:t xml:space="preserve">In this section we will provide UML diagrams to analyze some relevant use cases from a component interaction point of view. </w:t>
-      </w:r>
-      <w:r>
-        <w:t>We try to be as coherent as possible to notations and names we have used in our RASD.</w:t>
-      </w:r>
-    </w:p>
-    <w:p>
-      <w:pPr>
-        <w:pStyle w:val="Heading3"/>
-      </w:pPr>
-      <w:r>
         <w:t xml:space="preserve">Customer </w:t>
       </w:r>
       <w:r>
@@ -5156,22 +5225,36 @@
         <w:rPr>
           <w:color w:val="FF0000"/>
         </w:rPr>
-        <w:t>//DA SEGNALARE PARTE DI LOGICA APPLICATIVA IN CLIENT</w:t>
-      </w:r>
-      <w:r>
-        <w:rPr>
-          <w:color w:val="FF0000"/>
-        </w:rPr>
-        <w:t xml:space="preserve"> E GENERAZIONE NUOVO ID IN DB</w:t>
-      </w:r>
-      <w:bookmarkStart w:id="12" w:name="_GoBack"/>
-      <w:bookmarkEnd w:id="12"/>
-      <w:r>
-        <w:rPr>
-          <w:color w:val="FF0000"/>
-        </w:rPr>
-        <w:t>?</w:t>
-      </w:r>
+        <w:t>//DA SEGNALARE PARTE DI LOGICA APPLICATIVA IN CLIENT E GENERAZIONE NUOVO ID IN DB?</w:t>
+      </w:r>
+    </w:p>
+    <w:p>
+      <w:r>
+        <w:t>//DA METTERE APPOSTO GENERAZIONE ID NEL GRAFICO</w:t>
+      </w:r>
+    </w:p>
+    <w:p/>
+    <w:p>
+      <w:pPr>
+        <w:pStyle w:val="Heading3"/>
+      </w:pPr>
+      <w:r>
+        <w:t xml:space="preserve">Customer requests </w:t>
+      </w:r>
+      <w:proofErr w:type="spellStart"/>
+      <w:r>
+        <w:t>LiveReservation</w:t>
+      </w:r>
+      <w:proofErr w:type="spellEnd"/>
+    </w:p>
+    <w:p>
+      <w:pPr>
+        <w:pStyle w:val="Heading3"/>
+        <w:numPr>
+          <w:ilvl w:val="0"/>
+          <w:numId w:val="0"/>
+        </w:numPr>
+      </w:pPr>
     </w:p>
     <w:p>
       <w:pPr>
@@ -6147,96 +6230,225 @@
         <w:t>This will take trace of the status of any Taxi Driver during the whole day and can be used to compute the queue on the base of the available Taxi Drivers.</w:t>
       </w:r>
     </w:p>
+    <w:p/>
+    <w:p>
+      <w:pPr>
+        <w:pStyle w:val="Heading3"/>
+      </w:pPr>
+      <w:r>
+        <w:lastRenderedPageBreak/>
+        <w:t>Observer/Observable pattern</w:t>
+      </w:r>
+    </w:p>
+    <w:p>
+      <w:pPr>
+        <w:pStyle w:val="TestoNormale"/>
+      </w:pPr>
+      <w:r>
+        <w:t xml:space="preserve">The main purpose of this </w:t>
+      </w:r>
+      <w:r>
+        <w:t>behavioral</w:t>
+      </w:r>
+      <w:r>
+        <w:t xml:space="preserve"> software design pattern is to define a one-to-many dependency between objects in such a way that if an </w:t>
+      </w:r>
+      <w:r>
+        <w:rPr>
+          <w:i/>
+        </w:rPr>
+        <w:t>Observable</w:t>
+      </w:r>
+      <w:r>
+        <w:t xml:space="preserve"> object change its internal state, every </w:t>
+      </w:r>
+      <w:r>
+        <w:rPr>
+          <w:i/>
+        </w:rPr>
+        <w:t>Observer</w:t>
+      </w:r>
+      <w:r>
+        <w:t>s of this particular object are automatically notified and updated.</w:t>
+      </w:r>
+      <w:r>
+        <w:t xml:space="preserve"> Here is a general schema in UML:</w:t>
+      </w:r>
+    </w:p>
+    <w:p/>
+    <w:p>
+      <w:pPr>
+        <w:jc w:val="center"/>
+        <w:rPr>
+          <w:i/>
+        </w:rPr>
+      </w:pPr>
+      <w:r>
+        <w:rPr>
+          <w:noProof/>
+        </w:rPr>
+        <w:drawing>
+          <wp:inline distT="0" distB="0" distL="0" distR="0" wp14:anchorId="260DC6D7" wp14:editId="0F459ECE">
+            <wp:extent cx="6332220" cy="2202815"/>
+            <wp:effectExtent l="25400" t="0" r="17780" b="667385"/>
+            <wp:docPr id="129" name="Picture 129"/>
+            <wp:cNvGraphicFramePr>
+              <a:graphicFrameLocks xmlns:a="http://schemas.openxmlformats.org/drawingml/2006/main" noChangeAspect="1"/>
+            </wp:cNvGraphicFramePr>
+            <a:graphic xmlns:a="http://schemas.openxmlformats.org/drawingml/2006/main">
+              <a:graphicData uri="http://schemas.openxmlformats.org/drawingml/2006/picture">
+                <pic:pic xmlns:pic="http://schemas.openxmlformats.org/drawingml/2006/picture">
+                  <pic:nvPicPr>
+                    <pic:cNvPr id="129" name="l1d3J.png"/>
+                    <pic:cNvPicPr/>
+                  </pic:nvPicPr>
+                  <pic:blipFill>
+                    <a:blip r:embed="rId27">
+                      <a:extLst>
+                        <a:ext uri="{28A0092B-C50C-407E-A947-70E740481C1C}">
+                          <a14:useLocalDpi xmlns:a14="http://schemas.microsoft.com/office/drawing/2010/main" val="0"/>
+                        </a:ext>
+                      </a:extLst>
+                    </a:blip>
+                    <a:stretch>
+                      <a:fillRect/>
+                    </a:stretch>
+                  </pic:blipFill>
+                  <pic:spPr>
+                    <a:xfrm>
+                      <a:off x="0" y="0"/>
+                      <a:ext cx="6332220" cy="2202815"/>
+                    </a:xfrm>
+                    <a:prstGeom prst="rect">
+                      <a:avLst/>
+                    </a:prstGeom>
+                    <a:effectLst>
+                      <a:reflection blurRad="12700" stA="38000" endPos="28000" dist="5080" dir="5400000" sy="-100000" algn="bl" rotWithShape="0"/>
+                    </a:effectLst>
+                  </pic:spPr>
+                </pic:pic>
+              </a:graphicData>
+            </a:graphic>
+          </wp:inline>
+        </w:drawing>
+      </w:r>
+      <w:r>
+        <w:rPr>
+          <w:i/>
+        </w:rPr>
+        <w:t>Observer/observable general schema</w:t>
+      </w:r>
+    </w:p>
+    <w:p>
+      <w:pPr>
+        <w:pStyle w:val="TestoNormale"/>
+      </w:pPr>
+      <w:r>
+        <w:t>Obse</w:t>
+      </w:r>
+      <w:r>
+        <w:t xml:space="preserve">rver/observable pattern </w:t>
+      </w:r>
+      <w:r>
+        <w:t xml:space="preserve">is a key part of </w:t>
+      </w:r>
+      <w:r>
+        <w:t>MVC pattern</w:t>
+      </w:r>
+      <w:r>
+        <w:t xml:space="preserve">. </w:t>
+      </w:r>
+    </w:p>
     <w:p>
       <w:pPr>
         <w:pStyle w:val="Heading2"/>
       </w:pPr>
       <w:bookmarkStart w:id="15" w:name="_Toc436580568"/>
       <w:r>
+        <w:t>Other design decisions</w:t>
+      </w:r>
+      <w:bookmarkEnd w:id="15"/>
+    </w:p>
+    <w:p>
+      <w:pPr>
+        <w:pStyle w:val="Heading1"/>
+      </w:pPr>
+      <w:bookmarkStart w:id="16" w:name="_Toc436580569"/>
+      <w:r>
+        <w:t>Algorithm design</w:t>
+      </w:r>
+      <w:bookmarkEnd w:id="16"/>
+      <w:r>
+        <w:t xml:space="preserve"> </w:t>
+      </w:r>
+      <w:r>
+        <w:rPr>
+          <w:color w:val="FF0000"/>
+        </w:rPr>
+        <w:t>//DA VEDERE</w:t>
+      </w:r>
+    </w:p>
+    <w:p>
+      <w:pPr>
+        <w:pStyle w:val="Heading2"/>
+      </w:pPr>
+      <w:bookmarkStart w:id="17" w:name="_Toc436580570"/>
+      <w:r>
+        <w:t>Queue Management: M/M/s model</w:t>
+      </w:r>
+      <w:bookmarkEnd w:id="17"/>
+    </w:p>
+    <w:p>
+      <w:pPr>
+        <w:pStyle w:val="TestoNormale"/>
+      </w:pPr>
+      <w:r>
+        <w:t xml:space="preserve">In order to explain the management of the queues it is important to recall the basics of the </w:t>
+      </w:r>
+      <w:r>
+        <w:rPr>
+          <w:b/>
+        </w:rPr>
+        <w:t>M/M/s</w:t>
+      </w:r>
+      <w:r>
+        <w:t xml:space="preserve"> model of </w:t>
+      </w:r>
+      <w:r>
+        <w:rPr>
+          <w:b/>
+        </w:rPr>
+        <w:t>Queue Theory</w:t>
+      </w:r>
+      <w:r>
+        <w:t xml:space="preserve">. </w:t>
+      </w:r>
+      <w:r>
+        <w:t xml:space="preserve">This recapitulation will also help future developers to understand the bases of the queue model of </w:t>
+      </w:r>
+      <w:proofErr w:type="spellStart"/>
+      <w:r>
+        <w:rPr>
+          <w:i/>
+        </w:rPr>
+        <w:t>mTS</w:t>
+      </w:r>
+      <w:r>
+        <w:t>.</w:t>
+      </w:r>
+      <w:proofErr w:type="spellEnd"/>
+    </w:p>
+    <w:p>
+      <w:pPr>
+        <w:pStyle w:val="TestoNormale"/>
+      </w:pPr>
+    </w:p>
+    <w:p>
+      <w:pPr>
+        <w:pStyle w:val="TestoNormale"/>
+      </w:pPr>
+      <w:r>
         <w:lastRenderedPageBreak/>
-        <w:t>Other design decisions</w:t>
-      </w:r>
-      <w:bookmarkEnd w:id="15"/>
-    </w:p>
-    <w:p>
-      <w:pPr>
-        <w:pStyle w:val="Heading1"/>
-      </w:pPr>
-      <w:bookmarkStart w:id="16" w:name="_Toc436580569"/>
-      <w:r>
-        <w:t>Algorithm design</w:t>
-      </w:r>
-      <w:bookmarkEnd w:id="16"/>
-      <w:r>
-        <w:t xml:space="preserve"> </w:t>
-      </w:r>
-      <w:r>
-        <w:rPr>
-          <w:color w:val="FF0000"/>
-        </w:rPr>
-        <w:t>//DA VEDERE</w:t>
-      </w:r>
-    </w:p>
-    <w:p>
-      <w:pPr>
-        <w:pStyle w:val="Heading2"/>
-      </w:pPr>
-      <w:bookmarkStart w:id="17" w:name="_Toc436580570"/>
-      <w:r>
-        <w:t>Queue Management: M/M/s model</w:t>
-      </w:r>
-      <w:bookmarkEnd w:id="17"/>
-    </w:p>
-    <w:p>
-      <w:pPr>
-        <w:pStyle w:val="TestoNormale"/>
-      </w:pPr>
-      <w:r>
-        <w:t xml:space="preserve">In order to explain the management of the queues it is important to recall the basics of the </w:t>
-      </w:r>
-      <w:r>
-        <w:rPr>
-          <w:b/>
-        </w:rPr>
-        <w:t>M/M/s</w:t>
-      </w:r>
-      <w:r>
-        <w:t xml:space="preserve"> model of </w:t>
-      </w:r>
-      <w:r>
-        <w:rPr>
-          <w:b/>
-        </w:rPr>
-        <w:t>Queue Theory</w:t>
-      </w:r>
-      <w:r>
-        <w:t xml:space="preserve">. </w:t>
-      </w:r>
-      <w:r>
-        <w:t xml:space="preserve">This recapitulation will also help future developers to understand the bases of the queue model of </w:t>
-      </w:r>
-      <w:proofErr w:type="spellStart"/>
-      <w:r>
-        <w:rPr>
-          <w:i/>
-        </w:rPr>
-        <w:t>mTS</w:t>
-      </w:r>
-      <w:r>
-        <w:t>.</w:t>
-      </w:r>
-      <w:proofErr w:type="spellEnd"/>
-    </w:p>
-    <w:p>
-      <w:pPr>
-        <w:pStyle w:val="TestoNormale"/>
-      </w:pPr>
-    </w:p>
-    <w:p>
-      <w:pPr>
-        <w:pStyle w:val="TestoNormale"/>
-      </w:pPr>
-      <w:r>
         <w:t xml:space="preserve">We will not enter in details about the </w:t>
       </w:r>
       <w:r>
@@ -6330,7 +6542,7 @@
                     <pic:cNvPicPr/>
                   </pic:nvPicPr>
                   <pic:blipFill>
-                    <a:blip r:embed="rId27">
+                    <a:blip r:embed="rId28">
                       <a:extLst>
                         <a:ext uri="{28A0092B-C50C-407E-A947-70E740481C1C}">
                           <a14:useLocalDpi xmlns:a14="http://schemas.microsoft.com/office/drawing/2010/main" val="0"/>
@@ -6369,7 +6581,6 @@
         <w:rPr>
           <w:b/>
         </w:rPr>
-        <w:lastRenderedPageBreak/>
         <w:t>Model Assumption</w:t>
       </w:r>
       <w:r>
@@ -6721,6 +6932,7 @@
         <w:rPr>
           <w:b/>
         </w:rPr>
+        <w:lastRenderedPageBreak/>
         <w:t>µ</w:t>
       </w:r>
       <w:r>
@@ -7162,7 +7374,7 @@
                     </pic:cNvPicPr>
                   </pic:nvPicPr>
                   <pic:blipFill>
-                    <a:blip r:embed="rId28">
+                    <a:blip r:embed="rId29">
                       <a:extLst>
                         <a:ext uri="{28A0092B-C50C-407E-A947-70E740481C1C}">
                           <a14:useLocalDpi xmlns:a14="http://schemas.microsoft.com/office/drawing/2010/main" val="0"/>
@@ -7220,7 +7432,7 @@
                     </pic:cNvPicPr>
                   </pic:nvPicPr>
                   <pic:blipFill>
-                    <a:blip r:embed="rId29">
+                    <a:blip r:embed="rId30">
                       <a:extLst>
                         <a:ext uri="{28A0092B-C50C-407E-A947-70E740481C1C}">
                           <a14:useLocalDpi xmlns:a14="http://schemas.microsoft.com/office/drawing/2010/main" val="0"/>
@@ -7278,7 +7490,7 @@
                     </pic:cNvPicPr>
                   </pic:nvPicPr>
                   <pic:blipFill>
-                    <a:blip r:embed="rId30">
+                    <a:blip r:embed="rId31">
                       <a:extLst>
                         <a:ext uri="{28A0092B-C50C-407E-A947-70E740481C1C}">
                           <a14:useLocalDpi xmlns:a14="http://schemas.microsoft.com/office/drawing/2010/main" val="0"/>
@@ -7319,7 +7531,6 @@
         <w:rPr>
           <w:noProof/>
         </w:rPr>
-        <w:lastRenderedPageBreak/>
         <w:drawing>
           <wp:inline distT="0" distB="0" distL="0" distR="0" wp14:anchorId="7AA25BEE" wp14:editId="41ADA582">
             <wp:extent cx="2409825" cy="638175"/>
@@ -7338,7 +7549,7 @@
                     </pic:cNvPicPr>
                   </pic:nvPicPr>
                   <pic:blipFill>
-                    <a:blip r:embed="rId31">
+                    <a:blip r:embed="rId32">
                       <a:extLst>
                         <a:ext uri="{28A0092B-C50C-407E-A947-70E740481C1C}">
                           <a14:useLocalDpi xmlns:a14="http://schemas.microsoft.com/office/drawing/2010/main" val="0"/>
@@ -7396,7 +7607,7 @@
                     </pic:cNvPicPr>
                   </pic:nvPicPr>
                   <pic:blipFill>
-                    <a:blip r:embed="rId32">
+                    <a:blip r:embed="rId33">
                       <a:extLst>
                         <a:ext uri="{28A0092B-C50C-407E-A947-70E740481C1C}">
                           <a14:useLocalDpi xmlns:a14="http://schemas.microsoft.com/office/drawing/2010/main" val="0"/>
@@ -7455,7 +7666,7 @@
                     </pic:cNvPicPr>
                   </pic:nvPicPr>
                   <pic:blipFill>
-                    <a:blip r:embed="rId33">
+                    <a:blip r:embed="rId34">
                       <a:extLst>
                         <a:ext uri="{28A0092B-C50C-407E-A947-70E740481C1C}">
                           <a14:useLocalDpi xmlns:a14="http://schemas.microsoft.com/office/drawing/2010/main" val="0"/>
@@ -7518,6 +7729,7 @@
         <w:rPr>
           <w:noProof/>
         </w:rPr>
+        <w:lastRenderedPageBreak/>
         <w:drawing>
           <wp:inline distT="0" distB="0" distL="0" distR="0" wp14:anchorId="14E3104C" wp14:editId="65F4E61C">
             <wp:extent cx="6332220" cy="1831340"/>
@@ -7534,7 +7746,7 @@
                     <pic:cNvPicPr/>
                   </pic:nvPicPr>
                   <pic:blipFill>
-                    <a:blip r:embed="rId34">
+                    <a:blip r:embed="rId35">
                       <a:extLst>
                         <a:ext uri="{28A0092B-C50C-407E-A947-70E740481C1C}">
                           <a14:useLocalDpi xmlns:a14="http://schemas.microsoft.com/office/drawing/2010/main" val="0"/>
@@ -7641,7 +7853,7 @@
                     </pic:cNvPicPr>
                   </pic:nvPicPr>
                   <pic:blipFill>
-                    <a:blip r:embed="rId35">
+                    <a:blip r:embed="rId36">
                       <a:extLst>
                         <a:ext uri="{28A0092B-C50C-407E-A947-70E740481C1C}">
                           <a14:useLocalDpi xmlns:a14="http://schemas.microsoft.com/office/drawing/2010/main" val="0"/>
@@ -7699,7 +7911,7 @@
                     </pic:cNvPicPr>
                   </pic:nvPicPr>
                   <pic:blipFill>
-                    <a:blip r:embed="rId36">
+                    <a:blip r:embed="rId37">
                       <a:extLst>
                         <a:ext uri="{28A0092B-C50C-407E-A947-70E740481C1C}">
                           <a14:useLocalDpi xmlns:a14="http://schemas.microsoft.com/office/drawing/2010/main" val="0"/>
@@ -7759,7 +7971,7 @@
                     </pic:cNvPicPr>
                   </pic:nvPicPr>
                   <pic:blipFill>
-                    <a:blip r:embed="rId37">
+                    <a:blip r:embed="rId38">
                       <a:extLst>
                         <a:ext uri="{28A0092B-C50C-407E-A947-70E740481C1C}">
                           <a14:useLocalDpi xmlns:a14="http://schemas.microsoft.com/office/drawing/2010/main" val="0"/>
@@ -7817,7 +8029,7 @@
                     </pic:cNvPicPr>
                   </pic:nvPicPr>
                   <pic:blipFill>
-                    <a:blip r:embed="rId38">
+                    <a:blip r:embed="rId39">
                       <a:extLst>
                         <a:ext uri="{28A0092B-C50C-407E-A947-70E740481C1C}">
                           <a14:useLocalDpi xmlns:a14="http://schemas.microsoft.com/office/drawing/2010/main" val="0"/>
@@ -7875,7 +8087,7 @@
                     </pic:cNvPicPr>
                   </pic:nvPicPr>
                   <pic:blipFill>
-                    <a:blip r:embed="rId39">
+                    <a:blip r:embed="rId40">
                       <a:extLst>
                         <a:ext uri="{28A0092B-C50C-407E-A947-70E740481C1C}">
                           <a14:useLocalDpi xmlns:a14="http://schemas.microsoft.com/office/drawing/2010/main" val="0"/>
@@ -7933,7 +8145,7 @@
                     </pic:cNvPicPr>
                   </pic:nvPicPr>
                   <pic:blipFill>
-                    <a:blip r:embed="rId40">
+                    <a:blip r:embed="rId41">
                       <a:extLst>
                         <a:ext uri="{28A0092B-C50C-407E-A947-70E740481C1C}">
                           <a14:useLocalDpi xmlns:a14="http://schemas.microsoft.com/office/drawing/2010/main" val="0"/>
@@ -7970,6 +8182,7 @@
         <w:pStyle w:val="TestoNormale"/>
       </w:pPr>
       <w:r>
+        <w:lastRenderedPageBreak/>
         <w:t>The probability distribution of waiting time is represented by the following formulae:</w:t>
       </w:r>
     </w:p>
@@ -8021,7 +8234,7 @@
                     </pic:cNvPicPr>
                   </pic:nvPicPr>
                   <pic:blipFill>
-                    <a:blip r:embed="rId41">
+                    <a:blip r:embed="rId42">
                       <a:extLst>
                         <a:ext uri="{28A0092B-C50C-407E-A947-70E740481C1C}">
                           <a14:useLocalDpi xmlns:a14="http://schemas.microsoft.com/office/drawing/2010/main" val="0"/>
@@ -8105,7 +8318,7 @@
                     </pic:cNvPicPr>
                   </pic:nvPicPr>
                   <pic:blipFill>
-                    <a:blip r:embed="rId42">
+                    <a:blip r:embed="rId43">
                       <a:extLst>
                         <a:ext uri="{28A0092B-C50C-407E-A947-70E740481C1C}">
                           <a14:useLocalDpi xmlns:a14="http://schemas.microsoft.com/office/drawing/2010/main" val="0"/>
@@ -8173,7 +8386,7 @@
                     </pic:cNvPicPr>
                   </pic:nvPicPr>
                   <pic:blipFill>
-                    <a:blip r:embed="rId43">
+                    <a:blip r:embed="rId44">
                       <a:extLst>
                         <a:ext uri="{28A0092B-C50C-407E-A947-70E740481C1C}">
                           <a14:useLocalDpi xmlns:a14="http://schemas.microsoft.com/office/drawing/2010/main" val="0"/>
@@ -8436,7 +8649,6 @@
         <w:pStyle w:val="TestoNormale"/>
       </w:pPr>
       <w:r>
-        <w:lastRenderedPageBreak/>
         <w:t>Anyway, sometimes graphics are better than words. Therefore, here is the two probabilistic graphics, as promised before:</w:t>
       </w:r>
     </w:p>
@@ -8481,6 +8693,7 @@
         <w:rPr>
           <w:noProof/>
         </w:rPr>
+        <w:lastRenderedPageBreak/>
         <w:drawing>
           <wp:inline distT="0" distB="0" distL="0" distR="0" wp14:anchorId="72104A31" wp14:editId="75FB3B20">
             <wp:extent cx="6332220" cy="6240145"/>
@@ -8497,7 +8710,7 @@
                     <pic:cNvPicPr/>
                   </pic:nvPicPr>
                   <pic:blipFill>
-                    <a:blip r:embed="rId44">
+                    <a:blip r:embed="rId45">
                       <a:extLst>
                         <a:ext uri="{28A0092B-C50C-407E-A947-70E740481C1C}">
                           <a14:useLocalDpi xmlns:a14="http://schemas.microsoft.com/office/drawing/2010/main" val="0"/>
@@ -8598,6 +8811,7 @@
         <w:rPr>
           <w:noProof/>
         </w:rPr>
+        <w:lastRenderedPageBreak/>
         <w:drawing>
           <wp:inline distT="0" distB="0" distL="0" distR="0" wp14:anchorId="4218283F" wp14:editId="33CCC8D6">
             <wp:extent cx="6125430" cy="6411220"/>
@@ -8614,7 +8828,7 @@
                     <pic:cNvPicPr/>
                   </pic:nvPicPr>
                   <pic:blipFill>
-                    <a:blip r:embed="rId45">
+                    <a:blip r:embed="rId46">
                       <a:extLst>
                         <a:ext uri="{28A0092B-C50C-407E-A947-70E740481C1C}">
                           <a14:useLocalDpi xmlns:a14="http://schemas.microsoft.com/office/drawing/2010/main" val="0"/>
@@ -8703,10 +8917,7 @@
       </w:r>
       <w:proofErr w:type="spellStart"/>
       <w:r>
-        <w:t>m</w:t>
-      </w:r>
-      <w:r>
-        <w:t>TS</w:t>
+        <w:t>mTS</w:t>
       </w:r>
       <w:proofErr w:type="spellEnd"/>
       <w:r>
@@ -8774,7 +8985,7 @@
                     </pic:cNvPicPr>
                   </pic:nvPicPr>
                   <pic:blipFill>
-                    <a:blip r:embed="rId46">
+                    <a:blip r:embed="rId47">
                       <a:extLst>
                         <a:ext uri="{28A0092B-C50C-407E-A947-70E740481C1C}">
                           <a14:useLocalDpi xmlns:a14="http://schemas.microsoft.com/office/drawing/2010/main" val="0"/>
@@ -8828,13 +9039,7 @@
         <w:pStyle w:val="TestoNormale"/>
       </w:pPr>
       <w:r>
-        <w:t xml:space="preserve">As we have said in RASD interaction between taxi driver and driver application is very limited. In </w:t>
-      </w:r>
-      <w:r>
-        <w:t>fact,</w:t>
-      </w:r>
-      <w:r>
-        <w:t xml:space="preserve"> driver can only see driving directions provided by the system and confirm/decline requests to take care of a reservation. </w:t>
+        <w:t xml:space="preserve">As we have said in RASD interaction between taxi driver and driver application is very limited. In fact, driver can only see driving directions provided by the system and confirm/decline requests to take care of a reservation. </w:t>
       </w:r>
     </w:p>
     <w:p>
@@ -8890,7 +9095,7 @@
                     </pic:cNvPicPr>
                   </pic:nvPicPr>
                   <pic:blipFill>
-                    <a:blip r:embed="rId47">
+                    <a:blip r:embed="rId48">
                       <a:extLst>
                         <a:ext uri="{28A0092B-C50C-407E-A947-70E740481C1C}">
                           <a14:useLocalDpi xmlns:a14="http://schemas.microsoft.com/office/drawing/2010/main" val="0"/>
@@ -9743,7 +9948,7 @@
         </w:rPr>
         <w:t>(</w:t>
       </w:r>
-      <w:hyperlink r:id="rId48" w:history="1">
+      <w:hyperlink r:id="rId49" w:history="1">
         <w:r>
           <w:rPr>
             <w:rStyle w:val="Hyperlink"/>
@@ -9794,7 +9999,7 @@
       <w:r>
         <w:t xml:space="preserve"> (</w:t>
       </w:r>
-      <w:hyperlink r:id="rId49" w:history="1">
+      <w:hyperlink r:id="rId50" w:history="1">
         <w:r>
           <w:rPr>
             <w:rStyle w:val="Hyperlink"/>
@@ -9832,7 +10037,7 @@
       <w:r>
         <w:t>(</w:t>
       </w:r>
-      <w:hyperlink r:id="rId50" w:history="1">
+      <w:hyperlink r:id="rId51" w:history="1">
         <w:r>
           <w:rPr>
             <w:rStyle w:val="Hyperlink"/>
@@ -9877,7 +10082,7 @@
       <w:r>
         <w:t>(</w:t>
       </w:r>
-      <w:hyperlink r:id="rId51" w:history="1">
+      <w:hyperlink r:id="rId52" w:history="1">
         <w:r>
           <w:rPr>
             <w:rStyle w:val="Hyperlink"/>
@@ -9908,7 +10113,7 @@
       <w:r>
         <w:t xml:space="preserve"> (</w:t>
       </w:r>
-      <w:hyperlink r:id="rId52" w:history="1">
+      <w:hyperlink r:id="rId53" w:history="1">
         <w:r>
           <w:rPr>
             <w:rStyle w:val="Hyperlink"/>
@@ -9938,7 +10143,7 @@
       <w:r>
         <w:t xml:space="preserve"> (</w:t>
       </w:r>
-      <w:hyperlink r:id="rId53" w:history="1">
+      <w:hyperlink r:id="rId54" w:history="1">
         <w:r>
           <w:rPr>
             <w:rStyle w:val="Hyperlink"/>
@@ -10372,8 +10577,8 @@
       </w:pPr>
     </w:p>
     <w:sectPr>
-      <w:headerReference w:type="default" r:id="rId54"/>
-      <w:footerReference w:type="default" r:id="rId55"/>
+      <w:headerReference w:type="default" r:id="rId55"/>
+      <w:footerReference w:type="default" r:id="rId56"/>
       <w:pgSz w:w="12240" w:h="15840"/>
       <w:pgMar w:top="1417" w:right="1134" w:bottom="1134" w:left="1134" w:header="708" w:footer="708" w:gutter="0"/>
       <w:cols w:space="708"/>
@@ -10817,7 +11022,7 @@
                                 <w:szCs w:val="24"/>
                                 <w:lang w:val="it-IT"/>
                               </w:rPr>
-                              <w:t>24</w:t>
+                              <w:t>10</w:t>
                             </w:r>
                             <w:r>
                               <w:rPr>
@@ -10921,7 +11126,7 @@
                           <w:szCs w:val="24"/>
                           <w:lang w:val="it-IT"/>
                         </w:rPr>
-                        <w:t>24</w:t>
+                        <w:t>10</w:t>
                       </w:r>
                       <w:r>
                         <w:rPr>
@@ -16500,45 +16705,45 @@
     </dgm:pt>
   </dgm:ptLst>
   <dgm:cxnLst>
+    <dgm:cxn modelId="{42AB0BEE-99DB-0443-A594-8E869C3DE14F}" type="presOf" srcId="{51AF1449-732A-7245-8907-3B0B474E6716}" destId="{08B24028-0337-A54F-863C-D83DC536E50D}" srcOrd="1" destOrd="0" presId="urn:microsoft.com/office/officeart/2005/8/layout/bProcess3"/>
+    <dgm:cxn modelId="{58759EBD-3710-374C-81B9-1FAEAC534488}" type="presOf" srcId="{E1700588-AA9B-9044-98E5-A52BC9E980D8}" destId="{BE891453-7A81-9745-80FE-393D0BD9F682}" srcOrd="0" destOrd="0" presId="urn:microsoft.com/office/officeart/2005/8/layout/bProcess3"/>
+    <dgm:cxn modelId="{05AD5E40-408E-144B-835C-AC818D88A75F}" type="presOf" srcId="{E1700588-AA9B-9044-98E5-A52BC9E980D8}" destId="{0D4A6B71-9678-E74B-A4F4-3D04D7F96F18}" srcOrd="1" destOrd="0" presId="urn:microsoft.com/office/officeart/2005/8/layout/bProcess3"/>
+    <dgm:cxn modelId="{055A421C-E3DF-BF4C-B011-2A3BE43472BF}" type="presOf" srcId="{56563E73-53C5-C242-B5DD-534CCEB5A55B}" destId="{1AB89A78-53AA-8046-940B-4774F5E8A3F4}" srcOrd="0" destOrd="0" presId="urn:microsoft.com/office/officeart/2005/8/layout/bProcess3"/>
+    <dgm:cxn modelId="{9970BFCB-217F-1C44-A0B3-00E688919DEE}" type="presOf" srcId="{6FF581C4-5EE0-6547-8B0A-4DD4E49DF7D5}" destId="{70788382-AA77-7C4C-A399-82382C8CD1E3}" srcOrd="0" destOrd="0" presId="urn:microsoft.com/office/officeart/2005/8/layout/bProcess3"/>
+    <dgm:cxn modelId="{64DC8774-B8DB-6144-9EA7-0913ACA83E1D}" type="presOf" srcId="{51AF1449-732A-7245-8907-3B0B474E6716}" destId="{70A625A3-B04D-314A-9454-BA7560E71142}" srcOrd="0" destOrd="0" presId="urn:microsoft.com/office/officeart/2005/8/layout/bProcess3"/>
+    <dgm:cxn modelId="{5A518C2E-FEFB-F941-BC5C-D2FFCC4A4AD4}" type="presOf" srcId="{7DBAA654-83A9-2749-9A11-3A2F0853292E}" destId="{379D3411-2CF2-1443-9DE7-1F3F74BE70B6}" srcOrd="0" destOrd="0" presId="urn:microsoft.com/office/officeart/2005/8/layout/bProcess3"/>
+    <dgm:cxn modelId="{9F7DBBD3-2135-334D-BDE9-A8ED29101BA4}" srcId="{7DBAA654-83A9-2749-9A11-3A2F0853292E}" destId="{3ABC577C-D926-6C40-8609-A47272EDC0E8}" srcOrd="3" destOrd="0" parTransId="{73D020D2-C3E5-6D4B-A74D-95AC52916961}" sibTransId="{E1700588-AA9B-9044-98E5-A52BC9E980D8}"/>
+    <dgm:cxn modelId="{69B0C15D-EA2E-FB49-BF73-46A190B5B782}" type="presOf" srcId="{981B4EF9-7A3A-BE49-B6B6-0021D3615771}" destId="{CA2203B5-A4CA-2C4D-8577-50E3388F2246}" srcOrd="0" destOrd="0" presId="urn:microsoft.com/office/officeart/2005/8/layout/bProcess3"/>
+    <dgm:cxn modelId="{7F4E75B2-5F3F-484B-9C07-FB5A667EA70E}" type="presOf" srcId="{9D0A3E8F-79EA-4741-B4AF-359BBF2AD54A}" destId="{CB005E4D-98D2-5E43-A79A-01D73FA5246C}" srcOrd="0" destOrd="0" presId="urn:microsoft.com/office/officeart/2005/8/layout/bProcess3"/>
     <dgm:cxn modelId="{D23D9D9F-E230-B14F-8CC4-60EF1E62361C}" srcId="{7DBAA654-83A9-2749-9A11-3A2F0853292E}" destId="{9D0A3E8F-79EA-4741-B4AF-359BBF2AD54A}" srcOrd="1" destOrd="0" parTransId="{A68219EE-DDA5-6D44-931C-E2DD8411613C}" sibTransId="{56563E73-53C5-C242-B5DD-534CCEB5A55B}"/>
-    <dgm:cxn modelId="{27E95A23-569C-CA45-A0A2-8B740843B242}" type="presOf" srcId="{51AF1449-732A-7245-8907-3B0B474E6716}" destId="{70A625A3-B04D-314A-9454-BA7560E71142}" srcOrd="0" destOrd="0" presId="urn:microsoft.com/office/officeart/2005/8/layout/bProcess3"/>
-    <dgm:cxn modelId="{C26122A1-FCFB-2345-A9FE-FEB7D10BDA9E}" type="presOf" srcId="{6FF581C4-5EE0-6547-8B0A-4DD4E49DF7D5}" destId="{70788382-AA77-7C4C-A399-82382C8CD1E3}" srcOrd="0" destOrd="0" presId="urn:microsoft.com/office/officeart/2005/8/layout/bProcess3"/>
-    <dgm:cxn modelId="{7612F017-4C49-D44D-A0CC-73B84DB4702B}" type="presOf" srcId="{E1700588-AA9B-9044-98E5-A52BC9E980D8}" destId="{0D4A6B71-9678-E74B-A4F4-3D04D7F96F18}" srcOrd="1" destOrd="0" presId="urn:microsoft.com/office/officeart/2005/8/layout/bProcess3"/>
-    <dgm:cxn modelId="{82D7BB57-5969-CC46-B6CC-921EB226342B}" type="presOf" srcId="{C900A651-3FCA-634D-8E96-FB8C693E1E8F}" destId="{71E5BCB2-3AB6-4C42-9B09-A87936C7F001}" srcOrd="0" destOrd="0" presId="urn:microsoft.com/office/officeart/2005/8/layout/bProcess3"/>
-    <dgm:cxn modelId="{C2EF5F3E-81CF-6744-B4F9-4D0230203BBE}" type="presOf" srcId="{761D77BA-5704-3540-A64C-39623ABDE933}" destId="{2B850CA7-3DA8-704B-9542-29A27C4E6E8A}" srcOrd="0" destOrd="0" presId="urn:microsoft.com/office/officeart/2005/8/layout/bProcess3"/>
-    <dgm:cxn modelId="{8B819F13-D2DA-AB46-A316-A0B7AF2E9CEB}" type="presOf" srcId="{51AF1449-732A-7245-8907-3B0B474E6716}" destId="{08B24028-0337-A54F-863C-D83DC536E50D}" srcOrd="1" destOrd="0" presId="urn:microsoft.com/office/officeart/2005/8/layout/bProcess3"/>
+    <dgm:cxn modelId="{AFC55B92-46BD-AF4B-BE57-90E81C3F54B8}" type="presOf" srcId="{3D31D781-DE26-FC46-87C5-81D28438E988}" destId="{5054442F-68CC-BA4D-A78B-D10165C93B35}" srcOrd="0" destOrd="0" presId="urn:microsoft.com/office/officeart/2005/8/layout/bProcess3"/>
+    <dgm:cxn modelId="{C9F771AC-35CF-1540-8F9B-A548A676FBEC}" srcId="{7DBAA654-83A9-2749-9A11-3A2F0853292E}" destId="{C900A651-3FCA-634D-8E96-FB8C693E1E8F}" srcOrd="0" destOrd="0" parTransId="{DC773397-72AF-3043-A26B-0B8B32D632B1}" sibTransId="{6FF581C4-5EE0-6547-8B0A-4DD4E49DF7D5}"/>
+    <dgm:cxn modelId="{3EDC89FF-5402-0F47-9704-52FE53BA7FBE}" type="presOf" srcId="{3ABC577C-D926-6C40-8609-A47272EDC0E8}" destId="{35CF6ACD-16BB-D44B-9967-A88BE4C856FA}" srcOrd="0" destOrd="0" presId="urn:microsoft.com/office/officeart/2005/8/layout/bProcess3"/>
     <dgm:cxn modelId="{CBA7B2CB-398D-0944-9097-F88E098803F8}" srcId="{7DBAA654-83A9-2749-9A11-3A2F0853292E}" destId="{981B4EF9-7A3A-BE49-B6B6-0021D3615771}" srcOrd="5" destOrd="0" parTransId="{036AB1F6-FA37-614F-A857-CA2CBEA75FF8}" sibTransId="{07202FE3-BBDD-A74E-9ED7-5FC69364AF9D}"/>
     <dgm:cxn modelId="{A4DF705F-378F-3D46-8BF6-315C5DACB12C}" srcId="{7DBAA654-83A9-2749-9A11-3A2F0853292E}" destId="{3D31D781-DE26-FC46-87C5-81D28438E988}" srcOrd="4" destOrd="0" parTransId="{7FDE228D-3493-0041-A7C9-8BDABED610D5}" sibTransId="{51AF1449-732A-7245-8907-3B0B474E6716}"/>
-    <dgm:cxn modelId="{9F7DBBD3-2135-334D-BDE9-A8ED29101BA4}" srcId="{7DBAA654-83A9-2749-9A11-3A2F0853292E}" destId="{3ABC577C-D926-6C40-8609-A47272EDC0E8}" srcOrd="3" destOrd="0" parTransId="{73D020D2-C3E5-6D4B-A74D-95AC52916961}" sibTransId="{E1700588-AA9B-9044-98E5-A52BC9E980D8}"/>
-    <dgm:cxn modelId="{A404BF8E-D69C-1649-81B2-F75FFD83E73B}" type="presOf" srcId="{56563E73-53C5-C242-B5DD-534CCEB5A55B}" destId="{1AB89A78-53AA-8046-940B-4774F5E8A3F4}" srcOrd="0" destOrd="0" presId="urn:microsoft.com/office/officeart/2005/8/layout/bProcess3"/>
-    <dgm:cxn modelId="{C9F771AC-35CF-1540-8F9B-A548A676FBEC}" srcId="{7DBAA654-83A9-2749-9A11-3A2F0853292E}" destId="{C900A651-3FCA-634D-8E96-FB8C693E1E8F}" srcOrd="0" destOrd="0" parTransId="{DC773397-72AF-3043-A26B-0B8B32D632B1}" sibTransId="{6FF581C4-5EE0-6547-8B0A-4DD4E49DF7D5}"/>
+    <dgm:cxn modelId="{DAB04D21-F044-D34A-8001-603B8BEF96B3}" type="presOf" srcId="{03689D08-8F94-B240-B093-204B4D1B1996}" destId="{11041959-BAD3-494D-A0CA-60D08024935F}" srcOrd="0" destOrd="0" presId="urn:microsoft.com/office/officeart/2005/8/layout/bProcess3"/>
+    <dgm:cxn modelId="{79EE00C3-338B-FE42-96B6-9659FB7991E7}" type="presOf" srcId="{56563E73-53C5-C242-B5DD-534CCEB5A55B}" destId="{8845A127-0D85-A14A-94CB-F773727D4C9B}" srcOrd="1" destOrd="0" presId="urn:microsoft.com/office/officeart/2005/8/layout/bProcess3"/>
+    <dgm:cxn modelId="{B4EF592E-3523-8B40-88BC-5B8762F4F531}" type="presOf" srcId="{C900A651-3FCA-634D-8E96-FB8C693E1E8F}" destId="{71E5BCB2-3AB6-4C42-9B09-A87936C7F001}" srcOrd="0" destOrd="0" presId="urn:microsoft.com/office/officeart/2005/8/layout/bProcess3"/>
+    <dgm:cxn modelId="{780D28CF-0F90-F344-87E8-22C3F929CB65}" type="presOf" srcId="{6FF581C4-5EE0-6547-8B0A-4DD4E49DF7D5}" destId="{EE2C3E7E-7411-F14A-B102-730D81D864D3}" srcOrd="1" destOrd="0" presId="urn:microsoft.com/office/officeart/2005/8/layout/bProcess3"/>
     <dgm:cxn modelId="{B40CF301-B877-0146-8F01-A4B49C9B78E2}" srcId="{7DBAA654-83A9-2749-9A11-3A2F0853292E}" destId="{761D77BA-5704-3540-A64C-39623ABDE933}" srcOrd="2" destOrd="0" parTransId="{0CEF3B97-E2A9-E04D-A0DB-EC66FC595157}" sibTransId="{03689D08-8F94-B240-B093-204B4D1B1996}"/>
-    <dgm:cxn modelId="{F327DF14-3672-EE49-B22D-6C4C3CC338AD}" type="presOf" srcId="{9D0A3E8F-79EA-4741-B4AF-359BBF2AD54A}" destId="{CB005E4D-98D2-5E43-A79A-01D73FA5246C}" srcOrd="0" destOrd="0" presId="urn:microsoft.com/office/officeart/2005/8/layout/bProcess3"/>
-    <dgm:cxn modelId="{E6736BF1-F7EC-8240-840F-C8A106E3098F}" type="presOf" srcId="{03689D08-8F94-B240-B093-204B4D1B1996}" destId="{11041959-BAD3-494D-A0CA-60D08024935F}" srcOrd="0" destOrd="0" presId="urn:microsoft.com/office/officeart/2005/8/layout/bProcess3"/>
-    <dgm:cxn modelId="{69B0BC95-4675-CB4B-A335-EC3ABDD00AD3}" type="presOf" srcId="{E1700588-AA9B-9044-98E5-A52BC9E980D8}" destId="{BE891453-7A81-9745-80FE-393D0BD9F682}" srcOrd="0" destOrd="0" presId="urn:microsoft.com/office/officeart/2005/8/layout/bProcess3"/>
-    <dgm:cxn modelId="{EEBDAE3B-5BE7-9048-808C-EBA0663CB9A1}" type="presOf" srcId="{7DBAA654-83A9-2749-9A11-3A2F0853292E}" destId="{379D3411-2CF2-1443-9DE7-1F3F74BE70B6}" srcOrd="0" destOrd="0" presId="urn:microsoft.com/office/officeart/2005/8/layout/bProcess3"/>
-    <dgm:cxn modelId="{25EE1565-FE1D-8544-B865-B3842654A671}" type="presOf" srcId="{6FF581C4-5EE0-6547-8B0A-4DD4E49DF7D5}" destId="{EE2C3E7E-7411-F14A-B102-730D81D864D3}" srcOrd="1" destOrd="0" presId="urn:microsoft.com/office/officeart/2005/8/layout/bProcess3"/>
-    <dgm:cxn modelId="{D2395F24-56CD-4845-8ABE-170AB9E2BB4A}" type="presOf" srcId="{3D31D781-DE26-FC46-87C5-81D28438E988}" destId="{5054442F-68CC-BA4D-A78B-D10165C93B35}" srcOrd="0" destOrd="0" presId="urn:microsoft.com/office/officeart/2005/8/layout/bProcess3"/>
-    <dgm:cxn modelId="{4C56022B-86F7-184B-956B-4F82AB8A14AC}" type="presOf" srcId="{56563E73-53C5-C242-B5DD-534CCEB5A55B}" destId="{8845A127-0D85-A14A-94CB-F773727D4C9B}" srcOrd="1" destOrd="0" presId="urn:microsoft.com/office/officeart/2005/8/layout/bProcess3"/>
-    <dgm:cxn modelId="{ED89CA9D-9108-DD46-BD69-5417FACBD765}" type="presOf" srcId="{03689D08-8F94-B240-B093-204B4D1B1996}" destId="{F515C25C-FBC4-0A42-9BD8-739DB491DE01}" srcOrd="1" destOrd="0" presId="urn:microsoft.com/office/officeart/2005/8/layout/bProcess3"/>
-    <dgm:cxn modelId="{696A9DD2-5FEA-D34B-80DF-61B8BF096275}" type="presOf" srcId="{981B4EF9-7A3A-BE49-B6B6-0021D3615771}" destId="{CA2203B5-A4CA-2C4D-8577-50E3388F2246}" srcOrd="0" destOrd="0" presId="urn:microsoft.com/office/officeart/2005/8/layout/bProcess3"/>
-    <dgm:cxn modelId="{03C14AAB-D4A7-0A47-9378-92AFB488C387}" type="presOf" srcId="{3ABC577C-D926-6C40-8609-A47272EDC0E8}" destId="{35CF6ACD-16BB-D44B-9967-A88BE4C856FA}" srcOrd="0" destOrd="0" presId="urn:microsoft.com/office/officeart/2005/8/layout/bProcess3"/>
-    <dgm:cxn modelId="{F8C3F269-64D7-3E4B-BC17-3F711ECB432D}" type="presParOf" srcId="{379D3411-2CF2-1443-9DE7-1F3F74BE70B6}" destId="{71E5BCB2-3AB6-4C42-9B09-A87936C7F001}" srcOrd="0" destOrd="0" presId="urn:microsoft.com/office/officeart/2005/8/layout/bProcess3"/>
-    <dgm:cxn modelId="{B2262D90-D180-6E4C-A64E-87F082990393}" type="presParOf" srcId="{379D3411-2CF2-1443-9DE7-1F3F74BE70B6}" destId="{70788382-AA77-7C4C-A399-82382C8CD1E3}" srcOrd="1" destOrd="0" presId="urn:microsoft.com/office/officeart/2005/8/layout/bProcess3"/>
-    <dgm:cxn modelId="{EF569F59-F834-5A45-B997-38BFCB09D178}" type="presParOf" srcId="{70788382-AA77-7C4C-A399-82382C8CD1E3}" destId="{EE2C3E7E-7411-F14A-B102-730D81D864D3}" srcOrd="0" destOrd="0" presId="urn:microsoft.com/office/officeart/2005/8/layout/bProcess3"/>
-    <dgm:cxn modelId="{78CABD8F-9098-4845-8A7E-B29FBA245454}" type="presParOf" srcId="{379D3411-2CF2-1443-9DE7-1F3F74BE70B6}" destId="{CB005E4D-98D2-5E43-A79A-01D73FA5246C}" srcOrd="2" destOrd="0" presId="urn:microsoft.com/office/officeart/2005/8/layout/bProcess3"/>
-    <dgm:cxn modelId="{995C415B-BF26-6D4E-8E55-018574F54E40}" type="presParOf" srcId="{379D3411-2CF2-1443-9DE7-1F3F74BE70B6}" destId="{1AB89A78-53AA-8046-940B-4774F5E8A3F4}" srcOrd="3" destOrd="0" presId="urn:microsoft.com/office/officeart/2005/8/layout/bProcess3"/>
-    <dgm:cxn modelId="{0064D896-61DF-8349-964C-590686281FB8}" type="presParOf" srcId="{1AB89A78-53AA-8046-940B-4774F5E8A3F4}" destId="{8845A127-0D85-A14A-94CB-F773727D4C9B}" srcOrd="0" destOrd="0" presId="urn:microsoft.com/office/officeart/2005/8/layout/bProcess3"/>
-    <dgm:cxn modelId="{3ABDFC43-D073-DB4F-9A43-7A925A5351FF}" type="presParOf" srcId="{379D3411-2CF2-1443-9DE7-1F3F74BE70B6}" destId="{2B850CA7-3DA8-704B-9542-29A27C4E6E8A}" srcOrd="4" destOrd="0" presId="urn:microsoft.com/office/officeart/2005/8/layout/bProcess3"/>
-    <dgm:cxn modelId="{ADADCD62-EB3C-C248-B5DE-60188FCB59BB}" type="presParOf" srcId="{379D3411-2CF2-1443-9DE7-1F3F74BE70B6}" destId="{11041959-BAD3-494D-A0CA-60D08024935F}" srcOrd="5" destOrd="0" presId="urn:microsoft.com/office/officeart/2005/8/layout/bProcess3"/>
-    <dgm:cxn modelId="{8E31A45F-34B0-F545-A803-7857A0CFE693}" type="presParOf" srcId="{11041959-BAD3-494D-A0CA-60D08024935F}" destId="{F515C25C-FBC4-0A42-9BD8-739DB491DE01}" srcOrd="0" destOrd="0" presId="urn:microsoft.com/office/officeart/2005/8/layout/bProcess3"/>
-    <dgm:cxn modelId="{6537B320-1702-9243-A41B-5B5C4FFB8111}" type="presParOf" srcId="{379D3411-2CF2-1443-9DE7-1F3F74BE70B6}" destId="{35CF6ACD-16BB-D44B-9967-A88BE4C856FA}" srcOrd="6" destOrd="0" presId="urn:microsoft.com/office/officeart/2005/8/layout/bProcess3"/>
-    <dgm:cxn modelId="{3E4ED764-96FD-A542-AC01-2DB5A0C0EC96}" type="presParOf" srcId="{379D3411-2CF2-1443-9DE7-1F3F74BE70B6}" destId="{BE891453-7A81-9745-80FE-393D0BD9F682}" srcOrd="7" destOrd="0" presId="urn:microsoft.com/office/officeart/2005/8/layout/bProcess3"/>
-    <dgm:cxn modelId="{F7E048E3-90CC-D747-98B6-53C4CA564BF1}" type="presParOf" srcId="{BE891453-7A81-9745-80FE-393D0BD9F682}" destId="{0D4A6B71-9678-E74B-A4F4-3D04D7F96F18}" srcOrd="0" destOrd="0" presId="urn:microsoft.com/office/officeart/2005/8/layout/bProcess3"/>
-    <dgm:cxn modelId="{E6B44FF7-E700-5446-A78E-A878E4438818}" type="presParOf" srcId="{379D3411-2CF2-1443-9DE7-1F3F74BE70B6}" destId="{5054442F-68CC-BA4D-A78B-D10165C93B35}" srcOrd="8" destOrd="0" presId="urn:microsoft.com/office/officeart/2005/8/layout/bProcess3"/>
-    <dgm:cxn modelId="{62ACDA9A-C180-3D42-9B8C-D1D595BE9067}" type="presParOf" srcId="{379D3411-2CF2-1443-9DE7-1F3F74BE70B6}" destId="{70A625A3-B04D-314A-9454-BA7560E71142}" srcOrd="9" destOrd="0" presId="urn:microsoft.com/office/officeart/2005/8/layout/bProcess3"/>
-    <dgm:cxn modelId="{96D51D05-1A86-3E44-AC33-999099574C72}" type="presParOf" srcId="{70A625A3-B04D-314A-9454-BA7560E71142}" destId="{08B24028-0337-A54F-863C-D83DC536E50D}" srcOrd="0" destOrd="0" presId="urn:microsoft.com/office/officeart/2005/8/layout/bProcess3"/>
-    <dgm:cxn modelId="{1D01F599-2114-F248-AB69-CB4E9910C1C5}" type="presParOf" srcId="{379D3411-2CF2-1443-9DE7-1F3F74BE70B6}" destId="{CA2203B5-A4CA-2C4D-8577-50E3388F2246}" srcOrd="10" destOrd="0" presId="urn:microsoft.com/office/officeart/2005/8/layout/bProcess3"/>
+    <dgm:cxn modelId="{2914FEFF-3FCF-6540-B697-47F9F2FF7396}" type="presOf" srcId="{761D77BA-5704-3540-A64C-39623ABDE933}" destId="{2B850CA7-3DA8-704B-9542-29A27C4E6E8A}" srcOrd="0" destOrd="0" presId="urn:microsoft.com/office/officeart/2005/8/layout/bProcess3"/>
+    <dgm:cxn modelId="{A929941A-ECEC-374D-BB91-5D30E3DE9C46}" type="presOf" srcId="{03689D08-8F94-B240-B093-204B4D1B1996}" destId="{F515C25C-FBC4-0A42-9BD8-739DB491DE01}" srcOrd="1" destOrd="0" presId="urn:microsoft.com/office/officeart/2005/8/layout/bProcess3"/>
+    <dgm:cxn modelId="{A72A5A92-0134-274E-B5CC-9F7D294DEAE8}" type="presParOf" srcId="{379D3411-2CF2-1443-9DE7-1F3F74BE70B6}" destId="{71E5BCB2-3AB6-4C42-9B09-A87936C7F001}" srcOrd="0" destOrd="0" presId="urn:microsoft.com/office/officeart/2005/8/layout/bProcess3"/>
+    <dgm:cxn modelId="{C14E8610-2A95-8340-97E9-601AE5F5ECE8}" type="presParOf" srcId="{379D3411-2CF2-1443-9DE7-1F3F74BE70B6}" destId="{70788382-AA77-7C4C-A399-82382C8CD1E3}" srcOrd="1" destOrd="0" presId="urn:microsoft.com/office/officeart/2005/8/layout/bProcess3"/>
+    <dgm:cxn modelId="{5118164D-2C2B-ED49-A0AC-672ECA77BA41}" type="presParOf" srcId="{70788382-AA77-7C4C-A399-82382C8CD1E3}" destId="{EE2C3E7E-7411-F14A-B102-730D81D864D3}" srcOrd="0" destOrd="0" presId="urn:microsoft.com/office/officeart/2005/8/layout/bProcess3"/>
+    <dgm:cxn modelId="{FA0437FB-3A87-A440-88AB-C08E0E6D709F}" type="presParOf" srcId="{379D3411-2CF2-1443-9DE7-1F3F74BE70B6}" destId="{CB005E4D-98D2-5E43-A79A-01D73FA5246C}" srcOrd="2" destOrd="0" presId="urn:microsoft.com/office/officeart/2005/8/layout/bProcess3"/>
+    <dgm:cxn modelId="{F8D516AF-D530-D34A-9377-57DD4EE79E88}" type="presParOf" srcId="{379D3411-2CF2-1443-9DE7-1F3F74BE70B6}" destId="{1AB89A78-53AA-8046-940B-4774F5E8A3F4}" srcOrd="3" destOrd="0" presId="urn:microsoft.com/office/officeart/2005/8/layout/bProcess3"/>
+    <dgm:cxn modelId="{C6053072-E018-8042-9F87-0BC870CE1F83}" type="presParOf" srcId="{1AB89A78-53AA-8046-940B-4774F5E8A3F4}" destId="{8845A127-0D85-A14A-94CB-F773727D4C9B}" srcOrd="0" destOrd="0" presId="urn:microsoft.com/office/officeart/2005/8/layout/bProcess3"/>
+    <dgm:cxn modelId="{0E67AD43-15CC-BF45-8878-BF475A5A9547}" type="presParOf" srcId="{379D3411-2CF2-1443-9DE7-1F3F74BE70B6}" destId="{2B850CA7-3DA8-704B-9542-29A27C4E6E8A}" srcOrd="4" destOrd="0" presId="urn:microsoft.com/office/officeart/2005/8/layout/bProcess3"/>
+    <dgm:cxn modelId="{78C9CE6C-9796-5242-B484-CBD1F92B6428}" type="presParOf" srcId="{379D3411-2CF2-1443-9DE7-1F3F74BE70B6}" destId="{11041959-BAD3-494D-A0CA-60D08024935F}" srcOrd="5" destOrd="0" presId="urn:microsoft.com/office/officeart/2005/8/layout/bProcess3"/>
+    <dgm:cxn modelId="{AF22732D-B22F-A741-B993-F5F2BF7184E9}" type="presParOf" srcId="{11041959-BAD3-494D-A0CA-60D08024935F}" destId="{F515C25C-FBC4-0A42-9BD8-739DB491DE01}" srcOrd="0" destOrd="0" presId="urn:microsoft.com/office/officeart/2005/8/layout/bProcess3"/>
+    <dgm:cxn modelId="{8F0A505A-63A3-1241-8C97-30F7BA58ADE3}" type="presParOf" srcId="{379D3411-2CF2-1443-9DE7-1F3F74BE70B6}" destId="{35CF6ACD-16BB-D44B-9967-A88BE4C856FA}" srcOrd="6" destOrd="0" presId="urn:microsoft.com/office/officeart/2005/8/layout/bProcess3"/>
+    <dgm:cxn modelId="{C4718F8E-FE9E-5543-858D-9C145EC0DCC3}" type="presParOf" srcId="{379D3411-2CF2-1443-9DE7-1F3F74BE70B6}" destId="{BE891453-7A81-9745-80FE-393D0BD9F682}" srcOrd="7" destOrd="0" presId="urn:microsoft.com/office/officeart/2005/8/layout/bProcess3"/>
+    <dgm:cxn modelId="{C06E7A78-23E0-6545-A8EF-D51BB2EA6502}" type="presParOf" srcId="{BE891453-7A81-9745-80FE-393D0BD9F682}" destId="{0D4A6B71-9678-E74B-A4F4-3D04D7F96F18}" srcOrd="0" destOrd="0" presId="urn:microsoft.com/office/officeart/2005/8/layout/bProcess3"/>
+    <dgm:cxn modelId="{3964561B-D8D8-D345-9D6F-D3A4BC460409}" type="presParOf" srcId="{379D3411-2CF2-1443-9DE7-1F3F74BE70B6}" destId="{5054442F-68CC-BA4D-A78B-D10165C93B35}" srcOrd="8" destOrd="0" presId="urn:microsoft.com/office/officeart/2005/8/layout/bProcess3"/>
+    <dgm:cxn modelId="{6E3693C4-FDF9-344C-8A28-075D532D48ED}" type="presParOf" srcId="{379D3411-2CF2-1443-9DE7-1F3F74BE70B6}" destId="{70A625A3-B04D-314A-9454-BA7560E71142}" srcOrd="9" destOrd="0" presId="urn:microsoft.com/office/officeart/2005/8/layout/bProcess3"/>
+    <dgm:cxn modelId="{FB4ABC70-4ECD-D449-B86B-4432DD6D5F45}" type="presParOf" srcId="{70A625A3-B04D-314A-9454-BA7560E71142}" destId="{08B24028-0337-A54F-863C-D83DC536E50D}" srcOrd="0" destOrd="0" presId="urn:microsoft.com/office/officeart/2005/8/layout/bProcess3"/>
+    <dgm:cxn modelId="{1FE91607-426A-AD44-9DB5-A9029D4398E1}" type="presParOf" srcId="{379D3411-2CF2-1443-9DE7-1F3F74BE70B6}" destId="{CA2203B5-A4CA-2C4D-8577-50E3388F2246}" srcOrd="10" destOrd="0" presId="urn:microsoft.com/office/officeart/2005/8/layout/bProcess3"/>
   </dgm:cxnLst>
   <dgm:bg/>
   <dgm:whole>
@@ -16977,47 +17182,47 @@
     </dgm:pt>
   </dgm:ptLst>
   <dgm:cxnLst>
-    <dgm:cxn modelId="{2BEED72B-84C5-CF46-B014-1B69C691EF9D}" type="presOf" srcId="{5B65B07E-5C55-4DE7-98B7-7EEDF02C2A9C}" destId="{34931C36-71B4-4BED-A9C3-4E31A40DEB12}" srcOrd="0" destOrd="0" presId="urn:microsoft.com/office/officeart/2005/8/layout/hList7"/>
+    <dgm:cxn modelId="{D4662E2E-3C26-334C-9047-81DC2F573B28}" type="presOf" srcId="{85B9BA25-5BEA-433F-AFC3-CFD999DA1E05}" destId="{92F0C5C1-E39D-4A34-9007-A038121E451C}" srcOrd="0" destOrd="0" presId="urn:microsoft.com/office/officeart/2005/8/layout/hList7"/>
     <dgm:cxn modelId="{B931C143-5FA1-4001-847E-0C152E3E3132}" srcId="{5B65B07E-5C55-4DE7-98B7-7EEDF02C2A9C}" destId="{D2FA4068-5B2D-490F-B5B3-1A16FBEF2C59}" srcOrd="1" destOrd="0" parTransId="{29A10E48-26B9-4660-8B07-067B44C2AC37}" sibTransId="{F61740CE-BFAD-4F81-BC04-1CA447EADCEE}"/>
     <dgm:cxn modelId="{9FFA5098-5220-4974-9BC8-C2473BA36A9F}" srcId="{5B65B07E-5C55-4DE7-98B7-7EEDF02C2A9C}" destId="{4DB6920E-122A-4FFB-87E6-8E3F37D44E4E}" srcOrd="3" destOrd="0" parTransId="{29DF8BE6-FB4F-4ECD-BF73-49B05FA3AE29}" sibTransId="{A80EB74B-10C8-4C42-90F0-DB217E80CEDA}"/>
-    <dgm:cxn modelId="{9EEF369F-FF47-8D4D-8B1A-D187D7B8F7B2}" type="presOf" srcId="{F61740CE-BFAD-4F81-BC04-1CA447EADCEE}" destId="{21318E69-57C4-41D2-9241-AA293A1E470C}" srcOrd="0" destOrd="0" presId="urn:microsoft.com/office/officeart/2005/8/layout/hList7"/>
-    <dgm:cxn modelId="{7DDD62EB-2D98-3948-971E-633472E57F30}" type="presOf" srcId="{0194BC1D-33F6-4122-8B3B-4051096EFFA9}" destId="{EF337D45-1EBD-426F-8ED8-D7CFD6E4720C}" srcOrd="1" destOrd="0" presId="urn:microsoft.com/office/officeart/2005/8/layout/hList7"/>
-    <dgm:cxn modelId="{048D7593-9695-2144-AAA6-916D3638EEF8}" type="presOf" srcId="{CB4015DD-5C18-43A4-AD00-C0B3FD73A761}" destId="{21A2AC29-770E-484A-A0E7-A010AF8A0568}" srcOrd="0" destOrd="0" presId="urn:microsoft.com/office/officeart/2005/8/layout/hList7"/>
+    <dgm:cxn modelId="{8666CA42-6462-C646-BA07-97983706087C}" type="presOf" srcId="{0194BC1D-33F6-4122-8B3B-4051096EFFA9}" destId="{A4BEFB4A-341E-4B5C-9213-B1281F5476F9}" srcOrd="0" destOrd="0" presId="urn:microsoft.com/office/officeart/2005/8/layout/hList7"/>
+    <dgm:cxn modelId="{9D32B1FA-0B80-6246-A5C6-EB393EF74C4A}" type="presOf" srcId="{D2FA4068-5B2D-490F-B5B3-1A16FBEF2C59}" destId="{810AC18A-3D4A-49C0-BE99-DDC8FAB44A06}" srcOrd="1" destOrd="0" presId="urn:microsoft.com/office/officeart/2005/8/layout/hList7"/>
+    <dgm:cxn modelId="{150E9F03-A8A0-7B42-92D0-E1DBD78F6CA4}" type="presOf" srcId="{E673348A-2393-49B3-8492-C894CB248810}" destId="{5DAA3202-DCEA-4691-9D72-34EF5039C7B9}" srcOrd="0" destOrd="0" presId="urn:microsoft.com/office/officeart/2005/8/layout/hList7"/>
     <dgm:cxn modelId="{5A3885C4-103C-45A6-B353-9E36DB5017CA}" srcId="{5B65B07E-5C55-4DE7-98B7-7EEDF02C2A9C}" destId="{85B9BA25-5BEA-433F-AFC3-CFD999DA1E05}" srcOrd="2" destOrd="0" parTransId="{08FCA7F0-E6E1-4A3A-9596-D51D074F00B4}" sibTransId="{CB4015DD-5C18-43A4-AD00-C0B3FD73A761}"/>
-    <dgm:cxn modelId="{12914C1B-80B4-4042-A752-7150EC7060FC}" type="presOf" srcId="{4DB6920E-122A-4FFB-87E6-8E3F37D44E4E}" destId="{27D37377-1847-42FA-B1F8-1AFE0F6BF8D1}" srcOrd="0" destOrd="0" presId="urn:microsoft.com/office/officeart/2005/8/layout/hList7"/>
-    <dgm:cxn modelId="{1DAE137B-3EDB-5744-A7D7-6F936B510227}" type="presOf" srcId="{85B9BA25-5BEA-433F-AFC3-CFD999DA1E05}" destId="{73B3C67A-63D5-4F9B-A1CF-530F5E0EA434}" srcOrd="1" destOrd="0" presId="urn:microsoft.com/office/officeart/2005/8/layout/hList7"/>
-    <dgm:cxn modelId="{52BB4C68-0D96-AD49-BA15-A6346E5AC68A}" type="presOf" srcId="{0194BC1D-33F6-4122-8B3B-4051096EFFA9}" destId="{A4BEFB4A-341E-4B5C-9213-B1281F5476F9}" srcOrd="0" destOrd="0" presId="urn:microsoft.com/office/officeart/2005/8/layout/hList7"/>
-    <dgm:cxn modelId="{FB033F4C-A399-3049-8B66-7F6976E243BA}" type="presOf" srcId="{E673348A-2393-49B3-8492-C894CB248810}" destId="{5DAA3202-DCEA-4691-9D72-34EF5039C7B9}" srcOrd="0" destOrd="0" presId="urn:microsoft.com/office/officeart/2005/8/layout/hList7"/>
+    <dgm:cxn modelId="{954A7B86-6CC0-3F4F-87EE-7064C803154C}" type="presOf" srcId="{D2FA4068-5B2D-490F-B5B3-1A16FBEF2C59}" destId="{32E39A2C-3635-4704-B3DB-11FC651038E0}" srcOrd="0" destOrd="0" presId="urn:microsoft.com/office/officeart/2005/8/layout/hList7"/>
+    <dgm:cxn modelId="{9DD53234-6D07-B44D-B543-00C9DAD1FE5C}" type="presOf" srcId="{F61740CE-BFAD-4F81-BC04-1CA447EADCEE}" destId="{21318E69-57C4-41D2-9241-AA293A1E470C}" srcOrd="0" destOrd="0" presId="urn:microsoft.com/office/officeart/2005/8/layout/hList7"/>
     <dgm:cxn modelId="{07EC925D-A9B9-491A-AF21-0A228F272EA2}" srcId="{5B65B07E-5C55-4DE7-98B7-7EEDF02C2A9C}" destId="{0194BC1D-33F6-4122-8B3B-4051096EFFA9}" srcOrd="0" destOrd="0" parTransId="{B26A8D47-AB99-4501-8196-27F28F942562}" sibTransId="{E673348A-2393-49B3-8492-C894CB248810}"/>
-    <dgm:cxn modelId="{49D37669-D146-9742-BCB1-224E24F56482}" type="presOf" srcId="{D2FA4068-5B2D-490F-B5B3-1A16FBEF2C59}" destId="{810AC18A-3D4A-49C0-BE99-DDC8FAB44A06}" srcOrd="1" destOrd="0" presId="urn:microsoft.com/office/officeart/2005/8/layout/hList7"/>
-    <dgm:cxn modelId="{2074C5E4-868F-B24E-ABAC-9F07D73E1B5F}" type="presOf" srcId="{4DB6920E-122A-4FFB-87E6-8E3F37D44E4E}" destId="{3B5BEC2F-A018-4555-8730-104E93511F69}" srcOrd="1" destOrd="0" presId="urn:microsoft.com/office/officeart/2005/8/layout/hList7"/>
-    <dgm:cxn modelId="{85563018-0EF6-6343-BBC4-52354B3A1068}" type="presOf" srcId="{85B9BA25-5BEA-433F-AFC3-CFD999DA1E05}" destId="{92F0C5C1-E39D-4A34-9007-A038121E451C}" srcOrd="0" destOrd="0" presId="urn:microsoft.com/office/officeart/2005/8/layout/hList7"/>
-    <dgm:cxn modelId="{C4E1E212-23A9-084F-A634-91993C5302FB}" type="presOf" srcId="{D2FA4068-5B2D-490F-B5B3-1A16FBEF2C59}" destId="{32E39A2C-3635-4704-B3DB-11FC651038E0}" srcOrd="0" destOrd="0" presId="urn:microsoft.com/office/officeart/2005/8/layout/hList7"/>
-    <dgm:cxn modelId="{82109959-5EB5-EB4A-AF23-67646457DC01}" type="presParOf" srcId="{34931C36-71B4-4BED-A9C3-4E31A40DEB12}" destId="{57C402EE-591C-4E3F-841C-BFE1D283FE65}" srcOrd="0" destOrd="0" presId="urn:microsoft.com/office/officeart/2005/8/layout/hList7"/>
-    <dgm:cxn modelId="{A37531BD-D8F4-FD48-BECD-6B52EAD5D184}" type="presParOf" srcId="{34931C36-71B4-4BED-A9C3-4E31A40DEB12}" destId="{BCCF4C61-95B9-4B5B-9DBF-3FED247DCC34}" srcOrd="1" destOrd="0" presId="urn:microsoft.com/office/officeart/2005/8/layout/hList7"/>
-    <dgm:cxn modelId="{CEF58F6E-1541-054F-9454-583F88A798FD}" type="presParOf" srcId="{BCCF4C61-95B9-4B5B-9DBF-3FED247DCC34}" destId="{526FD45B-8C2F-4E6E-9AE3-A256C9934732}" srcOrd="0" destOrd="0" presId="urn:microsoft.com/office/officeart/2005/8/layout/hList7"/>
-    <dgm:cxn modelId="{7F3B117F-3A0E-5D43-A7E5-99AED6C84CCA}" type="presParOf" srcId="{526FD45B-8C2F-4E6E-9AE3-A256C9934732}" destId="{A4BEFB4A-341E-4B5C-9213-B1281F5476F9}" srcOrd="0" destOrd="0" presId="urn:microsoft.com/office/officeart/2005/8/layout/hList7"/>
-    <dgm:cxn modelId="{F3472A2F-45E4-B844-8B83-A19229192B35}" type="presParOf" srcId="{526FD45B-8C2F-4E6E-9AE3-A256C9934732}" destId="{EF337D45-1EBD-426F-8ED8-D7CFD6E4720C}" srcOrd="1" destOrd="0" presId="urn:microsoft.com/office/officeart/2005/8/layout/hList7"/>
-    <dgm:cxn modelId="{0819CBFA-A755-B24C-99AA-C2B028390CBE}" type="presParOf" srcId="{526FD45B-8C2F-4E6E-9AE3-A256C9934732}" destId="{7BAB1B53-DEAF-4D28-AB32-904AB44FECCF}" srcOrd="2" destOrd="0" presId="urn:microsoft.com/office/officeart/2005/8/layout/hList7"/>
-    <dgm:cxn modelId="{5E814567-50F8-0144-B79C-C8136F88E202}" type="presParOf" srcId="{526FD45B-8C2F-4E6E-9AE3-A256C9934732}" destId="{1AEDE3F0-7DAA-4D27-AD6E-EAB1FD00DD70}" srcOrd="3" destOrd="0" presId="urn:microsoft.com/office/officeart/2005/8/layout/hList7"/>
-    <dgm:cxn modelId="{AE9B8F3A-C209-894A-9EE2-907B8C6EB65B}" type="presParOf" srcId="{BCCF4C61-95B9-4B5B-9DBF-3FED247DCC34}" destId="{5DAA3202-DCEA-4691-9D72-34EF5039C7B9}" srcOrd="1" destOrd="0" presId="urn:microsoft.com/office/officeart/2005/8/layout/hList7"/>
-    <dgm:cxn modelId="{7FD0A669-FC6F-DB4B-AF58-0638420F3F19}" type="presParOf" srcId="{BCCF4C61-95B9-4B5B-9DBF-3FED247DCC34}" destId="{662921A1-BE0A-44D6-964E-DEBA1598AF23}" srcOrd="2" destOrd="0" presId="urn:microsoft.com/office/officeart/2005/8/layout/hList7"/>
-    <dgm:cxn modelId="{E9E7D2D1-7ADC-BA4D-9550-9780F89106CC}" type="presParOf" srcId="{662921A1-BE0A-44D6-964E-DEBA1598AF23}" destId="{32E39A2C-3635-4704-B3DB-11FC651038E0}" srcOrd="0" destOrd="0" presId="urn:microsoft.com/office/officeart/2005/8/layout/hList7"/>
-    <dgm:cxn modelId="{25A5D011-2138-B84C-B9AA-A6E8FA2CA1C8}" type="presParOf" srcId="{662921A1-BE0A-44D6-964E-DEBA1598AF23}" destId="{810AC18A-3D4A-49C0-BE99-DDC8FAB44A06}" srcOrd="1" destOrd="0" presId="urn:microsoft.com/office/officeart/2005/8/layout/hList7"/>
-    <dgm:cxn modelId="{E1CCDC90-4B08-E94C-A322-7ADC500498DE}" type="presParOf" srcId="{662921A1-BE0A-44D6-964E-DEBA1598AF23}" destId="{636802C5-CDC3-4E37-95BB-DFC76470DACC}" srcOrd="2" destOrd="0" presId="urn:microsoft.com/office/officeart/2005/8/layout/hList7"/>
-    <dgm:cxn modelId="{95D0DDD3-E71C-024E-A27F-FEC2C3A9F3C1}" type="presParOf" srcId="{662921A1-BE0A-44D6-964E-DEBA1598AF23}" destId="{786BBB57-8305-4C0A-A1E5-93B572642665}" srcOrd="3" destOrd="0" presId="urn:microsoft.com/office/officeart/2005/8/layout/hList7"/>
-    <dgm:cxn modelId="{2FFF4250-572B-F64D-855D-AF61DAC7A60B}" type="presParOf" srcId="{BCCF4C61-95B9-4B5B-9DBF-3FED247DCC34}" destId="{21318E69-57C4-41D2-9241-AA293A1E470C}" srcOrd="3" destOrd="0" presId="urn:microsoft.com/office/officeart/2005/8/layout/hList7"/>
-    <dgm:cxn modelId="{4F97F0D8-B235-DE41-B83A-F425E97DE878}" type="presParOf" srcId="{BCCF4C61-95B9-4B5B-9DBF-3FED247DCC34}" destId="{41206572-549C-4A37-BF33-11D9B2D4C84B}" srcOrd="4" destOrd="0" presId="urn:microsoft.com/office/officeart/2005/8/layout/hList7"/>
-    <dgm:cxn modelId="{543B381C-8502-FD4C-A67A-AE6423F434BB}" type="presParOf" srcId="{41206572-549C-4A37-BF33-11D9B2D4C84B}" destId="{92F0C5C1-E39D-4A34-9007-A038121E451C}" srcOrd="0" destOrd="0" presId="urn:microsoft.com/office/officeart/2005/8/layout/hList7"/>
-    <dgm:cxn modelId="{C873B8D9-792C-9041-903B-319B9DAAB86F}" type="presParOf" srcId="{41206572-549C-4A37-BF33-11D9B2D4C84B}" destId="{73B3C67A-63D5-4F9B-A1CF-530F5E0EA434}" srcOrd="1" destOrd="0" presId="urn:microsoft.com/office/officeart/2005/8/layout/hList7"/>
-    <dgm:cxn modelId="{5113F03D-6739-324D-A553-524396B5DCB2}" type="presParOf" srcId="{41206572-549C-4A37-BF33-11D9B2D4C84B}" destId="{9286578C-9756-437E-8BF7-D67FB2BBF1CC}" srcOrd="2" destOrd="0" presId="urn:microsoft.com/office/officeart/2005/8/layout/hList7"/>
-    <dgm:cxn modelId="{6C5F4880-5E95-E44A-95CA-9882A7541684}" type="presParOf" srcId="{41206572-549C-4A37-BF33-11D9B2D4C84B}" destId="{5BB68C90-1D92-4E01-95BE-500E02B4A8C7}" srcOrd="3" destOrd="0" presId="urn:microsoft.com/office/officeart/2005/8/layout/hList7"/>
-    <dgm:cxn modelId="{64D3A018-9F89-184E-A0BE-25F716EEBAEE}" type="presParOf" srcId="{BCCF4C61-95B9-4B5B-9DBF-3FED247DCC34}" destId="{21A2AC29-770E-484A-A0E7-A010AF8A0568}" srcOrd="5" destOrd="0" presId="urn:microsoft.com/office/officeart/2005/8/layout/hList7"/>
-    <dgm:cxn modelId="{8E413DE5-24B4-654C-9DD9-E647CFEE00DF}" type="presParOf" srcId="{BCCF4C61-95B9-4B5B-9DBF-3FED247DCC34}" destId="{999870BB-ADF2-4D3D-B721-34B8C0C0BB82}" srcOrd="6" destOrd="0" presId="urn:microsoft.com/office/officeart/2005/8/layout/hList7"/>
-    <dgm:cxn modelId="{BDFEA513-2E69-E94D-BCCE-FCA3094B91CE}" type="presParOf" srcId="{999870BB-ADF2-4D3D-B721-34B8C0C0BB82}" destId="{27D37377-1847-42FA-B1F8-1AFE0F6BF8D1}" srcOrd="0" destOrd="0" presId="urn:microsoft.com/office/officeart/2005/8/layout/hList7"/>
-    <dgm:cxn modelId="{ECBF2206-BAA2-3047-B384-57F009B1DFEA}" type="presParOf" srcId="{999870BB-ADF2-4D3D-B721-34B8C0C0BB82}" destId="{3B5BEC2F-A018-4555-8730-104E93511F69}" srcOrd="1" destOrd="0" presId="urn:microsoft.com/office/officeart/2005/8/layout/hList7"/>
-    <dgm:cxn modelId="{2E5A3648-DD70-554B-A1F3-860360377DA9}" type="presParOf" srcId="{999870BB-ADF2-4D3D-B721-34B8C0C0BB82}" destId="{047D6474-33DC-48A3-855D-A53B64159DE9}" srcOrd="2" destOrd="0" presId="urn:microsoft.com/office/officeart/2005/8/layout/hList7"/>
-    <dgm:cxn modelId="{DBFA964B-4561-7241-A4A0-0FE73AE2156B}" type="presParOf" srcId="{999870BB-ADF2-4D3D-B721-34B8C0C0BB82}" destId="{00C33286-0E75-496D-AFE3-226FC300D72E}" srcOrd="3" destOrd="0" presId="urn:microsoft.com/office/officeart/2005/8/layout/hList7"/>
+    <dgm:cxn modelId="{32CE87E0-4110-E94C-AEDE-2D3BF15AD63D}" type="presOf" srcId="{85B9BA25-5BEA-433F-AFC3-CFD999DA1E05}" destId="{73B3C67A-63D5-4F9B-A1CF-530F5E0EA434}" srcOrd="1" destOrd="0" presId="urn:microsoft.com/office/officeart/2005/8/layout/hList7"/>
+    <dgm:cxn modelId="{6B62BA5B-192E-3944-8BB1-F5E148FB66B1}" type="presOf" srcId="{4DB6920E-122A-4FFB-87E6-8E3F37D44E4E}" destId="{27D37377-1847-42FA-B1F8-1AFE0F6BF8D1}" srcOrd="0" destOrd="0" presId="urn:microsoft.com/office/officeart/2005/8/layout/hList7"/>
+    <dgm:cxn modelId="{92773625-8235-8C42-ADE9-659410ABA033}" type="presOf" srcId="{0194BC1D-33F6-4122-8B3B-4051096EFFA9}" destId="{EF337D45-1EBD-426F-8ED8-D7CFD6E4720C}" srcOrd="1" destOrd="0" presId="urn:microsoft.com/office/officeart/2005/8/layout/hList7"/>
+    <dgm:cxn modelId="{9DCB6649-0FD2-924C-9587-5545E06D3172}" type="presOf" srcId="{4DB6920E-122A-4FFB-87E6-8E3F37D44E4E}" destId="{3B5BEC2F-A018-4555-8730-104E93511F69}" srcOrd="1" destOrd="0" presId="urn:microsoft.com/office/officeart/2005/8/layout/hList7"/>
+    <dgm:cxn modelId="{E6062EC4-4761-AE4C-AC7D-31AC40CF9995}" type="presOf" srcId="{CB4015DD-5C18-43A4-AD00-C0B3FD73A761}" destId="{21A2AC29-770E-484A-A0E7-A010AF8A0568}" srcOrd="0" destOrd="0" presId="urn:microsoft.com/office/officeart/2005/8/layout/hList7"/>
+    <dgm:cxn modelId="{234ADB2B-9DE4-BB46-AB39-3576DFD95041}" type="presOf" srcId="{5B65B07E-5C55-4DE7-98B7-7EEDF02C2A9C}" destId="{34931C36-71B4-4BED-A9C3-4E31A40DEB12}" srcOrd="0" destOrd="0" presId="urn:microsoft.com/office/officeart/2005/8/layout/hList7"/>
+    <dgm:cxn modelId="{988CCB49-5094-EF4D-B3BA-371BB265BCED}" type="presParOf" srcId="{34931C36-71B4-4BED-A9C3-4E31A40DEB12}" destId="{57C402EE-591C-4E3F-841C-BFE1D283FE65}" srcOrd="0" destOrd="0" presId="urn:microsoft.com/office/officeart/2005/8/layout/hList7"/>
+    <dgm:cxn modelId="{80FAFFA4-7336-884F-83FE-340FD9C150C5}" type="presParOf" srcId="{34931C36-71B4-4BED-A9C3-4E31A40DEB12}" destId="{BCCF4C61-95B9-4B5B-9DBF-3FED247DCC34}" srcOrd="1" destOrd="0" presId="urn:microsoft.com/office/officeart/2005/8/layout/hList7"/>
+    <dgm:cxn modelId="{2E337640-CD28-EF48-908E-3DAB62C609A8}" type="presParOf" srcId="{BCCF4C61-95B9-4B5B-9DBF-3FED247DCC34}" destId="{526FD45B-8C2F-4E6E-9AE3-A256C9934732}" srcOrd="0" destOrd="0" presId="urn:microsoft.com/office/officeart/2005/8/layout/hList7"/>
+    <dgm:cxn modelId="{F3DBADBC-77CF-2049-9938-527F254AA1E0}" type="presParOf" srcId="{526FD45B-8C2F-4E6E-9AE3-A256C9934732}" destId="{A4BEFB4A-341E-4B5C-9213-B1281F5476F9}" srcOrd="0" destOrd="0" presId="urn:microsoft.com/office/officeart/2005/8/layout/hList7"/>
+    <dgm:cxn modelId="{5E056E86-5F85-5F42-AB2B-8D51AFEDA7F5}" type="presParOf" srcId="{526FD45B-8C2F-4E6E-9AE3-A256C9934732}" destId="{EF337D45-1EBD-426F-8ED8-D7CFD6E4720C}" srcOrd="1" destOrd="0" presId="urn:microsoft.com/office/officeart/2005/8/layout/hList7"/>
+    <dgm:cxn modelId="{5F179F77-8215-8E47-86E2-2BDE61AB4518}" type="presParOf" srcId="{526FD45B-8C2F-4E6E-9AE3-A256C9934732}" destId="{7BAB1B53-DEAF-4D28-AB32-904AB44FECCF}" srcOrd="2" destOrd="0" presId="urn:microsoft.com/office/officeart/2005/8/layout/hList7"/>
+    <dgm:cxn modelId="{7EBD481B-A23E-AA4A-A63C-576BED13AE46}" type="presParOf" srcId="{526FD45B-8C2F-4E6E-9AE3-A256C9934732}" destId="{1AEDE3F0-7DAA-4D27-AD6E-EAB1FD00DD70}" srcOrd="3" destOrd="0" presId="urn:microsoft.com/office/officeart/2005/8/layout/hList7"/>
+    <dgm:cxn modelId="{5F17587C-FE3B-6349-869E-E120B7B6DF13}" type="presParOf" srcId="{BCCF4C61-95B9-4B5B-9DBF-3FED247DCC34}" destId="{5DAA3202-DCEA-4691-9D72-34EF5039C7B9}" srcOrd="1" destOrd="0" presId="urn:microsoft.com/office/officeart/2005/8/layout/hList7"/>
+    <dgm:cxn modelId="{4B003CCE-CA4F-0644-B8DE-698170E2F6A6}" type="presParOf" srcId="{BCCF4C61-95B9-4B5B-9DBF-3FED247DCC34}" destId="{662921A1-BE0A-44D6-964E-DEBA1598AF23}" srcOrd="2" destOrd="0" presId="urn:microsoft.com/office/officeart/2005/8/layout/hList7"/>
+    <dgm:cxn modelId="{8B847C26-AB6F-F14F-A749-5EF57D2558D8}" type="presParOf" srcId="{662921A1-BE0A-44D6-964E-DEBA1598AF23}" destId="{32E39A2C-3635-4704-B3DB-11FC651038E0}" srcOrd="0" destOrd="0" presId="urn:microsoft.com/office/officeart/2005/8/layout/hList7"/>
+    <dgm:cxn modelId="{A552F20C-8D67-9C41-835A-6BE2AA40359C}" type="presParOf" srcId="{662921A1-BE0A-44D6-964E-DEBA1598AF23}" destId="{810AC18A-3D4A-49C0-BE99-DDC8FAB44A06}" srcOrd="1" destOrd="0" presId="urn:microsoft.com/office/officeart/2005/8/layout/hList7"/>
+    <dgm:cxn modelId="{F8387227-59FB-9D4D-B321-753443313EA7}" type="presParOf" srcId="{662921A1-BE0A-44D6-964E-DEBA1598AF23}" destId="{636802C5-CDC3-4E37-95BB-DFC76470DACC}" srcOrd="2" destOrd="0" presId="urn:microsoft.com/office/officeart/2005/8/layout/hList7"/>
+    <dgm:cxn modelId="{9C5BD780-1157-6B4A-B51F-47D52E958998}" type="presParOf" srcId="{662921A1-BE0A-44D6-964E-DEBA1598AF23}" destId="{786BBB57-8305-4C0A-A1E5-93B572642665}" srcOrd="3" destOrd="0" presId="urn:microsoft.com/office/officeart/2005/8/layout/hList7"/>
+    <dgm:cxn modelId="{94414B1E-A3D2-7843-95E5-D3865049A736}" type="presParOf" srcId="{BCCF4C61-95B9-4B5B-9DBF-3FED247DCC34}" destId="{21318E69-57C4-41D2-9241-AA293A1E470C}" srcOrd="3" destOrd="0" presId="urn:microsoft.com/office/officeart/2005/8/layout/hList7"/>
+    <dgm:cxn modelId="{A7DC2513-0CF8-7448-B178-3DF57C09AE36}" type="presParOf" srcId="{BCCF4C61-95B9-4B5B-9DBF-3FED247DCC34}" destId="{41206572-549C-4A37-BF33-11D9B2D4C84B}" srcOrd="4" destOrd="0" presId="urn:microsoft.com/office/officeart/2005/8/layout/hList7"/>
+    <dgm:cxn modelId="{4DDC0C25-0BD6-C145-9826-2D9855F80891}" type="presParOf" srcId="{41206572-549C-4A37-BF33-11D9B2D4C84B}" destId="{92F0C5C1-E39D-4A34-9007-A038121E451C}" srcOrd="0" destOrd="0" presId="urn:microsoft.com/office/officeart/2005/8/layout/hList7"/>
+    <dgm:cxn modelId="{0E3340E8-678D-BF49-95AA-7ADD2AF02D24}" type="presParOf" srcId="{41206572-549C-4A37-BF33-11D9B2D4C84B}" destId="{73B3C67A-63D5-4F9B-A1CF-530F5E0EA434}" srcOrd="1" destOrd="0" presId="urn:microsoft.com/office/officeart/2005/8/layout/hList7"/>
+    <dgm:cxn modelId="{36790596-D8AB-6A46-9109-C7A103347C93}" type="presParOf" srcId="{41206572-549C-4A37-BF33-11D9B2D4C84B}" destId="{9286578C-9756-437E-8BF7-D67FB2BBF1CC}" srcOrd="2" destOrd="0" presId="urn:microsoft.com/office/officeart/2005/8/layout/hList7"/>
+    <dgm:cxn modelId="{CDC03185-FC2C-F54B-B196-EC8F4AA9FD85}" type="presParOf" srcId="{41206572-549C-4A37-BF33-11D9B2D4C84B}" destId="{5BB68C90-1D92-4E01-95BE-500E02B4A8C7}" srcOrd="3" destOrd="0" presId="urn:microsoft.com/office/officeart/2005/8/layout/hList7"/>
+    <dgm:cxn modelId="{CC806FF0-1139-8B43-A79C-2B9F1359B0F8}" type="presParOf" srcId="{BCCF4C61-95B9-4B5B-9DBF-3FED247DCC34}" destId="{21A2AC29-770E-484A-A0E7-A010AF8A0568}" srcOrd="5" destOrd="0" presId="urn:microsoft.com/office/officeart/2005/8/layout/hList7"/>
+    <dgm:cxn modelId="{41A04E7C-B22F-C044-9182-D3F1B55630F8}" type="presParOf" srcId="{BCCF4C61-95B9-4B5B-9DBF-3FED247DCC34}" destId="{999870BB-ADF2-4D3D-B721-34B8C0C0BB82}" srcOrd="6" destOrd="0" presId="urn:microsoft.com/office/officeart/2005/8/layout/hList7"/>
+    <dgm:cxn modelId="{8AAD69C5-680B-AB4B-8F15-88B722BF9FDD}" type="presParOf" srcId="{999870BB-ADF2-4D3D-B721-34B8C0C0BB82}" destId="{27D37377-1847-42FA-B1F8-1AFE0F6BF8D1}" srcOrd="0" destOrd="0" presId="urn:microsoft.com/office/officeart/2005/8/layout/hList7"/>
+    <dgm:cxn modelId="{66CF3272-CA8F-6B4B-B779-C2118B1A9B69}" type="presParOf" srcId="{999870BB-ADF2-4D3D-B721-34B8C0C0BB82}" destId="{3B5BEC2F-A018-4555-8730-104E93511F69}" srcOrd="1" destOrd="0" presId="urn:microsoft.com/office/officeart/2005/8/layout/hList7"/>
+    <dgm:cxn modelId="{655470B6-690A-EF42-8E56-768A7BF0D3F4}" type="presParOf" srcId="{999870BB-ADF2-4D3D-B721-34B8C0C0BB82}" destId="{047D6474-33DC-48A3-855D-A53B64159DE9}" srcOrd="2" destOrd="0" presId="urn:microsoft.com/office/officeart/2005/8/layout/hList7"/>
+    <dgm:cxn modelId="{902D77AC-3927-6045-B6D5-39556ABDD9C8}" type="presParOf" srcId="{999870BB-ADF2-4D3D-B721-34B8C0C0BB82}" destId="{00C33286-0E75-496D-AFE3-226FC300D72E}" srcOrd="3" destOrd="0" presId="urn:microsoft.com/office/officeart/2005/8/layout/hList7"/>
   </dgm:cxnLst>
   <dgm:bg/>
   <dgm:whole/>

</xml_diff>

<commit_message>
Updates and fixes and Components/Deployment
</commit_message>
<xml_diff>
--- a/2. Design Document (working space)/Design Document.docx
+++ b/2. Design Document (working space)/Design Document.docx
@@ -1,6 +1,6 @@
 
 <file path=word/document.xml><?xml version="1.0" encoding="utf-8"?>
-<w:document xmlns:wpc="http://schemas.microsoft.com/office/word/2010/wordprocessingCanvas" xmlns:mo="http://schemas.microsoft.com/office/mac/office/2008/main" xmlns:mc="http://schemas.openxmlformats.org/markup-compatibility/2006" xmlns:mv="urn:schemas-microsoft-com:mac:vml" xmlns:o="urn:schemas-microsoft-com:office:office" xmlns:r="http://schemas.openxmlformats.org/officeDocument/2006/relationships" xmlns:m="http://schemas.openxmlformats.org/officeDocument/2006/math" xmlns:v="urn:schemas-microsoft-com:vml" xmlns:wp14="http://schemas.microsoft.com/office/word/2010/wordprocessingDrawing" xmlns:wp="http://schemas.openxmlformats.org/drawingml/2006/wordprocessingDrawing" xmlns:w10="urn:schemas-microsoft-com:office:word" xmlns:w="http://schemas.openxmlformats.org/wordprocessingml/2006/main" xmlns:w14="http://schemas.microsoft.com/office/word/2010/wordml" xmlns:w15="http://schemas.microsoft.com/office/word/2012/wordml" xmlns:wpg="http://schemas.microsoft.com/office/word/2010/wordprocessingGroup" xmlns:wpi="http://schemas.microsoft.com/office/word/2010/wordprocessingInk" xmlns:wne="http://schemas.microsoft.com/office/word/2006/wordml" xmlns:wps="http://schemas.microsoft.com/office/word/2010/wordprocessingShape" mc:Ignorable="w14 w15 wp14">
+<w:document xmlns:wpc="http://schemas.microsoft.com/office/word/2010/wordprocessingCanvas" xmlns:mc="http://schemas.openxmlformats.org/markup-compatibility/2006" xmlns:o="urn:schemas-microsoft-com:office:office" xmlns:r="http://schemas.openxmlformats.org/officeDocument/2006/relationships" xmlns:m="http://schemas.openxmlformats.org/officeDocument/2006/math" xmlns:v="urn:schemas-microsoft-com:vml" xmlns:wp14="http://schemas.microsoft.com/office/word/2010/wordprocessingDrawing" xmlns:wp="http://schemas.openxmlformats.org/drawingml/2006/wordprocessingDrawing" xmlns:w10="urn:schemas-microsoft-com:office:word" xmlns:w="http://schemas.openxmlformats.org/wordprocessingml/2006/main" xmlns:w14="http://schemas.microsoft.com/office/word/2010/wordml" xmlns:w15="http://schemas.microsoft.com/office/word/2012/wordml" xmlns:wpg="http://schemas.microsoft.com/office/word/2010/wordprocessingGroup" xmlns:wpi="http://schemas.microsoft.com/office/word/2010/wordprocessingInk" xmlns:wne="http://schemas.microsoft.com/office/word/2006/wordml" xmlns:wps="http://schemas.microsoft.com/office/word/2010/wordprocessingShape" mc:Ignorable="w14 w15 wp14">
   <w:body>
     <w:p>
       <w:pPr>
@@ -474,7 +474,7 @@
     </w:p>
     <w:p>
       <w:pPr>
-        <w:pStyle w:val="Heading1"/>
+        <w:pStyle w:val="Titolo1"/>
       </w:pPr>
       <w:bookmarkStart w:id="0" w:name="_Toc436580553"/>
       <w:r>
@@ -485,7 +485,7 @@
     </w:p>
     <w:p>
       <w:pPr>
-        <w:pStyle w:val="TOC1"/>
+        <w:pStyle w:val="Sommario1"/>
         <w:tabs>
           <w:tab w:val="left" w:pos="440"/>
           <w:tab w:val="right" w:leader="dot" w:pos="9962"/>
@@ -588,7 +588,7 @@
     </w:p>
     <w:p>
       <w:pPr>
-        <w:pStyle w:val="TOC1"/>
+        <w:pStyle w:val="Sommario1"/>
         <w:tabs>
           <w:tab w:val="left" w:pos="440"/>
           <w:tab w:val="right" w:leader="dot" w:pos="9962"/>
@@ -661,7 +661,7 @@
     </w:p>
     <w:p>
       <w:pPr>
-        <w:pStyle w:val="TOC2"/>
+        <w:pStyle w:val="Sommario2"/>
         <w:tabs>
           <w:tab w:val="left" w:pos="880"/>
           <w:tab w:val="right" w:leader="dot" w:pos="9962"/>
@@ -734,7 +734,7 @@
     </w:p>
     <w:p>
       <w:pPr>
-        <w:pStyle w:val="TOC2"/>
+        <w:pStyle w:val="Sommario2"/>
         <w:tabs>
           <w:tab w:val="left" w:pos="880"/>
           <w:tab w:val="right" w:leader="dot" w:pos="9962"/>
@@ -807,7 +807,7 @@
     </w:p>
     <w:p>
       <w:pPr>
-        <w:pStyle w:val="TOC2"/>
+        <w:pStyle w:val="Sommario2"/>
         <w:tabs>
           <w:tab w:val="left" w:pos="880"/>
           <w:tab w:val="right" w:leader="dot" w:pos="9962"/>
@@ -880,7 +880,7 @@
     </w:p>
     <w:p>
       <w:pPr>
-        <w:pStyle w:val="TOC2"/>
+        <w:pStyle w:val="Sommario2"/>
         <w:tabs>
           <w:tab w:val="left" w:pos="880"/>
           <w:tab w:val="right" w:leader="dot" w:pos="9962"/>
@@ -953,7 +953,7 @@
     </w:p>
     <w:p>
       <w:pPr>
-        <w:pStyle w:val="TOC2"/>
+        <w:pStyle w:val="Sommario2"/>
         <w:tabs>
           <w:tab w:val="left" w:pos="880"/>
           <w:tab w:val="right" w:leader="dot" w:pos="9962"/>
@@ -1026,7 +1026,7 @@
     </w:p>
     <w:p>
       <w:pPr>
-        <w:pStyle w:val="TOC1"/>
+        <w:pStyle w:val="Sommario1"/>
         <w:tabs>
           <w:tab w:val="left" w:pos="440"/>
           <w:tab w:val="right" w:leader="dot" w:pos="9962"/>
@@ -1099,7 +1099,7 @@
     </w:p>
     <w:p>
       <w:pPr>
-        <w:pStyle w:val="TOC2"/>
+        <w:pStyle w:val="Sommario2"/>
         <w:tabs>
           <w:tab w:val="left" w:pos="880"/>
           <w:tab w:val="right" w:leader="dot" w:pos="9962"/>
@@ -1172,7 +1172,7 @@
     </w:p>
     <w:p>
       <w:pPr>
-        <w:pStyle w:val="TOC2"/>
+        <w:pStyle w:val="Sommario2"/>
         <w:tabs>
           <w:tab w:val="left" w:pos="880"/>
           <w:tab w:val="right" w:leader="dot" w:pos="9962"/>
@@ -1245,7 +1245,7 @@
     </w:p>
     <w:p>
       <w:pPr>
-        <w:pStyle w:val="TOC2"/>
+        <w:pStyle w:val="Sommario2"/>
         <w:tabs>
           <w:tab w:val="left" w:pos="880"/>
           <w:tab w:val="right" w:leader="dot" w:pos="9962"/>
@@ -1318,7 +1318,7 @@
     </w:p>
     <w:p>
       <w:pPr>
-        <w:pStyle w:val="TOC2"/>
+        <w:pStyle w:val="Sommario2"/>
         <w:tabs>
           <w:tab w:val="left" w:pos="880"/>
           <w:tab w:val="right" w:leader="dot" w:pos="9962"/>
@@ -1391,7 +1391,7 @@
     </w:p>
     <w:p>
       <w:pPr>
-        <w:pStyle w:val="TOC2"/>
+        <w:pStyle w:val="Sommario2"/>
         <w:tabs>
           <w:tab w:val="left" w:pos="880"/>
           <w:tab w:val="right" w:leader="dot" w:pos="9962"/>
@@ -1464,7 +1464,7 @@
     </w:p>
     <w:p>
       <w:pPr>
-        <w:pStyle w:val="TOC2"/>
+        <w:pStyle w:val="Sommario2"/>
         <w:tabs>
           <w:tab w:val="left" w:pos="880"/>
           <w:tab w:val="right" w:leader="dot" w:pos="9962"/>
@@ -1537,7 +1537,7 @@
     </w:p>
     <w:p>
       <w:pPr>
-        <w:pStyle w:val="TOC2"/>
+        <w:pStyle w:val="Sommario2"/>
         <w:tabs>
           <w:tab w:val="left" w:pos="880"/>
           <w:tab w:val="right" w:leader="dot" w:pos="9962"/>
@@ -1610,7 +1610,7 @@
     </w:p>
     <w:p>
       <w:pPr>
-        <w:pStyle w:val="TOC1"/>
+        <w:pStyle w:val="Sommario1"/>
         <w:tabs>
           <w:tab w:val="left" w:pos="440"/>
           <w:tab w:val="right" w:leader="dot" w:pos="9962"/>
@@ -1683,7 +1683,7 @@
     </w:p>
     <w:p>
       <w:pPr>
-        <w:pStyle w:val="TOC2"/>
+        <w:pStyle w:val="Sommario2"/>
         <w:tabs>
           <w:tab w:val="left" w:pos="880"/>
           <w:tab w:val="right" w:leader="dot" w:pos="9962"/>
@@ -1756,7 +1756,7 @@
     </w:p>
     <w:p>
       <w:pPr>
-        <w:pStyle w:val="TOC1"/>
+        <w:pStyle w:val="Sommario1"/>
         <w:tabs>
           <w:tab w:val="left" w:pos="440"/>
           <w:tab w:val="right" w:leader="dot" w:pos="9962"/>
@@ -1829,7 +1829,7 @@
     </w:p>
     <w:p>
       <w:pPr>
-        <w:pStyle w:val="TOC1"/>
+        <w:pStyle w:val="Sommario1"/>
         <w:tabs>
           <w:tab w:val="left" w:pos="440"/>
           <w:tab w:val="right" w:leader="dot" w:pos="9962"/>
@@ -1902,7 +1902,7 @@
     </w:p>
     <w:p>
       <w:pPr>
-        <w:pStyle w:val="TOC1"/>
+        <w:pStyle w:val="Sommario1"/>
         <w:tabs>
           <w:tab w:val="left" w:pos="440"/>
           <w:tab w:val="right" w:leader="dot" w:pos="9962"/>
@@ -1975,7 +1975,7 @@
     </w:p>
     <w:p>
       <w:pPr>
-        <w:pStyle w:val="TOC2"/>
+        <w:pStyle w:val="Sommario2"/>
         <w:tabs>
           <w:tab w:val="left" w:pos="880"/>
           <w:tab w:val="right" w:leader="dot" w:pos="9962"/>
@@ -2048,7 +2048,7 @@
     </w:p>
     <w:p>
       <w:pPr>
-        <w:pStyle w:val="TOC2"/>
+        <w:pStyle w:val="Sommario2"/>
         <w:tabs>
           <w:tab w:val="left" w:pos="880"/>
           <w:tab w:val="right" w:leader="dot" w:pos="9962"/>
@@ -2121,7 +2121,7 @@
     </w:p>
     <w:p>
       <w:pPr>
-        <w:pStyle w:val="TOC2"/>
+        <w:pStyle w:val="Sommario2"/>
         <w:tabs>
           <w:tab w:val="left" w:pos="880"/>
           <w:tab w:val="right" w:leader="dot" w:pos="9962"/>
@@ -2225,7 +2225,7 @@
     </w:p>
     <w:p>
       <w:pPr>
-        <w:pStyle w:val="Heading1"/>
+        <w:pStyle w:val="Titolo1"/>
       </w:pPr>
       <w:bookmarkStart w:id="1" w:name="_Toc436580554"/>
       <w:r>
@@ -2236,7 +2236,7 @@
     </w:p>
     <w:p>
       <w:pPr>
-        <w:pStyle w:val="Heading2"/>
+        <w:pStyle w:val="Titolo2"/>
       </w:pPr>
       <w:bookmarkStart w:id="2" w:name="_Toc436580555"/>
       <w:r>
@@ -2547,7 +2547,7 @@
     </w:p>
     <w:p>
       <w:pPr>
-        <w:pStyle w:val="Heading2"/>
+        <w:pStyle w:val="Titolo2"/>
       </w:pPr>
       <w:bookmarkStart w:id="3" w:name="_Toc436580556"/>
       <w:r>
@@ -2697,7 +2697,7 @@
     <w:p/>
     <w:p>
       <w:pPr>
-        <w:pStyle w:val="Heading2"/>
+        <w:pStyle w:val="Titolo2"/>
       </w:pPr>
       <w:bookmarkStart w:id="4" w:name="_Toc436580557"/>
       <w:r>
@@ -2784,14 +2784,12 @@
       <w:r>
         <w:t xml:space="preserve">: </w:t>
       </w:r>
-      <w:proofErr w:type="spellStart"/>
       <w:r>
         <w:rPr>
           <w:i/>
         </w:rPr>
         <w:t>myTaxiService</w:t>
       </w:r>
-      <w:proofErr w:type="spellEnd"/>
     </w:p>
     <w:p>
       <w:pPr>
@@ -2953,6 +2951,51 @@
       </w:r>
       <w:r>
         <w:t>) is a multi-server queueing model.</w:t>
+      </w:r>
+    </w:p>
+    <w:p>
+      <w:pPr>
+        <w:pStyle w:val="TestoNormale"/>
+        <w:numPr>
+          <w:ilvl w:val="0"/>
+          <w:numId w:val="2"/>
+        </w:numPr>
+      </w:pPr>
+      <w:r>
+        <w:rPr>
+          <w:b/>
+        </w:rPr>
+        <w:t>PayPal</w:t>
+      </w:r>
+      <w:r>
+        <w:t>: famous online payment service.</w:t>
+      </w:r>
+    </w:p>
+    <w:p>
+      <w:pPr>
+        <w:pStyle w:val="TestoNormale"/>
+        <w:numPr>
+          <w:ilvl w:val="0"/>
+          <w:numId w:val="2"/>
+        </w:numPr>
+      </w:pPr>
+      <w:r>
+        <w:rPr>
+          <w:b/>
+        </w:rPr>
+        <w:t>Google Maps</w:t>
+      </w:r>
+      <w:r>
+        <w:t xml:space="preserve">: web-mapping service developed by </w:t>
+      </w:r>
+      <w:r>
+        <w:rPr>
+          <w:i/>
+        </w:rPr>
+        <w:t>Google</w:t>
+      </w:r>
+      <w:r>
+        <w:t>.</w:t>
       </w:r>
     </w:p>
     <w:p>
@@ -3008,11 +3051,10 @@
     <w:p/>
     <w:p>
       <w:pPr>
-        <w:pStyle w:val="Heading2"/>
+        <w:pStyle w:val="Titolo2"/>
       </w:pPr>
       <w:bookmarkStart w:id="5" w:name="_Toc436580558"/>
       <w:r>
-        <w:lastRenderedPageBreak/>
         <w:t>Reference Documents</w:t>
       </w:r>
       <w:bookmarkEnd w:id="5"/>
@@ -3130,7 +3172,7 @@
     </w:p>
     <w:p>
       <w:pPr>
-        <w:pStyle w:val="Heading2"/>
+        <w:pStyle w:val="Titolo2"/>
       </w:pPr>
       <w:bookmarkStart w:id="6" w:name="_Toc436580559"/>
       <w:r>
@@ -3179,7 +3221,7 @@
     <w:p/>
     <w:p>
       <w:pPr>
-        <w:pStyle w:val="Heading1"/>
+        <w:pStyle w:val="Titolo1"/>
       </w:pPr>
       <w:bookmarkStart w:id="7" w:name="_Toc436580560"/>
       <w:r>
@@ -3190,7 +3232,7 @@
     </w:p>
     <w:p>
       <w:pPr>
-        <w:pStyle w:val="Heading2"/>
+        <w:pStyle w:val="Titolo2"/>
       </w:pPr>
       <w:bookmarkStart w:id="8" w:name="_Toc436580561"/>
       <w:r>
@@ -3732,7 +3774,13 @@
       </w:r>
       <w:proofErr w:type="spellEnd"/>
       <w:r>
-        <w:t xml:space="preserve"> and the target users (Costumers and Taxi Drivers).</w:t>
+        <w:t xml:space="preserve"> and the target users (</w:t>
+      </w:r>
+      <w:r>
+        <w:t>Customer</w:t>
+      </w:r>
+      <w:r>
+        <w:t>s and Taxi Drivers).</w:t>
       </w:r>
     </w:p>
     <w:p>
@@ -3759,7 +3807,13 @@
         <w:t>data</w:t>
       </w:r>
       <w:r>
-        <w:t xml:space="preserve"> concerning Costumers, Taxi Drivers, Calls, Reservations and other useful information. It is crucial to manage data according to strict policies about security and privacy. </w:t>
+        <w:t xml:space="preserve"> concerning </w:t>
+      </w:r>
+      <w:r>
+        <w:t>Customer</w:t>
+      </w:r>
+      <w:r>
+        <w:t xml:space="preserve">s, Taxi Drivers, Calls, Reservations and other useful information. It is crucial to manage data according to strict policies about security and privacy. </w:t>
       </w:r>
     </w:p>
     <w:p/>
@@ -3984,7 +4038,7 @@
     <w:p/>
     <w:p>
       <w:pPr>
-        <w:pStyle w:val="Heading2"/>
+        <w:pStyle w:val="Titolo2"/>
       </w:pPr>
       <w:bookmarkStart w:id="9" w:name="_Toc436580562"/>
       <w:r>
@@ -4229,7 +4283,13 @@
         <w:pStyle w:val="TestoNormale"/>
       </w:pPr>
       <w:r>
-        <w:t xml:space="preserve">It is important to underline that the whole logic will run on the </w:t>
+        <w:t>It is import</w:t>
+      </w:r>
+      <w:r>
+        <w:t xml:space="preserve">ant to underline that the main </w:t>
+      </w:r>
+      <w:r>
+        <w:t xml:space="preserve">logic will run on the </w:t>
       </w:r>
       <w:r>
         <w:rPr>
@@ -4238,16 +4298,15 @@
         <w:t>Business Layer</w:t>
       </w:r>
       <w:r>
-        <w:t>, so the clients of the architecture are</w:t>
-      </w:r>
-      <w:r>
-        <w:rPr>
-          <w:b/>
-        </w:rPr>
-        <w:t xml:space="preserve"> thin</w:t>
-      </w:r>
-      <w:r>
-        <w:t xml:space="preserve"> and not fat. We can see a little schema to clari</w:t>
+        <w:t>.</w:t>
+      </w:r>
+    </w:p>
+    <w:p>
+      <w:pPr>
+        <w:pStyle w:val="TestoNormale"/>
+      </w:pPr>
+      <w:r>
+        <w:t>We can see a little schema to clari</w:t>
       </w:r>
       <w:r>
         <w:t>fy this notion:</w:t>
@@ -4269,7 +4328,7 @@
         <w:drawing>
           <wp:inline distT="0" distB="0" distL="0" distR="0" wp14:anchorId="28B7B1B9" wp14:editId="2A29DEB3">
             <wp:extent cx="4492487" cy="2425148"/>
-            <wp:effectExtent l="76200" t="50800" r="80010" b="64135"/>
+            <wp:effectExtent l="57150" t="38100" r="60960" b="70485"/>
             <wp:docPr id="15" name="Diagramma 15"/>
             <wp:cNvGraphicFramePr/>
             <a:graphic xmlns:a="http://schemas.openxmlformats.org/drawingml/2006/main">
@@ -4305,7 +4364,11 @@
         <w:t>Now let us make a distinction between the two macro-categories of Components:</w:t>
       </w:r>
     </w:p>
-    <w:p/>
+    <w:p>
+      <w:pPr>
+        <w:pStyle w:val="TestoNormale"/>
+      </w:pPr>
+    </w:p>
     <w:p>
       <w:pPr>
         <w:pStyle w:val="TestoNormale"/>
@@ -4330,7 +4393,25 @@
         <w:rPr>
           <w:i/>
         </w:rPr>
-        <w:t xml:space="preserve">Taxi Driver View, Costumer View, </w:t>
+        <w:t xml:space="preserve">Taxi Driver </w:t>
+      </w:r>
+      <w:r>
+        <w:rPr>
+          <w:i/>
+        </w:rPr>
+        <w:t xml:space="preserve">Client, </w:t>
+      </w:r>
+      <w:r>
+        <w:rPr>
+          <w:i/>
+        </w:rPr>
+        <w:t>Customer</w:t>
+      </w:r>
+      <w:r>
+        <w:rPr>
+          <w:i/>
+        </w:rPr>
+        <w:t xml:space="preserve"> Client, </w:t>
       </w:r>
       <w:proofErr w:type="spellStart"/>
       <w:r>
@@ -4344,7 +4425,49 @@
         <w:rPr>
           <w:i/>
         </w:rPr>
-        <w:t xml:space="preserve"> View).</w:t>
+        <w:t xml:space="preserve"> Client</w:t>
+      </w:r>
+      <w:r>
+        <w:rPr>
+          <w:i/>
+        </w:rPr>
+        <w:t>).</w:t>
+      </w:r>
+      <w:r>
+        <w:rPr>
+          <w:i/>
+        </w:rPr>
+        <w:t xml:space="preserve"> </w:t>
+      </w:r>
+      <w:r>
+        <w:t xml:space="preserve">They have </w:t>
+      </w:r>
+      <w:r>
+        <w:rPr>
+          <w:i/>
+        </w:rPr>
+        <w:t>sub-components</w:t>
+      </w:r>
+      <w:r>
+        <w:t xml:space="preserve"> (</w:t>
+      </w:r>
+      <w:r>
+        <w:rPr>
+          <w:i/>
+        </w:rPr>
+        <w:t>View</w:t>
+      </w:r>
+      <w:r>
+        <w:t xml:space="preserve"> and </w:t>
+      </w:r>
+      <w:r>
+        <w:rPr>
+          <w:i/>
+        </w:rPr>
+        <w:t>Controller</w:t>
+      </w:r>
+      <w:r>
+        <w:t>).</w:t>
       </w:r>
     </w:p>
     <w:p>
@@ -4371,7 +4494,19 @@
         <w:rPr>
           <w:i/>
         </w:rPr>
-        <w:t xml:space="preserve">Taxi Driver Manager, Costumer Manager, </w:t>
+        <w:t xml:space="preserve">Taxi Driver Manager, </w:t>
+      </w:r>
+      <w:r>
+        <w:rPr>
+          <w:i/>
+        </w:rPr>
+        <w:t>Customer</w:t>
+      </w:r>
+      <w:r>
+        <w:rPr>
+          <w:i/>
+        </w:rPr>
+        <w:t xml:space="preserve"> Manager, </w:t>
       </w:r>
       <w:proofErr w:type="spellStart"/>
       <w:r>
@@ -4391,13 +4526,67 @@
         <w:t>).</w:t>
       </w:r>
     </w:p>
-    <w:p/>
     <w:p>
       <w:pPr>
         <w:pStyle w:val="TestoNormale"/>
-      </w:pPr>
-      <w:r>
-        <w:t>There are also Component Interfaces. We will see the interfaces in detail in</w:t>
+        <w:numPr>
+          <w:ilvl w:val="0"/>
+          <w:numId w:val="17"/>
+        </w:numPr>
+        <w:rPr>
+          <w:b/>
+        </w:rPr>
+      </w:pPr>
+      <w:r>
+        <w:rPr>
+          <w:b/>
+        </w:rPr>
+        <w:t>External Components</w:t>
+      </w:r>
+      <w:r>
+        <w:t xml:space="preserve">: they are not strictly part of </w:t>
+      </w:r>
+      <w:proofErr w:type="spellStart"/>
+      <w:r>
+        <w:t>mTS.</w:t>
+      </w:r>
+      <w:proofErr w:type="spellEnd"/>
+      <w:r>
+        <w:t xml:space="preserve"> They are external API integrated in myTaxiService app. These components are </w:t>
+      </w:r>
+      <w:r>
+        <w:rPr>
+          <w:i/>
+        </w:rPr>
+        <w:t>Google Maps</w:t>
+      </w:r>
+      <w:r>
+        <w:t xml:space="preserve"> and </w:t>
+      </w:r>
+      <w:r>
+        <w:rPr>
+          <w:i/>
+        </w:rPr>
+        <w:t>Payment Service</w:t>
+      </w:r>
+      <w:r>
+        <w:t>.</w:t>
+      </w:r>
+    </w:p>
+    <w:p>
+      <w:pPr>
+        <w:pStyle w:val="TestoNormale"/>
+      </w:pPr>
+    </w:p>
+    <w:p>
+      <w:pPr>
+        <w:pStyle w:val="TestoNormale"/>
+      </w:pPr>
+      <w:r>
+        <w:t>As it is possible to imagine, t</w:t>
+      </w:r>
+      <w:r>
+        <w:t>here are also Component Interfaces. We will see the interfaces in detail in</w:t>
       </w:r>
       <w:r>
         <w:t xml:space="preserve"> chapter </w:t>
@@ -4412,11 +4601,15 @@
         <w:t xml:space="preserve">. </w:t>
       </w:r>
     </w:p>
-    <w:p/>
     <w:p>
       <w:pPr>
         <w:pStyle w:val="TestoNormale"/>
       </w:pPr>
+    </w:p>
+    <w:p>
+      <w:pPr>
+        <w:pStyle w:val="TestoNormale"/>
+      </w:pPr>
       <w:r>
         <w:t xml:space="preserve">Now let us define the </w:t>
       </w:r>
@@ -4439,7 +4632,11 @@
         <w:t>, with their functionalities:</w:t>
       </w:r>
     </w:p>
-    <w:p/>
+    <w:p>
+      <w:pPr>
+        <w:pStyle w:val="TestoNormale"/>
+      </w:pPr>
+    </w:p>
     <w:p>
       <w:pPr>
         <w:pStyle w:val="TestoNormale"/>
@@ -4472,7 +4669,13 @@
         <w:rPr>
           <w:b/>
         </w:rPr>
-        <w:t>Costumer View</w:t>
+        <w:t>Custo</w:t>
+      </w:r>
+      <w:r>
+        <w:rPr>
+          <w:b/>
+        </w:rPr>
+        <w:t>mer Client</w:t>
       </w:r>
       <w:r>
         <w:t xml:space="preserve">: </w:t>
@@ -4493,7 +4696,7 @@
         <w:rPr>
           <w:b/>
         </w:rPr>
-        <w:t>Taxi Driver View</w:t>
+        <w:t>Taxi Driver Client</w:t>
       </w:r>
       <w:r>
         <w:t>:</w:t>
@@ -4522,7 +4725,7 @@
         <w:rPr>
           <w:b/>
         </w:rPr>
-        <w:t xml:space="preserve"> View</w:t>
+        <w:t xml:space="preserve"> Client</w:t>
       </w:r>
       <w:r>
         <w:t>:</w:t>
@@ -4634,75 +4837,6 @@
     </w:p>
     <w:p>
       <w:pPr>
-        <w:rPr>
-          <w:color w:val="FF0000"/>
-        </w:rPr>
-      </w:pPr>
-      <w:r>
-        <w:rPr>
-          <w:rFonts w:ascii="Cambria" w:hAnsi="Cambria" w:cs="Cambria"/>
-          <w:b/>
-          <w:color w:val="000000" w:themeColor="text1"/>
-          <w:sz w:val="24"/>
-          <w:szCs w:val="24"/>
-        </w:rPr>
-        <w:t>//</w:t>
-      </w:r>
-      <w:r>
-        <w:rPr>
-          <w:rFonts w:ascii="Cambria" w:hAnsi="Cambria" w:cs="Cambria"/>
-          <w:b/>
-          <w:color w:val="FF0000"/>
-          <w:sz w:val="24"/>
-          <w:szCs w:val="24"/>
-        </w:rPr>
-        <w:t>COME VA</w:t>
-      </w:r>
-      <w:r>
-        <w:rPr>
-          <w:rFonts w:ascii="Cambria" w:hAnsi="Cambria" w:cs="Cambria"/>
-          <w:b/>
-          <w:color w:val="FF0000"/>
-          <w:sz w:val="24"/>
-          <w:szCs w:val="24"/>
-        </w:rPr>
-        <w:t>NNO</w:t>
-      </w:r>
-      <w:r>
-        <w:rPr>
-          <w:rFonts w:ascii="Cambria" w:hAnsi="Cambria" w:cs="Cambria"/>
-          <w:b/>
-          <w:color w:val="FF0000"/>
-          <w:sz w:val="24"/>
-          <w:szCs w:val="24"/>
-        </w:rPr>
-        <w:t xml:space="preserve"> RAPPRESENTAT</w:t>
-      </w:r>
-      <w:r>
-        <w:rPr>
-          <w:rFonts w:ascii="Cambria" w:hAnsi="Cambria" w:cs="Cambria"/>
-          <w:b/>
-          <w:color w:val="FF0000"/>
-          <w:sz w:val="24"/>
-          <w:szCs w:val="24"/>
-        </w:rPr>
-        <w:t>E</w:t>
-      </w:r>
-      <w:bookmarkStart w:id="10" w:name="_GoBack"/>
-      <w:bookmarkEnd w:id="10"/>
-      <w:r>
-        <w:rPr>
-          <w:rFonts w:ascii="Cambria" w:hAnsi="Cambria" w:cs="Cambria"/>
-          <w:b/>
-          <w:color w:val="FF0000"/>
-          <w:sz w:val="24"/>
-          <w:szCs w:val="24"/>
-        </w:rPr>
-        <w:t xml:space="preserve"> API?</w:t>
-      </w:r>
-    </w:p>
-    <w:p>
-      <w:pPr>
         <w:pStyle w:val="TestoNormale"/>
         <w:numPr>
           <w:ilvl w:val="0"/>
@@ -4738,9 +4872,6 @@
           <w:ilvl w:val="0"/>
           <w:numId w:val="20"/>
         </w:numPr>
-        <w:rPr>
-          <w:i/>
-        </w:rPr>
       </w:pPr>
       <w:r>
         <w:rPr>
@@ -4790,23 +4921,100 @@
         <w:t xml:space="preserve"> may change some parameters of the algorithm to optimize the model. </w:t>
       </w:r>
     </w:p>
-    <w:p>
-      <w:pPr>
-        <w:rPr>
-          <w:color w:val="FF0000"/>
-        </w:rPr>
-      </w:pPr>
-      <w:r>
-        <w:rPr>
-          <w:color w:val="FF0000"/>
+    <w:p/>
+    <w:p>
+      <w:pPr>
+        <w:pStyle w:val="TestoNormale"/>
+        <w:numPr>
+          <w:ilvl w:val="0"/>
+          <w:numId w:val="23"/>
+        </w:numPr>
+        <w:jc w:val="center"/>
+        <w:rPr>
+          <w:b/>
+          <w:color w:val="1F4E79" w:themeColor="accent1" w:themeShade="80"/>
+        </w:rPr>
+      </w:pPr>
+      <w:r>
+        <w:rPr>
+          <w:b/>
+          <w:color w:val="1F4E79" w:themeColor="accent1" w:themeShade="80"/>
         </w:rPr>
         <w:lastRenderedPageBreak/>
-        <w:t>//DATA?</w:t>
+        <w:t>EXTERNAL COMPONENTS</w:t>
       </w:r>
     </w:p>
     <w:p>
       <w:pPr>
         <w:pStyle w:val="TestoNormale"/>
+        <w:numPr>
+          <w:ilvl w:val="0"/>
+          <w:numId w:val="20"/>
+        </w:numPr>
+      </w:pPr>
+      <w:r>
+        <w:rPr>
+          <w:b/>
+        </w:rPr>
+        <w:t>Google Maps</w:t>
+      </w:r>
+      <w:r>
+        <w:t>:</w:t>
+      </w:r>
+      <w:r>
+        <w:t xml:space="preserve"> this component integrates the API of </w:t>
+      </w:r>
+      <w:r>
+        <w:rPr>
+          <w:i/>
+        </w:rPr>
+        <w:t>Google Maps</w:t>
+      </w:r>
+      <w:r>
+        <w:t xml:space="preserve"> service.</w:t>
+      </w:r>
+    </w:p>
+    <w:p>
+      <w:pPr>
+        <w:pStyle w:val="TestoNormale"/>
+        <w:numPr>
+          <w:ilvl w:val="0"/>
+          <w:numId w:val="20"/>
+        </w:numPr>
+      </w:pPr>
+      <w:r>
+        <w:rPr>
+          <w:b/>
+        </w:rPr>
+        <w:t>Payment Service</w:t>
+      </w:r>
+      <w:r>
+        <w:t xml:space="preserve">: this component integrates the APIs about different payment services (as </w:t>
+      </w:r>
+      <w:r>
+        <w:rPr>
+          <w:i/>
+        </w:rPr>
+        <w:t>PayP</w:t>
+      </w:r>
+      <w:r>
+        <w:rPr>
+          <w:i/>
+        </w:rPr>
+        <w:t>al</w:t>
+      </w:r>
+      <w:r>
+        <w:t>, for example).</w:t>
+      </w:r>
+    </w:p>
+    <w:p>
+      <w:pPr>
+        <w:pStyle w:val="TestoNormale"/>
+      </w:pPr>
+    </w:p>
+    <w:p>
+      <w:pPr>
+        <w:pStyle w:val="TestoNormale"/>
       </w:pPr>
       <w:r>
         <w:t xml:space="preserve">This is the </w:t>
@@ -4851,10 +5059,10 @@
           <w:noProof/>
         </w:rPr>
         <w:drawing>
-          <wp:inline distT="0" distB="0" distL="0" distR="0" wp14:anchorId="2351405C" wp14:editId="7F1EE043">
-            <wp:extent cx="6181725" cy="7096125"/>
-            <wp:effectExtent l="0" t="0" r="9525" b="9525"/>
-            <wp:docPr id="5" name="Immagine 5"/>
+          <wp:inline distT="0" distB="0" distL="0" distR="0" wp14:anchorId="76AF8E51" wp14:editId="75B1D985">
+            <wp:extent cx="7063843" cy="6441896"/>
+            <wp:effectExtent l="0" t="0" r="3810" b="0"/>
+            <wp:docPr id="131" name="Immagine 131"/>
             <wp:cNvGraphicFramePr>
               <a:graphicFrameLocks xmlns:a="http://schemas.openxmlformats.org/drawingml/2006/main" noChangeAspect="1"/>
             </wp:cNvGraphicFramePr>
@@ -4862,7 +5070,7 @@
               <a:graphicData uri="http://schemas.openxmlformats.org/drawingml/2006/picture">
                 <pic:pic xmlns:pic="http://schemas.openxmlformats.org/drawingml/2006/picture">
                   <pic:nvPicPr>
-                    <pic:cNvPr id="5" name="ComponentDiagram1.jpg"/>
+                    <pic:cNvPr id="131" name="ComponentDiagram2.jpg"/>
                     <pic:cNvPicPr/>
                   </pic:nvPicPr>
                   <pic:blipFill>
@@ -4880,7 +5088,7 @@
                   <pic:spPr>
                     <a:xfrm>
                       <a:off x="0" y="0"/>
-                      <a:ext cx="6181725" cy="7096125"/>
+                      <a:ext cx="7080109" cy="6456730"/>
                     </a:xfrm>
                     <a:prstGeom prst="rect">
                       <a:avLst/>
@@ -4893,112 +5101,32 @@
         </w:drawing>
       </w:r>
     </w:p>
-    <w:p>
-      <w:pPr>
-        <w:jc w:val="center"/>
-      </w:pPr>
-      <w:r>
-        <w:rPr>
-          <w:i/>
-        </w:rPr>
-        <w:t>Component Diagram</w:t>
-      </w:r>
-    </w:p>
     <w:p/>
     <w:p/>
     <w:p>
       <w:pPr>
-        <w:pStyle w:val="Heading2"/>
-      </w:pPr>
-      <w:bookmarkStart w:id="11" w:name="_Toc436580563"/>
-      <w:r>
-        <w:t>Deployment View</w:t>
-      </w:r>
-      <w:bookmarkEnd w:id="11"/>
-      <w:r>
-        <w:t xml:space="preserve"> </w:t>
-      </w:r>
-    </w:p>
-    <w:p>
-      <w:pPr>
         <w:pStyle w:val="TestoNormale"/>
-      </w:pPr>
-      <w:r>
-        <w:t>W</w:t>
-      </w:r>
-      <w:r>
-        <w:t>e briefly discussed about</w:t>
-      </w:r>
-      <w:r>
-        <w:t xml:space="preserve"> the physical mapping of the logical architecture in the chapter </w:t>
-      </w:r>
-      <w:r>
-        <w:rPr>
-          <w:i/>
-        </w:rPr>
-        <w:t>3.1 – Overview</w:t>
-      </w:r>
-      <w:r>
-        <w:t>.</w:t>
-      </w:r>
-      <w:r>
-        <w:t xml:space="preserve"> Since this aspect is very important, we will go into details with a </w:t>
+        <w:tabs>
+          <w:tab w:val="left" w:pos="8802"/>
+        </w:tabs>
+      </w:pPr>
+      <w:r>
+        <w:t xml:space="preserve">The inner structure of the </w:t>
       </w:r>
       <w:r>
         <w:rPr>
           <w:b/>
         </w:rPr>
-        <w:t>Deployment Diagram</w:t>
-      </w:r>
-      <w:r>
-        <w:t xml:space="preserve">, to give the physical deployment of components on physical nodes. In order to grant a </w:t>
-      </w:r>
-      <w:r>
-        <w:rPr>
-          <w:i/>
-        </w:rPr>
-        <w:t>high level of security</w:t>
-      </w:r>
-      <w:r>
-        <w:t xml:space="preserve">, we will use both hardware and software </w:t>
-      </w:r>
-      <w:r>
-        <w:rPr>
-          <w:i/>
-        </w:rPr>
-        <w:t>cryptography</w:t>
-      </w:r>
-      <w:r>
-        <w:t xml:space="preserve">, as said in the </w:t>
-      </w:r>
-      <w:r>
-        <w:rPr>
-          <w:b/>
-        </w:rPr>
-        <w:t>RASD</w:t>
-      </w:r>
-      <w:r>
-        <w:t>.</w:t>
+        <w:t>User-Side Components</w:t>
+      </w:r>
+      <w:r>
+        <w:t xml:space="preserve"> is the following:</w:t>
+      </w:r>
+      <w:r>
+        <w:tab/>
       </w:r>
     </w:p>
     <w:p/>
-    <w:p>
-      <w:pPr>
-        <w:pStyle w:val="TestoNormale"/>
-      </w:pPr>
-      <w:r>
-        <w:t xml:space="preserve">This is the </w:t>
-      </w:r>
-      <w:r>
-        <w:rPr>
-          <w:b/>
-        </w:rPr>
-        <w:t>UML Deployment Diagram</w:t>
-      </w:r>
-      <w:r>
-        <w:t>:</w:t>
-      </w:r>
-    </w:p>
     <w:p/>
     <w:p>
       <w:pPr>
@@ -5008,12 +5136,11 @@
         <w:rPr>
           <w:noProof/>
         </w:rPr>
-        <w:lastRenderedPageBreak/>
         <w:drawing>
-          <wp:inline distT="0" distB="0" distL="0" distR="0" wp14:anchorId="5E8E582F" wp14:editId="15D9E801">
-            <wp:extent cx="5962650" cy="5886450"/>
-            <wp:effectExtent l="0" t="0" r="0" b="0"/>
-            <wp:docPr id="21" name="Immagine 21"/>
+          <wp:inline distT="0" distB="0" distL="0" distR="0" wp14:anchorId="03D0F395" wp14:editId="1B3FC3B6">
+            <wp:extent cx="5343525" cy="1619250"/>
+            <wp:effectExtent l="0" t="0" r="9525" b="0"/>
+            <wp:docPr id="133" name="Immagine 133"/>
             <wp:cNvGraphicFramePr>
               <a:graphicFrameLocks xmlns:a="http://schemas.openxmlformats.org/drawingml/2006/main" noChangeAspect="1"/>
             </wp:cNvGraphicFramePr>
@@ -5021,7 +5148,7 @@
               <a:graphicData uri="http://schemas.openxmlformats.org/drawingml/2006/picture">
                 <pic:pic xmlns:pic="http://schemas.openxmlformats.org/drawingml/2006/picture">
                   <pic:nvPicPr>
-                    <pic:cNvPr id="21" name="DeploymentDiagram.png"/>
+                    <pic:cNvPr id="133" name="customerClient.jpg"/>
                     <pic:cNvPicPr/>
                   </pic:nvPicPr>
                   <pic:blipFill>
@@ -5039,7 +5166,7 @@
                   <pic:spPr>
                     <a:xfrm>
                       <a:off x="0" y="0"/>
-                      <a:ext cx="5962650" cy="5886450"/>
+                      <a:ext cx="5343525" cy="1619250"/>
                     </a:xfrm>
                     <a:prstGeom prst="rect">
                       <a:avLst/>
@@ -5056,19 +5183,375 @@
       <w:pPr>
         <w:jc w:val="center"/>
       </w:pPr>
-      <w:r>
-        <w:rPr>
-          <w:i/>
+    </w:p>
+    <w:p>
+      <w:pPr>
+        <w:jc w:val="center"/>
+      </w:pPr>
+      <w:r>
+        <w:rPr>
+          <w:noProof/>
+        </w:rPr>
+        <w:drawing>
+          <wp:inline distT="0" distB="0" distL="0" distR="0" wp14:anchorId="250E87E3" wp14:editId="5C21EED7">
+            <wp:extent cx="5343525" cy="1619250"/>
+            <wp:effectExtent l="0" t="0" r="9525" b="0"/>
+            <wp:docPr id="135" name="Immagine 135"/>
+            <wp:cNvGraphicFramePr>
+              <a:graphicFrameLocks xmlns:a="http://schemas.openxmlformats.org/drawingml/2006/main" noChangeAspect="1"/>
+            </wp:cNvGraphicFramePr>
+            <a:graphic xmlns:a="http://schemas.openxmlformats.org/drawingml/2006/main">
+              <a:graphicData uri="http://schemas.openxmlformats.org/drawingml/2006/picture">
+                <pic:pic xmlns:pic="http://schemas.openxmlformats.org/drawingml/2006/picture">
+                  <pic:nvPicPr>
+                    <pic:cNvPr id="135" name="taxidriverClient.jpg"/>
+                    <pic:cNvPicPr/>
+                  </pic:nvPicPr>
+                  <pic:blipFill>
+                    <a:blip r:embed="rId24">
+                      <a:extLst>
+                        <a:ext uri="{28A0092B-C50C-407E-A947-70E740481C1C}">
+                          <a14:useLocalDpi xmlns:a14="http://schemas.microsoft.com/office/drawing/2010/main" val="0"/>
+                        </a:ext>
+                      </a:extLst>
+                    </a:blip>
+                    <a:stretch>
+                      <a:fillRect/>
+                    </a:stretch>
+                  </pic:blipFill>
+                  <pic:spPr>
+                    <a:xfrm>
+                      <a:off x="0" y="0"/>
+                      <a:ext cx="5343525" cy="1619250"/>
+                    </a:xfrm>
+                    <a:prstGeom prst="rect">
+                      <a:avLst/>
+                    </a:prstGeom>
+                  </pic:spPr>
+                </pic:pic>
+              </a:graphicData>
+            </a:graphic>
+          </wp:inline>
+        </w:drawing>
+      </w:r>
+    </w:p>
+    <w:p>
+      <w:pPr>
+        <w:jc w:val="center"/>
+      </w:pPr>
+    </w:p>
+    <w:p>
+      <w:pPr>
+        <w:jc w:val="center"/>
+      </w:pPr>
+      <w:r>
+        <w:rPr>
+          <w:noProof/>
+        </w:rPr>
+        <w:drawing>
+          <wp:inline distT="0" distB="0" distL="0" distR="0" wp14:anchorId="20F6F387" wp14:editId="3CE93E83">
+            <wp:extent cx="5343525" cy="1619250"/>
+            <wp:effectExtent l="0" t="0" r="9525" b="0"/>
+            <wp:docPr id="134" name="Immagine 134"/>
+            <wp:cNvGraphicFramePr>
+              <a:graphicFrameLocks xmlns:a="http://schemas.openxmlformats.org/drawingml/2006/main" noChangeAspect="1"/>
+            </wp:cNvGraphicFramePr>
+            <a:graphic xmlns:a="http://schemas.openxmlformats.org/drawingml/2006/main">
+              <a:graphicData uri="http://schemas.openxmlformats.org/drawingml/2006/picture">
+                <pic:pic xmlns:pic="http://schemas.openxmlformats.org/drawingml/2006/picture">
+                  <pic:nvPicPr>
+                    <pic:cNvPr id="134" name="sysadminClient.jpg"/>
+                    <pic:cNvPicPr/>
+                  </pic:nvPicPr>
+                  <pic:blipFill>
+                    <a:blip r:embed="rId25">
+                      <a:extLst>
+                        <a:ext uri="{28A0092B-C50C-407E-A947-70E740481C1C}">
+                          <a14:useLocalDpi xmlns:a14="http://schemas.microsoft.com/office/drawing/2010/main" val="0"/>
+                        </a:ext>
+                      </a:extLst>
+                    </a:blip>
+                    <a:stretch>
+                      <a:fillRect/>
+                    </a:stretch>
+                  </pic:blipFill>
+                  <pic:spPr>
+                    <a:xfrm>
+                      <a:off x="0" y="0"/>
+                      <a:ext cx="5343525" cy="1619250"/>
+                    </a:xfrm>
+                    <a:prstGeom prst="rect">
+                      <a:avLst/>
+                    </a:prstGeom>
+                  </pic:spPr>
+                </pic:pic>
+              </a:graphicData>
+            </a:graphic>
+          </wp:inline>
+        </w:drawing>
+      </w:r>
+    </w:p>
+    <w:p>
+      <w:pPr>
+        <w:pStyle w:val="TestoNormale"/>
+      </w:pPr>
+      <w:r>
+        <w:t xml:space="preserve">For each </w:t>
+      </w:r>
+      <w:r>
+        <w:rPr>
+          <w:b/>
+        </w:rPr>
+        <w:t>Client</w:t>
+      </w:r>
+      <w:r>
+        <w:t xml:space="preserve"> there are two components: the </w:t>
+      </w:r>
+      <w:r>
+        <w:rPr>
+          <w:b/>
+        </w:rPr>
+        <w:t>View</w:t>
+      </w:r>
+      <w:r>
+        <w:t xml:space="preserve"> and the </w:t>
+      </w:r>
+      <w:r>
+        <w:rPr>
+          <w:b/>
+        </w:rPr>
+        <w:t>Controller</w:t>
+      </w:r>
+      <w:r>
+        <w:t>.</w:t>
+      </w:r>
+    </w:p>
+    <w:p>
+      <w:pPr>
+        <w:pStyle w:val="TestoNormale"/>
+      </w:pPr>
+      <w:r>
+        <w:t xml:space="preserve"> </w:t>
+      </w:r>
+    </w:p>
+    <w:p>
+      <w:pPr>
+        <w:pStyle w:val="TestoNormale"/>
+      </w:pPr>
+      <w:r>
+        <w:t xml:space="preserve">The </w:t>
+      </w:r>
+      <w:r>
+        <w:rPr>
+          <w:b/>
+        </w:rPr>
+        <w:t>View</w:t>
+      </w:r>
+      <w:r>
+        <w:t xml:space="preserve"> shows the GUI and allows the interaction with the Client. This interaction is obviously different between the Customer, the Taxi Driver and the </w:t>
+      </w:r>
+      <w:proofErr w:type="spellStart"/>
+      <w:r>
+        <w:t>SysAdmin</w:t>
+      </w:r>
+      <w:proofErr w:type="spellEnd"/>
+      <w:r>
+        <w:t>.</w:t>
+      </w:r>
+    </w:p>
+    <w:p>
+      <w:pPr>
+        <w:pStyle w:val="TestoNormale"/>
+      </w:pPr>
+    </w:p>
+    <w:p>
+      <w:pPr>
+        <w:pStyle w:val="TestoNormale"/>
+      </w:pPr>
+      <w:r>
+        <w:t xml:space="preserve">From the other side, the </w:t>
+      </w:r>
+      <w:r>
+        <w:rPr>
+          <w:b/>
+        </w:rPr>
+        <w:t>Controller</w:t>
+      </w:r>
+      <w:r>
+        <w:t xml:space="preserve"> makes </w:t>
+      </w:r>
+      <w:r>
+        <w:t>basilar</w:t>
+      </w:r>
+      <w:r>
+        <w:t xml:space="preserve"> checks on the input submitted by the View, before the direct interaction with the Server (and the main </w:t>
+      </w:r>
+      <w:r>
+        <w:rPr>
+          <w:i/>
+        </w:rPr>
+        <w:t>Business Logic</w:t>
+      </w:r>
+      <w:r>
+        <w:t>).</w:t>
+      </w:r>
+    </w:p>
+    <w:p/>
+    <w:p>
+      <w:pPr>
+        <w:pStyle w:val="Titolo2"/>
+      </w:pPr>
+      <w:bookmarkStart w:id="10" w:name="_Toc436580563"/>
+      <w:r>
+        <w:lastRenderedPageBreak/>
+        <w:t>Deployment View</w:t>
+      </w:r>
+      <w:bookmarkEnd w:id="10"/>
+      <w:r>
+        <w:t xml:space="preserve"> </w:t>
+      </w:r>
+    </w:p>
+    <w:p>
+      <w:pPr>
+        <w:pStyle w:val="TestoNormale"/>
+      </w:pPr>
+      <w:r>
+        <w:t>W</w:t>
+      </w:r>
+      <w:r>
+        <w:t>e briefly discussed about</w:t>
+      </w:r>
+      <w:r>
+        <w:t xml:space="preserve"> the physical mapping of the logical architecture in the chapter </w:t>
+      </w:r>
+      <w:r>
+        <w:rPr>
+          <w:i/>
+        </w:rPr>
+        <w:t>3.1 – Overview</w:t>
+      </w:r>
+      <w:r>
+        <w:t>.</w:t>
+      </w:r>
+      <w:r>
+        <w:t xml:space="preserve"> Since this aspect is very important, we will go into details with a </w:t>
+      </w:r>
+      <w:r>
+        <w:rPr>
+          <w:b/>
         </w:rPr>
         <w:t>Deployment Diagram</w:t>
       </w:r>
-    </w:p>
-    <w:p>
-      <w:pPr>
-        <w:pStyle w:val="Heading2"/>
+      <w:r>
+        <w:t xml:space="preserve">, to give the physical deployment of components on physical nodes. In order to grant a </w:t>
+      </w:r>
+      <w:r>
+        <w:rPr>
+          <w:i/>
+        </w:rPr>
+        <w:t>high level of security</w:t>
+      </w:r>
+      <w:r>
+        <w:t xml:space="preserve">, we will use both hardware and software </w:t>
+      </w:r>
+      <w:r>
+        <w:rPr>
+          <w:i/>
+        </w:rPr>
+        <w:t>cryptography</w:t>
+      </w:r>
+      <w:r>
+        <w:t xml:space="preserve">, as said in the </w:t>
+      </w:r>
+      <w:r>
+        <w:rPr>
+          <w:b/>
+        </w:rPr>
+        <w:t>RASD</w:t>
+      </w:r>
+      <w:r>
+        <w:t>.</w:t>
+      </w:r>
+    </w:p>
+    <w:p/>
+    <w:p>
+      <w:pPr>
+        <w:pStyle w:val="TestoNormale"/>
+      </w:pPr>
+      <w:r>
+        <w:t xml:space="preserve">This is the </w:t>
+      </w:r>
+      <w:r>
+        <w:rPr>
+          <w:b/>
+        </w:rPr>
+        <w:t>UML Deployment Diagram</w:t>
+      </w:r>
+      <w:r>
+        <w:t>:</w:t>
+      </w:r>
+    </w:p>
+    <w:p/>
+    <w:p>
+      <w:pPr>
+        <w:jc w:val="center"/>
+      </w:pPr>
+      <w:r>
+        <w:rPr>
+          <w:noProof/>
+        </w:rPr>
+        <w:drawing>
+          <wp:inline distT="0" distB="0" distL="0" distR="0" wp14:anchorId="18BBBAAF" wp14:editId="7ABB2AFB">
+            <wp:extent cx="6332220" cy="6259830"/>
+            <wp:effectExtent l="0" t="0" r="0" b="7620"/>
+            <wp:docPr id="136" name="Immagine 136"/>
+            <wp:cNvGraphicFramePr>
+              <a:graphicFrameLocks xmlns:a="http://schemas.openxmlformats.org/drawingml/2006/main" noChangeAspect="1"/>
+            </wp:cNvGraphicFramePr>
+            <a:graphic xmlns:a="http://schemas.openxmlformats.org/drawingml/2006/main">
+              <a:graphicData uri="http://schemas.openxmlformats.org/drawingml/2006/picture">
+                <pic:pic xmlns:pic="http://schemas.openxmlformats.org/drawingml/2006/picture">
+                  <pic:nvPicPr>
+                    <pic:cNvPr id="136" name="myTaxiServiceDepl2.jpg"/>
+                    <pic:cNvPicPr/>
+                  </pic:nvPicPr>
+                  <pic:blipFill>
+                    <a:blip r:embed="rId26">
+                      <a:extLst>
+                        <a:ext uri="{28A0092B-C50C-407E-A947-70E740481C1C}">
+                          <a14:useLocalDpi xmlns:a14="http://schemas.microsoft.com/office/drawing/2010/main" val="0"/>
+                        </a:ext>
+                      </a:extLst>
+                    </a:blip>
+                    <a:stretch>
+                      <a:fillRect/>
+                    </a:stretch>
+                  </pic:blipFill>
+                  <pic:spPr>
+                    <a:xfrm>
+                      <a:off x="0" y="0"/>
+                      <a:ext cx="6332220" cy="6259830"/>
+                    </a:xfrm>
+                    <a:prstGeom prst="rect">
+                      <a:avLst/>
+                    </a:prstGeom>
+                  </pic:spPr>
+                </pic:pic>
+              </a:graphicData>
+            </a:graphic>
+          </wp:inline>
+        </w:drawing>
+      </w:r>
+      <w:bookmarkStart w:id="11" w:name="_GoBack"/>
+      <w:bookmarkEnd w:id="11"/>
+    </w:p>
+    <w:p>
+      <w:pPr>
+        <w:pStyle w:val="Titolo2"/>
       </w:pPr>
       <w:bookmarkStart w:id="12" w:name="_Toc436580564"/>
       <w:r>
+        <w:lastRenderedPageBreak/>
         <w:t>Runtime View</w:t>
       </w:r>
       <w:bookmarkEnd w:id="12"/>
@@ -5086,10 +5569,9 @@
     </w:p>
     <w:p>
       <w:pPr>
-        <w:pStyle w:val="Heading3"/>
-      </w:pPr>
-      <w:r>
-        <w:lastRenderedPageBreak/>
+        <w:pStyle w:val="Titolo3"/>
+      </w:pPr>
+      <w:r>
         <w:t xml:space="preserve">Customer </w:t>
       </w:r>
       <w:r>
@@ -5120,7 +5602,7 @@
                     <pic:cNvPicPr/>
                   </pic:nvPicPr>
                   <pic:blipFill>
-                    <a:blip r:embed="rId24">
+                    <a:blip r:embed="rId27">
                       <a:extLst>
                         <a:ext uri="{28A0092B-C50C-407E-A947-70E740481C1C}">
                           <a14:useLocalDpi xmlns:a14="http://schemas.microsoft.com/office/drawing/2010/main" val="0"/>
@@ -5219,24 +5701,40 @@
         <w:pStyle w:val="TestoNormale"/>
         <w:rPr>
           <w:color w:val="FF0000"/>
+          <w:lang w:val="it-IT"/>
         </w:rPr>
       </w:pPr>
       <w:r>
         <w:rPr>
           <w:color w:val="FF0000"/>
+          <w:lang w:val="it-IT"/>
         </w:rPr>
         <w:t>//DA SEGNALARE PARTE DI LOGICA APPLICATIVA IN CLIENT E GENERAZIONE NUOVO ID IN DB?</w:t>
       </w:r>
     </w:p>
     <w:p>
-      <w:r>
+      <w:pPr>
+        <w:rPr>
+          <w:lang w:val="it-IT"/>
+        </w:rPr>
+      </w:pPr>
+      <w:r>
+        <w:rPr>
+          <w:lang w:val="it-IT"/>
+        </w:rPr>
         <w:t>//DA METTERE APPOSTO GENERAZIONE ID NEL GRAFICO</w:t>
       </w:r>
     </w:p>
-    <w:p/>
-    <w:p>
-      <w:pPr>
-        <w:pStyle w:val="Heading3"/>
+    <w:p>
+      <w:pPr>
+        <w:rPr>
+          <w:lang w:val="it-IT"/>
+        </w:rPr>
+      </w:pPr>
+    </w:p>
+    <w:p>
+      <w:pPr>
+        <w:pStyle w:val="Titolo3"/>
       </w:pPr>
       <w:r>
         <w:t xml:space="preserve">Customer requests </w:t>
@@ -5249,7 +5747,7 @@
     </w:p>
     <w:p>
       <w:pPr>
-        <w:pStyle w:val="Heading3"/>
+        <w:pStyle w:val="Titolo3"/>
         <w:numPr>
           <w:ilvl w:val="0"/>
           <w:numId w:val="0"/>
@@ -5258,7 +5756,7 @@
     </w:p>
     <w:p>
       <w:pPr>
-        <w:pStyle w:val="Heading2"/>
+        <w:pStyle w:val="Titolo2"/>
       </w:pPr>
       <w:bookmarkStart w:id="13" w:name="_Toc436580566"/>
       <w:r>
@@ -5341,7 +5839,7 @@
         <w:rPr>
           <w:b/>
         </w:rPr>
-        <w:t>Costumer</w:t>
+        <w:t>Customer</w:t>
       </w:r>
       <w:r>
         <w:rPr>
@@ -5353,7 +5851,22 @@
         <w:t xml:space="preserve">: </w:t>
       </w:r>
       <w:r>
-        <w:t>connects the Costumer View with the Costumer Manager Component. This interface contains methods about several actions as login, make a reservation, delete/update a reservation and so on.</w:t>
+        <w:t xml:space="preserve">connects the </w:t>
+      </w:r>
+      <w:r>
+        <w:t>Customer</w:t>
+      </w:r>
+      <w:r>
+        <w:t xml:space="preserve"> Client</w:t>
+      </w:r>
+      <w:r>
+        <w:t xml:space="preserve"> with the </w:t>
+      </w:r>
+      <w:r>
+        <w:t>Customer</w:t>
+      </w:r>
+      <w:r>
+        <w:t xml:space="preserve"> Manager Component. This interface contains methods about several actions as login, make a reservation, delete/update a reservation and so on.</w:t>
       </w:r>
     </w:p>
     <w:p>
@@ -5374,7 +5887,10 @@
         <w:t>:</w:t>
       </w:r>
       <w:r>
-        <w:t xml:space="preserve"> connects the Taxi Driver View with the Taxi Driver Manager Component. This interface includes useful </w:t>
+        <w:t xml:space="preserve"> connects the Taxi Driver Client </w:t>
+      </w:r>
+      <w:r>
+        <w:t xml:space="preserve">with the Taxi Driver Manager Component. This interface includes useful </w:t>
       </w:r>
       <w:r>
         <w:t>methods like</w:t>
@@ -5448,7 +5964,10 @@
       </w:r>
       <w:proofErr w:type="spellEnd"/>
       <w:r>
-        <w:t xml:space="preserve"> View with the System Manager Component. It contains many interesting methods; in fact, the System Manager is on the basis of each internal interaction and communication between modules of </w:t>
+        <w:t xml:space="preserve"> Client</w:t>
+      </w:r>
+      <w:r>
+        <w:t xml:space="preserve"> with the System Manager Component. It contains many interesting methods; in fact, the System Manager is on the basis of each internal interaction and communication between modules of </w:t>
       </w:r>
       <w:r>
         <w:rPr>
@@ -5517,6 +6036,7 @@
         <w:rPr>
           <w:b/>
         </w:rPr>
+        <w:lastRenderedPageBreak/>
         <w:t>System-Queue Management</w:t>
       </w:r>
       <w:r>
@@ -5538,13 +6058,31 @@
         <w:rPr>
           <w:b/>
         </w:rPr>
-        <w:t>System-Costumer Management</w:t>
+        <w:t>System-</w:t>
+      </w:r>
+      <w:r>
+        <w:rPr>
+          <w:b/>
+        </w:rPr>
+        <w:t>Customer</w:t>
+      </w:r>
+      <w:r>
+        <w:rPr>
+          <w:b/>
+        </w:rPr>
+        <w:t xml:space="preserve"> Management</w:t>
       </w:r>
       <w:r>
         <w:t>:</w:t>
       </w:r>
       <w:r>
-        <w:t xml:space="preserve"> connects the System Manager Component with the Costumer Manager Component.</w:t>
+        <w:t xml:space="preserve"> connects the System Manager Component with the </w:t>
+      </w:r>
+      <w:r>
+        <w:t>Customer</w:t>
+      </w:r>
+      <w:r>
+        <w:t xml:space="preserve"> Manager Component.</w:t>
       </w:r>
     </w:p>
     <w:p>
@@ -5568,93 +6106,247 @@
         <w:t xml:space="preserve">connects the System Manager Component with the Taxi Driver Manager Component. </w:t>
       </w:r>
     </w:p>
-    <w:p>
-      <w:pPr>
-        <w:pStyle w:val="Heading2"/>
+    <w:p/>
+    <w:p>
+      <w:pPr>
+        <w:pStyle w:val="TestoNormale"/>
+        <w:numPr>
+          <w:ilvl w:val="0"/>
+          <w:numId w:val="22"/>
+        </w:numPr>
+        <w:rPr>
+          <w:b/>
+          <w:color w:val="1F4E79" w:themeColor="accent1" w:themeShade="80"/>
+        </w:rPr>
+      </w:pPr>
+      <w:r>
+        <w:rPr>
+          <w:b/>
+          <w:color w:val="1F4E79" w:themeColor="accent1" w:themeShade="80"/>
+        </w:rPr>
+        <w:t>Interfaces between Server Side Components</w:t>
+      </w:r>
+      <w:r>
+        <w:rPr>
+          <w:b/>
+          <w:color w:val="1F4E79" w:themeColor="accent1" w:themeShade="80"/>
+        </w:rPr>
+        <w:t xml:space="preserve"> and External Components</w:t>
+      </w:r>
+    </w:p>
+    <w:p>
+      <w:pPr>
+        <w:pStyle w:val="TestoNormale"/>
+        <w:numPr>
+          <w:ilvl w:val="0"/>
+          <w:numId w:val="21"/>
+        </w:numPr>
+      </w:pPr>
+      <w:r>
+        <w:rPr>
+          <w:b/>
+        </w:rPr>
+        <w:t>System-Maps Management</w:t>
+      </w:r>
+      <w:r>
+        <w:t xml:space="preserve">: </w:t>
+      </w:r>
+    </w:p>
+    <w:p>
+      <w:pPr>
+        <w:pStyle w:val="TestoNormale"/>
+        <w:numPr>
+          <w:ilvl w:val="0"/>
+          <w:numId w:val="21"/>
+        </w:numPr>
+      </w:pPr>
+      <w:r>
+        <w:rPr>
+          <w:b/>
+        </w:rPr>
+        <w:t>System-Payment Management</w:t>
+      </w:r>
+      <w:r>
+        <w:t>:</w:t>
+      </w:r>
+    </w:p>
+    <w:p/>
+    <w:p>
+      <w:pPr>
+        <w:pStyle w:val="TestoNormale"/>
+        <w:numPr>
+          <w:ilvl w:val="0"/>
+          <w:numId w:val="22"/>
+        </w:numPr>
+        <w:rPr>
+          <w:b/>
+          <w:color w:val="1F4E79" w:themeColor="accent1" w:themeShade="80"/>
+        </w:rPr>
+      </w:pPr>
+      <w:r>
+        <w:rPr>
+          <w:b/>
+          <w:color w:val="1F4E79" w:themeColor="accent1" w:themeShade="80"/>
+        </w:rPr>
+        <w:t xml:space="preserve">Interfaces between </w:t>
+      </w:r>
+      <w:r>
+        <w:rPr>
+          <w:b/>
+          <w:color w:val="1F4E79" w:themeColor="accent1" w:themeShade="80"/>
+        </w:rPr>
+        <w:t>Client</w:t>
+      </w:r>
+      <w:r>
+        <w:rPr>
+          <w:b/>
+          <w:color w:val="1F4E79" w:themeColor="accent1" w:themeShade="80"/>
+        </w:rPr>
+        <w:t xml:space="preserve"> Side Components</w:t>
+      </w:r>
+      <w:r>
+        <w:rPr>
+          <w:b/>
+          <w:color w:val="1F4E79" w:themeColor="accent1" w:themeShade="80"/>
+        </w:rPr>
+        <w:t xml:space="preserve"> and External Components</w:t>
+      </w:r>
+    </w:p>
+    <w:p>
+      <w:pPr>
+        <w:pStyle w:val="TestoNormale"/>
+        <w:numPr>
+          <w:ilvl w:val="0"/>
+          <w:numId w:val="21"/>
+        </w:numPr>
+        <w:rPr>
+          <w:b/>
+        </w:rPr>
+      </w:pPr>
+      <w:r>
+        <w:rPr>
+          <w:b/>
+        </w:rPr>
+        <w:t>CC-Google Maps Management</w:t>
+      </w:r>
+      <w:r>
+        <w:t>:</w:t>
+      </w:r>
+    </w:p>
+    <w:p>
+      <w:pPr>
+        <w:pStyle w:val="TestoNormale"/>
+        <w:numPr>
+          <w:ilvl w:val="0"/>
+          <w:numId w:val="21"/>
+        </w:numPr>
+        <w:rPr>
+          <w:b/>
+        </w:rPr>
+      </w:pPr>
+      <w:r>
+        <w:rPr>
+          <w:b/>
+        </w:rPr>
+        <w:t>TDC-Google Maps Management</w:t>
+      </w:r>
+      <w:r>
+        <w:t>:</w:t>
+      </w:r>
+    </w:p>
+    <w:p/>
+    <w:p>
+      <w:pPr>
+        <w:pStyle w:val="Paragrafoelenco"/>
+      </w:pPr>
+    </w:p>
+    <w:p>
+      <w:pPr>
+        <w:pStyle w:val="Titolo2"/>
       </w:pPr>
       <w:bookmarkStart w:id="14" w:name="_Toc436580567"/>
       <w:r>
+        <w:t>Selected architectural styles and patterns</w:t>
+      </w:r>
+      <w:bookmarkEnd w:id="14"/>
+    </w:p>
+    <w:p>
+      <w:pPr>
+        <w:pStyle w:val="Titolo3"/>
+      </w:pPr>
+      <w:r>
+        <w:t>MVC (Model-View-Controller)</w:t>
+      </w:r>
+    </w:p>
+    <w:p>
+      <w:pPr>
+        <w:pStyle w:val="TestoNormale"/>
+      </w:pPr>
+      <w:r>
+        <w:rPr>
+          <w:b/>
+        </w:rPr>
+        <w:t>Model-View-Controller</w:t>
+      </w:r>
+      <w:r>
+        <w:t xml:space="preserve"> (also known as </w:t>
+      </w:r>
+      <w:r>
+        <w:rPr>
+          <w:b/>
+        </w:rPr>
+        <w:t>MVC</w:t>
+      </w:r>
+      <w:r>
+        <w:t xml:space="preserve">) is one of the most diffused </w:t>
+      </w:r>
+      <w:r>
+        <w:rPr>
+          <w:i/>
+        </w:rPr>
+        <w:t>structural pattern</w:t>
+      </w:r>
+      <w:r>
+        <w:t xml:space="preserve"> in the applications with interfaces. It separates three logical parts: the </w:t>
+      </w:r>
+      <w:r>
+        <w:rPr>
+          <w:b/>
+        </w:rPr>
+        <w:t>Model</w:t>
+      </w:r>
+      <w:r>
+        <w:t xml:space="preserve">, the </w:t>
+      </w:r>
+      <w:r>
+        <w:rPr>
+          <w:b/>
+        </w:rPr>
+        <w:t>View</w:t>
+      </w:r>
+      <w:r>
+        <w:t xml:space="preserve"> and the </w:t>
+      </w:r>
+      <w:r>
+        <w:rPr>
+          <w:b/>
+        </w:rPr>
+        <w:t>Controller</w:t>
+      </w:r>
+      <w:r>
+        <w:t>. These parts interact each other according the following general schema:</w:t>
+      </w:r>
+    </w:p>
+    <w:p/>
+    <w:p>
+      <w:pPr>
+        <w:jc w:val="center"/>
+      </w:pPr>
+      <w:r>
+        <w:rPr>
+          <w:noProof/>
+        </w:rPr>
         <w:lastRenderedPageBreak/>
-        <w:t>Selected architectural styles and patterns</w:t>
-      </w:r>
-      <w:bookmarkEnd w:id="14"/>
-    </w:p>
-    <w:p>
-      <w:pPr>
-        <w:pStyle w:val="Heading3"/>
-      </w:pPr>
-      <w:r>
-        <w:t>MVC (Model-View-Controller)</w:t>
-      </w:r>
-    </w:p>
-    <w:p>
-      <w:pPr>
-        <w:pStyle w:val="TestoNormale"/>
-      </w:pPr>
-      <w:r>
-        <w:rPr>
-          <w:b/>
-        </w:rPr>
-        <w:t>Model-View-Controller</w:t>
-      </w:r>
-      <w:r>
-        <w:t xml:space="preserve"> (also known as </w:t>
-      </w:r>
-      <w:r>
-        <w:rPr>
-          <w:b/>
-        </w:rPr>
-        <w:t>MVC</w:t>
-      </w:r>
-      <w:r>
-        <w:t xml:space="preserve">) is one of the most diffused </w:t>
-      </w:r>
-      <w:r>
-        <w:rPr>
-          <w:i/>
-        </w:rPr>
-        <w:t>structural pattern</w:t>
-      </w:r>
-      <w:r>
-        <w:t xml:space="preserve"> in the applications with interfaces. It separates three logical parts: the </w:t>
-      </w:r>
-      <w:r>
-        <w:rPr>
-          <w:b/>
-        </w:rPr>
-        <w:t>Model</w:t>
-      </w:r>
-      <w:r>
-        <w:t xml:space="preserve">, the </w:t>
-      </w:r>
-      <w:r>
-        <w:rPr>
-          <w:b/>
-        </w:rPr>
-        <w:t>View</w:t>
-      </w:r>
-      <w:r>
-        <w:t xml:space="preserve"> and the </w:t>
-      </w:r>
-      <w:r>
-        <w:rPr>
-          <w:b/>
-        </w:rPr>
-        <w:t>Controller</w:t>
-      </w:r>
-      <w:r>
-        <w:t>. These parts interact each other according the following general schema:</w:t>
-      </w:r>
-    </w:p>
-    <w:p/>
-    <w:p>
-      <w:pPr>
-        <w:jc w:val="center"/>
-      </w:pPr>
-      <w:r>
-        <w:rPr>
-          <w:noProof/>
-        </w:rPr>
         <w:drawing>
           <wp:inline distT="0" distB="0" distL="0" distR="0" wp14:anchorId="63A63B8A" wp14:editId="7B46FA6A">
             <wp:extent cx="5077139" cy="3629733"/>
@@ -5671,7 +6363,7 @@
                     <pic:cNvPicPr/>
                   </pic:nvPicPr>
                   <pic:blipFill>
-                    <a:blip r:embed="rId25">
+                    <a:blip r:embed="rId28">
                       <a:extLst>
                         <a:ext uri="{28A0092B-C50C-407E-A947-70E740481C1C}">
                           <a14:useLocalDpi xmlns:a14="http://schemas.microsoft.com/office/drawing/2010/main" val="0"/>
@@ -5831,14 +6523,16 @@
         <w:t>must</w:t>
       </w:r>
       <w:r>
-        <w:t xml:space="preserve"> also send commands to its associated </w:t>
-      </w:r>
-      <w:r>
-        <w:lastRenderedPageBreak/>
-        <w:t>view</w:t>
-      </w:r>
-      <w:r>
-        <w:t xml:space="preserve"> (the Taxi Driver or the Web/Mobile Costumer one)</w:t>
+        <w:t xml:space="preserve"> also send commands to its associated view</w:t>
+      </w:r>
+      <w:r>
+        <w:t xml:space="preserve"> (the Taxi Driver or the Web/Mobile </w:t>
+      </w:r>
+      <w:r>
+        <w:t>Customer</w:t>
+      </w:r>
+      <w:r>
+        <w:t xml:space="preserve"> one)</w:t>
       </w:r>
       <w:r>
         <w:t xml:space="preserve"> to change </w:t>
@@ -5889,7 +6583,13 @@
         <w:t>iew.</w:t>
       </w:r>
       <w:r>
-        <w:t xml:space="preserve"> It contains all the data about reservations, Costumers, Taxi Driver and son on.</w:t>
+        <w:t xml:space="preserve"> It contains all the data about reservations, </w:t>
+      </w:r>
+      <w:r>
+        <w:t>Customer</w:t>
+      </w:r>
+      <w:r>
+        <w:t>s, Taxi Driver and son on.</w:t>
       </w:r>
     </w:p>
     <w:p>
@@ -5931,7 +6631,31 @@
         <w:rPr>
           <w:i/>
         </w:rPr>
-        <w:t>Mobile Costumer View, Web Application Costumer View and Taxi Driver View</w:t>
+        <w:t xml:space="preserve">Mobile </w:t>
+      </w:r>
+      <w:r>
+        <w:rPr>
+          <w:i/>
+        </w:rPr>
+        <w:t>Customer</w:t>
+      </w:r>
+      <w:r>
+        <w:rPr>
+          <w:i/>
+        </w:rPr>
+        <w:t xml:space="preserve"> View, Web Application </w:t>
+      </w:r>
+      <w:r>
+        <w:rPr>
+          <w:i/>
+        </w:rPr>
+        <w:t>Customer</w:t>
+      </w:r>
+      <w:r>
+        <w:rPr>
+          <w:i/>
+        </w:rPr>
+        <w:t xml:space="preserve"> View and Taxi Driver View</w:t>
       </w:r>
       <w:r>
         <w:t>.</w:t>
@@ -5940,9 +6664,10 @@
     <w:p/>
     <w:p>
       <w:pPr>
-        <w:pStyle w:val="Heading3"/>
-      </w:pPr>
-      <w:r>
+        <w:pStyle w:val="Titolo3"/>
+      </w:pPr>
+      <w:r>
+        <w:lastRenderedPageBreak/>
         <w:t>State pattern</w:t>
       </w:r>
     </w:p>
@@ -6022,7 +6747,7 @@
                     <pic:cNvPicPr/>
                   </pic:nvPicPr>
                   <pic:blipFill>
-                    <a:blip r:embed="rId26">
+                    <a:blip r:embed="rId29">
                       <a:extLst>
                         <a:ext uri="{28A0092B-C50C-407E-A947-70E740481C1C}">
                           <a14:useLocalDpi xmlns:a14="http://schemas.microsoft.com/office/drawing/2010/main" val="0"/>
@@ -6233,60 +6958,60 @@
     <w:p/>
     <w:p>
       <w:pPr>
-        <w:pStyle w:val="Heading3"/>
-      </w:pPr>
-      <w:r>
+        <w:pStyle w:val="Titolo3"/>
+      </w:pPr>
+      <w:r>
+        <w:t>Observer/Observable pattern</w:t>
+      </w:r>
+    </w:p>
+    <w:p>
+      <w:pPr>
+        <w:pStyle w:val="TestoNormale"/>
+      </w:pPr>
+      <w:r>
+        <w:t xml:space="preserve">The main purpose of this </w:t>
+      </w:r>
+      <w:r>
+        <w:t>behavioral</w:t>
+      </w:r>
+      <w:r>
+        <w:t xml:space="preserve"> software design pattern is to define a one-to-many dependency between objects in such a way that if an </w:t>
+      </w:r>
+      <w:r>
+        <w:rPr>
+          <w:i/>
+        </w:rPr>
+        <w:t>Observable</w:t>
+      </w:r>
+      <w:r>
+        <w:t xml:space="preserve"> object change its internal state, every </w:t>
+      </w:r>
+      <w:r>
+        <w:rPr>
+          <w:i/>
+        </w:rPr>
+        <w:t>Observer</w:t>
+      </w:r>
+      <w:r>
+        <w:t>s of this particular object are automatically notified and updated.</w:t>
+      </w:r>
+      <w:r>
+        <w:t xml:space="preserve"> Here is a general schema in UML:</w:t>
+      </w:r>
+    </w:p>
+    <w:p/>
+    <w:p>
+      <w:pPr>
+        <w:jc w:val="center"/>
+        <w:rPr>
+          <w:i/>
+        </w:rPr>
+      </w:pPr>
+      <w:r>
+        <w:rPr>
+          <w:noProof/>
+        </w:rPr>
         <w:lastRenderedPageBreak/>
-        <w:t>Observer/Observable pattern</w:t>
-      </w:r>
-    </w:p>
-    <w:p>
-      <w:pPr>
-        <w:pStyle w:val="TestoNormale"/>
-      </w:pPr>
-      <w:r>
-        <w:t xml:space="preserve">The main purpose of this </w:t>
-      </w:r>
-      <w:r>
-        <w:t>behavioral</w:t>
-      </w:r>
-      <w:r>
-        <w:t xml:space="preserve"> software design pattern is to define a one-to-many dependency between objects in such a way that if an </w:t>
-      </w:r>
-      <w:r>
-        <w:rPr>
-          <w:i/>
-        </w:rPr>
-        <w:t>Observable</w:t>
-      </w:r>
-      <w:r>
-        <w:t xml:space="preserve"> object change its internal state, every </w:t>
-      </w:r>
-      <w:r>
-        <w:rPr>
-          <w:i/>
-        </w:rPr>
-        <w:t>Observer</w:t>
-      </w:r>
-      <w:r>
-        <w:t>s of this particular object are automatically notified and updated.</w:t>
-      </w:r>
-      <w:r>
-        <w:t xml:space="preserve"> Here is a general schema in UML:</w:t>
-      </w:r>
-    </w:p>
-    <w:p/>
-    <w:p>
-      <w:pPr>
-        <w:jc w:val="center"/>
-        <w:rPr>
-          <w:i/>
-        </w:rPr>
-      </w:pPr>
-      <w:r>
-        <w:rPr>
-          <w:noProof/>
-        </w:rPr>
         <w:drawing>
           <wp:inline distT="0" distB="0" distL="0" distR="0" wp14:anchorId="260DC6D7" wp14:editId="0F459ECE">
             <wp:extent cx="6332220" cy="2202815"/>
@@ -6303,7 +7028,7 @@
                     <pic:cNvPicPr/>
                   </pic:nvPicPr>
                   <pic:blipFill>
-                    <a:blip r:embed="rId27">
+                    <a:blip r:embed="rId30">
                       <a:extLst>
                         <a:ext uri="{28A0092B-C50C-407E-A947-70E740481C1C}">
                           <a14:useLocalDpi xmlns:a14="http://schemas.microsoft.com/office/drawing/2010/main" val="0"/>
@@ -6361,7 +7086,7 @@
     </w:p>
     <w:p>
       <w:pPr>
-        <w:pStyle w:val="Heading2"/>
+        <w:pStyle w:val="Titolo2"/>
       </w:pPr>
       <w:bookmarkStart w:id="15" w:name="_Toc436580568"/>
       <w:r>
@@ -6371,7 +7096,7 @@
     </w:p>
     <w:p>
       <w:pPr>
-        <w:pStyle w:val="Heading1"/>
+        <w:pStyle w:val="Titolo1"/>
       </w:pPr>
       <w:bookmarkStart w:id="16" w:name="_Toc436580569"/>
       <w:r>
@@ -6390,7 +7115,7 @@
     </w:p>
     <w:p>
       <w:pPr>
-        <w:pStyle w:val="Heading2"/>
+        <w:pStyle w:val="Titolo2"/>
       </w:pPr>
       <w:bookmarkStart w:id="17" w:name="_Toc436580570"/>
       <w:r>
@@ -6448,84 +7173,84 @@
         <w:pStyle w:val="TestoNormale"/>
       </w:pPr>
       <w:r>
+        <w:t xml:space="preserve">We will not enter in details about the </w:t>
+      </w:r>
+      <w:r>
+        <w:rPr>
+          <w:b/>
+        </w:rPr>
+        <w:t>implementation</w:t>
+      </w:r>
+      <w:r>
+        <w:t xml:space="preserve"> of the model in our system with the source code of the </w:t>
+      </w:r>
+      <w:r>
+        <w:rPr>
+          <w:b/>
+        </w:rPr>
+        <w:t>algorithm</w:t>
+      </w:r>
+      <w:r>
+        <w:t xml:space="preserve">, because it will only be a constraint for the successive phases of developing. </w:t>
+      </w:r>
+    </w:p>
+    <w:p>
+      <w:pPr>
+        <w:pStyle w:val="TestoNormale"/>
+      </w:pPr>
+      <w:r>
+        <w:t xml:space="preserve">In fact, the </w:t>
+      </w:r>
+      <w:r>
+        <w:rPr>
+          <w:b/>
+        </w:rPr>
+        <w:t>Design Document</w:t>
+      </w:r>
+      <w:r>
+        <w:t xml:space="preserve"> must have a </w:t>
+      </w:r>
+      <w:r>
+        <w:rPr>
+          <w:i/>
+        </w:rPr>
+        <w:t>higher level of abstraction</w:t>
+      </w:r>
+      <w:r>
+        <w:t>.</w:t>
+      </w:r>
+    </w:p>
+    <w:p/>
+    <w:p>
+      <w:pPr>
+        <w:pStyle w:val="TestoNormale"/>
+      </w:pPr>
+      <w:r>
+        <w:t>Anyway, it is good to give an idea of the Queue Management, with the right terminology and the basilar math notation.</w:t>
+      </w:r>
+      <w:r>
+        <w:t xml:space="preserve"> Here is a high-level schema of </w:t>
+      </w:r>
+      <w:r>
+        <w:rPr>
+          <w:i/>
+        </w:rPr>
+        <w:t>myTaxiService</w:t>
+      </w:r>
+      <w:r>
+        <w:t xml:space="preserve"> Queue Model:</w:t>
+      </w:r>
+    </w:p>
+    <w:p/>
+    <w:p>
+      <w:pPr>
+        <w:jc w:val="center"/>
+      </w:pPr>
+      <w:r>
+        <w:rPr>
+          <w:noProof/>
+        </w:rPr>
         <w:lastRenderedPageBreak/>
-        <w:t xml:space="preserve">We will not enter in details about the </w:t>
-      </w:r>
-      <w:r>
-        <w:rPr>
-          <w:b/>
-        </w:rPr>
-        <w:t>implementation</w:t>
-      </w:r>
-      <w:r>
-        <w:t xml:space="preserve"> of the model in our system with the source code of the </w:t>
-      </w:r>
-      <w:r>
-        <w:rPr>
-          <w:b/>
-        </w:rPr>
-        <w:t>algorithm</w:t>
-      </w:r>
-      <w:r>
-        <w:t xml:space="preserve">, because it will only be a constraint for the successive phases of developing. </w:t>
-      </w:r>
-    </w:p>
-    <w:p>
-      <w:pPr>
-        <w:pStyle w:val="TestoNormale"/>
-      </w:pPr>
-      <w:r>
-        <w:t xml:space="preserve">In fact, the </w:t>
-      </w:r>
-      <w:r>
-        <w:rPr>
-          <w:b/>
-        </w:rPr>
-        <w:t>Design Document</w:t>
-      </w:r>
-      <w:r>
-        <w:t xml:space="preserve"> must have a </w:t>
-      </w:r>
-      <w:r>
-        <w:rPr>
-          <w:i/>
-        </w:rPr>
-        <w:t>higher level of abstraction</w:t>
-      </w:r>
-      <w:r>
-        <w:t>.</w:t>
-      </w:r>
-    </w:p>
-    <w:p/>
-    <w:p>
-      <w:pPr>
-        <w:pStyle w:val="TestoNormale"/>
-      </w:pPr>
-      <w:r>
-        <w:t>Anyway, it is good to give an idea of the Queue Management, with the right terminology and the basilar math notation.</w:t>
-      </w:r>
-      <w:r>
-        <w:t xml:space="preserve"> Here is a high-level schema of </w:t>
-      </w:r>
-      <w:r>
-        <w:rPr>
-          <w:i/>
-        </w:rPr>
-        <w:t>myTaxiService</w:t>
-      </w:r>
-      <w:r>
-        <w:t xml:space="preserve"> Queue Model:</w:t>
-      </w:r>
-    </w:p>
-    <w:p/>
-    <w:p>
-      <w:pPr>
-        <w:jc w:val="center"/>
-      </w:pPr>
-      <w:r>
-        <w:rPr>
-          <w:noProof/>
-        </w:rPr>
         <w:drawing>
           <wp:inline distT="0" distB="0" distL="0" distR="0" wp14:anchorId="0273FFDF" wp14:editId="372BB1E7">
             <wp:extent cx="6332220" cy="3114675"/>
@@ -6542,7 +7267,7 @@
                     <pic:cNvPicPr/>
                   </pic:nvPicPr>
                   <pic:blipFill>
-                    <a:blip r:embed="rId28">
+                    <a:blip r:embed="rId31">
                       <a:extLst>
                         <a:ext uri="{28A0092B-C50C-407E-A947-70E740481C1C}">
                           <a14:useLocalDpi xmlns:a14="http://schemas.microsoft.com/office/drawing/2010/main" val="0"/>
@@ -6932,7 +7657,6 @@
         <w:rPr>
           <w:b/>
         </w:rPr>
-        <w:lastRenderedPageBreak/>
         <w:t>µ</w:t>
       </w:r>
       <w:r>
@@ -7154,6 +7878,7 @@
         <w:rPr>
           <w:b/>
         </w:rPr>
+        <w:lastRenderedPageBreak/>
         <w:t>°W</w:t>
       </w:r>
       <w:r>
@@ -7193,18 +7918,6 @@
       <w:r>
         <w:t xml:space="preserve"> </w:t>
       </w:r>
-      <w:r>
-        <w:rPr>
-          <w:i/>
-        </w:rPr>
-        <w:t>E(°W</w:t>
-      </w:r>
-      <w:r>
-        <w:rPr>
-          <w:i/>
-        </w:rPr>
-        <w:t xml:space="preserve">), where </w:t>
-      </w:r>
       <w:proofErr w:type="gramStart"/>
       <w:r>
         <w:rPr>
@@ -7217,7 +7930,13 @@
         <w:rPr>
           <w:i/>
         </w:rPr>
-        <w:t>) is the expected value.</w:t>
+        <w:t>°W</w:t>
+      </w:r>
+      <w:r>
+        <w:rPr>
+          <w:i/>
+        </w:rPr>
+        <w:t>), where E() is the expected value.</w:t>
       </w:r>
     </w:p>
     <w:p>
@@ -7296,11 +8015,19 @@
       <w:r>
         <w:t>=</w:t>
       </w:r>
-      <w:r>
-        <w:rPr>
-          <w:i/>
-        </w:rPr>
-        <w:t>E(°</w:t>
+      <w:proofErr w:type="gramStart"/>
+      <w:r>
+        <w:rPr>
+          <w:i/>
+        </w:rPr>
+        <w:t>E(</w:t>
+      </w:r>
+      <w:proofErr w:type="gramEnd"/>
+      <w:r>
+        <w:rPr>
+          <w:i/>
+        </w:rPr>
+        <w:t>°</w:t>
       </w:r>
       <w:proofErr w:type="spellStart"/>
       <w:r>
@@ -7321,21 +8048,7 @@
         <w:rPr>
           <w:i/>
         </w:rPr>
-        <w:t xml:space="preserve">), where </w:t>
-      </w:r>
-      <w:proofErr w:type="gramStart"/>
-      <w:r>
-        <w:rPr>
-          <w:i/>
-        </w:rPr>
-        <w:t>E(</w:t>
-      </w:r>
-      <w:proofErr w:type="gramEnd"/>
-      <w:r>
-        <w:rPr>
-          <w:i/>
-        </w:rPr>
-        <w:t>) is the expected value.</w:t>
+        <w:t>), where E() is the expected value.</w:t>
       </w:r>
     </w:p>
     <w:p/>
@@ -7374,7 +8087,7 @@
                     </pic:cNvPicPr>
                   </pic:nvPicPr>
                   <pic:blipFill>
-                    <a:blip r:embed="rId29">
+                    <a:blip r:embed="rId32">
                       <a:extLst>
                         <a:ext uri="{28A0092B-C50C-407E-A947-70E740481C1C}">
                           <a14:useLocalDpi xmlns:a14="http://schemas.microsoft.com/office/drawing/2010/main" val="0"/>
@@ -7432,7 +8145,7 @@
                     </pic:cNvPicPr>
                   </pic:nvPicPr>
                   <pic:blipFill>
-                    <a:blip r:embed="rId30">
+                    <a:blip r:embed="rId33">
                       <a:extLst>
                         <a:ext uri="{28A0092B-C50C-407E-A947-70E740481C1C}">
                           <a14:useLocalDpi xmlns:a14="http://schemas.microsoft.com/office/drawing/2010/main" val="0"/>
@@ -7490,7 +8203,7 @@
                     </pic:cNvPicPr>
                   </pic:nvPicPr>
                   <pic:blipFill>
-                    <a:blip r:embed="rId31">
+                    <a:blip r:embed="rId34">
                       <a:extLst>
                         <a:ext uri="{28A0092B-C50C-407E-A947-70E740481C1C}">
                           <a14:useLocalDpi xmlns:a14="http://schemas.microsoft.com/office/drawing/2010/main" val="0"/>
@@ -7549,7 +8262,7 @@
                     </pic:cNvPicPr>
                   </pic:nvPicPr>
                   <pic:blipFill>
-                    <a:blip r:embed="rId32">
+                    <a:blip r:embed="rId35">
                       <a:extLst>
                         <a:ext uri="{28A0092B-C50C-407E-A947-70E740481C1C}">
                           <a14:useLocalDpi xmlns:a14="http://schemas.microsoft.com/office/drawing/2010/main" val="0"/>
@@ -7607,7 +8320,7 @@
                     </pic:cNvPicPr>
                   </pic:nvPicPr>
                   <pic:blipFill>
-                    <a:blip r:embed="rId33">
+                    <a:blip r:embed="rId36">
                       <a:extLst>
                         <a:ext uri="{28A0092B-C50C-407E-A947-70E740481C1C}">
                           <a14:useLocalDpi xmlns:a14="http://schemas.microsoft.com/office/drawing/2010/main" val="0"/>
@@ -7666,7 +8379,7 @@
                     </pic:cNvPicPr>
                   </pic:nvPicPr>
                   <pic:blipFill>
-                    <a:blip r:embed="rId34">
+                    <a:blip r:embed="rId37">
                       <a:extLst>
                         <a:ext uri="{28A0092B-C50C-407E-A947-70E740481C1C}">
                           <a14:useLocalDpi xmlns:a14="http://schemas.microsoft.com/office/drawing/2010/main" val="0"/>
@@ -7729,7 +8442,6 @@
         <w:rPr>
           <w:noProof/>
         </w:rPr>
-        <w:lastRenderedPageBreak/>
         <w:drawing>
           <wp:inline distT="0" distB="0" distL="0" distR="0" wp14:anchorId="14E3104C" wp14:editId="65F4E61C">
             <wp:extent cx="6332220" cy="1831340"/>
@@ -7746,7 +8458,7 @@
                     <pic:cNvPicPr/>
                   </pic:nvPicPr>
                   <pic:blipFill>
-                    <a:blip r:embed="rId35">
+                    <a:blip r:embed="rId38">
                       <a:extLst>
                         <a:ext uri="{28A0092B-C50C-407E-A947-70E740481C1C}">
                           <a14:useLocalDpi xmlns:a14="http://schemas.microsoft.com/office/drawing/2010/main" val="0"/>
@@ -7778,6 +8490,7 @@
         <w:pStyle w:val="TestoNormale"/>
       </w:pPr>
       <w:r>
+        <w:lastRenderedPageBreak/>
         <w:t xml:space="preserve">This is very useful to give an idea of the probabilistic states of the </w:t>
       </w:r>
       <w:r>
@@ -7853,7 +8566,7 @@
                     </pic:cNvPicPr>
                   </pic:nvPicPr>
                   <pic:blipFill>
-                    <a:blip r:embed="rId36">
+                    <a:blip r:embed="rId39">
                       <a:extLst>
                         <a:ext uri="{28A0092B-C50C-407E-A947-70E740481C1C}">
                           <a14:useLocalDpi xmlns:a14="http://schemas.microsoft.com/office/drawing/2010/main" val="0"/>
@@ -7911,7 +8624,7 @@
                     </pic:cNvPicPr>
                   </pic:nvPicPr>
                   <pic:blipFill>
-                    <a:blip r:embed="rId37">
+                    <a:blip r:embed="rId40">
                       <a:extLst>
                         <a:ext uri="{28A0092B-C50C-407E-A947-70E740481C1C}">
                           <a14:useLocalDpi xmlns:a14="http://schemas.microsoft.com/office/drawing/2010/main" val="0"/>
@@ -7971,7 +8684,7 @@
                     </pic:cNvPicPr>
                   </pic:nvPicPr>
                   <pic:blipFill>
-                    <a:blip r:embed="rId38">
+                    <a:blip r:embed="rId41">
                       <a:extLst>
                         <a:ext uri="{28A0092B-C50C-407E-A947-70E740481C1C}">
                           <a14:useLocalDpi xmlns:a14="http://schemas.microsoft.com/office/drawing/2010/main" val="0"/>
@@ -8029,7 +8742,7 @@
                     </pic:cNvPicPr>
                   </pic:nvPicPr>
                   <pic:blipFill>
-                    <a:blip r:embed="rId39">
+                    <a:blip r:embed="rId42">
                       <a:extLst>
                         <a:ext uri="{28A0092B-C50C-407E-A947-70E740481C1C}">
                           <a14:useLocalDpi xmlns:a14="http://schemas.microsoft.com/office/drawing/2010/main" val="0"/>
@@ -8087,7 +8800,7 @@
                     </pic:cNvPicPr>
                   </pic:nvPicPr>
                   <pic:blipFill>
-                    <a:blip r:embed="rId40">
+                    <a:blip r:embed="rId43">
                       <a:extLst>
                         <a:ext uri="{28A0092B-C50C-407E-A947-70E740481C1C}">
                           <a14:useLocalDpi xmlns:a14="http://schemas.microsoft.com/office/drawing/2010/main" val="0"/>
@@ -8145,7 +8858,7 @@
                     </pic:cNvPicPr>
                   </pic:nvPicPr>
                   <pic:blipFill>
-                    <a:blip r:embed="rId41">
+                    <a:blip r:embed="rId44">
                       <a:extLst>
                         <a:ext uri="{28A0092B-C50C-407E-A947-70E740481C1C}">
                           <a14:useLocalDpi xmlns:a14="http://schemas.microsoft.com/office/drawing/2010/main" val="0"/>
@@ -8182,7 +8895,6 @@
         <w:pStyle w:val="TestoNormale"/>
       </w:pPr>
       <w:r>
-        <w:lastRenderedPageBreak/>
         <w:t>The probability distribution of waiting time is represented by the following formulae:</w:t>
       </w:r>
     </w:p>
@@ -8234,7 +8946,7 @@
                     </pic:cNvPicPr>
                   </pic:nvPicPr>
                   <pic:blipFill>
-                    <a:blip r:embed="rId42">
+                    <a:blip r:embed="rId45">
                       <a:extLst>
                         <a:ext uri="{28A0092B-C50C-407E-A947-70E740481C1C}">
                           <a14:useLocalDpi xmlns:a14="http://schemas.microsoft.com/office/drawing/2010/main" val="0"/>
@@ -8300,6 +9012,7 @@
         <w:rPr>
           <w:noProof/>
         </w:rPr>
+        <w:lastRenderedPageBreak/>
         <w:drawing>
           <wp:inline distT="0" distB="0" distL="0" distR="0" wp14:anchorId="55709E06" wp14:editId="5C6B233F">
             <wp:extent cx="3209925" cy="360045"/>
@@ -8318,7 +9031,7 @@
                     </pic:cNvPicPr>
                   </pic:nvPicPr>
                   <pic:blipFill>
-                    <a:blip r:embed="rId43">
+                    <a:blip r:embed="rId46">
                       <a:extLst>
                         <a:ext uri="{28A0092B-C50C-407E-A947-70E740481C1C}">
                           <a14:useLocalDpi xmlns:a14="http://schemas.microsoft.com/office/drawing/2010/main" val="0"/>
@@ -8386,7 +9099,7 @@
                     </pic:cNvPicPr>
                   </pic:nvPicPr>
                   <pic:blipFill>
-                    <a:blip r:embed="rId44">
+                    <a:blip r:embed="rId47">
                       <a:extLst>
                         <a:ext uri="{28A0092B-C50C-407E-A947-70E740481C1C}">
                           <a14:useLocalDpi xmlns:a14="http://schemas.microsoft.com/office/drawing/2010/main" val="0"/>
@@ -8515,7 +9228,19 @@
         <w:rPr>
           <w:i/>
         </w:rPr>
-        <w:t>steady-state probability of zero costumer in the system</w:t>
+        <w:t xml:space="preserve">steady-state probability of zero </w:t>
+      </w:r>
+      <w:r>
+        <w:rPr>
+          <w:i/>
+        </w:rPr>
+        <w:t>Customer</w:t>
+      </w:r>
+      <w:r>
+        <w:rPr>
+          <w:i/>
+        </w:rPr>
+        <w:t xml:space="preserve"> in the system</w:t>
       </w:r>
       <w:r>
         <w:rPr>
@@ -8668,7 +9393,19 @@
         <w:rPr>
           <w:i/>
         </w:rPr>
-        <w:t>Steady-state probability of zero costumer in the system (P</w:t>
+        <w:t xml:space="preserve">Steady-state probability of zero </w:t>
+      </w:r>
+      <w:r>
+        <w:rPr>
+          <w:i/>
+        </w:rPr>
+        <w:t>Customer</w:t>
+      </w:r>
+      <w:r>
+        <w:rPr>
+          <w:i/>
+        </w:rPr>
+        <w:t xml:space="preserve"> in the system (P</w:t>
       </w:r>
       <w:r>
         <w:rPr>
@@ -8710,7 +9447,7 @@
                     <pic:cNvPicPr/>
                   </pic:nvPicPr>
                   <pic:blipFill>
-                    <a:blip r:embed="rId45">
+                    <a:blip r:embed="rId48">
                       <a:extLst>
                         <a:ext uri="{28A0092B-C50C-407E-A947-70E740481C1C}">
                           <a14:useLocalDpi xmlns:a14="http://schemas.microsoft.com/office/drawing/2010/main" val="0"/>
@@ -8828,7 +9565,7 @@
                     <pic:cNvPicPr/>
                   </pic:nvPicPr>
                   <pic:blipFill>
-                    <a:blip r:embed="rId46">
+                    <a:blip r:embed="rId49">
                       <a:extLst>
                         <a:ext uri="{28A0092B-C50C-407E-A947-70E740481C1C}">
                           <a14:useLocalDpi xmlns:a14="http://schemas.microsoft.com/office/drawing/2010/main" val="0"/>
@@ -8859,7 +9596,7 @@
     <w:p/>
     <w:p>
       <w:pPr>
-        <w:pStyle w:val="Heading1"/>
+        <w:pStyle w:val="Titolo1"/>
       </w:pPr>
       <w:bookmarkStart w:id="18" w:name="_Toc436580571"/>
       <w:r>
@@ -8953,7 +9690,7 @@
     </w:p>
     <w:p>
       <w:pPr>
-        <w:pStyle w:val="Heading2"/>
+        <w:pStyle w:val="Titolo2"/>
       </w:pPr>
       <w:r>
         <w:t>Passenger Application</w:t>
@@ -8985,7 +9722,7 @@
                     </pic:cNvPicPr>
                   </pic:nvPicPr>
                   <pic:blipFill>
-                    <a:blip r:embed="rId47">
+                    <a:blip r:embed="rId50">
                       <a:extLst>
                         <a:ext uri="{28A0092B-C50C-407E-A947-70E740481C1C}">
                           <a14:useLocalDpi xmlns:a14="http://schemas.microsoft.com/office/drawing/2010/main" val="0"/>
@@ -9028,7 +9765,7 @@
     </w:p>
     <w:p>
       <w:pPr>
-        <w:pStyle w:val="Heading2"/>
+        <w:pStyle w:val="Titolo2"/>
       </w:pPr>
       <w:r>
         <w:t>Taxi Driver Application</w:t>
@@ -9095,7 +9832,7 @@
                     </pic:cNvPicPr>
                   </pic:nvPicPr>
                   <pic:blipFill>
-                    <a:blip r:embed="rId48">
+                    <a:blip r:embed="rId51">
                       <a:extLst>
                         <a:ext uri="{28A0092B-C50C-407E-A947-70E740481C1C}">
                           <a14:useLocalDpi xmlns:a14="http://schemas.microsoft.com/office/drawing/2010/main" val="0"/>
@@ -9131,30 +9868,38 @@
       <w:pPr>
         <w:rPr>
           <w:color w:val="FF0000"/>
-        </w:rPr>
-      </w:pPr>
-      <w:r>
+          <w:lang w:val="it-IT"/>
+        </w:rPr>
+      </w:pPr>
+      <w:r>
+        <w:rPr>
+          <w:lang w:val="it-IT"/>
+        </w:rPr>
         <w:t>//</w:t>
       </w:r>
       <w:r>
         <w:rPr>
           <w:color w:val="FF0000"/>
+          <w:lang w:val="it-IT"/>
         </w:rPr>
         <w:t>DA FARE ANCHE WEB UTENTI?</w:t>
       </w:r>
     </w:p>
     <w:p>
       <w:pPr>
-        <w:pStyle w:val="Heading1"/>
+        <w:pStyle w:val="Titolo1"/>
         <w:numPr>
           <w:ilvl w:val="0"/>
           <w:numId w:val="0"/>
         </w:numPr>
-      </w:pPr>
-    </w:p>
-    <w:p>
-      <w:pPr>
-        <w:pStyle w:val="Heading1"/>
+        <w:rPr>
+          <w:lang w:val="it-IT"/>
+        </w:rPr>
+      </w:pPr>
+    </w:p>
+    <w:p>
+      <w:pPr>
+        <w:pStyle w:val="Titolo1"/>
       </w:pPr>
       <w:bookmarkStart w:id="19" w:name="_Toc436580572"/>
       <w:r>
@@ -9172,7 +9917,7 @@
     </w:p>
     <w:tbl>
       <w:tblPr>
-        <w:tblStyle w:val="PlainTable1"/>
+        <w:tblStyle w:val="Tabellasemplice-1"/>
         <w:tblW w:w="9690" w:type="dxa"/>
         <w:tblLook w:val="04A0" w:firstRow="1" w:lastRow="0" w:firstColumn="1" w:lastColumn="0" w:noHBand="0" w:noVBand="1"/>
       </w:tblPr>
@@ -9347,7 +10092,7 @@
           </w:tcPr>
           <w:p>
             <w:pPr>
-              <w:pStyle w:val="Heading1"/>
+              <w:pStyle w:val="Titolo1"/>
               <w:numPr>
                 <w:ilvl w:val="0"/>
                 <w:numId w:val="0"/>
@@ -9363,7 +10108,7 @@
           </w:tcPr>
           <w:p>
             <w:pPr>
-              <w:pStyle w:val="Heading1"/>
+              <w:pStyle w:val="Titolo1"/>
               <w:numPr>
                 <w:ilvl w:val="0"/>
                 <w:numId w:val="0"/>
@@ -9382,7 +10127,7 @@
           </w:tcPr>
           <w:p>
             <w:pPr>
-              <w:pStyle w:val="Heading1"/>
+              <w:pStyle w:val="Titolo1"/>
               <w:numPr>
                 <w:ilvl w:val="0"/>
                 <w:numId w:val="0"/>
@@ -9397,7 +10142,7 @@
           </w:tcPr>
           <w:p>
             <w:pPr>
-              <w:pStyle w:val="Heading1"/>
+              <w:pStyle w:val="Titolo1"/>
               <w:numPr>
                 <w:ilvl w:val="0"/>
                 <w:numId w:val="0"/>
@@ -9413,7 +10158,7 @@
           </w:tcPr>
           <w:p>
             <w:pPr>
-              <w:pStyle w:val="Heading1"/>
+              <w:pStyle w:val="Titolo1"/>
               <w:numPr>
                 <w:ilvl w:val="0"/>
                 <w:numId w:val="0"/>
@@ -9435,7 +10180,7 @@
           </w:tcPr>
           <w:p>
             <w:pPr>
-              <w:pStyle w:val="Heading1"/>
+              <w:pStyle w:val="Titolo1"/>
               <w:numPr>
                 <w:ilvl w:val="0"/>
                 <w:numId w:val="0"/>
@@ -9450,7 +10195,7 @@
           </w:tcPr>
           <w:p>
             <w:pPr>
-              <w:pStyle w:val="Heading1"/>
+              <w:pStyle w:val="Titolo1"/>
               <w:numPr>
                 <w:ilvl w:val="0"/>
                 <w:numId w:val="0"/>
@@ -9466,7 +10211,7 @@
           </w:tcPr>
           <w:p>
             <w:pPr>
-              <w:pStyle w:val="Heading1"/>
+              <w:pStyle w:val="Titolo1"/>
               <w:numPr>
                 <w:ilvl w:val="0"/>
                 <w:numId w:val="0"/>
@@ -9485,7 +10230,7 @@
           </w:tcPr>
           <w:p>
             <w:pPr>
-              <w:pStyle w:val="Heading1"/>
+              <w:pStyle w:val="Titolo1"/>
               <w:numPr>
                 <w:ilvl w:val="0"/>
                 <w:numId w:val="0"/>
@@ -9500,7 +10245,7 @@
           </w:tcPr>
           <w:p>
             <w:pPr>
-              <w:pStyle w:val="Heading1"/>
+              <w:pStyle w:val="Titolo1"/>
               <w:numPr>
                 <w:ilvl w:val="0"/>
                 <w:numId w:val="0"/>
@@ -9516,7 +10261,7 @@
           </w:tcPr>
           <w:p>
             <w:pPr>
-              <w:pStyle w:val="Heading1"/>
+              <w:pStyle w:val="Titolo1"/>
               <w:numPr>
                 <w:ilvl w:val="0"/>
                 <w:numId w:val="0"/>
@@ -9538,7 +10283,7 @@
           </w:tcPr>
           <w:p>
             <w:pPr>
-              <w:pStyle w:val="Heading1"/>
+              <w:pStyle w:val="Titolo1"/>
               <w:numPr>
                 <w:ilvl w:val="0"/>
                 <w:numId w:val="0"/>
@@ -9553,7 +10298,7 @@
           </w:tcPr>
           <w:p>
             <w:pPr>
-              <w:pStyle w:val="Heading1"/>
+              <w:pStyle w:val="Titolo1"/>
               <w:numPr>
                 <w:ilvl w:val="0"/>
                 <w:numId w:val="0"/>
@@ -9569,7 +10314,7 @@
           </w:tcPr>
           <w:p>
             <w:pPr>
-              <w:pStyle w:val="Heading1"/>
+              <w:pStyle w:val="Titolo1"/>
               <w:numPr>
                 <w:ilvl w:val="0"/>
                 <w:numId w:val="0"/>
@@ -9588,7 +10333,7 @@
           </w:tcPr>
           <w:p>
             <w:pPr>
-              <w:pStyle w:val="Heading1"/>
+              <w:pStyle w:val="Titolo1"/>
               <w:numPr>
                 <w:ilvl w:val="0"/>
                 <w:numId w:val="0"/>
@@ -9603,7 +10348,7 @@
           </w:tcPr>
           <w:p>
             <w:pPr>
-              <w:pStyle w:val="Heading1"/>
+              <w:pStyle w:val="Titolo1"/>
               <w:numPr>
                 <w:ilvl w:val="0"/>
                 <w:numId w:val="0"/>
@@ -9619,7 +10364,7 @@
           </w:tcPr>
           <w:p>
             <w:pPr>
-              <w:pStyle w:val="Heading1"/>
+              <w:pStyle w:val="Titolo1"/>
               <w:numPr>
                 <w:ilvl w:val="0"/>
                 <w:numId w:val="0"/>
@@ -9641,7 +10386,7 @@
           </w:tcPr>
           <w:p>
             <w:pPr>
-              <w:pStyle w:val="Heading1"/>
+              <w:pStyle w:val="Titolo1"/>
               <w:numPr>
                 <w:ilvl w:val="0"/>
                 <w:numId w:val="0"/>
@@ -9656,7 +10401,7 @@
           </w:tcPr>
           <w:p>
             <w:pPr>
-              <w:pStyle w:val="Heading1"/>
+              <w:pStyle w:val="Titolo1"/>
               <w:numPr>
                 <w:ilvl w:val="0"/>
                 <w:numId w:val="0"/>
@@ -9672,7 +10417,7 @@
           </w:tcPr>
           <w:p>
             <w:pPr>
-              <w:pStyle w:val="Heading1"/>
+              <w:pStyle w:val="Titolo1"/>
               <w:numPr>
                 <w:ilvl w:val="0"/>
                 <w:numId w:val="0"/>
@@ -9691,7 +10436,7 @@
     </w:p>
     <w:p>
       <w:pPr>
-        <w:pStyle w:val="Heading1"/>
+        <w:pStyle w:val="Titolo1"/>
       </w:pPr>
       <w:bookmarkStart w:id="23" w:name="_Toc436580573"/>
       <w:r>
@@ -9701,7 +10446,7 @@
     </w:p>
     <w:p>
       <w:pPr>
-        <w:pStyle w:val="Heading2"/>
+        <w:pStyle w:val="Titolo2"/>
       </w:pPr>
       <w:bookmarkStart w:id="24" w:name="_Toc436580574"/>
       <w:r>
@@ -9948,10 +10693,10 @@
         </w:rPr>
         <w:t>(</w:t>
       </w:r>
-      <w:hyperlink r:id="rId49" w:history="1">
+      <w:hyperlink r:id="rId52" w:history="1">
         <w:r>
           <w:rPr>
-            <w:rStyle w:val="Hyperlink"/>
+            <w:rStyle w:val="Collegamentoipertestuale"/>
             <w:lang w:val="it-IT"/>
           </w:rPr>
           <w:t>https://www.wikipedia.org/</w:t>
@@ -9973,7 +10718,7 @@
     </w:p>
     <w:p>
       <w:pPr>
-        <w:pStyle w:val="Heading2"/>
+        <w:pStyle w:val="Titolo2"/>
       </w:pPr>
       <w:bookmarkStart w:id="25" w:name="_Toc436580575"/>
       <w:r>
@@ -9999,10 +10744,10 @@
       <w:r>
         <w:t xml:space="preserve"> (</w:t>
       </w:r>
-      <w:hyperlink r:id="rId50" w:history="1">
+      <w:hyperlink r:id="rId53" w:history="1">
         <w:r>
           <w:rPr>
-            <w:rStyle w:val="Hyperlink"/>
+            <w:rStyle w:val="Collegamentoipertestuale"/>
           </w:rPr>
           <w:t>https://products.office.com/it-it/word</w:t>
         </w:r>
@@ -10037,10 +10782,10 @@
       <w:r>
         <w:t>(</w:t>
       </w:r>
-      <w:hyperlink r:id="rId51" w:history="1">
+      <w:hyperlink r:id="rId54" w:history="1">
         <w:r>
           <w:rPr>
-            <w:rStyle w:val="Hyperlink"/>
+            <w:rStyle w:val="Collegamentoipertestuale"/>
           </w:rPr>
           <w:t>http://staruml.io/</w:t>
         </w:r>
@@ -10082,10 +10827,10 @@
       <w:r>
         <w:t>(</w:t>
       </w:r>
-      <w:hyperlink r:id="rId52" w:history="1">
+      <w:hyperlink r:id="rId55" w:history="1">
         <w:r>
           <w:rPr>
-            <w:rStyle w:val="Hyperlink"/>
+            <w:rStyle w:val="Collegamentoipertestuale"/>
           </w:rPr>
           <w:t>http://www.gimp.org/</w:t>
         </w:r>
@@ -10113,10 +10858,10 @@
       <w:r>
         <w:t xml:space="preserve"> (</w:t>
       </w:r>
-      <w:hyperlink r:id="rId53" w:history="1">
+      <w:hyperlink r:id="rId56" w:history="1">
         <w:r>
           <w:rPr>
-            <w:rStyle w:val="Hyperlink"/>
+            <w:rStyle w:val="Collegamentoipertestuale"/>
           </w:rPr>
           <w:t>https://github.com/</w:t>
         </w:r>
@@ -10143,10 +10888,10 @@
       <w:r>
         <w:t xml:space="preserve"> (</w:t>
       </w:r>
-      <w:hyperlink r:id="rId54" w:history="1">
+      <w:hyperlink r:id="rId57" w:history="1">
         <w:r>
           <w:rPr>
-            <w:rStyle w:val="Hyperlink"/>
+            <w:rStyle w:val="Collegamentoipertestuale"/>
           </w:rPr>
           <w:t>https://www.dropbox.com/</w:t>
         </w:r>
@@ -10162,7 +10907,7 @@
     </w:p>
     <w:p>
       <w:pPr>
-        <w:pStyle w:val="Heading2"/>
+        <w:pStyle w:val="Titolo2"/>
       </w:pPr>
       <w:bookmarkStart w:id="26" w:name="_Toc436580576"/>
       <w:r>
@@ -10202,6 +10947,7 @@
               <w:rPr>
                 <w:rFonts w:ascii="Cambria Math" w:hAnsi="Cambria Math"/>
                 <w:i/>
+                <w:lang w:val="it-IT"/>
               </w:rPr>
             </m:ctrlPr>
           </m:funcPr>
@@ -10212,6 +10958,7 @@
                   <w:rPr>
                     <w:rFonts w:ascii="Cambria Math" w:hAnsi="Cambria Math"/>
                     <w:i/>
+                    <w:lang w:val="it-IT"/>
                   </w:rPr>
                 </m:ctrlPr>
               </m:limLowPr>
@@ -10224,155 +10971,21 @@
                     <w:rFonts w:ascii="Cambria Math" w:hAnsi="Cambria Math"/>
                     <w:lang w:val="it-IT"/>
                   </w:rPr>
-                  <m:t>lim</m:t>
+                  <m:t>max</m:t>
                 </m:r>
               </m:e>
               <m:lim>
                 <m:r>
                   <w:rPr>
                     <w:rFonts w:ascii="Cambria Math" w:hAnsi="Cambria Math"/>
-                  </w:rPr>
-                  <m:t>n</m:t>
-                </m:r>
-                <m:r>
-                  <w:rPr>
-                    <w:rFonts w:ascii="Cambria Math" w:hAnsi="Cambria Math"/>
                     <w:lang w:val="it-IT"/>
                   </w:rPr>
-                  <m:t>→∞</m:t>
+                  <m:t>0≤x≤1</m:t>
                 </m:r>
               </m:lim>
             </m:limLow>
           </m:fName>
           <m:e>
-            <m:sSup>
-              <m:sSupPr>
-                <m:ctrlPr>
-                  <w:rPr>
-                    <w:rFonts w:ascii="Cambria Math" w:hAnsi="Cambria Math"/>
-                    <w:i/>
-                  </w:rPr>
-                </m:ctrlPr>
-              </m:sSupPr>
-              <m:e>
-                <m:d>
-                  <m:dPr>
-                    <m:ctrlPr>
-                      <w:rPr>
-                        <w:rFonts w:ascii="Cambria Math" w:hAnsi="Cambria Math"/>
-                        <w:i/>
-                      </w:rPr>
-                    </m:ctrlPr>
-                  </m:dPr>
-                  <m:e>
-                    <m:r>
-                      <w:rPr>
-                        <w:rFonts w:ascii="Cambria Math" w:hAnsi="Cambria Math"/>
-                        <w:lang w:val="it-IT"/>
-                      </w:rPr>
-                      <m:t>1+</m:t>
-                    </m:r>
-                    <m:f>
-                      <m:fPr>
-                        <m:ctrlPr>
-                          <w:rPr>
-                            <w:rFonts w:ascii="Cambria Math" w:hAnsi="Cambria Math"/>
-                            <w:i/>
-                          </w:rPr>
-                        </m:ctrlPr>
-                      </m:fPr>
-                      <m:num>
-                        <m:r>
-                          <w:rPr>
-                            <w:rFonts w:ascii="Cambria Math" w:hAnsi="Cambria Math"/>
-                            <w:lang w:val="it-IT"/>
-                          </w:rPr>
-                          <m:t>1</m:t>
-                        </m:r>
-                      </m:num>
-                      <m:den>
-                        <m:r>
-                          <w:rPr>
-                            <w:rFonts w:ascii="Cambria Math" w:hAnsi="Cambria Math"/>
-                            <w:lang w:val="it-IT"/>
-                          </w:rPr>
-                          <m:t>5</m:t>
-                        </m:r>
-                        <m:r>
-                          <w:rPr>
-                            <w:rFonts w:ascii="Cambria Math" w:hAnsi="Cambria Math"/>
-                          </w:rPr>
-                          <m:t>n</m:t>
-                        </m:r>
-                      </m:den>
-                    </m:f>
-                  </m:e>
-                </m:d>
-              </m:e>
-              <m:sup>
-                <m:r>
-                  <w:rPr>
-                    <w:rFonts w:ascii="Cambria Math" w:hAnsi="Cambria Math"/>
-                  </w:rPr>
-                  <m:t>εn</m:t>
-                </m:r>
-              </m:sup>
-            </m:sSup>
-          </m:e>
-        </m:func>
-      </m:oMath>
-      <w:r>
-        <w:rPr>
-          <w:rFonts w:eastAsiaTheme="minorEastAsia"/>
-          <w:lang w:val="it-IT"/>
-        </w:rPr>
-        <w:t xml:space="preserve"> Hours</w:t>
-      </w:r>
-    </w:p>
-    <w:p>
-      <w:pPr>
-        <w:pStyle w:val="TestoNormale"/>
-        <w:numPr>
-          <w:ilvl w:val="0"/>
-          <w:numId w:val="16"/>
-        </w:numPr>
-        <w:rPr>
-          <w:lang w:val="it-IT"/>
-        </w:rPr>
-      </w:pPr>
-      <w:r>
-        <w:rPr>
-          <w:b/>
-          <w:lang w:val="it-IT"/>
-        </w:rPr>
-        <w:t>Francesco Marchesani</w:t>
-      </w:r>
-      <w:r>
-        <w:rPr>
-          <w:lang w:val="it-IT"/>
-        </w:rPr>
-        <w:t xml:space="preserve">: </w:t>
-      </w:r>
-      <m:oMath>
-        <m:sSup>
-          <m:sSupPr>
-            <m:ctrlPr>
-              <w:rPr>
-                <w:rFonts w:ascii="Cambria Math" w:hAnsi="Cambria Math"/>
-                <w:lang w:val="it-IT"/>
-              </w:rPr>
-            </m:ctrlPr>
-          </m:sSupPr>
-          <m:e>
-            <m:r>
-              <w:rPr>
-                <w:rFonts w:ascii="Cambria Math" w:hAnsi="Cambria Math"/>
-                <w:lang w:val="it-IT"/>
-              </w:rPr>
-              <m:t>e</m:t>
-            </m:r>
-          </m:e>
-          <m:sup>
             <m:r>
               <w:rPr>
                 <w:rFonts w:ascii="Cambria Math" w:hAnsi="Cambria Math"/>
@@ -10380,65 +10993,12 @@
               </w:rPr>
               <m:t>x</m:t>
             </m:r>
-          </m:sup>
-        </m:sSup>
-        <m:r>
-          <w:rPr>
-            <w:rFonts w:ascii="Cambria Math" w:hAnsi="Cambria Math"/>
-            <w:lang w:val="it-IT"/>
-          </w:rPr>
-          <m:t>=1+</m:t>
-        </m:r>
-        <m:f>
-          <m:fPr>
-            <m:ctrlPr>
-              <w:rPr>
-                <w:rFonts w:ascii="Cambria Math" w:hAnsi="Cambria Math"/>
-                <w:lang w:val="it-IT"/>
-              </w:rPr>
-            </m:ctrlPr>
-          </m:fPr>
-          <m:num>
-            <m:r>
-              <w:rPr>
-                <w:rFonts w:ascii="Cambria Math" w:hAnsi="Cambria Math"/>
-                <w:lang w:val="it-IT"/>
-              </w:rPr>
-              <m:t>x</m:t>
-            </m:r>
-          </m:num>
-          <m:den>
-            <m:r>
-              <w:rPr>
-                <w:rFonts w:ascii="Cambria Math" w:hAnsi="Cambria Math"/>
-                <w:lang w:val="it-IT"/>
-              </w:rPr>
-              <m:t>1!</m:t>
-            </m:r>
-          </m:den>
-        </m:f>
-        <m:r>
-          <w:rPr>
-            <w:rFonts w:ascii="Cambria Math" w:hAnsi="Cambria Math"/>
-            <w:lang w:val="it-IT"/>
-          </w:rPr>
-          <m:t>+</m:t>
-        </m:r>
-        <m:f>
-          <m:fPr>
-            <m:ctrlPr>
-              <w:rPr>
-                <w:rFonts w:ascii="Cambria Math" w:hAnsi="Cambria Math"/>
-                <w:lang w:val="it-IT"/>
-              </w:rPr>
-            </m:ctrlPr>
-          </m:fPr>
-          <m:num>
             <m:sSup>
               <m:sSupPr>
                 <m:ctrlPr>
                   <w:rPr>
                     <w:rFonts w:ascii="Cambria Math" w:hAnsi="Cambria Math"/>
+                    <w:i/>
                     <w:lang w:val="it-IT"/>
                   </w:rPr>
                 </m:ctrlPr>
@@ -10449,7 +11009,7 @@
                     <w:rFonts w:ascii="Cambria Math" w:hAnsi="Cambria Math"/>
                     <w:lang w:val="it-IT"/>
                   </w:rPr>
-                  <m:t>x</m:t>
+                  <m:t>e</m:t>
                 </m:r>
               </m:e>
               <m:sup>
@@ -10458,21 +11018,143 @@
                     <w:rFonts w:ascii="Cambria Math" w:hAnsi="Cambria Math"/>
                     <w:lang w:val="it-IT"/>
                   </w:rPr>
-                  <m:t>2</m:t>
+                  <m:t>-</m:t>
                 </m:r>
+                <m:sSup>
+                  <m:sSupPr>
+                    <m:ctrlPr>
+                      <w:rPr>
+                        <w:rFonts w:ascii="Cambria Math" w:hAnsi="Cambria Math"/>
+                        <w:i/>
+                        <w:lang w:val="it-IT"/>
+                      </w:rPr>
+                    </m:ctrlPr>
+                  </m:sSupPr>
+                  <m:e>
+                    <m:r>
+                      <w:rPr>
+                        <w:rFonts w:ascii="Cambria Math" w:hAnsi="Cambria Math"/>
+                        <w:lang w:val="it-IT"/>
+                      </w:rPr>
+                      <m:t>2x</m:t>
+                    </m:r>
+                  </m:e>
+                  <m:sup>
+                    <m:r>
+                      <w:rPr>
+                        <w:rFonts w:ascii="Cambria Math" w:hAnsi="Cambria Math"/>
+                        <w:lang w:val="it-IT"/>
+                      </w:rPr>
+                      <m:t>2</m:t>
+                    </m:r>
+                  </m:sup>
+                </m:sSup>
               </m:sup>
             </m:sSup>
-          </m:num>
-          <m:den>
+          </m:e>
+        </m:func>
+      </m:oMath>
+      <w:r>
+        <w:rPr>
+          <w:rFonts w:eastAsiaTheme="minorEastAsia"/>
+          <w:lang w:val="it-IT"/>
+        </w:rPr>
+        <w:t xml:space="preserve"> </w:t>
+      </w:r>
+      <w:r>
+        <w:rPr>
+          <w:rFonts w:eastAsiaTheme="minorEastAsia"/>
+          <w:lang w:val="it-IT"/>
+        </w:rPr>
+        <w:t>Hours</w:t>
+      </w:r>
+    </w:p>
+    <w:p>
+      <w:pPr>
+        <w:pStyle w:val="TestoNormale"/>
+        <w:numPr>
+          <w:ilvl w:val="0"/>
+          <w:numId w:val="16"/>
+        </w:numPr>
+        <w:rPr>
+          <w:lang w:val="it-IT"/>
+        </w:rPr>
+      </w:pPr>
+      <w:r>
+        <w:rPr>
+          <w:b/>
+          <w:lang w:val="it-IT"/>
+        </w:rPr>
+        <w:t>Francesco Marchesani</w:t>
+      </w:r>
+      <w:r>
+        <w:rPr>
+          <w:lang w:val="it-IT"/>
+        </w:rPr>
+        <w:t xml:space="preserve">: </w:t>
+      </w:r>
+      <m:oMath>
+        <m:r>
+          <w:rPr>
+            <w:rFonts w:ascii="Cambria Math" w:hAnsi="Cambria Math"/>
+            <w:lang w:val="it-IT"/>
+          </w:rPr>
+          <m:t>f</m:t>
+        </m:r>
+        <m:d>
+          <m:dPr>
+            <m:ctrlPr>
+              <w:rPr>
+                <w:rFonts w:ascii="Cambria Math" w:hAnsi="Cambria Math"/>
+                <w:lang w:val="it-IT"/>
+              </w:rPr>
+            </m:ctrlPr>
+          </m:dPr>
+          <m:e>
             <m:r>
               <w:rPr>
                 <w:rFonts w:ascii="Cambria Math" w:hAnsi="Cambria Math"/>
                 <w:lang w:val="it-IT"/>
               </w:rPr>
-              <m:t>2!</m:t>
+              <m:t>x</m:t>
             </m:r>
-          </m:den>
-        </m:f>
+          </m:e>
+        </m:d>
+        <m:r>
+          <w:rPr>
+            <w:rFonts w:ascii="Cambria Math" w:hAnsi="Cambria Math"/>
+            <w:lang w:val="it-IT"/>
+          </w:rPr>
+          <m:t>=</m:t>
+        </m:r>
+        <m:sSub>
+          <m:sSubPr>
+            <m:ctrlPr>
+              <w:rPr>
+                <w:rFonts w:ascii="Cambria Math" w:hAnsi="Cambria Math"/>
+                <w:lang w:val="it-IT"/>
+              </w:rPr>
+            </m:ctrlPr>
+          </m:sSubPr>
+          <m:e>
+            <m:r>
+              <w:rPr>
+                <w:rFonts w:ascii="Cambria Math" w:hAnsi="Cambria Math"/>
+                <w:lang w:val="it-IT"/>
+              </w:rPr>
+              <m:t>a</m:t>
+            </m:r>
+          </m:e>
+          <m:sub>
+            <m:r>
+              <w:rPr>
+                <w:rFonts w:ascii="Cambria Math" w:hAnsi="Cambria Math"/>
+                <w:lang w:val="it-IT"/>
+              </w:rPr>
+              <m:t>0</m:t>
+            </m:r>
+          </m:sub>
+        </m:sSub>
         <m:r>
           <w:rPr>
             <w:rFonts w:ascii="Cambria Math" w:hAnsi="Cambria Math"/>
@@ -10480,94 +11162,232 @@
           </w:rPr>
           <m:t>+</m:t>
         </m:r>
-        <m:f>
-          <m:fPr>
+        <m:nary>
+          <m:naryPr>
+            <m:chr m:val="∑"/>
+            <m:grow m:val="1"/>
             <m:ctrlPr>
               <w:rPr>
                 <w:rFonts w:ascii="Cambria Math" w:hAnsi="Cambria Math"/>
                 <w:lang w:val="it-IT"/>
               </w:rPr>
             </m:ctrlPr>
-          </m:fPr>
-          <m:num>
-            <m:sSup>
-              <m:sSupPr>
+          </m:naryPr>
+          <m:sub>
+            <m:r>
+              <w:rPr>
+                <w:rFonts w:ascii="Cambria Math" w:hAnsi="Cambria Math"/>
+                <w:lang w:val="it-IT"/>
+              </w:rPr>
+              <m:t>n=1</m:t>
+            </m:r>
+          </m:sub>
+          <m:sup>
+            <m:r>
+              <w:rPr>
+                <w:rFonts w:ascii="Cambria Math" w:hAnsi="Cambria Math"/>
+                <w:lang w:val="it-IT"/>
+              </w:rPr>
+              <m:t>∞</m:t>
+            </m:r>
+          </m:sup>
+          <m:e>
+            <m:d>
+              <m:dPr>
                 <m:ctrlPr>
                   <w:rPr>
                     <w:rFonts w:ascii="Cambria Math" w:hAnsi="Cambria Math"/>
                     <w:lang w:val="it-IT"/>
                   </w:rPr>
                 </m:ctrlPr>
-              </m:sSupPr>
+              </m:dPr>
               <m:e>
+                <m:sSub>
+                  <m:sSubPr>
+                    <m:ctrlPr>
+                      <w:rPr>
+                        <w:rFonts w:ascii="Cambria Math" w:hAnsi="Cambria Math"/>
+                        <w:lang w:val="it-IT"/>
+                      </w:rPr>
+                    </m:ctrlPr>
+                  </m:sSubPr>
+                  <m:e>
+                    <m:r>
+                      <w:rPr>
+                        <w:rFonts w:ascii="Cambria Math" w:eastAsia="Cambria Math" w:hAnsi="Cambria Math" w:cs="Cambria Math"/>
+                        <w:lang w:val="it-IT"/>
+                      </w:rPr>
+                      <m:t>a</m:t>
+                    </m:r>
+                  </m:e>
+                  <m:sub>
+                    <m:r>
+                      <w:rPr>
+                        <w:rFonts w:ascii="Cambria Math" w:eastAsia="Cambria Math" w:hAnsi="Cambria Math" w:cs="Cambria Math"/>
+                        <w:lang w:val="it-IT"/>
+                      </w:rPr>
+                      <m:t>n</m:t>
+                    </m:r>
+                  </m:sub>
+                </m:sSub>
+                <m:func>
+                  <m:funcPr>
+                    <m:ctrlPr>
+                      <w:rPr>
+                        <w:rFonts w:ascii="Cambria Math" w:hAnsi="Cambria Math"/>
+                        <w:lang w:val="it-IT"/>
+                      </w:rPr>
+                    </m:ctrlPr>
+                  </m:funcPr>
+                  <m:fName>
+                    <m:r>
+                      <m:rPr>
+                        <m:sty m:val="p"/>
+                      </m:rPr>
+                      <w:rPr>
+                        <w:rFonts w:ascii="Cambria Math" w:eastAsia="Cambria Math" w:hAnsi="Cambria Math" w:cs="Cambria Math"/>
+                        <w:lang w:val="it-IT"/>
+                      </w:rPr>
+                      <m:t>cos</m:t>
+                    </m:r>
+                  </m:fName>
+                  <m:e>
+                    <m:f>
+                      <m:fPr>
+                        <m:ctrlPr>
+                          <w:rPr>
+                            <w:rFonts w:ascii="Cambria Math" w:hAnsi="Cambria Math"/>
+                            <w:lang w:val="it-IT"/>
+                          </w:rPr>
+                        </m:ctrlPr>
+                      </m:fPr>
+                      <m:num>
+                        <m:r>
+                          <w:rPr>
+                            <w:rFonts w:ascii="Cambria Math" w:eastAsia="Cambria Math" w:hAnsi="Cambria Math" w:cs="Cambria Math"/>
+                            <w:lang w:val="it-IT"/>
+                          </w:rPr>
+                          <m:t>nπx</m:t>
+                        </m:r>
+                      </m:num>
+                      <m:den>
+                        <m:r>
+                          <w:rPr>
+                            <w:rFonts w:ascii="Cambria Math" w:eastAsia="Cambria Math" w:hAnsi="Cambria Math" w:cs="Cambria Math"/>
+                            <w:lang w:val="it-IT"/>
+                          </w:rPr>
+                          <m:t>L</m:t>
+                        </m:r>
+                      </m:den>
+                    </m:f>
+                  </m:e>
+                </m:func>
                 <m:r>
                   <w:rPr>
-                    <w:rFonts w:ascii="Cambria Math" w:hAnsi="Cambria Math"/>
+                    <w:rFonts w:ascii="Cambria Math" w:eastAsia="Cambria Math" w:hAnsi="Cambria Math" w:cs="Cambria Math"/>
                     <w:lang w:val="it-IT"/>
                   </w:rPr>
-                  <m:t>x</m:t>
+                  <m:t>+</m:t>
                 </m:r>
+                <m:sSub>
+                  <m:sSubPr>
+                    <m:ctrlPr>
+                      <w:rPr>
+                        <w:rFonts w:ascii="Cambria Math" w:hAnsi="Cambria Math"/>
+                        <w:lang w:val="it-IT"/>
+                      </w:rPr>
+                    </m:ctrlPr>
+                  </m:sSubPr>
+                  <m:e>
+                    <m:r>
+                      <w:rPr>
+                        <w:rFonts w:ascii="Cambria Math" w:eastAsia="Cambria Math" w:hAnsi="Cambria Math" w:cs="Cambria Math"/>
+                        <w:lang w:val="it-IT"/>
+                      </w:rPr>
+                      <m:t>b</m:t>
+                    </m:r>
+                  </m:e>
+                  <m:sub>
+                    <m:r>
+                      <w:rPr>
+                        <w:rFonts w:ascii="Cambria Math" w:eastAsia="Cambria Math" w:hAnsi="Cambria Math" w:cs="Cambria Math"/>
+                        <w:lang w:val="it-IT"/>
+                      </w:rPr>
+                      <m:t>n</m:t>
+                    </m:r>
+                  </m:sub>
+                </m:sSub>
+                <m:func>
+                  <m:funcPr>
+                    <m:ctrlPr>
+                      <w:rPr>
+                        <w:rFonts w:ascii="Cambria Math" w:hAnsi="Cambria Math"/>
+                        <w:lang w:val="it-IT"/>
+                      </w:rPr>
+                    </m:ctrlPr>
+                  </m:funcPr>
+                  <m:fName>
+                    <m:r>
+                      <m:rPr>
+                        <m:sty m:val="p"/>
+                      </m:rPr>
+                      <w:rPr>
+                        <w:rFonts w:ascii="Cambria Math" w:eastAsia="Cambria Math" w:hAnsi="Cambria Math" w:cs="Cambria Math"/>
+                        <w:lang w:val="it-IT"/>
+                      </w:rPr>
+                      <m:t>sin</m:t>
+                    </m:r>
+                  </m:fName>
+                  <m:e>
+                    <m:f>
+                      <m:fPr>
+                        <m:ctrlPr>
+                          <w:rPr>
+                            <w:rFonts w:ascii="Cambria Math" w:hAnsi="Cambria Math"/>
+                            <w:lang w:val="it-IT"/>
+                          </w:rPr>
+                        </m:ctrlPr>
+                      </m:fPr>
+                      <m:num>
+                        <m:r>
+                          <w:rPr>
+                            <w:rFonts w:ascii="Cambria Math" w:eastAsia="Cambria Math" w:hAnsi="Cambria Math" w:cs="Cambria Math"/>
+                            <w:lang w:val="it-IT"/>
+                          </w:rPr>
+                          <m:t>nπx</m:t>
+                        </m:r>
+                      </m:num>
+                      <m:den>
+                        <m:r>
+                          <w:rPr>
+                            <w:rFonts w:ascii="Cambria Math" w:eastAsia="Cambria Math" w:hAnsi="Cambria Math" w:cs="Cambria Math"/>
+                            <w:lang w:val="it-IT"/>
+                          </w:rPr>
+                          <m:t>L</m:t>
+                        </m:r>
+                      </m:den>
+                    </m:f>
+                  </m:e>
+                </m:func>
               </m:e>
-              <m:sup>
-                <m:r>
-                  <w:rPr>
-                    <w:rFonts w:ascii="Cambria Math" w:hAnsi="Cambria Math"/>
-                    <w:lang w:val="it-IT"/>
-                  </w:rPr>
-                  <m:t>3</m:t>
-                </m:r>
-              </m:sup>
-            </m:sSup>
-          </m:num>
-          <m:den>
-            <m:r>
-              <w:rPr>
-                <w:rFonts w:ascii="Cambria Math" w:hAnsi="Cambria Math"/>
-                <w:lang w:val="it-IT"/>
-              </w:rPr>
-              <m:t>3!</m:t>
-            </m:r>
-          </m:den>
-        </m:f>
-        <m:r>
-          <w:rPr>
-            <w:rFonts w:ascii="Cambria Math" w:hAnsi="Cambria Math"/>
-            <w:lang w:val="it-IT"/>
-          </w:rPr>
-          <m:t>+…,</m:t>
-        </m:r>
-        <m:r>
-          <m:rPr>
-            <m:sty m:val="p"/>
-          </m:rPr>
-          <w:rPr>
-            <w:rFonts w:ascii="Cambria Math" w:hAnsi="Cambria Math"/>
-            <w:lang w:val="it-IT"/>
-          </w:rPr>
-          <m:t xml:space="preserve">  </m:t>
-        </m:r>
-        <m:r>
-          <w:rPr>
-            <w:rFonts w:ascii="Cambria Math" w:hAnsi="Cambria Math"/>
-            <w:lang w:val="it-IT"/>
-          </w:rPr>
-          <m:t>-∞&lt;x&lt;∞</m:t>
-        </m:r>
+            </m:d>
+          </m:e>
+        </m:nary>
       </m:oMath>
       <w:r>
         <w:rPr>
           <w:rFonts w:eastAsiaTheme="minorEastAsia"/>
           <w:lang w:val="it-IT"/>
         </w:rPr>
-        <w:t xml:space="preserve"> Hours</w:t>
-      </w:r>
-    </w:p>
-    <w:p>
-      <w:pPr>
-        <w:rPr>
+        <w:t xml:space="preserve"> </w:t>
+      </w:r>
+      <w:r>
+        <w:rPr>
+          <w:rFonts w:eastAsiaTheme="minorEastAsia"/>
           <w:lang w:val="it-IT"/>
         </w:rPr>
-      </w:pPr>
+        <w:t>Hours</w:t>
+      </w:r>
     </w:p>
     <w:p>
       <w:pPr>
@@ -10576,9 +11396,16 @@
         </w:rPr>
       </w:pPr>
     </w:p>
+    <w:p>
+      <w:pPr>
+        <w:rPr>
+          <w:lang w:val="it-IT"/>
+        </w:rPr>
+      </w:pPr>
+    </w:p>
     <w:sectPr>
-      <w:headerReference w:type="default" r:id="rId55"/>
-      <w:footerReference w:type="default" r:id="rId56"/>
+      <w:headerReference w:type="default" r:id="rId58"/>
+      <w:footerReference w:type="default" r:id="rId59"/>
       <w:pgSz w:w="12240" w:h="15840"/>
       <w:pgMar w:top="1417" w:right="1134" w:bottom="1134" w:left="1134" w:header="708" w:footer="708" w:gutter="0"/>
       <w:cols w:space="708"/>
@@ -10589,7 +11416,7 @@
 </file>
 
 <file path=word/endnotes.xml><?xml version="1.0" encoding="utf-8"?>
-<w:endnotes xmlns:wpc="http://schemas.microsoft.com/office/word/2010/wordprocessingCanvas" xmlns:mo="http://schemas.microsoft.com/office/mac/office/2008/main" xmlns:mc="http://schemas.openxmlformats.org/markup-compatibility/2006" xmlns:mv="urn:schemas-microsoft-com:mac:vml" xmlns:o="urn:schemas-microsoft-com:office:office" xmlns:r="http://schemas.openxmlformats.org/officeDocument/2006/relationships" xmlns:m="http://schemas.openxmlformats.org/officeDocument/2006/math" xmlns:v="urn:schemas-microsoft-com:vml" xmlns:wp14="http://schemas.microsoft.com/office/word/2010/wordprocessingDrawing" xmlns:wp="http://schemas.openxmlformats.org/drawingml/2006/wordprocessingDrawing" xmlns:w10="urn:schemas-microsoft-com:office:word" xmlns:w="http://schemas.openxmlformats.org/wordprocessingml/2006/main" xmlns:w14="http://schemas.microsoft.com/office/word/2010/wordml" xmlns:w15="http://schemas.microsoft.com/office/word/2012/wordml" xmlns:wpg="http://schemas.microsoft.com/office/word/2010/wordprocessingGroup" xmlns:wpi="http://schemas.microsoft.com/office/word/2010/wordprocessingInk" xmlns:wne="http://schemas.microsoft.com/office/word/2006/wordml" xmlns:wps="http://schemas.microsoft.com/office/word/2010/wordprocessingShape" mc:Ignorable="w14 w15 wp14">
+<w:endnotes xmlns:wpc="http://schemas.microsoft.com/office/word/2010/wordprocessingCanvas" xmlns:mc="http://schemas.openxmlformats.org/markup-compatibility/2006" xmlns:o="urn:schemas-microsoft-com:office:office" xmlns:r="http://schemas.openxmlformats.org/officeDocument/2006/relationships" xmlns:m="http://schemas.openxmlformats.org/officeDocument/2006/math" xmlns:v="urn:schemas-microsoft-com:vml" xmlns:wp14="http://schemas.microsoft.com/office/word/2010/wordprocessingDrawing" xmlns:wp="http://schemas.openxmlformats.org/drawingml/2006/wordprocessingDrawing" xmlns:w10="urn:schemas-microsoft-com:office:word" xmlns:w="http://schemas.openxmlformats.org/wordprocessingml/2006/main" xmlns:w14="http://schemas.microsoft.com/office/word/2010/wordml" xmlns:w15="http://schemas.microsoft.com/office/word/2012/wordml" xmlns:wpg="http://schemas.microsoft.com/office/word/2010/wordprocessingGroup" xmlns:wpi="http://schemas.microsoft.com/office/word/2010/wordprocessingInk" xmlns:wne="http://schemas.microsoft.com/office/word/2006/wordml" xmlns:wps="http://schemas.microsoft.com/office/word/2010/wordprocessingShape" mc:Ignorable="w14 w15 wp14">
   <w:endnote w:type="separator" w:id="-1">
     <w:p>
       <w:pPr>
@@ -10614,10 +11441,10 @@
 </file>
 
 <file path=word/footer1.xml><?xml version="1.0" encoding="utf-8"?>
-<w:ftr xmlns:wpc="http://schemas.microsoft.com/office/word/2010/wordprocessingCanvas" xmlns:mo="http://schemas.microsoft.com/office/mac/office/2008/main" xmlns:mc="http://schemas.openxmlformats.org/markup-compatibility/2006" xmlns:mv="urn:schemas-microsoft-com:mac:vml" xmlns:o="urn:schemas-microsoft-com:office:office" xmlns:r="http://schemas.openxmlformats.org/officeDocument/2006/relationships" xmlns:m="http://schemas.openxmlformats.org/officeDocument/2006/math" xmlns:v="urn:schemas-microsoft-com:vml" xmlns:wp14="http://schemas.microsoft.com/office/word/2010/wordprocessingDrawing" xmlns:wp="http://schemas.openxmlformats.org/drawingml/2006/wordprocessingDrawing" xmlns:w10="urn:schemas-microsoft-com:office:word" xmlns:w="http://schemas.openxmlformats.org/wordprocessingml/2006/main" xmlns:w14="http://schemas.microsoft.com/office/word/2010/wordml" xmlns:w15="http://schemas.microsoft.com/office/word/2012/wordml" xmlns:wpg="http://schemas.microsoft.com/office/word/2010/wordprocessingGroup" xmlns:wpi="http://schemas.microsoft.com/office/word/2010/wordprocessingInk" xmlns:wne="http://schemas.microsoft.com/office/word/2006/wordml" xmlns:wps="http://schemas.microsoft.com/office/word/2010/wordprocessingShape" mc:Ignorable="w14 w15 wp14">
+<w:ftr xmlns:wpc="http://schemas.microsoft.com/office/word/2010/wordprocessingCanvas" xmlns:mc="http://schemas.openxmlformats.org/markup-compatibility/2006" xmlns:o="urn:schemas-microsoft-com:office:office" xmlns:r="http://schemas.openxmlformats.org/officeDocument/2006/relationships" xmlns:m="http://schemas.openxmlformats.org/officeDocument/2006/math" xmlns:v="urn:schemas-microsoft-com:vml" xmlns:wp14="http://schemas.microsoft.com/office/word/2010/wordprocessingDrawing" xmlns:wp="http://schemas.openxmlformats.org/drawingml/2006/wordprocessingDrawing" xmlns:w10="urn:schemas-microsoft-com:office:word" xmlns:w="http://schemas.openxmlformats.org/wordprocessingml/2006/main" xmlns:w14="http://schemas.microsoft.com/office/word/2010/wordml" xmlns:w15="http://schemas.microsoft.com/office/word/2012/wordml" xmlns:wpg="http://schemas.microsoft.com/office/word/2010/wordprocessingGroup" xmlns:wpi="http://schemas.microsoft.com/office/word/2010/wordprocessingInk" xmlns:wne="http://schemas.microsoft.com/office/word/2006/wordml" xmlns:wps="http://schemas.microsoft.com/office/word/2010/wordprocessingShape" mc:Ignorable="w14 w15 wp14">
   <w:p>
     <w:pPr>
-      <w:pStyle w:val="Footer"/>
+      <w:pStyle w:val="Pidipagina"/>
       <w:jc w:val="right"/>
       <w:rPr>
         <w:i/>
@@ -10672,7 +11499,7 @@
 </file>
 
 <file path=word/footnotes.xml><?xml version="1.0" encoding="utf-8"?>
-<w:footnotes xmlns:wpc="http://schemas.microsoft.com/office/word/2010/wordprocessingCanvas" xmlns:mo="http://schemas.microsoft.com/office/mac/office/2008/main" xmlns:mc="http://schemas.openxmlformats.org/markup-compatibility/2006" xmlns:mv="urn:schemas-microsoft-com:mac:vml" xmlns:o="urn:schemas-microsoft-com:office:office" xmlns:r="http://schemas.openxmlformats.org/officeDocument/2006/relationships" xmlns:m="http://schemas.openxmlformats.org/officeDocument/2006/math" xmlns:v="urn:schemas-microsoft-com:vml" xmlns:wp14="http://schemas.microsoft.com/office/word/2010/wordprocessingDrawing" xmlns:wp="http://schemas.openxmlformats.org/drawingml/2006/wordprocessingDrawing" xmlns:w10="urn:schemas-microsoft-com:office:word" xmlns:w="http://schemas.openxmlformats.org/wordprocessingml/2006/main" xmlns:w14="http://schemas.microsoft.com/office/word/2010/wordml" xmlns:w15="http://schemas.microsoft.com/office/word/2012/wordml" xmlns:wpg="http://schemas.microsoft.com/office/word/2010/wordprocessingGroup" xmlns:wpi="http://schemas.microsoft.com/office/word/2010/wordprocessingInk" xmlns:wne="http://schemas.microsoft.com/office/word/2006/wordml" xmlns:wps="http://schemas.microsoft.com/office/word/2010/wordprocessingShape" mc:Ignorable="w14 w15 wp14">
+<w:footnotes xmlns:wpc="http://schemas.microsoft.com/office/word/2010/wordprocessingCanvas" xmlns:mc="http://schemas.openxmlformats.org/markup-compatibility/2006" xmlns:o="urn:schemas-microsoft-com:office:office" xmlns:r="http://schemas.openxmlformats.org/officeDocument/2006/relationships" xmlns:m="http://schemas.openxmlformats.org/officeDocument/2006/math" xmlns:v="urn:schemas-microsoft-com:vml" xmlns:wp14="http://schemas.microsoft.com/office/word/2010/wordprocessingDrawing" xmlns:wp="http://schemas.openxmlformats.org/drawingml/2006/wordprocessingDrawing" xmlns:w10="urn:schemas-microsoft-com:office:word" xmlns:w="http://schemas.openxmlformats.org/wordprocessingml/2006/main" xmlns:w14="http://schemas.microsoft.com/office/word/2010/wordml" xmlns:w15="http://schemas.microsoft.com/office/word/2012/wordml" xmlns:wpg="http://schemas.microsoft.com/office/word/2010/wordprocessingGroup" xmlns:wpi="http://schemas.microsoft.com/office/word/2010/wordprocessingInk" xmlns:wne="http://schemas.microsoft.com/office/word/2006/wordml" xmlns:wps="http://schemas.microsoft.com/office/word/2010/wordprocessingShape" mc:Ignorable="w14 w15 wp14">
   <w:footnote w:type="separator" w:id="-1">
     <w:p>
       <w:pPr>
@@ -10697,10 +11524,10 @@
 </file>
 
 <file path=word/header1.xml><?xml version="1.0" encoding="utf-8"?>
-<w:hdr xmlns:wpc="http://schemas.microsoft.com/office/word/2010/wordprocessingCanvas" xmlns:mo="http://schemas.microsoft.com/office/mac/office/2008/main" xmlns:mc="http://schemas.openxmlformats.org/markup-compatibility/2006" xmlns:mv="urn:schemas-microsoft-com:mac:vml" xmlns:o="urn:schemas-microsoft-com:office:office" xmlns:r="http://schemas.openxmlformats.org/officeDocument/2006/relationships" xmlns:m="http://schemas.openxmlformats.org/officeDocument/2006/math" xmlns:v="urn:schemas-microsoft-com:vml" xmlns:wp14="http://schemas.microsoft.com/office/word/2010/wordprocessingDrawing" xmlns:wp="http://schemas.openxmlformats.org/drawingml/2006/wordprocessingDrawing" xmlns:w10="urn:schemas-microsoft-com:office:word" xmlns:w="http://schemas.openxmlformats.org/wordprocessingml/2006/main" xmlns:w14="http://schemas.microsoft.com/office/word/2010/wordml" xmlns:w15="http://schemas.microsoft.com/office/word/2012/wordml" xmlns:wpg="http://schemas.microsoft.com/office/word/2010/wordprocessingGroup" xmlns:wpi="http://schemas.microsoft.com/office/word/2010/wordprocessingInk" xmlns:wne="http://schemas.microsoft.com/office/word/2006/wordml" xmlns:wps="http://schemas.microsoft.com/office/word/2010/wordprocessingShape" mc:Ignorable="w14 w15 wp14">
+<w:hdr xmlns:wpc="http://schemas.microsoft.com/office/word/2010/wordprocessingCanvas" xmlns:mc="http://schemas.openxmlformats.org/markup-compatibility/2006" xmlns:o="urn:schemas-microsoft-com:office:office" xmlns:r="http://schemas.openxmlformats.org/officeDocument/2006/relationships" xmlns:m="http://schemas.openxmlformats.org/officeDocument/2006/math" xmlns:v="urn:schemas-microsoft-com:vml" xmlns:wp14="http://schemas.microsoft.com/office/word/2010/wordprocessingDrawing" xmlns:wp="http://schemas.openxmlformats.org/drawingml/2006/wordprocessingDrawing" xmlns:w10="urn:schemas-microsoft-com:office:word" xmlns:w="http://schemas.openxmlformats.org/wordprocessingml/2006/main" xmlns:w14="http://schemas.microsoft.com/office/word/2010/wordml" xmlns:w15="http://schemas.microsoft.com/office/word/2012/wordml" xmlns:wpg="http://schemas.microsoft.com/office/word/2010/wordprocessingGroup" xmlns:wpi="http://schemas.microsoft.com/office/word/2010/wordprocessingInk" xmlns:wne="http://schemas.microsoft.com/office/word/2006/wordml" xmlns:wps="http://schemas.microsoft.com/office/word/2010/wordprocessingShape" mc:Ignorable="w14 w15 wp14">
   <w:p>
     <w:pPr>
-      <w:pStyle w:val="Header"/>
+      <w:pStyle w:val="Intestazione"/>
     </w:pPr>
     <w:r>
       <w:rPr>
@@ -10974,7 +11801,7 @@
                         <w:txbxContent>
                           <w:p>
                             <w:pPr>
-                              <w:pStyle w:val="Header"/>
+                              <w:pStyle w:val="Intestazione"/>
                               <w:jc w:val="right"/>
                               <w:rPr>
                                 <w:color w:val="FFFFFF" w:themeColor="background1"/>
@@ -11022,7 +11849,7 @@
                                 <w:szCs w:val="24"/>
                                 <w:lang w:val="it-IT"/>
                               </w:rPr>
-                              <w:t>10</w:t>
+                              <w:t>30</w:t>
                             </w:r>
                             <w:r>
                               <w:rPr>
@@ -11056,29 +11883,29 @@
         </mc:Choice>
         <mc:Fallback>
           <w:pict>
-            <v:group w14:anchorId="3F1F2C8F" id="Gruppo_x0020_158" o:spid="_x0000_s1026" style="position:absolute;margin-left:-.9pt;margin-top:18.25pt;width:133.9pt;height:80.65pt;z-index:251659264;mso-position-horizontal-relative:page;mso-position-vertical-relative:page;mso-width-relative:margin;mso-height-relative:margin" coordsize="1700784,1024128" o:gfxdata="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">
-              <v:group id="Gruppo_x0020_159" o:spid="_x0000_s1027" style="position:absolute;width:1700784;height:1024128" coordsize="1700784,1024128" o:gfxdata="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">
-                <v:rect id="Rettangolo_x0020_160" o:spid="_x0000_s1028" style="position:absolute;width:1700784;height:1024128;visibility:visible;mso-wrap-style:square;v-text-anchor:middle" o:gfxdata="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" fillcolor="white [3212]" stroked="f" strokeweight="1pt">
+            <v:group w14:anchorId="3F1F2C8F" id="Gruppo 158" o:spid="_x0000_s1026" style="position:absolute;margin-left:-.9pt;margin-top:18.25pt;width:133.9pt;height:80.65pt;z-index:251659264;mso-position-horizontal-relative:page;mso-position-vertical-relative:page;mso-width-relative:margin;mso-height-relative:margin" coordsize="17007,10241" o:gfxdata="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">
+              <v:group id="Gruppo 159" o:spid="_x0000_s1027" style="position:absolute;width:17007;height:10241" coordsize="17007,10241" o:gfxdata="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">
+                <v:rect id="Rettangolo 160" o:spid="_x0000_s1028" style="position:absolute;width:17007;height:10241;visibility:visible;mso-wrap-style:square;v-text-anchor:middle" o:gfxdata="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" fillcolor="white [3212]" stroked="f" strokeweight="1pt">
                   <v:fill opacity="0"/>
                 </v:rect>
-                <v:shape id="Rettangolo_x0020_1" o:spid="_x0000_s1029" style="position:absolute;left:228600;width:1463040;height:1014984;visibility:visible;mso-wrap-style:square;v-text-anchor:middle" coordsize="1462822,1014481" o:gfxdata="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" path="m0,0l1462822,,910372,376306,,1014481,,0xe" fillcolor="#5b9bd5 [3204]" stroked="f" strokeweight="1pt">
+                <v:shape id="Rettangolo 1" o:spid="_x0000_s1029" style="position:absolute;left:2286;width:14630;height:10149;visibility:visible;mso-wrap-style:square;v-text-anchor:middle" coordsize="1462822,1014481" o:gfxdata="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" path="m,l1462822,,910372,376306,,1014481,,xe" fillcolor="#5b9bd5 [3204]" stroked="f" strokeweight="1pt">
                   <v:stroke joinstyle="miter"/>
                   <v:path arrowok="t" o:connecttype="custom" o:connectlocs="0,0;1463040,0;910508,376493;0,1014984;0,0" o:connectangles="0,0,0,0,0"/>
                 </v:shape>
-                <v:rect id="Rettangolo_x0020_162" o:spid="_x0000_s1030" style="position:absolute;left:228600;width:1472184;height:1024128;visibility:visible;mso-wrap-style:square;v-text-anchor:middle" o:gfxdata="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" stroked="f" strokeweight="1pt">
-                  <v:fill r:id="rId2" o:title="" rotate="t" type="frame"/>
+                <v:rect id="Rettangolo 162" o:spid="_x0000_s1030" style="position:absolute;left:2286;width:14721;height:10241;visibility:visible;mso-wrap-style:square;v-text-anchor:middle" o:gfxdata="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" stroked="f" strokeweight="1pt">
+                  <v:fill r:id="rId2" o:title="" recolor="t" rotate="t" type="frame"/>
                 </v:rect>
               </v:group>
-              <v:shapetype id="_x0000_t202" coordsize="21600,21600" o:spt="202" path="m0,0l0,21600,21600,21600,21600,0xe">
+              <v:shapetype id="_x0000_t202" coordsize="21600,21600" o:spt="202" path="m,l,21600r21600,l21600,xe">
                 <v:stroke joinstyle="miter"/>
                 <v:path gradientshapeok="t" o:connecttype="rect"/>
               </v:shapetype>
-              <v:shape id="Casella_x0020_di_x0020_testo_x0020_163" o:spid="_x0000_s1031" type="#_x0000_t202" style="position:absolute;left:86562;top:18933;width:642644;height:351457;flip:x;visibility:visible;mso-wrap-style:square;v-text-anchor:middle" o:gfxdata="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" filled="f" stroked="f" strokeweight=".5pt">
+              <v:shape id="Casella di testo 163" o:spid="_x0000_s1031" type="#_x0000_t202" style="position:absolute;left:865;top:189;width:6427;height:3514;flip:x;visibility:visible;mso-wrap-style:square;v-text-anchor:middle" o:gfxdata="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" filled="f" stroked="f" strokeweight=".5pt">
                 <v:textbox inset=",7.2pt,,7.2pt">
                   <w:txbxContent>
                     <w:p>
                       <w:pPr>
-                        <w:pStyle w:val="Header"/>
+                        <w:pStyle w:val="Intestazione"/>
                         <w:jc w:val="right"/>
                         <w:rPr>
                           <w:color w:val="FFFFFF" w:themeColor="background1"/>
@@ -11126,7 +11953,7 @@
                           <w:szCs w:val="24"/>
                           <w:lang w:val="it-IT"/>
                         </w:rPr>
-                        <w:t>10</w:t>
+                        <w:t>30</w:t>
                       </w:r>
                       <w:r>
                         <w:rPr>
@@ -11151,8 +11978,8 @@
 </file>
 
 <file path=word/numbering.xml><?xml version="1.0" encoding="utf-8"?>
-<w:numbering xmlns:wpc="http://schemas.microsoft.com/office/word/2010/wordprocessingCanvas" xmlns:mo="http://schemas.microsoft.com/office/mac/office/2008/main" xmlns:mc="http://schemas.openxmlformats.org/markup-compatibility/2006" xmlns:mv="urn:schemas-microsoft-com:mac:vml" xmlns:o="urn:schemas-microsoft-com:office:office" xmlns:r="http://schemas.openxmlformats.org/officeDocument/2006/relationships" xmlns:m="http://schemas.openxmlformats.org/officeDocument/2006/math" xmlns:v="urn:schemas-microsoft-com:vml" xmlns:wp14="http://schemas.microsoft.com/office/word/2010/wordprocessingDrawing" xmlns:wp="http://schemas.openxmlformats.org/drawingml/2006/wordprocessingDrawing" xmlns:w10="urn:schemas-microsoft-com:office:word" xmlns:w="http://schemas.openxmlformats.org/wordprocessingml/2006/main" xmlns:w14="http://schemas.microsoft.com/office/word/2010/wordml" xmlns:w15="http://schemas.microsoft.com/office/word/2012/wordml" xmlns:wpg="http://schemas.microsoft.com/office/word/2010/wordprocessingGroup" xmlns:wpi="http://schemas.microsoft.com/office/word/2010/wordprocessingInk" xmlns:wne="http://schemas.microsoft.com/office/word/2006/wordml" xmlns:wps="http://schemas.microsoft.com/office/word/2010/wordprocessingShape" mc:Ignorable="w14 w15 wp14">
-  <w:abstractNum w:abstractNumId="0">
+<w:numbering xmlns:wpc="http://schemas.microsoft.com/office/word/2010/wordprocessingCanvas" xmlns:mc="http://schemas.openxmlformats.org/markup-compatibility/2006" xmlns:o="urn:schemas-microsoft-com:office:office" xmlns:r="http://schemas.openxmlformats.org/officeDocument/2006/relationships" xmlns:m="http://schemas.openxmlformats.org/officeDocument/2006/math" xmlns:v="urn:schemas-microsoft-com:vml" xmlns:wp14="http://schemas.microsoft.com/office/word/2010/wordprocessingDrawing" xmlns:wp="http://schemas.openxmlformats.org/drawingml/2006/wordprocessingDrawing" xmlns:w10="urn:schemas-microsoft-com:office:word" xmlns:w="http://schemas.openxmlformats.org/wordprocessingml/2006/main" xmlns:w14="http://schemas.microsoft.com/office/word/2010/wordml" xmlns:w15="http://schemas.microsoft.com/office/word/2012/wordml" xmlns:wpg="http://schemas.microsoft.com/office/word/2010/wordprocessingGroup" xmlns:wpi="http://schemas.microsoft.com/office/word/2010/wordprocessingInk" xmlns:wne="http://schemas.microsoft.com/office/word/2006/wordml" xmlns:wps="http://schemas.microsoft.com/office/word/2010/wordprocessingShape" mc:Ignorable="w14 w15 wp14">
+  <w:abstractNum w:abstractNumId="0" w15:restartNumberingAfterBreak="0">
     <w:nsid w:val="03B32B60"/>
     <w:multiLevelType w:val="hybridMultilevel"/>
     <w:tmpl w:val="40C0813C"/>
@@ -11265,7 +12092,7 @@
       </w:rPr>
     </w:lvl>
   </w:abstractNum>
-  <w:abstractNum w:abstractNumId="1">
+  <w:abstractNum w:abstractNumId="1" w15:restartNumberingAfterBreak="0">
     <w:nsid w:val="08600438"/>
     <w:multiLevelType w:val="hybridMultilevel"/>
     <w:tmpl w:val="FCE69B38"/>
@@ -11378,7 +12205,7 @@
       </w:rPr>
     </w:lvl>
   </w:abstractNum>
-  <w:abstractNum w:abstractNumId="2">
+  <w:abstractNum w:abstractNumId="2" w15:restartNumberingAfterBreak="0">
     <w:nsid w:val="0D1E743F"/>
     <w:multiLevelType w:val="hybridMultilevel"/>
     <w:tmpl w:val="D1FC5FF6"/>
@@ -11491,7 +12318,7 @@
       </w:rPr>
     </w:lvl>
   </w:abstractNum>
-  <w:abstractNum w:abstractNumId="3">
+  <w:abstractNum w:abstractNumId="3" w15:restartNumberingAfterBreak="0">
     <w:nsid w:val="0F085AA0"/>
     <w:multiLevelType w:val="hybridMultilevel"/>
     <w:tmpl w:val="0A3C1DB0"/>
@@ -11604,7 +12431,7 @@
       </w:rPr>
     </w:lvl>
   </w:abstractNum>
-  <w:abstractNum w:abstractNumId="4">
+  <w:abstractNum w:abstractNumId="4" w15:restartNumberingAfterBreak="0">
     <w:nsid w:val="1E85799F"/>
     <w:multiLevelType w:val="hybridMultilevel"/>
     <w:tmpl w:val="10DC32E6"/>
@@ -11717,7 +12544,7 @@
       </w:rPr>
     </w:lvl>
   </w:abstractNum>
-  <w:abstractNum w:abstractNumId="5">
+  <w:abstractNum w:abstractNumId="5" w15:restartNumberingAfterBreak="0">
     <w:nsid w:val="2B4D6E0F"/>
     <w:multiLevelType w:val="hybridMultilevel"/>
     <w:tmpl w:val="8EEED9D0"/>
@@ -11831,7 +12658,7 @@
       </w:rPr>
     </w:lvl>
   </w:abstractNum>
-  <w:abstractNum w:abstractNumId="6">
+  <w:abstractNum w:abstractNumId="6" w15:restartNumberingAfterBreak="0">
     <w:nsid w:val="2C0879D2"/>
     <w:multiLevelType w:val="hybridMultilevel"/>
     <w:tmpl w:val="42680BBE"/>
@@ -11944,10 +12771,10 @@
       </w:rPr>
     </w:lvl>
   </w:abstractNum>
-  <w:abstractNum w:abstractNumId="7">
+  <w:abstractNum w:abstractNumId="7" w15:restartNumberingAfterBreak="0">
     <w:nsid w:val="2E06640E"/>
     <w:multiLevelType w:val="hybridMultilevel"/>
-    <w:tmpl w:val="5A48D112"/>
+    <w:tmpl w:val="FAA068C2"/>
     <w:lvl w:ilvl="0" w:tplc="04090001">
       <w:start w:val="1"/>
       <w:numFmt w:val="bullet"/>
@@ -12057,7 +12884,7 @@
       </w:rPr>
     </w:lvl>
   </w:abstractNum>
-  <w:abstractNum w:abstractNumId="8">
+  <w:abstractNum w:abstractNumId="8" w15:restartNumberingAfterBreak="0">
     <w:nsid w:val="2E430986"/>
     <w:multiLevelType w:val="hybridMultilevel"/>
     <w:tmpl w:val="18725428"/>
@@ -12170,7 +12997,7 @@
       </w:rPr>
     </w:lvl>
   </w:abstractNum>
-  <w:abstractNum w:abstractNumId="9">
+  <w:abstractNum w:abstractNumId="9" w15:restartNumberingAfterBreak="0">
     <w:nsid w:val="2ECA305C"/>
     <w:multiLevelType w:val="hybridMultilevel"/>
     <w:tmpl w:val="0D26C1B8"/>
@@ -12283,7 +13110,7 @@
       </w:rPr>
     </w:lvl>
   </w:abstractNum>
-  <w:abstractNum w:abstractNumId="10">
+  <w:abstractNum w:abstractNumId="10" w15:restartNumberingAfterBreak="0">
     <w:nsid w:val="33063C66"/>
     <w:multiLevelType w:val="hybridMultilevel"/>
     <w:tmpl w:val="3584801A"/>
@@ -12396,10 +13223,10 @@
       </w:rPr>
     </w:lvl>
   </w:abstractNum>
-  <w:abstractNum w:abstractNumId="11">
+  <w:abstractNum w:abstractNumId="11" w15:restartNumberingAfterBreak="0">
     <w:nsid w:val="33C84D6E"/>
     <w:multiLevelType w:val="hybridMultilevel"/>
-    <w:tmpl w:val="60DAF754"/>
+    <w:tmpl w:val="A8C07E34"/>
     <w:lvl w:ilvl="0" w:tplc="04090001">
       <w:start w:val="1"/>
       <w:numFmt w:val="bullet"/>
@@ -12509,7 +13336,7 @@
       </w:rPr>
     </w:lvl>
   </w:abstractNum>
-  <w:abstractNum w:abstractNumId="12">
+  <w:abstractNum w:abstractNumId="12" w15:restartNumberingAfterBreak="0">
     <w:nsid w:val="35D56682"/>
     <w:multiLevelType w:val="hybridMultilevel"/>
     <w:tmpl w:val="BDC60E00"/>
@@ -12622,7 +13449,7 @@
       </w:rPr>
     </w:lvl>
   </w:abstractNum>
-  <w:abstractNum w:abstractNumId="13">
+  <w:abstractNum w:abstractNumId="13" w15:restartNumberingAfterBreak="0">
     <w:nsid w:val="3D6E63E2"/>
     <w:multiLevelType w:val="hybridMultilevel"/>
     <w:tmpl w:val="E5964F7A"/>
@@ -12736,7 +13563,7 @@
       </w:rPr>
     </w:lvl>
   </w:abstractNum>
-  <w:abstractNum w:abstractNumId="14">
+  <w:abstractNum w:abstractNumId="14" w15:restartNumberingAfterBreak="0">
     <w:nsid w:val="4F54059A"/>
     <w:multiLevelType w:val="hybridMultilevel"/>
     <w:tmpl w:val="74021284"/>
@@ -12849,10 +13676,10 @@
       </w:rPr>
     </w:lvl>
   </w:abstractNum>
-  <w:abstractNum w:abstractNumId="15">
+  <w:abstractNum w:abstractNumId="15" w15:restartNumberingAfterBreak="0">
     <w:nsid w:val="51451D80"/>
     <w:multiLevelType w:val="hybridMultilevel"/>
-    <w:tmpl w:val="FB080D2E"/>
+    <w:tmpl w:val="6D2C8F34"/>
     <w:lvl w:ilvl="0" w:tplc="04090001">
       <w:start w:val="1"/>
       <w:numFmt w:val="bullet"/>
@@ -12962,7 +13789,7 @@
       </w:rPr>
     </w:lvl>
   </w:abstractNum>
-  <w:abstractNum w:abstractNumId="16">
+  <w:abstractNum w:abstractNumId="16" w15:restartNumberingAfterBreak="0">
     <w:nsid w:val="52BB1B13"/>
     <w:multiLevelType w:val="hybridMultilevel"/>
     <w:tmpl w:val="519C2130"/>
@@ -13048,7 +13875,7 @@
       </w:pPr>
     </w:lvl>
   </w:abstractNum>
-  <w:abstractNum w:abstractNumId="17">
+  <w:abstractNum w:abstractNumId="17" w15:restartNumberingAfterBreak="0">
     <w:nsid w:val="60641B7E"/>
     <w:multiLevelType w:val="hybridMultilevel"/>
     <w:tmpl w:val="06CE8B34"/>
@@ -13161,14 +13988,14 @@
       </w:rPr>
     </w:lvl>
   </w:abstractNum>
-  <w:abstractNum w:abstractNumId="18">
+  <w:abstractNum w:abstractNumId="18" w15:restartNumberingAfterBreak="0">
     <w:nsid w:val="62A765B8"/>
     <w:multiLevelType w:val="multilevel"/>
     <w:tmpl w:val="857ED286"/>
     <w:lvl w:ilvl="0">
       <w:start w:val="1"/>
       <w:numFmt w:val="decimal"/>
-      <w:pStyle w:val="Heading1"/>
+      <w:pStyle w:val="Titolo1"/>
       <w:lvlText w:val="%1."/>
       <w:lvlJc w:val="left"/>
       <w:pPr>
@@ -13178,7 +14005,7 @@
     <w:lvl w:ilvl="1">
       <w:start w:val="1"/>
       <w:numFmt w:val="decimal"/>
-      <w:pStyle w:val="Heading2"/>
+      <w:pStyle w:val="Titolo2"/>
       <w:lvlText w:val="%1.%2."/>
       <w:lvlJc w:val="left"/>
       <w:pPr>
@@ -13188,7 +14015,7 @@
     <w:lvl w:ilvl="2">
       <w:start w:val="1"/>
       <w:numFmt w:val="decimal"/>
-      <w:pStyle w:val="Heading3"/>
+      <w:pStyle w:val="Titolo3"/>
       <w:lvlText w:val="%1.%2.%3."/>
       <w:lvlJc w:val="left"/>
       <w:pPr>
@@ -13253,7 +14080,7 @@
       </w:pPr>
     </w:lvl>
   </w:abstractNum>
-  <w:abstractNum w:abstractNumId="19">
+  <w:abstractNum w:abstractNumId="19" w15:restartNumberingAfterBreak="0">
     <w:nsid w:val="66040253"/>
     <w:multiLevelType w:val="hybridMultilevel"/>
     <w:tmpl w:val="B6708AF0"/>
@@ -13366,7 +14193,7 @@
       </w:rPr>
     </w:lvl>
   </w:abstractNum>
-  <w:abstractNum w:abstractNumId="20">
+  <w:abstractNum w:abstractNumId="20" w15:restartNumberingAfterBreak="0">
     <w:nsid w:val="66187DD5"/>
     <w:multiLevelType w:val="hybridMultilevel"/>
     <w:tmpl w:val="63088542"/>
@@ -13479,7 +14306,7 @@
       </w:rPr>
     </w:lvl>
   </w:abstractNum>
-  <w:abstractNum w:abstractNumId="21">
+  <w:abstractNum w:abstractNumId="21" w15:restartNumberingAfterBreak="0">
     <w:nsid w:val="6B2067C4"/>
     <w:multiLevelType w:val="hybridMultilevel"/>
     <w:tmpl w:val="334C5046"/>
@@ -13592,10 +14419,10 @@
       </w:rPr>
     </w:lvl>
   </w:abstractNum>
-  <w:abstractNum w:abstractNumId="22">
+  <w:abstractNum w:abstractNumId="22" w15:restartNumberingAfterBreak="0">
     <w:nsid w:val="6D6760A9"/>
     <w:multiLevelType w:val="hybridMultilevel"/>
-    <w:tmpl w:val="F4DAD54E"/>
+    <w:tmpl w:val="F1E0CB12"/>
     <w:lvl w:ilvl="0" w:tplc="04090001">
       <w:start w:val="1"/>
       <w:numFmt w:val="bullet"/>
@@ -13705,7 +14532,7 @@
       </w:rPr>
     </w:lvl>
   </w:abstractNum>
-  <w:abstractNum w:abstractNumId="23">
+  <w:abstractNum w:abstractNumId="23" w15:restartNumberingAfterBreak="0">
     <w:nsid w:val="789703EC"/>
     <w:multiLevelType w:val="hybridMultilevel"/>
     <w:tmpl w:val="4D1826AE"/>
@@ -13937,7 +14764,7 @@
       </w:pPr>
     </w:pPrDefault>
   </w:docDefaults>
-  <w:latentStyles w:defLockedState="0" w:defUIPriority="99" w:defSemiHidden="0" w:defUnhideWhenUsed="0" w:defQFormat="0" w:count="380">
+  <w:latentStyles w:defLockedState="0" w:defUIPriority="99" w:defSemiHidden="0" w:defUnhideWhenUsed="0" w:defQFormat="0" w:count="371">
     <w:lsdException w:name="Normal" w:uiPriority="0"/>
     <w:lsdException w:name="heading 1" w:uiPriority="9" w:qFormat="1"/>
     <w:lsdException w:name="heading 2" w:semiHidden="1" w:uiPriority="9" w:unhideWhenUsed="1" w:qFormat="1"/>
@@ -14310,17 +15137,17 @@
     <w:lsdException w:name="List Table 6 Colorful Accent 6" w:uiPriority="51"/>
     <w:lsdException w:name="List Table 7 Colorful Accent 6" w:uiPriority="52"/>
   </w:latentStyles>
-  <w:style w:type="paragraph" w:default="1" w:styleId="Normal">
+  <w:style w:type="paragraph" w:default="1" w:styleId="Normale">
     <w:name w:val="Normal"/>
     <w:rsid w:val="0001069B"/>
     <w:pPr>
       <w:spacing w:line="256" w:lineRule="auto"/>
     </w:pPr>
   </w:style>
-  <w:style w:type="paragraph" w:styleId="Heading1">
+  <w:style w:type="paragraph" w:styleId="Titolo1">
     <w:name w:val="heading 1"/>
-    <w:basedOn w:val="Normal"/>
-    <w:link w:val="Heading1Char"/>
+    <w:basedOn w:val="Normale"/>
+    <w:link w:val="Titolo1Carattere"/>
     <w:uiPriority w:val="9"/>
     <w:qFormat/>
     <w:rsid w:val="0001069B"/>
@@ -14342,10 +15169,10 @@
       <w:szCs w:val="32"/>
     </w:rPr>
   </w:style>
-  <w:style w:type="paragraph" w:styleId="Heading2">
+  <w:style w:type="paragraph" w:styleId="Titolo2">
     <w:name w:val="heading 2"/>
-    <w:basedOn w:val="Normal"/>
-    <w:link w:val="Heading2Char"/>
+    <w:basedOn w:val="Normale"/>
+    <w:link w:val="Titolo2Carattere"/>
     <w:uiPriority w:val="9"/>
     <w:unhideWhenUsed/>
     <w:qFormat/>
@@ -14367,10 +15194,10 @@
       <w:szCs w:val="26"/>
     </w:rPr>
   </w:style>
-  <w:style w:type="paragraph" w:styleId="Heading3">
+  <w:style w:type="paragraph" w:styleId="Titolo3">
     <w:name w:val="heading 3"/>
-    <w:basedOn w:val="Normal"/>
-    <w:link w:val="Heading3Char"/>
+    <w:basedOn w:val="Normale"/>
+    <w:link w:val="Titolo3Carattere"/>
     <w:uiPriority w:val="9"/>
     <w:unhideWhenUsed/>
     <w:qFormat/>
@@ -14392,13 +15219,13 @@
       <w:szCs w:val="24"/>
     </w:rPr>
   </w:style>
-  <w:style w:type="character" w:default="1" w:styleId="DefaultParagraphFont">
+  <w:style w:type="character" w:default="1" w:styleId="Carpredefinitoparagrafo">
     <w:name w:val="Default Paragraph Font"/>
     <w:uiPriority w:val="1"/>
     <w:semiHidden/>
     <w:unhideWhenUsed/>
   </w:style>
-  <w:style w:type="table" w:default="1" w:styleId="TableNormal">
+  <w:style w:type="table" w:default="1" w:styleId="Tabellanormale">
     <w:name w:val="Normal Table"/>
     <w:uiPriority w:val="99"/>
     <w:semiHidden/>
@@ -14413,16 +15240,16 @@
       </w:tblCellMar>
     </w:tblPr>
   </w:style>
-  <w:style w:type="numbering" w:default="1" w:styleId="NoList">
+  <w:style w:type="numbering" w:default="1" w:styleId="Nessunelenco">
     <w:name w:val="No List"/>
     <w:uiPriority w:val="99"/>
     <w:semiHidden/>
     <w:unhideWhenUsed/>
   </w:style>
-  <w:style w:type="character" w:customStyle="1" w:styleId="Heading1Char">
-    <w:name w:val="Heading 1 Char"/>
-    <w:basedOn w:val="DefaultParagraphFont"/>
-    <w:link w:val="Heading1"/>
+  <w:style w:type="character" w:customStyle="1" w:styleId="Titolo1Carattere">
+    <w:name w:val="Titolo 1 Carattere"/>
+    <w:basedOn w:val="Carpredefinitoparagrafo"/>
+    <w:link w:val="Titolo1"/>
     <w:uiPriority w:val="9"/>
     <w:rsid w:val="0001069B"/>
     <w:rPr>
@@ -14434,10 +15261,10 @@
       <w:szCs w:val="32"/>
     </w:rPr>
   </w:style>
-  <w:style w:type="character" w:customStyle="1" w:styleId="Heading2Char">
-    <w:name w:val="Heading 2 Char"/>
-    <w:basedOn w:val="DefaultParagraphFont"/>
-    <w:link w:val="Heading2"/>
+  <w:style w:type="character" w:customStyle="1" w:styleId="Titolo2Carattere">
+    <w:name w:val="Titolo 2 Carattere"/>
+    <w:basedOn w:val="Carpredefinitoparagrafo"/>
+    <w:link w:val="Titolo2"/>
     <w:uiPriority w:val="9"/>
     <w:rsid w:val="0001069B"/>
     <w:rPr>
@@ -14447,10 +15274,10 @@
       <w:szCs w:val="26"/>
     </w:rPr>
   </w:style>
-  <w:style w:type="character" w:customStyle="1" w:styleId="Heading3Char">
-    <w:name w:val="Heading 3 Char"/>
-    <w:basedOn w:val="DefaultParagraphFont"/>
-    <w:link w:val="Heading3"/>
+  <w:style w:type="character" w:customStyle="1" w:styleId="Titolo3Carattere">
+    <w:name w:val="Titolo 3 Carattere"/>
+    <w:basedOn w:val="Carpredefinitoparagrafo"/>
+    <w:link w:val="Titolo3"/>
     <w:uiPriority w:val="9"/>
     <w:rsid w:val="0001069B"/>
     <w:rPr>
@@ -14460,19 +15287,19 @@
       <w:szCs w:val="24"/>
     </w:rPr>
   </w:style>
-  <w:style w:type="paragraph" w:styleId="TOC1">
+  <w:style w:type="paragraph" w:styleId="Sommario1">
     <w:name w:val="toc 1"/>
-    <w:basedOn w:val="Normal"/>
-    <w:next w:val="Normal"/>
+    <w:basedOn w:val="Normale"/>
+    <w:next w:val="Normale"/>
     <w:autoRedefine/>
     <w:uiPriority w:val="39"/>
     <w:unhideWhenUsed/>
     <w:rsid w:val="0001069B"/>
   </w:style>
-  <w:style w:type="paragraph" w:styleId="TOC2">
+  <w:style w:type="paragraph" w:styleId="Sommario2">
     <w:name w:val="toc 2"/>
-    <w:basedOn w:val="Normal"/>
-    <w:next w:val="Normal"/>
+    <w:basedOn w:val="Normale"/>
+    <w:next w:val="Normale"/>
     <w:autoRedefine/>
     <w:uiPriority w:val="39"/>
     <w:unhideWhenUsed/>
@@ -14483,8 +15310,8 @@
   </w:style>
   <w:style w:type="paragraph" w:customStyle="1" w:styleId="TestoNormale">
     <w:name w:val="Testo Normale"/>
-    <w:basedOn w:val="Normal"/>
-    <w:next w:val="Normal"/>
+    <w:basedOn w:val="Normale"/>
+    <w:next w:val="Normale"/>
     <w:qFormat/>
     <w:rsid w:val="0001069B"/>
     <w:pPr>
@@ -14498,10 +15325,10 @@
       <w:szCs w:val="24"/>
     </w:rPr>
   </w:style>
-  <w:style w:type="paragraph" w:styleId="Header">
+  <w:style w:type="paragraph" w:styleId="Intestazione">
     <w:name w:val="header"/>
-    <w:basedOn w:val="Normal"/>
-    <w:link w:val="HeaderChar"/>
+    <w:basedOn w:val="Normale"/>
+    <w:link w:val="IntestazioneCarattere"/>
     <w:uiPriority w:val="99"/>
     <w:unhideWhenUsed/>
     <w:rsid w:val="006F09C2"/>
@@ -14513,17 +15340,17 @@
       <w:spacing w:after="0" w:line="240" w:lineRule="auto"/>
     </w:pPr>
   </w:style>
-  <w:style w:type="character" w:customStyle="1" w:styleId="HeaderChar">
-    <w:name w:val="Header Char"/>
-    <w:basedOn w:val="DefaultParagraphFont"/>
-    <w:link w:val="Header"/>
+  <w:style w:type="character" w:customStyle="1" w:styleId="IntestazioneCarattere">
+    <w:name w:val="Intestazione Carattere"/>
+    <w:basedOn w:val="Carpredefinitoparagrafo"/>
+    <w:link w:val="Intestazione"/>
     <w:uiPriority w:val="99"/>
     <w:rsid w:val="006F09C2"/>
   </w:style>
-  <w:style w:type="paragraph" w:styleId="Footer">
+  <w:style w:type="paragraph" w:styleId="Pidipagina">
     <w:name w:val="footer"/>
-    <w:basedOn w:val="Normal"/>
-    <w:link w:val="FooterChar"/>
+    <w:basedOn w:val="Normale"/>
+    <w:link w:val="PidipaginaCarattere"/>
     <w:uiPriority w:val="99"/>
     <w:unhideWhenUsed/>
     <w:rsid w:val="006F09C2"/>
@@ -14535,16 +15362,16 @@
       <w:spacing w:after="0" w:line="240" w:lineRule="auto"/>
     </w:pPr>
   </w:style>
-  <w:style w:type="character" w:customStyle="1" w:styleId="FooterChar">
-    <w:name w:val="Footer Char"/>
-    <w:basedOn w:val="DefaultParagraphFont"/>
-    <w:link w:val="Footer"/>
+  <w:style w:type="character" w:customStyle="1" w:styleId="PidipaginaCarattere">
+    <w:name w:val="Piè di pagina Carattere"/>
+    <w:basedOn w:val="Carpredefinitoparagrafo"/>
+    <w:link w:val="Pidipagina"/>
     <w:uiPriority w:val="99"/>
     <w:rsid w:val="006F09C2"/>
   </w:style>
-  <w:style w:type="paragraph" w:styleId="ListParagraph">
+  <w:style w:type="paragraph" w:styleId="Paragrafoelenco">
     <w:name w:val="List Paragraph"/>
-    <w:basedOn w:val="Normal"/>
+    <w:basedOn w:val="Normale"/>
     <w:uiPriority w:val="34"/>
     <w:qFormat/>
     <w:rsid w:val="00357373"/>
@@ -14553,7 +15380,7 @@
       <w:contextualSpacing/>
     </w:pPr>
   </w:style>
-  <w:style w:type="paragraph" w:styleId="NoSpacing">
+  <w:style w:type="paragraph" w:styleId="Nessunaspaziatura">
     <w:name w:val="No Spacing"/>
     <w:uiPriority w:val="1"/>
     <w:qFormat/>
@@ -14562,16 +15389,15 @@
       <w:spacing w:after="0" w:line="240" w:lineRule="auto"/>
     </w:pPr>
   </w:style>
-  <w:style w:type="table" w:styleId="TableGrid">
+  <w:style w:type="table" w:styleId="Grigliatabella">
     <w:name w:val="Table Grid"/>
-    <w:basedOn w:val="TableNormal"/>
+    <w:basedOn w:val="Tabellanormale"/>
     <w:uiPriority w:val="39"/>
     <w:rsid w:val="00BA136A"/>
     <w:pPr>
       <w:spacing w:after="0" w:line="240" w:lineRule="auto"/>
     </w:pPr>
     <w:tblPr>
-      <w:tblInd w:w="0" w:type="dxa"/>
       <w:tblBorders>
         <w:top w:val="single" w:sz="4" w:space="0" w:color="auto"/>
         <w:left w:val="single" w:sz="4" w:space="0" w:color="auto"/>
@@ -14580,17 +15406,11 @@
         <w:insideH w:val="single" w:sz="4" w:space="0" w:color="auto"/>
         <w:insideV w:val="single" w:sz="4" w:space="0" w:color="auto"/>
       </w:tblBorders>
-      <w:tblCellMar>
-        <w:top w:w="0" w:type="dxa"/>
-        <w:left w:w="108" w:type="dxa"/>
-        <w:bottom w:w="0" w:type="dxa"/>
-        <w:right w:w="108" w:type="dxa"/>
-      </w:tblCellMar>
     </w:tblPr>
   </w:style>
-  <w:style w:type="table" w:styleId="PlainTable1">
+  <w:style w:type="table" w:styleId="Tabellasemplice-1">
     <w:name w:val="Plain Table 1"/>
-    <w:basedOn w:val="TableNormal"/>
+    <w:basedOn w:val="Tabellanormale"/>
     <w:uiPriority w:val="41"/>
     <w:rsid w:val="00BA136A"/>
     <w:pPr>
@@ -14599,7 +15419,6 @@
     <w:tblPr>
       <w:tblStyleRowBandSize w:val="1"/>
       <w:tblStyleColBandSize w:val="1"/>
-      <w:tblInd w:w="0" w:type="dxa"/>
       <w:tblBorders>
         <w:top w:val="single" w:sz="4" w:space="0" w:color="BFBFBF" w:themeColor="background1" w:themeShade="BF"/>
         <w:left w:val="single" w:sz="4" w:space="0" w:color="BFBFBF" w:themeColor="background1" w:themeShade="BF"/>
@@ -14608,12 +15427,6 @@
         <w:insideH w:val="single" w:sz="4" w:space="0" w:color="BFBFBF" w:themeColor="background1" w:themeShade="BF"/>
         <w:insideV w:val="single" w:sz="4" w:space="0" w:color="BFBFBF" w:themeColor="background1" w:themeShade="BF"/>
       </w:tblBorders>
-      <w:tblCellMar>
-        <w:top w:w="0" w:type="dxa"/>
-        <w:left w:w="108" w:type="dxa"/>
-        <w:bottom w:w="0" w:type="dxa"/>
-        <w:right w:w="108" w:type="dxa"/>
-      </w:tblCellMar>
     </w:tblPr>
     <w:tblStylePr w:type="firstRow">
       <w:rPr>
@@ -14658,16 +15471,15 @@
       </w:tcPr>
     </w:tblStylePr>
   </w:style>
-  <w:style w:type="table" w:styleId="TableGridLight">
+  <w:style w:type="table" w:styleId="Grigliatabellachiara">
     <w:name w:val="Grid Table Light"/>
-    <w:basedOn w:val="TableNormal"/>
+    <w:basedOn w:val="Tabellanormale"/>
     <w:uiPriority w:val="40"/>
     <w:rsid w:val="00BA136A"/>
     <w:pPr>
       <w:spacing w:after="0" w:line="240" w:lineRule="auto"/>
     </w:pPr>
     <w:tblPr>
-      <w:tblInd w:w="0" w:type="dxa"/>
       <w:tblBorders>
         <w:top w:val="single" w:sz="4" w:space="0" w:color="BFBFBF" w:themeColor="background1" w:themeShade="BF"/>
         <w:left w:val="single" w:sz="4" w:space="0" w:color="BFBFBF" w:themeColor="background1" w:themeShade="BF"/>
@@ -14676,17 +15488,11 @@
         <w:insideH w:val="single" w:sz="4" w:space="0" w:color="BFBFBF" w:themeColor="background1" w:themeShade="BF"/>
         <w:insideV w:val="single" w:sz="4" w:space="0" w:color="BFBFBF" w:themeColor="background1" w:themeShade="BF"/>
       </w:tblBorders>
-      <w:tblCellMar>
-        <w:top w:w="0" w:type="dxa"/>
-        <w:left w:w="108" w:type="dxa"/>
-        <w:bottom w:w="0" w:type="dxa"/>
-        <w:right w:w="108" w:type="dxa"/>
-      </w:tblCellMar>
     </w:tblPr>
   </w:style>
-  <w:style w:type="character" w:styleId="PlaceholderText">
+  <w:style w:type="character" w:styleId="Testosegnaposto">
     <w:name w:val="Placeholder Text"/>
-    <w:basedOn w:val="DefaultParagraphFont"/>
+    <w:basedOn w:val="Carpredefinitoparagrafo"/>
     <w:uiPriority w:val="99"/>
     <w:semiHidden/>
     <w:rsid w:val="0073374E"/>
@@ -14694,9 +15500,9 @@
       <w:color w:val="808080"/>
     </w:rPr>
   </w:style>
-  <w:style w:type="character" w:styleId="Hyperlink">
+  <w:style w:type="character" w:styleId="Collegamentoipertestuale">
     <w:name w:val="Hyperlink"/>
-    <w:basedOn w:val="DefaultParagraphFont"/>
+    <w:basedOn w:val="Carpredefinitoparagrafo"/>
     <w:uiPriority w:val="99"/>
     <w:unhideWhenUsed/>
     <w:rsid w:val="001D5BA0"/>
@@ -16705,45 +17511,45 @@
     </dgm:pt>
   </dgm:ptLst>
   <dgm:cxnLst>
-    <dgm:cxn modelId="{42AB0BEE-99DB-0443-A594-8E869C3DE14F}" type="presOf" srcId="{51AF1449-732A-7245-8907-3B0B474E6716}" destId="{08B24028-0337-A54F-863C-D83DC536E50D}" srcOrd="1" destOrd="0" presId="urn:microsoft.com/office/officeart/2005/8/layout/bProcess3"/>
-    <dgm:cxn modelId="{58759EBD-3710-374C-81B9-1FAEAC534488}" type="presOf" srcId="{E1700588-AA9B-9044-98E5-A52BC9E980D8}" destId="{BE891453-7A81-9745-80FE-393D0BD9F682}" srcOrd="0" destOrd="0" presId="urn:microsoft.com/office/officeart/2005/8/layout/bProcess3"/>
-    <dgm:cxn modelId="{05AD5E40-408E-144B-835C-AC818D88A75F}" type="presOf" srcId="{E1700588-AA9B-9044-98E5-A52BC9E980D8}" destId="{0D4A6B71-9678-E74B-A4F4-3D04D7F96F18}" srcOrd="1" destOrd="0" presId="urn:microsoft.com/office/officeart/2005/8/layout/bProcess3"/>
-    <dgm:cxn modelId="{055A421C-E3DF-BF4C-B011-2A3BE43472BF}" type="presOf" srcId="{56563E73-53C5-C242-B5DD-534CCEB5A55B}" destId="{1AB89A78-53AA-8046-940B-4774F5E8A3F4}" srcOrd="0" destOrd="0" presId="urn:microsoft.com/office/officeart/2005/8/layout/bProcess3"/>
-    <dgm:cxn modelId="{9970BFCB-217F-1C44-A0B3-00E688919DEE}" type="presOf" srcId="{6FF581C4-5EE0-6547-8B0A-4DD4E49DF7D5}" destId="{70788382-AA77-7C4C-A399-82382C8CD1E3}" srcOrd="0" destOrd="0" presId="urn:microsoft.com/office/officeart/2005/8/layout/bProcess3"/>
-    <dgm:cxn modelId="{64DC8774-B8DB-6144-9EA7-0913ACA83E1D}" type="presOf" srcId="{51AF1449-732A-7245-8907-3B0B474E6716}" destId="{70A625A3-B04D-314A-9454-BA7560E71142}" srcOrd="0" destOrd="0" presId="urn:microsoft.com/office/officeart/2005/8/layout/bProcess3"/>
-    <dgm:cxn modelId="{5A518C2E-FEFB-F941-BC5C-D2FFCC4A4AD4}" type="presOf" srcId="{7DBAA654-83A9-2749-9A11-3A2F0853292E}" destId="{379D3411-2CF2-1443-9DE7-1F3F74BE70B6}" srcOrd="0" destOrd="0" presId="urn:microsoft.com/office/officeart/2005/8/layout/bProcess3"/>
-    <dgm:cxn modelId="{9F7DBBD3-2135-334D-BDE9-A8ED29101BA4}" srcId="{7DBAA654-83A9-2749-9A11-3A2F0853292E}" destId="{3ABC577C-D926-6C40-8609-A47272EDC0E8}" srcOrd="3" destOrd="0" parTransId="{73D020D2-C3E5-6D4B-A74D-95AC52916961}" sibTransId="{E1700588-AA9B-9044-98E5-A52BC9E980D8}"/>
-    <dgm:cxn modelId="{69B0C15D-EA2E-FB49-BF73-46A190B5B782}" type="presOf" srcId="{981B4EF9-7A3A-BE49-B6B6-0021D3615771}" destId="{CA2203B5-A4CA-2C4D-8577-50E3388F2246}" srcOrd="0" destOrd="0" presId="urn:microsoft.com/office/officeart/2005/8/layout/bProcess3"/>
-    <dgm:cxn modelId="{7F4E75B2-5F3F-484B-9C07-FB5A667EA70E}" type="presOf" srcId="{9D0A3E8F-79EA-4741-B4AF-359BBF2AD54A}" destId="{CB005E4D-98D2-5E43-A79A-01D73FA5246C}" srcOrd="0" destOrd="0" presId="urn:microsoft.com/office/officeart/2005/8/layout/bProcess3"/>
     <dgm:cxn modelId="{D23D9D9F-E230-B14F-8CC4-60EF1E62361C}" srcId="{7DBAA654-83A9-2749-9A11-3A2F0853292E}" destId="{9D0A3E8F-79EA-4741-B4AF-359BBF2AD54A}" srcOrd="1" destOrd="0" parTransId="{A68219EE-DDA5-6D44-931C-E2DD8411613C}" sibTransId="{56563E73-53C5-C242-B5DD-534CCEB5A55B}"/>
-    <dgm:cxn modelId="{AFC55B92-46BD-AF4B-BE57-90E81C3F54B8}" type="presOf" srcId="{3D31D781-DE26-FC46-87C5-81D28438E988}" destId="{5054442F-68CC-BA4D-A78B-D10165C93B35}" srcOrd="0" destOrd="0" presId="urn:microsoft.com/office/officeart/2005/8/layout/bProcess3"/>
-    <dgm:cxn modelId="{C9F771AC-35CF-1540-8F9B-A548A676FBEC}" srcId="{7DBAA654-83A9-2749-9A11-3A2F0853292E}" destId="{C900A651-3FCA-634D-8E96-FB8C693E1E8F}" srcOrd="0" destOrd="0" parTransId="{DC773397-72AF-3043-A26B-0B8B32D632B1}" sibTransId="{6FF581C4-5EE0-6547-8B0A-4DD4E49DF7D5}"/>
-    <dgm:cxn modelId="{3EDC89FF-5402-0F47-9704-52FE53BA7FBE}" type="presOf" srcId="{3ABC577C-D926-6C40-8609-A47272EDC0E8}" destId="{35CF6ACD-16BB-D44B-9967-A88BE4C856FA}" srcOrd="0" destOrd="0" presId="urn:microsoft.com/office/officeart/2005/8/layout/bProcess3"/>
+    <dgm:cxn modelId="{954CE668-138B-4E61-9E74-DF78821958F1}" type="presOf" srcId="{E1700588-AA9B-9044-98E5-A52BC9E980D8}" destId="{0D4A6B71-9678-E74B-A4F4-3D04D7F96F18}" srcOrd="1" destOrd="0" presId="urn:microsoft.com/office/officeart/2005/8/layout/bProcess3"/>
+    <dgm:cxn modelId="{226833DF-53E2-4F90-8392-A73FC79B86E7}" type="presOf" srcId="{51AF1449-732A-7245-8907-3B0B474E6716}" destId="{08B24028-0337-A54F-863C-D83DC536E50D}" srcOrd="1" destOrd="0" presId="urn:microsoft.com/office/officeart/2005/8/layout/bProcess3"/>
+    <dgm:cxn modelId="{858F9874-9E03-40C4-821C-DDB7136CD5DA}" type="presOf" srcId="{E1700588-AA9B-9044-98E5-A52BC9E980D8}" destId="{BE891453-7A81-9745-80FE-393D0BD9F682}" srcOrd="0" destOrd="0" presId="urn:microsoft.com/office/officeart/2005/8/layout/bProcess3"/>
     <dgm:cxn modelId="{CBA7B2CB-398D-0944-9097-F88E098803F8}" srcId="{7DBAA654-83A9-2749-9A11-3A2F0853292E}" destId="{981B4EF9-7A3A-BE49-B6B6-0021D3615771}" srcOrd="5" destOrd="0" parTransId="{036AB1F6-FA37-614F-A857-CA2CBEA75FF8}" sibTransId="{07202FE3-BBDD-A74E-9ED7-5FC69364AF9D}"/>
     <dgm:cxn modelId="{A4DF705F-378F-3D46-8BF6-315C5DACB12C}" srcId="{7DBAA654-83A9-2749-9A11-3A2F0853292E}" destId="{3D31D781-DE26-FC46-87C5-81D28438E988}" srcOrd="4" destOrd="0" parTransId="{7FDE228D-3493-0041-A7C9-8BDABED610D5}" sibTransId="{51AF1449-732A-7245-8907-3B0B474E6716}"/>
-    <dgm:cxn modelId="{DAB04D21-F044-D34A-8001-603B8BEF96B3}" type="presOf" srcId="{03689D08-8F94-B240-B093-204B4D1B1996}" destId="{11041959-BAD3-494D-A0CA-60D08024935F}" srcOrd="0" destOrd="0" presId="urn:microsoft.com/office/officeart/2005/8/layout/bProcess3"/>
-    <dgm:cxn modelId="{79EE00C3-338B-FE42-96B6-9659FB7991E7}" type="presOf" srcId="{56563E73-53C5-C242-B5DD-534CCEB5A55B}" destId="{8845A127-0D85-A14A-94CB-F773727D4C9B}" srcOrd="1" destOrd="0" presId="urn:microsoft.com/office/officeart/2005/8/layout/bProcess3"/>
-    <dgm:cxn modelId="{B4EF592E-3523-8B40-88BC-5B8762F4F531}" type="presOf" srcId="{C900A651-3FCA-634D-8E96-FB8C693E1E8F}" destId="{71E5BCB2-3AB6-4C42-9B09-A87936C7F001}" srcOrd="0" destOrd="0" presId="urn:microsoft.com/office/officeart/2005/8/layout/bProcess3"/>
-    <dgm:cxn modelId="{780D28CF-0F90-F344-87E8-22C3F929CB65}" type="presOf" srcId="{6FF581C4-5EE0-6547-8B0A-4DD4E49DF7D5}" destId="{EE2C3E7E-7411-F14A-B102-730D81D864D3}" srcOrd="1" destOrd="0" presId="urn:microsoft.com/office/officeart/2005/8/layout/bProcess3"/>
+    <dgm:cxn modelId="{9F7DBBD3-2135-334D-BDE9-A8ED29101BA4}" srcId="{7DBAA654-83A9-2749-9A11-3A2F0853292E}" destId="{3ABC577C-D926-6C40-8609-A47272EDC0E8}" srcOrd="3" destOrd="0" parTransId="{73D020D2-C3E5-6D4B-A74D-95AC52916961}" sibTransId="{E1700588-AA9B-9044-98E5-A52BC9E980D8}"/>
+    <dgm:cxn modelId="{23F29C41-E5E2-4381-884A-D4A00B542590}" type="presOf" srcId="{761D77BA-5704-3540-A64C-39623ABDE933}" destId="{2B850CA7-3DA8-704B-9542-29A27C4E6E8A}" srcOrd="0" destOrd="0" presId="urn:microsoft.com/office/officeart/2005/8/layout/bProcess3"/>
+    <dgm:cxn modelId="{3DB2B137-247A-4A7C-AFB2-44BB435C25EF}" type="presOf" srcId="{9D0A3E8F-79EA-4741-B4AF-359BBF2AD54A}" destId="{CB005E4D-98D2-5E43-A79A-01D73FA5246C}" srcOrd="0" destOrd="0" presId="urn:microsoft.com/office/officeart/2005/8/layout/bProcess3"/>
+    <dgm:cxn modelId="{7FCA6A2E-F847-4423-82D9-93E219BBCDA7}" type="presOf" srcId="{6FF581C4-5EE0-6547-8B0A-4DD4E49DF7D5}" destId="{70788382-AA77-7C4C-A399-82382C8CD1E3}" srcOrd="0" destOrd="0" presId="urn:microsoft.com/office/officeart/2005/8/layout/bProcess3"/>
+    <dgm:cxn modelId="{04F88B94-9A76-4D6E-9D42-9484824A7499}" type="presOf" srcId="{3D31D781-DE26-FC46-87C5-81D28438E988}" destId="{5054442F-68CC-BA4D-A78B-D10165C93B35}" srcOrd="0" destOrd="0" presId="urn:microsoft.com/office/officeart/2005/8/layout/bProcess3"/>
+    <dgm:cxn modelId="{C9F771AC-35CF-1540-8F9B-A548A676FBEC}" srcId="{7DBAA654-83A9-2749-9A11-3A2F0853292E}" destId="{C900A651-3FCA-634D-8E96-FB8C693E1E8F}" srcOrd="0" destOrd="0" parTransId="{DC773397-72AF-3043-A26B-0B8B32D632B1}" sibTransId="{6FF581C4-5EE0-6547-8B0A-4DD4E49DF7D5}"/>
+    <dgm:cxn modelId="{D74FB593-F6EE-4950-9695-E323F2270856}" type="presOf" srcId="{56563E73-53C5-C242-B5DD-534CCEB5A55B}" destId="{1AB89A78-53AA-8046-940B-4774F5E8A3F4}" srcOrd="0" destOrd="0" presId="urn:microsoft.com/office/officeart/2005/8/layout/bProcess3"/>
     <dgm:cxn modelId="{B40CF301-B877-0146-8F01-A4B49C9B78E2}" srcId="{7DBAA654-83A9-2749-9A11-3A2F0853292E}" destId="{761D77BA-5704-3540-A64C-39623ABDE933}" srcOrd="2" destOrd="0" parTransId="{0CEF3B97-E2A9-E04D-A0DB-EC66FC595157}" sibTransId="{03689D08-8F94-B240-B093-204B4D1B1996}"/>
-    <dgm:cxn modelId="{2914FEFF-3FCF-6540-B697-47F9F2FF7396}" type="presOf" srcId="{761D77BA-5704-3540-A64C-39623ABDE933}" destId="{2B850CA7-3DA8-704B-9542-29A27C4E6E8A}" srcOrd="0" destOrd="0" presId="urn:microsoft.com/office/officeart/2005/8/layout/bProcess3"/>
-    <dgm:cxn modelId="{A929941A-ECEC-374D-BB91-5D30E3DE9C46}" type="presOf" srcId="{03689D08-8F94-B240-B093-204B4D1B1996}" destId="{F515C25C-FBC4-0A42-9BD8-739DB491DE01}" srcOrd="1" destOrd="0" presId="urn:microsoft.com/office/officeart/2005/8/layout/bProcess3"/>
-    <dgm:cxn modelId="{A72A5A92-0134-274E-B5CC-9F7D294DEAE8}" type="presParOf" srcId="{379D3411-2CF2-1443-9DE7-1F3F74BE70B6}" destId="{71E5BCB2-3AB6-4C42-9B09-A87936C7F001}" srcOrd="0" destOrd="0" presId="urn:microsoft.com/office/officeart/2005/8/layout/bProcess3"/>
-    <dgm:cxn modelId="{C14E8610-2A95-8340-97E9-601AE5F5ECE8}" type="presParOf" srcId="{379D3411-2CF2-1443-9DE7-1F3F74BE70B6}" destId="{70788382-AA77-7C4C-A399-82382C8CD1E3}" srcOrd="1" destOrd="0" presId="urn:microsoft.com/office/officeart/2005/8/layout/bProcess3"/>
-    <dgm:cxn modelId="{5118164D-2C2B-ED49-A0AC-672ECA77BA41}" type="presParOf" srcId="{70788382-AA77-7C4C-A399-82382C8CD1E3}" destId="{EE2C3E7E-7411-F14A-B102-730D81D864D3}" srcOrd="0" destOrd="0" presId="urn:microsoft.com/office/officeart/2005/8/layout/bProcess3"/>
-    <dgm:cxn modelId="{FA0437FB-3A87-A440-88AB-C08E0E6D709F}" type="presParOf" srcId="{379D3411-2CF2-1443-9DE7-1F3F74BE70B6}" destId="{CB005E4D-98D2-5E43-A79A-01D73FA5246C}" srcOrd="2" destOrd="0" presId="urn:microsoft.com/office/officeart/2005/8/layout/bProcess3"/>
-    <dgm:cxn modelId="{F8D516AF-D530-D34A-9377-57DD4EE79E88}" type="presParOf" srcId="{379D3411-2CF2-1443-9DE7-1F3F74BE70B6}" destId="{1AB89A78-53AA-8046-940B-4774F5E8A3F4}" srcOrd="3" destOrd="0" presId="urn:microsoft.com/office/officeart/2005/8/layout/bProcess3"/>
-    <dgm:cxn modelId="{C6053072-E018-8042-9F87-0BC870CE1F83}" type="presParOf" srcId="{1AB89A78-53AA-8046-940B-4774F5E8A3F4}" destId="{8845A127-0D85-A14A-94CB-F773727D4C9B}" srcOrd="0" destOrd="0" presId="urn:microsoft.com/office/officeart/2005/8/layout/bProcess3"/>
-    <dgm:cxn modelId="{0E67AD43-15CC-BF45-8878-BF475A5A9547}" type="presParOf" srcId="{379D3411-2CF2-1443-9DE7-1F3F74BE70B6}" destId="{2B850CA7-3DA8-704B-9542-29A27C4E6E8A}" srcOrd="4" destOrd="0" presId="urn:microsoft.com/office/officeart/2005/8/layout/bProcess3"/>
-    <dgm:cxn modelId="{78C9CE6C-9796-5242-B484-CBD1F92B6428}" type="presParOf" srcId="{379D3411-2CF2-1443-9DE7-1F3F74BE70B6}" destId="{11041959-BAD3-494D-A0CA-60D08024935F}" srcOrd="5" destOrd="0" presId="urn:microsoft.com/office/officeart/2005/8/layout/bProcess3"/>
-    <dgm:cxn modelId="{AF22732D-B22F-A741-B993-F5F2BF7184E9}" type="presParOf" srcId="{11041959-BAD3-494D-A0CA-60D08024935F}" destId="{F515C25C-FBC4-0A42-9BD8-739DB491DE01}" srcOrd="0" destOrd="0" presId="urn:microsoft.com/office/officeart/2005/8/layout/bProcess3"/>
-    <dgm:cxn modelId="{8F0A505A-63A3-1241-8C97-30F7BA58ADE3}" type="presParOf" srcId="{379D3411-2CF2-1443-9DE7-1F3F74BE70B6}" destId="{35CF6ACD-16BB-D44B-9967-A88BE4C856FA}" srcOrd="6" destOrd="0" presId="urn:microsoft.com/office/officeart/2005/8/layout/bProcess3"/>
-    <dgm:cxn modelId="{C4718F8E-FE9E-5543-858D-9C145EC0DCC3}" type="presParOf" srcId="{379D3411-2CF2-1443-9DE7-1F3F74BE70B6}" destId="{BE891453-7A81-9745-80FE-393D0BD9F682}" srcOrd="7" destOrd="0" presId="urn:microsoft.com/office/officeart/2005/8/layout/bProcess3"/>
-    <dgm:cxn modelId="{C06E7A78-23E0-6545-A8EF-D51BB2EA6502}" type="presParOf" srcId="{BE891453-7A81-9745-80FE-393D0BD9F682}" destId="{0D4A6B71-9678-E74B-A4F4-3D04D7F96F18}" srcOrd="0" destOrd="0" presId="urn:microsoft.com/office/officeart/2005/8/layout/bProcess3"/>
-    <dgm:cxn modelId="{3964561B-D8D8-D345-9D6F-D3A4BC460409}" type="presParOf" srcId="{379D3411-2CF2-1443-9DE7-1F3F74BE70B6}" destId="{5054442F-68CC-BA4D-A78B-D10165C93B35}" srcOrd="8" destOrd="0" presId="urn:microsoft.com/office/officeart/2005/8/layout/bProcess3"/>
-    <dgm:cxn modelId="{6E3693C4-FDF9-344C-8A28-075D532D48ED}" type="presParOf" srcId="{379D3411-2CF2-1443-9DE7-1F3F74BE70B6}" destId="{70A625A3-B04D-314A-9454-BA7560E71142}" srcOrd="9" destOrd="0" presId="urn:microsoft.com/office/officeart/2005/8/layout/bProcess3"/>
-    <dgm:cxn modelId="{FB4ABC70-4ECD-D449-B86B-4432DD6D5F45}" type="presParOf" srcId="{70A625A3-B04D-314A-9454-BA7560E71142}" destId="{08B24028-0337-A54F-863C-D83DC536E50D}" srcOrd="0" destOrd="0" presId="urn:microsoft.com/office/officeart/2005/8/layout/bProcess3"/>
-    <dgm:cxn modelId="{1FE91607-426A-AD44-9DB5-A9029D4398E1}" type="presParOf" srcId="{379D3411-2CF2-1443-9DE7-1F3F74BE70B6}" destId="{CA2203B5-A4CA-2C4D-8577-50E3388F2246}" srcOrd="10" destOrd="0" presId="urn:microsoft.com/office/officeart/2005/8/layout/bProcess3"/>
+    <dgm:cxn modelId="{04F62D64-8FDB-4490-95C0-1E1DBC471E08}" type="presOf" srcId="{7DBAA654-83A9-2749-9A11-3A2F0853292E}" destId="{379D3411-2CF2-1443-9DE7-1F3F74BE70B6}" srcOrd="0" destOrd="0" presId="urn:microsoft.com/office/officeart/2005/8/layout/bProcess3"/>
+    <dgm:cxn modelId="{0248FA77-949B-46A5-946D-1C0CE9A27733}" type="presOf" srcId="{981B4EF9-7A3A-BE49-B6B6-0021D3615771}" destId="{CA2203B5-A4CA-2C4D-8577-50E3388F2246}" srcOrd="0" destOrd="0" presId="urn:microsoft.com/office/officeart/2005/8/layout/bProcess3"/>
+    <dgm:cxn modelId="{2C1E7106-0F91-4E58-8F2A-B1869D22704E}" type="presOf" srcId="{56563E73-53C5-C242-B5DD-534CCEB5A55B}" destId="{8845A127-0D85-A14A-94CB-F773727D4C9B}" srcOrd="1" destOrd="0" presId="urn:microsoft.com/office/officeart/2005/8/layout/bProcess3"/>
+    <dgm:cxn modelId="{A161FB2F-619A-47AD-BE2A-29327AA636F3}" type="presOf" srcId="{3ABC577C-D926-6C40-8609-A47272EDC0E8}" destId="{35CF6ACD-16BB-D44B-9967-A88BE4C856FA}" srcOrd="0" destOrd="0" presId="urn:microsoft.com/office/officeart/2005/8/layout/bProcess3"/>
+    <dgm:cxn modelId="{C8B8EB43-E6A8-4D1A-809F-41FF96E84C10}" type="presOf" srcId="{51AF1449-732A-7245-8907-3B0B474E6716}" destId="{70A625A3-B04D-314A-9454-BA7560E71142}" srcOrd="0" destOrd="0" presId="urn:microsoft.com/office/officeart/2005/8/layout/bProcess3"/>
+    <dgm:cxn modelId="{2FA01594-9373-473B-93CF-E85C2AB022A0}" type="presOf" srcId="{03689D08-8F94-B240-B093-204B4D1B1996}" destId="{11041959-BAD3-494D-A0CA-60D08024935F}" srcOrd="0" destOrd="0" presId="urn:microsoft.com/office/officeart/2005/8/layout/bProcess3"/>
+    <dgm:cxn modelId="{EE6A5406-0D16-4F97-AF12-5372C725224D}" type="presOf" srcId="{03689D08-8F94-B240-B093-204B4D1B1996}" destId="{F515C25C-FBC4-0A42-9BD8-739DB491DE01}" srcOrd="1" destOrd="0" presId="urn:microsoft.com/office/officeart/2005/8/layout/bProcess3"/>
+    <dgm:cxn modelId="{F622B9D8-8113-4562-BD92-FC134B2CF288}" type="presOf" srcId="{6FF581C4-5EE0-6547-8B0A-4DD4E49DF7D5}" destId="{EE2C3E7E-7411-F14A-B102-730D81D864D3}" srcOrd="1" destOrd="0" presId="urn:microsoft.com/office/officeart/2005/8/layout/bProcess3"/>
+    <dgm:cxn modelId="{56B94479-3EFF-4DA6-8505-55771822BAB7}" type="presOf" srcId="{C900A651-3FCA-634D-8E96-FB8C693E1E8F}" destId="{71E5BCB2-3AB6-4C42-9B09-A87936C7F001}" srcOrd="0" destOrd="0" presId="urn:microsoft.com/office/officeart/2005/8/layout/bProcess3"/>
+    <dgm:cxn modelId="{23535141-EEB8-45C2-93CF-44C3043A8B71}" type="presParOf" srcId="{379D3411-2CF2-1443-9DE7-1F3F74BE70B6}" destId="{71E5BCB2-3AB6-4C42-9B09-A87936C7F001}" srcOrd="0" destOrd="0" presId="urn:microsoft.com/office/officeart/2005/8/layout/bProcess3"/>
+    <dgm:cxn modelId="{BC5BF552-5923-48ED-8062-222418CEE34A}" type="presParOf" srcId="{379D3411-2CF2-1443-9DE7-1F3F74BE70B6}" destId="{70788382-AA77-7C4C-A399-82382C8CD1E3}" srcOrd="1" destOrd="0" presId="urn:microsoft.com/office/officeart/2005/8/layout/bProcess3"/>
+    <dgm:cxn modelId="{8664FDB5-211A-4F33-98E9-DFAC26598F6B}" type="presParOf" srcId="{70788382-AA77-7C4C-A399-82382C8CD1E3}" destId="{EE2C3E7E-7411-F14A-B102-730D81D864D3}" srcOrd="0" destOrd="0" presId="urn:microsoft.com/office/officeart/2005/8/layout/bProcess3"/>
+    <dgm:cxn modelId="{A5E644BD-D73F-4F5F-A934-004DAF51B8A0}" type="presParOf" srcId="{379D3411-2CF2-1443-9DE7-1F3F74BE70B6}" destId="{CB005E4D-98D2-5E43-A79A-01D73FA5246C}" srcOrd="2" destOrd="0" presId="urn:microsoft.com/office/officeart/2005/8/layout/bProcess3"/>
+    <dgm:cxn modelId="{2139B8B5-DC20-4AD0-961A-4145FE52DB6A}" type="presParOf" srcId="{379D3411-2CF2-1443-9DE7-1F3F74BE70B6}" destId="{1AB89A78-53AA-8046-940B-4774F5E8A3F4}" srcOrd="3" destOrd="0" presId="urn:microsoft.com/office/officeart/2005/8/layout/bProcess3"/>
+    <dgm:cxn modelId="{3CA74FC2-62D8-4088-9E9D-1A59D6B7FEDD}" type="presParOf" srcId="{1AB89A78-53AA-8046-940B-4774F5E8A3F4}" destId="{8845A127-0D85-A14A-94CB-F773727D4C9B}" srcOrd="0" destOrd="0" presId="urn:microsoft.com/office/officeart/2005/8/layout/bProcess3"/>
+    <dgm:cxn modelId="{21C47432-5AD5-4530-9C0D-C49AE2441965}" type="presParOf" srcId="{379D3411-2CF2-1443-9DE7-1F3F74BE70B6}" destId="{2B850CA7-3DA8-704B-9542-29A27C4E6E8A}" srcOrd="4" destOrd="0" presId="urn:microsoft.com/office/officeart/2005/8/layout/bProcess3"/>
+    <dgm:cxn modelId="{7EF49839-50D8-4AF3-B0E6-6FE000842817}" type="presParOf" srcId="{379D3411-2CF2-1443-9DE7-1F3F74BE70B6}" destId="{11041959-BAD3-494D-A0CA-60D08024935F}" srcOrd="5" destOrd="0" presId="urn:microsoft.com/office/officeart/2005/8/layout/bProcess3"/>
+    <dgm:cxn modelId="{B64DE80A-EC6D-44F2-9712-C82A6E8249E1}" type="presParOf" srcId="{11041959-BAD3-494D-A0CA-60D08024935F}" destId="{F515C25C-FBC4-0A42-9BD8-739DB491DE01}" srcOrd="0" destOrd="0" presId="urn:microsoft.com/office/officeart/2005/8/layout/bProcess3"/>
+    <dgm:cxn modelId="{0D38B41E-E22E-42C2-B548-421E75A30DD1}" type="presParOf" srcId="{379D3411-2CF2-1443-9DE7-1F3F74BE70B6}" destId="{35CF6ACD-16BB-D44B-9967-A88BE4C856FA}" srcOrd="6" destOrd="0" presId="urn:microsoft.com/office/officeart/2005/8/layout/bProcess3"/>
+    <dgm:cxn modelId="{6ED3CFA3-128F-4CE9-83E4-7C3D6F54DD29}" type="presParOf" srcId="{379D3411-2CF2-1443-9DE7-1F3F74BE70B6}" destId="{BE891453-7A81-9745-80FE-393D0BD9F682}" srcOrd="7" destOrd="0" presId="urn:microsoft.com/office/officeart/2005/8/layout/bProcess3"/>
+    <dgm:cxn modelId="{0C85A745-A85A-4656-BA91-13677E260A8F}" type="presParOf" srcId="{BE891453-7A81-9745-80FE-393D0BD9F682}" destId="{0D4A6B71-9678-E74B-A4F4-3D04D7F96F18}" srcOrd="0" destOrd="0" presId="urn:microsoft.com/office/officeart/2005/8/layout/bProcess3"/>
+    <dgm:cxn modelId="{F57F416F-368F-46A2-880D-CA2F7503D5AA}" type="presParOf" srcId="{379D3411-2CF2-1443-9DE7-1F3F74BE70B6}" destId="{5054442F-68CC-BA4D-A78B-D10165C93B35}" srcOrd="8" destOrd="0" presId="urn:microsoft.com/office/officeart/2005/8/layout/bProcess3"/>
+    <dgm:cxn modelId="{027513B3-6FD3-4B58-AF5E-AB7740968DBB}" type="presParOf" srcId="{379D3411-2CF2-1443-9DE7-1F3F74BE70B6}" destId="{70A625A3-B04D-314A-9454-BA7560E71142}" srcOrd="9" destOrd="0" presId="urn:microsoft.com/office/officeart/2005/8/layout/bProcess3"/>
+    <dgm:cxn modelId="{383B51D5-EB68-49B8-86DB-DE3E2FFE9599}" type="presParOf" srcId="{70A625A3-B04D-314A-9454-BA7560E71142}" destId="{08B24028-0337-A54F-863C-D83DC536E50D}" srcOrd="0" destOrd="0" presId="urn:microsoft.com/office/officeart/2005/8/layout/bProcess3"/>
+    <dgm:cxn modelId="{A831C573-9AD0-4885-B7F4-B4AF52A7FC85}" type="presParOf" srcId="{379D3411-2CF2-1443-9DE7-1F3F74BE70B6}" destId="{CA2203B5-A4CA-2C4D-8577-50E3388F2246}" srcOrd="10" destOrd="0" presId="urn:microsoft.com/office/officeart/2005/8/layout/bProcess3"/>
   </dgm:cxnLst>
   <dgm:bg/>
   <dgm:whole>
@@ -17182,47 +17988,47 @@
     </dgm:pt>
   </dgm:ptLst>
   <dgm:cxnLst>
-    <dgm:cxn modelId="{D4662E2E-3C26-334C-9047-81DC2F573B28}" type="presOf" srcId="{85B9BA25-5BEA-433F-AFC3-CFD999DA1E05}" destId="{92F0C5C1-E39D-4A34-9007-A038121E451C}" srcOrd="0" destOrd="0" presId="urn:microsoft.com/office/officeart/2005/8/layout/hList7"/>
+    <dgm:cxn modelId="{07EC925D-A9B9-491A-AF21-0A228F272EA2}" srcId="{5B65B07E-5C55-4DE7-98B7-7EEDF02C2A9C}" destId="{0194BC1D-33F6-4122-8B3B-4051096EFFA9}" srcOrd="0" destOrd="0" parTransId="{B26A8D47-AB99-4501-8196-27F28F942562}" sibTransId="{E673348A-2393-49B3-8492-C894CB248810}"/>
+    <dgm:cxn modelId="{E5B90A7D-4E80-4F11-8DE7-49BE5BB26F25}" type="presOf" srcId="{0194BC1D-33F6-4122-8B3B-4051096EFFA9}" destId="{EF337D45-1EBD-426F-8ED8-D7CFD6E4720C}" srcOrd="1" destOrd="0" presId="urn:microsoft.com/office/officeart/2005/8/layout/hList7"/>
+    <dgm:cxn modelId="{917F0DA6-E051-4592-9527-62D0588B35D9}" type="presOf" srcId="{85B9BA25-5BEA-433F-AFC3-CFD999DA1E05}" destId="{92F0C5C1-E39D-4A34-9007-A038121E451C}" srcOrd="0" destOrd="0" presId="urn:microsoft.com/office/officeart/2005/8/layout/hList7"/>
+    <dgm:cxn modelId="{52FA0E79-A918-44A5-B18D-9116CEE1CBF7}" type="presOf" srcId="{D2FA4068-5B2D-490F-B5B3-1A16FBEF2C59}" destId="{32E39A2C-3635-4704-B3DB-11FC651038E0}" srcOrd="0" destOrd="0" presId="urn:microsoft.com/office/officeart/2005/8/layout/hList7"/>
+    <dgm:cxn modelId="{B1B84B14-BA60-45A4-A1E4-9D4DB78B1F94}" type="presOf" srcId="{D2FA4068-5B2D-490F-B5B3-1A16FBEF2C59}" destId="{810AC18A-3D4A-49C0-BE99-DDC8FAB44A06}" srcOrd="1" destOrd="0" presId="urn:microsoft.com/office/officeart/2005/8/layout/hList7"/>
+    <dgm:cxn modelId="{C29E39E8-866B-48A4-B5EB-83E3F1F2A1C0}" type="presOf" srcId="{F61740CE-BFAD-4F81-BC04-1CA447EADCEE}" destId="{21318E69-57C4-41D2-9241-AA293A1E470C}" srcOrd="0" destOrd="0" presId="urn:microsoft.com/office/officeart/2005/8/layout/hList7"/>
+    <dgm:cxn modelId="{607DF32B-2AB0-4A3A-8876-341AD7F883DC}" type="presOf" srcId="{4DB6920E-122A-4FFB-87E6-8E3F37D44E4E}" destId="{27D37377-1847-42FA-B1F8-1AFE0F6BF8D1}" srcOrd="0" destOrd="0" presId="urn:microsoft.com/office/officeart/2005/8/layout/hList7"/>
+    <dgm:cxn modelId="{9FFA5098-5220-4974-9BC8-C2473BA36A9F}" srcId="{5B65B07E-5C55-4DE7-98B7-7EEDF02C2A9C}" destId="{4DB6920E-122A-4FFB-87E6-8E3F37D44E4E}" srcOrd="3" destOrd="0" parTransId="{29DF8BE6-FB4F-4ECD-BF73-49B05FA3AE29}" sibTransId="{A80EB74B-10C8-4C42-90F0-DB217E80CEDA}"/>
+    <dgm:cxn modelId="{B23F5F0A-11EE-472F-BD0E-6A2CF67897B1}" type="presOf" srcId="{85B9BA25-5BEA-433F-AFC3-CFD999DA1E05}" destId="{73B3C67A-63D5-4F9B-A1CF-530F5E0EA434}" srcOrd="1" destOrd="0" presId="urn:microsoft.com/office/officeart/2005/8/layout/hList7"/>
+    <dgm:cxn modelId="{9023B61D-CE80-42EF-AC20-C06CDE90D63D}" type="presOf" srcId="{4DB6920E-122A-4FFB-87E6-8E3F37D44E4E}" destId="{3B5BEC2F-A018-4555-8730-104E93511F69}" srcOrd="1" destOrd="0" presId="urn:microsoft.com/office/officeart/2005/8/layout/hList7"/>
+    <dgm:cxn modelId="{6F1595E6-4F3C-4BE9-A924-3FBF4624B308}" type="presOf" srcId="{E673348A-2393-49B3-8492-C894CB248810}" destId="{5DAA3202-DCEA-4691-9D72-34EF5039C7B9}" srcOrd="0" destOrd="0" presId="urn:microsoft.com/office/officeart/2005/8/layout/hList7"/>
     <dgm:cxn modelId="{B931C143-5FA1-4001-847E-0C152E3E3132}" srcId="{5B65B07E-5C55-4DE7-98B7-7EEDF02C2A9C}" destId="{D2FA4068-5B2D-490F-B5B3-1A16FBEF2C59}" srcOrd="1" destOrd="0" parTransId="{29A10E48-26B9-4660-8B07-067B44C2AC37}" sibTransId="{F61740CE-BFAD-4F81-BC04-1CA447EADCEE}"/>
-    <dgm:cxn modelId="{9FFA5098-5220-4974-9BC8-C2473BA36A9F}" srcId="{5B65B07E-5C55-4DE7-98B7-7EEDF02C2A9C}" destId="{4DB6920E-122A-4FFB-87E6-8E3F37D44E4E}" srcOrd="3" destOrd="0" parTransId="{29DF8BE6-FB4F-4ECD-BF73-49B05FA3AE29}" sibTransId="{A80EB74B-10C8-4C42-90F0-DB217E80CEDA}"/>
-    <dgm:cxn modelId="{8666CA42-6462-C646-BA07-97983706087C}" type="presOf" srcId="{0194BC1D-33F6-4122-8B3B-4051096EFFA9}" destId="{A4BEFB4A-341E-4B5C-9213-B1281F5476F9}" srcOrd="0" destOrd="0" presId="urn:microsoft.com/office/officeart/2005/8/layout/hList7"/>
-    <dgm:cxn modelId="{9D32B1FA-0B80-6246-A5C6-EB393EF74C4A}" type="presOf" srcId="{D2FA4068-5B2D-490F-B5B3-1A16FBEF2C59}" destId="{810AC18A-3D4A-49C0-BE99-DDC8FAB44A06}" srcOrd="1" destOrd="0" presId="urn:microsoft.com/office/officeart/2005/8/layout/hList7"/>
-    <dgm:cxn modelId="{150E9F03-A8A0-7B42-92D0-E1DBD78F6CA4}" type="presOf" srcId="{E673348A-2393-49B3-8492-C894CB248810}" destId="{5DAA3202-DCEA-4691-9D72-34EF5039C7B9}" srcOrd="0" destOrd="0" presId="urn:microsoft.com/office/officeart/2005/8/layout/hList7"/>
+    <dgm:cxn modelId="{A6ED4170-AC10-472F-8683-31CD2D0130A8}" type="presOf" srcId="{0194BC1D-33F6-4122-8B3B-4051096EFFA9}" destId="{A4BEFB4A-341E-4B5C-9213-B1281F5476F9}" srcOrd="0" destOrd="0" presId="urn:microsoft.com/office/officeart/2005/8/layout/hList7"/>
+    <dgm:cxn modelId="{5F2554A7-D1F2-4156-A0BB-F7AB565CF28B}" type="presOf" srcId="{CB4015DD-5C18-43A4-AD00-C0B3FD73A761}" destId="{21A2AC29-770E-484A-A0E7-A010AF8A0568}" srcOrd="0" destOrd="0" presId="urn:microsoft.com/office/officeart/2005/8/layout/hList7"/>
+    <dgm:cxn modelId="{50E3C097-D47F-4C8F-B774-6F06FDBAF5BF}" type="presOf" srcId="{5B65B07E-5C55-4DE7-98B7-7EEDF02C2A9C}" destId="{34931C36-71B4-4BED-A9C3-4E31A40DEB12}" srcOrd="0" destOrd="0" presId="urn:microsoft.com/office/officeart/2005/8/layout/hList7"/>
     <dgm:cxn modelId="{5A3885C4-103C-45A6-B353-9E36DB5017CA}" srcId="{5B65B07E-5C55-4DE7-98B7-7EEDF02C2A9C}" destId="{85B9BA25-5BEA-433F-AFC3-CFD999DA1E05}" srcOrd="2" destOrd="0" parTransId="{08FCA7F0-E6E1-4A3A-9596-D51D074F00B4}" sibTransId="{CB4015DD-5C18-43A4-AD00-C0B3FD73A761}"/>
-    <dgm:cxn modelId="{954A7B86-6CC0-3F4F-87EE-7064C803154C}" type="presOf" srcId="{D2FA4068-5B2D-490F-B5B3-1A16FBEF2C59}" destId="{32E39A2C-3635-4704-B3DB-11FC651038E0}" srcOrd="0" destOrd="0" presId="urn:microsoft.com/office/officeart/2005/8/layout/hList7"/>
-    <dgm:cxn modelId="{9DD53234-6D07-B44D-B543-00C9DAD1FE5C}" type="presOf" srcId="{F61740CE-BFAD-4F81-BC04-1CA447EADCEE}" destId="{21318E69-57C4-41D2-9241-AA293A1E470C}" srcOrd="0" destOrd="0" presId="urn:microsoft.com/office/officeart/2005/8/layout/hList7"/>
-    <dgm:cxn modelId="{07EC925D-A9B9-491A-AF21-0A228F272EA2}" srcId="{5B65B07E-5C55-4DE7-98B7-7EEDF02C2A9C}" destId="{0194BC1D-33F6-4122-8B3B-4051096EFFA9}" srcOrd="0" destOrd="0" parTransId="{B26A8D47-AB99-4501-8196-27F28F942562}" sibTransId="{E673348A-2393-49B3-8492-C894CB248810}"/>
-    <dgm:cxn modelId="{32CE87E0-4110-E94C-AEDE-2D3BF15AD63D}" type="presOf" srcId="{85B9BA25-5BEA-433F-AFC3-CFD999DA1E05}" destId="{73B3C67A-63D5-4F9B-A1CF-530F5E0EA434}" srcOrd="1" destOrd="0" presId="urn:microsoft.com/office/officeart/2005/8/layout/hList7"/>
-    <dgm:cxn modelId="{6B62BA5B-192E-3944-8BB1-F5E148FB66B1}" type="presOf" srcId="{4DB6920E-122A-4FFB-87E6-8E3F37D44E4E}" destId="{27D37377-1847-42FA-B1F8-1AFE0F6BF8D1}" srcOrd="0" destOrd="0" presId="urn:microsoft.com/office/officeart/2005/8/layout/hList7"/>
-    <dgm:cxn modelId="{92773625-8235-8C42-ADE9-659410ABA033}" type="presOf" srcId="{0194BC1D-33F6-4122-8B3B-4051096EFFA9}" destId="{EF337D45-1EBD-426F-8ED8-D7CFD6E4720C}" srcOrd="1" destOrd="0" presId="urn:microsoft.com/office/officeart/2005/8/layout/hList7"/>
-    <dgm:cxn modelId="{9DCB6649-0FD2-924C-9587-5545E06D3172}" type="presOf" srcId="{4DB6920E-122A-4FFB-87E6-8E3F37D44E4E}" destId="{3B5BEC2F-A018-4555-8730-104E93511F69}" srcOrd="1" destOrd="0" presId="urn:microsoft.com/office/officeart/2005/8/layout/hList7"/>
-    <dgm:cxn modelId="{E6062EC4-4761-AE4C-AC7D-31AC40CF9995}" type="presOf" srcId="{CB4015DD-5C18-43A4-AD00-C0B3FD73A761}" destId="{21A2AC29-770E-484A-A0E7-A010AF8A0568}" srcOrd="0" destOrd="0" presId="urn:microsoft.com/office/officeart/2005/8/layout/hList7"/>
-    <dgm:cxn modelId="{234ADB2B-9DE4-BB46-AB39-3576DFD95041}" type="presOf" srcId="{5B65B07E-5C55-4DE7-98B7-7EEDF02C2A9C}" destId="{34931C36-71B4-4BED-A9C3-4E31A40DEB12}" srcOrd="0" destOrd="0" presId="urn:microsoft.com/office/officeart/2005/8/layout/hList7"/>
-    <dgm:cxn modelId="{988CCB49-5094-EF4D-B3BA-371BB265BCED}" type="presParOf" srcId="{34931C36-71B4-4BED-A9C3-4E31A40DEB12}" destId="{57C402EE-591C-4E3F-841C-BFE1D283FE65}" srcOrd="0" destOrd="0" presId="urn:microsoft.com/office/officeart/2005/8/layout/hList7"/>
-    <dgm:cxn modelId="{80FAFFA4-7336-884F-83FE-340FD9C150C5}" type="presParOf" srcId="{34931C36-71B4-4BED-A9C3-4E31A40DEB12}" destId="{BCCF4C61-95B9-4B5B-9DBF-3FED247DCC34}" srcOrd="1" destOrd="0" presId="urn:microsoft.com/office/officeart/2005/8/layout/hList7"/>
-    <dgm:cxn modelId="{2E337640-CD28-EF48-908E-3DAB62C609A8}" type="presParOf" srcId="{BCCF4C61-95B9-4B5B-9DBF-3FED247DCC34}" destId="{526FD45B-8C2F-4E6E-9AE3-A256C9934732}" srcOrd="0" destOrd="0" presId="urn:microsoft.com/office/officeart/2005/8/layout/hList7"/>
-    <dgm:cxn modelId="{F3DBADBC-77CF-2049-9938-527F254AA1E0}" type="presParOf" srcId="{526FD45B-8C2F-4E6E-9AE3-A256C9934732}" destId="{A4BEFB4A-341E-4B5C-9213-B1281F5476F9}" srcOrd="0" destOrd="0" presId="urn:microsoft.com/office/officeart/2005/8/layout/hList7"/>
-    <dgm:cxn modelId="{5E056E86-5F85-5F42-AB2B-8D51AFEDA7F5}" type="presParOf" srcId="{526FD45B-8C2F-4E6E-9AE3-A256C9934732}" destId="{EF337D45-1EBD-426F-8ED8-D7CFD6E4720C}" srcOrd="1" destOrd="0" presId="urn:microsoft.com/office/officeart/2005/8/layout/hList7"/>
-    <dgm:cxn modelId="{5F179F77-8215-8E47-86E2-2BDE61AB4518}" type="presParOf" srcId="{526FD45B-8C2F-4E6E-9AE3-A256C9934732}" destId="{7BAB1B53-DEAF-4D28-AB32-904AB44FECCF}" srcOrd="2" destOrd="0" presId="urn:microsoft.com/office/officeart/2005/8/layout/hList7"/>
-    <dgm:cxn modelId="{7EBD481B-A23E-AA4A-A63C-576BED13AE46}" type="presParOf" srcId="{526FD45B-8C2F-4E6E-9AE3-A256C9934732}" destId="{1AEDE3F0-7DAA-4D27-AD6E-EAB1FD00DD70}" srcOrd="3" destOrd="0" presId="urn:microsoft.com/office/officeart/2005/8/layout/hList7"/>
-    <dgm:cxn modelId="{5F17587C-FE3B-6349-869E-E120B7B6DF13}" type="presParOf" srcId="{BCCF4C61-95B9-4B5B-9DBF-3FED247DCC34}" destId="{5DAA3202-DCEA-4691-9D72-34EF5039C7B9}" srcOrd="1" destOrd="0" presId="urn:microsoft.com/office/officeart/2005/8/layout/hList7"/>
-    <dgm:cxn modelId="{4B003CCE-CA4F-0644-B8DE-698170E2F6A6}" type="presParOf" srcId="{BCCF4C61-95B9-4B5B-9DBF-3FED247DCC34}" destId="{662921A1-BE0A-44D6-964E-DEBA1598AF23}" srcOrd="2" destOrd="0" presId="urn:microsoft.com/office/officeart/2005/8/layout/hList7"/>
-    <dgm:cxn modelId="{8B847C26-AB6F-F14F-A749-5EF57D2558D8}" type="presParOf" srcId="{662921A1-BE0A-44D6-964E-DEBA1598AF23}" destId="{32E39A2C-3635-4704-B3DB-11FC651038E0}" srcOrd="0" destOrd="0" presId="urn:microsoft.com/office/officeart/2005/8/layout/hList7"/>
-    <dgm:cxn modelId="{A552F20C-8D67-9C41-835A-6BE2AA40359C}" type="presParOf" srcId="{662921A1-BE0A-44D6-964E-DEBA1598AF23}" destId="{810AC18A-3D4A-49C0-BE99-DDC8FAB44A06}" srcOrd="1" destOrd="0" presId="urn:microsoft.com/office/officeart/2005/8/layout/hList7"/>
-    <dgm:cxn modelId="{F8387227-59FB-9D4D-B321-753443313EA7}" type="presParOf" srcId="{662921A1-BE0A-44D6-964E-DEBA1598AF23}" destId="{636802C5-CDC3-4E37-95BB-DFC76470DACC}" srcOrd="2" destOrd="0" presId="urn:microsoft.com/office/officeart/2005/8/layout/hList7"/>
-    <dgm:cxn modelId="{9C5BD780-1157-6B4A-B51F-47D52E958998}" type="presParOf" srcId="{662921A1-BE0A-44D6-964E-DEBA1598AF23}" destId="{786BBB57-8305-4C0A-A1E5-93B572642665}" srcOrd="3" destOrd="0" presId="urn:microsoft.com/office/officeart/2005/8/layout/hList7"/>
-    <dgm:cxn modelId="{94414B1E-A3D2-7843-95E5-D3865049A736}" type="presParOf" srcId="{BCCF4C61-95B9-4B5B-9DBF-3FED247DCC34}" destId="{21318E69-57C4-41D2-9241-AA293A1E470C}" srcOrd="3" destOrd="0" presId="urn:microsoft.com/office/officeart/2005/8/layout/hList7"/>
-    <dgm:cxn modelId="{A7DC2513-0CF8-7448-B178-3DF57C09AE36}" type="presParOf" srcId="{BCCF4C61-95B9-4B5B-9DBF-3FED247DCC34}" destId="{41206572-549C-4A37-BF33-11D9B2D4C84B}" srcOrd="4" destOrd="0" presId="urn:microsoft.com/office/officeart/2005/8/layout/hList7"/>
-    <dgm:cxn modelId="{4DDC0C25-0BD6-C145-9826-2D9855F80891}" type="presParOf" srcId="{41206572-549C-4A37-BF33-11D9B2D4C84B}" destId="{92F0C5C1-E39D-4A34-9007-A038121E451C}" srcOrd="0" destOrd="0" presId="urn:microsoft.com/office/officeart/2005/8/layout/hList7"/>
-    <dgm:cxn modelId="{0E3340E8-678D-BF49-95AA-7ADD2AF02D24}" type="presParOf" srcId="{41206572-549C-4A37-BF33-11D9B2D4C84B}" destId="{73B3C67A-63D5-4F9B-A1CF-530F5E0EA434}" srcOrd="1" destOrd="0" presId="urn:microsoft.com/office/officeart/2005/8/layout/hList7"/>
-    <dgm:cxn modelId="{36790596-D8AB-6A46-9109-C7A103347C93}" type="presParOf" srcId="{41206572-549C-4A37-BF33-11D9B2D4C84B}" destId="{9286578C-9756-437E-8BF7-D67FB2BBF1CC}" srcOrd="2" destOrd="0" presId="urn:microsoft.com/office/officeart/2005/8/layout/hList7"/>
-    <dgm:cxn modelId="{CDC03185-FC2C-F54B-B196-EC8F4AA9FD85}" type="presParOf" srcId="{41206572-549C-4A37-BF33-11D9B2D4C84B}" destId="{5BB68C90-1D92-4E01-95BE-500E02B4A8C7}" srcOrd="3" destOrd="0" presId="urn:microsoft.com/office/officeart/2005/8/layout/hList7"/>
-    <dgm:cxn modelId="{CC806FF0-1139-8B43-A79C-2B9F1359B0F8}" type="presParOf" srcId="{BCCF4C61-95B9-4B5B-9DBF-3FED247DCC34}" destId="{21A2AC29-770E-484A-A0E7-A010AF8A0568}" srcOrd="5" destOrd="0" presId="urn:microsoft.com/office/officeart/2005/8/layout/hList7"/>
-    <dgm:cxn modelId="{41A04E7C-B22F-C044-9182-D3F1B55630F8}" type="presParOf" srcId="{BCCF4C61-95B9-4B5B-9DBF-3FED247DCC34}" destId="{999870BB-ADF2-4D3D-B721-34B8C0C0BB82}" srcOrd="6" destOrd="0" presId="urn:microsoft.com/office/officeart/2005/8/layout/hList7"/>
-    <dgm:cxn modelId="{8AAD69C5-680B-AB4B-8F15-88B722BF9FDD}" type="presParOf" srcId="{999870BB-ADF2-4D3D-B721-34B8C0C0BB82}" destId="{27D37377-1847-42FA-B1F8-1AFE0F6BF8D1}" srcOrd="0" destOrd="0" presId="urn:microsoft.com/office/officeart/2005/8/layout/hList7"/>
-    <dgm:cxn modelId="{66CF3272-CA8F-6B4B-B779-C2118B1A9B69}" type="presParOf" srcId="{999870BB-ADF2-4D3D-B721-34B8C0C0BB82}" destId="{3B5BEC2F-A018-4555-8730-104E93511F69}" srcOrd="1" destOrd="0" presId="urn:microsoft.com/office/officeart/2005/8/layout/hList7"/>
-    <dgm:cxn modelId="{655470B6-690A-EF42-8E56-768A7BF0D3F4}" type="presParOf" srcId="{999870BB-ADF2-4D3D-B721-34B8C0C0BB82}" destId="{047D6474-33DC-48A3-855D-A53B64159DE9}" srcOrd="2" destOrd="0" presId="urn:microsoft.com/office/officeart/2005/8/layout/hList7"/>
-    <dgm:cxn modelId="{902D77AC-3927-6045-B6D5-39556ABDD9C8}" type="presParOf" srcId="{999870BB-ADF2-4D3D-B721-34B8C0C0BB82}" destId="{00C33286-0E75-496D-AFE3-226FC300D72E}" srcOrd="3" destOrd="0" presId="urn:microsoft.com/office/officeart/2005/8/layout/hList7"/>
+    <dgm:cxn modelId="{0CF40736-1C18-4794-9769-5F2A5AEEB62E}" type="presParOf" srcId="{34931C36-71B4-4BED-A9C3-4E31A40DEB12}" destId="{57C402EE-591C-4E3F-841C-BFE1D283FE65}" srcOrd="0" destOrd="0" presId="urn:microsoft.com/office/officeart/2005/8/layout/hList7"/>
+    <dgm:cxn modelId="{4AF6A1C8-9575-4785-8C78-78B28C2616BF}" type="presParOf" srcId="{34931C36-71B4-4BED-A9C3-4E31A40DEB12}" destId="{BCCF4C61-95B9-4B5B-9DBF-3FED247DCC34}" srcOrd="1" destOrd="0" presId="urn:microsoft.com/office/officeart/2005/8/layout/hList7"/>
+    <dgm:cxn modelId="{19CDB36B-0F23-41CF-84BB-EA40EF1B8222}" type="presParOf" srcId="{BCCF4C61-95B9-4B5B-9DBF-3FED247DCC34}" destId="{526FD45B-8C2F-4E6E-9AE3-A256C9934732}" srcOrd="0" destOrd="0" presId="urn:microsoft.com/office/officeart/2005/8/layout/hList7"/>
+    <dgm:cxn modelId="{6B54A41E-6564-4BA6-880F-40900FD63B13}" type="presParOf" srcId="{526FD45B-8C2F-4E6E-9AE3-A256C9934732}" destId="{A4BEFB4A-341E-4B5C-9213-B1281F5476F9}" srcOrd="0" destOrd="0" presId="urn:microsoft.com/office/officeart/2005/8/layout/hList7"/>
+    <dgm:cxn modelId="{DF74260E-CE75-478A-AB12-AC791F3534EE}" type="presParOf" srcId="{526FD45B-8C2F-4E6E-9AE3-A256C9934732}" destId="{EF337D45-1EBD-426F-8ED8-D7CFD6E4720C}" srcOrd="1" destOrd="0" presId="urn:microsoft.com/office/officeart/2005/8/layout/hList7"/>
+    <dgm:cxn modelId="{2E021B49-17DF-45E4-82D0-B8F1EB9D09BF}" type="presParOf" srcId="{526FD45B-8C2F-4E6E-9AE3-A256C9934732}" destId="{7BAB1B53-DEAF-4D28-AB32-904AB44FECCF}" srcOrd="2" destOrd="0" presId="urn:microsoft.com/office/officeart/2005/8/layout/hList7"/>
+    <dgm:cxn modelId="{5BC9A821-10C7-4C60-9ADB-7E9D3F5137C3}" type="presParOf" srcId="{526FD45B-8C2F-4E6E-9AE3-A256C9934732}" destId="{1AEDE3F0-7DAA-4D27-AD6E-EAB1FD00DD70}" srcOrd="3" destOrd="0" presId="urn:microsoft.com/office/officeart/2005/8/layout/hList7"/>
+    <dgm:cxn modelId="{FB506B0B-A9AD-44F7-9268-6262533E321B}" type="presParOf" srcId="{BCCF4C61-95B9-4B5B-9DBF-3FED247DCC34}" destId="{5DAA3202-DCEA-4691-9D72-34EF5039C7B9}" srcOrd="1" destOrd="0" presId="urn:microsoft.com/office/officeart/2005/8/layout/hList7"/>
+    <dgm:cxn modelId="{0D36ED9C-04B4-462B-A279-037FC8480C88}" type="presParOf" srcId="{BCCF4C61-95B9-4B5B-9DBF-3FED247DCC34}" destId="{662921A1-BE0A-44D6-964E-DEBA1598AF23}" srcOrd="2" destOrd="0" presId="urn:microsoft.com/office/officeart/2005/8/layout/hList7"/>
+    <dgm:cxn modelId="{E62B8583-D5F1-49F8-950A-1282E7FC6A0D}" type="presParOf" srcId="{662921A1-BE0A-44D6-964E-DEBA1598AF23}" destId="{32E39A2C-3635-4704-B3DB-11FC651038E0}" srcOrd="0" destOrd="0" presId="urn:microsoft.com/office/officeart/2005/8/layout/hList7"/>
+    <dgm:cxn modelId="{54A9B5F2-FE17-4D15-819B-080A06052EF3}" type="presParOf" srcId="{662921A1-BE0A-44D6-964E-DEBA1598AF23}" destId="{810AC18A-3D4A-49C0-BE99-DDC8FAB44A06}" srcOrd="1" destOrd="0" presId="urn:microsoft.com/office/officeart/2005/8/layout/hList7"/>
+    <dgm:cxn modelId="{8D7C6842-1387-4F5B-AC2F-6EDE775FADD4}" type="presParOf" srcId="{662921A1-BE0A-44D6-964E-DEBA1598AF23}" destId="{636802C5-CDC3-4E37-95BB-DFC76470DACC}" srcOrd="2" destOrd="0" presId="urn:microsoft.com/office/officeart/2005/8/layout/hList7"/>
+    <dgm:cxn modelId="{54DF6F76-34D0-4F82-B522-A68D3F494CE9}" type="presParOf" srcId="{662921A1-BE0A-44D6-964E-DEBA1598AF23}" destId="{786BBB57-8305-4C0A-A1E5-93B572642665}" srcOrd="3" destOrd="0" presId="urn:microsoft.com/office/officeart/2005/8/layout/hList7"/>
+    <dgm:cxn modelId="{B4CD329E-72BB-4B4A-879F-295A622295A3}" type="presParOf" srcId="{BCCF4C61-95B9-4B5B-9DBF-3FED247DCC34}" destId="{21318E69-57C4-41D2-9241-AA293A1E470C}" srcOrd="3" destOrd="0" presId="urn:microsoft.com/office/officeart/2005/8/layout/hList7"/>
+    <dgm:cxn modelId="{8AA21190-C798-4E09-9638-1A6C0E8B78EC}" type="presParOf" srcId="{BCCF4C61-95B9-4B5B-9DBF-3FED247DCC34}" destId="{41206572-549C-4A37-BF33-11D9B2D4C84B}" srcOrd="4" destOrd="0" presId="urn:microsoft.com/office/officeart/2005/8/layout/hList7"/>
+    <dgm:cxn modelId="{0296D3D7-A01E-47E8-A7C3-9ADE66A9A130}" type="presParOf" srcId="{41206572-549C-4A37-BF33-11D9B2D4C84B}" destId="{92F0C5C1-E39D-4A34-9007-A038121E451C}" srcOrd="0" destOrd="0" presId="urn:microsoft.com/office/officeart/2005/8/layout/hList7"/>
+    <dgm:cxn modelId="{F6CF8A7D-A76B-41C1-B95F-0277F5567D40}" type="presParOf" srcId="{41206572-549C-4A37-BF33-11D9B2D4C84B}" destId="{73B3C67A-63D5-4F9B-A1CF-530F5E0EA434}" srcOrd="1" destOrd="0" presId="urn:microsoft.com/office/officeart/2005/8/layout/hList7"/>
+    <dgm:cxn modelId="{ACA73226-3986-42BC-9C7C-2C4C5E7B57D3}" type="presParOf" srcId="{41206572-549C-4A37-BF33-11D9B2D4C84B}" destId="{9286578C-9756-437E-8BF7-D67FB2BBF1CC}" srcOrd="2" destOrd="0" presId="urn:microsoft.com/office/officeart/2005/8/layout/hList7"/>
+    <dgm:cxn modelId="{64393AFE-D80F-4563-9376-18A95C1CEC41}" type="presParOf" srcId="{41206572-549C-4A37-BF33-11D9B2D4C84B}" destId="{5BB68C90-1D92-4E01-95BE-500E02B4A8C7}" srcOrd="3" destOrd="0" presId="urn:microsoft.com/office/officeart/2005/8/layout/hList7"/>
+    <dgm:cxn modelId="{5E14EB7E-8B64-4AC7-B741-7C6C051E2983}" type="presParOf" srcId="{BCCF4C61-95B9-4B5B-9DBF-3FED247DCC34}" destId="{21A2AC29-770E-484A-A0E7-A010AF8A0568}" srcOrd="5" destOrd="0" presId="urn:microsoft.com/office/officeart/2005/8/layout/hList7"/>
+    <dgm:cxn modelId="{8795FDE2-4BB9-48E6-8713-73CE4804A93E}" type="presParOf" srcId="{BCCF4C61-95B9-4B5B-9DBF-3FED247DCC34}" destId="{999870BB-ADF2-4D3D-B721-34B8C0C0BB82}" srcOrd="6" destOrd="0" presId="urn:microsoft.com/office/officeart/2005/8/layout/hList7"/>
+    <dgm:cxn modelId="{4BD4F718-C9A1-42F7-81D2-A9FEFBD6DFD6}" type="presParOf" srcId="{999870BB-ADF2-4D3D-B721-34B8C0C0BB82}" destId="{27D37377-1847-42FA-B1F8-1AFE0F6BF8D1}" srcOrd="0" destOrd="0" presId="urn:microsoft.com/office/officeart/2005/8/layout/hList7"/>
+    <dgm:cxn modelId="{E8F15EF4-A38E-405B-BBB4-C84279F80312}" type="presParOf" srcId="{999870BB-ADF2-4D3D-B721-34B8C0C0BB82}" destId="{3B5BEC2F-A018-4555-8730-104E93511F69}" srcOrd="1" destOrd="0" presId="urn:microsoft.com/office/officeart/2005/8/layout/hList7"/>
+    <dgm:cxn modelId="{A47D28BD-5C8A-44C3-9714-D685FD365B9E}" type="presParOf" srcId="{999870BB-ADF2-4D3D-B721-34B8C0C0BB82}" destId="{047D6474-33DC-48A3-855D-A53B64159DE9}" srcOrd="2" destOrd="0" presId="urn:microsoft.com/office/officeart/2005/8/layout/hList7"/>
+    <dgm:cxn modelId="{6590E126-0016-4A8A-957F-43C6F2E33590}" type="presParOf" srcId="{999870BB-ADF2-4D3D-B721-34B8C0C0BB82}" destId="{00C33286-0E75-496D-AFE3-226FC300D72E}" srcOrd="3" destOrd="0" presId="urn:microsoft.com/office/officeart/2005/8/layout/hList7"/>
   </dgm:cxnLst>
   <dgm:bg/>
   <dgm:whole/>

</xml_diff>

<commit_message>
Completed the revision of my paragraphs
</commit_message>
<xml_diff>
--- a/2. Design Document (working space)/Design Document.docx
+++ b/2. Design Document (working space)/Design Document.docx
@@ -2825,6 +2825,9 @@
           <w:ilvl w:val="0"/>
           <w:numId w:val="2"/>
         </w:numPr>
+        <w:rPr>
+          <w:i/>
+        </w:rPr>
       </w:pPr>
       <w:r>
         <w:rPr>
@@ -2840,6 +2843,105 @@
           <w:i/>
         </w:rPr>
         <w:t>Unified Modelling Language</w:t>
+      </w:r>
+    </w:p>
+    <w:p>
+      <w:pPr>
+        <w:pStyle w:val="TestoNormale"/>
+        <w:numPr>
+          <w:ilvl w:val="0"/>
+          <w:numId w:val="2"/>
+        </w:numPr>
+        <w:rPr>
+          <w:i/>
+        </w:rPr>
+      </w:pPr>
+      <w:r>
+        <w:rPr>
+          <w:b/>
+        </w:rPr>
+        <w:t>CC</w:t>
+      </w:r>
+      <w:r>
+        <w:t xml:space="preserve">: </w:t>
+      </w:r>
+      <w:r>
+        <w:rPr>
+          <w:i/>
+        </w:rPr>
+        <w:t>Custo</w:t>
+      </w:r>
+      <w:r>
+        <w:rPr>
+          <w:i/>
+        </w:rPr>
+        <w:t>mer Client</w:t>
+      </w:r>
+    </w:p>
+    <w:p>
+      <w:pPr>
+        <w:pStyle w:val="TestoNormale"/>
+        <w:numPr>
+          <w:ilvl w:val="0"/>
+          <w:numId w:val="2"/>
+        </w:numPr>
+        <w:rPr>
+          <w:i/>
+        </w:rPr>
+      </w:pPr>
+      <w:r>
+        <w:rPr>
+          <w:b/>
+        </w:rPr>
+        <w:t>TDC</w:t>
+      </w:r>
+      <w:r>
+        <w:t xml:space="preserve">: </w:t>
+      </w:r>
+      <w:r>
+        <w:rPr>
+          <w:i/>
+        </w:rPr>
+        <w:t>Taxi Drive</w:t>
+      </w:r>
+      <w:r>
+        <w:rPr>
+          <w:i/>
+        </w:rPr>
+        <w:t>r Client</w:t>
+      </w:r>
+    </w:p>
+    <w:p>
+      <w:pPr>
+        <w:pStyle w:val="TestoNormale"/>
+        <w:numPr>
+          <w:ilvl w:val="0"/>
+          <w:numId w:val="2"/>
+        </w:numPr>
+        <w:rPr>
+          <w:i/>
+        </w:rPr>
+      </w:pPr>
+      <w:r>
+        <w:rPr>
+          <w:b/>
+        </w:rPr>
+        <w:t>SAC</w:t>
+      </w:r>
+      <w:r>
+        <w:t xml:space="preserve">: </w:t>
+      </w:r>
+      <w:r>
+        <w:rPr>
+          <w:i/>
+        </w:rPr>
+        <w:t xml:space="preserve">SysAdmin </w:t>
+      </w:r>
+      <w:r>
+        <w:rPr>
+          <w:i/>
+        </w:rPr>
+        <w:t>Client</w:t>
       </w:r>
     </w:p>
     <w:p>
@@ -3046,15 +3148,13 @@
     <w:p/>
     <w:p/>
     <w:p/>
-    <w:p/>
-    <w:p/>
-    <w:p/>
     <w:p>
       <w:pPr>
         <w:pStyle w:val="Titolo2"/>
       </w:pPr>
       <w:bookmarkStart w:id="5" w:name="_Toc436580558"/>
       <w:r>
+        <w:lastRenderedPageBreak/>
         <w:t>Reference Documents</w:t>
       </w:r>
       <w:bookmarkEnd w:id="5"/>
@@ -4411,21 +4511,7 @@
         <w:rPr>
           <w:i/>
         </w:rPr>
-        <w:t xml:space="preserve"> Client, </w:t>
-      </w:r>
-      <w:proofErr w:type="spellStart"/>
-      <w:r>
-        <w:rPr>
-          <w:i/>
-        </w:rPr>
-        <w:t>SysAdmin</w:t>
-      </w:r>
-      <w:proofErr w:type="spellEnd"/>
-      <w:r>
-        <w:rPr>
-          <w:i/>
-        </w:rPr>
-        <w:t xml:space="preserve"> Client</w:t>
+        <w:t xml:space="preserve"> Client, SysAdmin Client</w:t>
       </w:r>
       <w:r>
         <w:rPr>
@@ -4506,21 +4592,7 @@
         <w:rPr>
           <w:i/>
         </w:rPr>
-        <w:t xml:space="preserve"> Manager, </w:t>
-      </w:r>
-      <w:proofErr w:type="spellStart"/>
-      <w:r>
-        <w:rPr>
-          <w:i/>
-        </w:rPr>
-        <w:t>SysAdmin</w:t>
-      </w:r>
-      <w:proofErr w:type="spellEnd"/>
-      <w:r>
-        <w:rPr>
-          <w:i/>
-        </w:rPr>
-        <w:t xml:space="preserve"> Manager, Queue Manager, Reservation Manager</w:t>
+        <w:t xml:space="preserve"> Manager, SysAdmin Manager, Queue Manager, Reservation Manager</w:t>
       </w:r>
       <w:r>
         <w:t>).</w:t>
@@ -4548,11 +4620,26 @@
       </w:r>
       <w:proofErr w:type="spellStart"/>
       <w:r>
-        <w:t>mTS.</w:t>
+        <w:rPr>
+          <w:i/>
+        </w:rPr>
+        <w:t>mTS</w:t>
+      </w:r>
+      <w:r>
+        <w:t>.</w:t>
       </w:r>
       <w:proofErr w:type="spellEnd"/>
       <w:r>
-        <w:t xml:space="preserve"> They are external API integrated in myTaxiService app. These components are </w:t>
+        <w:t xml:space="preserve"> They are external API integrated in </w:t>
+      </w:r>
+      <w:r>
+        <w:rPr>
+          <w:i/>
+        </w:rPr>
+        <w:t>myTaxiService</w:t>
+      </w:r>
+      <w:r>
+        <w:t xml:space="preserve"> app. These components are </w:t>
       </w:r>
       <w:r>
         <w:rPr>
@@ -4713,19 +4800,11 @@
           <w:numId w:val="20"/>
         </w:numPr>
       </w:pPr>
-      <w:proofErr w:type="spellStart"/>
       <w:r>
         <w:rPr>
           <w:b/>
         </w:rPr>
-        <w:t>SysAdmin</w:t>
-      </w:r>
-      <w:proofErr w:type="spellEnd"/>
-      <w:r>
-        <w:rPr>
-          <w:b/>
-        </w:rPr>
-        <w:t xml:space="preserve"> Client</w:t>
+        <w:t>SysAdmin Client</w:t>
       </w:r>
       <w:r>
         <w:t>:</w:t>
@@ -4909,14 +4988,12 @@
       <w:r>
         <w:t xml:space="preserve">to optimize the taxi distribution. It inserts the Taxi Drivers in different queues, updates dynamically the queues and do all the correlated operations. In special cases, the </w:t>
       </w:r>
-      <w:proofErr w:type="spellStart"/>
       <w:r>
         <w:rPr>
           <w:i/>
         </w:rPr>
         <w:t>SysAdmin</w:t>
       </w:r>
-      <w:proofErr w:type="spellEnd"/>
       <w:r>
         <w:t xml:space="preserve"> may change some parameters of the algorithm to optimize the model. </w:t>
       </w:r>
@@ -5348,15 +5425,7 @@
         <w:t>View</w:t>
       </w:r>
       <w:r>
-        <w:t xml:space="preserve"> shows the GUI and allows the interaction with the Client. This interaction is obviously different between the Customer, the Taxi Driver and the </w:t>
-      </w:r>
-      <w:proofErr w:type="spellStart"/>
-      <w:r>
-        <w:t>SysAdmin</w:t>
-      </w:r>
-      <w:proofErr w:type="spellEnd"/>
-      <w:r>
-        <w:t>.</w:t>
+        <w:t xml:space="preserve"> shows the GUI and allows the interaction with the Client. This interaction is obviously different between the Customer, the Taxi Driver and the SysAdmin.</w:t>
       </w:r>
     </w:p>
     <w:p>
@@ -5542,19 +5611,17 @@
           </wp:inline>
         </w:drawing>
       </w:r>
-      <w:bookmarkStart w:id="11" w:name="_GoBack"/>
-      <w:bookmarkEnd w:id="11"/>
     </w:p>
     <w:p>
       <w:pPr>
         <w:pStyle w:val="Titolo2"/>
       </w:pPr>
-      <w:bookmarkStart w:id="12" w:name="_Toc436580564"/>
+      <w:bookmarkStart w:id="11" w:name="_Toc436580564"/>
       <w:r>
         <w:lastRenderedPageBreak/>
         <w:t>Runtime View</w:t>
       </w:r>
-      <w:bookmarkEnd w:id="12"/>
+      <w:bookmarkEnd w:id="11"/>
     </w:p>
     <w:p>
       <w:pPr>
@@ -5758,11 +5825,11 @@
       <w:pPr>
         <w:pStyle w:val="Titolo2"/>
       </w:pPr>
-      <w:bookmarkStart w:id="13" w:name="_Toc436580566"/>
+      <w:bookmarkStart w:id="12" w:name="_Toc436580566"/>
       <w:r>
         <w:t>Component interfaces</w:t>
       </w:r>
-      <w:bookmarkEnd w:id="13"/>
+      <w:bookmarkEnd w:id="12"/>
     </w:p>
     <w:p>
       <w:pPr>
@@ -5956,15 +6023,7 @@
         <w:t>:</w:t>
       </w:r>
       <w:r>
-        <w:t xml:space="preserve"> connects the </w:t>
-      </w:r>
-      <w:proofErr w:type="spellStart"/>
-      <w:r>
-        <w:t>SysAdmin</w:t>
-      </w:r>
-      <w:proofErr w:type="spellEnd"/>
-      <w:r>
-        <w:t xml:space="preserve"> Client</w:t>
+        <w:t xml:space="preserve"> connects the SysAdmin Client</w:t>
       </w:r>
       <w:r>
         <w:t xml:space="preserve"> with the System Manager Component. It contains many interesting methods; in fact, the System Manager is on the basis of each internal interaction and communication between modules of </w:t>
@@ -6151,6 +6210,9 @@
       <w:r>
         <w:t xml:space="preserve">: </w:t>
       </w:r>
+      <w:r>
+        <w:t>connects the System Manager Component with the Google Maps Component. This allows the System to have information about the reservation places in detail, according to Google Maps.</w:t>
+      </w:r>
     </w:p>
     <w:p>
       <w:pPr>
@@ -6169,6 +6231,9 @@
       <w:r>
         <w:t>:</w:t>
       </w:r>
+      <w:r>
+        <w:t xml:space="preserve"> connects the System Manger Component with the Payment Services Component. This interface allows the integration of online payment services, very useful nowadays. </w:t>
+      </w:r>
     </w:p>
     <w:p/>
     <w:p>
@@ -6232,6 +6297,20 @@
       <w:r>
         <w:t>:</w:t>
       </w:r>
+      <w:r>
+        <w:t xml:space="preserve"> connects the Customer Client C</w:t>
+      </w:r>
+      <w:r>
+        <w:t xml:space="preserve">omponent with the Google Maps Component. </w:t>
+      </w:r>
+      <w:r>
+        <w:t>This interaction is deployed only in the case of the mobile app Customer, that have the</w:t>
+      </w:r>
+      <w:bookmarkStart w:id="13" w:name="_GoBack"/>
+      <w:bookmarkEnd w:id="13"/>
+      <w:r>
+        <w:t xml:space="preserve"> GPS System integrated in his/her smartphone.</w:t>
+      </w:r>
     </w:p>
     <w:p>
       <w:pPr>
@@ -6252,6 +6331,21 @@
       </w:r>
       <w:r>
         <w:t>:</w:t>
+      </w:r>
+      <w:r>
+        <w:t xml:space="preserve"> connects the Taxi Driver Component with the Google Maps Component. This interaction is one of the most important. In </w:t>
+      </w:r>
+      <w:r>
+        <w:t>fact,</w:t>
+      </w:r>
+      <w:r>
+        <w:t xml:space="preserve"> a very functional </w:t>
+      </w:r>
+      <w:r>
+        <w:t>Taxi D</w:t>
+      </w:r>
+      <w:r>
+        <w:t>river’s GPS with Google Maps assures a very good service.</w:t>
       </w:r>
     </w:p>
     <w:p/>
@@ -10693,15 +10787,32 @@
         </w:rPr>
         <w:t>(</w:t>
       </w:r>
-      <w:hyperlink r:id="rId52" w:history="1">
-        <w:r>
-          <w:rPr>
-            <w:rStyle w:val="Collegamentoipertestuale"/>
-            <w:lang w:val="it-IT"/>
-          </w:rPr>
-          <w:t>https://www.wikipedia.org/</w:t>
-        </w:r>
-      </w:hyperlink>
+      <w:r>
+        <w:fldChar w:fldCharType="begin"/>
+      </w:r>
+      <w:r>
+        <w:rPr>
+          <w:lang w:val="it-IT"/>
+        </w:rPr>
+        <w:instrText xml:space="preserve"> HYPERLINK "https://www.wikipedia.org/" </w:instrText>
+      </w:r>
+      <w:r>
+        <w:fldChar w:fldCharType="separate"/>
+      </w:r>
+      <w:r>
+        <w:rPr>
+          <w:rStyle w:val="Collegamentoipertestuale"/>
+          <w:lang w:val="it-IT"/>
+        </w:rPr>
+        <w:t>https://www.wikipedia.org/</w:t>
+      </w:r>
+      <w:r>
+        <w:rPr>
+          <w:rStyle w:val="Collegamentoipertestuale"/>
+          <w:lang w:val="it-IT"/>
+        </w:rPr>
+        <w:fldChar w:fldCharType="end"/>
+      </w:r>
       <w:r>
         <w:rPr>
           <w:lang w:val="it-IT"/>
@@ -10744,7 +10855,7 @@
       <w:r>
         <w:t xml:space="preserve"> (</w:t>
       </w:r>
-      <w:hyperlink r:id="rId53" w:history="1">
+      <w:hyperlink r:id="rId52" w:history="1">
         <w:r>
           <w:rPr>
             <w:rStyle w:val="Collegamentoipertestuale"/>
@@ -10782,7 +10893,7 @@
       <w:r>
         <w:t>(</w:t>
       </w:r>
-      <w:hyperlink r:id="rId54" w:history="1">
+      <w:hyperlink r:id="rId53" w:history="1">
         <w:r>
           <w:rPr>
             <w:rStyle w:val="Collegamentoipertestuale"/>
@@ -10827,7 +10938,7 @@
       <w:r>
         <w:t>(</w:t>
       </w:r>
-      <w:hyperlink r:id="rId55" w:history="1">
+      <w:hyperlink r:id="rId54" w:history="1">
         <w:r>
           <w:rPr>
             <w:rStyle w:val="Collegamentoipertestuale"/>
@@ -10858,7 +10969,7 @@
       <w:r>
         <w:t xml:space="preserve"> (</w:t>
       </w:r>
-      <w:hyperlink r:id="rId56" w:history="1">
+      <w:hyperlink r:id="rId55" w:history="1">
         <w:r>
           <w:rPr>
             <w:rStyle w:val="Collegamentoipertestuale"/>
@@ -10888,7 +10999,7 @@
       <w:r>
         <w:t xml:space="preserve"> (</w:t>
       </w:r>
-      <w:hyperlink r:id="rId57" w:history="1">
+      <w:hyperlink r:id="rId56" w:history="1">
         <w:r>
           <w:rPr>
             <w:rStyle w:val="Collegamentoipertestuale"/>
@@ -11404,8 +11515,8 @@
       </w:pPr>
     </w:p>
     <w:sectPr>
-      <w:headerReference w:type="default" r:id="rId58"/>
-      <w:footerReference w:type="default" r:id="rId59"/>
+      <w:headerReference w:type="default" r:id="rId57"/>
+      <w:footerReference w:type="default" r:id="rId58"/>
       <w:pgSz w:w="12240" w:h="15840"/>
       <w:pgMar w:top="1417" w:right="1134" w:bottom="1134" w:left="1134" w:header="708" w:footer="708" w:gutter="0"/>
       <w:cols w:space="708"/>
@@ -11849,7 +11960,7 @@
                                 <w:szCs w:val="24"/>
                                 <w:lang w:val="it-IT"/>
                               </w:rPr>
-                              <w:t>30</w:t>
+                              <w:t>27</w:t>
                             </w:r>
                             <w:r>
                               <w:rPr>
@@ -11953,7 +12064,7 @@
                           <w:szCs w:val="24"/>
                           <w:lang w:val="it-IT"/>
                         </w:rPr>
-                        <w:t>30</w:t>
+                        <w:t>27</w:t>
                       </w:r>
                       <w:r>
                         <w:rPr>
@@ -13679,7 +13790,7 @@
   <w:abstractNum w:abstractNumId="15" w15:restartNumberingAfterBreak="0">
     <w:nsid w:val="51451D80"/>
     <w:multiLevelType w:val="hybridMultilevel"/>
-    <w:tmpl w:val="6D2C8F34"/>
+    <w:tmpl w:val="38405DD2"/>
     <w:lvl w:ilvl="0" w:tplc="04090001">
       <w:start w:val="1"/>
       <w:numFmt w:val="bullet"/>
@@ -17512,44 +17623,44 @@
   </dgm:ptLst>
   <dgm:cxnLst>
     <dgm:cxn modelId="{D23D9D9F-E230-B14F-8CC4-60EF1E62361C}" srcId="{7DBAA654-83A9-2749-9A11-3A2F0853292E}" destId="{9D0A3E8F-79EA-4741-B4AF-359BBF2AD54A}" srcOrd="1" destOrd="0" parTransId="{A68219EE-DDA5-6D44-931C-E2DD8411613C}" sibTransId="{56563E73-53C5-C242-B5DD-534CCEB5A55B}"/>
-    <dgm:cxn modelId="{954CE668-138B-4E61-9E74-DF78821958F1}" type="presOf" srcId="{E1700588-AA9B-9044-98E5-A52BC9E980D8}" destId="{0D4A6B71-9678-E74B-A4F4-3D04D7F96F18}" srcOrd="1" destOrd="0" presId="urn:microsoft.com/office/officeart/2005/8/layout/bProcess3"/>
-    <dgm:cxn modelId="{226833DF-53E2-4F90-8392-A73FC79B86E7}" type="presOf" srcId="{51AF1449-732A-7245-8907-3B0B474E6716}" destId="{08B24028-0337-A54F-863C-D83DC536E50D}" srcOrd="1" destOrd="0" presId="urn:microsoft.com/office/officeart/2005/8/layout/bProcess3"/>
-    <dgm:cxn modelId="{858F9874-9E03-40C4-821C-DDB7136CD5DA}" type="presOf" srcId="{E1700588-AA9B-9044-98E5-A52BC9E980D8}" destId="{BE891453-7A81-9745-80FE-393D0BD9F682}" srcOrd="0" destOrd="0" presId="urn:microsoft.com/office/officeart/2005/8/layout/bProcess3"/>
+    <dgm:cxn modelId="{07019BEF-9F37-418A-A6F6-745EE3768A6E}" type="presOf" srcId="{51AF1449-732A-7245-8907-3B0B474E6716}" destId="{08B24028-0337-A54F-863C-D83DC536E50D}" srcOrd="1" destOrd="0" presId="urn:microsoft.com/office/officeart/2005/8/layout/bProcess3"/>
     <dgm:cxn modelId="{CBA7B2CB-398D-0944-9097-F88E098803F8}" srcId="{7DBAA654-83A9-2749-9A11-3A2F0853292E}" destId="{981B4EF9-7A3A-BE49-B6B6-0021D3615771}" srcOrd="5" destOrd="0" parTransId="{036AB1F6-FA37-614F-A857-CA2CBEA75FF8}" sibTransId="{07202FE3-BBDD-A74E-9ED7-5FC69364AF9D}"/>
+    <dgm:cxn modelId="{09750102-B371-4FAC-A382-A7977D548E70}" type="presOf" srcId="{761D77BA-5704-3540-A64C-39623ABDE933}" destId="{2B850CA7-3DA8-704B-9542-29A27C4E6E8A}" srcOrd="0" destOrd="0" presId="urn:microsoft.com/office/officeart/2005/8/layout/bProcess3"/>
     <dgm:cxn modelId="{A4DF705F-378F-3D46-8BF6-315C5DACB12C}" srcId="{7DBAA654-83A9-2749-9A11-3A2F0853292E}" destId="{3D31D781-DE26-FC46-87C5-81D28438E988}" srcOrd="4" destOrd="0" parTransId="{7FDE228D-3493-0041-A7C9-8BDABED610D5}" sibTransId="{51AF1449-732A-7245-8907-3B0B474E6716}"/>
+    <dgm:cxn modelId="{F34283BD-0DF7-4DB3-978F-9C8E2BC9BD6C}" type="presOf" srcId="{6FF581C4-5EE0-6547-8B0A-4DD4E49DF7D5}" destId="{70788382-AA77-7C4C-A399-82382C8CD1E3}" srcOrd="0" destOrd="0" presId="urn:microsoft.com/office/officeart/2005/8/layout/bProcess3"/>
     <dgm:cxn modelId="{9F7DBBD3-2135-334D-BDE9-A8ED29101BA4}" srcId="{7DBAA654-83A9-2749-9A11-3A2F0853292E}" destId="{3ABC577C-D926-6C40-8609-A47272EDC0E8}" srcOrd="3" destOrd="0" parTransId="{73D020D2-C3E5-6D4B-A74D-95AC52916961}" sibTransId="{E1700588-AA9B-9044-98E5-A52BC9E980D8}"/>
-    <dgm:cxn modelId="{23F29C41-E5E2-4381-884A-D4A00B542590}" type="presOf" srcId="{761D77BA-5704-3540-A64C-39623ABDE933}" destId="{2B850CA7-3DA8-704B-9542-29A27C4E6E8A}" srcOrd="0" destOrd="0" presId="urn:microsoft.com/office/officeart/2005/8/layout/bProcess3"/>
-    <dgm:cxn modelId="{3DB2B137-247A-4A7C-AFB2-44BB435C25EF}" type="presOf" srcId="{9D0A3E8F-79EA-4741-B4AF-359BBF2AD54A}" destId="{CB005E4D-98D2-5E43-A79A-01D73FA5246C}" srcOrd="0" destOrd="0" presId="urn:microsoft.com/office/officeart/2005/8/layout/bProcess3"/>
-    <dgm:cxn modelId="{7FCA6A2E-F847-4423-82D9-93E219BBCDA7}" type="presOf" srcId="{6FF581C4-5EE0-6547-8B0A-4DD4E49DF7D5}" destId="{70788382-AA77-7C4C-A399-82382C8CD1E3}" srcOrd="0" destOrd="0" presId="urn:microsoft.com/office/officeart/2005/8/layout/bProcess3"/>
-    <dgm:cxn modelId="{04F88B94-9A76-4D6E-9D42-9484824A7499}" type="presOf" srcId="{3D31D781-DE26-FC46-87C5-81D28438E988}" destId="{5054442F-68CC-BA4D-A78B-D10165C93B35}" srcOrd="0" destOrd="0" presId="urn:microsoft.com/office/officeart/2005/8/layout/bProcess3"/>
+    <dgm:cxn modelId="{F9696291-4B30-4FC6-9454-1AA07433E256}" type="presOf" srcId="{3ABC577C-D926-6C40-8609-A47272EDC0E8}" destId="{35CF6ACD-16BB-D44B-9967-A88BE4C856FA}" srcOrd="0" destOrd="0" presId="urn:microsoft.com/office/officeart/2005/8/layout/bProcess3"/>
+    <dgm:cxn modelId="{F22E5EBE-D2BE-4B33-85FE-83B751D9AE85}" type="presOf" srcId="{E1700588-AA9B-9044-98E5-A52BC9E980D8}" destId="{BE891453-7A81-9745-80FE-393D0BD9F682}" srcOrd="0" destOrd="0" presId="urn:microsoft.com/office/officeart/2005/8/layout/bProcess3"/>
     <dgm:cxn modelId="{C9F771AC-35CF-1540-8F9B-A548A676FBEC}" srcId="{7DBAA654-83A9-2749-9A11-3A2F0853292E}" destId="{C900A651-3FCA-634D-8E96-FB8C693E1E8F}" srcOrd="0" destOrd="0" parTransId="{DC773397-72AF-3043-A26B-0B8B32D632B1}" sibTransId="{6FF581C4-5EE0-6547-8B0A-4DD4E49DF7D5}"/>
-    <dgm:cxn modelId="{D74FB593-F6EE-4950-9695-E323F2270856}" type="presOf" srcId="{56563E73-53C5-C242-B5DD-534CCEB5A55B}" destId="{1AB89A78-53AA-8046-940B-4774F5E8A3F4}" srcOrd="0" destOrd="0" presId="urn:microsoft.com/office/officeart/2005/8/layout/bProcess3"/>
     <dgm:cxn modelId="{B40CF301-B877-0146-8F01-A4B49C9B78E2}" srcId="{7DBAA654-83A9-2749-9A11-3A2F0853292E}" destId="{761D77BA-5704-3540-A64C-39623ABDE933}" srcOrd="2" destOrd="0" parTransId="{0CEF3B97-E2A9-E04D-A0DB-EC66FC595157}" sibTransId="{03689D08-8F94-B240-B093-204B4D1B1996}"/>
-    <dgm:cxn modelId="{04F62D64-8FDB-4490-95C0-1E1DBC471E08}" type="presOf" srcId="{7DBAA654-83A9-2749-9A11-3A2F0853292E}" destId="{379D3411-2CF2-1443-9DE7-1F3F74BE70B6}" srcOrd="0" destOrd="0" presId="urn:microsoft.com/office/officeart/2005/8/layout/bProcess3"/>
-    <dgm:cxn modelId="{0248FA77-949B-46A5-946D-1C0CE9A27733}" type="presOf" srcId="{981B4EF9-7A3A-BE49-B6B6-0021D3615771}" destId="{CA2203B5-A4CA-2C4D-8577-50E3388F2246}" srcOrd="0" destOrd="0" presId="urn:microsoft.com/office/officeart/2005/8/layout/bProcess3"/>
-    <dgm:cxn modelId="{2C1E7106-0F91-4E58-8F2A-B1869D22704E}" type="presOf" srcId="{56563E73-53C5-C242-B5DD-534CCEB5A55B}" destId="{8845A127-0D85-A14A-94CB-F773727D4C9B}" srcOrd="1" destOrd="0" presId="urn:microsoft.com/office/officeart/2005/8/layout/bProcess3"/>
-    <dgm:cxn modelId="{A161FB2F-619A-47AD-BE2A-29327AA636F3}" type="presOf" srcId="{3ABC577C-D926-6C40-8609-A47272EDC0E8}" destId="{35CF6ACD-16BB-D44B-9967-A88BE4C856FA}" srcOrd="0" destOrd="0" presId="urn:microsoft.com/office/officeart/2005/8/layout/bProcess3"/>
-    <dgm:cxn modelId="{C8B8EB43-E6A8-4D1A-809F-41FF96E84C10}" type="presOf" srcId="{51AF1449-732A-7245-8907-3B0B474E6716}" destId="{70A625A3-B04D-314A-9454-BA7560E71142}" srcOrd="0" destOrd="0" presId="urn:microsoft.com/office/officeart/2005/8/layout/bProcess3"/>
-    <dgm:cxn modelId="{2FA01594-9373-473B-93CF-E85C2AB022A0}" type="presOf" srcId="{03689D08-8F94-B240-B093-204B4D1B1996}" destId="{11041959-BAD3-494D-A0CA-60D08024935F}" srcOrd="0" destOrd="0" presId="urn:microsoft.com/office/officeart/2005/8/layout/bProcess3"/>
-    <dgm:cxn modelId="{EE6A5406-0D16-4F97-AF12-5372C725224D}" type="presOf" srcId="{03689D08-8F94-B240-B093-204B4D1B1996}" destId="{F515C25C-FBC4-0A42-9BD8-739DB491DE01}" srcOrd="1" destOrd="0" presId="urn:microsoft.com/office/officeart/2005/8/layout/bProcess3"/>
-    <dgm:cxn modelId="{F622B9D8-8113-4562-BD92-FC134B2CF288}" type="presOf" srcId="{6FF581C4-5EE0-6547-8B0A-4DD4E49DF7D5}" destId="{EE2C3E7E-7411-F14A-B102-730D81D864D3}" srcOrd="1" destOrd="0" presId="urn:microsoft.com/office/officeart/2005/8/layout/bProcess3"/>
-    <dgm:cxn modelId="{56B94479-3EFF-4DA6-8505-55771822BAB7}" type="presOf" srcId="{C900A651-3FCA-634D-8E96-FB8C693E1E8F}" destId="{71E5BCB2-3AB6-4C42-9B09-A87936C7F001}" srcOrd="0" destOrd="0" presId="urn:microsoft.com/office/officeart/2005/8/layout/bProcess3"/>
-    <dgm:cxn modelId="{23535141-EEB8-45C2-93CF-44C3043A8B71}" type="presParOf" srcId="{379D3411-2CF2-1443-9DE7-1F3F74BE70B6}" destId="{71E5BCB2-3AB6-4C42-9B09-A87936C7F001}" srcOrd="0" destOrd="0" presId="urn:microsoft.com/office/officeart/2005/8/layout/bProcess3"/>
-    <dgm:cxn modelId="{BC5BF552-5923-48ED-8062-222418CEE34A}" type="presParOf" srcId="{379D3411-2CF2-1443-9DE7-1F3F74BE70B6}" destId="{70788382-AA77-7C4C-A399-82382C8CD1E3}" srcOrd="1" destOrd="0" presId="urn:microsoft.com/office/officeart/2005/8/layout/bProcess3"/>
-    <dgm:cxn modelId="{8664FDB5-211A-4F33-98E9-DFAC26598F6B}" type="presParOf" srcId="{70788382-AA77-7C4C-A399-82382C8CD1E3}" destId="{EE2C3E7E-7411-F14A-B102-730D81D864D3}" srcOrd="0" destOrd="0" presId="urn:microsoft.com/office/officeart/2005/8/layout/bProcess3"/>
-    <dgm:cxn modelId="{A5E644BD-D73F-4F5F-A934-004DAF51B8A0}" type="presParOf" srcId="{379D3411-2CF2-1443-9DE7-1F3F74BE70B6}" destId="{CB005E4D-98D2-5E43-A79A-01D73FA5246C}" srcOrd="2" destOrd="0" presId="urn:microsoft.com/office/officeart/2005/8/layout/bProcess3"/>
-    <dgm:cxn modelId="{2139B8B5-DC20-4AD0-961A-4145FE52DB6A}" type="presParOf" srcId="{379D3411-2CF2-1443-9DE7-1F3F74BE70B6}" destId="{1AB89A78-53AA-8046-940B-4774F5E8A3F4}" srcOrd="3" destOrd="0" presId="urn:microsoft.com/office/officeart/2005/8/layout/bProcess3"/>
-    <dgm:cxn modelId="{3CA74FC2-62D8-4088-9E9D-1A59D6B7FEDD}" type="presParOf" srcId="{1AB89A78-53AA-8046-940B-4774F5E8A3F4}" destId="{8845A127-0D85-A14A-94CB-F773727D4C9B}" srcOrd="0" destOrd="0" presId="urn:microsoft.com/office/officeart/2005/8/layout/bProcess3"/>
-    <dgm:cxn modelId="{21C47432-5AD5-4530-9C0D-C49AE2441965}" type="presParOf" srcId="{379D3411-2CF2-1443-9DE7-1F3F74BE70B6}" destId="{2B850CA7-3DA8-704B-9542-29A27C4E6E8A}" srcOrd="4" destOrd="0" presId="urn:microsoft.com/office/officeart/2005/8/layout/bProcess3"/>
-    <dgm:cxn modelId="{7EF49839-50D8-4AF3-B0E6-6FE000842817}" type="presParOf" srcId="{379D3411-2CF2-1443-9DE7-1F3F74BE70B6}" destId="{11041959-BAD3-494D-A0CA-60D08024935F}" srcOrd="5" destOrd="0" presId="urn:microsoft.com/office/officeart/2005/8/layout/bProcess3"/>
-    <dgm:cxn modelId="{B64DE80A-EC6D-44F2-9712-C82A6E8249E1}" type="presParOf" srcId="{11041959-BAD3-494D-A0CA-60D08024935F}" destId="{F515C25C-FBC4-0A42-9BD8-739DB491DE01}" srcOrd="0" destOrd="0" presId="urn:microsoft.com/office/officeart/2005/8/layout/bProcess3"/>
-    <dgm:cxn modelId="{0D38B41E-E22E-42C2-B548-421E75A30DD1}" type="presParOf" srcId="{379D3411-2CF2-1443-9DE7-1F3F74BE70B6}" destId="{35CF6ACD-16BB-D44B-9967-A88BE4C856FA}" srcOrd="6" destOrd="0" presId="urn:microsoft.com/office/officeart/2005/8/layout/bProcess3"/>
-    <dgm:cxn modelId="{6ED3CFA3-128F-4CE9-83E4-7C3D6F54DD29}" type="presParOf" srcId="{379D3411-2CF2-1443-9DE7-1F3F74BE70B6}" destId="{BE891453-7A81-9745-80FE-393D0BD9F682}" srcOrd="7" destOrd="0" presId="urn:microsoft.com/office/officeart/2005/8/layout/bProcess3"/>
-    <dgm:cxn modelId="{0C85A745-A85A-4656-BA91-13677E260A8F}" type="presParOf" srcId="{BE891453-7A81-9745-80FE-393D0BD9F682}" destId="{0D4A6B71-9678-E74B-A4F4-3D04D7F96F18}" srcOrd="0" destOrd="0" presId="urn:microsoft.com/office/officeart/2005/8/layout/bProcess3"/>
-    <dgm:cxn modelId="{F57F416F-368F-46A2-880D-CA2F7503D5AA}" type="presParOf" srcId="{379D3411-2CF2-1443-9DE7-1F3F74BE70B6}" destId="{5054442F-68CC-BA4D-A78B-D10165C93B35}" srcOrd="8" destOrd="0" presId="urn:microsoft.com/office/officeart/2005/8/layout/bProcess3"/>
-    <dgm:cxn modelId="{027513B3-6FD3-4B58-AF5E-AB7740968DBB}" type="presParOf" srcId="{379D3411-2CF2-1443-9DE7-1F3F74BE70B6}" destId="{70A625A3-B04D-314A-9454-BA7560E71142}" srcOrd="9" destOrd="0" presId="urn:microsoft.com/office/officeart/2005/8/layout/bProcess3"/>
-    <dgm:cxn modelId="{383B51D5-EB68-49B8-86DB-DE3E2FFE9599}" type="presParOf" srcId="{70A625A3-B04D-314A-9454-BA7560E71142}" destId="{08B24028-0337-A54F-863C-D83DC536E50D}" srcOrd="0" destOrd="0" presId="urn:microsoft.com/office/officeart/2005/8/layout/bProcess3"/>
-    <dgm:cxn modelId="{A831C573-9AD0-4885-B7F4-B4AF52A7FC85}" type="presParOf" srcId="{379D3411-2CF2-1443-9DE7-1F3F74BE70B6}" destId="{CA2203B5-A4CA-2C4D-8577-50E3388F2246}" srcOrd="10" destOrd="0" presId="urn:microsoft.com/office/officeart/2005/8/layout/bProcess3"/>
+    <dgm:cxn modelId="{0A0239CF-2419-4504-B328-707F05785590}" type="presOf" srcId="{6FF581C4-5EE0-6547-8B0A-4DD4E49DF7D5}" destId="{EE2C3E7E-7411-F14A-B102-730D81D864D3}" srcOrd="1" destOrd="0" presId="urn:microsoft.com/office/officeart/2005/8/layout/bProcess3"/>
+    <dgm:cxn modelId="{16F831A5-A062-4206-A1F6-BFDAD8D271C5}" type="presOf" srcId="{9D0A3E8F-79EA-4741-B4AF-359BBF2AD54A}" destId="{CB005E4D-98D2-5E43-A79A-01D73FA5246C}" srcOrd="0" destOrd="0" presId="urn:microsoft.com/office/officeart/2005/8/layout/bProcess3"/>
+    <dgm:cxn modelId="{708DE2A2-9F7D-4A43-A2B6-CED225F6F234}" type="presOf" srcId="{981B4EF9-7A3A-BE49-B6B6-0021D3615771}" destId="{CA2203B5-A4CA-2C4D-8577-50E3388F2246}" srcOrd="0" destOrd="0" presId="urn:microsoft.com/office/officeart/2005/8/layout/bProcess3"/>
+    <dgm:cxn modelId="{7D87C05E-A80C-4F33-9B3D-D1DA95EF8EF9}" type="presOf" srcId="{03689D08-8F94-B240-B093-204B4D1B1996}" destId="{F515C25C-FBC4-0A42-9BD8-739DB491DE01}" srcOrd="1" destOrd="0" presId="urn:microsoft.com/office/officeart/2005/8/layout/bProcess3"/>
+    <dgm:cxn modelId="{2EA3A49B-D5AB-4A05-A88F-290A54846812}" type="presOf" srcId="{56563E73-53C5-C242-B5DD-534CCEB5A55B}" destId="{8845A127-0D85-A14A-94CB-F773727D4C9B}" srcOrd="1" destOrd="0" presId="urn:microsoft.com/office/officeart/2005/8/layout/bProcess3"/>
+    <dgm:cxn modelId="{75539BAC-4766-43D7-BF26-35D5F8946E46}" type="presOf" srcId="{C900A651-3FCA-634D-8E96-FB8C693E1E8F}" destId="{71E5BCB2-3AB6-4C42-9B09-A87936C7F001}" srcOrd="0" destOrd="0" presId="urn:microsoft.com/office/officeart/2005/8/layout/bProcess3"/>
+    <dgm:cxn modelId="{BB1B0105-5788-4526-B11C-3E680F32E779}" type="presOf" srcId="{3D31D781-DE26-FC46-87C5-81D28438E988}" destId="{5054442F-68CC-BA4D-A78B-D10165C93B35}" srcOrd="0" destOrd="0" presId="urn:microsoft.com/office/officeart/2005/8/layout/bProcess3"/>
+    <dgm:cxn modelId="{95300710-82E6-4B96-952E-0E8555590580}" type="presOf" srcId="{51AF1449-732A-7245-8907-3B0B474E6716}" destId="{70A625A3-B04D-314A-9454-BA7560E71142}" srcOrd="0" destOrd="0" presId="urn:microsoft.com/office/officeart/2005/8/layout/bProcess3"/>
+    <dgm:cxn modelId="{BF3F7528-D249-4C5C-BA63-0FD42C36F4B5}" type="presOf" srcId="{56563E73-53C5-C242-B5DD-534CCEB5A55B}" destId="{1AB89A78-53AA-8046-940B-4774F5E8A3F4}" srcOrd="0" destOrd="0" presId="urn:microsoft.com/office/officeart/2005/8/layout/bProcess3"/>
+    <dgm:cxn modelId="{B4E4932B-DC11-4F5E-9AFC-7FD44E03F1F8}" type="presOf" srcId="{E1700588-AA9B-9044-98E5-A52BC9E980D8}" destId="{0D4A6B71-9678-E74B-A4F4-3D04D7F96F18}" srcOrd="1" destOrd="0" presId="urn:microsoft.com/office/officeart/2005/8/layout/bProcess3"/>
+    <dgm:cxn modelId="{8286EBC6-D3C0-4757-BB88-C0DC550B96AA}" type="presOf" srcId="{7DBAA654-83A9-2749-9A11-3A2F0853292E}" destId="{379D3411-2CF2-1443-9DE7-1F3F74BE70B6}" srcOrd="0" destOrd="0" presId="urn:microsoft.com/office/officeart/2005/8/layout/bProcess3"/>
+    <dgm:cxn modelId="{22FFC199-0D5B-477D-B8E6-FF8E4735B4D3}" type="presOf" srcId="{03689D08-8F94-B240-B093-204B4D1B1996}" destId="{11041959-BAD3-494D-A0CA-60D08024935F}" srcOrd="0" destOrd="0" presId="urn:microsoft.com/office/officeart/2005/8/layout/bProcess3"/>
+    <dgm:cxn modelId="{013A7B48-CB83-4680-9454-93C7092A894E}" type="presParOf" srcId="{379D3411-2CF2-1443-9DE7-1F3F74BE70B6}" destId="{71E5BCB2-3AB6-4C42-9B09-A87936C7F001}" srcOrd="0" destOrd="0" presId="urn:microsoft.com/office/officeart/2005/8/layout/bProcess3"/>
+    <dgm:cxn modelId="{FD0D8533-94C8-4E75-8030-6715ABF0621D}" type="presParOf" srcId="{379D3411-2CF2-1443-9DE7-1F3F74BE70B6}" destId="{70788382-AA77-7C4C-A399-82382C8CD1E3}" srcOrd="1" destOrd="0" presId="urn:microsoft.com/office/officeart/2005/8/layout/bProcess3"/>
+    <dgm:cxn modelId="{4A56B618-CFC4-4F4C-98D7-C8F46D15F3C1}" type="presParOf" srcId="{70788382-AA77-7C4C-A399-82382C8CD1E3}" destId="{EE2C3E7E-7411-F14A-B102-730D81D864D3}" srcOrd="0" destOrd="0" presId="urn:microsoft.com/office/officeart/2005/8/layout/bProcess3"/>
+    <dgm:cxn modelId="{43B183D3-AB0F-4EB8-9DDE-C94D5359A871}" type="presParOf" srcId="{379D3411-2CF2-1443-9DE7-1F3F74BE70B6}" destId="{CB005E4D-98D2-5E43-A79A-01D73FA5246C}" srcOrd="2" destOrd="0" presId="urn:microsoft.com/office/officeart/2005/8/layout/bProcess3"/>
+    <dgm:cxn modelId="{0E258D26-35BB-4BC2-AE56-D439B9C31E4A}" type="presParOf" srcId="{379D3411-2CF2-1443-9DE7-1F3F74BE70B6}" destId="{1AB89A78-53AA-8046-940B-4774F5E8A3F4}" srcOrd="3" destOrd="0" presId="urn:microsoft.com/office/officeart/2005/8/layout/bProcess3"/>
+    <dgm:cxn modelId="{5B0E5021-C1C8-4A7E-A87E-7553D3907E9A}" type="presParOf" srcId="{1AB89A78-53AA-8046-940B-4774F5E8A3F4}" destId="{8845A127-0D85-A14A-94CB-F773727D4C9B}" srcOrd="0" destOrd="0" presId="urn:microsoft.com/office/officeart/2005/8/layout/bProcess3"/>
+    <dgm:cxn modelId="{72A331EA-0B9C-42CD-9F13-573E43ADEDF2}" type="presParOf" srcId="{379D3411-2CF2-1443-9DE7-1F3F74BE70B6}" destId="{2B850CA7-3DA8-704B-9542-29A27C4E6E8A}" srcOrd="4" destOrd="0" presId="urn:microsoft.com/office/officeart/2005/8/layout/bProcess3"/>
+    <dgm:cxn modelId="{21A65732-1287-4A1C-A515-3903F5E96769}" type="presParOf" srcId="{379D3411-2CF2-1443-9DE7-1F3F74BE70B6}" destId="{11041959-BAD3-494D-A0CA-60D08024935F}" srcOrd="5" destOrd="0" presId="urn:microsoft.com/office/officeart/2005/8/layout/bProcess3"/>
+    <dgm:cxn modelId="{40908CBB-7DBB-4E7C-9713-4EAF91229E6F}" type="presParOf" srcId="{11041959-BAD3-494D-A0CA-60D08024935F}" destId="{F515C25C-FBC4-0A42-9BD8-739DB491DE01}" srcOrd="0" destOrd="0" presId="urn:microsoft.com/office/officeart/2005/8/layout/bProcess3"/>
+    <dgm:cxn modelId="{7112EAAC-02EF-4CB5-A7D8-5B4CD6E83769}" type="presParOf" srcId="{379D3411-2CF2-1443-9DE7-1F3F74BE70B6}" destId="{35CF6ACD-16BB-D44B-9967-A88BE4C856FA}" srcOrd="6" destOrd="0" presId="urn:microsoft.com/office/officeart/2005/8/layout/bProcess3"/>
+    <dgm:cxn modelId="{582BF78D-5372-4270-B0BF-6F781B367D53}" type="presParOf" srcId="{379D3411-2CF2-1443-9DE7-1F3F74BE70B6}" destId="{BE891453-7A81-9745-80FE-393D0BD9F682}" srcOrd="7" destOrd="0" presId="urn:microsoft.com/office/officeart/2005/8/layout/bProcess3"/>
+    <dgm:cxn modelId="{46E80FB9-F294-4FE2-A93E-520F7B8AA481}" type="presParOf" srcId="{BE891453-7A81-9745-80FE-393D0BD9F682}" destId="{0D4A6B71-9678-E74B-A4F4-3D04D7F96F18}" srcOrd="0" destOrd="0" presId="urn:microsoft.com/office/officeart/2005/8/layout/bProcess3"/>
+    <dgm:cxn modelId="{A82ADDD7-A6C5-4D6A-B98C-8A122886B2E7}" type="presParOf" srcId="{379D3411-2CF2-1443-9DE7-1F3F74BE70B6}" destId="{5054442F-68CC-BA4D-A78B-D10165C93B35}" srcOrd="8" destOrd="0" presId="urn:microsoft.com/office/officeart/2005/8/layout/bProcess3"/>
+    <dgm:cxn modelId="{A9E0CC3A-8D79-4BDB-B9F4-E4B2139096F7}" type="presParOf" srcId="{379D3411-2CF2-1443-9DE7-1F3F74BE70B6}" destId="{70A625A3-B04D-314A-9454-BA7560E71142}" srcOrd="9" destOrd="0" presId="urn:microsoft.com/office/officeart/2005/8/layout/bProcess3"/>
+    <dgm:cxn modelId="{94BB4970-667A-4363-95A1-03AE7AD4472D}" type="presParOf" srcId="{70A625A3-B04D-314A-9454-BA7560E71142}" destId="{08B24028-0337-A54F-863C-D83DC536E50D}" srcOrd="0" destOrd="0" presId="urn:microsoft.com/office/officeart/2005/8/layout/bProcess3"/>
+    <dgm:cxn modelId="{A59B0FC2-777C-44CA-8318-F8A2B4169E59}" type="presParOf" srcId="{379D3411-2CF2-1443-9DE7-1F3F74BE70B6}" destId="{CA2203B5-A4CA-2C4D-8577-50E3388F2246}" srcOrd="10" destOrd="0" presId="urn:microsoft.com/office/officeart/2005/8/layout/bProcess3"/>
   </dgm:cxnLst>
   <dgm:bg/>
   <dgm:whole>
@@ -17988,47 +18099,47 @@
     </dgm:pt>
   </dgm:ptLst>
   <dgm:cxnLst>
+    <dgm:cxn modelId="{BFB9C43E-5468-48FC-8BC4-59665357AC5A}" type="presOf" srcId="{5B65B07E-5C55-4DE7-98B7-7EEDF02C2A9C}" destId="{34931C36-71B4-4BED-A9C3-4E31A40DEB12}" srcOrd="0" destOrd="0" presId="urn:microsoft.com/office/officeart/2005/8/layout/hList7"/>
     <dgm:cxn modelId="{07EC925D-A9B9-491A-AF21-0A228F272EA2}" srcId="{5B65B07E-5C55-4DE7-98B7-7EEDF02C2A9C}" destId="{0194BC1D-33F6-4122-8B3B-4051096EFFA9}" srcOrd="0" destOrd="0" parTransId="{B26A8D47-AB99-4501-8196-27F28F942562}" sibTransId="{E673348A-2393-49B3-8492-C894CB248810}"/>
-    <dgm:cxn modelId="{E5B90A7D-4E80-4F11-8DE7-49BE5BB26F25}" type="presOf" srcId="{0194BC1D-33F6-4122-8B3B-4051096EFFA9}" destId="{EF337D45-1EBD-426F-8ED8-D7CFD6E4720C}" srcOrd="1" destOrd="0" presId="urn:microsoft.com/office/officeart/2005/8/layout/hList7"/>
-    <dgm:cxn modelId="{917F0DA6-E051-4592-9527-62D0588B35D9}" type="presOf" srcId="{85B9BA25-5BEA-433F-AFC3-CFD999DA1E05}" destId="{92F0C5C1-E39D-4A34-9007-A038121E451C}" srcOrd="0" destOrd="0" presId="urn:microsoft.com/office/officeart/2005/8/layout/hList7"/>
-    <dgm:cxn modelId="{52FA0E79-A918-44A5-B18D-9116CEE1CBF7}" type="presOf" srcId="{D2FA4068-5B2D-490F-B5B3-1A16FBEF2C59}" destId="{32E39A2C-3635-4704-B3DB-11FC651038E0}" srcOrd="0" destOrd="0" presId="urn:microsoft.com/office/officeart/2005/8/layout/hList7"/>
-    <dgm:cxn modelId="{B1B84B14-BA60-45A4-A1E4-9D4DB78B1F94}" type="presOf" srcId="{D2FA4068-5B2D-490F-B5B3-1A16FBEF2C59}" destId="{810AC18A-3D4A-49C0-BE99-DDC8FAB44A06}" srcOrd="1" destOrd="0" presId="urn:microsoft.com/office/officeart/2005/8/layout/hList7"/>
-    <dgm:cxn modelId="{C29E39E8-866B-48A4-B5EB-83E3F1F2A1C0}" type="presOf" srcId="{F61740CE-BFAD-4F81-BC04-1CA447EADCEE}" destId="{21318E69-57C4-41D2-9241-AA293A1E470C}" srcOrd="0" destOrd="0" presId="urn:microsoft.com/office/officeart/2005/8/layout/hList7"/>
-    <dgm:cxn modelId="{607DF32B-2AB0-4A3A-8876-341AD7F883DC}" type="presOf" srcId="{4DB6920E-122A-4FFB-87E6-8E3F37D44E4E}" destId="{27D37377-1847-42FA-B1F8-1AFE0F6BF8D1}" srcOrd="0" destOrd="0" presId="urn:microsoft.com/office/officeart/2005/8/layout/hList7"/>
+    <dgm:cxn modelId="{62018970-FD03-4C56-B254-926E7434A768}" type="presOf" srcId="{E673348A-2393-49B3-8492-C894CB248810}" destId="{5DAA3202-DCEA-4691-9D72-34EF5039C7B9}" srcOrd="0" destOrd="0" presId="urn:microsoft.com/office/officeart/2005/8/layout/hList7"/>
+    <dgm:cxn modelId="{EFF1794F-A16C-4DB1-87A4-75A419C2AEA2}" type="presOf" srcId="{F61740CE-BFAD-4F81-BC04-1CA447EADCEE}" destId="{21318E69-57C4-41D2-9241-AA293A1E470C}" srcOrd="0" destOrd="0" presId="urn:microsoft.com/office/officeart/2005/8/layout/hList7"/>
+    <dgm:cxn modelId="{D66FD69D-164E-441A-B270-ED612377A945}" type="presOf" srcId="{CB4015DD-5C18-43A4-AD00-C0B3FD73A761}" destId="{21A2AC29-770E-484A-A0E7-A010AF8A0568}" srcOrd="0" destOrd="0" presId="urn:microsoft.com/office/officeart/2005/8/layout/hList7"/>
+    <dgm:cxn modelId="{96E838BD-CFB4-4B83-B71E-F51C66FAB7C2}" type="presOf" srcId="{D2FA4068-5B2D-490F-B5B3-1A16FBEF2C59}" destId="{32E39A2C-3635-4704-B3DB-11FC651038E0}" srcOrd="0" destOrd="0" presId="urn:microsoft.com/office/officeart/2005/8/layout/hList7"/>
     <dgm:cxn modelId="{9FFA5098-5220-4974-9BC8-C2473BA36A9F}" srcId="{5B65B07E-5C55-4DE7-98B7-7EEDF02C2A9C}" destId="{4DB6920E-122A-4FFB-87E6-8E3F37D44E4E}" srcOrd="3" destOrd="0" parTransId="{29DF8BE6-FB4F-4ECD-BF73-49B05FA3AE29}" sibTransId="{A80EB74B-10C8-4C42-90F0-DB217E80CEDA}"/>
-    <dgm:cxn modelId="{B23F5F0A-11EE-472F-BD0E-6A2CF67897B1}" type="presOf" srcId="{85B9BA25-5BEA-433F-AFC3-CFD999DA1E05}" destId="{73B3C67A-63D5-4F9B-A1CF-530F5E0EA434}" srcOrd="1" destOrd="0" presId="urn:microsoft.com/office/officeart/2005/8/layout/hList7"/>
-    <dgm:cxn modelId="{9023B61D-CE80-42EF-AC20-C06CDE90D63D}" type="presOf" srcId="{4DB6920E-122A-4FFB-87E6-8E3F37D44E4E}" destId="{3B5BEC2F-A018-4555-8730-104E93511F69}" srcOrd="1" destOrd="0" presId="urn:microsoft.com/office/officeart/2005/8/layout/hList7"/>
-    <dgm:cxn modelId="{6F1595E6-4F3C-4BE9-A924-3FBF4624B308}" type="presOf" srcId="{E673348A-2393-49B3-8492-C894CB248810}" destId="{5DAA3202-DCEA-4691-9D72-34EF5039C7B9}" srcOrd="0" destOrd="0" presId="urn:microsoft.com/office/officeart/2005/8/layout/hList7"/>
+    <dgm:cxn modelId="{8DA70390-2059-4CB7-A427-1DAF31E60E83}" type="presOf" srcId="{0194BC1D-33F6-4122-8B3B-4051096EFFA9}" destId="{EF337D45-1EBD-426F-8ED8-D7CFD6E4720C}" srcOrd="1" destOrd="0" presId="urn:microsoft.com/office/officeart/2005/8/layout/hList7"/>
     <dgm:cxn modelId="{B931C143-5FA1-4001-847E-0C152E3E3132}" srcId="{5B65B07E-5C55-4DE7-98B7-7EEDF02C2A9C}" destId="{D2FA4068-5B2D-490F-B5B3-1A16FBEF2C59}" srcOrd="1" destOrd="0" parTransId="{29A10E48-26B9-4660-8B07-067B44C2AC37}" sibTransId="{F61740CE-BFAD-4F81-BC04-1CA447EADCEE}"/>
-    <dgm:cxn modelId="{A6ED4170-AC10-472F-8683-31CD2D0130A8}" type="presOf" srcId="{0194BC1D-33F6-4122-8B3B-4051096EFFA9}" destId="{A4BEFB4A-341E-4B5C-9213-B1281F5476F9}" srcOrd="0" destOrd="0" presId="urn:microsoft.com/office/officeart/2005/8/layout/hList7"/>
-    <dgm:cxn modelId="{5F2554A7-D1F2-4156-A0BB-F7AB565CF28B}" type="presOf" srcId="{CB4015DD-5C18-43A4-AD00-C0B3FD73A761}" destId="{21A2AC29-770E-484A-A0E7-A010AF8A0568}" srcOrd="0" destOrd="0" presId="urn:microsoft.com/office/officeart/2005/8/layout/hList7"/>
-    <dgm:cxn modelId="{50E3C097-D47F-4C8F-B774-6F06FDBAF5BF}" type="presOf" srcId="{5B65B07E-5C55-4DE7-98B7-7EEDF02C2A9C}" destId="{34931C36-71B4-4BED-A9C3-4E31A40DEB12}" srcOrd="0" destOrd="0" presId="urn:microsoft.com/office/officeart/2005/8/layout/hList7"/>
+    <dgm:cxn modelId="{B2BE37A1-458B-4592-BB4B-30817195D3D2}" type="presOf" srcId="{0194BC1D-33F6-4122-8B3B-4051096EFFA9}" destId="{A4BEFB4A-341E-4B5C-9213-B1281F5476F9}" srcOrd="0" destOrd="0" presId="urn:microsoft.com/office/officeart/2005/8/layout/hList7"/>
+    <dgm:cxn modelId="{72BA971D-8078-4D55-9A10-8ABE7E507279}" type="presOf" srcId="{85B9BA25-5BEA-433F-AFC3-CFD999DA1E05}" destId="{92F0C5C1-E39D-4A34-9007-A038121E451C}" srcOrd="0" destOrd="0" presId="urn:microsoft.com/office/officeart/2005/8/layout/hList7"/>
     <dgm:cxn modelId="{5A3885C4-103C-45A6-B353-9E36DB5017CA}" srcId="{5B65B07E-5C55-4DE7-98B7-7EEDF02C2A9C}" destId="{85B9BA25-5BEA-433F-AFC3-CFD999DA1E05}" srcOrd="2" destOrd="0" parTransId="{08FCA7F0-E6E1-4A3A-9596-D51D074F00B4}" sibTransId="{CB4015DD-5C18-43A4-AD00-C0B3FD73A761}"/>
-    <dgm:cxn modelId="{0CF40736-1C18-4794-9769-5F2A5AEEB62E}" type="presParOf" srcId="{34931C36-71B4-4BED-A9C3-4E31A40DEB12}" destId="{57C402EE-591C-4E3F-841C-BFE1D283FE65}" srcOrd="0" destOrd="0" presId="urn:microsoft.com/office/officeart/2005/8/layout/hList7"/>
-    <dgm:cxn modelId="{4AF6A1C8-9575-4785-8C78-78B28C2616BF}" type="presParOf" srcId="{34931C36-71B4-4BED-A9C3-4E31A40DEB12}" destId="{BCCF4C61-95B9-4B5B-9DBF-3FED247DCC34}" srcOrd="1" destOrd="0" presId="urn:microsoft.com/office/officeart/2005/8/layout/hList7"/>
-    <dgm:cxn modelId="{19CDB36B-0F23-41CF-84BB-EA40EF1B8222}" type="presParOf" srcId="{BCCF4C61-95B9-4B5B-9DBF-3FED247DCC34}" destId="{526FD45B-8C2F-4E6E-9AE3-A256C9934732}" srcOrd="0" destOrd="0" presId="urn:microsoft.com/office/officeart/2005/8/layout/hList7"/>
-    <dgm:cxn modelId="{6B54A41E-6564-4BA6-880F-40900FD63B13}" type="presParOf" srcId="{526FD45B-8C2F-4E6E-9AE3-A256C9934732}" destId="{A4BEFB4A-341E-4B5C-9213-B1281F5476F9}" srcOrd="0" destOrd="0" presId="urn:microsoft.com/office/officeart/2005/8/layout/hList7"/>
-    <dgm:cxn modelId="{DF74260E-CE75-478A-AB12-AC791F3534EE}" type="presParOf" srcId="{526FD45B-8C2F-4E6E-9AE3-A256C9934732}" destId="{EF337D45-1EBD-426F-8ED8-D7CFD6E4720C}" srcOrd="1" destOrd="0" presId="urn:microsoft.com/office/officeart/2005/8/layout/hList7"/>
-    <dgm:cxn modelId="{2E021B49-17DF-45E4-82D0-B8F1EB9D09BF}" type="presParOf" srcId="{526FD45B-8C2F-4E6E-9AE3-A256C9934732}" destId="{7BAB1B53-DEAF-4D28-AB32-904AB44FECCF}" srcOrd="2" destOrd="0" presId="urn:microsoft.com/office/officeart/2005/8/layout/hList7"/>
-    <dgm:cxn modelId="{5BC9A821-10C7-4C60-9ADB-7E9D3F5137C3}" type="presParOf" srcId="{526FD45B-8C2F-4E6E-9AE3-A256C9934732}" destId="{1AEDE3F0-7DAA-4D27-AD6E-EAB1FD00DD70}" srcOrd="3" destOrd="0" presId="urn:microsoft.com/office/officeart/2005/8/layout/hList7"/>
-    <dgm:cxn modelId="{FB506B0B-A9AD-44F7-9268-6262533E321B}" type="presParOf" srcId="{BCCF4C61-95B9-4B5B-9DBF-3FED247DCC34}" destId="{5DAA3202-DCEA-4691-9D72-34EF5039C7B9}" srcOrd="1" destOrd="0" presId="urn:microsoft.com/office/officeart/2005/8/layout/hList7"/>
-    <dgm:cxn modelId="{0D36ED9C-04B4-462B-A279-037FC8480C88}" type="presParOf" srcId="{BCCF4C61-95B9-4B5B-9DBF-3FED247DCC34}" destId="{662921A1-BE0A-44D6-964E-DEBA1598AF23}" srcOrd="2" destOrd="0" presId="urn:microsoft.com/office/officeart/2005/8/layout/hList7"/>
-    <dgm:cxn modelId="{E62B8583-D5F1-49F8-950A-1282E7FC6A0D}" type="presParOf" srcId="{662921A1-BE0A-44D6-964E-DEBA1598AF23}" destId="{32E39A2C-3635-4704-B3DB-11FC651038E0}" srcOrd="0" destOrd="0" presId="urn:microsoft.com/office/officeart/2005/8/layout/hList7"/>
-    <dgm:cxn modelId="{54A9B5F2-FE17-4D15-819B-080A06052EF3}" type="presParOf" srcId="{662921A1-BE0A-44D6-964E-DEBA1598AF23}" destId="{810AC18A-3D4A-49C0-BE99-DDC8FAB44A06}" srcOrd="1" destOrd="0" presId="urn:microsoft.com/office/officeart/2005/8/layout/hList7"/>
-    <dgm:cxn modelId="{8D7C6842-1387-4F5B-AC2F-6EDE775FADD4}" type="presParOf" srcId="{662921A1-BE0A-44D6-964E-DEBA1598AF23}" destId="{636802C5-CDC3-4E37-95BB-DFC76470DACC}" srcOrd="2" destOrd="0" presId="urn:microsoft.com/office/officeart/2005/8/layout/hList7"/>
-    <dgm:cxn modelId="{54DF6F76-34D0-4F82-B522-A68D3F494CE9}" type="presParOf" srcId="{662921A1-BE0A-44D6-964E-DEBA1598AF23}" destId="{786BBB57-8305-4C0A-A1E5-93B572642665}" srcOrd="3" destOrd="0" presId="urn:microsoft.com/office/officeart/2005/8/layout/hList7"/>
-    <dgm:cxn modelId="{B4CD329E-72BB-4B4A-879F-295A622295A3}" type="presParOf" srcId="{BCCF4C61-95B9-4B5B-9DBF-3FED247DCC34}" destId="{21318E69-57C4-41D2-9241-AA293A1E470C}" srcOrd="3" destOrd="0" presId="urn:microsoft.com/office/officeart/2005/8/layout/hList7"/>
-    <dgm:cxn modelId="{8AA21190-C798-4E09-9638-1A6C0E8B78EC}" type="presParOf" srcId="{BCCF4C61-95B9-4B5B-9DBF-3FED247DCC34}" destId="{41206572-549C-4A37-BF33-11D9B2D4C84B}" srcOrd="4" destOrd="0" presId="urn:microsoft.com/office/officeart/2005/8/layout/hList7"/>
-    <dgm:cxn modelId="{0296D3D7-A01E-47E8-A7C3-9ADE66A9A130}" type="presParOf" srcId="{41206572-549C-4A37-BF33-11D9B2D4C84B}" destId="{92F0C5C1-E39D-4A34-9007-A038121E451C}" srcOrd="0" destOrd="0" presId="urn:microsoft.com/office/officeart/2005/8/layout/hList7"/>
-    <dgm:cxn modelId="{F6CF8A7D-A76B-41C1-B95F-0277F5567D40}" type="presParOf" srcId="{41206572-549C-4A37-BF33-11D9B2D4C84B}" destId="{73B3C67A-63D5-4F9B-A1CF-530F5E0EA434}" srcOrd="1" destOrd="0" presId="urn:microsoft.com/office/officeart/2005/8/layout/hList7"/>
-    <dgm:cxn modelId="{ACA73226-3986-42BC-9C7C-2C4C5E7B57D3}" type="presParOf" srcId="{41206572-549C-4A37-BF33-11D9B2D4C84B}" destId="{9286578C-9756-437E-8BF7-D67FB2BBF1CC}" srcOrd="2" destOrd="0" presId="urn:microsoft.com/office/officeart/2005/8/layout/hList7"/>
-    <dgm:cxn modelId="{64393AFE-D80F-4563-9376-18A95C1CEC41}" type="presParOf" srcId="{41206572-549C-4A37-BF33-11D9B2D4C84B}" destId="{5BB68C90-1D92-4E01-95BE-500E02B4A8C7}" srcOrd="3" destOrd="0" presId="urn:microsoft.com/office/officeart/2005/8/layout/hList7"/>
-    <dgm:cxn modelId="{5E14EB7E-8B64-4AC7-B741-7C6C051E2983}" type="presParOf" srcId="{BCCF4C61-95B9-4B5B-9DBF-3FED247DCC34}" destId="{21A2AC29-770E-484A-A0E7-A010AF8A0568}" srcOrd="5" destOrd="0" presId="urn:microsoft.com/office/officeart/2005/8/layout/hList7"/>
-    <dgm:cxn modelId="{8795FDE2-4BB9-48E6-8713-73CE4804A93E}" type="presParOf" srcId="{BCCF4C61-95B9-4B5B-9DBF-3FED247DCC34}" destId="{999870BB-ADF2-4D3D-B721-34B8C0C0BB82}" srcOrd="6" destOrd="0" presId="urn:microsoft.com/office/officeart/2005/8/layout/hList7"/>
-    <dgm:cxn modelId="{4BD4F718-C9A1-42F7-81D2-A9FEFBD6DFD6}" type="presParOf" srcId="{999870BB-ADF2-4D3D-B721-34B8C0C0BB82}" destId="{27D37377-1847-42FA-B1F8-1AFE0F6BF8D1}" srcOrd="0" destOrd="0" presId="urn:microsoft.com/office/officeart/2005/8/layout/hList7"/>
-    <dgm:cxn modelId="{E8F15EF4-A38E-405B-BBB4-C84279F80312}" type="presParOf" srcId="{999870BB-ADF2-4D3D-B721-34B8C0C0BB82}" destId="{3B5BEC2F-A018-4555-8730-104E93511F69}" srcOrd="1" destOrd="0" presId="urn:microsoft.com/office/officeart/2005/8/layout/hList7"/>
-    <dgm:cxn modelId="{A47D28BD-5C8A-44C3-9714-D685FD365B9E}" type="presParOf" srcId="{999870BB-ADF2-4D3D-B721-34B8C0C0BB82}" destId="{047D6474-33DC-48A3-855D-A53B64159DE9}" srcOrd="2" destOrd="0" presId="urn:microsoft.com/office/officeart/2005/8/layout/hList7"/>
-    <dgm:cxn modelId="{6590E126-0016-4A8A-957F-43C6F2E33590}" type="presParOf" srcId="{999870BB-ADF2-4D3D-B721-34B8C0C0BB82}" destId="{00C33286-0E75-496D-AFE3-226FC300D72E}" srcOrd="3" destOrd="0" presId="urn:microsoft.com/office/officeart/2005/8/layout/hList7"/>
+    <dgm:cxn modelId="{118337E8-07A2-4E91-BF36-F7F45B672350}" type="presOf" srcId="{D2FA4068-5B2D-490F-B5B3-1A16FBEF2C59}" destId="{810AC18A-3D4A-49C0-BE99-DDC8FAB44A06}" srcOrd="1" destOrd="0" presId="urn:microsoft.com/office/officeart/2005/8/layout/hList7"/>
+    <dgm:cxn modelId="{419AF606-F90A-44D8-9100-0878A63014F3}" type="presOf" srcId="{85B9BA25-5BEA-433F-AFC3-CFD999DA1E05}" destId="{73B3C67A-63D5-4F9B-A1CF-530F5E0EA434}" srcOrd="1" destOrd="0" presId="urn:microsoft.com/office/officeart/2005/8/layout/hList7"/>
+    <dgm:cxn modelId="{E13BAC3A-8A8B-42C0-AA01-079CB1B4D3D0}" type="presOf" srcId="{4DB6920E-122A-4FFB-87E6-8E3F37D44E4E}" destId="{27D37377-1847-42FA-B1F8-1AFE0F6BF8D1}" srcOrd="0" destOrd="0" presId="urn:microsoft.com/office/officeart/2005/8/layout/hList7"/>
+    <dgm:cxn modelId="{987AB02F-A9F1-4854-889C-B835681E9F4D}" type="presOf" srcId="{4DB6920E-122A-4FFB-87E6-8E3F37D44E4E}" destId="{3B5BEC2F-A018-4555-8730-104E93511F69}" srcOrd="1" destOrd="0" presId="urn:microsoft.com/office/officeart/2005/8/layout/hList7"/>
+    <dgm:cxn modelId="{277B857B-F47D-4263-ACEA-503CA665C1B6}" type="presParOf" srcId="{34931C36-71B4-4BED-A9C3-4E31A40DEB12}" destId="{57C402EE-591C-4E3F-841C-BFE1D283FE65}" srcOrd="0" destOrd="0" presId="urn:microsoft.com/office/officeart/2005/8/layout/hList7"/>
+    <dgm:cxn modelId="{B3A4CB29-D129-446A-9305-62408952FD9F}" type="presParOf" srcId="{34931C36-71B4-4BED-A9C3-4E31A40DEB12}" destId="{BCCF4C61-95B9-4B5B-9DBF-3FED247DCC34}" srcOrd="1" destOrd="0" presId="urn:microsoft.com/office/officeart/2005/8/layout/hList7"/>
+    <dgm:cxn modelId="{2D86A3A2-BFA7-424F-ABA9-2351CD1050EE}" type="presParOf" srcId="{BCCF4C61-95B9-4B5B-9DBF-3FED247DCC34}" destId="{526FD45B-8C2F-4E6E-9AE3-A256C9934732}" srcOrd="0" destOrd="0" presId="urn:microsoft.com/office/officeart/2005/8/layout/hList7"/>
+    <dgm:cxn modelId="{9FB66AC3-6BB3-449D-A57D-D144C014D5F0}" type="presParOf" srcId="{526FD45B-8C2F-4E6E-9AE3-A256C9934732}" destId="{A4BEFB4A-341E-4B5C-9213-B1281F5476F9}" srcOrd="0" destOrd="0" presId="urn:microsoft.com/office/officeart/2005/8/layout/hList7"/>
+    <dgm:cxn modelId="{8F467E65-2579-461B-9071-DCDA5F70F814}" type="presParOf" srcId="{526FD45B-8C2F-4E6E-9AE3-A256C9934732}" destId="{EF337D45-1EBD-426F-8ED8-D7CFD6E4720C}" srcOrd="1" destOrd="0" presId="urn:microsoft.com/office/officeart/2005/8/layout/hList7"/>
+    <dgm:cxn modelId="{AC820D9D-0A8C-424D-8479-2483B2FBD4CE}" type="presParOf" srcId="{526FD45B-8C2F-4E6E-9AE3-A256C9934732}" destId="{7BAB1B53-DEAF-4D28-AB32-904AB44FECCF}" srcOrd="2" destOrd="0" presId="urn:microsoft.com/office/officeart/2005/8/layout/hList7"/>
+    <dgm:cxn modelId="{C84C830B-829A-41B6-AACA-D76AA9348860}" type="presParOf" srcId="{526FD45B-8C2F-4E6E-9AE3-A256C9934732}" destId="{1AEDE3F0-7DAA-4D27-AD6E-EAB1FD00DD70}" srcOrd="3" destOrd="0" presId="urn:microsoft.com/office/officeart/2005/8/layout/hList7"/>
+    <dgm:cxn modelId="{768B6412-73DC-483B-BF70-BF60581A5D4B}" type="presParOf" srcId="{BCCF4C61-95B9-4B5B-9DBF-3FED247DCC34}" destId="{5DAA3202-DCEA-4691-9D72-34EF5039C7B9}" srcOrd="1" destOrd="0" presId="urn:microsoft.com/office/officeart/2005/8/layout/hList7"/>
+    <dgm:cxn modelId="{5494F97A-D532-4322-99E3-31081C18E590}" type="presParOf" srcId="{BCCF4C61-95B9-4B5B-9DBF-3FED247DCC34}" destId="{662921A1-BE0A-44D6-964E-DEBA1598AF23}" srcOrd="2" destOrd="0" presId="urn:microsoft.com/office/officeart/2005/8/layout/hList7"/>
+    <dgm:cxn modelId="{84F48303-CB9B-46FF-B186-36196FD3F7FC}" type="presParOf" srcId="{662921A1-BE0A-44D6-964E-DEBA1598AF23}" destId="{32E39A2C-3635-4704-B3DB-11FC651038E0}" srcOrd="0" destOrd="0" presId="urn:microsoft.com/office/officeart/2005/8/layout/hList7"/>
+    <dgm:cxn modelId="{3DB91C06-4072-4ACD-9F92-18A1AC265C21}" type="presParOf" srcId="{662921A1-BE0A-44D6-964E-DEBA1598AF23}" destId="{810AC18A-3D4A-49C0-BE99-DDC8FAB44A06}" srcOrd="1" destOrd="0" presId="urn:microsoft.com/office/officeart/2005/8/layout/hList7"/>
+    <dgm:cxn modelId="{F1430EF9-6401-4B22-80F9-19CCCA44CB19}" type="presParOf" srcId="{662921A1-BE0A-44D6-964E-DEBA1598AF23}" destId="{636802C5-CDC3-4E37-95BB-DFC76470DACC}" srcOrd="2" destOrd="0" presId="urn:microsoft.com/office/officeart/2005/8/layout/hList7"/>
+    <dgm:cxn modelId="{371C0735-0CEB-4BE4-80C6-C1CDB818886A}" type="presParOf" srcId="{662921A1-BE0A-44D6-964E-DEBA1598AF23}" destId="{786BBB57-8305-4C0A-A1E5-93B572642665}" srcOrd="3" destOrd="0" presId="urn:microsoft.com/office/officeart/2005/8/layout/hList7"/>
+    <dgm:cxn modelId="{00B37690-1B29-4282-9FFA-37E89220438B}" type="presParOf" srcId="{BCCF4C61-95B9-4B5B-9DBF-3FED247DCC34}" destId="{21318E69-57C4-41D2-9241-AA293A1E470C}" srcOrd="3" destOrd="0" presId="urn:microsoft.com/office/officeart/2005/8/layout/hList7"/>
+    <dgm:cxn modelId="{CE06CE3E-1275-4A3C-B97C-727A6912A1AD}" type="presParOf" srcId="{BCCF4C61-95B9-4B5B-9DBF-3FED247DCC34}" destId="{41206572-549C-4A37-BF33-11D9B2D4C84B}" srcOrd="4" destOrd="0" presId="urn:microsoft.com/office/officeart/2005/8/layout/hList7"/>
+    <dgm:cxn modelId="{F26EA5B1-EAC4-49D9-9ABC-5D54E28ED486}" type="presParOf" srcId="{41206572-549C-4A37-BF33-11D9B2D4C84B}" destId="{92F0C5C1-E39D-4A34-9007-A038121E451C}" srcOrd="0" destOrd="0" presId="urn:microsoft.com/office/officeart/2005/8/layout/hList7"/>
+    <dgm:cxn modelId="{C2E6E031-3616-4A1D-8B57-ED85E0EE64AC}" type="presParOf" srcId="{41206572-549C-4A37-BF33-11D9B2D4C84B}" destId="{73B3C67A-63D5-4F9B-A1CF-530F5E0EA434}" srcOrd="1" destOrd="0" presId="urn:microsoft.com/office/officeart/2005/8/layout/hList7"/>
+    <dgm:cxn modelId="{4458A62F-C800-4A4F-A8C0-D0F86F14B6B0}" type="presParOf" srcId="{41206572-549C-4A37-BF33-11D9B2D4C84B}" destId="{9286578C-9756-437E-8BF7-D67FB2BBF1CC}" srcOrd="2" destOrd="0" presId="urn:microsoft.com/office/officeart/2005/8/layout/hList7"/>
+    <dgm:cxn modelId="{389B0735-45D0-428B-A075-BBC763C70F61}" type="presParOf" srcId="{41206572-549C-4A37-BF33-11D9B2D4C84B}" destId="{5BB68C90-1D92-4E01-95BE-500E02B4A8C7}" srcOrd="3" destOrd="0" presId="urn:microsoft.com/office/officeart/2005/8/layout/hList7"/>
+    <dgm:cxn modelId="{79EDD648-AC3C-4A7F-A906-66CA3C3A1F2B}" type="presParOf" srcId="{BCCF4C61-95B9-4B5B-9DBF-3FED247DCC34}" destId="{21A2AC29-770E-484A-A0E7-A010AF8A0568}" srcOrd="5" destOrd="0" presId="urn:microsoft.com/office/officeart/2005/8/layout/hList7"/>
+    <dgm:cxn modelId="{696D5D65-A911-461A-909B-7EC758C780A1}" type="presParOf" srcId="{BCCF4C61-95B9-4B5B-9DBF-3FED247DCC34}" destId="{999870BB-ADF2-4D3D-B721-34B8C0C0BB82}" srcOrd="6" destOrd="0" presId="urn:microsoft.com/office/officeart/2005/8/layout/hList7"/>
+    <dgm:cxn modelId="{E7A205C5-06B8-445B-9394-D1ABA5214437}" type="presParOf" srcId="{999870BB-ADF2-4D3D-B721-34B8C0C0BB82}" destId="{27D37377-1847-42FA-B1F8-1AFE0F6BF8D1}" srcOrd="0" destOrd="0" presId="urn:microsoft.com/office/officeart/2005/8/layout/hList7"/>
+    <dgm:cxn modelId="{046178DB-07ED-4AD9-9264-67A4406B4AF9}" type="presParOf" srcId="{999870BB-ADF2-4D3D-B721-34B8C0C0BB82}" destId="{3B5BEC2F-A018-4555-8730-104E93511F69}" srcOrd="1" destOrd="0" presId="urn:microsoft.com/office/officeart/2005/8/layout/hList7"/>
+    <dgm:cxn modelId="{31277D22-9BAA-4B06-9B68-BEC486A0E738}" type="presParOf" srcId="{999870BB-ADF2-4D3D-B721-34B8C0C0BB82}" destId="{047D6474-33DC-48A3-855D-A53B64159DE9}" srcOrd="2" destOrd="0" presId="urn:microsoft.com/office/officeart/2005/8/layout/hList7"/>
+    <dgm:cxn modelId="{081FB164-1510-41E3-8F1C-C3DEB5557B32}" type="presParOf" srcId="{999870BB-ADF2-4D3D-B721-34B8C0C0BB82}" destId="{00C33286-0E75-496D-AFE3-226FC300D72E}" srcOrd="3" destOrd="0" presId="urn:microsoft.com/office/officeart/2005/8/layout/hList7"/>
   </dgm:cxnLst>
   <dgm:bg/>
   <dgm:whole/>

</xml_diff>

<commit_message>
Updates on usual chapters
</commit_message>
<xml_diff>
--- a/2. Design Document (working space)/Design Document.docx
+++ b/2. Design Document (working space)/Design Document.docx
@@ -5203,10 +5203,14 @@
         <w:tab/>
       </w:r>
     </w:p>
-    <w:p/>
-    <w:p/>
-    <w:p>
-      <w:pPr>
+    <w:p>
+      <w:pPr>
+        <w:pStyle w:val="TestoNormale"/>
+      </w:pPr>
+    </w:p>
+    <w:p>
+      <w:pPr>
+        <w:pStyle w:val="TestoNormale"/>
         <w:jc w:val="center"/>
       </w:pPr>
       <w:r>
@@ -5214,10 +5218,10 @@
           <w:noProof/>
         </w:rPr>
         <w:drawing>
-          <wp:inline distT="0" distB="0" distL="0" distR="0" wp14:anchorId="03D0F395" wp14:editId="1B3FC3B6">
+          <wp:inline distT="0" distB="0" distL="0" distR="0" wp14:anchorId="7891F490" wp14:editId="667D6A50">
             <wp:extent cx="5343525" cy="1619250"/>
             <wp:effectExtent l="0" t="0" r="9525" b="0"/>
-            <wp:docPr id="133" name="Immagine 133"/>
+            <wp:docPr id="5" name="Immagine 5"/>
             <wp:cNvGraphicFramePr>
               <a:graphicFrameLocks xmlns:a="http://schemas.openxmlformats.org/drawingml/2006/main" noChangeAspect="1"/>
             </wp:cNvGraphicFramePr>
@@ -5225,7 +5229,7 @@
               <a:graphicData uri="http://schemas.openxmlformats.org/drawingml/2006/picture">
                 <pic:pic xmlns:pic="http://schemas.openxmlformats.org/drawingml/2006/picture">
                   <pic:nvPicPr>
-                    <pic:cNvPr id="133" name="customerClient.jpg"/>
+                    <pic:cNvPr id="5" name="custClient.jpg"/>
                     <pic:cNvPicPr/>
                   </pic:nvPicPr>
                   <pic:blipFill>
@@ -5260,20 +5264,15 @@
       <w:pPr>
         <w:jc w:val="center"/>
       </w:pPr>
-    </w:p>
-    <w:p>
-      <w:pPr>
-        <w:jc w:val="center"/>
-      </w:pPr>
       <w:r>
         <w:rPr>
           <w:noProof/>
         </w:rPr>
         <w:drawing>
-          <wp:inline distT="0" distB="0" distL="0" distR="0" wp14:anchorId="250E87E3" wp14:editId="5C21EED7">
+          <wp:inline distT="0" distB="0" distL="0" distR="0" wp14:anchorId="20D2F6B7" wp14:editId="1CE234F6">
             <wp:extent cx="5343525" cy="1619250"/>
             <wp:effectExtent l="0" t="0" r="9525" b="0"/>
-            <wp:docPr id="135" name="Immagine 135"/>
+            <wp:docPr id="21" name="Immagine 21"/>
             <wp:cNvGraphicFramePr>
               <a:graphicFrameLocks xmlns:a="http://schemas.openxmlformats.org/drawingml/2006/main" noChangeAspect="1"/>
             </wp:cNvGraphicFramePr>
@@ -5281,7 +5280,7 @@
               <a:graphicData uri="http://schemas.openxmlformats.org/drawingml/2006/picture">
                 <pic:pic xmlns:pic="http://schemas.openxmlformats.org/drawingml/2006/picture">
                   <pic:nvPicPr>
-                    <pic:cNvPr id="135" name="taxidriverClient.jpg"/>
+                    <pic:cNvPr id="21" name="taxidriverClient.jpg"/>
                     <pic:cNvPicPr/>
                   </pic:nvPicPr>
                   <pic:blipFill>
@@ -5311,16 +5310,6 @@
           </wp:inline>
         </w:drawing>
       </w:r>
-    </w:p>
-    <w:p>
-      <w:pPr>
-        <w:jc w:val="center"/>
-      </w:pPr>
-    </w:p>
-    <w:p>
-      <w:pPr>
-        <w:jc w:val="center"/>
-      </w:pPr>
       <w:r>
         <w:rPr>
           <w:noProof/>
@@ -5465,7 +5454,61 @@
         <w:t>).</w:t>
       </w:r>
     </w:p>
+    <w:p>
+      <w:pPr>
+        <w:pStyle w:val="TestoNormale"/>
+        <w:rPr>
+          <w:rFonts w:asciiTheme="minorHAnsi" w:hAnsiTheme="minorHAnsi" w:cstheme="minorBidi"/>
+          <w:color w:val="auto"/>
+          <w:sz w:val="22"/>
+          <w:szCs w:val="22"/>
+        </w:rPr>
+      </w:pPr>
+    </w:p>
+    <w:p>
+      <w:pPr>
+        <w:pStyle w:val="TestoNormale"/>
+        <w:spacing w:line="240" w:lineRule="auto"/>
+      </w:pPr>
+      <w:r>
+        <w:t xml:space="preserve">We have in addition the </w:t>
+      </w:r>
+      <w:r>
+        <w:rPr>
+          <w:b/>
+        </w:rPr>
+        <w:t>GPS Provider</w:t>
+      </w:r>
+      <w:r>
+        <w:t xml:space="preserve"> sub-components for the Customer and the Taxi Driver, which embedded the GPS. </w:t>
+      </w:r>
+    </w:p>
     <w:p/>
+    <w:p>
+      <w:pPr>
+        <w:rPr>
+          <w:i/>
+        </w:rPr>
+      </w:pPr>
+      <w:r>
+        <w:rPr>
+          <w:b/>
+        </w:rPr>
+        <w:t xml:space="preserve">Note: </w:t>
+      </w:r>
+      <w:r>
+        <w:rPr>
+          <w:i/>
+        </w:rPr>
+        <w:t xml:space="preserve">The star (*) </w:t>
+      </w:r>
+      <w:r>
+        <w:rPr>
+          <w:i/>
+        </w:rPr>
+        <w:t>and the highlighted component mean that only the Mobile App Customer has the GPS Provider component.</w:t>
+      </w:r>
+    </w:p>
     <w:p>
       <w:pPr>
         <w:pStyle w:val="Titolo2"/>
@@ -5570,10 +5613,10 @@
           <w:noProof/>
         </w:rPr>
         <w:drawing>
-          <wp:inline distT="0" distB="0" distL="0" distR="0" wp14:anchorId="18BBBAAF" wp14:editId="7ABB2AFB">
+          <wp:inline distT="0" distB="0" distL="0" distR="0" wp14:anchorId="3BF1AA0C" wp14:editId="48C08057">
             <wp:extent cx="6332220" cy="6259830"/>
             <wp:effectExtent l="0" t="0" r="0" b="7620"/>
-            <wp:docPr id="136" name="Immagine 136"/>
+            <wp:docPr id="132" name="Immagine 132"/>
             <wp:cNvGraphicFramePr>
               <a:graphicFrameLocks xmlns:a="http://schemas.openxmlformats.org/drawingml/2006/main" noChangeAspect="1"/>
             </wp:cNvGraphicFramePr>
@@ -5581,7 +5624,7 @@
               <a:graphicData uri="http://schemas.openxmlformats.org/drawingml/2006/picture">
                 <pic:pic xmlns:pic="http://schemas.openxmlformats.org/drawingml/2006/picture">
                   <pic:nvPicPr>
-                    <pic:cNvPr id="136" name="myTaxiServiceDepl2.jpg"/>
+                    <pic:cNvPr id="132" name="myTaxiServiceDEPL3.jpg"/>
                     <pic:cNvPicPr/>
                   </pic:nvPicPr>
                   <pic:blipFill>
@@ -5611,17 +5654,19 @@
           </wp:inline>
         </w:drawing>
       </w:r>
+      <w:bookmarkStart w:id="11" w:name="_GoBack"/>
+      <w:bookmarkEnd w:id="11"/>
     </w:p>
     <w:p>
       <w:pPr>
         <w:pStyle w:val="Titolo2"/>
       </w:pPr>
-      <w:bookmarkStart w:id="11" w:name="_Toc436580564"/>
+      <w:bookmarkStart w:id="12" w:name="_Toc436580564"/>
       <w:r>
         <w:lastRenderedPageBreak/>
         <w:t>Runtime View</w:t>
       </w:r>
-      <w:bookmarkEnd w:id="11"/>
+      <w:bookmarkEnd w:id="12"/>
     </w:p>
     <w:p>
       <w:pPr>
@@ -5825,11 +5870,11 @@
       <w:pPr>
         <w:pStyle w:val="Titolo2"/>
       </w:pPr>
-      <w:bookmarkStart w:id="12" w:name="_Toc436580566"/>
+      <w:bookmarkStart w:id="13" w:name="_Toc436580566"/>
       <w:r>
         <w:t>Component interfaces</w:t>
       </w:r>
-      <w:bookmarkEnd w:id="12"/>
+      <w:bookmarkEnd w:id="13"/>
     </w:p>
     <w:p>
       <w:pPr>
@@ -6304,12 +6349,7 @@
         <w:t xml:space="preserve">omponent with the Google Maps Component. </w:t>
       </w:r>
       <w:r>
-        <w:t>This interaction is deployed only in the case of the mobile app Customer, that have the</w:t>
-      </w:r>
-      <w:bookmarkStart w:id="13" w:name="_GoBack"/>
-      <w:bookmarkEnd w:id="13"/>
-      <w:r>
-        <w:t xml:space="preserve"> GPS System integrated in his/her smartphone.</w:t>
+        <w:t>This interaction is deployed only in the case of the mobile app Customer, that have the GPS System integrated in his/her smartphone.</w:t>
       </w:r>
     </w:p>
     <w:p>
@@ -10787,32 +10827,15 @@
         </w:rPr>
         <w:t>(</w:t>
       </w:r>
-      <w:r>
-        <w:fldChar w:fldCharType="begin"/>
-      </w:r>
-      <w:r>
-        <w:rPr>
-          <w:lang w:val="it-IT"/>
-        </w:rPr>
-        <w:instrText xml:space="preserve"> HYPERLINK "https://www.wikipedia.org/" </w:instrText>
-      </w:r>
-      <w:r>
-        <w:fldChar w:fldCharType="separate"/>
-      </w:r>
-      <w:r>
-        <w:rPr>
-          <w:rStyle w:val="Collegamentoipertestuale"/>
-          <w:lang w:val="it-IT"/>
-        </w:rPr>
-        <w:t>https://www.wikipedia.org/</w:t>
-      </w:r>
-      <w:r>
-        <w:rPr>
-          <w:rStyle w:val="Collegamentoipertestuale"/>
-          <w:lang w:val="it-IT"/>
-        </w:rPr>
-        <w:fldChar w:fldCharType="end"/>
-      </w:r>
+      <w:hyperlink r:id="rId52" w:history="1">
+        <w:r>
+          <w:rPr>
+            <w:rStyle w:val="Collegamentoipertestuale"/>
+            <w:lang w:val="it-IT"/>
+          </w:rPr>
+          <w:t>https://www.wikipedia.org/</w:t>
+        </w:r>
+      </w:hyperlink>
       <w:r>
         <w:rPr>
           <w:lang w:val="it-IT"/>
@@ -10855,7 +10878,7 @@
       <w:r>
         <w:t xml:space="preserve"> (</w:t>
       </w:r>
-      <w:hyperlink r:id="rId52" w:history="1">
+      <w:hyperlink r:id="rId53" w:history="1">
         <w:r>
           <w:rPr>
             <w:rStyle w:val="Collegamentoipertestuale"/>
@@ -10893,7 +10916,7 @@
       <w:r>
         <w:t>(</w:t>
       </w:r>
-      <w:hyperlink r:id="rId53" w:history="1">
+      <w:hyperlink r:id="rId54" w:history="1">
         <w:r>
           <w:rPr>
             <w:rStyle w:val="Collegamentoipertestuale"/>
@@ -10938,7 +10961,7 @@
       <w:r>
         <w:t>(</w:t>
       </w:r>
-      <w:hyperlink r:id="rId54" w:history="1">
+      <w:hyperlink r:id="rId55" w:history="1">
         <w:r>
           <w:rPr>
             <w:rStyle w:val="Collegamentoipertestuale"/>
@@ -10969,7 +10992,7 @@
       <w:r>
         <w:t xml:space="preserve"> (</w:t>
       </w:r>
-      <w:hyperlink r:id="rId55" w:history="1">
+      <w:hyperlink r:id="rId56" w:history="1">
         <w:r>
           <w:rPr>
             <w:rStyle w:val="Collegamentoipertestuale"/>
@@ -10999,7 +11022,7 @@
       <w:r>
         <w:t xml:space="preserve"> (</w:t>
       </w:r>
-      <w:hyperlink r:id="rId56" w:history="1">
+      <w:hyperlink r:id="rId57" w:history="1">
         <w:r>
           <w:rPr>
             <w:rStyle w:val="Collegamentoipertestuale"/>
@@ -11515,8 +11538,8 @@
       </w:pPr>
     </w:p>
     <w:sectPr>
-      <w:headerReference w:type="default" r:id="rId57"/>
-      <w:footerReference w:type="default" r:id="rId58"/>
+      <w:headerReference w:type="default" r:id="rId58"/>
+      <w:footerReference w:type="default" r:id="rId59"/>
       <w:pgSz w:w="12240" w:h="15840"/>
       <w:pgMar w:top="1417" w:right="1134" w:bottom="1134" w:left="1134" w:header="708" w:footer="708" w:gutter="0"/>
       <w:cols w:space="708"/>
@@ -11960,7 +11983,7 @@
                                 <w:szCs w:val="24"/>
                                 <w:lang w:val="it-IT"/>
                               </w:rPr>
-                              <w:t>27</w:t>
+                              <w:t>24</w:t>
                             </w:r>
                             <w:r>
                               <w:rPr>
@@ -12064,7 +12087,7 @@
                           <w:szCs w:val="24"/>
                           <w:lang w:val="it-IT"/>
                         </w:rPr>
-                        <w:t>27</w:t>
+                        <w:t>24</w:t>
                       </w:r>
                       <w:r>
                         <w:rPr>
@@ -17623,44 +17646,44 @@
   </dgm:ptLst>
   <dgm:cxnLst>
     <dgm:cxn modelId="{D23D9D9F-E230-B14F-8CC4-60EF1E62361C}" srcId="{7DBAA654-83A9-2749-9A11-3A2F0853292E}" destId="{9D0A3E8F-79EA-4741-B4AF-359BBF2AD54A}" srcOrd="1" destOrd="0" parTransId="{A68219EE-DDA5-6D44-931C-E2DD8411613C}" sibTransId="{56563E73-53C5-C242-B5DD-534CCEB5A55B}"/>
-    <dgm:cxn modelId="{07019BEF-9F37-418A-A6F6-745EE3768A6E}" type="presOf" srcId="{51AF1449-732A-7245-8907-3B0B474E6716}" destId="{08B24028-0337-A54F-863C-D83DC536E50D}" srcOrd="1" destOrd="0" presId="urn:microsoft.com/office/officeart/2005/8/layout/bProcess3"/>
+    <dgm:cxn modelId="{9342C76B-2BC3-453E-9791-0414EFC6EB39}" type="presOf" srcId="{56563E73-53C5-C242-B5DD-534CCEB5A55B}" destId="{8845A127-0D85-A14A-94CB-F773727D4C9B}" srcOrd="1" destOrd="0" presId="urn:microsoft.com/office/officeart/2005/8/layout/bProcess3"/>
+    <dgm:cxn modelId="{45A85080-09D4-44CD-B310-34ACD8B519FF}" type="presOf" srcId="{E1700588-AA9B-9044-98E5-A52BC9E980D8}" destId="{BE891453-7A81-9745-80FE-393D0BD9F682}" srcOrd="0" destOrd="0" presId="urn:microsoft.com/office/officeart/2005/8/layout/bProcess3"/>
+    <dgm:cxn modelId="{3FB9615A-6EDB-45CB-AA7B-4A208E5C0824}" type="presOf" srcId="{C900A651-3FCA-634D-8E96-FB8C693E1E8F}" destId="{71E5BCB2-3AB6-4C42-9B09-A87936C7F001}" srcOrd="0" destOrd="0" presId="urn:microsoft.com/office/officeart/2005/8/layout/bProcess3"/>
+    <dgm:cxn modelId="{2405DECB-E2EA-4311-9F9C-206A4132C90D}" type="presOf" srcId="{56563E73-53C5-C242-B5DD-534CCEB5A55B}" destId="{1AB89A78-53AA-8046-940B-4774F5E8A3F4}" srcOrd="0" destOrd="0" presId="urn:microsoft.com/office/officeart/2005/8/layout/bProcess3"/>
     <dgm:cxn modelId="{CBA7B2CB-398D-0944-9097-F88E098803F8}" srcId="{7DBAA654-83A9-2749-9A11-3A2F0853292E}" destId="{981B4EF9-7A3A-BE49-B6B6-0021D3615771}" srcOrd="5" destOrd="0" parTransId="{036AB1F6-FA37-614F-A857-CA2CBEA75FF8}" sibTransId="{07202FE3-BBDD-A74E-9ED7-5FC69364AF9D}"/>
-    <dgm:cxn modelId="{09750102-B371-4FAC-A382-A7977D548E70}" type="presOf" srcId="{761D77BA-5704-3540-A64C-39623ABDE933}" destId="{2B850CA7-3DA8-704B-9542-29A27C4E6E8A}" srcOrd="0" destOrd="0" presId="urn:microsoft.com/office/officeart/2005/8/layout/bProcess3"/>
+    <dgm:cxn modelId="{E669C567-D496-428C-B34E-CFFC157D5064}" type="presOf" srcId="{9D0A3E8F-79EA-4741-B4AF-359BBF2AD54A}" destId="{CB005E4D-98D2-5E43-A79A-01D73FA5246C}" srcOrd="0" destOrd="0" presId="urn:microsoft.com/office/officeart/2005/8/layout/bProcess3"/>
     <dgm:cxn modelId="{A4DF705F-378F-3D46-8BF6-315C5DACB12C}" srcId="{7DBAA654-83A9-2749-9A11-3A2F0853292E}" destId="{3D31D781-DE26-FC46-87C5-81D28438E988}" srcOrd="4" destOrd="0" parTransId="{7FDE228D-3493-0041-A7C9-8BDABED610D5}" sibTransId="{51AF1449-732A-7245-8907-3B0B474E6716}"/>
-    <dgm:cxn modelId="{F34283BD-0DF7-4DB3-978F-9C8E2BC9BD6C}" type="presOf" srcId="{6FF581C4-5EE0-6547-8B0A-4DD4E49DF7D5}" destId="{70788382-AA77-7C4C-A399-82382C8CD1E3}" srcOrd="0" destOrd="0" presId="urn:microsoft.com/office/officeart/2005/8/layout/bProcess3"/>
     <dgm:cxn modelId="{9F7DBBD3-2135-334D-BDE9-A8ED29101BA4}" srcId="{7DBAA654-83A9-2749-9A11-3A2F0853292E}" destId="{3ABC577C-D926-6C40-8609-A47272EDC0E8}" srcOrd="3" destOrd="0" parTransId="{73D020D2-C3E5-6D4B-A74D-95AC52916961}" sibTransId="{E1700588-AA9B-9044-98E5-A52BC9E980D8}"/>
-    <dgm:cxn modelId="{F9696291-4B30-4FC6-9454-1AA07433E256}" type="presOf" srcId="{3ABC577C-D926-6C40-8609-A47272EDC0E8}" destId="{35CF6ACD-16BB-D44B-9967-A88BE4C856FA}" srcOrd="0" destOrd="0" presId="urn:microsoft.com/office/officeart/2005/8/layout/bProcess3"/>
-    <dgm:cxn modelId="{F22E5EBE-D2BE-4B33-85FE-83B751D9AE85}" type="presOf" srcId="{E1700588-AA9B-9044-98E5-A52BC9E980D8}" destId="{BE891453-7A81-9745-80FE-393D0BD9F682}" srcOrd="0" destOrd="0" presId="urn:microsoft.com/office/officeart/2005/8/layout/bProcess3"/>
     <dgm:cxn modelId="{C9F771AC-35CF-1540-8F9B-A548A676FBEC}" srcId="{7DBAA654-83A9-2749-9A11-3A2F0853292E}" destId="{C900A651-3FCA-634D-8E96-FB8C693E1E8F}" srcOrd="0" destOrd="0" parTransId="{DC773397-72AF-3043-A26B-0B8B32D632B1}" sibTransId="{6FF581C4-5EE0-6547-8B0A-4DD4E49DF7D5}"/>
     <dgm:cxn modelId="{B40CF301-B877-0146-8F01-A4B49C9B78E2}" srcId="{7DBAA654-83A9-2749-9A11-3A2F0853292E}" destId="{761D77BA-5704-3540-A64C-39623ABDE933}" srcOrd="2" destOrd="0" parTransId="{0CEF3B97-E2A9-E04D-A0DB-EC66FC595157}" sibTransId="{03689D08-8F94-B240-B093-204B4D1B1996}"/>
-    <dgm:cxn modelId="{0A0239CF-2419-4504-B328-707F05785590}" type="presOf" srcId="{6FF581C4-5EE0-6547-8B0A-4DD4E49DF7D5}" destId="{EE2C3E7E-7411-F14A-B102-730D81D864D3}" srcOrd="1" destOrd="0" presId="urn:microsoft.com/office/officeart/2005/8/layout/bProcess3"/>
-    <dgm:cxn modelId="{16F831A5-A062-4206-A1F6-BFDAD8D271C5}" type="presOf" srcId="{9D0A3E8F-79EA-4741-B4AF-359BBF2AD54A}" destId="{CB005E4D-98D2-5E43-A79A-01D73FA5246C}" srcOrd="0" destOrd="0" presId="urn:microsoft.com/office/officeart/2005/8/layout/bProcess3"/>
-    <dgm:cxn modelId="{708DE2A2-9F7D-4A43-A2B6-CED225F6F234}" type="presOf" srcId="{981B4EF9-7A3A-BE49-B6B6-0021D3615771}" destId="{CA2203B5-A4CA-2C4D-8577-50E3388F2246}" srcOrd="0" destOrd="0" presId="urn:microsoft.com/office/officeart/2005/8/layout/bProcess3"/>
-    <dgm:cxn modelId="{7D87C05E-A80C-4F33-9B3D-D1DA95EF8EF9}" type="presOf" srcId="{03689D08-8F94-B240-B093-204B4D1B1996}" destId="{F515C25C-FBC4-0A42-9BD8-739DB491DE01}" srcOrd="1" destOrd="0" presId="urn:microsoft.com/office/officeart/2005/8/layout/bProcess3"/>
-    <dgm:cxn modelId="{2EA3A49B-D5AB-4A05-A88F-290A54846812}" type="presOf" srcId="{56563E73-53C5-C242-B5DD-534CCEB5A55B}" destId="{8845A127-0D85-A14A-94CB-F773727D4C9B}" srcOrd="1" destOrd="0" presId="urn:microsoft.com/office/officeart/2005/8/layout/bProcess3"/>
-    <dgm:cxn modelId="{75539BAC-4766-43D7-BF26-35D5F8946E46}" type="presOf" srcId="{C900A651-3FCA-634D-8E96-FB8C693E1E8F}" destId="{71E5BCB2-3AB6-4C42-9B09-A87936C7F001}" srcOrd="0" destOrd="0" presId="urn:microsoft.com/office/officeart/2005/8/layout/bProcess3"/>
-    <dgm:cxn modelId="{BB1B0105-5788-4526-B11C-3E680F32E779}" type="presOf" srcId="{3D31D781-DE26-FC46-87C5-81D28438E988}" destId="{5054442F-68CC-BA4D-A78B-D10165C93B35}" srcOrd="0" destOrd="0" presId="urn:microsoft.com/office/officeart/2005/8/layout/bProcess3"/>
-    <dgm:cxn modelId="{95300710-82E6-4B96-952E-0E8555590580}" type="presOf" srcId="{51AF1449-732A-7245-8907-3B0B474E6716}" destId="{70A625A3-B04D-314A-9454-BA7560E71142}" srcOrd="0" destOrd="0" presId="urn:microsoft.com/office/officeart/2005/8/layout/bProcess3"/>
-    <dgm:cxn modelId="{BF3F7528-D249-4C5C-BA63-0FD42C36F4B5}" type="presOf" srcId="{56563E73-53C5-C242-B5DD-534CCEB5A55B}" destId="{1AB89A78-53AA-8046-940B-4774F5E8A3F4}" srcOrd="0" destOrd="0" presId="urn:microsoft.com/office/officeart/2005/8/layout/bProcess3"/>
-    <dgm:cxn modelId="{B4E4932B-DC11-4F5E-9AFC-7FD44E03F1F8}" type="presOf" srcId="{E1700588-AA9B-9044-98E5-A52BC9E980D8}" destId="{0D4A6B71-9678-E74B-A4F4-3D04D7F96F18}" srcOrd="1" destOrd="0" presId="urn:microsoft.com/office/officeart/2005/8/layout/bProcess3"/>
-    <dgm:cxn modelId="{8286EBC6-D3C0-4757-BB88-C0DC550B96AA}" type="presOf" srcId="{7DBAA654-83A9-2749-9A11-3A2F0853292E}" destId="{379D3411-2CF2-1443-9DE7-1F3F74BE70B6}" srcOrd="0" destOrd="0" presId="urn:microsoft.com/office/officeart/2005/8/layout/bProcess3"/>
-    <dgm:cxn modelId="{22FFC199-0D5B-477D-B8E6-FF8E4735B4D3}" type="presOf" srcId="{03689D08-8F94-B240-B093-204B4D1B1996}" destId="{11041959-BAD3-494D-A0CA-60D08024935F}" srcOrd="0" destOrd="0" presId="urn:microsoft.com/office/officeart/2005/8/layout/bProcess3"/>
-    <dgm:cxn modelId="{013A7B48-CB83-4680-9454-93C7092A894E}" type="presParOf" srcId="{379D3411-2CF2-1443-9DE7-1F3F74BE70B6}" destId="{71E5BCB2-3AB6-4C42-9B09-A87936C7F001}" srcOrd="0" destOrd="0" presId="urn:microsoft.com/office/officeart/2005/8/layout/bProcess3"/>
-    <dgm:cxn modelId="{FD0D8533-94C8-4E75-8030-6715ABF0621D}" type="presParOf" srcId="{379D3411-2CF2-1443-9DE7-1F3F74BE70B6}" destId="{70788382-AA77-7C4C-A399-82382C8CD1E3}" srcOrd="1" destOrd="0" presId="urn:microsoft.com/office/officeart/2005/8/layout/bProcess3"/>
-    <dgm:cxn modelId="{4A56B618-CFC4-4F4C-98D7-C8F46D15F3C1}" type="presParOf" srcId="{70788382-AA77-7C4C-A399-82382C8CD1E3}" destId="{EE2C3E7E-7411-F14A-B102-730D81D864D3}" srcOrd="0" destOrd="0" presId="urn:microsoft.com/office/officeart/2005/8/layout/bProcess3"/>
-    <dgm:cxn modelId="{43B183D3-AB0F-4EB8-9DDE-C94D5359A871}" type="presParOf" srcId="{379D3411-2CF2-1443-9DE7-1F3F74BE70B6}" destId="{CB005E4D-98D2-5E43-A79A-01D73FA5246C}" srcOrd="2" destOrd="0" presId="urn:microsoft.com/office/officeart/2005/8/layout/bProcess3"/>
-    <dgm:cxn modelId="{0E258D26-35BB-4BC2-AE56-D439B9C31E4A}" type="presParOf" srcId="{379D3411-2CF2-1443-9DE7-1F3F74BE70B6}" destId="{1AB89A78-53AA-8046-940B-4774F5E8A3F4}" srcOrd="3" destOrd="0" presId="urn:microsoft.com/office/officeart/2005/8/layout/bProcess3"/>
-    <dgm:cxn modelId="{5B0E5021-C1C8-4A7E-A87E-7553D3907E9A}" type="presParOf" srcId="{1AB89A78-53AA-8046-940B-4774F5E8A3F4}" destId="{8845A127-0D85-A14A-94CB-F773727D4C9B}" srcOrd="0" destOrd="0" presId="urn:microsoft.com/office/officeart/2005/8/layout/bProcess3"/>
-    <dgm:cxn modelId="{72A331EA-0B9C-42CD-9F13-573E43ADEDF2}" type="presParOf" srcId="{379D3411-2CF2-1443-9DE7-1F3F74BE70B6}" destId="{2B850CA7-3DA8-704B-9542-29A27C4E6E8A}" srcOrd="4" destOrd="0" presId="urn:microsoft.com/office/officeart/2005/8/layout/bProcess3"/>
-    <dgm:cxn modelId="{21A65732-1287-4A1C-A515-3903F5E96769}" type="presParOf" srcId="{379D3411-2CF2-1443-9DE7-1F3F74BE70B6}" destId="{11041959-BAD3-494D-A0CA-60D08024935F}" srcOrd="5" destOrd="0" presId="urn:microsoft.com/office/officeart/2005/8/layout/bProcess3"/>
-    <dgm:cxn modelId="{40908CBB-7DBB-4E7C-9713-4EAF91229E6F}" type="presParOf" srcId="{11041959-BAD3-494D-A0CA-60D08024935F}" destId="{F515C25C-FBC4-0A42-9BD8-739DB491DE01}" srcOrd="0" destOrd="0" presId="urn:microsoft.com/office/officeart/2005/8/layout/bProcess3"/>
-    <dgm:cxn modelId="{7112EAAC-02EF-4CB5-A7D8-5B4CD6E83769}" type="presParOf" srcId="{379D3411-2CF2-1443-9DE7-1F3F74BE70B6}" destId="{35CF6ACD-16BB-D44B-9967-A88BE4C856FA}" srcOrd="6" destOrd="0" presId="urn:microsoft.com/office/officeart/2005/8/layout/bProcess3"/>
-    <dgm:cxn modelId="{582BF78D-5372-4270-B0BF-6F781B367D53}" type="presParOf" srcId="{379D3411-2CF2-1443-9DE7-1F3F74BE70B6}" destId="{BE891453-7A81-9745-80FE-393D0BD9F682}" srcOrd="7" destOrd="0" presId="urn:microsoft.com/office/officeart/2005/8/layout/bProcess3"/>
-    <dgm:cxn modelId="{46E80FB9-F294-4FE2-A93E-520F7B8AA481}" type="presParOf" srcId="{BE891453-7A81-9745-80FE-393D0BD9F682}" destId="{0D4A6B71-9678-E74B-A4F4-3D04D7F96F18}" srcOrd="0" destOrd="0" presId="urn:microsoft.com/office/officeart/2005/8/layout/bProcess3"/>
-    <dgm:cxn modelId="{A82ADDD7-A6C5-4D6A-B98C-8A122886B2E7}" type="presParOf" srcId="{379D3411-2CF2-1443-9DE7-1F3F74BE70B6}" destId="{5054442F-68CC-BA4D-A78B-D10165C93B35}" srcOrd="8" destOrd="0" presId="urn:microsoft.com/office/officeart/2005/8/layout/bProcess3"/>
-    <dgm:cxn modelId="{A9E0CC3A-8D79-4BDB-B9F4-E4B2139096F7}" type="presParOf" srcId="{379D3411-2CF2-1443-9DE7-1F3F74BE70B6}" destId="{70A625A3-B04D-314A-9454-BA7560E71142}" srcOrd="9" destOrd="0" presId="urn:microsoft.com/office/officeart/2005/8/layout/bProcess3"/>
-    <dgm:cxn modelId="{94BB4970-667A-4363-95A1-03AE7AD4472D}" type="presParOf" srcId="{70A625A3-B04D-314A-9454-BA7560E71142}" destId="{08B24028-0337-A54F-863C-D83DC536E50D}" srcOrd="0" destOrd="0" presId="urn:microsoft.com/office/officeart/2005/8/layout/bProcess3"/>
-    <dgm:cxn modelId="{A59B0FC2-777C-44CA-8318-F8A2B4169E59}" type="presParOf" srcId="{379D3411-2CF2-1443-9DE7-1F3F74BE70B6}" destId="{CA2203B5-A4CA-2C4D-8577-50E3388F2246}" srcOrd="10" destOrd="0" presId="urn:microsoft.com/office/officeart/2005/8/layout/bProcess3"/>
+    <dgm:cxn modelId="{50CA6B6A-CA44-4B09-BAEA-A20141E9243C}" type="presOf" srcId="{7DBAA654-83A9-2749-9A11-3A2F0853292E}" destId="{379D3411-2CF2-1443-9DE7-1F3F74BE70B6}" srcOrd="0" destOrd="0" presId="urn:microsoft.com/office/officeart/2005/8/layout/bProcess3"/>
+    <dgm:cxn modelId="{A368F440-CFE7-4927-B389-BED0AB4CED4D}" type="presOf" srcId="{51AF1449-732A-7245-8907-3B0B474E6716}" destId="{70A625A3-B04D-314A-9454-BA7560E71142}" srcOrd="0" destOrd="0" presId="urn:microsoft.com/office/officeart/2005/8/layout/bProcess3"/>
+    <dgm:cxn modelId="{1725D7E5-65F8-43E6-BCD4-457A726E9111}" type="presOf" srcId="{51AF1449-732A-7245-8907-3B0B474E6716}" destId="{08B24028-0337-A54F-863C-D83DC536E50D}" srcOrd="1" destOrd="0" presId="urn:microsoft.com/office/officeart/2005/8/layout/bProcess3"/>
+    <dgm:cxn modelId="{72F202E6-3887-4282-A169-B7CDC91F2C19}" type="presOf" srcId="{761D77BA-5704-3540-A64C-39623ABDE933}" destId="{2B850CA7-3DA8-704B-9542-29A27C4E6E8A}" srcOrd="0" destOrd="0" presId="urn:microsoft.com/office/officeart/2005/8/layout/bProcess3"/>
+    <dgm:cxn modelId="{3BF78983-EDEE-4866-99E0-7ADEEE0C2711}" type="presOf" srcId="{03689D08-8F94-B240-B093-204B4D1B1996}" destId="{F515C25C-FBC4-0A42-9BD8-739DB491DE01}" srcOrd="1" destOrd="0" presId="urn:microsoft.com/office/officeart/2005/8/layout/bProcess3"/>
+    <dgm:cxn modelId="{1C5B94B9-B9BD-475E-B879-1B9D937659B8}" type="presOf" srcId="{3D31D781-DE26-FC46-87C5-81D28438E988}" destId="{5054442F-68CC-BA4D-A78B-D10165C93B35}" srcOrd="0" destOrd="0" presId="urn:microsoft.com/office/officeart/2005/8/layout/bProcess3"/>
+    <dgm:cxn modelId="{4AE6C4B3-F787-4DF7-B4E3-CDDA487A23A9}" type="presOf" srcId="{3ABC577C-D926-6C40-8609-A47272EDC0E8}" destId="{35CF6ACD-16BB-D44B-9967-A88BE4C856FA}" srcOrd="0" destOrd="0" presId="urn:microsoft.com/office/officeart/2005/8/layout/bProcess3"/>
+    <dgm:cxn modelId="{B2CEC34C-1526-450F-9BE8-84D9768DFB30}" type="presOf" srcId="{6FF581C4-5EE0-6547-8B0A-4DD4E49DF7D5}" destId="{70788382-AA77-7C4C-A399-82382C8CD1E3}" srcOrd="0" destOrd="0" presId="urn:microsoft.com/office/officeart/2005/8/layout/bProcess3"/>
+    <dgm:cxn modelId="{653644A3-C5FE-4FED-BF40-1BAD36D3E365}" type="presOf" srcId="{981B4EF9-7A3A-BE49-B6B6-0021D3615771}" destId="{CA2203B5-A4CA-2C4D-8577-50E3388F2246}" srcOrd="0" destOrd="0" presId="urn:microsoft.com/office/officeart/2005/8/layout/bProcess3"/>
+    <dgm:cxn modelId="{60F0C110-34D2-4D72-B51B-3558AF45FFB7}" type="presOf" srcId="{E1700588-AA9B-9044-98E5-A52BC9E980D8}" destId="{0D4A6B71-9678-E74B-A4F4-3D04D7F96F18}" srcOrd="1" destOrd="0" presId="urn:microsoft.com/office/officeart/2005/8/layout/bProcess3"/>
+    <dgm:cxn modelId="{78679092-98E0-41BC-9AD6-4C4CC5EF6511}" type="presOf" srcId="{6FF581C4-5EE0-6547-8B0A-4DD4E49DF7D5}" destId="{EE2C3E7E-7411-F14A-B102-730D81D864D3}" srcOrd="1" destOrd="0" presId="urn:microsoft.com/office/officeart/2005/8/layout/bProcess3"/>
+    <dgm:cxn modelId="{8D11E6BA-2C63-43DE-8385-186272EAF8AC}" type="presOf" srcId="{03689D08-8F94-B240-B093-204B4D1B1996}" destId="{11041959-BAD3-494D-A0CA-60D08024935F}" srcOrd="0" destOrd="0" presId="urn:microsoft.com/office/officeart/2005/8/layout/bProcess3"/>
+    <dgm:cxn modelId="{EE5314BF-360F-47C8-9A73-A475CD4E0343}" type="presParOf" srcId="{379D3411-2CF2-1443-9DE7-1F3F74BE70B6}" destId="{71E5BCB2-3AB6-4C42-9B09-A87936C7F001}" srcOrd="0" destOrd="0" presId="urn:microsoft.com/office/officeart/2005/8/layout/bProcess3"/>
+    <dgm:cxn modelId="{706E7A31-4A21-4115-81F2-636C768D3E83}" type="presParOf" srcId="{379D3411-2CF2-1443-9DE7-1F3F74BE70B6}" destId="{70788382-AA77-7C4C-A399-82382C8CD1E3}" srcOrd="1" destOrd="0" presId="urn:microsoft.com/office/officeart/2005/8/layout/bProcess3"/>
+    <dgm:cxn modelId="{ECA146DA-4684-4F0C-9442-4F2A9B27DCC5}" type="presParOf" srcId="{70788382-AA77-7C4C-A399-82382C8CD1E3}" destId="{EE2C3E7E-7411-F14A-B102-730D81D864D3}" srcOrd="0" destOrd="0" presId="urn:microsoft.com/office/officeart/2005/8/layout/bProcess3"/>
+    <dgm:cxn modelId="{C97CEB9B-A634-4B22-AEAF-53F0C0130F68}" type="presParOf" srcId="{379D3411-2CF2-1443-9DE7-1F3F74BE70B6}" destId="{CB005E4D-98D2-5E43-A79A-01D73FA5246C}" srcOrd="2" destOrd="0" presId="urn:microsoft.com/office/officeart/2005/8/layout/bProcess3"/>
+    <dgm:cxn modelId="{3F64691E-13C8-43CB-B278-38BAB80C2183}" type="presParOf" srcId="{379D3411-2CF2-1443-9DE7-1F3F74BE70B6}" destId="{1AB89A78-53AA-8046-940B-4774F5E8A3F4}" srcOrd="3" destOrd="0" presId="urn:microsoft.com/office/officeart/2005/8/layout/bProcess3"/>
+    <dgm:cxn modelId="{5964CF78-615F-4630-AC03-9E0590528041}" type="presParOf" srcId="{1AB89A78-53AA-8046-940B-4774F5E8A3F4}" destId="{8845A127-0D85-A14A-94CB-F773727D4C9B}" srcOrd="0" destOrd="0" presId="urn:microsoft.com/office/officeart/2005/8/layout/bProcess3"/>
+    <dgm:cxn modelId="{5B4FA8E9-E734-48EA-A8F2-EEFE493DE1F3}" type="presParOf" srcId="{379D3411-2CF2-1443-9DE7-1F3F74BE70B6}" destId="{2B850CA7-3DA8-704B-9542-29A27C4E6E8A}" srcOrd="4" destOrd="0" presId="urn:microsoft.com/office/officeart/2005/8/layout/bProcess3"/>
+    <dgm:cxn modelId="{15C0AE5F-F6F3-4E77-9A00-FB5CE6B93DD7}" type="presParOf" srcId="{379D3411-2CF2-1443-9DE7-1F3F74BE70B6}" destId="{11041959-BAD3-494D-A0CA-60D08024935F}" srcOrd="5" destOrd="0" presId="urn:microsoft.com/office/officeart/2005/8/layout/bProcess3"/>
+    <dgm:cxn modelId="{D45A735C-BFC0-480A-920A-3770A027C278}" type="presParOf" srcId="{11041959-BAD3-494D-A0CA-60D08024935F}" destId="{F515C25C-FBC4-0A42-9BD8-739DB491DE01}" srcOrd="0" destOrd="0" presId="urn:microsoft.com/office/officeart/2005/8/layout/bProcess3"/>
+    <dgm:cxn modelId="{47795555-AE8C-4F19-8756-1C16DFBC951A}" type="presParOf" srcId="{379D3411-2CF2-1443-9DE7-1F3F74BE70B6}" destId="{35CF6ACD-16BB-D44B-9967-A88BE4C856FA}" srcOrd="6" destOrd="0" presId="urn:microsoft.com/office/officeart/2005/8/layout/bProcess3"/>
+    <dgm:cxn modelId="{0AC511DA-B74C-4F83-AFA1-1AAA02DEB8FE}" type="presParOf" srcId="{379D3411-2CF2-1443-9DE7-1F3F74BE70B6}" destId="{BE891453-7A81-9745-80FE-393D0BD9F682}" srcOrd="7" destOrd="0" presId="urn:microsoft.com/office/officeart/2005/8/layout/bProcess3"/>
+    <dgm:cxn modelId="{45A5E129-AD96-4DC6-BA7C-46AF879B15F1}" type="presParOf" srcId="{BE891453-7A81-9745-80FE-393D0BD9F682}" destId="{0D4A6B71-9678-E74B-A4F4-3D04D7F96F18}" srcOrd="0" destOrd="0" presId="urn:microsoft.com/office/officeart/2005/8/layout/bProcess3"/>
+    <dgm:cxn modelId="{4B49EFF6-121F-4431-B42A-433E74434A4D}" type="presParOf" srcId="{379D3411-2CF2-1443-9DE7-1F3F74BE70B6}" destId="{5054442F-68CC-BA4D-A78B-D10165C93B35}" srcOrd="8" destOrd="0" presId="urn:microsoft.com/office/officeart/2005/8/layout/bProcess3"/>
+    <dgm:cxn modelId="{6466753A-9808-45F9-A98B-8E64651C27BF}" type="presParOf" srcId="{379D3411-2CF2-1443-9DE7-1F3F74BE70B6}" destId="{70A625A3-B04D-314A-9454-BA7560E71142}" srcOrd="9" destOrd="0" presId="urn:microsoft.com/office/officeart/2005/8/layout/bProcess3"/>
+    <dgm:cxn modelId="{68A4AD09-780C-4EFD-9182-9995721CB220}" type="presParOf" srcId="{70A625A3-B04D-314A-9454-BA7560E71142}" destId="{08B24028-0337-A54F-863C-D83DC536E50D}" srcOrd="0" destOrd="0" presId="urn:microsoft.com/office/officeart/2005/8/layout/bProcess3"/>
+    <dgm:cxn modelId="{52D5FB6D-9076-4F8B-9C23-639EBE5FB7BA}" type="presParOf" srcId="{379D3411-2CF2-1443-9DE7-1F3F74BE70B6}" destId="{CA2203B5-A4CA-2C4D-8577-50E3388F2246}" srcOrd="10" destOrd="0" presId="urn:microsoft.com/office/officeart/2005/8/layout/bProcess3"/>
   </dgm:cxnLst>
   <dgm:bg/>
   <dgm:whole>
@@ -18099,47 +18122,47 @@
     </dgm:pt>
   </dgm:ptLst>
   <dgm:cxnLst>
-    <dgm:cxn modelId="{BFB9C43E-5468-48FC-8BC4-59665357AC5A}" type="presOf" srcId="{5B65B07E-5C55-4DE7-98B7-7EEDF02C2A9C}" destId="{34931C36-71B4-4BED-A9C3-4E31A40DEB12}" srcOrd="0" destOrd="0" presId="urn:microsoft.com/office/officeart/2005/8/layout/hList7"/>
     <dgm:cxn modelId="{07EC925D-A9B9-491A-AF21-0A228F272EA2}" srcId="{5B65B07E-5C55-4DE7-98B7-7EEDF02C2A9C}" destId="{0194BC1D-33F6-4122-8B3B-4051096EFFA9}" srcOrd="0" destOrd="0" parTransId="{B26A8D47-AB99-4501-8196-27F28F942562}" sibTransId="{E673348A-2393-49B3-8492-C894CB248810}"/>
-    <dgm:cxn modelId="{62018970-FD03-4C56-B254-926E7434A768}" type="presOf" srcId="{E673348A-2393-49B3-8492-C894CB248810}" destId="{5DAA3202-DCEA-4691-9D72-34EF5039C7B9}" srcOrd="0" destOrd="0" presId="urn:microsoft.com/office/officeart/2005/8/layout/hList7"/>
-    <dgm:cxn modelId="{EFF1794F-A16C-4DB1-87A4-75A419C2AEA2}" type="presOf" srcId="{F61740CE-BFAD-4F81-BC04-1CA447EADCEE}" destId="{21318E69-57C4-41D2-9241-AA293A1E470C}" srcOrd="0" destOrd="0" presId="urn:microsoft.com/office/officeart/2005/8/layout/hList7"/>
-    <dgm:cxn modelId="{D66FD69D-164E-441A-B270-ED612377A945}" type="presOf" srcId="{CB4015DD-5C18-43A4-AD00-C0B3FD73A761}" destId="{21A2AC29-770E-484A-A0E7-A010AF8A0568}" srcOrd="0" destOrd="0" presId="urn:microsoft.com/office/officeart/2005/8/layout/hList7"/>
-    <dgm:cxn modelId="{96E838BD-CFB4-4B83-B71E-F51C66FAB7C2}" type="presOf" srcId="{D2FA4068-5B2D-490F-B5B3-1A16FBEF2C59}" destId="{32E39A2C-3635-4704-B3DB-11FC651038E0}" srcOrd="0" destOrd="0" presId="urn:microsoft.com/office/officeart/2005/8/layout/hList7"/>
+    <dgm:cxn modelId="{D40464D2-A9D6-4453-8CFE-50C39DFBE695}" type="presOf" srcId="{0194BC1D-33F6-4122-8B3B-4051096EFFA9}" destId="{EF337D45-1EBD-426F-8ED8-D7CFD6E4720C}" srcOrd="1" destOrd="0" presId="urn:microsoft.com/office/officeart/2005/8/layout/hList7"/>
+    <dgm:cxn modelId="{ACFED36E-EDF2-4675-A2B7-4A552071F642}" type="presOf" srcId="{E673348A-2393-49B3-8492-C894CB248810}" destId="{5DAA3202-DCEA-4691-9D72-34EF5039C7B9}" srcOrd="0" destOrd="0" presId="urn:microsoft.com/office/officeart/2005/8/layout/hList7"/>
+    <dgm:cxn modelId="{DC6566F6-4D94-4BF7-A418-433F9041327C}" type="presOf" srcId="{85B9BA25-5BEA-433F-AFC3-CFD999DA1E05}" destId="{92F0C5C1-E39D-4A34-9007-A038121E451C}" srcOrd="0" destOrd="0" presId="urn:microsoft.com/office/officeart/2005/8/layout/hList7"/>
+    <dgm:cxn modelId="{3E66E384-C3D6-4BED-80F0-73FF3B46A15F}" type="presOf" srcId="{5B65B07E-5C55-4DE7-98B7-7EEDF02C2A9C}" destId="{34931C36-71B4-4BED-A9C3-4E31A40DEB12}" srcOrd="0" destOrd="0" presId="urn:microsoft.com/office/officeart/2005/8/layout/hList7"/>
     <dgm:cxn modelId="{9FFA5098-5220-4974-9BC8-C2473BA36A9F}" srcId="{5B65B07E-5C55-4DE7-98B7-7EEDF02C2A9C}" destId="{4DB6920E-122A-4FFB-87E6-8E3F37D44E4E}" srcOrd="3" destOrd="0" parTransId="{29DF8BE6-FB4F-4ECD-BF73-49B05FA3AE29}" sibTransId="{A80EB74B-10C8-4C42-90F0-DB217E80CEDA}"/>
-    <dgm:cxn modelId="{8DA70390-2059-4CB7-A427-1DAF31E60E83}" type="presOf" srcId="{0194BC1D-33F6-4122-8B3B-4051096EFFA9}" destId="{EF337D45-1EBD-426F-8ED8-D7CFD6E4720C}" srcOrd="1" destOrd="0" presId="urn:microsoft.com/office/officeart/2005/8/layout/hList7"/>
+    <dgm:cxn modelId="{0CBBE1A3-72AC-42E0-BEBE-85A5A0F98C51}" type="presOf" srcId="{D2FA4068-5B2D-490F-B5B3-1A16FBEF2C59}" destId="{32E39A2C-3635-4704-B3DB-11FC651038E0}" srcOrd="0" destOrd="0" presId="urn:microsoft.com/office/officeart/2005/8/layout/hList7"/>
+    <dgm:cxn modelId="{66E2E304-CCE1-4BBE-ACD1-8C8FD8ED19EA}" type="presOf" srcId="{4DB6920E-122A-4FFB-87E6-8E3F37D44E4E}" destId="{3B5BEC2F-A018-4555-8730-104E93511F69}" srcOrd="1" destOrd="0" presId="urn:microsoft.com/office/officeart/2005/8/layout/hList7"/>
+    <dgm:cxn modelId="{8B5AF89E-C113-45C1-B218-9FEFFDE39B01}" type="presOf" srcId="{CB4015DD-5C18-43A4-AD00-C0B3FD73A761}" destId="{21A2AC29-770E-484A-A0E7-A010AF8A0568}" srcOrd="0" destOrd="0" presId="urn:microsoft.com/office/officeart/2005/8/layout/hList7"/>
     <dgm:cxn modelId="{B931C143-5FA1-4001-847E-0C152E3E3132}" srcId="{5B65B07E-5C55-4DE7-98B7-7EEDF02C2A9C}" destId="{D2FA4068-5B2D-490F-B5B3-1A16FBEF2C59}" srcOrd="1" destOrd="0" parTransId="{29A10E48-26B9-4660-8B07-067B44C2AC37}" sibTransId="{F61740CE-BFAD-4F81-BC04-1CA447EADCEE}"/>
-    <dgm:cxn modelId="{B2BE37A1-458B-4592-BB4B-30817195D3D2}" type="presOf" srcId="{0194BC1D-33F6-4122-8B3B-4051096EFFA9}" destId="{A4BEFB4A-341E-4B5C-9213-B1281F5476F9}" srcOrd="0" destOrd="0" presId="urn:microsoft.com/office/officeart/2005/8/layout/hList7"/>
-    <dgm:cxn modelId="{72BA971D-8078-4D55-9A10-8ABE7E507279}" type="presOf" srcId="{85B9BA25-5BEA-433F-AFC3-CFD999DA1E05}" destId="{92F0C5C1-E39D-4A34-9007-A038121E451C}" srcOrd="0" destOrd="0" presId="urn:microsoft.com/office/officeart/2005/8/layout/hList7"/>
+    <dgm:cxn modelId="{66A84F22-2D36-4AF7-96B8-2B42F2F9C434}" type="presOf" srcId="{4DB6920E-122A-4FFB-87E6-8E3F37D44E4E}" destId="{27D37377-1847-42FA-B1F8-1AFE0F6BF8D1}" srcOrd="0" destOrd="0" presId="urn:microsoft.com/office/officeart/2005/8/layout/hList7"/>
+    <dgm:cxn modelId="{69FDDAFF-13D2-45D0-8CAF-F7943AC18239}" type="presOf" srcId="{85B9BA25-5BEA-433F-AFC3-CFD999DA1E05}" destId="{73B3C67A-63D5-4F9B-A1CF-530F5E0EA434}" srcOrd="1" destOrd="0" presId="urn:microsoft.com/office/officeart/2005/8/layout/hList7"/>
+    <dgm:cxn modelId="{340275CB-72A6-4E2B-9346-97C581812B12}" type="presOf" srcId="{D2FA4068-5B2D-490F-B5B3-1A16FBEF2C59}" destId="{810AC18A-3D4A-49C0-BE99-DDC8FAB44A06}" srcOrd="1" destOrd="0" presId="urn:microsoft.com/office/officeart/2005/8/layout/hList7"/>
     <dgm:cxn modelId="{5A3885C4-103C-45A6-B353-9E36DB5017CA}" srcId="{5B65B07E-5C55-4DE7-98B7-7EEDF02C2A9C}" destId="{85B9BA25-5BEA-433F-AFC3-CFD999DA1E05}" srcOrd="2" destOrd="0" parTransId="{08FCA7F0-E6E1-4A3A-9596-D51D074F00B4}" sibTransId="{CB4015DD-5C18-43A4-AD00-C0B3FD73A761}"/>
-    <dgm:cxn modelId="{118337E8-07A2-4E91-BF36-F7F45B672350}" type="presOf" srcId="{D2FA4068-5B2D-490F-B5B3-1A16FBEF2C59}" destId="{810AC18A-3D4A-49C0-BE99-DDC8FAB44A06}" srcOrd="1" destOrd="0" presId="urn:microsoft.com/office/officeart/2005/8/layout/hList7"/>
-    <dgm:cxn modelId="{419AF606-F90A-44D8-9100-0878A63014F3}" type="presOf" srcId="{85B9BA25-5BEA-433F-AFC3-CFD999DA1E05}" destId="{73B3C67A-63D5-4F9B-A1CF-530F5E0EA434}" srcOrd="1" destOrd="0" presId="urn:microsoft.com/office/officeart/2005/8/layout/hList7"/>
-    <dgm:cxn modelId="{E13BAC3A-8A8B-42C0-AA01-079CB1B4D3D0}" type="presOf" srcId="{4DB6920E-122A-4FFB-87E6-8E3F37D44E4E}" destId="{27D37377-1847-42FA-B1F8-1AFE0F6BF8D1}" srcOrd="0" destOrd="0" presId="urn:microsoft.com/office/officeart/2005/8/layout/hList7"/>
-    <dgm:cxn modelId="{987AB02F-A9F1-4854-889C-B835681E9F4D}" type="presOf" srcId="{4DB6920E-122A-4FFB-87E6-8E3F37D44E4E}" destId="{3B5BEC2F-A018-4555-8730-104E93511F69}" srcOrd="1" destOrd="0" presId="urn:microsoft.com/office/officeart/2005/8/layout/hList7"/>
-    <dgm:cxn modelId="{277B857B-F47D-4263-ACEA-503CA665C1B6}" type="presParOf" srcId="{34931C36-71B4-4BED-A9C3-4E31A40DEB12}" destId="{57C402EE-591C-4E3F-841C-BFE1D283FE65}" srcOrd="0" destOrd="0" presId="urn:microsoft.com/office/officeart/2005/8/layout/hList7"/>
-    <dgm:cxn modelId="{B3A4CB29-D129-446A-9305-62408952FD9F}" type="presParOf" srcId="{34931C36-71B4-4BED-A9C3-4E31A40DEB12}" destId="{BCCF4C61-95B9-4B5B-9DBF-3FED247DCC34}" srcOrd="1" destOrd="0" presId="urn:microsoft.com/office/officeart/2005/8/layout/hList7"/>
-    <dgm:cxn modelId="{2D86A3A2-BFA7-424F-ABA9-2351CD1050EE}" type="presParOf" srcId="{BCCF4C61-95B9-4B5B-9DBF-3FED247DCC34}" destId="{526FD45B-8C2F-4E6E-9AE3-A256C9934732}" srcOrd="0" destOrd="0" presId="urn:microsoft.com/office/officeart/2005/8/layout/hList7"/>
-    <dgm:cxn modelId="{9FB66AC3-6BB3-449D-A57D-D144C014D5F0}" type="presParOf" srcId="{526FD45B-8C2F-4E6E-9AE3-A256C9934732}" destId="{A4BEFB4A-341E-4B5C-9213-B1281F5476F9}" srcOrd="0" destOrd="0" presId="urn:microsoft.com/office/officeart/2005/8/layout/hList7"/>
-    <dgm:cxn modelId="{8F467E65-2579-461B-9071-DCDA5F70F814}" type="presParOf" srcId="{526FD45B-8C2F-4E6E-9AE3-A256C9934732}" destId="{EF337D45-1EBD-426F-8ED8-D7CFD6E4720C}" srcOrd="1" destOrd="0" presId="urn:microsoft.com/office/officeart/2005/8/layout/hList7"/>
-    <dgm:cxn modelId="{AC820D9D-0A8C-424D-8479-2483B2FBD4CE}" type="presParOf" srcId="{526FD45B-8C2F-4E6E-9AE3-A256C9934732}" destId="{7BAB1B53-DEAF-4D28-AB32-904AB44FECCF}" srcOrd="2" destOrd="0" presId="urn:microsoft.com/office/officeart/2005/8/layout/hList7"/>
-    <dgm:cxn modelId="{C84C830B-829A-41B6-AACA-D76AA9348860}" type="presParOf" srcId="{526FD45B-8C2F-4E6E-9AE3-A256C9934732}" destId="{1AEDE3F0-7DAA-4D27-AD6E-EAB1FD00DD70}" srcOrd="3" destOrd="0" presId="urn:microsoft.com/office/officeart/2005/8/layout/hList7"/>
-    <dgm:cxn modelId="{768B6412-73DC-483B-BF70-BF60581A5D4B}" type="presParOf" srcId="{BCCF4C61-95B9-4B5B-9DBF-3FED247DCC34}" destId="{5DAA3202-DCEA-4691-9D72-34EF5039C7B9}" srcOrd="1" destOrd="0" presId="urn:microsoft.com/office/officeart/2005/8/layout/hList7"/>
-    <dgm:cxn modelId="{5494F97A-D532-4322-99E3-31081C18E590}" type="presParOf" srcId="{BCCF4C61-95B9-4B5B-9DBF-3FED247DCC34}" destId="{662921A1-BE0A-44D6-964E-DEBA1598AF23}" srcOrd="2" destOrd="0" presId="urn:microsoft.com/office/officeart/2005/8/layout/hList7"/>
-    <dgm:cxn modelId="{84F48303-CB9B-46FF-B186-36196FD3F7FC}" type="presParOf" srcId="{662921A1-BE0A-44D6-964E-DEBA1598AF23}" destId="{32E39A2C-3635-4704-B3DB-11FC651038E0}" srcOrd="0" destOrd="0" presId="urn:microsoft.com/office/officeart/2005/8/layout/hList7"/>
-    <dgm:cxn modelId="{3DB91C06-4072-4ACD-9F92-18A1AC265C21}" type="presParOf" srcId="{662921A1-BE0A-44D6-964E-DEBA1598AF23}" destId="{810AC18A-3D4A-49C0-BE99-DDC8FAB44A06}" srcOrd="1" destOrd="0" presId="urn:microsoft.com/office/officeart/2005/8/layout/hList7"/>
-    <dgm:cxn modelId="{F1430EF9-6401-4B22-80F9-19CCCA44CB19}" type="presParOf" srcId="{662921A1-BE0A-44D6-964E-DEBA1598AF23}" destId="{636802C5-CDC3-4E37-95BB-DFC76470DACC}" srcOrd="2" destOrd="0" presId="urn:microsoft.com/office/officeart/2005/8/layout/hList7"/>
-    <dgm:cxn modelId="{371C0735-0CEB-4BE4-80C6-C1CDB818886A}" type="presParOf" srcId="{662921A1-BE0A-44D6-964E-DEBA1598AF23}" destId="{786BBB57-8305-4C0A-A1E5-93B572642665}" srcOrd="3" destOrd="0" presId="urn:microsoft.com/office/officeart/2005/8/layout/hList7"/>
-    <dgm:cxn modelId="{00B37690-1B29-4282-9FFA-37E89220438B}" type="presParOf" srcId="{BCCF4C61-95B9-4B5B-9DBF-3FED247DCC34}" destId="{21318E69-57C4-41D2-9241-AA293A1E470C}" srcOrd="3" destOrd="0" presId="urn:microsoft.com/office/officeart/2005/8/layout/hList7"/>
-    <dgm:cxn modelId="{CE06CE3E-1275-4A3C-B97C-727A6912A1AD}" type="presParOf" srcId="{BCCF4C61-95B9-4B5B-9DBF-3FED247DCC34}" destId="{41206572-549C-4A37-BF33-11D9B2D4C84B}" srcOrd="4" destOrd="0" presId="urn:microsoft.com/office/officeart/2005/8/layout/hList7"/>
-    <dgm:cxn modelId="{F26EA5B1-EAC4-49D9-9ABC-5D54E28ED486}" type="presParOf" srcId="{41206572-549C-4A37-BF33-11D9B2D4C84B}" destId="{92F0C5C1-E39D-4A34-9007-A038121E451C}" srcOrd="0" destOrd="0" presId="urn:microsoft.com/office/officeart/2005/8/layout/hList7"/>
-    <dgm:cxn modelId="{C2E6E031-3616-4A1D-8B57-ED85E0EE64AC}" type="presParOf" srcId="{41206572-549C-4A37-BF33-11D9B2D4C84B}" destId="{73B3C67A-63D5-4F9B-A1CF-530F5E0EA434}" srcOrd="1" destOrd="0" presId="urn:microsoft.com/office/officeart/2005/8/layout/hList7"/>
-    <dgm:cxn modelId="{4458A62F-C800-4A4F-A8C0-D0F86F14B6B0}" type="presParOf" srcId="{41206572-549C-4A37-BF33-11D9B2D4C84B}" destId="{9286578C-9756-437E-8BF7-D67FB2BBF1CC}" srcOrd="2" destOrd="0" presId="urn:microsoft.com/office/officeart/2005/8/layout/hList7"/>
-    <dgm:cxn modelId="{389B0735-45D0-428B-A075-BBC763C70F61}" type="presParOf" srcId="{41206572-549C-4A37-BF33-11D9B2D4C84B}" destId="{5BB68C90-1D92-4E01-95BE-500E02B4A8C7}" srcOrd="3" destOrd="0" presId="urn:microsoft.com/office/officeart/2005/8/layout/hList7"/>
-    <dgm:cxn modelId="{79EDD648-AC3C-4A7F-A906-66CA3C3A1F2B}" type="presParOf" srcId="{BCCF4C61-95B9-4B5B-9DBF-3FED247DCC34}" destId="{21A2AC29-770E-484A-A0E7-A010AF8A0568}" srcOrd="5" destOrd="0" presId="urn:microsoft.com/office/officeart/2005/8/layout/hList7"/>
-    <dgm:cxn modelId="{696D5D65-A911-461A-909B-7EC758C780A1}" type="presParOf" srcId="{BCCF4C61-95B9-4B5B-9DBF-3FED247DCC34}" destId="{999870BB-ADF2-4D3D-B721-34B8C0C0BB82}" srcOrd="6" destOrd="0" presId="urn:microsoft.com/office/officeart/2005/8/layout/hList7"/>
-    <dgm:cxn modelId="{E7A205C5-06B8-445B-9394-D1ABA5214437}" type="presParOf" srcId="{999870BB-ADF2-4D3D-B721-34B8C0C0BB82}" destId="{27D37377-1847-42FA-B1F8-1AFE0F6BF8D1}" srcOrd="0" destOrd="0" presId="urn:microsoft.com/office/officeart/2005/8/layout/hList7"/>
-    <dgm:cxn modelId="{046178DB-07ED-4AD9-9264-67A4406B4AF9}" type="presParOf" srcId="{999870BB-ADF2-4D3D-B721-34B8C0C0BB82}" destId="{3B5BEC2F-A018-4555-8730-104E93511F69}" srcOrd="1" destOrd="0" presId="urn:microsoft.com/office/officeart/2005/8/layout/hList7"/>
-    <dgm:cxn modelId="{31277D22-9BAA-4B06-9B68-BEC486A0E738}" type="presParOf" srcId="{999870BB-ADF2-4D3D-B721-34B8C0C0BB82}" destId="{047D6474-33DC-48A3-855D-A53B64159DE9}" srcOrd="2" destOrd="0" presId="urn:microsoft.com/office/officeart/2005/8/layout/hList7"/>
-    <dgm:cxn modelId="{081FB164-1510-41E3-8F1C-C3DEB5557B32}" type="presParOf" srcId="{999870BB-ADF2-4D3D-B721-34B8C0C0BB82}" destId="{00C33286-0E75-496D-AFE3-226FC300D72E}" srcOrd="3" destOrd="0" presId="urn:microsoft.com/office/officeart/2005/8/layout/hList7"/>
+    <dgm:cxn modelId="{7C2DEEA8-8511-4480-B104-8CBDEA82856D}" type="presOf" srcId="{0194BC1D-33F6-4122-8B3B-4051096EFFA9}" destId="{A4BEFB4A-341E-4B5C-9213-B1281F5476F9}" srcOrd="0" destOrd="0" presId="urn:microsoft.com/office/officeart/2005/8/layout/hList7"/>
+    <dgm:cxn modelId="{04D82B46-A1FF-4B72-B29C-E60A1287F0CD}" type="presOf" srcId="{F61740CE-BFAD-4F81-BC04-1CA447EADCEE}" destId="{21318E69-57C4-41D2-9241-AA293A1E470C}" srcOrd="0" destOrd="0" presId="urn:microsoft.com/office/officeart/2005/8/layout/hList7"/>
+    <dgm:cxn modelId="{01CB6E13-EE29-4953-B844-984B1E4F08FE}" type="presParOf" srcId="{34931C36-71B4-4BED-A9C3-4E31A40DEB12}" destId="{57C402EE-591C-4E3F-841C-BFE1D283FE65}" srcOrd="0" destOrd="0" presId="urn:microsoft.com/office/officeart/2005/8/layout/hList7"/>
+    <dgm:cxn modelId="{0E363EFA-0615-4860-81E5-298027122A9A}" type="presParOf" srcId="{34931C36-71B4-4BED-A9C3-4E31A40DEB12}" destId="{BCCF4C61-95B9-4B5B-9DBF-3FED247DCC34}" srcOrd="1" destOrd="0" presId="urn:microsoft.com/office/officeart/2005/8/layout/hList7"/>
+    <dgm:cxn modelId="{4A3313DA-ED80-4361-B65E-1EEDFD37A823}" type="presParOf" srcId="{BCCF4C61-95B9-4B5B-9DBF-3FED247DCC34}" destId="{526FD45B-8C2F-4E6E-9AE3-A256C9934732}" srcOrd="0" destOrd="0" presId="urn:microsoft.com/office/officeart/2005/8/layout/hList7"/>
+    <dgm:cxn modelId="{F0D4F864-7392-4664-9A3D-92F61BE3173D}" type="presParOf" srcId="{526FD45B-8C2F-4E6E-9AE3-A256C9934732}" destId="{A4BEFB4A-341E-4B5C-9213-B1281F5476F9}" srcOrd="0" destOrd="0" presId="urn:microsoft.com/office/officeart/2005/8/layout/hList7"/>
+    <dgm:cxn modelId="{4D836E91-5343-4BDB-A10C-17E728B6718C}" type="presParOf" srcId="{526FD45B-8C2F-4E6E-9AE3-A256C9934732}" destId="{EF337D45-1EBD-426F-8ED8-D7CFD6E4720C}" srcOrd="1" destOrd="0" presId="urn:microsoft.com/office/officeart/2005/8/layout/hList7"/>
+    <dgm:cxn modelId="{E28E803F-6E73-4659-9706-80AD197430F9}" type="presParOf" srcId="{526FD45B-8C2F-4E6E-9AE3-A256C9934732}" destId="{7BAB1B53-DEAF-4D28-AB32-904AB44FECCF}" srcOrd="2" destOrd="0" presId="urn:microsoft.com/office/officeart/2005/8/layout/hList7"/>
+    <dgm:cxn modelId="{53654A65-8465-4D54-BEC8-D58FB7E7056D}" type="presParOf" srcId="{526FD45B-8C2F-4E6E-9AE3-A256C9934732}" destId="{1AEDE3F0-7DAA-4D27-AD6E-EAB1FD00DD70}" srcOrd="3" destOrd="0" presId="urn:microsoft.com/office/officeart/2005/8/layout/hList7"/>
+    <dgm:cxn modelId="{50455654-578D-4F49-B41A-B2CDA07D7B4D}" type="presParOf" srcId="{BCCF4C61-95B9-4B5B-9DBF-3FED247DCC34}" destId="{5DAA3202-DCEA-4691-9D72-34EF5039C7B9}" srcOrd="1" destOrd="0" presId="urn:microsoft.com/office/officeart/2005/8/layout/hList7"/>
+    <dgm:cxn modelId="{630B7910-E68E-441E-86E8-216EE4AADDCD}" type="presParOf" srcId="{BCCF4C61-95B9-4B5B-9DBF-3FED247DCC34}" destId="{662921A1-BE0A-44D6-964E-DEBA1598AF23}" srcOrd="2" destOrd="0" presId="urn:microsoft.com/office/officeart/2005/8/layout/hList7"/>
+    <dgm:cxn modelId="{C75955EC-478E-4732-AD3D-E29E3ABA07E8}" type="presParOf" srcId="{662921A1-BE0A-44D6-964E-DEBA1598AF23}" destId="{32E39A2C-3635-4704-B3DB-11FC651038E0}" srcOrd="0" destOrd="0" presId="urn:microsoft.com/office/officeart/2005/8/layout/hList7"/>
+    <dgm:cxn modelId="{B919127D-E1A4-4B88-8EE7-08CD8AF45080}" type="presParOf" srcId="{662921A1-BE0A-44D6-964E-DEBA1598AF23}" destId="{810AC18A-3D4A-49C0-BE99-DDC8FAB44A06}" srcOrd="1" destOrd="0" presId="urn:microsoft.com/office/officeart/2005/8/layout/hList7"/>
+    <dgm:cxn modelId="{12C9CA5E-2704-4CEC-BB36-70EB2C17888F}" type="presParOf" srcId="{662921A1-BE0A-44D6-964E-DEBA1598AF23}" destId="{636802C5-CDC3-4E37-95BB-DFC76470DACC}" srcOrd="2" destOrd="0" presId="urn:microsoft.com/office/officeart/2005/8/layout/hList7"/>
+    <dgm:cxn modelId="{1CFA5152-9143-4256-9219-063BC955588F}" type="presParOf" srcId="{662921A1-BE0A-44D6-964E-DEBA1598AF23}" destId="{786BBB57-8305-4C0A-A1E5-93B572642665}" srcOrd="3" destOrd="0" presId="urn:microsoft.com/office/officeart/2005/8/layout/hList7"/>
+    <dgm:cxn modelId="{52D5B3A5-BB12-4CA9-8B1E-D7D422F2DBC6}" type="presParOf" srcId="{BCCF4C61-95B9-4B5B-9DBF-3FED247DCC34}" destId="{21318E69-57C4-41D2-9241-AA293A1E470C}" srcOrd="3" destOrd="0" presId="urn:microsoft.com/office/officeart/2005/8/layout/hList7"/>
+    <dgm:cxn modelId="{1A59274D-98F5-445A-B91A-0A2047BE96E5}" type="presParOf" srcId="{BCCF4C61-95B9-4B5B-9DBF-3FED247DCC34}" destId="{41206572-549C-4A37-BF33-11D9B2D4C84B}" srcOrd="4" destOrd="0" presId="urn:microsoft.com/office/officeart/2005/8/layout/hList7"/>
+    <dgm:cxn modelId="{717556BC-92C8-4291-82A4-E2EF32ADCE1D}" type="presParOf" srcId="{41206572-549C-4A37-BF33-11D9B2D4C84B}" destId="{92F0C5C1-E39D-4A34-9007-A038121E451C}" srcOrd="0" destOrd="0" presId="urn:microsoft.com/office/officeart/2005/8/layout/hList7"/>
+    <dgm:cxn modelId="{825AC65F-7739-46ED-AFD8-00D4913BB8CF}" type="presParOf" srcId="{41206572-549C-4A37-BF33-11D9B2D4C84B}" destId="{73B3C67A-63D5-4F9B-A1CF-530F5E0EA434}" srcOrd="1" destOrd="0" presId="urn:microsoft.com/office/officeart/2005/8/layout/hList7"/>
+    <dgm:cxn modelId="{BCBE1E22-0E92-44F3-BE75-008A4458FDB0}" type="presParOf" srcId="{41206572-549C-4A37-BF33-11D9B2D4C84B}" destId="{9286578C-9756-437E-8BF7-D67FB2BBF1CC}" srcOrd="2" destOrd="0" presId="urn:microsoft.com/office/officeart/2005/8/layout/hList7"/>
+    <dgm:cxn modelId="{7C35FDD6-DF05-4376-8B29-224B314BFBE0}" type="presParOf" srcId="{41206572-549C-4A37-BF33-11D9B2D4C84B}" destId="{5BB68C90-1D92-4E01-95BE-500E02B4A8C7}" srcOrd="3" destOrd="0" presId="urn:microsoft.com/office/officeart/2005/8/layout/hList7"/>
+    <dgm:cxn modelId="{AA5A2C34-0F42-4F61-AD15-40ED0AD4A1EC}" type="presParOf" srcId="{BCCF4C61-95B9-4B5B-9DBF-3FED247DCC34}" destId="{21A2AC29-770E-484A-A0E7-A010AF8A0568}" srcOrd="5" destOrd="0" presId="urn:microsoft.com/office/officeart/2005/8/layout/hList7"/>
+    <dgm:cxn modelId="{AA9D9060-5105-45E3-AC6A-FFCFD93E52B5}" type="presParOf" srcId="{BCCF4C61-95B9-4B5B-9DBF-3FED247DCC34}" destId="{999870BB-ADF2-4D3D-B721-34B8C0C0BB82}" srcOrd="6" destOrd="0" presId="urn:microsoft.com/office/officeart/2005/8/layout/hList7"/>
+    <dgm:cxn modelId="{77CB6783-6630-4BA1-A25D-61E80386F92D}" type="presParOf" srcId="{999870BB-ADF2-4D3D-B721-34B8C0C0BB82}" destId="{27D37377-1847-42FA-B1F8-1AFE0F6BF8D1}" srcOrd="0" destOrd="0" presId="urn:microsoft.com/office/officeart/2005/8/layout/hList7"/>
+    <dgm:cxn modelId="{25308290-2A0B-4DC0-A1B1-B7F735D17395}" type="presParOf" srcId="{999870BB-ADF2-4D3D-B721-34B8C0C0BB82}" destId="{3B5BEC2F-A018-4555-8730-104E93511F69}" srcOrd="1" destOrd="0" presId="urn:microsoft.com/office/officeart/2005/8/layout/hList7"/>
+    <dgm:cxn modelId="{C2240272-8E19-468D-8CE0-D21C67DE8DEE}" type="presParOf" srcId="{999870BB-ADF2-4D3D-B721-34B8C0C0BB82}" destId="{047D6474-33DC-48A3-855D-A53B64159DE9}" srcOrd="2" destOrd="0" presId="urn:microsoft.com/office/officeart/2005/8/layout/hList7"/>
+    <dgm:cxn modelId="{98AA19EC-C825-4E2A-AEBC-A453585FE498}" type="presParOf" srcId="{999870BB-ADF2-4D3D-B721-34B8C0C0BB82}" destId="{00C33286-0E75-496D-AFE3-226FC300D72E}" srcOrd="3" destOrd="0" presId="urn:microsoft.com/office/officeart/2005/8/layout/hList7"/>
   </dgm:cxnLst>
   <dgm:bg/>
   <dgm:whole/>

</xml_diff>

<commit_message>
Started to improve the components
</commit_message>
<xml_diff>
--- a/2. Design Document (working space)/Design Document.docx
+++ b/2. Design Document (working space)/Design Document.docx
@@ -4595,6 +4595,12 @@
         <w:t xml:space="preserve"> Manager, SysAdmin Manager, Queue Manager, Reservation Manager</w:t>
       </w:r>
       <w:r>
+        <w:rPr>
+          <w:i/>
+        </w:rPr>
+        <w:t>, Maps Manager</w:t>
+      </w:r>
+      <w:r>
         <w:t>).</w:t>
       </w:r>
     </w:p>
@@ -4986,17 +4992,31 @@
         <w:t xml:space="preserve"> </w:t>
       </w:r>
       <w:r>
-        <w:t xml:space="preserve">to optimize the taxi distribution. It inserts the Taxi Drivers in different queues, updates dynamically the queues and do all the correlated operations. In special cases, the </w:t>
-      </w:r>
-      <w:r>
-        <w:rPr>
-          <w:i/>
-        </w:rPr>
-        <w:t>SysAdmin</w:t>
-      </w:r>
-      <w:r>
-        <w:t xml:space="preserve"> may change some parameters of the algorithm to optimize the model. </w:t>
-      </w:r>
+        <w:t xml:space="preserve">to optimize the taxi distribution. </w:t>
+      </w:r>
+    </w:p>
+    <w:p>
+      <w:pPr>
+        <w:pStyle w:val="TestoNormale"/>
+        <w:numPr>
+          <w:ilvl w:val="0"/>
+          <w:numId w:val="20"/>
+        </w:numPr>
+      </w:pPr>
+      <w:r>
+        <w:rPr>
+          <w:b/>
+        </w:rPr>
+        <w:t>Maps Manager</w:t>
+      </w:r>
+      <w:r>
+        <w:t>: this component manages th</w:t>
+      </w:r>
+      <w:r>
+        <w:t>e Maps on the server side.</w:t>
+      </w:r>
+      <w:bookmarkStart w:id="10" w:name="_GoBack"/>
+      <w:bookmarkEnd w:id="10"/>
     </w:p>
     <w:p/>
     <w:p>
@@ -5136,10 +5156,10 @@
           <w:noProof/>
         </w:rPr>
         <w:drawing>
-          <wp:inline distT="0" distB="0" distL="0" distR="0" wp14:anchorId="76AF8E51" wp14:editId="75B1D985">
-            <wp:extent cx="7063843" cy="6441896"/>
-            <wp:effectExtent l="0" t="0" r="3810" b="0"/>
-            <wp:docPr id="131" name="Immagine 131"/>
+          <wp:inline distT="0" distB="0" distL="0" distR="0" wp14:anchorId="00AC6C82" wp14:editId="6640F4A4">
+            <wp:extent cx="6939917" cy="6328881"/>
+            <wp:effectExtent l="0" t="0" r="0" b="0"/>
+            <wp:docPr id="133" name="Immagine 133"/>
             <wp:cNvGraphicFramePr>
               <a:graphicFrameLocks xmlns:a="http://schemas.openxmlformats.org/drawingml/2006/main" noChangeAspect="1"/>
             </wp:cNvGraphicFramePr>
@@ -5147,7 +5167,7 @@
               <a:graphicData uri="http://schemas.openxmlformats.org/drawingml/2006/picture">
                 <pic:pic xmlns:pic="http://schemas.openxmlformats.org/drawingml/2006/picture">
                   <pic:nvPicPr>
-                    <pic:cNvPr id="131" name="ComponentDiagram2.jpg"/>
+                    <pic:cNvPr id="133" name="componentLatestVersion.jpg"/>
                     <pic:cNvPicPr/>
                   </pic:nvPicPr>
                   <pic:blipFill>
@@ -5165,7 +5185,7 @@
                   <pic:spPr>
                     <a:xfrm>
                       <a:off x="0" y="0"/>
-                      <a:ext cx="7080109" cy="6456730"/>
+                      <a:ext cx="6962128" cy="6349137"/>
                     </a:xfrm>
                     <a:prstGeom prst="rect">
                       <a:avLst/>
@@ -5188,6 +5208,7 @@
         </w:tabs>
       </w:pPr>
       <w:r>
+        <w:lastRenderedPageBreak/>
         <w:t xml:space="preserve">The inner structure of the </w:t>
       </w:r>
       <w:r>
@@ -5500,25 +5521,19 @@
         <w:rPr>
           <w:i/>
         </w:rPr>
-        <w:t xml:space="preserve">The star (*) </w:t>
-      </w:r>
-      <w:r>
-        <w:rPr>
-          <w:i/>
-        </w:rPr>
-        <w:t>and the highlighted component mean that only the Mobile App Customer has the GPS Provider component.</w:t>
+        <w:t>The star (*) and the highlighted component mean that only the Mobile App Customer has the GPS Provider component.</w:t>
       </w:r>
     </w:p>
     <w:p>
       <w:pPr>
         <w:pStyle w:val="Titolo2"/>
       </w:pPr>
-      <w:bookmarkStart w:id="10" w:name="_Toc436580563"/>
+      <w:bookmarkStart w:id="11" w:name="_Toc436580563"/>
       <w:r>
         <w:lastRenderedPageBreak/>
         <w:t>Deployment View</w:t>
       </w:r>
-      <w:bookmarkEnd w:id="10"/>
+      <w:bookmarkEnd w:id="11"/>
       <w:r>
         <w:t xml:space="preserve"> </w:t>
       </w:r>
@@ -5613,10 +5628,10 @@
           <w:noProof/>
         </w:rPr>
         <w:drawing>
-          <wp:inline distT="0" distB="0" distL="0" distR="0" wp14:anchorId="3BF1AA0C" wp14:editId="48C08057">
+          <wp:inline distT="0" distB="0" distL="0" distR="0" wp14:anchorId="317FBE32" wp14:editId="638D32A6">
             <wp:extent cx="6332220" cy="6259830"/>
             <wp:effectExtent l="0" t="0" r="0" b="7620"/>
-            <wp:docPr id="132" name="Immagine 132"/>
+            <wp:docPr id="135" name="Immagine 135"/>
             <wp:cNvGraphicFramePr>
               <a:graphicFrameLocks xmlns:a="http://schemas.openxmlformats.org/drawingml/2006/main" noChangeAspect="1"/>
             </wp:cNvGraphicFramePr>
@@ -5624,7 +5639,7 @@
               <a:graphicData uri="http://schemas.openxmlformats.org/drawingml/2006/picture">
                 <pic:pic xmlns:pic="http://schemas.openxmlformats.org/drawingml/2006/picture">
                   <pic:nvPicPr>
-                    <pic:cNvPr id="132" name="myTaxiServiceDEPL3.jpg"/>
+                    <pic:cNvPr id="135" name="deploymentWithManager.jpg"/>
                     <pic:cNvPicPr/>
                   </pic:nvPicPr>
                   <pic:blipFill>
@@ -5654,8 +5669,6 @@
           </wp:inline>
         </w:drawing>
       </w:r>
-      <w:bookmarkStart w:id="11" w:name="_GoBack"/>
-      <w:bookmarkEnd w:id="11"/>
     </w:p>
     <w:p>
       <w:pPr>
@@ -6208,6 +6221,27 @@
       </w:r>
       <w:r>
         <w:t xml:space="preserve">connects the System Manager Component with the Taxi Driver Manager Component. </w:t>
+      </w:r>
+    </w:p>
+    <w:p>
+      <w:pPr>
+        <w:pStyle w:val="TestoNormale"/>
+        <w:numPr>
+          <w:ilvl w:val="0"/>
+          <w:numId w:val="21"/>
+        </w:numPr>
+        <w:rPr>
+          <w:b/>
+        </w:rPr>
+      </w:pPr>
+      <w:r>
+        <w:rPr>
+          <w:b/>
+        </w:rPr>
+        <w:t>System-Maps Management</w:t>
+      </w:r>
+      <w:r>
+        <w:t>: connects the System Manager Component with the Maps Manager Component.</w:t>
       </w:r>
     </w:p>
     <w:p/>
@@ -11983,7 +12017,7 @@
                                 <w:szCs w:val="24"/>
                                 <w:lang w:val="it-IT"/>
                               </w:rPr>
-                              <w:t>24</w:t>
+                              <w:t>21</w:t>
                             </w:r>
                             <w:r>
                               <w:rPr>
@@ -12087,7 +12121,7 @@
                           <w:szCs w:val="24"/>
                           <w:lang w:val="it-IT"/>
                         </w:rPr>
-                        <w:t>24</w:t>
+                        <w:t>21</w:t>
                       </w:r>
                       <w:r>
                         <w:rPr>
@@ -12908,7 +12942,7 @@
   <w:abstractNum w:abstractNumId="7" w15:restartNumberingAfterBreak="0">
     <w:nsid w:val="2E06640E"/>
     <w:multiLevelType w:val="hybridMultilevel"/>
-    <w:tmpl w:val="FAA068C2"/>
+    <w:tmpl w:val="10F86056"/>
     <w:lvl w:ilvl="0" w:tplc="04090001">
       <w:start w:val="1"/>
       <w:numFmt w:val="bullet"/>
@@ -14556,7 +14590,7 @@
   <w:abstractNum w:abstractNumId="22" w15:restartNumberingAfterBreak="0">
     <w:nsid w:val="6D6760A9"/>
     <w:multiLevelType w:val="hybridMultilevel"/>
-    <w:tmpl w:val="F1E0CB12"/>
+    <w:tmpl w:val="C1E2B570"/>
     <w:lvl w:ilvl="0" w:tplc="04090001">
       <w:start w:val="1"/>
       <w:numFmt w:val="bullet"/>
@@ -17646,44 +17680,44 @@
   </dgm:ptLst>
   <dgm:cxnLst>
     <dgm:cxn modelId="{D23D9D9F-E230-B14F-8CC4-60EF1E62361C}" srcId="{7DBAA654-83A9-2749-9A11-3A2F0853292E}" destId="{9D0A3E8F-79EA-4741-B4AF-359BBF2AD54A}" srcOrd="1" destOrd="0" parTransId="{A68219EE-DDA5-6D44-931C-E2DD8411613C}" sibTransId="{56563E73-53C5-C242-B5DD-534CCEB5A55B}"/>
-    <dgm:cxn modelId="{9342C76B-2BC3-453E-9791-0414EFC6EB39}" type="presOf" srcId="{56563E73-53C5-C242-B5DD-534CCEB5A55B}" destId="{8845A127-0D85-A14A-94CB-F773727D4C9B}" srcOrd="1" destOrd="0" presId="urn:microsoft.com/office/officeart/2005/8/layout/bProcess3"/>
-    <dgm:cxn modelId="{45A85080-09D4-44CD-B310-34ACD8B519FF}" type="presOf" srcId="{E1700588-AA9B-9044-98E5-A52BC9E980D8}" destId="{BE891453-7A81-9745-80FE-393D0BD9F682}" srcOrd="0" destOrd="0" presId="urn:microsoft.com/office/officeart/2005/8/layout/bProcess3"/>
-    <dgm:cxn modelId="{3FB9615A-6EDB-45CB-AA7B-4A208E5C0824}" type="presOf" srcId="{C900A651-3FCA-634D-8E96-FB8C693E1E8F}" destId="{71E5BCB2-3AB6-4C42-9B09-A87936C7F001}" srcOrd="0" destOrd="0" presId="urn:microsoft.com/office/officeart/2005/8/layout/bProcess3"/>
-    <dgm:cxn modelId="{2405DECB-E2EA-4311-9F9C-206A4132C90D}" type="presOf" srcId="{56563E73-53C5-C242-B5DD-534CCEB5A55B}" destId="{1AB89A78-53AA-8046-940B-4774F5E8A3F4}" srcOrd="0" destOrd="0" presId="urn:microsoft.com/office/officeart/2005/8/layout/bProcess3"/>
+    <dgm:cxn modelId="{9E84C437-8438-4516-8C69-7FD732B8FFDE}" type="presOf" srcId="{56563E73-53C5-C242-B5DD-534CCEB5A55B}" destId="{1AB89A78-53AA-8046-940B-4774F5E8A3F4}" srcOrd="0" destOrd="0" presId="urn:microsoft.com/office/officeart/2005/8/layout/bProcess3"/>
     <dgm:cxn modelId="{CBA7B2CB-398D-0944-9097-F88E098803F8}" srcId="{7DBAA654-83A9-2749-9A11-3A2F0853292E}" destId="{981B4EF9-7A3A-BE49-B6B6-0021D3615771}" srcOrd="5" destOrd="0" parTransId="{036AB1F6-FA37-614F-A857-CA2CBEA75FF8}" sibTransId="{07202FE3-BBDD-A74E-9ED7-5FC69364AF9D}"/>
-    <dgm:cxn modelId="{E669C567-D496-428C-B34E-CFFC157D5064}" type="presOf" srcId="{9D0A3E8F-79EA-4741-B4AF-359BBF2AD54A}" destId="{CB005E4D-98D2-5E43-A79A-01D73FA5246C}" srcOrd="0" destOrd="0" presId="urn:microsoft.com/office/officeart/2005/8/layout/bProcess3"/>
     <dgm:cxn modelId="{A4DF705F-378F-3D46-8BF6-315C5DACB12C}" srcId="{7DBAA654-83A9-2749-9A11-3A2F0853292E}" destId="{3D31D781-DE26-FC46-87C5-81D28438E988}" srcOrd="4" destOrd="0" parTransId="{7FDE228D-3493-0041-A7C9-8BDABED610D5}" sibTransId="{51AF1449-732A-7245-8907-3B0B474E6716}"/>
     <dgm:cxn modelId="{9F7DBBD3-2135-334D-BDE9-A8ED29101BA4}" srcId="{7DBAA654-83A9-2749-9A11-3A2F0853292E}" destId="{3ABC577C-D926-6C40-8609-A47272EDC0E8}" srcOrd="3" destOrd="0" parTransId="{73D020D2-C3E5-6D4B-A74D-95AC52916961}" sibTransId="{E1700588-AA9B-9044-98E5-A52BC9E980D8}"/>
+    <dgm:cxn modelId="{53767055-B1EF-4A01-8C28-E625BA632341}" type="presOf" srcId="{981B4EF9-7A3A-BE49-B6B6-0021D3615771}" destId="{CA2203B5-A4CA-2C4D-8577-50E3388F2246}" srcOrd="0" destOrd="0" presId="urn:microsoft.com/office/officeart/2005/8/layout/bProcess3"/>
     <dgm:cxn modelId="{C9F771AC-35CF-1540-8F9B-A548A676FBEC}" srcId="{7DBAA654-83A9-2749-9A11-3A2F0853292E}" destId="{C900A651-3FCA-634D-8E96-FB8C693E1E8F}" srcOrd="0" destOrd="0" parTransId="{DC773397-72AF-3043-A26B-0B8B32D632B1}" sibTransId="{6FF581C4-5EE0-6547-8B0A-4DD4E49DF7D5}"/>
+    <dgm:cxn modelId="{7C98A930-7933-4A1E-A548-4DD1A7CE39E1}" type="presOf" srcId="{03689D08-8F94-B240-B093-204B4D1B1996}" destId="{F515C25C-FBC4-0A42-9BD8-739DB491DE01}" srcOrd="1" destOrd="0" presId="urn:microsoft.com/office/officeart/2005/8/layout/bProcess3"/>
     <dgm:cxn modelId="{B40CF301-B877-0146-8F01-A4B49C9B78E2}" srcId="{7DBAA654-83A9-2749-9A11-3A2F0853292E}" destId="{761D77BA-5704-3540-A64C-39623ABDE933}" srcOrd="2" destOrd="0" parTransId="{0CEF3B97-E2A9-E04D-A0DB-EC66FC595157}" sibTransId="{03689D08-8F94-B240-B093-204B4D1B1996}"/>
-    <dgm:cxn modelId="{50CA6B6A-CA44-4B09-BAEA-A20141E9243C}" type="presOf" srcId="{7DBAA654-83A9-2749-9A11-3A2F0853292E}" destId="{379D3411-2CF2-1443-9DE7-1F3F74BE70B6}" srcOrd="0" destOrd="0" presId="urn:microsoft.com/office/officeart/2005/8/layout/bProcess3"/>
-    <dgm:cxn modelId="{A368F440-CFE7-4927-B389-BED0AB4CED4D}" type="presOf" srcId="{51AF1449-732A-7245-8907-3B0B474E6716}" destId="{70A625A3-B04D-314A-9454-BA7560E71142}" srcOrd="0" destOrd="0" presId="urn:microsoft.com/office/officeart/2005/8/layout/bProcess3"/>
-    <dgm:cxn modelId="{1725D7E5-65F8-43E6-BCD4-457A726E9111}" type="presOf" srcId="{51AF1449-732A-7245-8907-3B0B474E6716}" destId="{08B24028-0337-A54F-863C-D83DC536E50D}" srcOrd="1" destOrd="0" presId="urn:microsoft.com/office/officeart/2005/8/layout/bProcess3"/>
-    <dgm:cxn modelId="{72F202E6-3887-4282-A169-B7CDC91F2C19}" type="presOf" srcId="{761D77BA-5704-3540-A64C-39623ABDE933}" destId="{2B850CA7-3DA8-704B-9542-29A27C4E6E8A}" srcOrd="0" destOrd="0" presId="urn:microsoft.com/office/officeart/2005/8/layout/bProcess3"/>
-    <dgm:cxn modelId="{3BF78983-EDEE-4866-99E0-7ADEEE0C2711}" type="presOf" srcId="{03689D08-8F94-B240-B093-204B4D1B1996}" destId="{F515C25C-FBC4-0A42-9BD8-739DB491DE01}" srcOrd="1" destOrd="0" presId="urn:microsoft.com/office/officeart/2005/8/layout/bProcess3"/>
-    <dgm:cxn modelId="{1C5B94B9-B9BD-475E-B879-1B9D937659B8}" type="presOf" srcId="{3D31D781-DE26-FC46-87C5-81D28438E988}" destId="{5054442F-68CC-BA4D-A78B-D10165C93B35}" srcOrd="0" destOrd="0" presId="urn:microsoft.com/office/officeart/2005/8/layout/bProcess3"/>
-    <dgm:cxn modelId="{4AE6C4B3-F787-4DF7-B4E3-CDDA487A23A9}" type="presOf" srcId="{3ABC577C-D926-6C40-8609-A47272EDC0E8}" destId="{35CF6ACD-16BB-D44B-9967-A88BE4C856FA}" srcOrd="0" destOrd="0" presId="urn:microsoft.com/office/officeart/2005/8/layout/bProcess3"/>
-    <dgm:cxn modelId="{B2CEC34C-1526-450F-9BE8-84D9768DFB30}" type="presOf" srcId="{6FF581C4-5EE0-6547-8B0A-4DD4E49DF7D5}" destId="{70788382-AA77-7C4C-A399-82382C8CD1E3}" srcOrd="0" destOrd="0" presId="urn:microsoft.com/office/officeart/2005/8/layout/bProcess3"/>
-    <dgm:cxn modelId="{653644A3-C5FE-4FED-BF40-1BAD36D3E365}" type="presOf" srcId="{981B4EF9-7A3A-BE49-B6B6-0021D3615771}" destId="{CA2203B5-A4CA-2C4D-8577-50E3388F2246}" srcOrd="0" destOrd="0" presId="urn:microsoft.com/office/officeart/2005/8/layout/bProcess3"/>
-    <dgm:cxn modelId="{60F0C110-34D2-4D72-B51B-3558AF45FFB7}" type="presOf" srcId="{E1700588-AA9B-9044-98E5-A52BC9E980D8}" destId="{0D4A6B71-9678-E74B-A4F4-3D04D7F96F18}" srcOrd="1" destOrd="0" presId="urn:microsoft.com/office/officeart/2005/8/layout/bProcess3"/>
-    <dgm:cxn modelId="{78679092-98E0-41BC-9AD6-4C4CC5EF6511}" type="presOf" srcId="{6FF581C4-5EE0-6547-8B0A-4DD4E49DF7D5}" destId="{EE2C3E7E-7411-F14A-B102-730D81D864D3}" srcOrd="1" destOrd="0" presId="urn:microsoft.com/office/officeart/2005/8/layout/bProcess3"/>
-    <dgm:cxn modelId="{8D11E6BA-2C63-43DE-8385-186272EAF8AC}" type="presOf" srcId="{03689D08-8F94-B240-B093-204B4D1B1996}" destId="{11041959-BAD3-494D-A0CA-60D08024935F}" srcOrd="0" destOrd="0" presId="urn:microsoft.com/office/officeart/2005/8/layout/bProcess3"/>
-    <dgm:cxn modelId="{EE5314BF-360F-47C8-9A73-A475CD4E0343}" type="presParOf" srcId="{379D3411-2CF2-1443-9DE7-1F3F74BE70B6}" destId="{71E5BCB2-3AB6-4C42-9B09-A87936C7F001}" srcOrd="0" destOrd="0" presId="urn:microsoft.com/office/officeart/2005/8/layout/bProcess3"/>
-    <dgm:cxn modelId="{706E7A31-4A21-4115-81F2-636C768D3E83}" type="presParOf" srcId="{379D3411-2CF2-1443-9DE7-1F3F74BE70B6}" destId="{70788382-AA77-7C4C-A399-82382C8CD1E3}" srcOrd="1" destOrd="0" presId="urn:microsoft.com/office/officeart/2005/8/layout/bProcess3"/>
-    <dgm:cxn modelId="{ECA146DA-4684-4F0C-9442-4F2A9B27DCC5}" type="presParOf" srcId="{70788382-AA77-7C4C-A399-82382C8CD1E3}" destId="{EE2C3E7E-7411-F14A-B102-730D81D864D3}" srcOrd="0" destOrd="0" presId="urn:microsoft.com/office/officeart/2005/8/layout/bProcess3"/>
-    <dgm:cxn modelId="{C97CEB9B-A634-4B22-AEAF-53F0C0130F68}" type="presParOf" srcId="{379D3411-2CF2-1443-9DE7-1F3F74BE70B6}" destId="{CB005E4D-98D2-5E43-A79A-01D73FA5246C}" srcOrd="2" destOrd="0" presId="urn:microsoft.com/office/officeart/2005/8/layout/bProcess3"/>
-    <dgm:cxn modelId="{3F64691E-13C8-43CB-B278-38BAB80C2183}" type="presParOf" srcId="{379D3411-2CF2-1443-9DE7-1F3F74BE70B6}" destId="{1AB89A78-53AA-8046-940B-4774F5E8A3F4}" srcOrd="3" destOrd="0" presId="urn:microsoft.com/office/officeart/2005/8/layout/bProcess3"/>
-    <dgm:cxn modelId="{5964CF78-615F-4630-AC03-9E0590528041}" type="presParOf" srcId="{1AB89A78-53AA-8046-940B-4774F5E8A3F4}" destId="{8845A127-0D85-A14A-94CB-F773727D4C9B}" srcOrd="0" destOrd="0" presId="urn:microsoft.com/office/officeart/2005/8/layout/bProcess3"/>
-    <dgm:cxn modelId="{5B4FA8E9-E734-48EA-A8F2-EEFE493DE1F3}" type="presParOf" srcId="{379D3411-2CF2-1443-9DE7-1F3F74BE70B6}" destId="{2B850CA7-3DA8-704B-9542-29A27C4E6E8A}" srcOrd="4" destOrd="0" presId="urn:microsoft.com/office/officeart/2005/8/layout/bProcess3"/>
-    <dgm:cxn modelId="{15C0AE5F-F6F3-4E77-9A00-FB5CE6B93DD7}" type="presParOf" srcId="{379D3411-2CF2-1443-9DE7-1F3F74BE70B6}" destId="{11041959-BAD3-494D-A0CA-60D08024935F}" srcOrd="5" destOrd="0" presId="urn:microsoft.com/office/officeart/2005/8/layout/bProcess3"/>
-    <dgm:cxn modelId="{D45A735C-BFC0-480A-920A-3770A027C278}" type="presParOf" srcId="{11041959-BAD3-494D-A0CA-60D08024935F}" destId="{F515C25C-FBC4-0A42-9BD8-739DB491DE01}" srcOrd="0" destOrd="0" presId="urn:microsoft.com/office/officeart/2005/8/layout/bProcess3"/>
-    <dgm:cxn modelId="{47795555-AE8C-4F19-8756-1C16DFBC951A}" type="presParOf" srcId="{379D3411-2CF2-1443-9DE7-1F3F74BE70B6}" destId="{35CF6ACD-16BB-D44B-9967-A88BE4C856FA}" srcOrd="6" destOrd="0" presId="urn:microsoft.com/office/officeart/2005/8/layout/bProcess3"/>
-    <dgm:cxn modelId="{0AC511DA-B74C-4F83-AFA1-1AAA02DEB8FE}" type="presParOf" srcId="{379D3411-2CF2-1443-9DE7-1F3F74BE70B6}" destId="{BE891453-7A81-9745-80FE-393D0BD9F682}" srcOrd="7" destOrd="0" presId="urn:microsoft.com/office/officeart/2005/8/layout/bProcess3"/>
-    <dgm:cxn modelId="{45A5E129-AD96-4DC6-BA7C-46AF879B15F1}" type="presParOf" srcId="{BE891453-7A81-9745-80FE-393D0BD9F682}" destId="{0D4A6B71-9678-E74B-A4F4-3D04D7F96F18}" srcOrd="0" destOrd="0" presId="urn:microsoft.com/office/officeart/2005/8/layout/bProcess3"/>
-    <dgm:cxn modelId="{4B49EFF6-121F-4431-B42A-433E74434A4D}" type="presParOf" srcId="{379D3411-2CF2-1443-9DE7-1F3F74BE70B6}" destId="{5054442F-68CC-BA4D-A78B-D10165C93B35}" srcOrd="8" destOrd="0" presId="urn:microsoft.com/office/officeart/2005/8/layout/bProcess3"/>
-    <dgm:cxn modelId="{6466753A-9808-45F9-A98B-8E64651C27BF}" type="presParOf" srcId="{379D3411-2CF2-1443-9DE7-1F3F74BE70B6}" destId="{70A625A3-B04D-314A-9454-BA7560E71142}" srcOrd="9" destOrd="0" presId="urn:microsoft.com/office/officeart/2005/8/layout/bProcess3"/>
-    <dgm:cxn modelId="{68A4AD09-780C-4EFD-9182-9995721CB220}" type="presParOf" srcId="{70A625A3-B04D-314A-9454-BA7560E71142}" destId="{08B24028-0337-A54F-863C-D83DC536E50D}" srcOrd="0" destOrd="0" presId="urn:microsoft.com/office/officeart/2005/8/layout/bProcess3"/>
-    <dgm:cxn modelId="{52D5FB6D-9076-4F8B-9C23-639EBE5FB7BA}" type="presParOf" srcId="{379D3411-2CF2-1443-9DE7-1F3F74BE70B6}" destId="{CA2203B5-A4CA-2C4D-8577-50E3388F2246}" srcOrd="10" destOrd="0" presId="urn:microsoft.com/office/officeart/2005/8/layout/bProcess3"/>
+    <dgm:cxn modelId="{D5BA9E82-283D-4910-843D-1F34B886045B}" type="presOf" srcId="{761D77BA-5704-3540-A64C-39623ABDE933}" destId="{2B850CA7-3DA8-704B-9542-29A27C4E6E8A}" srcOrd="0" destOrd="0" presId="urn:microsoft.com/office/officeart/2005/8/layout/bProcess3"/>
+    <dgm:cxn modelId="{5CEB3A12-EE81-402D-99AC-365748F10F0E}" type="presOf" srcId="{C900A651-3FCA-634D-8E96-FB8C693E1E8F}" destId="{71E5BCB2-3AB6-4C42-9B09-A87936C7F001}" srcOrd="0" destOrd="0" presId="urn:microsoft.com/office/officeart/2005/8/layout/bProcess3"/>
+    <dgm:cxn modelId="{0144E04F-0B9F-47A6-A28C-3D46608223EC}" type="presOf" srcId="{9D0A3E8F-79EA-4741-B4AF-359BBF2AD54A}" destId="{CB005E4D-98D2-5E43-A79A-01D73FA5246C}" srcOrd="0" destOrd="0" presId="urn:microsoft.com/office/officeart/2005/8/layout/bProcess3"/>
+    <dgm:cxn modelId="{36EB4178-D352-4DBF-9B6D-E21AAC962C8B}" type="presOf" srcId="{51AF1449-732A-7245-8907-3B0B474E6716}" destId="{08B24028-0337-A54F-863C-D83DC536E50D}" srcOrd="1" destOrd="0" presId="urn:microsoft.com/office/officeart/2005/8/layout/bProcess3"/>
+    <dgm:cxn modelId="{4FC713F4-B1CF-4CDA-AE62-C826E1A8993B}" type="presOf" srcId="{6FF581C4-5EE0-6547-8B0A-4DD4E49DF7D5}" destId="{70788382-AA77-7C4C-A399-82382C8CD1E3}" srcOrd="0" destOrd="0" presId="urn:microsoft.com/office/officeart/2005/8/layout/bProcess3"/>
+    <dgm:cxn modelId="{B0235E96-CC2F-40E8-BD24-AB6E0A718DE2}" type="presOf" srcId="{7DBAA654-83A9-2749-9A11-3A2F0853292E}" destId="{379D3411-2CF2-1443-9DE7-1F3F74BE70B6}" srcOrd="0" destOrd="0" presId="urn:microsoft.com/office/officeart/2005/8/layout/bProcess3"/>
+    <dgm:cxn modelId="{38057630-4E47-49F9-93A9-7A5C26FE4CDB}" type="presOf" srcId="{3D31D781-DE26-FC46-87C5-81D28438E988}" destId="{5054442F-68CC-BA4D-A78B-D10165C93B35}" srcOrd="0" destOrd="0" presId="urn:microsoft.com/office/officeart/2005/8/layout/bProcess3"/>
+    <dgm:cxn modelId="{60FE1780-1FA3-47F6-9FBF-2F93B9AEA692}" type="presOf" srcId="{E1700588-AA9B-9044-98E5-A52BC9E980D8}" destId="{BE891453-7A81-9745-80FE-393D0BD9F682}" srcOrd="0" destOrd="0" presId="urn:microsoft.com/office/officeart/2005/8/layout/bProcess3"/>
+    <dgm:cxn modelId="{B266AA37-F9AD-434D-A23B-6376B7C9B393}" type="presOf" srcId="{56563E73-53C5-C242-B5DD-534CCEB5A55B}" destId="{8845A127-0D85-A14A-94CB-F773727D4C9B}" srcOrd="1" destOrd="0" presId="urn:microsoft.com/office/officeart/2005/8/layout/bProcess3"/>
+    <dgm:cxn modelId="{2B5144BD-4503-43C7-8931-618AD7680CF1}" type="presOf" srcId="{3ABC577C-D926-6C40-8609-A47272EDC0E8}" destId="{35CF6ACD-16BB-D44B-9967-A88BE4C856FA}" srcOrd="0" destOrd="0" presId="urn:microsoft.com/office/officeart/2005/8/layout/bProcess3"/>
+    <dgm:cxn modelId="{C2166038-D405-4F48-A175-92661E31ADDA}" type="presOf" srcId="{6FF581C4-5EE0-6547-8B0A-4DD4E49DF7D5}" destId="{EE2C3E7E-7411-F14A-B102-730D81D864D3}" srcOrd="1" destOrd="0" presId="urn:microsoft.com/office/officeart/2005/8/layout/bProcess3"/>
+    <dgm:cxn modelId="{BE307911-5301-4F7B-9A88-A8B109C38326}" type="presOf" srcId="{51AF1449-732A-7245-8907-3B0B474E6716}" destId="{70A625A3-B04D-314A-9454-BA7560E71142}" srcOrd="0" destOrd="0" presId="urn:microsoft.com/office/officeart/2005/8/layout/bProcess3"/>
+    <dgm:cxn modelId="{E20EEB99-DF2D-4565-B80E-117CA056AA90}" type="presOf" srcId="{03689D08-8F94-B240-B093-204B4D1B1996}" destId="{11041959-BAD3-494D-A0CA-60D08024935F}" srcOrd="0" destOrd="0" presId="urn:microsoft.com/office/officeart/2005/8/layout/bProcess3"/>
+    <dgm:cxn modelId="{11FFB147-9C2D-4006-814A-AA8D70455A04}" type="presOf" srcId="{E1700588-AA9B-9044-98E5-A52BC9E980D8}" destId="{0D4A6B71-9678-E74B-A4F4-3D04D7F96F18}" srcOrd="1" destOrd="0" presId="urn:microsoft.com/office/officeart/2005/8/layout/bProcess3"/>
+    <dgm:cxn modelId="{683EA82E-95E1-48EB-8F5F-70CEA8FB834B}" type="presParOf" srcId="{379D3411-2CF2-1443-9DE7-1F3F74BE70B6}" destId="{71E5BCB2-3AB6-4C42-9B09-A87936C7F001}" srcOrd="0" destOrd="0" presId="urn:microsoft.com/office/officeart/2005/8/layout/bProcess3"/>
+    <dgm:cxn modelId="{950812A6-6A08-4BBF-A0DE-5329D9210D15}" type="presParOf" srcId="{379D3411-2CF2-1443-9DE7-1F3F74BE70B6}" destId="{70788382-AA77-7C4C-A399-82382C8CD1E3}" srcOrd="1" destOrd="0" presId="urn:microsoft.com/office/officeart/2005/8/layout/bProcess3"/>
+    <dgm:cxn modelId="{88BBF805-CA22-4A6A-8847-CDDAC55C3CCA}" type="presParOf" srcId="{70788382-AA77-7C4C-A399-82382C8CD1E3}" destId="{EE2C3E7E-7411-F14A-B102-730D81D864D3}" srcOrd="0" destOrd="0" presId="urn:microsoft.com/office/officeart/2005/8/layout/bProcess3"/>
+    <dgm:cxn modelId="{1EDC3E90-3A5D-4DE3-8B69-C8C7EA0B3355}" type="presParOf" srcId="{379D3411-2CF2-1443-9DE7-1F3F74BE70B6}" destId="{CB005E4D-98D2-5E43-A79A-01D73FA5246C}" srcOrd="2" destOrd="0" presId="urn:microsoft.com/office/officeart/2005/8/layout/bProcess3"/>
+    <dgm:cxn modelId="{41E3C2CC-AF1B-4514-8944-35348AB30F8A}" type="presParOf" srcId="{379D3411-2CF2-1443-9DE7-1F3F74BE70B6}" destId="{1AB89A78-53AA-8046-940B-4774F5E8A3F4}" srcOrd="3" destOrd="0" presId="urn:microsoft.com/office/officeart/2005/8/layout/bProcess3"/>
+    <dgm:cxn modelId="{91F8BD30-5A0F-42F8-A948-B4D7FA69AE31}" type="presParOf" srcId="{1AB89A78-53AA-8046-940B-4774F5E8A3F4}" destId="{8845A127-0D85-A14A-94CB-F773727D4C9B}" srcOrd="0" destOrd="0" presId="urn:microsoft.com/office/officeart/2005/8/layout/bProcess3"/>
+    <dgm:cxn modelId="{85701A93-6039-4353-9EF4-B05E4D47544F}" type="presParOf" srcId="{379D3411-2CF2-1443-9DE7-1F3F74BE70B6}" destId="{2B850CA7-3DA8-704B-9542-29A27C4E6E8A}" srcOrd="4" destOrd="0" presId="urn:microsoft.com/office/officeart/2005/8/layout/bProcess3"/>
+    <dgm:cxn modelId="{0502213A-CF53-4C0F-8550-B04E4646879B}" type="presParOf" srcId="{379D3411-2CF2-1443-9DE7-1F3F74BE70B6}" destId="{11041959-BAD3-494D-A0CA-60D08024935F}" srcOrd="5" destOrd="0" presId="urn:microsoft.com/office/officeart/2005/8/layout/bProcess3"/>
+    <dgm:cxn modelId="{F9A76026-8F92-4E3E-B76C-18A0C5DBA108}" type="presParOf" srcId="{11041959-BAD3-494D-A0CA-60D08024935F}" destId="{F515C25C-FBC4-0A42-9BD8-739DB491DE01}" srcOrd="0" destOrd="0" presId="urn:microsoft.com/office/officeart/2005/8/layout/bProcess3"/>
+    <dgm:cxn modelId="{45465BC4-70DD-4687-8C08-B21F128E6996}" type="presParOf" srcId="{379D3411-2CF2-1443-9DE7-1F3F74BE70B6}" destId="{35CF6ACD-16BB-D44B-9967-A88BE4C856FA}" srcOrd="6" destOrd="0" presId="urn:microsoft.com/office/officeart/2005/8/layout/bProcess3"/>
+    <dgm:cxn modelId="{6B2C6D6E-0D6C-4091-8DD1-6067FE06DF5A}" type="presParOf" srcId="{379D3411-2CF2-1443-9DE7-1F3F74BE70B6}" destId="{BE891453-7A81-9745-80FE-393D0BD9F682}" srcOrd="7" destOrd="0" presId="urn:microsoft.com/office/officeart/2005/8/layout/bProcess3"/>
+    <dgm:cxn modelId="{FCF648F7-131E-4633-B3D4-433994ED179E}" type="presParOf" srcId="{BE891453-7A81-9745-80FE-393D0BD9F682}" destId="{0D4A6B71-9678-E74B-A4F4-3D04D7F96F18}" srcOrd="0" destOrd="0" presId="urn:microsoft.com/office/officeart/2005/8/layout/bProcess3"/>
+    <dgm:cxn modelId="{C8ECF10B-4291-4B16-8432-93EDC538C101}" type="presParOf" srcId="{379D3411-2CF2-1443-9DE7-1F3F74BE70B6}" destId="{5054442F-68CC-BA4D-A78B-D10165C93B35}" srcOrd="8" destOrd="0" presId="urn:microsoft.com/office/officeart/2005/8/layout/bProcess3"/>
+    <dgm:cxn modelId="{06C3473C-2FF9-4378-8C1F-E1E5CC245CCB}" type="presParOf" srcId="{379D3411-2CF2-1443-9DE7-1F3F74BE70B6}" destId="{70A625A3-B04D-314A-9454-BA7560E71142}" srcOrd="9" destOrd="0" presId="urn:microsoft.com/office/officeart/2005/8/layout/bProcess3"/>
+    <dgm:cxn modelId="{E8B68780-9B16-48CB-96C2-F68D294A90C4}" type="presParOf" srcId="{70A625A3-B04D-314A-9454-BA7560E71142}" destId="{08B24028-0337-A54F-863C-D83DC536E50D}" srcOrd="0" destOrd="0" presId="urn:microsoft.com/office/officeart/2005/8/layout/bProcess3"/>
+    <dgm:cxn modelId="{42FA4FDA-D8D6-4746-9C14-F8CAA7247D56}" type="presParOf" srcId="{379D3411-2CF2-1443-9DE7-1F3F74BE70B6}" destId="{CA2203B5-A4CA-2C4D-8577-50E3388F2246}" srcOrd="10" destOrd="0" presId="urn:microsoft.com/office/officeart/2005/8/layout/bProcess3"/>
   </dgm:cxnLst>
   <dgm:bg/>
   <dgm:whole>
@@ -18123,46 +18157,46 @@
   </dgm:ptLst>
   <dgm:cxnLst>
     <dgm:cxn modelId="{07EC925D-A9B9-491A-AF21-0A228F272EA2}" srcId="{5B65B07E-5C55-4DE7-98B7-7EEDF02C2A9C}" destId="{0194BC1D-33F6-4122-8B3B-4051096EFFA9}" srcOrd="0" destOrd="0" parTransId="{B26A8D47-AB99-4501-8196-27F28F942562}" sibTransId="{E673348A-2393-49B3-8492-C894CB248810}"/>
-    <dgm:cxn modelId="{D40464D2-A9D6-4453-8CFE-50C39DFBE695}" type="presOf" srcId="{0194BC1D-33F6-4122-8B3B-4051096EFFA9}" destId="{EF337D45-1EBD-426F-8ED8-D7CFD6E4720C}" srcOrd="1" destOrd="0" presId="urn:microsoft.com/office/officeart/2005/8/layout/hList7"/>
-    <dgm:cxn modelId="{ACFED36E-EDF2-4675-A2B7-4A552071F642}" type="presOf" srcId="{E673348A-2393-49B3-8492-C894CB248810}" destId="{5DAA3202-DCEA-4691-9D72-34EF5039C7B9}" srcOrd="0" destOrd="0" presId="urn:microsoft.com/office/officeart/2005/8/layout/hList7"/>
-    <dgm:cxn modelId="{DC6566F6-4D94-4BF7-A418-433F9041327C}" type="presOf" srcId="{85B9BA25-5BEA-433F-AFC3-CFD999DA1E05}" destId="{92F0C5C1-E39D-4A34-9007-A038121E451C}" srcOrd="0" destOrd="0" presId="urn:microsoft.com/office/officeart/2005/8/layout/hList7"/>
-    <dgm:cxn modelId="{3E66E384-C3D6-4BED-80F0-73FF3B46A15F}" type="presOf" srcId="{5B65B07E-5C55-4DE7-98B7-7EEDF02C2A9C}" destId="{34931C36-71B4-4BED-A9C3-4E31A40DEB12}" srcOrd="0" destOrd="0" presId="urn:microsoft.com/office/officeart/2005/8/layout/hList7"/>
+    <dgm:cxn modelId="{5C3C0628-5529-4D23-B054-66321152C9C0}" type="presOf" srcId="{0194BC1D-33F6-4122-8B3B-4051096EFFA9}" destId="{EF337D45-1EBD-426F-8ED8-D7CFD6E4720C}" srcOrd="1" destOrd="0" presId="urn:microsoft.com/office/officeart/2005/8/layout/hList7"/>
+    <dgm:cxn modelId="{FDAE0082-553E-410E-AAD3-D60B4C84971C}" type="presOf" srcId="{5B65B07E-5C55-4DE7-98B7-7EEDF02C2A9C}" destId="{34931C36-71B4-4BED-A9C3-4E31A40DEB12}" srcOrd="0" destOrd="0" presId="urn:microsoft.com/office/officeart/2005/8/layout/hList7"/>
+    <dgm:cxn modelId="{3541F9C5-C507-4D20-83DF-74EC97BAE2BB}" type="presOf" srcId="{85B9BA25-5BEA-433F-AFC3-CFD999DA1E05}" destId="{73B3C67A-63D5-4F9B-A1CF-530F5E0EA434}" srcOrd="1" destOrd="0" presId="urn:microsoft.com/office/officeart/2005/8/layout/hList7"/>
+    <dgm:cxn modelId="{9BF98D6A-7425-4D9C-8A84-FFD6242FEF06}" type="presOf" srcId="{0194BC1D-33F6-4122-8B3B-4051096EFFA9}" destId="{A4BEFB4A-341E-4B5C-9213-B1281F5476F9}" srcOrd="0" destOrd="0" presId="urn:microsoft.com/office/officeart/2005/8/layout/hList7"/>
+    <dgm:cxn modelId="{98051C15-FF7E-43B2-93FE-9BA663AC3272}" type="presOf" srcId="{D2FA4068-5B2D-490F-B5B3-1A16FBEF2C59}" destId="{810AC18A-3D4A-49C0-BE99-DDC8FAB44A06}" srcOrd="1" destOrd="0" presId="urn:microsoft.com/office/officeart/2005/8/layout/hList7"/>
+    <dgm:cxn modelId="{D111732F-0BA0-48D1-AFC2-3AF8F4240079}" type="presOf" srcId="{4DB6920E-122A-4FFB-87E6-8E3F37D44E4E}" destId="{3B5BEC2F-A018-4555-8730-104E93511F69}" srcOrd="1" destOrd="0" presId="urn:microsoft.com/office/officeart/2005/8/layout/hList7"/>
     <dgm:cxn modelId="{9FFA5098-5220-4974-9BC8-C2473BA36A9F}" srcId="{5B65B07E-5C55-4DE7-98B7-7EEDF02C2A9C}" destId="{4DB6920E-122A-4FFB-87E6-8E3F37D44E4E}" srcOrd="3" destOrd="0" parTransId="{29DF8BE6-FB4F-4ECD-BF73-49B05FA3AE29}" sibTransId="{A80EB74B-10C8-4C42-90F0-DB217E80CEDA}"/>
-    <dgm:cxn modelId="{0CBBE1A3-72AC-42E0-BEBE-85A5A0F98C51}" type="presOf" srcId="{D2FA4068-5B2D-490F-B5B3-1A16FBEF2C59}" destId="{32E39A2C-3635-4704-B3DB-11FC651038E0}" srcOrd="0" destOrd="0" presId="urn:microsoft.com/office/officeart/2005/8/layout/hList7"/>
-    <dgm:cxn modelId="{66E2E304-CCE1-4BBE-ACD1-8C8FD8ED19EA}" type="presOf" srcId="{4DB6920E-122A-4FFB-87E6-8E3F37D44E4E}" destId="{3B5BEC2F-A018-4555-8730-104E93511F69}" srcOrd="1" destOrd="0" presId="urn:microsoft.com/office/officeart/2005/8/layout/hList7"/>
-    <dgm:cxn modelId="{8B5AF89E-C113-45C1-B218-9FEFFDE39B01}" type="presOf" srcId="{CB4015DD-5C18-43A4-AD00-C0B3FD73A761}" destId="{21A2AC29-770E-484A-A0E7-A010AF8A0568}" srcOrd="0" destOrd="0" presId="urn:microsoft.com/office/officeart/2005/8/layout/hList7"/>
+    <dgm:cxn modelId="{761EF9B9-A297-4BFC-805B-36E7AB7CC187}" type="presOf" srcId="{CB4015DD-5C18-43A4-AD00-C0B3FD73A761}" destId="{21A2AC29-770E-484A-A0E7-A010AF8A0568}" srcOrd="0" destOrd="0" presId="urn:microsoft.com/office/officeart/2005/8/layout/hList7"/>
+    <dgm:cxn modelId="{C691EB52-4019-43A5-A7EF-C84568D53AD9}" type="presOf" srcId="{4DB6920E-122A-4FFB-87E6-8E3F37D44E4E}" destId="{27D37377-1847-42FA-B1F8-1AFE0F6BF8D1}" srcOrd="0" destOrd="0" presId="urn:microsoft.com/office/officeart/2005/8/layout/hList7"/>
     <dgm:cxn modelId="{B931C143-5FA1-4001-847E-0C152E3E3132}" srcId="{5B65B07E-5C55-4DE7-98B7-7EEDF02C2A9C}" destId="{D2FA4068-5B2D-490F-B5B3-1A16FBEF2C59}" srcOrd="1" destOrd="0" parTransId="{29A10E48-26B9-4660-8B07-067B44C2AC37}" sibTransId="{F61740CE-BFAD-4F81-BC04-1CA447EADCEE}"/>
-    <dgm:cxn modelId="{66A84F22-2D36-4AF7-96B8-2B42F2F9C434}" type="presOf" srcId="{4DB6920E-122A-4FFB-87E6-8E3F37D44E4E}" destId="{27D37377-1847-42FA-B1F8-1AFE0F6BF8D1}" srcOrd="0" destOrd="0" presId="urn:microsoft.com/office/officeart/2005/8/layout/hList7"/>
-    <dgm:cxn modelId="{69FDDAFF-13D2-45D0-8CAF-F7943AC18239}" type="presOf" srcId="{85B9BA25-5BEA-433F-AFC3-CFD999DA1E05}" destId="{73B3C67A-63D5-4F9B-A1CF-530F5E0EA434}" srcOrd="1" destOrd="0" presId="urn:microsoft.com/office/officeart/2005/8/layout/hList7"/>
-    <dgm:cxn modelId="{340275CB-72A6-4E2B-9346-97C581812B12}" type="presOf" srcId="{D2FA4068-5B2D-490F-B5B3-1A16FBEF2C59}" destId="{810AC18A-3D4A-49C0-BE99-DDC8FAB44A06}" srcOrd="1" destOrd="0" presId="urn:microsoft.com/office/officeart/2005/8/layout/hList7"/>
+    <dgm:cxn modelId="{F47D2A95-96B2-4E44-B1B9-786F7616F567}" type="presOf" srcId="{E673348A-2393-49B3-8492-C894CB248810}" destId="{5DAA3202-DCEA-4691-9D72-34EF5039C7B9}" srcOrd="0" destOrd="0" presId="urn:microsoft.com/office/officeart/2005/8/layout/hList7"/>
     <dgm:cxn modelId="{5A3885C4-103C-45A6-B353-9E36DB5017CA}" srcId="{5B65B07E-5C55-4DE7-98B7-7EEDF02C2A9C}" destId="{85B9BA25-5BEA-433F-AFC3-CFD999DA1E05}" srcOrd="2" destOrd="0" parTransId="{08FCA7F0-E6E1-4A3A-9596-D51D074F00B4}" sibTransId="{CB4015DD-5C18-43A4-AD00-C0B3FD73A761}"/>
-    <dgm:cxn modelId="{7C2DEEA8-8511-4480-B104-8CBDEA82856D}" type="presOf" srcId="{0194BC1D-33F6-4122-8B3B-4051096EFFA9}" destId="{A4BEFB4A-341E-4B5C-9213-B1281F5476F9}" srcOrd="0" destOrd="0" presId="urn:microsoft.com/office/officeart/2005/8/layout/hList7"/>
-    <dgm:cxn modelId="{04D82B46-A1FF-4B72-B29C-E60A1287F0CD}" type="presOf" srcId="{F61740CE-BFAD-4F81-BC04-1CA447EADCEE}" destId="{21318E69-57C4-41D2-9241-AA293A1E470C}" srcOrd="0" destOrd="0" presId="urn:microsoft.com/office/officeart/2005/8/layout/hList7"/>
-    <dgm:cxn modelId="{01CB6E13-EE29-4953-B844-984B1E4F08FE}" type="presParOf" srcId="{34931C36-71B4-4BED-A9C3-4E31A40DEB12}" destId="{57C402EE-591C-4E3F-841C-BFE1D283FE65}" srcOrd="0" destOrd="0" presId="urn:microsoft.com/office/officeart/2005/8/layout/hList7"/>
-    <dgm:cxn modelId="{0E363EFA-0615-4860-81E5-298027122A9A}" type="presParOf" srcId="{34931C36-71B4-4BED-A9C3-4E31A40DEB12}" destId="{BCCF4C61-95B9-4B5B-9DBF-3FED247DCC34}" srcOrd="1" destOrd="0" presId="urn:microsoft.com/office/officeart/2005/8/layout/hList7"/>
-    <dgm:cxn modelId="{4A3313DA-ED80-4361-B65E-1EEDFD37A823}" type="presParOf" srcId="{BCCF4C61-95B9-4B5B-9DBF-3FED247DCC34}" destId="{526FD45B-8C2F-4E6E-9AE3-A256C9934732}" srcOrd="0" destOrd="0" presId="urn:microsoft.com/office/officeart/2005/8/layout/hList7"/>
-    <dgm:cxn modelId="{F0D4F864-7392-4664-9A3D-92F61BE3173D}" type="presParOf" srcId="{526FD45B-8C2F-4E6E-9AE3-A256C9934732}" destId="{A4BEFB4A-341E-4B5C-9213-B1281F5476F9}" srcOrd="0" destOrd="0" presId="urn:microsoft.com/office/officeart/2005/8/layout/hList7"/>
-    <dgm:cxn modelId="{4D836E91-5343-4BDB-A10C-17E728B6718C}" type="presParOf" srcId="{526FD45B-8C2F-4E6E-9AE3-A256C9934732}" destId="{EF337D45-1EBD-426F-8ED8-D7CFD6E4720C}" srcOrd="1" destOrd="0" presId="urn:microsoft.com/office/officeart/2005/8/layout/hList7"/>
-    <dgm:cxn modelId="{E28E803F-6E73-4659-9706-80AD197430F9}" type="presParOf" srcId="{526FD45B-8C2F-4E6E-9AE3-A256C9934732}" destId="{7BAB1B53-DEAF-4D28-AB32-904AB44FECCF}" srcOrd="2" destOrd="0" presId="urn:microsoft.com/office/officeart/2005/8/layout/hList7"/>
-    <dgm:cxn modelId="{53654A65-8465-4D54-BEC8-D58FB7E7056D}" type="presParOf" srcId="{526FD45B-8C2F-4E6E-9AE3-A256C9934732}" destId="{1AEDE3F0-7DAA-4D27-AD6E-EAB1FD00DD70}" srcOrd="3" destOrd="0" presId="urn:microsoft.com/office/officeart/2005/8/layout/hList7"/>
-    <dgm:cxn modelId="{50455654-578D-4F49-B41A-B2CDA07D7B4D}" type="presParOf" srcId="{BCCF4C61-95B9-4B5B-9DBF-3FED247DCC34}" destId="{5DAA3202-DCEA-4691-9D72-34EF5039C7B9}" srcOrd="1" destOrd="0" presId="urn:microsoft.com/office/officeart/2005/8/layout/hList7"/>
-    <dgm:cxn modelId="{630B7910-E68E-441E-86E8-216EE4AADDCD}" type="presParOf" srcId="{BCCF4C61-95B9-4B5B-9DBF-3FED247DCC34}" destId="{662921A1-BE0A-44D6-964E-DEBA1598AF23}" srcOrd="2" destOrd="0" presId="urn:microsoft.com/office/officeart/2005/8/layout/hList7"/>
-    <dgm:cxn modelId="{C75955EC-478E-4732-AD3D-E29E3ABA07E8}" type="presParOf" srcId="{662921A1-BE0A-44D6-964E-DEBA1598AF23}" destId="{32E39A2C-3635-4704-B3DB-11FC651038E0}" srcOrd="0" destOrd="0" presId="urn:microsoft.com/office/officeart/2005/8/layout/hList7"/>
-    <dgm:cxn modelId="{B919127D-E1A4-4B88-8EE7-08CD8AF45080}" type="presParOf" srcId="{662921A1-BE0A-44D6-964E-DEBA1598AF23}" destId="{810AC18A-3D4A-49C0-BE99-DDC8FAB44A06}" srcOrd="1" destOrd="0" presId="urn:microsoft.com/office/officeart/2005/8/layout/hList7"/>
-    <dgm:cxn modelId="{12C9CA5E-2704-4CEC-BB36-70EB2C17888F}" type="presParOf" srcId="{662921A1-BE0A-44D6-964E-DEBA1598AF23}" destId="{636802C5-CDC3-4E37-95BB-DFC76470DACC}" srcOrd="2" destOrd="0" presId="urn:microsoft.com/office/officeart/2005/8/layout/hList7"/>
-    <dgm:cxn modelId="{1CFA5152-9143-4256-9219-063BC955588F}" type="presParOf" srcId="{662921A1-BE0A-44D6-964E-DEBA1598AF23}" destId="{786BBB57-8305-4C0A-A1E5-93B572642665}" srcOrd="3" destOrd="0" presId="urn:microsoft.com/office/officeart/2005/8/layout/hList7"/>
-    <dgm:cxn modelId="{52D5B3A5-BB12-4CA9-8B1E-D7D422F2DBC6}" type="presParOf" srcId="{BCCF4C61-95B9-4B5B-9DBF-3FED247DCC34}" destId="{21318E69-57C4-41D2-9241-AA293A1E470C}" srcOrd="3" destOrd="0" presId="urn:microsoft.com/office/officeart/2005/8/layout/hList7"/>
-    <dgm:cxn modelId="{1A59274D-98F5-445A-B91A-0A2047BE96E5}" type="presParOf" srcId="{BCCF4C61-95B9-4B5B-9DBF-3FED247DCC34}" destId="{41206572-549C-4A37-BF33-11D9B2D4C84B}" srcOrd="4" destOrd="0" presId="urn:microsoft.com/office/officeart/2005/8/layout/hList7"/>
-    <dgm:cxn modelId="{717556BC-92C8-4291-82A4-E2EF32ADCE1D}" type="presParOf" srcId="{41206572-549C-4A37-BF33-11D9B2D4C84B}" destId="{92F0C5C1-E39D-4A34-9007-A038121E451C}" srcOrd="0" destOrd="0" presId="urn:microsoft.com/office/officeart/2005/8/layout/hList7"/>
-    <dgm:cxn modelId="{825AC65F-7739-46ED-AFD8-00D4913BB8CF}" type="presParOf" srcId="{41206572-549C-4A37-BF33-11D9B2D4C84B}" destId="{73B3C67A-63D5-4F9B-A1CF-530F5E0EA434}" srcOrd="1" destOrd="0" presId="urn:microsoft.com/office/officeart/2005/8/layout/hList7"/>
-    <dgm:cxn modelId="{BCBE1E22-0E92-44F3-BE75-008A4458FDB0}" type="presParOf" srcId="{41206572-549C-4A37-BF33-11D9B2D4C84B}" destId="{9286578C-9756-437E-8BF7-D67FB2BBF1CC}" srcOrd="2" destOrd="0" presId="urn:microsoft.com/office/officeart/2005/8/layout/hList7"/>
-    <dgm:cxn modelId="{7C35FDD6-DF05-4376-8B29-224B314BFBE0}" type="presParOf" srcId="{41206572-549C-4A37-BF33-11D9B2D4C84B}" destId="{5BB68C90-1D92-4E01-95BE-500E02B4A8C7}" srcOrd="3" destOrd="0" presId="urn:microsoft.com/office/officeart/2005/8/layout/hList7"/>
-    <dgm:cxn modelId="{AA5A2C34-0F42-4F61-AD15-40ED0AD4A1EC}" type="presParOf" srcId="{BCCF4C61-95B9-4B5B-9DBF-3FED247DCC34}" destId="{21A2AC29-770E-484A-A0E7-A010AF8A0568}" srcOrd="5" destOrd="0" presId="urn:microsoft.com/office/officeart/2005/8/layout/hList7"/>
-    <dgm:cxn modelId="{AA9D9060-5105-45E3-AC6A-FFCFD93E52B5}" type="presParOf" srcId="{BCCF4C61-95B9-4B5B-9DBF-3FED247DCC34}" destId="{999870BB-ADF2-4D3D-B721-34B8C0C0BB82}" srcOrd="6" destOrd="0" presId="urn:microsoft.com/office/officeart/2005/8/layout/hList7"/>
-    <dgm:cxn modelId="{77CB6783-6630-4BA1-A25D-61E80386F92D}" type="presParOf" srcId="{999870BB-ADF2-4D3D-B721-34B8C0C0BB82}" destId="{27D37377-1847-42FA-B1F8-1AFE0F6BF8D1}" srcOrd="0" destOrd="0" presId="urn:microsoft.com/office/officeart/2005/8/layout/hList7"/>
-    <dgm:cxn modelId="{25308290-2A0B-4DC0-A1B1-B7F735D17395}" type="presParOf" srcId="{999870BB-ADF2-4D3D-B721-34B8C0C0BB82}" destId="{3B5BEC2F-A018-4555-8730-104E93511F69}" srcOrd="1" destOrd="0" presId="urn:microsoft.com/office/officeart/2005/8/layout/hList7"/>
-    <dgm:cxn modelId="{C2240272-8E19-468D-8CE0-D21C67DE8DEE}" type="presParOf" srcId="{999870BB-ADF2-4D3D-B721-34B8C0C0BB82}" destId="{047D6474-33DC-48A3-855D-A53B64159DE9}" srcOrd="2" destOrd="0" presId="urn:microsoft.com/office/officeart/2005/8/layout/hList7"/>
-    <dgm:cxn modelId="{98AA19EC-C825-4E2A-AEBC-A453585FE498}" type="presParOf" srcId="{999870BB-ADF2-4D3D-B721-34B8C0C0BB82}" destId="{00C33286-0E75-496D-AFE3-226FC300D72E}" srcOrd="3" destOrd="0" presId="urn:microsoft.com/office/officeart/2005/8/layout/hList7"/>
+    <dgm:cxn modelId="{C4BC921C-AA19-4A5E-9F7B-E8E9918C2AA5}" type="presOf" srcId="{85B9BA25-5BEA-433F-AFC3-CFD999DA1E05}" destId="{92F0C5C1-E39D-4A34-9007-A038121E451C}" srcOrd="0" destOrd="0" presId="urn:microsoft.com/office/officeart/2005/8/layout/hList7"/>
+    <dgm:cxn modelId="{67CE213E-F12A-49A5-A4D3-EF3BEFD08A12}" type="presOf" srcId="{D2FA4068-5B2D-490F-B5B3-1A16FBEF2C59}" destId="{32E39A2C-3635-4704-B3DB-11FC651038E0}" srcOrd="0" destOrd="0" presId="urn:microsoft.com/office/officeart/2005/8/layout/hList7"/>
+    <dgm:cxn modelId="{863BC139-0947-4BD6-9F17-40FBC11F71E9}" type="presOf" srcId="{F61740CE-BFAD-4F81-BC04-1CA447EADCEE}" destId="{21318E69-57C4-41D2-9241-AA293A1E470C}" srcOrd="0" destOrd="0" presId="urn:microsoft.com/office/officeart/2005/8/layout/hList7"/>
+    <dgm:cxn modelId="{4F56CD25-9818-4178-BDAF-0D7FA19BA6D0}" type="presParOf" srcId="{34931C36-71B4-4BED-A9C3-4E31A40DEB12}" destId="{57C402EE-591C-4E3F-841C-BFE1D283FE65}" srcOrd="0" destOrd="0" presId="urn:microsoft.com/office/officeart/2005/8/layout/hList7"/>
+    <dgm:cxn modelId="{BA55E3B8-5782-4CA7-8FFB-216BAE144AEF}" type="presParOf" srcId="{34931C36-71B4-4BED-A9C3-4E31A40DEB12}" destId="{BCCF4C61-95B9-4B5B-9DBF-3FED247DCC34}" srcOrd="1" destOrd="0" presId="urn:microsoft.com/office/officeart/2005/8/layout/hList7"/>
+    <dgm:cxn modelId="{3A5487C9-DD16-4C9A-AAE0-E39B832DB2D7}" type="presParOf" srcId="{BCCF4C61-95B9-4B5B-9DBF-3FED247DCC34}" destId="{526FD45B-8C2F-4E6E-9AE3-A256C9934732}" srcOrd="0" destOrd="0" presId="urn:microsoft.com/office/officeart/2005/8/layout/hList7"/>
+    <dgm:cxn modelId="{D950A008-84CD-40CB-8C90-A14256D702B6}" type="presParOf" srcId="{526FD45B-8C2F-4E6E-9AE3-A256C9934732}" destId="{A4BEFB4A-341E-4B5C-9213-B1281F5476F9}" srcOrd="0" destOrd="0" presId="urn:microsoft.com/office/officeart/2005/8/layout/hList7"/>
+    <dgm:cxn modelId="{6560D4B2-7CF5-472A-A27E-1A4F3A26CD42}" type="presParOf" srcId="{526FD45B-8C2F-4E6E-9AE3-A256C9934732}" destId="{EF337D45-1EBD-426F-8ED8-D7CFD6E4720C}" srcOrd="1" destOrd="0" presId="urn:microsoft.com/office/officeart/2005/8/layout/hList7"/>
+    <dgm:cxn modelId="{75CF73B4-878D-4BE8-8E10-5C66DF08F572}" type="presParOf" srcId="{526FD45B-8C2F-4E6E-9AE3-A256C9934732}" destId="{7BAB1B53-DEAF-4D28-AB32-904AB44FECCF}" srcOrd="2" destOrd="0" presId="urn:microsoft.com/office/officeart/2005/8/layout/hList7"/>
+    <dgm:cxn modelId="{D4EB0ACE-DBA6-4B6D-9253-D390EA41DF60}" type="presParOf" srcId="{526FD45B-8C2F-4E6E-9AE3-A256C9934732}" destId="{1AEDE3F0-7DAA-4D27-AD6E-EAB1FD00DD70}" srcOrd="3" destOrd="0" presId="urn:microsoft.com/office/officeart/2005/8/layout/hList7"/>
+    <dgm:cxn modelId="{191829EC-DEC2-49E2-9F9E-6FAF66153E3B}" type="presParOf" srcId="{BCCF4C61-95B9-4B5B-9DBF-3FED247DCC34}" destId="{5DAA3202-DCEA-4691-9D72-34EF5039C7B9}" srcOrd="1" destOrd="0" presId="urn:microsoft.com/office/officeart/2005/8/layout/hList7"/>
+    <dgm:cxn modelId="{9540A452-5791-45C5-9929-FD0520016B75}" type="presParOf" srcId="{BCCF4C61-95B9-4B5B-9DBF-3FED247DCC34}" destId="{662921A1-BE0A-44D6-964E-DEBA1598AF23}" srcOrd="2" destOrd="0" presId="urn:microsoft.com/office/officeart/2005/8/layout/hList7"/>
+    <dgm:cxn modelId="{733738D8-59BE-4557-B8FA-5CDEDA862BDA}" type="presParOf" srcId="{662921A1-BE0A-44D6-964E-DEBA1598AF23}" destId="{32E39A2C-3635-4704-B3DB-11FC651038E0}" srcOrd="0" destOrd="0" presId="urn:microsoft.com/office/officeart/2005/8/layout/hList7"/>
+    <dgm:cxn modelId="{20DE5CB5-C2BA-49E3-9574-A5AF9C64D345}" type="presParOf" srcId="{662921A1-BE0A-44D6-964E-DEBA1598AF23}" destId="{810AC18A-3D4A-49C0-BE99-DDC8FAB44A06}" srcOrd="1" destOrd="0" presId="urn:microsoft.com/office/officeart/2005/8/layout/hList7"/>
+    <dgm:cxn modelId="{6E2B2FBE-E41C-47ED-8A0D-5CAE00186DC0}" type="presParOf" srcId="{662921A1-BE0A-44D6-964E-DEBA1598AF23}" destId="{636802C5-CDC3-4E37-95BB-DFC76470DACC}" srcOrd="2" destOrd="0" presId="urn:microsoft.com/office/officeart/2005/8/layout/hList7"/>
+    <dgm:cxn modelId="{16F4ED7A-0002-4A31-A273-D1815F2C1FAA}" type="presParOf" srcId="{662921A1-BE0A-44D6-964E-DEBA1598AF23}" destId="{786BBB57-8305-4C0A-A1E5-93B572642665}" srcOrd="3" destOrd="0" presId="urn:microsoft.com/office/officeart/2005/8/layout/hList7"/>
+    <dgm:cxn modelId="{45727B53-7D80-4856-ABA4-D780E68E738F}" type="presParOf" srcId="{BCCF4C61-95B9-4B5B-9DBF-3FED247DCC34}" destId="{21318E69-57C4-41D2-9241-AA293A1E470C}" srcOrd="3" destOrd="0" presId="urn:microsoft.com/office/officeart/2005/8/layout/hList7"/>
+    <dgm:cxn modelId="{614FFCC1-1878-4019-A661-941F8BEDDC68}" type="presParOf" srcId="{BCCF4C61-95B9-4B5B-9DBF-3FED247DCC34}" destId="{41206572-549C-4A37-BF33-11D9B2D4C84B}" srcOrd="4" destOrd="0" presId="urn:microsoft.com/office/officeart/2005/8/layout/hList7"/>
+    <dgm:cxn modelId="{A384A106-6C3F-4AF2-80AB-223F5C40C0C1}" type="presParOf" srcId="{41206572-549C-4A37-BF33-11D9B2D4C84B}" destId="{92F0C5C1-E39D-4A34-9007-A038121E451C}" srcOrd="0" destOrd="0" presId="urn:microsoft.com/office/officeart/2005/8/layout/hList7"/>
+    <dgm:cxn modelId="{9DBDE06A-5ADC-43C5-97E4-046786FA5195}" type="presParOf" srcId="{41206572-549C-4A37-BF33-11D9B2D4C84B}" destId="{73B3C67A-63D5-4F9B-A1CF-530F5E0EA434}" srcOrd="1" destOrd="0" presId="urn:microsoft.com/office/officeart/2005/8/layout/hList7"/>
+    <dgm:cxn modelId="{C8C1F6B4-10D8-4639-8433-AD626EF52B4B}" type="presParOf" srcId="{41206572-549C-4A37-BF33-11D9B2D4C84B}" destId="{9286578C-9756-437E-8BF7-D67FB2BBF1CC}" srcOrd="2" destOrd="0" presId="urn:microsoft.com/office/officeart/2005/8/layout/hList7"/>
+    <dgm:cxn modelId="{F94EB9F5-EF9E-4EC7-9EE4-B475964C9916}" type="presParOf" srcId="{41206572-549C-4A37-BF33-11D9B2D4C84B}" destId="{5BB68C90-1D92-4E01-95BE-500E02B4A8C7}" srcOrd="3" destOrd="0" presId="urn:microsoft.com/office/officeart/2005/8/layout/hList7"/>
+    <dgm:cxn modelId="{F8740C8B-057C-4964-AEB5-FF4F3B36ECE5}" type="presParOf" srcId="{BCCF4C61-95B9-4B5B-9DBF-3FED247DCC34}" destId="{21A2AC29-770E-484A-A0E7-A010AF8A0568}" srcOrd="5" destOrd="0" presId="urn:microsoft.com/office/officeart/2005/8/layout/hList7"/>
+    <dgm:cxn modelId="{D3D33E88-E864-452F-B27E-D0AD5D984AD0}" type="presParOf" srcId="{BCCF4C61-95B9-4B5B-9DBF-3FED247DCC34}" destId="{999870BB-ADF2-4D3D-B721-34B8C0C0BB82}" srcOrd="6" destOrd="0" presId="urn:microsoft.com/office/officeart/2005/8/layout/hList7"/>
+    <dgm:cxn modelId="{01B253BE-9508-4BD4-8B61-1E23FDC5F705}" type="presParOf" srcId="{999870BB-ADF2-4D3D-B721-34B8C0C0BB82}" destId="{27D37377-1847-42FA-B1F8-1AFE0F6BF8D1}" srcOrd="0" destOrd="0" presId="urn:microsoft.com/office/officeart/2005/8/layout/hList7"/>
+    <dgm:cxn modelId="{0F6C19D4-188A-4ECB-ABF3-A3BE11B8C7E6}" type="presParOf" srcId="{999870BB-ADF2-4D3D-B721-34B8C0C0BB82}" destId="{3B5BEC2F-A018-4555-8730-104E93511F69}" srcOrd="1" destOrd="0" presId="urn:microsoft.com/office/officeart/2005/8/layout/hList7"/>
+    <dgm:cxn modelId="{7650E347-8CEE-4241-8E67-0DC847B85176}" type="presParOf" srcId="{999870BB-ADF2-4D3D-B721-34B8C0C0BB82}" destId="{047D6474-33DC-48A3-855D-A53B64159DE9}" srcOrd="2" destOrd="0" presId="urn:microsoft.com/office/officeart/2005/8/layout/hList7"/>
+    <dgm:cxn modelId="{A10EE903-4BDB-4D47-A772-71472B5C2088}" type="presParOf" srcId="{999870BB-ADF2-4D3D-B721-34B8C0C0BB82}" destId="{00C33286-0E75-496D-AFE3-226FC300D72E}" srcOrd="3" destOrd="0" presId="urn:microsoft.com/office/officeart/2005/8/layout/hList7"/>
   </dgm:cxnLst>
   <dgm:bg/>
   <dgm:whole/>

</xml_diff>

<commit_message>
Added the link interface + deleted useless old diagrams
</commit_message>
<xml_diff>
--- a/2. Design Document (working space)/Design Document.docx
+++ b/2. Design Document (working space)/Design Document.docx
@@ -5015,8 +5015,6 @@
       <w:r>
         <w:t>e Maps on the server side.</w:t>
       </w:r>
-      <w:bookmarkStart w:id="10" w:name="_GoBack"/>
-      <w:bookmarkEnd w:id="10"/>
     </w:p>
     <w:p/>
     <w:p>
@@ -5156,10 +5154,10 @@
           <w:noProof/>
         </w:rPr>
         <w:drawing>
-          <wp:inline distT="0" distB="0" distL="0" distR="0" wp14:anchorId="00AC6C82" wp14:editId="6640F4A4">
-            <wp:extent cx="6939917" cy="6328881"/>
-            <wp:effectExtent l="0" t="0" r="0" b="0"/>
-            <wp:docPr id="133" name="Immagine 133"/>
+          <wp:inline distT="0" distB="0" distL="0" distR="0" wp14:anchorId="7CE75F99" wp14:editId="4D6CAC39">
+            <wp:extent cx="6945330" cy="6333818"/>
+            <wp:effectExtent l="0" t="0" r="8255" b="0"/>
+            <wp:docPr id="131" name="Immagine 131"/>
             <wp:cNvGraphicFramePr>
               <a:graphicFrameLocks xmlns:a="http://schemas.openxmlformats.org/drawingml/2006/main" noChangeAspect="1"/>
             </wp:cNvGraphicFramePr>
@@ -5167,7 +5165,7 @@
               <a:graphicData uri="http://schemas.openxmlformats.org/drawingml/2006/picture">
                 <pic:pic xmlns:pic="http://schemas.openxmlformats.org/drawingml/2006/picture">
                   <pic:nvPicPr>
-                    <pic:cNvPr id="133" name="componentLatestVersion.jpg"/>
+                    <pic:cNvPr id="131" name="ComponentDiagramlatest+1.jpg"/>
                     <pic:cNvPicPr/>
                   </pic:nvPicPr>
                   <pic:blipFill>
@@ -5185,7 +5183,7 @@
                   <pic:spPr>
                     <a:xfrm>
                       <a:off x="0" y="0"/>
-                      <a:ext cx="6962128" cy="6349137"/>
+                      <a:ext cx="6957620" cy="6345026"/>
                     </a:xfrm>
                     <a:prstGeom prst="rect">
                       <a:avLst/>
@@ -5197,6 +5195,8 @@
           </wp:inline>
         </w:drawing>
       </w:r>
+      <w:bookmarkStart w:id="10" w:name="_GoBack"/>
+      <w:bookmarkEnd w:id="10"/>
     </w:p>
     <w:p/>
     <w:p/>
@@ -6230,9 +6230,6 @@
           <w:ilvl w:val="0"/>
           <w:numId w:val="21"/>
         </w:numPr>
-        <w:rPr>
-          <w:b/>
-        </w:rPr>
       </w:pPr>
       <w:r>
         <w:rPr>
@@ -6242,6 +6239,24 @@
       </w:r>
       <w:r>
         <w:t>: connects the System Manager Component with the Maps Manager Component.</w:t>
+      </w:r>
+    </w:p>
+    <w:p>
+      <w:pPr>
+        <w:pStyle w:val="TestoNormale"/>
+        <w:numPr>
+          <w:ilvl w:val="0"/>
+          <w:numId w:val="21"/>
+        </w:numPr>
+      </w:pPr>
+      <w:r>
+        <w:rPr>
+          <w:b/>
+        </w:rPr>
+        <w:t>Maps-Reservation Management</w:t>
+      </w:r>
+      <w:r>
+        <w:t>: connects the Maps Manager Component with the Reservation Manager Component.</w:t>
       </w:r>
     </w:p>
     <w:p/>
@@ -12017,7 +12032,7 @@
                                 <w:szCs w:val="24"/>
                                 <w:lang w:val="it-IT"/>
                               </w:rPr>
-                              <w:t>21</w:t>
+                              <w:t>11</w:t>
                             </w:r>
                             <w:r>
                               <w:rPr>
@@ -12121,7 +12136,7 @@
                           <w:szCs w:val="24"/>
                           <w:lang w:val="it-IT"/>
                         </w:rPr>
-                        <w:t>21</w:t>
+                        <w:t>11</w:t>
                       </w:r>
                       <w:r>
                         <w:rPr>
@@ -14590,7 +14605,7 @@
   <w:abstractNum w:abstractNumId="22" w15:restartNumberingAfterBreak="0">
     <w:nsid w:val="6D6760A9"/>
     <w:multiLevelType w:val="hybridMultilevel"/>
-    <w:tmpl w:val="C1E2B570"/>
+    <w:tmpl w:val="1924C574"/>
     <w:lvl w:ilvl="0" w:tplc="04090001">
       <w:start w:val="1"/>
       <w:numFmt w:val="bullet"/>
@@ -17680,44 +17695,44 @@
   </dgm:ptLst>
   <dgm:cxnLst>
     <dgm:cxn modelId="{D23D9D9F-E230-B14F-8CC4-60EF1E62361C}" srcId="{7DBAA654-83A9-2749-9A11-3A2F0853292E}" destId="{9D0A3E8F-79EA-4741-B4AF-359BBF2AD54A}" srcOrd="1" destOrd="0" parTransId="{A68219EE-DDA5-6D44-931C-E2DD8411613C}" sibTransId="{56563E73-53C5-C242-B5DD-534CCEB5A55B}"/>
-    <dgm:cxn modelId="{9E84C437-8438-4516-8C69-7FD732B8FFDE}" type="presOf" srcId="{56563E73-53C5-C242-B5DD-534CCEB5A55B}" destId="{1AB89A78-53AA-8046-940B-4774F5E8A3F4}" srcOrd="0" destOrd="0" presId="urn:microsoft.com/office/officeart/2005/8/layout/bProcess3"/>
+    <dgm:cxn modelId="{F78C2D58-C914-420C-81B0-CA410112230E}" type="presOf" srcId="{E1700588-AA9B-9044-98E5-A52BC9E980D8}" destId="{0D4A6B71-9678-E74B-A4F4-3D04D7F96F18}" srcOrd="1" destOrd="0" presId="urn:microsoft.com/office/officeart/2005/8/layout/bProcess3"/>
+    <dgm:cxn modelId="{39231B9D-D14E-4CBD-A0FA-550411675530}" type="presOf" srcId="{7DBAA654-83A9-2749-9A11-3A2F0853292E}" destId="{379D3411-2CF2-1443-9DE7-1F3F74BE70B6}" srcOrd="0" destOrd="0" presId="urn:microsoft.com/office/officeart/2005/8/layout/bProcess3"/>
+    <dgm:cxn modelId="{FEADBDD8-92A7-4089-BA35-37B988721E76}" type="presOf" srcId="{3D31D781-DE26-FC46-87C5-81D28438E988}" destId="{5054442F-68CC-BA4D-A78B-D10165C93B35}" srcOrd="0" destOrd="0" presId="urn:microsoft.com/office/officeart/2005/8/layout/bProcess3"/>
+    <dgm:cxn modelId="{018CC033-5C96-42C8-A627-0ABFA5E2F64F}" type="presOf" srcId="{9D0A3E8F-79EA-4741-B4AF-359BBF2AD54A}" destId="{CB005E4D-98D2-5E43-A79A-01D73FA5246C}" srcOrd="0" destOrd="0" presId="urn:microsoft.com/office/officeart/2005/8/layout/bProcess3"/>
+    <dgm:cxn modelId="{DFF12DE2-E3A1-413F-8B46-473FBC105FD2}" type="presOf" srcId="{3ABC577C-D926-6C40-8609-A47272EDC0E8}" destId="{35CF6ACD-16BB-D44B-9967-A88BE4C856FA}" srcOrd="0" destOrd="0" presId="urn:microsoft.com/office/officeart/2005/8/layout/bProcess3"/>
     <dgm:cxn modelId="{CBA7B2CB-398D-0944-9097-F88E098803F8}" srcId="{7DBAA654-83A9-2749-9A11-3A2F0853292E}" destId="{981B4EF9-7A3A-BE49-B6B6-0021D3615771}" srcOrd="5" destOrd="0" parTransId="{036AB1F6-FA37-614F-A857-CA2CBEA75FF8}" sibTransId="{07202FE3-BBDD-A74E-9ED7-5FC69364AF9D}"/>
+    <dgm:cxn modelId="{69B9BDE5-478B-4C81-BD47-E2D6A56BADA4}" type="presOf" srcId="{03689D08-8F94-B240-B093-204B4D1B1996}" destId="{11041959-BAD3-494D-A0CA-60D08024935F}" srcOrd="0" destOrd="0" presId="urn:microsoft.com/office/officeart/2005/8/layout/bProcess3"/>
     <dgm:cxn modelId="{A4DF705F-378F-3D46-8BF6-315C5DACB12C}" srcId="{7DBAA654-83A9-2749-9A11-3A2F0853292E}" destId="{3D31D781-DE26-FC46-87C5-81D28438E988}" srcOrd="4" destOrd="0" parTransId="{7FDE228D-3493-0041-A7C9-8BDABED610D5}" sibTransId="{51AF1449-732A-7245-8907-3B0B474E6716}"/>
     <dgm:cxn modelId="{9F7DBBD3-2135-334D-BDE9-A8ED29101BA4}" srcId="{7DBAA654-83A9-2749-9A11-3A2F0853292E}" destId="{3ABC577C-D926-6C40-8609-A47272EDC0E8}" srcOrd="3" destOrd="0" parTransId="{73D020D2-C3E5-6D4B-A74D-95AC52916961}" sibTransId="{E1700588-AA9B-9044-98E5-A52BC9E980D8}"/>
-    <dgm:cxn modelId="{53767055-B1EF-4A01-8C28-E625BA632341}" type="presOf" srcId="{981B4EF9-7A3A-BE49-B6B6-0021D3615771}" destId="{CA2203B5-A4CA-2C4D-8577-50E3388F2246}" srcOrd="0" destOrd="0" presId="urn:microsoft.com/office/officeart/2005/8/layout/bProcess3"/>
+    <dgm:cxn modelId="{01B76530-3258-4D26-BC2C-E4520ED252D5}" type="presOf" srcId="{E1700588-AA9B-9044-98E5-A52BC9E980D8}" destId="{BE891453-7A81-9745-80FE-393D0BD9F682}" srcOrd="0" destOrd="0" presId="urn:microsoft.com/office/officeart/2005/8/layout/bProcess3"/>
+    <dgm:cxn modelId="{0A6C34EE-BF41-4800-BD1B-5F31E1D0E81B}" type="presOf" srcId="{56563E73-53C5-C242-B5DD-534CCEB5A55B}" destId="{8845A127-0D85-A14A-94CB-F773727D4C9B}" srcOrd="1" destOrd="0" presId="urn:microsoft.com/office/officeart/2005/8/layout/bProcess3"/>
     <dgm:cxn modelId="{C9F771AC-35CF-1540-8F9B-A548A676FBEC}" srcId="{7DBAA654-83A9-2749-9A11-3A2F0853292E}" destId="{C900A651-3FCA-634D-8E96-FB8C693E1E8F}" srcOrd="0" destOrd="0" parTransId="{DC773397-72AF-3043-A26B-0B8B32D632B1}" sibTransId="{6FF581C4-5EE0-6547-8B0A-4DD4E49DF7D5}"/>
-    <dgm:cxn modelId="{7C98A930-7933-4A1E-A548-4DD1A7CE39E1}" type="presOf" srcId="{03689D08-8F94-B240-B093-204B4D1B1996}" destId="{F515C25C-FBC4-0A42-9BD8-739DB491DE01}" srcOrd="1" destOrd="0" presId="urn:microsoft.com/office/officeart/2005/8/layout/bProcess3"/>
+    <dgm:cxn modelId="{6B4E0911-626C-468A-BE6A-0205FFA1164A}" type="presOf" srcId="{981B4EF9-7A3A-BE49-B6B6-0021D3615771}" destId="{CA2203B5-A4CA-2C4D-8577-50E3388F2246}" srcOrd="0" destOrd="0" presId="urn:microsoft.com/office/officeart/2005/8/layout/bProcess3"/>
+    <dgm:cxn modelId="{6F70C29A-F8E4-4A0B-BBFA-1B4CD1EEC857}" type="presOf" srcId="{6FF581C4-5EE0-6547-8B0A-4DD4E49DF7D5}" destId="{70788382-AA77-7C4C-A399-82382C8CD1E3}" srcOrd="0" destOrd="0" presId="urn:microsoft.com/office/officeart/2005/8/layout/bProcess3"/>
     <dgm:cxn modelId="{B40CF301-B877-0146-8F01-A4B49C9B78E2}" srcId="{7DBAA654-83A9-2749-9A11-3A2F0853292E}" destId="{761D77BA-5704-3540-A64C-39623ABDE933}" srcOrd="2" destOrd="0" parTransId="{0CEF3B97-E2A9-E04D-A0DB-EC66FC595157}" sibTransId="{03689D08-8F94-B240-B093-204B4D1B1996}"/>
-    <dgm:cxn modelId="{D5BA9E82-283D-4910-843D-1F34B886045B}" type="presOf" srcId="{761D77BA-5704-3540-A64C-39623ABDE933}" destId="{2B850CA7-3DA8-704B-9542-29A27C4E6E8A}" srcOrd="0" destOrd="0" presId="urn:microsoft.com/office/officeart/2005/8/layout/bProcess3"/>
-    <dgm:cxn modelId="{5CEB3A12-EE81-402D-99AC-365748F10F0E}" type="presOf" srcId="{C900A651-3FCA-634D-8E96-FB8C693E1E8F}" destId="{71E5BCB2-3AB6-4C42-9B09-A87936C7F001}" srcOrd="0" destOrd="0" presId="urn:microsoft.com/office/officeart/2005/8/layout/bProcess3"/>
-    <dgm:cxn modelId="{0144E04F-0B9F-47A6-A28C-3D46608223EC}" type="presOf" srcId="{9D0A3E8F-79EA-4741-B4AF-359BBF2AD54A}" destId="{CB005E4D-98D2-5E43-A79A-01D73FA5246C}" srcOrd="0" destOrd="0" presId="urn:microsoft.com/office/officeart/2005/8/layout/bProcess3"/>
-    <dgm:cxn modelId="{36EB4178-D352-4DBF-9B6D-E21AAC962C8B}" type="presOf" srcId="{51AF1449-732A-7245-8907-3B0B474E6716}" destId="{08B24028-0337-A54F-863C-D83DC536E50D}" srcOrd="1" destOrd="0" presId="urn:microsoft.com/office/officeart/2005/8/layout/bProcess3"/>
-    <dgm:cxn modelId="{4FC713F4-B1CF-4CDA-AE62-C826E1A8993B}" type="presOf" srcId="{6FF581C4-5EE0-6547-8B0A-4DD4E49DF7D5}" destId="{70788382-AA77-7C4C-A399-82382C8CD1E3}" srcOrd="0" destOrd="0" presId="urn:microsoft.com/office/officeart/2005/8/layout/bProcess3"/>
-    <dgm:cxn modelId="{B0235E96-CC2F-40E8-BD24-AB6E0A718DE2}" type="presOf" srcId="{7DBAA654-83A9-2749-9A11-3A2F0853292E}" destId="{379D3411-2CF2-1443-9DE7-1F3F74BE70B6}" srcOrd="0" destOrd="0" presId="urn:microsoft.com/office/officeart/2005/8/layout/bProcess3"/>
-    <dgm:cxn modelId="{38057630-4E47-49F9-93A9-7A5C26FE4CDB}" type="presOf" srcId="{3D31D781-DE26-FC46-87C5-81D28438E988}" destId="{5054442F-68CC-BA4D-A78B-D10165C93B35}" srcOrd="0" destOrd="0" presId="urn:microsoft.com/office/officeart/2005/8/layout/bProcess3"/>
-    <dgm:cxn modelId="{60FE1780-1FA3-47F6-9FBF-2F93B9AEA692}" type="presOf" srcId="{E1700588-AA9B-9044-98E5-A52BC9E980D8}" destId="{BE891453-7A81-9745-80FE-393D0BD9F682}" srcOrd="0" destOrd="0" presId="urn:microsoft.com/office/officeart/2005/8/layout/bProcess3"/>
-    <dgm:cxn modelId="{B266AA37-F9AD-434D-A23B-6376B7C9B393}" type="presOf" srcId="{56563E73-53C5-C242-B5DD-534CCEB5A55B}" destId="{8845A127-0D85-A14A-94CB-F773727D4C9B}" srcOrd="1" destOrd="0" presId="urn:microsoft.com/office/officeart/2005/8/layout/bProcess3"/>
-    <dgm:cxn modelId="{2B5144BD-4503-43C7-8931-618AD7680CF1}" type="presOf" srcId="{3ABC577C-D926-6C40-8609-A47272EDC0E8}" destId="{35CF6ACD-16BB-D44B-9967-A88BE4C856FA}" srcOrd="0" destOrd="0" presId="urn:microsoft.com/office/officeart/2005/8/layout/bProcess3"/>
-    <dgm:cxn modelId="{C2166038-D405-4F48-A175-92661E31ADDA}" type="presOf" srcId="{6FF581C4-5EE0-6547-8B0A-4DD4E49DF7D5}" destId="{EE2C3E7E-7411-F14A-B102-730D81D864D3}" srcOrd="1" destOrd="0" presId="urn:microsoft.com/office/officeart/2005/8/layout/bProcess3"/>
-    <dgm:cxn modelId="{BE307911-5301-4F7B-9A88-A8B109C38326}" type="presOf" srcId="{51AF1449-732A-7245-8907-3B0B474E6716}" destId="{70A625A3-B04D-314A-9454-BA7560E71142}" srcOrd="0" destOrd="0" presId="urn:microsoft.com/office/officeart/2005/8/layout/bProcess3"/>
-    <dgm:cxn modelId="{E20EEB99-DF2D-4565-B80E-117CA056AA90}" type="presOf" srcId="{03689D08-8F94-B240-B093-204B4D1B1996}" destId="{11041959-BAD3-494D-A0CA-60D08024935F}" srcOrd="0" destOrd="0" presId="urn:microsoft.com/office/officeart/2005/8/layout/bProcess3"/>
-    <dgm:cxn modelId="{11FFB147-9C2D-4006-814A-AA8D70455A04}" type="presOf" srcId="{E1700588-AA9B-9044-98E5-A52BC9E980D8}" destId="{0D4A6B71-9678-E74B-A4F4-3D04D7F96F18}" srcOrd="1" destOrd="0" presId="urn:microsoft.com/office/officeart/2005/8/layout/bProcess3"/>
-    <dgm:cxn modelId="{683EA82E-95E1-48EB-8F5F-70CEA8FB834B}" type="presParOf" srcId="{379D3411-2CF2-1443-9DE7-1F3F74BE70B6}" destId="{71E5BCB2-3AB6-4C42-9B09-A87936C7F001}" srcOrd="0" destOrd="0" presId="urn:microsoft.com/office/officeart/2005/8/layout/bProcess3"/>
-    <dgm:cxn modelId="{950812A6-6A08-4BBF-A0DE-5329D9210D15}" type="presParOf" srcId="{379D3411-2CF2-1443-9DE7-1F3F74BE70B6}" destId="{70788382-AA77-7C4C-A399-82382C8CD1E3}" srcOrd="1" destOrd="0" presId="urn:microsoft.com/office/officeart/2005/8/layout/bProcess3"/>
-    <dgm:cxn modelId="{88BBF805-CA22-4A6A-8847-CDDAC55C3CCA}" type="presParOf" srcId="{70788382-AA77-7C4C-A399-82382C8CD1E3}" destId="{EE2C3E7E-7411-F14A-B102-730D81D864D3}" srcOrd="0" destOrd="0" presId="urn:microsoft.com/office/officeart/2005/8/layout/bProcess3"/>
-    <dgm:cxn modelId="{1EDC3E90-3A5D-4DE3-8B69-C8C7EA0B3355}" type="presParOf" srcId="{379D3411-2CF2-1443-9DE7-1F3F74BE70B6}" destId="{CB005E4D-98D2-5E43-A79A-01D73FA5246C}" srcOrd="2" destOrd="0" presId="urn:microsoft.com/office/officeart/2005/8/layout/bProcess3"/>
-    <dgm:cxn modelId="{41E3C2CC-AF1B-4514-8944-35348AB30F8A}" type="presParOf" srcId="{379D3411-2CF2-1443-9DE7-1F3F74BE70B6}" destId="{1AB89A78-53AA-8046-940B-4774F5E8A3F4}" srcOrd="3" destOrd="0" presId="urn:microsoft.com/office/officeart/2005/8/layout/bProcess3"/>
-    <dgm:cxn modelId="{91F8BD30-5A0F-42F8-A948-B4D7FA69AE31}" type="presParOf" srcId="{1AB89A78-53AA-8046-940B-4774F5E8A3F4}" destId="{8845A127-0D85-A14A-94CB-F773727D4C9B}" srcOrd="0" destOrd="0" presId="urn:microsoft.com/office/officeart/2005/8/layout/bProcess3"/>
-    <dgm:cxn modelId="{85701A93-6039-4353-9EF4-B05E4D47544F}" type="presParOf" srcId="{379D3411-2CF2-1443-9DE7-1F3F74BE70B6}" destId="{2B850CA7-3DA8-704B-9542-29A27C4E6E8A}" srcOrd="4" destOrd="0" presId="urn:microsoft.com/office/officeart/2005/8/layout/bProcess3"/>
-    <dgm:cxn modelId="{0502213A-CF53-4C0F-8550-B04E4646879B}" type="presParOf" srcId="{379D3411-2CF2-1443-9DE7-1F3F74BE70B6}" destId="{11041959-BAD3-494D-A0CA-60D08024935F}" srcOrd="5" destOrd="0" presId="urn:microsoft.com/office/officeart/2005/8/layout/bProcess3"/>
-    <dgm:cxn modelId="{F9A76026-8F92-4E3E-B76C-18A0C5DBA108}" type="presParOf" srcId="{11041959-BAD3-494D-A0CA-60D08024935F}" destId="{F515C25C-FBC4-0A42-9BD8-739DB491DE01}" srcOrd="0" destOrd="0" presId="urn:microsoft.com/office/officeart/2005/8/layout/bProcess3"/>
-    <dgm:cxn modelId="{45465BC4-70DD-4687-8C08-B21F128E6996}" type="presParOf" srcId="{379D3411-2CF2-1443-9DE7-1F3F74BE70B6}" destId="{35CF6ACD-16BB-D44B-9967-A88BE4C856FA}" srcOrd="6" destOrd="0" presId="urn:microsoft.com/office/officeart/2005/8/layout/bProcess3"/>
-    <dgm:cxn modelId="{6B2C6D6E-0D6C-4091-8DD1-6067FE06DF5A}" type="presParOf" srcId="{379D3411-2CF2-1443-9DE7-1F3F74BE70B6}" destId="{BE891453-7A81-9745-80FE-393D0BD9F682}" srcOrd="7" destOrd="0" presId="urn:microsoft.com/office/officeart/2005/8/layout/bProcess3"/>
-    <dgm:cxn modelId="{FCF648F7-131E-4633-B3D4-433994ED179E}" type="presParOf" srcId="{BE891453-7A81-9745-80FE-393D0BD9F682}" destId="{0D4A6B71-9678-E74B-A4F4-3D04D7F96F18}" srcOrd="0" destOrd="0" presId="urn:microsoft.com/office/officeart/2005/8/layout/bProcess3"/>
-    <dgm:cxn modelId="{C8ECF10B-4291-4B16-8432-93EDC538C101}" type="presParOf" srcId="{379D3411-2CF2-1443-9DE7-1F3F74BE70B6}" destId="{5054442F-68CC-BA4D-A78B-D10165C93B35}" srcOrd="8" destOrd="0" presId="urn:microsoft.com/office/officeart/2005/8/layout/bProcess3"/>
-    <dgm:cxn modelId="{06C3473C-2FF9-4378-8C1F-E1E5CC245CCB}" type="presParOf" srcId="{379D3411-2CF2-1443-9DE7-1F3F74BE70B6}" destId="{70A625A3-B04D-314A-9454-BA7560E71142}" srcOrd="9" destOrd="0" presId="urn:microsoft.com/office/officeart/2005/8/layout/bProcess3"/>
-    <dgm:cxn modelId="{E8B68780-9B16-48CB-96C2-F68D294A90C4}" type="presParOf" srcId="{70A625A3-B04D-314A-9454-BA7560E71142}" destId="{08B24028-0337-A54F-863C-D83DC536E50D}" srcOrd="0" destOrd="0" presId="urn:microsoft.com/office/officeart/2005/8/layout/bProcess3"/>
-    <dgm:cxn modelId="{42FA4FDA-D8D6-4746-9C14-F8CAA7247D56}" type="presParOf" srcId="{379D3411-2CF2-1443-9DE7-1F3F74BE70B6}" destId="{CA2203B5-A4CA-2C4D-8577-50E3388F2246}" srcOrd="10" destOrd="0" presId="urn:microsoft.com/office/officeart/2005/8/layout/bProcess3"/>
+    <dgm:cxn modelId="{3E51F5A5-318D-49E3-9484-3F74D52AE076}" type="presOf" srcId="{761D77BA-5704-3540-A64C-39623ABDE933}" destId="{2B850CA7-3DA8-704B-9542-29A27C4E6E8A}" srcOrd="0" destOrd="0" presId="urn:microsoft.com/office/officeart/2005/8/layout/bProcess3"/>
+    <dgm:cxn modelId="{2B900E79-F86E-46B4-964A-C5B4EA9B7EB9}" type="presOf" srcId="{51AF1449-732A-7245-8907-3B0B474E6716}" destId="{70A625A3-B04D-314A-9454-BA7560E71142}" srcOrd="0" destOrd="0" presId="urn:microsoft.com/office/officeart/2005/8/layout/bProcess3"/>
+    <dgm:cxn modelId="{86FC3038-0A99-4C0E-B688-717FBC6F8AA4}" type="presOf" srcId="{C900A651-3FCA-634D-8E96-FB8C693E1E8F}" destId="{71E5BCB2-3AB6-4C42-9B09-A87936C7F001}" srcOrd="0" destOrd="0" presId="urn:microsoft.com/office/officeart/2005/8/layout/bProcess3"/>
+    <dgm:cxn modelId="{CC40EE78-681B-4EF2-80DF-D87D3AAFEF30}" type="presOf" srcId="{6FF581C4-5EE0-6547-8B0A-4DD4E49DF7D5}" destId="{EE2C3E7E-7411-F14A-B102-730D81D864D3}" srcOrd="1" destOrd="0" presId="urn:microsoft.com/office/officeart/2005/8/layout/bProcess3"/>
+    <dgm:cxn modelId="{18627212-38A3-4E2B-8D39-363257E7C7B0}" type="presOf" srcId="{56563E73-53C5-C242-B5DD-534CCEB5A55B}" destId="{1AB89A78-53AA-8046-940B-4774F5E8A3F4}" srcOrd="0" destOrd="0" presId="urn:microsoft.com/office/officeart/2005/8/layout/bProcess3"/>
+    <dgm:cxn modelId="{0DB1B22C-12C9-42C8-BED7-6567B8BF55CD}" type="presOf" srcId="{03689D08-8F94-B240-B093-204B4D1B1996}" destId="{F515C25C-FBC4-0A42-9BD8-739DB491DE01}" srcOrd="1" destOrd="0" presId="urn:microsoft.com/office/officeart/2005/8/layout/bProcess3"/>
+    <dgm:cxn modelId="{F52925E7-1DF3-4378-9E1A-5046D2C310C0}" type="presOf" srcId="{51AF1449-732A-7245-8907-3B0B474E6716}" destId="{08B24028-0337-A54F-863C-D83DC536E50D}" srcOrd="1" destOrd="0" presId="urn:microsoft.com/office/officeart/2005/8/layout/bProcess3"/>
+    <dgm:cxn modelId="{C69A6D24-96C6-41D6-A55E-89E0CE6F56B0}" type="presParOf" srcId="{379D3411-2CF2-1443-9DE7-1F3F74BE70B6}" destId="{71E5BCB2-3AB6-4C42-9B09-A87936C7F001}" srcOrd="0" destOrd="0" presId="urn:microsoft.com/office/officeart/2005/8/layout/bProcess3"/>
+    <dgm:cxn modelId="{95A196B4-5511-4D23-B305-6F258D5189D1}" type="presParOf" srcId="{379D3411-2CF2-1443-9DE7-1F3F74BE70B6}" destId="{70788382-AA77-7C4C-A399-82382C8CD1E3}" srcOrd="1" destOrd="0" presId="urn:microsoft.com/office/officeart/2005/8/layout/bProcess3"/>
+    <dgm:cxn modelId="{05122FED-3FB8-4E4A-AE5B-C661C7C2869F}" type="presParOf" srcId="{70788382-AA77-7C4C-A399-82382C8CD1E3}" destId="{EE2C3E7E-7411-F14A-B102-730D81D864D3}" srcOrd="0" destOrd="0" presId="urn:microsoft.com/office/officeart/2005/8/layout/bProcess3"/>
+    <dgm:cxn modelId="{FA2B53C2-07F7-4AE7-A2FF-62F37E0A55C2}" type="presParOf" srcId="{379D3411-2CF2-1443-9DE7-1F3F74BE70B6}" destId="{CB005E4D-98D2-5E43-A79A-01D73FA5246C}" srcOrd="2" destOrd="0" presId="urn:microsoft.com/office/officeart/2005/8/layout/bProcess3"/>
+    <dgm:cxn modelId="{86811D4E-FAB7-47F1-91F2-9A6C561E268D}" type="presParOf" srcId="{379D3411-2CF2-1443-9DE7-1F3F74BE70B6}" destId="{1AB89A78-53AA-8046-940B-4774F5E8A3F4}" srcOrd="3" destOrd="0" presId="urn:microsoft.com/office/officeart/2005/8/layout/bProcess3"/>
+    <dgm:cxn modelId="{929DDD40-5A83-4CA9-9CF4-689E388EEF92}" type="presParOf" srcId="{1AB89A78-53AA-8046-940B-4774F5E8A3F4}" destId="{8845A127-0D85-A14A-94CB-F773727D4C9B}" srcOrd="0" destOrd="0" presId="urn:microsoft.com/office/officeart/2005/8/layout/bProcess3"/>
+    <dgm:cxn modelId="{FF2DBC1F-15E9-4A5F-B56D-FC82423A5FE7}" type="presParOf" srcId="{379D3411-2CF2-1443-9DE7-1F3F74BE70B6}" destId="{2B850CA7-3DA8-704B-9542-29A27C4E6E8A}" srcOrd="4" destOrd="0" presId="urn:microsoft.com/office/officeart/2005/8/layout/bProcess3"/>
+    <dgm:cxn modelId="{C7F167A8-1C05-4A4C-989B-DCBB30594E3D}" type="presParOf" srcId="{379D3411-2CF2-1443-9DE7-1F3F74BE70B6}" destId="{11041959-BAD3-494D-A0CA-60D08024935F}" srcOrd="5" destOrd="0" presId="urn:microsoft.com/office/officeart/2005/8/layout/bProcess3"/>
+    <dgm:cxn modelId="{BF4866B3-E74B-452E-BFF1-9802A959B154}" type="presParOf" srcId="{11041959-BAD3-494D-A0CA-60D08024935F}" destId="{F515C25C-FBC4-0A42-9BD8-739DB491DE01}" srcOrd="0" destOrd="0" presId="urn:microsoft.com/office/officeart/2005/8/layout/bProcess3"/>
+    <dgm:cxn modelId="{BB68F73F-1C2E-4FA3-836E-C306DFB95CD2}" type="presParOf" srcId="{379D3411-2CF2-1443-9DE7-1F3F74BE70B6}" destId="{35CF6ACD-16BB-D44B-9967-A88BE4C856FA}" srcOrd="6" destOrd="0" presId="urn:microsoft.com/office/officeart/2005/8/layout/bProcess3"/>
+    <dgm:cxn modelId="{FE8AB2E1-F123-437D-92DE-B359EBF0494C}" type="presParOf" srcId="{379D3411-2CF2-1443-9DE7-1F3F74BE70B6}" destId="{BE891453-7A81-9745-80FE-393D0BD9F682}" srcOrd="7" destOrd="0" presId="urn:microsoft.com/office/officeart/2005/8/layout/bProcess3"/>
+    <dgm:cxn modelId="{430A4C92-DA60-4042-9CE9-43090A57184C}" type="presParOf" srcId="{BE891453-7A81-9745-80FE-393D0BD9F682}" destId="{0D4A6B71-9678-E74B-A4F4-3D04D7F96F18}" srcOrd="0" destOrd="0" presId="urn:microsoft.com/office/officeart/2005/8/layout/bProcess3"/>
+    <dgm:cxn modelId="{B782E055-93C8-409D-9EED-AFABF2110B88}" type="presParOf" srcId="{379D3411-2CF2-1443-9DE7-1F3F74BE70B6}" destId="{5054442F-68CC-BA4D-A78B-D10165C93B35}" srcOrd="8" destOrd="0" presId="urn:microsoft.com/office/officeart/2005/8/layout/bProcess3"/>
+    <dgm:cxn modelId="{583D3B2C-03CC-4F2C-A74E-8BC915E74A0A}" type="presParOf" srcId="{379D3411-2CF2-1443-9DE7-1F3F74BE70B6}" destId="{70A625A3-B04D-314A-9454-BA7560E71142}" srcOrd="9" destOrd="0" presId="urn:microsoft.com/office/officeart/2005/8/layout/bProcess3"/>
+    <dgm:cxn modelId="{633E249C-AE26-425B-ADD5-988F79BE8DFB}" type="presParOf" srcId="{70A625A3-B04D-314A-9454-BA7560E71142}" destId="{08B24028-0337-A54F-863C-D83DC536E50D}" srcOrd="0" destOrd="0" presId="urn:microsoft.com/office/officeart/2005/8/layout/bProcess3"/>
+    <dgm:cxn modelId="{4C476BD6-96DB-4C7C-BCDD-F4317DAE2111}" type="presParOf" srcId="{379D3411-2CF2-1443-9DE7-1F3F74BE70B6}" destId="{CA2203B5-A4CA-2C4D-8577-50E3388F2246}" srcOrd="10" destOrd="0" presId="urn:microsoft.com/office/officeart/2005/8/layout/bProcess3"/>
   </dgm:cxnLst>
   <dgm:bg/>
   <dgm:whole>
@@ -18156,47 +18171,47 @@
     </dgm:pt>
   </dgm:ptLst>
   <dgm:cxnLst>
+    <dgm:cxn modelId="{8FE60790-FD76-4C2C-9693-84364F708D3F}" type="presOf" srcId="{D2FA4068-5B2D-490F-B5B3-1A16FBEF2C59}" destId="{810AC18A-3D4A-49C0-BE99-DDC8FAB44A06}" srcOrd="1" destOrd="0" presId="urn:microsoft.com/office/officeart/2005/8/layout/hList7"/>
+    <dgm:cxn modelId="{BBD1BE73-3AD0-4348-B0C3-7424D5CD82FF}" type="presOf" srcId="{4DB6920E-122A-4FFB-87E6-8E3F37D44E4E}" destId="{27D37377-1847-42FA-B1F8-1AFE0F6BF8D1}" srcOrd="0" destOrd="0" presId="urn:microsoft.com/office/officeart/2005/8/layout/hList7"/>
+    <dgm:cxn modelId="{2118DA87-D94A-4443-BA94-738420590BBB}" type="presOf" srcId="{CB4015DD-5C18-43A4-AD00-C0B3FD73A761}" destId="{21A2AC29-770E-484A-A0E7-A010AF8A0568}" srcOrd="0" destOrd="0" presId="urn:microsoft.com/office/officeart/2005/8/layout/hList7"/>
     <dgm:cxn modelId="{07EC925D-A9B9-491A-AF21-0A228F272EA2}" srcId="{5B65B07E-5C55-4DE7-98B7-7EEDF02C2A9C}" destId="{0194BC1D-33F6-4122-8B3B-4051096EFFA9}" srcOrd="0" destOrd="0" parTransId="{B26A8D47-AB99-4501-8196-27F28F942562}" sibTransId="{E673348A-2393-49B3-8492-C894CB248810}"/>
-    <dgm:cxn modelId="{5C3C0628-5529-4D23-B054-66321152C9C0}" type="presOf" srcId="{0194BC1D-33F6-4122-8B3B-4051096EFFA9}" destId="{EF337D45-1EBD-426F-8ED8-D7CFD6E4720C}" srcOrd="1" destOrd="0" presId="urn:microsoft.com/office/officeart/2005/8/layout/hList7"/>
-    <dgm:cxn modelId="{FDAE0082-553E-410E-AAD3-D60B4C84971C}" type="presOf" srcId="{5B65B07E-5C55-4DE7-98B7-7EEDF02C2A9C}" destId="{34931C36-71B4-4BED-A9C3-4E31A40DEB12}" srcOrd="0" destOrd="0" presId="urn:microsoft.com/office/officeart/2005/8/layout/hList7"/>
-    <dgm:cxn modelId="{3541F9C5-C507-4D20-83DF-74EC97BAE2BB}" type="presOf" srcId="{85B9BA25-5BEA-433F-AFC3-CFD999DA1E05}" destId="{73B3C67A-63D5-4F9B-A1CF-530F5E0EA434}" srcOrd="1" destOrd="0" presId="urn:microsoft.com/office/officeart/2005/8/layout/hList7"/>
-    <dgm:cxn modelId="{9BF98D6A-7425-4D9C-8A84-FFD6242FEF06}" type="presOf" srcId="{0194BC1D-33F6-4122-8B3B-4051096EFFA9}" destId="{A4BEFB4A-341E-4B5C-9213-B1281F5476F9}" srcOrd="0" destOrd="0" presId="urn:microsoft.com/office/officeart/2005/8/layout/hList7"/>
-    <dgm:cxn modelId="{98051C15-FF7E-43B2-93FE-9BA663AC3272}" type="presOf" srcId="{D2FA4068-5B2D-490F-B5B3-1A16FBEF2C59}" destId="{810AC18A-3D4A-49C0-BE99-DDC8FAB44A06}" srcOrd="1" destOrd="0" presId="urn:microsoft.com/office/officeart/2005/8/layout/hList7"/>
-    <dgm:cxn modelId="{D111732F-0BA0-48D1-AFC2-3AF8F4240079}" type="presOf" srcId="{4DB6920E-122A-4FFB-87E6-8E3F37D44E4E}" destId="{3B5BEC2F-A018-4555-8730-104E93511F69}" srcOrd="1" destOrd="0" presId="urn:microsoft.com/office/officeart/2005/8/layout/hList7"/>
     <dgm:cxn modelId="{9FFA5098-5220-4974-9BC8-C2473BA36A9F}" srcId="{5B65B07E-5C55-4DE7-98B7-7EEDF02C2A9C}" destId="{4DB6920E-122A-4FFB-87E6-8E3F37D44E4E}" srcOrd="3" destOrd="0" parTransId="{29DF8BE6-FB4F-4ECD-BF73-49B05FA3AE29}" sibTransId="{A80EB74B-10C8-4C42-90F0-DB217E80CEDA}"/>
-    <dgm:cxn modelId="{761EF9B9-A297-4BFC-805B-36E7AB7CC187}" type="presOf" srcId="{CB4015DD-5C18-43A4-AD00-C0B3FD73A761}" destId="{21A2AC29-770E-484A-A0E7-A010AF8A0568}" srcOrd="0" destOrd="0" presId="urn:microsoft.com/office/officeart/2005/8/layout/hList7"/>
-    <dgm:cxn modelId="{C691EB52-4019-43A5-A7EF-C84568D53AD9}" type="presOf" srcId="{4DB6920E-122A-4FFB-87E6-8E3F37D44E4E}" destId="{27D37377-1847-42FA-B1F8-1AFE0F6BF8D1}" srcOrd="0" destOrd="0" presId="urn:microsoft.com/office/officeart/2005/8/layout/hList7"/>
+    <dgm:cxn modelId="{03D731B3-DD34-4946-AD75-8D84319817FA}" type="presOf" srcId="{85B9BA25-5BEA-433F-AFC3-CFD999DA1E05}" destId="{92F0C5C1-E39D-4A34-9007-A038121E451C}" srcOrd="0" destOrd="0" presId="urn:microsoft.com/office/officeart/2005/8/layout/hList7"/>
+    <dgm:cxn modelId="{682A23FB-9E97-4591-9D74-5A2E27A3A05C}" type="presOf" srcId="{4DB6920E-122A-4FFB-87E6-8E3F37D44E4E}" destId="{3B5BEC2F-A018-4555-8730-104E93511F69}" srcOrd="1" destOrd="0" presId="urn:microsoft.com/office/officeart/2005/8/layout/hList7"/>
+    <dgm:cxn modelId="{FB21F823-F99E-4179-BF71-51FF56DBB360}" type="presOf" srcId="{5B65B07E-5C55-4DE7-98B7-7EEDF02C2A9C}" destId="{34931C36-71B4-4BED-A9C3-4E31A40DEB12}" srcOrd="0" destOrd="0" presId="urn:microsoft.com/office/officeart/2005/8/layout/hList7"/>
+    <dgm:cxn modelId="{F8863F5C-B188-41CF-8A06-EFBE2A15F6AD}" type="presOf" srcId="{85B9BA25-5BEA-433F-AFC3-CFD999DA1E05}" destId="{73B3C67A-63D5-4F9B-A1CF-530F5E0EA434}" srcOrd="1" destOrd="0" presId="urn:microsoft.com/office/officeart/2005/8/layout/hList7"/>
+    <dgm:cxn modelId="{EB6AADEB-B42F-45CC-A50C-4CF4A2740613}" type="presOf" srcId="{E673348A-2393-49B3-8492-C894CB248810}" destId="{5DAA3202-DCEA-4691-9D72-34EF5039C7B9}" srcOrd="0" destOrd="0" presId="urn:microsoft.com/office/officeart/2005/8/layout/hList7"/>
+    <dgm:cxn modelId="{8CE04A21-4D50-467D-B7C9-9CE8325EA8CB}" type="presOf" srcId="{F61740CE-BFAD-4F81-BC04-1CA447EADCEE}" destId="{21318E69-57C4-41D2-9241-AA293A1E470C}" srcOrd="0" destOrd="0" presId="urn:microsoft.com/office/officeart/2005/8/layout/hList7"/>
     <dgm:cxn modelId="{B931C143-5FA1-4001-847E-0C152E3E3132}" srcId="{5B65B07E-5C55-4DE7-98B7-7EEDF02C2A9C}" destId="{D2FA4068-5B2D-490F-B5B3-1A16FBEF2C59}" srcOrd="1" destOrd="0" parTransId="{29A10E48-26B9-4660-8B07-067B44C2AC37}" sibTransId="{F61740CE-BFAD-4F81-BC04-1CA447EADCEE}"/>
-    <dgm:cxn modelId="{F47D2A95-96B2-4E44-B1B9-786F7616F567}" type="presOf" srcId="{E673348A-2393-49B3-8492-C894CB248810}" destId="{5DAA3202-DCEA-4691-9D72-34EF5039C7B9}" srcOrd="0" destOrd="0" presId="urn:microsoft.com/office/officeart/2005/8/layout/hList7"/>
     <dgm:cxn modelId="{5A3885C4-103C-45A6-B353-9E36DB5017CA}" srcId="{5B65B07E-5C55-4DE7-98B7-7EEDF02C2A9C}" destId="{85B9BA25-5BEA-433F-AFC3-CFD999DA1E05}" srcOrd="2" destOrd="0" parTransId="{08FCA7F0-E6E1-4A3A-9596-D51D074F00B4}" sibTransId="{CB4015DD-5C18-43A4-AD00-C0B3FD73A761}"/>
-    <dgm:cxn modelId="{C4BC921C-AA19-4A5E-9F7B-E8E9918C2AA5}" type="presOf" srcId="{85B9BA25-5BEA-433F-AFC3-CFD999DA1E05}" destId="{92F0C5C1-E39D-4A34-9007-A038121E451C}" srcOrd="0" destOrd="0" presId="urn:microsoft.com/office/officeart/2005/8/layout/hList7"/>
-    <dgm:cxn modelId="{67CE213E-F12A-49A5-A4D3-EF3BEFD08A12}" type="presOf" srcId="{D2FA4068-5B2D-490F-B5B3-1A16FBEF2C59}" destId="{32E39A2C-3635-4704-B3DB-11FC651038E0}" srcOrd="0" destOrd="0" presId="urn:microsoft.com/office/officeart/2005/8/layout/hList7"/>
-    <dgm:cxn modelId="{863BC139-0947-4BD6-9F17-40FBC11F71E9}" type="presOf" srcId="{F61740CE-BFAD-4F81-BC04-1CA447EADCEE}" destId="{21318E69-57C4-41D2-9241-AA293A1E470C}" srcOrd="0" destOrd="0" presId="urn:microsoft.com/office/officeart/2005/8/layout/hList7"/>
-    <dgm:cxn modelId="{4F56CD25-9818-4178-BDAF-0D7FA19BA6D0}" type="presParOf" srcId="{34931C36-71B4-4BED-A9C3-4E31A40DEB12}" destId="{57C402EE-591C-4E3F-841C-BFE1D283FE65}" srcOrd="0" destOrd="0" presId="urn:microsoft.com/office/officeart/2005/8/layout/hList7"/>
-    <dgm:cxn modelId="{BA55E3B8-5782-4CA7-8FFB-216BAE144AEF}" type="presParOf" srcId="{34931C36-71B4-4BED-A9C3-4E31A40DEB12}" destId="{BCCF4C61-95B9-4B5B-9DBF-3FED247DCC34}" srcOrd="1" destOrd="0" presId="urn:microsoft.com/office/officeart/2005/8/layout/hList7"/>
-    <dgm:cxn modelId="{3A5487C9-DD16-4C9A-AAE0-E39B832DB2D7}" type="presParOf" srcId="{BCCF4C61-95B9-4B5B-9DBF-3FED247DCC34}" destId="{526FD45B-8C2F-4E6E-9AE3-A256C9934732}" srcOrd="0" destOrd="0" presId="urn:microsoft.com/office/officeart/2005/8/layout/hList7"/>
-    <dgm:cxn modelId="{D950A008-84CD-40CB-8C90-A14256D702B6}" type="presParOf" srcId="{526FD45B-8C2F-4E6E-9AE3-A256C9934732}" destId="{A4BEFB4A-341E-4B5C-9213-B1281F5476F9}" srcOrd="0" destOrd="0" presId="urn:microsoft.com/office/officeart/2005/8/layout/hList7"/>
-    <dgm:cxn modelId="{6560D4B2-7CF5-472A-A27E-1A4F3A26CD42}" type="presParOf" srcId="{526FD45B-8C2F-4E6E-9AE3-A256C9934732}" destId="{EF337D45-1EBD-426F-8ED8-D7CFD6E4720C}" srcOrd="1" destOrd="0" presId="urn:microsoft.com/office/officeart/2005/8/layout/hList7"/>
-    <dgm:cxn modelId="{75CF73B4-878D-4BE8-8E10-5C66DF08F572}" type="presParOf" srcId="{526FD45B-8C2F-4E6E-9AE3-A256C9934732}" destId="{7BAB1B53-DEAF-4D28-AB32-904AB44FECCF}" srcOrd="2" destOrd="0" presId="urn:microsoft.com/office/officeart/2005/8/layout/hList7"/>
-    <dgm:cxn modelId="{D4EB0ACE-DBA6-4B6D-9253-D390EA41DF60}" type="presParOf" srcId="{526FD45B-8C2F-4E6E-9AE3-A256C9934732}" destId="{1AEDE3F0-7DAA-4D27-AD6E-EAB1FD00DD70}" srcOrd="3" destOrd="0" presId="urn:microsoft.com/office/officeart/2005/8/layout/hList7"/>
-    <dgm:cxn modelId="{191829EC-DEC2-49E2-9F9E-6FAF66153E3B}" type="presParOf" srcId="{BCCF4C61-95B9-4B5B-9DBF-3FED247DCC34}" destId="{5DAA3202-DCEA-4691-9D72-34EF5039C7B9}" srcOrd="1" destOrd="0" presId="urn:microsoft.com/office/officeart/2005/8/layout/hList7"/>
-    <dgm:cxn modelId="{9540A452-5791-45C5-9929-FD0520016B75}" type="presParOf" srcId="{BCCF4C61-95B9-4B5B-9DBF-3FED247DCC34}" destId="{662921A1-BE0A-44D6-964E-DEBA1598AF23}" srcOrd="2" destOrd="0" presId="urn:microsoft.com/office/officeart/2005/8/layout/hList7"/>
-    <dgm:cxn modelId="{733738D8-59BE-4557-B8FA-5CDEDA862BDA}" type="presParOf" srcId="{662921A1-BE0A-44D6-964E-DEBA1598AF23}" destId="{32E39A2C-3635-4704-B3DB-11FC651038E0}" srcOrd="0" destOrd="0" presId="urn:microsoft.com/office/officeart/2005/8/layout/hList7"/>
-    <dgm:cxn modelId="{20DE5CB5-C2BA-49E3-9574-A5AF9C64D345}" type="presParOf" srcId="{662921A1-BE0A-44D6-964E-DEBA1598AF23}" destId="{810AC18A-3D4A-49C0-BE99-DDC8FAB44A06}" srcOrd="1" destOrd="0" presId="urn:microsoft.com/office/officeart/2005/8/layout/hList7"/>
-    <dgm:cxn modelId="{6E2B2FBE-E41C-47ED-8A0D-5CAE00186DC0}" type="presParOf" srcId="{662921A1-BE0A-44D6-964E-DEBA1598AF23}" destId="{636802C5-CDC3-4E37-95BB-DFC76470DACC}" srcOrd="2" destOrd="0" presId="urn:microsoft.com/office/officeart/2005/8/layout/hList7"/>
-    <dgm:cxn modelId="{16F4ED7A-0002-4A31-A273-D1815F2C1FAA}" type="presParOf" srcId="{662921A1-BE0A-44D6-964E-DEBA1598AF23}" destId="{786BBB57-8305-4C0A-A1E5-93B572642665}" srcOrd="3" destOrd="0" presId="urn:microsoft.com/office/officeart/2005/8/layout/hList7"/>
-    <dgm:cxn modelId="{45727B53-7D80-4856-ABA4-D780E68E738F}" type="presParOf" srcId="{BCCF4C61-95B9-4B5B-9DBF-3FED247DCC34}" destId="{21318E69-57C4-41D2-9241-AA293A1E470C}" srcOrd="3" destOrd="0" presId="urn:microsoft.com/office/officeart/2005/8/layout/hList7"/>
-    <dgm:cxn modelId="{614FFCC1-1878-4019-A661-941F8BEDDC68}" type="presParOf" srcId="{BCCF4C61-95B9-4B5B-9DBF-3FED247DCC34}" destId="{41206572-549C-4A37-BF33-11D9B2D4C84B}" srcOrd="4" destOrd="0" presId="urn:microsoft.com/office/officeart/2005/8/layout/hList7"/>
-    <dgm:cxn modelId="{A384A106-6C3F-4AF2-80AB-223F5C40C0C1}" type="presParOf" srcId="{41206572-549C-4A37-BF33-11D9B2D4C84B}" destId="{92F0C5C1-E39D-4A34-9007-A038121E451C}" srcOrd="0" destOrd="0" presId="urn:microsoft.com/office/officeart/2005/8/layout/hList7"/>
-    <dgm:cxn modelId="{9DBDE06A-5ADC-43C5-97E4-046786FA5195}" type="presParOf" srcId="{41206572-549C-4A37-BF33-11D9B2D4C84B}" destId="{73B3C67A-63D5-4F9B-A1CF-530F5E0EA434}" srcOrd="1" destOrd="0" presId="urn:microsoft.com/office/officeart/2005/8/layout/hList7"/>
-    <dgm:cxn modelId="{C8C1F6B4-10D8-4639-8433-AD626EF52B4B}" type="presParOf" srcId="{41206572-549C-4A37-BF33-11D9B2D4C84B}" destId="{9286578C-9756-437E-8BF7-D67FB2BBF1CC}" srcOrd="2" destOrd="0" presId="urn:microsoft.com/office/officeart/2005/8/layout/hList7"/>
-    <dgm:cxn modelId="{F94EB9F5-EF9E-4EC7-9EE4-B475964C9916}" type="presParOf" srcId="{41206572-549C-4A37-BF33-11D9B2D4C84B}" destId="{5BB68C90-1D92-4E01-95BE-500E02B4A8C7}" srcOrd="3" destOrd="0" presId="urn:microsoft.com/office/officeart/2005/8/layout/hList7"/>
-    <dgm:cxn modelId="{F8740C8B-057C-4964-AEB5-FF4F3B36ECE5}" type="presParOf" srcId="{BCCF4C61-95B9-4B5B-9DBF-3FED247DCC34}" destId="{21A2AC29-770E-484A-A0E7-A010AF8A0568}" srcOrd="5" destOrd="0" presId="urn:microsoft.com/office/officeart/2005/8/layout/hList7"/>
-    <dgm:cxn modelId="{D3D33E88-E864-452F-B27E-D0AD5D984AD0}" type="presParOf" srcId="{BCCF4C61-95B9-4B5B-9DBF-3FED247DCC34}" destId="{999870BB-ADF2-4D3D-B721-34B8C0C0BB82}" srcOrd="6" destOrd="0" presId="urn:microsoft.com/office/officeart/2005/8/layout/hList7"/>
-    <dgm:cxn modelId="{01B253BE-9508-4BD4-8B61-1E23FDC5F705}" type="presParOf" srcId="{999870BB-ADF2-4D3D-B721-34B8C0C0BB82}" destId="{27D37377-1847-42FA-B1F8-1AFE0F6BF8D1}" srcOrd="0" destOrd="0" presId="urn:microsoft.com/office/officeart/2005/8/layout/hList7"/>
-    <dgm:cxn modelId="{0F6C19D4-188A-4ECB-ABF3-A3BE11B8C7E6}" type="presParOf" srcId="{999870BB-ADF2-4D3D-B721-34B8C0C0BB82}" destId="{3B5BEC2F-A018-4555-8730-104E93511F69}" srcOrd="1" destOrd="0" presId="urn:microsoft.com/office/officeart/2005/8/layout/hList7"/>
-    <dgm:cxn modelId="{7650E347-8CEE-4241-8E67-0DC847B85176}" type="presParOf" srcId="{999870BB-ADF2-4D3D-B721-34B8C0C0BB82}" destId="{047D6474-33DC-48A3-855D-A53B64159DE9}" srcOrd="2" destOrd="0" presId="urn:microsoft.com/office/officeart/2005/8/layout/hList7"/>
-    <dgm:cxn modelId="{A10EE903-4BDB-4D47-A772-71472B5C2088}" type="presParOf" srcId="{999870BB-ADF2-4D3D-B721-34B8C0C0BB82}" destId="{00C33286-0E75-496D-AFE3-226FC300D72E}" srcOrd="3" destOrd="0" presId="urn:microsoft.com/office/officeart/2005/8/layout/hList7"/>
+    <dgm:cxn modelId="{3109CD2C-A227-429E-83E9-F110DC834C40}" type="presOf" srcId="{0194BC1D-33F6-4122-8B3B-4051096EFFA9}" destId="{EF337D45-1EBD-426F-8ED8-D7CFD6E4720C}" srcOrd="1" destOrd="0" presId="urn:microsoft.com/office/officeart/2005/8/layout/hList7"/>
+    <dgm:cxn modelId="{579A7CE1-6448-4536-B467-526765A1B757}" type="presOf" srcId="{0194BC1D-33F6-4122-8B3B-4051096EFFA9}" destId="{A4BEFB4A-341E-4B5C-9213-B1281F5476F9}" srcOrd="0" destOrd="0" presId="urn:microsoft.com/office/officeart/2005/8/layout/hList7"/>
+    <dgm:cxn modelId="{477E6E56-D418-4CD9-B5C0-E23BC8F06D88}" type="presOf" srcId="{D2FA4068-5B2D-490F-B5B3-1A16FBEF2C59}" destId="{32E39A2C-3635-4704-B3DB-11FC651038E0}" srcOrd="0" destOrd="0" presId="urn:microsoft.com/office/officeart/2005/8/layout/hList7"/>
+    <dgm:cxn modelId="{576F72E5-7701-48E9-8438-2F64320C1597}" type="presParOf" srcId="{34931C36-71B4-4BED-A9C3-4E31A40DEB12}" destId="{57C402EE-591C-4E3F-841C-BFE1D283FE65}" srcOrd="0" destOrd="0" presId="urn:microsoft.com/office/officeart/2005/8/layout/hList7"/>
+    <dgm:cxn modelId="{AC18397F-0018-47D6-A586-828146BAEBE3}" type="presParOf" srcId="{34931C36-71B4-4BED-A9C3-4E31A40DEB12}" destId="{BCCF4C61-95B9-4B5B-9DBF-3FED247DCC34}" srcOrd="1" destOrd="0" presId="urn:microsoft.com/office/officeart/2005/8/layout/hList7"/>
+    <dgm:cxn modelId="{D046F624-7A7A-42E4-B300-8B555A85621D}" type="presParOf" srcId="{BCCF4C61-95B9-4B5B-9DBF-3FED247DCC34}" destId="{526FD45B-8C2F-4E6E-9AE3-A256C9934732}" srcOrd="0" destOrd="0" presId="urn:microsoft.com/office/officeart/2005/8/layout/hList7"/>
+    <dgm:cxn modelId="{9B2FD839-C02A-4AA2-A8A1-419665EDE4B6}" type="presParOf" srcId="{526FD45B-8C2F-4E6E-9AE3-A256C9934732}" destId="{A4BEFB4A-341E-4B5C-9213-B1281F5476F9}" srcOrd="0" destOrd="0" presId="urn:microsoft.com/office/officeart/2005/8/layout/hList7"/>
+    <dgm:cxn modelId="{BF8E3197-6664-43FC-B22E-14AE6131C8B6}" type="presParOf" srcId="{526FD45B-8C2F-4E6E-9AE3-A256C9934732}" destId="{EF337D45-1EBD-426F-8ED8-D7CFD6E4720C}" srcOrd="1" destOrd="0" presId="urn:microsoft.com/office/officeart/2005/8/layout/hList7"/>
+    <dgm:cxn modelId="{7055056C-8A1F-4FD6-9530-09878AD76FCD}" type="presParOf" srcId="{526FD45B-8C2F-4E6E-9AE3-A256C9934732}" destId="{7BAB1B53-DEAF-4D28-AB32-904AB44FECCF}" srcOrd="2" destOrd="0" presId="urn:microsoft.com/office/officeart/2005/8/layout/hList7"/>
+    <dgm:cxn modelId="{F2DC9296-756A-4C54-B625-6138C71E83BA}" type="presParOf" srcId="{526FD45B-8C2F-4E6E-9AE3-A256C9934732}" destId="{1AEDE3F0-7DAA-4D27-AD6E-EAB1FD00DD70}" srcOrd="3" destOrd="0" presId="urn:microsoft.com/office/officeart/2005/8/layout/hList7"/>
+    <dgm:cxn modelId="{C94B4C8E-A992-4FC1-AC40-0B9630E3F70A}" type="presParOf" srcId="{BCCF4C61-95B9-4B5B-9DBF-3FED247DCC34}" destId="{5DAA3202-DCEA-4691-9D72-34EF5039C7B9}" srcOrd="1" destOrd="0" presId="urn:microsoft.com/office/officeart/2005/8/layout/hList7"/>
+    <dgm:cxn modelId="{8903C84E-0536-47EA-A107-E94FBD3A6E61}" type="presParOf" srcId="{BCCF4C61-95B9-4B5B-9DBF-3FED247DCC34}" destId="{662921A1-BE0A-44D6-964E-DEBA1598AF23}" srcOrd="2" destOrd="0" presId="urn:microsoft.com/office/officeart/2005/8/layout/hList7"/>
+    <dgm:cxn modelId="{43D4F4AA-2AD1-4D1B-BEE3-B62AA8E5AD03}" type="presParOf" srcId="{662921A1-BE0A-44D6-964E-DEBA1598AF23}" destId="{32E39A2C-3635-4704-B3DB-11FC651038E0}" srcOrd="0" destOrd="0" presId="urn:microsoft.com/office/officeart/2005/8/layout/hList7"/>
+    <dgm:cxn modelId="{DE496CFF-D48F-4418-BB23-BEA65C214886}" type="presParOf" srcId="{662921A1-BE0A-44D6-964E-DEBA1598AF23}" destId="{810AC18A-3D4A-49C0-BE99-DDC8FAB44A06}" srcOrd="1" destOrd="0" presId="urn:microsoft.com/office/officeart/2005/8/layout/hList7"/>
+    <dgm:cxn modelId="{C4CE6BCD-FF2D-4964-ACB8-ACE715EEA8A8}" type="presParOf" srcId="{662921A1-BE0A-44D6-964E-DEBA1598AF23}" destId="{636802C5-CDC3-4E37-95BB-DFC76470DACC}" srcOrd="2" destOrd="0" presId="urn:microsoft.com/office/officeart/2005/8/layout/hList7"/>
+    <dgm:cxn modelId="{E2BDF5DF-F53E-4318-BF5D-1D40D7424626}" type="presParOf" srcId="{662921A1-BE0A-44D6-964E-DEBA1598AF23}" destId="{786BBB57-8305-4C0A-A1E5-93B572642665}" srcOrd="3" destOrd="0" presId="urn:microsoft.com/office/officeart/2005/8/layout/hList7"/>
+    <dgm:cxn modelId="{304AB50B-BA8C-44AC-9229-11048CCE1C1E}" type="presParOf" srcId="{BCCF4C61-95B9-4B5B-9DBF-3FED247DCC34}" destId="{21318E69-57C4-41D2-9241-AA293A1E470C}" srcOrd="3" destOrd="0" presId="urn:microsoft.com/office/officeart/2005/8/layout/hList7"/>
+    <dgm:cxn modelId="{B67BCA3A-D072-493D-B9F1-796FE59974E4}" type="presParOf" srcId="{BCCF4C61-95B9-4B5B-9DBF-3FED247DCC34}" destId="{41206572-549C-4A37-BF33-11D9B2D4C84B}" srcOrd="4" destOrd="0" presId="urn:microsoft.com/office/officeart/2005/8/layout/hList7"/>
+    <dgm:cxn modelId="{13CC569F-77BB-4BF0-A432-CE3493B61FDB}" type="presParOf" srcId="{41206572-549C-4A37-BF33-11D9B2D4C84B}" destId="{92F0C5C1-E39D-4A34-9007-A038121E451C}" srcOrd="0" destOrd="0" presId="urn:microsoft.com/office/officeart/2005/8/layout/hList7"/>
+    <dgm:cxn modelId="{08BFB824-8F91-4CF2-B714-A8A70F046A3C}" type="presParOf" srcId="{41206572-549C-4A37-BF33-11D9B2D4C84B}" destId="{73B3C67A-63D5-4F9B-A1CF-530F5E0EA434}" srcOrd="1" destOrd="0" presId="urn:microsoft.com/office/officeart/2005/8/layout/hList7"/>
+    <dgm:cxn modelId="{266D8C12-65AA-42B1-ADA1-E44409989380}" type="presParOf" srcId="{41206572-549C-4A37-BF33-11D9B2D4C84B}" destId="{9286578C-9756-437E-8BF7-D67FB2BBF1CC}" srcOrd="2" destOrd="0" presId="urn:microsoft.com/office/officeart/2005/8/layout/hList7"/>
+    <dgm:cxn modelId="{95AE16C1-9D10-471B-BA36-43C01A6DDDDC}" type="presParOf" srcId="{41206572-549C-4A37-BF33-11D9B2D4C84B}" destId="{5BB68C90-1D92-4E01-95BE-500E02B4A8C7}" srcOrd="3" destOrd="0" presId="urn:microsoft.com/office/officeart/2005/8/layout/hList7"/>
+    <dgm:cxn modelId="{82B0260C-6662-48C4-A24C-287E771EF0EE}" type="presParOf" srcId="{BCCF4C61-95B9-4B5B-9DBF-3FED247DCC34}" destId="{21A2AC29-770E-484A-A0E7-A010AF8A0568}" srcOrd="5" destOrd="0" presId="urn:microsoft.com/office/officeart/2005/8/layout/hList7"/>
+    <dgm:cxn modelId="{80F2C4C9-6772-45FD-B8FF-E3A3DEC7A992}" type="presParOf" srcId="{BCCF4C61-95B9-4B5B-9DBF-3FED247DCC34}" destId="{999870BB-ADF2-4D3D-B721-34B8C0C0BB82}" srcOrd="6" destOrd="0" presId="urn:microsoft.com/office/officeart/2005/8/layout/hList7"/>
+    <dgm:cxn modelId="{CB5998D5-5C72-42FA-94D9-5023485BBC48}" type="presParOf" srcId="{999870BB-ADF2-4D3D-B721-34B8C0C0BB82}" destId="{27D37377-1847-42FA-B1F8-1AFE0F6BF8D1}" srcOrd="0" destOrd="0" presId="urn:microsoft.com/office/officeart/2005/8/layout/hList7"/>
+    <dgm:cxn modelId="{50C28E4E-934E-4E39-9D4B-0B9440B1F069}" type="presParOf" srcId="{999870BB-ADF2-4D3D-B721-34B8C0C0BB82}" destId="{3B5BEC2F-A018-4555-8730-104E93511F69}" srcOrd="1" destOrd="0" presId="urn:microsoft.com/office/officeart/2005/8/layout/hList7"/>
+    <dgm:cxn modelId="{F39C427F-A120-4FA3-A0BC-34B0E3493C3A}" type="presParOf" srcId="{999870BB-ADF2-4D3D-B721-34B8C0C0BB82}" destId="{047D6474-33DC-48A3-855D-A53B64159DE9}" srcOrd="2" destOrd="0" presId="urn:microsoft.com/office/officeart/2005/8/layout/hList7"/>
+    <dgm:cxn modelId="{27956D5C-66A5-4CA9-B8F4-CC3EBCE793C9}" type="presParOf" srcId="{999870BB-ADF2-4D3D-B721-34B8C0C0BB82}" destId="{00C33286-0E75-496D-AFE3-226FC300D72E}" srcOrd="3" destOrd="0" presId="urn:microsoft.com/office/officeart/2005/8/layout/hList7"/>
   </dgm:cxnLst>
   <dgm:bg/>
   <dgm:whole/>

</xml_diff>

<commit_message>
First attempt to do traceability
</commit_message>
<xml_diff>
--- a/2. Design Document (working space)/Design Document.docx
+++ b/2. Design Document (working space)/Design Document.docx
@@ -1,6 +1,6 @@
 
 <file path=word/document.xml><?xml version="1.0" encoding="utf-8"?>
-<w:document xmlns:wpc="http://schemas.microsoft.com/office/word/2010/wordprocessingCanvas" xmlns:mo="http://schemas.microsoft.com/office/mac/office/2008/main" xmlns:mc="http://schemas.openxmlformats.org/markup-compatibility/2006" xmlns:mv="urn:schemas-microsoft-com:mac:vml" xmlns:o="urn:schemas-microsoft-com:office:office" xmlns:r="http://schemas.openxmlformats.org/officeDocument/2006/relationships" xmlns:m="http://schemas.openxmlformats.org/officeDocument/2006/math" xmlns:v="urn:schemas-microsoft-com:vml" xmlns:wp14="http://schemas.microsoft.com/office/word/2010/wordprocessingDrawing" xmlns:wp="http://schemas.openxmlformats.org/drawingml/2006/wordprocessingDrawing" xmlns:w10="urn:schemas-microsoft-com:office:word" xmlns:w="http://schemas.openxmlformats.org/wordprocessingml/2006/main" xmlns:w14="http://schemas.microsoft.com/office/word/2010/wordml" xmlns:w15="http://schemas.microsoft.com/office/word/2012/wordml" xmlns:wpg="http://schemas.microsoft.com/office/word/2010/wordprocessingGroup" xmlns:wpi="http://schemas.microsoft.com/office/word/2010/wordprocessingInk" xmlns:wne="http://schemas.microsoft.com/office/word/2006/wordml" xmlns:wps="http://schemas.microsoft.com/office/word/2010/wordprocessingShape" mc:Ignorable="w14 w15 wp14">
+<w:document xmlns:wpc="http://schemas.microsoft.com/office/word/2010/wordprocessingCanvas" xmlns:mc="http://schemas.openxmlformats.org/markup-compatibility/2006" xmlns:o="urn:schemas-microsoft-com:office:office" xmlns:r="http://schemas.openxmlformats.org/officeDocument/2006/relationships" xmlns:m="http://schemas.openxmlformats.org/officeDocument/2006/math" xmlns:v="urn:schemas-microsoft-com:vml" xmlns:wp14="http://schemas.microsoft.com/office/word/2010/wordprocessingDrawing" xmlns:wp="http://schemas.openxmlformats.org/drawingml/2006/wordprocessingDrawing" xmlns:w10="urn:schemas-microsoft-com:office:word" xmlns:w="http://schemas.openxmlformats.org/wordprocessingml/2006/main" xmlns:w14="http://schemas.microsoft.com/office/word/2010/wordml" xmlns:w15="http://schemas.microsoft.com/office/word/2012/wordml" xmlns:wpg="http://schemas.microsoft.com/office/word/2010/wordprocessingGroup" xmlns:wpi="http://schemas.microsoft.com/office/word/2010/wordprocessingInk" xmlns:wne="http://schemas.microsoft.com/office/word/2006/wordml" xmlns:wps="http://schemas.microsoft.com/office/word/2010/wordprocessingShape" mc:Ignorable="w14 w15 wp14">
   <w:body>
     <w:p>
       <w:pPr>
@@ -20,6 +20,7 @@
           <w:color w:val="1F4E79" w:themeColor="accent1" w:themeShade="80"/>
           <w:sz w:val="40"/>
           <w:szCs w:val="40"/>
+          <w:lang w:val="it-IT" w:eastAsia="it-IT"/>
         </w:rPr>
         <w:drawing>
           <wp:inline distT="0" distB="0" distL="0" distR="0" wp14:anchorId="56796CFD" wp14:editId="0B5705D2">
@@ -243,6 +244,7 @@
           <w:color w:val="1F4E79" w:themeColor="accent1" w:themeShade="80"/>
           <w:sz w:val="28"/>
           <w:szCs w:val="40"/>
+          <w:lang w:val="it-IT" w:eastAsia="it-IT"/>
         </w:rPr>
         <w:drawing>
           <wp:inline distT="0" distB="0" distL="0" distR="0" wp14:anchorId="24870FF3" wp14:editId="6C7B9BC4">
@@ -474,7 +476,7 @@
     </w:p>
     <w:p>
       <w:pPr>
-        <w:pStyle w:val="Heading1"/>
+        <w:pStyle w:val="Titolo1"/>
       </w:pPr>
       <w:bookmarkStart w:id="0" w:name="_Toc436580553"/>
       <w:r>
@@ -485,7 +487,7 @@
     </w:p>
     <w:p>
       <w:pPr>
-        <w:pStyle w:val="TOC1"/>
+        <w:pStyle w:val="Sommario1"/>
         <w:tabs>
           <w:tab w:val="left" w:pos="440"/>
           <w:tab w:val="right" w:leader="dot" w:pos="9962"/>
@@ -588,7 +590,7 @@
     </w:p>
     <w:p>
       <w:pPr>
-        <w:pStyle w:val="TOC1"/>
+        <w:pStyle w:val="Sommario1"/>
         <w:tabs>
           <w:tab w:val="left" w:pos="440"/>
           <w:tab w:val="right" w:leader="dot" w:pos="9962"/>
@@ -661,7 +663,7 @@
     </w:p>
     <w:p>
       <w:pPr>
-        <w:pStyle w:val="TOC2"/>
+        <w:pStyle w:val="Sommario2"/>
         <w:tabs>
           <w:tab w:val="left" w:pos="880"/>
           <w:tab w:val="right" w:leader="dot" w:pos="9962"/>
@@ -734,7 +736,7 @@
     </w:p>
     <w:p>
       <w:pPr>
-        <w:pStyle w:val="TOC2"/>
+        <w:pStyle w:val="Sommario2"/>
         <w:tabs>
           <w:tab w:val="left" w:pos="880"/>
           <w:tab w:val="right" w:leader="dot" w:pos="9962"/>
@@ -807,7 +809,7 @@
     </w:p>
     <w:p>
       <w:pPr>
-        <w:pStyle w:val="TOC2"/>
+        <w:pStyle w:val="Sommario2"/>
         <w:tabs>
           <w:tab w:val="left" w:pos="880"/>
           <w:tab w:val="right" w:leader="dot" w:pos="9962"/>
@@ -880,7 +882,7 @@
     </w:p>
     <w:p>
       <w:pPr>
-        <w:pStyle w:val="TOC2"/>
+        <w:pStyle w:val="Sommario2"/>
         <w:tabs>
           <w:tab w:val="left" w:pos="880"/>
           <w:tab w:val="right" w:leader="dot" w:pos="9962"/>
@@ -953,7 +955,7 @@
     </w:p>
     <w:p>
       <w:pPr>
-        <w:pStyle w:val="TOC2"/>
+        <w:pStyle w:val="Sommario2"/>
         <w:tabs>
           <w:tab w:val="left" w:pos="880"/>
           <w:tab w:val="right" w:leader="dot" w:pos="9962"/>
@@ -1026,7 +1028,7 @@
     </w:p>
     <w:p>
       <w:pPr>
-        <w:pStyle w:val="TOC1"/>
+        <w:pStyle w:val="Sommario1"/>
         <w:tabs>
           <w:tab w:val="left" w:pos="440"/>
           <w:tab w:val="right" w:leader="dot" w:pos="9962"/>
@@ -1099,7 +1101,7 @@
     </w:p>
     <w:p>
       <w:pPr>
-        <w:pStyle w:val="TOC2"/>
+        <w:pStyle w:val="Sommario2"/>
         <w:tabs>
           <w:tab w:val="left" w:pos="880"/>
           <w:tab w:val="right" w:leader="dot" w:pos="9962"/>
@@ -1172,7 +1174,7 @@
     </w:p>
     <w:p>
       <w:pPr>
-        <w:pStyle w:val="TOC2"/>
+        <w:pStyle w:val="Sommario2"/>
         <w:tabs>
           <w:tab w:val="left" w:pos="880"/>
           <w:tab w:val="right" w:leader="dot" w:pos="9962"/>
@@ -1245,7 +1247,7 @@
     </w:p>
     <w:p>
       <w:pPr>
-        <w:pStyle w:val="TOC2"/>
+        <w:pStyle w:val="Sommario2"/>
         <w:tabs>
           <w:tab w:val="left" w:pos="880"/>
           <w:tab w:val="right" w:leader="dot" w:pos="9962"/>
@@ -1318,7 +1320,7 @@
     </w:p>
     <w:p>
       <w:pPr>
-        <w:pStyle w:val="TOC2"/>
+        <w:pStyle w:val="Sommario2"/>
         <w:tabs>
           <w:tab w:val="left" w:pos="880"/>
           <w:tab w:val="right" w:leader="dot" w:pos="9962"/>
@@ -1391,7 +1393,7 @@
     </w:p>
     <w:p>
       <w:pPr>
-        <w:pStyle w:val="TOC2"/>
+        <w:pStyle w:val="Sommario2"/>
         <w:tabs>
           <w:tab w:val="left" w:pos="880"/>
           <w:tab w:val="right" w:leader="dot" w:pos="9962"/>
@@ -1464,7 +1466,7 @@
     </w:p>
     <w:p>
       <w:pPr>
-        <w:pStyle w:val="TOC2"/>
+        <w:pStyle w:val="Sommario2"/>
         <w:tabs>
           <w:tab w:val="left" w:pos="880"/>
           <w:tab w:val="right" w:leader="dot" w:pos="9962"/>
@@ -1537,7 +1539,7 @@
     </w:p>
     <w:p>
       <w:pPr>
-        <w:pStyle w:val="TOC2"/>
+        <w:pStyle w:val="Sommario2"/>
         <w:tabs>
           <w:tab w:val="left" w:pos="880"/>
           <w:tab w:val="right" w:leader="dot" w:pos="9962"/>
@@ -1610,7 +1612,7 @@
     </w:p>
     <w:p>
       <w:pPr>
-        <w:pStyle w:val="TOC1"/>
+        <w:pStyle w:val="Sommario1"/>
         <w:tabs>
           <w:tab w:val="left" w:pos="440"/>
           <w:tab w:val="right" w:leader="dot" w:pos="9962"/>
@@ -1683,7 +1685,7 @@
     </w:p>
     <w:p>
       <w:pPr>
-        <w:pStyle w:val="TOC2"/>
+        <w:pStyle w:val="Sommario2"/>
         <w:tabs>
           <w:tab w:val="left" w:pos="880"/>
           <w:tab w:val="right" w:leader="dot" w:pos="9962"/>
@@ -1756,7 +1758,7 @@
     </w:p>
     <w:p>
       <w:pPr>
-        <w:pStyle w:val="TOC1"/>
+        <w:pStyle w:val="Sommario1"/>
         <w:tabs>
           <w:tab w:val="left" w:pos="440"/>
           <w:tab w:val="right" w:leader="dot" w:pos="9962"/>
@@ -1829,7 +1831,7 @@
     </w:p>
     <w:p>
       <w:pPr>
-        <w:pStyle w:val="TOC1"/>
+        <w:pStyle w:val="Sommario1"/>
         <w:tabs>
           <w:tab w:val="left" w:pos="440"/>
           <w:tab w:val="right" w:leader="dot" w:pos="9962"/>
@@ -1902,7 +1904,7 @@
     </w:p>
     <w:p>
       <w:pPr>
-        <w:pStyle w:val="TOC1"/>
+        <w:pStyle w:val="Sommario1"/>
         <w:tabs>
           <w:tab w:val="left" w:pos="440"/>
           <w:tab w:val="right" w:leader="dot" w:pos="9962"/>
@@ -1975,7 +1977,7 @@
     </w:p>
     <w:p>
       <w:pPr>
-        <w:pStyle w:val="TOC2"/>
+        <w:pStyle w:val="Sommario2"/>
         <w:tabs>
           <w:tab w:val="left" w:pos="880"/>
           <w:tab w:val="right" w:leader="dot" w:pos="9962"/>
@@ -2048,7 +2050,7 @@
     </w:p>
     <w:p>
       <w:pPr>
-        <w:pStyle w:val="TOC2"/>
+        <w:pStyle w:val="Sommario2"/>
         <w:tabs>
           <w:tab w:val="left" w:pos="880"/>
           <w:tab w:val="right" w:leader="dot" w:pos="9962"/>
@@ -2121,7 +2123,7 @@
     </w:p>
     <w:p>
       <w:pPr>
-        <w:pStyle w:val="TOC2"/>
+        <w:pStyle w:val="Sommario2"/>
         <w:tabs>
           <w:tab w:val="left" w:pos="880"/>
           <w:tab w:val="right" w:leader="dot" w:pos="9962"/>
@@ -2225,7 +2227,7 @@
     </w:p>
     <w:p>
       <w:pPr>
-        <w:pStyle w:val="Heading1"/>
+        <w:pStyle w:val="Titolo1"/>
       </w:pPr>
       <w:bookmarkStart w:id="1" w:name="_Toc436580554"/>
       <w:r>
@@ -2236,7 +2238,7 @@
     </w:p>
     <w:p>
       <w:pPr>
-        <w:pStyle w:val="Heading2"/>
+        <w:pStyle w:val="Titolo2"/>
       </w:pPr>
       <w:bookmarkStart w:id="2" w:name="_Toc436580555"/>
       <w:r>
@@ -2529,6 +2531,7 @@
           <w:color w:val="000000" w:themeColor="text1"/>
           <w:sz w:val="24"/>
           <w:szCs w:val="24"/>
+          <w:lang w:val="it-IT" w:eastAsia="it-IT"/>
         </w:rPr>
         <w:drawing>
           <wp:inline distT="0" distB="0" distL="0" distR="0" wp14:anchorId="5D139AC6" wp14:editId="54257F69">
@@ -2547,7 +2550,7 @@
     </w:p>
     <w:p>
       <w:pPr>
-        <w:pStyle w:val="Heading2"/>
+        <w:pStyle w:val="Titolo2"/>
       </w:pPr>
       <w:bookmarkStart w:id="3" w:name="_Toc436580556"/>
       <w:r>
@@ -2697,7 +2700,7 @@
     <w:p/>
     <w:p>
       <w:pPr>
-        <w:pStyle w:val="Heading2"/>
+        <w:pStyle w:val="Titolo2"/>
       </w:pPr>
       <w:bookmarkStart w:id="4" w:name="_Toc436580557"/>
       <w:r>
@@ -3152,7 +3155,7 @@
     <w:p/>
     <w:p>
       <w:pPr>
-        <w:pStyle w:val="Heading2"/>
+        <w:pStyle w:val="Titolo2"/>
       </w:pPr>
       <w:bookmarkStart w:id="5" w:name="_Toc436580558"/>
       <w:r>
@@ -3204,6 +3207,7 @@
       <w:r>
         <w:rPr>
           <w:noProof/>
+          <w:lang w:val="it-IT" w:eastAsia="it-IT"/>
         </w:rPr>
         <w:drawing>
           <wp:inline distT="0" distB="0" distL="0" distR="0" wp14:anchorId="3D95C50C" wp14:editId="35B53866">
@@ -3274,7 +3278,7 @@
     </w:p>
     <w:p>
       <w:pPr>
-        <w:pStyle w:val="Heading2"/>
+        <w:pStyle w:val="Titolo2"/>
       </w:pPr>
       <w:bookmarkStart w:id="6" w:name="_Toc436580559"/>
       <w:r>
@@ -3323,7 +3327,7 @@
     <w:p/>
     <w:p>
       <w:pPr>
-        <w:pStyle w:val="Heading1"/>
+        <w:pStyle w:val="Titolo1"/>
       </w:pPr>
       <w:bookmarkStart w:id="7" w:name="_Toc436580560"/>
       <w:r>
@@ -3334,7 +3338,7 @@
     </w:p>
     <w:p>
       <w:pPr>
-        <w:pStyle w:val="Heading2"/>
+        <w:pStyle w:val="Titolo2"/>
       </w:pPr>
       <w:bookmarkStart w:id="8" w:name="_Toc436580561"/>
       <w:r>
@@ -3563,6 +3567,7 @@
       <w:r>
         <w:rPr>
           <w:noProof/>
+          <w:lang w:val="it-IT" w:eastAsia="it-IT"/>
         </w:rPr>
         <w:drawing>
           <wp:anchor distT="0" distB="0" distL="114300" distR="114300" simplePos="0" relativeHeight="251658240" behindDoc="0" locked="0" layoutInCell="1" allowOverlap="1" wp14:anchorId="04416F22" wp14:editId="5D51292A">
@@ -4017,6 +4022,7 @@
       <w:r>
         <w:rPr>
           <w:noProof/>
+          <w:lang w:val="it-IT" w:eastAsia="it-IT"/>
         </w:rPr>
         <w:drawing>
           <wp:inline distT="0" distB="0" distL="0" distR="0" wp14:anchorId="0DA52AD8" wp14:editId="14695A3E">
@@ -4140,7 +4146,7 @@
     <w:p/>
     <w:p>
       <w:pPr>
-        <w:pStyle w:val="Heading2"/>
+        <w:pStyle w:val="Titolo2"/>
       </w:pPr>
       <w:bookmarkStart w:id="9" w:name="_Toc436580562"/>
       <w:r>
@@ -4426,11 +4432,12 @@
       <w:r>
         <w:rPr>
           <w:noProof/>
+          <w:lang w:val="it-IT" w:eastAsia="it-IT"/>
         </w:rPr>
         <w:drawing>
           <wp:inline distT="0" distB="0" distL="0" distR="0" wp14:anchorId="28B7B1B9" wp14:editId="2A29DEB3">
             <wp:extent cx="4492487" cy="2425148"/>
-            <wp:effectExtent l="76200" t="50800" r="80010" b="64135"/>
+            <wp:effectExtent l="57150" t="38100" r="60960" b="70485"/>
             <wp:docPr id="15" name="Diagramma 15"/>
             <wp:cNvGraphicFramePr/>
             <a:graphic xmlns:a="http://schemas.openxmlformats.org/drawingml/2006/main">
@@ -5154,6 +5161,7 @@
       <w:r>
         <w:rPr>
           <w:noProof/>
+          <w:lang w:val="it-IT" w:eastAsia="it-IT"/>
         </w:rPr>
         <w:drawing>
           <wp:inline distT="0" distB="0" distL="0" distR="0" wp14:anchorId="7CE75F99" wp14:editId="4D6CAC39">
@@ -5237,6 +5245,7 @@
       <w:r>
         <w:rPr>
           <w:noProof/>
+          <w:lang w:val="it-IT" w:eastAsia="it-IT"/>
         </w:rPr>
         <w:drawing>
           <wp:inline distT="0" distB="0" distL="0" distR="0" wp14:anchorId="7891F490" wp14:editId="667D6A50">
@@ -5288,6 +5297,7 @@
       <w:r>
         <w:rPr>
           <w:noProof/>
+          <w:lang w:val="it-IT" w:eastAsia="it-IT"/>
         </w:rPr>
         <w:drawing>
           <wp:inline distT="0" distB="0" distL="0" distR="0" wp14:anchorId="20D2F6B7" wp14:editId="1CE234F6">
@@ -5334,6 +5344,7 @@
       <w:r>
         <w:rPr>
           <w:noProof/>
+          <w:lang w:val="it-IT" w:eastAsia="it-IT"/>
         </w:rPr>
         <w:drawing>
           <wp:inline distT="0" distB="0" distL="0" distR="0" wp14:anchorId="20F6F387" wp14:editId="3CE93E83">
@@ -5526,7 +5537,7 @@
     </w:p>
     <w:p>
       <w:pPr>
-        <w:pStyle w:val="Heading2"/>
+        <w:pStyle w:val="Titolo2"/>
       </w:pPr>
       <w:bookmarkStart w:id="10" w:name="_Toc436580563"/>
       <w:r>
@@ -5626,6 +5637,7 @@
       <w:r>
         <w:rPr>
           <w:noProof/>
+          <w:lang w:val="it-IT" w:eastAsia="it-IT"/>
         </w:rPr>
         <w:drawing>
           <wp:inline distT="0" distB="0" distL="0" distR="0" wp14:anchorId="317FBE32" wp14:editId="638D32A6">
@@ -5672,7 +5684,7 @@
     </w:p>
     <w:p>
       <w:pPr>
-        <w:pStyle w:val="Heading2"/>
+        <w:pStyle w:val="Titolo2"/>
       </w:pPr>
       <w:bookmarkStart w:id="11" w:name="_Toc436580564"/>
       <w:r>
@@ -5691,12 +5703,10 @@
       <w:r>
         <w:t xml:space="preserve"> Note that every diagram covers only cases we consider the most important ones.</w:t>
       </w:r>
-      <w:bookmarkStart w:id="12" w:name="_GoBack"/>
-      <w:bookmarkEnd w:id="12"/>
-    </w:p>
-    <w:p>
-      <w:pPr>
-        <w:pStyle w:val="Heading3"/>
+    </w:p>
+    <w:p>
+      <w:pPr>
+        <w:pStyle w:val="Titolo3"/>
       </w:pPr>
       <w:r>
         <w:t>Customer signs up (4.1.1)</w:t>
@@ -5747,6 +5757,7 @@
       <w:r>
         <w:rPr>
           <w:noProof/>
+          <w:lang w:val="it-IT" w:eastAsia="it-IT"/>
         </w:rPr>
         <w:lastRenderedPageBreak/>
         <w:drawing>
@@ -5794,7 +5805,7 @@
     </w:p>
     <w:p>
       <w:pPr>
-        <w:pStyle w:val="Heading3"/>
+        <w:pStyle w:val="Titolo3"/>
       </w:pPr>
       <w:r>
         <w:t>Position check</w:t>
@@ -5810,7 +5821,6 @@
         </w:rPr>
         <w:t xml:space="preserve">It is possible, for any authorized client, to verify if a </w:t>
       </w:r>
-      <w:proofErr w:type="spellStart"/>
       <w:r>
         <w:rPr>
           <w:rFonts w:ascii="Cambria" w:hAnsi="Cambria" w:cs="Cambria"/>
@@ -5818,9 +5828,8 @@
           <w:sz w:val="24"/>
           <w:szCs w:val="24"/>
         </w:rPr>
-        <w:t>gps</w:t>
-      </w:r>
-      <w:proofErr w:type="spellEnd"/>
+        <w:t>GPS</w:t>
+      </w:r>
       <w:r>
         <w:rPr>
           <w:rFonts w:ascii="Cambria" w:hAnsi="Cambria" w:cs="Cambria"/>
@@ -5850,7 +5859,6 @@
         </w:rPr>
         <w:t xml:space="preserve"> area of expertise. Firstly, using Google Maps an address is found from a raw </w:t>
       </w:r>
-      <w:proofErr w:type="spellStart"/>
       <w:r>
         <w:rPr>
           <w:rFonts w:ascii="Cambria" w:hAnsi="Cambria" w:cs="Cambria"/>
@@ -5858,9 +5866,8 @@
           <w:sz w:val="24"/>
           <w:szCs w:val="24"/>
         </w:rPr>
-        <w:t>gps</w:t>
-      </w:r>
-      <w:proofErr w:type="spellEnd"/>
+        <w:t>GPS</w:t>
+      </w:r>
       <w:r>
         <w:rPr>
           <w:rFonts w:ascii="Cambria" w:hAnsi="Cambria" w:cs="Cambria"/>
@@ -5893,7 +5900,7 @@
     </w:p>
     <w:p>
       <w:pPr>
-        <w:pStyle w:val="Heading3"/>
+        <w:pStyle w:val="Titolo3"/>
         <w:numPr>
           <w:ilvl w:val="0"/>
           <w:numId w:val="0"/>
@@ -5902,6 +5909,7 @@
       <w:r>
         <w:rPr>
           <w:noProof/>
+          <w:lang w:val="it-IT" w:eastAsia="it-IT"/>
         </w:rPr>
         <w:lastRenderedPageBreak/>
         <w:drawing>
@@ -5949,7 +5957,7 @@
     </w:p>
     <w:p>
       <w:pPr>
-        <w:pStyle w:val="Heading3"/>
+        <w:pStyle w:val="Titolo3"/>
       </w:pPr>
       <w:r>
         <w:t xml:space="preserve">Customer requests </w:t>
@@ -5962,7 +5970,7 @@
     </w:p>
     <w:p>
       <w:pPr>
-        <w:pStyle w:val="Heading3"/>
+        <w:pStyle w:val="Titolo3"/>
         <w:numPr>
           <w:ilvl w:val="0"/>
           <w:numId w:val="0"/>
@@ -5971,6 +5979,7 @@
       <w:r>
         <w:rPr>
           <w:noProof/>
+          <w:lang w:val="it-IT" w:eastAsia="it-IT"/>
         </w:rPr>
         <w:lastRenderedPageBreak/>
         <w:drawing>
@@ -6018,7 +6027,7 @@
     </w:p>
     <w:p>
       <w:pPr>
-        <w:pStyle w:val="Heading3"/>
+        <w:pStyle w:val="Titolo3"/>
       </w:pPr>
       <w:r>
         <w:t>Observer/Observable in Reservation Handling</w:t>
@@ -6054,6 +6063,7 @@
       <w:r>
         <w:rPr>
           <w:noProof/>
+          <w:lang w:val="it-IT" w:eastAsia="it-IT"/>
         </w:rPr>
         <w:lastRenderedPageBreak/>
         <w:drawing>
@@ -6098,16 +6108,22 @@
           </wp:inline>
         </w:drawing>
       </w:r>
-    </w:p>
-    <w:p>
-      <w:pPr>
-        <w:pStyle w:val="Heading2"/>
-      </w:pPr>
-      <w:bookmarkStart w:id="13" w:name="_Toc436580566"/>
+      <w:r>
+        <w:rPr>
+          <w:color w:val="FF0000"/>
+        </w:rPr>
+        <w:t>DA SISTEMARE</w:t>
+      </w:r>
+    </w:p>
+    <w:p>
+      <w:pPr>
+        <w:pStyle w:val="Titolo2"/>
+      </w:pPr>
+      <w:bookmarkStart w:id="12" w:name="_Toc436580566"/>
       <w:r>
         <w:t>Component interfaces</w:t>
       </w:r>
-      <w:bookmarkEnd w:id="13"/>
+      <w:bookmarkEnd w:id="12"/>
     </w:p>
     <w:p>
       <w:pPr>
@@ -6660,23 +6676,23 @@
     <w:p/>
     <w:p>
       <w:pPr>
-        <w:pStyle w:val="ListParagraph"/>
-      </w:pPr>
-    </w:p>
-    <w:p>
-      <w:pPr>
-        <w:pStyle w:val="Heading2"/>
-      </w:pPr>
-      <w:bookmarkStart w:id="14" w:name="_Toc436580567"/>
+        <w:pStyle w:val="Paragrafoelenco"/>
+      </w:pPr>
+    </w:p>
+    <w:p>
+      <w:pPr>
+        <w:pStyle w:val="Titolo2"/>
+      </w:pPr>
+      <w:bookmarkStart w:id="13" w:name="_Toc436580567"/>
       <w:r>
         <w:lastRenderedPageBreak/>
         <w:t>Selected architectural styles and patterns</w:t>
       </w:r>
-      <w:bookmarkEnd w:id="14"/>
-    </w:p>
-    <w:p>
-      <w:pPr>
-        <w:pStyle w:val="Heading3"/>
+      <w:bookmarkEnd w:id="13"/>
+    </w:p>
+    <w:p>
+      <w:pPr>
+        <w:pStyle w:val="Titolo3"/>
       </w:pPr>
       <w:r>
         <w:t>MVC (Model-View-Controller)</w:t>
@@ -6749,6 +6765,7 @@
       <w:r>
         <w:rPr>
           <w:noProof/>
+          <w:lang w:val="it-IT" w:eastAsia="it-IT"/>
         </w:rPr>
         <w:drawing>
           <wp:inline distT="0" distB="0" distL="0" distR="0" wp14:anchorId="63A63B8A" wp14:editId="7B46FA6A">
@@ -7071,7 +7088,7 @@
     <w:p/>
     <w:p>
       <w:pPr>
-        <w:pStyle w:val="Heading3"/>
+        <w:pStyle w:val="Titolo3"/>
       </w:pPr>
       <w:r>
         <w:t>State pattern</w:t>
@@ -7136,6 +7153,7 @@
       <w:r>
         <w:rPr>
           <w:noProof/>
+          <w:lang w:val="it-IT" w:eastAsia="it-IT"/>
         </w:rPr>
         <w:drawing>
           <wp:inline distT="0" distB="0" distL="0" distR="0" wp14:anchorId="6D01BA2D" wp14:editId="76505258">
@@ -7270,7 +7288,22 @@
         <w:t>DA SISTEMARE IN RASD</w:t>
       </w:r>
     </w:p>
-    <w:p/>
+    <w:p>
+      <w:pPr>
+        <w:rPr>
+          <w:color w:val="FF0000"/>
+        </w:rPr>
+      </w:pPr>
+      <w:r>
+        <w:t>//</w:t>
+      </w:r>
+      <w:r>
+        <w:rPr>
+          <w:color w:val="FF0000"/>
+        </w:rPr>
+        <w:t>DA SISTEMARE</w:t>
+      </w:r>
+    </w:p>
     <w:p>
       <w:pPr>
         <w:pStyle w:val="TestoNormale"/>
@@ -7364,7 +7397,7 @@
     <w:p/>
     <w:p>
       <w:pPr>
-        <w:pStyle w:val="Heading3"/>
+        <w:pStyle w:val="Titolo3"/>
       </w:pPr>
       <w:r>
         <w:lastRenderedPageBreak/>
@@ -7417,6 +7450,7 @@
       <w:r>
         <w:rPr>
           <w:noProof/>
+          <w:lang w:val="it-IT" w:eastAsia="it-IT"/>
         </w:rPr>
         <w:drawing>
           <wp:inline distT="0" distB="0" distL="0" distR="0" wp14:anchorId="260DC6D7" wp14:editId="0F459ECE">
@@ -7492,42 +7526,33 @@
     </w:p>
     <w:p>
       <w:pPr>
-        <w:pStyle w:val="Heading2"/>
-      </w:pPr>
-      <w:bookmarkStart w:id="15" w:name="_Toc436580568"/>
+        <w:pStyle w:val="Titolo2"/>
+      </w:pPr>
+      <w:bookmarkStart w:id="14" w:name="_Toc436580568"/>
       <w:r>
         <w:t>Other design decisions</w:t>
       </w:r>
+      <w:bookmarkEnd w:id="14"/>
+    </w:p>
+    <w:p>
+      <w:pPr>
+        <w:pStyle w:val="Titolo1"/>
+      </w:pPr>
+      <w:bookmarkStart w:id="15" w:name="_Toc436580569"/>
+      <w:r>
+        <w:t>Algorithm design</w:t>
+      </w:r>
       <w:bookmarkEnd w:id="15"/>
     </w:p>
     <w:p>
       <w:pPr>
-        <w:pStyle w:val="Heading1"/>
-      </w:pPr>
-      <w:bookmarkStart w:id="16" w:name="_Toc436580569"/>
-      <w:r>
-        <w:t>Algorithm design</w:t>
+        <w:pStyle w:val="Titolo2"/>
+      </w:pPr>
+      <w:bookmarkStart w:id="16" w:name="_Toc436580570"/>
+      <w:r>
+        <w:t>Queue Management: M/M/s model</w:t>
       </w:r>
       <w:bookmarkEnd w:id="16"/>
-      <w:r>
-        <w:t xml:space="preserve"> </w:t>
-      </w:r>
-      <w:r>
-        <w:rPr>
-          <w:color w:val="FF0000"/>
-        </w:rPr>
-        <w:t>//DA VEDERE</w:t>
-      </w:r>
-    </w:p>
-    <w:p>
-      <w:pPr>
-        <w:pStyle w:val="Heading2"/>
-      </w:pPr>
-      <w:bookmarkStart w:id="17" w:name="_Toc436580570"/>
-      <w:r>
-        <w:t>Queue Management: M/M/s model</w:t>
-      </w:r>
-      <w:bookmarkEnd w:id="17"/>
     </w:p>
     <w:p>
       <w:pPr>
@@ -7656,6 +7681,7 @@
       <w:r>
         <w:rPr>
           <w:noProof/>
+          <w:lang w:val="it-IT" w:eastAsia="it-IT"/>
         </w:rPr>
         <w:drawing>
           <wp:inline distT="0" distB="0" distL="0" distR="0" wp14:anchorId="0273FFDF" wp14:editId="372BB1E7">
@@ -8324,18 +8350,6 @@
       <w:r>
         <w:t xml:space="preserve"> </w:t>
       </w:r>
-      <w:r>
-        <w:rPr>
-          <w:i/>
-        </w:rPr>
-        <w:t>E(°W</w:t>
-      </w:r>
-      <w:r>
-        <w:rPr>
-          <w:i/>
-        </w:rPr>
-        <w:t xml:space="preserve">), where </w:t>
-      </w:r>
       <w:proofErr w:type="gramStart"/>
       <w:r>
         <w:rPr>
@@ -8348,7 +8362,13 @@
         <w:rPr>
           <w:i/>
         </w:rPr>
-        <w:t>) is the expected value.</w:t>
+        <w:t>°W</w:t>
+      </w:r>
+      <w:r>
+        <w:rPr>
+          <w:i/>
+        </w:rPr>
+        <w:t>), where E() is the expected value.</w:t>
       </w:r>
     </w:p>
     <w:p>
@@ -8427,11 +8447,19 @@
       <w:r>
         <w:t>=</w:t>
       </w:r>
-      <w:r>
-        <w:rPr>
-          <w:i/>
-        </w:rPr>
-        <w:t>E(°</w:t>
+      <w:proofErr w:type="gramStart"/>
+      <w:r>
+        <w:rPr>
+          <w:i/>
+        </w:rPr>
+        <w:t>E(</w:t>
+      </w:r>
+      <w:proofErr w:type="gramEnd"/>
+      <w:r>
+        <w:rPr>
+          <w:i/>
+        </w:rPr>
+        <w:t>°</w:t>
       </w:r>
       <w:proofErr w:type="spellStart"/>
       <w:r>
@@ -8452,21 +8480,7 @@
         <w:rPr>
           <w:i/>
         </w:rPr>
-        <w:t xml:space="preserve">), where </w:t>
-      </w:r>
-      <w:proofErr w:type="gramStart"/>
-      <w:r>
-        <w:rPr>
-          <w:i/>
-        </w:rPr>
-        <w:t>E(</w:t>
-      </w:r>
-      <w:proofErr w:type="gramEnd"/>
-      <w:r>
-        <w:rPr>
-          <w:i/>
-        </w:rPr>
-        <w:t>) is the expected value.</w:t>
+        <w:t>), where E() is the expected value.</w:t>
       </w:r>
     </w:p>
     <w:p/>
@@ -8486,6 +8500,7 @@
       <w:r>
         <w:rPr>
           <w:noProof/>
+          <w:lang w:val="it-IT" w:eastAsia="it-IT"/>
         </w:rPr>
         <w:drawing>
           <wp:inline distT="0" distB="0" distL="0" distR="0" wp14:anchorId="2254C4FC" wp14:editId="2915CEC4">
@@ -8544,6 +8559,7 @@
       <w:r>
         <w:rPr>
           <w:noProof/>
+          <w:lang w:val="it-IT" w:eastAsia="it-IT"/>
         </w:rPr>
         <w:drawing>
           <wp:inline distT="0" distB="0" distL="0" distR="0" wp14:anchorId="44A9F92A" wp14:editId="47C8906E">
@@ -8602,6 +8618,7 @@
       <w:r>
         <w:rPr>
           <w:noProof/>
+          <w:lang w:val="it-IT" w:eastAsia="it-IT"/>
         </w:rPr>
         <w:drawing>
           <wp:inline distT="0" distB="0" distL="0" distR="0" wp14:anchorId="7459B36F" wp14:editId="3045A39C">
@@ -8661,6 +8678,7 @@
       <w:r>
         <w:rPr>
           <w:noProof/>
+          <w:lang w:val="it-IT" w:eastAsia="it-IT"/>
         </w:rPr>
         <w:drawing>
           <wp:inline distT="0" distB="0" distL="0" distR="0" wp14:anchorId="7AA25BEE" wp14:editId="41ADA582">
@@ -8719,6 +8737,7 @@
       <w:r>
         <w:rPr>
           <w:noProof/>
+          <w:lang w:val="it-IT" w:eastAsia="it-IT"/>
         </w:rPr>
         <w:drawing>
           <wp:inline distT="0" distB="0" distL="0" distR="0" wp14:anchorId="3DB3435E" wp14:editId="212C5081">
@@ -8778,6 +8797,7 @@
       <w:r>
         <w:rPr>
           <w:noProof/>
+          <w:lang w:val="it-IT" w:eastAsia="it-IT"/>
         </w:rPr>
         <w:drawing>
           <wp:inline distT="0" distB="0" distL="0" distR="0" wp14:anchorId="3C193928" wp14:editId="2EB29AA2">
@@ -8859,6 +8879,7 @@
       <w:r>
         <w:rPr>
           <w:noProof/>
+          <w:lang w:val="it-IT" w:eastAsia="it-IT"/>
         </w:rPr>
         <w:lastRenderedPageBreak/>
         <w:drawing>
@@ -8965,6 +8986,7 @@
       <w:r>
         <w:rPr>
           <w:noProof/>
+          <w:lang w:val="it-IT" w:eastAsia="it-IT"/>
         </w:rPr>
         <w:drawing>
           <wp:inline distT="0" distB="0" distL="0" distR="0" wp14:anchorId="7F2CAA57" wp14:editId="6F8FDA91">
@@ -9023,6 +9045,7 @@
       <w:r>
         <w:rPr>
           <w:noProof/>
+          <w:lang w:val="it-IT" w:eastAsia="it-IT"/>
         </w:rPr>
         <w:drawing>
           <wp:inline distT="0" distB="0" distL="0" distR="0" wp14:anchorId="7CC0DC64" wp14:editId="0DD3E1F1">
@@ -9083,6 +9106,7 @@
       <w:r>
         <w:rPr>
           <w:noProof/>
+          <w:lang w:val="it-IT" w:eastAsia="it-IT"/>
         </w:rPr>
         <w:drawing>
           <wp:inline distT="0" distB="0" distL="0" distR="0" wp14:anchorId="148F8689" wp14:editId="61290125">
@@ -9141,6 +9165,7 @@
       <w:r>
         <w:rPr>
           <w:noProof/>
+          <w:lang w:val="it-IT" w:eastAsia="it-IT"/>
         </w:rPr>
         <w:drawing>
           <wp:inline distT="0" distB="0" distL="0" distR="0" wp14:anchorId="7D1DDE4D" wp14:editId="7DE62575">
@@ -9199,6 +9224,7 @@
       <w:r>
         <w:rPr>
           <w:noProof/>
+          <w:lang w:val="it-IT" w:eastAsia="it-IT"/>
         </w:rPr>
         <w:drawing>
           <wp:inline distT="0" distB="0" distL="0" distR="0" wp14:anchorId="0137F284" wp14:editId="5A5F72EA">
@@ -9257,6 +9283,7 @@
       <w:r>
         <w:rPr>
           <w:noProof/>
+          <w:lang w:val="it-IT" w:eastAsia="it-IT"/>
         </w:rPr>
         <w:drawing>
           <wp:inline distT="0" distB="0" distL="0" distR="0" wp14:anchorId="1AC8675C" wp14:editId="1531E607">
@@ -9346,6 +9373,7 @@
       <w:r>
         <w:rPr>
           <w:noProof/>
+          <w:lang w:val="it-IT" w:eastAsia="it-IT"/>
         </w:rPr>
         <w:drawing>
           <wp:inline distT="0" distB="0" distL="0" distR="0" wp14:anchorId="36525776" wp14:editId="0FF21732">
@@ -9430,6 +9458,7 @@
       <w:r>
         <w:rPr>
           <w:noProof/>
+          <w:lang w:val="it-IT" w:eastAsia="it-IT"/>
         </w:rPr>
         <w:drawing>
           <wp:inline distT="0" distB="0" distL="0" distR="0" wp14:anchorId="55709E06" wp14:editId="5C6B233F">
@@ -9498,6 +9527,7 @@
       <w:r>
         <w:rPr>
           <w:noProof/>
+          <w:lang w:val="it-IT" w:eastAsia="it-IT"/>
         </w:rPr>
         <w:drawing>
           <wp:inline distT="0" distB="0" distL="0" distR="0" wp14:anchorId="15340447" wp14:editId="0794C9D9">
@@ -9847,6 +9877,7 @@
       <w:r>
         <w:rPr>
           <w:noProof/>
+          <w:lang w:val="it-IT" w:eastAsia="it-IT"/>
         </w:rPr>
         <w:lastRenderedPageBreak/>
         <w:drawing>
@@ -9965,6 +9996,7 @@
       <w:r>
         <w:rPr>
           <w:noProof/>
+          <w:lang w:val="it-IT" w:eastAsia="it-IT"/>
         </w:rPr>
         <w:lastRenderedPageBreak/>
         <w:drawing>
@@ -10014,14 +10046,14 @@
     <w:p/>
     <w:p>
       <w:pPr>
-        <w:pStyle w:val="Heading1"/>
-      </w:pPr>
-      <w:bookmarkStart w:id="18" w:name="_Toc436580571"/>
+        <w:pStyle w:val="Titolo1"/>
+      </w:pPr>
+      <w:bookmarkStart w:id="17" w:name="_Toc436580571"/>
       <w:r>
         <w:lastRenderedPageBreak/>
         <w:t>User Interface Design</w:t>
       </w:r>
-      <w:bookmarkEnd w:id="18"/>
+      <w:bookmarkEnd w:id="17"/>
     </w:p>
     <w:p>
       <w:pPr>
@@ -10108,7 +10140,7 @@
     </w:p>
     <w:p>
       <w:pPr>
-        <w:pStyle w:val="Heading2"/>
+        <w:pStyle w:val="Titolo2"/>
       </w:pPr>
       <w:r>
         <w:t>Passenger Application</w:t>
@@ -10121,6 +10153,7 @@
       <w:r>
         <w:rPr>
           <w:noProof/>
+          <w:lang w:val="it-IT" w:eastAsia="it-IT"/>
         </w:rPr>
         <w:drawing>
           <wp:inline distT="0" distB="0" distL="0" distR="0" wp14:anchorId="2BCC3A54" wp14:editId="54E66A60">
@@ -10183,7 +10216,7 @@
     </w:p>
     <w:p>
       <w:pPr>
-        <w:pStyle w:val="Heading2"/>
+        <w:pStyle w:val="Titolo2"/>
       </w:pPr>
       <w:r>
         <w:t>Taxi Driver Application</w:t>
@@ -10231,6 +10264,7 @@
       <w:r>
         <w:rPr>
           <w:noProof/>
+          <w:lang w:val="it-IT" w:eastAsia="it-IT"/>
         </w:rPr>
         <w:drawing>
           <wp:inline distT="0" distB="0" distL="0" distR="0" wp14:anchorId="268BD81E" wp14:editId="5DEEB84F">
@@ -10305,25 +10339,34 @@
     </w:p>
     <w:p>
       <w:pPr>
-        <w:pStyle w:val="Heading1"/>
-        <w:numPr>
-          <w:ilvl w:val="0"/>
-          <w:numId w:val="0"/>
-        </w:numPr>
-        <w:rPr>
+        <w:spacing w:line="259" w:lineRule="auto"/>
+        <w:rPr>
+          <w:rFonts w:ascii="Cambria" w:eastAsiaTheme="majorEastAsia" w:hAnsi="Cambria" w:cstheme="majorBidi"/>
+          <w:b/>
+          <w:bCs/>
+          <w:color w:val="2E74B5" w:themeColor="accent1" w:themeShade="BF"/>
+          <w:sz w:val="48"/>
+          <w:szCs w:val="32"/>
           <w:lang w:val="it-IT"/>
         </w:rPr>
       </w:pPr>
-    </w:p>
-    <w:p>
-      <w:pPr>
-        <w:pStyle w:val="Heading1"/>
-      </w:pPr>
-      <w:bookmarkStart w:id="19" w:name="_Toc436580572"/>
-      <w:r>
+      <w:r>
+        <w:rPr>
+          <w:lang w:val="it-IT"/>
+        </w:rPr>
+        <w:br w:type="page"/>
+      </w:r>
+    </w:p>
+    <w:p>
+      <w:pPr>
+        <w:pStyle w:val="Titolo1"/>
+      </w:pPr>
+      <w:bookmarkStart w:id="18" w:name="_Toc436580572"/>
+      <w:r>
+        <w:lastRenderedPageBreak/>
         <w:t>Requirements Traceability</w:t>
       </w:r>
-      <w:bookmarkEnd w:id="19"/>
+      <w:bookmarkEnd w:id="18"/>
       <w:r>
         <w:t xml:space="preserve"> </w:t>
       </w:r>
@@ -10332,171 +10375,313 @@
       <w:pPr>
         <w:pStyle w:val="TestoNormale"/>
       </w:pPr>
-    </w:p>
+      <w:r>
+        <w:t xml:space="preserve">At a first sight this table can be found really similar to the sequence diagrams we have </w:t>
+      </w:r>
+      <w:r>
+        <w:t xml:space="preserve">previously </w:t>
+      </w:r>
+      <w:r>
+        <w:t xml:space="preserve">proposed in </w:t>
+      </w:r>
+      <w:r>
+        <w:rPr>
+          <w:i/>
+        </w:rPr>
+        <w:t>Component View</w:t>
+      </w:r>
+      <w:r>
+        <w:t xml:space="preserve"> section. Please, keep in mind that differences between </w:t>
+      </w:r>
+      <w:r>
+        <w:rPr>
+          <w:i/>
+        </w:rPr>
+        <w:t>Functional Requirements</w:t>
+      </w:r>
+      <w:r>
+        <w:t xml:space="preserve"> and </w:t>
+      </w:r>
+      <w:r>
+        <w:rPr>
+          <w:i/>
+        </w:rPr>
+        <w:t>Use Cases</w:t>
+      </w:r>
+      <w:r>
+        <w:t xml:space="preserve"> are</w:t>
+      </w:r>
+      <w:r>
+        <w:t xml:space="preserve"> not always well defined. In this table we do </w:t>
+      </w:r>
+      <w:r>
+        <w:rPr>
+          <w:b/>
+        </w:rPr>
+        <w:t>not</w:t>
+      </w:r>
+      <w:r>
+        <w:t xml:space="preserve"> cover relations between </w:t>
+      </w:r>
+      <w:r>
+        <w:rPr>
+          <w:i/>
+        </w:rPr>
+        <w:t>Components</w:t>
+      </w:r>
+      <w:r>
+        <w:t xml:space="preserve"> and </w:t>
+      </w:r>
+      <w:r>
+        <w:rPr>
+          <w:i/>
+        </w:rPr>
+        <w:t>Use Cases</w:t>
+      </w:r>
+      <w:r>
+        <w:t xml:space="preserve">. </w:t>
+      </w:r>
+    </w:p>
+    <w:p>
+      <w:pPr>
+        <w:pStyle w:val="TestoNormale"/>
+      </w:pPr>
+      <w:r>
+        <w:t>For example for “</w:t>
+      </w:r>
+      <w:r>
+        <w:rPr>
+          <w:i/>
+        </w:rPr>
+        <w:t>Accept/decline system request to take care of a customer</w:t>
+      </w:r>
+      <w:r>
+        <w:rPr>
+          <w:i/>
+        </w:rPr>
+        <w:t>”</w:t>
+      </w:r>
+      <w:r>
+        <w:t xml:space="preserve"> requirements we have purposely omitted, for example, the interaction between </w:t>
+      </w:r>
+      <w:r>
+        <w:rPr>
+          <w:i/>
+        </w:rPr>
+        <w:t>Data</w:t>
+      </w:r>
+      <w:r>
+        <w:t xml:space="preserve"> and </w:t>
+      </w:r>
+      <w:r>
+        <w:rPr>
+          <w:i/>
+        </w:rPr>
+        <w:t>Reservation Manager</w:t>
+      </w:r>
+      <w:r>
+        <w:rPr>
+          <w:i/>
+        </w:rPr>
+        <w:t>/Taxi Driver Manager</w:t>
+      </w:r>
+      <w:r>
+        <w:t xml:space="preserve"> to respectively retrieve a new reservation/proposed tax</w:t>
+      </w:r>
+      <w:r>
+        <w:t>i driver. We think that in this example case we only need to understand what components are involved to give the ability to a driver to accept/decline a reservation request.</w:t>
+      </w:r>
+      <w:r>
+        <w:t xml:space="preserve"> </w:t>
+      </w:r>
+    </w:p>
+    <w:p/>
     <w:tbl>
       <w:tblPr>
-        <w:tblStyle w:val="PlainTable1"/>
-        <w:tblW w:w="9690" w:type="dxa"/>
+        <w:tblStyle w:val="Grigliatabella"/>
+        <w:tblW w:w="0" w:type="auto"/>
+        <w:tblLayout w:type="fixed"/>
         <w:tblLook w:val="04A0" w:firstRow="1" w:lastRow="0" w:firstColumn="1" w:lastColumn="0" w:noHBand="0" w:noVBand="1"/>
       </w:tblPr>
       <w:tblGrid>
-        <w:gridCol w:w="3288"/>
-        <w:gridCol w:w="3201"/>
-        <w:gridCol w:w="3201"/>
+        <w:gridCol w:w="2972"/>
+        <w:gridCol w:w="1701"/>
+        <w:gridCol w:w="5289"/>
       </w:tblGrid>
       <w:tr>
-        <w:trPr>
-          <w:cnfStyle w:val="100000000000" w:firstRow="1" w:lastRow="0" w:firstColumn="0" w:lastColumn="0" w:oddVBand="0" w:evenVBand="0" w:oddHBand="0" w:evenHBand="0" w:firstRowFirstColumn="0" w:firstRowLastColumn="0" w:lastRowFirstColumn="0" w:lastRowLastColumn="0"/>
-          <w:trHeight w:val="2041"/>
-        </w:trPr>
         <w:tc>
           <w:tcPr>
-            <w:cnfStyle w:val="001000000000" w:firstRow="0" w:lastRow="0" w:firstColumn="1" w:lastColumn="0" w:oddVBand="0" w:evenVBand="0" w:oddHBand="0" w:evenHBand="0" w:firstRowFirstColumn="0" w:firstRowLastColumn="0" w:lastRowFirstColumn="0" w:lastRowLastColumn="0"/>
-            <w:tcW w:w="3288" w:type="dxa"/>
+            <w:tcW w:w="2972" w:type="dxa"/>
+          </w:tcPr>
+          <w:p>
+            <w:pPr>
+              <w:pStyle w:val="Titolo4"/>
+              <w:outlineLvl w:val="3"/>
+            </w:pPr>
+            <w:r>
+              <w:t xml:space="preserve">Functional </w:t>
+            </w:r>
+            <w:r>
+              <w:t>Requirements</w:t>
+            </w:r>
+          </w:p>
+        </w:tc>
+        <w:tc>
+          <w:tcPr>
+            <w:tcW w:w="1701" w:type="dxa"/>
+          </w:tcPr>
+          <w:p>
+            <w:pPr>
+              <w:pStyle w:val="Titolo4"/>
+              <w:outlineLvl w:val="3"/>
+            </w:pPr>
+            <w:r>
+              <w:t>Components</w:t>
+            </w:r>
+          </w:p>
+        </w:tc>
+        <w:tc>
+          <w:tcPr>
+            <w:tcW w:w="5289" w:type="dxa"/>
+          </w:tcPr>
+          <w:p>
+            <w:pPr>
+              <w:pStyle w:val="Titolo4"/>
+              <w:outlineLvl w:val="3"/>
+            </w:pPr>
+            <w:r>
+              <w:t>Description</w:t>
+            </w:r>
+          </w:p>
+        </w:tc>
+      </w:tr>
+      <w:tr>
+        <w:tc>
+          <w:tcPr>
+            <w:tcW w:w="2972" w:type="dxa"/>
           </w:tcPr>
           <w:p>
             <w:pPr>
               <w:pStyle w:val="TestoNormale"/>
-              <w:jc w:val="center"/>
-              <w:rPr>
-                <w:color w:val="002060"/>
-                <w:sz w:val="40"/>
-                <w:szCs w:val="40"/>
-              </w:rPr>
-            </w:pPr>
-            <w:bookmarkStart w:id="20" w:name="_Toc436148051"/>
-          </w:p>
-          <w:p>
-            <w:pPr>
-              <w:rPr>
-                <w:color w:val="002060"/>
-              </w:rPr>
-            </w:pPr>
-          </w:p>
-          <w:p>
-            <w:pPr>
-              <w:pStyle w:val="TestoNormale"/>
-              <w:jc w:val="center"/>
-              <w:rPr>
-                <w:color w:val="002060"/>
-                <w:sz w:val="40"/>
-                <w:szCs w:val="40"/>
-              </w:rPr>
             </w:pPr>
             <w:r>
-              <w:rPr>
-                <w:color w:val="002060"/>
-                <w:sz w:val="40"/>
-                <w:szCs w:val="40"/>
-              </w:rPr>
-              <w:t>Requirement</w:t>
+              <w:t>Registration of a user to the system</w:t>
             </w:r>
-            <w:bookmarkEnd w:id="20"/>
           </w:p>
         </w:tc>
         <w:tc>
           <w:tcPr>
-            <w:tcW w:w="3201" w:type="dxa"/>
+            <w:tcW w:w="1701" w:type="dxa"/>
           </w:tcPr>
           <w:p>
             <w:pPr>
               <w:pStyle w:val="TestoNormale"/>
-              <w:jc w:val="center"/>
-              <w:cnfStyle w:val="100000000000" w:firstRow="1" w:lastRow="0" w:firstColumn="0" w:lastColumn="0" w:oddVBand="0" w:evenVBand="0" w:oddHBand="0" w:evenHBand="0" w:firstRowFirstColumn="0" w:firstRowLastColumn="0" w:lastRowFirstColumn="0" w:lastRowLastColumn="0"/>
-              <w:rPr>
-                <w:color w:val="002060"/>
-                <w:sz w:val="40"/>
-                <w:szCs w:val="40"/>
-              </w:rPr>
-            </w:pPr>
-            <w:bookmarkStart w:id="21" w:name="_Toc436148052"/>
-          </w:p>
-          <w:p>
-            <w:pPr>
-              <w:cnfStyle w:val="100000000000" w:firstRow="1" w:lastRow="0" w:firstColumn="0" w:lastColumn="0" w:oddVBand="0" w:evenVBand="0" w:oddHBand="0" w:evenHBand="0" w:firstRowFirstColumn="0" w:firstRowLastColumn="0" w:lastRowFirstColumn="0" w:lastRowLastColumn="0"/>
-              <w:rPr>
-                <w:color w:val="002060"/>
-              </w:rPr>
-            </w:pPr>
-          </w:p>
-          <w:p>
-            <w:pPr>
-              <w:pStyle w:val="TestoNormale"/>
-              <w:jc w:val="center"/>
-              <w:cnfStyle w:val="100000000000" w:firstRow="1" w:lastRow="0" w:firstColumn="0" w:lastColumn="0" w:oddVBand="0" w:evenVBand="0" w:oddHBand="0" w:evenHBand="0" w:firstRowFirstColumn="0" w:firstRowLastColumn="0" w:lastRowFirstColumn="0" w:lastRowLastColumn="0"/>
-              <w:rPr>
-                <w:color w:val="002060"/>
-                <w:sz w:val="40"/>
-                <w:szCs w:val="40"/>
-              </w:rPr>
             </w:pPr>
             <w:r>
-              <w:rPr>
-                <w:color w:val="002060"/>
-                <w:sz w:val="40"/>
-                <w:szCs w:val="40"/>
-              </w:rPr>
-              <w:t>Component</w:t>
+              <w:t>Customer Manager, Customer Client, System Manager, Data, Payment Services*</w:t>
             </w:r>
-            <w:bookmarkEnd w:id="21"/>
           </w:p>
         </w:tc>
         <w:tc>
           <w:tcPr>
-            <w:tcW w:w="3201" w:type="dxa"/>
+            <w:tcW w:w="5289" w:type="dxa"/>
           </w:tcPr>
           <w:p>
             <w:pPr>
               <w:pStyle w:val="TestoNormale"/>
-              <w:jc w:val="center"/>
-              <w:cnfStyle w:val="100000000000" w:firstRow="1" w:lastRow="0" w:firstColumn="0" w:lastColumn="0" w:oddVBand="0" w:evenVBand="0" w:oddHBand="0" w:evenHBand="0" w:firstRowFirstColumn="0" w:firstRowLastColumn="0" w:lastRowFirstColumn="0" w:lastRowLastColumn="0"/>
-              <w:rPr>
-                <w:color w:val="002060"/>
-                <w:sz w:val="40"/>
-                <w:szCs w:val="40"/>
-              </w:rPr>
-            </w:pPr>
-            <w:bookmarkStart w:id="22" w:name="_Toc436148053"/>
-          </w:p>
-          <w:p>
-            <w:pPr>
-              <w:cnfStyle w:val="100000000000" w:firstRow="1" w:lastRow="0" w:firstColumn="0" w:lastColumn="0" w:oddVBand="0" w:evenVBand="0" w:oddHBand="0" w:evenHBand="0" w:firstRowFirstColumn="0" w:firstRowLastColumn="0" w:lastRowFirstColumn="0" w:lastRowLastColumn="0"/>
-              <w:rPr>
-                <w:color w:val="002060"/>
-              </w:rPr>
-            </w:pPr>
-          </w:p>
-          <w:p>
-            <w:pPr>
-              <w:pStyle w:val="TestoNormale"/>
-              <w:jc w:val="center"/>
-              <w:cnfStyle w:val="100000000000" w:firstRow="1" w:lastRow="0" w:firstColumn="0" w:lastColumn="0" w:oddVBand="0" w:evenVBand="0" w:oddHBand="0" w:evenHBand="0" w:firstRowFirstColumn="0" w:firstRowLastColumn="0" w:lastRowFirstColumn="0" w:lastRowLastColumn="0"/>
-              <w:rPr>
-                <w:color w:val="002060"/>
-                <w:sz w:val="40"/>
-                <w:szCs w:val="40"/>
-              </w:rPr>
             </w:pPr>
             <w:r>
+              <w:t xml:space="preserve">As we have seen in the </w:t>
+            </w:r>
+            <w:r>
               <w:rPr>
-                <w:color w:val="002060"/>
-                <w:sz w:val="40"/>
-                <w:szCs w:val="40"/>
+                <w:i/>
               </w:rPr>
-              <w:t>Description</w:t>
+              <w:t>Runtime View</w:t>
             </w:r>
-            <w:bookmarkEnd w:id="22"/>
+            <w:r>
+              <w:t xml:space="preserve"> section</w:t>
+            </w:r>
           </w:p>
         </w:tc>
       </w:tr>
       <w:tr>
-        <w:trPr>
-          <w:cnfStyle w:val="000000100000" w:firstRow="0" w:lastRow="0" w:firstColumn="0" w:lastColumn="0" w:oddVBand="0" w:evenVBand="0" w:oddHBand="1" w:evenHBand="0" w:firstRowFirstColumn="0" w:firstRowLastColumn="0" w:lastRowFirstColumn="0" w:lastRowLastColumn="0"/>
-        </w:trPr>
         <w:tc>
           <w:tcPr>
-            <w:cnfStyle w:val="001000000000" w:firstRow="0" w:lastRow="0" w:firstColumn="1" w:lastColumn="0" w:oddVBand="0" w:evenVBand="0" w:oddHBand="0" w:evenHBand="0" w:firstRowFirstColumn="0" w:firstRowLastColumn="0" w:lastRowFirstColumn="0" w:lastRowLastColumn="0"/>
-            <w:tcW w:w="3288" w:type="dxa"/>
+            <w:tcW w:w="2972" w:type="dxa"/>
+          </w:tcPr>
+          <w:p>
+            <w:pPr>
+              <w:pStyle w:val="TestoNormale"/>
+            </w:pPr>
+            <w:r>
+              <w:t>Login of a user to the system</w:t>
+            </w:r>
+          </w:p>
+        </w:tc>
+        <w:tc>
+          <w:tcPr>
+            <w:tcW w:w="1701" w:type="dxa"/>
+          </w:tcPr>
+          <w:p>
+            <w:pPr>
+              <w:pStyle w:val="TestoNormale"/>
+            </w:pPr>
+            <w:r>
+              <w:t>Customer Manager, Customer Client, System Manager, Data</w:t>
+            </w:r>
+          </w:p>
+        </w:tc>
+        <w:tc>
+          <w:tcPr>
+            <w:tcW w:w="5289" w:type="dxa"/>
+          </w:tcPr>
+          <w:p>
+            <w:pPr>
+              <w:pStyle w:val="TestoNormale"/>
+            </w:pPr>
+            <w:r>
+              <w:t>Customer Client</w:t>
+            </w:r>
+          </w:p>
+        </w:tc>
+      </w:tr>
+      <w:tr>
+        <w:tc>
+          <w:tcPr>
+            <w:tcW w:w="2972" w:type="dxa"/>
+          </w:tcPr>
+          <w:p>
+            <w:pPr>
+              <w:pStyle w:val="TestoNormale"/>
+            </w:pPr>
+            <w:r>
+              <w:t>Make financial transaction</w:t>
+            </w:r>
+          </w:p>
+        </w:tc>
+        <w:tc>
+          <w:tcPr>
+            <w:tcW w:w="1701" w:type="dxa"/>
+          </w:tcPr>
+          <w:p>
+            <w:pPr>
+              <w:pStyle w:val="TestoNormale"/>
+            </w:pPr>
+            <w:r>
+              <w:t xml:space="preserve">Customer Manager, </w:t>
+            </w:r>
+            <w:r>
+              <w:t>System Manager, Payment Services*</w:t>
+            </w:r>
+            <w:r>
+              <w:t>, Data</w:t>
+            </w:r>
+          </w:p>
+        </w:tc>
+        <w:tc>
+          <w:tcPr>
+            <w:tcW w:w="5289" w:type="dxa"/>
           </w:tcPr>
           <w:p>
             <w:pPr>
@@ -10504,35 +10689,285 @@
             </w:pPr>
           </w:p>
         </w:tc>
+      </w:tr>
+      <w:tr>
         <w:tc>
           <w:tcPr>
-            <w:tcW w:w="3201" w:type="dxa"/>
+            <w:tcW w:w="2972" w:type="dxa"/>
           </w:tcPr>
           <w:p>
             <w:pPr>
-              <w:pStyle w:val="Heading1"/>
-              <w:numPr>
-                <w:ilvl w:val="0"/>
-                <w:numId w:val="0"/>
-              </w:numPr>
-              <w:outlineLvl w:val="0"/>
-              <w:cnfStyle w:val="000000100000" w:firstRow="0" w:lastRow="0" w:firstColumn="0" w:lastColumn="0" w:oddVBand="0" w:evenVBand="0" w:oddHBand="1" w:evenHBand="0" w:firstRowFirstColumn="0" w:firstRowLastColumn="0" w:lastRowFirstColumn="0" w:lastRowLastColumn="0"/>
+              <w:pStyle w:val="TestoNormale"/>
             </w:pPr>
+            <w:r>
+              <w:t>Route taxi driver to certain location</w:t>
+            </w:r>
           </w:p>
         </w:tc>
         <w:tc>
           <w:tcPr>
-            <w:tcW w:w="3201" w:type="dxa"/>
+            <w:tcW w:w="1701" w:type="dxa"/>
           </w:tcPr>
           <w:p>
             <w:pPr>
-              <w:pStyle w:val="Heading1"/>
-              <w:numPr>
-                <w:ilvl w:val="0"/>
-                <w:numId w:val="0"/>
-              </w:numPr>
-              <w:outlineLvl w:val="0"/>
-              <w:cnfStyle w:val="000000100000" w:firstRow="0" w:lastRow="0" w:firstColumn="0" w:lastColumn="0" w:oddVBand="0" w:evenVBand="0" w:oddHBand="1" w:evenHBand="0" w:firstRowFirstColumn="0" w:firstRowLastColumn="0" w:lastRowFirstColumn="0" w:lastRowLastColumn="0"/>
+              <w:pStyle w:val="TestoNormale"/>
+            </w:pPr>
+            <w:r>
+              <w:t>Taxi Driv</w:t>
+            </w:r>
+            <w:r>
+              <w:t>er GPS Provider, Taxi Driver View, Taxi Driver Controller</w:t>
+            </w:r>
+            <w:r>
+              <w:t xml:space="preserve">, Taxi Driver Manager, Google Maps, </w:t>
+            </w:r>
+            <w:r>
+              <w:lastRenderedPageBreak/>
+              <w:t>System Manager, Map</w:t>
+            </w:r>
+            <w:r>
+              <w:t>s</w:t>
+            </w:r>
+            <w:r>
+              <w:t xml:space="preserve"> Manager</w:t>
+            </w:r>
+          </w:p>
+        </w:tc>
+        <w:tc>
+          <w:tcPr>
+            <w:tcW w:w="5289" w:type="dxa"/>
+          </w:tcPr>
+          <w:p>
+            <w:pPr>
+              <w:pStyle w:val="TestoNormale"/>
+            </w:pPr>
+            <w:r>
+              <w:lastRenderedPageBreak/>
+              <w:t>Given a certain location, how can we give the right driving direction to a taxi driver?</w:t>
+            </w:r>
+          </w:p>
+          <w:p>
+            <w:pPr>
+              <w:pStyle w:val="TestoNormale"/>
+              <w:rPr>
+                <w:i/>
+              </w:rPr>
+            </w:pPr>
+          </w:p>
+          <w:p>
+            <w:pPr>
+              <w:pStyle w:val="TestoNormale"/>
+            </w:pPr>
+            <w:r>
+              <w:rPr>
+                <w:i/>
+              </w:rPr>
+              <w:t>Taxi Driver View</w:t>
+            </w:r>
+            <w:r>
+              <w:t xml:space="preserve"> has a m</w:t>
+            </w:r>
+            <w:r>
+              <w:t xml:space="preserve">ap to show taxi driver current position and driving directions. </w:t>
+            </w:r>
+            <w:r>
+              <w:rPr>
+                <w:i/>
+              </w:rPr>
+              <w:t>Taxi Driver GPS Providers</w:t>
+            </w:r>
+            <w:r>
+              <w:t xml:space="preserve"> provides </w:t>
+            </w:r>
+            <w:r>
+              <w:t xml:space="preserve">taxi driver </w:t>
+            </w:r>
+            <w:r>
+              <w:t xml:space="preserve">current GPS position to </w:t>
+            </w:r>
+            <w:r>
+              <w:rPr>
+                <w:i/>
+              </w:rPr>
+              <w:t>Taxi Driver Controller</w:t>
+            </w:r>
+            <w:r>
+              <w:t xml:space="preserve">. This position is sent to </w:t>
+            </w:r>
+            <w:r>
+              <w:rPr>
+                <w:i/>
+              </w:rPr>
+              <w:t>Maps Manager</w:t>
+            </w:r>
+            <w:r>
+              <w:t xml:space="preserve"> through </w:t>
+            </w:r>
+            <w:r>
+              <w:rPr>
+                <w:i/>
+              </w:rPr>
+              <w:t>Taxi Driver Manager</w:t>
+            </w:r>
+            <w:r>
+              <w:t xml:space="preserve"> and </w:t>
+            </w:r>
+            <w:r>
+              <w:rPr>
+                <w:i/>
+              </w:rPr>
+              <w:t>System Manager</w:t>
+            </w:r>
+            <w:r>
+              <w:t xml:space="preserve">. </w:t>
+            </w:r>
+            <w:r>
+              <w:t>(</w:t>
+            </w:r>
+            <w:r>
+              <w:rPr>
+                <w:i/>
+              </w:rPr>
+              <w:t xml:space="preserve">Maps </w:t>
+            </w:r>
+            <w:r>
+              <w:rPr>
+                <w:i/>
+              </w:rPr>
+              <w:lastRenderedPageBreak/>
+              <w:t>Manager</w:t>
+            </w:r>
+            <w:r>
+              <w:t xml:space="preserve"> will find a proper destination for the taxi driver. </w:t>
+            </w:r>
+            <w:r>
+              <w:t xml:space="preserve">If needed </w:t>
+            </w:r>
+            <w:r>
+              <w:rPr>
+                <w:i/>
+              </w:rPr>
+              <w:t>Maps Manager</w:t>
+            </w:r>
+            <w:r>
+              <w:t xml:space="preserve"> can directly contact </w:t>
+            </w:r>
+            <w:r>
+              <w:rPr>
+                <w:i/>
+              </w:rPr>
+              <w:t>Google Maps</w:t>
+            </w:r>
+            <w:r>
+              <w:t>.</w:t>
+            </w:r>
+            <w:r>
+              <w:t>)</w:t>
+            </w:r>
+            <w:r>
+              <w:t xml:space="preserve"> </w:t>
+            </w:r>
+            <w:r>
+              <w:rPr>
+                <w:i/>
+              </w:rPr>
+              <w:t>Maps Manager</w:t>
+            </w:r>
+            <w:r>
+              <w:t xml:space="preserve"> then </w:t>
+            </w:r>
+            <w:r>
+              <w:t xml:space="preserve">send next destination to </w:t>
+            </w:r>
+            <w:r>
+              <w:rPr>
+                <w:i/>
+              </w:rPr>
+              <w:t>Taxi Driver Controller</w:t>
+            </w:r>
+            <w:r>
+              <w:t xml:space="preserve"> (through </w:t>
+            </w:r>
+            <w:r>
+              <w:rPr>
+                <w:i/>
+              </w:rPr>
+              <w:t>System Manager</w:t>
+            </w:r>
+            <w:r>
+              <w:t xml:space="preserve"> and </w:t>
+            </w:r>
+            <w:r>
+              <w:rPr>
+                <w:i/>
+              </w:rPr>
+              <w:t>Taxi Driver Controller</w:t>
+            </w:r>
+            <w:r>
+              <w:t xml:space="preserve">). </w:t>
+            </w:r>
+            <w:r>
+              <w:rPr>
+                <w:i/>
+              </w:rPr>
+              <w:t>Taxi Driver Controller</w:t>
+            </w:r>
+            <w:r>
+              <w:t xml:space="preserve"> than contacts </w:t>
+            </w:r>
+            <w:r>
+              <w:rPr>
+                <w:i/>
+              </w:rPr>
+              <w:t>Google Maps</w:t>
+            </w:r>
+            <w:r>
+              <w:t xml:space="preserve"> to retrieve </w:t>
+            </w:r>
+            <w:r>
+              <w:t>driving directions from taxi driver position and next destination.</w:t>
+            </w:r>
+            <w:r>
+              <w:t xml:space="preserve">  </w:t>
+            </w:r>
+          </w:p>
+        </w:tc>
+      </w:tr>
+      <w:tr>
+        <w:tc>
+          <w:tcPr>
+            <w:tcW w:w="2972" w:type="dxa"/>
+          </w:tcPr>
+          <w:p>
+            <w:pPr>
+              <w:pStyle w:val="TestoNormale"/>
+            </w:pPr>
+            <w:r>
+              <w:lastRenderedPageBreak/>
+              <w:t>Create/delete/update taxi reservation</w:t>
+            </w:r>
+          </w:p>
+        </w:tc>
+        <w:tc>
+          <w:tcPr>
+            <w:tcW w:w="1701" w:type="dxa"/>
+          </w:tcPr>
+          <w:p>
+            <w:pPr>
+              <w:pStyle w:val="TestoNormale"/>
+            </w:pPr>
+            <w:r>
+              <w:t>Customer Client, Customer Manager, Reservation Manager, System Manager, Data</w:t>
+            </w:r>
+          </w:p>
+        </w:tc>
+        <w:tc>
+          <w:tcPr>
+            <w:tcW w:w="5289" w:type="dxa"/>
+          </w:tcPr>
+          <w:p>
+            <w:pPr>
+              <w:pStyle w:val="TestoNormale"/>
             </w:pPr>
           </w:p>
         </w:tc>
@@ -10540,309 +10975,375 @@
       <w:tr>
         <w:tc>
           <w:tcPr>
-            <w:cnfStyle w:val="001000000000" w:firstRow="0" w:lastRow="0" w:firstColumn="1" w:lastColumn="0" w:oddVBand="0" w:evenVBand="0" w:oddHBand="0" w:evenHBand="0" w:firstRowFirstColumn="0" w:firstRowLastColumn="0" w:lastRowFirstColumn="0" w:lastRowLastColumn="0"/>
-            <w:tcW w:w="3288" w:type="dxa"/>
+            <w:tcW w:w="2972" w:type="dxa"/>
           </w:tcPr>
           <w:p>
             <w:pPr>
-              <w:pStyle w:val="Heading1"/>
-              <w:numPr>
-                <w:ilvl w:val="0"/>
-                <w:numId w:val="0"/>
-              </w:numPr>
-              <w:outlineLvl w:val="0"/>
+              <w:pStyle w:val="TestoNormale"/>
             </w:pPr>
+            <w:r>
+              <w:t>Send information about travels/notifications to a customer</w:t>
+            </w:r>
           </w:p>
         </w:tc>
         <w:tc>
           <w:tcPr>
-            <w:tcW w:w="3201" w:type="dxa"/>
+            <w:tcW w:w="1701" w:type="dxa"/>
           </w:tcPr>
           <w:p>
             <w:pPr>
-              <w:pStyle w:val="Heading1"/>
-              <w:numPr>
-                <w:ilvl w:val="0"/>
-                <w:numId w:val="0"/>
-              </w:numPr>
-              <w:outlineLvl w:val="0"/>
-              <w:cnfStyle w:val="000000000000" w:firstRow="0" w:lastRow="0" w:firstColumn="0" w:lastColumn="0" w:oddVBand="0" w:evenVBand="0" w:oddHBand="0" w:evenHBand="0" w:firstRowFirstColumn="0" w:firstRowLastColumn="0" w:lastRowFirstColumn="0" w:lastRowLastColumn="0"/>
+              <w:pStyle w:val="TestoNormale"/>
             </w:pPr>
+            <w:r>
+              <w:t>Customer Client, Customer Manager, System Manager</w:t>
+            </w:r>
           </w:p>
         </w:tc>
         <w:tc>
           <w:tcPr>
-            <w:tcW w:w="3201" w:type="dxa"/>
+            <w:tcW w:w="5289" w:type="dxa"/>
           </w:tcPr>
           <w:p>
             <w:pPr>
-              <w:pStyle w:val="Heading1"/>
-              <w:numPr>
-                <w:ilvl w:val="0"/>
-                <w:numId w:val="0"/>
-              </w:numPr>
-              <w:outlineLvl w:val="0"/>
-              <w:cnfStyle w:val="000000000000" w:firstRow="0" w:lastRow="0" w:firstColumn="0" w:lastColumn="0" w:oddVBand="0" w:evenVBand="0" w:oddHBand="0" w:evenHBand="0" w:firstRowFirstColumn="0" w:firstRowLastColumn="0" w:lastRowFirstColumn="0" w:lastRowLastColumn="0"/>
+              <w:pStyle w:val="TestoNormale"/>
             </w:pPr>
-          </w:p>
-        </w:tc>
-      </w:tr>
-      <w:tr>
-        <w:trPr>
-          <w:cnfStyle w:val="000000100000" w:firstRow="0" w:lastRow="0" w:firstColumn="0" w:lastColumn="0" w:oddVBand="0" w:evenVBand="0" w:oddHBand="1" w:evenHBand="0" w:firstRowFirstColumn="0" w:firstRowLastColumn="0" w:lastRowFirstColumn="0" w:lastRowLastColumn="0"/>
-        </w:trPr>
-        <w:tc>
-          <w:tcPr>
-            <w:cnfStyle w:val="001000000000" w:firstRow="0" w:lastRow="0" w:firstColumn="1" w:lastColumn="0" w:oddVBand="0" w:evenVBand="0" w:oddHBand="0" w:evenHBand="0" w:firstRowFirstColumn="0" w:firstRowLastColumn="0" w:lastRowFirstColumn="0" w:lastRowLastColumn="0"/>
-            <w:tcW w:w="3288" w:type="dxa"/>
-          </w:tcPr>
-          <w:p>
-            <w:pPr>
-              <w:pStyle w:val="Heading1"/>
-              <w:numPr>
-                <w:ilvl w:val="0"/>
-                <w:numId w:val="0"/>
-              </w:numPr>
-              <w:outlineLvl w:val="0"/>
-            </w:pPr>
-          </w:p>
-        </w:tc>
-        <w:tc>
-          <w:tcPr>
-            <w:tcW w:w="3201" w:type="dxa"/>
-          </w:tcPr>
-          <w:p>
-            <w:pPr>
-              <w:pStyle w:val="Heading1"/>
-              <w:numPr>
-                <w:ilvl w:val="0"/>
-                <w:numId w:val="0"/>
-              </w:numPr>
-              <w:outlineLvl w:val="0"/>
-              <w:cnfStyle w:val="000000100000" w:firstRow="0" w:lastRow="0" w:firstColumn="0" w:lastColumn="0" w:oddVBand="0" w:evenVBand="0" w:oddHBand="1" w:evenHBand="0" w:firstRowFirstColumn="0" w:firstRowLastColumn="0" w:lastRowFirstColumn="0" w:lastRowLastColumn="0"/>
-            </w:pPr>
-          </w:p>
-        </w:tc>
-        <w:tc>
-          <w:tcPr>
-            <w:tcW w:w="3201" w:type="dxa"/>
-          </w:tcPr>
-          <w:p>
-            <w:pPr>
-              <w:pStyle w:val="Heading1"/>
-              <w:numPr>
-                <w:ilvl w:val="0"/>
-                <w:numId w:val="0"/>
-              </w:numPr>
-              <w:outlineLvl w:val="0"/>
-              <w:cnfStyle w:val="000000100000" w:firstRow="0" w:lastRow="0" w:firstColumn="0" w:lastColumn="0" w:oddVBand="0" w:evenVBand="0" w:oddHBand="1" w:evenHBand="0" w:firstRowFirstColumn="0" w:firstRowLastColumn="0" w:lastRowFirstColumn="0" w:lastRowLastColumn="0"/>
-            </w:pPr>
+            <w:bookmarkStart w:id="19" w:name="_GoBack"/>
+            <w:bookmarkEnd w:id="19"/>
           </w:p>
         </w:tc>
       </w:tr>
       <w:tr>
         <w:tc>
           <w:tcPr>
-            <w:cnfStyle w:val="001000000000" w:firstRow="0" w:lastRow="0" w:firstColumn="1" w:lastColumn="0" w:oddVBand="0" w:evenVBand="0" w:oddHBand="0" w:evenHBand="0" w:firstRowFirstColumn="0" w:firstRowLastColumn="0" w:lastRowFirstColumn="0" w:lastRowLastColumn="0"/>
-            <w:tcW w:w="3288" w:type="dxa"/>
+            <w:tcW w:w="2972" w:type="dxa"/>
           </w:tcPr>
           <w:p>
             <w:pPr>
-              <w:pStyle w:val="Heading1"/>
-              <w:numPr>
-                <w:ilvl w:val="0"/>
-                <w:numId w:val="0"/>
-              </w:numPr>
-              <w:outlineLvl w:val="0"/>
+              <w:pStyle w:val="TestoNormale"/>
             </w:pPr>
+            <w:r>
+              <w:t>Accept/decline system request to take care of a customer</w:t>
+            </w:r>
           </w:p>
         </w:tc>
         <w:tc>
           <w:tcPr>
-            <w:tcW w:w="3201" w:type="dxa"/>
+            <w:tcW w:w="1701" w:type="dxa"/>
           </w:tcPr>
           <w:p>
             <w:pPr>
-              <w:pStyle w:val="Heading1"/>
-              <w:numPr>
-                <w:ilvl w:val="0"/>
-                <w:numId w:val="0"/>
-              </w:numPr>
-              <w:outlineLvl w:val="0"/>
-              <w:cnfStyle w:val="000000000000" w:firstRow="0" w:lastRow="0" w:firstColumn="0" w:lastColumn="0" w:oddVBand="0" w:evenVBand="0" w:oddHBand="0" w:evenHBand="0" w:firstRowFirstColumn="0" w:firstRowLastColumn="0" w:lastRowFirstColumn="0" w:lastRowLastColumn="0"/>
+              <w:pStyle w:val="TestoNormale"/>
             </w:pPr>
+            <w:r>
+              <w:t>Taxi Driver View, Taxi Driver Controller, Taxi Driver Manager, Reservati</w:t>
+            </w:r>
+            <w:r>
+              <w:t>on Manager, System Manager</w:t>
+            </w:r>
           </w:p>
         </w:tc>
         <w:tc>
           <w:tcPr>
-            <w:tcW w:w="3201" w:type="dxa"/>
+            <w:tcW w:w="5289" w:type="dxa"/>
           </w:tcPr>
           <w:p>
             <w:pPr>
-              <w:pStyle w:val="Heading1"/>
-              <w:numPr>
-                <w:ilvl w:val="0"/>
-                <w:numId w:val="0"/>
-              </w:numPr>
-              <w:outlineLvl w:val="0"/>
-              <w:cnfStyle w:val="000000000000" w:firstRow="0" w:lastRow="0" w:firstColumn="0" w:lastColumn="0" w:oddVBand="0" w:evenVBand="0" w:oddHBand="0" w:evenHBand="0" w:firstRowFirstColumn="0" w:firstRowLastColumn="0" w:lastRowFirstColumn="0" w:lastRowLastColumn="0"/>
+              <w:pStyle w:val="TestoNormale"/>
+            </w:pPr>
+            <w:r>
+              <w:t xml:space="preserve">How </w:t>
+            </w:r>
+            <w:r>
+              <w:t>can we interact with</w:t>
+            </w:r>
+            <w:r>
+              <w:t xml:space="preserve"> a taxi driver to propose him a new reservation?</w:t>
+            </w:r>
+          </w:p>
+          <w:p>
+            <w:pPr>
+              <w:pStyle w:val="TestoNormale"/>
             </w:pPr>
           </w:p>
-        </w:tc>
-      </w:tr>
-      <w:tr>
-        <w:trPr>
-          <w:cnfStyle w:val="000000100000" w:firstRow="0" w:lastRow="0" w:firstColumn="0" w:lastColumn="0" w:oddVBand="0" w:evenVBand="0" w:oddHBand="1" w:evenHBand="0" w:firstRowFirstColumn="0" w:firstRowLastColumn="0" w:lastRowFirstColumn="0" w:lastRowLastColumn="0"/>
-        </w:trPr>
-        <w:tc>
-          <w:tcPr>
-            <w:cnfStyle w:val="001000000000" w:firstRow="0" w:lastRow="0" w:firstColumn="1" w:lastColumn="0" w:oddVBand="0" w:evenVBand="0" w:oddHBand="0" w:evenHBand="0" w:firstRowFirstColumn="0" w:firstRowLastColumn="0" w:lastRowFirstColumn="0" w:lastRowLastColumn="0"/>
-            <w:tcW w:w="3288" w:type="dxa"/>
-          </w:tcPr>
           <w:p>
             <w:pPr>
-              <w:pStyle w:val="Heading1"/>
-              <w:numPr>
-                <w:ilvl w:val="0"/>
-                <w:numId w:val="0"/>
-              </w:numPr>
-              <w:outlineLvl w:val="0"/>
+              <w:pStyle w:val="TestoNormale"/>
             </w:pPr>
-          </w:p>
-        </w:tc>
-        <w:tc>
-          <w:tcPr>
-            <w:tcW w:w="3201" w:type="dxa"/>
-          </w:tcPr>
-          <w:p>
-            <w:pPr>
-              <w:pStyle w:val="Heading1"/>
-              <w:numPr>
-                <w:ilvl w:val="0"/>
-                <w:numId w:val="0"/>
-              </w:numPr>
-              <w:outlineLvl w:val="0"/>
-              <w:cnfStyle w:val="000000100000" w:firstRow="0" w:lastRow="0" w:firstColumn="0" w:lastColumn="0" w:oddVBand="0" w:evenVBand="0" w:oddHBand="1" w:evenHBand="0" w:firstRowFirstColumn="0" w:firstRowLastColumn="0" w:lastRowFirstColumn="0" w:lastRowLastColumn="0"/>
-            </w:pPr>
-          </w:p>
-        </w:tc>
-        <w:tc>
-          <w:tcPr>
-            <w:tcW w:w="3201" w:type="dxa"/>
-          </w:tcPr>
-          <w:p>
-            <w:pPr>
-              <w:pStyle w:val="Heading1"/>
-              <w:numPr>
-                <w:ilvl w:val="0"/>
-                <w:numId w:val="0"/>
-              </w:numPr>
-              <w:outlineLvl w:val="0"/>
-              <w:cnfStyle w:val="000000100000" w:firstRow="0" w:lastRow="0" w:firstColumn="0" w:lastColumn="0" w:oddVBand="0" w:evenVBand="0" w:oddHBand="1" w:evenHBand="0" w:firstRowFirstColumn="0" w:firstRowLastColumn="0" w:lastRowFirstColumn="0" w:lastRowLastColumn="0"/>
-            </w:pPr>
+            <w:r>
+              <w:rPr>
+                <w:i/>
+              </w:rPr>
+              <w:t>Reservation Manager</w:t>
+            </w:r>
+            <w:r>
+              <w:t xml:space="preserve"> provides to </w:t>
+            </w:r>
+            <w:r>
+              <w:rPr>
+                <w:i/>
+              </w:rPr>
+              <w:t>System Manager</w:t>
+            </w:r>
+            <w:r>
+              <w:t xml:space="preserve"> a new reservation that needs to be taken care of. This reservation is then forwarded to a specific taxi driver through </w:t>
+            </w:r>
+            <w:r>
+              <w:rPr>
+                <w:i/>
+              </w:rPr>
+              <w:t>Taxi Driver Manager</w:t>
+            </w:r>
+            <w:r>
+              <w:t xml:space="preserve">. </w:t>
+            </w:r>
+            <w:r>
+              <w:rPr>
+                <w:i/>
+              </w:rPr>
+              <w:t>Taxi Driver Controller</w:t>
+            </w:r>
+            <w:r>
+              <w:t xml:space="preserve"> receive</w:t>
+            </w:r>
+            <w:r>
+              <w:t>s</w:t>
+            </w:r>
+            <w:r>
+              <w:t xml:space="preserve"> the request and show it to the taxi driver using </w:t>
+            </w:r>
+            <w:r>
+              <w:rPr>
+                <w:i/>
+              </w:rPr>
+              <w:t>Taxi Driver View</w:t>
+            </w:r>
+            <w:r>
+              <w:t xml:space="preserve">. </w:t>
+            </w:r>
+            <w:r>
+              <w:t xml:space="preserve">Taxi driver interacts with </w:t>
+            </w:r>
+            <w:r>
+              <w:rPr>
+                <w:i/>
+              </w:rPr>
+              <w:t>Taxi Driver</w:t>
+            </w:r>
+            <w:r>
+              <w:rPr>
+                <w:i/>
+              </w:rPr>
+              <w:t xml:space="preserve"> </w:t>
+            </w:r>
+            <w:r>
+              <w:rPr>
+                <w:i/>
+              </w:rPr>
+              <w:t>View</w:t>
+            </w:r>
+            <w:r>
+              <w:t xml:space="preserve"> (read </w:t>
+            </w:r>
+            <w:r>
+              <w:rPr>
+                <w:i/>
+              </w:rPr>
+              <w:t>User</w:t>
+            </w:r>
+            <w:r>
+              <w:rPr>
+                <w:i/>
+              </w:rPr>
+              <w:t xml:space="preserve"> Interface</w:t>
+            </w:r>
+            <w:r>
+              <w:rPr>
+                <w:i/>
+              </w:rPr>
+              <w:t xml:space="preserve"> </w:t>
+            </w:r>
+            <w:r>
+              <w:rPr>
+                <w:i/>
+              </w:rPr>
+              <w:t>Design</w:t>
+            </w:r>
+            <w:r>
+              <w:t xml:space="preserve"> paragraph for more details) accepting or declining. </w:t>
+            </w:r>
+            <w:r>
+              <w:rPr>
+                <w:i/>
+              </w:rPr>
+              <w:t>Taxi Driver Controller</w:t>
+            </w:r>
+            <w:r>
+              <w:t xml:space="preserve"> then forward the response to </w:t>
+            </w:r>
+            <w:r>
+              <w:rPr>
+                <w:i/>
+              </w:rPr>
+              <w:t>Taxi Driver Manager</w:t>
+            </w:r>
+            <w:r>
+              <w:rPr>
+                <w:i/>
+              </w:rPr>
+              <w:t>.</w:t>
+            </w:r>
           </w:p>
         </w:tc>
       </w:tr>
       <w:tr>
         <w:tc>
           <w:tcPr>
-            <w:cnfStyle w:val="001000000000" w:firstRow="0" w:lastRow="0" w:firstColumn="1" w:lastColumn="0" w:oddVBand="0" w:evenVBand="0" w:oddHBand="0" w:evenHBand="0" w:firstRowFirstColumn="0" w:firstRowLastColumn="0" w:lastRowFirstColumn="0" w:lastRowLastColumn="0"/>
-            <w:tcW w:w="3288" w:type="dxa"/>
+            <w:tcW w:w="2972" w:type="dxa"/>
           </w:tcPr>
           <w:p>
             <w:pPr>
-              <w:pStyle w:val="Heading1"/>
-              <w:numPr>
-                <w:ilvl w:val="0"/>
-                <w:numId w:val="0"/>
-              </w:numPr>
-              <w:outlineLvl w:val="0"/>
+              <w:pStyle w:val="TestoNormale"/>
             </w:pPr>
+            <w:r>
+              <w:t>Request/acquire user position</w:t>
+            </w:r>
           </w:p>
         </w:tc>
         <w:tc>
           <w:tcPr>
-            <w:tcW w:w="3201" w:type="dxa"/>
+            <w:tcW w:w="1701" w:type="dxa"/>
           </w:tcPr>
           <w:p>
             <w:pPr>
-              <w:pStyle w:val="Heading1"/>
-              <w:numPr>
-                <w:ilvl w:val="0"/>
-                <w:numId w:val="0"/>
-              </w:numPr>
-              <w:outlineLvl w:val="0"/>
-              <w:cnfStyle w:val="000000000000" w:firstRow="0" w:lastRow="0" w:firstColumn="0" w:lastColumn="0" w:oddVBand="0" w:evenVBand="0" w:oddHBand="0" w:evenHBand="0" w:firstRowFirstColumn="0" w:firstRowLastColumn="0" w:lastRowFirstColumn="0" w:lastRowLastColumn="0"/>
+              <w:pStyle w:val="TestoNormale"/>
             </w:pPr>
+            <w:r>
+              <w:t>Client GPS Provider, Client Controller</w:t>
+            </w:r>
+            <w:r>
+              <w:t>, (Google Maps)</w:t>
+            </w:r>
+            <w:r>
+              <w:t>, Client Manager</w:t>
+            </w:r>
           </w:p>
         </w:tc>
         <w:tc>
           <w:tcPr>
-            <w:tcW w:w="3201" w:type="dxa"/>
+            <w:tcW w:w="5289" w:type="dxa"/>
           </w:tcPr>
           <w:p>
             <w:pPr>
-              <w:pStyle w:val="Heading1"/>
-              <w:numPr>
-                <w:ilvl w:val="0"/>
-                <w:numId w:val="0"/>
-              </w:numPr>
-              <w:outlineLvl w:val="0"/>
-              <w:cnfStyle w:val="000000000000" w:firstRow="0" w:lastRow="0" w:firstColumn="0" w:lastColumn="0" w:oddVBand="0" w:evenVBand="0" w:oddHBand="0" w:evenHBand="0" w:firstRowFirstColumn="0" w:firstRowLastColumn="0" w:lastRowFirstColumn="0" w:lastRowLastColumn="0"/>
+              <w:pStyle w:val="TestoNormale"/>
             </w:pPr>
+            <w:r>
+              <w:t>How can we interact with a user to acquire his position? In truth no real request is forwarded to our user (customer or taxi driver).</w:t>
+            </w:r>
+            <w:r>
+              <w:t xml:space="preserve"> Position is given automatically when needed by </w:t>
+            </w:r>
+            <w:proofErr w:type="spellStart"/>
+            <w:r>
+              <w:t>mTS</w:t>
+            </w:r>
+            <w:proofErr w:type="spellEnd"/>
+            <w:r>
+              <w:t xml:space="preserve"> Taxi Driver application and </w:t>
+            </w:r>
+            <w:proofErr w:type="spellStart"/>
+            <w:r>
+              <w:t>mTS</w:t>
+            </w:r>
+            <w:proofErr w:type="spellEnd"/>
+            <w:r>
+              <w:t xml:space="preserve"> Customer application.</w:t>
+            </w:r>
           </w:p>
-        </w:tc>
-      </w:tr>
-      <w:tr>
-        <w:trPr>
-          <w:cnfStyle w:val="000000100000" w:firstRow="0" w:lastRow="0" w:firstColumn="0" w:lastColumn="0" w:oddVBand="0" w:evenVBand="0" w:oddHBand="1" w:evenHBand="0" w:firstRowFirstColumn="0" w:firstRowLastColumn="0" w:lastRowFirstColumn="0" w:lastRowLastColumn="0"/>
-        </w:trPr>
-        <w:tc>
-          <w:tcPr>
-            <w:cnfStyle w:val="001000000000" w:firstRow="0" w:lastRow="0" w:firstColumn="1" w:lastColumn="0" w:oddVBand="0" w:evenVBand="0" w:oddHBand="0" w:evenHBand="0" w:firstRowFirstColumn="0" w:firstRowLastColumn="0" w:lastRowFirstColumn="0" w:lastRowLastColumn="0"/>
-            <w:tcW w:w="3288" w:type="dxa"/>
-          </w:tcPr>
+          <w:p/>
           <w:p>
             <w:pPr>
-              <w:pStyle w:val="Heading1"/>
-              <w:numPr>
-                <w:ilvl w:val="0"/>
-                <w:numId w:val="0"/>
-              </w:numPr>
-              <w:outlineLvl w:val="0"/>
+              <w:pStyle w:val="TestoNormale"/>
             </w:pPr>
+            <w:r>
+              <w:rPr>
+                <w:i/>
+              </w:rPr>
+              <w:t>Client Controller</w:t>
+            </w:r>
+            <w:r>
+              <w:t xml:space="preserve"> contacts </w:t>
+            </w:r>
+            <w:r>
+              <w:rPr>
+                <w:i/>
+              </w:rPr>
+              <w:t>Client GPS Provider</w:t>
+            </w:r>
+            <w:r>
+              <w:t xml:space="preserve">. Then, if required, </w:t>
+            </w:r>
+            <w:r>
+              <w:rPr>
+                <w:i/>
+              </w:rPr>
+              <w:t>Client Controller</w:t>
+            </w:r>
+            <w:r>
+              <w:t xml:space="preserve"> sends a raw GPS position to </w:t>
+            </w:r>
+            <w:r>
+              <w:rPr>
+                <w:i/>
+              </w:rPr>
+              <w:t>Google Maps</w:t>
+            </w:r>
+            <w:r>
+              <w:t xml:space="preserve"> to have an address. </w:t>
+            </w:r>
+            <w:r>
+              <w:lastRenderedPageBreak/>
+              <w:t xml:space="preserve">This address is then forwarded to </w:t>
+            </w:r>
+            <w:r>
+              <w:rPr>
+                <w:i/>
+              </w:rPr>
+              <w:t>Client Manager</w:t>
+            </w:r>
+            <w:r>
+              <w:t xml:space="preserve"> by </w:t>
+            </w:r>
+            <w:r>
+              <w:rPr>
+                <w:i/>
+              </w:rPr>
+              <w:t>Client Controller</w:t>
+            </w:r>
+            <w:r>
+              <w:t>.</w:t>
+            </w:r>
           </w:p>
-        </w:tc>
-        <w:tc>
-          <w:tcPr>
-            <w:tcW w:w="3201" w:type="dxa"/>
-          </w:tcPr>
           <w:p>
             <w:pPr>
-              <w:pStyle w:val="Heading1"/>
-              <w:numPr>
-                <w:ilvl w:val="0"/>
-                <w:numId w:val="0"/>
-              </w:numPr>
-              <w:outlineLvl w:val="0"/>
-              <w:cnfStyle w:val="000000100000" w:firstRow="0" w:lastRow="0" w:firstColumn="0" w:lastColumn="0" w:oddVBand="0" w:evenVBand="0" w:oddHBand="1" w:evenHBand="0" w:firstRowFirstColumn="0" w:firstRowLastColumn="0" w:lastRowFirstColumn="0" w:lastRowLastColumn="0"/>
+              <w:pStyle w:val="TestoNormale"/>
             </w:pPr>
-          </w:p>
-        </w:tc>
-        <w:tc>
-          <w:tcPr>
-            <w:tcW w:w="3201" w:type="dxa"/>
-          </w:tcPr>
-          <w:p>
-            <w:pPr>
-              <w:pStyle w:val="Heading1"/>
-              <w:numPr>
-                <w:ilvl w:val="0"/>
-                <w:numId w:val="0"/>
-              </w:numPr>
-              <w:outlineLvl w:val="0"/>
-              <w:cnfStyle w:val="000000100000" w:firstRow="0" w:lastRow="0" w:firstColumn="0" w:lastColumn="0" w:oddVBand="0" w:evenVBand="0" w:oddHBand="1" w:evenHBand="0" w:firstRowFirstColumn="0" w:firstRowLastColumn="0" w:lastRowFirstColumn="0" w:lastRowLastColumn="0"/>
-            </w:pPr>
+            <w:r>
+              <w:t xml:space="preserve">This is actually very similar to “Zoom – Position check” sequence diagram. </w:t>
+            </w:r>
+            <w:r>
+              <w:t xml:space="preserve">In that case the address position is checked to understand whether it belongs to </w:t>
+            </w:r>
+            <w:proofErr w:type="spellStart"/>
+            <w:r>
+              <w:t>mTS</w:t>
+            </w:r>
+            <w:proofErr w:type="spellEnd"/>
+            <w:r>
+              <w:t xml:space="preserve"> area of expertise or not. </w:t>
+            </w:r>
+            <w:r>
+              <w:t xml:space="preserve"> </w:t>
+            </w:r>
           </w:p>
         </w:tc>
       </w:tr>
@@ -10854,23 +11355,33 @@
     </w:p>
     <w:p>
       <w:pPr>
-        <w:pStyle w:val="Heading1"/>
-      </w:pPr>
-      <w:bookmarkStart w:id="23" w:name="_Toc436580573"/>
+        <w:pStyle w:val="TestoNormale"/>
+      </w:pPr>
+    </w:p>
+    <w:p>
+      <w:pPr>
+        <w:pStyle w:val="TestoNormale"/>
+      </w:pPr>
+    </w:p>
+    <w:p>
+      <w:pPr>
+        <w:pStyle w:val="Titolo1"/>
+      </w:pPr>
+      <w:bookmarkStart w:id="20" w:name="_Toc436580573"/>
       <w:r>
         <w:t>References</w:t>
       </w:r>
-      <w:bookmarkEnd w:id="23"/>
-    </w:p>
-    <w:p>
-      <w:pPr>
-        <w:pStyle w:val="Heading2"/>
-      </w:pPr>
-      <w:bookmarkStart w:id="24" w:name="_Toc436580574"/>
+      <w:bookmarkEnd w:id="20"/>
+    </w:p>
+    <w:p>
+      <w:pPr>
+        <w:pStyle w:val="Titolo2"/>
+      </w:pPr>
+      <w:bookmarkStart w:id="21" w:name="_Toc436580574"/>
       <w:r>
         <w:t>References list</w:t>
       </w:r>
-      <w:bookmarkEnd w:id="24"/>
+      <w:bookmarkEnd w:id="21"/>
     </w:p>
     <w:p>
       <w:pPr>
@@ -11114,7 +11625,7 @@
       <w:hyperlink r:id="rId55" w:history="1">
         <w:r>
           <w:rPr>
-            <w:rStyle w:val="Hyperlink"/>
+            <w:rStyle w:val="Collegamentoipertestuale"/>
             <w:lang w:val="it-IT"/>
           </w:rPr>
           <w:t>https://www.wikipedia.org/</w:t>
@@ -11136,13 +11647,13 @@
     </w:p>
     <w:p>
       <w:pPr>
-        <w:pStyle w:val="Heading2"/>
-      </w:pPr>
-      <w:bookmarkStart w:id="25" w:name="_Toc436580575"/>
+        <w:pStyle w:val="Titolo2"/>
+      </w:pPr>
+      <w:bookmarkStart w:id="22" w:name="_Toc436580575"/>
       <w:r>
         <w:t>Software and Tools Used</w:t>
       </w:r>
-      <w:bookmarkEnd w:id="25"/>
+      <w:bookmarkEnd w:id="22"/>
     </w:p>
     <w:p>
       <w:pPr>
@@ -11165,7 +11676,7 @@
       <w:hyperlink r:id="rId56" w:history="1">
         <w:r>
           <w:rPr>
-            <w:rStyle w:val="Hyperlink"/>
+            <w:rStyle w:val="Collegamentoipertestuale"/>
           </w:rPr>
           <w:t>https://products.office.com/it-it/word</w:t>
         </w:r>
@@ -11203,7 +11714,7 @@
       <w:hyperlink r:id="rId57" w:history="1">
         <w:r>
           <w:rPr>
-            <w:rStyle w:val="Hyperlink"/>
+            <w:rStyle w:val="Collegamentoipertestuale"/>
           </w:rPr>
           <w:t>http://staruml.io/</w:t>
         </w:r>
@@ -11248,7 +11759,7 @@
       <w:hyperlink r:id="rId58" w:history="1">
         <w:r>
           <w:rPr>
-            <w:rStyle w:val="Hyperlink"/>
+            <w:rStyle w:val="Collegamentoipertestuale"/>
           </w:rPr>
           <w:t>http://www.gimp.org/</w:t>
         </w:r>
@@ -11279,7 +11790,7 @@
       <w:hyperlink r:id="rId59" w:history="1">
         <w:r>
           <w:rPr>
-            <w:rStyle w:val="Hyperlink"/>
+            <w:rStyle w:val="Collegamentoipertestuale"/>
           </w:rPr>
           <w:t>https://github.com/</w:t>
         </w:r>
@@ -11309,7 +11820,7 @@
       <w:hyperlink r:id="rId60" w:history="1">
         <w:r>
           <w:rPr>
-            <w:rStyle w:val="Hyperlink"/>
+            <w:rStyle w:val="Collegamentoipertestuale"/>
           </w:rPr>
           <w:t>https://www.dropbox.com/</w:t>
         </w:r>
@@ -11325,13 +11836,13 @@
     </w:p>
     <w:p>
       <w:pPr>
-        <w:pStyle w:val="Heading2"/>
-      </w:pPr>
-      <w:bookmarkStart w:id="26" w:name="_Toc436580576"/>
+        <w:pStyle w:val="Titolo2"/>
+      </w:pPr>
+      <w:bookmarkStart w:id="23" w:name="_Toc436580576"/>
       <w:r>
         <w:t>Hours of work</w:t>
       </w:r>
-      <w:bookmarkEnd w:id="26"/>
+      <w:bookmarkEnd w:id="23"/>
     </w:p>
     <w:p>
       <w:pPr>
@@ -11834,7 +12345,7 @@
 </file>
 
 <file path=word/endnotes.xml><?xml version="1.0" encoding="utf-8"?>
-<w:endnotes xmlns:wpc="http://schemas.microsoft.com/office/word/2010/wordprocessingCanvas" xmlns:mo="http://schemas.microsoft.com/office/mac/office/2008/main" xmlns:mc="http://schemas.openxmlformats.org/markup-compatibility/2006" xmlns:mv="urn:schemas-microsoft-com:mac:vml" xmlns:o="urn:schemas-microsoft-com:office:office" xmlns:r="http://schemas.openxmlformats.org/officeDocument/2006/relationships" xmlns:m="http://schemas.openxmlformats.org/officeDocument/2006/math" xmlns:v="urn:schemas-microsoft-com:vml" xmlns:wp14="http://schemas.microsoft.com/office/word/2010/wordprocessingDrawing" xmlns:wp="http://schemas.openxmlformats.org/drawingml/2006/wordprocessingDrawing" xmlns:w10="urn:schemas-microsoft-com:office:word" xmlns:w="http://schemas.openxmlformats.org/wordprocessingml/2006/main" xmlns:w14="http://schemas.microsoft.com/office/word/2010/wordml" xmlns:w15="http://schemas.microsoft.com/office/word/2012/wordml" xmlns:wpg="http://schemas.microsoft.com/office/word/2010/wordprocessingGroup" xmlns:wpi="http://schemas.microsoft.com/office/word/2010/wordprocessingInk" xmlns:wne="http://schemas.microsoft.com/office/word/2006/wordml" xmlns:wps="http://schemas.microsoft.com/office/word/2010/wordprocessingShape" mc:Ignorable="w14 w15 wp14">
+<w:endnotes xmlns:wpc="http://schemas.microsoft.com/office/word/2010/wordprocessingCanvas" xmlns:mc="http://schemas.openxmlformats.org/markup-compatibility/2006" xmlns:o="urn:schemas-microsoft-com:office:office" xmlns:r="http://schemas.openxmlformats.org/officeDocument/2006/relationships" xmlns:m="http://schemas.openxmlformats.org/officeDocument/2006/math" xmlns:v="urn:schemas-microsoft-com:vml" xmlns:wp14="http://schemas.microsoft.com/office/word/2010/wordprocessingDrawing" xmlns:wp="http://schemas.openxmlformats.org/drawingml/2006/wordprocessingDrawing" xmlns:w10="urn:schemas-microsoft-com:office:word" xmlns:w="http://schemas.openxmlformats.org/wordprocessingml/2006/main" xmlns:w14="http://schemas.microsoft.com/office/word/2010/wordml" xmlns:w15="http://schemas.microsoft.com/office/word/2012/wordml" xmlns:wpg="http://schemas.microsoft.com/office/word/2010/wordprocessingGroup" xmlns:wpi="http://schemas.microsoft.com/office/word/2010/wordprocessingInk" xmlns:wne="http://schemas.microsoft.com/office/word/2006/wordml" xmlns:wps="http://schemas.microsoft.com/office/word/2010/wordprocessingShape" mc:Ignorable="w14 w15 wp14">
   <w:endnote w:type="separator" w:id="-1">
     <w:p>
       <w:pPr>
@@ -11859,10 +12370,10 @@
 </file>
 
 <file path=word/footer1.xml><?xml version="1.0" encoding="utf-8"?>
-<w:ftr xmlns:wpc="http://schemas.microsoft.com/office/word/2010/wordprocessingCanvas" xmlns:mo="http://schemas.microsoft.com/office/mac/office/2008/main" xmlns:mc="http://schemas.openxmlformats.org/markup-compatibility/2006" xmlns:mv="urn:schemas-microsoft-com:mac:vml" xmlns:o="urn:schemas-microsoft-com:office:office" xmlns:r="http://schemas.openxmlformats.org/officeDocument/2006/relationships" xmlns:m="http://schemas.openxmlformats.org/officeDocument/2006/math" xmlns:v="urn:schemas-microsoft-com:vml" xmlns:wp14="http://schemas.microsoft.com/office/word/2010/wordprocessingDrawing" xmlns:wp="http://schemas.openxmlformats.org/drawingml/2006/wordprocessingDrawing" xmlns:w10="urn:schemas-microsoft-com:office:word" xmlns:w="http://schemas.openxmlformats.org/wordprocessingml/2006/main" xmlns:w14="http://schemas.microsoft.com/office/word/2010/wordml" xmlns:w15="http://schemas.microsoft.com/office/word/2012/wordml" xmlns:wpg="http://schemas.microsoft.com/office/word/2010/wordprocessingGroup" xmlns:wpi="http://schemas.microsoft.com/office/word/2010/wordprocessingInk" xmlns:wne="http://schemas.microsoft.com/office/word/2006/wordml" xmlns:wps="http://schemas.microsoft.com/office/word/2010/wordprocessingShape" mc:Ignorable="w14 w15 wp14">
+<w:ftr xmlns:wpc="http://schemas.microsoft.com/office/word/2010/wordprocessingCanvas" xmlns:mc="http://schemas.openxmlformats.org/markup-compatibility/2006" xmlns:o="urn:schemas-microsoft-com:office:office" xmlns:r="http://schemas.openxmlformats.org/officeDocument/2006/relationships" xmlns:m="http://schemas.openxmlformats.org/officeDocument/2006/math" xmlns:v="urn:schemas-microsoft-com:vml" xmlns:wp14="http://schemas.microsoft.com/office/word/2010/wordprocessingDrawing" xmlns:wp="http://schemas.openxmlformats.org/drawingml/2006/wordprocessingDrawing" xmlns:w10="urn:schemas-microsoft-com:office:word" xmlns:w="http://schemas.openxmlformats.org/wordprocessingml/2006/main" xmlns:w14="http://schemas.microsoft.com/office/word/2010/wordml" xmlns:w15="http://schemas.microsoft.com/office/word/2012/wordml" xmlns:wpg="http://schemas.microsoft.com/office/word/2010/wordprocessingGroup" xmlns:wpi="http://schemas.microsoft.com/office/word/2010/wordprocessingInk" xmlns:wne="http://schemas.microsoft.com/office/word/2006/wordml" xmlns:wps="http://schemas.microsoft.com/office/word/2010/wordprocessingShape" mc:Ignorable="w14 w15 wp14">
   <w:p>
     <w:pPr>
-      <w:pStyle w:val="Footer"/>
+      <w:pStyle w:val="Pidipagina"/>
       <w:jc w:val="right"/>
       <w:rPr>
         <w:i/>
@@ -11917,7 +12428,7 @@
 </file>
 
 <file path=word/footnotes.xml><?xml version="1.0" encoding="utf-8"?>
-<w:footnotes xmlns:wpc="http://schemas.microsoft.com/office/word/2010/wordprocessingCanvas" xmlns:mo="http://schemas.microsoft.com/office/mac/office/2008/main" xmlns:mc="http://schemas.openxmlformats.org/markup-compatibility/2006" xmlns:mv="urn:schemas-microsoft-com:mac:vml" xmlns:o="urn:schemas-microsoft-com:office:office" xmlns:r="http://schemas.openxmlformats.org/officeDocument/2006/relationships" xmlns:m="http://schemas.openxmlformats.org/officeDocument/2006/math" xmlns:v="urn:schemas-microsoft-com:vml" xmlns:wp14="http://schemas.microsoft.com/office/word/2010/wordprocessingDrawing" xmlns:wp="http://schemas.openxmlformats.org/drawingml/2006/wordprocessingDrawing" xmlns:w10="urn:schemas-microsoft-com:office:word" xmlns:w="http://schemas.openxmlformats.org/wordprocessingml/2006/main" xmlns:w14="http://schemas.microsoft.com/office/word/2010/wordml" xmlns:w15="http://schemas.microsoft.com/office/word/2012/wordml" xmlns:wpg="http://schemas.microsoft.com/office/word/2010/wordprocessingGroup" xmlns:wpi="http://schemas.microsoft.com/office/word/2010/wordprocessingInk" xmlns:wne="http://schemas.microsoft.com/office/word/2006/wordml" xmlns:wps="http://schemas.microsoft.com/office/word/2010/wordprocessingShape" mc:Ignorable="w14 w15 wp14">
+<w:footnotes xmlns:wpc="http://schemas.microsoft.com/office/word/2010/wordprocessingCanvas" xmlns:mc="http://schemas.openxmlformats.org/markup-compatibility/2006" xmlns:o="urn:schemas-microsoft-com:office:office" xmlns:r="http://schemas.openxmlformats.org/officeDocument/2006/relationships" xmlns:m="http://schemas.openxmlformats.org/officeDocument/2006/math" xmlns:v="urn:schemas-microsoft-com:vml" xmlns:wp14="http://schemas.microsoft.com/office/word/2010/wordprocessingDrawing" xmlns:wp="http://schemas.openxmlformats.org/drawingml/2006/wordprocessingDrawing" xmlns:w10="urn:schemas-microsoft-com:office:word" xmlns:w="http://schemas.openxmlformats.org/wordprocessingml/2006/main" xmlns:w14="http://schemas.microsoft.com/office/word/2010/wordml" xmlns:w15="http://schemas.microsoft.com/office/word/2012/wordml" xmlns:wpg="http://schemas.microsoft.com/office/word/2010/wordprocessingGroup" xmlns:wpi="http://schemas.microsoft.com/office/word/2010/wordprocessingInk" xmlns:wne="http://schemas.microsoft.com/office/word/2006/wordml" xmlns:wps="http://schemas.microsoft.com/office/word/2010/wordprocessingShape" mc:Ignorable="w14 w15 wp14">
   <w:footnote w:type="separator" w:id="-1">
     <w:p>
       <w:pPr>
@@ -11942,10 +12453,10 @@
 </file>
 
 <file path=word/header1.xml><?xml version="1.0" encoding="utf-8"?>
-<w:hdr xmlns:wpc="http://schemas.microsoft.com/office/word/2010/wordprocessingCanvas" xmlns:mo="http://schemas.microsoft.com/office/mac/office/2008/main" xmlns:mc="http://schemas.openxmlformats.org/markup-compatibility/2006" xmlns:mv="urn:schemas-microsoft-com:mac:vml" xmlns:o="urn:schemas-microsoft-com:office:office" xmlns:r="http://schemas.openxmlformats.org/officeDocument/2006/relationships" xmlns:m="http://schemas.openxmlformats.org/officeDocument/2006/math" xmlns:v="urn:schemas-microsoft-com:vml" xmlns:wp14="http://schemas.microsoft.com/office/word/2010/wordprocessingDrawing" xmlns:wp="http://schemas.openxmlformats.org/drawingml/2006/wordprocessingDrawing" xmlns:w10="urn:schemas-microsoft-com:office:word" xmlns:w="http://schemas.openxmlformats.org/wordprocessingml/2006/main" xmlns:w14="http://schemas.microsoft.com/office/word/2010/wordml" xmlns:w15="http://schemas.microsoft.com/office/word/2012/wordml" xmlns:wpg="http://schemas.microsoft.com/office/word/2010/wordprocessingGroup" xmlns:wpi="http://schemas.microsoft.com/office/word/2010/wordprocessingInk" xmlns:wne="http://schemas.microsoft.com/office/word/2006/wordml" xmlns:wps="http://schemas.microsoft.com/office/word/2010/wordprocessingShape" mc:Ignorable="w14 w15 wp14">
+<w:hdr xmlns:wpc="http://schemas.microsoft.com/office/word/2010/wordprocessingCanvas" xmlns:mc="http://schemas.openxmlformats.org/markup-compatibility/2006" xmlns:o="urn:schemas-microsoft-com:office:office" xmlns:r="http://schemas.openxmlformats.org/officeDocument/2006/relationships" xmlns:m="http://schemas.openxmlformats.org/officeDocument/2006/math" xmlns:v="urn:schemas-microsoft-com:vml" xmlns:wp14="http://schemas.microsoft.com/office/word/2010/wordprocessingDrawing" xmlns:wp="http://schemas.openxmlformats.org/drawingml/2006/wordprocessingDrawing" xmlns:w10="urn:schemas-microsoft-com:office:word" xmlns:w="http://schemas.openxmlformats.org/wordprocessingml/2006/main" xmlns:w14="http://schemas.microsoft.com/office/word/2010/wordml" xmlns:w15="http://schemas.microsoft.com/office/word/2012/wordml" xmlns:wpg="http://schemas.microsoft.com/office/word/2010/wordprocessingGroup" xmlns:wpi="http://schemas.microsoft.com/office/word/2010/wordprocessingInk" xmlns:wne="http://schemas.microsoft.com/office/word/2006/wordml" xmlns:wps="http://schemas.microsoft.com/office/word/2010/wordprocessingShape" mc:Ignorable="w14 w15 wp14">
   <w:p>
     <w:pPr>
-      <w:pStyle w:val="Header"/>
+      <w:pStyle w:val="Intestazione"/>
     </w:pPr>
     <w:r>
       <w:rPr>
@@ -11954,6 +12465,7 @@
         <w:color w:val="808080" w:themeColor="background1" w:themeShade="80"/>
         <w:sz w:val="20"/>
         <w:szCs w:val="20"/>
+        <w:lang w:val="it-IT" w:eastAsia="it-IT"/>
       </w:rPr>
       <mc:AlternateContent>
         <mc:Choice Requires="wpg">
@@ -12219,7 +12731,7 @@
                         <w:txbxContent>
                           <w:p>
                             <w:pPr>
-                              <w:pStyle w:val="Header"/>
+                              <w:pStyle w:val="Intestazione"/>
                               <w:jc w:val="right"/>
                               <w:rPr>
                                 <w:color w:val="FFFFFF" w:themeColor="background1"/>
@@ -12267,7 +12779,7 @@
                                 <w:szCs w:val="24"/>
                                 <w:lang w:val="it-IT"/>
                               </w:rPr>
-                              <w:t>22</w:t>
+                              <w:t>32</w:t>
                             </w:r>
                             <w:r>
                               <w:rPr>
@@ -12301,29 +12813,29 @@
         </mc:Choice>
         <mc:Fallback>
           <w:pict>
-            <v:group w14:anchorId="3F1F2C8F" id="Gruppo_x0020_158" o:spid="_x0000_s1026" style="position:absolute;margin-left:-.9pt;margin-top:18.25pt;width:133.9pt;height:80.65pt;z-index:251659264;mso-position-horizontal-relative:page;mso-position-vertical-relative:page;mso-width-relative:margin;mso-height-relative:margin" coordsize="1700784,1024128" o:gfxdata="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">
-              <v:group id="Gruppo_x0020_159" o:spid="_x0000_s1027" style="position:absolute;width:1700784;height:1024128" coordsize="1700784,1024128" o:gfxdata="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">
-                <v:rect id="Rettangolo_x0020_160" o:spid="_x0000_s1028" style="position:absolute;width:1700784;height:1024128;visibility:visible;mso-wrap-style:square;v-text-anchor:middle" o:gfxdata="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" fillcolor="white [3212]" stroked="f" strokeweight="1pt">
+            <v:group w14:anchorId="3F1F2C8F" id="Gruppo 158" o:spid="_x0000_s1026" style="position:absolute;margin-left:-.9pt;margin-top:18.25pt;width:133.9pt;height:80.65pt;z-index:251659264;mso-position-horizontal-relative:page;mso-position-vertical-relative:page;mso-width-relative:margin;mso-height-relative:margin" coordsize="17007,10241" o:gfxdata="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">
+              <v:group id="Gruppo 159" o:spid="_x0000_s1027" style="position:absolute;width:17007;height:10241" coordsize="17007,10241" o:gfxdata="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">
+                <v:rect id="Rettangolo 160" o:spid="_x0000_s1028" style="position:absolute;width:17007;height:10241;visibility:visible;mso-wrap-style:square;v-text-anchor:middle" o:gfxdata="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" fillcolor="white [3212]" stroked="f" strokeweight="1pt">
                   <v:fill opacity="0"/>
                 </v:rect>
-                <v:shape id="Rettangolo_x0020_1" o:spid="_x0000_s1029" style="position:absolute;left:228600;width:1463040;height:1014984;visibility:visible;mso-wrap-style:square;v-text-anchor:middle" coordsize="1462822,1014481" o:gfxdata="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" path="m0,0l1462822,,910372,376306,,1014481,,0xe" fillcolor="#5b9bd5 [3204]" stroked="f" strokeweight="1pt">
+                <v:shape id="Rettangolo 1" o:spid="_x0000_s1029" style="position:absolute;left:2286;width:14630;height:10149;visibility:visible;mso-wrap-style:square;v-text-anchor:middle" coordsize="1462822,1014481" o:gfxdata="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" path="m,l1462822,,910372,376306,,1014481,,xe" fillcolor="#5b9bd5 [3204]" stroked="f" strokeweight="1pt">
                   <v:stroke joinstyle="miter"/>
                   <v:path arrowok="t" o:connecttype="custom" o:connectlocs="0,0;1463040,0;910508,376493;0,1014984;0,0" o:connectangles="0,0,0,0,0"/>
                 </v:shape>
-                <v:rect id="Rettangolo_x0020_162" o:spid="_x0000_s1030" style="position:absolute;left:228600;width:1472184;height:1024128;visibility:visible;mso-wrap-style:square;v-text-anchor:middle" o:gfxdata="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" stroked="f" strokeweight="1pt">
-                  <v:fill r:id="rId2" o:title="" rotate="t" type="frame"/>
+                <v:rect id="Rettangolo 162" o:spid="_x0000_s1030" style="position:absolute;left:2286;width:14721;height:10241;visibility:visible;mso-wrap-style:square;v-text-anchor:middle" o:gfxdata="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" stroked="f" strokeweight="1pt">
+                  <v:fill r:id="rId2" o:title="" recolor="t" rotate="t" type="frame"/>
                 </v:rect>
               </v:group>
-              <v:shapetype id="_x0000_t202" coordsize="21600,21600" o:spt="202" path="m0,0l0,21600,21600,21600,21600,0xe">
+              <v:shapetype id="_x0000_t202" coordsize="21600,21600" o:spt="202" path="m,l,21600r21600,l21600,xe">
                 <v:stroke joinstyle="miter"/>
                 <v:path gradientshapeok="t" o:connecttype="rect"/>
               </v:shapetype>
-              <v:shape id="Casella_x0020_di_x0020_testo_x0020_163" o:spid="_x0000_s1031" type="#_x0000_t202" style="position:absolute;left:86562;top:18933;width:642644;height:351457;flip:x;visibility:visible;mso-wrap-style:square;v-text-anchor:middle" o:gfxdata="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" filled="f" stroked="f" strokeweight=".5pt">
+              <v:shape id="Casella di testo 163" o:spid="_x0000_s1031" type="#_x0000_t202" style="position:absolute;left:865;top:189;width:6427;height:3514;flip:x;visibility:visible;mso-wrap-style:square;v-text-anchor:middle" o:gfxdata="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" filled="f" stroked="f" strokeweight=".5pt">
                 <v:textbox inset=",7.2pt,,7.2pt">
                   <w:txbxContent>
                     <w:p>
                       <w:pPr>
-                        <w:pStyle w:val="Header"/>
+                        <w:pStyle w:val="Intestazione"/>
                         <w:jc w:val="right"/>
                         <w:rPr>
                           <w:color w:val="FFFFFF" w:themeColor="background1"/>
@@ -12371,7 +12883,7 @@
                           <w:szCs w:val="24"/>
                           <w:lang w:val="it-IT"/>
                         </w:rPr>
-                        <w:t>22</w:t>
+                        <w:t>32</w:t>
                       </w:r>
                       <w:r>
                         <w:rPr>
@@ -12396,8 +12908,8 @@
 </file>
 
 <file path=word/numbering.xml><?xml version="1.0" encoding="utf-8"?>
-<w:numbering xmlns:wpc="http://schemas.microsoft.com/office/word/2010/wordprocessingCanvas" xmlns:mo="http://schemas.microsoft.com/office/mac/office/2008/main" xmlns:mc="http://schemas.openxmlformats.org/markup-compatibility/2006" xmlns:mv="urn:schemas-microsoft-com:mac:vml" xmlns:o="urn:schemas-microsoft-com:office:office" xmlns:r="http://schemas.openxmlformats.org/officeDocument/2006/relationships" xmlns:m="http://schemas.openxmlformats.org/officeDocument/2006/math" xmlns:v="urn:schemas-microsoft-com:vml" xmlns:wp14="http://schemas.microsoft.com/office/word/2010/wordprocessingDrawing" xmlns:wp="http://schemas.openxmlformats.org/drawingml/2006/wordprocessingDrawing" xmlns:w10="urn:schemas-microsoft-com:office:word" xmlns:w="http://schemas.openxmlformats.org/wordprocessingml/2006/main" xmlns:w14="http://schemas.microsoft.com/office/word/2010/wordml" xmlns:w15="http://schemas.microsoft.com/office/word/2012/wordml" xmlns:wpg="http://schemas.microsoft.com/office/word/2010/wordprocessingGroup" xmlns:wpi="http://schemas.microsoft.com/office/word/2010/wordprocessingInk" xmlns:wne="http://schemas.microsoft.com/office/word/2006/wordml" xmlns:wps="http://schemas.microsoft.com/office/word/2010/wordprocessingShape" mc:Ignorable="w14 w15 wp14">
-  <w:abstractNum w:abstractNumId="0">
+<w:numbering xmlns:wpc="http://schemas.microsoft.com/office/word/2010/wordprocessingCanvas" xmlns:mc="http://schemas.openxmlformats.org/markup-compatibility/2006" xmlns:o="urn:schemas-microsoft-com:office:office" xmlns:r="http://schemas.openxmlformats.org/officeDocument/2006/relationships" xmlns:m="http://schemas.openxmlformats.org/officeDocument/2006/math" xmlns:v="urn:schemas-microsoft-com:vml" xmlns:wp14="http://schemas.microsoft.com/office/word/2010/wordprocessingDrawing" xmlns:wp="http://schemas.openxmlformats.org/drawingml/2006/wordprocessingDrawing" xmlns:w10="urn:schemas-microsoft-com:office:word" xmlns:w="http://schemas.openxmlformats.org/wordprocessingml/2006/main" xmlns:w14="http://schemas.microsoft.com/office/word/2010/wordml" xmlns:w15="http://schemas.microsoft.com/office/word/2012/wordml" xmlns:wpg="http://schemas.microsoft.com/office/word/2010/wordprocessingGroup" xmlns:wpi="http://schemas.microsoft.com/office/word/2010/wordprocessingInk" xmlns:wne="http://schemas.microsoft.com/office/word/2006/wordml" xmlns:wps="http://schemas.microsoft.com/office/word/2010/wordprocessingShape" mc:Ignorable="w14 w15 wp14">
+  <w:abstractNum w:abstractNumId="0" w15:restartNumberingAfterBreak="0">
     <w:nsid w:val="03B32B60"/>
     <w:multiLevelType w:val="hybridMultilevel"/>
     <w:tmpl w:val="40C0813C"/>
@@ -12510,7 +13022,7 @@
       </w:rPr>
     </w:lvl>
   </w:abstractNum>
-  <w:abstractNum w:abstractNumId="1">
+  <w:abstractNum w:abstractNumId="1" w15:restartNumberingAfterBreak="0">
     <w:nsid w:val="08600438"/>
     <w:multiLevelType w:val="hybridMultilevel"/>
     <w:tmpl w:val="FCE69B38"/>
@@ -12623,7 +13135,7 @@
       </w:rPr>
     </w:lvl>
   </w:abstractNum>
-  <w:abstractNum w:abstractNumId="2">
+  <w:abstractNum w:abstractNumId="2" w15:restartNumberingAfterBreak="0">
     <w:nsid w:val="0D1E743F"/>
     <w:multiLevelType w:val="hybridMultilevel"/>
     <w:tmpl w:val="D1FC5FF6"/>
@@ -12736,7 +13248,7 @@
       </w:rPr>
     </w:lvl>
   </w:abstractNum>
-  <w:abstractNum w:abstractNumId="3">
+  <w:abstractNum w:abstractNumId="3" w15:restartNumberingAfterBreak="0">
     <w:nsid w:val="0F085AA0"/>
     <w:multiLevelType w:val="hybridMultilevel"/>
     <w:tmpl w:val="0A3C1DB0"/>
@@ -12849,7 +13361,7 @@
       </w:rPr>
     </w:lvl>
   </w:abstractNum>
-  <w:abstractNum w:abstractNumId="4">
+  <w:abstractNum w:abstractNumId="4" w15:restartNumberingAfterBreak="0">
     <w:nsid w:val="1E85799F"/>
     <w:multiLevelType w:val="hybridMultilevel"/>
     <w:tmpl w:val="10DC32E6"/>
@@ -12962,7 +13474,7 @@
       </w:rPr>
     </w:lvl>
   </w:abstractNum>
-  <w:abstractNum w:abstractNumId="5">
+  <w:abstractNum w:abstractNumId="5" w15:restartNumberingAfterBreak="0">
     <w:nsid w:val="2B4D6E0F"/>
     <w:multiLevelType w:val="hybridMultilevel"/>
     <w:tmpl w:val="8EEED9D0"/>
@@ -13076,7 +13588,7 @@
       </w:rPr>
     </w:lvl>
   </w:abstractNum>
-  <w:abstractNum w:abstractNumId="6">
+  <w:abstractNum w:abstractNumId="6" w15:restartNumberingAfterBreak="0">
     <w:nsid w:val="2C0879D2"/>
     <w:multiLevelType w:val="hybridMultilevel"/>
     <w:tmpl w:val="42680BBE"/>
@@ -13189,7 +13701,7 @@
       </w:rPr>
     </w:lvl>
   </w:abstractNum>
-  <w:abstractNum w:abstractNumId="7">
+  <w:abstractNum w:abstractNumId="7" w15:restartNumberingAfterBreak="0">
     <w:nsid w:val="2E06640E"/>
     <w:multiLevelType w:val="hybridMultilevel"/>
     <w:tmpl w:val="10F86056"/>
@@ -13302,7 +13814,7 @@
       </w:rPr>
     </w:lvl>
   </w:abstractNum>
-  <w:abstractNum w:abstractNumId="8">
+  <w:abstractNum w:abstractNumId="8" w15:restartNumberingAfterBreak="0">
     <w:nsid w:val="2E430986"/>
     <w:multiLevelType w:val="hybridMultilevel"/>
     <w:tmpl w:val="18725428"/>
@@ -13415,7 +13927,7 @@
       </w:rPr>
     </w:lvl>
   </w:abstractNum>
-  <w:abstractNum w:abstractNumId="9">
+  <w:abstractNum w:abstractNumId="9" w15:restartNumberingAfterBreak="0">
     <w:nsid w:val="2ECA305C"/>
     <w:multiLevelType w:val="hybridMultilevel"/>
     <w:tmpl w:val="0D26C1B8"/>
@@ -13528,7 +14040,7 @@
       </w:rPr>
     </w:lvl>
   </w:abstractNum>
-  <w:abstractNum w:abstractNumId="10">
+  <w:abstractNum w:abstractNumId="10" w15:restartNumberingAfterBreak="0">
     <w:nsid w:val="33063C66"/>
     <w:multiLevelType w:val="hybridMultilevel"/>
     <w:tmpl w:val="3584801A"/>
@@ -13641,7 +14153,7 @@
       </w:rPr>
     </w:lvl>
   </w:abstractNum>
-  <w:abstractNum w:abstractNumId="11">
+  <w:abstractNum w:abstractNumId="11" w15:restartNumberingAfterBreak="0">
     <w:nsid w:val="33C84D6E"/>
     <w:multiLevelType w:val="hybridMultilevel"/>
     <w:tmpl w:val="A8C07E34"/>
@@ -13754,7 +14266,7 @@
       </w:rPr>
     </w:lvl>
   </w:abstractNum>
-  <w:abstractNum w:abstractNumId="12">
+  <w:abstractNum w:abstractNumId="12" w15:restartNumberingAfterBreak="0">
     <w:nsid w:val="35D56682"/>
     <w:multiLevelType w:val="hybridMultilevel"/>
     <w:tmpl w:val="BDC60E00"/>
@@ -13867,7 +14379,7 @@
       </w:rPr>
     </w:lvl>
   </w:abstractNum>
-  <w:abstractNum w:abstractNumId="13">
+  <w:abstractNum w:abstractNumId="13" w15:restartNumberingAfterBreak="0">
     <w:nsid w:val="3D6E63E2"/>
     <w:multiLevelType w:val="hybridMultilevel"/>
     <w:tmpl w:val="E5964F7A"/>
@@ -13981,7 +14493,7 @@
       </w:rPr>
     </w:lvl>
   </w:abstractNum>
-  <w:abstractNum w:abstractNumId="14">
+  <w:abstractNum w:abstractNumId="14" w15:restartNumberingAfterBreak="0">
     <w:nsid w:val="4F54059A"/>
     <w:multiLevelType w:val="hybridMultilevel"/>
     <w:tmpl w:val="74021284"/>
@@ -14094,7 +14606,7 @@
       </w:rPr>
     </w:lvl>
   </w:abstractNum>
-  <w:abstractNum w:abstractNumId="15">
+  <w:abstractNum w:abstractNumId="15" w15:restartNumberingAfterBreak="0">
     <w:nsid w:val="51451D80"/>
     <w:multiLevelType w:val="hybridMultilevel"/>
     <w:tmpl w:val="38405DD2"/>
@@ -14207,7 +14719,7 @@
       </w:rPr>
     </w:lvl>
   </w:abstractNum>
-  <w:abstractNum w:abstractNumId="16">
+  <w:abstractNum w:abstractNumId="16" w15:restartNumberingAfterBreak="0">
     <w:nsid w:val="52BB1B13"/>
     <w:multiLevelType w:val="hybridMultilevel"/>
     <w:tmpl w:val="519C2130"/>
@@ -14293,7 +14805,7 @@
       </w:pPr>
     </w:lvl>
   </w:abstractNum>
-  <w:abstractNum w:abstractNumId="17">
+  <w:abstractNum w:abstractNumId="17" w15:restartNumberingAfterBreak="0">
     <w:nsid w:val="60641B7E"/>
     <w:multiLevelType w:val="hybridMultilevel"/>
     <w:tmpl w:val="06CE8B34"/>
@@ -14406,14 +14918,14 @@
       </w:rPr>
     </w:lvl>
   </w:abstractNum>
-  <w:abstractNum w:abstractNumId="18">
+  <w:abstractNum w:abstractNumId="18" w15:restartNumberingAfterBreak="0">
     <w:nsid w:val="62A765B8"/>
     <w:multiLevelType w:val="multilevel"/>
     <w:tmpl w:val="857ED286"/>
     <w:lvl w:ilvl="0">
       <w:start w:val="1"/>
       <w:numFmt w:val="decimal"/>
-      <w:pStyle w:val="Heading1"/>
+      <w:pStyle w:val="Titolo1"/>
       <w:lvlText w:val="%1."/>
       <w:lvlJc w:val="left"/>
       <w:pPr>
@@ -14423,7 +14935,7 @@
     <w:lvl w:ilvl="1">
       <w:start w:val="1"/>
       <w:numFmt w:val="decimal"/>
-      <w:pStyle w:val="Heading2"/>
+      <w:pStyle w:val="Titolo2"/>
       <w:lvlText w:val="%1.%2."/>
       <w:lvlJc w:val="left"/>
       <w:pPr>
@@ -14433,7 +14945,7 @@
     <w:lvl w:ilvl="2">
       <w:start w:val="1"/>
       <w:numFmt w:val="decimal"/>
-      <w:pStyle w:val="Heading3"/>
+      <w:pStyle w:val="Titolo3"/>
       <w:lvlText w:val="%1.%2.%3."/>
       <w:lvlJc w:val="left"/>
       <w:pPr>
@@ -14498,7 +15010,7 @@
       </w:pPr>
     </w:lvl>
   </w:abstractNum>
-  <w:abstractNum w:abstractNumId="19">
+  <w:abstractNum w:abstractNumId="19" w15:restartNumberingAfterBreak="0">
     <w:nsid w:val="66040253"/>
     <w:multiLevelType w:val="hybridMultilevel"/>
     <w:tmpl w:val="B6708AF0"/>
@@ -14611,7 +15123,7 @@
       </w:rPr>
     </w:lvl>
   </w:abstractNum>
-  <w:abstractNum w:abstractNumId="20">
+  <w:abstractNum w:abstractNumId="20" w15:restartNumberingAfterBreak="0">
     <w:nsid w:val="66187DD5"/>
     <w:multiLevelType w:val="hybridMultilevel"/>
     <w:tmpl w:val="63088542"/>
@@ -14724,7 +15236,7 @@
       </w:rPr>
     </w:lvl>
   </w:abstractNum>
-  <w:abstractNum w:abstractNumId="21">
+  <w:abstractNum w:abstractNumId="21" w15:restartNumberingAfterBreak="0">
     <w:nsid w:val="6B2067C4"/>
     <w:multiLevelType w:val="hybridMultilevel"/>
     <w:tmpl w:val="334C5046"/>
@@ -14837,7 +15349,7 @@
       </w:rPr>
     </w:lvl>
   </w:abstractNum>
-  <w:abstractNum w:abstractNumId="22">
+  <w:abstractNum w:abstractNumId="22" w15:restartNumberingAfterBreak="0">
     <w:nsid w:val="6D6760A9"/>
     <w:multiLevelType w:val="hybridMultilevel"/>
     <w:tmpl w:val="1924C574"/>
@@ -14950,7 +15462,7 @@
       </w:rPr>
     </w:lvl>
   </w:abstractNum>
-  <w:abstractNum w:abstractNumId="23">
+  <w:abstractNum w:abstractNumId="23" w15:restartNumberingAfterBreak="0">
     <w:nsid w:val="789703EC"/>
     <w:multiLevelType w:val="hybridMultilevel"/>
     <w:tmpl w:val="4D1826AE"/>
@@ -15182,7 +15694,7 @@
       </w:pPr>
     </w:pPrDefault>
   </w:docDefaults>
-  <w:latentStyles w:defLockedState="0" w:defUIPriority="99" w:defSemiHidden="0" w:defUnhideWhenUsed="0" w:defQFormat="0" w:count="380">
+  <w:latentStyles w:defLockedState="0" w:defUIPriority="99" w:defSemiHidden="0" w:defUnhideWhenUsed="0" w:defQFormat="0" w:count="371">
     <w:lsdException w:name="Normal" w:uiPriority="0"/>
     <w:lsdException w:name="heading 1" w:uiPriority="9" w:qFormat="1"/>
     <w:lsdException w:name="heading 2" w:semiHidden="1" w:uiPriority="9" w:unhideWhenUsed="1" w:qFormat="1"/>
@@ -15555,17 +16067,17 @@
     <w:lsdException w:name="List Table 6 Colorful Accent 6" w:uiPriority="51"/>
     <w:lsdException w:name="List Table 7 Colorful Accent 6" w:uiPriority="52"/>
   </w:latentStyles>
-  <w:style w:type="paragraph" w:default="1" w:styleId="Normal">
+  <w:style w:type="paragraph" w:default="1" w:styleId="Normale">
     <w:name w:val="Normal"/>
     <w:rsid w:val="0001069B"/>
     <w:pPr>
       <w:spacing w:line="256" w:lineRule="auto"/>
     </w:pPr>
   </w:style>
-  <w:style w:type="paragraph" w:styleId="Heading1">
+  <w:style w:type="paragraph" w:styleId="Titolo1">
     <w:name w:val="heading 1"/>
-    <w:basedOn w:val="Normal"/>
-    <w:link w:val="Heading1Char"/>
+    <w:basedOn w:val="Normale"/>
+    <w:link w:val="Titolo1Carattere"/>
     <w:uiPriority w:val="9"/>
     <w:qFormat/>
     <w:rsid w:val="0001069B"/>
@@ -15587,10 +16099,10 @@
       <w:szCs w:val="32"/>
     </w:rPr>
   </w:style>
-  <w:style w:type="paragraph" w:styleId="Heading2">
+  <w:style w:type="paragraph" w:styleId="Titolo2">
     <w:name w:val="heading 2"/>
-    <w:basedOn w:val="Normal"/>
-    <w:link w:val="Heading2Char"/>
+    <w:basedOn w:val="Normale"/>
+    <w:link w:val="Titolo2Carattere"/>
     <w:uiPriority w:val="9"/>
     <w:unhideWhenUsed/>
     <w:qFormat/>
@@ -15612,10 +16124,10 @@
       <w:szCs w:val="26"/>
     </w:rPr>
   </w:style>
-  <w:style w:type="paragraph" w:styleId="Heading3">
+  <w:style w:type="paragraph" w:styleId="Titolo3">
     <w:name w:val="heading 3"/>
-    <w:basedOn w:val="Normal"/>
-    <w:link w:val="Heading3Char"/>
+    <w:basedOn w:val="Normale"/>
+    <w:link w:val="Titolo3Carattere"/>
     <w:uiPriority w:val="9"/>
     <w:unhideWhenUsed/>
     <w:qFormat/>
@@ -15637,13 +16149,35 @@
       <w:szCs w:val="24"/>
     </w:rPr>
   </w:style>
-  <w:style w:type="character" w:default="1" w:styleId="DefaultParagraphFont">
+  <w:style w:type="paragraph" w:styleId="Titolo4">
+    <w:name w:val="heading 4"/>
+    <w:basedOn w:val="Normale"/>
+    <w:next w:val="Normale"/>
+    <w:link w:val="Titolo4Carattere"/>
+    <w:uiPriority w:val="9"/>
+    <w:unhideWhenUsed/>
+    <w:qFormat/>
+    <w:rsid w:val="00B71E35"/>
+    <w:pPr>
+      <w:keepNext/>
+      <w:keepLines/>
+      <w:spacing w:before="40" w:after="0"/>
+      <w:outlineLvl w:val="3"/>
+    </w:pPr>
+    <w:rPr>
+      <w:rFonts w:asciiTheme="majorHAnsi" w:eastAsiaTheme="majorEastAsia" w:hAnsiTheme="majorHAnsi" w:cstheme="majorBidi"/>
+      <w:i/>
+      <w:iCs/>
+      <w:color w:val="2E74B5" w:themeColor="accent1" w:themeShade="BF"/>
+    </w:rPr>
+  </w:style>
+  <w:style w:type="character" w:default="1" w:styleId="Carpredefinitoparagrafo">
     <w:name w:val="Default Paragraph Font"/>
     <w:uiPriority w:val="1"/>
     <w:semiHidden/>
     <w:unhideWhenUsed/>
   </w:style>
-  <w:style w:type="table" w:default="1" w:styleId="TableNormal">
+  <w:style w:type="table" w:default="1" w:styleId="Tabellanormale">
     <w:name w:val="Normal Table"/>
     <w:uiPriority w:val="99"/>
     <w:semiHidden/>
@@ -15658,16 +16192,16 @@
       </w:tblCellMar>
     </w:tblPr>
   </w:style>
-  <w:style w:type="numbering" w:default="1" w:styleId="NoList">
+  <w:style w:type="numbering" w:default="1" w:styleId="Nessunelenco">
     <w:name w:val="No List"/>
     <w:uiPriority w:val="99"/>
     <w:semiHidden/>
     <w:unhideWhenUsed/>
   </w:style>
-  <w:style w:type="character" w:customStyle="1" w:styleId="Heading1Char">
-    <w:name w:val="Heading 1 Char"/>
-    <w:basedOn w:val="DefaultParagraphFont"/>
-    <w:link w:val="Heading1"/>
+  <w:style w:type="character" w:customStyle="1" w:styleId="Titolo1Carattere">
+    <w:name w:val="Titolo 1 Carattere"/>
+    <w:basedOn w:val="Carpredefinitoparagrafo"/>
+    <w:link w:val="Titolo1"/>
     <w:uiPriority w:val="9"/>
     <w:rsid w:val="0001069B"/>
     <w:rPr>
@@ -15679,10 +16213,10 @@
       <w:szCs w:val="32"/>
     </w:rPr>
   </w:style>
-  <w:style w:type="character" w:customStyle="1" w:styleId="Heading2Char">
-    <w:name w:val="Heading 2 Char"/>
-    <w:basedOn w:val="DefaultParagraphFont"/>
-    <w:link w:val="Heading2"/>
+  <w:style w:type="character" w:customStyle="1" w:styleId="Titolo2Carattere">
+    <w:name w:val="Titolo 2 Carattere"/>
+    <w:basedOn w:val="Carpredefinitoparagrafo"/>
+    <w:link w:val="Titolo2"/>
     <w:uiPriority w:val="9"/>
     <w:rsid w:val="0001069B"/>
     <w:rPr>
@@ -15692,10 +16226,10 @@
       <w:szCs w:val="26"/>
     </w:rPr>
   </w:style>
-  <w:style w:type="character" w:customStyle="1" w:styleId="Heading3Char">
-    <w:name w:val="Heading 3 Char"/>
-    <w:basedOn w:val="DefaultParagraphFont"/>
-    <w:link w:val="Heading3"/>
+  <w:style w:type="character" w:customStyle="1" w:styleId="Titolo3Carattere">
+    <w:name w:val="Titolo 3 Carattere"/>
+    <w:basedOn w:val="Carpredefinitoparagrafo"/>
+    <w:link w:val="Titolo3"/>
     <w:uiPriority w:val="9"/>
     <w:rsid w:val="0001069B"/>
     <w:rPr>
@@ -15705,19 +16239,19 @@
       <w:szCs w:val="24"/>
     </w:rPr>
   </w:style>
-  <w:style w:type="paragraph" w:styleId="TOC1">
+  <w:style w:type="paragraph" w:styleId="Sommario1">
     <w:name w:val="toc 1"/>
-    <w:basedOn w:val="Normal"/>
-    <w:next w:val="Normal"/>
+    <w:basedOn w:val="Normale"/>
+    <w:next w:val="Normale"/>
     <w:autoRedefine/>
     <w:uiPriority w:val="39"/>
     <w:unhideWhenUsed/>
     <w:rsid w:val="0001069B"/>
   </w:style>
-  <w:style w:type="paragraph" w:styleId="TOC2">
+  <w:style w:type="paragraph" w:styleId="Sommario2">
     <w:name w:val="toc 2"/>
-    <w:basedOn w:val="Normal"/>
-    <w:next w:val="Normal"/>
+    <w:basedOn w:val="Normale"/>
+    <w:next w:val="Normale"/>
     <w:autoRedefine/>
     <w:uiPriority w:val="39"/>
     <w:unhideWhenUsed/>
@@ -15728,8 +16262,8 @@
   </w:style>
   <w:style w:type="paragraph" w:customStyle="1" w:styleId="TestoNormale">
     <w:name w:val="Testo Normale"/>
-    <w:basedOn w:val="Normal"/>
-    <w:next w:val="Normal"/>
+    <w:basedOn w:val="Normale"/>
+    <w:next w:val="Normale"/>
     <w:qFormat/>
     <w:rsid w:val="0001069B"/>
     <w:pPr>
@@ -15743,10 +16277,10 @@
       <w:szCs w:val="24"/>
     </w:rPr>
   </w:style>
-  <w:style w:type="paragraph" w:styleId="Header">
+  <w:style w:type="paragraph" w:styleId="Intestazione">
     <w:name w:val="header"/>
-    <w:basedOn w:val="Normal"/>
-    <w:link w:val="HeaderChar"/>
+    <w:basedOn w:val="Normale"/>
+    <w:link w:val="IntestazioneCarattere"/>
     <w:uiPriority w:val="99"/>
     <w:unhideWhenUsed/>
     <w:rsid w:val="006F09C2"/>
@@ -15758,17 +16292,17 @@
       <w:spacing w:after="0" w:line="240" w:lineRule="auto"/>
     </w:pPr>
   </w:style>
-  <w:style w:type="character" w:customStyle="1" w:styleId="HeaderChar">
-    <w:name w:val="Header Char"/>
-    <w:basedOn w:val="DefaultParagraphFont"/>
-    <w:link w:val="Header"/>
+  <w:style w:type="character" w:customStyle="1" w:styleId="IntestazioneCarattere">
+    <w:name w:val="Intestazione Carattere"/>
+    <w:basedOn w:val="Carpredefinitoparagrafo"/>
+    <w:link w:val="Intestazione"/>
     <w:uiPriority w:val="99"/>
     <w:rsid w:val="006F09C2"/>
   </w:style>
-  <w:style w:type="paragraph" w:styleId="Footer">
+  <w:style w:type="paragraph" w:styleId="Pidipagina">
     <w:name w:val="footer"/>
-    <w:basedOn w:val="Normal"/>
-    <w:link w:val="FooterChar"/>
+    <w:basedOn w:val="Normale"/>
+    <w:link w:val="PidipaginaCarattere"/>
     <w:uiPriority w:val="99"/>
     <w:unhideWhenUsed/>
     <w:rsid w:val="006F09C2"/>
@@ -15780,16 +16314,16 @@
       <w:spacing w:after="0" w:line="240" w:lineRule="auto"/>
     </w:pPr>
   </w:style>
-  <w:style w:type="character" w:customStyle="1" w:styleId="FooterChar">
-    <w:name w:val="Footer Char"/>
-    <w:basedOn w:val="DefaultParagraphFont"/>
-    <w:link w:val="Footer"/>
+  <w:style w:type="character" w:customStyle="1" w:styleId="PidipaginaCarattere">
+    <w:name w:val="Piè di pagina Carattere"/>
+    <w:basedOn w:val="Carpredefinitoparagrafo"/>
+    <w:link w:val="Pidipagina"/>
     <w:uiPriority w:val="99"/>
     <w:rsid w:val="006F09C2"/>
   </w:style>
-  <w:style w:type="paragraph" w:styleId="ListParagraph">
+  <w:style w:type="paragraph" w:styleId="Paragrafoelenco">
     <w:name w:val="List Paragraph"/>
-    <w:basedOn w:val="Normal"/>
+    <w:basedOn w:val="Normale"/>
     <w:uiPriority w:val="34"/>
     <w:qFormat/>
     <w:rsid w:val="00357373"/>
@@ -15798,7 +16332,7 @@
       <w:contextualSpacing/>
     </w:pPr>
   </w:style>
-  <w:style w:type="paragraph" w:styleId="NoSpacing">
+  <w:style w:type="paragraph" w:styleId="Nessunaspaziatura">
     <w:name w:val="No Spacing"/>
     <w:uiPriority w:val="1"/>
     <w:qFormat/>
@@ -15807,16 +16341,15 @@
       <w:spacing w:after="0" w:line="240" w:lineRule="auto"/>
     </w:pPr>
   </w:style>
-  <w:style w:type="table" w:styleId="TableGrid">
+  <w:style w:type="table" w:styleId="Grigliatabella">
     <w:name w:val="Table Grid"/>
-    <w:basedOn w:val="TableNormal"/>
+    <w:basedOn w:val="Tabellanormale"/>
     <w:uiPriority w:val="39"/>
     <w:rsid w:val="00BA136A"/>
     <w:pPr>
       <w:spacing w:after="0" w:line="240" w:lineRule="auto"/>
     </w:pPr>
     <w:tblPr>
-      <w:tblInd w:w="0" w:type="dxa"/>
       <w:tblBorders>
         <w:top w:val="single" w:sz="4" w:space="0" w:color="auto"/>
         <w:left w:val="single" w:sz="4" w:space="0" w:color="auto"/>
@@ -15825,17 +16358,11 @@
         <w:insideH w:val="single" w:sz="4" w:space="0" w:color="auto"/>
         <w:insideV w:val="single" w:sz="4" w:space="0" w:color="auto"/>
       </w:tblBorders>
-      <w:tblCellMar>
-        <w:top w:w="0" w:type="dxa"/>
-        <w:left w:w="108" w:type="dxa"/>
-        <w:bottom w:w="0" w:type="dxa"/>
-        <w:right w:w="108" w:type="dxa"/>
-      </w:tblCellMar>
     </w:tblPr>
   </w:style>
-  <w:style w:type="table" w:styleId="PlainTable1">
+  <w:style w:type="table" w:styleId="Tabellasemplice-1">
     <w:name w:val="Plain Table 1"/>
-    <w:basedOn w:val="TableNormal"/>
+    <w:basedOn w:val="Tabellanormale"/>
     <w:uiPriority w:val="41"/>
     <w:rsid w:val="00BA136A"/>
     <w:pPr>
@@ -15844,7 +16371,6 @@
     <w:tblPr>
       <w:tblStyleRowBandSize w:val="1"/>
       <w:tblStyleColBandSize w:val="1"/>
-      <w:tblInd w:w="0" w:type="dxa"/>
       <w:tblBorders>
         <w:top w:val="single" w:sz="4" w:space="0" w:color="BFBFBF" w:themeColor="background1" w:themeShade="BF"/>
         <w:left w:val="single" w:sz="4" w:space="0" w:color="BFBFBF" w:themeColor="background1" w:themeShade="BF"/>
@@ -15853,12 +16379,6 @@
         <w:insideH w:val="single" w:sz="4" w:space="0" w:color="BFBFBF" w:themeColor="background1" w:themeShade="BF"/>
         <w:insideV w:val="single" w:sz="4" w:space="0" w:color="BFBFBF" w:themeColor="background1" w:themeShade="BF"/>
       </w:tblBorders>
-      <w:tblCellMar>
-        <w:top w:w="0" w:type="dxa"/>
-        <w:left w:w="108" w:type="dxa"/>
-        <w:bottom w:w="0" w:type="dxa"/>
-        <w:right w:w="108" w:type="dxa"/>
-      </w:tblCellMar>
     </w:tblPr>
     <w:tblStylePr w:type="firstRow">
       <w:rPr>
@@ -15903,16 +16423,15 @@
       </w:tcPr>
     </w:tblStylePr>
   </w:style>
-  <w:style w:type="table" w:styleId="TableGridLight">
+  <w:style w:type="table" w:styleId="Grigliatabellachiara">
     <w:name w:val="Grid Table Light"/>
-    <w:basedOn w:val="TableNormal"/>
+    <w:basedOn w:val="Tabellanormale"/>
     <w:uiPriority w:val="40"/>
     <w:rsid w:val="00BA136A"/>
     <w:pPr>
       <w:spacing w:after="0" w:line="240" w:lineRule="auto"/>
     </w:pPr>
     <w:tblPr>
-      <w:tblInd w:w="0" w:type="dxa"/>
       <w:tblBorders>
         <w:top w:val="single" w:sz="4" w:space="0" w:color="BFBFBF" w:themeColor="background1" w:themeShade="BF"/>
         <w:left w:val="single" w:sz="4" w:space="0" w:color="BFBFBF" w:themeColor="background1" w:themeShade="BF"/>
@@ -15921,17 +16440,11 @@
         <w:insideH w:val="single" w:sz="4" w:space="0" w:color="BFBFBF" w:themeColor="background1" w:themeShade="BF"/>
         <w:insideV w:val="single" w:sz="4" w:space="0" w:color="BFBFBF" w:themeColor="background1" w:themeShade="BF"/>
       </w:tblBorders>
-      <w:tblCellMar>
-        <w:top w:w="0" w:type="dxa"/>
-        <w:left w:w="108" w:type="dxa"/>
-        <w:bottom w:w="0" w:type="dxa"/>
-        <w:right w:w="108" w:type="dxa"/>
-      </w:tblCellMar>
     </w:tblPr>
   </w:style>
-  <w:style w:type="character" w:styleId="PlaceholderText">
+  <w:style w:type="character" w:styleId="Testosegnaposto">
     <w:name w:val="Placeholder Text"/>
-    <w:basedOn w:val="DefaultParagraphFont"/>
+    <w:basedOn w:val="Carpredefinitoparagrafo"/>
     <w:uiPriority w:val="99"/>
     <w:semiHidden/>
     <w:rsid w:val="0073374E"/>
@@ -15939,15 +16452,28 @@
       <w:color w:val="808080"/>
     </w:rPr>
   </w:style>
-  <w:style w:type="character" w:styleId="Hyperlink">
+  <w:style w:type="character" w:styleId="Collegamentoipertestuale">
     <w:name w:val="Hyperlink"/>
-    <w:basedOn w:val="DefaultParagraphFont"/>
+    <w:basedOn w:val="Carpredefinitoparagrafo"/>
     <w:uiPriority w:val="99"/>
     <w:unhideWhenUsed/>
     <w:rsid w:val="001D5BA0"/>
     <w:rPr>
       <w:color w:val="0563C1" w:themeColor="hyperlink"/>
       <w:u w:val="single"/>
+    </w:rPr>
+  </w:style>
+  <w:style w:type="character" w:customStyle="1" w:styleId="Titolo4Carattere">
+    <w:name w:val="Titolo 4 Carattere"/>
+    <w:basedOn w:val="Carpredefinitoparagrafo"/>
+    <w:link w:val="Titolo4"/>
+    <w:uiPriority w:val="9"/>
+    <w:rsid w:val="00B71E35"/>
+    <w:rPr>
+      <w:rFonts w:asciiTheme="majorHAnsi" w:eastAsiaTheme="majorEastAsia" w:hAnsiTheme="majorHAnsi" w:cstheme="majorBidi"/>
+      <w:i/>
+      <w:iCs/>
+      <w:color w:val="2E74B5" w:themeColor="accent1" w:themeShade="BF"/>
     </w:rPr>
   </w:style>
 </w:styles>
@@ -17950,45 +18476,45 @@
     </dgm:pt>
   </dgm:ptLst>
   <dgm:cxnLst>
+    <dgm:cxn modelId="{DC9008EE-4D47-40E1-9714-CB41A5977796}" type="presOf" srcId="{56563E73-53C5-C242-B5DD-534CCEB5A55B}" destId="{8845A127-0D85-A14A-94CB-F773727D4C9B}" srcOrd="1" destOrd="0" presId="urn:microsoft.com/office/officeart/2005/8/layout/bProcess3"/>
+    <dgm:cxn modelId="{1D76D138-0F47-41C8-AE0A-FF8C71D3FB7E}" type="presOf" srcId="{56563E73-53C5-C242-B5DD-534CCEB5A55B}" destId="{1AB89A78-53AA-8046-940B-4774F5E8A3F4}" srcOrd="0" destOrd="0" presId="urn:microsoft.com/office/officeart/2005/8/layout/bProcess3"/>
+    <dgm:cxn modelId="{93A5E17F-36D1-4344-B42D-195697D9D1C8}" type="presOf" srcId="{03689D08-8F94-B240-B093-204B4D1B1996}" destId="{11041959-BAD3-494D-A0CA-60D08024935F}" srcOrd="0" destOrd="0" presId="urn:microsoft.com/office/officeart/2005/8/layout/bProcess3"/>
+    <dgm:cxn modelId="{F1169A0D-7BB1-4760-B838-BCA2D34331D5}" type="presOf" srcId="{3D31D781-DE26-FC46-87C5-81D28438E988}" destId="{5054442F-68CC-BA4D-A78B-D10165C93B35}" srcOrd="0" destOrd="0" presId="urn:microsoft.com/office/officeart/2005/8/layout/bProcess3"/>
+    <dgm:cxn modelId="{F1F0A134-52B9-4DD2-8ABA-4945983029E2}" type="presOf" srcId="{7DBAA654-83A9-2749-9A11-3A2F0853292E}" destId="{379D3411-2CF2-1443-9DE7-1F3F74BE70B6}" srcOrd="0" destOrd="0" presId="urn:microsoft.com/office/officeart/2005/8/layout/bProcess3"/>
+    <dgm:cxn modelId="{9704DB97-EC71-4107-8012-E45B2AE47C6C}" type="presOf" srcId="{C900A651-3FCA-634D-8E96-FB8C693E1E8F}" destId="{71E5BCB2-3AB6-4C42-9B09-A87936C7F001}" srcOrd="0" destOrd="0" presId="urn:microsoft.com/office/officeart/2005/8/layout/bProcess3"/>
+    <dgm:cxn modelId="{294C760F-EE60-4239-AFB3-C2DF0F4CA917}" type="presOf" srcId="{6FF581C4-5EE0-6547-8B0A-4DD4E49DF7D5}" destId="{EE2C3E7E-7411-F14A-B102-730D81D864D3}" srcOrd="1" destOrd="0" presId="urn:microsoft.com/office/officeart/2005/8/layout/bProcess3"/>
+    <dgm:cxn modelId="{9F7DBBD3-2135-334D-BDE9-A8ED29101BA4}" srcId="{7DBAA654-83A9-2749-9A11-3A2F0853292E}" destId="{3ABC577C-D926-6C40-8609-A47272EDC0E8}" srcOrd="3" destOrd="0" parTransId="{73D020D2-C3E5-6D4B-A74D-95AC52916961}" sibTransId="{E1700588-AA9B-9044-98E5-A52BC9E980D8}"/>
     <dgm:cxn modelId="{D23D9D9F-E230-B14F-8CC4-60EF1E62361C}" srcId="{7DBAA654-83A9-2749-9A11-3A2F0853292E}" destId="{9D0A3E8F-79EA-4741-B4AF-359BBF2AD54A}" srcOrd="1" destOrd="0" parTransId="{A68219EE-DDA5-6D44-931C-E2DD8411613C}" sibTransId="{56563E73-53C5-C242-B5DD-534CCEB5A55B}"/>
-    <dgm:cxn modelId="{CD69F651-72B7-2142-9763-57AAE4CBFF10}" type="presOf" srcId="{C900A651-3FCA-634D-8E96-FB8C693E1E8F}" destId="{71E5BCB2-3AB6-4C42-9B09-A87936C7F001}" srcOrd="0" destOrd="0" presId="urn:microsoft.com/office/officeart/2005/8/layout/bProcess3"/>
-    <dgm:cxn modelId="{6D239078-D606-DE4B-A0D5-89E79967010A}" type="presOf" srcId="{9D0A3E8F-79EA-4741-B4AF-359BBF2AD54A}" destId="{CB005E4D-98D2-5E43-A79A-01D73FA5246C}" srcOrd="0" destOrd="0" presId="urn:microsoft.com/office/officeart/2005/8/layout/bProcess3"/>
+    <dgm:cxn modelId="{8767D34A-31E0-43F9-82E4-485773C2C155}" type="presOf" srcId="{761D77BA-5704-3540-A64C-39623ABDE933}" destId="{2B850CA7-3DA8-704B-9542-29A27C4E6E8A}" srcOrd="0" destOrd="0" presId="urn:microsoft.com/office/officeart/2005/8/layout/bProcess3"/>
+    <dgm:cxn modelId="{70F8B6E9-10DA-45A1-AFBA-F7250F8BD61E}" type="presOf" srcId="{E1700588-AA9B-9044-98E5-A52BC9E980D8}" destId="{0D4A6B71-9678-E74B-A4F4-3D04D7F96F18}" srcOrd="1" destOrd="0" presId="urn:microsoft.com/office/officeart/2005/8/layout/bProcess3"/>
+    <dgm:cxn modelId="{19D7EF58-F9F7-4B87-948F-7E5BEC6A500B}" type="presOf" srcId="{51AF1449-732A-7245-8907-3B0B474E6716}" destId="{70A625A3-B04D-314A-9454-BA7560E71142}" srcOrd="0" destOrd="0" presId="urn:microsoft.com/office/officeart/2005/8/layout/bProcess3"/>
+    <dgm:cxn modelId="{EDD09BE5-D727-4F48-B822-076EFCE5E3A1}" type="presOf" srcId="{51AF1449-732A-7245-8907-3B0B474E6716}" destId="{08B24028-0337-A54F-863C-D83DC536E50D}" srcOrd="1" destOrd="0" presId="urn:microsoft.com/office/officeart/2005/8/layout/bProcess3"/>
+    <dgm:cxn modelId="{C9F771AC-35CF-1540-8F9B-A548A676FBEC}" srcId="{7DBAA654-83A9-2749-9A11-3A2F0853292E}" destId="{C900A651-3FCA-634D-8E96-FB8C693E1E8F}" srcOrd="0" destOrd="0" parTransId="{DC773397-72AF-3043-A26B-0B8B32D632B1}" sibTransId="{6FF581C4-5EE0-6547-8B0A-4DD4E49DF7D5}"/>
+    <dgm:cxn modelId="{3B73A453-838C-46FB-A1E6-F954D56C8785}" type="presOf" srcId="{03689D08-8F94-B240-B093-204B4D1B1996}" destId="{F515C25C-FBC4-0A42-9BD8-739DB491DE01}" srcOrd="1" destOrd="0" presId="urn:microsoft.com/office/officeart/2005/8/layout/bProcess3"/>
     <dgm:cxn modelId="{CBA7B2CB-398D-0944-9097-F88E098803F8}" srcId="{7DBAA654-83A9-2749-9A11-3A2F0853292E}" destId="{981B4EF9-7A3A-BE49-B6B6-0021D3615771}" srcOrd="5" destOrd="0" parTransId="{036AB1F6-FA37-614F-A857-CA2CBEA75FF8}" sibTransId="{07202FE3-BBDD-A74E-9ED7-5FC69364AF9D}"/>
     <dgm:cxn modelId="{A4DF705F-378F-3D46-8BF6-315C5DACB12C}" srcId="{7DBAA654-83A9-2749-9A11-3A2F0853292E}" destId="{3D31D781-DE26-FC46-87C5-81D28438E988}" srcOrd="4" destOrd="0" parTransId="{7FDE228D-3493-0041-A7C9-8BDABED610D5}" sibTransId="{51AF1449-732A-7245-8907-3B0B474E6716}"/>
-    <dgm:cxn modelId="{9F7DBBD3-2135-334D-BDE9-A8ED29101BA4}" srcId="{7DBAA654-83A9-2749-9A11-3A2F0853292E}" destId="{3ABC577C-D926-6C40-8609-A47272EDC0E8}" srcOrd="3" destOrd="0" parTransId="{73D020D2-C3E5-6D4B-A74D-95AC52916961}" sibTransId="{E1700588-AA9B-9044-98E5-A52BC9E980D8}"/>
-    <dgm:cxn modelId="{BB1C7FBD-7A78-DA4F-B302-4FCE91AFFBE4}" type="presOf" srcId="{03689D08-8F94-B240-B093-204B4D1B1996}" destId="{11041959-BAD3-494D-A0CA-60D08024935F}" srcOrd="0" destOrd="0" presId="urn:microsoft.com/office/officeart/2005/8/layout/bProcess3"/>
-    <dgm:cxn modelId="{C9F771AC-35CF-1540-8F9B-A548A676FBEC}" srcId="{7DBAA654-83A9-2749-9A11-3A2F0853292E}" destId="{C900A651-3FCA-634D-8E96-FB8C693E1E8F}" srcOrd="0" destOrd="0" parTransId="{DC773397-72AF-3043-A26B-0B8B32D632B1}" sibTransId="{6FF581C4-5EE0-6547-8B0A-4DD4E49DF7D5}"/>
+    <dgm:cxn modelId="{6D48CF9C-A0C6-4A16-8802-A9405E792D2A}" type="presOf" srcId="{3ABC577C-D926-6C40-8609-A47272EDC0E8}" destId="{35CF6ACD-16BB-D44B-9967-A88BE4C856FA}" srcOrd="0" destOrd="0" presId="urn:microsoft.com/office/officeart/2005/8/layout/bProcess3"/>
+    <dgm:cxn modelId="{64F7500A-8895-4B88-928B-5CB6024A08C4}" type="presOf" srcId="{9D0A3E8F-79EA-4741-B4AF-359BBF2AD54A}" destId="{CB005E4D-98D2-5E43-A79A-01D73FA5246C}" srcOrd="0" destOrd="0" presId="urn:microsoft.com/office/officeart/2005/8/layout/bProcess3"/>
     <dgm:cxn modelId="{B40CF301-B877-0146-8F01-A4B49C9B78E2}" srcId="{7DBAA654-83A9-2749-9A11-3A2F0853292E}" destId="{761D77BA-5704-3540-A64C-39623ABDE933}" srcOrd="2" destOrd="0" parTransId="{0CEF3B97-E2A9-E04D-A0DB-EC66FC595157}" sibTransId="{03689D08-8F94-B240-B093-204B4D1B1996}"/>
-    <dgm:cxn modelId="{A3903CDC-6948-9A40-8383-B9A5910FAAC0}" type="presOf" srcId="{E1700588-AA9B-9044-98E5-A52BC9E980D8}" destId="{0D4A6B71-9678-E74B-A4F4-3D04D7F96F18}" srcOrd="1" destOrd="0" presId="urn:microsoft.com/office/officeart/2005/8/layout/bProcess3"/>
-    <dgm:cxn modelId="{92F7FEEB-18D0-E245-9849-32C7BB3E1FFC}" type="presOf" srcId="{761D77BA-5704-3540-A64C-39623ABDE933}" destId="{2B850CA7-3DA8-704B-9542-29A27C4E6E8A}" srcOrd="0" destOrd="0" presId="urn:microsoft.com/office/officeart/2005/8/layout/bProcess3"/>
-    <dgm:cxn modelId="{F11D775D-D3EB-3849-9B1E-1BC8258E1199}" type="presOf" srcId="{56563E73-53C5-C242-B5DD-534CCEB5A55B}" destId="{8845A127-0D85-A14A-94CB-F773727D4C9B}" srcOrd="1" destOrd="0" presId="urn:microsoft.com/office/officeart/2005/8/layout/bProcess3"/>
-    <dgm:cxn modelId="{34A9DFA6-F0A7-C64B-8E7B-49BB5E3B3F86}" type="presOf" srcId="{3D31D781-DE26-FC46-87C5-81D28438E988}" destId="{5054442F-68CC-BA4D-A78B-D10165C93B35}" srcOrd="0" destOrd="0" presId="urn:microsoft.com/office/officeart/2005/8/layout/bProcess3"/>
-    <dgm:cxn modelId="{C2DC6729-3684-5B48-9098-28D5DB36AA29}" type="presOf" srcId="{51AF1449-732A-7245-8907-3B0B474E6716}" destId="{08B24028-0337-A54F-863C-D83DC536E50D}" srcOrd="1" destOrd="0" presId="urn:microsoft.com/office/officeart/2005/8/layout/bProcess3"/>
-    <dgm:cxn modelId="{F544A870-F176-AD47-BB85-9662F2F67179}" type="presOf" srcId="{51AF1449-732A-7245-8907-3B0B474E6716}" destId="{70A625A3-B04D-314A-9454-BA7560E71142}" srcOrd="0" destOrd="0" presId="urn:microsoft.com/office/officeart/2005/8/layout/bProcess3"/>
-    <dgm:cxn modelId="{E35249F2-6D97-784B-813D-5210B301BFD0}" type="presOf" srcId="{6FF581C4-5EE0-6547-8B0A-4DD4E49DF7D5}" destId="{EE2C3E7E-7411-F14A-B102-730D81D864D3}" srcOrd="1" destOrd="0" presId="urn:microsoft.com/office/officeart/2005/8/layout/bProcess3"/>
-    <dgm:cxn modelId="{619CAF90-5745-A946-A8A6-9AE1C45B6D0B}" type="presOf" srcId="{E1700588-AA9B-9044-98E5-A52BC9E980D8}" destId="{BE891453-7A81-9745-80FE-393D0BD9F682}" srcOrd="0" destOrd="0" presId="urn:microsoft.com/office/officeart/2005/8/layout/bProcess3"/>
-    <dgm:cxn modelId="{8F97408B-530D-1C40-A974-E6FA5DCB992A}" type="presOf" srcId="{7DBAA654-83A9-2749-9A11-3A2F0853292E}" destId="{379D3411-2CF2-1443-9DE7-1F3F74BE70B6}" srcOrd="0" destOrd="0" presId="urn:microsoft.com/office/officeart/2005/8/layout/bProcess3"/>
-    <dgm:cxn modelId="{8D58B0AB-AB17-4A40-B5FC-8E6B1DB422E3}" type="presOf" srcId="{03689D08-8F94-B240-B093-204B4D1B1996}" destId="{F515C25C-FBC4-0A42-9BD8-739DB491DE01}" srcOrd="1" destOrd="0" presId="urn:microsoft.com/office/officeart/2005/8/layout/bProcess3"/>
-    <dgm:cxn modelId="{34869A87-E363-4347-A8D7-66658411FF32}" type="presOf" srcId="{6FF581C4-5EE0-6547-8B0A-4DD4E49DF7D5}" destId="{70788382-AA77-7C4C-A399-82382C8CD1E3}" srcOrd="0" destOrd="0" presId="urn:microsoft.com/office/officeart/2005/8/layout/bProcess3"/>
-    <dgm:cxn modelId="{EFD19119-B613-5A47-82D9-54F04BA11C29}" type="presOf" srcId="{3ABC577C-D926-6C40-8609-A47272EDC0E8}" destId="{35CF6ACD-16BB-D44B-9967-A88BE4C856FA}" srcOrd="0" destOrd="0" presId="urn:microsoft.com/office/officeart/2005/8/layout/bProcess3"/>
-    <dgm:cxn modelId="{B81DC36E-32DB-EE49-B7BA-ED012D1326A3}" type="presOf" srcId="{981B4EF9-7A3A-BE49-B6B6-0021D3615771}" destId="{CA2203B5-A4CA-2C4D-8577-50E3388F2246}" srcOrd="0" destOrd="0" presId="urn:microsoft.com/office/officeart/2005/8/layout/bProcess3"/>
-    <dgm:cxn modelId="{D95C5372-EB8D-8E4F-8427-C7FFA128E8C8}" type="presOf" srcId="{56563E73-53C5-C242-B5DD-534CCEB5A55B}" destId="{1AB89A78-53AA-8046-940B-4774F5E8A3F4}" srcOrd="0" destOrd="0" presId="urn:microsoft.com/office/officeart/2005/8/layout/bProcess3"/>
-    <dgm:cxn modelId="{B4FD5A4D-4880-2B45-BDBF-A4D337F4059D}" type="presParOf" srcId="{379D3411-2CF2-1443-9DE7-1F3F74BE70B6}" destId="{71E5BCB2-3AB6-4C42-9B09-A87936C7F001}" srcOrd="0" destOrd="0" presId="urn:microsoft.com/office/officeart/2005/8/layout/bProcess3"/>
-    <dgm:cxn modelId="{63D6D7EC-C313-7441-A1C0-02669B8AB68E}" type="presParOf" srcId="{379D3411-2CF2-1443-9DE7-1F3F74BE70B6}" destId="{70788382-AA77-7C4C-A399-82382C8CD1E3}" srcOrd="1" destOrd="0" presId="urn:microsoft.com/office/officeart/2005/8/layout/bProcess3"/>
-    <dgm:cxn modelId="{5B290116-D975-204A-8A77-E4EBE4D22212}" type="presParOf" srcId="{70788382-AA77-7C4C-A399-82382C8CD1E3}" destId="{EE2C3E7E-7411-F14A-B102-730D81D864D3}" srcOrd="0" destOrd="0" presId="urn:microsoft.com/office/officeart/2005/8/layout/bProcess3"/>
-    <dgm:cxn modelId="{8CEDD458-1566-B544-9FB6-ED2FE0E1AE5B}" type="presParOf" srcId="{379D3411-2CF2-1443-9DE7-1F3F74BE70B6}" destId="{CB005E4D-98D2-5E43-A79A-01D73FA5246C}" srcOrd="2" destOrd="0" presId="urn:microsoft.com/office/officeart/2005/8/layout/bProcess3"/>
-    <dgm:cxn modelId="{2B672DA5-1913-334C-8CE1-0780C0E26F16}" type="presParOf" srcId="{379D3411-2CF2-1443-9DE7-1F3F74BE70B6}" destId="{1AB89A78-53AA-8046-940B-4774F5E8A3F4}" srcOrd="3" destOrd="0" presId="urn:microsoft.com/office/officeart/2005/8/layout/bProcess3"/>
-    <dgm:cxn modelId="{8CFEC0C7-2FB0-9F4A-8CB7-EFA9C67C4349}" type="presParOf" srcId="{1AB89A78-53AA-8046-940B-4774F5E8A3F4}" destId="{8845A127-0D85-A14A-94CB-F773727D4C9B}" srcOrd="0" destOrd="0" presId="urn:microsoft.com/office/officeart/2005/8/layout/bProcess3"/>
-    <dgm:cxn modelId="{71B9A81D-2C82-4E41-97D3-A540D49C36A0}" type="presParOf" srcId="{379D3411-2CF2-1443-9DE7-1F3F74BE70B6}" destId="{2B850CA7-3DA8-704B-9542-29A27C4E6E8A}" srcOrd="4" destOrd="0" presId="urn:microsoft.com/office/officeart/2005/8/layout/bProcess3"/>
-    <dgm:cxn modelId="{08A2EB75-12FE-9246-B10D-AADFCB88F985}" type="presParOf" srcId="{379D3411-2CF2-1443-9DE7-1F3F74BE70B6}" destId="{11041959-BAD3-494D-A0CA-60D08024935F}" srcOrd="5" destOrd="0" presId="urn:microsoft.com/office/officeart/2005/8/layout/bProcess3"/>
-    <dgm:cxn modelId="{2C24D5A4-85AC-0E48-AFCF-78440410DB69}" type="presParOf" srcId="{11041959-BAD3-494D-A0CA-60D08024935F}" destId="{F515C25C-FBC4-0A42-9BD8-739DB491DE01}" srcOrd="0" destOrd="0" presId="urn:microsoft.com/office/officeart/2005/8/layout/bProcess3"/>
-    <dgm:cxn modelId="{28E06233-8E25-B14F-A845-3DE3E3B1C435}" type="presParOf" srcId="{379D3411-2CF2-1443-9DE7-1F3F74BE70B6}" destId="{35CF6ACD-16BB-D44B-9967-A88BE4C856FA}" srcOrd="6" destOrd="0" presId="urn:microsoft.com/office/officeart/2005/8/layout/bProcess3"/>
-    <dgm:cxn modelId="{4C607C85-41B3-9F4A-8F4F-9C977EAE28FE}" type="presParOf" srcId="{379D3411-2CF2-1443-9DE7-1F3F74BE70B6}" destId="{BE891453-7A81-9745-80FE-393D0BD9F682}" srcOrd="7" destOrd="0" presId="urn:microsoft.com/office/officeart/2005/8/layout/bProcess3"/>
-    <dgm:cxn modelId="{ABE50848-526A-8747-9F1D-DA05E807D3DF}" type="presParOf" srcId="{BE891453-7A81-9745-80FE-393D0BD9F682}" destId="{0D4A6B71-9678-E74B-A4F4-3D04D7F96F18}" srcOrd="0" destOrd="0" presId="urn:microsoft.com/office/officeart/2005/8/layout/bProcess3"/>
-    <dgm:cxn modelId="{62060439-AD0D-DD46-BBB1-B663723C0426}" type="presParOf" srcId="{379D3411-2CF2-1443-9DE7-1F3F74BE70B6}" destId="{5054442F-68CC-BA4D-A78B-D10165C93B35}" srcOrd="8" destOrd="0" presId="urn:microsoft.com/office/officeart/2005/8/layout/bProcess3"/>
-    <dgm:cxn modelId="{8FB74514-7DCC-8E45-B2C3-1B2CFEF3CCDE}" type="presParOf" srcId="{379D3411-2CF2-1443-9DE7-1F3F74BE70B6}" destId="{70A625A3-B04D-314A-9454-BA7560E71142}" srcOrd="9" destOrd="0" presId="urn:microsoft.com/office/officeart/2005/8/layout/bProcess3"/>
-    <dgm:cxn modelId="{07A114A7-6044-7842-81CA-545A5B471765}" type="presParOf" srcId="{70A625A3-B04D-314A-9454-BA7560E71142}" destId="{08B24028-0337-A54F-863C-D83DC536E50D}" srcOrd="0" destOrd="0" presId="urn:microsoft.com/office/officeart/2005/8/layout/bProcess3"/>
-    <dgm:cxn modelId="{5EA5EF2C-B843-A245-964D-7242BEC71F55}" type="presParOf" srcId="{379D3411-2CF2-1443-9DE7-1F3F74BE70B6}" destId="{CA2203B5-A4CA-2C4D-8577-50E3388F2246}" srcOrd="10" destOrd="0" presId="urn:microsoft.com/office/officeart/2005/8/layout/bProcess3"/>
+    <dgm:cxn modelId="{F0824D2C-E34A-48A9-ACED-3070242792B0}" type="presOf" srcId="{E1700588-AA9B-9044-98E5-A52BC9E980D8}" destId="{BE891453-7A81-9745-80FE-393D0BD9F682}" srcOrd="0" destOrd="0" presId="urn:microsoft.com/office/officeart/2005/8/layout/bProcess3"/>
+    <dgm:cxn modelId="{A8C5C80B-2D62-4BA6-B788-34A64DA9BA64}" type="presOf" srcId="{981B4EF9-7A3A-BE49-B6B6-0021D3615771}" destId="{CA2203B5-A4CA-2C4D-8577-50E3388F2246}" srcOrd="0" destOrd="0" presId="urn:microsoft.com/office/officeart/2005/8/layout/bProcess3"/>
+    <dgm:cxn modelId="{3947D449-EC15-4470-9FB6-323208449A19}" type="presOf" srcId="{6FF581C4-5EE0-6547-8B0A-4DD4E49DF7D5}" destId="{70788382-AA77-7C4C-A399-82382C8CD1E3}" srcOrd="0" destOrd="0" presId="urn:microsoft.com/office/officeart/2005/8/layout/bProcess3"/>
+    <dgm:cxn modelId="{8192F75F-DE57-4264-B365-3DCD5E2CADD8}" type="presParOf" srcId="{379D3411-2CF2-1443-9DE7-1F3F74BE70B6}" destId="{71E5BCB2-3AB6-4C42-9B09-A87936C7F001}" srcOrd="0" destOrd="0" presId="urn:microsoft.com/office/officeart/2005/8/layout/bProcess3"/>
+    <dgm:cxn modelId="{4177B823-2ACA-4F1A-BAAC-C6FA7615583C}" type="presParOf" srcId="{379D3411-2CF2-1443-9DE7-1F3F74BE70B6}" destId="{70788382-AA77-7C4C-A399-82382C8CD1E3}" srcOrd="1" destOrd="0" presId="urn:microsoft.com/office/officeart/2005/8/layout/bProcess3"/>
+    <dgm:cxn modelId="{F8016C2F-DB9E-4AD7-AB65-E4B51347E53A}" type="presParOf" srcId="{70788382-AA77-7C4C-A399-82382C8CD1E3}" destId="{EE2C3E7E-7411-F14A-B102-730D81D864D3}" srcOrd="0" destOrd="0" presId="urn:microsoft.com/office/officeart/2005/8/layout/bProcess3"/>
+    <dgm:cxn modelId="{F2EB6CC0-FD30-4AC6-9CCE-AD0B9E4A4775}" type="presParOf" srcId="{379D3411-2CF2-1443-9DE7-1F3F74BE70B6}" destId="{CB005E4D-98D2-5E43-A79A-01D73FA5246C}" srcOrd="2" destOrd="0" presId="urn:microsoft.com/office/officeart/2005/8/layout/bProcess3"/>
+    <dgm:cxn modelId="{3D4C8558-30E8-40D2-A33A-5C42F22A4ED9}" type="presParOf" srcId="{379D3411-2CF2-1443-9DE7-1F3F74BE70B6}" destId="{1AB89A78-53AA-8046-940B-4774F5E8A3F4}" srcOrd="3" destOrd="0" presId="urn:microsoft.com/office/officeart/2005/8/layout/bProcess3"/>
+    <dgm:cxn modelId="{8FD31159-FDF7-4AC4-A49F-0DB7ECD32663}" type="presParOf" srcId="{1AB89A78-53AA-8046-940B-4774F5E8A3F4}" destId="{8845A127-0D85-A14A-94CB-F773727D4C9B}" srcOrd="0" destOrd="0" presId="urn:microsoft.com/office/officeart/2005/8/layout/bProcess3"/>
+    <dgm:cxn modelId="{5A68C9CA-52D0-47CE-89A9-2B8B4F2B0F3E}" type="presParOf" srcId="{379D3411-2CF2-1443-9DE7-1F3F74BE70B6}" destId="{2B850CA7-3DA8-704B-9542-29A27C4E6E8A}" srcOrd="4" destOrd="0" presId="urn:microsoft.com/office/officeart/2005/8/layout/bProcess3"/>
+    <dgm:cxn modelId="{8E9CC328-3478-4682-ACF0-0AE4C4AD4760}" type="presParOf" srcId="{379D3411-2CF2-1443-9DE7-1F3F74BE70B6}" destId="{11041959-BAD3-494D-A0CA-60D08024935F}" srcOrd="5" destOrd="0" presId="urn:microsoft.com/office/officeart/2005/8/layout/bProcess3"/>
+    <dgm:cxn modelId="{1A544718-E371-44C3-892F-AB001CA93258}" type="presParOf" srcId="{11041959-BAD3-494D-A0CA-60D08024935F}" destId="{F515C25C-FBC4-0A42-9BD8-739DB491DE01}" srcOrd="0" destOrd="0" presId="urn:microsoft.com/office/officeart/2005/8/layout/bProcess3"/>
+    <dgm:cxn modelId="{EB757348-B49E-4CCA-ABCF-73A923BA71A6}" type="presParOf" srcId="{379D3411-2CF2-1443-9DE7-1F3F74BE70B6}" destId="{35CF6ACD-16BB-D44B-9967-A88BE4C856FA}" srcOrd="6" destOrd="0" presId="urn:microsoft.com/office/officeart/2005/8/layout/bProcess3"/>
+    <dgm:cxn modelId="{96E0475E-0709-4F3F-96F0-2DC12AD9A152}" type="presParOf" srcId="{379D3411-2CF2-1443-9DE7-1F3F74BE70B6}" destId="{BE891453-7A81-9745-80FE-393D0BD9F682}" srcOrd="7" destOrd="0" presId="urn:microsoft.com/office/officeart/2005/8/layout/bProcess3"/>
+    <dgm:cxn modelId="{D9E66251-7088-4403-A1AD-A3B1EED439B9}" type="presParOf" srcId="{BE891453-7A81-9745-80FE-393D0BD9F682}" destId="{0D4A6B71-9678-E74B-A4F4-3D04D7F96F18}" srcOrd="0" destOrd="0" presId="urn:microsoft.com/office/officeart/2005/8/layout/bProcess3"/>
+    <dgm:cxn modelId="{70B906BD-DC27-41D5-9152-88D35A8EEB50}" type="presParOf" srcId="{379D3411-2CF2-1443-9DE7-1F3F74BE70B6}" destId="{5054442F-68CC-BA4D-A78B-D10165C93B35}" srcOrd="8" destOrd="0" presId="urn:microsoft.com/office/officeart/2005/8/layout/bProcess3"/>
+    <dgm:cxn modelId="{CDC7FC68-4747-42CA-999D-0082EF6CE54D}" type="presParOf" srcId="{379D3411-2CF2-1443-9DE7-1F3F74BE70B6}" destId="{70A625A3-B04D-314A-9454-BA7560E71142}" srcOrd="9" destOrd="0" presId="urn:microsoft.com/office/officeart/2005/8/layout/bProcess3"/>
+    <dgm:cxn modelId="{C21C98C4-1CC5-4068-BFDF-1F63D746FA3D}" type="presParOf" srcId="{70A625A3-B04D-314A-9454-BA7560E71142}" destId="{08B24028-0337-A54F-863C-D83DC536E50D}" srcOrd="0" destOrd="0" presId="urn:microsoft.com/office/officeart/2005/8/layout/bProcess3"/>
+    <dgm:cxn modelId="{CECC3C17-2214-46FE-A72E-08E9CC0BE62A}" type="presParOf" srcId="{379D3411-2CF2-1443-9DE7-1F3F74BE70B6}" destId="{CA2203B5-A4CA-2C4D-8577-50E3388F2246}" srcOrd="10" destOrd="0" presId="urn:microsoft.com/office/officeart/2005/8/layout/bProcess3"/>
   </dgm:cxnLst>
   <dgm:bg/>
   <dgm:whole>
@@ -18428,46 +18954,46 @@
   </dgm:ptLst>
   <dgm:cxnLst>
     <dgm:cxn modelId="{07EC925D-A9B9-491A-AF21-0A228F272EA2}" srcId="{5B65B07E-5C55-4DE7-98B7-7EEDF02C2A9C}" destId="{0194BC1D-33F6-4122-8B3B-4051096EFFA9}" srcOrd="0" destOrd="0" parTransId="{B26A8D47-AB99-4501-8196-27F28F942562}" sibTransId="{E673348A-2393-49B3-8492-C894CB248810}"/>
-    <dgm:cxn modelId="{0EBDA678-DF92-9346-84C5-FAF758906AA6}" type="presOf" srcId="{85B9BA25-5BEA-433F-AFC3-CFD999DA1E05}" destId="{73B3C67A-63D5-4F9B-A1CF-530F5E0EA434}" srcOrd="1" destOrd="0" presId="urn:microsoft.com/office/officeart/2005/8/layout/hList7"/>
-    <dgm:cxn modelId="{7CD54A4E-1E10-D640-B985-E0BEA75F8964}" type="presOf" srcId="{F61740CE-BFAD-4F81-BC04-1CA447EADCEE}" destId="{21318E69-57C4-41D2-9241-AA293A1E470C}" srcOrd="0" destOrd="0" presId="urn:microsoft.com/office/officeart/2005/8/layout/hList7"/>
-    <dgm:cxn modelId="{F3126133-D83E-E946-8D1F-CD7FE4CDD576}" type="presOf" srcId="{4DB6920E-122A-4FFB-87E6-8E3F37D44E4E}" destId="{27D37377-1847-42FA-B1F8-1AFE0F6BF8D1}" srcOrd="0" destOrd="0" presId="urn:microsoft.com/office/officeart/2005/8/layout/hList7"/>
-    <dgm:cxn modelId="{1B09EC0E-6E4E-4C4E-B496-05DB844C0243}" type="presOf" srcId="{CB4015DD-5C18-43A4-AD00-C0B3FD73A761}" destId="{21A2AC29-770E-484A-A0E7-A010AF8A0568}" srcOrd="0" destOrd="0" presId="urn:microsoft.com/office/officeart/2005/8/layout/hList7"/>
-    <dgm:cxn modelId="{01A36984-E859-E546-84C1-686C91070497}" type="presOf" srcId="{5B65B07E-5C55-4DE7-98B7-7EEDF02C2A9C}" destId="{34931C36-71B4-4BED-A9C3-4E31A40DEB12}" srcOrd="0" destOrd="0" presId="urn:microsoft.com/office/officeart/2005/8/layout/hList7"/>
+    <dgm:cxn modelId="{C80575B7-D9C2-47C1-BA1D-3D3E716A2703}" type="presOf" srcId="{F61740CE-BFAD-4F81-BC04-1CA447EADCEE}" destId="{21318E69-57C4-41D2-9241-AA293A1E470C}" srcOrd="0" destOrd="0" presId="urn:microsoft.com/office/officeart/2005/8/layout/hList7"/>
+    <dgm:cxn modelId="{61CDE7A9-734B-4AB6-855B-ABDE7624DB28}" type="presOf" srcId="{0194BC1D-33F6-4122-8B3B-4051096EFFA9}" destId="{A4BEFB4A-341E-4B5C-9213-B1281F5476F9}" srcOrd="0" destOrd="0" presId="urn:microsoft.com/office/officeart/2005/8/layout/hList7"/>
+    <dgm:cxn modelId="{B72CCEF7-D5E9-427C-B4A6-829E8EEC1E49}" type="presOf" srcId="{0194BC1D-33F6-4122-8B3B-4051096EFFA9}" destId="{EF337D45-1EBD-426F-8ED8-D7CFD6E4720C}" srcOrd="1" destOrd="0" presId="urn:microsoft.com/office/officeart/2005/8/layout/hList7"/>
+    <dgm:cxn modelId="{0EBE14DB-9B79-45F9-AF8F-9D2EF5BC0FFF}" type="presOf" srcId="{CB4015DD-5C18-43A4-AD00-C0B3FD73A761}" destId="{21A2AC29-770E-484A-A0E7-A010AF8A0568}" srcOrd="0" destOrd="0" presId="urn:microsoft.com/office/officeart/2005/8/layout/hList7"/>
+    <dgm:cxn modelId="{EDC1DCA0-A3A4-4197-819A-B48BB37FCDC2}" type="presOf" srcId="{85B9BA25-5BEA-433F-AFC3-CFD999DA1E05}" destId="{92F0C5C1-E39D-4A34-9007-A038121E451C}" srcOrd="0" destOrd="0" presId="urn:microsoft.com/office/officeart/2005/8/layout/hList7"/>
+    <dgm:cxn modelId="{1984253E-7435-4A04-9E17-9C391D119885}" type="presOf" srcId="{5B65B07E-5C55-4DE7-98B7-7EEDF02C2A9C}" destId="{34931C36-71B4-4BED-A9C3-4E31A40DEB12}" srcOrd="0" destOrd="0" presId="urn:microsoft.com/office/officeart/2005/8/layout/hList7"/>
+    <dgm:cxn modelId="{DA2A5DBD-1F01-49A2-9C5C-F97BBC9C4ADC}" type="presOf" srcId="{85B9BA25-5BEA-433F-AFC3-CFD999DA1E05}" destId="{73B3C67A-63D5-4F9B-A1CF-530F5E0EA434}" srcOrd="1" destOrd="0" presId="urn:microsoft.com/office/officeart/2005/8/layout/hList7"/>
     <dgm:cxn modelId="{9FFA5098-5220-4974-9BC8-C2473BA36A9F}" srcId="{5B65B07E-5C55-4DE7-98B7-7EEDF02C2A9C}" destId="{4DB6920E-122A-4FFB-87E6-8E3F37D44E4E}" srcOrd="3" destOrd="0" parTransId="{29DF8BE6-FB4F-4ECD-BF73-49B05FA3AE29}" sibTransId="{A80EB74B-10C8-4C42-90F0-DB217E80CEDA}"/>
-    <dgm:cxn modelId="{7E3C27E3-AF4E-174C-883B-E412A107E6BD}" type="presOf" srcId="{D2FA4068-5B2D-490F-B5B3-1A16FBEF2C59}" destId="{810AC18A-3D4A-49C0-BE99-DDC8FAB44A06}" srcOrd="1" destOrd="0" presId="urn:microsoft.com/office/officeart/2005/8/layout/hList7"/>
-    <dgm:cxn modelId="{039C434C-3EB5-384F-9C62-84FC71DB4090}" type="presOf" srcId="{4DB6920E-122A-4FFB-87E6-8E3F37D44E4E}" destId="{3B5BEC2F-A018-4555-8730-104E93511F69}" srcOrd="1" destOrd="0" presId="urn:microsoft.com/office/officeart/2005/8/layout/hList7"/>
-    <dgm:cxn modelId="{CE62B86A-4E42-9342-AB29-AE61709D68A2}" type="presOf" srcId="{D2FA4068-5B2D-490F-B5B3-1A16FBEF2C59}" destId="{32E39A2C-3635-4704-B3DB-11FC651038E0}" srcOrd="0" destOrd="0" presId="urn:microsoft.com/office/officeart/2005/8/layout/hList7"/>
+    <dgm:cxn modelId="{B9390C08-4744-49B1-A1D9-0E1C0EC188C8}" type="presOf" srcId="{E673348A-2393-49B3-8492-C894CB248810}" destId="{5DAA3202-DCEA-4691-9D72-34EF5039C7B9}" srcOrd="0" destOrd="0" presId="urn:microsoft.com/office/officeart/2005/8/layout/hList7"/>
+    <dgm:cxn modelId="{AADFFF64-E8EA-4CAE-8F7A-3562179BA3D7}" type="presOf" srcId="{D2FA4068-5B2D-490F-B5B3-1A16FBEF2C59}" destId="{810AC18A-3D4A-49C0-BE99-DDC8FAB44A06}" srcOrd="1" destOrd="0" presId="urn:microsoft.com/office/officeart/2005/8/layout/hList7"/>
     <dgm:cxn modelId="{B931C143-5FA1-4001-847E-0C152E3E3132}" srcId="{5B65B07E-5C55-4DE7-98B7-7EEDF02C2A9C}" destId="{D2FA4068-5B2D-490F-B5B3-1A16FBEF2C59}" srcOrd="1" destOrd="0" parTransId="{29A10E48-26B9-4660-8B07-067B44C2AC37}" sibTransId="{F61740CE-BFAD-4F81-BC04-1CA447EADCEE}"/>
+    <dgm:cxn modelId="{F182665F-6B0F-4FC9-A110-60B452D4606C}" type="presOf" srcId="{4DB6920E-122A-4FFB-87E6-8E3F37D44E4E}" destId="{27D37377-1847-42FA-B1F8-1AFE0F6BF8D1}" srcOrd="0" destOrd="0" presId="urn:microsoft.com/office/officeart/2005/8/layout/hList7"/>
+    <dgm:cxn modelId="{79DF6638-ACDC-4956-9F9A-B3940F723EC7}" type="presOf" srcId="{D2FA4068-5B2D-490F-B5B3-1A16FBEF2C59}" destId="{32E39A2C-3635-4704-B3DB-11FC651038E0}" srcOrd="0" destOrd="0" presId="urn:microsoft.com/office/officeart/2005/8/layout/hList7"/>
     <dgm:cxn modelId="{5A3885C4-103C-45A6-B353-9E36DB5017CA}" srcId="{5B65B07E-5C55-4DE7-98B7-7EEDF02C2A9C}" destId="{85B9BA25-5BEA-433F-AFC3-CFD999DA1E05}" srcOrd="2" destOrd="0" parTransId="{08FCA7F0-E6E1-4A3A-9596-D51D074F00B4}" sibTransId="{CB4015DD-5C18-43A4-AD00-C0B3FD73A761}"/>
-    <dgm:cxn modelId="{441CFBC5-FEA0-2D43-8531-95225DEF9639}" type="presOf" srcId="{E673348A-2393-49B3-8492-C894CB248810}" destId="{5DAA3202-DCEA-4691-9D72-34EF5039C7B9}" srcOrd="0" destOrd="0" presId="urn:microsoft.com/office/officeart/2005/8/layout/hList7"/>
-    <dgm:cxn modelId="{6E3DDBD3-1782-074E-8B22-2FD46380D36B}" type="presOf" srcId="{0194BC1D-33F6-4122-8B3B-4051096EFFA9}" destId="{A4BEFB4A-341E-4B5C-9213-B1281F5476F9}" srcOrd="0" destOrd="0" presId="urn:microsoft.com/office/officeart/2005/8/layout/hList7"/>
-    <dgm:cxn modelId="{3EB71971-19F9-2241-A14B-D827F6E14614}" type="presOf" srcId="{85B9BA25-5BEA-433F-AFC3-CFD999DA1E05}" destId="{92F0C5C1-E39D-4A34-9007-A038121E451C}" srcOrd="0" destOrd="0" presId="urn:microsoft.com/office/officeart/2005/8/layout/hList7"/>
-    <dgm:cxn modelId="{81E72865-E4B9-0A45-99DE-79A0F7C58AB1}" type="presOf" srcId="{0194BC1D-33F6-4122-8B3B-4051096EFFA9}" destId="{EF337D45-1EBD-426F-8ED8-D7CFD6E4720C}" srcOrd="1" destOrd="0" presId="urn:microsoft.com/office/officeart/2005/8/layout/hList7"/>
-    <dgm:cxn modelId="{D429F47F-1886-3643-A986-E28C1BCBE0D5}" type="presParOf" srcId="{34931C36-71B4-4BED-A9C3-4E31A40DEB12}" destId="{57C402EE-591C-4E3F-841C-BFE1D283FE65}" srcOrd="0" destOrd="0" presId="urn:microsoft.com/office/officeart/2005/8/layout/hList7"/>
-    <dgm:cxn modelId="{05922EDE-F734-BD45-9AE3-737FA40D21EA}" type="presParOf" srcId="{34931C36-71B4-4BED-A9C3-4E31A40DEB12}" destId="{BCCF4C61-95B9-4B5B-9DBF-3FED247DCC34}" srcOrd="1" destOrd="0" presId="urn:microsoft.com/office/officeart/2005/8/layout/hList7"/>
-    <dgm:cxn modelId="{B77036FE-AD72-894D-BADB-38812B72E9BD}" type="presParOf" srcId="{BCCF4C61-95B9-4B5B-9DBF-3FED247DCC34}" destId="{526FD45B-8C2F-4E6E-9AE3-A256C9934732}" srcOrd="0" destOrd="0" presId="urn:microsoft.com/office/officeart/2005/8/layout/hList7"/>
-    <dgm:cxn modelId="{B6043F76-20BB-5149-9EB0-C893AAB63572}" type="presParOf" srcId="{526FD45B-8C2F-4E6E-9AE3-A256C9934732}" destId="{A4BEFB4A-341E-4B5C-9213-B1281F5476F9}" srcOrd="0" destOrd="0" presId="urn:microsoft.com/office/officeart/2005/8/layout/hList7"/>
-    <dgm:cxn modelId="{40405055-DA31-E145-92D1-A3ED86E61D53}" type="presParOf" srcId="{526FD45B-8C2F-4E6E-9AE3-A256C9934732}" destId="{EF337D45-1EBD-426F-8ED8-D7CFD6E4720C}" srcOrd="1" destOrd="0" presId="urn:microsoft.com/office/officeart/2005/8/layout/hList7"/>
-    <dgm:cxn modelId="{9B106C53-8468-914E-8EF8-850282E33974}" type="presParOf" srcId="{526FD45B-8C2F-4E6E-9AE3-A256C9934732}" destId="{7BAB1B53-DEAF-4D28-AB32-904AB44FECCF}" srcOrd="2" destOrd="0" presId="urn:microsoft.com/office/officeart/2005/8/layout/hList7"/>
-    <dgm:cxn modelId="{D370EF32-1C5A-1140-80F2-6A8D6A2EB6B8}" type="presParOf" srcId="{526FD45B-8C2F-4E6E-9AE3-A256C9934732}" destId="{1AEDE3F0-7DAA-4D27-AD6E-EAB1FD00DD70}" srcOrd="3" destOrd="0" presId="urn:microsoft.com/office/officeart/2005/8/layout/hList7"/>
-    <dgm:cxn modelId="{6F4D42A3-B704-B141-BCD0-98DF30EB791C}" type="presParOf" srcId="{BCCF4C61-95B9-4B5B-9DBF-3FED247DCC34}" destId="{5DAA3202-DCEA-4691-9D72-34EF5039C7B9}" srcOrd="1" destOrd="0" presId="urn:microsoft.com/office/officeart/2005/8/layout/hList7"/>
-    <dgm:cxn modelId="{88CD6CE0-109B-1C47-9ED9-2FFB1DD8474E}" type="presParOf" srcId="{BCCF4C61-95B9-4B5B-9DBF-3FED247DCC34}" destId="{662921A1-BE0A-44D6-964E-DEBA1598AF23}" srcOrd="2" destOrd="0" presId="urn:microsoft.com/office/officeart/2005/8/layout/hList7"/>
-    <dgm:cxn modelId="{93CD638B-B921-724B-866A-C3EDF5428668}" type="presParOf" srcId="{662921A1-BE0A-44D6-964E-DEBA1598AF23}" destId="{32E39A2C-3635-4704-B3DB-11FC651038E0}" srcOrd="0" destOrd="0" presId="urn:microsoft.com/office/officeart/2005/8/layout/hList7"/>
-    <dgm:cxn modelId="{8119012C-C2EC-0E40-B356-8202F1B35E31}" type="presParOf" srcId="{662921A1-BE0A-44D6-964E-DEBA1598AF23}" destId="{810AC18A-3D4A-49C0-BE99-DDC8FAB44A06}" srcOrd="1" destOrd="0" presId="urn:microsoft.com/office/officeart/2005/8/layout/hList7"/>
-    <dgm:cxn modelId="{A0914A02-699C-CC47-901F-3C2719FB191A}" type="presParOf" srcId="{662921A1-BE0A-44D6-964E-DEBA1598AF23}" destId="{636802C5-CDC3-4E37-95BB-DFC76470DACC}" srcOrd="2" destOrd="0" presId="urn:microsoft.com/office/officeart/2005/8/layout/hList7"/>
-    <dgm:cxn modelId="{98B69C86-7936-0848-B855-EDD61CAF7513}" type="presParOf" srcId="{662921A1-BE0A-44D6-964E-DEBA1598AF23}" destId="{786BBB57-8305-4C0A-A1E5-93B572642665}" srcOrd="3" destOrd="0" presId="urn:microsoft.com/office/officeart/2005/8/layout/hList7"/>
-    <dgm:cxn modelId="{B65C9A0E-E06E-1548-BB44-096DD0B94606}" type="presParOf" srcId="{BCCF4C61-95B9-4B5B-9DBF-3FED247DCC34}" destId="{21318E69-57C4-41D2-9241-AA293A1E470C}" srcOrd="3" destOrd="0" presId="urn:microsoft.com/office/officeart/2005/8/layout/hList7"/>
-    <dgm:cxn modelId="{58EF4F77-6720-BA4B-9C88-E2E6C8627AE6}" type="presParOf" srcId="{BCCF4C61-95B9-4B5B-9DBF-3FED247DCC34}" destId="{41206572-549C-4A37-BF33-11D9B2D4C84B}" srcOrd="4" destOrd="0" presId="urn:microsoft.com/office/officeart/2005/8/layout/hList7"/>
-    <dgm:cxn modelId="{122D3F9E-0D55-D64F-A3CD-C7932D473D11}" type="presParOf" srcId="{41206572-549C-4A37-BF33-11D9B2D4C84B}" destId="{92F0C5C1-E39D-4A34-9007-A038121E451C}" srcOrd="0" destOrd="0" presId="urn:microsoft.com/office/officeart/2005/8/layout/hList7"/>
-    <dgm:cxn modelId="{4CA985BE-DB9A-754D-B04A-805571E4AE82}" type="presParOf" srcId="{41206572-549C-4A37-BF33-11D9B2D4C84B}" destId="{73B3C67A-63D5-4F9B-A1CF-530F5E0EA434}" srcOrd="1" destOrd="0" presId="urn:microsoft.com/office/officeart/2005/8/layout/hList7"/>
-    <dgm:cxn modelId="{9F1AD57F-D8FF-EC4F-B630-EF63DA87C1F1}" type="presParOf" srcId="{41206572-549C-4A37-BF33-11D9B2D4C84B}" destId="{9286578C-9756-437E-8BF7-D67FB2BBF1CC}" srcOrd="2" destOrd="0" presId="urn:microsoft.com/office/officeart/2005/8/layout/hList7"/>
-    <dgm:cxn modelId="{5FEF71A1-226A-374C-AC24-DE86979A85A5}" type="presParOf" srcId="{41206572-549C-4A37-BF33-11D9B2D4C84B}" destId="{5BB68C90-1D92-4E01-95BE-500E02B4A8C7}" srcOrd="3" destOrd="0" presId="urn:microsoft.com/office/officeart/2005/8/layout/hList7"/>
-    <dgm:cxn modelId="{A5CDD108-D989-0F41-947A-F90BABD916A6}" type="presParOf" srcId="{BCCF4C61-95B9-4B5B-9DBF-3FED247DCC34}" destId="{21A2AC29-770E-484A-A0E7-A010AF8A0568}" srcOrd="5" destOrd="0" presId="urn:microsoft.com/office/officeart/2005/8/layout/hList7"/>
-    <dgm:cxn modelId="{7E79DD65-4EA4-784D-9593-9CF53892A307}" type="presParOf" srcId="{BCCF4C61-95B9-4B5B-9DBF-3FED247DCC34}" destId="{999870BB-ADF2-4D3D-B721-34B8C0C0BB82}" srcOrd="6" destOrd="0" presId="urn:microsoft.com/office/officeart/2005/8/layout/hList7"/>
-    <dgm:cxn modelId="{714B5C90-DC3B-964A-B98C-4B7117DAEA16}" type="presParOf" srcId="{999870BB-ADF2-4D3D-B721-34B8C0C0BB82}" destId="{27D37377-1847-42FA-B1F8-1AFE0F6BF8D1}" srcOrd="0" destOrd="0" presId="urn:microsoft.com/office/officeart/2005/8/layout/hList7"/>
-    <dgm:cxn modelId="{4A349E5A-2AF9-DF49-B537-F48FCAB3663E}" type="presParOf" srcId="{999870BB-ADF2-4D3D-B721-34B8C0C0BB82}" destId="{3B5BEC2F-A018-4555-8730-104E93511F69}" srcOrd="1" destOrd="0" presId="urn:microsoft.com/office/officeart/2005/8/layout/hList7"/>
-    <dgm:cxn modelId="{3A34517D-80AB-ED49-9910-F00F8DB1E855}" type="presParOf" srcId="{999870BB-ADF2-4D3D-B721-34B8C0C0BB82}" destId="{047D6474-33DC-48A3-855D-A53B64159DE9}" srcOrd="2" destOrd="0" presId="urn:microsoft.com/office/officeart/2005/8/layout/hList7"/>
-    <dgm:cxn modelId="{B2BE9EE3-B298-1F46-81B9-54804295137E}" type="presParOf" srcId="{999870BB-ADF2-4D3D-B721-34B8C0C0BB82}" destId="{00C33286-0E75-496D-AFE3-226FC300D72E}" srcOrd="3" destOrd="0" presId="urn:microsoft.com/office/officeart/2005/8/layout/hList7"/>
+    <dgm:cxn modelId="{B7E7199D-6AF9-424B-A313-0F7667F3773B}" type="presOf" srcId="{4DB6920E-122A-4FFB-87E6-8E3F37D44E4E}" destId="{3B5BEC2F-A018-4555-8730-104E93511F69}" srcOrd="1" destOrd="0" presId="urn:microsoft.com/office/officeart/2005/8/layout/hList7"/>
+    <dgm:cxn modelId="{C16EDDAE-B73B-4679-8012-88BA2C4C0FAB}" type="presParOf" srcId="{34931C36-71B4-4BED-A9C3-4E31A40DEB12}" destId="{57C402EE-591C-4E3F-841C-BFE1D283FE65}" srcOrd="0" destOrd="0" presId="urn:microsoft.com/office/officeart/2005/8/layout/hList7"/>
+    <dgm:cxn modelId="{1638E52A-CB6F-421F-8A21-EE8F0A318491}" type="presParOf" srcId="{34931C36-71B4-4BED-A9C3-4E31A40DEB12}" destId="{BCCF4C61-95B9-4B5B-9DBF-3FED247DCC34}" srcOrd="1" destOrd="0" presId="urn:microsoft.com/office/officeart/2005/8/layout/hList7"/>
+    <dgm:cxn modelId="{AD08BF09-8A55-45A3-82F6-3B03B7319141}" type="presParOf" srcId="{BCCF4C61-95B9-4B5B-9DBF-3FED247DCC34}" destId="{526FD45B-8C2F-4E6E-9AE3-A256C9934732}" srcOrd="0" destOrd="0" presId="urn:microsoft.com/office/officeart/2005/8/layout/hList7"/>
+    <dgm:cxn modelId="{BB12B221-14ED-4F4A-9430-C49B35D79F90}" type="presParOf" srcId="{526FD45B-8C2F-4E6E-9AE3-A256C9934732}" destId="{A4BEFB4A-341E-4B5C-9213-B1281F5476F9}" srcOrd="0" destOrd="0" presId="urn:microsoft.com/office/officeart/2005/8/layout/hList7"/>
+    <dgm:cxn modelId="{20116D29-442F-4669-AC5A-3FEB4A484E70}" type="presParOf" srcId="{526FD45B-8C2F-4E6E-9AE3-A256C9934732}" destId="{EF337D45-1EBD-426F-8ED8-D7CFD6E4720C}" srcOrd="1" destOrd="0" presId="urn:microsoft.com/office/officeart/2005/8/layout/hList7"/>
+    <dgm:cxn modelId="{3A76D29C-E9C3-428E-99F4-B00717B5C73A}" type="presParOf" srcId="{526FD45B-8C2F-4E6E-9AE3-A256C9934732}" destId="{7BAB1B53-DEAF-4D28-AB32-904AB44FECCF}" srcOrd="2" destOrd="0" presId="urn:microsoft.com/office/officeart/2005/8/layout/hList7"/>
+    <dgm:cxn modelId="{EC7A22E6-FCE9-418A-9162-1F11FE029465}" type="presParOf" srcId="{526FD45B-8C2F-4E6E-9AE3-A256C9934732}" destId="{1AEDE3F0-7DAA-4D27-AD6E-EAB1FD00DD70}" srcOrd="3" destOrd="0" presId="urn:microsoft.com/office/officeart/2005/8/layout/hList7"/>
+    <dgm:cxn modelId="{81D09A78-5FD2-458F-B8FC-CD1995779600}" type="presParOf" srcId="{BCCF4C61-95B9-4B5B-9DBF-3FED247DCC34}" destId="{5DAA3202-DCEA-4691-9D72-34EF5039C7B9}" srcOrd="1" destOrd="0" presId="urn:microsoft.com/office/officeart/2005/8/layout/hList7"/>
+    <dgm:cxn modelId="{B0B22B72-A52C-470A-A066-1BF5FCC6A7F4}" type="presParOf" srcId="{BCCF4C61-95B9-4B5B-9DBF-3FED247DCC34}" destId="{662921A1-BE0A-44D6-964E-DEBA1598AF23}" srcOrd="2" destOrd="0" presId="urn:microsoft.com/office/officeart/2005/8/layout/hList7"/>
+    <dgm:cxn modelId="{4BA0A81C-34BE-4CD1-9FF2-D6C048BC4161}" type="presParOf" srcId="{662921A1-BE0A-44D6-964E-DEBA1598AF23}" destId="{32E39A2C-3635-4704-B3DB-11FC651038E0}" srcOrd="0" destOrd="0" presId="urn:microsoft.com/office/officeart/2005/8/layout/hList7"/>
+    <dgm:cxn modelId="{F11F9FBC-1FB2-42DE-8611-B09452127F29}" type="presParOf" srcId="{662921A1-BE0A-44D6-964E-DEBA1598AF23}" destId="{810AC18A-3D4A-49C0-BE99-DDC8FAB44A06}" srcOrd="1" destOrd="0" presId="urn:microsoft.com/office/officeart/2005/8/layout/hList7"/>
+    <dgm:cxn modelId="{B1E2154D-3D91-45BD-BB46-40C333970D12}" type="presParOf" srcId="{662921A1-BE0A-44D6-964E-DEBA1598AF23}" destId="{636802C5-CDC3-4E37-95BB-DFC76470DACC}" srcOrd="2" destOrd="0" presId="urn:microsoft.com/office/officeart/2005/8/layout/hList7"/>
+    <dgm:cxn modelId="{386CE03E-D957-4E56-AAAB-9D06B66342F1}" type="presParOf" srcId="{662921A1-BE0A-44D6-964E-DEBA1598AF23}" destId="{786BBB57-8305-4C0A-A1E5-93B572642665}" srcOrd="3" destOrd="0" presId="urn:microsoft.com/office/officeart/2005/8/layout/hList7"/>
+    <dgm:cxn modelId="{9F2392DA-A6FE-41F5-976B-2296F501220B}" type="presParOf" srcId="{BCCF4C61-95B9-4B5B-9DBF-3FED247DCC34}" destId="{21318E69-57C4-41D2-9241-AA293A1E470C}" srcOrd="3" destOrd="0" presId="urn:microsoft.com/office/officeart/2005/8/layout/hList7"/>
+    <dgm:cxn modelId="{BACC234E-DDC0-4CE5-993C-80912D546CDC}" type="presParOf" srcId="{BCCF4C61-95B9-4B5B-9DBF-3FED247DCC34}" destId="{41206572-549C-4A37-BF33-11D9B2D4C84B}" srcOrd="4" destOrd="0" presId="urn:microsoft.com/office/officeart/2005/8/layout/hList7"/>
+    <dgm:cxn modelId="{058C697E-3828-4E32-8D85-F093343FE2F3}" type="presParOf" srcId="{41206572-549C-4A37-BF33-11D9B2D4C84B}" destId="{92F0C5C1-E39D-4A34-9007-A038121E451C}" srcOrd="0" destOrd="0" presId="urn:microsoft.com/office/officeart/2005/8/layout/hList7"/>
+    <dgm:cxn modelId="{9356B8DD-C421-4A8A-BF06-6627E2FCA619}" type="presParOf" srcId="{41206572-549C-4A37-BF33-11D9B2D4C84B}" destId="{73B3C67A-63D5-4F9B-A1CF-530F5E0EA434}" srcOrd="1" destOrd="0" presId="urn:microsoft.com/office/officeart/2005/8/layout/hList7"/>
+    <dgm:cxn modelId="{3A0A34B5-C875-4BE0-9E9A-55C0E7209F35}" type="presParOf" srcId="{41206572-549C-4A37-BF33-11D9B2D4C84B}" destId="{9286578C-9756-437E-8BF7-D67FB2BBF1CC}" srcOrd="2" destOrd="0" presId="urn:microsoft.com/office/officeart/2005/8/layout/hList7"/>
+    <dgm:cxn modelId="{C4C7E976-1E3F-4039-83EB-40E8F6FBAB15}" type="presParOf" srcId="{41206572-549C-4A37-BF33-11D9B2D4C84B}" destId="{5BB68C90-1D92-4E01-95BE-500E02B4A8C7}" srcOrd="3" destOrd="0" presId="urn:microsoft.com/office/officeart/2005/8/layout/hList7"/>
+    <dgm:cxn modelId="{826DC7E6-B673-45EB-AC54-AF074AFE9FD2}" type="presParOf" srcId="{BCCF4C61-95B9-4B5B-9DBF-3FED247DCC34}" destId="{21A2AC29-770E-484A-A0E7-A010AF8A0568}" srcOrd="5" destOrd="0" presId="urn:microsoft.com/office/officeart/2005/8/layout/hList7"/>
+    <dgm:cxn modelId="{A271CB7E-9078-4D60-A5D3-FEC8F66679C3}" type="presParOf" srcId="{BCCF4C61-95B9-4B5B-9DBF-3FED247DCC34}" destId="{999870BB-ADF2-4D3D-B721-34B8C0C0BB82}" srcOrd="6" destOrd="0" presId="urn:microsoft.com/office/officeart/2005/8/layout/hList7"/>
+    <dgm:cxn modelId="{FAB8593C-4632-424E-938D-1DF3DBEC4C71}" type="presParOf" srcId="{999870BB-ADF2-4D3D-B721-34B8C0C0BB82}" destId="{27D37377-1847-42FA-B1F8-1AFE0F6BF8D1}" srcOrd="0" destOrd="0" presId="urn:microsoft.com/office/officeart/2005/8/layout/hList7"/>
+    <dgm:cxn modelId="{A7537570-0B31-4CE5-BC5A-003CA99406FA}" type="presParOf" srcId="{999870BB-ADF2-4D3D-B721-34B8C0C0BB82}" destId="{3B5BEC2F-A018-4555-8730-104E93511F69}" srcOrd="1" destOrd="0" presId="urn:microsoft.com/office/officeart/2005/8/layout/hList7"/>
+    <dgm:cxn modelId="{ECC30D2A-F2FA-412B-8BE3-8BE94DE82576}" type="presParOf" srcId="{999870BB-ADF2-4D3D-B721-34B8C0C0BB82}" destId="{047D6474-33DC-48A3-855D-A53B64159DE9}" srcOrd="2" destOrd="0" presId="urn:microsoft.com/office/officeart/2005/8/layout/hList7"/>
+    <dgm:cxn modelId="{5B0DA54C-8AED-43E9-8983-205440D496C8}" type="presParOf" srcId="{999870BB-ADF2-4D3D-B721-34B8C0C0BB82}" destId="{00C33286-0E75-496D-AFE3-226FC300D72E}" srcOrd="3" destOrd="0" presId="urn:microsoft.com/office/officeart/2005/8/layout/hList7"/>
   </dgm:cxnLst>
   <dgm:bg/>
   <dgm:whole/>

</xml_diff>

<commit_message>
Added login + sync
</commit_message>
<xml_diff>
--- a/2. Design Document (working space)/Design Document.docx
+++ b/2. Design Document (working space)/Design Document.docx
@@ -10641,7 +10641,88 @@
               <w:pStyle w:val="TestoNormale"/>
             </w:pPr>
             <w:r>
+              <w:rPr>
+                <w:i/>
+              </w:rPr>
               <w:t>Customer Client</w:t>
+            </w:r>
+            <w:r>
+              <w:t xml:space="preserve"> contacts </w:t>
+            </w:r>
+            <w:r>
+              <w:rPr>
+                <w:i/>
+              </w:rPr>
+              <w:t>Customer Manager</w:t>
+            </w:r>
+            <w:r>
+              <w:t xml:space="preserve"> and sends provided credentials (form filled in </w:t>
+            </w:r>
+            <w:r>
+              <w:rPr>
+                <w:i/>
+              </w:rPr>
+              <w:t>Customer View</w:t>
+            </w:r>
+            <w:r>
+              <w:t xml:space="preserve">).  </w:t>
+            </w:r>
+            <w:r>
+              <w:rPr>
+                <w:i/>
+              </w:rPr>
+              <w:t>Customer Manager</w:t>
+            </w:r>
+            <w:r>
+              <w:t xml:space="preserve"> forwards credentials to </w:t>
+            </w:r>
+            <w:r>
+              <w:rPr>
+                <w:i/>
+              </w:rPr>
+              <w:t>System Manager</w:t>
+            </w:r>
+            <w:r>
+              <w:t xml:space="preserve">. </w:t>
+            </w:r>
+            <w:r>
+              <w:rPr>
+                <w:i/>
+              </w:rPr>
+              <w:t>System Manager</w:t>
+            </w:r>
+            <w:r>
+              <w:t xml:space="preserve"> then contacts Data to check if provided credentials are correct. A response is then sent to </w:t>
+            </w:r>
+            <w:r>
+              <w:rPr>
+                <w:i/>
+              </w:rPr>
+              <w:t>Customer Manager</w:t>
+            </w:r>
+            <w:r>
+              <w:t xml:space="preserve"> that will eventually provide to </w:t>
+            </w:r>
+            <w:r>
+              <w:rPr>
+                <w:i/>
+              </w:rPr>
+              <w:t>Customer Client</w:t>
+            </w:r>
+            <w:r>
+              <w:t xml:space="preserve"> (</w:t>
+            </w:r>
+            <w:bookmarkStart w:id="19" w:name="_GoBack"/>
+            <w:r>
+              <w:rPr>
+                <w:i/>
+                <w:u w:val="single"/>
+              </w:rPr>
+              <w:t>View</w:t>
+            </w:r>
+            <w:bookmarkEnd w:id="19"/>
+            <w:r>
+              <w:t>) a proper landing page.</w:t>
             </w:r>
           </w:p>
         </w:tc>
@@ -10719,11 +10800,17 @@
               <w:t>er GPS Provider, Taxi Driver View, Taxi Driver Controller</w:t>
             </w:r>
             <w:r>
-              <w:t xml:space="preserve">, Taxi Driver Manager, Google Maps, </w:t>
+              <w:t xml:space="preserve">, </w:t>
             </w:r>
             <w:r>
               <w:lastRenderedPageBreak/>
-              <w:t>System Manager, Map</w:t>
+              <w:t>Taxi Driver Manager, Google Maps</w:t>
+            </w:r>
+            <w:r>
+              <w:t>*</w:t>
+            </w:r>
+            <w:r>
+              <w:t>, System Manager, Map</w:t>
             </w:r>
             <w:r>
               <w:t>s</w:t>
@@ -10783,7 +10870,11 @@
               <w:t xml:space="preserve">taxi driver </w:t>
             </w:r>
             <w:r>
-              <w:t xml:space="preserve">current GPS position to </w:t>
+              <w:t xml:space="preserve">current </w:t>
+            </w:r>
+            <w:r>
+              <w:lastRenderedPageBreak/>
+              <w:t xml:space="preserve">GPS position to </w:t>
             </w:r>
             <w:r>
               <w:rPr>
@@ -10819,50 +10910,7 @@
               <w:t>System Manager</w:t>
             </w:r>
             <w:r>
-              <w:t xml:space="preserve">. </w:t>
-            </w:r>
-            <w:r>
-              <w:t>(</w:t>
-            </w:r>
-            <w:r>
-              <w:rPr>
-                <w:i/>
-              </w:rPr>
-              <w:t xml:space="preserve">Maps </w:t>
-            </w:r>
-            <w:r>
-              <w:rPr>
-                <w:i/>
-              </w:rPr>
-              <w:lastRenderedPageBreak/>
-              <w:t>Manager</w:t>
-            </w:r>
-            <w:r>
-              <w:t xml:space="preserve"> will find a proper destination for the taxi driver. </w:t>
-            </w:r>
-            <w:r>
-              <w:t xml:space="preserve">If needed </w:t>
-            </w:r>
-            <w:r>
-              <w:rPr>
-                <w:i/>
-              </w:rPr>
-              <w:t>Maps Manager</w:t>
-            </w:r>
-            <w:r>
-              <w:t xml:space="preserve"> can directly contact </w:t>
-            </w:r>
-            <w:r>
-              <w:rPr>
-                <w:i/>
-              </w:rPr>
-              <w:t>Google Maps</w:t>
-            </w:r>
-            <w:r>
               <w:t>.</w:t>
-            </w:r>
-            <w:r>
-              <w:t>)</w:t>
             </w:r>
             <w:r>
               <w:t xml:space="preserve"> </w:t>
@@ -10997,6 +11045,9 @@
             <w:r>
               <w:t>Customer Client, Customer Manager, System Manager</w:t>
             </w:r>
+            <w:r>
+              <w:t>, Reservation Manager, Taxi Driver</w:t>
+            </w:r>
           </w:p>
         </w:tc>
         <w:tc>
@@ -11007,8 +11058,9 @@
             <w:pPr>
               <w:pStyle w:val="TestoNormale"/>
             </w:pPr>
-            <w:bookmarkStart w:id="19" w:name="_GoBack"/>
-            <w:bookmarkEnd w:id="19"/>
+            <w:r>
+              <w:t>How can we</w:t>
+            </w:r>
           </w:p>
         </w:tc>
       </w:tr>
@@ -11221,7 +11273,17 @@
               <w:t>Client GPS Provider, Client Controller</w:t>
             </w:r>
             <w:r>
-              <w:t>, (Google Maps)</w:t>
+              <w:t xml:space="preserve">, (Google </w:t>
+            </w:r>
+            <w:r>
+              <w:lastRenderedPageBreak/>
+              <w:t>Maps</w:t>
+            </w:r>
+            <w:r>
+              <w:t>*</w:t>
+            </w:r>
+            <w:r>
+              <w:t>)</w:t>
             </w:r>
             <w:r>
               <w:t>, Client Manager</w:t>
@@ -11237,6 +11299,7 @@
               <w:pStyle w:val="TestoNormale"/>
             </w:pPr>
             <w:r>
+              <w:lastRenderedPageBreak/>
               <w:t>How can we interact with a user to acquire his position? In truth no real request is forwarded to our user (customer or taxi driver).</w:t>
             </w:r>
             <w:r>
@@ -11298,11 +11361,7 @@
               <w:t>Google Maps</w:t>
             </w:r>
             <w:r>
-              <w:t xml:space="preserve"> to have an address. </w:t>
-            </w:r>
-            <w:r>
-              <w:lastRenderedPageBreak/>
-              <w:t xml:space="preserve">This address is then forwarded to </w:t>
+              <w:t xml:space="preserve"> to have an address. This address is then forwarded to </w:t>
             </w:r>
             <w:r>
               <w:rPr>
@@ -11699,6 +11758,7 @@
         <w:rPr>
           <w:b/>
         </w:rPr>
+        <w:lastRenderedPageBreak/>
         <w:t>StarUML</w:t>
       </w:r>
       <w:proofErr w:type="spellEnd"/>
@@ -11781,7 +11841,6 @@
         <w:rPr>
           <w:b/>
         </w:rPr>
-        <w:lastRenderedPageBreak/>
         <w:t>GitHub</w:t>
       </w:r>
       <w:r>
@@ -18476,45 +18535,45 @@
     </dgm:pt>
   </dgm:ptLst>
   <dgm:cxnLst>
-    <dgm:cxn modelId="{DC9008EE-4D47-40E1-9714-CB41A5977796}" type="presOf" srcId="{56563E73-53C5-C242-B5DD-534CCEB5A55B}" destId="{8845A127-0D85-A14A-94CB-F773727D4C9B}" srcOrd="1" destOrd="0" presId="urn:microsoft.com/office/officeart/2005/8/layout/bProcess3"/>
-    <dgm:cxn modelId="{1D76D138-0F47-41C8-AE0A-FF8C71D3FB7E}" type="presOf" srcId="{56563E73-53C5-C242-B5DD-534CCEB5A55B}" destId="{1AB89A78-53AA-8046-940B-4774F5E8A3F4}" srcOrd="0" destOrd="0" presId="urn:microsoft.com/office/officeart/2005/8/layout/bProcess3"/>
-    <dgm:cxn modelId="{93A5E17F-36D1-4344-B42D-195697D9D1C8}" type="presOf" srcId="{03689D08-8F94-B240-B093-204B4D1B1996}" destId="{11041959-BAD3-494D-A0CA-60D08024935F}" srcOrd="0" destOrd="0" presId="urn:microsoft.com/office/officeart/2005/8/layout/bProcess3"/>
-    <dgm:cxn modelId="{F1169A0D-7BB1-4760-B838-BCA2D34331D5}" type="presOf" srcId="{3D31D781-DE26-FC46-87C5-81D28438E988}" destId="{5054442F-68CC-BA4D-A78B-D10165C93B35}" srcOrd="0" destOrd="0" presId="urn:microsoft.com/office/officeart/2005/8/layout/bProcess3"/>
-    <dgm:cxn modelId="{F1F0A134-52B9-4DD2-8ABA-4945983029E2}" type="presOf" srcId="{7DBAA654-83A9-2749-9A11-3A2F0853292E}" destId="{379D3411-2CF2-1443-9DE7-1F3F74BE70B6}" srcOrd="0" destOrd="0" presId="urn:microsoft.com/office/officeart/2005/8/layout/bProcess3"/>
-    <dgm:cxn modelId="{9704DB97-EC71-4107-8012-E45B2AE47C6C}" type="presOf" srcId="{C900A651-3FCA-634D-8E96-FB8C693E1E8F}" destId="{71E5BCB2-3AB6-4C42-9B09-A87936C7F001}" srcOrd="0" destOrd="0" presId="urn:microsoft.com/office/officeart/2005/8/layout/bProcess3"/>
-    <dgm:cxn modelId="{294C760F-EE60-4239-AFB3-C2DF0F4CA917}" type="presOf" srcId="{6FF581C4-5EE0-6547-8B0A-4DD4E49DF7D5}" destId="{EE2C3E7E-7411-F14A-B102-730D81D864D3}" srcOrd="1" destOrd="0" presId="urn:microsoft.com/office/officeart/2005/8/layout/bProcess3"/>
+    <dgm:cxn modelId="{EF84F30B-995C-4578-8F20-2D74F9B36E18}" type="presOf" srcId="{51AF1449-732A-7245-8907-3B0B474E6716}" destId="{08B24028-0337-A54F-863C-D83DC536E50D}" srcOrd="1" destOrd="0" presId="urn:microsoft.com/office/officeart/2005/8/layout/bProcess3"/>
+    <dgm:cxn modelId="{C9C81D8D-9FB7-40C3-A01D-B62ABDF7687B}" type="presOf" srcId="{E1700588-AA9B-9044-98E5-A52BC9E980D8}" destId="{BE891453-7A81-9745-80FE-393D0BD9F682}" srcOrd="0" destOrd="0" presId="urn:microsoft.com/office/officeart/2005/8/layout/bProcess3"/>
+    <dgm:cxn modelId="{750F462A-72E7-424F-89EA-73E0D1E2E448}" type="presOf" srcId="{56563E73-53C5-C242-B5DD-534CCEB5A55B}" destId="{8845A127-0D85-A14A-94CB-F773727D4C9B}" srcOrd="1" destOrd="0" presId="urn:microsoft.com/office/officeart/2005/8/layout/bProcess3"/>
+    <dgm:cxn modelId="{990C727E-BF81-4994-B59E-6B344D07621F}" type="presOf" srcId="{3ABC577C-D926-6C40-8609-A47272EDC0E8}" destId="{35CF6ACD-16BB-D44B-9967-A88BE4C856FA}" srcOrd="0" destOrd="0" presId="urn:microsoft.com/office/officeart/2005/8/layout/bProcess3"/>
+    <dgm:cxn modelId="{E6C1AAA9-0D1D-4722-88B7-293B437B87B6}" type="presOf" srcId="{C900A651-3FCA-634D-8E96-FB8C693E1E8F}" destId="{71E5BCB2-3AB6-4C42-9B09-A87936C7F001}" srcOrd="0" destOrd="0" presId="urn:microsoft.com/office/officeart/2005/8/layout/bProcess3"/>
+    <dgm:cxn modelId="{CDAC9755-0F94-4740-A65F-CC65C0BFDC54}" type="presOf" srcId="{51AF1449-732A-7245-8907-3B0B474E6716}" destId="{70A625A3-B04D-314A-9454-BA7560E71142}" srcOrd="0" destOrd="0" presId="urn:microsoft.com/office/officeart/2005/8/layout/bProcess3"/>
+    <dgm:cxn modelId="{920A14FF-0C8E-4FAD-B406-4C9B286D49C4}" type="presOf" srcId="{981B4EF9-7A3A-BE49-B6B6-0021D3615771}" destId="{CA2203B5-A4CA-2C4D-8577-50E3388F2246}" srcOrd="0" destOrd="0" presId="urn:microsoft.com/office/officeart/2005/8/layout/bProcess3"/>
     <dgm:cxn modelId="{9F7DBBD3-2135-334D-BDE9-A8ED29101BA4}" srcId="{7DBAA654-83A9-2749-9A11-3A2F0853292E}" destId="{3ABC577C-D926-6C40-8609-A47272EDC0E8}" srcOrd="3" destOrd="0" parTransId="{73D020D2-C3E5-6D4B-A74D-95AC52916961}" sibTransId="{E1700588-AA9B-9044-98E5-A52BC9E980D8}"/>
+    <dgm:cxn modelId="{37DA732C-4994-4A1B-84B9-7B1F5637593C}" type="presOf" srcId="{6FF581C4-5EE0-6547-8B0A-4DD4E49DF7D5}" destId="{EE2C3E7E-7411-F14A-B102-730D81D864D3}" srcOrd="1" destOrd="0" presId="urn:microsoft.com/office/officeart/2005/8/layout/bProcess3"/>
+    <dgm:cxn modelId="{77977428-B48F-4106-BB67-28B18548B94D}" type="presOf" srcId="{7DBAA654-83A9-2749-9A11-3A2F0853292E}" destId="{379D3411-2CF2-1443-9DE7-1F3F74BE70B6}" srcOrd="0" destOrd="0" presId="urn:microsoft.com/office/officeart/2005/8/layout/bProcess3"/>
+    <dgm:cxn modelId="{C6463764-6CA9-47BF-B6C1-E6A2DA169A75}" type="presOf" srcId="{6FF581C4-5EE0-6547-8B0A-4DD4E49DF7D5}" destId="{70788382-AA77-7C4C-A399-82382C8CD1E3}" srcOrd="0" destOrd="0" presId="urn:microsoft.com/office/officeart/2005/8/layout/bProcess3"/>
     <dgm:cxn modelId="{D23D9D9F-E230-B14F-8CC4-60EF1E62361C}" srcId="{7DBAA654-83A9-2749-9A11-3A2F0853292E}" destId="{9D0A3E8F-79EA-4741-B4AF-359BBF2AD54A}" srcOrd="1" destOrd="0" parTransId="{A68219EE-DDA5-6D44-931C-E2DD8411613C}" sibTransId="{56563E73-53C5-C242-B5DD-534CCEB5A55B}"/>
-    <dgm:cxn modelId="{8767D34A-31E0-43F9-82E4-485773C2C155}" type="presOf" srcId="{761D77BA-5704-3540-A64C-39623ABDE933}" destId="{2B850CA7-3DA8-704B-9542-29A27C4E6E8A}" srcOrd="0" destOrd="0" presId="urn:microsoft.com/office/officeart/2005/8/layout/bProcess3"/>
-    <dgm:cxn modelId="{70F8B6E9-10DA-45A1-AFBA-F7250F8BD61E}" type="presOf" srcId="{E1700588-AA9B-9044-98E5-A52BC9E980D8}" destId="{0D4A6B71-9678-E74B-A4F4-3D04D7F96F18}" srcOrd="1" destOrd="0" presId="urn:microsoft.com/office/officeart/2005/8/layout/bProcess3"/>
-    <dgm:cxn modelId="{19D7EF58-F9F7-4B87-948F-7E5BEC6A500B}" type="presOf" srcId="{51AF1449-732A-7245-8907-3B0B474E6716}" destId="{70A625A3-B04D-314A-9454-BA7560E71142}" srcOrd="0" destOrd="0" presId="urn:microsoft.com/office/officeart/2005/8/layout/bProcess3"/>
-    <dgm:cxn modelId="{EDD09BE5-D727-4F48-B822-076EFCE5E3A1}" type="presOf" srcId="{51AF1449-732A-7245-8907-3B0B474E6716}" destId="{08B24028-0337-A54F-863C-D83DC536E50D}" srcOrd="1" destOrd="0" presId="urn:microsoft.com/office/officeart/2005/8/layout/bProcess3"/>
     <dgm:cxn modelId="{C9F771AC-35CF-1540-8F9B-A548A676FBEC}" srcId="{7DBAA654-83A9-2749-9A11-3A2F0853292E}" destId="{C900A651-3FCA-634D-8E96-FB8C693E1E8F}" srcOrd="0" destOrd="0" parTransId="{DC773397-72AF-3043-A26B-0B8B32D632B1}" sibTransId="{6FF581C4-5EE0-6547-8B0A-4DD4E49DF7D5}"/>
-    <dgm:cxn modelId="{3B73A453-838C-46FB-A1E6-F954D56C8785}" type="presOf" srcId="{03689D08-8F94-B240-B093-204B4D1B1996}" destId="{F515C25C-FBC4-0A42-9BD8-739DB491DE01}" srcOrd="1" destOrd="0" presId="urn:microsoft.com/office/officeart/2005/8/layout/bProcess3"/>
     <dgm:cxn modelId="{CBA7B2CB-398D-0944-9097-F88E098803F8}" srcId="{7DBAA654-83A9-2749-9A11-3A2F0853292E}" destId="{981B4EF9-7A3A-BE49-B6B6-0021D3615771}" srcOrd="5" destOrd="0" parTransId="{036AB1F6-FA37-614F-A857-CA2CBEA75FF8}" sibTransId="{07202FE3-BBDD-A74E-9ED7-5FC69364AF9D}"/>
     <dgm:cxn modelId="{A4DF705F-378F-3D46-8BF6-315C5DACB12C}" srcId="{7DBAA654-83A9-2749-9A11-3A2F0853292E}" destId="{3D31D781-DE26-FC46-87C5-81D28438E988}" srcOrd="4" destOrd="0" parTransId="{7FDE228D-3493-0041-A7C9-8BDABED610D5}" sibTransId="{51AF1449-732A-7245-8907-3B0B474E6716}"/>
-    <dgm:cxn modelId="{6D48CF9C-A0C6-4A16-8802-A9405E792D2A}" type="presOf" srcId="{3ABC577C-D926-6C40-8609-A47272EDC0E8}" destId="{35CF6ACD-16BB-D44B-9967-A88BE4C856FA}" srcOrd="0" destOrd="0" presId="urn:microsoft.com/office/officeart/2005/8/layout/bProcess3"/>
-    <dgm:cxn modelId="{64F7500A-8895-4B88-928B-5CB6024A08C4}" type="presOf" srcId="{9D0A3E8F-79EA-4741-B4AF-359BBF2AD54A}" destId="{CB005E4D-98D2-5E43-A79A-01D73FA5246C}" srcOrd="0" destOrd="0" presId="urn:microsoft.com/office/officeart/2005/8/layout/bProcess3"/>
+    <dgm:cxn modelId="{D55C769E-18A9-45F5-8F54-E3E5EB306B0C}" type="presOf" srcId="{56563E73-53C5-C242-B5DD-534CCEB5A55B}" destId="{1AB89A78-53AA-8046-940B-4774F5E8A3F4}" srcOrd="0" destOrd="0" presId="urn:microsoft.com/office/officeart/2005/8/layout/bProcess3"/>
+    <dgm:cxn modelId="{2FB6FB6B-8A81-481E-82CB-FF56DA666491}" type="presOf" srcId="{03689D08-8F94-B240-B093-204B4D1B1996}" destId="{F515C25C-FBC4-0A42-9BD8-739DB491DE01}" srcOrd="1" destOrd="0" presId="urn:microsoft.com/office/officeart/2005/8/layout/bProcess3"/>
     <dgm:cxn modelId="{B40CF301-B877-0146-8F01-A4B49C9B78E2}" srcId="{7DBAA654-83A9-2749-9A11-3A2F0853292E}" destId="{761D77BA-5704-3540-A64C-39623ABDE933}" srcOrd="2" destOrd="0" parTransId="{0CEF3B97-E2A9-E04D-A0DB-EC66FC595157}" sibTransId="{03689D08-8F94-B240-B093-204B4D1B1996}"/>
-    <dgm:cxn modelId="{F0824D2C-E34A-48A9-ACED-3070242792B0}" type="presOf" srcId="{E1700588-AA9B-9044-98E5-A52BC9E980D8}" destId="{BE891453-7A81-9745-80FE-393D0BD9F682}" srcOrd="0" destOrd="0" presId="urn:microsoft.com/office/officeart/2005/8/layout/bProcess3"/>
-    <dgm:cxn modelId="{A8C5C80B-2D62-4BA6-B788-34A64DA9BA64}" type="presOf" srcId="{981B4EF9-7A3A-BE49-B6B6-0021D3615771}" destId="{CA2203B5-A4CA-2C4D-8577-50E3388F2246}" srcOrd="0" destOrd="0" presId="urn:microsoft.com/office/officeart/2005/8/layout/bProcess3"/>
-    <dgm:cxn modelId="{3947D449-EC15-4470-9FB6-323208449A19}" type="presOf" srcId="{6FF581C4-5EE0-6547-8B0A-4DD4E49DF7D5}" destId="{70788382-AA77-7C4C-A399-82382C8CD1E3}" srcOrd="0" destOrd="0" presId="urn:microsoft.com/office/officeart/2005/8/layout/bProcess3"/>
-    <dgm:cxn modelId="{8192F75F-DE57-4264-B365-3DCD5E2CADD8}" type="presParOf" srcId="{379D3411-2CF2-1443-9DE7-1F3F74BE70B6}" destId="{71E5BCB2-3AB6-4C42-9B09-A87936C7F001}" srcOrd="0" destOrd="0" presId="urn:microsoft.com/office/officeart/2005/8/layout/bProcess3"/>
-    <dgm:cxn modelId="{4177B823-2ACA-4F1A-BAAC-C6FA7615583C}" type="presParOf" srcId="{379D3411-2CF2-1443-9DE7-1F3F74BE70B6}" destId="{70788382-AA77-7C4C-A399-82382C8CD1E3}" srcOrd="1" destOrd="0" presId="urn:microsoft.com/office/officeart/2005/8/layout/bProcess3"/>
-    <dgm:cxn modelId="{F8016C2F-DB9E-4AD7-AB65-E4B51347E53A}" type="presParOf" srcId="{70788382-AA77-7C4C-A399-82382C8CD1E3}" destId="{EE2C3E7E-7411-F14A-B102-730D81D864D3}" srcOrd="0" destOrd="0" presId="urn:microsoft.com/office/officeart/2005/8/layout/bProcess3"/>
-    <dgm:cxn modelId="{F2EB6CC0-FD30-4AC6-9CCE-AD0B9E4A4775}" type="presParOf" srcId="{379D3411-2CF2-1443-9DE7-1F3F74BE70B6}" destId="{CB005E4D-98D2-5E43-A79A-01D73FA5246C}" srcOrd="2" destOrd="0" presId="urn:microsoft.com/office/officeart/2005/8/layout/bProcess3"/>
-    <dgm:cxn modelId="{3D4C8558-30E8-40D2-A33A-5C42F22A4ED9}" type="presParOf" srcId="{379D3411-2CF2-1443-9DE7-1F3F74BE70B6}" destId="{1AB89A78-53AA-8046-940B-4774F5E8A3F4}" srcOrd="3" destOrd="0" presId="urn:microsoft.com/office/officeart/2005/8/layout/bProcess3"/>
-    <dgm:cxn modelId="{8FD31159-FDF7-4AC4-A49F-0DB7ECD32663}" type="presParOf" srcId="{1AB89A78-53AA-8046-940B-4774F5E8A3F4}" destId="{8845A127-0D85-A14A-94CB-F773727D4C9B}" srcOrd="0" destOrd="0" presId="urn:microsoft.com/office/officeart/2005/8/layout/bProcess3"/>
-    <dgm:cxn modelId="{5A68C9CA-52D0-47CE-89A9-2B8B4F2B0F3E}" type="presParOf" srcId="{379D3411-2CF2-1443-9DE7-1F3F74BE70B6}" destId="{2B850CA7-3DA8-704B-9542-29A27C4E6E8A}" srcOrd="4" destOrd="0" presId="urn:microsoft.com/office/officeart/2005/8/layout/bProcess3"/>
-    <dgm:cxn modelId="{8E9CC328-3478-4682-ACF0-0AE4C4AD4760}" type="presParOf" srcId="{379D3411-2CF2-1443-9DE7-1F3F74BE70B6}" destId="{11041959-BAD3-494D-A0CA-60D08024935F}" srcOrd="5" destOrd="0" presId="urn:microsoft.com/office/officeart/2005/8/layout/bProcess3"/>
-    <dgm:cxn modelId="{1A544718-E371-44C3-892F-AB001CA93258}" type="presParOf" srcId="{11041959-BAD3-494D-A0CA-60D08024935F}" destId="{F515C25C-FBC4-0A42-9BD8-739DB491DE01}" srcOrd="0" destOrd="0" presId="urn:microsoft.com/office/officeart/2005/8/layout/bProcess3"/>
-    <dgm:cxn modelId="{EB757348-B49E-4CCA-ABCF-73A923BA71A6}" type="presParOf" srcId="{379D3411-2CF2-1443-9DE7-1F3F74BE70B6}" destId="{35CF6ACD-16BB-D44B-9967-A88BE4C856FA}" srcOrd="6" destOrd="0" presId="urn:microsoft.com/office/officeart/2005/8/layout/bProcess3"/>
-    <dgm:cxn modelId="{96E0475E-0709-4F3F-96F0-2DC12AD9A152}" type="presParOf" srcId="{379D3411-2CF2-1443-9DE7-1F3F74BE70B6}" destId="{BE891453-7A81-9745-80FE-393D0BD9F682}" srcOrd="7" destOrd="0" presId="urn:microsoft.com/office/officeart/2005/8/layout/bProcess3"/>
-    <dgm:cxn modelId="{D9E66251-7088-4403-A1AD-A3B1EED439B9}" type="presParOf" srcId="{BE891453-7A81-9745-80FE-393D0BD9F682}" destId="{0D4A6B71-9678-E74B-A4F4-3D04D7F96F18}" srcOrd="0" destOrd="0" presId="urn:microsoft.com/office/officeart/2005/8/layout/bProcess3"/>
-    <dgm:cxn modelId="{70B906BD-DC27-41D5-9152-88D35A8EEB50}" type="presParOf" srcId="{379D3411-2CF2-1443-9DE7-1F3F74BE70B6}" destId="{5054442F-68CC-BA4D-A78B-D10165C93B35}" srcOrd="8" destOrd="0" presId="urn:microsoft.com/office/officeart/2005/8/layout/bProcess3"/>
-    <dgm:cxn modelId="{CDC7FC68-4747-42CA-999D-0082EF6CE54D}" type="presParOf" srcId="{379D3411-2CF2-1443-9DE7-1F3F74BE70B6}" destId="{70A625A3-B04D-314A-9454-BA7560E71142}" srcOrd="9" destOrd="0" presId="urn:microsoft.com/office/officeart/2005/8/layout/bProcess3"/>
-    <dgm:cxn modelId="{C21C98C4-1CC5-4068-BFDF-1F63D746FA3D}" type="presParOf" srcId="{70A625A3-B04D-314A-9454-BA7560E71142}" destId="{08B24028-0337-A54F-863C-D83DC536E50D}" srcOrd="0" destOrd="0" presId="urn:microsoft.com/office/officeart/2005/8/layout/bProcess3"/>
-    <dgm:cxn modelId="{CECC3C17-2214-46FE-A72E-08E9CC0BE62A}" type="presParOf" srcId="{379D3411-2CF2-1443-9DE7-1F3F74BE70B6}" destId="{CA2203B5-A4CA-2C4D-8577-50E3388F2246}" srcOrd="10" destOrd="0" presId="urn:microsoft.com/office/officeart/2005/8/layout/bProcess3"/>
+    <dgm:cxn modelId="{1B7DC050-6C18-4359-B6F9-8AFB6AE3CAD1}" type="presOf" srcId="{E1700588-AA9B-9044-98E5-A52BC9E980D8}" destId="{0D4A6B71-9678-E74B-A4F4-3D04D7F96F18}" srcOrd="1" destOrd="0" presId="urn:microsoft.com/office/officeart/2005/8/layout/bProcess3"/>
+    <dgm:cxn modelId="{8FBD9C6E-873B-407C-A191-428AF7DCD93D}" type="presOf" srcId="{03689D08-8F94-B240-B093-204B4D1B1996}" destId="{11041959-BAD3-494D-A0CA-60D08024935F}" srcOrd="0" destOrd="0" presId="urn:microsoft.com/office/officeart/2005/8/layout/bProcess3"/>
+    <dgm:cxn modelId="{8F8FF573-FCB9-4536-B27C-5229D389E933}" type="presOf" srcId="{9D0A3E8F-79EA-4741-B4AF-359BBF2AD54A}" destId="{CB005E4D-98D2-5E43-A79A-01D73FA5246C}" srcOrd="0" destOrd="0" presId="urn:microsoft.com/office/officeart/2005/8/layout/bProcess3"/>
+    <dgm:cxn modelId="{6FF2F267-27F2-4350-B22E-2046ACCE3313}" type="presOf" srcId="{761D77BA-5704-3540-A64C-39623ABDE933}" destId="{2B850CA7-3DA8-704B-9542-29A27C4E6E8A}" srcOrd="0" destOrd="0" presId="urn:microsoft.com/office/officeart/2005/8/layout/bProcess3"/>
+    <dgm:cxn modelId="{E78700B6-0A35-47D3-84C8-749FE36676EE}" type="presOf" srcId="{3D31D781-DE26-FC46-87C5-81D28438E988}" destId="{5054442F-68CC-BA4D-A78B-D10165C93B35}" srcOrd="0" destOrd="0" presId="urn:microsoft.com/office/officeart/2005/8/layout/bProcess3"/>
+    <dgm:cxn modelId="{9B8575DA-B393-4E94-9CC5-DE28B0600263}" type="presParOf" srcId="{379D3411-2CF2-1443-9DE7-1F3F74BE70B6}" destId="{71E5BCB2-3AB6-4C42-9B09-A87936C7F001}" srcOrd="0" destOrd="0" presId="urn:microsoft.com/office/officeart/2005/8/layout/bProcess3"/>
+    <dgm:cxn modelId="{9E1799E6-C75F-4BA3-94AA-01B08E8E42EF}" type="presParOf" srcId="{379D3411-2CF2-1443-9DE7-1F3F74BE70B6}" destId="{70788382-AA77-7C4C-A399-82382C8CD1E3}" srcOrd="1" destOrd="0" presId="urn:microsoft.com/office/officeart/2005/8/layout/bProcess3"/>
+    <dgm:cxn modelId="{E9CC01EF-91B3-4386-8F97-DBE5B2CE649F}" type="presParOf" srcId="{70788382-AA77-7C4C-A399-82382C8CD1E3}" destId="{EE2C3E7E-7411-F14A-B102-730D81D864D3}" srcOrd="0" destOrd="0" presId="urn:microsoft.com/office/officeart/2005/8/layout/bProcess3"/>
+    <dgm:cxn modelId="{79A79737-E4CB-4138-B537-5C0DD7595B16}" type="presParOf" srcId="{379D3411-2CF2-1443-9DE7-1F3F74BE70B6}" destId="{CB005E4D-98D2-5E43-A79A-01D73FA5246C}" srcOrd="2" destOrd="0" presId="urn:microsoft.com/office/officeart/2005/8/layout/bProcess3"/>
+    <dgm:cxn modelId="{55E8144F-11FB-4F61-8A15-0EB45281DB63}" type="presParOf" srcId="{379D3411-2CF2-1443-9DE7-1F3F74BE70B6}" destId="{1AB89A78-53AA-8046-940B-4774F5E8A3F4}" srcOrd="3" destOrd="0" presId="urn:microsoft.com/office/officeart/2005/8/layout/bProcess3"/>
+    <dgm:cxn modelId="{B3AB8EED-764F-4E0D-88C7-6F9B973F3A54}" type="presParOf" srcId="{1AB89A78-53AA-8046-940B-4774F5E8A3F4}" destId="{8845A127-0D85-A14A-94CB-F773727D4C9B}" srcOrd="0" destOrd="0" presId="urn:microsoft.com/office/officeart/2005/8/layout/bProcess3"/>
+    <dgm:cxn modelId="{5AE06DCE-1724-41B6-AD24-DE4DA5159F47}" type="presParOf" srcId="{379D3411-2CF2-1443-9DE7-1F3F74BE70B6}" destId="{2B850CA7-3DA8-704B-9542-29A27C4E6E8A}" srcOrd="4" destOrd="0" presId="urn:microsoft.com/office/officeart/2005/8/layout/bProcess3"/>
+    <dgm:cxn modelId="{65024C34-9C59-4640-9DBC-83DF183D6B81}" type="presParOf" srcId="{379D3411-2CF2-1443-9DE7-1F3F74BE70B6}" destId="{11041959-BAD3-494D-A0CA-60D08024935F}" srcOrd="5" destOrd="0" presId="urn:microsoft.com/office/officeart/2005/8/layout/bProcess3"/>
+    <dgm:cxn modelId="{CF74194C-CA33-46C7-A42E-BAAB05971C23}" type="presParOf" srcId="{11041959-BAD3-494D-A0CA-60D08024935F}" destId="{F515C25C-FBC4-0A42-9BD8-739DB491DE01}" srcOrd="0" destOrd="0" presId="urn:microsoft.com/office/officeart/2005/8/layout/bProcess3"/>
+    <dgm:cxn modelId="{E0389874-BD84-4614-9BF2-3B67F3448E55}" type="presParOf" srcId="{379D3411-2CF2-1443-9DE7-1F3F74BE70B6}" destId="{35CF6ACD-16BB-D44B-9967-A88BE4C856FA}" srcOrd="6" destOrd="0" presId="urn:microsoft.com/office/officeart/2005/8/layout/bProcess3"/>
+    <dgm:cxn modelId="{B134F511-06DF-4E14-BA90-312DA1B99EB7}" type="presParOf" srcId="{379D3411-2CF2-1443-9DE7-1F3F74BE70B6}" destId="{BE891453-7A81-9745-80FE-393D0BD9F682}" srcOrd="7" destOrd="0" presId="urn:microsoft.com/office/officeart/2005/8/layout/bProcess3"/>
+    <dgm:cxn modelId="{A187DDA5-5B15-49E4-9FDC-C46F19771C23}" type="presParOf" srcId="{BE891453-7A81-9745-80FE-393D0BD9F682}" destId="{0D4A6B71-9678-E74B-A4F4-3D04D7F96F18}" srcOrd="0" destOrd="0" presId="urn:microsoft.com/office/officeart/2005/8/layout/bProcess3"/>
+    <dgm:cxn modelId="{2E9D79F0-804C-4E1D-BB72-937627381D9F}" type="presParOf" srcId="{379D3411-2CF2-1443-9DE7-1F3F74BE70B6}" destId="{5054442F-68CC-BA4D-A78B-D10165C93B35}" srcOrd="8" destOrd="0" presId="urn:microsoft.com/office/officeart/2005/8/layout/bProcess3"/>
+    <dgm:cxn modelId="{91CF0D38-73A8-473D-BA35-29F0628472ED}" type="presParOf" srcId="{379D3411-2CF2-1443-9DE7-1F3F74BE70B6}" destId="{70A625A3-B04D-314A-9454-BA7560E71142}" srcOrd="9" destOrd="0" presId="urn:microsoft.com/office/officeart/2005/8/layout/bProcess3"/>
+    <dgm:cxn modelId="{CB260050-BF43-4741-BA2D-D0AA2A9543AD}" type="presParOf" srcId="{70A625A3-B04D-314A-9454-BA7560E71142}" destId="{08B24028-0337-A54F-863C-D83DC536E50D}" srcOrd="0" destOrd="0" presId="urn:microsoft.com/office/officeart/2005/8/layout/bProcess3"/>
+    <dgm:cxn modelId="{128F67DA-1784-485C-A603-A11B981506E8}" type="presParOf" srcId="{379D3411-2CF2-1443-9DE7-1F3F74BE70B6}" destId="{CA2203B5-A4CA-2C4D-8577-50E3388F2246}" srcOrd="10" destOrd="0" presId="urn:microsoft.com/office/officeart/2005/8/layout/bProcess3"/>
   </dgm:cxnLst>
   <dgm:bg/>
   <dgm:whole>
@@ -18954,46 +19013,46 @@
   </dgm:ptLst>
   <dgm:cxnLst>
     <dgm:cxn modelId="{07EC925D-A9B9-491A-AF21-0A228F272EA2}" srcId="{5B65B07E-5C55-4DE7-98B7-7EEDF02C2A9C}" destId="{0194BC1D-33F6-4122-8B3B-4051096EFFA9}" srcOrd="0" destOrd="0" parTransId="{B26A8D47-AB99-4501-8196-27F28F942562}" sibTransId="{E673348A-2393-49B3-8492-C894CB248810}"/>
-    <dgm:cxn modelId="{C80575B7-D9C2-47C1-BA1D-3D3E716A2703}" type="presOf" srcId="{F61740CE-BFAD-4F81-BC04-1CA447EADCEE}" destId="{21318E69-57C4-41D2-9241-AA293A1E470C}" srcOrd="0" destOrd="0" presId="urn:microsoft.com/office/officeart/2005/8/layout/hList7"/>
-    <dgm:cxn modelId="{61CDE7A9-734B-4AB6-855B-ABDE7624DB28}" type="presOf" srcId="{0194BC1D-33F6-4122-8B3B-4051096EFFA9}" destId="{A4BEFB4A-341E-4B5C-9213-B1281F5476F9}" srcOrd="0" destOrd="0" presId="urn:microsoft.com/office/officeart/2005/8/layout/hList7"/>
-    <dgm:cxn modelId="{B72CCEF7-D5E9-427C-B4A6-829E8EEC1E49}" type="presOf" srcId="{0194BC1D-33F6-4122-8B3B-4051096EFFA9}" destId="{EF337D45-1EBD-426F-8ED8-D7CFD6E4720C}" srcOrd="1" destOrd="0" presId="urn:microsoft.com/office/officeart/2005/8/layout/hList7"/>
-    <dgm:cxn modelId="{0EBE14DB-9B79-45F9-AF8F-9D2EF5BC0FFF}" type="presOf" srcId="{CB4015DD-5C18-43A4-AD00-C0B3FD73A761}" destId="{21A2AC29-770E-484A-A0E7-A010AF8A0568}" srcOrd="0" destOrd="0" presId="urn:microsoft.com/office/officeart/2005/8/layout/hList7"/>
-    <dgm:cxn modelId="{EDC1DCA0-A3A4-4197-819A-B48BB37FCDC2}" type="presOf" srcId="{85B9BA25-5BEA-433F-AFC3-CFD999DA1E05}" destId="{92F0C5C1-E39D-4A34-9007-A038121E451C}" srcOrd="0" destOrd="0" presId="urn:microsoft.com/office/officeart/2005/8/layout/hList7"/>
-    <dgm:cxn modelId="{1984253E-7435-4A04-9E17-9C391D119885}" type="presOf" srcId="{5B65B07E-5C55-4DE7-98B7-7EEDF02C2A9C}" destId="{34931C36-71B4-4BED-A9C3-4E31A40DEB12}" srcOrd="0" destOrd="0" presId="urn:microsoft.com/office/officeart/2005/8/layout/hList7"/>
-    <dgm:cxn modelId="{DA2A5DBD-1F01-49A2-9C5C-F97BBC9C4ADC}" type="presOf" srcId="{85B9BA25-5BEA-433F-AFC3-CFD999DA1E05}" destId="{73B3C67A-63D5-4F9B-A1CF-530F5E0EA434}" srcOrd="1" destOrd="0" presId="urn:microsoft.com/office/officeart/2005/8/layout/hList7"/>
+    <dgm:cxn modelId="{1499877A-60E0-4472-87C2-D5DE17BE8E8F}" type="presOf" srcId="{0194BC1D-33F6-4122-8B3B-4051096EFFA9}" destId="{EF337D45-1EBD-426F-8ED8-D7CFD6E4720C}" srcOrd="1" destOrd="0" presId="urn:microsoft.com/office/officeart/2005/8/layout/hList7"/>
+    <dgm:cxn modelId="{F65C28DF-6EB4-480A-8D78-2AA80692BC3D}" type="presOf" srcId="{F61740CE-BFAD-4F81-BC04-1CA447EADCEE}" destId="{21318E69-57C4-41D2-9241-AA293A1E470C}" srcOrd="0" destOrd="0" presId="urn:microsoft.com/office/officeart/2005/8/layout/hList7"/>
+    <dgm:cxn modelId="{290DDB4D-3963-4FB2-B4DF-320B25F56022}" type="presOf" srcId="{85B9BA25-5BEA-433F-AFC3-CFD999DA1E05}" destId="{73B3C67A-63D5-4F9B-A1CF-530F5E0EA434}" srcOrd="1" destOrd="0" presId="urn:microsoft.com/office/officeart/2005/8/layout/hList7"/>
+    <dgm:cxn modelId="{3559D7D3-6B71-42C1-8DBF-0113EB26739B}" type="presOf" srcId="{4DB6920E-122A-4FFB-87E6-8E3F37D44E4E}" destId="{3B5BEC2F-A018-4555-8730-104E93511F69}" srcOrd="1" destOrd="0" presId="urn:microsoft.com/office/officeart/2005/8/layout/hList7"/>
+    <dgm:cxn modelId="{30A3A3CD-4FE8-4307-A7BB-66C5F88952F4}" type="presOf" srcId="{D2FA4068-5B2D-490F-B5B3-1A16FBEF2C59}" destId="{810AC18A-3D4A-49C0-BE99-DDC8FAB44A06}" srcOrd="1" destOrd="0" presId="urn:microsoft.com/office/officeart/2005/8/layout/hList7"/>
+    <dgm:cxn modelId="{A318F92F-9E7F-4B1E-9CE6-4F566F0A3F04}" type="presOf" srcId="{CB4015DD-5C18-43A4-AD00-C0B3FD73A761}" destId="{21A2AC29-770E-484A-A0E7-A010AF8A0568}" srcOrd="0" destOrd="0" presId="urn:microsoft.com/office/officeart/2005/8/layout/hList7"/>
+    <dgm:cxn modelId="{7B707895-C90D-4AEE-AC11-2D421FABE90B}" type="presOf" srcId="{85B9BA25-5BEA-433F-AFC3-CFD999DA1E05}" destId="{92F0C5C1-E39D-4A34-9007-A038121E451C}" srcOrd="0" destOrd="0" presId="urn:microsoft.com/office/officeart/2005/8/layout/hList7"/>
+    <dgm:cxn modelId="{EF0086DD-0D23-425E-9DB2-99073D45F33B}" type="presOf" srcId="{4DB6920E-122A-4FFB-87E6-8E3F37D44E4E}" destId="{27D37377-1847-42FA-B1F8-1AFE0F6BF8D1}" srcOrd="0" destOrd="0" presId="urn:microsoft.com/office/officeart/2005/8/layout/hList7"/>
     <dgm:cxn modelId="{9FFA5098-5220-4974-9BC8-C2473BA36A9F}" srcId="{5B65B07E-5C55-4DE7-98B7-7EEDF02C2A9C}" destId="{4DB6920E-122A-4FFB-87E6-8E3F37D44E4E}" srcOrd="3" destOrd="0" parTransId="{29DF8BE6-FB4F-4ECD-BF73-49B05FA3AE29}" sibTransId="{A80EB74B-10C8-4C42-90F0-DB217E80CEDA}"/>
-    <dgm:cxn modelId="{B9390C08-4744-49B1-A1D9-0E1C0EC188C8}" type="presOf" srcId="{E673348A-2393-49B3-8492-C894CB248810}" destId="{5DAA3202-DCEA-4691-9D72-34EF5039C7B9}" srcOrd="0" destOrd="0" presId="urn:microsoft.com/office/officeart/2005/8/layout/hList7"/>
-    <dgm:cxn modelId="{AADFFF64-E8EA-4CAE-8F7A-3562179BA3D7}" type="presOf" srcId="{D2FA4068-5B2D-490F-B5B3-1A16FBEF2C59}" destId="{810AC18A-3D4A-49C0-BE99-DDC8FAB44A06}" srcOrd="1" destOrd="0" presId="urn:microsoft.com/office/officeart/2005/8/layout/hList7"/>
+    <dgm:cxn modelId="{D9E3CCB8-8B39-419E-9441-5652D76B422C}" type="presOf" srcId="{0194BC1D-33F6-4122-8B3B-4051096EFFA9}" destId="{A4BEFB4A-341E-4B5C-9213-B1281F5476F9}" srcOrd="0" destOrd="0" presId="urn:microsoft.com/office/officeart/2005/8/layout/hList7"/>
+    <dgm:cxn modelId="{ACA7D6D6-39C9-4D94-B878-1CC666466EF1}" type="presOf" srcId="{E673348A-2393-49B3-8492-C894CB248810}" destId="{5DAA3202-DCEA-4691-9D72-34EF5039C7B9}" srcOrd="0" destOrd="0" presId="urn:microsoft.com/office/officeart/2005/8/layout/hList7"/>
     <dgm:cxn modelId="{B931C143-5FA1-4001-847E-0C152E3E3132}" srcId="{5B65B07E-5C55-4DE7-98B7-7EEDF02C2A9C}" destId="{D2FA4068-5B2D-490F-B5B3-1A16FBEF2C59}" srcOrd="1" destOrd="0" parTransId="{29A10E48-26B9-4660-8B07-067B44C2AC37}" sibTransId="{F61740CE-BFAD-4F81-BC04-1CA447EADCEE}"/>
-    <dgm:cxn modelId="{F182665F-6B0F-4FC9-A110-60B452D4606C}" type="presOf" srcId="{4DB6920E-122A-4FFB-87E6-8E3F37D44E4E}" destId="{27D37377-1847-42FA-B1F8-1AFE0F6BF8D1}" srcOrd="0" destOrd="0" presId="urn:microsoft.com/office/officeart/2005/8/layout/hList7"/>
-    <dgm:cxn modelId="{79DF6638-ACDC-4956-9F9A-B3940F723EC7}" type="presOf" srcId="{D2FA4068-5B2D-490F-B5B3-1A16FBEF2C59}" destId="{32E39A2C-3635-4704-B3DB-11FC651038E0}" srcOrd="0" destOrd="0" presId="urn:microsoft.com/office/officeart/2005/8/layout/hList7"/>
+    <dgm:cxn modelId="{267DE957-52E6-4949-B549-37F383D81328}" type="presOf" srcId="{5B65B07E-5C55-4DE7-98B7-7EEDF02C2A9C}" destId="{34931C36-71B4-4BED-A9C3-4E31A40DEB12}" srcOrd="0" destOrd="0" presId="urn:microsoft.com/office/officeart/2005/8/layout/hList7"/>
     <dgm:cxn modelId="{5A3885C4-103C-45A6-B353-9E36DB5017CA}" srcId="{5B65B07E-5C55-4DE7-98B7-7EEDF02C2A9C}" destId="{85B9BA25-5BEA-433F-AFC3-CFD999DA1E05}" srcOrd="2" destOrd="0" parTransId="{08FCA7F0-E6E1-4A3A-9596-D51D074F00B4}" sibTransId="{CB4015DD-5C18-43A4-AD00-C0B3FD73A761}"/>
-    <dgm:cxn modelId="{B7E7199D-6AF9-424B-A313-0F7667F3773B}" type="presOf" srcId="{4DB6920E-122A-4FFB-87E6-8E3F37D44E4E}" destId="{3B5BEC2F-A018-4555-8730-104E93511F69}" srcOrd="1" destOrd="0" presId="urn:microsoft.com/office/officeart/2005/8/layout/hList7"/>
-    <dgm:cxn modelId="{C16EDDAE-B73B-4679-8012-88BA2C4C0FAB}" type="presParOf" srcId="{34931C36-71B4-4BED-A9C3-4E31A40DEB12}" destId="{57C402EE-591C-4E3F-841C-BFE1D283FE65}" srcOrd="0" destOrd="0" presId="urn:microsoft.com/office/officeart/2005/8/layout/hList7"/>
-    <dgm:cxn modelId="{1638E52A-CB6F-421F-8A21-EE8F0A318491}" type="presParOf" srcId="{34931C36-71B4-4BED-A9C3-4E31A40DEB12}" destId="{BCCF4C61-95B9-4B5B-9DBF-3FED247DCC34}" srcOrd="1" destOrd="0" presId="urn:microsoft.com/office/officeart/2005/8/layout/hList7"/>
-    <dgm:cxn modelId="{AD08BF09-8A55-45A3-82F6-3B03B7319141}" type="presParOf" srcId="{BCCF4C61-95B9-4B5B-9DBF-3FED247DCC34}" destId="{526FD45B-8C2F-4E6E-9AE3-A256C9934732}" srcOrd="0" destOrd="0" presId="urn:microsoft.com/office/officeart/2005/8/layout/hList7"/>
-    <dgm:cxn modelId="{BB12B221-14ED-4F4A-9430-C49B35D79F90}" type="presParOf" srcId="{526FD45B-8C2F-4E6E-9AE3-A256C9934732}" destId="{A4BEFB4A-341E-4B5C-9213-B1281F5476F9}" srcOrd="0" destOrd="0" presId="urn:microsoft.com/office/officeart/2005/8/layout/hList7"/>
-    <dgm:cxn modelId="{20116D29-442F-4669-AC5A-3FEB4A484E70}" type="presParOf" srcId="{526FD45B-8C2F-4E6E-9AE3-A256C9934732}" destId="{EF337D45-1EBD-426F-8ED8-D7CFD6E4720C}" srcOrd="1" destOrd="0" presId="urn:microsoft.com/office/officeart/2005/8/layout/hList7"/>
-    <dgm:cxn modelId="{3A76D29C-E9C3-428E-99F4-B00717B5C73A}" type="presParOf" srcId="{526FD45B-8C2F-4E6E-9AE3-A256C9934732}" destId="{7BAB1B53-DEAF-4D28-AB32-904AB44FECCF}" srcOrd="2" destOrd="0" presId="urn:microsoft.com/office/officeart/2005/8/layout/hList7"/>
-    <dgm:cxn modelId="{EC7A22E6-FCE9-418A-9162-1F11FE029465}" type="presParOf" srcId="{526FD45B-8C2F-4E6E-9AE3-A256C9934732}" destId="{1AEDE3F0-7DAA-4D27-AD6E-EAB1FD00DD70}" srcOrd="3" destOrd="0" presId="urn:microsoft.com/office/officeart/2005/8/layout/hList7"/>
-    <dgm:cxn modelId="{81D09A78-5FD2-458F-B8FC-CD1995779600}" type="presParOf" srcId="{BCCF4C61-95B9-4B5B-9DBF-3FED247DCC34}" destId="{5DAA3202-DCEA-4691-9D72-34EF5039C7B9}" srcOrd="1" destOrd="0" presId="urn:microsoft.com/office/officeart/2005/8/layout/hList7"/>
-    <dgm:cxn modelId="{B0B22B72-A52C-470A-A066-1BF5FCC6A7F4}" type="presParOf" srcId="{BCCF4C61-95B9-4B5B-9DBF-3FED247DCC34}" destId="{662921A1-BE0A-44D6-964E-DEBA1598AF23}" srcOrd="2" destOrd="0" presId="urn:microsoft.com/office/officeart/2005/8/layout/hList7"/>
-    <dgm:cxn modelId="{4BA0A81C-34BE-4CD1-9FF2-D6C048BC4161}" type="presParOf" srcId="{662921A1-BE0A-44D6-964E-DEBA1598AF23}" destId="{32E39A2C-3635-4704-B3DB-11FC651038E0}" srcOrd="0" destOrd="0" presId="urn:microsoft.com/office/officeart/2005/8/layout/hList7"/>
-    <dgm:cxn modelId="{F11F9FBC-1FB2-42DE-8611-B09452127F29}" type="presParOf" srcId="{662921A1-BE0A-44D6-964E-DEBA1598AF23}" destId="{810AC18A-3D4A-49C0-BE99-DDC8FAB44A06}" srcOrd="1" destOrd="0" presId="urn:microsoft.com/office/officeart/2005/8/layout/hList7"/>
-    <dgm:cxn modelId="{B1E2154D-3D91-45BD-BB46-40C333970D12}" type="presParOf" srcId="{662921A1-BE0A-44D6-964E-DEBA1598AF23}" destId="{636802C5-CDC3-4E37-95BB-DFC76470DACC}" srcOrd="2" destOrd="0" presId="urn:microsoft.com/office/officeart/2005/8/layout/hList7"/>
-    <dgm:cxn modelId="{386CE03E-D957-4E56-AAAB-9D06B66342F1}" type="presParOf" srcId="{662921A1-BE0A-44D6-964E-DEBA1598AF23}" destId="{786BBB57-8305-4C0A-A1E5-93B572642665}" srcOrd="3" destOrd="0" presId="urn:microsoft.com/office/officeart/2005/8/layout/hList7"/>
-    <dgm:cxn modelId="{9F2392DA-A6FE-41F5-976B-2296F501220B}" type="presParOf" srcId="{BCCF4C61-95B9-4B5B-9DBF-3FED247DCC34}" destId="{21318E69-57C4-41D2-9241-AA293A1E470C}" srcOrd="3" destOrd="0" presId="urn:microsoft.com/office/officeart/2005/8/layout/hList7"/>
-    <dgm:cxn modelId="{BACC234E-DDC0-4CE5-993C-80912D546CDC}" type="presParOf" srcId="{BCCF4C61-95B9-4B5B-9DBF-3FED247DCC34}" destId="{41206572-549C-4A37-BF33-11D9B2D4C84B}" srcOrd="4" destOrd="0" presId="urn:microsoft.com/office/officeart/2005/8/layout/hList7"/>
-    <dgm:cxn modelId="{058C697E-3828-4E32-8D85-F093343FE2F3}" type="presParOf" srcId="{41206572-549C-4A37-BF33-11D9B2D4C84B}" destId="{92F0C5C1-E39D-4A34-9007-A038121E451C}" srcOrd="0" destOrd="0" presId="urn:microsoft.com/office/officeart/2005/8/layout/hList7"/>
-    <dgm:cxn modelId="{9356B8DD-C421-4A8A-BF06-6627E2FCA619}" type="presParOf" srcId="{41206572-549C-4A37-BF33-11D9B2D4C84B}" destId="{73B3C67A-63D5-4F9B-A1CF-530F5E0EA434}" srcOrd="1" destOrd="0" presId="urn:microsoft.com/office/officeart/2005/8/layout/hList7"/>
-    <dgm:cxn modelId="{3A0A34B5-C875-4BE0-9E9A-55C0E7209F35}" type="presParOf" srcId="{41206572-549C-4A37-BF33-11D9B2D4C84B}" destId="{9286578C-9756-437E-8BF7-D67FB2BBF1CC}" srcOrd="2" destOrd="0" presId="urn:microsoft.com/office/officeart/2005/8/layout/hList7"/>
-    <dgm:cxn modelId="{C4C7E976-1E3F-4039-83EB-40E8F6FBAB15}" type="presParOf" srcId="{41206572-549C-4A37-BF33-11D9B2D4C84B}" destId="{5BB68C90-1D92-4E01-95BE-500E02B4A8C7}" srcOrd="3" destOrd="0" presId="urn:microsoft.com/office/officeart/2005/8/layout/hList7"/>
-    <dgm:cxn modelId="{826DC7E6-B673-45EB-AC54-AF074AFE9FD2}" type="presParOf" srcId="{BCCF4C61-95B9-4B5B-9DBF-3FED247DCC34}" destId="{21A2AC29-770E-484A-A0E7-A010AF8A0568}" srcOrd="5" destOrd="0" presId="urn:microsoft.com/office/officeart/2005/8/layout/hList7"/>
-    <dgm:cxn modelId="{A271CB7E-9078-4D60-A5D3-FEC8F66679C3}" type="presParOf" srcId="{BCCF4C61-95B9-4B5B-9DBF-3FED247DCC34}" destId="{999870BB-ADF2-4D3D-B721-34B8C0C0BB82}" srcOrd="6" destOrd="0" presId="urn:microsoft.com/office/officeart/2005/8/layout/hList7"/>
-    <dgm:cxn modelId="{FAB8593C-4632-424E-938D-1DF3DBEC4C71}" type="presParOf" srcId="{999870BB-ADF2-4D3D-B721-34B8C0C0BB82}" destId="{27D37377-1847-42FA-B1F8-1AFE0F6BF8D1}" srcOrd="0" destOrd="0" presId="urn:microsoft.com/office/officeart/2005/8/layout/hList7"/>
-    <dgm:cxn modelId="{A7537570-0B31-4CE5-BC5A-003CA99406FA}" type="presParOf" srcId="{999870BB-ADF2-4D3D-B721-34B8C0C0BB82}" destId="{3B5BEC2F-A018-4555-8730-104E93511F69}" srcOrd="1" destOrd="0" presId="urn:microsoft.com/office/officeart/2005/8/layout/hList7"/>
-    <dgm:cxn modelId="{ECC30D2A-F2FA-412B-8BE3-8BE94DE82576}" type="presParOf" srcId="{999870BB-ADF2-4D3D-B721-34B8C0C0BB82}" destId="{047D6474-33DC-48A3-855D-A53B64159DE9}" srcOrd="2" destOrd="0" presId="urn:microsoft.com/office/officeart/2005/8/layout/hList7"/>
-    <dgm:cxn modelId="{5B0DA54C-8AED-43E9-8983-205440D496C8}" type="presParOf" srcId="{999870BB-ADF2-4D3D-B721-34B8C0C0BB82}" destId="{00C33286-0E75-496D-AFE3-226FC300D72E}" srcOrd="3" destOrd="0" presId="urn:microsoft.com/office/officeart/2005/8/layout/hList7"/>
+    <dgm:cxn modelId="{C31CC49D-80D5-4160-A53F-263DE8CBAA2B}" type="presOf" srcId="{D2FA4068-5B2D-490F-B5B3-1A16FBEF2C59}" destId="{32E39A2C-3635-4704-B3DB-11FC651038E0}" srcOrd="0" destOrd="0" presId="urn:microsoft.com/office/officeart/2005/8/layout/hList7"/>
+    <dgm:cxn modelId="{847D96C3-D319-4F69-A8CA-00B11135B69F}" type="presParOf" srcId="{34931C36-71B4-4BED-A9C3-4E31A40DEB12}" destId="{57C402EE-591C-4E3F-841C-BFE1D283FE65}" srcOrd="0" destOrd="0" presId="urn:microsoft.com/office/officeart/2005/8/layout/hList7"/>
+    <dgm:cxn modelId="{B4AA4A30-A1BC-496F-B053-D487B48F9D44}" type="presParOf" srcId="{34931C36-71B4-4BED-A9C3-4E31A40DEB12}" destId="{BCCF4C61-95B9-4B5B-9DBF-3FED247DCC34}" srcOrd="1" destOrd="0" presId="urn:microsoft.com/office/officeart/2005/8/layout/hList7"/>
+    <dgm:cxn modelId="{750DC7D6-5BB7-4401-9587-9B7BC5C6CFEB}" type="presParOf" srcId="{BCCF4C61-95B9-4B5B-9DBF-3FED247DCC34}" destId="{526FD45B-8C2F-4E6E-9AE3-A256C9934732}" srcOrd="0" destOrd="0" presId="urn:microsoft.com/office/officeart/2005/8/layout/hList7"/>
+    <dgm:cxn modelId="{200CDF84-01CE-4121-92C0-739BAEC4F8D7}" type="presParOf" srcId="{526FD45B-8C2F-4E6E-9AE3-A256C9934732}" destId="{A4BEFB4A-341E-4B5C-9213-B1281F5476F9}" srcOrd="0" destOrd="0" presId="urn:microsoft.com/office/officeart/2005/8/layout/hList7"/>
+    <dgm:cxn modelId="{E284F03C-B4A0-4E51-8A22-64D81368B17D}" type="presParOf" srcId="{526FD45B-8C2F-4E6E-9AE3-A256C9934732}" destId="{EF337D45-1EBD-426F-8ED8-D7CFD6E4720C}" srcOrd="1" destOrd="0" presId="urn:microsoft.com/office/officeart/2005/8/layout/hList7"/>
+    <dgm:cxn modelId="{B91C51D9-8139-4B76-A7D1-DD563CB0972D}" type="presParOf" srcId="{526FD45B-8C2F-4E6E-9AE3-A256C9934732}" destId="{7BAB1B53-DEAF-4D28-AB32-904AB44FECCF}" srcOrd="2" destOrd="0" presId="urn:microsoft.com/office/officeart/2005/8/layout/hList7"/>
+    <dgm:cxn modelId="{CFF2BBCD-3455-4DCB-9E72-6BB86DCBC152}" type="presParOf" srcId="{526FD45B-8C2F-4E6E-9AE3-A256C9934732}" destId="{1AEDE3F0-7DAA-4D27-AD6E-EAB1FD00DD70}" srcOrd="3" destOrd="0" presId="urn:microsoft.com/office/officeart/2005/8/layout/hList7"/>
+    <dgm:cxn modelId="{559B5698-5CBC-4263-8ACC-3DCA76EB52E9}" type="presParOf" srcId="{BCCF4C61-95B9-4B5B-9DBF-3FED247DCC34}" destId="{5DAA3202-DCEA-4691-9D72-34EF5039C7B9}" srcOrd="1" destOrd="0" presId="urn:microsoft.com/office/officeart/2005/8/layout/hList7"/>
+    <dgm:cxn modelId="{6E387837-8CF4-4901-8F1D-8F50BE557936}" type="presParOf" srcId="{BCCF4C61-95B9-4B5B-9DBF-3FED247DCC34}" destId="{662921A1-BE0A-44D6-964E-DEBA1598AF23}" srcOrd="2" destOrd="0" presId="urn:microsoft.com/office/officeart/2005/8/layout/hList7"/>
+    <dgm:cxn modelId="{967A5FDB-0998-4F68-B02B-113191CD9C4D}" type="presParOf" srcId="{662921A1-BE0A-44D6-964E-DEBA1598AF23}" destId="{32E39A2C-3635-4704-B3DB-11FC651038E0}" srcOrd="0" destOrd="0" presId="urn:microsoft.com/office/officeart/2005/8/layout/hList7"/>
+    <dgm:cxn modelId="{DF7192D7-1E84-4FFF-AFC2-F665A266EB2B}" type="presParOf" srcId="{662921A1-BE0A-44D6-964E-DEBA1598AF23}" destId="{810AC18A-3D4A-49C0-BE99-DDC8FAB44A06}" srcOrd="1" destOrd="0" presId="urn:microsoft.com/office/officeart/2005/8/layout/hList7"/>
+    <dgm:cxn modelId="{B2164337-2844-4843-974D-75715CFBEEAD}" type="presParOf" srcId="{662921A1-BE0A-44D6-964E-DEBA1598AF23}" destId="{636802C5-CDC3-4E37-95BB-DFC76470DACC}" srcOrd="2" destOrd="0" presId="urn:microsoft.com/office/officeart/2005/8/layout/hList7"/>
+    <dgm:cxn modelId="{00677808-0258-4329-9DA4-40C64897D3B5}" type="presParOf" srcId="{662921A1-BE0A-44D6-964E-DEBA1598AF23}" destId="{786BBB57-8305-4C0A-A1E5-93B572642665}" srcOrd="3" destOrd="0" presId="urn:microsoft.com/office/officeart/2005/8/layout/hList7"/>
+    <dgm:cxn modelId="{5EFA9E59-E887-4AD0-94EC-EE8E32E6739D}" type="presParOf" srcId="{BCCF4C61-95B9-4B5B-9DBF-3FED247DCC34}" destId="{21318E69-57C4-41D2-9241-AA293A1E470C}" srcOrd="3" destOrd="0" presId="urn:microsoft.com/office/officeart/2005/8/layout/hList7"/>
+    <dgm:cxn modelId="{DFB1B338-5291-4ECB-98D5-14503E43E958}" type="presParOf" srcId="{BCCF4C61-95B9-4B5B-9DBF-3FED247DCC34}" destId="{41206572-549C-4A37-BF33-11D9B2D4C84B}" srcOrd="4" destOrd="0" presId="urn:microsoft.com/office/officeart/2005/8/layout/hList7"/>
+    <dgm:cxn modelId="{B7A708A1-16A7-45CA-8649-985188F6BD1F}" type="presParOf" srcId="{41206572-549C-4A37-BF33-11D9B2D4C84B}" destId="{92F0C5C1-E39D-4A34-9007-A038121E451C}" srcOrd="0" destOrd="0" presId="urn:microsoft.com/office/officeart/2005/8/layout/hList7"/>
+    <dgm:cxn modelId="{5811F82C-6C1E-41BD-A8DE-4E15EB1D5B1B}" type="presParOf" srcId="{41206572-549C-4A37-BF33-11D9B2D4C84B}" destId="{73B3C67A-63D5-4F9B-A1CF-530F5E0EA434}" srcOrd="1" destOrd="0" presId="urn:microsoft.com/office/officeart/2005/8/layout/hList7"/>
+    <dgm:cxn modelId="{D4B5412F-0D17-4828-9DBA-9CCE0013B165}" type="presParOf" srcId="{41206572-549C-4A37-BF33-11D9B2D4C84B}" destId="{9286578C-9756-437E-8BF7-D67FB2BBF1CC}" srcOrd="2" destOrd="0" presId="urn:microsoft.com/office/officeart/2005/8/layout/hList7"/>
+    <dgm:cxn modelId="{27A8E3AB-FF0C-4C83-ACD2-95A95AEBC311}" type="presParOf" srcId="{41206572-549C-4A37-BF33-11D9B2D4C84B}" destId="{5BB68C90-1D92-4E01-95BE-500E02B4A8C7}" srcOrd="3" destOrd="0" presId="urn:microsoft.com/office/officeart/2005/8/layout/hList7"/>
+    <dgm:cxn modelId="{40A7C8BC-61CD-4DE6-8F81-D1716D5AB15B}" type="presParOf" srcId="{BCCF4C61-95B9-4B5B-9DBF-3FED247DCC34}" destId="{21A2AC29-770E-484A-A0E7-A010AF8A0568}" srcOrd="5" destOrd="0" presId="urn:microsoft.com/office/officeart/2005/8/layout/hList7"/>
+    <dgm:cxn modelId="{5723953F-04E6-4AC4-8136-F8D6C8541BDD}" type="presParOf" srcId="{BCCF4C61-95B9-4B5B-9DBF-3FED247DCC34}" destId="{999870BB-ADF2-4D3D-B721-34B8C0C0BB82}" srcOrd="6" destOrd="0" presId="urn:microsoft.com/office/officeart/2005/8/layout/hList7"/>
+    <dgm:cxn modelId="{7B17F27C-B7AE-47D0-B614-AAFC8C74A84A}" type="presParOf" srcId="{999870BB-ADF2-4D3D-B721-34B8C0C0BB82}" destId="{27D37377-1847-42FA-B1F8-1AFE0F6BF8D1}" srcOrd="0" destOrd="0" presId="urn:microsoft.com/office/officeart/2005/8/layout/hList7"/>
+    <dgm:cxn modelId="{3B6DFF38-37F7-4E1C-8A56-550570CC0896}" type="presParOf" srcId="{999870BB-ADF2-4D3D-B721-34B8C0C0BB82}" destId="{3B5BEC2F-A018-4555-8730-104E93511F69}" srcOrd="1" destOrd="0" presId="urn:microsoft.com/office/officeart/2005/8/layout/hList7"/>
+    <dgm:cxn modelId="{C35B5175-0362-43B3-838F-CB013E30D45D}" type="presParOf" srcId="{999870BB-ADF2-4D3D-B721-34B8C0C0BB82}" destId="{047D6474-33DC-48A3-855D-A53B64159DE9}" srcOrd="2" destOrd="0" presId="urn:microsoft.com/office/officeart/2005/8/layout/hList7"/>
+    <dgm:cxn modelId="{9FC77320-01BA-4365-ADDC-EBB97025A58E}" type="presParOf" srcId="{999870BB-ADF2-4D3D-B721-34B8C0C0BB82}" destId="{00C33286-0E75-496D-AFE3-226FC300D72E}" srcOrd="3" destOrd="0" presId="urn:microsoft.com/office/officeart/2005/8/layout/hList7"/>
   </dgm:cxnLst>
   <dgm:bg/>
   <dgm:whole/>

</xml_diff>

<commit_message>
Fixes + traceability almost there
</commit_message>
<xml_diff>
--- a/2. Design Document (working space)/Design Document.docx
+++ b/2. Design Document (working space)/Design Document.docx
@@ -1,6 +1,6 @@
 
 <file path=word/document.xml><?xml version="1.0" encoding="utf-8"?>
-<w:document xmlns:wpc="http://schemas.microsoft.com/office/word/2010/wordprocessingCanvas" xmlns:mc="http://schemas.openxmlformats.org/markup-compatibility/2006" xmlns:o="urn:schemas-microsoft-com:office:office" xmlns:r="http://schemas.openxmlformats.org/officeDocument/2006/relationships" xmlns:m="http://schemas.openxmlformats.org/officeDocument/2006/math" xmlns:v="urn:schemas-microsoft-com:vml" xmlns:wp14="http://schemas.microsoft.com/office/word/2010/wordprocessingDrawing" xmlns:wp="http://schemas.openxmlformats.org/drawingml/2006/wordprocessingDrawing" xmlns:w10="urn:schemas-microsoft-com:office:word" xmlns:w="http://schemas.openxmlformats.org/wordprocessingml/2006/main" xmlns:w14="http://schemas.microsoft.com/office/word/2010/wordml" xmlns:w15="http://schemas.microsoft.com/office/word/2012/wordml" xmlns:wpg="http://schemas.microsoft.com/office/word/2010/wordprocessingGroup" xmlns:wpi="http://schemas.microsoft.com/office/word/2010/wordprocessingInk" xmlns:wne="http://schemas.microsoft.com/office/word/2006/wordml" xmlns:wps="http://schemas.microsoft.com/office/word/2010/wordprocessingShape" mc:Ignorable="w14 w15 wp14">
+<w:document xmlns:wpc="http://schemas.microsoft.com/office/word/2010/wordprocessingCanvas" xmlns:mo="http://schemas.microsoft.com/office/mac/office/2008/main" xmlns:mc="http://schemas.openxmlformats.org/markup-compatibility/2006" xmlns:mv="urn:schemas-microsoft-com:mac:vml" xmlns:o="urn:schemas-microsoft-com:office:office" xmlns:r="http://schemas.openxmlformats.org/officeDocument/2006/relationships" xmlns:m="http://schemas.openxmlformats.org/officeDocument/2006/math" xmlns:v="urn:schemas-microsoft-com:vml" xmlns:wp14="http://schemas.microsoft.com/office/word/2010/wordprocessingDrawing" xmlns:wp="http://schemas.openxmlformats.org/drawingml/2006/wordprocessingDrawing" xmlns:w10="urn:schemas-microsoft-com:office:word" xmlns:w="http://schemas.openxmlformats.org/wordprocessingml/2006/main" xmlns:w14="http://schemas.microsoft.com/office/word/2010/wordml" xmlns:w15="http://schemas.microsoft.com/office/word/2012/wordml" xmlns:wpg="http://schemas.microsoft.com/office/word/2010/wordprocessingGroup" xmlns:wpi="http://schemas.microsoft.com/office/word/2010/wordprocessingInk" xmlns:wne="http://schemas.microsoft.com/office/word/2006/wordml" xmlns:wps="http://schemas.microsoft.com/office/word/2010/wordprocessingShape" mc:Ignorable="w14 w15 wp14">
   <w:body>
     <w:p>
       <w:pPr>
@@ -20,7 +20,6 @@
           <w:color w:val="1F4E79" w:themeColor="accent1" w:themeShade="80"/>
           <w:sz w:val="40"/>
           <w:szCs w:val="40"/>
-          <w:lang w:val="it-IT" w:eastAsia="it-IT"/>
         </w:rPr>
         <w:drawing>
           <wp:inline distT="0" distB="0" distL="0" distR="0" wp14:anchorId="56796CFD" wp14:editId="0B5705D2">
@@ -40,7 +39,7 @@
                     </pic:cNvPicPr>
                   </pic:nvPicPr>
                   <pic:blipFill>
-                    <a:blip r:embed="rId7">
+                    <a:blip r:embed="rId8">
                       <a:extLst>
                         <a:ext uri="{28A0092B-C50C-407E-A947-70E740481C1C}">
                           <a14:useLocalDpi xmlns:a14="http://schemas.microsoft.com/office/drawing/2010/main" val="0"/>
@@ -244,7 +243,6 @@
           <w:color w:val="1F4E79" w:themeColor="accent1" w:themeShade="80"/>
           <w:sz w:val="28"/>
           <w:szCs w:val="40"/>
-          <w:lang w:val="it-IT" w:eastAsia="it-IT"/>
         </w:rPr>
         <w:drawing>
           <wp:inline distT="0" distB="0" distL="0" distR="0" wp14:anchorId="24870FF3" wp14:editId="6C7B9BC4">
@@ -260,7 +258,7 @@
                     <pic:cNvPicPr/>
                   </pic:nvPicPr>
                   <pic:blipFill>
-                    <a:blip r:embed="rId8">
+                    <a:blip r:embed="rId9">
                       <a:extLst>
                         <a:ext uri="{28A0092B-C50C-407E-A947-70E740481C1C}">
                           <a14:useLocalDpi xmlns:a14="http://schemas.microsoft.com/office/drawing/2010/main" val="0"/>
@@ -476,7 +474,7 @@
     </w:p>
     <w:p>
       <w:pPr>
-        <w:pStyle w:val="Titolo1"/>
+        <w:pStyle w:val="Heading1"/>
       </w:pPr>
       <w:bookmarkStart w:id="0" w:name="_Toc436580553"/>
       <w:r>
@@ -487,7 +485,7 @@
     </w:p>
     <w:p>
       <w:pPr>
-        <w:pStyle w:val="Sommario1"/>
+        <w:pStyle w:val="TOC1"/>
         <w:tabs>
           <w:tab w:val="left" w:pos="440"/>
           <w:tab w:val="right" w:leader="dot" w:pos="9962"/>
@@ -590,7 +588,7 @@
     </w:p>
     <w:p>
       <w:pPr>
-        <w:pStyle w:val="Sommario1"/>
+        <w:pStyle w:val="TOC1"/>
         <w:tabs>
           <w:tab w:val="left" w:pos="440"/>
           <w:tab w:val="right" w:leader="dot" w:pos="9962"/>
@@ -663,7 +661,7 @@
     </w:p>
     <w:p>
       <w:pPr>
-        <w:pStyle w:val="Sommario2"/>
+        <w:pStyle w:val="TOC2"/>
         <w:tabs>
           <w:tab w:val="left" w:pos="880"/>
           <w:tab w:val="right" w:leader="dot" w:pos="9962"/>
@@ -736,7 +734,7 @@
     </w:p>
     <w:p>
       <w:pPr>
-        <w:pStyle w:val="Sommario2"/>
+        <w:pStyle w:val="TOC2"/>
         <w:tabs>
           <w:tab w:val="left" w:pos="880"/>
           <w:tab w:val="right" w:leader="dot" w:pos="9962"/>
@@ -809,7 +807,7 @@
     </w:p>
     <w:p>
       <w:pPr>
-        <w:pStyle w:val="Sommario2"/>
+        <w:pStyle w:val="TOC2"/>
         <w:tabs>
           <w:tab w:val="left" w:pos="880"/>
           <w:tab w:val="right" w:leader="dot" w:pos="9962"/>
@@ -882,7 +880,7 @@
     </w:p>
     <w:p>
       <w:pPr>
-        <w:pStyle w:val="Sommario2"/>
+        <w:pStyle w:val="TOC2"/>
         <w:tabs>
           <w:tab w:val="left" w:pos="880"/>
           <w:tab w:val="right" w:leader="dot" w:pos="9962"/>
@@ -955,7 +953,7 @@
     </w:p>
     <w:p>
       <w:pPr>
-        <w:pStyle w:val="Sommario2"/>
+        <w:pStyle w:val="TOC2"/>
         <w:tabs>
           <w:tab w:val="left" w:pos="880"/>
           <w:tab w:val="right" w:leader="dot" w:pos="9962"/>
@@ -1028,7 +1026,7 @@
     </w:p>
     <w:p>
       <w:pPr>
-        <w:pStyle w:val="Sommario1"/>
+        <w:pStyle w:val="TOC1"/>
         <w:tabs>
           <w:tab w:val="left" w:pos="440"/>
           <w:tab w:val="right" w:leader="dot" w:pos="9962"/>
@@ -1101,7 +1099,7 @@
     </w:p>
     <w:p>
       <w:pPr>
-        <w:pStyle w:val="Sommario2"/>
+        <w:pStyle w:val="TOC2"/>
         <w:tabs>
           <w:tab w:val="left" w:pos="880"/>
           <w:tab w:val="right" w:leader="dot" w:pos="9962"/>
@@ -1174,7 +1172,7 @@
     </w:p>
     <w:p>
       <w:pPr>
-        <w:pStyle w:val="Sommario2"/>
+        <w:pStyle w:val="TOC2"/>
         <w:tabs>
           <w:tab w:val="left" w:pos="880"/>
           <w:tab w:val="right" w:leader="dot" w:pos="9962"/>
@@ -1247,7 +1245,7 @@
     </w:p>
     <w:p>
       <w:pPr>
-        <w:pStyle w:val="Sommario2"/>
+        <w:pStyle w:val="TOC2"/>
         <w:tabs>
           <w:tab w:val="left" w:pos="880"/>
           <w:tab w:val="right" w:leader="dot" w:pos="9962"/>
@@ -1320,7 +1318,7 @@
     </w:p>
     <w:p>
       <w:pPr>
-        <w:pStyle w:val="Sommario2"/>
+        <w:pStyle w:val="TOC2"/>
         <w:tabs>
           <w:tab w:val="left" w:pos="880"/>
           <w:tab w:val="right" w:leader="dot" w:pos="9962"/>
@@ -1393,7 +1391,7 @@
     </w:p>
     <w:p>
       <w:pPr>
-        <w:pStyle w:val="Sommario2"/>
+        <w:pStyle w:val="TOC2"/>
         <w:tabs>
           <w:tab w:val="left" w:pos="880"/>
           <w:tab w:val="right" w:leader="dot" w:pos="9962"/>
@@ -1466,7 +1464,7 @@
     </w:p>
     <w:p>
       <w:pPr>
-        <w:pStyle w:val="Sommario2"/>
+        <w:pStyle w:val="TOC2"/>
         <w:tabs>
           <w:tab w:val="left" w:pos="880"/>
           <w:tab w:val="right" w:leader="dot" w:pos="9962"/>
@@ -1539,7 +1537,7 @@
     </w:p>
     <w:p>
       <w:pPr>
-        <w:pStyle w:val="Sommario2"/>
+        <w:pStyle w:val="TOC2"/>
         <w:tabs>
           <w:tab w:val="left" w:pos="880"/>
           <w:tab w:val="right" w:leader="dot" w:pos="9962"/>
@@ -1612,7 +1610,7 @@
     </w:p>
     <w:p>
       <w:pPr>
-        <w:pStyle w:val="Sommario1"/>
+        <w:pStyle w:val="TOC1"/>
         <w:tabs>
           <w:tab w:val="left" w:pos="440"/>
           <w:tab w:val="right" w:leader="dot" w:pos="9962"/>
@@ -1685,7 +1683,7 @@
     </w:p>
     <w:p>
       <w:pPr>
-        <w:pStyle w:val="Sommario2"/>
+        <w:pStyle w:val="TOC2"/>
         <w:tabs>
           <w:tab w:val="left" w:pos="880"/>
           <w:tab w:val="right" w:leader="dot" w:pos="9962"/>
@@ -1758,7 +1756,7 @@
     </w:p>
     <w:p>
       <w:pPr>
-        <w:pStyle w:val="Sommario1"/>
+        <w:pStyle w:val="TOC1"/>
         <w:tabs>
           <w:tab w:val="left" w:pos="440"/>
           <w:tab w:val="right" w:leader="dot" w:pos="9962"/>
@@ -1831,7 +1829,7 @@
     </w:p>
     <w:p>
       <w:pPr>
-        <w:pStyle w:val="Sommario1"/>
+        <w:pStyle w:val="TOC1"/>
         <w:tabs>
           <w:tab w:val="left" w:pos="440"/>
           <w:tab w:val="right" w:leader="dot" w:pos="9962"/>
@@ -1904,7 +1902,7 @@
     </w:p>
     <w:p>
       <w:pPr>
-        <w:pStyle w:val="Sommario1"/>
+        <w:pStyle w:val="TOC1"/>
         <w:tabs>
           <w:tab w:val="left" w:pos="440"/>
           <w:tab w:val="right" w:leader="dot" w:pos="9962"/>
@@ -1977,7 +1975,7 @@
     </w:p>
     <w:p>
       <w:pPr>
-        <w:pStyle w:val="Sommario2"/>
+        <w:pStyle w:val="TOC2"/>
         <w:tabs>
           <w:tab w:val="left" w:pos="880"/>
           <w:tab w:val="right" w:leader="dot" w:pos="9962"/>
@@ -2050,7 +2048,7 @@
     </w:p>
     <w:p>
       <w:pPr>
-        <w:pStyle w:val="Sommario2"/>
+        <w:pStyle w:val="TOC2"/>
         <w:tabs>
           <w:tab w:val="left" w:pos="880"/>
           <w:tab w:val="right" w:leader="dot" w:pos="9962"/>
@@ -2123,7 +2121,7 @@
     </w:p>
     <w:p>
       <w:pPr>
-        <w:pStyle w:val="Sommario2"/>
+        <w:pStyle w:val="TOC2"/>
         <w:tabs>
           <w:tab w:val="left" w:pos="880"/>
           <w:tab w:val="right" w:leader="dot" w:pos="9962"/>
@@ -2227,7 +2225,7 @@
     </w:p>
     <w:p>
       <w:pPr>
-        <w:pStyle w:val="Titolo1"/>
+        <w:pStyle w:val="Heading1"/>
       </w:pPr>
       <w:bookmarkStart w:id="1" w:name="_Toc436580554"/>
       <w:r>
@@ -2238,7 +2236,7 @@
     </w:p>
     <w:p>
       <w:pPr>
-        <w:pStyle w:val="Titolo2"/>
+        <w:pStyle w:val="Heading2"/>
       </w:pPr>
       <w:bookmarkStart w:id="2" w:name="_Toc436580555"/>
       <w:r>
@@ -2531,7 +2529,6 @@
           <w:color w:val="000000" w:themeColor="text1"/>
           <w:sz w:val="24"/>
           <w:szCs w:val="24"/>
-          <w:lang w:val="it-IT" w:eastAsia="it-IT"/>
         </w:rPr>
         <w:drawing>
           <wp:inline distT="0" distB="0" distL="0" distR="0" wp14:anchorId="5D139AC6" wp14:editId="54257F69">
@@ -2541,7 +2538,7 @@
             <wp:cNvGraphicFramePr/>
             <a:graphic xmlns:a="http://schemas.openxmlformats.org/drawingml/2006/main">
               <a:graphicData uri="http://schemas.openxmlformats.org/drawingml/2006/diagram">
-                <dgm:relIds xmlns:dgm="http://schemas.openxmlformats.org/drawingml/2006/diagram" xmlns:r="http://schemas.openxmlformats.org/officeDocument/2006/relationships" r:dm="rId9" r:lo="rId10" r:qs="rId11" r:cs="rId12"/>
+                <dgm:relIds xmlns:dgm="http://schemas.openxmlformats.org/drawingml/2006/diagram" xmlns:r="http://schemas.openxmlformats.org/officeDocument/2006/relationships" r:dm="rId10" r:lo="rId11" r:qs="rId12" r:cs="rId13"/>
               </a:graphicData>
             </a:graphic>
           </wp:inline>
@@ -2550,7 +2547,7 @@
     </w:p>
     <w:p>
       <w:pPr>
-        <w:pStyle w:val="Titolo2"/>
+        <w:pStyle w:val="Heading2"/>
       </w:pPr>
       <w:bookmarkStart w:id="3" w:name="_Toc436580556"/>
       <w:r>
@@ -2700,7 +2697,7 @@
     <w:p/>
     <w:p>
       <w:pPr>
-        <w:pStyle w:val="Titolo2"/>
+        <w:pStyle w:val="Heading2"/>
       </w:pPr>
       <w:bookmarkStart w:id="4" w:name="_Toc436580557"/>
       <w:r>
@@ -3155,7 +3152,7 @@
     <w:p/>
     <w:p>
       <w:pPr>
-        <w:pStyle w:val="Titolo2"/>
+        <w:pStyle w:val="Heading2"/>
       </w:pPr>
       <w:bookmarkStart w:id="5" w:name="_Toc436580558"/>
       <w:r>
@@ -3207,7 +3204,6 @@
       <w:r>
         <w:rPr>
           <w:noProof/>
-          <w:lang w:val="it-IT" w:eastAsia="it-IT"/>
         </w:rPr>
         <w:drawing>
           <wp:inline distT="0" distB="0" distL="0" distR="0" wp14:anchorId="3D95C50C" wp14:editId="35B53866">
@@ -3225,7 +3221,7 @@
                     <pic:cNvPicPr/>
                   </pic:nvPicPr>
                   <pic:blipFill>
-                    <a:blip r:embed="rId14">
+                    <a:blip r:embed="rId15">
                       <a:extLst>
                         <a:ext uri="{28A0092B-C50C-407E-A947-70E740481C1C}">
                           <a14:useLocalDpi xmlns:a14="http://schemas.microsoft.com/office/drawing/2010/main" val="0"/>
@@ -3278,7 +3274,7 @@
     </w:p>
     <w:p>
       <w:pPr>
-        <w:pStyle w:val="Titolo2"/>
+        <w:pStyle w:val="Heading2"/>
       </w:pPr>
       <w:bookmarkStart w:id="6" w:name="_Toc436580559"/>
       <w:r>
@@ -3327,7 +3323,7 @@
     <w:p/>
     <w:p>
       <w:pPr>
-        <w:pStyle w:val="Titolo1"/>
+        <w:pStyle w:val="Heading1"/>
       </w:pPr>
       <w:bookmarkStart w:id="7" w:name="_Toc436580560"/>
       <w:r>
@@ -3338,7 +3334,7 @@
     </w:p>
     <w:p>
       <w:pPr>
-        <w:pStyle w:val="Titolo2"/>
+        <w:pStyle w:val="Heading2"/>
       </w:pPr>
       <w:bookmarkStart w:id="8" w:name="_Toc436580561"/>
       <w:r>
@@ -3567,7 +3563,6 @@
       <w:r>
         <w:rPr>
           <w:noProof/>
-          <w:lang w:val="it-IT" w:eastAsia="it-IT"/>
         </w:rPr>
         <w:drawing>
           <wp:anchor distT="0" distB="0" distL="114300" distR="114300" simplePos="0" relativeHeight="251658240" behindDoc="0" locked="0" layoutInCell="1" allowOverlap="1" wp14:anchorId="04416F22" wp14:editId="5D51292A">
@@ -3593,7 +3588,7 @@
                     <pic:cNvPicPr/>
                   </pic:nvPicPr>
                   <pic:blipFill>
-                    <a:blip r:embed="rId15">
+                    <a:blip r:embed="rId16">
                       <a:extLst>
                         <a:ext uri="{28A0092B-C50C-407E-A947-70E740481C1C}">
                           <a14:useLocalDpi xmlns:a14="http://schemas.microsoft.com/office/drawing/2010/main" val="0"/>
@@ -4022,7 +4017,6 @@
       <w:r>
         <w:rPr>
           <w:noProof/>
-          <w:lang w:val="it-IT" w:eastAsia="it-IT"/>
         </w:rPr>
         <w:drawing>
           <wp:inline distT="0" distB="0" distL="0" distR="0" wp14:anchorId="0DA52AD8" wp14:editId="14695A3E">
@@ -4040,7 +4034,7 @@
                     <pic:cNvPicPr/>
                   </pic:nvPicPr>
                   <pic:blipFill>
-                    <a:blip r:embed="rId16">
+                    <a:blip r:embed="rId17">
                       <a:extLst>
                         <a:ext uri="{28A0092B-C50C-407E-A947-70E740481C1C}">
                           <a14:useLocalDpi xmlns:a14="http://schemas.microsoft.com/office/drawing/2010/main" val="0"/>
@@ -4146,7 +4140,7 @@
     <w:p/>
     <w:p>
       <w:pPr>
-        <w:pStyle w:val="Titolo2"/>
+        <w:pStyle w:val="Heading2"/>
       </w:pPr>
       <w:bookmarkStart w:id="9" w:name="_Toc436580562"/>
       <w:r>
@@ -4432,17 +4426,16 @@
       <w:r>
         <w:rPr>
           <w:noProof/>
-          <w:lang w:val="it-IT" w:eastAsia="it-IT"/>
         </w:rPr>
         <w:drawing>
           <wp:inline distT="0" distB="0" distL="0" distR="0" wp14:anchorId="28B7B1B9" wp14:editId="2A29DEB3">
             <wp:extent cx="4492487" cy="2425148"/>
-            <wp:effectExtent l="57150" t="38100" r="60960" b="70485"/>
+            <wp:effectExtent l="76200" t="50800" r="80010" b="64135"/>
             <wp:docPr id="15" name="Diagramma 15"/>
             <wp:cNvGraphicFramePr/>
             <a:graphic xmlns:a="http://schemas.openxmlformats.org/drawingml/2006/main">
               <a:graphicData uri="http://schemas.openxmlformats.org/drawingml/2006/diagram">
-                <dgm:relIds xmlns:dgm="http://schemas.openxmlformats.org/drawingml/2006/diagram" xmlns:r="http://schemas.openxmlformats.org/officeDocument/2006/relationships" r:dm="rId17" r:lo="rId18" r:qs="rId19" r:cs="rId20"/>
+                <dgm:relIds xmlns:dgm="http://schemas.openxmlformats.org/drawingml/2006/diagram" xmlns:r="http://schemas.openxmlformats.org/officeDocument/2006/relationships" r:dm="rId18" r:lo="rId19" r:qs="rId20" r:cs="rId21"/>
               </a:graphicData>
             </a:graphic>
           </wp:inline>
@@ -5161,7 +5154,6 @@
       <w:r>
         <w:rPr>
           <w:noProof/>
-          <w:lang w:val="it-IT" w:eastAsia="it-IT"/>
         </w:rPr>
         <w:drawing>
           <wp:inline distT="0" distB="0" distL="0" distR="0" wp14:anchorId="7CE75F99" wp14:editId="4D6CAC39">
@@ -5179,7 +5171,7 @@
                     <pic:cNvPicPr/>
                   </pic:nvPicPr>
                   <pic:blipFill>
-                    <a:blip r:embed="rId22">
+                    <a:blip r:embed="rId23">
                       <a:extLst>
                         <a:ext uri="{28A0092B-C50C-407E-A947-70E740481C1C}">
                           <a14:useLocalDpi xmlns:a14="http://schemas.microsoft.com/office/drawing/2010/main" val="0"/>
@@ -5245,7 +5237,6 @@
       <w:r>
         <w:rPr>
           <w:noProof/>
-          <w:lang w:val="it-IT" w:eastAsia="it-IT"/>
         </w:rPr>
         <w:drawing>
           <wp:inline distT="0" distB="0" distL="0" distR="0" wp14:anchorId="7891F490" wp14:editId="667D6A50">
@@ -5260,58 +5251,6 @@
                 <pic:pic xmlns:pic="http://schemas.openxmlformats.org/drawingml/2006/picture">
                   <pic:nvPicPr>
                     <pic:cNvPr id="5" name="custClient.jpg"/>
-                    <pic:cNvPicPr/>
-                  </pic:nvPicPr>
-                  <pic:blipFill>
-                    <a:blip r:embed="rId23">
-                      <a:extLst>
-                        <a:ext uri="{28A0092B-C50C-407E-A947-70E740481C1C}">
-                          <a14:useLocalDpi xmlns:a14="http://schemas.microsoft.com/office/drawing/2010/main" val="0"/>
-                        </a:ext>
-                      </a:extLst>
-                    </a:blip>
-                    <a:stretch>
-                      <a:fillRect/>
-                    </a:stretch>
-                  </pic:blipFill>
-                  <pic:spPr>
-                    <a:xfrm>
-                      <a:off x="0" y="0"/>
-                      <a:ext cx="5343525" cy="1619250"/>
-                    </a:xfrm>
-                    <a:prstGeom prst="rect">
-                      <a:avLst/>
-                    </a:prstGeom>
-                  </pic:spPr>
-                </pic:pic>
-              </a:graphicData>
-            </a:graphic>
-          </wp:inline>
-        </w:drawing>
-      </w:r>
-    </w:p>
-    <w:p>
-      <w:pPr>
-        <w:jc w:val="center"/>
-      </w:pPr>
-      <w:r>
-        <w:rPr>
-          <w:noProof/>
-          <w:lang w:val="it-IT" w:eastAsia="it-IT"/>
-        </w:rPr>
-        <w:drawing>
-          <wp:inline distT="0" distB="0" distL="0" distR="0" wp14:anchorId="20D2F6B7" wp14:editId="1CE234F6">
-            <wp:extent cx="5343525" cy="1619250"/>
-            <wp:effectExtent l="0" t="0" r="9525" b="0"/>
-            <wp:docPr id="21" name="Immagine 21"/>
-            <wp:cNvGraphicFramePr>
-              <a:graphicFrameLocks xmlns:a="http://schemas.openxmlformats.org/drawingml/2006/main" noChangeAspect="1"/>
-            </wp:cNvGraphicFramePr>
-            <a:graphic xmlns:a="http://schemas.openxmlformats.org/drawingml/2006/main">
-              <a:graphicData uri="http://schemas.openxmlformats.org/drawingml/2006/picture">
-                <pic:pic xmlns:pic="http://schemas.openxmlformats.org/drawingml/2006/picture">
-                  <pic:nvPicPr>
-                    <pic:cNvPr id="21" name="taxidriverClient.jpg"/>
                     <pic:cNvPicPr/>
                   </pic:nvPicPr>
                   <pic:blipFill>
@@ -5341,16 +5280,20 @@
           </wp:inline>
         </w:drawing>
       </w:r>
-      <w:r>
-        <w:rPr>
-          <w:noProof/>
-          <w:lang w:val="it-IT" w:eastAsia="it-IT"/>
+    </w:p>
+    <w:p>
+      <w:pPr>
+        <w:jc w:val="center"/>
+      </w:pPr>
+      <w:r>
+        <w:rPr>
+          <w:noProof/>
         </w:rPr>
         <w:drawing>
-          <wp:inline distT="0" distB="0" distL="0" distR="0" wp14:anchorId="20F6F387" wp14:editId="3CE93E83">
+          <wp:inline distT="0" distB="0" distL="0" distR="0" wp14:anchorId="20D2F6B7" wp14:editId="1CE234F6">
             <wp:extent cx="5343525" cy="1619250"/>
             <wp:effectExtent l="0" t="0" r="9525" b="0"/>
-            <wp:docPr id="134" name="Immagine 134"/>
+            <wp:docPr id="21" name="Immagine 21"/>
             <wp:cNvGraphicFramePr>
               <a:graphicFrameLocks xmlns:a="http://schemas.openxmlformats.org/drawingml/2006/main" noChangeAspect="1"/>
             </wp:cNvGraphicFramePr>
@@ -5358,7 +5301,7 @@
               <a:graphicData uri="http://schemas.openxmlformats.org/drawingml/2006/picture">
                 <pic:pic xmlns:pic="http://schemas.openxmlformats.org/drawingml/2006/picture">
                   <pic:nvPicPr>
-                    <pic:cNvPr id="134" name="sysadminClient.jpg"/>
+                    <pic:cNvPr id="21" name="taxidriverClient.jpg"/>
                     <pic:cNvPicPr/>
                   </pic:nvPicPr>
                   <pic:blipFill>
@@ -5388,6 +5331,52 @@
           </wp:inline>
         </w:drawing>
       </w:r>
+      <w:r>
+        <w:rPr>
+          <w:noProof/>
+        </w:rPr>
+        <w:drawing>
+          <wp:inline distT="0" distB="0" distL="0" distR="0" wp14:anchorId="20F6F387" wp14:editId="3CE93E83">
+            <wp:extent cx="5343525" cy="1619250"/>
+            <wp:effectExtent l="0" t="0" r="9525" b="0"/>
+            <wp:docPr id="134" name="Immagine 134"/>
+            <wp:cNvGraphicFramePr>
+              <a:graphicFrameLocks xmlns:a="http://schemas.openxmlformats.org/drawingml/2006/main" noChangeAspect="1"/>
+            </wp:cNvGraphicFramePr>
+            <a:graphic xmlns:a="http://schemas.openxmlformats.org/drawingml/2006/main">
+              <a:graphicData uri="http://schemas.openxmlformats.org/drawingml/2006/picture">
+                <pic:pic xmlns:pic="http://schemas.openxmlformats.org/drawingml/2006/picture">
+                  <pic:nvPicPr>
+                    <pic:cNvPr id="134" name="sysadminClient.jpg"/>
+                    <pic:cNvPicPr/>
+                  </pic:nvPicPr>
+                  <pic:blipFill>
+                    <a:blip r:embed="rId26">
+                      <a:extLst>
+                        <a:ext uri="{28A0092B-C50C-407E-A947-70E740481C1C}">
+                          <a14:useLocalDpi xmlns:a14="http://schemas.microsoft.com/office/drawing/2010/main" val="0"/>
+                        </a:ext>
+                      </a:extLst>
+                    </a:blip>
+                    <a:stretch>
+                      <a:fillRect/>
+                    </a:stretch>
+                  </pic:blipFill>
+                  <pic:spPr>
+                    <a:xfrm>
+                      <a:off x="0" y="0"/>
+                      <a:ext cx="5343525" cy="1619250"/>
+                    </a:xfrm>
+                    <a:prstGeom prst="rect">
+                      <a:avLst/>
+                    </a:prstGeom>
+                  </pic:spPr>
+                </pic:pic>
+              </a:graphicData>
+            </a:graphic>
+          </wp:inline>
+        </w:drawing>
+      </w:r>
     </w:p>
     <w:p>
       <w:pPr>
@@ -5537,7 +5526,7 @@
     </w:p>
     <w:p>
       <w:pPr>
-        <w:pStyle w:val="Titolo2"/>
+        <w:pStyle w:val="Heading2"/>
       </w:pPr>
       <w:bookmarkStart w:id="10" w:name="_Toc436580563"/>
       <w:r>
@@ -5637,7 +5626,6 @@
       <w:r>
         <w:rPr>
           <w:noProof/>
-          <w:lang w:val="it-IT" w:eastAsia="it-IT"/>
         </w:rPr>
         <w:drawing>
           <wp:inline distT="0" distB="0" distL="0" distR="0" wp14:anchorId="317FBE32" wp14:editId="638D32A6">
@@ -5655,7 +5643,7 @@
                     <pic:cNvPicPr/>
                   </pic:nvPicPr>
                   <pic:blipFill>
-                    <a:blip r:embed="rId26">
+                    <a:blip r:embed="rId27">
                       <a:extLst>
                         <a:ext uri="{28A0092B-C50C-407E-A947-70E740481C1C}">
                           <a14:useLocalDpi xmlns:a14="http://schemas.microsoft.com/office/drawing/2010/main" val="0"/>
@@ -5684,7 +5672,7 @@
     </w:p>
     <w:p>
       <w:pPr>
-        <w:pStyle w:val="Titolo2"/>
+        <w:pStyle w:val="Heading2"/>
       </w:pPr>
       <w:bookmarkStart w:id="11" w:name="_Toc436580564"/>
       <w:r>
@@ -5706,7 +5694,7 @@
     </w:p>
     <w:p>
       <w:pPr>
-        <w:pStyle w:val="Titolo3"/>
+        <w:pStyle w:val="Heading3"/>
       </w:pPr>
       <w:r>
         <w:t>Customer signs up (4.1.1)</w:t>
@@ -5757,7 +5745,6 @@
       <w:r>
         <w:rPr>
           <w:noProof/>
-          <w:lang w:val="it-IT" w:eastAsia="it-IT"/>
         </w:rPr>
         <w:lastRenderedPageBreak/>
         <w:drawing>
@@ -5776,7 +5763,7 @@
                     <pic:cNvPicPr/>
                   </pic:nvPicPr>
                   <pic:blipFill>
-                    <a:blip r:embed="rId27">
+                    <a:blip r:embed="rId28">
                       <a:extLst>
                         <a:ext uri="{28A0092B-C50C-407E-A947-70E740481C1C}">
                           <a14:useLocalDpi xmlns:a14="http://schemas.microsoft.com/office/drawing/2010/main" val="0"/>
@@ -5805,7 +5792,7 @@
     </w:p>
     <w:p>
       <w:pPr>
-        <w:pStyle w:val="Titolo3"/>
+        <w:pStyle w:val="Heading3"/>
       </w:pPr>
       <w:r>
         <w:t>Position check</w:t>
@@ -5900,7 +5887,7 @@
     </w:p>
     <w:p>
       <w:pPr>
-        <w:pStyle w:val="Titolo3"/>
+        <w:pStyle w:val="Heading3"/>
         <w:numPr>
           <w:ilvl w:val="0"/>
           <w:numId w:val="0"/>
@@ -5909,7 +5896,6 @@
       <w:r>
         <w:rPr>
           <w:noProof/>
-          <w:lang w:val="it-IT" w:eastAsia="it-IT"/>
         </w:rPr>
         <w:lastRenderedPageBreak/>
         <w:drawing>
@@ -5928,7 +5914,7 @@
                     <pic:cNvPicPr/>
                   </pic:nvPicPr>
                   <pic:blipFill>
-                    <a:blip r:embed="rId28">
+                    <a:blip r:embed="rId29">
                       <a:extLst>
                         <a:ext uri="{28A0092B-C50C-407E-A947-70E740481C1C}">
                           <a14:useLocalDpi xmlns:a14="http://schemas.microsoft.com/office/drawing/2010/main" val="0"/>
@@ -5957,7 +5943,7 @@
     </w:p>
     <w:p>
       <w:pPr>
-        <w:pStyle w:val="Titolo3"/>
+        <w:pStyle w:val="Heading3"/>
       </w:pPr>
       <w:r>
         <w:t xml:space="preserve">Customer requests </w:t>
@@ -5970,7 +5956,7 @@
     </w:p>
     <w:p>
       <w:pPr>
-        <w:pStyle w:val="Titolo3"/>
+        <w:pStyle w:val="Heading3"/>
         <w:numPr>
           <w:ilvl w:val="0"/>
           <w:numId w:val="0"/>
@@ -5979,7 +5965,6 @@
       <w:r>
         <w:rPr>
           <w:noProof/>
-          <w:lang w:val="it-IT" w:eastAsia="it-IT"/>
         </w:rPr>
         <w:lastRenderedPageBreak/>
         <w:drawing>
@@ -5998,7 +5983,7 @@
                     <pic:cNvPicPr/>
                   </pic:nvPicPr>
                   <pic:blipFill>
-                    <a:blip r:embed="rId29">
+                    <a:blip r:embed="rId30">
                       <a:extLst>
                         <a:ext uri="{28A0092B-C50C-407E-A947-70E740481C1C}">
                           <a14:useLocalDpi xmlns:a14="http://schemas.microsoft.com/office/drawing/2010/main" val="0"/>
@@ -6027,11 +6012,13 @@
     </w:p>
     <w:p>
       <w:pPr>
-        <w:pStyle w:val="Titolo3"/>
+        <w:pStyle w:val="Heading3"/>
       </w:pPr>
       <w:r>
         <w:t>Observer/Observable in Reservation Handling</w:t>
       </w:r>
+      <w:bookmarkStart w:id="12" w:name="_GoBack"/>
+      <w:bookmarkEnd w:id="12"/>
     </w:p>
     <w:p>
       <w:pPr>
@@ -6063,14 +6050,14 @@
       <w:r>
         <w:rPr>
           <w:noProof/>
-          <w:lang w:val="it-IT" w:eastAsia="it-IT"/>
+          <w:color w:val="FF0000"/>
         </w:rPr>
         <w:lastRenderedPageBreak/>
         <w:drawing>
-          <wp:inline distT="0" distB="0" distL="0" distR="0" wp14:anchorId="1CB757C8" wp14:editId="40B3EDDD">
-            <wp:extent cx="6332220" cy="4694555"/>
+          <wp:inline distT="0" distB="0" distL="0" distR="0" wp14:anchorId="0927B17C" wp14:editId="733849CD">
+            <wp:extent cx="6332220" cy="4678045"/>
             <wp:effectExtent l="0" t="0" r="0" b="0"/>
-            <wp:docPr id="138" name="Picture 138"/>
+            <wp:docPr id="130" name="Picture 130"/>
             <wp:cNvGraphicFramePr>
               <a:graphicFrameLocks xmlns:a="http://schemas.openxmlformats.org/drawingml/2006/main" noChangeAspect="1"/>
             </wp:cNvGraphicFramePr>
@@ -6078,11 +6065,11 @@
               <a:graphicData uri="http://schemas.openxmlformats.org/drawingml/2006/picture">
                 <pic:pic xmlns:pic="http://schemas.openxmlformats.org/drawingml/2006/picture">
                   <pic:nvPicPr>
-                    <pic:cNvPr id="138" name="O_O Reservation Handling.png"/>
+                    <pic:cNvPr id="130" name="O_O Reservation Handling.png"/>
                     <pic:cNvPicPr/>
                   </pic:nvPicPr>
                   <pic:blipFill>
-                    <a:blip r:embed="rId30">
+                    <a:blip r:embed="rId31">
                       <a:extLst>
                         <a:ext uri="{28A0092B-C50C-407E-A947-70E740481C1C}">
                           <a14:useLocalDpi xmlns:a14="http://schemas.microsoft.com/office/drawing/2010/main" val="0"/>
@@ -6096,7 +6083,7 @@
                   <pic:spPr>
                     <a:xfrm>
                       <a:off x="0" y="0"/>
-                      <a:ext cx="6332220" cy="4694555"/>
+                      <a:ext cx="6332220" cy="4678045"/>
                     </a:xfrm>
                     <a:prstGeom prst="rect">
                       <a:avLst/>
@@ -6117,13 +6104,13 @@
     </w:p>
     <w:p>
       <w:pPr>
-        <w:pStyle w:val="Titolo2"/>
-      </w:pPr>
-      <w:bookmarkStart w:id="12" w:name="_Toc436580566"/>
+        <w:pStyle w:val="Heading2"/>
+      </w:pPr>
+      <w:bookmarkStart w:id="13" w:name="_Toc436580566"/>
       <w:r>
         <w:t>Component interfaces</w:t>
       </w:r>
-      <w:bookmarkEnd w:id="12"/>
+      <w:bookmarkEnd w:id="13"/>
     </w:p>
     <w:p>
       <w:pPr>
@@ -6676,23 +6663,23 @@
     <w:p/>
     <w:p>
       <w:pPr>
-        <w:pStyle w:val="Paragrafoelenco"/>
-      </w:pPr>
-    </w:p>
-    <w:p>
-      <w:pPr>
-        <w:pStyle w:val="Titolo2"/>
-      </w:pPr>
-      <w:bookmarkStart w:id="13" w:name="_Toc436580567"/>
+        <w:pStyle w:val="ListParagraph"/>
+      </w:pPr>
+    </w:p>
+    <w:p>
+      <w:pPr>
+        <w:pStyle w:val="Heading2"/>
+      </w:pPr>
+      <w:bookmarkStart w:id="14" w:name="_Toc436580567"/>
       <w:r>
         <w:lastRenderedPageBreak/>
         <w:t>Selected architectural styles and patterns</w:t>
       </w:r>
-      <w:bookmarkEnd w:id="13"/>
-    </w:p>
-    <w:p>
-      <w:pPr>
-        <w:pStyle w:val="Titolo3"/>
+      <w:bookmarkEnd w:id="14"/>
+    </w:p>
+    <w:p>
+      <w:pPr>
+        <w:pStyle w:val="Heading3"/>
       </w:pPr>
       <w:r>
         <w:t>MVC (Model-View-Controller)</w:t>
@@ -6765,7 +6752,6 @@
       <w:r>
         <w:rPr>
           <w:noProof/>
-          <w:lang w:val="it-IT" w:eastAsia="it-IT"/>
         </w:rPr>
         <w:drawing>
           <wp:inline distT="0" distB="0" distL="0" distR="0" wp14:anchorId="63A63B8A" wp14:editId="7B46FA6A">
@@ -6783,7 +6769,7 @@
                     <pic:cNvPicPr/>
                   </pic:nvPicPr>
                   <pic:blipFill>
-                    <a:blip r:embed="rId31">
+                    <a:blip r:embed="rId32">
                       <a:extLst>
                         <a:ext uri="{28A0092B-C50C-407E-A947-70E740481C1C}">
                           <a14:useLocalDpi xmlns:a14="http://schemas.microsoft.com/office/drawing/2010/main" val="0"/>
@@ -7088,7 +7074,7 @@
     <w:p/>
     <w:p>
       <w:pPr>
-        <w:pStyle w:val="Titolo3"/>
+        <w:pStyle w:val="Heading3"/>
       </w:pPr>
       <w:r>
         <w:t>State pattern</w:t>
@@ -7153,7 +7139,6 @@
       <w:r>
         <w:rPr>
           <w:noProof/>
-          <w:lang w:val="it-IT" w:eastAsia="it-IT"/>
         </w:rPr>
         <w:drawing>
           <wp:inline distT="0" distB="0" distL="0" distR="0" wp14:anchorId="6D01BA2D" wp14:editId="76505258">
@@ -7171,7 +7156,7 @@
                     <pic:cNvPicPr/>
                   </pic:nvPicPr>
                   <pic:blipFill>
-                    <a:blip r:embed="rId32">
+                    <a:blip r:embed="rId33">
                       <a:extLst>
                         <a:ext uri="{28A0092B-C50C-407E-A947-70E740481C1C}">
                           <a14:useLocalDpi xmlns:a14="http://schemas.microsoft.com/office/drawing/2010/main" val="0"/>
@@ -7397,7 +7382,7 @@
     <w:p/>
     <w:p>
       <w:pPr>
-        <w:pStyle w:val="Titolo3"/>
+        <w:pStyle w:val="Heading3"/>
       </w:pPr>
       <w:r>
         <w:lastRenderedPageBreak/>
@@ -7450,7 +7435,6 @@
       <w:r>
         <w:rPr>
           <w:noProof/>
-          <w:lang w:val="it-IT" w:eastAsia="it-IT"/>
         </w:rPr>
         <w:drawing>
           <wp:inline distT="0" distB="0" distL="0" distR="0" wp14:anchorId="260DC6D7" wp14:editId="0F459ECE">
@@ -7468,7 +7452,7 @@
                     <pic:cNvPicPr/>
                   </pic:nvPicPr>
                   <pic:blipFill>
-                    <a:blip r:embed="rId33">
+                    <a:blip r:embed="rId34">
                       <a:extLst>
                         <a:ext uri="{28A0092B-C50C-407E-A947-70E740481C1C}">
                           <a14:useLocalDpi xmlns:a14="http://schemas.microsoft.com/office/drawing/2010/main" val="0"/>
@@ -7526,33 +7510,33 @@
     </w:p>
     <w:p>
       <w:pPr>
-        <w:pStyle w:val="Titolo2"/>
-      </w:pPr>
-      <w:bookmarkStart w:id="14" w:name="_Toc436580568"/>
+        <w:pStyle w:val="Heading2"/>
+      </w:pPr>
+      <w:bookmarkStart w:id="15" w:name="_Toc436580568"/>
       <w:r>
         <w:t>Other design decisions</w:t>
       </w:r>
-      <w:bookmarkEnd w:id="14"/>
-    </w:p>
-    <w:p>
-      <w:pPr>
-        <w:pStyle w:val="Titolo1"/>
-      </w:pPr>
-      <w:bookmarkStart w:id="15" w:name="_Toc436580569"/>
+      <w:bookmarkEnd w:id="15"/>
+    </w:p>
+    <w:p>
+      <w:pPr>
+        <w:pStyle w:val="Heading1"/>
+      </w:pPr>
+      <w:bookmarkStart w:id="16" w:name="_Toc436580569"/>
       <w:r>
         <w:t>Algorithm design</w:t>
       </w:r>
-      <w:bookmarkEnd w:id="15"/>
-    </w:p>
-    <w:p>
-      <w:pPr>
-        <w:pStyle w:val="Titolo2"/>
-      </w:pPr>
-      <w:bookmarkStart w:id="16" w:name="_Toc436580570"/>
+      <w:bookmarkEnd w:id="16"/>
+    </w:p>
+    <w:p>
+      <w:pPr>
+        <w:pStyle w:val="Heading2"/>
+      </w:pPr>
+      <w:bookmarkStart w:id="17" w:name="_Toc436580570"/>
       <w:r>
         <w:t>Queue Management: M/M/s model</w:t>
       </w:r>
-      <w:bookmarkEnd w:id="16"/>
+      <w:bookmarkEnd w:id="17"/>
     </w:p>
     <w:p>
       <w:pPr>
@@ -7681,7 +7665,6 @@
       <w:r>
         <w:rPr>
           <w:noProof/>
-          <w:lang w:val="it-IT" w:eastAsia="it-IT"/>
         </w:rPr>
         <w:drawing>
           <wp:inline distT="0" distB="0" distL="0" distR="0" wp14:anchorId="0273FFDF" wp14:editId="372BB1E7">
@@ -7699,7 +7682,7 @@
                     <pic:cNvPicPr/>
                   </pic:nvPicPr>
                   <pic:blipFill>
-                    <a:blip r:embed="rId34">
+                    <a:blip r:embed="rId35">
                       <a:extLst>
                         <a:ext uri="{28A0092B-C50C-407E-A947-70E740481C1C}">
                           <a14:useLocalDpi xmlns:a14="http://schemas.microsoft.com/office/drawing/2010/main" val="0"/>
@@ -8350,6 +8333,18 @@
       <w:r>
         <w:t xml:space="preserve"> </w:t>
       </w:r>
+      <w:r>
+        <w:rPr>
+          <w:i/>
+        </w:rPr>
+        <w:t>E(°W</w:t>
+      </w:r>
+      <w:r>
+        <w:rPr>
+          <w:i/>
+        </w:rPr>
+        <w:t xml:space="preserve">), where </w:t>
+      </w:r>
       <w:proofErr w:type="gramStart"/>
       <w:r>
         <w:rPr>
@@ -8362,13 +8357,7 @@
         <w:rPr>
           <w:i/>
         </w:rPr>
-        <w:t>°W</w:t>
-      </w:r>
-      <w:r>
-        <w:rPr>
-          <w:i/>
-        </w:rPr>
-        <w:t>), where E() is the expected value.</w:t>
+        <w:t>) is the expected value.</w:t>
       </w:r>
     </w:p>
     <w:p>
@@ -8447,6 +8436,33 @@
       <w:r>
         <w:t>=</w:t>
       </w:r>
+      <w:r>
+        <w:rPr>
+          <w:i/>
+        </w:rPr>
+        <w:t>E(°</w:t>
+      </w:r>
+      <w:proofErr w:type="spellStart"/>
+      <w:r>
+        <w:rPr>
+          <w:i/>
+        </w:rPr>
+        <w:t>W</w:t>
+      </w:r>
+      <w:r>
+        <w:rPr>
+          <w:i/>
+          <w:vertAlign w:val="subscript"/>
+        </w:rPr>
+        <w:t>q</w:t>
+      </w:r>
+      <w:proofErr w:type="spellEnd"/>
+      <w:r>
+        <w:rPr>
+          <w:i/>
+        </w:rPr>
+        <w:t xml:space="preserve">), where </w:t>
+      </w:r>
       <w:proofErr w:type="gramStart"/>
       <w:r>
         <w:rPr>
@@ -8459,28 +8475,7 @@
         <w:rPr>
           <w:i/>
         </w:rPr>
-        <w:t>°</w:t>
-      </w:r>
-      <w:proofErr w:type="spellStart"/>
-      <w:r>
-        <w:rPr>
-          <w:i/>
-        </w:rPr>
-        <w:t>W</w:t>
-      </w:r>
-      <w:r>
-        <w:rPr>
-          <w:i/>
-          <w:vertAlign w:val="subscript"/>
-        </w:rPr>
-        <w:t>q</w:t>
-      </w:r>
-      <w:proofErr w:type="spellEnd"/>
-      <w:r>
-        <w:rPr>
-          <w:i/>
-        </w:rPr>
-        <w:t>), where E() is the expected value.</w:t>
+        <w:t>) is the expected value.</w:t>
       </w:r>
     </w:p>
     <w:p/>
@@ -8500,7 +8495,6 @@
       <w:r>
         <w:rPr>
           <w:noProof/>
-          <w:lang w:val="it-IT" w:eastAsia="it-IT"/>
         </w:rPr>
         <w:drawing>
           <wp:inline distT="0" distB="0" distL="0" distR="0" wp14:anchorId="2254C4FC" wp14:editId="2915CEC4">
@@ -8520,7 +8514,7 @@
                     </pic:cNvPicPr>
                   </pic:nvPicPr>
                   <pic:blipFill>
-                    <a:blip r:embed="rId35">
+                    <a:blip r:embed="rId36">
                       <a:extLst>
                         <a:ext uri="{28A0092B-C50C-407E-A947-70E740481C1C}">
                           <a14:useLocalDpi xmlns:a14="http://schemas.microsoft.com/office/drawing/2010/main" val="0"/>
@@ -8559,7 +8553,6 @@
       <w:r>
         <w:rPr>
           <w:noProof/>
-          <w:lang w:val="it-IT" w:eastAsia="it-IT"/>
         </w:rPr>
         <w:drawing>
           <wp:inline distT="0" distB="0" distL="0" distR="0" wp14:anchorId="44A9F92A" wp14:editId="47C8906E">
@@ -8579,7 +8572,7 @@
                     </pic:cNvPicPr>
                   </pic:nvPicPr>
                   <pic:blipFill>
-                    <a:blip r:embed="rId36">
+                    <a:blip r:embed="rId37">
                       <a:extLst>
                         <a:ext uri="{28A0092B-C50C-407E-A947-70E740481C1C}">
                           <a14:useLocalDpi xmlns:a14="http://schemas.microsoft.com/office/drawing/2010/main" val="0"/>
@@ -8618,7 +8611,6 @@
       <w:r>
         <w:rPr>
           <w:noProof/>
-          <w:lang w:val="it-IT" w:eastAsia="it-IT"/>
         </w:rPr>
         <w:drawing>
           <wp:inline distT="0" distB="0" distL="0" distR="0" wp14:anchorId="7459B36F" wp14:editId="3045A39C">
@@ -8638,7 +8630,7 @@
                     </pic:cNvPicPr>
                   </pic:nvPicPr>
                   <pic:blipFill>
-                    <a:blip r:embed="rId37">
+                    <a:blip r:embed="rId38">
                       <a:extLst>
                         <a:ext uri="{28A0092B-C50C-407E-A947-70E740481C1C}">
                           <a14:useLocalDpi xmlns:a14="http://schemas.microsoft.com/office/drawing/2010/main" val="0"/>
@@ -8678,7 +8670,6 @@
       <w:r>
         <w:rPr>
           <w:noProof/>
-          <w:lang w:val="it-IT" w:eastAsia="it-IT"/>
         </w:rPr>
         <w:drawing>
           <wp:inline distT="0" distB="0" distL="0" distR="0" wp14:anchorId="7AA25BEE" wp14:editId="41ADA582">
@@ -8698,7 +8689,7 @@
                     </pic:cNvPicPr>
                   </pic:nvPicPr>
                   <pic:blipFill>
-                    <a:blip r:embed="rId38">
+                    <a:blip r:embed="rId39">
                       <a:extLst>
                         <a:ext uri="{28A0092B-C50C-407E-A947-70E740481C1C}">
                           <a14:useLocalDpi xmlns:a14="http://schemas.microsoft.com/office/drawing/2010/main" val="0"/>
@@ -8737,7 +8728,6 @@
       <w:r>
         <w:rPr>
           <w:noProof/>
-          <w:lang w:val="it-IT" w:eastAsia="it-IT"/>
         </w:rPr>
         <w:drawing>
           <wp:inline distT="0" distB="0" distL="0" distR="0" wp14:anchorId="3DB3435E" wp14:editId="212C5081">
@@ -8757,7 +8747,7 @@
                     </pic:cNvPicPr>
                   </pic:nvPicPr>
                   <pic:blipFill>
-                    <a:blip r:embed="rId39">
+                    <a:blip r:embed="rId40">
                       <a:extLst>
                         <a:ext uri="{28A0092B-C50C-407E-A947-70E740481C1C}">
                           <a14:useLocalDpi xmlns:a14="http://schemas.microsoft.com/office/drawing/2010/main" val="0"/>
@@ -8797,7 +8787,6 @@
       <w:r>
         <w:rPr>
           <w:noProof/>
-          <w:lang w:val="it-IT" w:eastAsia="it-IT"/>
         </w:rPr>
         <w:drawing>
           <wp:inline distT="0" distB="0" distL="0" distR="0" wp14:anchorId="3C193928" wp14:editId="2EB29AA2">
@@ -8817,7 +8806,7 @@
                     </pic:cNvPicPr>
                   </pic:nvPicPr>
                   <pic:blipFill>
-                    <a:blip r:embed="rId40">
+                    <a:blip r:embed="rId41">
                       <a:extLst>
                         <a:ext uri="{28A0092B-C50C-407E-A947-70E740481C1C}">
                           <a14:useLocalDpi xmlns:a14="http://schemas.microsoft.com/office/drawing/2010/main" val="0"/>
@@ -8879,7 +8868,6 @@
       <w:r>
         <w:rPr>
           <w:noProof/>
-          <w:lang w:val="it-IT" w:eastAsia="it-IT"/>
         </w:rPr>
         <w:lastRenderedPageBreak/>
         <w:drawing>
@@ -8898,7 +8886,7 @@
                     <pic:cNvPicPr/>
                   </pic:nvPicPr>
                   <pic:blipFill>
-                    <a:blip r:embed="rId41">
+                    <a:blip r:embed="rId42">
                       <a:extLst>
                         <a:ext uri="{28A0092B-C50C-407E-A947-70E740481C1C}">
                           <a14:useLocalDpi xmlns:a14="http://schemas.microsoft.com/office/drawing/2010/main" val="0"/>
@@ -8986,7 +8974,6 @@
       <w:r>
         <w:rPr>
           <w:noProof/>
-          <w:lang w:val="it-IT" w:eastAsia="it-IT"/>
         </w:rPr>
         <w:drawing>
           <wp:inline distT="0" distB="0" distL="0" distR="0" wp14:anchorId="7F2CAA57" wp14:editId="6F8FDA91">
@@ -9006,7 +8993,7 @@
                     </pic:cNvPicPr>
                   </pic:nvPicPr>
                   <pic:blipFill>
-                    <a:blip r:embed="rId42">
+                    <a:blip r:embed="rId43">
                       <a:extLst>
                         <a:ext uri="{28A0092B-C50C-407E-A947-70E740481C1C}">
                           <a14:useLocalDpi xmlns:a14="http://schemas.microsoft.com/office/drawing/2010/main" val="0"/>
@@ -9045,7 +9032,6 @@
       <w:r>
         <w:rPr>
           <w:noProof/>
-          <w:lang w:val="it-IT" w:eastAsia="it-IT"/>
         </w:rPr>
         <w:drawing>
           <wp:inline distT="0" distB="0" distL="0" distR="0" wp14:anchorId="7CC0DC64" wp14:editId="0DD3E1F1">
@@ -9065,7 +9051,7 @@
                     </pic:cNvPicPr>
                   </pic:nvPicPr>
                   <pic:blipFill>
-                    <a:blip r:embed="rId43">
+                    <a:blip r:embed="rId44">
                       <a:extLst>
                         <a:ext uri="{28A0092B-C50C-407E-A947-70E740481C1C}">
                           <a14:useLocalDpi xmlns:a14="http://schemas.microsoft.com/office/drawing/2010/main" val="0"/>
@@ -9106,7 +9092,6 @@
       <w:r>
         <w:rPr>
           <w:noProof/>
-          <w:lang w:val="it-IT" w:eastAsia="it-IT"/>
         </w:rPr>
         <w:drawing>
           <wp:inline distT="0" distB="0" distL="0" distR="0" wp14:anchorId="148F8689" wp14:editId="61290125">
@@ -9126,7 +9111,7 @@
                     </pic:cNvPicPr>
                   </pic:nvPicPr>
                   <pic:blipFill>
-                    <a:blip r:embed="rId44">
+                    <a:blip r:embed="rId45">
                       <a:extLst>
                         <a:ext uri="{28A0092B-C50C-407E-A947-70E740481C1C}">
                           <a14:useLocalDpi xmlns:a14="http://schemas.microsoft.com/office/drawing/2010/main" val="0"/>
@@ -9165,7 +9150,6 @@
       <w:r>
         <w:rPr>
           <w:noProof/>
-          <w:lang w:val="it-IT" w:eastAsia="it-IT"/>
         </w:rPr>
         <w:drawing>
           <wp:inline distT="0" distB="0" distL="0" distR="0" wp14:anchorId="7D1DDE4D" wp14:editId="7DE62575">
@@ -9185,7 +9169,7 @@
                     </pic:cNvPicPr>
                   </pic:nvPicPr>
                   <pic:blipFill>
-                    <a:blip r:embed="rId45">
+                    <a:blip r:embed="rId46">
                       <a:extLst>
                         <a:ext uri="{28A0092B-C50C-407E-A947-70E740481C1C}">
                           <a14:useLocalDpi xmlns:a14="http://schemas.microsoft.com/office/drawing/2010/main" val="0"/>
@@ -9224,7 +9208,6 @@
       <w:r>
         <w:rPr>
           <w:noProof/>
-          <w:lang w:val="it-IT" w:eastAsia="it-IT"/>
         </w:rPr>
         <w:drawing>
           <wp:inline distT="0" distB="0" distL="0" distR="0" wp14:anchorId="0137F284" wp14:editId="5A5F72EA">
@@ -9244,7 +9227,7 @@
                     </pic:cNvPicPr>
                   </pic:nvPicPr>
                   <pic:blipFill>
-                    <a:blip r:embed="rId46">
+                    <a:blip r:embed="rId47">
                       <a:extLst>
                         <a:ext uri="{28A0092B-C50C-407E-A947-70E740481C1C}">
                           <a14:useLocalDpi xmlns:a14="http://schemas.microsoft.com/office/drawing/2010/main" val="0"/>
@@ -9283,7 +9266,6 @@
       <w:r>
         <w:rPr>
           <w:noProof/>
-          <w:lang w:val="it-IT" w:eastAsia="it-IT"/>
         </w:rPr>
         <w:drawing>
           <wp:inline distT="0" distB="0" distL="0" distR="0" wp14:anchorId="1AC8675C" wp14:editId="1531E607">
@@ -9303,7 +9285,7 @@
                     </pic:cNvPicPr>
                   </pic:nvPicPr>
                   <pic:blipFill>
-                    <a:blip r:embed="rId47">
+                    <a:blip r:embed="rId48">
                       <a:extLst>
                         <a:ext uri="{28A0092B-C50C-407E-A947-70E740481C1C}">
                           <a14:useLocalDpi xmlns:a14="http://schemas.microsoft.com/office/drawing/2010/main" val="0"/>
@@ -9373,7 +9355,6 @@
       <w:r>
         <w:rPr>
           <w:noProof/>
-          <w:lang w:val="it-IT" w:eastAsia="it-IT"/>
         </w:rPr>
         <w:drawing>
           <wp:inline distT="0" distB="0" distL="0" distR="0" wp14:anchorId="36525776" wp14:editId="0FF21732">
@@ -9393,7 +9374,7 @@
                     </pic:cNvPicPr>
                   </pic:nvPicPr>
                   <pic:blipFill>
-                    <a:blip r:embed="rId48">
+                    <a:blip r:embed="rId49">
                       <a:extLst>
                         <a:ext uri="{28A0092B-C50C-407E-A947-70E740481C1C}">
                           <a14:useLocalDpi xmlns:a14="http://schemas.microsoft.com/office/drawing/2010/main" val="0"/>
@@ -9458,7 +9439,6 @@
       <w:r>
         <w:rPr>
           <w:noProof/>
-          <w:lang w:val="it-IT" w:eastAsia="it-IT"/>
         </w:rPr>
         <w:drawing>
           <wp:inline distT="0" distB="0" distL="0" distR="0" wp14:anchorId="55709E06" wp14:editId="5C6B233F">
@@ -9478,7 +9458,7 @@
                     </pic:cNvPicPr>
                   </pic:nvPicPr>
                   <pic:blipFill>
-                    <a:blip r:embed="rId49">
+                    <a:blip r:embed="rId50">
                       <a:extLst>
                         <a:ext uri="{28A0092B-C50C-407E-A947-70E740481C1C}">
                           <a14:useLocalDpi xmlns:a14="http://schemas.microsoft.com/office/drawing/2010/main" val="0"/>
@@ -9527,7 +9507,6 @@
       <w:r>
         <w:rPr>
           <w:noProof/>
-          <w:lang w:val="it-IT" w:eastAsia="it-IT"/>
         </w:rPr>
         <w:drawing>
           <wp:inline distT="0" distB="0" distL="0" distR="0" wp14:anchorId="15340447" wp14:editId="0794C9D9">
@@ -9547,7 +9526,7 @@
                     </pic:cNvPicPr>
                   </pic:nvPicPr>
                   <pic:blipFill>
-                    <a:blip r:embed="rId50">
+                    <a:blip r:embed="rId51">
                       <a:extLst>
                         <a:ext uri="{28A0092B-C50C-407E-A947-70E740481C1C}">
                           <a14:useLocalDpi xmlns:a14="http://schemas.microsoft.com/office/drawing/2010/main" val="0"/>
@@ -9877,7 +9856,6 @@
       <w:r>
         <w:rPr>
           <w:noProof/>
-          <w:lang w:val="it-IT" w:eastAsia="it-IT"/>
         </w:rPr>
         <w:lastRenderedPageBreak/>
         <w:drawing>
@@ -9896,7 +9874,7 @@
                     <pic:cNvPicPr/>
                   </pic:nvPicPr>
                   <pic:blipFill>
-                    <a:blip r:embed="rId51">
+                    <a:blip r:embed="rId52">
                       <a:extLst>
                         <a:ext uri="{28A0092B-C50C-407E-A947-70E740481C1C}">
                           <a14:useLocalDpi xmlns:a14="http://schemas.microsoft.com/office/drawing/2010/main" val="0"/>
@@ -9996,7 +9974,6 @@
       <w:r>
         <w:rPr>
           <w:noProof/>
-          <w:lang w:val="it-IT" w:eastAsia="it-IT"/>
         </w:rPr>
         <w:lastRenderedPageBreak/>
         <w:drawing>
@@ -10015,7 +9992,7 @@
                     <pic:cNvPicPr/>
                   </pic:nvPicPr>
                   <pic:blipFill>
-                    <a:blip r:embed="rId52">
+                    <a:blip r:embed="rId53">
                       <a:extLst>
                         <a:ext uri="{28A0092B-C50C-407E-A947-70E740481C1C}">
                           <a14:useLocalDpi xmlns:a14="http://schemas.microsoft.com/office/drawing/2010/main" val="0"/>
@@ -10046,14 +10023,14 @@
     <w:p/>
     <w:p>
       <w:pPr>
-        <w:pStyle w:val="Titolo1"/>
-      </w:pPr>
-      <w:bookmarkStart w:id="17" w:name="_Toc436580571"/>
+        <w:pStyle w:val="Heading1"/>
+      </w:pPr>
+      <w:bookmarkStart w:id="18" w:name="_Toc436580571"/>
       <w:r>
         <w:lastRenderedPageBreak/>
         <w:t>User Interface Design</w:t>
       </w:r>
-      <w:bookmarkEnd w:id="17"/>
+      <w:bookmarkEnd w:id="18"/>
     </w:p>
     <w:p>
       <w:pPr>
@@ -10140,7 +10117,7 @@
     </w:p>
     <w:p>
       <w:pPr>
-        <w:pStyle w:val="Titolo2"/>
+        <w:pStyle w:val="Heading2"/>
       </w:pPr>
       <w:r>
         <w:t>Passenger Application</w:t>
@@ -10153,7 +10130,6 @@
       <w:r>
         <w:rPr>
           <w:noProof/>
-          <w:lang w:val="it-IT" w:eastAsia="it-IT"/>
         </w:rPr>
         <w:drawing>
           <wp:inline distT="0" distB="0" distL="0" distR="0" wp14:anchorId="2BCC3A54" wp14:editId="54E66A60">
@@ -10173,7 +10149,7 @@
                     </pic:cNvPicPr>
                   </pic:nvPicPr>
                   <pic:blipFill>
-                    <a:blip r:embed="rId53">
+                    <a:blip r:embed="rId54">
                       <a:extLst>
                         <a:ext uri="{28A0092B-C50C-407E-A947-70E740481C1C}">
                           <a14:useLocalDpi xmlns:a14="http://schemas.microsoft.com/office/drawing/2010/main" val="0"/>
@@ -10216,7 +10192,7 @@
     </w:p>
     <w:p>
       <w:pPr>
-        <w:pStyle w:val="Titolo2"/>
+        <w:pStyle w:val="Heading2"/>
       </w:pPr>
       <w:r>
         <w:t>Taxi Driver Application</w:t>
@@ -10264,7 +10240,6 @@
       <w:r>
         <w:rPr>
           <w:noProof/>
-          <w:lang w:val="it-IT" w:eastAsia="it-IT"/>
         </w:rPr>
         <w:drawing>
           <wp:inline distT="0" distB="0" distL="0" distR="0" wp14:anchorId="268BD81E" wp14:editId="5DEEB84F">
@@ -10284,7 +10259,7 @@
                     </pic:cNvPicPr>
                   </pic:nvPicPr>
                   <pic:blipFill>
-                    <a:blip r:embed="rId54">
+                    <a:blip r:embed="rId55">
                       <a:extLst>
                         <a:ext uri="{28A0092B-C50C-407E-A947-70E740481C1C}">
                           <a14:useLocalDpi xmlns:a14="http://schemas.microsoft.com/office/drawing/2010/main" val="0"/>
@@ -10315,58 +10290,23 @@
           </wp:inline>
         </w:drawing>
       </w:r>
-    </w:p>
-    <w:p>
-      <w:pPr>
-        <w:rPr>
-          <w:color w:val="FF0000"/>
+      <w:r>
+        <w:rPr>
           <w:lang w:val="it-IT"/>
         </w:rPr>
-      </w:pPr>
-      <w:r>
-        <w:rPr>
-          <w:lang w:val="it-IT"/>
-        </w:rPr>
-        <w:t>//</w:t>
-      </w:r>
-      <w:r>
-        <w:rPr>
-          <w:color w:val="FF0000"/>
-          <w:lang w:val="it-IT"/>
-        </w:rPr>
-        <w:t>DA FARE ANCHE WEB UTENTI?</w:t>
-      </w:r>
-    </w:p>
-    <w:p>
-      <w:pPr>
-        <w:spacing w:line="259" w:lineRule="auto"/>
-        <w:rPr>
-          <w:rFonts w:ascii="Cambria" w:eastAsiaTheme="majorEastAsia" w:hAnsi="Cambria" w:cstheme="majorBidi"/>
-          <w:b/>
-          <w:bCs/>
-          <w:color w:val="2E74B5" w:themeColor="accent1" w:themeShade="BF"/>
-          <w:sz w:val="48"/>
-          <w:szCs w:val="32"/>
-          <w:lang w:val="it-IT"/>
-        </w:rPr>
-      </w:pPr>
-      <w:r>
-        <w:rPr>
-          <w:lang w:val="it-IT"/>
-        </w:rPr>
         <w:br w:type="page"/>
       </w:r>
     </w:p>
     <w:p>
       <w:pPr>
-        <w:pStyle w:val="Titolo1"/>
-      </w:pPr>
-      <w:bookmarkStart w:id="18" w:name="_Toc436580572"/>
+        <w:pStyle w:val="Heading1"/>
+      </w:pPr>
+      <w:bookmarkStart w:id="19" w:name="_Toc436580572"/>
       <w:r>
         <w:lastRenderedPageBreak/>
         <w:t>Requirements Traceability</w:t>
       </w:r>
-      <w:bookmarkEnd w:id="18"/>
+      <w:bookmarkEnd w:id="19"/>
       <w:r>
         <w:t xml:space="preserve"> </w:t>
       </w:r>
@@ -10493,12 +10433,266 @@
       </w:r>
       <w:r>
         <w:t xml:space="preserve"> </w:t>
+      </w:r>
+    </w:p>
+    <w:p>
+      <w:pPr>
+        <w:pStyle w:val="TestoNormale"/>
+      </w:pPr>
+    </w:p>
+    <w:p>
+      <w:pPr>
+        <w:pStyle w:val="TestoNormale"/>
+      </w:pPr>
+      <w:r>
+        <w:t>Keep in mind that:</w:t>
+      </w:r>
+    </w:p>
+    <w:p/>
+    <w:p>
+      <w:pPr>
+        <w:pStyle w:val="TestoNormale"/>
+        <w:numPr>
+          <w:ilvl w:val="0"/>
+          <w:numId w:val="11"/>
+        </w:numPr>
+      </w:pPr>
+      <w:r>
+        <w:t>W</w:t>
+      </w:r>
+      <w:r>
+        <w:t xml:space="preserve">ith the sentence </w:t>
+      </w:r>
+      <w:r>
+        <w:rPr>
+          <w:i/>
+        </w:rPr>
+        <w:t>“a component</w:t>
+      </w:r>
+      <w:r>
+        <w:t xml:space="preserve"> </w:t>
+      </w:r>
+      <w:r>
+        <w:rPr>
+          <w:i/>
+        </w:rPr>
+        <w:t>contact</w:t>
+      </w:r>
+      <w:r>
+        <w:rPr>
+          <w:i/>
+        </w:rPr>
+        <w:t xml:space="preserve">s another </w:t>
+      </w:r>
+      <w:proofErr w:type="gramStart"/>
+      <w:r>
+        <w:rPr>
+          <w:i/>
+        </w:rPr>
+        <w:t>components</w:t>
+      </w:r>
+      <w:proofErr w:type="gramEnd"/>
+      <w:r>
+        <w:rPr>
+          <w:i/>
+        </w:rPr>
+        <w:t xml:space="preserve">” </w:t>
+      </w:r>
+      <w:r>
+        <w:t xml:space="preserve">we mean </w:t>
+      </w:r>
+      <w:r>
+        <w:rPr>
+          <w:i/>
+        </w:rPr>
+        <w:t>“a component shares information/makes requests</w:t>
+      </w:r>
+      <w:r>
+        <w:rPr>
+          <w:i/>
+        </w:rPr>
+        <w:t xml:space="preserve"> to another components using the interface between them”</w:t>
+      </w:r>
+      <w:r>
+        <w:t>.</w:t>
+      </w:r>
+    </w:p>
+    <w:p>
+      <w:pPr>
+        <w:pStyle w:val="TestoNormale"/>
+        <w:numPr>
+          <w:ilvl w:val="0"/>
+          <w:numId w:val="11"/>
+        </w:numPr>
+      </w:pPr>
+      <w:r>
+        <w:t xml:space="preserve">With </w:t>
+      </w:r>
+      <w:r>
+        <w:rPr>
+          <w:i/>
+        </w:rPr>
+        <w:t>User</w:t>
+      </w:r>
+      <w:r>
+        <w:t xml:space="preserve"> we mean any possible user our system can/will support. </w:t>
+      </w:r>
+    </w:p>
+    <w:p>
+      <w:pPr>
+        <w:pStyle w:val="TestoNormale"/>
+        <w:numPr>
+          <w:ilvl w:val="0"/>
+          <w:numId w:val="11"/>
+        </w:numPr>
+      </w:pPr>
+      <w:r>
+        <w:t xml:space="preserve">As we have said in RASD, </w:t>
+      </w:r>
+      <w:proofErr w:type="spellStart"/>
+      <w:r>
+        <w:t>mTS</w:t>
+      </w:r>
+      <w:proofErr w:type="spellEnd"/>
+      <w:r>
+        <w:t xml:space="preserve"> System supports three different types of registered user: </w:t>
+      </w:r>
+      <w:proofErr w:type="spellStart"/>
+      <w:r>
+        <w:rPr>
+          <w:i/>
+        </w:rPr>
+        <w:t>SysAdmin</w:t>
+      </w:r>
+      <w:proofErr w:type="spellEnd"/>
+      <w:r>
+        <w:t xml:space="preserve">, </w:t>
+      </w:r>
+      <w:r>
+        <w:rPr>
+          <w:i/>
+        </w:rPr>
+        <w:t>Customer</w:t>
+      </w:r>
+      <w:r>
+        <w:t xml:space="preserve"> and </w:t>
+      </w:r>
+      <w:proofErr w:type="spellStart"/>
+      <w:r>
+        <w:rPr>
+          <w:i/>
+        </w:rPr>
+        <w:t>TaxiDriver</w:t>
+      </w:r>
+      <w:proofErr w:type="spellEnd"/>
+      <w:r>
+        <w:rPr>
+          <w:i/>
+        </w:rPr>
+        <w:t xml:space="preserve"> </w:t>
+      </w:r>
+      <w:r>
+        <w:t>that have different possibilities</w:t>
+      </w:r>
+      <w:r>
+        <w:t>.</w:t>
+      </w:r>
+    </w:p>
+    <w:p>
+      <w:pPr>
+        <w:pStyle w:val="TestoNormale"/>
+        <w:numPr>
+          <w:ilvl w:val="0"/>
+          <w:numId w:val="11"/>
+        </w:numPr>
+      </w:pPr>
+      <w:r>
+        <w:t xml:space="preserve">With </w:t>
+      </w:r>
+      <w:r>
+        <w:rPr>
+          <w:i/>
+        </w:rPr>
+        <w:t>Client</w:t>
+      </w:r>
+      <w:r>
+        <w:t xml:space="preserve"> we mean the generic macro component containing </w:t>
+      </w:r>
+      <w:r>
+        <w:rPr>
+          <w:i/>
+        </w:rPr>
+        <w:t>Client View</w:t>
+      </w:r>
+      <w:r>
+        <w:t xml:space="preserve"> and </w:t>
+      </w:r>
+      <w:r>
+        <w:rPr>
+          <w:i/>
+        </w:rPr>
+        <w:t>Client Controller</w:t>
+      </w:r>
+      <w:r>
+        <w:t xml:space="preserve"> that give ability to a generic authorized type of user to interact with </w:t>
+      </w:r>
+      <w:proofErr w:type="spellStart"/>
+      <w:r>
+        <w:t>mTS</w:t>
+      </w:r>
+      <w:proofErr w:type="spellEnd"/>
+      <w:r>
+        <w:t xml:space="preserve"> System.</w:t>
+      </w:r>
+    </w:p>
+    <w:p>
+      <w:pPr>
+        <w:pStyle w:val="TestoNormale"/>
+        <w:numPr>
+          <w:ilvl w:val="0"/>
+          <w:numId w:val="11"/>
+        </w:numPr>
+      </w:pPr>
+      <w:r>
+        <w:t xml:space="preserve">Remember that user must provide a valid payment method during the registration so </w:t>
+      </w:r>
+      <w:r>
+        <w:t xml:space="preserve">usually </w:t>
+      </w:r>
+      <w:r>
+        <w:t xml:space="preserve">there’s no need to have interaction between </w:t>
+      </w:r>
+      <w:r>
+        <w:rPr>
+          <w:i/>
+        </w:rPr>
+        <w:t>Customer Client</w:t>
+      </w:r>
+      <w:r>
+        <w:t xml:space="preserve"> and </w:t>
+      </w:r>
+      <w:proofErr w:type="spellStart"/>
+      <w:r>
+        <w:t>mTS</w:t>
+      </w:r>
+      <w:proofErr w:type="spellEnd"/>
+      <w:r>
+        <w:t xml:space="preserve"> server side</w:t>
+      </w:r>
+      <w:r>
+        <w:t xml:space="preserve"> during a financial transaction</w:t>
+      </w:r>
+      <w:r>
+        <w:t xml:space="preserve"> (it heavily depends on payment method chosen during the registration)</w:t>
+      </w:r>
+      <w:r>
+        <w:t>.</w:t>
       </w:r>
     </w:p>
     <w:p/>
     <w:tbl>
       <w:tblPr>
-        <w:tblStyle w:val="Grigliatabella"/>
+        <w:tblStyle w:val="TableGrid"/>
         <w:tblW w:w="0" w:type="auto"/>
         <w:tblLayout w:type="fixed"/>
         <w:tblLook w:val="04A0" w:firstRow="1" w:lastRow="0" w:firstColumn="1" w:lastColumn="0" w:noHBand="0" w:noVBand="1"/>
@@ -10515,7 +10709,7 @@
           </w:tcPr>
           <w:p>
             <w:pPr>
-              <w:pStyle w:val="Titolo4"/>
+              <w:pStyle w:val="Heading4"/>
               <w:outlineLvl w:val="3"/>
             </w:pPr>
             <w:r>
@@ -10532,7 +10726,7 @@
           </w:tcPr>
           <w:p>
             <w:pPr>
-              <w:pStyle w:val="Titolo4"/>
+              <w:pStyle w:val="Heading4"/>
               <w:outlineLvl w:val="3"/>
             </w:pPr>
             <w:r>
@@ -10546,7 +10740,7 @@
           </w:tcPr>
           <w:p>
             <w:pPr>
-              <w:pStyle w:val="Titolo4"/>
+              <w:pStyle w:val="Heading4"/>
               <w:outlineLvl w:val="3"/>
             </w:pPr>
             <w:r>
@@ -10578,7 +10772,22 @@
               <w:pStyle w:val="TestoNormale"/>
             </w:pPr>
             <w:r>
-              <w:t>Customer Manager, Customer Client, System Manager, Data, Payment Services*</w:t>
+              <w:t>C</w:t>
+            </w:r>
+            <w:r>
+              <w:t xml:space="preserve">lient, Client </w:t>
+            </w:r>
+            <w:r>
+              <w:t xml:space="preserve">Manager, System Manager, Data, </w:t>
+            </w:r>
+            <w:r>
+              <w:t>(</w:t>
+            </w:r>
+            <w:r>
+              <w:t>Payment Services*</w:t>
+            </w:r>
+            <w:r>
+              <w:t>)</w:t>
             </w:r>
           </w:p>
         </w:tc>
@@ -10591,7 +10800,164 @@
               <w:pStyle w:val="TestoNormale"/>
             </w:pPr>
             <w:r>
-              <w:t xml:space="preserve">As we have seen in the </w:t>
+              <w:t xml:space="preserve">How </w:t>
+            </w:r>
+            <w:proofErr w:type="spellStart"/>
+            <w:r>
+              <w:t>mTS</w:t>
+            </w:r>
+            <w:proofErr w:type="spellEnd"/>
+            <w:r>
+              <w:t xml:space="preserve"> components interact to successfully register a new user?</w:t>
+            </w:r>
+          </w:p>
+          <w:p>
+            <w:pPr>
+              <w:pStyle w:val="TestoNormale"/>
+            </w:pPr>
+          </w:p>
+          <w:p>
+            <w:pPr>
+              <w:pStyle w:val="TestoNormale"/>
+            </w:pPr>
+            <w:r>
+              <w:t xml:space="preserve">An authorized </w:t>
+            </w:r>
+            <w:r>
+              <w:rPr>
+                <w:i/>
+              </w:rPr>
+              <w:t>Client</w:t>
+            </w:r>
+            <w:r>
+              <w:t xml:space="preserve"> sends </w:t>
+            </w:r>
+            <w:r>
+              <w:t>details of a user that wants to be registered</w:t>
+            </w:r>
+            <w:r>
+              <w:t xml:space="preserve"> to </w:t>
+            </w:r>
+            <w:r>
+              <w:rPr>
+                <w:i/>
+              </w:rPr>
+              <w:t>Client</w:t>
+            </w:r>
+            <w:r>
+              <w:rPr>
+                <w:i/>
+              </w:rPr>
+              <w:t xml:space="preserve"> Manager</w:t>
+            </w:r>
+            <w:r>
+              <w:t xml:space="preserve">. </w:t>
+            </w:r>
+            <w:r>
+              <w:rPr>
+                <w:i/>
+              </w:rPr>
+              <w:t>Client</w:t>
+            </w:r>
+            <w:r>
+              <w:rPr>
+                <w:i/>
+              </w:rPr>
+              <w:t xml:space="preserve"> Manager</w:t>
+            </w:r>
+            <w:r>
+              <w:t xml:space="preserve"> then </w:t>
+            </w:r>
+            <w:r>
+              <w:t xml:space="preserve">forwards personal details to </w:t>
+            </w:r>
+            <w:r>
+              <w:rPr>
+                <w:i/>
+              </w:rPr>
+              <w:t>System Manager</w:t>
+            </w:r>
+            <w:r>
+              <w:t xml:space="preserve">. </w:t>
+            </w:r>
+            <w:r>
+              <w:rPr>
+                <w:i/>
+              </w:rPr>
+              <w:t>Data</w:t>
+            </w:r>
+            <w:r>
+              <w:t xml:space="preserve"> is then contacted by </w:t>
+            </w:r>
+            <w:r>
+              <w:rPr>
+                <w:i/>
+              </w:rPr>
+              <w:t>System Manager</w:t>
+            </w:r>
+            <w:r>
+              <w:t xml:space="preserve"> to respectively check if provided credentials are not already used by another user</w:t>
+            </w:r>
+            <w:r>
+              <w:t>.</w:t>
+            </w:r>
+            <w:r>
+              <w:t xml:space="preserve"> </w:t>
+            </w:r>
+            <w:r>
+              <w:t xml:space="preserve">If no problem arises in this </w:t>
+            </w:r>
+            <w:r>
+              <w:t xml:space="preserve">phases, then </w:t>
+            </w:r>
+            <w:r>
+              <w:rPr>
+                <w:i/>
+              </w:rPr>
+              <w:t>System Manager</w:t>
+            </w:r>
+            <w:r>
+              <w:t xml:space="preserve"> </w:t>
+            </w:r>
+            <w:proofErr w:type="gramStart"/>
+            <w:r>
+              <w:t>contacts</w:t>
+            </w:r>
+            <w:proofErr w:type="gramEnd"/>
+            <w:r>
+              <w:t xml:space="preserve"> </w:t>
+            </w:r>
+            <w:r>
+              <w:rPr>
+                <w:i/>
+              </w:rPr>
+              <w:t>Data</w:t>
+            </w:r>
+            <w:r>
+              <w:t xml:space="preserve"> to finally save a new user</w:t>
+            </w:r>
+          </w:p>
+          <w:p>
+            <w:pPr>
+              <w:pStyle w:val="TestoNormale"/>
+            </w:pPr>
+          </w:p>
+          <w:p>
+            <w:pPr>
+              <w:pStyle w:val="TestoNormale"/>
+            </w:pPr>
+            <w:r>
+              <w:lastRenderedPageBreak/>
+              <w:t xml:space="preserve">In this case it could be useful to have a look at </w:t>
+            </w:r>
+            <w:r>
+              <w:rPr>
+                <w:i/>
+              </w:rPr>
+              <w:t>Customer Signs Up</w:t>
+            </w:r>
+            <w:r>
+              <w:t xml:space="preserve"> sequence diagram in </w:t>
             </w:r>
             <w:r>
               <w:rPr>
@@ -10600,7 +10966,31 @@
               <w:t>Runtime View</w:t>
             </w:r>
             <w:r>
-              <w:t xml:space="preserve"> section</w:t>
+              <w:t xml:space="preserve"> section.</w:t>
+            </w:r>
+            <w:r>
+              <w:t xml:space="preserve"> In this </w:t>
+            </w:r>
+            <w:r>
+              <w:rPr>
+                <w:i/>
+              </w:rPr>
+              <w:t>Use Case</w:t>
+            </w:r>
+            <w:r>
+              <w:rPr>
+                <w:i/>
+              </w:rPr>
+              <w:t xml:space="preserve"> </w:t>
+            </w:r>
+            <w:r>
+              <w:rPr>
+                <w:i/>
+              </w:rPr>
+              <w:t>Payment Services</w:t>
+            </w:r>
+            <w:r>
+              <w:t xml:space="preserve"> need to be contacted to complete the registration.</w:t>
             </w:r>
           </w:p>
         </w:tc>
@@ -10615,6 +11005,7 @@
               <w:pStyle w:val="TestoNormale"/>
             </w:pPr>
             <w:r>
+              <w:lastRenderedPageBreak/>
               <w:t>Login of a user to the system</w:t>
             </w:r>
           </w:p>
@@ -10628,7 +11019,10 @@
               <w:pStyle w:val="TestoNormale"/>
             </w:pPr>
             <w:r>
-              <w:t>Customer Manager, Customer Client, System Manager, Data</w:t>
+              <w:t>Client</w:t>
+            </w:r>
+            <w:r>
+              <w:t xml:space="preserve"> Manager, Client, System Manager, Data</w:t>
             </w:r>
           </w:p>
         </w:tc>
@@ -10641,10 +11035,34 @@
               <w:pStyle w:val="TestoNormale"/>
             </w:pPr>
             <w:r>
+              <w:t xml:space="preserve">How </w:t>
+            </w:r>
+            <w:proofErr w:type="spellStart"/>
+            <w:r>
+              <w:t>mTS</w:t>
+            </w:r>
+            <w:proofErr w:type="spellEnd"/>
+            <w:r>
+              <w:t xml:space="preserve"> components interact to successfully identify a user?</w:t>
+            </w:r>
+          </w:p>
+          <w:p>
+            <w:pPr>
+              <w:pStyle w:val="TestoNormale"/>
               <w:rPr>
                 <w:i/>
               </w:rPr>
-              <w:t>Customer Client</w:t>
+            </w:pPr>
+          </w:p>
+          <w:p>
+            <w:pPr>
+              <w:pStyle w:val="TestoNormale"/>
+            </w:pPr>
+            <w:r>
+              <w:rPr>
+                <w:i/>
+              </w:rPr>
+              <w:t>Client</w:t>
             </w:r>
             <w:r>
               <w:t xml:space="preserve"> contacts </w:t>
@@ -10653,7 +11071,13 @@
               <w:rPr>
                 <w:i/>
               </w:rPr>
-              <w:t>Customer Manager</w:t>
+              <w:t>Client</w:t>
+            </w:r>
+            <w:r>
+              <w:rPr>
+                <w:i/>
+              </w:rPr>
+              <w:t xml:space="preserve"> Manager</w:t>
             </w:r>
             <w:r>
               <w:t xml:space="preserve"> and sends provided credentials (form filled in </w:t>
@@ -10662,7 +11086,13 @@
               <w:rPr>
                 <w:i/>
               </w:rPr>
-              <w:t>Customer View</w:t>
+              <w:t>Client</w:t>
+            </w:r>
+            <w:r>
+              <w:rPr>
+                <w:i/>
+              </w:rPr>
+              <w:t xml:space="preserve"> View</w:t>
             </w:r>
             <w:r>
               <w:t xml:space="preserve">).  </w:t>
@@ -10671,7 +11101,13 @@
               <w:rPr>
                 <w:i/>
               </w:rPr>
-              <w:t>Customer Manager</w:t>
+              <w:t>Client</w:t>
+            </w:r>
+            <w:r>
+              <w:rPr>
+                <w:i/>
+              </w:rPr>
+              <w:t xml:space="preserve"> Manager</w:t>
             </w:r>
             <w:r>
               <w:t xml:space="preserve"> forwards credentials to </w:t>
@@ -10692,37 +11128,61 @@
               <w:t>System Manager</w:t>
             </w:r>
             <w:r>
-              <w:t xml:space="preserve"> then contacts Data to check if provided credentials are correct. A response is then sent to </w:t>
+              <w:t xml:space="preserve"> then contacts </w:t>
             </w:r>
             <w:r>
               <w:rPr>
                 <w:i/>
               </w:rPr>
-              <w:t>Customer Manager</w:t>
+              <w:t>Data</w:t>
             </w:r>
             <w:r>
-              <w:t xml:space="preserve"> that will eventually provide to </w:t>
+              <w:t xml:space="preserve"> to check if provided credentials are correct. A response is then sent to </w:t>
             </w:r>
             <w:r>
               <w:rPr>
                 <w:i/>
               </w:rPr>
-              <w:t>Customer Client</w:t>
+              <w:t>Client</w:t>
             </w:r>
-            <w:r>
-              <w:t xml:space="preserve"> (</w:t>
-            </w:r>
-            <w:bookmarkStart w:id="19" w:name="_GoBack"/>
             <w:r>
               <w:rPr>
                 <w:i/>
-                <w:u w:val="single"/>
+              </w:rPr>
+              <w:t xml:space="preserve"> Manager</w:t>
+            </w:r>
+            <w:r>
+              <w:t xml:space="preserve"> </w:t>
+            </w:r>
+            <w:r>
+              <w:t>(</w:t>
+            </w:r>
+            <w:r>
+              <w:t xml:space="preserve">that will eventually provide to </w:t>
+            </w:r>
+            <w:r>
+              <w:rPr>
+                <w:i/>
+              </w:rPr>
+              <w:t>Client</w:t>
+            </w:r>
+            <w:r>
+              <w:t xml:space="preserve"> </w:t>
+            </w:r>
+            <w:r>
+              <w:rPr>
+                <w:i/>
               </w:rPr>
               <w:t>View</w:t>
             </w:r>
-            <w:bookmarkEnd w:id="19"/>
             <w:r>
-              <w:t>) a proper landing page.</w:t>
+              <w:t xml:space="preserve"> a proper landing page</w:t>
+            </w:r>
+            <w:r>
+              <w:t>)</w:t>
+            </w:r>
+            <w:r>
+              <w:t>.</w:t>
             </w:r>
           </w:p>
         </w:tc>
@@ -10750,8 +11210,13 @@
               <w:pStyle w:val="TestoNormale"/>
             </w:pPr>
             <w:r>
-              <w:t xml:space="preserve">Customer Manager, </w:t>
+              <w:t>Customer Manager,</w:t>
             </w:r>
+          </w:p>
+          <w:p>
+            <w:pPr>
+              <w:pStyle w:val="TestoNormale"/>
+            </w:pPr>
             <w:r>
               <w:t>System Manager, Payment Services*</w:t>
             </w:r>
@@ -10768,6 +11233,102 @@
             <w:pPr>
               <w:pStyle w:val="TestoNormale"/>
             </w:pPr>
+            <w:r>
+              <w:t xml:space="preserve">How </w:t>
+            </w:r>
+            <w:proofErr w:type="spellStart"/>
+            <w:r>
+              <w:t>mTS</w:t>
+            </w:r>
+            <w:proofErr w:type="spellEnd"/>
+            <w:r>
+              <w:t xml:space="preserve"> components interact to successfully make a financial transaction </w:t>
+            </w:r>
+            <w:r>
+              <w:t>from</w:t>
+            </w:r>
+            <w:r>
+              <w:t xml:space="preserve"> a customer and </w:t>
+            </w:r>
+            <w:r>
+              <w:t xml:space="preserve">to </w:t>
+            </w:r>
+            <w:proofErr w:type="spellStart"/>
+            <w:r>
+              <w:t>mTS</w:t>
+            </w:r>
+            <w:proofErr w:type="spellEnd"/>
+            <w:r>
+              <w:t>?</w:t>
+            </w:r>
+            <w:r>
+              <w:t xml:space="preserve"> For simplicity we will consider the case in which chosen payment method will not require user interaction to complete the payment to </w:t>
+            </w:r>
+            <w:proofErr w:type="spellStart"/>
+            <w:r>
+              <w:t>mTS.</w:t>
+            </w:r>
+            <w:proofErr w:type="spellEnd"/>
+          </w:p>
+          <w:p/>
+          <w:p>
+            <w:pPr>
+              <w:pStyle w:val="TestoNormale"/>
+            </w:pPr>
+            <w:r>
+              <w:t xml:space="preserve">If needed </w:t>
+            </w:r>
+            <w:r>
+              <w:rPr>
+                <w:i/>
+              </w:rPr>
+              <w:t>Customer Manager</w:t>
+            </w:r>
+            <w:r>
+              <w:t xml:space="preserve"> will automatically contact </w:t>
+            </w:r>
+            <w:r>
+              <w:rPr>
+                <w:i/>
+              </w:rPr>
+              <w:t>System Manager</w:t>
+            </w:r>
+            <w:r>
+              <w:rPr>
+                <w:i/>
+              </w:rPr>
+              <w:t xml:space="preserve"> </w:t>
+            </w:r>
+            <w:r>
+              <w:t xml:space="preserve">requesting a payment from a specified customer. Then </w:t>
+            </w:r>
+            <w:r>
+              <w:rPr>
+                <w:i/>
+              </w:rPr>
+              <w:t>System Manager</w:t>
+            </w:r>
+            <w:r>
+              <w:t xml:space="preserve"> contacts </w:t>
+            </w:r>
+            <w:r>
+              <w:rPr>
+                <w:i/>
+              </w:rPr>
+              <w:t>Data</w:t>
+            </w:r>
+            <w:r>
+              <w:t xml:space="preserve"> to find information about payment method and then contacts the proper </w:t>
+            </w:r>
+            <w:r>
+              <w:rPr>
+                <w:i/>
+              </w:rPr>
+              <w:t>Payment Service</w:t>
+            </w:r>
+            <w:r>
+              <w:t xml:space="preserve"> to complete the transaction.</w:t>
+            </w:r>
           </w:p>
         </w:tc>
       </w:tr>
@@ -10800,11 +11361,7 @@
               <w:t>er GPS Provider, Taxi Driver View, Taxi Driver Controller</w:t>
             </w:r>
             <w:r>
-              <w:t xml:space="preserve">, </w:t>
-            </w:r>
-            <w:r>
-              <w:lastRenderedPageBreak/>
-              <w:t>Taxi Driver Manager, Google Maps</w:t>
+              <w:t>, Taxi Driver Manager, Google Maps</w:t>
             </w:r>
             <w:r>
               <w:t>*</w:t>
@@ -10829,8 +11386,15 @@
               <w:pStyle w:val="TestoNormale"/>
             </w:pPr>
             <w:r>
-              <w:lastRenderedPageBreak/>
-              <w:t>Given a certain location, how can we give the right driving direction to a taxi driver?</w:t>
+              <w:t xml:space="preserve">Given a certain location, how can </w:t>
+            </w:r>
+            <w:proofErr w:type="spellStart"/>
+            <w:r>
+              <w:t>mTS</w:t>
+            </w:r>
+            <w:proofErr w:type="spellEnd"/>
+            <w:r>
+              <w:t xml:space="preserve"> give the right driving direction to a taxi driver?</w:t>
             </w:r>
           </w:p>
           <w:p>
@@ -10870,11 +11434,7 @@
               <w:t xml:space="preserve">taxi driver </w:t>
             </w:r>
             <w:r>
-              <w:t xml:space="preserve">current </w:t>
-            </w:r>
-            <w:r>
-              <w:lastRenderedPageBreak/>
-              <w:t xml:space="preserve">GPS position to </w:t>
+              <w:t xml:space="preserve">current GPS position to </w:t>
             </w:r>
             <w:r>
               <w:rPr>
@@ -10991,7 +11551,6 @@
               <w:pStyle w:val="TestoNormale"/>
             </w:pPr>
             <w:r>
-              <w:lastRenderedPageBreak/>
               <w:t>Create/delete/update taxi reservation</w:t>
             </w:r>
           </w:p>
@@ -11005,7 +11564,11 @@
               <w:pStyle w:val="TestoNormale"/>
             </w:pPr>
             <w:r>
-              <w:t>Customer Client, Customer Manager, Reservation Manager, System Manager, Data</w:t>
+              <w:t xml:space="preserve">Customer Client, Customer </w:t>
+            </w:r>
+            <w:r>
+              <w:lastRenderedPageBreak/>
+              <w:t>Manager, Reservation Manager, System Manager, Data</w:t>
             </w:r>
           </w:p>
         </w:tc>
@@ -11030,6 +11593,7 @@
               <w:pStyle w:val="TestoNormale"/>
             </w:pPr>
             <w:r>
+              <w:lastRenderedPageBreak/>
               <w:t>Send information about travels/notifications to a customer</w:t>
             </w:r>
           </w:p>
@@ -11060,6 +11624,12 @@
             </w:pPr>
             <w:r>
               <w:t>How can we</w:t>
+            </w:r>
+          </w:p>
+          <w:p/>
+          <w:p>
+            <w:r>
+              <w:t>//DA RIMUOVERE?</w:t>
             </w:r>
           </w:p>
         </w:tc>
@@ -11106,7 +11676,15 @@
               <w:t xml:space="preserve">How </w:t>
             </w:r>
             <w:r>
-              <w:t>can we interact with</w:t>
+              <w:t xml:space="preserve">can </w:t>
+            </w:r>
+            <w:proofErr w:type="spellStart"/>
+            <w:r>
+              <w:t>mTS</w:t>
+            </w:r>
+            <w:proofErr w:type="spellEnd"/>
+            <w:r>
+              <w:t xml:space="preserve"> interact with</w:t>
             </w:r>
             <w:r>
               <w:t xml:space="preserve"> a taxi driver to propose him a new reservation?</w:t>
@@ -11273,11 +11851,7 @@
               <w:t>Client GPS Provider, Client Controller</w:t>
             </w:r>
             <w:r>
-              <w:t xml:space="preserve">, (Google </w:t>
-            </w:r>
-            <w:r>
-              <w:lastRenderedPageBreak/>
-              <w:t>Maps</w:t>
+              <w:t>, (Google Maps</w:t>
             </w:r>
             <w:r>
               <w:t>*</w:t>
@@ -11299,8 +11873,15 @@
               <w:pStyle w:val="TestoNormale"/>
             </w:pPr>
             <w:r>
-              <w:lastRenderedPageBreak/>
-              <w:t>How can we interact with a user to acquire his position? In truth no real request is forwarded to our user (customer or taxi driver).</w:t>
+              <w:t xml:space="preserve">How can </w:t>
+            </w:r>
+            <w:proofErr w:type="spellStart"/>
+            <w:r>
+              <w:t>mTS</w:t>
+            </w:r>
+            <w:proofErr w:type="spellEnd"/>
+            <w:r>
+              <w:t xml:space="preserve"> interact with a user to acquire his position? In truth no real request is forwarded to our user (customer or taxi driver).</w:t>
             </w:r>
             <w:r>
               <w:t xml:space="preserve"> Position is given automatically when needed by </w:t>
@@ -11387,10 +11968,7 @@
               <w:pStyle w:val="TestoNormale"/>
             </w:pPr>
             <w:r>
-              <w:t xml:space="preserve">This is actually very similar to “Zoom – Position check” sequence diagram. </w:t>
-            </w:r>
-            <w:r>
-              <w:t xml:space="preserve">In that case the address position is checked to understand whether it belongs to </w:t>
+              <w:t xml:space="preserve">This is actually very similar to “Zoom – Position check” sequence diagram. In that case the address position is checked to understand whether it belongs to </w:t>
             </w:r>
             <w:proofErr w:type="spellStart"/>
             <w:r>
@@ -11398,10 +11976,7 @@
             </w:r>
             <w:proofErr w:type="spellEnd"/>
             <w:r>
-              <w:t xml:space="preserve"> area of expertise or not. </w:t>
-            </w:r>
-            <w:r>
-              <w:t xml:space="preserve"> </w:t>
+              <w:t xml:space="preserve"> area of expertise or not.  </w:t>
             </w:r>
           </w:p>
         </w:tc>
@@ -11420,11 +11995,21 @@
     <w:p>
       <w:pPr>
         <w:pStyle w:val="TestoNormale"/>
-      </w:pPr>
-    </w:p>
-    <w:p>
-      <w:pPr>
-        <w:pStyle w:val="Titolo1"/>
+        <w:rPr>
+          <w:i/>
+        </w:rPr>
+      </w:pPr>
+      <w:r>
+        <w:rPr>
+          <w:i/>
+        </w:rPr>
+        <w:lastRenderedPageBreak/>
+        <w:t>* External components. See Architectural Design paragraph for more.</w:t>
+      </w:r>
+    </w:p>
+    <w:p>
+      <w:pPr>
+        <w:pStyle w:val="Heading1"/>
       </w:pPr>
       <w:bookmarkStart w:id="20" w:name="_Toc436580573"/>
       <w:r>
@@ -11434,7 +12019,7 @@
     </w:p>
     <w:p>
       <w:pPr>
-        <w:pStyle w:val="Titolo2"/>
+        <w:pStyle w:val="Heading2"/>
       </w:pPr>
       <w:bookmarkStart w:id="21" w:name="_Toc436580574"/>
       <w:r>
@@ -11681,10 +12266,10 @@
         </w:rPr>
         <w:t>(</w:t>
       </w:r>
-      <w:hyperlink r:id="rId55" w:history="1">
+      <w:hyperlink r:id="rId56" w:history="1">
         <w:r>
           <w:rPr>
-            <w:rStyle w:val="Collegamentoipertestuale"/>
+            <w:rStyle w:val="Hyperlink"/>
             <w:lang w:val="it-IT"/>
           </w:rPr>
           <w:t>https://www.wikipedia.org/</w:t>
@@ -11706,7 +12291,7 @@
     </w:p>
     <w:p>
       <w:pPr>
-        <w:pStyle w:val="Titolo2"/>
+        <w:pStyle w:val="Heading2"/>
       </w:pPr>
       <w:bookmarkStart w:id="22" w:name="_Toc436580575"/>
       <w:r>
@@ -11732,10 +12317,10 @@
       <w:r>
         <w:t xml:space="preserve"> (</w:t>
       </w:r>
-      <w:hyperlink r:id="rId56" w:history="1">
+      <w:hyperlink r:id="rId57" w:history="1">
         <w:r>
           <w:rPr>
-            <w:rStyle w:val="Collegamentoipertestuale"/>
+            <w:rStyle w:val="Hyperlink"/>
           </w:rPr>
           <w:t>https://products.office.com/it-it/word</w:t>
         </w:r>
@@ -11758,7 +12343,6 @@
         <w:rPr>
           <w:b/>
         </w:rPr>
-        <w:lastRenderedPageBreak/>
         <w:t>StarUML</w:t>
       </w:r>
       <w:proofErr w:type="spellEnd"/>
@@ -11771,10 +12355,10 @@
       <w:r>
         <w:t>(</w:t>
       </w:r>
-      <w:hyperlink r:id="rId57" w:history="1">
+      <w:hyperlink r:id="rId58" w:history="1">
         <w:r>
           <w:rPr>
-            <w:rStyle w:val="Collegamentoipertestuale"/>
+            <w:rStyle w:val="Hyperlink"/>
           </w:rPr>
           <w:t>http://staruml.io/</w:t>
         </w:r>
@@ -11816,10 +12400,10 @@
       <w:r>
         <w:t>(</w:t>
       </w:r>
-      <w:hyperlink r:id="rId58" w:history="1">
+      <w:hyperlink r:id="rId59" w:history="1">
         <w:r>
           <w:rPr>
-            <w:rStyle w:val="Collegamentoipertestuale"/>
+            <w:rStyle w:val="Hyperlink"/>
           </w:rPr>
           <w:t>http://www.gimp.org/</w:t>
         </w:r>
@@ -11846,10 +12430,10 @@
       <w:r>
         <w:t xml:space="preserve"> (</w:t>
       </w:r>
-      <w:hyperlink r:id="rId59" w:history="1">
+      <w:hyperlink r:id="rId60" w:history="1">
         <w:r>
           <w:rPr>
-            <w:rStyle w:val="Collegamentoipertestuale"/>
+            <w:rStyle w:val="Hyperlink"/>
           </w:rPr>
           <w:t>https://github.com/</w:t>
         </w:r>
@@ -11876,10 +12460,10 @@
       <w:r>
         <w:t xml:space="preserve"> (</w:t>
       </w:r>
-      <w:hyperlink r:id="rId60" w:history="1">
+      <w:hyperlink r:id="rId61" w:history="1">
         <w:r>
           <w:rPr>
-            <w:rStyle w:val="Collegamentoipertestuale"/>
+            <w:rStyle w:val="Hyperlink"/>
           </w:rPr>
           <w:t>https://www.dropbox.com/</w:t>
         </w:r>
@@ -11895,10 +12479,11 @@
     </w:p>
     <w:p>
       <w:pPr>
-        <w:pStyle w:val="Titolo2"/>
+        <w:pStyle w:val="Heading2"/>
       </w:pPr>
       <w:bookmarkStart w:id="23" w:name="_Toc436580576"/>
       <w:r>
+        <w:lastRenderedPageBreak/>
         <w:t>Hours of work</w:t>
       </w:r>
       <w:bookmarkEnd w:id="23"/>
@@ -12392,8 +12977,8 @@
       </w:pPr>
     </w:p>
     <w:sectPr>
-      <w:headerReference w:type="default" r:id="rId61"/>
-      <w:footerReference w:type="default" r:id="rId62"/>
+      <w:headerReference w:type="default" r:id="rId62"/>
+      <w:footerReference w:type="default" r:id="rId63"/>
       <w:pgSz w:w="12240" w:h="15840"/>
       <w:pgMar w:top="1417" w:right="1134" w:bottom="1134" w:left="1134" w:header="708" w:footer="708" w:gutter="0"/>
       <w:cols w:space="708"/>
@@ -12404,7 +12989,7 @@
 </file>
 
 <file path=word/endnotes.xml><?xml version="1.0" encoding="utf-8"?>
-<w:endnotes xmlns:wpc="http://schemas.microsoft.com/office/word/2010/wordprocessingCanvas" xmlns:mc="http://schemas.openxmlformats.org/markup-compatibility/2006" xmlns:o="urn:schemas-microsoft-com:office:office" xmlns:r="http://schemas.openxmlformats.org/officeDocument/2006/relationships" xmlns:m="http://schemas.openxmlformats.org/officeDocument/2006/math" xmlns:v="urn:schemas-microsoft-com:vml" xmlns:wp14="http://schemas.microsoft.com/office/word/2010/wordprocessingDrawing" xmlns:wp="http://schemas.openxmlformats.org/drawingml/2006/wordprocessingDrawing" xmlns:w10="urn:schemas-microsoft-com:office:word" xmlns:w="http://schemas.openxmlformats.org/wordprocessingml/2006/main" xmlns:w14="http://schemas.microsoft.com/office/word/2010/wordml" xmlns:w15="http://schemas.microsoft.com/office/word/2012/wordml" xmlns:wpg="http://schemas.microsoft.com/office/word/2010/wordprocessingGroup" xmlns:wpi="http://schemas.microsoft.com/office/word/2010/wordprocessingInk" xmlns:wne="http://schemas.microsoft.com/office/word/2006/wordml" xmlns:wps="http://schemas.microsoft.com/office/word/2010/wordprocessingShape" mc:Ignorable="w14 w15 wp14">
+<w:endnotes xmlns:wpc="http://schemas.microsoft.com/office/word/2010/wordprocessingCanvas" xmlns:mo="http://schemas.microsoft.com/office/mac/office/2008/main" xmlns:mc="http://schemas.openxmlformats.org/markup-compatibility/2006" xmlns:mv="urn:schemas-microsoft-com:mac:vml" xmlns:o="urn:schemas-microsoft-com:office:office" xmlns:r="http://schemas.openxmlformats.org/officeDocument/2006/relationships" xmlns:m="http://schemas.openxmlformats.org/officeDocument/2006/math" xmlns:v="urn:schemas-microsoft-com:vml" xmlns:wp14="http://schemas.microsoft.com/office/word/2010/wordprocessingDrawing" xmlns:wp="http://schemas.openxmlformats.org/drawingml/2006/wordprocessingDrawing" xmlns:w10="urn:schemas-microsoft-com:office:word" xmlns:w="http://schemas.openxmlformats.org/wordprocessingml/2006/main" xmlns:w14="http://schemas.microsoft.com/office/word/2010/wordml" xmlns:w15="http://schemas.microsoft.com/office/word/2012/wordml" xmlns:wpg="http://schemas.microsoft.com/office/word/2010/wordprocessingGroup" xmlns:wpi="http://schemas.microsoft.com/office/word/2010/wordprocessingInk" xmlns:wne="http://schemas.microsoft.com/office/word/2006/wordml" xmlns:wps="http://schemas.microsoft.com/office/word/2010/wordprocessingShape" mc:Ignorable="w14 w15 wp14">
   <w:endnote w:type="separator" w:id="-1">
     <w:p>
       <w:pPr>
@@ -12429,10 +13014,10 @@
 </file>
 
 <file path=word/footer1.xml><?xml version="1.0" encoding="utf-8"?>
-<w:ftr xmlns:wpc="http://schemas.microsoft.com/office/word/2010/wordprocessingCanvas" xmlns:mc="http://schemas.openxmlformats.org/markup-compatibility/2006" xmlns:o="urn:schemas-microsoft-com:office:office" xmlns:r="http://schemas.openxmlformats.org/officeDocument/2006/relationships" xmlns:m="http://schemas.openxmlformats.org/officeDocument/2006/math" xmlns:v="urn:schemas-microsoft-com:vml" xmlns:wp14="http://schemas.microsoft.com/office/word/2010/wordprocessingDrawing" xmlns:wp="http://schemas.openxmlformats.org/drawingml/2006/wordprocessingDrawing" xmlns:w10="urn:schemas-microsoft-com:office:word" xmlns:w="http://schemas.openxmlformats.org/wordprocessingml/2006/main" xmlns:w14="http://schemas.microsoft.com/office/word/2010/wordml" xmlns:w15="http://schemas.microsoft.com/office/word/2012/wordml" xmlns:wpg="http://schemas.microsoft.com/office/word/2010/wordprocessingGroup" xmlns:wpi="http://schemas.microsoft.com/office/word/2010/wordprocessingInk" xmlns:wne="http://schemas.microsoft.com/office/word/2006/wordml" xmlns:wps="http://schemas.microsoft.com/office/word/2010/wordprocessingShape" mc:Ignorable="w14 w15 wp14">
+<w:ftr xmlns:wpc="http://schemas.microsoft.com/office/word/2010/wordprocessingCanvas" xmlns:mo="http://schemas.microsoft.com/office/mac/office/2008/main" xmlns:mc="http://schemas.openxmlformats.org/markup-compatibility/2006" xmlns:mv="urn:schemas-microsoft-com:mac:vml" xmlns:o="urn:schemas-microsoft-com:office:office" xmlns:r="http://schemas.openxmlformats.org/officeDocument/2006/relationships" xmlns:m="http://schemas.openxmlformats.org/officeDocument/2006/math" xmlns:v="urn:schemas-microsoft-com:vml" xmlns:wp14="http://schemas.microsoft.com/office/word/2010/wordprocessingDrawing" xmlns:wp="http://schemas.openxmlformats.org/drawingml/2006/wordprocessingDrawing" xmlns:w10="urn:schemas-microsoft-com:office:word" xmlns:w="http://schemas.openxmlformats.org/wordprocessingml/2006/main" xmlns:w14="http://schemas.microsoft.com/office/word/2010/wordml" xmlns:w15="http://schemas.microsoft.com/office/word/2012/wordml" xmlns:wpg="http://schemas.microsoft.com/office/word/2010/wordprocessingGroup" xmlns:wpi="http://schemas.microsoft.com/office/word/2010/wordprocessingInk" xmlns:wne="http://schemas.microsoft.com/office/word/2006/wordml" xmlns:wps="http://schemas.microsoft.com/office/word/2010/wordprocessingShape" mc:Ignorable="w14 w15 wp14">
   <w:p>
     <w:pPr>
-      <w:pStyle w:val="Pidipagina"/>
+      <w:pStyle w:val="Footer"/>
       <w:jc w:val="right"/>
       <w:rPr>
         <w:i/>
@@ -12487,7 +13072,7 @@
 </file>
 
 <file path=word/footnotes.xml><?xml version="1.0" encoding="utf-8"?>
-<w:footnotes xmlns:wpc="http://schemas.microsoft.com/office/word/2010/wordprocessingCanvas" xmlns:mc="http://schemas.openxmlformats.org/markup-compatibility/2006" xmlns:o="urn:schemas-microsoft-com:office:office" xmlns:r="http://schemas.openxmlformats.org/officeDocument/2006/relationships" xmlns:m="http://schemas.openxmlformats.org/officeDocument/2006/math" xmlns:v="urn:schemas-microsoft-com:vml" xmlns:wp14="http://schemas.microsoft.com/office/word/2010/wordprocessingDrawing" xmlns:wp="http://schemas.openxmlformats.org/drawingml/2006/wordprocessingDrawing" xmlns:w10="urn:schemas-microsoft-com:office:word" xmlns:w="http://schemas.openxmlformats.org/wordprocessingml/2006/main" xmlns:w14="http://schemas.microsoft.com/office/word/2010/wordml" xmlns:w15="http://schemas.microsoft.com/office/word/2012/wordml" xmlns:wpg="http://schemas.microsoft.com/office/word/2010/wordprocessingGroup" xmlns:wpi="http://schemas.microsoft.com/office/word/2010/wordprocessingInk" xmlns:wne="http://schemas.microsoft.com/office/word/2006/wordml" xmlns:wps="http://schemas.microsoft.com/office/word/2010/wordprocessingShape" mc:Ignorable="w14 w15 wp14">
+<w:footnotes xmlns:wpc="http://schemas.microsoft.com/office/word/2010/wordprocessingCanvas" xmlns:mo="http://schemas.microsoft.com/office/mac/office/2008/main" xmlns:mc="http://schemas.openxmlformats.org/markup-compatibility/2006" xmlns:mv="urn:schemas-microsoft-com:mac:vml" xmlns:o="urn:schemas-microsoft-com:office:office" xmlns:r="http://schemas.openxmlformats.org/officeDocument/2006/relationships" xmlns:m="http://schemas.openxmlformats.org/officeDocument/2006/math" xmlns:v="urn:schemas-microsoft-com:vml" xmlns:wp14="http://schemas.microsoft.com/office/word/2010/wordprocessingDrawing" xmlns:wp="http://schemas.openxmlformats.org/drawingml/2006/wordprocessingDrawing" xmlns:w10="urn:schemas-microsoft-com:office:word" xmlns:w="http://schemas.openxmlformats.org/wordprocessingml/2006/main" xmlns:w14="http://schemas.microsoft.com/office/word/2010/wordml" xmlns:w15="http://schemas.microsoft.com/office/word/2012/wordml" xmlns:wpg="http://schemas.microsoft.com/office/word/2010/wordprocessingGroup" xmlns:wpi="http://schemas.microsoft.com/office/word/2010/wordprocessingInk" xmlns:wne="http://schemas.microsoft.com/office/word/2006/wordml" xmlns:wps="http://schemas.microsoft.com/office/word/2010/wordprocessingShape" mc:Ignorable="w14 w15 wp14">
   <w:footnote w:type="separator" w:id="-1">
     <w:p>
       <w:pPr>
@@ -12512,10 +13097,10 @@
 </file>
 
 <file path=word/header1.xml><?xml version="1.0" encoding="utf-8"?>
-<w:hdr xmlns:wpc="http://schemas.microsoft.com/office/word/2010/wordprocessingCanvas" xmlns:mc="http://schemas.openxmlformats.org/markup-compatibility/2006" xmlns:o="urn:schemas-microsoft-com:office:office" xmlns:r="http://schemas.openxmlformats.org/officeDocument/2006/relationships" xmlns:m="http://schemas.openxmlformats.org/officeDocument/2006/math" xmlns:v="urn:schemas-microsoft-com:vml" xmlns:wp14="http://schemas.microsoft.com/office/word/2010/wordprocessingDrawing" xmlns:wp="http://schemas.openxmlformats.org/drawingml/2006/wordprocessingDrawing" xmlns:w10="urn:schemas-microsoft-com:office:word" xmlns:w="http://schemas.openxmlformats.org/wordprocessingml/2006/main" xmlns:w14="http://schemas.microsoft.com/office/word/2010/wordml" xmlns:w15="http://schemas.microsoft.com/office/word/2012/wordml" xmlns:wpg="http://schemas.microsoft.com/office/word/2010/wordprocessingGroup" xmlns:wpi="http://schemas.microsoft.com/office/word/2010/wordprocessingInk" xmlns:wne="http://schemas.microsoft.com/office/word/2006/wordml" xmlns:wps="http://schemas.microsoft.com/office/word/2010/wordprocessingShape" mc:Ignorable="w14 w15 wp14">
+<w:hdr xmlns:wpc="http://schemas.microsoft.com/office/word/2010/wordprocessingCanvas" xmlns:mo="http://schemas.microsoft.com/office/mac/office/2008/main" xmlns:mc="http://schemas.openxmlformats.org/markup-compatibility/2006" xmlns:mv="urn:schemas-microsoft-com:mac:vml" xmlns:o="urn:schemas-microsoft-com:office:office" xmlns:r="http://schemas.openxmlformats.org/officeDocument/2006/relationships" xmlns:m="http://schemas.openxmlformats.org/officeDocument/2006/math" xmlns:v="urn:schemas-microsoft-com:vml" xmlns:wp14="http://schemas.microsoft.com/office/word/2010/wordprocessingDrawing" xmlns:wp="http://schemas.openxmlformats.org/drawingml/2006/wordprocessingDrawing" xmlns:w10="urn:schemas-microsoft-com:office:word" xmlns:w="http://schemas.openxmlformats.org/wordprocessingml/2006/main" xmlns:w14="http://schemas.microsoft.com/office/word/2010/wordml" xmlns:w15="http://schemas.microsoft.com/office/word/2012/wordml" xmlns:wpg="http://schemas.microsoft.com/office/word/2010/wordprocessingGroup" xmlns:wpi="http://schemas.microsoft.com/office/word/2010/wordprocessingInk" xmlns:wne="http://schemas.microsoft.com/office/word/2006/wordml" xmlns:wps="http://schemas.microsoft.com/office/word/2010/wordprocessingShape" mc:Ignorable="w14 w15 wp14">
   <w:p>
     <w:pPr>
-      <w:pStyle w:val="Intestazione"/>
+      <w:pStyle w:val="Header"/>
     </w:pPr>
     <w:r>
       <w:rPr>
@@ -12524,7 +13109,6 @@
         <w:color w:val="808080" w:themeColor="background1" w:themeShade="80"/>
         <w:sz w:val="20"/>
         <w:szCs w:val="20"/>
-        <w:lang w:val="it-IT" w:eastAsia="it-IT"/>
       </w:rPr>
       <mc:AlternateContent>
         <mc:Choice Requires="wpg">
@@ -12790,7 +13374,7 @@
                         <w:txbxContent>
                           <w:p>
                             <w:pPr>
-                              <w:pStyle w:val="Intestazione"/>
+                              <w:pStyle w:val="Header"/>
                               <w:jc w:val="right"/>
                               <w:rPr>
                                 <w:color w:val="FFFFFF" w:themeColor="background1"/>
@@ -12838,7 +13422,7 @@
                                 <w:szCs w:val="24"/>
                                 <w:lang w:val="it-IT"/>
                               </w:rPr>
-                              <w:t>32</w:t>
+                              <w:t>27</w:t>
                             </w:r>
                             <w:r>
                               <w:rPr>
@@ -12872,29 +13456,29 @@
         </mc:Choice>
         <mc:Fallback>
           <w:pict>
-            <v:group w14:anchorId="3F1F2C8F" id="Gruppo 158" o:spid="_x0000_s1026" style="position:absolute;margin-left:-.9pt;margin-top:18.25pt;width:133.9pt;height:80.65pt;z-index:251659264;mso-position-horizontal-relative:page;mso-position-vertical-relative:page;mso-width-relative:margin;mso-height-relative:margin" coordsize="17007,10241" o:gfxdata="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">
-              <v:group id="Gruppo 159" o:spid="_x0000_s1027" style="position:absolute;width:17007;height:10241" coordsize="17007,10241" o:gfxdata="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">
-                <v:rect id="Rettangolo 160" o:spid="_x0000_s1028" style="position:absolute;width:17007;height:10241;visibility:visible;mso-wrap-style:square;v-text-anchor:middle" o:gfxdata="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" fillcolor="white [3212]" stroked="f" strokeweight="1pt">
+            <v:group w14:anchorId="3F1F2C8F" id="Gruppo_x0020_158" o:spid="_x0000_s1026" style="position:absolute;margin-left:-.9pt;margin-top:18.25pt;width:133.9pt;height:80.65pt;z-index:251659264;mso-position-horizontal-relative:page;mso-position-vertical-relative:page;mso-width-relative:margin;mso-height-relative:margin" coordsize="1700784,1024128" o:gfxdata="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">
+              <v:group id="Gruppo_x0020_159" o:spid="_x0000_s1027" style="position:absolute;width:1700784;height:1024128" coordsize="1700784,1024128" o:gfxdata="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">
+                <v:rect id="Rettangolo_x0020_160" o:spid="_x0000_s1028" style="position:absolute;width:1700784;height:1024128;visibility:visible;mso-wrap-style:square;v-text-anchor:middle" o:gfxdata="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" fillcolor="white [3212]" stroked="f" strokeweight="1pt">
                   <v:fill opacity="0"/>
                 </v:rect>
-                <v:shape id="Rettangolo 1" o:spid="_x0000_s1029" style="position:absolute;left:2286;width:14630;height:10149;visibility:visible;mso-wrap-style:square;v-text-anchor:middle" coordsize="1462822,1014481" o:gfxdata="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" path="m,l1462822,,910372,376306,,1014481,,xe" fillcolor="#5b9bd5 [3204]" stroked="f" strokeweight="1pt">
+                <v:shape id="Rettangolo_x0020_1" o:spid="_x0000_s1029" style="position:absolute;left:228600;width:1463040;height:1014984;visibility:visible;mso-wrap-style:square;v-text-anchor:middle" coordsize="1462822,1014481" o:gfxdata="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" path="m0,0l1462822,,910372,376306,,1014481,,0xe" fillcolor="#5b9bd5 [3204]" stroked="f" strokeweight="1pt">
                   <v:stroke joinstyle="miter"/>
                   <v:path arrowok="t" o:connecttype="custom" o:connectlocs="0,0;1463040,0;910508,376493;0,1014984;0,0" o:connectangles="0,0,0,0,0"/>
                 </v:shape>
-                <v:rect id="Rettangolo 162" o:spid="_x0000_s1030" style="position:absolute;left:2286;width:14721;height:10241;visibility:visible;mso-wrap-style:square;v-text-anchor:middle" o:gfxdata="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" stroked="f" strokeweight="1pt">
-                  <v:fill r:id="rId2" o:title="" recolor="t" rotate="t" type="frame"/>
+                <v:rect id="Rettangolo_x0020_162" o:spid="_x0000_s1030" style="position:absolute;left:228600;width:1472184;height:1024128;visibility:visible;mso-wrap-style:square;v-text-anchor:middle" o:gfxdata="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" stroked="f" strokeweight="1pt">
+                  <v:fill r:id="rId2" o:title="" rotate="t" type="frame"/>
                 </v:rect>
               </v:group>
-              <v:shapetype id="_x0000_t202" coordsize="21600,21600" o:spt="202" path="m,l,21600r21600,l21600,xe">
+              <v:shapetype id="_x0000_t202" coordsize="21600,21600" o:spt="202" path="m0,0l0,21600,21600,21600,21600,0xe">
                 <v:stroke joinstyle="miter"/>
                 <v:path gradientshapeok="t" o:connecttype="rect"/>
               </v:shapetype>
-              <v:shape id="Casella di testo 163" o:spid="_x0000_s1031" type="#_x0000_t202" style="position:absolute;left:865;top:189;width:6427;height:3514;flip:x;visibility:visible;mso-wrap-style:square;v-text-anchor:middle" o:gfxdata="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" filled="f" stroked="f" strokeweight=".5pt">
+              <v:shape id="Casella_x0020_di_x0020_testo_x0020_163" o:spid="_x0000_s1031" type="#_x0000_t202" style="position:absolute;left:86562;top:18933;width:642644;height:351457;flip:x;visibility:visible;mso-wrap-style:square;v-text-anchor:middle" o:gfxdata="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" filled="f" stroked="f" strokeweight=".5pt">
                 <v:textbox inset=",7.2pt,,7.2pt">
                   <w:txbxContent>
                     <w:p>
                       <w:pPr>
-                        <w:pStyle w:val="Intestazione"/>
+                        <w:pStyle w:val="Header"/>
                         <w:jc w:val="right"/>
                         <w:rPr>
                           <w:color w:val="FFFFFF" w:themeColor="background1"/>
@@ -12942,7 +13526,7 @@
                           <w:szCs w:val="24"/>
                           <w:lang w:val="it-IT"/>
                         </w:rPr>
-                        <w:t>32</w:t>
+                        <w:t>27</w:t>
                       </w:r>
                       <w:r>
                         <w:rPr>
@@ -12967,8 +13551,8 @@
 </file>
 
 <file path=word/numbering.xml><?xml version="1.0" encoding="utf-8"?>
-<w:numbering xmlns:wpc="http://schemas.microsoft.com/office/word/2010/wordprocessingCanvas" xmlns:mc="http://schemas.openxmlformats.org/markup-compatibility/2006" xmlns:o="urn:schemas-microsoft-com:office:office" xmlns:r="http://schemas.openxmlformats.org/officeDocument/2006/relationships" xmlns:m="http://schemas.openxmlformats.org/officeDocument/2006/math" xmlns:v="urn:schemas-microsoft-com:vml" xmlns:wp14="http://schemas.microsoft.com/office/word/2010/wordprocessingDrawing" xmlns:wp="http://schemas.openxmlformats.org/drawingml/2006/wordprocessingDrawing" xmlns:w10="urn:schemas-microsoft-com:office:word" xmlns:w="http://schemas.openxmlformats.org/wordprocessingml/2006/main" xmlns:w14="http://schemas.microsoft.com/office/word/2010/wordml" xmlns:w15="http://schemas.microsoft.com/office/word/2012/wordml" xmlns:wpg="http://schemas.microsoft.com/office/word/2010/wordprocessingGroup" xmlns:wpi="http://schemas.microsoft.com/office/word/2010/wordprocessingInk" xmlns:wne="http://schemas.microsoft.com/office/word/2006/wordml" xmlns:wps="http://schemas.microsoft.com/office/word/2010/wordprocessingShape" mc:Ignorable="w14 w15 wp14">
-  <w:abstractNum w:abstractNumId="0" w15:restartNumberingAfterBreak="0">
+<w:numbering xmlns:wpc="http://schemas.microsoft.com/office/word/2010/wordprocessingCanvas" xmlns:mo="http://schemas.microsoft.com/office/mac/office/2008/main" xmlns:mc="http://schemas.openxmlformats.org/markup-compatibility/2006" xmlns:mv="urn:schemas-microsoft-com:mac:vml" xmlns:o="urn:schemas-microsoft-com:office:office" xmlns:r="http://schemas.openxmlformats.org/officeDocument/2006/relationships" xmlns:m="http://schemas.openxmlformats.org/officeDocument/2006/math" xmlns:v="urn:schemas-microsoft-com:vml" xmlns:wp14="http://schemas.microsoft.com/office/word/2010/wordprocessingDrawing" xmlns:wp="http://schemas.openxmlformats.org/drawingml/2006/wordprocessingDrawing" xmlns:w10="urn:schemas-microsoft-com:office:word" xmlns:w="http://schemas.openxmlformats.org/wordprocessingml/2006/main" xmlns:w14="http://schemas.microsoft.com/office/word/2010/wordml" xmlns:w15="http://schemas.microsoft.com/office/word/2012/wordml" xmlns:wpg="http://schemas.microsoft.com/office/word/2010/wordprocessingGroup" xmlns:wpi="http://schemas.microsoft.com/office/word/2010/wordprocessingInk" xmlns:wne="http://schemas.microsoft.com/office/word/2006/wordml" xmlns:wps="http://schemas.microsoft.com/office/word/2010/wordprocessingShape" mc:Ignorable="w14 w15 wp14">
+  <w:abstractNum w:abstractNumId="0">
     <w:nsid w:val="03B32B60"/>
     <w:multiLevelType w:val="hybridMultilevel"/>
     <w:tmpl w:val="40C0813C"/>
@@ -13081,7 +13665,7 @@
       </w:rPr>
     </w:lvl>
   </w:abstractNum>
-  <w:abstractNum w:abstractNumId="1" w15:restartNumberingAfterBreak="0">
+  <w:abstractNum w:abstractNumId="1">
     <w:nsid w:val="08600438"/>
     <w:multiLevelType w:val="hybridMultilevel"/>
     <w:tmpl w:val="FCE69B38"/>
@@ -13194,7 +13778,7 @@
       </w:rPr>
     </w:lvl>
   </w:abstractNum>
-  <w:abstractNum w:abstractNumId="2" w15:restartNumberingAfterBreak="0">
+  <w:abstractNum w:abstractNumId="2">
     <w:nsid w:val="0D1E743F"/>
     <w:multiLevelType w:val="hybridMultilevel"/>
     <w:tmpl w:val="D1FC5FF6"/>
@@ -13307,7 +13891,7 @@
       </w:rPr>
     </w:lvl>
   </w:abstractNum>
-  <w:abstractNum w:abstractNumId="3" w15:restartNumberingAfterBreak="0">
+  <w:abstractNum w:abstractNumId="3">
     <w:nsid w:val="0F085AA0"/>
     <w:multiLevelType w:val="hybridMultilevel"/>
     <w:tmpl w:val="0A3C1DB0"/>
@@ -13420,7 +14004,7 @@
       </w:rPr>
     </w:lvl>
   </w:abstractNum>
-  <w:abstractNum w:abstractNumId="4" w15:restartNumberingAfterBreak="0">
+  <w:abstractNum w:abstractNumId="4">
     <w:nsid w:val="1E85799F"/>
     <w:multiLevelType w:val="hybridMultilevel"/>
     <w:tmpl w:val="10DC32E6"/>
@@ -13533,7 +14117,7 @@
       </w:rPr>
     </w:lvl>
   </w:abstractNum>
-  <w:abstractNum w:abstractNumId="5" w15:restartNumberingAfterBreak="0">
+  <w:abstractNum w:abstractNumId="5">
     <w:nsid w:val="2B4D6E0F"/>
     <w:multiLevelType w:val="hybridMultilevel"/>
     <w:tmpl w:val="8EEED9D0"/>
@@ -13647,7 +14231,7 @@
       </w:rPr>
     </w:lvl>
   </w:abstractNum>
-  <w:abstractNum w:abstractNumId="6" w15:restartNumberingAfterBreak="0">
+  <w:abstractNum w:abstractNumId="6">
     <w:nsid w:val="2C0879D2"/>
     <w:multiLevelType w:val="hybridMultilevel"/>
     <w:tmpl w:val="42680BBE"/>
@@ -13760,7 +14344,7 @@
       </w:rPr>
     </w:lvl>
   </w:abstractNum>
-  <w:abstractNum w:abstractNumId="7" w15:restartNumberingAfterBreak="0">
+  <w:abstractNum w:abstractNumId="7">
     <w:nsid w:val="2E06640E"/>
     <w:multiLevelType w:val="hybridMultilevel"/>
     <w:tmpl w:val="10F86056"/>
@@ -13873,7 +14457,7 @@
       </w:rPr>
     </w:lvl>
   </w:abstractNum>
-  <w:abstractNum w:abstractNumId="8" w15:restartNumberingAfterBreak="0">
+  <w:abstractNum w:abstractNumId="8">
     <w:nsid w:val="2E430986"/>
     <w:multiLevelType w:val="hybridMultilevel"/>
     <w:tmpl w:val="18725428"/>
@@ -13986,7 +14570,7 @@
       </w:rPr>
     </w:lvl>
   </w:abstractNum>
-  <w:abstractNum w:abstractNumId="9" w15:restartNumberingAfterBreak="0">
+  <w:abstractNum w:abstractNumId="9">
     <w:nsid w:val="2ECA305C"/>
     <w:multiLevelType w:val="hybridMultilevel"/>
     <w:tmpl w:val="0D26C1B8"/>
@@ -14099,7 +14683,7 @@
       </w:rPr>
     </w:lvl>
   </w:abstractNum>
-  <w:abstractNum w:abstractNumId="10" w15:restartNumberingAfterBreak="0">
+  <w:abstractNum w:abstractNumId="10">
     <w:nsid w:val="33063C66"/>
     <w:multiLevelType w:val="hybridMultilevel"/>
     <w:tmpl w:val="3584801A"/>
@@ -14212,7 +14796,7 @@
       </w:rPr>
     </w:lvl>
   </w:abstractNum>
-  <w:abstractNum w:abstractNumId="11" w15:restartNumberingAfterBreak="0">
+  <w:abstractNum w:abstractNumId="11">
     <w:nsid w:val="33C84D6E"/>
     <w:multiLevelType w:val="hybridMultilevel"/>
     <w:tmpl w:val="A8C07E34"/>
@@ -14325,7 +14909,7 @@
       </w:rPr>
     </w:lvl>
   </w:abstractNum>
-  <w:abstractNum w:abstractNumId="12" w15:restartNumberingAfterBreak="0">
+  <w:abstractNum w:abstractNumId="12">
     <w:nsid w:val="35D56682"/>
     <w:multiLevelType w:val="hybridMultilevel"/>
     <w:tmpl w:val="BDC60E00"/>
@@ -14438,7 +15022,7 @@
       </w:rPr>
     </w:lvl>
   </w:abstractNum>
-  <w:abstractNum w:abstractNumId="13" w15:restartNumberingAfterBreak="0">
+  <w:abstractNum w:abstractNumId="13">
     <w:nsid w:val="3D6E63E2"/>
     <w:multiLevelType w:val="hybridMultilevel"/>
     <w:tmpl w:val="E5964F7A"/>
@@ -14552,7 +15136,7 @@
       </w:rPr>
     </w:lvl>
   </w:abstractNum>
-  <w:abstractNum w:abstractNumId="14" w15:restartNumberingAfterBreak="0">
+  <w:abstractNum w:abstractNumId="14">
     <w:nsid w:val="4F54059A"/>
     <w:multiLevelType w:val="hybridMultilevel"/>
     <w:tmpl w:val="74021284"/>
@@ -14665,7 +15249,7 @@
       </w:rPr>
     </w:lvl>
   </w:abstractNum>
-  <w:abstractNum w:abstractNumId="15" w15:restartNumberingAfterBreak="0">
+  <w:abstractNum w:abstractNumId="15">
     <w:nsid w:val="51451D80"/>
     <w:multiLevelType w:val="hybridMultilevel"/>
     <w:tmpl w:val="38405DD2"/>
@@ -14778,7 +15362,7 @@
       </w:rPr>
     </w:lvl>
   </w:abstractNum>
-  <w:abstractNum w:abstractNumId="16" w15:restartNumberingAfterBreak="0">
+  <w:abstractNum w:abstractNumId="16">
     <w:nsid w:val="52BB1B13"/>
     <w:multiLevelType w:val="hybridMultilevel"/>
     <w:tmpl w:val="519C2130"/>
@@ -14864,7 +15448,7 @@
       </w:pPr>
     </w:lvl>
   </w:abstractNum>
-  <w:abstractNum w:abstractNumId="17" w15:restartNumberingAfterBreak="0">
+  <w:abstractNum w:abstractNumId="17">
     <w:nsid w:val="60641B7E"/>
     <w:multiLevelType w:val="hybridMultilevel"/>
     <w:tmpl w:val="06CE8B34"/>
@@ -14977,14 +15561,14 @@
       </w:rPr>
     </w:lvl>
   </w:abstractNum>
-  <w:abstractNum w:abstractNumId="18" w15:restartNumberingAfterBreak="0">
+  <w:abstractNum w:abstractNumId="18">
     <w:nsid w:val="62A765B8"/>
     <w:multiLevelType w:val="multilevel"/>
     <w:tmpl w:val="857ED286"/>
     <w:lvl w:ilvl="0">
       <w:start w:val="1"/>
       <w:numFmt w:val="decimal"/>
-      <w:pStyle w:val="Titolo1"/>
+      <w:pStyle w:val="Heading1"/>
       <w:lvlText w:val="%1."/>
       <w:lvlJc w:val="left"/>
       <w:pPr>
@@ -14994,7 +15578,7 @@
     <w:lvl w:ilvl="1">
       <w:start w:val="1"/>
       <w:numFmt w:val="decimal"/>
-      <w:pStyle w:val="Titolo2"/>
+      <w:pStyle w:val="Heading2"/>
       <w:lvlText w:val="%1.%2."/>
       <w:lvlJc w:val="left"/>
       <w:pPr>
@@ -15004,7 +15588,7 @@
     <w:lvl w:ilvl="2">
       <w:start w:val="1"/>
       <w:numFmt w:val="decimal"/>
-      <w:pStyle w:val="Titolo3"/>
+      <w:pStyle w:val="Heading3"/>
       <w:lvlText w:val="%1.%2.%3."/>
       <w:lvlJc w:val="left"/>
       <w:pPr>
@@ -15069,7 +15653,7 @@
       </w:pPr>
     </w:lvl>
   </w:abstractNum>
-  <w:abstractNum w:abstractNumId="19" w15:restartNumberingAfterBreak="0">
+  <w:abstractNum w:abstractNumId="19">
     <w:nsid w:val="66040253"/>
     <w:multiLevelType w:val="hybridMultilevel"/>
     <w:tmpl w:val="B6708AF0"/>
@@ -15182,7 +15766,7 @@
       </w:rPr>
     </w:lvl>
   </w:abstractNum>
-  <w:abstractNum w:abstractNumId="20" w15:restartNumberingAfterBreak="0">
+  <w:abstractNum w:abstractNumId="20">
     <w:nsid w:val="66187DD5"/>
     <w:multiLevelType w:val="hybridMultilevel"/>
     <w:tmpl w:val="63088542"/>
@@ -15295,7 +15879,7 @@
       </w:rPr>
     </w:lvl>
   </w:abstractNum>
-  <w:abstractNum w:abstractNumId="21" w15:restartNumberingAfterBreak="0">
+  <w:abstractNum w:abstractNumId="21">
     <w:nsid w:val="6B2067C4"/>
     <w:multiLevelType w:val="hybridMultilevel"/>
     <w:tmpl w:val="334C5046"/>
@@ -15408,7 +15992,7 @@
       </w:rPr>
     </w:lvl>
   </w:abstractNum>
-  <w:abstractNum w:abstractNumId="22" w15:restartNumberingAfterBreak="0">
+  <w:abstractNum w:abstractNumId="22">
     <w:nsid w:val="6D6760A9"/>
     <w:multiLevelType w:val="hybridMultilevel"/>
     <w:tmpl w:val="1924C574"/>
@@ -15521,7 +16105,7 @@
       </w:rPr>
     </w:lvl>
   </w:abstractNum>
-  <w:abstractNum w:abstractNumId="23" w15:restartNumberingAfterBreak="0">
+  <w:abstractNum w:abstractNumId="23">
     <w:nsid w:val="789703EC"/>
     <w:multiLevelType w:val="hybridMultilevel"/>
     <w:tmpl w:val="4D1826AE"/>
@@ -15753,7 +16337,7 @@
       </w:pPr>
     </w:pPrDefault>
   </w:docDefaults>
-  <w:latentStyles w:defLockedState="0" w:defUIPriority="99" w:defSemiHidden="0" w:defUnhideWhenUsed="0" w:defQFormat="0" w:count="371">
+  <w:latentStyles w:defLockedState="0" w:defUIPriority="99" w:defSemiHidden="0" w:defUnhideWhenUsed="0" w:defQFormat="0" w:count="380">
     <w:lsdException w:name="Normal" w:uiPriority="0"/>
     <w:lsdException w:name="heading 1" w:uiPriority="9" w:qFormat="1"/>
     <w:lsdException w:name="heading 2" w:semiHidden="1" w:uiPriority="9" w:unhideWhenUsed="1" w:qFormat="1"/>
@@ -16126,17 +16710,17 @@
     <w:lsdException w:name="List Table 6 Colorful Accent 6" w:uiPriority="51"/>
     <w:lsdException w:name="List Table 7 Colorful Accent 6" w:uiPriority="52"/>
   </w:latentStyles>
-  <w:style w:type="paragraph" w:default="1" w:styleId="Normale">
+  <w:style w:type="paragraph" w:default="1" w:styleId="Normal">
     <w:name w:val="Normal"/>
     <w:rsid w:val="0001069B"/>
     <w:pPr>
       <w:spacing w:line="256" w:lineRule="auto"/>
     </w:pPr>
   </w:style>
-  <w:style w:type="paragraph" w:styleId="Titolo1">
+  <w:style w:type="paragraph" w:styleId="Heading1">
     <w:name w:val="heading 1"/>
-    <w:basedOn w:val="Normale"/>
-    <w:link w:val="Titolo1Carattere"/>
+    <w:basedOn w:val="Normal"/>
+    <w:link w:val="Heading1Char"/>
     <w:uiPriority w:val="9"/>
     <w:qFormat/>
     <w:rsid w:val="0001069B"/>
@@ -16158,10 +16742,10 @@
       <w:szCs w:val="32"/>
     </w:rPr>
   </w:style>
-  <w:style w:type="paragraph" w:styleId="Titolo2">
+  <w:style w:type="paragraph" w:styleId="Heading2">
     <w:name w:val="heading 2"/>
-    <w:basedOn w:val="Normale"/>
-    <w:link w:val="Titolo2Carattere"/>
+    <w:basedOn w:val="Normal"/>
+    <w:link w:val="Heading2Char"/>
     <w:uiPriority w:val="9"/>
     <w:unhideWhenUsed/>
     <w:qFormat/>
@@ -16183,10 +16767,10 @@
       <w:szCs w:val="26"/>
     </w:rPr>
   </w:style>
-  <w:style w:type="paragraph" w:styleId="Titolo3">
+  <w:style w:type="paragraph" w:styleId="Heading3">
     <w:name w:val="heading 3"/>
-    <w:basedOn w:val="Normale"/>
-    <w:link w:val="Titolo3Carattere"/>
+    <w:basedOn w:val="Normal"/>
+    <w:link w:val="Heading3Char"/>
     <w:uiPriority w:val="9"/>
     <w:unhideWhenUsed/>
     <w:qFormat/>
@@ -16208,11 +16792,11 @@
       <w:szCs w:val="24"/>
     </w:rPr>
   </w:style>
-  <w:style w:type="paragraph" w:styleId="Titolo4">
+  <w:style w:type="paragraph" w:styleId="Heading4">
     <w:name w:val="heading 4"/>
-    <w:basedOn w:val="Normale"/>
-    <w:next w:val="Normale"/>
-    <w:link w:val="Titolo4Carattere"/>
+    <w:basedOn w:val="Normal"/>
+    <w:next w:val="Normal"/>
+    <w:link w:val="Heading4Char"/>
     <w:uiPriority w:val="9"/>
     <w:unhideWhenUsed/>
     <w:qFormat/>
@@ -16230,13 +16814,13 @@
       <w:color w:val="2E74B5" w:themeColor="accent1" w:themeShade="BF"/>
     </w:rPr>
   </w:style>
-  <w:style w:type="character" w:default="1" w:styleId="Carpredefinitoparagrafo">
+  <w:style w:type="character" w:default="1" w:styleId="DefaultParagraphFont">
     <w:name w:val="Default Paragraph Font"/>
     <w:uiPriority w:val="1"/>
     <w:semiHidden/>
     <w:unhideWhenUsed/>
   </w:style>
-  <w:style w:type="table" w:default="1" w:styleId="Tabellanormale">
+  <w:style w:type="table" w:default="1" w:styleId="TableNormal">
     <w:name w:val="Normal Table"/>
     <w:uiPriority w:val="99"/>
     <w:semiHidden/>
@@ -16251,16 +16835,16 @@
       </w:tblCellMar>
     </w:tblPr>
   </w:style>
-  <w:style w:type="numbering" w:default="1" w:styleId="Nessunelenco">
+  <w:style w:type="numbering" w:default="1" w:styleId="NoList">
     <w:name w:val="No List"/>
     <w:uiPriority w:val="99"/>
     <w:semiHidden/>
     <w:unhideWhenUsed/>
   </w:style>
-  <w:style w:type="character" w:customStyle="1" w:styleId="Titolo1Carattere">
-    <w:name w:val="Titolo 1 Carattere"/>
-    <w:basedOn w:val="Carpredefinitoparagrafo"/>
-    <w:link w:val="Titolo1"/>
+  <w:style w:type="character" w:customStyle="1" w:styleId="Heading1Char">
+    <w:name w:val="Heading 1 Char"/>
+    <w:basedOn w:val="DefaultParagraphFont"/>
+    <w:link w:val="Heading1"/>
     <w:uiPriority w:val="9"/>
     <w:rsid w:val="0001069B"/>
     <w:rPr>
@@ -16272,10 +16856,10 @@
       <w:szCs w:val="32"/>
     </w:rPr>
   </w:style>
-  <w:style w:type="character" w:customStyle="1" w:styleId="Titolo2Carattere">
-    <w:name w:val="Titolo 2 Carattere"/>
-    <w:basedOn w:val="Carpredefinitoparagrafo"/>
-    <w:link w:val="Titolo2"/>
+  <w:style w:type="character" w:customStyle="1" w:styleId="Heading2Char">
+    <w:name w:val="Heading 2 Char"/>
+    <w:basedOn w:val="DefaultParagraphFont"/>
+    <w:link w:val="Heading2"/>
     <w:uiPriority w:val="9"/>
     <w:rsid w:val="0001069B"/>
     <w:rPr>
@@ -16285,10 +16869,10 @@
       <w:szCs w:val="26"/>
     </w:rPr>
   </w:style>
-  <w:style w:type="character" w:customStyle="1" w:styleId="Titolo3Carattere">
-    <w:name w:val="Titolo 3 Carattere"/>
-    <w:basedOn w:val="Carpredefinitoparagrafo"/>
-    <w:link w:val="Titolo3"/>
+  <w:style w:type="character" w:customStyle="1" w:styleId="Heading3Char">
+    <w:name w:val="Heading 3 Char"/>
+    <w:basedOn w:val="DefaultParagraphFont"/>
+    <w:link w:val="Heading3"/>
     <w:uiPriority w:val="9"/>
     <w:rsid w:val="0001069B"/>
     <w:rPr>
@@ -16298,19 +16882,19 @@
       <w:szCs w:val="24"/>
     </w:rPr>
   </w:style>
-  <w:style w:type="paragraph" w:styleId="Sommario1">
+  <w:style w:type="paragraph" w:styleId="TOC1">
     <w:name w:val="toc 1"/>
-    <w:basedOn w:val="Normale"/>
-    <w:next w:val="Normale"/>
+    <w:basedOn w:val="Normal"/>
+    <w:next w:val="Normal"/>
     <w:autoRedefine/>
     <w:uiPriority w:val="39"/>
     <w:unhideWhenUsed/>
     <w:rsid w:val="0001069B"/>
   </w:style>
-  <w:style w:type="paragraph" w:styleId="Sommario2">
+  <w:style w:type="paragraph" w:styleId="TOC2">
     <w:name w:val="toc 2"/>
-    <w:basedOn w:val="Normale"/>
-    <w:next w:val="Normale"/>
+    <w:basedOn w:val="Normal"/>
+    <w:next w:val="Normal"/>
     <w:autoRedefine/>
     <w:uiPriority w:val="39"/>
     <w:unhideWhenUsed/>
@@ -16321,8 +16905,8 @@
   </w:style>
   <w:style w:type="paragraph" w:customStyle="1" w:styleId="TestoNormale">
     <w:name w:val="Testo Normale"/>
-    <w:basedOn w:val="Normale"/>
-    <w:next w:val="Normale"/>
+    <w:basedOn w:val="Normal"/>
+    <w:next w:val="Normal"/>
     <w:qFormat/>
     <w:rsid w:val="0001069B"/>
     <w:pPr>
@@ -16336,10 +16920,10 @@
       <w:szCs w:val="24"/>
     </w:rPr>
   </w:style>
-  <w:style w:type="paragraph" w:styleId="Intestazione">
+  <w:style w:type="paragraph" w:styleId="Header">
     <w:name w:val="header"/>
-    <w:basedOn w:val="Normale"/>
-    <w:link w:val="IntestazioneCarattere"/>
+    <w:basedOn w:val="Normal"/>
+    <w:link w:val="HeaderChar"/>
     <w:uiPriority w:val="99"/>
     <w:unhideWhenUsed/>
     <w:rsid w:val="006F09C2"/>
@@ -16351,17 +16935,17 @@
       <w:spacing w:after="0" w:line="240" w:lineRule="auto"/>
     </w:pPr>
   </w:style>
-  <w:style w:type="character" w:customStyle="1" w:styleId="IntestazioneCarattere">
-    <w:name w:val="Intestazione Carattere"/>
-    <w:basedOn w:val="Carpredefinitoparagrafo"/>
-    <w:link w:val="Intestazione"/>
+  <w:style w:type="character" w:customStyle="1" w:styleId="HeaderChar">
+    <w:name w:val="Header Char"/>
+    <w:basedOn w:val="DefaultParagraphFont"/>
+    <w:link w:val="Header"/>
     <w:uiPriority w:val="99"/>
     <w:rsid w:val="006F09C2"/>
   </w:style>
-  <w:style w:type="paragraph" w:styleId="Pidipagina">
+  <w:style w:type="paragraph" w:styleId="Footer">
     <w:name w:val="footer"/>
-    <w:basedOn w:val="Normale"/>
-    <w:link w:val="PidipaginaCarattere"/>
+    <w:basedOn w:val="Normal"/>
+    <w:link w:val="FooterChar"/>
     <w:uiPriority w:val="99"/>
     <w:unhideWhenUsed/>
     <w:rsid w:val="006F09C2"/>
@@ -16373,16 +16957,16 @@
       <w:spacing w:after="0" w:line="240" w:lineRule="auto"/>
     </w:pPr>
   </w:style>
-  <w:style w:type="character" w:customStyle="1" w:styleId="PidipaginaCarattere">
-    <w:name w:val="Piè di pagina Carattere"/>
-    <w:basedOn w:val="Carpredefinitoparagrafo"/>
-    <w:link w:val="Pidipagina"/>
+  <w:style w:type="character" w:customStyle="1" w:styleId="FooterChar">
+    <w:name w:val="Footer Char"/>
+    <w:basedOn w:val="DefaultParagraphFont"/>
+    <w:link w:val="Footer"/>
     <w:uiPriority w:val="99"/>
     <w:rsid w:val="006F09C2"/>
   </w:style>
-  <w:style w:type="paragraph" w:styleId="Paragrafoelenco">
+  <w:style w:type="paragraph" w:styleId="ListParagraph">
     <w:name w:val="List Paragraph"/>
-    <w:basedOn w:val="Normale"/>
+    <w:basedOn w:val="Normal"/>
     <w:uiPriority w:val="34"/>
     <w:qFormat/>
     <w:rsid w:val="00357373"/>
@@ -16391,7 +16975,7 @@
       <w:contextualSpacing/>
     </w:pPr>
   </w:style>
-  <w:style w:type="paragraph" w:styleId="Nessunaspaziatura">
+  <w:style w:type="paragraph" w:styleId="NoSpacing">
     <w:name w:val="No Spacing"/>
     <w:uiPriority w:val="1"/>
     <w:qFormat/>
@@ -16400,15 +16984,16 @@
       <w:spacing w:after="0" w:line="240" w:lineRule="auto"/>
     </w:pPr>
   </w:style>
-  <w:style w:type="table" w:styleId="Grigliatabella">
+  <w:style w:type="table" w:styleId="TableGrid">
     <w:name w:val="Table Grid"/>
-    <w:basedOn w:val="Tabellanormale"/>
+    <w:basedOn w:val="TableNormal"/>
     <w:uiPriority w:val="39"/>
     <w:rsid w:val="00BA136A"/>
     <w:pPr>
       <w:spacing w:after="0" w:line="240" w:lineRule="auto"/>
     </w:pPr>
     <w:tblPr>
+      <w:tblInd w:w="0" w:type="dxa"/>
       <w:tblBorders>
         <w:top w:val="single" w:sz="4" w:space="0" w:color="auto"/>
         <w:left w:val="single" w:sz="4" w:space="0" w:color="auto"/>
@@ -16417,11 +17002,17 @@
         <w:insideH w:val="single" w:sz="4" w:space="0" w:color="auto"/>
         <w:insideV w:val="single" w:sz="4" w:space="0" w:color="auto"/>
       </w:tblBorders>
+      <w:tblCellMar>
+        <w:top w:w="0" w:type="dxa"/>
+        <w:left w:w="108" w:type="dxa"/>
+        <w:bottom w:w="0" w:type="dxa"/>
+        <w:right w:w="108" w:type="dxa"/>
+      </w:tblCellMar>
     </w:tblPr>
   </w:style>
-  <w:style w:type="table" w:styleId="Tabellasemplice-1">
+  <w:style w:type="table" w:styleId="PlainTable1">
     <w:name w:val="Plain Table 1"/>
-    <w:basedOn w:val="Tabellanormale"/>
+    <w:basedOn w:val="TableNormal"/>
     <w:uiPriority w:val="41"/>
     <w:rsid w:val="00BA136A"/>
     <w:pPr>
@@ -16430,6 +17021,7 @@
     <w:tblPr>
       <w:tblStyleRowBandSize w:val="1"/>
       <w:tblStyleColBandSize w:val="1"/>
+      <w:tblInd w:w="0" w:type="dxa"/>
       <w:tblBorders>
         <w:top w:val="single" w:sz="4" w:space="0" w:color="BFBFBF" w:themeColor="background1" w:themeShade="BF"/>
         <w:left w:val="single" w:sz="4" w:space="0" w:color="BFBFBF" w:themeColor="background1" w:themeShade="BF"/>
@@ -16438,6 +17030,12 @@
         <w:insideH w:val="single" w:sz="4" w:space="0" w:color="BFBFBF" w:themeColor="background1" w:themeShade="BF"/>
         <w:insideV w:val="single" w:sz="4" w:space="0" w:color="BFBFBF" w:themeColor="background1" w:themeShade="BF"/>
       </w:tblBorders>
+      <w:tblCellMar>
+        <w:top w:w="0" w:type="dxa"/>
+        <w:left w:w="108" w:type="dxa"/>
+        <w:bottom w:w="0" w:type="dxa"/>
+        <w:right w:w="108" w:type="dxa"/>
+      </w:tblCellMar>
     </w:tblPr>
     <w:tblStylePr w:type="firstRow">
       <w:rPr>
@@ -16482,15 +17080,16 @@
       </w:tcPr>
     </w:tblStylePr>
   </w:style>
-  <w:style w:type="table" w:styleId="Grigliatabellachiara">
+  <w:style w:type="table" w:styleId="TableGridLight">
     <w:name w:val="Grid Table Light"/>
-    <w:basedOn w:val="Tabellanormale"/>
+    <w:basedOn w:val="TableNormal"/>
     <w:uiPriority w:val="40"/>
     <w:rsid w:val="00BA136A"/>
     <w:pPr>
       <w:spacing w:after="0" w:line="240" w:lineRule="auto"/>
     </w:pPr>
     <w:tblPr>
+      <w:tblInd w:w="0" w:type="dxa"/>
       <w:tblBorders>
         <w:top w:val="single" w:sz="4" w:space="0" w:color="BFBFBF" w:themeColor="background1" w:themeShade="BF"/>
         <w:left w:val="single" w:sz="4" w:space="0" w:color="BFBFBF" w:themeColor="background1" w:themeShade="BF"/>
@@ -16499,11 +17098,17 @@
         <w:insideH w:val="single" w:sz="4" w:space="0" w:color="BFBFBF" w:themeColor="background1" w:themeShade="BF"/>
         <w:insideV w:val="single" w:sz="4" w:space="0" w:color="BFBFBF" w:themeColor="background1" w:themeShade="BF"/>
       </w:tblBorders>
+      <w:tblCellMar>
+        <w:top w:w="0" w:type="dxa"/>
+        <w:left w:w="108" w:type="dxa"/>
+        <w:bottom w:w="0" w:type="dxa"/>
+        <w:right w:w="108" w:type="dxa"/>
+      </w:tblCellMar>
     </w:tblPr>
   </w:style>
-  <w:style w:type="character" w:styleId="Testosegnaposto">
+  <w:style w:type="character" w:styleId="PlaceholderText">
     <w:name w:val="Placeholder Text"/>
-    <w:basedOn w:val="Carpredefinitoparagrafo"/>
+    <w:basedOn w:val="DefaultParagraphFont"/>
     <w:uiPriority w:val="99"/>
     <w:semiHidden/>
     <w:rsid w:val="0073374E"/>
@@ -16511,9 +17116,9 @@
       <w:color w:val="808080"/>
     </w:rPr>
   </w:style>
-  <w:style w:type="character" w:styleId="Collegamentoipertestuale">
+  <w:style w:type="character" w:styleId="Hyperlink">
     <w:name w:val="Hyperlink"/>
-    <w:basedOn w:val="Carpredefinitoparagrafo"/>
+    <w:basedOn w:val="DefaultParagraphFont"/>
     <w:uiPriority w:val="99"/>
     <w:unhideWhenUsed/>
     <w:rsid w:val="001D5BA0"/>
@@ -16522,10 +17127,10 @@
       <w:u w:val="single"/>
     </w:rPr>
   </w:style>
-  <w:style w:type="character" w:customStyle="1" w:styleId="Titolo4Carattere">
-    <w:name w:val="Titolo 4 Carattere"/>
-    <w:basedOn w:val="Carpredefinitoparagrafo"/>
-    <w:link w:val="Titolo4"/>
+  <w:style w:type="character" w:customStyle="1" w:styleId="Heading4Char">
+    <w:name w:val="Heading 4 Char"/>
+    <w:basedOn w:val="DefaultParagraphFont"/>
+    <w:link w:val="Heading4"/>
     <w:uiPriority w:val="9"/>
     <w:rsid w:val="00B71E35"/>
     <w:rPr>
@@ -18535,45 +19140,45 @@
     </dgm:pt>
   </dgm:ptLst>
   <dgm:cxnLst>
-    <dgm:cxn modelId="{EF84F30B-995C-4578-8F20-2D74F9B36E18}" type="presOf" srcId="{51AF1449-732A-7245-8907-3B0B474E6716}" destId="{08B24028-0337-A54F-863C-D83DC536E50D}" srcOrd="1" destOrd="0" presId="urn:microsoft.com/office/officeart/2005/8/layout/bProcess3"/>
-    <dgm:cxn modelId="{C9C81D8D-9FB7-40C3-A01D-B62ABDF7687B}" type="presOf" srcId="{E1700588-AA9B-9044-98E5-A52BC9E980D8}" destId="{BE891453-7A81-9745-80FE-393D0BD9F682}" srcOrd="0" destOrd="0" presId="urn:microsoft.com/office/officeart/2005/8/layout/bProcess3"/>
-    <dgm:cxn modelId="{750F462A-72E7-424F-89EA-73E0D1E2E448}" type="presOf" srcId="{56563E73-53C5-C242-B5DD-534CCEB5A55B}" destId="{8845A127-0D85-A14A-94CB-F773727D4C9B}" srcOrd="1" destOrd="0" presId="urn:microsoft.com/office/officeart/2005/8/layout/bProcess3"/>
-    <dgm:cxn modelId="{990C727E-BF81-4994-B59E-6B344D07621F}" type="presOf" srcId="{3ABC577C-D926-6C40-8609-A47272EDC0E8}" destId="{35CF6ACD-16BB-D44B-9967-A88BE4C856FA}" srcOrd="0" destOrd="0" presId="urn:microsoft.com/office/officeart/2005/8/layout/bProcess3"/>
-    <dgm:cxn modelId="{E6C1AAA9-0D1D-4722-88B7-293B437B87B6}" type="presOf" srcId="{C900A651-3FCA-634D-8E96-FB8C693E1E8F}" destId="{71E5BCB2-3AB6-4C42-9B09-A87936C7F001}" srcOrd="0" destOrd="0" presId="urn:microsoft.com/office/officeart/2005/8/layout/bProcess3"/>
-    <dgm:cxn modelId="{CDAC9755-0F94-4740-A65F-CC65C0BFDC54}" type="presOf" srcId="{51AF1449-732A-7245-8907-3B0B474E6716}" destId="{70A625A3-B04D-314A-9454-BA7560E71142}" srcOrd="0" destOrd="0" presId="urn:microsoft.com/office/officeart/2005/8/layout/bProcess3"/>
-    <dgm:cxn modelId="{920A14FF-0C8E-4FAD-B406-4C9B286D49C4}" type="presOf" srcId="{981B4EF9-7A3A-BE49-B6B6-0021D3615771}" destId="{CA2203B5-A4CA-2C4D-8577-50E3388F2246}" srcOrd="0" destOrd="0" presId="urn:microsoft.com/office/officeart/2005/8/layout/bProcess3"/>
-    <dgm:cxn modelId="{9F7DBBD3-2135-334D-BDE9-A8ED29101BA4}" srcId="{7DBAA654-83A9-2749-9A11-3A2F0853292E}" destId="{3ABC577C-D926-6C40-8609-A47272EDC0E8}" srcOrd="3" destOrd="0" parTransId="{73D020D2-C3E5-6D4B-A74D-95AC52916961}" sibTransId="{E1700588-AA9B-9044-98E5-A52BC9E980D8}"/>
-    <dgm:cxn modelId="{37DA732C-4994-4A1B-84B9-7B1F5637593C}" type="presOf" srcId="{6FF581C4-5EE0-6547-8B0A-4DD4E49DF7D5}" destId="{EE2C3E7E-7411-F14A-B102-730D81D864D3}" srcOrd="1" destOrd="0" presId="urn:microsoft.com/office/officeart/2005/8/layout/bProcess3"/>
-    <dgm:cxn modelId="{77977428-B48F-4106-BB67-28B18548B94D}" type="presOf" srcId="{7DBAA654-83A9-2749-9A11-3A2F0853292E}" destId="{379D3411-2CF2-1443-9DE7-1F3F74BE70B6}" srcOrd="0" destOrd="0" presId="urn:microsoft.com/office/officeart/2005/8/layout/bProcess3"/>
-    <dgm:cxn modelId="{C6463764-6CA9-47BF-B6C1-E6A2DA169A75}" type="presOf" srcId="{6FF581C4-5EE0-6547-8B0A-4DD4E49DF7D5}" destId="{70788382-AA77-7C4C-A399-82382C8CD1E3}" srcOrd="0" destOrd="0" presId="urn:microsoft.com/office/officeart/2005/8/layout/bProcess3"/>
     <dgm:cxn modelId="{D23D9D9F-E230-B14F-8CC4-60EF1E62361C}" srcId="{7DBAA654-83A9-2749-9A11-3A2F0853292E}" destId="{9D0A3E8F-79EA-4741-B4AF-359BBF2AD54A}" srcOrd="1" destOrd="0" parTransId="{A68219EE-DDA5-6D44-931C-E2DD8411613C}" sibTransId="{56563E73-53C5-C242-B5DD-534CCEB5A55B}"/>
-    <dgm:cxn modelId="{C9F771AC-35CF-1540-8F9B-A548A676FBEC}" srcId="{7DBAA654-83A9-2749-9A11-3A2F0853292E}" destId="{C900A651-3FCA-634D-8E96-FB8C693E1E8F}" srcOrd="0" destOrd="0" parTransId="{DC773397-72AF-3043-A26B-0B8B32D632B1}" sibTransId="{6FF581C4-5EE0-6547-8B0A-4DD4E49DF7D5}"/>
+    <dgm:cxn modelId="{77EC4BF4-E38E-DD4D-89F5-58A0EDCF183F}" type="presOf" srcId="{E1700588-AA9B-9044-98E5-A52BC9E980D8}" destId="{BE891453-7A81-9745-80FE-393D0BD9F682}" srcOrd="0" destOrd="0" presId="urn:microsoft.com/office/officeart/2005/8/layout/bProcess3"/>
+    <dgm:cxn modelId="{9FAEAC17-2146-084B-8A28-1DC2421D2603}" type="presOf" srcId="{9D0A3E8F-79EA-4741-B4AF-359BBF2AD54A}" destId="{CB005E4D-98D2-5E43-A79A-01D73FA5246C}" srcOrd="0" destOrd="0" presId="urn:microsoft.com/office/officeart/2005/8/layout/bProcess3"/>
     <dgm:cxn modelId="{CBA7B2CB-398D-0944-9097-F88E098803F8}" srcId="{7DBAA654-83A9-2749-9A11-3A2F0853292E}" destId="{981B4EF9-7A3A-BE49-B6B6-0021D3615771}" srcOrd="5" destOrd="0" parTransId="{036AB1F6-FA37-614F-A857-CA2CBEA75FF8}" sibTransId="{07202FE3-BBDD-A74E-9ED7-5FC69364AF9D}"/>
     <dgm:cxn modelId="{A4DF705F-378F-3D46-8BF6-315C5DACB12C}" srcId="{7DBAA654-83A9-2749-9A11-3A2F0853292E}" destId="{3D31D781-DE26-FC46-87C5-81D28438E988}" srcOrd="4" destOrd="0" parTransId="{7FDE228D-3493-0041-A7C9-8BDABED610D5}" sibTransId="{51AF1449-732A-7245-8907-3B0B474E6716}"/>
-    <dgm:cxn modelId="{D55C769E-18A9-45F5-8F54-E3E5EB306B0C}" type="presOf" srcId="{56563E73-53C5-C242-B5DD-534CCEB5A55B}" destId="{1AB89A78-53AA-8046-940B-4774F5E8A3F4}" srcOrd="0" destOrd="0" presId="urn:microsoft.com/office/officeart/2005/8/layout/bProcess3"/>
-    <dgm:cxn modelId="{2FB6FB6B-8A81-481E-82CB-FF56DA666491}" type="presOf" srcId="{03689D08-8F94-B240-B093-204B4D1B1996}" destId="{F515C25C-FBC4-0A42-9BD8-739DB491DE01}" srcOrd="1" destOrd="0" presId="urn:microsoft.com/office/officeart/2005/8/layout/bProcess3"/>
+    <dgm:cxn modelId="{9F7DBBD3-2135-334D-BDE9-A8ED29101BA4}" srcId="{7DBAA654-83A9-2749-9A11-3A2F0853292E}" destId="{3ABC577C-D926-6C40-8609-A47272EDC0E8}" srcOrd="3" destOrd="0" parTransId="{73D020D2-C3E5-6D4B-A74D-95AC52916961}" sibTransId="{E1700588-AA9B-9044-98E5-A52BC9E980D8}"/>
+    <dgm:cxn modelId="{2DAD23DE-9F51-FD49-B9FA-33920ED06BB1}" type="presOf" srcId="{3ABC577C-D926-6C40-8609-A47272EDC0E8}" destId="{35CF6ACD-16BB-D44B-9967-A88BE4C856FA}" srcOrd="0" destOrd="0" presId="urn:microsoft.com/office/officeart/2005/8/layout/bProcess3"/>
+    <dgm:cxn modelId="{C9F771AC-35CF-1540-8F9B-A548A676FBEC}" srcId="{7DBAA654-83A9-2749-9A11-3A2F0853292E}" destId="{C900A651-3FCA-634D-8E96-FB8C693E1E8F}" srcOrd="0" destOrd="0" parTransId="{DC773397-72AF-3043-A26B-0B8B32D632B1}" sibTransId="{6FF581C4-5EE0-6547-8B0A-4DD4E49DF7D5}"/>
     <dgm:cxn modelId="{B40CF301-B877-0146-8F01-A4B49C9B78E2}" srcId="{7DBAA654-83A9-2749-9A11-3A2F0853292E}" destId="{761D77BA-5704-3540-A64C-39623ABDE933}" srcOrd="2" destOrd="0" parTransId="{0CEF3B97-E2A9-E04D-A0DB-EC66FC595157}" sibTransId="{03689D08-8F94-B240-B093-204B4D1B1996}"/>
-    <dgm:cxn modelId="{1B7DC050-6C18-4359-B6F9-8AFB6AE3CAD1}" type="presOf" srcId="{E1700588-AA9B-9044-98E5-A52BC9E980D8}" destId="{0D4A6B71-9678-E74B-A4F4-3D04D7F96F18}" srcOrd="1" destOrd="0" presId="urn:microsoft.com/office/officeart/2005/8/layout/bProcess3"/>
-    <dgm:cxn modelId="{8FBD9C6E-873B-407C-A191-428AF7DCD93D}" type="presOf" srcId="{03689D08-8F94-B240-B093-204B4D1B1996}" destId="{11041959-BAD3-494D-A0CA-60D08024935F}" srcOrd="0" destOrd="0" presId="urn:microsoft.com/office/officeart/2005/8/layout/bProcess3"/>
-    <dgm:cxn modelId="{8F8FF573-FCB9-4536-B27C-5229D389E933}" type="presOf" srcId="{9D0A3E8F-79EA-4741-B4AF-359BBF2AD54A}" destId="{CB005E4D-98D2-5E43-A79A-01D73FA5246C}" srcOrd="0" destOrd="0" presId="urn:microsoft.com/office/officeart/2005/8/layout/bProcess3"/>
-    <dgm:cxn modelId="{6FF2F267-27F2-4350-B22E-2046ACCE3313}" type="presOf" srcId="{761D77BA-5704-3540-A64C-39623ABDE933}" destId="{2B850CA7-3DA8-704B-9542-29A27C4E6E8A}" srcOrd="0" destOrd="0" presId="urn:microsoft.com/office/officeart/2005/8/layout/bProcess3"/>
-    <dgm:cxn modelId="{E78700B6-0A35-47D3-84C8-749FE36676EE}" type="presOf" srcId="{3D31D781-DE26-FC46-87C5-81D28438E988}" destId="{5054442F-68CC-BA4D-A78B-D10165C93B35}" srcOrd="0" destOrd="0" presId="urn:microsoft.com/office/officeart/2005/8/layout/bProcess3"/>
-    <dgm:cxn modelId="{9B8575DA-B393-4E94-9CC5-DE28B0600263}" type="presParOf" srcId="{379D3411-2CF2-1443-9DE7-1F3F74BE70B6}" destId="{71E5BCB2-3AB6-4C42-9B09-A87936C7F001}" srcOrd="0" destOrd="0" presId="urn:microsoft.com/office/officeart/2005/8/layout/bProcess3"/>
-    <dgm:cxn modelId="{9E1799E6-C75F-4BA3-94AA-01B08E8E42EF}" type="presParOf" srcId="{379D3411-2CF2-1443-9DE7-1F3F74BE70B6}" destId="{70788382-AA77-7C4C-A399-82382C8CD1E3}" srcOrd="1" destOrd="0" presId="urn:microsoft.com/office/officeart/2005/8/layout/bProcess3"/>
-    <dgm:cxn modelId="{E9CC01EF-91B3-4386-8F97-DBE5B2CE649F}" type="presParOf" srcId="{70788382-AA77-7C4C-A399-82382C8CD1E3}" destId="{EE2C3E7E-7411-F14A-B102-730D81D864D3}" srcOrd="0" destOrd="0" presId="urn:microsoft.com/office/officeart/2005/8/layout/bProcess3"/>
-    <dgm:cxn modelId="{79A79737-E4CB-4138-B537-5C0DD7595B16}" type="presParOf" srcId="{379D3411-2CF2-1443-9DE7-1F3F74BE70B6}" destId="{CB005E4D-98D2-5E43-A79A-01D73FA5246C}" srcOrd="2" destOrd="0" presId="urn:microsoft.com/office/officeart/2005/8/layout/bProcess3"/>
-    <dgm:cxn modelId="{55E8144F-11FB-4F61-8A15-0EB45281DB63}" type="presParOf" srcId="{379D3411-2CF2-1443-9DE7-1F3F74BE70B6}" destId="{1AB89A78-53AA-8046-940B-4774F5E8A3F4}" srcOrd="3" destOrd="0" presId="urn:microsoft.com/office/officeart/2005/8/layout/bProcess3"/>
-    <dgm:cxn modelId="{B3AB8EED-764F-4E0D-88C7-6F9B973F3A54}" type="presParOf" srcId="{1AB89A78-53AA-8046-940B-4774F5E8A3F4}" destId="{8845A127-0D85-A14A-94CB-F773727D4C9B}" srcOrd="0" destOrd="0" presId="urn:microsoft.com/office/officeart/2005/8/layout/bProcess3"/>
-    <dgm:cxn modelId="{5AE06DCE-1724-41B6-AD24-DE4DA5159F47}" type="presParOf" srcId="{379D3411-2CF2-1443-9DE7-1F3F74BE70B6}" destId="{2B850CA7-3DA8-704B-9542-29A27C4E6E8A}" srcOrd="4" destOrd="0" presId="urn:microsoft.com/office/officeart/2005/8/layout/bProcess3"/>
-    <dgm:cxn modelId="{65024C34-9C59-4640-9DBC-83DF183D6B81}" type="presParOf" srcId="{379D3411-2CF2-1443-9DE7-1F3F74BE70B6}" destId="{11041959-BAD3-494D-A0CA-60D08024935F}" srcOrd="5" destOrd="0" presId="urn:microsoft.com/office/officeart/2005/8/layout/bProcess3"/>
-    <dgm:cxn modelId="{CF74194C-CA33-46C7-A42E-BAAB05971C23}" type="presParOf" srcId="{11041959-BAD3-494D-A0CA-60D08024935F}" destId="{F515C25C-FBC4-0A42-9BD8-739DB491DE01}" srcOrd="0" destOrd="0" presId="urn:microsoft.com/office/officeart/2005/8/layout/bProcess3"/>
-    <dgm:cxn modelId="{E0389874-BD84-4614-9BF2-3B67F3448E55}" type="presParOf" srcId="{379D3411-2CF2-1443-9DE7-1F3F74BE70B6}" destId="{35CF6ACD-16BB-D44B-9967-A88BE4C856FA}" srcOrd="6" destOrd="0" presId="urn:microsoft.com/office/officeart/2005/8/layout/bProcess3"/>
-    <dgm:cxn modelId="{B134F511-06DF-4E14-BA90-312DA1B99EB7}" type="presParOf" srcId="{379D3411-2CF2-1443-9DE7-1F3F74BE70B6}" destId="{BE891453-7A81-9745-80FE-393D0BD9F682}" srcOrd="7" destOrd="0" presId="urn:microsoft.com/office/officeart/2005/8/layout/bProcess3"/>
-    <dgm:cxn modelId="{A187DDA5-5B15-49E4-9FDC-C46F19771C23}" type="presParOf" srcId="{BE891453-7A81-9745-80FE-393D0BD9F682}" destId="{0D4A6B71-9678-E74B-A4F4-3D04D7F96F18}" srcOrd="0" destOrd="0" presId="urn:microsoft.com/office/officeart/2005/8/layout/bProcess3"/>
-    <dgm:cxn modelId="{2E9D79F0-804C-4E1D-BB72-937627381D9F}" type="presParOf" srcId="{379D3411-2CF2-1443-9DE7-1F3F74BE70B6}" destId="{5054442F-68CC-BA4D-A78B-D10165C93B35}" srcOrd="8" destOrd="0" presId="urn:microsoft.com/office/officeart/2005/8/layout/bProcess3"/>
-    <dgm:cxn modelId="{91CF0D38-73A8-473D-BA35-29F0628472ED}" type="presParOf" srcId="{379D3411-2CF2-1443-9DE7-1F3F74BE70B6}" destId="{70A625A3-B04D-314A-9454-BA7560E71142}" srcOrd="9" destOrd="0" presId="urn:microsoft.com/office/officeart/2005/8/layout/bProcess3"/>
-    <dgm:cxn modelId="{CB260050-BF43-4741-BA2D-D0AA2A9543AD}" type="presParOf" srcId="{70A625A3-B04D-314A-9454-BA7560E71142}" destId="{08B24028-0337-A54F-863C-D83DC536E50D}" srcOrd="0" destOrd="0" presId="urn:microsoft.com/office/officeart/2005/8/layout/bProcess3"/>
-    <dgm:cxn modelId="{128F67DA-1784-485C-A603-A11B981506E8}" type="presParOf" srcId="{379D3411-2CF2-1443-9DE7-1F3F74BE70B6}" destId="{CA2203B5-A4CA-2C4D-8577-50E3388F2246}" srcOrd="10" destOrd="0" presId="urn:microsoft.com/office/officeart/2005/8/layout/bProcess3"/>
+    <dgm:cxn modelId="{76542D73-EDBD-474B-AB74-7350B1EAE01F}" type="presOf" srcId="{761D77BA-5704-3540-A64C-39623ABDE933}" destId="{2B850CA7-3DA8-704B-9542-29A27C4E6E8A}" srcOrd="0" destOrd="0" presId="urn:microsoft.com/office/officeart/2005/8/layout/bProcess3"/>
+    <dgm:cxn modelId="{29DC2EF7-46B3-4244-9C44-267BAB18BDD3}" type="presOf" srcId="{7DBAA654-83A9-2749-9A11-3A2F0853292E}" destId="{379D3411-2CF2-1443-9DE7-1F3F74BE70B6}" srcOrd="0" destOrd="0" presId="urn:microsoft.com/office/officeart/2005/8/layout/bProcess3"/>
+    <dgm:cxn modelId="{31509C11-D6C8-BD4C-970A-8807C73A1D1C}" type="presOf" srcId="{56563E73-53C5-C242-B5DD-534CCEB5A55B}" destId="{8845A127-0D85-A14A-94CB-F773727D4C9B}" srcOrd="1" destOrd="0" presId="urn:microsoft.com/office/officeart/2005/8/layout/bProcess3"/>
+    <dgm:cxn modelId="{2ABEFB64-2E72-2847-BD74-E66636BE5B67}" type="presOf" srcId="{03689D08-8F94-B240-B093-204B4D1B1996}" destId="{F515C25C-FBC4-0A42-9BD8-739DB491DE01}" srcOrd="1" destOrd="0" presId="urn:microsoft.com/office/officeart/2005/8/layout/bProcess3"/>
+    <dgm:cxn modelId="{C4B3E603-4089-B741-8169-B4B0048CDDE7}" type="presOf" srcId="{3D31D781-DE26-FC46-87C5-81D28438E988}" destId="{5054442F-68CC-BA4D-A78B-D10165C93B35}" srcOrd="0" destOrd="0" presId="urn:microsoft.com/office/officeart/2005/8/layout/bProcess3"/>
+    <dgm:cxn modelId="{785D2EE8-0278-A64A-ACB0-ADE396528D82}" type="presOf" srcId="{C900A651-3FCA-634D-8E96-FB8C693E1E8F}" destId="{71E5BCB2-3AB6-4C42-9B09-A87936C7F001}" srcOrd="0" destOrd="0" presId="urn:microsoft.com/office/officeart/2005/8/layout/bProcess3"/>
+    <dgm:cxn modelId="{EE0244FC-36F8-924A-9236-8E08D575BCCC}" type="presOf" srcId="{03689D08-8F94-B240-B093-204B4D1B1996}" destId="{11041959-BAD3-494D-A0CA-60D08024935F}" srcOrd="0" destOrd="0" presId="urn:microsoft.com/office/officeart/2005/8/layout/bProcess3"/>
+    <dgm:cxn modelId="{C4A51E87-E5E4-4544-AB51-EE41A6386967}" type="presOf" srcId="{51AF1449-732A-7245-8907-3B0B474E6716}" destId="{70A625A3-B04D-314A-9454-BA7560E71142}" srcOrd="0" destOrd="0" presId="urn:microsoft.com/office/officeart/2005/8/layout/bProcess3"/>
+    <dgm:cxn modelId="{6C65094D-FBA0-8144-A516-F240A4B588ED}" type="presOf" srcId="{981B4EF9-7A3A-BE49-B6B6-0021D3615771}" destId="{CA2203B5-A4CA-2C4D-8577-50E3388F2246}" srcOrd="0" destOrd="0" presId="urn:microsoft.com/office/officeart/2005/8/layout/bProcess3"/>
+    <dgm:cxn modelId="{B815C8E9-6A12-1A49-A290-FCA96A61F99B}" type="presOf" srcId="{6FF581C4-5EE0-6547-8B0A-4DD4E49DF7D5}" destId="{EE2C3E7E-7411-F14A-B102-730D81D864D3}" srcOrd="1" destOrd="0" presId="urn:microsoft.com/office/officeart/2005/8/layout/bProcess3"/>
+    <dgm:cxn modelId="{AC95DDB7-4C26-6D44-B003-C0ECF2D959A2}" type="presOf" srcId="{51AF1449-732A-7245-8907-3B0B474E6716}" destId="{08B24028-0337-A54F-863C-D83DC536E50D}" srcOrd="1" destOrd="0" presId="urn:microsoft.com/office/officeart/2005/8/layout/bProcess3"/>
+    <dgm:cxn modelId="{757BC3E3-1D42-754B-91C1-42E9C87406E8}" type="presOf" srcId="{6FF581C4-5EE0-6547-8B0A-4DD4E49DF7D5}" destId="{70788382-AA77-7C4C-A399-82382C8CD1E3}" srcOrd="0" destOrd="0" presId="urn:microsoft.com/office/officeart/2005/8/layout/bProcess3"/>
+    <dgm:cxn modelId="{6FEBF55B-F3E7-5D4E-A70C-D8A9DF8D57F7}" type="presOf" srcId="{56563E73-53C5-C242-B5DD-534CCEB5A55B}" destId="{1AB89A78-53AA-8046-940B-4774F5E8A3F4}" srcOrd="0" destOrd="0" presId="urn:microsoft.com/office/officeart/2005/8/layout/bProcess3"/>
+    <dgm:cxn modelId="{D635A719-61DD-2E49-B4ED-683316E40342}" type="presOf" srcId="{E1700588-AA9B-9044-98E5-A52BC9E980D8}" destId="{0D4A6B71-9678-E74B-A4F4-3D04D7F96F18}" srcOrd="1" destOrd="0" presId="urn:microsoft.com/office/officeart/2005/8/layout/bProcess3"/>
+    <dgm:cxn modelId="{B3AF983D-9DB6-7947-9EAA-33536D944203}" type="presParOf" srcId="{379D3411-2CF2-1443-9DE7-1F3F74BE70B6}" destId="{71E5BCB2-3AB6-4C42-9B09-A87936C7F001}" srcOrd="0" destOrd="0" presId="urn:microsoft.com/office/officeart/2005/8/layout/bProcess3"/>
+    <dgm:cxn modelId="{82228598-1EAD-1243-A733-53F5C63990CB}" type="presParOf" srcId="{379D3411-2CF2-1443-9DE7-1F3F74BE70B6}" destId="{70788382-AA77-7C4C-A399-82382C8CD1E3}" srcOrd="1" destOrd="0" presId="urn:microsoft.com/office/officeart/2005/8/layout/bProcess3"/>
+    <dgm:cxn modelId="{919DD86C-D816-7B45-B33A-8F3C9ED456D9}" type="presParOf" srcId="{70788382-AA77-7C4C-A399-82382C8CD1E3}" destId="{EE2C3E7E-7411-F14A-B102-730D81D864D3}" srcOrd="0" destOrd="0" presId="urn:microsoft.com/office/officeart/2005/8/layout/bProcess3"/>
+    <dgm:cxn modelId="{BF857954-A23B-7A48-9A0C-76D6943A5C47}" type="presParOf" srcId="{379D3411-2CF2-1443-9DE7-1F3F74BE70B6}" destId="{CB005E4D-98D2-5E43-A79A-01D73FA5246C}" srcOrd="2" destOrd="0" presId="urn:microsoft.com/office/officeart/2005/8/layout/bProcess3"/>
+    <dgm:cxn modelId="{EA980478-13DA-F947-9AF9-788610399228}" type="presParOf" srcId="{379D3411-2CF2-1443-9DE7-1F3F74BE70B6}" destId="{1AB89A78-53AA-8046-940B-4774F5E8A3F4}" srcOrd="3" destOrd="0" presId="urn:microsoft.com/office/officeart/2005/8/layout/bProcess3"/>
+    <dgm:cxn modelId="{40E2D79B-883A-AB4D-9ACF-1BCCBC54EDDE}" type="presParOf" srcId="{1AB89A78-53AA-8046-940B-4774F5E8A3F4}" destId="{8845A127-0D85-A14A-94CB-F773727D4C9B}" srcOrd="0" destOrd="0" presId="urn:microsoft.com/office/officeart/2005/8/layout/bProcess3"/>
+    <dgm:cxn modelId="{E2FD7F21-667B-0B44-A536-23633B6D9C2B}" type="presParOf" srcId="{379D3411-2CF2-1443-9DE7-1F3F74BE70B6}" destId="{2B850CA7-3DA8-704B-9542-29A27C4E6E8A}" srcOrd="4" destOrd="0" presId="urn:microsoft.com/office/officeart/2005/8/layout/bProcess3"/>
+    <dgm:cxn modelId="{B33E69BA-9B20-C243-B01B-97737BCA6065}" type="presParOf" srcId="{379D3411-2CF2-1443-9DE7-1F3F74BE70B6}" destId="{11041959-BAD3-494D-A0CA-60D08024935F}" srcOrd="5" destOrd="0" presId="urn:microsoft.com/office/officeart/2005/8/layout/bProcess3"/>
+    <dgm:cxn modelId="{F6C9B9FE-822A-0747-BFF0-90DCF19D7496}" type="presParOf" srcId="{11041959-BAD3-494D-A0CA-60D08024935F}" destId="{F515C25C-FBC4-0A42-9BD8-739DB491DE01}" srcOrd="0" destOrd="0" presId="urn:microsoft.com/office/officeart/2005/8/layout/bProcess3"/>
+    <dgm:cxn modelId="{AB933E05-9569-EB48-83D8-A6AAB4E18A84}" type="presParOf" srcId="{379D3411-2CF2-1443-9DE7-1F3F74BE70B6}" destId="{35CF6ACD-16BB-D44B-9967-A88BE4C856FA}" srcOrd="6" destOrd="0" presId="urn:microsoft.com/office/officeart/2005/8/layout/bProcess3"/>
+    <dgm:cxn modelId="{52AF7C31-B3B8-4C4B-853B-7D992095E1D5}" type="presParOf" srcId="{379D3411-2CF2-1443-9DE7-1F3F74BE70B6}" destId="{BE891453-7A81-9745-80FE-393D0BD9F682}" srcOrd="7" destOrd="0" presId="urn:microsoft.com/office/officeart/2005/8/layout/bProcess3"/>
+    <dgm:cxn modelId="{CE9982CF-446B-C341-B6DF-903782446CF6}" type="presParOf" srcId="{BE891453-7A81-9745-80FE-393D0BD9F682}" destId="{0D4A6B71-9678-E74B-A4F4-3D04D7F96F18}" srcOrd="0" destOrd="0" presId="urn:microsoft.com/office/officeart/2005/8/layout/bProcess3"/>
+    <dgm:cxn modelId="{6C67E4C2-3936-D34B-8331-06E76856BBA3}" type="presParOf" srcId="{379D3411-2CF2-1443-9DE7-1F3F74BE70B6}" destId="{5054442F-68CC-BA4D-A78B-D10165C93B35}" srcOrd="8" destOrd="0" presId="urn:microsoft.com/office/officeart/2005/8/layout/bProcess3"/>
+    <dgm:cxn modelId="{0F9010C7-4F5C-E045-B5FD-E12590A3025A}" type="presParOf" srcId="{379D3411-2CF2-1443-9DE7-1F3F74BE70B6}" destId="{70A625A3-B04D-314A-9454-BA7560E71142}" srcOrd="9" destOrd="0" presId="urn:microsoft.com/office/officeart/2005/8/layout/bProcess3"/>
+    <dgm:cxn modelId="{F94CDEB8-0F57-3C41-8E6C-2A7D61016854}" type="presParOf" srcId="{70A625A3-B04D-314A-9454-BA7560E71142}" destId="{08B24028-0337-A54F-863C-D83DC536E50D}" srcOrd="0" destOrd="0" presId="urn:microsoft.com/office/officeart/2005/8/layout/bProcess3"/>
+    <dgm:cxn modelId="{E86FD6BB-FF4A-134D-9BA5-CE33F825DC26}" type="presParOf" srcId="{379D3411-2CF2-1443-9DE7-1F3F74BE70B6}" destId="{CA2203B5-A4CA-2C4D-8577-50E3388F2246}" srcOrd="10" destOrd="0" presId="urn:microsoft.com/office/officeart/2005/8/layout/bProcess3"/>
   </dgm:cxnLst>
   <dgm:bg/>
   <dgm:whole>
@@ -18583,7 +19188,7 @@
   </dgm:whole>
   <dgm:extLst>
     <a:ext uri="http://schemas.microsoft.com/office/drawing/2008/diagram">
-      <dsp:dataModelExt xmlns:dsp="http://schemas.microsoft.com/office/drawing/2008/diagram" relId="rId13" minVer="http://schemas.openxmlformats.org/drawingml/2006/diagram"/>
+      <dsp:dataModelExt xmlns:dsp="http://schemas.microsoft.com/office/drawing/2008/diagram" relId="rId14" minVer="http://schemas.openxmlformats.org/drawingml/2006/diagram"/>
     </a:ext>
   </dgm:extLst>
 </dgm:dataModel>
@@ -19012,53 +19617,53 @@
     </dgm:pt>
   </dgm:ptLst>
   <dgm:cxnLst>
+    <dgm:cxn modelId="{B931C143-5FA1-4001-847E-0C152E3E3132}" srcId="{5B65B07E-5C55-4DE7-98B7-7EEDF02C2A9C}" destId="{D2FA4068-5B2D-490F-B5B3-1A16FBEF2C59}" srcOrd="1" destOrd="0" parTransId="{29A10E48-26B9-4660-8B07-067B44C2AC37}" sibTransId="{F61740CE-BFAD-4F81-BC04-1CA447EADCEE}"/>
+    <dgm:cxn modelId="{9FFA5098-5220-4974-9BC8-C2473BA36A9F}" srcId="{5B65B07E-5C55-4DE7-98B7-7EEDF02C2A9C}" destId="{4DB6920E-122A-4FFB-87E6-8E3F37D44E4E}" srcOrd="3" destOrd="0" parTransId="{29DF8BE6-FB4F-4ECD-BF73-49B05FA3AE29}" sibTransId="{A80EB74B-10C8-4C42-90F0-DB217E80CEDA}"/>
+    <dgm:cxn modelId="{546357B7-FD0A-9F4F-9345-8E1ED60EFBF1}" type="presOf" srcId="{D2FA4068-5B2D-490F-B5B3-1A16FBEF2C59}" destId="{32E39A2C-3635-4704-B3DB-11FC651038E0}" srcOrd="0" destOrd="0" presId="urn:microsoft.com/office/officeart/2005/8/layout/hList7"/>
+    <dgm:cxn modelId="{28C20EC3-9AF3-434B-B526-FD78EE9716BB}" type="presOf" srcId="{CB4015DD-5C18-43A4-AD00-C0B3FD73A761}" destId="{21A2AC29-770E-484A-A0E7-A010AF8A0568}" srcOrd="0" destOrd="0" presId="urn:microsoft.com/office/officeart/2005/8/layout/hList7"/>
+    <dgm:cxn modelId="{5A3885C4-103C-45A6-B353-9E36DB5017CA}" srcId="{5B65B07E-5C55-4DE7-98B7-7EEDF02C2A9C}" destId="{85B9BA25-5BEA-433F-AFC3-CFD999DA1E05}" srcOrd="2" destOrd="0" parTransId="{08FCA7F0-E6E1-4A3A-9596-D51D074F00B4}" sibTransId="{CB4015DD-5C18-43A4-AD00-C0B3FD73A761}"/>
+    <dgm:cxn modelId="{FAC36601-EC84-D140-A407-EE57057E3247}" type="presOf" srcId="{F61740CE-BFAD-4F81-BC04-1CA447EADCEE}" destId="{21318E69-57C4-41D2-9241-AA293A1E470C}" srcOrd="0" destOrd="0" presId="urn:microsoft.com/office/officeart/2005/8/layout/hList7"/>
+    <dgm:cxn modelId="{817A68C6-9A93-CB49-9522-DA58D954EA7A}" type="presOf" srcId="{E673348A-2393-49B3-8492-C894CB248810}" destId="{5DAA3202-DCEA-4691-9D72-34EF5039C7B9}" srcOrd="0" destOrd="0" presId="urn:microsoft.com/office/officeart/2005/8/layout/hList7"/>
+    <dgm:cxn modelId="{A30E3D74-0E3F-CE49-871A-B7E9F4DCC1B8}" type="presOf" srcId="{85B9BA25-5BEA-433F-AFC3-CFD999DA1E05}" destId="{73B3C67A-63D5-4F9B-A1CF-530F5E0EA434}" srcOrd="1" destOrd="0" presId="urn:microsoft.com/office/officeart/2005/8/layout/hList7"/>
+    <dgm:cxn modelId="{B51DED7A-72C6-0B4C-A444-B5915DA9C275}" type="presOf" srcId="{5B65B07E-5C55-4DE7-98B7-7EEDF02C2A9C}" destId="{34931C36-71B4-4BED-A9C3-4E31A40DEB12}" srcOrd="0" destOrd="0" presId="urn:microsoft.com/office/officeart/2005/8/layout/hList7"/>
+    <dgm:cxn modelId="{9AD5C369-17F7-964B-935C-21C04DD6FA86}" type="presOf" srcId="{0194BC1D-33F6-4122-8B3B-4051096EFFA9}" destId="{EF337D45-1EBD-426F-8ED8-D7CFD6E4720C}" srcOrd="1" destOrd="0" presId="urn:microsoft.com/office/officeart/2005/8/layout/hList7"/>
     <dgm:cxn modelId="{07EC925D-A9B9-491A-AF21-0A228F272EA2}" srcId="{5B65B07E-5C55-4DE7-98B7-7EEDF02C2A9C}" destId="{0194BC1D-33F6-4122-8B3B-4051096EFFA9}" srcOrd="0" destOrd="0" parTransId="{B26A8D47-AB99-4501-8196-27F28F942562}" sibTransId="{E673348A-2393-49B3-8492-C894CB248810}"/>
-    <dgm:cxn modelId="{1499877A-60E0-4472-87C2-D5DE17BE8E8F}" type="presOf" srcId="{0194BC1D-33F6-4122-8B3B-4051096EFFA9}" destId="{EF337D45-1EBD-426F-8ED8-D7CFD6E4720C}" srcOrd="1" destOrd="0" presId="urn:microsoft.com/office/officeart/2005/8/layout/hList7"/>
-    <dgm:cxn modelId="{F65C28DF-6EB4-480A-8D78-2AA80692BC3D}" type="presOf" srcId="{F61740CE-BFAD-4F81-BC04-1CA447EADCEE}" destId="{21318E69-57C4-41D2-9241-AA293A1E470C}" srcOrd="0" destOrd="0" presId="urn:microsoft.com/office/officeart/2005/8/layout/hList7"/>
-    <dgm:cxn modelId="{290DDB4D-3963-4FB2-B4DF-320B25F56022}" type="presOf" srcId="{85B9BA25-5BEA-433F-AFC3-CFD999DA1E05}" destId="{73B3C67A-63D5-4F9B-A1CF-530F5E0EA434}" srcOrd="1" destOrd="0" presId="urn:microsoft.com/office/officeart/2005/8/layout/hList7"/>
-    <dgm:cxn modelId="{3559D7D3-6B71-42C1-8DBF-0113EB26739B}" type="presOf" srcId="{4DB6920E-122A-4FFB-87E6-8E3F37D44E4E}" destId="{3B5BEC2F-A018-4555-8730-104E93511F69}" srcOrd="1" destOrd="0" presId="urn:microsoft.com/office/officeart/2005/8/layout/hList7"/>
-    <dgm:cxn modelId="{30A3A3CD-4FE8-4307-A7BB-66C5F88952F4}" type="presOf" srcId="{D2FA4068-5B2D-490F-B5B3-1A16FBEF2C59}" destId="{810AC18A-3D4A-49C0-BE99-DDC8FAB44A06}" srcOrd="1" destOrd="0" presId="urn:microsoft.com/office/officeart/2005/8/layout/hList7"/>
-    <dgm:cxn modelId="{A318F92F-9E7F-4B1E-9CE6-4F566F0A3F04}" type="presOf" srcId="{CB4015DD-5C18-43A4-AD00-C0B3FD73A761}" destId="{21A2AC29-770E-484A-A0E7-A010AF8A0568}" srcOrd="0" destOrd="0" presId="urn:microsoft.com/office/officeart/2005/8/layout/hList7"/>
-    <dgm:cxn modelId="{7B707895-C90D-4AEE-AC11-2D421FABE90B}" type="presOf" srcId="{85B9BA25-5BEA-433F-AFC3-CFD999DA1E05}" destId="{92F0C5C1-E39D-4A34-9007-A038121E451C}" srcOrd="0" destOrd="0" presId="urn:microsoft.com/office/officeart/2005/8/layout/hList7"/>
-    <dgm:cxn modelId="{EF0086DD-0D23-425E-9DB2-99073D45F33B}" type="presOf" srcId="{4DB6920E-122A-4FFB-87E6-8E3F37D44E4E}" destId="{27D37377-1847-42FA-B1F8-1AFE0F6BF8D1}" srcOrd="0" destOrd="0" presId="urn:microsoft.com/office/officeart/2005/8/layout/hList7"/>
-    <dgm:cxn modelId="{9FFA5098-5220-4974-9BC8-C2473BA36A9F}" srcId="{5B65B07E-5C55-4DE7-98B7-7EEDF02C2A9C}" destId="{4DB6920E-122A-4FFB-87E6-8E3F37D44E4E}" srcOrd="3" destOrd="0" parTransId="{29DF8BE6-FB4F-4ECD-BF73-49B05FA3AE29}" sibTransId="{A80EB74B-10C8-4C42-90F0-DB217E80CEDA}"/>
-    <dgm:cxn modelId="{D9E3CCB8-8B39-419E-9441-5652D76B422C}" type="presOf" srcId="{0194BC1D-33F6-4122-8B3B-4051096EFFA9}" destId="{A4BEFB4A-341E-4B5C-9213-B1281F5476F9}" srcOrd="0" destOrd="0" presId="urn:microsoft.com/office/officeart/2005/8/layout/hList7"/>
-    <dgm:cxn modelId="{ACA7D6D6-39C9-4D94-B878-1CC666466EF1}" type="presOf" srcId="{E673348A-2393-49B3-8492-C894CB248810}" destId="{5DAA3202-DCEA-4691-9D72-34EF5039C7B9}" srcOrd="0" destOrd="0" presId="urn:microsoft.com/office/officeart/2005/8/layout/hList7"/>
-    <dgm:cxn modelId="{B931C143-5FA1-4001-847E-0C152E3E3132}" srcId="{5B65B07E-5C55-4DE7-98B7-7EEDF02C2A9C}" destId="{D2FA4068-5B2D-490F-B5B3-1A16FBEF2C59}" srcOrd="1" destOrd="0" parTransId="{29A10E48-26B9-4660-8B07-067B44C2AC37}" sibTransId="{F61740CE-BFAD-4F81-BC04-1CA447EADCEE}"/>
-    <dgm:cxn modelId="{267DE957-52E6-4949-B549-37F383D81328}" type="presOf" srcId="{5B65B07E-5C55-4DE7-98B7-7EEDF02C2A9C}" destId="{34931C36-71B4-4BED-A9C3-4E31A40DEB12}" srcOrd="0" destOrd="0" presId="urn:microsoft.com/office/officeart/2005/8/layout/hList7"/>
-    <dgm:cxn modelId="{5A3885C4-103C-45A6-B353-9E36DB5017CA}" srcId="{5B65B07E-5C55-4DE7-98B7-7EEDF02C2A9C}" destId="{85B9BA25-5BEA-433F-AFC3-CFD999DA1E05}" srcOrd="2" destOrd="0" parTransId="{08FCA7F0-E6E1-4A3A-9596-D51D074F00B4}" sibTransId="{CB4015DD-5C18-43A4-AD00-C0B3FD73A761}"/>
-    <dgm:cxn modelId="{C31CC49D-80D5-4160-A53F-263DE8CBAA2B}" type="presOf" srcId="{D2FA4068-5B2D-490F-B5B3-1A16FBEF2C59}" destId="{32E39A2C-3635-4704-B3DB-11FC651038E0}" srcOrd="0" destOrd="0" presId="urn:microsoft.com/office/officeart/2005/8/layout/hList7"/>
-    <dgm:cxn modelId="{847D96C3-D319-4F69-A8CA-00B11135B69F}" type="presParOf" srcId="{34931C36-71B4-4BED-A9C3-4E31A40DEB12}" destId="{57C402EE-591C-4E3F-841C-BFE1D283FE65}" srcOrd="0" destOrd="0" presId="urn:microsoft.com/office/officeart/2005/8/layout/hList7"/>
-    <dgm:cxn modelId="{B4AA4A30-A1BC-496F-B053-D487B48F9D44}" type="presParOf" srcId="{34931C36-71B4-4BED-A9C3-4E31A40DEB12}" destId="{BCCF4C61-95B9-4B5B-9DBF-3FED247DCC34}" srcOrd="1" destOrd="0" presId="urn:microsoft.com/office/officeart/2005/8/layout/hList7"/>
-    <dgm:cxn modelId="{750DC7D6-5BB7-4401-9587-9B7BC5C6CFEB}" type="presParOf" srcId="{BCCF4C61-95B9-4B5B-9DBF-3FED247DCC34}" destId="{526FD45B-8C2F-4E6E-9AE3-A256C9934732}" srcOrd="0" destOrd="0" presId="urn:microsoft.com/office/officeart/2005/8/layout/hList7"/>
-    <dgm:cxn modelId="{200CDF84-01CE-4121-92C0-739BAEC4F8D7}" type="presParOf" srcId="{526FD45B-8C2F-4E6E-9AE3-A256C9934732}" destId="{A4BEFB4A-341E-4B5C-9213-B1281F5476F9}" srcOrd="0" destOrd="0" presId="urn:microsoft.com/office/officeart/2005/8/layout/hList7"/>
-    <dgm:cxn modelId="{E284F03C-B4A0-4E51-8A22-64D81368B17D}" type="presParOf" srcId="{526FD45B-8C2F-4E6E-9AE3-A256C9934732}" destId="{EF337D45-1EBD-426F-8ED8-D7CFD6E4720C}" srcOrd="1" destOrd="0" presId="urn:microsoft.com/office/officeart/2005/8/layout/hList7"/>
-    <dgm:cxn modelId="{B91C51D9-8139-4B76-A7D1-DD563CB0972D}" type="presParOf" srcId="{526FD45B-8C2F-4E6E-9AE3-A256C9934732}" destId="{7BAB1B53-DEAF-4D28-AB32-904AB44FECCF}" srcOrd="2" destOrd="0" presId="urn:microsoft.com/office/officeart/2005/8/layout/hList7"/>
-    <dgm:cxn modelId="{CFF2BBCD-3455-4DCB-9E72-6BB86DCBC152}" type="presParOf" srcId="{526FD45B-8C2F-4E6E-9AE3-A256C9934732}" destId="{1AEDE3F0-7DAA-4D27-AD6E-EAB1FD00DD70}" srcOrd="3" destOrd="0" presId="urn:microsoft.com/office/officeart/2005/8/layout/hList7"/>
-    <dgm:cxn modelId="{559B5698-5CBC-4263-8ACC-3DCA76EB52E9}" type="presParOf" srcId="{BCCF4C61-95B9-4B5B-9DBF-3FED247DCC34}" destId="{5DAA3202-DCEA-4691-9D72-34EF5039C7B9}" srcOrd="1" destOrd="0" presId="urn:microsoft.com/office/officeart/2005/8/layout/hList7"/>
-    <dgm:cxn modelId="{6E387837-8CF4-4901-8F1D-8F50BE557936}" type="presParOf" srcId="{BCCF4C61-95B9-4B5B-9DBF-3FED247DCC34}" destId="{662921A1-BE0A-44D6-964E-DEBA1598AF23}" srcOrd="2" destOrd="0" presId="urn:microsoft.com/office/officeart/2005/8/layout/hList7"/>
-    <dgm:cxn modelId="{967A5FDB-0998-4F68-B02B-113191CD9C4D}" type="presParOf" srcId="{662921A1-BE0A-44D6-964E-DEBA1598AF23}" destId="{32E39A2C-3635-4704-B3DB-11FC651038E0}" srcOrd="0" destOrd="0" presId="urn:microsoft.com/office/officeart/2005/8/layout/hList7"/>
-    <dgm:cxn modelId="{DF7192D7-1E84-4FFF-AFC2-F665A266EB2B}" type="presParOf" srcId="{662921A1-BE0A-44D6-964E-DEBA1598AF23}" destId="{810AC18A-3D4A-49C0-BE99-DDC8FAB44A06}" srcOrd="1" destOrd="0" presId="urn:microsoft.com/office/officeart/2005/8/layout/hList7"/>
-    <dgm:cxn modelId="{B2164337-2844-4843-974D-75715CFBEEAD}" type="presParOf" srcId="{662921A1-BE0A-44D6-964E-DEBA1598AF23}" destId="{636802C5-CDC3-4E37-95BB-DFC76470DACC}" srcOrd="2" destOrd="0" presId="urn:microsoft.com/office/officeart/2005/8/layout/hList7"/>
-    <dgm:cxn modelId="{00677808-0258-4329-9DA4-40C64897D3B5}" type="presParOf" srcId="{662921A1-BE0A-44D6-964E-DEBA1598AF23}" destId="{786BBB57-8305-4C0A-A1E5-93B572642665}" srcOrd="3" destOrd="0" presId="urn:microsoft.com/office/officeart/2005/8/layout/hList7"/>
-    <dgm:cxn modelId="{5EFA9E59-E887-4AD0-94EC-EE8E32E6739D}" type="presParOf" srcId="{BCCF4C61-95B9-4B5B-9DBF-3FED247DCC34}" destId="{21318E69-57C4-41D2-9241-AA293A1E470C}" srcOrd="3" destOrd="0" presId="urn:microsoft.com/office/officeart/2005/8/layout/hList7"/>
-    <dgm:cxn modelId="{DFB1B338-5291-4ECB-98D5-14503E43E958}" type="presParOf" srcId="{BCCF4C61-95B9-4B5B-9DBF-3FED247DCC34}" destId="{41206572-549C-4A37-BF33-11D9B2D4C84B}" srcOrd="4" destOrd="0" presId="urn:microsoft.com/office/officeart/2005/8/layout/hList7"/>
-    <dgm:cxn modelId="{B7A708A1-16A7-45CA-8649-985188F6BD1F}" type="presParOf" srcId="{41206572-549C-4A37-BF33-11D9B2D4C84B}" destId="{92F0C5C1-E39D-4A34-9007-A038121E451C}" srcOrd="0" destOrd="0" presId="urn:microsoft.com/office/officeart/2005/8/layout/hList7"/>
-    <dgm:cxn modelId="{5811F82C-6C1E-41BD-A8DE-4E15EB1D5B1B}" type="presParOf" srcId="{41206572-549C-4A37-BF33-11D9B2D4C84B}" destId="{73B3C67A-63D5-4F9B-A1CF-530F5E0EA434}" srcOrd="1" destOrd="0" presId="urn:microsoft.com/office/officeart/2005/8/layout/hList7"/>
-    <dgm:cxn modelId="{D4B5412F-0D17-4828-9DBA-9CCE0013B165}" type="presParOf" srcId="{41206572-549C-4A37-BF33-11D9B2D4C84B}" destId="{9286578C-9756-437E-8BF7-D67FB2BBF1CC}" srcOrd="2" destOrd="0" presId="urn:microsoft.com/office/officeart/2005/8/layout/hList7"/>
-    <dgm:cxn modelId="{27A8E3AB-FF0C-4C83-ACD2-95A95AEBC311}" type="presParOf" srcId="{41206572-549C-4A37-BF33-11D9B2D4C84B}" destId="{5BB68C90-1D92-4E01-95BE-500E02B4A8C7}" srcOrd="3" destOrd="0" presId="urn:microsoft.com/office/officeart/2005/8/layout/hList7"/>
-    <dgm:cxn modelId="{40A7C8BC-61CD-4DE6-8F81-D1716D5AB15B}" type="presParOf" srcId="{BCCF4C61-95B9-4B5B-9DBF-3FED247DCC34}" destId="{21A2AC29-770E-484A-A0E7-A010AF8A0568}" srcOrd="5" destOrd="0" presId="urn:microsoft.com/office/officeart/2005/8/layout/hList7"/>
-    <dgm:cxn modelId="{5723953F-04E6-4AC4-8136-F8D6C8541BDD}" type="presParOf" srcId="{BCCF4C61-95B9-4B5B-9DBF-3FED247DCC34}" destId="{999870BB-ADF2-4D3D-B721-34B8C0C0BB82}" srcOrd="6" destOrd="0" presId="urn:microsoft.com/office/officeart/2005/8/layout/hList7"/>
-    <dgm:cxn modelId="{7B17F27C-B7AE-47D0-B614-AAFC8C74A84A}" type="presParOf" srcId="{999870BB-ADF2-4D3D-B721-34B8C0C0BB82}" destId="{27D37377-1847-42FA-B1F8-1AFE0F6BF8D1}" srcOrd="0" destOrd="0" presId="urn:microsoft.com/office/officeart/2005/8/layout/hList7"/>
-    <dgm:cxn modelId="{3B6DFF38-37F7-4E1C-8A56-550570CC0896}" type="presParOf" srcId="{999870BB-ADF2-4D3D-B721-34B8C0C0BB82}" destId="{3B5BEC2F-A018-4555-8730-104E93511F69}" srcOrd="1" destOrd="0" presId="urn:microsoft.com/office/officeart/2005/8/layout/hList7"/>
-    <dgm:cxn modelId="{C35B5175-0362-43B3-838F-CB013E30D45D}" type="presParOf" srcId="{999870BB-ADF2-4D3D-B721-34B8C0C0BB82}" destId="{047D6474-33DC-48A3-855D-A53B64159DE9}" srcOrd="2" destOrd="0" presId="urn:microsoft.com/office/officeart/2005/8/layout/hList7"/>
-    <dgm:cxn modelId="{9FC77320-01BA-4365-ADDC-EBB97025A58E}" type="presParOf" srcId="{999870BB-ADF2-4D3D-B721-34B8C0C0BB82}" destId="{00C33286-0E75-496D-AFE3-226FC300D72E}" srcOrd="3" destOrd="0" presId="urn:microsoft.com/office/officeart/2005/8/layout/hList7"/>
+    <dgm:cxn modelId="{83289544-8669-7B49-873B-E706A2ADA3DA}" type="presOf" srcId="{4DB6920E-122A-4FFB-87E6-8E3F37D44E4E}" destId="{27D37377-1847-42FA-B1F8-1AFE0F6BF8D1}" srcOrd="0" destOrd="0" presId="urn:microsoft.com/office/officeart/2005/8/layout/hList7"/>
+    <dgm:cxn modelId="{D673482C-39F4-5944-AEA7-FC437903A808}" type="presOf" srcId="{D2FA4068-5B2D-490F-B5B3-1A16FBEF2C59}" destId="{810AC18A-3D4A-49C0-BE99-DDC8FAB44A06}" srcOrd="1" destOrd="0" presId="urn:microsoft.com/office/officeart/2005/8/layout/hList7"/>
+    <dgm:cxn modelId="{F90FA30C-9F97-554B-B6E5-DA7B09DF4183}" type="presOf" srcId="{0194BC1D-33F6-4122-8B3B-4051096EFFA9}" destId="{A4BEFB4A-341E-4B5C-9213-B1281F5476F9}" srcOrd="0" destOrd="0" presId="urn:microsoft.com/office/officeart/2005/8/layout/hList7"/>
+    <dgm:cxn modelId="{EFD8F175-DACC-1A42-A575-2815DE843A1E}" type="presOf" srcId="{85B9BA25-5BEA-433F-AFC3-CFD999DA1E05}" destId="{92F0C5C1-E39D-4A34-9007-A038121E451C}" srcOrd="0" destOrd="0" presId="urn:microsoft.com/office/officeart/2005/8/layout/hList7"/>
+    <dgm:cxn modelId="{FD818441-7D00-3642-9B98-91D32A0B0B25}" type="presOf" srcId="{4DB6920E-122A-4FFB-87E6-8E3F37D44E4E}" destId="{3B5BEC2F-A018-4555-8730-104E93511F69}" srcOrd="1" destOrd="0" presId="urn:microsoft.com/office/officeart/2005/8/layout/hList7"/>
+    <dgm:cxn modelId="{626513EB-5B5D-804D-9C86-4FE61B286C36}" type="presParOf" srcId="{34931C36-71B4-4BED-A9C3-4E31A40DEB12}" destId="{57C402EE-591C-4E3F-841C-BFE1D283FE65}" srcOrd="0" destOrd="0" presId="urn:microsoft.com/office/officeart/2005/8/layout/hList7"/>
+    <dgm:cxn modelId="{4B16E9A3-CAB7-204E-9312-731869BED662}" type="presParOf" srcId="{34931C36-71B4-4BED-A9C3-4E31A40DEB12}" destId="{BCCF4C61-95B9-4B5B-9DBF-3FED247DCC34}" srcOrd="1" destOrd="0" presId="urn:microsoft.com/office/officeart/2005/8/layout/hList7"/>
+    <dgm:cxn modelId="{EBD7E9E6-79A0-A446-B482-DBE970E404E4}" type="presParOf" srcId="{BCCF4C61-95B9-4B5B-9DBF-3FED247DCC34}" destId="{526FD45B-8C2F-4E6E-9AE3-A256C9934732}" srcOrd="0" destOrd="0" presId="urn:microsoft.com/office/officeart/2005/8/layout/hList7"/>
+    <dgm:cxn modelId="{675F7E48-01AF-684D-BA78-28769188CDE9}" type="presParOf" srcId="{526FD45B-8C2F-4E6E-9AE3-A256C9934732}" destId="{A4BEFB4A-341E-4B5C-9213-B1281F5476F9}" srcOrd="0" destOrd="0" presId="urn:microsoft.com/office/officeart/2005/8/layout/hList7"/>
+    <dgm:cxn modelId="{0D858511-B855-3A46-B9EA-EE07D2C829FA}" type="presParOf" srcId="{526FD45B-8C2F-4E6E-9AE3-A256C9934732}" destId="{EF337D45-1EBD-426F-8ED8-D7CFD6E4720C}" srcOrd="1" destOrd="0" presId="urn:microsoft.com/office/officeart/2005/8/layout/hList7"/>
+    <dgm:cxn modelId="{AEAC6C85-EF21-EB43-9DC4-619F5402813B}" type="presParOf" srcId="{526FD45B-8C2F-4E6E-9AE3-A256C9934732}" destId="{7BAB1B53-DEAF-4D28-AB32-904AB44FECCF}" srcOrd="2" destOrd="0" presId="urn:microsoft.com/office/officeart/2005/8/layout/hList7"/>
+    <dgm:cxn modelId="{3A64BC02-517A-B945-A557-63E3D9BF36A4}" type="presParOf" srcId="{526FD45B-8C2F-4E6E-9AE3-A256C9934732}" destId="{1AEDE3F0-7DAA-4D27-AD6E-EAB1FD00DD70}" srcOrd="3" destOrd="0" presId="urn:microsoft.com/office/officeart/2005/8/layout/hList7"/>
+    <dgm:cxn modelId="{2DD1EA0D-A28D-5E40-B9F5-3336E2D1E0BB}" type="presParOf" srcId="{BCCF4C61-95B9-4B5B-9DBF-3FED247DCC34}" destId="{5DAA3202-DCEA-4691-9D72-34EF5039C7B9}" srcOrd="1" destOrd="0" presId="urn:microsoft.com/office/officeart/2005/8/layout/hList7"/>
+    <dgm:cxn modelId="{25A51398-90CD-1748-8BBA-D9964D214777}" type="presParOf" srcId="{BCCF4C61-95B9-4B5B-9DBF-3FED247DCC34}" destId="{662921A1-BE0A-44D6-964E-DEBA1598AF23}" srcOrd="2" destOrd="0" presId="urn:microsoft.com/office/officeart/2005/8/layout/hList7"/>
+    <dgm:cxn modelId="{F1BBB229-55FE-074F-96ED-9BBB7890223B}" type="presParOf" srcId="{662921A1-BE0A-44D6-964E-DEBA1598AF23}" destId="{32E39A2C-3635-4704-B3DB-11FC651038E0}" srcOrd="0" destOrd="0" presId="urn:microsoft.com/office/officeart/2005/8/layout/hList7"/>
+    <dgm:cxn modelId="{173FE449-34D5-8545-83A2-40E6320B7F33}" type="presParOf" srcId="{662921A1-BE0A-44D6-964E-DEBA1598AF23}" destId="{810AC18A-3D4A-49C0-BE99-DDC8FAB44A06}" srcOrd="1" destOrd="0" presId="urn:microsoft.com/office/officeart/2005/8/layout/hList7"/>
+    <dgm:cxn modelId="{EF233793-2788-4C42-B7BC-F1C0AEE73345}" type="presParOf" srcId="{662921A1-BE0A-44D6-964E-DEBA1598AF23}" destId="{636802C5-CDC3-4E37-95BB-DFC76470DACC}" srcOrd="2" destOrd="0" presId="urn:microsoft.com/office/officeart/2005/8/layout/hList7"/>
+    <dgm:cxn modelId="{4F639BC3-EF95-574E-B2ED-187B04EFD2BB}" type="presParOf" srcId="{662921A1-BE0A-44D6-964E-DEBA1598AF23}" destId="{786BBB57-8305-4C0A-A1E5-93B572642665}" srcOrd="3" destOrd="0" presId="urn:microsoft.com/office/officeart/2005/8/layout/hList7"/>
+    <dgm:cxn modelId="{525770D2-B776-0342-AF87-98BDB484A74A}" type="presParOf" srcId="{BCCF4C61-95B9-4B5B-9DBF-3FED247DCC34}" destId="{21318E69-57C4-41D2-9241-AA293A1E470C}" srcOrd="3" destOrd="0" presId="urn:microsoft.com/office/officeart/2005/8/layout/hList7"/>
+    <dgm:cxn modelId="{19C8FB54-B236-4046-9B7B-4B562AF85489}" type="presParOf" srcId="{BCCF4C61-95B9-4B5B-9DBF-3FED247DCC34}" destId="{41206572-549C-4A37-BF33-11D9B2D4C84B}" srcOrd="4" destOrd="0" presId="urn:microsoft.com/office/officeart/2005/8/layout/hList7"/>
+    <dgm:cxn modelId="{0171E4AF-8AAF-954B-827B-B1DA69221563}" type="presParOf" srcId="{41206572-549C-4A37-BF33-11D9B2D4C84B}" destId="{92F0C5C1-E39D-4A34-9007-A038121E451C}" srcOrd="0" destOrd="0" presId="urn:microsoft.com/office/officeart/2005/8/layout/hList7"/>
+    <dgm:cxn modelId="{48590A68-04A9-D642-86E5-59DD80CF85F5}" type="presParOf" srcId="{41206572-549C-4A37-BF33-11D9B2D4C84B}" destId="{73B3C67A-63D5-4F9B-A1CF-530F5E0EA434}" srcOrd="1" destOrd="0" presId="urn:microsoft.com/office/officeart/2005/8/layout/hList7"/>
+    <dgm:cxn modelId="{57373FE6-602E-B045-8BD0-B1A63FF87817}" type="presParOf" srcId="{41206572-549C-4A37-BF33-11D9B2D4C84B}" destId="{9286578C-9756-437E-8BF7-D67FB2BBF1CC}" srcOrd="2" destOrd="0" presId="urn:microsoft.com/office/officeart/2005/8/layout/hList7"/>
+    <dgm:cxn modelId="{C8C22E73-CE41-FD40-A679-6C8BE0C4CF00}" type="presParOf" srcId="{41206572-549C-4A37-BF33-11D9B2D4C84B}" destId="{5BB68C90-1D92-4E01-95BE-500E02B4A8C7}" srcOrd="3" destOrd="0" presId="urn:microsoft.com/office/officeart/2005/8/layout/hList7"/>
+    <dgm:cxn modelId="{67461F7B-80BA-F146-A21B-03FBC4C7D019}" type="presParOf" srcId="{BCCF4C61-95B9-4B5B-9DBF-3FED247DCC34}" destId="{21A2AC29-770E-484A-A0E7-A010AF8A0568}" srcOrd="5" destOrd="0" presId="urn:microsoft.com/office/officeart/2005/8/layout/hList7"/>
+    <dgm:cxn modelId="{32ED19BE-A2DA-AE46-8BBA-8E957929EA69}" type="presParOf" srcId="{BCCF4C61-95B9-4B5B-9DBF-3FED247DCC34}" destId="{999870BB-ADF2-4D3D-B721-34B8C0C0BB82}" srcOrd="6" destOrd="0" presId="urn:microsoft.com/office/officeart/2005/8/layout/hList7"/>
+    <dgm:cxn modelId="{32F5FA4E-D302-5C48-A72B-D0CA46C8D57F}" type="presParOf" srcId="{999870BB-ADF2-4D3D-B721-34B8C0C0BB82}" destId="{27D37377-1847-42FA-B1F8-1AFE0F6BF8D1}" srcOrd="0" destOrd="0" presId="urn:microsoft.com/office/officeart/2005/8/layout/hList7"/>
+    <dgm:cxn modelId="{7FF3E6F6-B11E-6344-9985-CE76AD79508A}" type="presParOf" srcId="{999870BB-ADF2-4D3D-B721-34B8C0C0BB82}" destId="{3B5BEC2F-A018-4555-8730-104E93511F69}" srcOrd="1" destOrd="0" presId="urn:microsoft.com/office/officeart/2005/8/layout/hList7"/>
+    <dgm:cxn modelId="{98B7AD00-DAE1-6A48-84A1-1073B6359657}" type="presParOf" srcId="{999870BB-ADF2-4D3D-B721-34B8C0C0BB82}" destId="{047D6474-33DC-48A3-855D-A53B64159DE9}" srcOrd="2" destOrd="0" presId="urn:microsoft.com/office/officeart/2005/8/layout/hList7"/>
+    <dgm:cxn modelId="{8F149D60-C1FC-0548-B0A9-C6D39CC8EC85}" type="presParOf" srcId="{999870BB-ADF2-4D3D-B721-34B8C0C0BB82}" destId="{00C33286-0E75-496D-AFE3-226FC300D72E}" srcOrd="3" destOrd="0" presId="urn:microsoft.com/office/officeart/2005/8/layout/hList7"/>
   </dgm:cxnLst>
   <dgm:bg/>
   <dgm:whole/>
   <dgm:extLst>
     <a:ext uri="http://schemas.microsoft.com/office/drawing/2008/diagram">
-      <dsp:dataModelExt xmlns:dsp="http://schemas.microsoft.com/office/drawing/2008/diagram" relId="rId21" minVer="http://schemas.openxmlformats.org/drawingml/2006/diagram"/>
+      <dsp:dataModelExt xmlns:dsp="http://schemas.microsoft.com/office/drawing/2008/diagram" relId="rId22" minVer="http://schemas.openxmlformats.org/drawingml/2006/diagram"/>
     </a:ext>
   </dgm:extLst>
 </dgm:dataModel>
@@ -23552,4 +24157,16 @@
     </a:ext>
   </a:extLst>
 </a:theme>
+</file>
+
+<file path=customXml/item1.xml><?xml version="1.0" encoding="utf-8"?>
+<b:Sources xmlns:b="http://schemas.openxmlformats.org/officeDocument/2006/bibliography" xmlns="http://schemas.openxmlformats.org/officeDocument/2006/bibliography" SelectedStyle="/APASixthEditionOfficeOnline.xsl" StyleName="APA"/>
+</file>
+
+<file path=customXml/itemProps1.xml><?xml version="1.0" encoding="utf-8"?>
+<ds:datastoreItem xmlns:ds="http://schemas.openxmlformats.org/officeDocument/2006/customXml" ds:itemID="{A57942EB-8B89-864C-B571-BA843909507F}">
+  <ds:schemaRefs>
+    <ds:schemaRef ds:uri="http://schemas.openxmlformats.org/officeDocument/2006/bibliography"/>
+  </ds:schemaRefs>
+</ds:datastoreItem>
 </file>
</xml_diff>

<commit_message>
Final relase of Design Document
Fixed a little issue
</commit_message>
<xml_diff>
--- a/2. Design Document (working space)/Design Document.docx
+++ b/2. Design Document (working space)/Design Document.docx
@@ -525,8 +525,6 @@
         </w:rPr>
         <w:fldChar w:fldCharType="separate"/>
       </w:r>
-      <w:bookmarkStart w:id="1" w:name="_GoBack"/>
-      <w:bookmarkEnd w:id="1"/>
       <w:r>
         <w:rPr>
           <w:noProof/>
@@ -2375,22 +2373,22 @@
       <w:pPr>
         <w:pStyle w:val="Titolo1"/>
       </w:pPr>
-      <w:bookmarkStart w:id="2" w:name="_Toc436987958"/>
+      <w:bookmarkStart w:id="1" w:name="_Toc436987958"/>
       <w:r>
         <w:lastRenderedPageBreak/>
         <w:t>Introduction</w:t>
       </w:r>
+      <w:bookmarkEnd w:id="1"/>
+    </w:p>
+    <w:p>
+      <w:pPr>
+        <w:pStyle w:val="Titolo2"/>
+      </w:pPr>
+      <w:bookmarkStart w:id="2" w:name="_Toc436987959"/>
+      <w:r>
+        <w:t>Purpose</w:t>
+      </w:r>
       <w:bookmarkEnd w:id="2"/>
-    </w:p>
-    <w:p>
-      <w:pPr>
-        <w:pStyle w:val="Titolo2"/>
-      </w:pPr>
-      <w:bookmarkStart w:id="3" w:name="_Toc436987959"/>
-      <w:r>
-        <w:t>Purpose</w:t>
-      </w:r>
-      <w:bookmarkEnd w:id="3"/>
       <w:r>
         <w:t xml:space="preserve"> </w:t>
       </w:r>
@@ -2697,161 +2695,161 @@
       <w:pPr>
         <w:pStyle w:val="Titolo2"/>
       </w:pPr>
-      <w:bookmarkStart w:id="4" w:name="_Toc436987960"/>
+      <w:bookmarkStart w:id="3" w:name="_Toc436987960"/>
       <w:r>
         <w:lastRenderedPageBreak/>
         <w:t>Scope</w:t>
       </w:r>
+      <w:bookmarkEnd w:id="3"/>
+    </w:p>
+    <w:p>
+      <w:pPr>
+        <w:pStyle w:val="TestoNormale"/>
+      </w:pPr>
+      <w:r>
+        <w:t xml:space="preserve">The main scope of this </w:t>
+      </w:r>
+      <w:r>
+        <w:rPr>
+          <w:b/>
+        </w:rPr>
+        <w:t>D</w:t>
+      </w:r>
+      <w:r>
+        <w:rPr>
+          <w:b/>
+        </w:rPr>
+        <w:t>D</w:t>
+      </w:r>
+      <w:r>
+        <w:t xml:space="preserve"> (</w:t>
+      </w:r>
+      <w:r>
+        <w:rPr>
+          <w:i/>
+        </w:rPr>
+        <w:t>Design</w:t>
+      </w:r>
+      <w:r>
+        <w:rPr>
+          <w:i/>
+        </w:rPr>
+        <w:t xml:space="preserve"> Document</w:t>
+      </w:r>
+      <w:r>
+        <w:t xml:space="preserve">) is to give an </w:t>
+      </w:r>
+      <w:r>
+        <w:t xml:space="preserve">overall guidance to the </w:t>
+      </w:r>
+      <w:r>
+        <w:rPr>
+          <w:b/>
+        </w:rPr>
+        <w:t>architecture</w:t>
+      </w:r>
+      <w:r>
+        <w:t xml:space="preserve"> of the </w:t>
+      </w:r>
+      <w:r>
+        <w:rPr>
+          <w:b/>
+        </w:rPr>
+        <w:t>project</w:t>
+      </w:r>
+      <w:r>
+        <w:t xml:space="preserve">, which is </w:t>
+      </w:r>
+      <w:proofErr w:type="spellStart"/>
+      <w:r>
+        <w:rPr>
+          <w:i/>
+        </w:rPr>
+        <w:t>myTaxi</w:t>
+      </w:r>
+      <w:r>
+        <w:rPr>
+          <w:i/>
+        </w:rPr>
+        <w:t>Driver</w:t>
+      </w:r>
+      <w:proofErr w:type="spellEnd"/>
+      <w:r>
+        <w:t xml:space="preserve"> (</w:t>
+      </w:r>
+      <w:r>
+        <w:rPr>
+          <w:b/>
+        </w:rPr>
+        <w:t>Software Engineering 2 project</w:t>
+      </w:r>
+      <w:r>
+        <w:t xml:space="preserve"> of year 2015/16 - </w:t>
+      </w:r>
+      <w:proofErr w:type="spellStart"/>
+      <w:r>
+        <w:rPr>
+          <w:b/>
+        </w:rPr>
+        <w:t>Politecnico</w:t>
+      </w:r>
+      <w:proofErr w:type="spellEnd"/>
+      <w:r>
+        <w:rPr>
+          <w:b/>
+        </w:rPr>
+        <w:t xml:space="preserve"> di Milano</w:t>
+      </w:r>
+      <w:r>
+        <w:t xml:space="preserve">). </w:t>
+      </w:r>
+    </w:p>
+    <w:p/>
+    <w:p>
+      <w:pPr>
+        <w:pStyle w:val="TestoNormale"/>
+      </w:pPr>
+      <w:r>
+        <w:t>We described the main</w:t>
+      </w:r>
+      <w:r>
+        <w:rPr>
+          <w:b/>
+        </w:rPr>
+        <w:t xml:space="preserve"> goals</w:t>
+      </w:r>
+      <w:r>
+        <w:t xml:space="preserve"> and </w:t>
+      </w:r>
+      <w:r>
+        <w:rPr>
+          <w:b/>
+        </w:rPr>
+        <w:t>objectives</w:t>
+      </w:r>
+      <w:r>
+        <w:t xml:space="preserve"> of the project in the previous </w:t>
+      </w:r>
+      <w:r>
+        <w:rPr>
+          <w:i/>
+        </w:rPr>
+        <w:t>Requirements Analysis and Specification Document</w:t>
+      </w:r>
+      <w:r>
+        <w:t>.</w:t>
+      </w:r>
+    </w:p>
+    <w:p/>
+    <w:p>
+      <w:pPr>
+        <w:pStyle w:val="Titolo2"/>
+      </w:pPr>
+      <w:bookmarkStart w:id="4" w:name="_Toc436987961"/>
+      <w:r>
+        <w:t>Definitions, Acronyms, Abbreviations</w:t>
+      </w:r>
       <w:bookmarkEnd w:id="4"/>
-    </w:p>
-    <w:p>
-      <w:pPr>
-        <w:pStyle w:val="TestoNormale"/>
-      </w:pPr>
-      <w:r>
-        <w:t xml:space="preserve">The main scope of this </w:t>
-      </w:r>
-      <w:r>
-        <w:rPr>
-          <w:b/>
-        </w:rPr>
-        <w:t>D</w:t>
-      </w:r>
-      <w:r>
-        <w:rPr>
-          <w:b/>
-        </w:rPr>
-        <w:t>D</w:t>
-      </w:r>
-      <w:r>
-        <w:t xml:space="preserve"> (</w:t>
-      </w:r>
-      <w:r>
-        <w:rPr>
-          <w:i/>
-        </w:rPr>
-        <w:t>Design</w:t>
-      </w:r>
-      <w:r>
-        <w:rPr>
-          <w:i/>
-        </w:rPr>
-        <w:t xml:space="preserve"> Document</w:t>
-      </w:r>
-      <w:r>
-        <w:t xml:space="preserve">) is to give an </w:t>
-      </w:r>
-      <w:r>
-        <w:t xml:space="preserve">overall guidance to the </w:t>
-      </w:r>
-      <w:r>
-        <w:rPr>
-          <w:b/>
-        </w:rPr>
-        <w:t>architecture</w:t>
-      </w:r>
-      <w:r>
-        <w:t xml:space="preserve"> of the </w:t>
-      </w:r>
-      <w:r>
-        <w:rPr>
-          <w:b/>
-        </w:rPr>
-        <w:t>project</w:t>
-      </w:r>
-      <w:r>
-        <w:t xml:space="preserve">, which is </w:t>
-      </w:r>
-      <w:proofErr w:type="spellStart"/>
-      <w:r>
-        <w:rPr>
-          <w:i/>
-        </w:rPr>
-        <w:t>myTaxi</w:t>
-      </w:r>
-      <w:r>
-        <w:rPr>
-          <w:i/>
-        </w:rPr>
-        <w:t>Driver</w:t>
-      </w:r>
-      <w:proofErr w:type="spellEnd"/>
-      <w:r>
-        <w:t xml:space="preserve"> (</w:t>
-      </w:r>
-      <w:r>
-        <w:rPr>
-          <w:b/>
-        </w:rPr>
-        <w:t>Software Engineering 2 project</w:t>
-      </w:r>
-      <w:r>
-        <w:t xml:space="preserve"> of year 2015/16 - </w:t>
-      </w:r>
-      <w:proofErr w:type="spellStart"/>
-      <w:r>
-        <w:rPr>
-          <w:b/>
-        </w:rPr>
-        <w:t>Politecnico</w:t>
-      </w:r>
-      <w:proofErr w:type="spellEnd"/>
-      <w:r>
-        <w:rPr>
-          <w:b/>
-        </w:rPr>
-        <w:t xml:space="preserve"> di Milano</w:t>
-      </w:r>
-      <w:r>
-        <w:t xml:space="preserve">). </w:t>
-      </w:r>
-    </w:p>
-    <w:p/>
-    <w:p>
-      <w:pPr>
-        <w:pStyle w:val="TestoNormale"/>
-      </w:pPr>
-      <w:r>
-        <w:t>We described the main</w:t>
-      </w:r>
-      <w:r>
-        <w:rPr>
-          <w:b/>
-        </w:rPr>
-        <w:t xml:space="preserve"> goals</w:t>
-      </w:r>
-      <w:r>
-        <w:t xml:space="preserve"> and </w:t>
-      </w:r>
-      <w:r>
-        <w:rPr>
-          <w:b/>
-        </w:rPr>
-        <w:t>objectives</w:t>
-      </w:r>
-      <w:r>
-        <w:t xml:space="preserve"> of the project in the previous </w:t>
-      </w:r>
-      <w:r>
-        <w:rPr>
-          <w:i/>
-        </w:rPr>
-        <w:t>Requirements Analysis and Specification Document</w:t>
-      </w:r>
-      <w:r>
-        <w:t>.</w:t>
-      </w:r>
-    </w:p>
-    <w:p/>
-    <w:p>
-      <w:pPr>
-        <w:pStyle w:val="Titolo2"/>
-      </w:pPr>
-      <w:bookmarkStart w:id="5" w:name="_Toc436987961"/>
-      <w:r>
-        <w:t>Definitions, Acronyms, Abbreviations</w:t>
-      </w:r>
-      <w:bookmarkEnd w:id="5"/>
     </w:p>
     <w:p>
       <w:pPr>
@@ -3350,12 +3348,12 @@
       <w:pPr>
         <w:pStyle w:val="Titolo2"/>
       </w:pPr>
-      <w:bookmarkStart w:id="6" w:name="_Toc436987962"/>
+      <w:bookmarkStart w:id="5" w:name="_Toc436987962"/>
       <w:r>
         <w:lastRenderedPageBreak/>
         <w:t>Reference Documents</w:t>
       </w:r>
-      <w:bookmarkEnd w:id="6"/>
+      <w:bookmarkEnd w:id="5"/>
     </w:p>
     <w:p>
       <w:pPr>
@@ -3525,11 +3523,11 @@
       <w:pPr>
         <w:pStyle w:val="Titolo2"/>
       </w:pPr>
-      <w:bookmarkStart w:id="7" w:name="_Toc436987963"/>
+      <w:bookmarkStart w:id="6" w:name="_Toc436987963"/>
       <w:r>
         <w:t>Document Structure</w:t>
       </w:r>
-      <w:bookmarkEnd w:id="7"/>
+      <w:bookmarkEnd w:id="6"/>
       <w:r>
         <w:t xml:space="preserve"> </w:t>
       </w:r>
@@ -3574,22 +3572,22 @@
       <w:pPr>
         <w:pStyle w:val="Titolo1"/>
       </w:pPr>
-      <w:bookmarkStart w:id="8" w:name="_Toc436987964"/>
+      <w:bookmarkStart w:id="7" w:name="_Toc436987964"/>
       <w:r>
         <w:lastRenderedPageBreak/>
         <w:t>Architectural Design</w:t>
       </w:r>
+      <w:bookmarkEnd w:id="7"/>
+    </w:p>
+    <w:p>
+      <w:pPr>
+        <w:pStyle w:val="Titolo2"/>
+      </w:pPr>
+      <w:bookmarkStart w:id="8" w:name="_Toc436987965"/>
+      <w:r>
+        <w:t>Overview</w:t>
+      </w:r>
       <w:bookmarkEnd w:id="8"/>
-    </w:p>
-    <w:p>
-      <w:pPr>
-        <w:pStyle w:val="Titolo2"/>
-      </w:pPr>
-      <w:bookmarkStart w:id="9" w:name="_Toc436987965"/>
-      <w:r>
-        <w:t>Overview</w:t>
-      </w:r>
-      <w:bookmarkEnd w:id="9"/>
     </w:p>
     <w:p>
       <w:pPr>
@@ -4391,12 +4389,12 @@
       <w:pPr>
         <w:pStyle w:val="Titolo2"/>
       </w:pPr>
-      <w:bookmarkStart w:id="10" w:name="_Toc436987966"/>
+      <w:bookmarkStart w:id="9" w:name="_Toc436987966"/>
       <w:r>
         <w:lastRenderedPageBreak/>
         <w:t>Component View</w:t>
       </w:r>
-      <w:bookmarkEnd w:id="10"/>
+      <w:bookmarkEnd w:id="9"/>
     </w:p>
     <w:p>
       <w:pPr>
@@ -5777,12 +5775,12 @@
       <w:pPr>
         <w:pStyle w:val="Titolo2"/>
       </w:pPr>
-      <w:bookmarkStart w:id="11" w:name="_Toc436987967"/>
+      <w:bookmarkStart w:id="10" w:name="_Toc436987967"/>
       <w:r>
         <w:lastRenderedPageBreak/>
         <w:t>Deployment View</w:t>
       </w:r>
-      <w:bookmarkEnd w:id="11"/>
+      <w:bookmarkEnd w:id="10"/>
       <w:r>
         <w:t xml:space="preserve"> </w:t>
       </w:r>
@@ -5923,12 +5921,12 @@
       <w:pPr>
         <w:pStyle w:val="Titolo2"/>
       </w:pPr>
-      <w:bookmarkStart w:id="12" w:name="_Toc436987968"/>
+      <w:bookmarkStart w:id="11" w:name="_Toc436987968"/>
       <w:r>
         <w:lastRenderedPageBreak/>
         <w:t>Runtime View</w:t>
       </w:r>
-      <w:bookmarkEnd w:id="12"/>
+      <w:bookmarkEnd w:id="11"/>
     </w:p>
     <w:p>
       <w:pPr>
@@ -6446,7 +6444,6 @@
       <w:r>
         <w:t xml:space="preserve"> in reservations handling. In this case </w:t>
       </w:r>
-      <w:proofErr w:type="gramStart"/>
       <w:r>
         <w:rPr>
           <w:i/>
@@ -6472,14 +6469,7 @@
         <w:rPr>
           <w:i/>
         </w:rPr>
-        <w:t>System Manager</w:t>
-      </w:r>
-      <w:proofErr w:type="gramEnd"/>
-      <w:r>
-        <w:rPr>
-          <w:i/>
-        </w:rPr>
-        <w:t>.</w:t>
+        <w:t>System Manager.</w:t>
       </w:r>
       <w:r>
         <w:t xml:space="preserve"> </w:t>
@@ -6542,11 +6532,11 @@
       <w:pPr>
         <w:pStyle w:val="Titolo2"/>
       </w:pPr>
-      <w:bookmarkStart w:id="13" w:name="_Toc436987969"/>
+      <w:bookmarkStart w:id="12" w:name="_Toc436987969"/>
       <w:r>
         <w:t>Component interfaces</w:t>
       </w:r>
-      <w:bookmarkEnd w:id="13"/>
+      <w:bookmarkEnd w:id="12"/>
     </w:p>
     <w:p>
       <w:pPr>
@@ -6684,7 +6674,6 @@
         <w:t xml:space="preserve"> </w:t>
       </w:r>
       <w:proofErr w:type="spellStart"/>
-      <w:proofErr w:type="gramStart"/>
       <w:r>
         <w:rPr>
           <w:i/>
@@ -6696,14 +6685,7 @@
         <w:rPr>
           <w:i/>
         </w:rPr>
-        <w:t>(</w:t>
-      </w:r>
-      <w:proofErr w:type="gramEnd"/>
-      <w:r>
-        <w:rPr>
-          <w:i/>
-        </w:rPr>
-        <w:t xml:space="preserve">), </w:t>
+        <w:t xml:space="preserve">(), </w:t>
       </w:r>
       <w:proofErr w:type="spellStart"/>
       <w:r>
@@ -7101,12 +7083,12 @@
       <w:pPr>
         <w:pStyle w:val="Titolo2"/>
       </w:pPr>
-      <w:bookmarkStart w:id="14" w:name="_Toc436987970"/>
+      <w:bookmarkStart w:id="13" w:name="_Toc436987970"/>
       <w:r>
         <w:lastRenderedPageBreak/>
         <w:t>Selected architectural styles and patterns</w:t>
       </w:r>
-      <w:bookmarkEnd w:id="14"/>
+      <w:bookmarkEnd w:id="13"/>
     </w:p>
     <w:p>
       <w:pPr>
@@ -7947,12 +7929,12 @@
       <w:pPr>
         <w:pStyle w:val="Titolo2"/>
       </w:pPr>
-      <w:bookmarkStart w:id="15" w:name="_Toc436987971"/>
+      <w:bookmarkStart w:id="14" w:name="_Toc436987971"/>
       <w:r>
         <w:lastRenderedPageBreak/>
         <w:t>Other design decisions</w:t>
       </w:r>
-      <w:bookmarkEnd w:id="15"/>
+      <w:bookmarkEnd w:id="14"/>
     </w:p>
     <w:p>
       <w:pPr>
@@ -8140,10 +8122,7 @@
         <w:t xml:space="preserve"> both these services are standards all over the world and the creation of </w:t>
       </w:r>
       <w:r>
-        <w:t>ad-</w:t>
-      </w:r>
-      <w:r>
-        <w:t>hoc parallel services would not</w:t>
+        <w:t>ad-hoc parallel services would not</w:t>
       </w:r>
       <w:r>
         <w:t xml:space="preserve"> have sense. </w:t>
@@ -8189,7 +8168,6 @@
           <w:shd w:val="clear" w:color="auto" w:fill="FFFFFF"/>
         </w:rPr>
       </w:pPr>
-      <w:proofErr w:type="gramStart"/>
       <w:r>
         <w:rPr>
           <w:rFonts w:ascii="Helvetica" w:hAnsi="Helvetica" w:cs="Helvetica"/>
@@ -8201,7 +8179,6 @@
         </w:rPr>
         <w:t>“ Don’t</w:t>
       </w:r>
-      <w:proofErr w:type="gramEnd"/>
       <w:r>
         <w:rPr>
           <w:rFonts w:ascii="Helvetica" w:hAnsi="Helvetica" w:cs="Helvetica"/>
@@ -8232,9 +8209,8 @@
           <w:szCs w:val="40"/>
           <w:shd w:val="clear" w:color="auto" w:fill="FFFFFF"/>
         </w:rPr>
-        <w:t xml:space="preserve"> </w:t>
-      </w:r>
-      <w:proofErr w:type="gramStart"/>
+        <w:t xml:space="preserve"> just realign it.</w:t>
+      </w:r>
       <w:r>
         <w:rPr>
           <w:rFonts w:ascii="Helvetica" w:hAnsi="Helvetica" w:cs="Helvetica"/>
@@ -8244,29 +8220,6 @@
           <w:szCs w:val="40"/>
           <w:shd w:val="clear" w:color="auto" w:fill="FFFFFF"/>
         </w:rPr>
-        <w:t>just</w:t>
-      </w:r>
-      <w:proofErr w:type="gramEnd"/>
-      <w:r>
-        <w:rPr>
-          <w:rFonts w:ascii="Helvetica" w:hAnsi="Helvetica" w:cs="Helvetica"/>
-          <w:i/>
-          <w:color w:val="2E74B5" w:themeColor="accent1" w:themeShade="BF"/>
-          <w:sz w:val="40"/>
-          <w:szCs w:val="40"/>
-          <w:shd w:val="clear" w:color="auto" w:fill="FFFFFF"/>
-        </w:rPr>
-        <w:t xml:space="preserve"> realign it.</w:t>
-      </w:r>
-      <w:r>
-        <w:rPr>
-          <w:rFonts w:ascii="Helvetica" w:hAnsi="Helvetica" w:cs="Helvetica"/>
-          <w:i/>
-          <w:color w:val="2E74B5" w:themeColor="accent1" w:themeShade="BF"/>
-          <w:sz w:val="40"/>
-          <w:szCs w:val="40"/>
-          <w:shd w:val="clear" w:color="auto" w:fill="FFFFFF"/>
-        </w:rPr>
         <w:t xml:space="preserve"> “</w:t>
       </w:r>
       <w:r>
@@ -8304,22 +8257,22 @@
       <w:pPr>
         <w:pStyle w:val="Titolo1"/>
       </w:pPr>
-      <w:bookmarkStart w:id="16" w:name="_Toc436987972"/>
+      <w:bookmarkStart w:id="15" w:name="_Toc436987972"/>
       <w:r>
         <w:lastRenderedPageBreak/>
         <w:t>Algorithm design</w:t>
       </w:r>
+      <w:bookmarkEnd w:id="15"/>
+    </w:p>
+    <w:p>
+      <w:pPr>
+        <w:pStyle w:val="Titolo2"/>
+      </w:pPr>
+      <w:bookmarkStart w:id="16" w:name="_Toc436987973"/>
+      <w:r>
+        <w:t>Queue Management: M/M/s model</w:t>
+      </w:r>
       <w:bookmarkEnd w:id="16"/>
-    </w:p>
-    <w:p>
-      <w:pPr>
-        <w:pStyle w:val="Titolo2"/>
-      </w:pPr>
-      <w:bookmarkStart w:id="17" w:name="_Toc436987973"/>
-      <w:r>
-        <w:t>Queue Management: M/M/s model</w:t>
-      </w:r>
-      <w:bookmarkEnd w:id="17"/>
     </w:p>
     <w:p>
       <w:pPr>
@@ -8524,15 +8477,7 @@
         <w:t>service times</w:t>
       </w:r>
       <w:r>
-        <w:t xml:space="preserve"> </w:t>
-      </w:r>
-      <w:proofErr w:type="gramStart"/>
-      <w:r>
-        <w:t>are identically distributed</w:t>
-      </w:r>
-      <w:proofErr w:type="gramEnd"/>
-      <w:r>
-        <w:t xml:space="preserve"> according to an </w:t>
+        <w:t xml:space="preserve"> are identically distributed according to an </w:t>
       </w:r>
       <w:r>
         <w:rPr>
@@ -9130,19 +9075,11 @@
       <w:r>
         <w:t xml:space="preserve"> </w:t>
       </w:r>
-      <w:proofErr w:type="gramStart"/>
-      <w:r>
-        <w:rPr>
-          <w:i/>
-        </w:rPr>
-        <w:t>E(</w:t>
-      </w:r>
-      <w:proofErr w:type="gramEnd"/>
-      <w:r>
-        <w:rPr>
-          <w:i/>
-        </w:rPr>
-        <w:t>°W</w:t>
+      <w:r>
+        <w:rPr>
+          <w:i/>
+        </w:rPr>
+        <w:t>E(°W</w:t>
       </w:r>
       <w:r>
         <w:rPr>
@@ -9227,19 +9164,11 @@
       <w:r>
         <w:t>=</w:t>
       </w:r>
-      <w:proofErr w:type="gramStart"/>
-      <w:r>
-        <w:rPr>
-          <w:i/>
-        </w:rPr>
-        <w:t>E(</w:t>
-      </w:r>
-      <w:proofErr w:type="gramEnd"/>
-      <w:r>
-        <w:rPr>
-          <w:i/>
-        </w:rPr>
-        <w:t>°</w:t>
+      <w:r>
+        <w:rPr>
+          <w:i/>
+        </w:rPr>
+        <w:t>E(°</w:t>
       </w:r>
       <w:proofErr w:type="spellStart"/>
       <w:r>
@@ -10808,151 +10737,141 @@
       <w:pPr>
         <w:pStyle w:val="Titolo1"/>
       </w:pPr>
-      <w:bookmarkStart w:id="18" w:name="_Toc436987974"/>
+      <w:bookmarkStart w:id="17" w:name="_Toc436987974"/>
       <w:r>
         <w:lastRenderedPageBreak/>
         <w:t>User Interface Design</w:t>
       </w:r>
+      <w:bookmarkEnd w:id="17"/>
+    </w:p>
+    <w:p>
+      <w:pPr>
+        <w:pStyle w:val="TestoNormale"/>
+      </w:pPr>
+      <w:r>
+        <w:rPr>
+          <w:i/>
+        </w:rPr>
+        <w:t>User Interface</w:t>
+      </w:r>
+      <w:r>
+        <w:t xml:space="preserve"> plays a very important role in interactions between machines and humans. Given </w:t>
+      </w:r>
+      <w:r>
+        <w:t>that,</w:t>
+      </w:r>
+      <w:r>
+        <w:t xml:space="preserve"> we have assumed that </w:t>
+      </w:r>
+      <w:r>
+        <w:t>“</w:t>
+      </w:r>
+      <w:r>
+        <w:rPr>
+          <w:i/>
+        </w:rPr>
+        <w:t>no special skills are requested</w:t>
+      </w:r>
+      <w:r>
+        <w:rPr>
+          <w:i/>
+        </w:rPr>
+        <w:t>”</w:t>
+      </w:r>
+      <w:r>
+        <w:t xml:space="preserve"> to use </w:t>
+      </w:r>
+      <w:proofErr w:type="spellStart"/>
+      <w:r>
+        <w:rPr>
+          <w:i/>
+        </w:rPr>
+        <w:t>mTS</w:t>
+      </w:r>
+      <w:proofErr w:type="spellEnd"/>
+      <w:r>
+        <w:t xml:space="preserve"> product, </w:t>
+      </w:r>
+      <w:r>
+        <w:rPr>
+          <w:b/>
+        </w:rPr>
+        <w:t>UI</w:t>
+      </w:r>
+      <w:r>
+        <w:t xml:space="preserve"> must be kept as simple as possible without sacrificing functionality. </w:t>
+      </w:r>
+    </w:p>
+    <w:p>
+      <w:pPr>
+        <w:pStyle w:val="TestoNormale"/>
+      </w:pPr>
+      <w:r>
+        <w:t xml:space="preserve">In </w:t>
+      </w:r>
+      <w:r>
+        <w:rPr>
+          <w:b/>
+        </w:rPr>
+        <w:t>RASD</w:t>
+      </w:r>
+      <w:r>
+        <w:t xml:space="preserve"> we have provided some mockups to give a general idea of </w:t>
+      </w:r>
+      <w:proofErr w:type="spellStart"/>
+      <w:r>
+        <w:t>mTS</w:t>
+      </w:r>
+      <w:proofErr w:type="spellEnd"/>
+      <w:r>
+        <w:t xml:space="preserve"> application using visual elements like </w:t>
+      </w:r>
+      <w:r>
+        <w:rPr>
+          <w:i/>
+        </w:rPr>
+        <w:t>buttons</w:t>
+      </w:r>
+      <w:r>
+        <w:t xml:space="preserve">, </w:t>
+      </w:r>
+      <w:r>
+        <w:rPr>
+          <w:i/>
+        </w:rPr>
+        <w:t>form</w:t>
+      </w:r>
+      <w:r>
+        <w:t xml:space="preserve">, </w:t>
+      </w:r>
+      <w:r>
+        <w:rPr>
+          <w:i/>
+        </w:rPr>
+        <w:t>pages</w:t>
+      </w:r>
+      <w:r>
+        <w:t xml:space="preserve">, etc. Now we would like to show some UX Diagrams to have a more abstract model. We encourage you to keep on hand </w:t>
+      </w:r>
+      <w:r>
+        <w:rPr>
+          <w:b/>
+        </w:rPr>
+        <w:t>mockups</w:t>
+      </w:r>
+      <w:r>
+        <w:t xml:space="preserve"> during the reading of this paragraph.</w:t>
+      </w:r>
+    </w:p>
+    <w:p>
+      <w:pPr>
+        <w:pStyle w:val="Titolo2"/>
+      </w:pPr>
+      <w:bookmarkStart w:id="18" w:name="_Toc436987975"/>
+      <w:r>
+        <w:t>Passenger Application</w:t>
+      </w:r>
       <w:bookmarkEnd w:id="18"/>
-    </w:p>
-    <w:p>
-      <w:pPr>
-        <w:pStyle w:val="TestoNormale"/>
-      </w:pPr>
-      <w:r>
-        <w:rPr>
-          <w:i/>
-        </w:rPr>
-        <w:t>User Interface</w:t>
-      </w:r>
-      <w:r>
-        <w:t xml:space="preserve"> plays a very important role in interactions between machines and humans. Given </w:t>
-      </w:r>
-      <w:r>
-        <w:t>that,</w:t>
-      </w:r>
-      <w:r>
-        <w:t xml:space="preserve"> we have assumed that </w:t>
-      </w:r>
-      <w:r>
-        <w:t>“</w:t>
-      </w:r>
-      <w:r>
-        <w:rPr>
-          <w:i/>
-        </w:rPr>
-        <w:t>no special skills are requested</w:t>
-      </w:r>
-      <w:r>
-        <w:rPr>
-          <w:i/>
-        </w:rPr>
-        <w:t>”</w:t>
-      </w:r>
-      <w:r>
-        <w:t xml:space="preserve"> to use </w:t>
-      </w:r>
-      <w:proofErr w:type="spellStart"/>
-      <w:r>
-        <w:rPr>
-          <w:i/>
-        </w:rPr>
-        <w:t>mTS</w:t>
-      </w:r>
-      <w:proofErr w:type="spellEnd"/>
-      <w:r>
-        <w:t xml:space="preserve"> product, </w:t>
-      </w:r>
-      <w:r>
-        <w:rPr>
-          <w:b/>
-        </w:rPr>
-        <w:t>UI</w:t>
-      </w:r>
-      <w:r>
-        <w:t xml:space="preserve"> </w:t>
-      </w:r>
-      <w:proofErr w:type="gramStart"/>
-      <w:r>
-        <w:t>must be kept</w:t>
-      </w:r>
-      <w:proofErr w:type="gramEnd"/>
-      <w:r>
-        <w:t xml:space="preserve"> as simple as possible without sacrificing functionality. </w:t>
-      </w:r>
-    </w:p>
-    <w:p>
-      <w:pPr>
-        <w:pStyle w:val="TestoNormale"/>
-      </w:pPr>
-      <w:r>
-        <w:t xml:space="preserve">In </w:t>
-      </w:r>
-      <w:proofErr w:type="gramStart"/>
-      <w:r>
-        <w:rPr>
-          <w:b/>
-        </w:rPr>
-        <w:t>RASD</w:t>
-      </w:r>
-      <w:proofErr w:type="gramEnd"/>
-      <w:r>
-        <w:t xml:space="preserve"> we have provided some mockups to give a general idea of </w:t>
-      </w:r>
-      <w:proofErr w:type="spellStart"/>
-      <w:r>
-        <w:t>mTS</w:t>
-      </w:r>
-      <w:proofErr w:type="spellEnd"/>
-      <w:r>
-        <w:t xml:space="preserve"> application using visual elements like </w:t>
-      </w:r>
-      <w:r>
-        <w:rPr>
-          <w:i/>
-        </w:rPr>
-        <w:t>buttons</w:t>
-      </w:r>
-      <w:r>
-        <w:t xml:space="preserve">, </w:t>
-      </w:r>
-      <w:r>
-        <w:rPr>
-          <w:i/>
-        </w:rPr>
-        <w:t>form</w:t>
-      </w:r>
-      <w:r>
-        <w:t xml:space="preserve">, </w:t>
-      </w:r>
-      <w:r>
-        <w:rPr>
-          <w:i/>
-        </w:rPr>
-        <w:t>pages</w:t>
-      </w:r>
-      <w:r>
-        <w:t xml:space="preserve">, etc. Now we would like to show some UX Diagrams to have a more abstract model. We encourage you to keep on hand </w:t>
-      </w:r>
-      <w:r>
-        <w:rPr>
-          <w:b/>
-        </w:rPr>
-        <w:t>mockups</w:t>
-      </w:r>
-      <w:r>
-        <w:t xml:space="preserve"> during the reading of this paragraph.</w:t>
-      </w:r>
-    </w:p>
-    <w:p>
-      <w:pPr>
-        <w:pStyle w:val="Titolo2"/>
-      </w:pPr>
-      <w:bookmarkStart w:id="19" w:name="_Toc436987975"/>
-      <w:r>
-        <w:t>Passenger Application</w:t>
-      </w:r>
-      <w:bookmarkEnd w:id="19"/>
     </w:p>
     <w:p>
       <w:pPr>
@@ -11019,7 +10938,6 @@
       <w:pPr>
         <w:pStyle w:val="Nessunaspaziatura"/>
       </w:pPr>
-      <w:proofErr w:type="gramStart"/>
       <w:r>
         <w:rPr>
           <w:b/>
@@ -11049,22 +10967,18 @@
         <w:t xml:space="preserve">exceptions </w:t>
       </w:r>
       <w:r>
-        <w:t>that can occur in some use cases.</w:t>
-      </w:r>
-      <w:proofErr w:type="gramEnd"/>
-      <w:r>
-        <w:t xml:space="preserve"> </w:t>
+        <w:t xml:space="preserve">that can occur in some use cases. </w:t>
       </w:r>
     </w:p>
     <w:p>
       <w:pPr>
         <w:pStyle w:val="Titolo2"/>
       </w:pPr>
-      <w:bookmarkStart w:id="20" w:name="_Toc436987976"/>
+      <w:bookmarkStart w:id="19" w:name="_Toc436987976"/>
       <w:r>
         <w:t>Taxi Driver Application</w:t>
       </w:r>
-      <w:bookmarkEnd w:id="20"/>
+      <w:bookmarkEnd w:id="19"/>
     </w:p>
     <w:p>
       <w:pPr>
@@ -11080,15 +10994,7 @@
         <w:t>RASD</w:t>
       </w:r>
       <w:r>
-        <w:t xml:space="preserve"> interaction between taxi driver and </w:t>
-      </w:r>
-      <w:proofErr w:type="gramStart"/>
-      <w:r>
-        <w:t>driver</w:t>
-      </w:r>
-      <w:proofErr w:type="gramEnd"/>
-      <w:r>
-        <w:t xml:space="preserve"> application is very limited. In fact, driver can only see driving directions provided by the system and confirm/decline requests to take care of a reservation. </w:t>
+        <w:t xml:space="preserve"> interaction between taxi driver and driver application is very limited. In fact, driver can only see driving directions provided by the system and confirm/decline requests to take care of a reservation. </w:t>
       </w:r>
     </w:p>
     <w:p/>
@@ -11193,12 +11099,12 @@
       <w:pPr>
         <w:pStyle w:val="Titolo1"/>
       </w:pPr>
-      <w:bookmarkStart w:id="21" w:name="_Toc436987977"/>
+      <w:bookmarkStart w:id="20" w:name="_Toc436987977"/>
       <w:r>
         <w:lastRenderedPageBreak/>
         <w:t>Requirements Traceability</w:t>
       </w:r>
-      <w:bookmarkEnd w:id="21"/>
+      <w:bookmarkEnd w:id="20"/>
       <w:r>
         <w:t xml:space="preserve"> </w:t>
       </w:r>
@@ -11244,15 +11150,7 @@
         <w:t xml:space="preserve"> are</w:t>
       </w:r>
       <w:r>
-        <w:t xml:space="preserve"> not always well defined. In this </w:t>
-      </w:r>
-      <w:proofErr w:type="gramStart"/>
-      <w:r>
-        <w:t>table</w:t>
-      </w:r>
-      <w:proofErr w:type="gramEnd"/>
-      <w:r>
-        <w:t xml:space="preserve"> we do </w:t>
+        <w:t xml:space="preserve"> not always well defined. In this table we do </w:t>
       </w:r>
       <w:r>
         <w:rPr>
@@ -11330,10 +11228,7 @@
         <w:t xml:space="preserve"> to retrieve</w:t>
       </w:r>
       <w:r>
-        <w:t xml:space="preserve"> </w:t>
-      </w:r>
-      <w:r>
-        <w:t>respectively</w:t>
+        <w:t xml:space="preserve"> respectively</w:t>
       </w:r>
       <w:r>
         <w:t xml:space="preserve"> a new reservation/proposed tax</w:t>
@@ -11524,14 +11419,12 @@
       <w:r>
         <w:t xml:space="preserve">With </w:t>
       </w:r>
-      <w:proofErr w:type="gramStart"/>
       <w:r>
         <w:rPr>
           <w:i/>
         </w:rPr>
         <w:t>Client</w:t>
       </w:r>
-      <w:proofErr w:type="gramEnd"/>
       <w:r>
         <w:t xml:space="preserve"> we mean the generic macro component containing </w:t>
       </w:r>
@@ -11789,15 +11682,7 @@
             </w:r>
             <w:proofErr w:type="spellEnd"/>
             <w:r>
-              <w:t xml:space="preserve"> components interact </w:t>
-            </w:r>
-            <w:proofErr w:type="gramStart"/>
-            <w:r>
-              <w:t>to successfully register</w:t>
-            </w:r>
-            <w:proofErr w:type="gramEnd"/>
-            <w:r>
-              <w:t xml:space="preserve"> a new user?</w:t>
+              <w:t xml:space="preserve"> components interact to successfully register a new user?</w:t>
             </w:r>
           </w:p>
           <w:p>
@@ -11915,15 +11800,7 @@
               <w:t>Data</w:t>
             </w:r>
             <w:r>
-              <w:t xml:space="preserve"> </w:t>
-            </w:r>
-            <w:proofErr w:type="gramStart"/>
-            <w:r>
-              <w:t>to finally save</w:t>
-            </w:r>
-            <w:proofErr w:type="gramEnd"/>
-            <w:r>
-              <w:t xml:space="preserve"> a new user</w:t>
+              <w:t xml:space="preserve"> to finally save a new user</w:t>
             </w:r>
             <w:r>
               <w:t>.</w:t>
@@ -12045,15 +11922,7 @@
             </w:r>
             <w:proofErr w:type="spellEnd"/>
             <w:r>
-              <w:t xml:space="preserve"> components interact </w:t>
-            </w:r>
-            <w:proofErr w:type="gramStart"/>
-            <w:r>
-              <w:t>to successfully identify</w:t>
-            </w:r>
-            <w:proofErr w:type="gramEnd"/>
-            <w:r>
-              <w:t xml:space="preserve"> a user?</w:t>
+              <w:t xml:space="preserve"> components interact to successfully identify a user?</w:t>
             </w:r>
           </w:p>
           <w:p>
@@ -12275,15 +12144,7 @@
             </w:r>
             <w:proofErr w:type="spellEnd"/>
             <w:r>
-              <w:t xml:space="preserve"> components interact </w:t>
-            </w:r>
-            <w:proofErr w:type="gramStart"/>
-            <w:r>
-              <w:t>to successfully make</w:t>
-            </w:r>
-            <w:proofErr w:type="gramEnd"/>
-            <w:r>
-              <w:t xml:space="preserve"> a financial transaction </w:t>
+              <w:t xml:space="preserve"> components interact to successfully make a financial transaction </w:t>
             </w:r>
             <w:r>
               <w:t>from</w:t>
@@ -12306,15 +12167,7 @@
               <w:t>?</w:t>
             </w:r>
             <w:r>
-              <w:t xml:space="preserve"> For </w:t>
-            </w:r>
-            <w:proofErr w:type="gramStart"/>
-            <w:r>
-              <w:t>simplicity</w:t>
-            </w:r>
-            <w:proofErr w:type="gramEnd"/>
-            <w:r>
-              <w:t xml:space="preserve"> we will consider the case in which chosen payment method will not require user interaction to complete the payment to </w:t>
+              <w:t xml:space="preserve"> For simplicity we will consider the case in which chosen payment method will not require user interaction to complete the payment to </w:t>
             </w:r>
             <w:proofErr w:type="spellStart"/>
             <w:r>
@@ -12658,7 +12511,6 @@
               <w:t xml:space="preserve">How can we interact with a customer to send some given updates about his reservation? </w:t>
             </w:r>
             <w:proofErr w:type="spellStart"/>
-            <w:proofErr w:type="gramStart"/>
             <w:r>
               <w:rPr>
                 <w:i/>
@@ -12666,19 +12518,12 @@
               <w:t>mTS</w:t>
             </w:r>
             <w:proofErr w:type="spellEnd"/>
-            <w:proofErr w:type="gramEnd"/>
             <w:r>
               <w:t xml:space="preserve"> supports two types of updates: notification and </w:t>
             </w:r>
             <w:r>
               <w:lastRenderedPageBreak/>
-              <w:t xml:space="preserve">travel information (current position, taximeter and eta). For </w:t>
-            </w:r>
-            <w:r>
-              <w:t>simplicity,</w:t>
-            </w:r>
-            <w:r>
-              <w:t xml:space="preserve"> we only consider travel information.</w:t>
+              <w:t>travel information (current position, taximeter and eta). For simplicity, we only consider travel information.</w:t>
             </w:r>
           </w:p>
           <w:p>
@@ -12715,15 +12560,7 @@
               <w:t>System Manager</w:t>
             </w:r>
             <w:r>
-              <w:t xml:space="preserve"> </w:t>
-            </w:r>
-            <w:proofErr w:type="gramStart"/>
-            <w:r>
-              <w:t>is contacted</w:t>
-            </w:r>
-            <w:proofErr w:type="gramEnd"/>
-            <w:r>
-              <w:t xml:space="preserve"> by </w:t>
+              <w:t xml:space="preserve"> is contacted by </w:t>
             </w:r>
             <w:r>
               <w:rPr>
@@ -12768,13 +12605,7 @@
               <w:t>System Manager</w:t>
             </w:r>
             <w:r>
-              <w:t xml:space="preserve"> will then send travel </w:t>
-            </w:r>
-            <w:r>
-              <w:t>information</w:t>
-            </w:r>
-            <w:r>
-              <w:t xml:space="preserve"> to </w:t>
+              <w:t xml:space="preserve"> will then send travel information to </w:t>
             </w:r>
             <w:r>
               <w:rPr>
@@ -12792,13 +12623,7 @@
               <w:t>Customer Manager</w:t>
             </w:r>
             <w:r>
-              <w:t xml:space="preserve">. </w:t>
-            </w:r>
-            <w:r>
-              <w:t>Finally,</w:t>
-            </w:r>
-            <w:r>
-              <w:t xml:space="preserve"> </w:t>
+              <w:t xml:space="preserve">. Finally, </w:t>
             </w:r>
             <w:r>
               <w:rPr>
@@ -12835,19 +12660,7 @@
               <w:t>Note</w:t>
             </w:r>
             <w:r>
-              <w:t xml:space="preserve">: </w:t>
-            </w:r>
-            <w:r>
-              <w:t>In this case,</w:t>
-            </w:r>
-            <w:r>
-              <w:t xml:space="preserve"> we </w:t>
-            </w:r>
-            <w:r>
-              <w:t>do not</w:t>
-            </w:r>
-            <w:r>
-              <w:t xml:space="preserve"> cover how </w:t>
+              <w:t xml:space="preserve">: In this case, we do not cover how </w:t>
             </w:r>
             <w:r>
               <w:rPr>
@@ -12856,15 +12669,7 @@
               <w:t>Customer Manager</w:t>
             </w:r>
             <w:r>
-              <w:t xml:space="preserve"> retrieves the required information because this is not what the requirement is </w:t>
-            </w:r>
-            <w:proofErr w:type="gramStart"/>
-            <w:r>
-              <w:t>about</w:t>
-            </w:r>
-            <w:proofErr w:type="gramEnd"/>
-            <w:r>
-              <w:t>.</w:t>
+              <w:t xml:space="preserve"> retrieves the required information because this is not what the requirement is about.</w:t>
             </w:r>
           </w:p>
         </w:tc>
@@ -12926,13 +12731,7 @@
             </w:r>
             <w:proofErr w:type="spellEnd"/>
             <w:r>
-              <w:t xml:space="preserve"> components interact during a reservation handling done by a customer? For </w:t>
-            </w:r>
-            <w:r>
-              <w:t>simplicity,</w:t>
-            </w:r>
-            <w:r>
-              <w:t xml:space="preserve"> we only consider how a reservation is created and then saved.</w:t>
+              <w:t xml:space="preserve"> components interact during a reservation handling done by a customer? For simplicity, we only consider how a reservation is created and then saved.</w:t>
             </w:r>
           </w:p>
           <w:p>
@@ -12953,13 +12752,8 @@
               </w:rPr>
               <w:t xml:space="preserve">Customer View </w:t>
             </w:r>
-            <w:proofErr w:type="gramStart"/>
-            <w:r>
-              <w:t>are sent</w:t>
-            </w:r>
-            <w:proofErr w:type="gramEnd"/>
-            <w:r>
-              <w:t xml:space="preserve"> to </w:t>
+            <w:r>
+              <w:t xml:space="preserve">are sent to </w:t>
             </w:r>
             <w:r>
               <w:rPr>
@@ -13017,10 +12811,7 @@
               <w:pStyle w:val="TestoNormale"/>
             </w:pPr>
             <w:r>
-              <w:t>See the</w:t>
-            </w:r>
-            <w:r>
-              <w:t xml:space="preserve"> "</w:t>
+              <w:t>See the "</w:t>
             </w:r>
             <w:r>
               <w:rPr>
@@ -13043,21 +12834,7 @@
             </w:r>
             <w:proofErr w:type="spellEnd"/>
             <w:r>
-              <w:t xml:space="preserve">" sequence diagram to understand how this requirement </w:t>
-            </w:r>
-            <w:proofErr w:type="gramStart"/>
-            <w:r>
-              <w:t>can be exploited</w:t>
-            </w:r>
-            <w:proofErr w:type="gramEnd"/>
-            <w:r>
-              <w:t xml:space="preserve"> to satisfy </w:t>
-            </w:r>
-            <w:r>
-              <w:t>a</w:t>
-            </w:r>
-            <w:r>
-              <w:t xml:space="preserve"> use case.</w:t>
+              <w:t>" sequence diagram to understand how this requirement can be exploited to satisfy a use case.</w:t>
             </w:r>
           </w:p>
           <w:p/>
@@ -13350,15 +13127,7 @@
               <w:t xml:space="preserve"> interact with a user to acquire his position? In truth no real request is forwarded to our user (customer or taxi driver).</w:t>
             </w:r>
             <w:r>
-              <w:t xml:space="preserve"> Position </w:t>
-            </w:r>
-            <w:proofErr w:type="gramStart"/>
-            <w:r>
-              <w:t>is given</w:t>
-            </w:r>
-            <w:proofErr w:type="gramEnd"/>
-            <w:r>
-              <w:t xml:space="preserve"> automatically when needed by </w:t>
+              <w:t xml:space="preserve"> Position is given automatically when needed by </w:t>
             </w:r>
             <w:proofErr w:type="spellStart"/>
             <w:r>
@@ -13528,22 +13297,22 @@
       <w:pPr>
         <w:pStyle w:val="Titolo1"/>
       </w:pPr>
-      <w:bookmarkStart w:id="22" w:name="_Toc436987978"/>
+      <w:bookmarkStart w:id="21" w:name="_Toc436987978"/>
       <w:r>
         <w:lastRenderedPageBreak/>
         <w:t>References</w:t>
       </w:r>
+      <w:bookmarkEnd w:id="21"/>
+    </w:p>
+    <w:p>
+      <w:pPr>
+        <w:pStyle w:val="Titolo2"/>
+      </w:pPr>
+      <w:bookmarkStart w:id="22" w:name="_Toc436987979"/>
+      <w:r>
+        <w:t>References list</w:t>
+      </w:r>
       <w:bookmarkEnd w:id="22"/>
-    </w:p>
-    <w:p>
-      <w:pPr>
-        <w:pStyle w:val="Titolo2"/>
-      </w:pPr>
-      <w:bookmarkStart w:id="23" w:name="_Toc436987979"/>
-      <w:r>
-        <w:t>References list</w:t>
-      </w:r>
-      <w:bookmarkEnd w:id="23"/>
     </w:p>
     <w:p>
       <w:pPr>
@@ -13811,11 +13580,11 @@
       <w:pPr>
         <w:pStyle w:val="Titolo2"/>
       </w:pPr>
-      <w:bookmarkStart w:id="24" w:name="_Toc436987980"/>
+      <w:bookmarkStart w:id="23" w:name="_Toc436987980"/>
       <w:r>
         <w:t>Software and Tools Used</w:t>
       </w:r>
-      <w:bookmarkEnd w:id="24"/>
+      <w:bookmarkEnd w:id="23"/>
     </w:p>
     <w:p>
       <w:pPr>
@@ -13844,7 +13613,15 @@
         </w:r>
       </w:hyperlink>
       <w:r>
-        <w:t>): redaction, formatting and revision of the RASD.</w:t>
+        <w:t>): redaction, for</w:t>
+      </w:r>
+      <w:r>
+        <w:t>matting and revision of the document</w:t>
+      </w:r>
+      <w:bookmarkStart w:id="24" w:name="_GoBack"/>
+      <w:bookmarkEnd w:id="24"/>
+      <w:r>
+        <w:t>.</w:t>
       </w:r>
     </w:p>
     <w:p>
@@ -14536,7 +14313,7 @@
                                 <w:szCs w:val="24"/>
                                 <w:lang w:val="it-IT"/>
                               </w:rPr>
-                              <w:t>33</w:t>
+                              <w:t>21</w:t>
                             </w:r>
                             <w:r>
                               <w:rPr>
@@ -14640,7 +14417,7 @@
                           <w:szCs w:val="24"/>
                           <w:lang w:val="it-IT"/>
                         </w:rPr>
-                        <w:t>33</w:t>
+                        <w:t>21</w:t>
                       </w:r>
                       <w:r>
                         <w:rPr>
@@ -20398,44 +20175,44 @@
   </dgm:ptLst>
   <dgm:cxnLst>
     <dgm:cxn modelId="{D23D9D9F-E230-B14F-8CC4-60EF1E62361C}" srcId="{7DBAA654-83A9-2749-9A11-3A2F0853292E}" destId="{9D0A3E8F-79EA-4741-B4AF-359BBF2AD54A}" srcOrd="1" destOrd="0" parTransId="{A68219EE-DDA5-6D44-931C-E2DD8411613C}" sibTransId="{56563E73-53C5-C242-B5DD-534CCEB5A55B}"/>
-    <dgm:cxn modelId="{00ED7C4A-A2B8-4004-9154-EE85CBA3DB91}" type="presOf" srcId="{7DBAA654-83A9-2749-9A11-3A2F0853292E}" destId="{379D3411-2CF2-1443-9DE7-1F3F74BE70B6}" srcOrd="0" destOrd="0" presId="urn:microsoft.com/office/officeart/2005/8/layout/bProcess3"/>
-    <dgm:cxn modelId="{B4F8CF84-C68D-4744-92D7-E4E4E6D5B32E}" type="presOf" srcId="{51AF1449-732A-7245-8907-3B0B474E6716}" destId="{70A625A3-B04D-314A-9454-BA7560E71142}" srcOrd="0" destOrd="0" presId="urn:microsoft.com/office/officeart/2005/8/layout/bProcess3"/>
-    <dgm:cxn modelId="{9A4A0E6A-1114-4A10-9ADB-D825AB74BFF7}" type="presOf" srcId="{56563E73-53C5-C242-B5DD-534CCEB5A55B}" destId="{1AB89A78-53AA-8046-940B-4774F5E8A3F4}" srcOrd="0" destOrd="0" presId="urn:microsoft.com/office/officeart/2005/8/layout/bProcess3"/>
-    <dgm:cxn modelId="{51D357F2-CF04-4E6F-A0E8-34E0909F1229}" type="presOf" srcId="{981B4EF9-7A3A-BE49-B6B6-0021D3615771}" destId="{CA2203B5-A4CA-2C4D-8577-50E3388F2246}" srcOrd="0" destOrd="0" presId="urn:microsoft.com/office/officeart/2005/8/layout/bProcess3"/>
-    <dgm:cxn modelId="{1F2FE306-E84C-4BC4-8F1B-2263FD642F7B}" type="presOf" srcId="{56563E73-53C5-C242-B5DD-534CCEB5A55B}" destId="{8845A127-0D85-A14A-94CB-F773727D4C9B}" srcOrd="1" destOrd="0" presId="urn:microsoft.com/office/officeart/2005/8/layout/bProcess3"/>
+    <dgm:cxn modelId="{C98A3685-41A8-4969-B444-34C2B148250D}" type="presOf" srcId="{03689D08-8F94-B240-B093-204B4D1B1996}" destId="{11041959-BAD3-494D-A0CA-60D08024935F}" srcOrd="0" destOrd="0" presId="urn:microsoft.com/office/officeart/2005/8/layout/bProcess3"/>
+    <dgm:cxn modelId="{9C6E8254-26B0-461C-9C85-07E1E472201A}" type="presOf" srcId="{3ABC577C-D926-6C40-8609-A47272EDC0E8}" destId="{35CF6ACD-16BB-D44B-9967-A88BE4C856FA}" srcOrd="0" destOrd="0" presId="urn:microsoft.com/office/officeart/2005/8/layout/bProcess3"/>
+    <dgm:cxn modelId="{6318227E-1938-41B5-B0B8-88713D84928E}" type="presOf" srcId="{56563E73-53C5-C242-B5DD-534CCEB5A55B}" destId="{1AB89A78-53AA-8046-940B-4774F5E8A3F4}" srcOrd="0" destOrd="0" presId="urn:microsoft.com/office/officeart/2005/8/layout/bProcess3"/>
+    <dgm:cxn modelId="{456A5632-BBAF-4C6B-8C11-873BCBE27ED1}" type="presOf" srcId="{6FF581C4-5EE0-6547-8B0A-4DD4E49DF7D5}" destId="{70788382-AA77-7C4C-A399-82382C8CD1E3}" srcOrd="0" destOrd="0" presId="urn:microsoft.com/office/officeart/2005/8/layout/bProcess3"/>
     <dgm:cxn modelId="{CBA7B2CB-398D-0944-9097-F88E098803F8}" srcId="{7DBAA654-83A9-2749-9A11-3A2F0853292E}" destId="{981B4EF9-7A3A-BE49-B6B6-0021D3615771}" srcOrd="5" destOrd="0" parTransId="{036AB1F6-FA37-614F-A857-CA2CBEA75FF8}" sibTransId="{07202FE3-BBDD-A74E-9ED7-5FC69364AF9D}"/>
+    <dgm:cxn modelId="{611BAE7A-2C75-4B1D-82EB-BE8F9650C9C7}" type="presOf" srcId="{C900A651-3FCA-634D-8E96-FB8C693E1E8F}" destId="{71E5BCB2-3AB6-4C42-9B09-A87936C7F001}" srcOrd="0" destOrd="0" presId="urn:microsoft.com/office/officeart/2005/8/layout/bProcess3"/>
     <dgm:cxn modelId="{A4DF705F-378F-3D46-8BF6-315C5DACB12C}" srcId="{7DBAA654-83A9-2749-9A11-3A2F0853292E}" destId="{3D31D781-DE26-FC46-87C5-81D28438E988}" srcOrd="4" destOrd="0" parTransId="{7FDE228D-3493-0041-A7C9-8BDABED610D5}" sibTransId="{51AF1449-732A-7245-8907-3B0B474E6716}"/>
     <dgm:cxn modelId="{9F7DBBD3-2135-334D-BDE9-A8ED29101BA4}" srcId="{7DBAA654-83A9-2749-9A11-3A2F0853292E}" destId="{3ABC577C-D926-6C40-8609-A47272EDC0E8}" srcOrd="3" destOrd="0" parTransId="{73D020D2-C3E5-6D4B-A74D-95AC52916961}" sibTransId="{E1700588-AA9B-9044-98E5-A52BC9E980D8}"/>
-    <dgm:cxn modelId="{F104C7D6-D570-459D-A09B-DC36B2BF50A6}" type="presOf" srcId="{E1700588-AA9B-9044-98E5-A52BC9E980D8}" destId="{BE891453-7A81-9745-80FE-393D0BD9F682}" srcOrd="0" destOrd="0" presId="urn:microsoft.com/office/officeart/2005/8/layout/bProcess3"/>
+    <dgm:cxn modelId="{DFE768B1-C405-4E25-BE53-D08FA6204355}" type="presOf" srcId="{761D77BA-5704-3540-A64C-39623ABDE933}" destId="{2B850CA7-3DA8-704B-9542-29A27C4E6E8A}" srcOrd="0" destOrd="0" presId="urn:microsoft.com/office/officeart/2005/8/layout/bProcess3"/>
+    <dgm:cxn modelId="{6D79EE10-CF18-4E26-AD50-AEBC7FE74232}" type="presOf" srcId="{7DBAA654-83A9-2749-9A11-3A2F0853292E}" destId="{379D3411-2CF2-1443-9DE7-1F3F74BE70B6}" srcOrd="0" destOrd="0" presId="urn:microsoft.com/office/officeart/2005/8/layout/bProcess3"/>
     <dgm:cxn modelId="{C9F771AC-35CF-1540-8F9B-A548A676FBEC}" srcId="{7DBAA654-83A9-2749-9A11-3A2F0853292E}" destId="{C900A651-3FCA-634D-8E96-FB8C693E1E8F}" srcOrd="0" destOrd="0" parTransId="{DC773397-72AF-3043-A26B-0B8B32D632B1}" sibTransId="{6FF581C4-5EE0-6547-8B0A-4DD4E49DF7D5}"/>
     <dgm:cxn modelId="{B40CF301-B877-0146-8F01-A4B49C9B78E2}" srcId="{7DBAA654-83A9-2749-9A11-3A2F0853292E}" destId="{761D77BA-5704-3540-A64C-39623ABDE933}" srcOrd="2" destOrd="0" parTransId="{0CEF3B97-E2A9-E04D-A0DB-EC66FC595157}" sibTransId="{03689D08-8F94-B240-B093-204B4D1B1996}"/>
-    <dgm:cxn modelId="{8F69AE37-1C6E-45B5-8AF7-91F24F09DE1E}" type="presOf" srcId="{51AF1449-732A-7245-8907-3B0B474E6716}" destId="{08B24028-0337-A54F-863C-D83DC536E50D}" srcOrd="1" destOrd="0" presId="urn:microsoft.com/office/officeart/2005/8/layout/bProcess3"/>
-    <dgm:cxn modelId="{0F2BE3CF-4401-4A1A-8B42-FD0A3B221915}" type="presOf" srcId="{9D0A3E8F-79EA-4741-B4AF-359BBF2AD54A}" destId="{CB005E4D-98D2-5E43-A79A-01D73FA5246C}" srcOrd="0" destOrd="0" presId="urn:microsoft.com/office/officeart/2005/8/layout/bProcess3"/>
-    <dgm:cxn modelId="{376173B4-7A81-4A73-BD73-17365B248438}" type="presOf" srcId="{03689D08-8F94-B240-B093-204B4D1B1996}" destId="{11041959-BAD3-494D-A0CA-60D08024935F}" srcOrd="0" destOrd="0" presId="urn:microsoft.com/office/officeart/2005/8/layout/bProcess3"/>
-    <dgm:cxn modelId="{13E214B2-1CD5-4991-9E27-2E150DB01F91}" type="presOf" srcId="{3D31D781-DE26-FC46-87C5-81D28438E988}" destId="{5054442F-68CC-BA4D-A78B-D10165C93B35}" srcOrd="0" destOrd="0" presId="urn:microsoft.com/office/officeart/2005/8/layout/bProcess3"/>
-    <dgm:cxn modelId="{F0D5166F-0D7A-4C5A-B804-E8068ACBD215}" type="presOf" srcId="{C900A651-3FCA-634D-8E96-FB8C693E1E8F}" destId="{71E5BCB2-3AB6-4C42-9B09-A87936C7F001}" srcOrd="0" destOrd="0" presId="urn:microsoft.com/office/officeart/2005/8/layout/bProcess3"/>
-    <dgm:cxn modelId="{2BEB2396-E6F0-48BD-B212-6EBC36900DF0}" type="presOf" srcId="{6FF581C4-5EE0-6547-8B0A-4DD4E49DF7D5}" destId="{70788382-AA77-7C4C-A399-82382C8CD1E3}" srcOrd="0" destOrd="0" presId="urn:microsoft.com/office/officeart/2005/8/layout/bProcess3"/>
-    <dgm:cxn modelId="{85298985-B440-490C-BB35-34245E75BB8D}" type="presOf" srcId="{6FF581C4-5EE0-6547-8B0A-4DD4E49DF7D5}" destId="{EE2C3E7E-7411-F14A-B102-730D81D864D3}" srcOrd="1" destOrd="0" presId="urn:microsoft.com/office/officeart/2005/8/layout/bProcess3"/>
-    <dgm:cxn modelId="{07F623A5-E5E0-40C9-9CE6-F62653EAE895}" type="presOf" srcId="{E1700588-AA9B-9044-98E5-A52BC9E980D8}" destId="{0D4A6B71-9678-E74B-A4F4-3D04D7F96F18}" srcOrd="1" destOrd="0" presId="urn:microsoft.com/office/officeart/2005/8/layout/bProcess3"/>
-    <dgm:cxn modelId="{780DD702-0670-4650-9817-F1880C32DF07}" type="presOf" srcId="{03689D08-8F94-B240-B093-204B4D1B1996}" destId="{F515C25C-FBC4-0A42-9BD8-739DB491DE01}" srcOrd="1" destOrd="0" presId="urn:microsoft.com/office/officeart/2005/8/layout/bProcess3"/>
-    <dgm:cxn modelId="{C1A1C0CE-52CB-4C86-AB7B-593D9113880B}" type="presOf" srcId="{3ABC577C-D926-6C40-8609-A47272EDC0E8}" destId="{35CF6ACD-16BB-D44B-9967-A88BE4C856FA}" srcOrd="0" destOrd="0" presId="urn:microsoft.com/office/officeart/2005/8/layout/bProcess3"/>
-    <dgm:cxn modelId="{D76B5178-5A7A-41C0-B824-CFD6135B82C0}" type="presOf" srcId="{761D77BA-5704-3540-A64C-39623ABDE933}" destId="{2B850CA7-3DA8-704B-9542-29A27C4E6E8A}" srcOrd="0" destOrd="0" presId="urn:microsoft.com/office/officeart/2005/8/layout/bProcess3"/>
-    <dgm:cxn modelId="{F8CE74AF-2DA0-4691-AE8A-9C04FDA71B83}" type="presParOf" srcId="{379D3411-2CF2-1443-9DE7-1F3F74BE70B6}" destId="{71E5BCB2-3AB6-4C42-9B09-A87936C7F001}" srcOrd="0" destOrd="0" presId="urn:microsoft.com/office/officeart/2005/8/layout/bProcess3"/>
-    <dgm:cxn modelId="{A5CE86CE-0AA1-4608-A7A8-AFC9B301695D}" type="presParOf" srcId="{379D3411-2CF2-1443-9DE7-1F3F74BE70B6}" destId="{70788382-AA77-7C4C-A399-82382C8CD1E3}" srcOrd="1" destOrd="0" presId="urn:microsoft.com/office/officeart/2005/8/layout/bProcess3"/>
-    <dgm:cxn modelId="{D17E7609-23FE-409B-8683-E0602B03AC17}" type="presParOf" srcId="{70788382-AA77-7C4C-A399-82382C8CD1E3}" destId="{EE2C3E7E-7411-F14A-B102-730D81D864D3}" srcOrd="0" destOrd="0" presId="urn:microsoft.com/office/officeart/2005/8/layout/bProcess3"/>
-    <dgm:cxn modelId="{EB823C8E-6512-40C1-8766-4D2E13D03666}" type="presParOf" srcId="{379D3411-2CF2-1443-9DE7-1F3F74BE70B6}" destId="{CB005E4D-98D2-5E43-A79A-01D73FA5246C}" srcOrd="2" destOrd="0" presId="urn:microsoft.com/office/officeart/2005/8/layout/bProcess3"/>
-    <dgm:cxn modelId="{7A129D7E-C338-4366-B54A-1902A8F0AE80}" type="presParOf" srcId="{379D3411-2CF2-1443-9DE7-1F3F74BE70B6}" destId="{1AB89A78-53AA-8046-940B-4774F5E8A3F4}" srcOrd="3" destOrd="0" presId="urn:microsoft.com/office/officeart/2005/8/layout/bProcess3"/>
-    <dgm:cxn modelId="{4111B38E-A5C3-4C0D-9C7F-9D46F921A4E7}" type="presParOf" srcId="{1AB89A78-53AA-8046-940B-4774F5E8A3F4}" destId="{8845A127-0D85-A14A-94CB-F773727D4C9B}" srcOrd="0" destOrd="0" presId="urn:microsoft.com/office/officeart/2005/8/layout/bProcess3"/>
-    <dgm:cxn modelId="{58FCD5B8-7133-40E3-B5AC-F61BCB5F9487}" type="presParOf" srcId="{379D3411-2CF2-1443-9DE7-1F3F74BE70B6}" destId="{2B850CA7-3DA8-704B-9542-29A27C4E6E8A}" srcOrd="4" destOrd="0" presId="urn:microsoft.com/office/officeart/2005/8/layout/bProcess3"/>
-    <dgm:cxn modelId="{087BDBA4-7AD9-4BA6-8DF6-1FE1751083A9}" type="presParOf" srcId="{379D3411-2CF2-1443-9DE7-1F3F74BE70B6}" destId="{11041959-BAD3-494D-A0CA-60D08024935F}" srcOrd="5" destOrd="0" presId="urn:microsoft.com/office/officeart/2005/8/layout/bProcess3"/>
-    <dgm:cxn modelId="{0BCD3325-EE81-4F5F-87FD-1C56EFA66A59}" type="presParOf" srcId="{11041959-BAD3-494D-A0CA-60D08024935F}" destId="{F515C25C-FBC4-0A42-9BD8-739DB491DE01}" srcOrd="0" destOrd="0" presId="urn:microsoft.com/office/officeart/2005/8/layout/bProcess3"/>
-    <dgm:cxn modelId="{5BEE5A14-5CE1-4CD6-8EB0-5FB7B6E1AC9B}" type="presParOf" srcId="{379D3411-2CF2-1443-9DE7-1F3F74BE70B6}" destId="{35CF6ACD-16BB-D44B-9967-A88BE4C856FA}" srcOrd="6" destOrd="0" presId="urn:microsoft.com/office/officeart/2005/8/layout/bProcess3"/>
-    <dgm:cxn modelId="{1887FF4B-73B9-4ADF-BD16-22FA209C79CD}" type="presParOf" srcId="{379D3411-2CF2-1443-9DE7-1F3F74BE70B6}" destId="{BE891453-7A81-9745-80FE-393D0BD9F682}" srcOrd="7" destOrd="0" presId="urn:microsoft.com/office/officeart/2005/8/layout/bProcess3"/>
-    <dgm:cxn modelId="{402D25AA-3D84-4C17-AE50-38F2C3633ABD}" type="presParOf" srcId="{BE891453-7A81-9745-80FE-393D0BD9F682}" destId="{0D4A6B71-9678-E74B-A4F4-3D04D7F96F18}" srcOrd="0" destOrd="0" presId="urn:microsoft.com/office/officeart/2005/8/layout/bProcess3"/>
-    <dgm:cxn modelId="{D9DA0798-D8B7-4619-9D63-C387F60FF764}" type="presParOf" srcId="{379D3411-2CF2-1443-9DE7-1F3F74BE70B6}" destId="{5054442F-68CC-BA4D-A78B-D10165C93B35}" srcOrd="8" destOrd="0" presId="urn:microsoft.com/office/officeart/2005/8/layout/bProcess3"/>
-    <dgm:cxn modelId="{FC9563C1-325F-43DB-8492-D247D5257478}" type="presParOf" srcId="{379D3411-2CF2-1443-9DE7-1F3F74BE70B6}" destId="{70A625A3-B04D-314A-9454-BA7560E71142}" srcOrd="9" destOrd="0" presId="urn:microsoft.com/office/officeart/2005/8/layout/bProcess3"/>
-    <dgm:cxn modelId="{4CC4E6C5-5B88-4968-B27F-BF5643793E15}" type="presParOf" srcId="{70A625A3-B04D-314A-9454-BA7560E71142}" destId="{08B24028-0337-A54F-863C-D83DC536E50D}" srcOrd="0" destOrd="0" presId="urn:microsoft.com/office/officeart/2005/8/layout/bProcess3"/>
-    <dgm:cxn modelId="{D2834F79-1448-4D01-9241-F75C7769E497}" type="presParOf" srcId="{379D3411-2CF2-1443-9DE7-1F3F74BE70B6}" destId="{CA2203B5-A4CA-2C4D-8577-50E3388F2246}" srcOrd="10" destOrd="0" presId="urn:microsoft.com/office/officeart/2005/8/layout/bProcess3"/>
+    <dgm:cxn modelId="{2C5C5278-8F78-4404-AC1C-38DC9CB74999}" type="presOf" srcId="{981B4EF9-7A3A-BE49-B6B6-0021D3615771}" destId="{CA2203B5-A4CA-2C4D-8577-50E3388F2246}" srcOrd="0" destOrd="0" presId="urn:microsoft.com/office/officeart/2005/8/layout/bProcess3"/>
+    <dgm:cxn modelId="{F05E601F-AFEB-4EEF-AED1-C69CBDA578D4}" type="presOf" srcId="{51AF1449-732A-7245-8907-3B0B474E6716}" destId="{08B24028-0337-A54F-863C-D83DC536E50D}" srcOrd="1" destOrd="0" presId="urn:microsoft.com/office/officeart/2005/8/layout/bProcess3"/>
+    <dgm:cxn modelId="{561C9549-8FF0-4318-8EA5-B1570B2AF20A}" type="presOf" srcId="{E1700588-AA9B-9044-98E5-A52BC9E980D8}" destId="{BE891453-7A81-9745-80FE-393D0BD9F682}" srcOrd="0" destOrd="0" presId="urn:microsoft.com/office/officeart/2005/8/layout/bProcess3"/>
+    <dgm:cxn modelId="{48A9D0CE-CC08-41B8-9637-2F31F50A557F}" type="presOf" srcId="{56563E73-53C5-C242-B5DD-534CCEB5A55B}" destId="{8845A127-0D85-A14A-94CB-F773727D4C9B}" srcOrd="1" destOrd="0" presId="urn:microsoft.com/office/officeart/2005/8/layout/bProcess3"/>
+    <dgm:cxn modelId="{03F10C32-F569-460A-9660-D93BC0B5EE7C}" type="presOf" srcId="{6FF581C4-5EE0-6547-8B0A-4DD4E49DF7D5}" destId="{EE2C3E7E-7411-F14A-B102-730D81D864D3}" srcOrd="1" destOrd="0" presId="urn:microsoft.com/office/officeart/2005/8/layout/bProcess3"/>
+    <dgm:cxn modelId="{46EA88DC-B2DB-4C51-8305-18704A1DCD27}" type="presOf" srcId="{03689D08-8F94-B240-B093-204B4D1B1996}" destId="{F515C25C-FBC4-0A42-9BD8-739DB491DE01}" srcOrd="1" destOrd="0" presId="urn:microsoft.com/office/officeart/2005/8/layout/bProcess3"/>
+    <dgm:cxn modelId="{0806B0F4-250D-46F6-A721-159F6C320515}" type="presOf" srcId="{9D0A3E8F-79EA-4741-B4AF-359BBF2AD54A}" destId="{CB005E4D-98D2-5E43-A79A-01D73FA5246C}" srcOrd="0" destOrd="0" presId="urn:microsoft.com/office/officeart/2005/8/layout/bProcess3"/>
+    <dgm:cxn modelId="{8E5F0E29-09D5-48EF-98CA-8ACD012D8385}" type="presOf" srcId="{E1700588-AA9B-9044-98E5-A52BC9E980D8}" destId="{0D4A6B71-9678-E74B-A4F4-3D04D7F96F18}" srcOrd="1" destOrd="0" presId="urn:microsoft.com/office/officeart/2005/8/layout/bProcess3"/>
+    <dgm:cxn modelId="{665A950C-61AB-4685-99B1-18B90F41C975}" type="presOf" srcId="{51AF1449-732A-7245-8907-3B0B474E6716}" destId="{70A625A3-B04D-314A-9454-BA7560E71142}" srcOrd="0" destOrd="0" presId="urn:microsoft.com/office/officeart/2005/8/layout/bProcess3"/>
+    <dgm:cxn modelId="{AC30A831-7928-4665-B7C8-24D5BD11F477}" type="presOf" srcId="{3D31D781-DE26-FC46-87C5-81D28438E988}" destId="{5054442F-68CC-BA4D-A78B-D10165C93B35}" srcOrd="0" destOrd="0" presId="urn:microsoft.com/office/officeart/2005/8/layout/bProcess3"/>
+    <dgm:cxn modelId="{3768AC67-0E24-4766-8876-12C94CC00EB6}" type="presParOf" srcId="{379D3411-2CF2-1443-9DE7-1F3F74BE70B6}" destId="{71E5BCB2-3AB6-4C42-9B09-A87936C7F001}" srcOrd="0" destOrd="0" presId="urn:microsoft.com/office/officeart/2005/8/layout/bProcess3"/>
+    <dgm:cxn modelId="{4E3BC737-AD81-4FF5-BB0E-8401CC42C64F}" type="presParOf" srcId="{379D3411-2CF2-1443-9DE7-1F3F74BE70B6}" destId="{70788382-AA77-7C4C-A399-82382C8CD1E3}" srcOrd="1" destOrd="0" presId="urn:microsoft.com/office/officeart/2005/8/layout/bProcess3"/>
+    <dgm:cxn modelId="{5B6241E4-3018-4FB9-892B-F3C049836657}" type="presParOf" srcId="{70788382-AA77-7C4C-A399-82382C8CD1E3}" destId="{EE2C3E7E-7411-F14A-B102-730D81D864D3}" srcOrd="0" destOrd="0" presId="urn:microsoft.com/office/officeart/2005/8/layout/bProcess3"/>
+    <dgm:cxn modelId="{5A686AFD-7A64-46D9-823B-275119E2881E}" type="presParOf" srcId="{379D3411-2CF2-1443-9DE7-1F3F74BE70B6}" destId="{CB005E4D-98D2-5E43-A79A-01D73FA5246C}" srcOrd="2" destOrd="0" presId="urn:microsoft.com/office/officeart/2005/8/layout/bProcess3"/>
+    <dgm:cxn modelId="{69A251AC-D580-40F7-B066-B4BC2D94727A}" type="presParOf" srcId="{379D3411-2CF2-1443-9DE7-1F3F74BE70B6}" destId="{1AB89A78-53AA-8046-940B-4774F5E8A3F4}" srcOrd="3" destOrd="0" presId="urn:microsoft.com/office/officeart/2005/8/layout/bProcess3"/>
+    <dgm:cxn modelId="{60A00A93-A12A-4F42-88C8-4AF043D46B96}" type="presParOf" srcId="{1AB89A78-53AA-8046-940B-4774F5E8A3F4}" destId="{8845A127-0D85-A14A-94CB-F773727D4C9B}" srcOrd="0" destOrd="0" presId="urn:microsoft.com/office/officeart/2005/8/layout/bProcess3"/>
+    <dgm:cxn modelId="{3B14865D-6DD3-49FA-B71A-4CADFB388D49}" type="presParOf" srcId="{379D3411-2CF2-1443-9DE7-1F3F74BE70B6}" destId="{2B850CA7-3DA8-704B-9542-29A27C4E6E8A}" srcOrd="4" destOrd="0" presId="urn:microsoft.com/office/officeart/2005/8/layout/bProcess3"/>
+    <dgm:cxn modelId="{99C957C5-9258-4407-964C-B81B7D305D90}" type="presParOf" srcId="{379D3411-2CF2-1443-9DE7-1F3F74BE70B6}" destId="{11041959-BAD3-494D-A0CA-60D08024935F}" srcOrd="5" destOrd="0" presId="urn:microsoft.com/office/officeart/2005/8/layout/bProcess3"/>
+    <dgm:cxn modelId="{6B542BBD-D43D-458E-BE6C-3748A69A2427}" type="presParOf" srcId="{11041959-BAD3-494D-A0CA-60D08024935F}" destId="{F515C25C-FBC4-0A42-9BD8-739DB491DE01}" srcOrd="0" destOrd="0" presId="urn:microsoft.com/office/officeart/2005/8/layout/bProcess3"/>
+    <dgm:cxn modelId="{C994BF32-B8BD-47E0-83E2-5824B8CFC96F}" type="presParOf" srcId="{379D3411-2CF2-1443-9DE7-1F3F74BE70B6}" destId="{35CF6ACD-16BB-D44B-9967-A88BE4C856FA}" srcOrd="6" destOrd="0" presId="urn:microsoft.com/office/officeart/2005/8/layout/bProcess3"/>
+    <dgm:cxn modelId="{069BE845-81D4-4CA3-9616-C4563A5DE0E8}" type="presParOf" srcId="{379D3411-2CF2-1443-9DE7-1F3F74BE70B6}" destId="{BE891453-7A81-9745-80FE-393D0BD9F682}" srcOrd="7" destOrd="0" presId="urn:microsoft.com/office/officeart/2005/8/layout/bProcess3"/>
+    <dgm:cxn modelId="{BE615A55-8B42-4F71-AFD0-37FA5C7D24C9}" type="presParOf" srcId="{BE891453-7A81-9745-80FE-393D0BD9F682}" destId="{0D4A6B71-9678-E74B-A4F4-3D04D7F96F18}" srcOrd="0" destOrd="0" presId="urn:microsoft.com/office/officeart/2005/8/layout/bProcess3"/>
+    <dgm:cxn modelId="{4A9934C8-E80D-4223-9C9D-161C307DDBDF}" type="presParOf" srcId="{379D3411-2CF2-1443-9DE7-1F3F74BE70B6}" destId="{5054442F-68CC-BA4D-A78B-D10165C93B35}" srcOrd="8" destOrd="0" presId="urn:microsoft.com/office/officeart/2005/8/layout/bProcess3"/>
+    <dgm:cxn modelId="{6E84A66F-4EE3-48EC-8325-2C281ED2EA5A}" type="presParOf" srcId="{379D3411-2CF2-1443-9DE7-1F3F74BE70B6}" destId="{70A625A3-B04D-314A-9454-BA7560E71142}" srcOrd="9" destOrd="0" presId="urn:microsoft.com/office/officeart/2005/8/layout/bProcess3"/>
+    <dgm:cxn modelId="{46E077DB-0137-429B-951F-1444890FF450}" type="presParOf" srcId="{70A625A3-B04D-314A-9454-BA7560E71142}" destId="{08B24028-0337-A54F-863C-D83DC536E50D}" srcOrd="0" destOrd="0" presId="urn:microsoft.com/office/officeart/2005/8/layout/bProcess3"/>
+    <dgm:cxn modelId="{66BC1A5B-AFBB-44EF-85CF-64CAAD616D36}" type="presParOf" srcId="{379D3411-2CF2-1443-9DE7-1F3F74BE70B6}" destId="{CA2203B5-A4CA-2C4D-8577-50E3388F2246}" srcOrd="10" destOrd="0" presId="urn:microsoft.com/office/officeart/2005/8/layout/bProcess3"/>
   </dgm:cxnLst>
   <dgm:bg/>
   <dgm:whole>
@@ -20874,47 +20651,47 @@
     </dgm:pt>
   </dgm:ptLst>
   <dgm:cxnLst>
+    <dgm:cxn modelId="{3C5DD135-DE56-45B8-A7DD-C8F4555C2A33}" type="presOf" srcId="{E673348A-2393-49B3-8492-C894CB248810}" destId="{5DAA3202-DCEA-4691-9D72-34EF5039C7B9}" srcOrd="0" destOrd="0" presId="urn:microsoft.com/office/officeart/2005/8/layout/hList7"/>
     <dgm:cxn modelId="{07EC925D-A9B9-491A-AF21-0A228F272EA2}" srcId="{5B65B07E-5C55-4DE7-98B7-7EEDF02C2A9C}" destId="{0194BC1D-33F6-4122-8B3B-4051096EFFA9}" srcOrd="0" destOrd="0" parTransId="{B26A8D47-AB99-4501-8196-27F28F942562}" sibTransId="{E673348A-2393-49B3-8492-C894CB248810}"/>
-    <dgm:cxn modelId="{B06A26CA-CB46-435D-9444-90950F5CDE02}" type="presOf" srcId="{F61740CE-BFAD-4F81-BC04-1CA447EADCEE}" destId="{21318E69-57C4-41D2-9241-AA293A1E470C}" srcOrd="0" destOrd="0" presId="urn:microsoft.com/office/officeart/2005/8/layout/hList7"/>
-    <dgm:cxn modelId="{D93FEA6B-D409-4BE5-BD59-F111AD5A135A}" type="presOf" srcId="{0194BC1D-33F6-4122-8B3B-4051096EFFA9}" destId="{A4BEFB4A-341E-4B5C-9213-B1281F5476F9}" srcOrd="0" destOrd="0" presId="urn:microsoft.com/office/officeart/2005/8/layout/hList7"/>
-    <dgm:cxn modelId="{66430964-E479-4CED-A885-F83F54E53922}" type="presOf" srcId="{D2FA4068-5B2D-490F-B5B3-1A16FBEF2C59}" destId="{32E39A2C-3635-4704-B3DB-11FC651038E0}" srcOrd="0" destOrd="0" presId="urn:microsoft.com/office/officeart/2005/8/layout/hList7"/>
-    <dgm:cxn modelId="{5B770B98-3955-48E0-B685-DA81B29EB858}" type="presOf" srcId="{5B65B07E-5C55-4DE7-98B7-7EEDF02C2A9C}" destId="{34931C36-71B4-4BED-A9C3-4E31A40DEB12}" srcOrd="0" destOrd="0" presId="urn:microsoft.com/office/officeart/2005/8/layout/hList7"/>
+    <dgm:cxn modelId="{5CAA731E-526E-4829-B0B7-80D05FC4FDC6}" type="presOf" srcId="{85B9BA25-5BEA-433F-AFC3-CFD999DA1E05}" destId="{73B3C67A-63D5-4F9B-A1CF-530F5E0EA434}" srcOrd="1" destOrd="0" presId="urn:microsoft.com/office/officeart/2005/8/layout/hList7"/>
+    <dgm:cxn modelId="{CB998E3F-D54E-4D73-8301-CAA7C12A992F}" type="presOf" srcId="{D2FA4068-5B2D-490F-B5B3-1A16FBEF2C59}" destId="{810AC18A-3D4A-49C0-BE99-DDC8FAB44A06}" srcOrd="1" destOrd="0" presId="urn:microsoft.com/office/officeart/2005/8/layout/hList7"/>
+    <dgm:cxn modelId="{7C4A449E-A157-4F05-B219-9E88B88A9713}" type="presOf" srcId="{5B65B07E-5C55-4DE7-98B7-7EEDF02C2A9C}" destId="{34931C36-71B4-4BED-A9C3-4E31A40DEB12}" srcOrd="0" destOrd="0" presId="urn:microsoft.com/office/officeart/2005/8/layout/hList7"/>
+    <dgm:cxn modelId="{C6E7D5C7-0600-447D-A948-D5B47544339C}" type="presOf" srcId="{CB4015DD-5C18-43A4-AD00-C0B3FD73A761}" destId="{21A2AC29-770E-484A-A0E7-A010AF8A0568}" srcOrd="0" destOrd="0" presId="urn:microsoft.com/office/officeart/2005/8/layout/hList7"/>
+    <dgm:cxn modelId="{602CCCA1-4D6B-4492-930C-450696FDCD50}" type="presOf" srcId="{0194BC1D-33F6-4122-8B3B-4051096EFFA9}" destId="{A4BEFB4A-341E-4B5C-9213-B1281F5476F9}" srcOrd="0" destOrd="0" presId="urn:microsoft.com/office/officeart/2005/8/layout/hList7"/>
     <dgm:cxn modelId="{9FFA5098-5220-4974-9BC8-C2473BA36A9F}" srcId="{5B65B07E-5C55-4DE7-98B7-7EEDF02C2A9C}" destId="{4DB6920E-122A-4FFB-87E6-8E3F37D44E4E}" srcOrd="3" destOrd="0" parTransId="{29DF8BE6-FB4F-4ECD-BF73-49B05FA3AE29}" sibTransId="{A80EB74B-10C8-4C42-90F0-DB217E80CEDA}"/>
-    <dgm:cxn modelId="{A8649A9B-7A0A-46D6-9360-E95CEBF52DB4}" type="presOf" srcId="{CB4015DD-5C18-43A4-AD00-C0B3FD73A761}" destId="{21A2AC29-770E-484A-A0E7-A010AF8A0568}" srcOrd="0" destOrd="0" presId="urn:microsoft.com/office/officeart/2005/8/layout/hList7"/>
-    <dgm:cxn modelId="{7E4D5B58-97CC-493C-A843-FB3E989465FD}" type="presOf" srcId="{E673348A-2393-49B3-8492-C894CB248810}" destId="{5DAA3202-DCEA-4691-9D72-34EF5039C7B9}" srcOrd="0" destOrd="0" presId="urn:microsoft.com/office/officeart/2005/8/layout/hList7"/>
-    <dgm:cxn modelId="{38C5F5AD-F7AA-4A0A-8411-88247E5D45E4}" type="presOf" srcId="{4DB6920E-122A-4FFB-87E6-8E3F37D44E4E}" destId="{27D37377-1847-42FA-B1F8-1AFE0F6BF8D1}" srcOrd="0" destOrd="0" presId="urn:microsoft.com/office/officeart/2005/8/layout/hList7"/>
-    <dgm:cxn modelId="{4E8DB667-4C06-4CB8-BE65-B6026BAFB5E0}" type="presOf" srcId="{85B9BA25-5BEA-433F-AFC3-CFD999DA1E05}" destId="{92F0C5C1-E39D-4A34-9007-A038121E451C}" srcOrd="0" destOrd="0" presId="urn:microsoft.com/office/officeart/2005/8/layout/hList7"/>
+    <dgm:cxn modelId="{33D353BC-C349-4404-A1A6-8975914AFF46}" type="presOf" srcId="{85B9BA25-5BEA-433F-AFC3-CFD999DA1E05}" destId="{92F0C5C1-E39D-4A34-9007-A038121E451C}" srcOrd="0" destOrd="0" presId="urn:microsoft.com/office/officeart/2005/8/layout/hList7"/>
     <dgm:cxn modelId="{B931C143-5FA1-4001-847E-0C152E3E3132}" srcId="{5B65B07E-5C55-4DE7-98B7-7EEDF02C2A9C}" destId="{D2FA4068-5B2D-490F-B5B3-1A16FBEF2C59}" srcOrd="1" destOrd="0" parTransId="{29A10E48-26B9-4660-8B07-067B44C2AC37}" sibTransId="{F61740CE-BFAD-4F81-BC04-1CA447EADCEE}"/>
-    <dgm:cxn modelId="{0FDE5044-50A9-4A0B-885E-EF4EA5C52869}" type="presOf" srcId="{4DB6920E-122A-4FFB-87E6-8E3F37D44E4E}" destId="{3B5BEC2F-A018-4555-8730-104E93511F69}" srcOrd="1" destOrd="0" presId="urn:microsoft.com/office/officeart/2005/8/layout/hList7"/>
-    <dgm:cxn modelId="{E543D65C-9215-4392-908F-861048D9FCDD}" type="presOf" srcId="{D2FA4068-5B2D-490F-B5B3-1A16FBEF2C59}" destId="{810AC18A-3D4A-49C0-BE99-DDC8FAB44A06}" srcOrd="1" destOrd="0" presId="urn:microsoft.com/office/officeart/2005/8/layout/hList7"/>
+    <dgm:cxn modelId="{C9BEC3ED-2189-4D8E-A7C5-BFCC7BFFAD64}" type="presOf" srcId="{0194BC1D-33F6-4122-8B3B-4051096EFFA9}" destId="{EF337D45-1EBD-426F-8ED8-D7CFD6E4720C}" srcOrd="1" destOrd="0" presId="urn:microsoft.com/office/officeart/2005/8/layout/hList7"/>
+    <dgm:cxn modelId="{A280D527-9611-4889-B463-5D55EFB613A6}" type="presOf" srcId="{D2FA4068-5B2D-490F-B5B3-1A16FBEF2C59}" destId="{32E39A2C-3635-4704-B3DB-11FC651038E0}" srcOrd="0" destOrd="0" presId="urn:microsoft.com/office/officeart/2005/8/layout/hList7"/>
     <dgm:cxn modelId="{5A3885C4-103C-45A6-B353-9E36DB5017CA}" srcId="{5B65B07E-5C55-4DE7-98B7-7EEDF02C2A9C}" destId="{85B9BA25-5BEA-433F-AFC3-CFD999DA1E05}" srcOrd="2" destOrd="0" parTransId="{08FCA7F0-E6E1-4A3A-9596-D51D074F00B4}" sibTransId="{CB4015DD-5C18-43A4-AD00-C0B3FD73A761}"/>
-    <dgm:cxn modelId="{D4A84CE0-EBA2-4CA6-969E-CB82CB2A2928}" type="presOf" srcId="{0194BC1D-33F6-4122-8B3B-4051096EFFA9}" destId="{EF337D45-1EBD-426F-8ED8-D7CFD6E4720C}" srcOrd="1" destOrd="0" presId="urn:microsoft.com/office/officeart/2005/8/layout/hList7"/>
-    <dgm:cxn modelId="{F13DD57F-DEFF-4DCF-B6EC-15CD66E1007D}" type="presOf" srcId="{85B9BA25-5BEA-433F-AFC3-CFD999DA1E05}" destId="{73B3C67A-63D5-4F9B-A1CF-530F5E0EA434}" srcOrd="1" destOrd="0" presId="urn:microsoft.com/office/officeart/2005/8/layout/hList7"/>
-    <dgm:cxn modelId="{31C33FD5-BDAA-442C-99AB-CE233115E804}" type="presParOf" srcId="{34931C36-71B4-4BED-A9C3-4E31A40DEB12}" destId="{57C402EE-591C-4E3F-841C-BFE1D283FE65}" srcOrd="0" destOrd="0" presId="urn:microsoft.com/office/officeart/2005/8/layout/hList7"/>
-    <dgm:cxn modelId="{71BE95C7-8918-47D3-9137-FB840D0B8F5B}" type="presParOf" srcId="{34931C36-71B4-4BED-A9C3-4E31A40DEB12}" destId="{BCCF4C61-95B9-4B5B-9DBF-3FED247DCC34}" srcOrd="1" destOrd="0" presId="urn:microsoft.com/office/officeart/2005/8/layout/hList7"/>
-    <dgm:cxn modelId="{8EFA3B97-1117-4F76-ABCF-172552049F8E}" type="presParOf" srcId="{BCCF4C61-95B9-4B5B-9DBF-3FED247DCC34}" destId="{526FD45B-8C2F-4E6E-9AE3-A256C9934732}" srcOrd="0" destOrd="0" presId="urn:microsoft.com/office/officeart/2005/8/layout/hList7"/>
-    <dgm:cxn modelId="{340C78C3-F5F0-4A5F-A0C6-0B82E9A0FE5B}" type="presParOf" srcId="{526FD45B-8C2F-4E6E-9AE3-A256C9934732}" destId="{A4BEFB4A-341E-4B5C-9213-B1281F5476F9}" srcOrd="0" destOrd="0" presId="urn:microsoft.com/office/officeart/2005/8/layout/hList7"/>
-    <dgm:cxn modelId="{09819305-2278-4BA7-BE52-E458AF31C46A}" type="presParOf" srcId="{526FD45B-8C2F-4E6E-9AE3-A256C9934732}" destId="{EF337D45-1EBD-426F-8ED8-D7CFD6E4720C}" srcOrd="1" destOrd="0" presId="urn:microsoft.com/office/officeart/2005/8/layout/hList7"/>
-    <dgm:cxn modelId="{EEEC5891-7BAE-46E7-AED4-6B2037E23E8E}" type="presParOf" srcId="{526FD45B-8C2F-4E6E-9AE3-A256C9934732}" destId="{7BAB1B53-DEAF-4D28-AB32-904AB44FECCF}" srcOrd="2" destOrd="0" presId="urn:microsoft.com/office/officeart/2005/8/layout/hList7"/>
-    <dgm:cxn modelId="{01DA2666-C2CC-4908-AA5E-1D642AF49E3B}" type="presParOf" srcId="{526FD45B-8C2F-4E6E-9AE3-A256C9934732}" destId="{1AEDE3F0-7DAA-4D27-AD6E-EAB1FD00DD70}" srcOrd="3" destOrd="0" presId="urn:microsoft.com/office/officeart/2005/8/layout/hList7"/>
-    <dgm:cxn modelId="{09E4CD8F-EAAA-487F-BDBC-18CF052581E2}" type="presParOf" srcId="{BCCF4C61-95B9-4B5B-9DBF-3FED247DCC34}" destId="{5DAA3202-DCEA-4691-9D72-34EF5039C7B9}" srcOrd="1" destOrd="0" presId="urn:microsoft.com/office/officeart/2005/8/layout/hList7"/>
-    <dgm:cxn modelId="{34CD4F93-A996-4D06-942C-D0C715EDA72A}" type="presParOf" srcId="{BCCF4C61-95B9-4B5B-9DBF-3FED247DCC34}" destId="{662921A1-BE0A-44D6-964E-DEBA1598AF23}" srcOrd="2" destOrd="0" presId="urn:microsoft.com/office/officeart/2005/8/layout/hList7"/>
-    <dgm:cxn modelId="{E9AEE740-48FB-49A0-AA37-407F1AC94FDE}" type="presParOf" srcId="{662921A1-BE0A-44D6-964E-DEBA1598AF23}" destId="{32E39A2C-3635-4704-B3DB-11FC651038E0}" srcOrd="0" destOrd="0" presId="urn:microsoft.com/office/officeart/2005/8/layout/hList7"/>
-    <dgm:cxn modelId="{027DC5FA-9427-41B7-B3FC-497E691DF86E}" type="presParOf" srcId="{662921A1-BE0A-44D6-964E-DEBA1598AF23}" destId="{810AC18A-3D4A-49C0-BE99-DDC8FAB44A06}" srcOrd="1" destOrd="0" presId="urn:microsoft.com/office/officeart/2005/8/layout/hList7"/>
-    <dgm:cxn modelId="{057A7BF8-CC08-47A6-9403-F494087DD260}" type="presParOf" srcId="{662921A1-BE0A-44D6-964E-DEBA1598AF23}" destId="{636802C5-CDC3-4E37-95BB-DFC76470DACC}" srcOrd="2" destOrd="0" presId="urn:microsoft.com/office/officeart/2005/8/layout/hList7"/>
-    <dgm:cxn modelId="{AEA4F137-2228-4621-89E5-95FFC942FAB2}" type="presParOf" srcId="{662921A1-BE0A-44D6-964E-DEBA1598AF23}" destId="{786BBB57-8305-4C0A-A1E5-93B572642665}" srcOrd="3" destOrd="0" presId="urn:microsoft.com/office/officeart/2005/8/layout/hList7"/>
-    <dgm:cxn modelId="{59E13518-B57E-46A4-8813-3B23824B9AE3}" type="presParOf" srcId="{BCCF4C61-95B9-4B5B-9DBF-3FED247DCC34}" destId="{21318E69-57C4-41D2-9241-AA293A1E470C}" srcOrd="3" destOrd="0" presId="urn:microsoft.com/office/officeart/2005/8/layout/hList7"/>
-    <dgm:cxn modelId="{F6844DAE-F816-4D24-91B2-EA5A918332A5}" type="presParOf" srcId="{BCCF4C61-95B9-4B5B-9DBF-3FED247DCC34}" destId="{41206572-549C-4A37-BF33-11D9B2D4C84B}" srcOrd="4" destOrd="0" presId="urn:microsoft.com/office/officeart/2005/8/layout/hList7"/>
-    <dgm:cxn modelId="{176A591E-84A5-4839-A6DF-AA08117BA2EE}" type="presParOf" srcId="{41206572-549C-4A37-BF33-11D9B2D4C84B}" destId="{92F0C5C1-E39D-4A34-9007-A038121E451C}" srcOrd="0" destOrd="0" presId="urn:microsoft.com/office/officeart/2005/8/layout/hList7"/>
-    <dgm:cxn modelId="{DCFFC6F2-17CB-4522-A432-53E14530D20A}" type="presParOf" srcId="{41206572-549C-4A37-BF33-11D9B2D4C84B}" destId="{73B3C67A-63D5-4F9B-A1CF-530F5E0EA434}" srcOrd="1" destOrd="0" presId="urn:microsoft.com/office/officeart/2005/8/layout/hList7"/>
-    <dgm:cxn modelId="{408ACB6F-720B-4B76-AEF9-A1E43C09A6EC}" type="presParOf" srcId="{41206572-549C-4A37-BF33-11D9B2D4C84B}" destId="{9286578C-9756-437E-8BF7-D67FB2BBF1CC}" srcOrd="2" destOrd="0" presId="urn:microsoft.com/office/officeart/2005/8/layout/hList7"/>
-    <dgm:cxn modelId="{7E1AB5E3-7C8D-4321-BC17-98F5EE81D4E6}" type="presParOf" srcId="{41206572-549C-4A37-BF33-11D9B2D4C84B}" destId="{5BB68C90-1D92-4E01-95BE-500E02B4A8C7}" srcOrd="3" destOrd="0" presId="urn:microsoft.com/office/officeart/2005/8/layout/hList7"/>
-    <dgm:cxn modelId="{814F9894-BE51-40EB-98DA-8D84E39264F6}" type="presParOf" srcId="{BCCF4C61-95B9-4B5B-9DBF-3FED247DCC34}" destId="{21A2AC29-770E-484A-A0E7-A010AF8A0568}" srcOrd="5" destOrd="0" presId="urn:microsoft.com/office/officeart/2005/8/layout/hList7"/>
-    <dgm:cxn modelId="{57A9D3D8-0E27-49B5-9255-7B8C44315800}" type="presParOf" srcId="{BCCF4C61-95B9-4B5B-9DBF-3FED247DCC34}" destId="{999870BB-ADF2-4D3D-B721-34B8C0C0BB82}" srcOrd="6" destOrd="0" presId="urn:microsoft.com/office/officeart/2005/8/layout/hList7"/>
-    <dgm:cxn modelId="{810CDF39-AD66-4487-B390-019BD49FFE07}" type="presParOf" srcId="{999870BB-ADF2-4D3D-B721-34B8C0C0BB82}" destId="{27D37377-1847-42FA-B1F8-1AFE0F6BF8D1}" srcOrd="0" destOrd="0" presId="urn:microsoft.com/office/officeart/2005/8/layout/hList7"/>
-    <dgm:cxn modelId="{A2CE8E9B-0991-410B-ADA0-96CC7F38A144}" type="presParOf" srcId="{999870BB-ADF2-4D3D-B721-34B8C0C0BB82}" destId="{3B5BEC2F-A018-4555-8730-104E93511F69}" srcOrd="1" destOrd="0" presId="urn:microsoft.com/office/officeart/2005/8/layout/hList7"/>
-    <dgm:cxn modelId="{A2A70E71-7139-41EF-AECC-4C40CFF95C15}" type="presParOf" srcId="{999870BB-ADF2-4D3D-B721-34B8C0C0BB82}" destId="{047D6474-33DC-48A3-855D-A53B64159DE9}" srcOrd="2" destOrd="0" presId="urn:microsoft.com/office/officeart/2005/8/layout/hList7"/>
-    <dgm:cxn modelId="{CCE8F1FC-450F-45F7-B5D6-089F5C617E93}" type="presParOf" srcId="{999870BB-ADF2-4D3D-B721-34B8C0C0BB82}" destId="{00C33286-0E75-496D-AFE3-226FC300D72E}" srcOrd="3" destOrd="0" presId="urn:microsoft.com/office/officeart/2005/8/layout/hList7"/>
+    <dgm:cxn modelId="{AA3EF5DC-817F-4AAC-A829-B79F4D4C127D}" type="presOf" srcId="{4DB6920E-122A-4FFB-87E6-8E3F37D44E4E}" destId="{27D37377-1847-42FA-B1F8-1AFE0F6BF8D1}" srcOrd="0" destOrd="0" presId="urn:microsoft.com/office/officeart/2005/8/layout/hList7"/>
+    <dgm:cxn modelId="{38873E1E-0965-4E76-866F-7F6064F1F980}" type="presOf" srcId="{4DB6920E-122A-4FFB-87E6-8E3F37D44E4E}" destId="{3B5BEC2F-A018-4555-8730-104E93511F69}" srcOrd="1" destOrd="0" presId="urn:microsoft.com/office/officeart/2005/8/layout/hList7"/>
+    <dgm:cxn modelId="{7CF3ED13-7B60-42FD-BBA6-D5A51A10B1B7}" type="presOf" srcId="{F61740CE-BFAD-4F81-BC04-1CA447EADCEE}" destId="{21318E69-57C4-41D2-9241-AA293A1E470C}" srcOrd="0" destOrd="0" presId="urn:microsoft.com/office/officeart/2005/8/layout/hList7"/>
+    <dgm:cxn modelId="{BA8EC938-358F-481D-806C-976A4C76D5A1}" type="presParOf" srcId="{34931C36-71B4-4BED-A9C3-4E31A40DEB12}" destId="{57C402EE-591C-4E3F-841C-BFE1D283FE65}" srcOrd="0" destOrd="0" presId="urn:microsoft.com/office/officeart/2005/8/layout/hList7"/>
+    <dgm:cxn modelId="{F42B0F4F-A07A-4001-A847-05F9C9F3686A}" type="presParOf" srcId="{34931C36-71B4-4BED-A9C3-4E31A40DEB12}" destId="{BCCF4C61-95B9-4B5B-9DBF-3FED247DCC34}" srcOrd="1" destOrd="0" presId="urn:microsoft.com/office/officeart/2005/8/layout/hList7"/>
+    <dgm:cxn modelId="{B78C32CD-E890-477A-8AAC-B73D240E6E12}" type="presParOf" srcId="{BCCF4C61-95B9-4B5B-9DBF-3FED247DCC34}" destId="{526FD45B-8C2F-4E6E-9AE3-A256C9934732}" srcOrd="0" destOrd="0" presId="urn:microsoft.com/office/officeart/2005/8/layout/hList7"/>
+    <dgm:cxn modelId="{127961FB-9DF2-4163-81CF-0246D2477063}" type="presParOf" srcId="{526FD45B-8C2F-4E6E-9AE3-A256C9934732}" destId="{A4BEFB4A-341E-4B5C-9213-B1281F5476F9}" srcOrd="0" destOrd="0" presId="urn:microsoft.com/office/officeart/2005/8/layout/hList7"/>
+    <dgm:cxn modelId="{6F5D3979-41A0-4A77-AC45-5687F10ECDCD}" type="presParOf" srcId="{526FD45B-8C2F-4E6E-9AE3-A256C9934732}" destId="{EF337D45-1EBD-426F-8ED8-D7CFD6E4720C}" srcOrd="1" destOrd="0" presId="urn:microsoft.com/office/officeart/2005/8/layout/hList7"/>
+    <dgm:cxn modelId="{41C98A4C-2B4D-435D-8BCD-802C3E878369}" type="presParOf" srcId="{526FD45B-8C2F-4E6E-9AE3-A256C9934732}" destId="{7BAB1B53-DEAF-4D28-AB32-904AB44FECCF}" srcOrd="2" destOrd="0" presId="urn:microsoft.com/office/officeart/2005/8/layout/hList7"/>
+    <dgm:cxn modelId="{4B1B8BCC-C059-424D-93C9-0BF59950FEC2}" type="presParOf" srcId="{526FD45B-8C2F-4E6E-9AE3-A256C9934732}" destId="{1AEDE3F0-7DAA-4D27-AD6E-EAB1FD00DD70}" srcOrd="3" destOrd="0" presId="urn:microsoft.com/office/officeart/2005/8/layout/hList7"/>
+    <dgm:cxn modelId="{AC469C81-814E-4201-8967-3ADD2AD751A8}" type="presParOf" srcId="{BCCF4C61-95B9-4B5B-9DBF-3FED247DCC34}" destId="{5DAA3202-DCEA-4691-9D72-34EF5039C7B9}" srcOrd="1" destOrd="0" presId="urn:microsoft.com/office/officeart/2005/8/layout/hList7"/>
+    <dgm:cxn modelId="{22984DD8-AC2C-4101-8704-2F943C5F8529}" type="presParOf" srcId="{BCCF4C61-95B9-4B5B-9DBF-3FED247DCC34}" destId="{662921A1-BE0A-44D6-964E-DEBA1598AF23}" srcOrd="2" destOrd="0" presId="urn:microsoft.com/office/officeart/2005/8/layout/hList7"/>
+    <dgm:cxn modelId="{0A4F2D42-4F0E-4EB8-9AAE-D80882472E16}" type="presParOf" srcId="{662921A1-BE0A-44D6-964E-DEBA1598AF23}" destId="{32E39A2C-3635-4704-B3DB-11FC651038E0}" srcOrd="0" destOrd="0" presId="urn:microsoft.com/office/officeart/2005/8/layout/hList7"/>
+    <dgm:cxn modelId="{41D09A57-F810-4892-87E9-AFD7914E6217}" type="presParOf" srcId="{662921A1-BE0A-44D6-964E-DEBA1598AF23}" destId="{810AC18A-3D4A-49C0-BE99-DDC8FAB44A06}" srcOrd="1" destOrd="0" presId="urn:microsoft.com/office/officeart/2005/8/layout/hList7"/>
+    <dgm:cxn modelId="{9F5ED618-9F96-47F9-92C1-DEDC6B66FFF4}" type="presParOf" srcId="{662921A1-BE0A-44D6-964E-DEBA1598AF23}" destId="{636802C5-CDC3-4E37-95BB-DFC76470DACC}" srcOrd="2" destOrd="0" presId="urn:microsoft.com/office/officeart/2005/8/layout/hList7"/>
+    <dgm:cxn modelId="{BF814BC4-8940-4EA8-B681-EC156EA96066}" type="presParOf" srcId="{662921A1-BE0A-44D6-964E-DEBA1598AF23}" destId="{786BBB57-8305-4C0A-A1E5-93B572642665}" srcOrd="3" destOrd="0" presId="urn:microsoft.com/office/officeart/2005/8/layout/hList7"/>
+    <dgm:cxn modelId="{851F1150-D138-41EF-9798-6E69BBBADC7E}" type="presParOf" srcId="{BCCF4C61-95B9-4B5B-9DBF-3FED247DCC34}" destId="{21318E69-57C4-41D2-9241-AA293A1E470C}" srcOrd="3" destOrd="0" presId="urn:microsoft.com/office/officeart/2005/8/layout/hList7"/>
+    <dgm:cxn modelId="{CF89412A-E5E9-4BD0-8E23-3292F6B89811}" type="presParOf" srcId="{BCCF4C61-95B9-4B5B-9DBF-3FED247DCC34}" destId="{41206572-549C-4A37-BF33-11D9B2D4C84B}" srcOrd="4" destOrd="0" presId="urn:microsoft.com/office/officeart/2005/8/layout/hList7"/>
+    <dgm:cxn modelId="{36BF82D0-B0B6-41AB-9C6F-E282E85B8C07}" type="presParOf" srcId="{41206572-549C-4A37-BF33-11D9B2D4C84B}" destId="{92F0C5C1-E39D-4A34-9007-A038121E451C}" srcOrd="0" destOrd="0" presId="urn:microsoft.com/office/officeart/2005/8/layout/hList7"/>
+    <dgm:cxn modelId="{03703B03-F66A-4320-9724-ACE3064E3BA7}" type="presParOf" srcId="{41206572-549C-4A37-BF33-11D9B2D4C84B}" destId="{73B3C67A-63D5-4F9B-A1CF-530F5E0EA434}" srcOrd="1" destOrd="0" presId="urn:microsoft.com/office/officeart/2005/8/layout/hList7"/>
+    <dgm:cxn modelId="{0ED93571-B5EC-4548-942D-56EABE7778A4}" type="presParOf" srcId="{41206572-549C-4A37-BF33-11D9B2D4C84B}" destId="{9286578C-9756-437E-8BF7-D67FB2BBF1CC}" srcOrd="2" destOrd="0" presId="urn:microsoft.com/office/officeart/2005/8/layout/hList7"/>
+    <dgm:cxn modelId="{B2C9B182-1950-4B5C-A301-659AA2065878}" type="presParOf" srcId="{41206572-549C-4A37-BF33-11D9B2D4C84B}" destId="{5BB68C90-1D92-4E01-95BE-500E02B4A8C7}" srcOrd="3" destOrd="0" presId="urn:microsoft.com/office/officeart/2005/8/layout/hList7"/>
+    <dgm:cxn modelId="{515B4EF0-E77B-485D-B500-4A6524B43CBF}" type="presParOf" srcId="{BCCF4C61-95B9-4B5B-9DBF-3FED247DCC34}" destId="{21A2AC29-770E-484A-A0E7-A010AF8A0568}" srcOrd="5" destOrd="0" presId="urn:microsoft.com/office/officeart/2005/8/layout/hList7"/>
+    <dgm:cxn modelId="{F6DE90F3-1E48-4C50-96AC-0CBC7BDC6109}" type="presParOf" srcId="{BCCF4C61-95B9-4B5B-9DBF-3FED247DCC34}" destId="{999870BB-ADF2-4D3D-B721-34B8C0C0BB82}" srcOrd="6" destOrd="0" presId="urn:microsoft.com/office/officeart/2005/8/layout/hList7"/>
+    <dgm:cxn modelId="{26F7397A-8489-4141-8EE5-1D41AFB20274}" type="presParOf" srcId="{999870BB-ADF2-4D3D-B721-34B8C0C0BB82}" destId="{27D37377-1847-42FA-B1F8-1AFE0F6BF8D1}" srcOrd="0" destOrd="0" presId="urn:microsoft.com/office/officeart/2005/8/layout/hList7"/>
+    <dgm:cxn modelId="{8C16ED5D-4EB6-40C4-AF37-D9BB7229052E}" type="presParOf" srcId="{999870BB-ADF2-4D3D-B721-34B8C0C0BB82}" destId="{3B5BEC2F-A018-4555-8730-104E93511F69}" srcOrd="1" destOrd="0" presId="urn:microsoft.com/office/officeart/2005/8/layout/hList7"/>
+    <dgm:cxn modelId="{D7D3B892-DB87-4C91-8470-D36B668840CD}" type="presParOf" srcId="{999870BB-ADF2-4D3D-B721-34B8C0C0BB82}" destId="{047D6474-33DC-48A3-855D-A53B64159DE9}" srcOrd="2" destOrd="0" presId="urn:microsoft.com/office/officeart/2005/8/layout/hList7"/>
+    <dgm:cxn modelId="{FDB3E784-5082-4FAA-812F-20E5BBFCF691}" type="presParOf" srcId="{999870BB-ADF2-4D3D-B721-34B8C0C0BB82}" destId="{00C33286-0E75-496D-AFE3-226FC300D72E}" srcOrd="3" destOrd="0" presId="urn:microsoft.com/office/officeart/2005/8/layout/hList7"/>
   </dgm:cxnLst>
   <dgm:bg/>
   <dgm:whole/>
@@ -25421,7 +25198,7 @@
 </file>
 
 <file path=customXml/itemProps1.xml><?xml version="1.0" encoding="utf-8"?>
-<ds:datastoreItem xmlns:ds="http://schemas.openxmlformats.org/officeDocument/2006/customXml" ds:itemID="{EA123628-FAB2-4006-A7AF-F75335A091A3}">
+<ds:datastoreItem xmlns:ds="http://schemas.openxmlformats.org/officeDocument/2006/customXml" ds:itemID="{BCB4C2A6-C0EC-4323-8071-BE3DAB2C0B93}">
   <ds:schemaRefs>
     <ds:schemaRef ds:uri="http://schemas.openxmlformats.org/officeDocument/2006/bibliography"/>
   </ds:schemaRefs>

</xml_diff>